<commit_message>
We describe the opportunities for reuse and materialization that Columbus considers in a basic block
</commit_message>
<xml_diff>
--- a/SIGMOD_2014_Materialization optimizations for feature selection workloads _王韬懿1120132046.docx
+++ b/SIGMOD_2014_Materialization optimizations for feature selection workloads _王韬懿1120132046.docx
@@ -190,7 +190,6 @@
           <w:lang w:eastAsia="zh-CN"/>
         </w:rPr>
       </w:pPr>
-      <w:proofErr w:type="spellStart"/>
       <w:r>
         <w:rPr>
           <w:rFonts w:ascii="Times" w:hAnsi="Times" w:cs="Times"/>
@@ -199,7 +198,6 @@
         </w:rPr>
         <w:t>摘要</w:t>
       </w:r>
-      <w:proofErr w:type="spellEnd"/>
     </w:p>
     <w:p>
       <w:pPr>
@@ -4957,53 +4955,375 @@
         </w:rPr>
         <w:t>表现。</w:t>
       </w:r>
-    </w:p>
-    <w:p>
-      <w:pPr>
-        <w:widowControl w:val="0"/>
-        <w:autoSpaceDE w:val="0"/>
-        <w:autoSpaceDN w:val="0"/>
-        <w:adjustRightInd w:val="0"/>
-        <w:spacing w:after="240" w:line="280" w:lineRule="atLeast"/>
-        <w:rPr>
-          <w:rFonts w:ascii="Times" w:hAnsi="Times" w:cs="Times"/>
-        </w:rPr>
-      </w:pPr>
-      <w:bookmarkStart w:id="0" w:name="_GoBack"/>
-      <w:bookmarkEnd w:id="0"/>
-      <w:r>
-        <w:rPr>
-          <w:rFonts w:ascii="Times" w:hAnsi="Times" w:cs="Times"/>
-        </w:rPr>
-        <w:t xml:space="preserve">We describe the opportunities for reuse and </w:t>
-      </w:r>
-      <w:proofErr w:type="spellStart"/>
-      <w:r>
-        <w:rPr>
-          <w:rFonts w:ascii="Times" w:hAnsi="Times" w:cs="Times"/>
-        </w:rPr>
-        <w:t>materializa</w:t>
-      </w:r>
-      <w:proofErr w:type="spellEnd"/>
-      <w:r>
-        <w:rPr>
-          <w:rFonts w:ascii="Times" w:hAnsi="Times" w:cs="Times"/>
-        </w:rPr>
-        <w:t xml:space="preserve">- </w:t>
-      </w:r>
-      <w:proofErr w:type="spellStart"/>
-      <w:r>
-        <w:rPr>
-          <w:rFonts w:ascii="Times" w:hAnsi="Times" w:cs="Times"/>
-        </w:rPr>
-        <w:t>tion</w:t>
-      </w:r>
-      <w:proofErr w:type="spellEnd"/>
-      <w:r>
-        <w:rPr>
-          <w:rFonts w:ascii="Times" w:hAnsi="Times" w:cs="Times"/>
-        </w:rPr>
-        <w:t xml:space="preserve"> that Columbus considers in a basic block. As a base- line, we implement classical batching and materialization optimizations. In addition, we identify three novel classes of optimizations, study the tradeoffs each presents, and then describe a cost model that allows Columbus to choose be- tween them. These optimizations are novel in that they have not been considered in traditional SQL-style analytics (but all the optimizations have been implemented in other areas). </w:t>
+      <w:r>
+        <w:rPr>
+          <w:rFonts w:ascii="Times" w:hAnsi="Times" w:cs="Times"/>
+          <w:lang w:eastAsia="zh-CN"/>
+        </w:rPr>
+        <w:br/>
+        <w:t xml:space="preserve"> </w:t>
+      </w:r>
+      <w:r>
+        <w:rPr>
+          <w:rFonts w:ascii="Times" w:hAnsi="Times" w:cs="Times"/>
+          <w:lang w:eastAsia="zh-CN"/>
+        </w:rPr>
+        <w:tab/>
+      </w:r>
+      <w:r>
+        <w:rPr>
+          <w:rFonts w:ascii="Times" w:hAnsi="Times" w:cs="Times"/>
+          <w:lang w:eastAsia="zh-CN"/>
+        </w:rPr>
+        <w:t>我们描述了</w:t>
+      </w:r>
+      <w:r>
+        <w:rPr>
+          <w:rFonts w:ascii="Times" w:hAnsi="Times" w:cs="Times"/>
+        </w:rPr>
+        <w:t>Columbus</w:t>
+      </w:r>
+      <w:r>
+        <w:rPr>
+          <w:rFonts w:ascii="Times" w:hAnsi="Times" w:cs="Times"/>
+          <w:lang w:eastAsia="zh-CN"/>
+        </w:rPr>
+        <w:t>视为</w:t>
+      </w:r>
+      <w:r>
+        <w:rPr>
+          <w:rFonts w:ascii="Times" w:hAnsi="Times" w:cs="Times"/>
+          <w:lang w:eastAsia="zh-CN"/>
+        </w:rPr>
+        <w:t>一个基本块的</w:t>
+      </w:r>
+      <w:r>
+        <w:rPr>
+          <w:rFonts w:ascii="Times" w:hAnsi="Times" w:cs="Times"/>
+          <w:lang w:eastAsia="zh-CN"/>
+        </w:rPr>
+        <w:t>重用</w:t>
+      </w:r>
+      <w:r>
+        <w:rPr>
+          <w:rFonts w:ascii="Times" w:hAnsi="Times" w:cs="Times" w:hint="eastAsia"/>
+          <w:lang w:eastAsia="zh-CN"/>
+        </w:rPr>
+        <w:t>和</w:t>
+      </w:r>
+      <w:r>
+        <w:rPr>
+          <w:rFonts w:ascii="Times" w:hAnsi="Times" w:cs="Times"/>
+          <w:lang w:eastAsia="zh-CN"/>
+        </w:rPr>
+        <w:t>实体化的</w:t>
+      </w:r>
+      <w:r>
+        <w:rPr>
+          <w:rFonts w:ascii="Times" w:hAnsi="Times" w:cs="Times"/>
+          <w:lang w:eastAsia="zh-CN"/>
+        </w:rPr>
+        <w:t>机会</w:t>
+      </w:r>
+      <w:r>
+        <w:rPr>
+          <w:rFonts w:ascii="Times" w:hAnsi="Times" w:cs="Times"/>
+          <w:lang w:eastAsia="zh-CN"/>
+        </w:rPr>
+        <w:t>。</w:t>
+      </w:r>
+      <w:r>
+        <w:rPr>
+          <w:rFonts w:ascii="Times" w:hAnsi="Times" w:cs="Times"/>
+          <w:lang w:eastAsia="zh-CN"/>
+        </w:rPr>
+        <w:t>作为一个</w:t>
+      </w:r>
+      <w:r>
+        <w:rPr>
+          <w:rFonts w:ascii="Times" w:hAnsi="Times" w:cs="Times" w:hint="eastAsia"/>
+          <w:lang w:eastAsia="zh-CN"/>
+        </w:rPr>
+        <w:t>基线</w:t>
+      </w:r>
+      <w:r>
+        <w:rPr>
+          <w:rFonts w:ascii="Times" w:hAnsi="Times" w:cs="Times"/>
+          <w:lang w:eastAsia="zh-CN"/>
+        </w:rPr>
+        <w:t>，</w:t>
+      </w:r>
+      <w:r>
+        <w:rPr>
+          <w:rFonts w:ascii="Times" w:hAnsi="Times" w:cs="Times"/>
+          <w:lang w:eastAsia="zh-CN"/>
+        </w:rPr>
+        <w:t>我们实现了</w:t>
+      </w:r>
+      <w:r>
+        <w:rPr>
+          <w:rFonts w:ascii="Times" w:hAnsi="Times" w:cs="Times"/>
+          <w:lang w:eastAsia="zh-CN"/>
+        </w:rPr>
+        <w:t>经典的</w:t>
+      </w:r>
+      <w:r>
+        <w:rPr>
+          <w:rFonts w:ascii="Times" w:hAnsi="Times" w:cs="Times"/>
+          <w:lang w:eastAsia="zh-CN"/>
+        </w:rPr>
+        <w:t>批处理和</w:t>
+      </w:r>
+      <w:r>
+        <w:rPr>
+          <w:rFonts w:ascii="Times" w:hAnsi="Times" w:cs="Times"/>
+          <w:lang w:eastAsia="zh-CN"/>
+        </w:rPr>
+        <w:t>实体化优化。</w:t>
+      </w:r>
+      <w:r>
+        <w:rPr>
+          <w:rFonts w:ascii="Times" w:hAnsi="Times" w:cs="Times"/>
+          <w:lang w:eastAsia="zh-CN"/>
+        </w:rPr>
+        <w:t>另外，</w:t>
+      </w:r>
+      <w:r>
+        <w:rPr>
+          <w:rFonts w:ascii="Times" w:hAnsi="Times" w:cs="Times"/>
+          <w:lang w:eastAsia="zh-CN"/>
+        </w:rPr>
+        <w:t>我们识别出了</w:t>
+      </w:r>
+      <w:r>
+        <w:rPr>
+          <w:rFonts w:ascii="Times" w:hAnsi="Times" w:cs="Times"/>
+          <w:lang w:eastAsia="zh-CN"/>
+        </w:rPr>
+        <w:t>3</w:t>
+      </w:r>
+      <w:r>
+        <w:rPr>
+          <w:rFonts w:ascii="Times" w:hAnsi="Times" w:cs="Times" w:hint="eastAsia"/>
+          <w:lang w:eastAsia="zh-CN"/>
+        </w:rPr>
+        <w:t>种</w:t>
+      </w:r>
+      <w:r>
+        <w:rPr>
+          <w:rFonts w:ascii="Times" w:hAnsi="Times" w:cs="Times" w:hint="eastAsia"/>
+          <w:lang w:eastAsia="zh-CN"/>
+        </w:rPr>
+        <w:t>新奇</w:t>
+      </w:r>
+      <w:r>
+        <w:rPr>
+          <w:rFonts w:ascii="Times" w:hAnsi="Times" w:cs="Times"/>
+          <w:lang w:eastAsia="zh-CN"/>
+        </w:rPr>
+        <w:t>的</w:t>
+      </w:r>
+      <w:r>
+        <w:rPr>
+          <w:rFonts w:ascii="Times" w:hAnsi="Times" w:cs="Times" w:hint="eastAsia"/>
+          <w:lang w:eastAsia="zh-CN"/>
+        </w:rPr>
+        <w:t>优化类别</w:t>
+      </w:r>
+      <w:r>
+        <w:rPr>
+          <w:rFonts w:ascii="Times" w:hAnsi="Times" w:cs="Times"/>
+          <w:lang w:eastAsia="zh-CN"/>
+        </w:rPr>
+        <w:t>，</w:t>
+      </w:r>
+      <w:r>
+        <w:rPr>
+          <w:rFonts w:ascii="Times" w:hAnsi="Times" w:cs="Times"/>
+          <w:lang w:eastAsia="zh-CN"/>
+        </w:rPr>
+        <w:t>研究了</w:t>
+      </w:r>
+      <w:r>
+        <w:rPr>
+          <w:rFonts w:ascii="Times" w:hAnsi="Times" w:cs="Times" w:hint="eastAsia"/>
+          <w:lang w:eastAsia="zh-CN"/>
+        </w:rPr>
+        <w:t>每种</w:t>
+      </w:r>
+      <w:r>
+        <w:rPr>
+          <w:rFonts w:ascii="Times" w:hAnsi="Times" w:cs="Times"/>
+          <w:lang w:eastAsia="zh-CN"/>
+        </w:rPr>
+        <w:t>类型表现出来的优缺点，</w:t>
+      </w:r>
+      <w:r>
+        <w:rPr>
+          <w:rFonts w:ascii="Times" w:hAnsi="Times" w:cs="Times"/>
+          <w:lang w:eastAsia="zh-CN"/>
+        </w:rPr>
+        <w:t>然后阐述了</w:t>
+      </w:r>
+      <w:r>
+        <w:rPr>
+          <w:rFonts w:ascii="Times" w:hAnsi="Times" w:cs="Times"/>
+          <w:lang w:eastAsia="zh-CN"/>
+        </w:rPr>
+        <w:t>一个</w:t>
+      </w:r>
+      <w:r>
+        <w:rPr>
+          <w:rFonts w:ascii="Times" w:hAnsi="Times" w:cs="Times"/>
+          <w:lang w:eastAsia="zh-CN"/>
+        </w:rPr>
+        <w:t>允许</w:t>
+      </w:r>
+      <w:r>
+        <w:rPr>
+          <w:rFonts w:ascii="Times" w:hAnsi="Times" w:cs="Times"/>
+        </w:rPr>
+        <w:t>Columbus</w:t>
+      </w:r>
+      <w:r>
+        <w:rPr>
+          <w:rFonts w:ascii="Times" w:hAnsi="Times" w:cs="Times"/>
+          <w:lang w:eastAsia="zh-CN"/>
+        </w:rPr>
+        <w:t>从中选择的</w:t>
+      </w:r>
+      <w:r>
+        <w:rPr>
+          <w:rFonts w:ascii="Times" w:hAnsi="Times" w:cs="Times"/>
+          <w:lang w:eastAsia="zh-CN"/>
+        </w:rPr>
+        <w:t>消耗模型。</w:t>
+      </w:r>
+      <w:r>
+        <w:rPr>
+          <w:rFonts w:ascii="Times" w:hAnsi="Times" w:cs="Times"/>
+          <w:lang w:eastAsia="zh-CN"/>
+        </w:rPr>
+        <w:t>这些</w:t>
+      </w:r>
+      <w:r>
+        <w:rPr>
+          <w:rFonts w:ascii="Times" w:hAnsi="Times" w:cs="Times"/>
+          <w:lang w:eastAsia="zh-CN"/>
+        </w:rPr>
+        <w:t>优化</w:t>
+      </w:r>
+      <w:r>
+        <w:rPr>
+          <w:rFonts w:ascii="Times" w:hAnsi="Times" w:cs="Times" w:hint="eastAsia"/>
+          <w:lang w:eastAsia="zh-CN"/>
+        </w:rPr>
+        <w:t>很新奇</w:t>
+      </w:r>
+      <w:r>
+        <w:rPr>
+          <w:rFonts w:ascii="Times" w:hAnsi="Times" w:cs="Times"/>
+          <w:lang w:eastAsia="zh-CN"/>
+        </w:rPr>
+        <w:t>是因为</w:t>
+      </w:r>
+      <w:r>
+        <w:rPr>
+          <w:rFonts w:ascii="Times" w:hAnsi="Times" w:cs="Times"/>
+          <w:lang w:eastAsia="zh-CN"/>
+        </w:rPr>
+        <w:t>它们</w:t>
+      </w:r>
+      <w:r>
+        <w:rPr>
+          <w:rFonts w:ascii="Times" w:hAnsi="Times" w:cs="Times"/>
+          <w:lang w:eastAsia="zh-CN"/>
+        </w:rPr>
+        <w:t>没有在</w:t>
+      </w:r>
+      <w:r>
+        <w:rPr>
+          <w:rFonts w:ascii="Times" w:hAnsi="Times" w:cs="Times"/>
+          <w:lang w:eastAsia="zh-CN"/>
+        </w:rPr>
+        <w:t>传统的</w:t>
+      </w:r>
+      <w:r>
+        <w:rPr>
+          <w:rFonts w:ascii="Times" w:hAnsi="Times" w:cs="Times"/>
+          <w:lang w:eastAsia="zh-CN"/>
+        </w:rPr>
+        <w:t>SQL</w:t>
+      </w:r>
+      <w:r>
+        <w:rPr>
+          <w:rFonts w:ascii="Times" w:hAnsi="Times" w:cs="Times"/>
+          <w:lang w:eastAsia="zh-CN"/>
+        </w:rPr>
+        <w:t>风格分析中</w:t>
+      </w:r>
+      <w:r>
+        <w:rPr>
+          <w:rFonts w:ascii="Times" w:hAnsi="Times" w:cs="Times"/>
+          <w:lang w:eastAsia="zh-CN"/>
+        </w:rPr>
+        <w:t>被考虑过</w:t>
+      </w:r>
+      <w:r>
+        <w:rPr>
+          <w:rFonts w:ascii="Times" w:hAnsi="Times" w:cs="Times"/>
+          <w:lang w:eastAsia="zh-CN"/>
+        </w:rPr>
+        <w:t>(</w:t>
+      </w:r>
+      <w:r>
+        <w:rPr>
+          <w:rFonts w:ascii="Times" w:hAnsi="Times" w:cs="Times"/>
+          <w:lang w:eastAsia="zh-CN"/>
+        </w:rPr>
+        <w:t>但是</w:t>
+      </w:r>
+      <w:r>
+        <w:rPr>
+          <w:rFonts w:ascii="Times" w:hAnsi="Times" w:cs="Times"/>
+          <w:lang w:eastAsia="zh-CN"/>
+        </w:rPr>
+        <w:t>所有的这些</w:t>
+      </w:r>
+      <w:r>
+        <w:rPr>
+          <w:rFonts w:ascii="Times" w:hAnsi="Times" w:cs="Times"/>
+          <w:lang w:eastAsia="zh-CN"/>
+        </w:rPr>
+        <w:t>优化</w:t>
+      </w:r>
+      <w:r>
+        <w:rPr>
+          <w:rFonts w:ascii="Times" w:hAnsi="Times" w:cs="Times"/>
+          <w:lang w:eastAsia="zh-CN"/>
+        </w:rPr>
+        <w:t>都已经在</w:t>
+      </w:r>
+      <w:r>
+        <w:rPr>
+          <w:rFonts w:ascii="Times" w:hAnsi="Times" w:cs="Times"/>
+          <w:lang w:eastAsia="zh-CN"/>
+        </w:rPr>
+        <w:t>其他领域实现了</w:t>
+      </w:r>
+      <w:r>
+        <w:rPr>
+          <w:rFonts w:ascii="Times" w:hAnsi="Times" w:cs="Times"/>
+          <w:lang w:eastAsia="zh-CN"/>
+        </w:rPr>
+        <w:t>)</w:t>
+      </w:r>
+      <w:r>
+        <w:rPr>
+          <w:rFonts w:ascii="Times" w:hAnsi="Times" w:cs="Times"/>
+          <w:lang w:eastAsia="zh-CN"/>
+        </w:rPr>
+        <w:t>。</w:t>
       </w:r>
     </w:p>
     <w:p>
@@ -5017,6 +5337,8 @@
           <w:rFonts w:ascii="Times" w:hAnsi="Times" w:cs="Times"/>
         </w:rPr>
       </w:pPr>
+      <w:bookmarkStart w:id="0" w:name="_GoBack"/>
+      <w:bookmarkEnd w:id="0"/>
       <w:r>
         <w:rPr>
           <w:rFonts w:ascii="Times" w:hAnsi="Times" w:cs="Times"/>

</xml_diff>

<commit_message>
Analysts employ subsampling to reduce the amount of data the system needs to process to improve run- time or reduce overfitting.
</commit_message>
<xml_diff>
--- a/SIGMOD_2014_Materialization optimizations for feature selection workloads _王韬懿1120132046.docx
+++ b/SIGMOD_2014_Materialization optimizations for feature selection workloads _王韬懿1120132046.docx
@@ -5332,13 +5332,26 @@
         <w:autoSpaceDE w:val="0"/>
         <w:autoSpaceDN w:val="0"/>
         <w:adjustRightInd w:val="0"/>
-        <w:spacing w:after="240" w:line="340" w:lineRule="atLeast"/>
-        <w:rPr>
-          <w:rFonts w:ascii="Times" w:hAnsi="Times" w:cs="Times"/>
+        <w:spacing w:after="240" w:line="280" w:lineRule="atLeast"/>
+        <w:rPr>
+          <w:rFonts w:ascii="Times" w:hAnsi="Times" w:cs="Times"/>
+          <w:lang w:eastAsia="zh-CN"/>
         </w:rPr>
       </w:pPr>
-      <w:bookmarkStart w:id="0" w:name="_GoBack"/>
-      <w:bookmarkEnd w:id="0"/>
+      <w:r>
+        <w:rPr>
+          <w:rFonts w:ascii="Times" w:hAnsi="Times" w:cs="Times"/>
+          <w:lang w:eastAsia="zh-CN"/>
+        </w:rPr>
+        <w:t xml:space="preserve"> </w:t>
+      </w:r>
+      <w:r>
+        <w:rPr>
+          <w:rFonts w:ascii="Times" w:hAnsi="Times" w:cs="Times"/>
+          <w:lang w:eastAsia="zh-CN"/>
+        </w:rPr>
+        <w:tab/>
+      </w:r>
       <w:r>
         <w:rPr>
           <w:rFonts w:ascii="Times" w:hAnsi="Times" w:cs="Times"/>
@@ -5346,98 +5359,319 @@
           <w:iCs/>
           <w:sz w:val="30"/>
           <w:szCs w:val="30"/>
-        </w:rPr>
-        <w:t xml:space="preserve">Subsampling. </w:t>
-      </w:r>
-      <w:r>
-        <w:rPr>
-          <w:rFonts w:ascii="Times" w:hAnsi="Times" w:cs="Times"/>
-        </w:rPr>
-        <w:t xml:space="preserve">Analysts employ subsampling to reduce the amount of data the system needs to process to improve run- time or reduce </w:t>
-      </w:r>
-      <w:proofErr w:type="spellStart"/>
-      <w:r>
-        <w:rPr>
-          <w:rFonts w:ascii="Times" w:hAnsi="Times" w:cs="Times"/>
-        </w:rPr>
-        <w:t>overfitting</w:t>
-      </w:r>
-      <w:proofErr w:type="spellEnd"/>
-      <w:r>
-        <w:rPr>
-          <w:rFonts w:ascii="Times" w:hAnsi="Times" w:cs="Times"/>
-        </w:rPr>
-        <w:t xml:space="preserve">. These techniques are a natural choice for analytics, as both the underlying data collection process and solution procedures are only reliable up to some tolerance. Popular sampling techniques include </w:t>
-      </w:r>
-      <w:proofErr w:type="spellStart"/>
-      <w:r>
-        <w:rPr>
-          <w:rFonts w:ascii="Times" w:hAnsi="Times" w:cs="Times"/>
-        </w:rPr>
-        <w:t>na</w:t>
-      </w:r>
-      <w:proofErr w:type="spellEnd"/>
-      <w:r>
-        <w:rPr>
-          <w:rFonts w:ascii="Times" w:hAnsi="Times" w:cs="Times"/>
-        </w:rPr>
-        <w:t xml:space="preserve"> ̈</w:t>
-      </w:r>
-      <w:proofErr w:type="spellStart"/>
-      <w:r>
-        <w:rPr>
-          <w:rFonts w:ascii="Times" w:hAnsi="Times" w:cs="Times"/>
-        </w:rPr>
-        <w:t>ıve</w:t>
-      </w:r>
-      <w:proofErr w:type="spellEnd"/>
-      <w:r>
-        <w:rPr>
-          <w:rFonts w:ascii="Times" w:hAnsi="Times" w:cs="Times"/>
-        </w:rPr>
-        <w:t xml:space="preserve"> ran- </w:t>
-      </w:r>
-      <w:proofErr w:type="spellStart"/>
-      <w:r>
-        <w:rPr>
-          <w:rFonts w:ascii="Times" w:hAnsi="Times" w:cs="Times"/>
-        </w:rPr>
-        <w:t>dom</w:t>
-      </w:r>
-      <w:proofErr w:type="spellEnd"/>
-      <w:r>
-        <w:rPr>
-          <w:rFonts w:ascii="Times" w:hAnsi="Times" w:cs="Times"/>
-        </w:rPr>
-        <w:t xml:space="preserve"> sampling and importance sampling (</w:t>
-      </w:r>
-      <w:proofErr w:type="spellStart"/>
-      <w:r>
-        <w:rPr>
-          <w:rFonts w:ascii="Times" w:hAnsi="Times" w:cs="Times"/>
-        </w:rPr>
-        <w:t>coresets</w:t>
-      </w:r>
-      <w:proofErr w:type="spellEnd"/>
-      <w:r>
-        <w:rPr>
-          <w:rFonts w:ascii="Times" w:hAnsi="Times" w:cs="Times"/>
-        </w:rPr>
-        <w:t xml:space="preserve">). </w:t>
-      </w:r>
-      <w:proofErr w:type="spellStart"/>
-      <w:r>
-        <w:rPr>
-          <w:rFonts w:ascii="Times" w:hAnsi="Times" w:cs="Times"/>
-        </w:rPr>
-        <w:t>Coresets</w:t>
-      </w:r>
-      <w:proofErr w:type="spellEnd"/>
-      <w:r>
-        <w:rPr>
-          <w:rFonts w:ascii="Times" w:hAnsi="Times" w:cs="Times"/>
-        </w:rPr>
-        <w:t xml:space="preserve"> is a relatively recent importance-sampling technique; when d </w:t>
+          <w:lang w:eastAsia="zh-CN"/>
+        </w:rPr>
+        <w:t>子采样</w:t>
+      </w:r>
+      <w:r>
+        <w:rPr>
+          <w:rFonts w:ascii="Times" w:hAnsi="Times" w:cs="Times"/>
+          <w:i/>
+          <w:iCs/>
+          <w:sz w:val="30"/>
+          <w:szCs w:val="30"/>
+        </w:rPr>
+        <w:t xml:space="preserve"> </w:t>
+      </w:r>
+      <w:r>
+        <w:rPr>
+          <w:rFonts w:ascii="Times" w:hAnsi="Times" w:cs="Times"/>
+          <w:lang w:eastAsia="zh-CN"/>
+        </w:rPr>
+        <w:t>分析员</w:t>
+      </w:r>
+      <w:r>
+        <w:rPr>
+          <w:rFonts w:ascii="Times" w:hAnsi="Times" w:cs="Times"/>
+          <w:lang w:eastAsia="zh-CN"/>
+        </w:rPr>
+        <w:t>采用</w:t>
+      </w:r>
+      <w:r>
+        <w:rPr>
+          <w:rFonts w:ascii="Times" w:hAnsi="Times" w:cs="Times"/>
+          <w:lang w:eastAsia="zh-CN"/>
+        </w:rPr>
+        <w:t>子采样</w:t>
+      </w:r>
+      <w:r>
+        <w:rPr>
+          <w:rFonts w:ascii="Times" w:hAnsi="Times" w:cs="Times"/>
+          <w:lang w:eastAsia="zh-CN"/>
+        </w:rPr>
+        <w:t>来减少</w:t>
+      </w:r>
+      <w:r>
+        <w:rPr>
+          <w:rFonts w:ascii="Times" w:hAnsi="Times" w:cs="Times"/>
+          <w:lang w:eastAsia="zh-CN"/>
+        </w:rPr>
+        <w:t>系统所需要</w:t>
+      </w:r>
+      <w:r>
+        <w:rPr>
+          <w:rFonts w:ascii="Times" w:hAnsi="Times" w:cs="Times"/>
+          <w:lang w:eastAsia="zh-CN"/>
+        </w:rPr>
+        <w:t>处理的数据</w:t>
+      </w:r>
+      <w:r>
+        <w:rPr>
+          <w:rFonts w:ascii="Times" w:hAnsi="Times" w:cs="Times"/>
+          <w:lang w:eastAsia="zh-CN"/>
+        </w:rPr>
+        <w:t>来提高</w:t>
+      </w:r>
+      <w:r>
+        <w:rPr>
+          <w:rFonts w:ascii="Times" w:hAnsi="Times" w:cs="Times"/>
+          <w:lang w:eastAsia="zh-CN"/>
+        </w:rPr>
+        <w:t>运行效率</w:t>
+      </w:r>
+      <w:r>
+        <w:rPr>
+          <w:rFonts w:ascii="Times" w:hAnsi="Times" w:cs="Times"/>
+          <w:lang w:eastAsia="zh-CN"/>
+        </w:rPr>
+        <w:t>和</w:t>
+      </w:r>
+      <w:r>
+        <w:rPr>
+          <w:rFonts w:ascii="Times" w:hAnsi="Times" w:cs="Times" w:hint="eastAsia"/>
+          <w:lang w:eastAsia="zh-CN"/>
+        </w:rPr>
+        <w:t>减少</w:t>
+      </w:r>
+      <w:r>
+        <w:rPr>
+          <w:rFonts w:ascii="Times" w:hAnsi="Times" w:cs="Times"/>
+          <w:lang w:eastAsia="zh-CN"/>
+        </w:rPr>
+        <w:t>过度拟合。</w:t>
+      </w:r>
+      <w:r>
+        <w:rPr>
+          <w:rFonts w:ascii="Times" w:hAnsi="Times" w:cs="Times"/>
+          <w:lang w:eastAsia="zh-CN"/>
+        </w:rPr>
+        <w:t>这些</w:t>
+      </w:r>
+      <w:r>
+        <w:rPr>
+          <w:rFonts w:ascii="Times" w:hAnsi="Times" w:cs="Times"/>
+          <w:lang w:eastAsia="zh-CN"/>
+        </w:rPr>
+        <w:t>方法</w:t>
+      </w:r>
+      <w:r>
+        <w:rPr>
+          <w:rFonts w:ascii="Times" w:hAnsi="Times" w:cs="Times" w:hint="eastAsia"/>
+          <w:lang w:eastAsia="zh-CN"/>
+        </w:rPr>
+        <w:t>对分析员</w:t>
+      </w:r>
+      <w:r>
+        <w:rPr>
+          <w:rFonts w:ascii="Times" w:hAnsi="Times" w:cs="Times"/>
+          <w:lang w:eastAsia="zh-CN"/>
+        </w:rPr>
+        <w:t>都是</w:t>
+      </w:r>
+      <w:r>
+        <w:rPr>
+          <w:rFonts w:ascii="Times" w:hAnsi="Times" w:cs="Times"/>
+          <w:lang w:eastAsia="zh-CN"/>
+        </w:rPr>
+        <w:t>一个自然的选择</w:t>
+      </w:r>
+      <w:r>
+        <w:rPr>
+          <w:rFonts w:ascii="Times" w:hAnsi="Times" w:cs="Times"/>
+          <w:lang w:eastAsia="zh-CN"/>
+        </w:rPr>
+        <w:t>，</w:t>
+      </w:r>
+      <w:r>
+        <w:rPr>
+          <w:rFonts w:ascii="Times" w:hAnsi="Times" w:cs="Times"/>
+          <w:lang w:eastAsia="zh-CN"/>
+        </w:rPr>
+        <w:t>因为</w:t>
+      </w:r>
+      <w:r>
+        <w:rPr>
+          <w:rFonts w:ascii="Times" w:hAnsi="Times" w:cs="Times" w:hint="eastAsia"/>
+          <w:lang w:eastAsia="zh-CN"/>
+        </w:rPr>
+        <w:t>底层</w:t>
+      </w:r>
+      <w:r>
+        <w:rPr>
+          <w:rFonts w:ascii="Times" w:hAnsi="Times" w:cs="Times"/>
+          <w:lang w:eastAsia="zh-CN"/>
+        </w:rPr>
+        <w:t>的</w:t>
+      </w:r>
+      <w:r>
+        <w:rPr>
+          <w:rFonts w:ascii="Times" w:hAnsi="Times" w:cs="Times"/>
+          <w:lang w:eastAsia="zh-CN"/>
+        </w:rPr>
+        <w:t>数据收集处理</w:t>
+      </w:r>
+      <w:r>
+        <w:rPr>
+          <w:rFonts w:ascii="Times" w:hAnsi="Times" w:cs="Times"/>
+          <w:lang w:eastAsia="zh-CN"/>
+        </w:rPr>
+        <w:t>和</w:t>
+      </w:r>
+      <w:r>
+        <w:rPr>
+          <w:rFonts w:ascii="Times" w:hAnsi="Times" w:cs="Times"/>
+          <w:lang w:eastAsia="zh-CN"/>
+        </w:rPr>
+        <w:t>解决方案</w:t>
+      </w:r>
+      <w:r>
+        <w:rPr>
+          <w:rFonts w:ascii="Times" w:hAnsi="Times" w:cs="Times"/>
+          <w:lang w:eastAsia="zh-CN"/>
+        </w:rPr>
+        <w:t>只对一些</w:t>
+      </w:r>
+      <w:r>
+        <w:rPr>
+          <w:rFonts w:ascii="Times" w:hAnsi="Times" w:cs="Times"/>
+          <w:lang w:eastAsia="zh-CN"/>
+        </w:rPr>
+        <w:t>容忍性</w:t>
+      </w:r>
+      <w:r>
+        <w:rPr>
+          <w:rFonts w:ascii="Times" w:hAnsi="Times" w:cs="Times"/>
+          <w:lang w:eastAsia="zh-CN"/>
+        </w:rPr>
+        <w:t>有效。</w:t>
+      </w:r>
+      <w:r>
+        <w:rPr>
+          <w:rFonts w:ascii="Times" w:hAnsi="Times" w:cs="Times"/>
+          <w:lang w:eastAsia="zh-CN"/>
+        </w:rPr>
+        <w:t>流行的</w:t>
+      </w:r>
+      <w:r>
+        <w:rPr>
+          <w:rFonts w:ascii="Times" w:hAnsi="Times" w:cs="Times"/>
+          <w:lang w:eastAsia="zh-CN"/>
+        </w:rPr>
+        <w:t>取样方法</w:t>
+      </w:r>
+      <w:r>
+        <w:rPr>
+          <w:rFonts w:ascii="Times" w:hAnsi="Times" w:cs="Times"/>
+          <w:lang w:eastAsia="zh-CN"/>
+        </w:rPr>
+        <w:t>包括</w:t>
+      </w:r>
+      <w:r>
+        <w:rPr>
+          <w:rFonts w:ascii="Times" w:hAnsi="Times" w:cs="Times"/>
+          <w:lang w:eastAsia="zh-CN"/>
+        </w:rPr>
+        <w:t>朴素</w:t>
+      </w:r>
+      <w:r>
+        <w:rPr>
+          <w:rFonts w:ascii="Times" w:hAnsi="Times" w:cs="Times"/>
+          <w:lang w:eastAsia="zh-CN"/>
+        </w:rPr>
+        <w:t>随机采样</w:t>
+      </w:r>
+      <w:r>
+        <w:rPr>
+          <w:rFonts w:ascii="Times" w:hAnsi="Times" w:cs="Times"/>
+          <w:lang w:eastAsia="zh-CN"/>
+        </w:rPr>
+        <w:t>和</w:t>
+      </w:r>
+      <w:r>
+        <w:rPr>
+          <w:rFonts w:ascii="Times" w:hAnsi="Times" w:cs="Times"/>
+          <w:lang w:eastAsia="zh-CN"/>
+        </w:rPr>
+        <w:t>重要性采样</w:t>
+      </w:r>
+      <w:r>
+        <w:rPr>
+          <w:rFonts w:ascii="Times" w:hAnsi="Times" w:cs="Times"/>
+          <w:lang w:eastAsia="zh-CN"/>
+        </w:rPr>
+        <w:t>(</w:t>
+      </w:r>
+      <w:r>
+        <w:rPr>
+          <w:rFonts w:ascii="Times" w:hAnsi="Times" w:cs="Times"/>
+          <w:lang w:eastAsia="zh-CN"/>
+        </w:rPr>
+        <w:t>核心集</w:t>
+      </w:r>
+      <w:r>
+        <w:rPr>
+          <w:rFonts w:ascii="Times" w:hAnsi="Times" w:cs="Times"/>
+          <w:lang w:eastAsia="zh-CN"/>
+        </w:rPr>
+        <w:t>)</w:t>
+      </w:r>
+      <w:r>
+        <w:rPr>
+          <w:rFonts w:ascii="Times" w:hAnsi="Times" w:cs="Times"/>
+          <w:lang w:eastAsia="zh-CN"/>
+        </w:rPr>
+        <w:t>。</w:t>
+      </w:r>
+      <w:r>
+        <w:rPr>
+          <w:rFonts w:ascii="Times" w:hAnsi="Times" w:cs="Times"/>
+          <w:lang w:eastAsia="zh-CN"/>
+        </w:rPr>
+        <w:t>核心集</w:t>
+      </w:r>
+      <w:r>
+        <w:rPr>
+          <w:rFonts w:ascii="Times" w:hAnsi="Times" w:cs="Times" w:hint="eastAsia"/>
+          <w:lang w:eastAsia="zh-CN"/>
+        </w:rPr>
+        <w:t>是一个</w:t>
+      </w:r>
+      <w:r>
+        <w:rPr>
+          <w:rFonts w:ascii="Times" w:hAnsi="Times" w:cs="Times" w:hint="eastAsia"/>
+          <w:lang w:eastAsia="zh-CN"/>
+        </w:rPr>
+        <w:t>近期</w:t>
+      </w:r>
+      <w:r>
+        <w:rPr>
+          <w:rFonts w:ascii="Times" w:hAnsi="Times" w:cs="Times"/>
+          <w:lang w:eastAsia="zh-CN"/>
+        </w:rPr>
+        <w:t>重要性采样方法。</w:t>
+      </w:r>
+      <w:r>
+        <w:rPr>
+          <w:rFonts w:ascii="Times" w:hAnsi="Times" w:cs="Times"/>
+          <w:lang w:eastAsia="zh-CN"/>
+        </w:rPr>
+        <w:t>当</w:t>
+      </w:r>
+      <w:r>
+        <w:rPr>
+          <w:rFonts w:ascii="Times" w:hAnsi="Times" w:cs="Times"/>
+        </w:rPr>
+        <w:t xml:space="preserve">d </w:t>
       </w:r>
       <w:r>
         <w:rPr>
@@ -5449,35 +5683,800 @@
         <w:rPr>
           <w:rFonts w:ascii="Times" w:hAnsi="Times" w:cs="Times"/>
         </w:rPr>
-        <w:t xml:space="preserve"> N, </w:t>
-      </w:r>
-      <w:proofErr w:type="spellStart"/>
-      <w:r>
-        <w:rPr>
-          <w:rFonts w:ascii="Times" w:hAnsi="Times" w:cs="Times"/>
-        </w:rPr>
-        <w:t>coresets</w:t>
-      </w:r>
-      <w:proofErr w:type="spellEnd"/>
-      <w:r>
-        <w:rPr>
-          <w:rFonts w:ascii="Times" w:hAnsi="Times" w:cs="Times"/>
-        </w:rPr>
-        <w:t xml:space="preserve"> allow one to create a sample whose size depends on d (the number of features)–as opposed to N (the number of examples)–and that can achieve strong </w:t>
-      </w:r>
-      <w:proofErr w:type="spellStart"/>
-      <w:r>
-        <w:rPr>
-          <w:rFonts w:ascii="Times" w:hAnsi="Times" w:cs="Times"/>
-        </w:rPr>
-        <w:t>ap</w:t>
-      </w:r>
-      <w:proofErr w:type="spellEnd"/>
-      <w:r>
-        <w:rPr>
-          <w:rFonts w:ascii="Times" w:hAnsi="Times" w:cs="Times"/>
-        </w:rPr>
-        <w:t xml:space="preserve">- </w:t>
+        <w:t xml:space="preserve"> N</w:t>
+      </w:r>
+      <w:r>
+        <w:rPr>
+          <w:rFonts w:ascii="Times" w:hAnsi="Times" w:cs="Times"/>
+          <w:lang w:eastAsia="zh-CN"/>
+        </w:rPr>
+        <w:t>时，</w:t>
+      </w:r>
+      <w:r>
+        <w:rPr>
+          <w:rFonts w:ascii="Times" w:hAnsi="Times" w:cs="Times"/>
+          <w:lang w:eastAsia="zh-CN"/>
+        </w:rPr>
+        <w:t>核心集</w:t>
+      </w:r>
+      <w:r>
+        <w:rPr>
+          <w:rFonts w:ascii="Times" w:hAnsi="Times" w:cs="Times" w:hint="eastAsia"/>
+          <w:lang w:eastAsia="zh-CN"/>
+        </w:rPr>
+        <w:t>允许</w:t>
+      </w:r>
+      <w:r>
+        <w:rPr>
+          <w:rFonts w:ascii="Times" w:hAnsi="Times" w:cs="Times" w:hint="eastAsia"/>
+          <w:lang w:eastAsia="zh-CN"/>
+        </w:rPr>
+        <w:t>创建一个</w:t>
+      </w:r>
+      <w:r>
+        <w:rPr>
+          <w:rFonts w:ascii="Times" w:hAnsi="Times" w:cs="Times"/>
+          <w:lang w:eastAsia="zh-CN"/>
+        </w:rPr>
+        <w:t>大小由</w:t>
+      </w:r>
+      <w:r>
+        <w:rPr>
+          <w:rFonts w:ascii="Times" w:hAnsi="Times" w:cs="Times"/>
+          <w:lang w:eastAsia="zh-CN"/>
+        </w:rPr>
+        <w:t>d</w:t>
+      </w:r>
+      <w:r>
+        <w:rPr>
+          <w:rFonts w:ascii="Times" w:hAnsi="Times" w:cs="Times"/>
+          <w:lang w:eastAsia="zh-CN"/>
+        </w:rPr>
+        <w:t>(</w:t>
+      </w:r>
+      <w:r>
+        <w:rPr>
+          <w:rFonts w:ascii="Times" w:hAnsi="Times" w:cs="Times"/>
+          <w:lang w:eastAsia="zh-CN"/>
+        </w:rPr>
+        <w:t>特征的数量</w:t>
+      </w:r>
+      <w:r>
+        <w:rPr>
+          <w:rFonts w:ascii="Times" w:hAnsi="Times" w:cs="Times"/>
+          <w:lang w:eastAsia="zh-CN"/>
+        </w:rPr>
+        <w:t>)</w:t>
+      </w:r>
+      <w:r>
+        <w:rPr>
+          <w:rFonts w:ascii="Times" w:hAnsi="Times" w:cs="Times"/>
+          <w:lang w:eastAsia="zh-CN"/>
+        </w:rPr>
+        <w:t>决定的</w:t>
+      </w:r>
+      <w:r>
+        <w:rPr>
+          <w:rFonts w:ascii="Times" w:hAnsi="Times" w:cs="Times"/>
+          <w:lang w:eastAsia="zh-CN"/>
+        </w:rPr>
+        <w:t>样本</w:t>
+      </w:r>
+      <w:r>
+        <w:rPr>
+          <w:rFonts w:ascii="Times" w:hAnsi="Times" w:cs="Times"/>
+          <w:lang w:eastAsia="zh-CN"/>
+        </w:rPr>
+        <w:softHyphen/>
+        <w:t>—</w:t>
+      </w:r>
+      <w:r>
+        <w:rPr>
+          <w:rFonts w:ascii="Times" w:hAnsi="Times" w:cs="Times"/>
+          <w:lang w:eastAsia="zh-CN"/>
+        </w:rPr>
+        <w:t>到</w:t>
+      </w:r>
+      <w:r>
+        <w:rPr>
+          <w:rFonts w:ascii="Times" w:hAnsi="Times" w:cs="Times"/>
+          <w:lang w:eastAsia="zh-CN"/>
+        </w:rPr>
+        <w:t>N(</w:t>
+      </w:r>
+      <w:r>
+        <w:rPr>
+          <w:rFonts w:ascii="Times" w:hAnsi="Times" w:cs="Times"/>
+          <w:lang w:eastAsia="zh-CN"/>
+        </w:rPr>
+        <w:t>例子的数量</w:t>
+      </w:r>
+      <w:r>
+        <w:rPr>
+          <w:rFonts w:ascii="Times" w:hAnsi="Times" w:cs="Times"/>
+          <w:lang w:eastAsia="zh-CN"/>
+        </w:rPr>
+        <w:t>)</w:t>
+      </w:r>
+      <w:r>
+        <w:rPr>
+          <w:rFonts w:ascii="Times" w:hAnsi="Times" w:cs="Times"/>
+          <w:lang w:eastAsia="zh-CN"/>
+        </w:rPr>
+        <w:t>—</w:t>
+      </w:r>
+      <w:r>
+        <w:rPr>
+          <w:rFonts w:ascii="Times" w:hAnsi="Times" w:cs="Times"/>
+          <w:lang w:eastAsia="zh-CN"/>
+        </w:rPr>
+        <w:t>那样</w:t>
+      </w:r>
+      <w:r>
+        <w:rPr>
+          <w:rFonts w:ascii="Times" w:hAnsi="Times" w:cs="Times" w:hint="eastAsia"/>
+          <w:lang w:eastAsia="zh-CN"/>
+        </w:rPr>
+        <w:t>会</w:t>
+      </w:r>
+      <w:r>
+        <w:rPr>
+          <w:rFonts w:ascii="Times" w:hAnsi="Times" w:cs="Times"/>
+          <w:lang w:eastAsia="zh-CN"/>
+        </w:rPr>
+        <w:t>得到</w:t>
+      </w:r>
+      <w:r>
+        <w:rPr>
+          <w:rFonts w:ascii="Times" w:hAnsi="Times" w:cs="Times" w:hint="eastAsia"/>
+          <w:lang w:eastAsia="zh-CN"/>
+        </w:rPr>
+        <w:t>强</w:t>
+      </w:r>
+      <w:r>
+        <w:rPr>
+          <w:rFonts w:ascii="Times" w:hAnsi="Times" w:cs="Times"/>
+          <w:lang w:eastAsia="zh-CN"/>
+        </w:rPr>
+        <w:t>优化</w:t>
+      </w:r>
+      <w:r>
+        <w:rPr>
+          <w:rFonts w:ascii="Times" w:hAnsi="Times" w:cs="Times"/>
+          <w:lang w:eastAsia="zh-CN"/>
+        </w:rPr>
+        <w:t>结果：</w:t>
+      </w:r>
+      <w:r>
+        <w:rPr>
+          <w:rFonts w:ascii="Times" w:hAnsi="Times" w:cs="Times"/>
+          <w:lang w:eastAsia="zh-CN"/>
+        </w:rPr>
+        <w:t>本质上，</w:t>
+      </w:r>
+      <w:r>
+        <w:rPr>
+          <w:rFonts w:ascii="Times" w:hAnsi="Times" w:cs="Times" w:hint="eastAsia"/>
+          <w:lang w:eastAsia="zh-CN"/>
+        </w:rPr>
+        <w:t>任何</w:t>
+      </w:r>
+      <w:r>
+        <w:rPr>
+          <w:rFonts w:ascii="Times" w:hAnsi="Times" w:cs="Times"/>
+          <w:lang w:eastAsia="zh-CN"/>
+        </w:rPr>
+        <w:t>模型的</w:t>
+      </w:r>
+      <w:r>
+        <w:rPr>
+          <w:rFonts w:ascii="Times" w:hAnsi="Times" w:cs="Times"/>
+          <w:lang w:eastAsia="zh-CN"/>
+        </w:rPr>
+        <w:t>损失是保存在</w:t>
+      </w:r>
+      <w:r>
+        <w:rPr>
+          <w:rFonts w:ascii="Times" w:hAnsi="Times" w:cs="Times"/>
+          <w:lang w:eastAsia="zh-CN"/>
+        </w:rPr>
+        <w:t>样本上的</w:t>
+      </w:r>
+      <w:r>
+        <w:rPr>
+          <w:rFonts w:ascii="Times" w:hAnsi="Times" w:cs="Times"/>
+          <w:lang w:eastAsia="zh-CN"/>
+        </w:rPr>
+        <w:t>。</w:t>
+      </w:r>
+      <w:r>
+        <w:rPr>
+          <w:rFonts w:ascii="Times" w:hAnsi="Times" w:cs="Times"/>
+          <w:lang w:eastAsia="zh-CN"/>
+        </w:rPr>
+        <w:t>在企业</w:t>
+      </w:r>
+      <w:r>
+        <w:rPr>
+          <w:rFonts w:ascii="Times" w:hAnsi="Times" w:cs="Times"/>
+          <w:lang w:eastAsia="zh-CN"/>
+        </w:rPr>
+        <w:t>工作流中</w:t>
+      </w:r>
+      <w:r>
+        <w:rPr>
+          <w:rFonts w:ascii="Times" w:hAnsi="Times" w:cs="Times"/>
+          <w:lang w:eastAsia="zh-CN"/>
+        </w:rPr>
+        <w:t>(</w:t>
+      </w:r>
+      <w:r>
+        <w:rPr>
+          <w:rFonts w:ascii="Times" w:hAnsi="Times" w:cs="Times"/>
+          <w:lang w:eastAsia="zh-CN"/>
+        </w:rPr>
+        <w:t>比如</w:t>
+      </w:r>
+      <w:r>
+        <w:rPr>
+          <w:rFonts w:ascii="Times" w:hAnsi="Times" w:cs="Times"/>
+          <w:lang w:eastAsia="zh-CN"/>
+        </w:rPr>
+        <w:t>web</w:t>
+      </w:r>
+      <w:r>
+        <w:rPr>
+          <w:rFonts w:ascii="Times" w:hAnsi="Times" w:cs="Times"/>
+          <w:lang w:eastAsia="zh-CN"/>
+        </w:rPr>
+        <w:t>工作流</w:t>
+      </w:r>
+      <w:r>
+        <w:rPr>
+          <w:rFonts w:ascii="Times" w:hAnsi="Times" w:cs="Times"/>
+          <w:lang w:eastAsia="zh-CN"/>
+        </w:rPr>
+        <w:t>)</w:t>
+      </w:r>
+      <w:r>
+        <w:rPr>
+          <w:rFonts w:ascii="Times" w:hAnsi="Times" w:cs="Times"/>
+          <w:lang w:eastAsia="zh-CN"/>
+        </w:rPr>
+        <w:t>，</w:t>
+      </w:r>
+      <w:r>
+        <w:rPr>
+          <w:rFonts w:ascii="Times" w:hAnsi="Times" w:cs="Times"/>
+          <w:lang w:eastAsia="zh-CN"/>
+        </w:rPr>
+        <w:t>我们发现</w:t>
+      </w:r>
+      <w:r>
+        <w:rPr>
+          <w:rFonts w:ascii="Times" w:hAnsi="Times" w:cs="Times" w:hint="eastAsia"/>
+          <w:lang w:eastAsia="zh-CN"/>
+        </w:rPr>
+        <w:t>过度</w:t>
+      </w:r>
+      <w:r>
+        <w:rPr>
+          <w:rFonts w:ascii="Times" w:hAnsi="Times" w:cs="Times"/>
+          <w:lang w:eastAsia="zh-CN"/>
+        </w:rPr>
+        <w:t>决定问题</w:t>
+      </w:r>
+      <w:r>
+        <w:rPr>
+          <w:rFonts w:ascii="Times" w:hAnsi="Times" w:cs="Times"/>
+          <w:lang w:eastAsia="zh-CN"/>
+        </w:rPr>
+        <w:t>(</w:t>
+      </w:r>
+      <w:r>
+        <w:rPr>
+          <w:rFonts w:ascii="Times" w:hAnsi="Times" w:cs="Times"/>
+        </w:rPr>
+        <w:t xml:space="preserve">d </w:t>
+      </w:r>
+      <w:r>
+        <w:rPr>
+          <w:rFonts w:ascii="MS Mincho" w:eastAsia="MS Mincho" w:hAnsi="MS Mincho" w:cs="MS Mincho"/>
+        </w:rPr>
+        <w:t>≪</w:t>
+      </w:r>
+      <w:r>
+        <w:rPr>
+          <w:rFonts w:ascii="Times" w:hAnsi="Times" w:cs="Times"/>
+        </w:rPr>
+        <w:t xml:space="preserve"> N</w:t>
+      </w:r>
+      <w:r>
+        <w:rPr>
+          <w:rFonts w:ascii="Times" w:hAnsi="Times" w:cs="Times"/>
+          <w:lang w:eastAsia="zh-CN"/>
+        </w:rPr>
+        <w:t>)</w:t>
+      </w:r>
+      <w:r>
+        <w:rPr>
+          <w:rFonts w:ascii="Times" w:hAnsi="Times" w:cs="Times"/>
+          <w:lang w:eastAsia="zh-CN"/>
+        </w:rPr>
+        <w:t>，</w:t>
+      </w:r>
+      <w:r>
+        <w:rPr>
+          <w:rFonts w:ascii="Times" w:hAnsi="Times" w:cs="Times" w:hint="eastAsia"/>
+          <w:lang w:eastAsia="zh-CN"/>
+        </w:rPr>
+        <w:t>经典统计学</w:t>
+      </w:r>
+      <w:r>
+        <w:rPr>
+          <w:rFonts w:ascii="Times" w:hAnsi="Times" w:cs="Times"/>
+          <w:lang w:eastAsia="zh-CN"/>
+        </w:rPr>
+        <w:t>的</w:t>
+      </w:r>
+      <w:r>
+        <w:rPr>
+          <w:rFonts w:ascii="Times" w:hAnsi="Times" w:cs="Times"/>
+          <w:lang w:eastAsia="zh-CN"/>
+        </w:rPr>
+        <w:t>研究</w:t>
+      </w:r>
+      <w:r>
+        <w:rPr>
+          <w:rFonts w:ascii="Times" w:hAnsi="Times" w:cs="Times"/>
+          <w:lang w:eastAsia="zh-CN"/>
+        </w:rPr>
+        <w:t>都是非常常见的。</w:t>
+      </w:r>
+      <w:r>
+        <w:rPr>
+          <w:rFonts w:ascii="Times" w:hAnsi="Times" w:cs="Times"/>
+          <w:lang w:eastAsia="zh-CN"/>
+        </w:rPr>
+        <w:t>因此，</w:t>
+      </w:r>
+      <w:r>
+        <w:rPr>
+          <w:rFonts w:ascii="Times" w:hAnsi="Times" w:cs="Times" w:hint="eastAsia"/>
+          <w:lang w:eastAsia="zh-CN"/>
+        </w:rPr>
+        <w:t>我们</w:t>
+      </w:r>
+      <w:r>
+        <w:rPr>
+          <w:rFonts w:ascii="Times" w:hAnsi="Times" w:cs="Times"/>
+          <w:lang w:eastAsia="zh-CN"/>
+        </w:rPr>
+        <w:t>使用一个</w:t>
+      </w:r>
+      <w:r>
+        <w:rPr>
+          <w:rFonts w:ascii="Times" w:hAnsi="Times" w:cs="Times" w:hint="eastAsia"/>
+          <w:lang w:eastAsia="zh-CN"/>
+        </w:rPr>
+        <w:t>核心集</w:t>
+      </w:r>
+      <w:r>
+        <w:rPr>
+          <w:rFonts w:ascii="Times" w:hAnsi="Times" w:cs="Times"/>
+          <w:lang w:eastAsia="zh-CN"/>
+        </w:rPr>
+        <w:t>以一个</w:t>
+      </w:r>
+      <w:r>
+        <w:rPr>
+          <w:rFonts w:ascii="Times" w:hAnsi="Times" w:cs="Times"/>
+          <w:lang w:eastAsia="zh-CN"/>
+        </w:rPr>
+        <w:t>可证明的</w:t>
+      </w:r>
+      <w:r>
+        <w:rPr>
+          <w:rFonts w:ascii="Times" w:hAnsi="Times" w:cs="Times"/>
+          <w:lang w:eastAsia="zh-CN"/>
+        </w:rPr>
+        <w:t>小错误</w:t>
+      </w:r>
+      <w:r>
+        <w:rPr>
+          <w:rFonts w:ascii="Times" w:hAnsi="Times" w:cs="Times"/>
+          <w:lang w:eastAsia="zh-CN"/>
+        </w:rPr>
+        <w:t>来优化</w:t>
+      </w:r>
+      <w:r>
+        <w:rPr>
+          <w:rFonts w:ascii="Times" w:hAnsi="Times" w:cs="Times" w:hint="eastAsia"/>
+          <w:lang w:eastAsia="zh-CN"/>
+        </w:rPr>
+        <w:t>结果</w:t>
+      </w:r>
+      <w:r>
+        <w:rPr>
+          <w:rFonts w:ascii="Times" w:hAnsi="Times" w:cs="Times"/>
+          <w:lang w:eastAsia="zh-CN"/>
+        </w:rPr>
+        <w:t>。</w:t>
+      </w:r>
+      <w:r>
+        <w:rPr>
+          <w:rFonts w:ascii="Times" w:hAnsi="Times" w:cs="Times"/>
+          <w:lang w:eastAsia="zh-CN"/>
+        </w:rPr>
+        <w:t>然而，</w:t>
+      </w:r>
+      <w:r>
+        <w:rPr>
+          <w:rFonts w:ascii="Times" w:hAnsi="Times" w:cs="Times"/>
+          <w:lang w:eastAsia="zh-CN"/>
+        </w:rPr>
+        <w:t>计算一个核心集</w:t>
+      </w:r>
+      <w:r>
+        <w:rPr>
+          <w:rFonts w:ascii="Times" w:hAnsi="Times" w:cs="Times"/>
+          <w:lang w:eastAsia="zh-CN"/>
+        </w:rPr>
+        <w:t>需要</w:t>
+      </w:r>
+      <w:r>
+        <w:rPr>
+          <w:rFonts w:ascii="Times" w:hAnsi="Times" w:cs="Times"/>
+          <w:lang w:eastAsia="zh-CN"/>
+        </w:rPr>
+        <w:t>计算</w:t>
+      </w:r>
+      <w:r>
+        <w:rPr>
+          <w:rFonts w:ascii="Times" w:hAnsi="Times" w:cs="Times"/>
+          <w:lang w:eastAsia="zh-CN"/>
+        </w:rPr>
+        <w:t>比</w:t>
+      </w:r>
+      <w:r>
+        <w:rPr>
+          <w:rFonts w:ascii="Times" w:hAnsi="Times" w:cs="Times"/>
+          <w:lang w:eastAsia="zh-CN"/>
+        </w:rPr>
+        <w:t>一个朴素</w:t>
+      </w:r>
+      <w:r>
+        <w:rPr>
+          <w:rFonts w:ascii="Times" w:hAnsi="Times" w:cs="Times"/>
+          <w:lang w:eastAsia="zh-CN"/>
+        </w:rPr>
+        <w:t>随机取样</w:t>
+      </w:r>
+      <w:r>
+        <w:rPr>
+          <w:rFonts w:ascii="Times" w:hAnsi="Times" w:cs="Times"/>
+          <w:lang w:eastAsia="zh-CN"/>
+        </w:rPr>
+        <w:t>更昂贵的</w:t>
+      </w:r>
+      <w:r>
+        <w:rPr>
+          <w:rFonts w:ascii="Times" w:hAnsi="Times" w:cs="Times"/>
+          <w:lang w:eastAsia="zh-CN"/>
+        </w:rPr>
+        <w:t>重要分数</w:t>
+      </w:r>
+      <w:r>
+        <w:rPr>
+          <w:rFonts w:ascii="Times" w:hAnsi="Times" w:cs="Times"/>
+          <w:lang w:eastAsia="zh-CN"/>
+        </w:rPr>
+        <w:t>。</w:t>
+      </w:r>
+      <w:r>
+        <w:rPr>
+          <w:rFonts w:ascii="Times" w:hAnsi="Times" w:cs="Times"/>
+          <w:lang w:eastAsia="zh-CN"/>
+        </w:rPr>
+        <w:t>我们</w:t>
+      </w:r>
+      <w:r>
+        <w:rPr>
+          <w:rFonts w:ascii="Times" w:hAnsi="Times" w:cs="Times"/>
+          <w:lang w:eastAsia="zh-CN"/>
+        </w:rPr>
+        <w:t>基于取样</w:t>
+      </w:r>
+      <w:r>
+        <w:rPr>
+          <w:rFonts w:ascii="Times" w:hAnsi="Times" w:cs="Times"/>
+          <w:lang w:eastAsia="zh-CN"/>
+        </w:rPr>
+        <w:t>实体化策略</w:t>
+      </w:r>
+      <w:r>
+        <w:rPr>
+          <w:rFonts w:ascii="Times" w:hAnsi="Times" w:cs="Times"/>
+          <w:lang w:eastAsia="zh-CN"/>
+        </w:rPr>
+        <w:t>研究了</w:t>
+      </w:r>
+      <w:r>
+        <w:rPr>
+          <w:rFonts w:ascii="Times" w:hAnsi="Times" w:cs="Times"/>
+          <w:lang w:eastAsia="zh-CN"/>
+        </w:rPr>
+        <w:t>支出</w:t>
+      </w:r>
+      <w:r>
+        <w:rPr>
+          <w:rFonts w:ascii="Times" w:hAnsi="Times" w:cs="Times"/>
+          <w:lang w:eastAsia="zh-CN"/>
+        </w:rPr>
+        <w:t>—</w:t>
+      </w:r>
+      <w:r>
+        <w:rPr>
+          <w:rFonts w:ascii="Times" w:hAnsi="Times" w:cs="Times"/>
+          <w:lang w:eastAsia="zh-CN"/>
+        </w:rPr>
+        <w:t>收益</w:t>
+      </w:r>
+      <w:r>
+        <w:rPr>
+          <w:rFonts w:ascii="Times" w:hAnsi="Times" w:cs="Times"/>
+          <w:lang w:eastAsia="zh-CN"/>
+        </w:rPr>
+        <w:t>交易</w:t>
+      </w:r>
+      <w:r>
+        <w:rPr>
+          <w:rFonts w:ascii="Times" w:hAnsi="Times" w:cs="Times"/>
+          <w:lang w:eastAsia="zh-CN"/>
+        </w:rPr>
+        <w:t>。</w:t>
+      </w:r>
+      <w:r>
+        <w:rPr>
+          <w:rFonts w:ascii="Times" w:hAnsi="Times" w:cs="Times"/>
+          <w:lang w:eastAsia="zh-CN"/>
+        </w:rPr>
+        <w:t>当然，</w:t>
+      </w:r>
+      <w:r>
+        <w:rPr>
+          <w:rFonts w:ascii="Times" w:hAnsi="Times" w:cs="Times" w:hint="eastAsia"/>
+          <w:lang w:eastAsia="zh-CN"/>
+        </w:rPr>
+        <w:t>取样</w:t>
+      </w:r>
+      <w:r>
+        <w:rPr>
+          <w:rFonts w:ascii="Times" w:hAnsi="Times" w:cs="Times"/>
+          <w:lang w:eastAsia="zh-CN"/>
+        </w:rPr>
+        <w:t>策略</w:t>
+      </w:r>
+      <w:r>
+        <w:rPr>
+          <w:rFonts w:ascii="Times" w:hAnsi="Times" w:cs="Times"/>
+          <w:lang w:eastAsia="zh-CN"/>
+        </w:rPr>
+        <w:t>有</w:t>
+      </w:r>
+      <w:r>
+        <w:rPr>
+          <w:rFonts w:ascii="Times" w:hAnsi="Times" w:cs="Times"/>
+          <w:lang w:eastAsia="zh-CN"/>
+        </w:rPr>
+        <w:t>提高数量级别的</w:t>
+      </w:r>
+      <w:r>
+        <w:rPr>
+          <w:rFonts w:ascii="Times" w:hAnsi="Times" w:cs="Times"/>
+          <w:lang w:eastAsia="zh-CN"/>
+        </w:rPr>
+        <w:t>性能的能力。</w:t>
+      </w:r>
+      <w:r>
+        <w:rPr>
+          <w:rFonts w:ascii="Times" w:hAnsi="Times" w:cs="Times"/>
+          <w:lang w:eastAsia="zh-CN"/>
+        </w:rPr>
+        <w:t>在一个叫做</w:t>
+      </w:r>
+      <w:r>
+        <w:rPr>
+          <w:rFonts w:ascii="Times" w:hAnsi="Times" w:cs="Times"/>
+        </w:rPr>
+        <w:t>Census</w:t>
+      </w:r>
+      <w:r>
+        <w:rPr>
+          <w:rFonts w:ascii="Times" w:hAnsi="Times" w:cs="Times"/>
+          <w:lang w:eastAsia="zh-CN"/>
+        </w:rPr>
+        <w:t>的</w:t>
+      </w:r>
+      <w:r>
+        <w:rPr>
+          <w:rFonts w:ascii="Times" w:hAnsi="Times" w:cs="Times"/>
+          <w:lang w:eastAsia="zh-CN"/>
+        </w:rPr>
+        <w:t>真实数据集</w:t>
+      </w:r>
+      <w:r>
+        <w:rPr>
+          <w:rFonts w:ascii="Times" w:hAnsi="Times" w:cs="Times" w:hint="eastAsia"/>
+          <w:lang w:eastAsia="zh-CN"/>
+        </w:rPr>
+        <w:t>上</w:t>
+      </w:r>
+      <w:r>
+        <w:rPr>
+          <w:rFonts w:ascii="Times" w:hAnsi="Times" w:cs="Times"/>
+          <w:lang w:eastAsia="zh-CN"/>
+        </w:rPr>
+        <w:t>，</w:t>
+      </w:r>
+      <w:r>
+        <w:rPr>
+          <w:rFonts w:ascii="Times" w:hAnsi="Times" w:cs="Times"/>
+          <w:lang w:eastAsia="zh-CN"/>
+        </w:rPr>
+        <w:t>我们发现</w:t>
+      </w:r>
+      <w:r>
+        <w:rPr>
+          <w:rFonts w:ascii="Times" w:hAnsi="Times" w:cs="Times"/>
+          <w:lang w:eastAsia="zh-CN"/>
+        </w:rPr>
+        <w:t>d</w:t>
+      </w:r>
+      <w:r>
+        <w:rPr>
+          <w:rFonts w:ascii="Times" w:hAnsi="Times" w:cs="Times"/>
+          <w:lang w:eastAsia="zh-CN"/>
+        </w:rPr>
+        <w:t>比</w:t>
+      </w:r>
+      <w:r>
+        <w:rPr>
+          <w:rFonts w:ascii="Times" w:hAnsi="Times" w:cs="Times"/>
+          <w:lang w:eastAsia="zh-CN"/>
+        </w:rPr>
+        <w:t>N</w:t>
+      </w:r>
+      <w:r>
+        <w:rPr>
+          <w:rFonts w:ascii="Times" w:hAnsi="Times" w:cs="Times"/>
+          <w:lang w:eastAsia="zh-CN"/>
+        </w:rPr>
+        <w:t>小</w:t>
+      </w:r>
+      <w:r>
+        <w:rPr>
+          <w:rFonts w:ascii="Times" w:hAnsi="Times" w:cs="Times"/>
+        </w:rPr>
+        <w:t>1000x</w:t>
+      </w:r>
+      <w:r>
+        <w:rPr>
+          <w:rFonts w:ascii="Times" w:hAnsi="Times" w:cs="Times"/>
+          <w:lang w:eastAsia="zh-CN"/>
+        </w:rPr>
+        <w:t>，</w:t>
+      </w:r>
+      <w:r>
+        <w:rPr>
+          <w:rFonts w:ascii="Times" w:hAnsi="Times" w:cs="Times"/>
+          <w:lang w:eastAsia="zh-CN"/>
+        </w:rPr>
+        <w:t>并且使用</w:t>
+      </w:r>
+      <w:r>
+        <w:rPr>
+          <w:rFonts w:ascii="Times" w:hAnsi="Times" w:cs="Times"/>
+          <w:lang w:eastAsia="zh-CN"/>
+        </w:rPr>
+        <w:t>核心集</w:t>
+      </w:r>
+      <w:r>
+        <w:rPr>
+          <w:rFonts w:ascii="Times" w:hAnsi="Times" w:cs="Times"/>
+          <w:lang w:eastAsia="zh-CN"/>
+        </w:rPr>
+        <w:t>产生了一个</w:t>
+      </w:r>
+      <w:r>
+        <w:rPr>
+          <w:rFonts w:ascii="Times" w:hAnsi="Times" w:cs="Times"/>
+          <w:lang w:eastAsia="zh-CN"/>
+        </w:rPr>
+        <w:t>接近</w:t>
+      </w:r>
+      <w:r>
+        <w:rPr>
+          <w:rFonts w:ascii="Times" w:hAnsi="Times" w:cs="Times"/>
+          <w:lang w:eastAsia="zh-CN"/>
+        </w:rPr>
+        <w:t>89x</w:t>
+      </w:r>
+      <w:r>
+        <w:rPr>
+          <w:rFonts w:ascii="Times" w:hAnsi="Times" w:cs="Times"/>
+          <w:lang w:eastAsia="zh-CN"/>
+        </w:rPr>
+        <w:t>的基线</w:t>
+      </w:r>
+      <w:r>
+        <w:rPr>
+          <w:rFonts w:ascii="Times" w:hAnsi="Times" w:cs="Times"/>
+          <w:lang w:eastAsia="zh-CN"/>
+        </w:rPr>
+        <w:t>，</w:t>
+      </w:r>
+      <w:r>
+        <w:rPr>
+          <w:rFonts w:ascii="Times" w:hAnsi="Times" w:cs="Times"/>
+          <w:lang w:eastAsia="zh-CN"/>
+        </w:rPr>
+        <w:t>仍然得到了一个</w:t>
+      </w:r>
+      <w:r>
+        <w:rPr>
+          <w:rFonts w:ascii="Times" w:hAnsi="Times" w:cs="Times"/>
+          <w:lang w:eastAsia="zh-CN"/>
+        </w:rPr>
+        <w:t>在</w:t>
+      </w:r>
+      <w:r>
+        <w:rPr>
+          <w:rFonts w:ascii="Times" w:hAnsi="Times" w:cs="Times"/>
+          <w:lang w:eastAsia="zh-CN"/>
+        </w:rPr>
+        <w:t>整个</w:t>
+      </w:r>
+      <w:r>
+        <w:rPr>
+          <w:rFonts w:ascii="Times" w:hAnsi="Times" w:cs="Times" w:hint="eastAsia"/>
+          <w:lang w:eastAsia="zh-CN"/>
+        </w:rPr>
+        <w:t>数据</w:t>
+      </w:r>
+      <w:r>
+        <w:rPr>
+          <w:rFonts w:ascii="Times" w:hAnsi="Times" w:cs="Times"/>
+          <w:lang w:eastAsia="zh-CN"/>
+        </w:rPr>
+        <w:t>及和尚损失</w:t>
+      </w:r>
+      <w:r>
+        <w:rPr>
+          <w:rFonts w:ascii="Times" w:hAnsi="Times" w:cs="Times"/>
+        </w:rPr>
+        <w:t>1%</w:t>
+      </w:r>
+      <w:r>
+        <w:rPr>
+          <w:rFonts w:ascii="Times" w:hAnsi="Times" w:cs="Times"/>
+          <w:lang w:eastAsia="zh-CN"/>
+        </w:rPr>
+        <w:t>的</w:t>
+      </w:r>
+      <w:r>
+        <w:rPr>
+          <w:rFonts w:ascii="Times" w:hAnsi="Times" w:cs="Times"/>
+          <w:lang w:eastAsia="zh-CN"/>
+        </w:rPr>
+        <w:t>解决方案</w:t>
+      </w:r>
+      <w:r>
+        <w:rPr>
+          <w:rFonts w:ascii="Times" w:hAnsi="Times" w:cs="Times"/>
+          <w:lang w:eastAsia="zh-CN"/>
+        </w:rPr>
+        <w:t>。</w:t>
       </w:r>
     </w:p>
     <w:p>
@@ -5491,6 +6490,8 @@
           <w:rFonts w:ascii="Times" w:hAnsi="Times" w:cs="Times"/>
         </w:rPr>
       </w:pPr>
+      <w:bookmarkStart w:id="0" w:name="_GoBack"/>
+      <w:bookmarkEnd w:id="0"/>
       <w:r>
         <w:rPr>
           <w:rFonts w:ascii="Times" w:hAnsi="Times" w:cs="Times"/>
@@ -5509,158 +6510,6 @@
           <w:rFonts w:ascii="Times" w:hAnsi="Times" w:cs="Times"/>
         </w:rPr>
       </w:pPr>
-      <w:proofErr w:type="spellStart"/>
-      <w:r>
-        <w:rPr>
-          <w:rFonts w:ascii="Times" w:hAnsi="Times" w:cs="Times"/>
-        </w:rPr>
-        <w:t>proximation</w:t>
-      </w:r>
-      <w:proofErr w:type="spellEnd"/>
-      <w:r>
-        <w:rPr>
-          <w:rFonts w:ascii="Times" w:hAnsi="Times" w:cs="Times"/>
-        </w:rPr>
-        <w:t xml:space="preserve"> results: essentially, the loss is preserved on the sample for any model. In enterprise workloads (as opposed to web workloads), we found that the </w:t>
-      </w:r>
-      <w:proofErr w:type="spellStart"/>
-      <w:r>
-        <w:rPr>
-          <w:rFonts w:ascii="Times" w:hAnsi="Times" w:cs="Times"/>
-        </w:rPr>
-        <w:t>overdetermined</w:t>
-      </w:r>
-      <w:proofErr w:type="spellEnd"/>
-      <w:r>
-        <w:rPr>
-          <w:rFonts w:ascii="Times" w:hAnsi="Times" w:cs="Times"/>
-        </w:rPr>
-        <w:t xml:space="preserve"> </w:t>
-      </w:r>
-      <w:proofErr w:type="spellStart"/>
-      <w:r>
-        <w:rPr>
-          <w:rFonts w:ascii="Times" w:hAnsi="Times" w:cs="Times"/>
-        </w:rPr>
-        <w:t>prob</w:t>
-      </w:r>
-      <w:proofErr w:type="spellEnd"/>
-      <w:r>
-        <w:rPr>
-          <w:rFonts w:ascii="Times" w:hAnsi="Times" w:cs="Times"/>
-        </w:rPr>
-        <w:t xml:space="preserve">- </w:t>
-      </w:r>
-      <w:proofErr w:type="spellStart"/>
-      <w:r>
-        <w:rPr>
-          <w:rFonts w:ascii="Times" w:hAnsi="Times" w:cs="Times"/>
-        </w:rPr>
-        <w:t>lems</w:t>
-      </w:r>
-      <w:proofErr w:type="spellEnd"/>
-      <w:r>
-        <w:rPr>
-          <w:rFonts w:ascii="Times" w:hAnsi="Times" w:cs="Times"/>
-        </w:rPr>
-        <w:t xml:space="preserve"> (d </w:t>
-      </w:r>
-      <w:r>
-        <w:rPr>
-          <w:rFonts w:ascii="MS Mincho" w:eastAsia="MS Mincho" w:hAnsi="MS Mincho" w:cs="MS Mincho"/>
-        </w:rPr>
-        <w:t>≪</w:t>
-      </w:r>
-      <w:r>
-        <w:rPr>
-          <w:rFonts w:ascii="Times" w:hAnsi="Times" w:cs="Times"/>
-        </w:rPr>
-        <w:t xml:space="preserve"> N), well-studied in classical statistics, are com- mon. Thus, we can use a </w:t>
-      </w:r>
-      <w:proofErr w:type="spellStart"/>
-      <w:r>
-        <w:rPr>
-          <w:rFonts w:ascii="Times" w:hAnsi="Times" w:cs="Times"/>
-        </w:rPr>
-        <w:t>coreset</w:t>
-      </w:r>
-      <w:proofErr w:type="spellEnd"/>
-      <w:r>
-        <w:rPr>
-          <w:rFonts w:ascii="Times" w:hAnsi="Times" w:cs="Times"/>
-        </w:rPr>
-        <w:t xml:space="preserve"> to optimize the result with provably small error. However, computing a </w:t>
-      </w:r>
-      <w:proofErr w:type="spellStart"/>
-      <w:r>
-        <w:rPr>
-          <w:rFonts w:ascii="Times" w:hAnsi="Times" w:cs="Times"/>
-        </w:rPr>
-        <w:t>coreset</w:t>
-      </w:r>
-      <w:proofErr w:type="spellEnd"/>
-      <w:r>
-        <w:rPr>
-          <w:rFonts w:ascii="Times" w:hAnsi="Times" w:cs="Times"/>
-        </w:rPr>
-        <w:t xml:space="preserve"> requires computing importance scores that are more expensive than a </w:t>
-      </w:r>
-      <w:proofErr w:type="spellStart"/>
-      <w:r>
-        <w:rPr>
-          <w:rFonts w:ascii="Times" w:hAnsi="Times" w:cs="Times"/>
-        </w:rPr>
-        <w:t>na</w:t>
-      </w:r>
-      <w:proofErr w:type="spellEnd"/>
-      <w:r>
-        <w:rPr>
-          <w:rFonts w:ascii="Times" w:hAnsi="Times" w:cs="Times"/>
-        </w:rPr>
-        <w:t xml:space="preserve"> ̈</w:t>
-      </w:r>
-      <w:proofErr w:type="spellStart"/>
-      <w:r>
-        <w:rPr>
-          <w:rFonts w:ascii="Times" w:hAnsi="Times" w:cs="Times"/>
-        </w:rPr>
-        <w:t>ıve</w:t>
-      </w:r>
-      <w:proofErr w:type="spellEnd"/>
-      <w:r>
-        <w:rPr>
-          <w:rFonts w:ascii="Times" w:hAnsi="Times" w:cs="Times"/>
-        </w:rPr>
-        <w:t xml:space="preserve"> random sample. We study the cost-benefit trade- off for sampling-based materialization strategies. Of course, sampling strategies have the ability to improve performance by an order of magnitude. On a real data set, called Cen- </w:t>
-      </w:r>
-      <w:proofErr w:type="spellStart"/>
-      <w:r>
-        <w:rPr>
-          <w:rFonts w:ascii="Times" w:hAnsi="Times" w:cs="Times"/>
-        </w:rPr>
-        <w:t>sus</w:t>
-      </w:r>
-      <w:proofErr w:type="spellEnd"/>
-      <w:r>
-        <w:rPr>
-          <w:rFonts w:ascii="Times" w:hAnsi="Times" w:cs="Times"/>
-        </w:rPr>
-        <w:t xml:space="preserve">, we found that d was 1000x smaller than N, as well as that using a </w:t>
-      </w:r>
-      <w:proofErr w:type="spellStart"/>
-      <w:r>
-        <w:rPr>
-          <w:rFonts w:ascii="Times" w:hAnsi="Times" w:cs="Times"/>
-        </w:rPr>
-        <w:t>coreset</w:t>
-      </w:r>
-      <w:proofErr w:type="spellEnd"/>
-      <w:r>
-        <w:rPr>
-          <w:rFonts w:ascii="Times" w:hAnsi="Times" w:cs="Times"/>
-        </w:rPr>
-        <w:t xml:space="preserve"> outperforms a baseline approach by 89x, while still getting a solution that is within 1% of the loss of the solution on the entire dataset. </w:t>
-      </w:r>
     </w:p>
     <w:p>
       <w:pPr>

</xml_diff>

<commit_message>
Summary of Tradeoffs in Columbus
</commit_message>
<xml_diff>
--- a/SIGMOD_2014_Materialization optimizations for feature selection workloads _王韬懿1120132046.docx
+++ b/SIGMOD_2014_Materialization optimizations for feature selection workloads _王韬懿1120132046.docx
@@ -6488,17 +6488,104 @@
         <w:spacing w:after="240" w:line="340" w:lineRule="atLeast"/>
         <w:rPr>
           <w:rFonts w:ascii="Times" w:hAnsi="Times" w:cs="Times"/>
+          <w:lang w:eastAsia="zh-CN"/>
+        </w:rPr>
+      </w:pPr>
+      <w:r>
+        <w:rPr>
+          <w:rFonts w:ascii="Times" w:hAnsi="Times" w:cs="Times"/>
+          <w:lang w:eastAsia="zh-CN"/>
+        </w:rPr>
+        <w:drawing>
+          <wp:inline distT="0" distB="0" distL="0" distR="0" wp14:anchorId="6D778C33" wp14:editId="5710107A">
+            <wp:extent cx="5943600" cy="2899410"/>
+            <wp:effectExtent l="0" t="0" r="0" b="0"/>
+            <wp:docPr id="125" name="Picture 125"/>
+            <wp:cNvGraphicFramePr>
+              <a:graphicFrameLocks xmlns:a="http://schemas.openxmlformats.org/drawingml/2006/main" noChangeAspect="1"/>
+            </wp:cNvGraphicFramePr>
+            <a:graphic xmlns:a="http://schemas.openxmlformats.org/drawingml/2006/main">
+              <a:graphicData uri="http://schemas.openxmlformats.org/drawingml/2006/picture">
+                <pic:pic xmlns:pic="http://schemas.openxmlformats.org/drawingml/2006/picture">
+                  <pic:nvPicPr>
+                    <pic:cNvPr id="1" name=""/>
+                    <pic:cNvPicPr/>
+                  </pic:nvPicPr>
+                  <pic:blipFill>
+                    <a:blip r:embed="rId5"/>
+                    <a:stretch>
+                      <a:fillRect/>
+                    </a:stretch>
+                  </pic:blipFill>
+                  <pic:spPr>
+                    <a:xfrm>
+                      <a:off x="0" y="0"/>
+                      <a:ext cx="5943600" cy="2899410"/>
+                    </a:xfrm>
+                    <a:prstGeom prst="rect">
+                      <a:avLst/>
+                    </a:prstGeom>
+                  </pic:spPr>
+                </pic:pic>
+              </a:graphicData>
+            </a:graphic>
+          </wp:inline>
+        </w:drawing>
+      </w:r>
+    </w:p>
+    <w:p>
+      <w:pPr>
+        <w:widowControl w:val="0"/>
+        <w:autoSpaceDE w:val="0"/>
+        <w:autoSpaceDN w:val="0"/>
+        <w:adjustRightInd w:val="0"/>
+        <w:spacing w:after="240" w:line="340" w:lineRule="atLeast"/>
+        <w:jc w:val="center"/>
+        <w:rPr>
+          <w:rFonts w:ascii="Times" w:hAnsi="Times" w:cs="Times"/>
+          <w:b/>
         </w:rPr>
       </w:pPr>
       <w:bookmarkStart w:id="0" w:name="_GoBack"/>
-      <w:bookmarkEnd w:id="0"/>
-      <w:r>
-        <w:rPr>
-          <w:rFonts w:ascii="Times" w:hAnsi="Times" w:cs="Times"/>
-        </w:rPr>
-        <w:t xml:space="preserve">Figure 1: Summary of Tradeoffs in Columbus. </w:t>
+      <w:r>
+        <w:rPr>
+          <w:rFonts w:ascii="Times" w:hAnsi="Times" w:cs="Times"/>
+          <w:b/>
+          <w:lang w:eastAsia="zh-CN"/>
+        </w:rPr>
+        <w:t>图</w:t>
+      </w:r>
+      <w:r>
+        <w:rPr>
+          <w:rFonts w:ascii="Times" w:hAnsi="Times" w:cs="Times"/>
+          <w:b/>
+        </w:rPr>
+        <w:t xml:space="preserve"> 1: </w:t>
+      </w:r>
+      <w:r>
+        <w:rPr>
+          <w:rFonts w:ascii="Times" w:hAnsi="Times" w:cs="Times"/>
+          <w:b/>
+        </w:rPr>
+        <w:t>Columbus</w:t>
+      </w:r>
+      <w:r>
+        <w:rPr>
+          <w:rFonts w:ascii="Times" w:hAnsi="Times" w:cs="Times"/>
+          <w:b/>
+        </w:rPr>
+        <w:t xml:space="preserve"> </w:t>
+      </w:r>
+      <w:r>
+        <w:rPr>
+          <w:rFonts w:ascii="Times" w:hAnsi="Times" w:cs="Times"/>
+          <w:b/>
+          <w:lang w:eastAsia="zh-CN"/>
+        </w:rPr>
+        <w:t>的利弊总结</w:t>
       </w:r>
     </w:p>
+    <w:bookmarkEnd w:id="0"/>
     <w:p>
       <w:pPr>
         <w:widowControl w:val="0"/>
@@ -6750,7 +6837,7 @@
                           </pic:cNvPicPr>
                         </pic:nvPicPr>
                         <pic:blipFill>
-                          <a:blip r:embed="rId5">
+                          <a:blip r:embed="rId6">
                             <a:extLst>
                               <a:ext uri="{28A0092B-C50C-407E-A947-70E740481C1C}">
                                 <a14:useLocalDpi xmlns:a14="http://schemas.microsoft.com/office/drawing/2010/main" val="0"/>
@@ -9519,7 +9606,7 @@
                           </pic:cNvPicPr>
                         </pic:nvPicPr>
                         <pic:blipFill>
-                          <a:blip r:embed="rId6">
+                          <a:blip r:embed="rId7">
                             <a:extLst>
                               <a:ext uri="{28A0092B-C50C-407E-A947-70E740481C1C}">
                                 <a14:useLocalDpi xmlns:a14="http://schemas.microsoft.com/office/drawing/2010/main" val="0"/>
@@ -9579,7 +9666,7 @@
                           </pic:cNvPicPr>
                         </pic:nvPicPr>
                         <pic:blipFill>
-                          <a:blip r:embed="rId7">
+                          <a:blip r:embed="rId8">
                             <a:extLst>
                               <a:ext uri="{28A0092B-C50C-407E-A947-70E740481C1C}">
                                 <a14:useLocalDpi xmlns:a14="http://schemas.microsoft.com/office/drawing/2010/main" val="0"/>
@@ -9639,7 +9726,7 @@
                           </pic:cNvPicPr>
                         </pic:nvPicPr>
                         <pic:blipFill>
-                          <a:blip r:embed="rId8">
+                          <a:blip r:embed="rId9">
                             <a:extLst>
                               <a:ext uri="{28A0092B-C50C-407E-A947-70E740481C1C}">
                                 <a14:useLocalDpi xmlns:a14="http://schemas.microsoft.com/office/drawing/2010/main" val="0"/>
@@ -9728,7 +9815,7 @@
                           </pic:cNvPicPr>
                         </pic:nvPicPr>
                         <pic:blipFill>
-                          <a:blip r:embed="rId9">
+                          <a:blip r:embed="rId10">
                             <a:extLst>
                               <a:ext uri="{28A0092B-C50C-407E-A947-70E740481C1C}">
                                 <a14:useLocalDpi xmlns:a14="http://schemas.microsoft.com/office/drawing/2010/main" val="0"/>
@@ -9992,7 +10079,7 @@
                           </pic:cNvPicPr>
                         </pic:nvPicPr>
                         <pic:blipFill>
-                          <a:blip r:embed="rId10">
+                          <a:blip r:embed="rId11">
                             <a:extLst>
                               <a:ext uri="{28A0092B-C50C-407E-A947-70E740481C1C}">
                                 <a14:useLocalDpi xmlns:a14="http://schemas.microsoft.com/office/drawing/2010/main" val="0"/>
@@ -10052,7 +10139,7 @@
                           </pic:cNvPicPr>
                         </pic:nvPicPr>
                         <pic:blipFill>
-                          <a:blip r:embed="rId11">
+                          <a:blip r:embed="rId12">
                             <a:extLst>
                               <a:ext uri="{28A0092B-C50C-407E-A947-70E740481C1C}">
                                 <a14:useLocalDpi xmlns:a14="http://schemas.microsoft.com/office/drawing/2010/main" val="0"/>
@@ -10112,7 +10199,7 @@
                           </pic:cNvPicPr>
                         </pic:nvPicPr>
                         <pic:blipFill>
-                          <a:blip r:embed="rId12">
+                          <a:blip r:embed="rId13">
                             <a:extLst>
                               <a:ext uri="{28A0092B-C50C-407E-A947-70E740481C1C}">
                                 <a14:useLocalDpi xmlns:a14="http://schemas.microsoft.com/office/drawing/2010/main" val="0"/>
@@ -10172,7 +10259,7 @@
                           </pic:cNvPicPr>
                         </pic:nvPicPr>
                         <pic:blipFill>
-                          <a:blip r:embed="rId13">
+                          <a:blip r:embed="rId14">
                             <a:extLst>
                               <a:ext uri="{28A0092B-C50C-407E-A947-70E740481C1C}">
                                 <a14:useLocalDpi xmlns:a14="http://schemas.microsoft.com/office/drawing/2010/main" val="0"/>
@@ -10232,7 +10319,7 @@
                           </pic:cNvPicPr>
                         </pic:nvPicPr>
                         <pic:blipFill>
-                          <a:blip r:embed="rId14">
+                          <a:blip r:embed="rId15">
                             <a:extLst>
                               <a:ext uri="{28A0092B-C50C-407E-A947-70E740481C1C}">
                                 <a14:useLocalDpi xmlns:a14="http://schemas.microsoft.com/office/drawing/2010/main" val="0"/>
@@ -10292,7 +10379,7 @@
                           </pic:cNvPicPr>
                         </pic:nvPicPr>
                         <pic:blipFill>
-                          <a:blip r:embed="rId15">
+                          <a:blip r:embed="rId16">
                             <a:extLst>
                               <a:ext uri="{28A0092B-C50C-407E-A947-70E740481C1C}">
                                 <a14:useLocalDpi xmlns:a14="http://schemas.microsoft.com/office/drawing/2010/main" val="0"/>
@@ -10352,7 +10439,7 @@
                           </pic:cNvPicPr>
                         </pic:nvPicPr>
                         <pic:blipFill>
-                          <a:blip r:embed="rId16">
+                          <a:blip r:embed="rId17">
                             <a:extLst>
                               <a:ext uri="{28A0092B-C50C-407E-A947-70E740481C1C}">
                                 <a14:useLocalDpi xmlns:a14="http://schemas.microsoft.com/office/drawing/2010/main" val="0"/>
@@ -10412,7 +10499,7 @@
                           </pic:cNvPicPr>
                         </pic:nvPicPr>
                         <pic:blipFill>
-                          <a:blip r:embed="rId17">
+                          <a:blip r:embed="rId18">
                             <a:extLst>
                               <a:ext uri="{28A0092B-C50C-407E-A947-70E740481C1C}">
                                 <a14:useLocalDpi xmlns:a14="http://schemas.microsoft.com/office/drawing/2010/main" val="0"/>
@@ -10472,7 +10559,7 @@
                           </pic:cNvPicPr>
                         </pic:nvPicPr>
                         <pic:blipFill>
-                          <a:blip r:embed="rId18">
+                          <a:blip r:embed="rId19">
                             <a:extLst>
                               <a:ext uri="{28A0092B-C50C-407E-A947-70E740481C1C}">
                                 <a14:useLocalDpi xmlns:a14="http://schemas.microsoft.com/office/drawing/2010/main" val="0"/>
@@ -10576,7 +10663,7 @@
                           </pic:cNvPicPr>
                         </pic:nvPicPr>
                         <pic:blipFill>
-                          <a:blip r:embed="rId19">
+                          <a:blip r:embed="rId20">
                             <a:extLst>
                               <a:ext uri="{28A0092B-C50C-407E-A947-70E740481C1C}">
                                 <a14:useLocalDpi xmlns:a14="http://schemas.microsoft.com/office/drawing/2010/main" val="0"/>
@@ -10636,7 +10723,7 @@
                           </pic:cNvPicPr>
                         </pic:nvPicPr>
                         <pic:blipFill>
-                          <a:blip r:embed="rId20">
+                          <a:blip r:embed="rId21">
                             <a:extLst>
                               <a:ext uri="{28A0092B-C50C-407E-A947-70E740481C1C}">
                                 <a14:useLocalDpi xmlns:a14="http://schemas.microsoft.com/office/drawing/2010/main" val="0"/>
@@ -10696,7 +10783,7 @@
                           </pic:cNvPicPr>
                         </pic:nvPicPr>
                         <pic:blipFill>
-                          <a:blip r:embed="rId21">
+                          <a:blip r:embed="rId22">
                             <a:extLst>
                               <a:ext uri="{28A0092B-C50C-407E-A947-70E740481C1C}">
                                 <a14:useLocalDpi xmlns:a14="http://schemas.microsoft.com/office/drawing/2010/main" val="0"/>
@@ -11145,7 +11232,7 @@
                           </pic:cNvPicPr>
                         </pic:nvPicPr>
                         <pic:blipFill>
-                          <a:blip r:embed="rId22">
+                          <a:blip r:embed="rId23">
                             <a:extLst>
                               <a:ext uri="{28A0092B-C50C-407E-A947-70E740481C1C}">
                                 <a14:useLocalDpi xmlns:a14="http://schemas.microsoft.com/office/drawing/2010/main" val="0"/>
@@ -12957,7 +13044,7 @@
                     </pic:cNvPicPr>
                   </pic:nvPicPr>
                   <pic:blipFill>
-                    <a:blip r:embed="rId22">
+                    <a:blip r:embed="rId23">
                       <a:extLst>
                         <a:ext uri="{28A0092B-C50C-407E-A947-70E740481C1C}">
                           <a14:useLocalDpi xmlns:a14="http://schemas.microsoft.com/office/drawing/2010/main" val="0"/>
@@ -13017,7 +13104,7 @@
                     </pic:cNvPicPr>
                   </pic:nvPicPr>
                   <pic:blipFill>
-                    <a:blip r:embed="rId22">
+                    <a:blip r:embed="rId23">
                       <a:extLst>
                         <a:ext uri="{28A0092B-C50C-407E-A947-70E740481C1C}">
                           <a14:useLocalDpi xmlns:a14="http://schemas.microsoft.com/office/drawing/2010/main" val="0"/>
@@ -14731,7 +14818,7 @@
                     </pic:cNvPicPr>
                   </pic:nvPicPr>
                   <pic:blipFill>
-                    <a:blip r:embed="rId22">
+                    <a:blip r:embed="rId23">
                       <a:extLst>
                         <a:ext uri="{28A0092B-C50C-407E-A947-70E740481C1C}">
                           <a14:useLocalDpi xmlns:a14="http://schemas.microsoft.com/office/drawing/2010/main" val="0"/>
@@ -14815,7 +14902,7 @@
                     </pic:cNvPicPr>
                   </pic:nvPicPr>
                   <pic:blipFill>
-                    <a:blip r:embed="rId23" cstate="print">
+                    <a:blip r:embed="rId24" cstate="print">
                       <a:extLst>
                         <a:ext uri="{28A0092B-C50C-407E-A947-70E740481C1C}">
                           <a14:useLocalDpi xmlns:a14="http://schemas.microsoft.com/office/drawing/2010/main" val="0"/>
@@ -16478,7 +16565,7 @@
                     </pic:cNvPicPr>
                   </pic:nvPicPr>
                   <pic:blipFill>
-                    <a:blip r:embed="rId22">
+                    <a:blip r:embed="rId23">
                       <a:extLst>
                         <a:ext uri="{28A0092B-C50C-407E-A947-70E740481C1C}">
                           <a14:useLocalDpi xmlns:a14="http://schemas.microsoft.com/office/drawing/2010/main" val="0"/>
@@ -16538,7 +16625,7 @@
                     </pic:cNvPicPr>
                   </pic:nvPicPr>
                   <pic:blipFill>
-                    <a:blip r:embed="rId22">
+                    <a:blip r:embed="rId23">
                       <a:extLst>
                         <a:ext uri="{28A0092B-C50C-407E-A947-70E740481C1C}">
                           <a14:useLocalDpi xmlns:a14="http://schemas.microsoft.com/office/drawing/2010/main" val="0"/>
@@ -17435,7 +17522,7 @@
                     </pic:cNvPicPr>
                   </pic:nvPicPr>
                   <pic:blipFill>
-                    <a:blip r:embed="rId24">
+                    <a:blip r:embed="rId25">
                       <a:extLst>
                         <a:ext uri="{28A0092B-C50C-407E-A947-70E740481C1C}">
                           <a14:useLocalDpi xmlns:a14="http://schemas.microsoft.com/office/drawing/2010/main" val="0"/>
@@ -17610,7 +17697,7 @@
                     </pic:cNvPicPr>
                   </pic:nvPicPr>
                   <pic:blipFill>
-                    <a:blip r:embed="rId24">
+                    <a:blip r:embed="rId25">
                       <a:extLst>
                         <a:ext uri="{28A0092B-C50C-407E-A947-70E740481C1C}">
                           <a14:useLocalDpi xmlns:a14="http://schemas.microsoft.com/office/drawing/2010/main" val="0"/>
@@ -18026,7 +18113,7 @@
                     </pic:cNvPicPr>
                   </pic:nvPicPr>
                   <pic:blipFill>
-                    <a:blip r:embed="rId24">
+                    <a:blip r:embed="rId25">
                       <a:extLst>
                         <a:ext uri="{28A0092B-C50C-407E-A947-70E740481C1C}">
                           <a14:useLocalDpi xmlns:a14="http://schemas.microsoft.com/office/drawing/2010/main" val="0"/>
@@ -18484,7 +18571,7 @@
                     </pic:cNvPicPr>
                   </pic:nvPicPr>
                   <pic:blipFill>
-                    <a:blip r:embed="rId25">
+                    <a:blip r:embed="rId26">
                       <a:extLst>
                         <a:ext uri="{28A0092B-C50C-407E-A947-70E740481C1C}">
                           <a14:useLocalDpi xmlns:a14="http://schemas.microsoft.com/office/drawing/2010/main" val="0"/>
@@ -21456,7 +21543,7 @@
                     </pic:cNvPicPr>
                   </pic:nvPicPr>
                   <pic:blipFill>
-                    <a:blip r:embed="rId22">
+                    <a:blip r:embed="rId23">
                       <a:extLst>
                         <a:ext uri="{28A0092B-C50C-407E-A947-70E740481C1C}">
                           <a14:useLocalDpi xmlns:a14="http://schemas.microsoft.com/office/drawing/2010/main" val="0"/>
@@ -21516,7 +21603,7 @@
                     </pic:cNvPicPr>
                   </pic:nvPicPr>
                   <pic:blipFill>
-                    <a:blip r:embed="rId22">
+                    <a:blip r:embed="rId23">
                       <a:extLst>
                         <a:ext uri="{28A0092B-C50C-407E-A947-70E740481C1C}">
                           <a14:useLocalDpi xmlns:a14="http://schemas.microsoft.com/office/drawing/2010/main" val="0"/>
@@ -21732,7 +21819,7 @@
                     </pic:cNvPicPr>
                   </pic:nvPicPr>
                   <pic:blipFill>
-                    <a:blip r:embed="rId26">
+                    <a:blip r:embed="rId27">
                       <a:extLst>
                         <a:ext uri="{28A0092B-C50C-407E-A947-70E740481C1C}">
                           <a14:useLocalDpi xmlns:a14="http://schemas.microsoft.com/office/drawing/2010/main" val="0"/>
@@ -21792,7 +21879,7 @@
                     </pic:cNvPicPr>
                   </pic:nvPicPr>
                   <pic:blipFill>
-                    <a:blip r:embed="rId27">
+                    <a:blip r:embed="rId28">
                       <a:extLst>
                         <a:ext uri="{28A0092B-C50C-407E-A947-70E740481C1C}">
                           <a14:useLocalDpi xmlns:a14="http://schemas.microsoft.com/office/drawing/2010/main" val="0"/>
@@ -21852,7 +21939,7 @@
                     </pic:cNvPicPr>
                   </pic:nvPicPr>
                   <pic:blipFill>
-                    <a:blip r:embed="rId28">
+                    <a:blip r:embed="rId29">
                       <a:extLst>
                         <a:ext uri="{28A0092B-C50C-407E-A947-70E740481C1C}">
                           <a14:useLocalDpi xmlns:a14="http://schemas.microsoft.com/office/drawing/2010/main" val="0"/>
@@ -21912,7 +21999,7 @@
                     </pic:cNvPicPr>
                   </pic:nvPicPr>
                   <pic:blipFill>
-                    <a:blip r:embed="rId29">
+                    <a:blip r:embed="rId30">
                       <a:extLst>
                         <a:ext uri="{28A0092B-C50C-407E-A947-70E740481C1C}">
                           <a14:useLocalDpi xmlns:a14="http://schemas.microsoft.com/office/drawing/2010/main" val="0"/>
@@ -22183,7 +22270,7 @@
                     </pic:cNvPicPr>
                   </pic:nvPicPr>
                   <pic:blipFill>
-                    <a:blip r:embed="rId30">
+                    <a:blip r:embed="rId31">
                       <a:extLst>
                         <a:ext uri="{28A0092B-C50C-407E-A947-70E740481C1C}">
                           <a14:useLocalDpi xmlns:a14="http://schemas.microsoft.com/office/drawing/2010/main" val="0"/>
@@ -22243,7 +22330,7 @@
                     </pic:cNvPicPr>
                   </pic:nvPicPr>
                   <pic:blipFill>
-                    <a:blip r:embed="rId31">
+                    <a:blip r:embed="rId32">
                       <a:extLst>
                         <a:ext uri="{28A0092B-C50C-407E-A947-70E740481C1C}">
                           <a14:useLocalDpi xmlns:a14="http://schemas.microsoft.com/office/drawing/2010/main" val="0"/>
@@ -22303,7 +22390,7 @@
                     </pic:cNvPicPr>
                   </pic:nvPicPr>
                   <pic:blipFill>
-                    <a:blip r:embed="rId32">
+                    <a:blip r:embed="rId33">
                       <a:extLst>
                         <a:ext uri="{28A0092B-C50C-407E-A947-70E740481C1C}">
                           <a14:useLocalDpi xmlns:a14="http://schemas.microsoft.com/office/drawing/2010/main" val="0"/>
@@ -22415,7 +22502,7 @@
                     </pic:cNvPicPr>
                   </pic:nvPicPr>
                   <pic:blipFill>
-                    <a:blip r:embed="rId33">
+                    <a:blip r:embed="rId34">
                       <a:extLst>
                         <a:ext uri="{28A0092B-C50C-407E-A947-70E740481C1C}">
                           <a14:useLocalDpi xmlns:a14="http://schemas.microsoft.com/office/drawing/2010/main" val="0"/>
@@ -22475,7 +22562,7 @@
                     </pic:cNvPicPr>
                   </pic:nvPicPr>
                   <pic:blipFill>
-                    <a:blip r:embed="rId34">
+                    <a:blip r:embed="rId35">
                       <a:extLst>
                         <a:ext uri="{28A0092B-C50C-407E-A947-70E740481C1C}">
                           <a14:useLocalDpi xmlns:a14="http://schemas.microsoft.com/office/drawing/2010/main" val="0"/>
@@ -22535,7 +22622,7 @@
                     </pic:cNvPicPr>
                   </pic:nvPicPr>
                   <pic:blipFill>
-                    <a:blip r:embed="rId35">
+                    <a:blip r:embed="rId36">
                       <a:extLst>
                         <a:ext uri="{28A0092B-C50C-407E-A947-70E740481C1C}">
                           <a14:useLocalDpi xmlns:a14="http://schemas.microsoft.com/office/drawing/2010/main" val="0"/>
@@ -22595,7 +22682,7 @@
                     </pic:cNvPicPr>
                   </pic:nvPicPr>
                   <pic:blipFill>
-                    <a:blip r:embed="rId36">
+                    <a:blip r:embed="rId37">
                       <a:extLst>
                         <a:ext uri="{28A0092B-C50C-407E-A947-70E740481C1C}">
                           <a14:useLocalDpi xmlns:a14="http://schemas.microsoft.com/office/drawing/2010/main" val="0"/>
@@ -22655,7 +22742,7 @@
                     </pic:cNvPicPr>
                   </pic:nvPicPr>
                   <pic:blipFill>
-                    <a:blip r:embed="rId37">
+                    <a:blip r:embed="rId38">
                       <a:extLst>
                         <a:ext uri="{28A0092B-C50C-407E-A947-70E740481C1C}">
                           <a14:useLocalDpi xmlns:a14="http://schemas.microsoft.com/office/drawing/2010/main" val="0"/>
@@ -22715,7 +22802,7 @@
                     </pic:cNvPicPr>
                   </pic:nvPicPr>
                   <pic:blipFill>
-                    <a:blip r:embed="rId38">
+                    <a:blip r:embed="rId39">
                       <a:extLst>
                         <a:ext uri="{28A0092B-C50C-407E-A947-70E740481C1C}">
                           <a14:useLocalDpi xmlns:a14="http://schemas.microsoft.com/office/drawing/2010/main" val="0"/>
@@ -22775,7 +22862,7 @@
                     </pic:cNvPicPr>
                   </pic:nvPicPr>
                   <pic:blipFill>
-                    <a:blip r:embed="rId39">
+                    <a:blip r:embed="rId40">
                       <a:extLst>
                         <a:ext uri="{28A0092B-C50C-407E-A947-70E740481C1C}">
                           <a14:useLocalDpi xmlns:a14="http://schemas.microsoft.com/office/drawing/2010/main" val="0"/>
@@ -22835,7 +22922,7 @@
                     </pic:cNvPicPr>
                   </pic:nvPicPr>
                   <pic:blipFill>
-                    <a:blip r:embed="rId40">
+                    <a:blip r:embed="rId41">
                       <a:extLst>
                         <a:ext uri="{28A0092B-C50C-407E-A947-70E740481C1C}">
                           <a14:useLocalDpi xmlns:a14="http://schemas.microsoft.com/office/drawing/2010/main" val="0"/>
@@ -22895,7 +22982,7 @@
                     </pic:cNvPicPr>
                   </pic:nvPicPr>
                   <pic:blipFill>
-                    <a:blip r:embed="rId41">
+                    <a:blip r:embed="rId42">
                       <a:extLst>
                         <a:ext uri="{28A0092B-C50C-407E-A947-70E740481C1C}">
                           <a14:useLocalDpi xmlns:a14="http://schemas.microsoft.com/office/drawing/2010/main" val="0"/>
@@ -22955,7 +23042,7 @@
                     </pic:cNvPicPr>
                   </pic:nvPicPr>
                   <pic:blipFill>
-                    <a:blip r:embed="rId42">
+                    <a:blip r:embed="rId43">
                       <a:extLst>
                         <a:ext uri="{28A0092B-C50C-407E-A947-70E740481C1C}">
                           <a14:useLocalDpi xmlns:a14="http://schemas.microsoft.com/office/drawing/2010/main" val="0"/>
@@ -23015,7 +23102,7 @@
                     </pic:cNvPicPr>
                   </pic:nvPicPr>
                   <pic:blipFill>
-                    <a:blip r:embed="rId43">
+                    <a:blip r:embed="rId44">
                       <a:extLst>
                         <a:ext uri="{28A0092B-C50C-407E-A947-70E740481C1C}">
                           <a14:useLocalDpi xmlns:a14="http://schemas.microsoft.com/office/drawing/2010/main" val="0"/>
@@ -23075,7 +23162,7 @@
                     </pic:cNvPicPr>
                   </pic:nvPicPr>
                   <pic:blipFill>
-                    <a:blip r:embed="rId36">
+                    <a:blip r:embed="rId37">
                       <a:extLst>
                         <a:ext uri="{28A0092B-C50C-407E-A947-70E740481C1C}">
                           <a14:useLocalDpi xmlns:a14="http://schemas.microsoft.com/office/drawing/2010/main" val="0"/>
@@ -23135,7 +23222,7 @@
                     </pic:cNvPicPr>
                   </pic:nvPicPr>
                   <pic:blipFill>
-                    <a:blip r:embed="rId44">
+                    <a:blip r:embed="rId45">
                       <a:extLst>
                         <a:ext uri="{28A0092B-C50C-407E-A947-70E740481C1C}">
                           <a14:useLocalDpi xmlns:a14="http://schemas.microsoft.com/office/drawing/2010/main" val="0"/>
@@ -23234,7 +23321,7 @@
                     </pic:cNvPicPr>
                   </pic:nvPicPr>
                   <pic:blipFill>
-                    <a:blip r:embed="rId40">
+                    <a:blip r:embed="rId41">
                       <a:extLst>
                         <a:ext uri="{28A0092B-C50C-407E-A947-70E740481C1C}">
                           <a14:useLocalDpi xmlns:a14="http://schemas.microsoft.com/office/drawing/2010/main" val="0"/>
@@ -23294,7 +23381,7 @@
                     </pic:cNvPicPr>
                   </pic:nvPicPr>
                   <pic:blipFill>
-                    <a:blip r:embed="rId45">
+                    <a:blip r:embed="rId46">
                       <a:extLst>
                         <a:ext uri="{28A0092B-C50C-407E-A947-70E740481C1C}">
                           <a14:useLocalDpi xmlns:a14="http://schemas.microsoft.com/office/drawing/2010/main" val="0"/>
@@ -23354,7 +23441,7 @@
                     </pic:cNvPicPr>
                   </pic:nvPicPr>
                   <pic:blipFill>
-                    <a:blip r:embed="rId46">
+                    <a:blip r:embed="rId47">
                       <a:extLst>
                         <a:ext uri="{28A0092B-C50C-407E-A947-70E740481C1C}">
                           <a14:useLocalDpi xmlns:a14="http://schemas.microsoft.com/office/drawing/2010/main" val="0"/>
@@ -23414,7 +23501,7 @@
                     </pic:cNvPicPr>
                   </pic:nvPicPr>
                   <pic:blipFill>
-                    <a:blip r:embed="rId34">
+                    <a:blip r:embed="rId35">
                       <a:extLst>
                         <a:ext uri="{28A0092B-C50C-407E-A947-70E740481C1C}">
                           <a14:useLocalDpi xmlns:a14="http://schemas.microsoft.com/office/drawing/2010/main" val="0"/>
@@ -23474,7 +23561,7 @@
                     </pic:cNvPicPr>
                   </pic:nvPicPr>
                   <pic:blipFill>
-                    <a:blip r:embed="rId34">
+                    <a:blip r:embed="rId35">
                       <a:extLst>
                         <a:ext uri="{28A0092B-C50C-407E-A947-70E740481C1C}">
                           <a14:useLocalDpi xmlns:a14="http://schemas.microsoft.com/office/drawing/2010/main" val="0"/>
@@ -23582,7 +23669,7 @@
                     </pic:cNvPicPr>
                   </pic:nvPicPr>
                   <pic:blipFill>
-                    <a:blip r:embed="rId43">
+                    <a:blip r:embed="rId44">
                       <a:extLst>
                         <a:ext uri="{28A0092B-C50C-407E-A947-70E740481C1C}">
                           <a14:useLocalDpi xmlns:a14="http://schemas.microsoft.com/office/drawing/2010/main" val="0"/>
@@ -23670,7 +23757,7 @@
                     </pic:cNvPicPr>
                   </pic:nvPicPr>
                   <pic:blipFill>
-                    <a:blip r:embed="rId47">
+                    <a:blip r:embed="rId48">
                       <a:extLst>
                         <a:ext uri="{28A0092B-C50C-407E-A947-70E740481C1C}">
                           <a14:useLocalDpi xmlns:a14="http://schemas.microsoft.com/office/drawing/2010/main" val="0"/>
@@ -23730,7 +23817,7 @@
                     </pic:cNvPicPr>
                   </pic:nvPicPr>
                   <pic:blipFill>
-                    <a:blip r:embed="rId36">
+                    <a:blip r:embed="rId37">
                       <a:extLst>
                         <a:ext uri="{28A0092B-C50C-407E-A947-70E740481C1C}">
                           <a14:useLocalDpi xmlns:a14="http://schemas.microsoft.com/office/drawing/2010/main" val="0"/>
@@ -23881,7 +23968,7 @@
                     </pic:cNvPicPr>
                   </pic:nvPicPr>
                   <pic:blipFill>
-                    <a:blip r:embed="rId48">
+                    <a:blip r:embed="rId49">
                       <a:extLst>
                         <a:ext uri="{28A0092B-C50C-407E-A947-70E740481C1C}">
                           <a14:useLocalDpi xmlns:a14="http://schemas.microsoft.com/office/drawing/2010/main" val="0"/>
@@ -23987,7 +24074,7 @@
                     </pic:cNvPicPr>
                   </pic:nvPicPr>
                   <pic:blipFill>
-                    <a:blip r:embed="rId42">
+                    <a:blip r:embed="rId43">
                       <a:extLst>
                         <a:ext uri="{28A0092B-C50C-407E-A947-70E740481C1C}">
                           <a14:useLocalDpi xmlns:a14="http://schemas.microsoft.com/office/drawing/2010/main" val="0"/>
@@ -24047,7 +24134,7 @@
                     </pic:cNvPicPr>
                   </pic:nvPicPr>
                   <pic:blipFill>
-                    <a:blip r:embed="rId36">
+                    <a:blip r:embed="rId37">
                       <a:extLst>
                         <a:ext uri="{28A0092B-C50C-407E-A947-70E740481C1C}">
                           <a14:useLocalDpi xmlns:a14="http://schemas.microsoft.com/office/drawing/2010/main" val="0"/>
@@ -24107,7 +24194,7 @@
                     </pic:cNvPicPr>
                   </pic:nvPicPr>
                   <pic:blipFill>
-                    <a:blip r:embed="rId30">
+                    <a:blip r:embed="rId31">
                       <a:extLst>
                         <a:ext uri="{28A0092B-C50C-407E-A947-70E740481C1C}">
                           <a14:useLocalDpi xmlns:a14="http://schemas.microsoft.com/office/drawing/2010/main" val="0"/>
@@ -24179,7 +24266,7 @@
                     </pic:cNvPicPr>
                   </pic:nvPicPr>
                   <pic:blipFill>
-                    <a:blip r:embed="rId49">
+                    <a:blip r:embed="rId50">
                       <a:extLst>
                         <a:ext uri="{28A0092B-C50C-407E-A947-70E740481C1C}">
                           <a14:useLocalDpi xmlns:a14="http://schemas.microsoft.com/office/drawing/2010/main" val="0"/>
@@ -24263,7 +24350,7 @@
                     </pic:cNvPicPr>
                   </pic:nvPicPr>
                   <pic:blipFill>
-                    <a:blip r:embed="rId50">
+                    <a:blip r:embed="rId51">
                       <a:extLst>
                         <a:ext uri="{28A0092B-C50C-407E-A947-70E740481C1C}">
                           <a14:useLocalDpi xmlns:a14="http://schemas.microsoft.com/office/drawing/2010/main" val="0"/>
@@ -25003,7 +25090,7 @@
                     </pic:cNvPicPr>
                   </pic:nvPicPr>
                   <pic:blipFill>
-                    <a:blip r:embed="rId51">
+                    <a:blip r:embed="rId52">
                       <a:extLst>
                         <a:ext uri="{28A0092B-C50C-407E-A947-70E740481C1C}">
                           <a14:useLocalDpi xmlns:a14="http://schemas.microsoft.com/office/drawing/2010/main" val="0"/>
@@ -25058,66 +25145,6 @@
                 <pic:pic xmlns:pic="http://schemas.openxmlformats.org/drawingml/2006/picture">
                   <pic:nvPicPr>
                     <pic:cNvPr id="0" name="Picture 77"/>
-                    <pic:cNvPicPr>
-                      <a:picLocks noChangeAspect="1" noChangeArrowheads="1"/>
-                    </pic:cNvPicPr>
-                  </pic:nvPicPr>
-                  <pic:blipFill>
-                    <a:blip r:embed="rId52">
-                      <a:extLst>
-                        <a:ext uri="{28A0092B-C50C-407E-A947-70E740481C1C}">
-                          <a14:useLocalDpi xmlns:a14="http://schemas.microsoft.com/office/drawing/2010/main" val="0"/>
-                        </a:ext>
-                      </a:extLst>
-                    </a:blip>
-                    <a:srcRect/>
-                    <a:stretch>
-                      <a:fillRect/>
-                    </a:stretch>
-                  </pic:blipFill>
-                  <pic:spPr bwMode="auto">
-                    <a:xfrm>
-                      <a:off x="0" y="0"/>
-                      <a:ext cx="444500" cy="25400"/>
-                    </a:xfrm>
-                    <a:prstGeom prst="rect">
-                      <a:avLst/>
-                    </a:prstGeom>
-                    <a:noFill/>
-                    <a:ln>
-                      <a:noFill/>
-                    </a:ln>
-                  </pic:spPr>
-                </pic:pic>
-              </a:graphicData>
-            </a:graphic>
-          </wp:inline>
-        </w:drawing>
-      </w:r>
-      <w:r>
-        <w:rPr>
-          <w:rFonts w:ascii="Times" w:hAnsi="Times" w:cs="Times"/>
-        </w:rPr>
-        <w:t xml:space="preserve"> </w:t>
-      </w:r>
-      <w:r>
-        <w:rPr>
-          <w:rFonts w:ascii="Times" w:hAnsi="Times" w:cs="Times"/>
-          <w:noProof/>
-        </w:rPr>
-        <w:drawing>
-          <wp:inline distT="0" distB="0" distL="0" distR="0" wp14:anchorId="7E99B772" wp14:editId="04491CC3">
-            <wp:extent cx="444500" cy="25400"/>
-            <wp:effectExtent l="0" t="0" r="12700" b="0"/>
-            <wp:docPr id="58" name="Picture 58"/>
-            <wp:cNvGraphicFramePr>
-              <a:graphicFrameLocks xmlns:a="http://schemas.openxmlformats.org/drawingml/2006/main" noChangeAspect="1"/>
-            </wp:cNvGraphicFramePr>
-            <a:graphic xmlns:a="http://schemas.openxmlformats.org/drawingml/2006/main">
-              <a:graphicData uri="http://schemas.openxmlformats.org/drawingml/2006/picture">
-                <pic:pic xmlns:pic="http://schemas.openxmlformats.org/drawingml/2006/picture">
-                  <pic:nvPicPr>
-                    <pic:cNvPr id="0" name="Picture 78"/>
                     <pic:cNvPicPr>
                       <a:picLocks noChangeAspect="1" noChangeArrowheads="1"/>
                     </pic:cNvPicPr>
@@ -25166,6 +25193,66 @@
           <w:noProof/>
         </w:rPr>
         <w:drawing>
+          <wp:inline distT="0" distB="0" distL="0" distR="0" wp14:anchorId="7E99B772" wp14:editId="04491CC3">
+            <wp:extent cx="444500" cy="25400"/>
+            <wp:effectExtent l="0" t="0" r="12700" b="0"/>
+            <wp:docPr id="58" name="Picture 58"/>
+            <wp:cNvGraphicFramePr>
+              <a:graphicFrameLocks xmlns:a="http://schemas.openxmlformats.org/drawingml/2006/main" noChangeAspect="1"/>
+            </wp:cNvGraphicFramePr>
+            <a:graphic xmlns:a="http://schemas.openxmlformats.org/drawingml/2006/main">
+              <a:graphicData uri="http://schemas.openxmlformats.org/drawingml/2006/picture">
+                <pic:pic xmlns:pic="http://schemas.openxmlformats.org/drawingml/2006/picture">
+                  <pic:nvPicPr>
+                    <pic:cNvPr id="0" name="Picture 78"/>
+                    <pic:cNvPicPr>
+                      <a:picLocks noChangeAspect="1" noChangeArrowheads="1"/>
+                    </pic:cNvPicPr>
+                  </pic:nvPicPr>
+                  <pic:blipFill>
+                    <a:blip r:embed="rId54">
+                      <a:extLst>
+                        <a:ext uri="{28A0092B-C50C-407E-A947-70E740481C1C}">
+                          <a14:useLocalDpi xmlns:a14="http://schemas.microsoft.com/office/drawing/2010/main" val="0"/>
+                        </a:ext>
+                      </a:extLst>
+                    </a:blip>
+                    <a:srcRect/>
+                    <a:stretch>
+                      <a:fillRect/>
+                    </a:stretch>
+                  </pic:blipFill>
+                  <pic:spPr bwMode="auto">
+                    <a:xfrm>
+                      <a:off x="0" y="0"/>
+                      <a:ext cx="444500" cy="25400"/>
+                    </a:xfrm>
+                    <a:prstGeom prst="rect">
+                      <a:avLst/>
+                    </a:prstGeom>
+                    <a:noFill/>
+                    <a:ln>
+                      <a:noFill/>
+                    </a:ln>
+                  </pic:spPr>
+                </pic:pic>
+              </a:graphicData>
+            </a:graphic>
+          </wp:inline>
+        </w:drawing>
+      </w:r>
+      <w:r>
+        <w:rPr>
+          <w:rFonts w:ascii="Times" w:hAnsi="Times" w:cs="Times"/>
+        </w:rPr>
+        <w:t xml:space="preserve"> </w:t>
+      </w:r>
+      <w:r>
+        <w:rPr>
+          <w:rFonts w:ascii="Times" w:hAnsi="Times" w:cs="Times"/>
+          <w:noProof/>
+        </w:rPr>
+        <w:drawing>
           <wp:inline distT="0" distB="0" distL="0" distR="0" wp14:anchorId="6A1F8D04" wp14:editId="17B1B73A">
             <wp:extent cx="457200" cy="25400"/>
             <wp:effectExtent l="0" t="0" r="0" b="0"/>
@@ -25183,7 +25270,7 @@
                     </pic:cNvPicPr>
                   </pic:nvPicPr>
                   <pic:blipFill>
-                    <a:blip r:embed="rId54">
+                    <a:blip r:embed="rId55">
                       <a:extLst>
                         <a:ext uri="{28A0092B-C50C-407E-A947-70E740481C1C}">
                           <a14:useLocalDpi xmlns:a14="http://schemas.microsoft.com/office/drawing/2010/main" val="0"/>
@@ -25243,7 +25330,7 @@
                     </pic:cNvPicPr>
                   </pic:nvPicPr>
                   <pic:blipFill>
-                    <a:blip r:embed="rId55">
+                    <a:blip r:embed="rId56">
                       <a:extLst>
                         <a:ext uri="{28A0092B-C50C-407E-A947-70E740481C1C}">
                           <a14:useLocalDpi xmlns:a14="http://schemas.microsoft.com/office/drawing/2010/main" val="0"/>
@@ -25303,7 +25390,7 @@
                     </pic:cNvPicPr>
                   </pic:nvPicPr>
                   <pic:blipFill>
-                    <a:blip r:embed="rId55">
+                    <a:blip r:embed="rId56">
                       <a:extLst>
                         <a:ext uri="{28A0092B-C50C-407E-A947-70E740481C1C}">
                           <a14:useLocalDpi xmlns:a14="http://schemas.microsoft.com/office/drawing/2010/main" val="0"/>
@@ -25363,7 +25450,7 @@
                     </pic:cNvPicPr>
                   </pic:nvPicPr>
                   <pic:blipFill>
-                    <a:blip r:embed="rId56">
+                    <a:blip r:embed="rId57">
                       <a:extLst>
                         <a:ext uri="{28A0092B-C50C-407E-A947-70E740481C1C}">
                           <a14:useLocalDpi xmlns:a14="http://schemas.microsoft.com/office/drawing/2010/main" val="0"/>
@@ -25423,7 +25510,7 @@
                     </pic:cNvPicPr>
                   </pic:nvPicPr>
                   <pic:blipFill>
-                    <a:blip r:embed="rId55">
+                    <a:blip r:embed="rId56">
                       <a:extLst>
                         <a:ext uri="{28A0092B-C50C-407E-A947-70E740481C1C}">
                           <a14:useLocalDpi xmlns:a14="http://schemas.microsoft.com/office/drawing/2010/main" val="0"/>
@@ -25483,7 +25570,7 @@
                     </pic:cNvPicPr>
                   </pic:nvPicPr>
                   <pic:blipFill>
-                    <a:blip r:embed="rId55">
+                    <a:blip r:embed="rId56">
                       <a:extLst>
                         <a:ext uri="{28A0092B-C50C-407E-A947-70E740481C1C}">
                           <a14:useLocalDpi xmlns:a14="http://schemas.microsoft.com/office/drawing/2010/main" val="0"/>
@@ -25543,7 +25630,7 @@
                     </pic:cNvPicPr>
                   </pic:nvPicPr>
                   <pic:blipFill>
-                    <a:blip r:embed="rId57">
+                    <a:blip r:embed="rId58">
                       <a:extLst>
                         <a:ext uri="{28A0092B-C50C-407E-A947-70E740481C1C}">
                           <a14:useLocalDpi xmlns:a14="http://schemas.microsoft.com/office/drawing/2010/main" val="0"/>
@@ -25603,7 +25690,7 @@
                     </pic:cNvPicPr>
                   </pic:nvPicPr>
                   <pic:blipFill>
-                    <a:blip r:embed="rId58">
+                    <a:blip r:embed="rId59">
                       <a:extLst>
                         <a:ext uri="{28A0092B-C50C-407E-A947-70E740481C1C}">
                           <a14:useLocalDpi xmlns:a14="http://schemas.microsoft.com/office/drawing/2010/main" val="0"/>
@@ -25663,7 +25750,7 @@
                     </pic:cNvPicPr>
                   </pic:nvPicPr>
                   <pic:blipFill>
-                    <a:blip r:embed="rId59">
+                    <a:blip r:embed="rId60">
                       <a:extLst>
                         <a:ext uri="{28A0092B-C50C-407E-A947-70E740481C1C}">
                           <a14:useLocalDpi xmlns:a14="http://schemas.microsoft.com/office/drawing/2010/main" val="0"/>
@@ -25723,7 +25810,7 @@
                     </pic:cNvPicPr>
                   </pic:nvPicPr>
                   <pic:blipFill>
-                    <a:blip r:embed="rId60">
+                    <a:blip r:embed="rId61">
                       <a:extLst>
                         <a:ext uri="{28A0092B-C50C-407E-A947-70E740481C1C}">
                           <a14:useLocalDpi xmlns:a14="http://schemas.microsoft.com/office/drawing/2010/main" val="0"/>
@@ -25783,7 +25870,7 @@
                     </pic:cNvPicPr>
                   </pic:nvPicPr>
                   <pic:blipFill>
-                    <a:blip r:embed="rId61">
+                    <a:blip r:embed="rId62">
                       <a:extLst>
                         <a:ext uri="{28A0092B-C50C-407E-A947-70E740481C1C}">
                           <a14:useLocalDpi xmlns:a14="http://schemas.microsoft.com/office/drawing/2010/main" val="0"/>
@@ -25843,7 +25930,7 @@
                     </pic:cNvPicPr>
                   </pic:nvPicPr>
                   <pic:blipFill>
-                    <a:blip r:embed="rId62">
+                    <a:blip r:embed="rId63">
                       <a:extLst>
                         <a:ext uri="{28A0092B-C50C-407E-A947-70E740481C1C}">
                           <a14:useLocalDpi xmlns:a14="http://schemas.microsoft.com/office/drawing/2010/main" val="0"/>
@@ -25903,7 +25990,7 @@
                     </pic:cNvPicPr>
                   </pic:nvPicPr>
                   <pic:blipFill>
-                    <a:blip r:embed="rId63">
+                    <a:blip r:embed="rId64">
                       <a:extLst>
                         <a:ext uri="{28A0092B-C50C-407E-A947-70E740481C1C}">
                           <a14:useLocalDpi xmlns:a14="http://schemas.microsoft.com/office/drawing/2010/main" val="0"/>
@@ -25963,7 +26050,7 @@
                     </pic:cNvPicPr>
                   </pic:nvPicPr>
                   <pic:blipFill>
-                    <a:blip r:embed="rId64" cstate="print">
+                    <a:blip r:embed="rId65" cstate="print">
                       <a:extLst>
                         <a:ext uri="{28A0092B-C50C-407E-A947-70E740481C1C}">
                           <a14:useLocalDpi xmlns:a14="http://schemas.microsoft.com/office/drawing/2010/main" val="0"/>
@@ -26023,7 +26110,7 @@
                     </pic:cNvPicPr>
                   </pic:nvPicPr>
                   <pic:blipFill>
-                    <a:blip r:embed="rId65" cstate="print">
+                    <a:blip r:embed="rId66" cstate="print">
                       <a:extLst>
                         <a:ext uri="{28A0092B-C50C-407E-A947-70E740481C1C}">
                           <a14:useLocalDpi xmlns:a14="http://schemas.microsoft.com/office/drawing/2010/main" val="0"/>
@@ -26083,7 +26170,7 @@
                     </pic:cNvPicPr>
                   </pic:nvPicPr>
                   <pic:blipFill>
-                    <a:blip r:embed="rId66" cstate="print">
+                    <a:blip r:embed="rId67" cstate="print">
                       <a:extLst>
                         <a:ext uri="{28A0092B-C50C-407E-A947-70E740481C1C}">
                           <a14:useLocalDpi xmlns:a14="http://schemas.microsoft.com/office/drawing/2010/main" val="0"/>
@@ -26143,7 +26230,7 @@
                     </pic:cNvPicPr>
                   </pic:nvPicPr>
                   <pic:blipFill>
-                    <a:blip r:embed="rId67">
+                    <a:blip r:embed="rId68">
                       <a:extLst>
                         <a:ext uri="{28A0092B-C50C-407E-A947-70E740481C1C}">
                           <a14:useLocalDpi xmlns:a14="http://schemas.microsoft.com/office/drawing/2010/main" val="0"/>
@@ -26203,7 +26290,7 @@
                     </pic:cNvPicPr>
                   </pic:nvPicPr>
                   <pic:blipFill>
-                    <a:blip r:embed="rId68">
+                    <a:blip r:embed="rId69">
                       <a:extLst>
                         <a:ext uri="{28A0092B-C50C-407E-A947-70E740481C1C}">
                           <a14:useLocalDpi xmlns:a14="http://schemas.microsoft.com/office/drawing/2010/main" val="0"/>
@@ -26263,7 +26350,7 @@
                     </pic:cNvPicPr>
                   </pic:nvPicPr>
                   <pic:blipFill>
-                    <a:blip r:embed="rId69">
+                    <a:blip r:embed="rId70">
                       <a:extLst>
                         <a:ext uri="{28A0092B-C50C-407E-A947-70E740481C1C}">
                           <a14:useLocalDpi xmlns:a14="http://schemas.microsoft.com/office/drawing/2010/main" val="0"/>
@@ -26323,7 +26410,7 @@
                     </pic:cNvPicPr>
                   </pic:nvPicPr>
                   <pic:blipFill>
-                    <a:blip r:embed="rId69">
+                    <a:blip r:embed="rId70">
                       <a:extLst>
                         <a:ext uri="{28A0092B-C50C-407E-A947-70E740481C1C}">
                           <a14:useLocalDpi xmlns:a14="http://schemas.microsoft.com/office/drawing/2010/main" val="0"/>
@@ -26383,7 +26470,7 @@
                     </pic:cNvPicPr>
                   </pic:nvPicPr>
                   <pic:blipFill>
-                    <a:blip r:embed="rId70">
+                    <a:blip r:embed="rId71">
                       <a:extLst>
                         <a:ext uri="{28A0092B-C50C-407E-A947-70E740481C1C}">
                           <a14:useLocalDpi xmlns:a14="http://schemas.microsoft.com/office/drawing/2010/main" val="0"/>
@@ -26443,7 +26530,7 @@
                     </pic:cNvPicPr>
                   </pic:nvPicPr>
                   <pic:blipFill>
-                    <a:blip r:embed="rId71">
+                    <a:blip r:embed="rId72">
                       <a:extLst>
                         <a:ext uri="{28A0092B-C50C-407E-A947-70E740481C1C}">
                           <a14:useLocalDpi xmlns:a14="http://schemas.microsoft.com/office/drawing/2010/main" val="0"/>
@@ -26503,7 +26590,7 @@
                     </pic:cNvPicPr>
                   </pic:nvPicPr>
                   <pic:blipFill>
-                    <a:blip r:embed="rId72">
+                    <a:blip r:embed="rId73">
                       <a:extLst>
                         <a:ext uri="{28A0092B-C50C-407E-A947-70E740481C1C}">
                           <a14:useLocalDpi xmlns:a14="http://schemas.microsoft.com/office/drawing/2010/main" val="0"/>
@@ -26563,7 +26650,7 @@
                     </pic:cNvPicPr>
                   </pic:nvPicPr>
                   <pic:blipFill>
-                    <a:blip r:embed="rId73">
+                    <a:blip r:embed="rId74">
                       <a:extLst>
                         <a:ext uri="{28A0092B-C50C-407E-A947-70E740481C1C}">
                           <a14:useLocalDpi xmlns:a14="http://schemas.microsoft.com/office/drawing/2010/main" val="0"/>
@@ -26623,7 +26710,7 @@
                     </pic:cNvPicPr>
                   </pic:nvPicPr>
                   <pic:blipFill>
-                    <a:blip r:embed="rId74">
+                    <a:blip r:embed="rId75">
                       <a:extLst>
                         <a:ext uri="{28A0092B-C50C-407E-A947-70E740481C1C}">
                           <a14:useLocalDpi xmlns:a14="http://schemas.microsoft.com/office/drawing/2010/main" val="0"/>
@@ -26773,7 +26860,7 @@
                     </pic:cNvPicPr>
                   </pic:nvPicPr>
                   <pic:blipFill>
-                    <a:blip r:embed="rId75">
+                    <a:blip r:embed="rId76">
                       <a:extLst>
                         <a:ext uri="{28A0092B-C50C-407E-A947-70E740481C1C}">
                           <a14:useLocalDpi xmlns:a14="http://schemas.microsoft.com/office/drawing/2010/main" val="0"/>
@@ -26833,7 +26920,7 @@
                     </pic:cNvPicPr>
                   </pic:nvPicPr>
                   <pic:blipFill>
-                    <a:blip r:embed="rId68">
+                    <a:blip r:embed="rId69">
                       <a:extLst>
                         <a:ext uri="{28A0092B-C50C-407E-A947-70E740481C1C}">
                           <a14:useLocalDpi xmlns:a14="http://schemas.microsoft.com/office/drawing/2010/main" val="0"/>
@@ -26893,7 +26980,7 @@
                     </pic:cNvPicPr>
                   </pic:nvPicPr>
                   <pic:blipFill>
-                    <a:blip r:embed="rId70">
+                    <a:blip r:embed="rId71">
                       <a:extLst>
                         <a:ext uri="{28A0092B-C50C-407E-A947-70E740481C1C}">
                           <a14:useLocalDpi xmlns:a14="http://schemas.microsoft.com/office/drawing/2010/main" val="0"/>
@@ -26953,7 +27040,7 @@
                     </pic:cNvPicPr>
                   </pic:nvPicPr>
                   <pic:blipFill>
-                    <a:blip r:embed="rId73">
+                    <a:blip r:embed="rId74">
                       <a:extLst>
                         <a:ext uri="{28A0092B-C50C-407E-A947-70E740481C1C}">
                           <a14:useLocalDpi xmlns:a14="http://schemas.microsoft.com/office/drawing/2010/main" val="0"/>
@@ -27013,7 +27100,7 @@
                     </pic:cNvPicPr>
                   </pic:nvPicPr>
                   <pic:blipFill>
-                    <a:blip r:embed="rId76">
+                    <a:blip r:embed="rId77">
                       <a:extLst>
                         <a:ext uri="{28A0092B-C50C-407E-A947-70E740481C1C}">
                           <a14:useLocalDpi xmlns:a14="http://schemas.microsoft.com/office/drawing/2010/main" val="0"/>
@@ -27073,7 +27160,7 @@
                     </pic:cNvPicPr>
                   </pic:nvPicPr>
                   <pic:blipFill>
-                    <a:blip r:embed="rId77">
+                    <a:blip r:embed="rId78">
                       <a:extLst>
                         <a:ext uri="{28A0092B-C50C-407E-A947-70E740481C1C}">
                           <a14:useLocalDpi xmlns:a14="http://schemas.microsoft.com/office/drawing/2010/main" val="0"/>
@@ -27133,7 +27220,7 @@
                     </pic:cNvPicPr>
                   </pic:nvPicPr>
                   <pic:blipFill>
-                    <a:blip r:embed="rId78">
+                    <a:blip r:embed="rId79">
                       <a:extLst>
                         <a:ext uri="{28A0092B-C50C-407E-A947-70E740481C1C}">
                           <a14:useLocalDpi xmlns:a14="http://schemas.microsoft.com/office/drawing/2010/main" val="0"/>
@@ -27193,7 +27280,7 @@
                     </pic:cNvPicPr>
                   </pic:nvPicPr>
                   <pic:blipFill>
-                    <a:blip r:embed="rId79">
+                    <a:blip r:embed="rId80">
                       <a:extLst>
                         <a:ext uri="{28A0092B-C50C-407E-A947-70E740481C1C}">
                           <a14:useLocalDpi xmlns:a14="http://schemas.microsoft.com/office/drawing/2010/main" val="0"/>
@@ -27253,7 +27340,7 @@
                     </pic:cNvPicPr>
                   </pic:nvPicPr>
                   <pic:blipFill>
-                    <a:blip r:embed="rId73">
+                    <a:blip r:embed="rId74">
                       <a:extLst>
                         <a:ext uri="{28A0092B-C50C-407E-A947-70E740481C1C}">
                           <a14:useLocalDpi xmlns:a14="http://schemas.microsoft.com/office/drawing/2010/main" val="0"/>
@@ -27313,7 +27400,7 @@
                     </pic:cNvPicPr>
                   </pic:nvPicPr>
                   <pic:blipFill>
-                    <a:blip r:embed="rId76">
+                    <a:blip r:embed="rId77">
                       <a:extLst>
                         <a:ext uri="{28A0092B-C50C-407E-A947-70E740481C1C}">
                           <a14:useLocalDpi xmlns:a14="http://schemas.microsoft.com/office/drawing/2010/main" val="0"/>
@@ -27373,7 +27460,7 @@
                     </pic:cNvPicPr>
                   </pic:nvPicPr>
                   <pic:blipFill>
-                    <a:blip r:embed="rId80">
+                    <a:blip r:embed="rId81">
                       <a:extLst>
                         <a:ext uri="{28A0092B-C50C-407E-A947-70E740481C1C}">
                           <a14:useLocalDpi xmlns:a14="http://schemas.microsoft.com/office/drawing/2010/main" val="0"/>
@@ -27433,7 +27520,7 @@
                     </pic:cNvPicPr>
                   </pic:nvPicPr>
                   <pic:blipFill>
-                    <a:blip r:embed="rId73">
+                    <a:blip r:embed="rId74">
                       <a:extLst>
                         <a:ext uri="{28A0092B-C50C-407E-A947-70E740481C1C}">
                           <a14:useLocalDpi xmlns:a14="http://schemas.microsoft.com/office/drawing/2010/main" val="0"/>
@@ -27493,7 +27580,7 @@
                     </pic:cNvPicPr>
                   </pic:nvPicPr>
                   <pic:blipFill>
-                    <a:blip r:embed="rId81">
+                    <a:blip r:embed="rId82">
                       <a:extLst>
                         <a:ext uri="{28A0092B-C50C-407E-A947-70E740481C1C}">
                           <a14:useLocalDpi xmlns:a14="http://schemas.microsoft.com/office/drawing/2010/main" val="0"/>
@@ -27553,7 +27640,7 @@
                     </pic:cNvPicPr>
                   </pic:nvPicPr>
                   <pic:blipFill>
-                    <a:blip r:embed="rId82">
+                    <a:blip r:embed="rId83">
                       <a:extLst>
                         <a:ext uri="{28A0092B-C50C-407E-A947-70E740481C1C}">
                           <a14:useLocalDpi xmlns:a14="http://schemas.microsoft.com/office/drawing/2010/main" val="0"/>
@@ -27613,7 +27700,7 @@
                     </pic:cNvPicPr>
                   </pic:nvPicPr>
                   <pic:blipFill>
-                    <a:blip r:embed="rId83">
+                    <a:blip r:embed="rId84">
                       <a:extLst>
                         <a:ext uri="{28A0092B-C50C-407E-A947-70E740481C1C}">
                           <a14:useLocalDpi xmlns:a14="http://schemas.microsoft.com/office/drawing/2010/main" val="0"/>
@@ -27673,7 +27760,7 @@
                     </pic:cNvPicPr>
                   </pic:nvPicPr>
                   <pic:blipFill>
-                    <a:blip r:embed="rId84">
+                    <a:blip r:embed="rId85">
                       <a:extLst>
                         <a:ext uri="{28A0092B-C50C-407E-A947-70E740481C1C}">
                           <a14:useLocalDpi xmlns:a14="http://schemas.microsoft.com/office/drawing/2010/main" val="0"/>
@@ -27733,7 +27820,7 @@
                     </pic:cNvPicPr>
                   </pic:nvPicPr>
                   <pic:blipFill>
-                    <a:blip r:embed="rId73">
+                    <a:blip r:embed="rId74">
                       <a:extLst>
                         <a:ext uri="{28A0092B-C50C-407E-A947-70E740481C1C}">
                           <a14:useLocalDpi xmlns:a14="http://schemas.microsoft.com/office/drawing/2010/main" val="0"/>
@@ -27793,7 +27880,7 @@
                     </pic:cNvPicPr>
                   </pic:nvPicPr>
                   <pic:blipFill>
-                    <a:blip r:embed="rId73">
+                    <a:blip r:embed="rId74">
                       <a:extLst>
                         <a:ext uri="{28A0092B-C50C-407E-A947-70E740481C1C}">
                           <a14:useLocalDpi xmlns:a14="http://schemas.microsoft.com/office/drawing/2010/main" val="0"/>
@@ -27853,7 +27940,7 @@
                     </pic:cNvPicPr>
                   </pic:nvPicPr>
                   <pic:blipFill>
-                    <a:blip r:embed="rId85">
+                    <a:blip r:embed="rId86">
                       <a:extLst>
                         <a:ext uri="{28A0092B-C50C-407E-A947-70E740481C1C}">
                           <a14:useLocalDpi xmlns:a14="http://schemas.microsoft.com/office/drawing/2010/main" val="0"/>
@@ -27913,7 +28000,7 @@
                     </pic:cNvPicPr>
                   </pic:nvPicPr>
                   <pic:blipFill>
-                    <a:blip r:embed="rId86">
+                    <a:blip r:embed="rId87">
                       <a:extLst>
                         <a:ext uri="{28A0092B-C50C-407E-A947-70E740481C1C}">
                           <a14:useLocalDpi xmlns:a14="http://schemas.microsoft.com/office/drawing/2010/main" val="0"/>
@@ -28188,7 +28275,7 @@
                     </pic:cNvPicPr>
                   </pic:nvPicPr>
                   <pic:blipFill>
-                    <a:blip r:embed="rId87">
+                    <a:blip r:embed="rId88">
                       <a:extLst>
                         <a:ext uri="{28A0092B-C50C-407E-A947-70E740481C1C}">
                           <a14:useLocalDpi xmlns:a14="http://schemas.microsoft.com/office/drawing/2010/main" val="0"/>
@@ -28248,7 +28335,7 @@
                     </pic:cNvPicPr>
                   </pic:nvPicPr>
                   <pic:blipFill>
-                    <a:blip r:embed="rId88">
+                    <a:blip r:embed="rId89">
                       <a:extLst>
                         <a:ext uri="{28A0092B-C50C-407E-A947-70E740481C1C}">
                           <a14:useLocalDpi xmlns:a14="http://schemas.microsoft.com/office/drawing/2010/main" val="0"/>
@@ -28484,7 +28571,7 @@
                     </pic:cNvPicPr>
                   </pic:nvPicPr>
                   <pic:blipFill>
-                    <a:blip r:embed="rId89">
+                    <a:blip r:embed="rId90">
                       <a:extLst>
                         <a:ext uri="{28A0092B-C50C-407E-A947-70E740481C1C}">
                           <a14:useLocalDpi xmlns:a14="http://schemas.microsoft.com/office/drawing/2010/main" val="0"/>
@@ -28544,7 +28631,7 @@
                     </pic:cNvPicPr>
                   </pic:nvPicPr>
                   <pic:blipFill>
-                    <a:blip r:embed="rId70">
+                    <a:blip r:embed="rId71">
                       <a:extLst>
                         <a:ext uri="{28A0092B-C50C-407E-A947-70E740481C1C}">
                           <a14:useLocalDpi xmlns:a14="http://schemas.microsoft.com/office/drawing/2010/main" val="0"/>
@@ -28843,7 +28930,7 @@
                     </pic:cNvPicPr>
                   </pic:nvPicPr>
                   <pic:blipFill>
-                    <a:blip r:embed="rId89">
+                    <a:blip r:embed="rId90">
                       <a:extLst>
                         <a:ext uri="{28A0092B-C50C-407E-A947-70E740481C1C}">
                           <a14:useLocalDpi xmlns:a14="http://schemas.microsoft.com/office/drawing/2010/main" val="0"/>
@@ -28903,7 +28990,7 @@
                     </pic:cNvPicPr>
                   </pic:nvPicPr>
                   <pic:blipFill>
-                    <a:blip r:embed="rId78">
+                    <a:blip r:embed="rId79">
                       <a:extLst>
                         <a:ext uri="{28A0092B-C50C-407E-A947-70E740481C1C}">
                           <a14:useLocalDpi xmlns:a14="http://schemas.microsoft.com/office/drawing/2010/main" val="0"/>
@@ -28963,7 +29050,7 @@
                     </pic:cNvPicPr>
                   </pic:nvPicPr>
                   <pic:blipFill>
-                    <a:blip r:embed="rId80">
+                    <a:blip r:embed="rId81">
                       <a:extLst>
                         <a:ext uri="{28A0092B-C50C-407E-A947-70E740481C1C}">
                           <a14:useLocalDpi xmlns:a14="http://schemas.microsoft.com/office/drawing/2010/main" val="0"/>
@@ -29220,7 +29307,7 @@
                     </pic:cNvPicPr>
                   </pic:nvPicPr>
                   <pic:blipFill>
-                    <a:blip r:embed="rId89">
+                    <a:blip r:embed="rId90">
                       <a:extLst>
                         <a:ext uri="{28A0092B-C50C-407E-A947-70E740481C1C}">
                           <a14:useLocalDpi xmlns:a14="http://schemas.microsoft.com/office/drawing/2010/main" val="0"/>
@@ -29519,7 +29606,7 @@
                     </pic:cNvPicPr>
                   </pic:nvPicPr>
                   <pic:blipFill>
-                    <a:blip r:embed="rId76">
+                    <a:blip r:embed="rId77">
                       <a:extLst>
                         <a:ext uri="{28A0092B-C50C-407E-A947-70E740481C1C}">
                           <a14:useLocalDpi xmlns:a14="http://schemas.microsoft.com/office/drawing/2010/main" val="0"/>
@@ -29606,7 +29693,7 @@
                     </pic:cNvPicPr>
                   </pic:nvPicPr>
                   <pic:blipFill>
-                    <a:blip r:embed="rId59">
+                    <a:blip r:embed="rId60">
                       <a:extLst>
                         <a:ext uri="{28A0092B-C50C-407E-A947-70E740481C1C}">
                           <a14:useLocalDpi xmlns:a14="http://schemas.microsoft.com/office/drawing/2010/main" val="0"/>
@@ -29666,7 +29753,7 @@
                     </pic:cNvPicPr>
                   </pic:nvPicPr>
                   <pic:blipFill>
-                    <a:blip r:embed="rId61">
+                    <a:blip r:embed="rId62">
                       <a:extLst>
                         <a:ext uri="{28A0092B-C50C-407E-A947-70E740481C1C}">
                           <a14:useLocalDpi xmlns:a14="http://schemas.microsoft.com/office/drawing/2010/main" val="0"/>
@@ -29820,7 +29907,7 @@
                     </pic:cNvPicPr>
                   </pic:nvPicPr>
                   <pic:blipFill>
-                    <a:blip r:embed="rId90" cstate="print">
+                    <a:blip r:embed="rId91" cstate="print">
                       <a:extLst>
                         <a:ext uri="{28A0092B-C50C-407E-A947-70E740481C1C}">
                           <a14:useLocalDpi xmlns:a14="http://schemas.microsoft.com/office/drawing/2010/main" val="0"/>

</xml_diff>

<commit_message>
the 9th line of the program executes logistic regression and reports its score using cross validation
</commit_message>
<xml_diff>
--- a/SIGMOD_2014_Materialization optimizations for feature selection workloads _王韬懿1120132046.docx
+++ b/SIGMOD_2014_Materialization optimizations for feature selection workloads _王韬懿1120132046.docx
@@ -190,7 +190,6 @@
           <w:lang w:eastAsia="zh-CN"/>
         </w:rPr>
       </w:pPr>
-      <w:proofErr w:type="spellStart"/>
       <w:r>
         <w:rPr>
           <w:rFonts w:ascii="Times" w:hAnsi="Times" w:cs="Times"/>
@@ -199,7 +198,6 @@
         </w:rPr>
         <w:t>摘要</w:t>
       </w:r>
-      <w:proofErr w:type="spellEnd"/>
     </w:p>
     <w:p>
       <w:pPr>
@@ -1694,6 +1692,7 @@
       <w:pPr>
         <w:rPr>
           <w:rFonts w:ascii="Times" w:hAnsi="Times" w:cs="Times"/>
+          <w:b/>
           <w:sz w:val="18"/>
           <w:szCs w:val="18"/>
           <w:lang w:eastAsia="zh-CN"/>
@@ -1710,6 +1709,7 @@
       <w:r>
         <w:rPr>
           <w:rFonts w:ascii="Times" w:hAnsi="Times" w:cs="Times"/>
+          <w:b/>
           <w:sz w:val="32"/>
           <w:szCs w:val="32"/>
         </w:rPr>
@@ -1719,6 +1719,7 @@
       <w:r>
         <w:rPr>
           <w:rFonts w:ascii="Times" w:hAnsi="Times" w:cs="Times"/>
+          <w:b/>
           <w:sz w:val="32"/>
           <w:szCs w:val="32"/>
           <w:lang w:eastAsia="zh-CN"/>
@@ -8457,7 +8458,7 @@
       <w:r>
         <w:rPr>
           <w:rFonts w:ascii="Times" w:hAnsi="Times" w:cs="Times"/>
-          <w:lang w:eastAsia="zh-CN"/>
+          <w:noProof/>
         </w:rPr>
         <w:drawing>
           <wp:inline distT="0" distB="0" distL="0" distR="0" wp14:anchorId="46AD6B87" wp14:editId="214142E3">
@@ -8571,7 +8572,7 @@
       <w:r>
         <w:rPr>
           <w:rFonts w:ascii="Times" w:hAnsi="Times" w:cs="Times"/>
-          <w:lang w:eastAsia="zh-CN"/>
+          <w:noProof/>
         </w:rPr>
         <w:lastRenderedPageBreak/>
         <w:drawing>
@@ -8689,7 +8690,7 @@
         <w:rPr>
           <w:rFonts w:ascii="Times" w:hAnsi="Times" w:cs="Times"/>
           <w:b/>
-          <w:lang w:eastAsia="zh-CN"/>
+          <w:noProof/>
         </w:rPr>
         <w:drawing>
           <wp:inline distT="0" distB="0" distL="0" distR="0" wp14:anchorId="41E9D8BD" wp14:editId="3C40238F">
@@ -8737,7 +8738,7 @@
         <w:spacing w:after="240" w:line="280" w:lineRule="atLeast"/>
         <w:jc w:val="center"/>
         <w:rPr>
-          <w:rFonts w:ascii="Times" w:hAnsi="Times" w:cs="Times" w:hint="eastAsia"/>
+          <w:rFonts w:ascii="Times" w:hAnsi="Times" w:cs="Times"/>
           <w:b/>
           <w:lang w:eastAsia="zh-CN"/>
         </w:rPr>
@@ -8870,13 +8871,7 @@
         <w:rPr>
           <w:rFonts w:ascii="Times" w:hAnsi="Times" w:cs="Times"/>
         </w:rPr>
-        <w:t>Columbus</w:t>
-      </w:r>
-      <w:r>
-        <w:rPr>
-          <w:rFonts w:ascii="Times" w:hAnsi="Times" w:cs="Times"/>
-        </w:rPr>
-        <w:t>,</w:t>
+        <w:t>Columbus,</w:t>
       </w:r>
       <w:r>
         <w:rPr>
@@ -9412,13 +9407,20 @@
         <w:spacing w:after="240" w:line="340" w:lineRule="atLeast"/>
         <w:rPr>
           <w:rFonts w:ascii="Times" w:hAnsi="Times" w:cs="Times"/>
+          <w:lang w:eastAsia="zh-CN"/>
+        </w:rPr>
+      </w:pPr>
+      <w:r>
+        <w:rPr>
+          <w:rFonts w:ascii="Times" w:hAnsi="Times" w:cs="Times"/>
           <w:i/>
           <w:iCs/>
           <w:sz w:val="30"/>
           <w:szCs w:val="30"/>
           <w:lang w:eastAsia="zh-CN"/>
         </w:rPr>
-      </w:pPr>
+        <w:t>大纲</w:t>
+      </w:r>
       <w:r>
         <w:rPr>
           <w:rFonts w:ascii="Times" w:hAnsi="Times" w:cs="Times"/>
@@ -9426,714 +9428,758 @@
           <w:iCs/>
           <w:sz w:val="30"/>
           <w:szCs w:val="30"/>
-          <w:lang w:eastAsia="zh-CN"/>
-        </w:rPr>
-        <w:t>大纲</w:t>
-      </w:r>
-      <w:r>
-        <w:rPr>
-          <w:rFonts w:ascii="Times" w:hAnsi="Times" w:cs="Times"/>
+        </w:rPr>
+        <w:t xml:space="preserve"> </w:t>
+      </w:r>
+      <w:r>
+        <w:rPr>
+          <w:rFonts w:ascii="Times" w:hAnsi="Times" w:cs="Times" w:hint="eastAsia"/>
+          <w:lang w:eastAsia="zh-CN"/>
+        </w:rPr>
+        <w:t>这篇论文</w:t>
+      </w:r>
+      <w:r>
+        <w:rPr>
+          <w:rFonts w:ascii="Times" w:hAnsi="Times" w:cs="Times"/>
+          <w:lang w:eastAsia="zh-CN"/>
+        </w:rPr>
+        <w:t>剩下的部分</w:t>
+      </w:r>
+      <w:r>
+        <w:rPr>
+          <w:rFonts w:ascii="Times" w:hAnsi="Times" w:cs="Times"/>
+          <w:lang w:eastAsia="zh-CN"/>
+        </w:rPr>
+        <w:t>结构如下。</w:t>
+      </w:r>
+      <w:r>
+        <w:rPr>
+          <w:rFonts w:ascii="Times" w:hAnsi="Times" w:cs="Times"/>
+          <w:lang w:eastAsia="zh-CN"/>
+        </w:rPr>
+        <w:t>在第二</w:t>
+      </w:r>
+      <w:r>
+        <w:rPr>
+          <w:rFonts w:ascii="Times" w:hAnsi="Times" w:cs="Times" w:hint="eastAsia"/>
+          <w:lang w:eastAsia="zh-CN"/>
+        </w:rPr>
+        <w:t>节</w:t>
+      </w:r>
+      <w:r>
+        <w:rPr>
+          <w:rFonts w:ascii="Times" w:hAnsi="Times" w:cs="Times"/>
+          <w:lang w:eastAsia="zh-CN"/>
+        </w:rPr>
+        <w:t>，</w:t>
+      </w:r>
+      <w:r>
+        <w:rPr>
+          <w:rFonts w:ascii="Times" w:hAnsi="Times" w:cs="Times"/>
+          <w:lang w:eastAsia="zh-CN"/>
+        </w:rPr>
+        <w:t>我们提供了</w:t>
+      </w:r>
+      <w:r>
+        <w:rPr>
+          <w:rFonts w:ascii="Times" w:hAnsi="Times" w:cs="Times"/>
+        </w:rPr>
+        <w:t>Columbus</w:t>
+      </w:r>
+      <w:r>
+        <w:rPr>
+          <w:rFonts w:ascii="Times" w:hAnsi="Times" w:cs="Times"/>
+          <w:lang w:eastAsia="zh-CN"/>
+        </w:rPr>
+        <w:t>系统的</w:t>
+      </w:r>
+      <w:r>
+        <w:rPr>
+          <w:rFonts w:ascii="Times" w:hAnsi="Times" w:cs="Times"/>
+          <w:lang w:eastAsia="zh-CN"/>
+        </w:rPr>
+        <w:t>概览</w:t>
+      </w:r>
+      <w:r>
+        <w:rPr>
+          <w:rFonts w:ascii="Times" w:hAnsi="Times" w:cs="Times"/>
+          <w:lang w:eastAsia="zh-CN"/>
+        </w:rPr>
+        <w:t>。</w:t>
+      </w:r>
+      <w:r>
+        <w:rPr>
+          <w:rFonts w:ascii="Times" w:hAnsi="Times" w:cs="Times"/>
+          <w:lang w:eastAsia="zh-CN"/>
+        </w:rPr>
+        <w:t>在第三节，</w:t>
+      </w:r>
+      <w:r>
+        <w:rPr>
+          <w:rFonts w:ascii="Times" w:hAnsi="Times" w:cs="Times"/>
+          <w:lang w:eastAsia="zh-CN"/>
+        </w:rPr>
+        <w:t>我们描述了</w:t>
+      </w:r>
+      <w:r>
+        <w:rPr>
+          <w:rFonts w:ascii="Times" w:hAnsi="Times" w:cs="Times"/>
+          <w:lang w:eastAsia="zh-CN"/>
+        </w:rPr>
+        <w:t>执行一个</w:t>
+      </w:r>
+      <w:r>
+        <w:rPr>
+          <w:rFonts w:ascii="Times" w:hAnsi="Times" w:cs="Times"/>
+          <w:lang w:eastAsia="zh-CN"/>
+        </w:rPr>
+        <w:t>特征选择</w:t>
+      </w:r>
+      <w:r>
+        <w:rPr>
+          <w:rFonts w:ascii="Times" w:hAnsi="Times" w:cs="Times" w:hint="eastAsia"/>
+          <w:lang w:eastAsia="zh-CN"/>
+        </w:rPr>
+        <w:t>程序</w:t>
+      </w:r>
+      <w:r>
+        <w:rPr>
+          <w:rFonts w:ascii="Times" w:hAnsi="Times" w:cs="Times"/>
+          <w:lang w:eastAsia="zh-CN"/>
+        </w:rPr>
+        <w:t>和</w:t>
+      </w:r>
+      <w:r>
+        <w:rPr>
+          <w:rFonts w:ascii="Times" w:hAnsi="Times" w:cs="Times"/>
+          <w:lang w:eastAsia="zh-CN"/>
+        </w:rPr>
+        <w:t>我们的基于消耗的</w:t>
+      </w:r>
+      <w:r>
+        <w:rPr>
+          <w:rFonts w:ascii="Times" w:hAnsi="Times" w:cs="Times"/>
+          <w:lang w:eastAsia="zh-CN"/>
+        </w:rPr>
+        <w:t>优化器</w:t>
+      </w:r>
+      <w:r>
+        <w:rPr>
+          <w:rFonts w:ascii="Times" w:hAnsi="Times" w:cs="Times"/>
+          <w:lang w:eastAsia="zh-CN"/>
+        </w:rPr>
+        <w:t>的</w:t>
+      </w:r>
+      <w:r>
+        <w:rPr>
+          <w:rFonts w:ascii="Times" w:hAnsi="Times" w:cs="Times"/>
+          <w:lang w:eastAsia="zh-CN"/>
+        </w:rPr>
+        <w:t>权衡空间</w:t>
+      </w:r>
+      <w:r>
+        <w:rPr>
+          <w:rFonts w:ascii="Times" w:hAnsi="Times" w:cs="Times"/>
+          <w:lang w:eastAsia="zh-CN"/>
+        </w:rPr>
+        <w:t>。</w:t>
+      </w:r>
+      <w:r>
+        <w:rPr>
+          <w:rFonts w:ascii="Times" w:hAnsi="Times" w:cs="Times"/>
+          <w:lang w:eastAsia="zh-CN"/>
+        </w:rPr>
+        <w:t>我们在</w:t>
+      </w:r>
+      <w:r>
+        <w:rPr>
+          <w:rFonts w:ascii="Times" w:hAnsi="Times" w:cs="Times"/>
+          <w:lang w:eastAsia="zh-CN"/>
+        </w:rPr>
+        <w:t>第四节</w:t>
+      </w:r>
+      <w:r>
+        <w:rPr>
+          <w:rFonts w:ascii="Times" w:hAnsi="Times" w:cs="Times" w:hint="eastAsia"/>
+          <w:lang w:eastAsia="zh-CN"/>
+        </w:rPr>
+        <w:t>阐明</w:t>
+      </w:r>
+      <w:r>
+        <w:rPr>
+          <w:rFonts w:ascii="Times" w:hAnsi="Times" w:cs="Times" w:hint="eastAsia"/>
+          <w:lang w:eastAsia="zh-CN"/>
+        </w:rPr>
+        <w:t>实验结果</w:t>
+      </w:r>
+      <w:r>
+        <w:rPr>
+          <w:rFonts w:ascii="Times" w:hAnsi="Times" w:cs="Times"/>
+          <w:lang w:eastAsia="zh-CN"/>
+        </w:rPr>
+        <w:t>。</w:t>
+      </w:r>
+      <w:r>
+        <w:rPr>
+          <w:rFonts w:ascii="Times" w:hAnsi="Times" w:cs="Times"/>
+          <w:lang w:eastAsia="zh-CN"/>
+        </w:rPr>
+        <w:t>我们在</w:t>
+      </w:r>
+      <w:r>
+        <w:rPr>
+          <w:rFonts w:ascii="Times" w:hAnsi="Times" w:cs="Times" w:hint="eastAsia"/>
+          <w:lang w:eastAsia="zh-CN"/>
+        </w:rPr>
+        <w:t>第五节</w:t>
+      </w:r>
+      <w:r>
+        <w:rPr>
+          <w:rFonts w:ascii="Times" w:hAnsi="Times" w:cs="Times"/>
+          <w:lang w:eastAsia="zh-CN"/>
+        </w:rPr>
+        <w:t>和</w:t>
+      </w:r>
+      <w:r>
+        <w:rPr>
+          <w:rFonts w:ascii="Times" w:hAnsi="Times" w:cs="Times"/>
+          <w:lang w:eastAsia="zh-CN"/>
+        </w:rPr>
+        <w:t>第六</w:t>
+      </w:r>
+      <w:r>
+        <w:rPr>
+          <w:rFonts w:ascii="Times" w:hAnsi="Times" w:cs="Times" w:hint="eastAsia"/>
+          <w:lang w:eastAsia="zh-CN"/>
+        </w:rPr>
+        <w:t>节</w:t>
+      </w:r>
+      <w:r>
+        <w:rPr>
+          <w:rFonts w:ascii="Times" w:hAnsi="Times" w:cs="Times" w:hint="eastAsia"/>
+          <w:lang w:eastAsia="zh-CN"/>
+        </w:rPr>
+        <w:t>讨论</w:t>
+      </w:r>
+      <w:r>
+        <w:rPr>
+          <w:rFonts w:ascii="Times" w:hAnsi="Times" w:cs="Times"/>
+          <w:lang w:eastAsia="zh-CN"/>
+        </w:rPr>
+        <w:t>一些相关的工作。</w:t>
+      </w:r>
+      <w:r>
+        <w:rPr>
+          <w:rFonts w:ascii="Times" w:hAnsi="Times" w:cs="Times"/>
+          <w:lang w:eastAsia="zh-CN"/>
+        </w:rPr>
+        <w:br/>
+        <w:t xml:space="preserve"> </w:t>
+      </w:r>
+      <w:r>
+        <w:rPr>
+          <w:rFonts w:ascii="Times" w:hAnsi="Times" w:cs="Times"/>
+          <w:lang w:eastAsia="zh-CN"/>
+        </w:rPr>
+        <w:tab/>
+      </w:r>
+      <w:r>
+        <w:rPr>
+          <w:rFonts w:ascii="Times" w:hAnsi="Times" w:cs="Times"/>
+        </w:rPr>
+        <w:t>Columbus</w:t>
+      </w:r>
+      <w:r>
+        <w:rPr>
+          <w:rFonts w:ascii="Times" w:hAnsi="Times" w:cs="Times"/>
+          <w:lang w:eastAsia="zh-CN"/>
+        </w:rPr>
+        <w:t>的主要任务</w:t>
+      </w:r>
+      <w:r>
+        <w:rPr>
+          <w:rFonts w:ascii="Times" w:hAnsi="Times" w:cs="Times" w:hint="eastAsia"/>
+          <w:lang w:eastAsia="zh-CN"/>
+        </w:rPr>
+        <w:t>就是</w:t>
+      </w:r>
+      <w:r>
+        <w:rPr>
+          <w:rFonts w:ascii="Times" w:hAnsi="Times" w:cs="Times"/>
+          <w:lang w:eastAsia="zh-CN"/>
+        </w:rPr>
+        <w:t>编译和优化</w:t>
+      </w:r>
+      <w:r>
+        <w:rPr>
+          <w:rFonts w:ascii="Times" w:hAnsi="Times" w:cs="Times"/>
+          <w:lang w:eastAsia="zh-CN"/>
+        </w:rPr>
+        <w:t>R</w:t>
+      </w:r>
+      <w:r>
+        <w:rPr>
+          <w:rFonts w:ascii="Times" w:hAnsi="Times" w:cs="Times" w:hint="eastAsia"/>
+          <w:lang w:eastAsia="zh-CN"/>
+        </w:rPr>
+        <w:t>语言</w:t>
+      </w:r>
+      <w:r>
+        <w:rPr>
+          <w:rFonts w:ascii="Times" w:hAnsi="Times" w:cs="Times"/>
+          <w:lang w:eastAsia="zh-CN"/>
+        </w:rPr>
+        <w:t>特征选择</w:t>
+      </w:r>
+      <w:r>
+        <w:rPr>
+          <w:rFonts w:ascii="Times" w:hAnsi="Times" w:cs="Times"/>
+          <w:lang w:eastAsia="zh-CN"/>
+        </w:rPr>
+        <w:t>的一个扩展。</w:t>
+      </w:r>
+      <w:r>
+        <w:rPr>
+          <w:rFonts w:ascii="Times" w:hAnsi="Times" w:cs="Times"/>
+          <w:lang w:eastAsia="zh-CN"/>
+        </w:rPr>
+        <w:t>我们</w:t>
+      </w:r>
+      <w:r>
+        <w:rPr>
+          <w:rFonts w:ascii="Times" w:hAnsi="Times" w:cs="Times"/>
+          <w:lang w:eastAsia="zh-CN"/>
+        </w:rPr>
+        <w:t>将这个</w:t>
+      </w:r>
+      <w:r>
+        <w:rPr>
+          <w:rFonts w:ascii="Times" w:hAnsi="Times" w:cs="Times" w:hint="eastAsia"/>
+          <w:lang w:eastAsia="zh-CN"/>
+        </w:rPr>
+        <w:t>语言</w:t>
+      </w:r>
+      <w:r>
+        <w:rPr>
+          <w:rFonts w:ascii="Times" w:hAnsi="Times" w:cs="Times"/>
+          <w:lang w:eastAsia="zh-CN"/>
+        </w:rPr>
+        <w:lastRenderedPageBreak/>
+        <w:t>编译成</w:t>
+      </w:r>
+      <w:r>
+        <w:rPr>
+          <w:rFonts w:ascii="Times" w:hAnsi="Times" w:cs="Times"/>
+          <w:lang w:eastAsia="zh-CN"/>
+        </w:rPr>
+        <w:t>一个</w:t>
+      </w:r>
+      <w:r>
+        <w:rPr>
+          <w:rFonts w:ascii="Times" w:hAnsi="Times" w:cs="Times"/>
+        </w:rPr>
+        <w:t>REL</w:t>
+      </w:r>
+      <w:r>
+        <w:rPr>
+          <w:rFonts w:ascii="Times" w:hAnsi="Times" w:cs="Times"/>
+          <w:lang w:eastAsia="zh-CN"/>
+        </w:rPr>
+        <w:t>操作集合，</w:t>
+      </w:r>
+      <w:r>
+        <w:rPr>
+          <w:rFonts w:ascii="Times" w:hAnsi="Times" w:cs="Times"/>
+          <w:lang w:eastAsia="zh-CN"/>
+        </w:rPr>
+        <w:t>这个</w:t>
+      </w:r>
+      <w:r>
+        <w:rPr>
+          <w:rFonts w:ascii="Times" w:hAnsi="Times" w:cs="Times" w:hint="eastAsia"/>
+          <w:lang w:eastAsia="zh-CN"/>
+        </w:rPr>
+        <w:t>集合</w:t>
+      </w:r>
+      <w:r>
+        <w:rPr>
+          <w:rFonts w:ascii="Times" w:hAnsi="Times" w:cs="Times"/>
+          <w:lang w:eastAsia="zh-CN"/>
+        </w:rPr>
+        <w:t>是</w:t>
+      </w:r>
+      <w:r>
+        <w:rPr>
+          <w:rFonts w:ascii="Times" w:hAnsi="Times" w:cs="Times"/>
+          <w:lang w:eastAsia="zh-CN"/>
+        </w:rPr>
+        <w:t>现代语言</w:t>
+      </w:r>
+      <w:r>
+        <w:rPr>
+          <w:rFonts w:ascii="Times" w:hAnsi="Times" w:cs="Times" w:hint="eastAsia"/>
+          <w:lang w:eastAsia="zh-CN"/>
+        </w:rPr>
+        <w:t>扩展家</w:t>
+      </w:r>
+      <w:r>
+        <w:rPr>
+          <w:rFonts w:ascii="Times" w:hAnsi="Times" w:cs="Times"/>
+          <w:lang w:eastAsia="zh-CN"/>
+        </w:rPr>
+        <w:t>实现</w:t>
+      </w:r>
+      <w:r>
+        <w:rPr>
+          <w:rFonts w:ascii="Times" w:hAnsi="Times" w:cs="Times"/>
+          <w:lang w:eastAsia="zh-CN"/>
+        </w:rPr>
+        <w:t>的</w:t>
+      </w:r>
+      <w:r>
+        <w:rPr>
+          <w:rFonts w:ascii="Times" w:hAnsi="Times" w:cs="Times"/>
+          <w:lang w:eastAsia="zh-CN"/>
+        </w:rPr>
+        <w:t>R</w:t>
+      </w:r>
+      <w:r>
+        <w:rPr>
+          <w:rFonts w:ascii="Times" w:hAnsi="Times" w:cs="Times"/>
+          <w:lang w:eastAsia="zh-CN"/>
+        </w:rPr>
+        <w:t>语言构造器</w:t>
+      </w:r>
+      <w:r>
+        <w:rPr>
+          <w:rFonts w:ascii="Times" w:hAnsi="Times" w:cs="Times"/>
+          <w:lang w:eastAsia="zh-CN"/>
+        </w:rPr>
+        <w:t>，</w:t>
+      </w:r>
+      <w:r>
+        <w:rPr>
+          <w:rFonts w:ascii="Times" w:hAnsi="Times" w:cs="Times" w:hint="eastAsia"/>
+          <w:lang w:eastAsia="zh-CN"/>
+        </w:rPr>
+        <w:t>包括</w:t>
+      </w:r>
+      <w:r>
+        <w:rPr>
+          <w:rFonts w:ascii="Times" w:hAnsi="Times" w:cs="Times"/>
+          <w:lang w:eastAsia="zh-CN"/>
+        </w:rPr>
+        <w:t>ORE,</w:t>
+      </w:r>
+      <w:r>
+        <w:rPr>
+          <w:rFonts w:ascii="Times" w:hAnsi="Times" w:cs="Times"/>
+        </w:rPr>
+        <w:t xml:space="preserve"> </w:t>
+      </w:r>
+      <w:r>
+        <w:rPr>
+          <w:rFonts w:ascii="Times" w:hAnsi="Times" w:cs="Times"/>
+        </w:rPr>
+        <w:t>Revolution Analytics</w:t>
+      </w:r>
+      <w:r>
+        <w:rPr>
+          <w:rFonts w:ascii="Times" w:hAnsi="Times" w:cs="Times"/>
+          <w:lang w:eastAsia="zh-CN"/>
+        </w:rPr>
+        <w:t>等。</w:t>
+      </w:r>
+      <w:r>
+        <w:rPr>
+          <w:rFonts w:ascii="Times" w:hAnsi="Times" w:cs="Times"/>
+          <w:lang w:eastAsia="zh-CN"/>
+        </w:rPr>
+        <w:t>在</w:t>
+      </w:r>
+      <w:r>
+        <w:rPr>
+          <w:rFonts w:ascii="Times" w:hAnsi="Times" w:cs="Times"/>
+        </w:rPr>
+        <w:t>Columbus</w:t>
+      </w:r>
+      <w:r>
+        <w:rPr>
+          <w:rFonts w:ascii="Times" w:hAnsi="Times" w:cs="Times"/>
+          <w:lang w:eastAsia="zh-CN"/>
+        </w:rPr>
+        <w:t>中</w:t>
+      </w:r>
+      <w:r>
+        <w:rPr>
+          <w:rFonts w:ascii="Times" w:hAnsi="Times" w:cs="Times"/>
+          <w:lang w:eastAsia="zh-CN"/>
+        </w:rPr>
+        <w:t>一个主要的设计决定</w:t>
+      </w:r>
+      <w:r>
+        <w:rPr>
+          <w:rFonts w:ascii="Times" w:hAnsi="Times" w:cs="Times"/>
+          <w:lang w:eastAsia="zh-CN"/>
+        </w:rPr>
+        <w:t>不是</w:t>
+      </w:r>
+      <w:r>
+        <w:rPr>
+          <w:rFonts w:ascii="Times" w:hAnsi="Times" w:cs="Times"/>
+          <w:lang w:eastAsia="zh-CN"/>
+        </w:rPr>
+        <w:t>优化这些</w:t>
+      </w:r>
+      <w:r>
+        <w:rPr>
+          <w:rFonts w:ascii="Times" w:hAnsi="Times" w:cs="Times"/>
+          <w:lang w:eastAsia="zh-CN"/>
+        </w:rPr>
+        <w:t>REL</w:t>
+      </w:r>
+      <w:r>
+        <w:rPr>
+          <w:rFonts w:ascii="Times" w:hAnsi="Times" w:cs="Times"/>
+          <w:lang w:eastAsia="zh-CN"/>
+        </w:rPr>
+        <w:t>操作</w:t>
+      </w:r>
+      <w:r>
+        <w:rPr>
+          <w:rFonts w:ascii="Times" w:hAnsi="Times" w:cs="Times"/>
+          <w:lang w:eastAsia="zh-CN"/>
+        </w:rPr>
+        <w:t>执行，</w:t>
+      </w:r>
+      <w:r>
+        <w:rPr>
+          <w:rFonts w:ascii="Times" w:hAnsi="Times" w:cs="Times"/>
+          <w:lang w:eastAsia="zh-CN"/>
+        </w:rPr>
+        <w:t>这些已经被</w:t>
+      </w:r>
+      <w:r>
+        <w:rPr>
+          <w:rFonts w:ascii="Times" w:hAnsi="Times" w:cs="Times"/>
+          <w:lang w:eastAsia="zh-CN"/>
+        </w:rPr>
+        <w:t>广泛的研究了，</w:t>
+      </w:r>
+      <w:r>
+        <w:rPr>
+          <w:rFonts w:ascii="Times" w:hAnsi="Times" w:cs="Times"/>
+          <w:lang w:eastAsia="zh-CN"/>
+        </w:rPr>
+        <w:t>并且</w:t>
+      </w:r>
+      <w:r>
+        <w:rPr>
+          <w:rFonts w:ascii="Times" w:hAnsi="Times" w:cs="Times"/>
+          <w:lang w:eastAsia="zh-CN"/>
+        </w:rPr>
+        <w:t>是</w:t>
+      </w:r>
+      <w:r>
+        <w:rPr>
+          <w:rFonts w:ascii="Times" w:hAnsi="Times" w:cs="Times"/>
+          <w:lang w:eastAsia="zh-CN"/>
+        </w:rPr>
+        <w:t>正在进行的主要的工程努力</w:t>
+      </w:r>
+      <w:r>
+        <w:rPr>
+          <w:rFonts w:ascii="Times" w:hAnsi="Times" w:cs="Times"/>
+          <w:lang w:eastAsia="zh-CN"/>
+        </w:rPr>
+        <w:t>研究主题。</w:t>
+      </w:r>
+      <w:r>
+        <w:rPr>
+          <w:rFonts w:ascii="Times" w:hAnsi="Times" w:cs="Times"/>
+          <w:lang w:eastAsia="zh-CN"/>
+        </w:rPr>
+        <w:t>相反，</w:t>
+      </w:r>
+      <w:r>
+        <w:rPr>
+          <w:rFonts w:ascii="Times" w:hAnsi="Times" w:cs="Times"/>
+          <w:lang w:eastAsia="zh-CN"/>
+        </w:rPr>
+        <w:t>我们的</w:t>
+      </w:r>
+      <w:r>
+        <w:rPr>
+          <w:rFonts w:ascii="Times" w:hAnsi="Times" w:cs="Times"/>
+          <w:lang w:eastAsia="zh-CN"/>
+        </w:rPr>
+        <w:t>焦点是</w:t>
+      </w:r>
+      <w:r>
+        <w:rPr>
+          <w:rFonts w:ascii="Times" w:hAnsi="Times" w:cs="Times"/>
+          <w:lang w:eastAsia="zh-CN"/>
+        </w:rPr>
+        <w:t>如何将</w:t>
+      </w:r>
+      <w:r>
+        <w:rPr>
+          <w:rFonts w:ascii="Times" w:hAnsi="Times" w:cs="Times" w:hint="eastAsia"/>
+          <w:lang w:eastAsia="zh-CN"/>
+        </w:rPr>
+        <w:t>我们</w:t>
+      </w:r>
+      <w:r>
+        <w:rPr>
+          <w:rFonts w:ascii="Times" w:hAnsi="Times" w:cs="Times"/>
+          <w:lang w:eastAsia="zh-CN"/>
+        </w:rPr>
+        <w:t>的</w:t>
+      </w:r>
+      <w:r>
+        <w:rPr>
+          <w:rFonts w:ascii="Times" w:hAnsi="Times" w:cs="Times"/>
+          <w:lang w:eastAsia="zh-CN"/>
+        </w:rPr>
+        <w:t>语言</w:t>
+      </w:r>
+      <w:r>
+        <w:rPr>
+          <w:rFonts w:ascii="Times" w:hAnsi="Times" w:cs="Times"/>
+          <w:lang w:eastAsia="zh-CN"/>
+        </w:rPr>
+        <w:t>编译进</w:t>
+      </w:r>
+      <w:r>
+        <w:rPr>
+          <w:rFonts w:ascii="Times" w:hAnsi="Times" w:cs="Times"/>
+          <w:lang w:eastAsia="zh-CN"/>
+        </w:rPr>
+        <w:t>这些最常见的</w:t>
+      </w:r>
+      <w:r>
+        <w:rPr>
+          <w:rFonts w:ascii="Times" w:hAnsi="Times" w:cs="Times"/>
+          <w:lang w:eastAsia="zh-CN"/>
+        </w:rPr>
+        <w:t>REL</w:t>
+      </w:r>
+      <w:r>
+        <w:rPr>
+          <w:rFonts w:ascii="Times" w:hAnsi="Times" w:cs="Times"/>
+          <w:lang w:eastAsia="zh-CN"/>
+        </w:rPr>
+        <w:t>操作。</w:t>
+      </w:r>
+      <w:r>
+        <w:rPr>
+          <w:rFonts w:ascii="Times" w:hAnsi="Times" w:cs="Times"/>
+          <w:lang w:eastAsia="zh-CN"/>
+        </w:rPr>
+        <w:t>图</w:t>
+      </w:r>
+      <w:r>
+        <w:rPr>
+          <w:rFonts w:ascii="Times" w:hAnsi="Times" w:cs="Times"/>
+          <w:lang w:eastAsia="zh-CN"/>
+        </w:rPr>
+        <w:t>5</w:t>
+      </w:r>
+      <w:r>
+        <w:rPr>
+          <w:rFonts w:ascii="Times" w:hAnsi="Times" w:cs="Times"/>
+          <w:lang w:eastAsia="zh-CN"/>
+        </w:rPr>
+        <w:t>展示了</w:t>
+      </w:r>
+      <w:r>
+        <w:rPr>
+          <w:rFonts w:ascii="Times" w:hAnsi="Times" w:cs="Times"/>
+          <w:lang w:eastAsia="zh-CN"/>
+        </w:rPr>
+        <w:t>在</w:t>
+      </w:r>
+      <w:r>
+        <w:rPr>
+          <w:rFonts w:ascii="Times" w:hAnsi="Times" w:cs="Times"/>
+        </w:rPr>
+        <w:t>Columbus</w:t>
+      </w:r>
+      <w:r>
+        <w:rPr>
+          <w:rFonts w:ascii="Times" w:hAnsi="Times" w:cs="Times"/>
+          <w:lang w:eastAsia="zh-CN"/>
+        </w:rPr>
+        <w:t>中用到的所有</w:t>
+      </w:r>
+      <w:r>
+        <w:rPr>
+          <w:rFonts w:ascii="Times" w:hAnsi="Times" w:cs="Times"/>
+          <w:lang w:eastAsia="zh-CN"/>
+        </w:rPr>
+        <w:t>ROP</w:t>
+      </w:r>
+      <w:r>
+        <w:rPr>
+          <w:rFonts w:ascii="Times" w:hAnsi="Times" w:cs="Times"/>
+          <w:lang w:eastAsia="zh-CN"/>
+        </w:rPr>
+        <w:t>。</w:t>
+      </w:r>
+    </w:p>
+    <w:p>
+      <w:pPr>
+        <w:widowControl w:val="0"/>
+        <w:autoSpaceDE w:val="0"/>
+        <w:autoSpaceDN w:val="0"/>
+        <w:adjustRightInd w:val="0"/>
+        <w:spacing w:after="240" w:line="340" w:lineRule="atLeast"/>
+        <w:rPr>
+          <w:rFonts w:ascii="Times" w:hAnsi="Times" w:cs="Times" w:hint="eastAsia"/>
           <w:i/>
           <w:iCs/>
           <w:sz w:val="30"/>
           <w:szCs w:val="30"/>
-        </w:rPr>
-        <w:t xml:space="preserve"> </w:t>
-      </w:r>
-      <w:r>
-        <w:rPr>
-          <w:rFonts w:ascii="Times" w:hAnsi="Times" w:cs="Times" w:hint="eastAsia"/>
-          <w:lang w:eastAsia="zh-CN"/>
-        </w:rPr>
-        <w:t>这篇论文</w:t>
-      </w:r>
-      <w:r>
-        <w:rPr>
-          <w:rFonts w:ascii="Times" w:hAnsi="Times" w:cs="Times"/>
-          <w:lang w:eastAsia="zh-CN"/>
-        </w:rPr>
-        <w:t>剩下的部分</w:t>
-      </w:r>
-      <w:r>
-        <w:rPr>
-          <w:rFonts w:ascii="Times" w:hAnsi="Times" w:cs="Times"/>
-          <w:lang w:eastAsia="zh-CN"/>
-        </w:rPr>
-        <w:t>结构如下。</w:t>
-      </w:r>
-      <w:r>
-        <w:rPr>
-          <w:rFonts w:ascii="Times" w:hAnsi="Times" w:cs="Times"/>
-          <w:lang w:eastAsia="zh-CN"/>
-        </w:rPr>
-        <w:t>在第二</w:t>
-      </w:r>
-      <w:r>
-        <w:rPr>
-          <w:rFonts w:ascii="Times" w:hAnsi="Times" w:cs="Times" w:hint="eastAsia"/>
-          <w:lang w:eastAsia="zh-CN"/>
-        </w:rPr>
-        <w:t>节</w:t>
-      </w:r>
-      <w:r>
-        <w:rPr>
-          <w:rFonts w:ascii="Times" w:hAnsi="Times" w:cs="Times"/>
-          <w:lang w:eastAsia="zh-CN"/>
-        </w:rPr>
-        <w:t>，</w:t>
-      </w:r>
-      <w:r>
-        <w:rPr>
-          <w:rFonts w:ascii="Times" w:hAnsi="Times" w:cs="Times"/>
-          <w:lang w:eastAsia="zh-CN"/>
-        </w:rPr>
-        <w:t>我们提供了</w:t>
-      </w:r>
-      <w:r>
-        <w:rPr>
-          <w:rFonts w:ascii="Times" w:hAnsi="Times" w:cs="Times"/>
-        </w:rPr>
-        <w:t>Columbus</w:t>
-      </w:r>
-      <w:r>
-        <w:rPr>
-          <w:rFonts w:ascii="Times" w:hAnsi="Times" w:cs="Times"/>
-          <w:lang w:eastAsia="zh-CN"/>
-        </w:rPr>
-        <w:t>系统的</w:t>
-      </w:r>
-      <w:r>
-        <w:rPr>
-          <w:rFonts w:ascii="Times" w:hAnsi="Times" w:cs="Times"/>
-          <w:lang w:eastAsia="zh-CN"/>
-        </w:rPr>
-        <w:t>概览</w:t>
-      </w:r>
-      <w:r>
-        <w:rPr>
-          <w:rFonts w:ascii="Times" w:hAnsi="Times" w:cs="Times"/>
-          <w:lang w:eastAsia="zh-CN"/>
-        </w:rPr>
-        <w:t>。</w:t>
-      </w:r>
-      <w:r>
-        <w:rPr>
-          <w:rFonts w:ascii="Times" w:hAnsi="Times" w:cs="Times"/>
-          <w:lang w:eastAsia="zh-CN"/>
-        </w:rPr>
-        <w:t>在第三节，</w:t>
-      </w:r>
-      <w:r>
-        <w:rPr>
-          <w:rFonts w:ascii="Times" w:hAnsi="Times" w:cs="Times"/>
-          <w:lang w:eastAsia="zh-CN"/>
-        </w:rPr>
-        <w:t>我们描述了</w:t>
-      </w:r>
-      <w:r>
-        <w:rPr>
-          <w:rFonts w:ascii="Times" w:hAnsi="Times" w:cs="Times"/>
-          <w:lang w:eastAsia="zh-CN"/>
-        </w:rPr>
-        <w:t>执行一个</w:t>
-      </w:r>
-      <w:r>
-        <w:rPr>
-          <w:rFonts w:ascii="Times" w:hAnsi="Times" w:cs="Times"/>
-          <w:lang w:eastAsia="zh-CN"/>
-        </w:rPr>
-        <w:t>特征选择</w:t>
-      </w:r>
-      <w:r>
-        <w:rPr>
-          <w:rFonts w:ascii="Times" w:hAnsi="Times" w:cs="Times" w:hint="eastAsia"/>
-          <w:lang w:eastAsia="zh-CN"/>
-        </w:rPr>
-        <w:t>程序</w:t>
-      </w:r>
-      <w:r>
-        <w:rPr>
-          <w:rFonts w:ascii="Times" w:hAnsi="Times" w:cs="Times"/>
-          <w:lang w:eastAsia="zh-CN"/>
-        </w:rPr>
-        <w:t>和</w:t>
-      </w:r>
-      <w:r>
-        <w:rPr>
-          <w:rFonts w:ascii="Times" w:hAnsi="Times" w:cs="Times"/>
-          <w:lang w:eastAsia="zh-CN"/>
-        </w:rPr>
-        <w:t>我们的基于消耗的</w:t>
-      </w:r>
-      <w:r>
-        <w:rPr>
-          <w:rFonts w:ascii="Times" w:hAnsi="Times" w:cs="Times"/>
-          <w:lang w:eastAsia="zh-CN"/>
-        </w:rPr>
-        <w:t>优化器</w:t>
-      </w:r>
-      <w:r>
-        <w:rPr>
-          <w:rFonts w:ascii="Times" w:hAnsi="Times" w:cs="Times"/>
-          <w:lang w:eastAsia="zh-CN"/>
-        </w:rPr>
-        <w:t>的</w:t>
-      </w:r>
-      <w:r>
-        <w:rPr>
-          <w:rFonts w:ascii="Times" w:hAnsi="Times" w:cs="Times"/>
-          <w:lang w:eastAsia="zh-CN"/>
-        </w:rPr>
-        <w:t>权衡空间</w:t>
-      </w:r>
-      <w:r>
-        <w:rPr>
-          <w:rFonts w:ascii="Times" w:hAnsi="Times" w:cs="Times"/>
-          <w:lang w:eastAsia="zh-CN"/>
-        </w:rPr>
-        <w:t>。</w:t>
-      </w:r>
-      <w:r>
-        <w:rPr>
-          <w:rFonts w:ascii="Times" w:hAnsi="Times" w:cs="Times"/>
-          <w:lang w:eastAsia="zh-CN"/>
-        </w:rPr>
-        <w:t>我们在</w:t>
-      </w:r>
-      <w:r>
-        <w:rPr>
-          <w:rFonts w:ascii="Times" w:hAnsi="Times" w:cs="Times"/>
-          <w:lang w:eastAsia="zh-CN"/>
-        </w:rPr>
-        <w:t>第四节</w:t>
-      </w:r>
-      <w:r>
-        <w:rPr>
-          <w:rFonts w:ascii="Times" w:hAnsi="Times" w:cs="Times" w:hint="eastAsia"/>
-          <w:lang w:eastAsia="zh-CN"/>
-        </w:rPr>
-        <w:t>阐明</w:t>
-      </w:r>
-      <w:r>
-        <w:rPr>
-          <w:rFonts w:ascii="Times" w:hAnsi="Times" w:cs="Times" w:hint="eastAsia"/>
-          <w:lang w:eastAsia="zh-CN"/>
-        </w:rPr>
-        <w:t>实验结果</w:t>
-      </w:r>
-      <w:r>
-        <w:rPr>
-          <w:rFonts w:ascii="Times" w:hAnsi="Times" w:cs="Times"/>
-          <w:lang w:eastAsia="zh-CN"/>
-        </w:rPr>
-        <w:t>。</w:t>
-      </w:r>
-      <w:r>
-        <w:rPr>
-          <w:rFonts w:ascii="Times" w:hAnsi="Times" w:cs="Times"/>
-          <w:lang w:eastAsia="zh-CN"/>
-        </w:rPr>
-        <w:t>我们在</w:t>
-      </w:r>
-      <w:r>
-        <w:rPr>
-          <w:rFonts w:ascii="Times" w:hAnsi="Times" w:cs="Times" w:hint="eastAsia"/>
-          <w:lang w:eastAsia="zh-CN"/>
-        </w:rPr>
-        <w:t>第五节</w:t>
-      </w:r>
-      <w:r>
-        <w:rPr>
-          <w:rFonts w:ascii="Times" w:hAnsi="Times" w:cs="Times"/>
-          <w:lang w:eastAsia="zh-CN"/>
-        </w:rPr>
-        <w:t>和</w:t>
-      </w:r>
-      <w:r>
-        <w:rPr>
-          <w:rFonts w:ascii="Times" w:hAnsi="Times" w:cs="Times"/>
-          <w:lang w:eastAsia="zh-CN"/>
-        </w:rPr>
-        <w:t>第六</w:t>
-      </w:r>
-      <w:r>
-        <w:rPr>
-          <w:rFonts w:ascii="Times" w:hAnsi="Times" w:cs="Times" w:hint="eastAsia"/>
-          <w:lang w:eastAsia="zh-CN"/>
-        </w:rPr>
-        <w:t>节</w:t>
-      </w:r>
-      <w:r>
-        <w:rPr>
-          <w:rFonts w:ascii="Times" w:hAnsi="Times" w:cs="Times" w:hint="eastAsia"/>
-          <w:lang w:eastAsia="zh-CN"/>
-        </w:rPr>
-        <w:t>讨论</w:t>
-      </w:r>
-      <w:r>
-        <w:rPr>
-          <w:rFonts w:ascii="Times" w:hAnsi="Times" w:cs="Times"/>
-          <w:lang w:eastAsia="zh-CN"/>
-        </w:rPr>
-        <w:t>一些相关的工作。</w:t>
-      </w:r>
-      <w:r>
-        <w:rPr>
-          <w:rFonts w:ascii="Times" w:hAnsi="Times" w:cs="Times"/>
-          <w:lang w:eastAsia="zh-CN"/>
-        </w:rPr>
-        <w:br/>
-        <w:t xml:space="preserve"> </w:t>
-      </w:r>
-      <w:r>
-        <w:rPr>
-          <w:rFonts w:ascii="Times" w:hAnsi="Times" w:cs="Times"/>
-          <w:lang w:eastAsia="zh-CN"/>
-        </w:rPr>
-        <w:tab/>
-      </w:r>
-      <w:r>
-        <w:rPr>
-          <w:rFonts w:ascii="Times" w:hAnsi="Times" w:cs="Times"/>
-        </w:rPr>
-        <w:t>Columbus</w:t>
-      </w:r>
-      <w:r>
-        <w:rPr>
-          <w:rFonts w:ascii="Times" w:hAnsi="Times" w:cs="Times"/>
-          <w:lang w:eastAsia="zh-CN"/>
-        </w:rPr>
-        <w:t>的主要任务</w:t>
-      </w:r>
-      <w:r>
-        <w:rPr>
-          <w:rFonts w:ascii="Times" w:hAnsi="Times" w:cs="Times" w:hint="eastAsia"/>
-          <w:lang w:eastAsia="zh-CN"/>
-        </w:rPr>
-        <w:t>就是</w:t>
-      </w:r>
-      <w:r>
-        <w:rPr>
-          <w:rFonts w:ascii="Times" w:hAnsi="Times" w:cs="Times"/>
-          <w:lang w:eastAsia="zh-CN"/>
-        </w:rPr>
-        <w:t>编译和优化</w:t>
-      </w:r>
-      <w:r>
-        <w:rPr>
-          <w:rFonts w:ascii="Times" w:hAnsi="Times" w:cs="Times"/>
-          <w:lang w:eastAsia="zh-CN"/>
-        </w:rPr>
-        <w:t>R</w:t>
-      </w:r>
-      <w:r>
-        <w:rPr>
-          <w:rFonts w:ascii="Times" w:hAnsi="Times" w:cs="Times" w:hint="eastAsia"/>
-          <w:lang w:eastAsia="zh-CN"/>
-        </w:rPr>
-        <w:t>语言</w:t>
-      </w:r>
-      <w:r>
-        <w:rPr>
-          <w:rFonts w:ascii="Times" w:hAnsi="Times" w:cs="Times"/>
-          <w:lang w:eastAsia="zh-CN"/>
-        </w:rPr>
-        <w:t>特征选择</w:t>
-      </w:r>
-      <w:r>
-        <w:rPr>
-          <w:rFonts w:ascii="Times" w:hAnsi="Times" w:cs="Times"/>
-          <w:lang w:eastAsia="zh-CN"/>
-        </w:rPr>
-        <w:t>的一个扩展。</w:t>
-      </w:r>
-      <w:r>
-        <w:rPr>
-          <w:rFonts w:ascii="Times" w:hAnsi="Times" w:cs="Times"/>
-          <w:lang w:eastAsia="zh-CN"/>
-        </w:rPr>
-        <w:t>我们</w:t>
-      </w:r>
-      <w:r>
-        <w:rPr>
-          <w:rFonts w:ascii="Times" w:hAnsi="Times" w:cs="Times"/>
-          <w:lang w:eastAsia="zh-CN"/>
-        </w:rPr>
-        <w:t>将这个</w:t>
-      </w:r>
-      <w:r>
-        <w:rPr>
-          <w:rFonts w:ascii="Times" w:hAnsi="Times" w:cs="Times" w:hint="eastAsia"/>
-          <w:lang w:eastAsia="zh-CN"/>
-        </w:rPr>
-        <w:t>语言</w:t>
-      </w:r>
-      <w:r>
-        <w:rPr>
-          <w:rFonts w:ascii="Times" w:hAnsi="Times" w:cs="Times"/>
-          <w:lang w:eastAsia="zh-CN"/>
-        </w:rPr>
-        <w:lastRenderedPageBreak/>
-        <w:t>编译成</w:t>
-      </w:r>
-      <w:r>
-        <w:rPr>
-          <w:rFonts w:ascii="Times" w:hAnsi="Times" w:cs="Times"/>
-          <w:lang w:eastAsia="zh-CN"/>
-        </w:rPr>
-        <w:t>一个</w:t>
-      </w:r>
-      <w:r>
-        <w:rPr>
-          <w:rFonts w:ascii="Times" w:hAnsi="Times" w:cs="Times"/>
-        </w:rPr>
-        <w:t>REL</w:t>
-      </w:r>
-      <w:r>
-        <w:rPr>
-          <w:rFonts w:ascii="Times" w:hAnsi="Times" w:cs="Times"/>
-          <w:lang w:eastAsia="zh-CN"/>
-        </w:rPr>
-        <w:t>操作集合，</w:t>
-      </w:r>
-      <w:r>
-        <w:rPr>
-          <w:rFonts w:ascii="Times" w:hAnsi="Times" w:cs="Times"/>
-          <w:lang w:eastAsia="zh-CN"/>
-        </w:rPr>
-        <w:t>这个</w:t>
-      </w:r>
-      <w:r>
-        <w:rPr>
-          <w:rFonts w:ascii="Times" w:hAnsi="Times" w:cs="Times" w:hint="eastAsia"/>
-          <w:lang w:eastAsia="zh-CN"/>
-        </w:rPr>
-        <w:t>集合</w:t>
-      </w:r>
-      <w:r>
-        <w:rPr>
-          <w:rFonts w:ascii="Times" w:hAnsi="Times" w:cs="Times"/>
-          <w:lang w:eastAsia="zh-CN"/>
-        </w:rPr>
-        <w:t>是</w:t>
-      </w:r>
-      <w:r>
-        <w:rPr>
-          <w:rFonts w:ascii="Times" w:hAnsi="Times" w:cs="Times"/>
-          <w:lang w:eastAsia="zh-CN"/>
-        </w:rPr>
-        <w:t>现代语言</w:t>
-      </w:r>
-      <w:r>
-        <w:rPr>
-          <w:rFonts w:ascii="Times" w:hAnsi="Times" w:cs="Times" w:hint="eastAsia"/>
-          <w:lang w:eastAsia="zh-CN"/>
-        </w:rPr>
-        <w:t>扩展家</w:t>
-      </w:r>
-      <w:r>
-        <w:rPr>
-          <w:rFonts w:ascii="Times" w:hAnsi="Times" w:cs="Times"/>
-          <w:lang w:eastAsia="zh-CN"/>
-        </w:rPr>
-        <w:t>实现</w:t>
-      </w:r>
-      <w:r>
-        <w:rPr>
-          <w:rFonts w:ascii="Times" w:hAnsi="Times" w:cs="Times"/>
-          <w:lang w:eastAsia="zh-CN"/>
-        </w:rPr>
-        <w:t>的</w:t>
-      </w:r>
-      <w:r>
-        <w:rPr>
-          <w:rFonts w:ascii="Times" w:hAnsi="Times" w:cs="Times"/>
-          <w:lang w:eastAsia="zh-CN"/>
-        </w:rPr>
-        <w:t>R</w:t>
-      </w:r>
-      <w:r>
-        <w:rPr>
-          <w:rFonts w:ascii="Times" w:hAnsi="Times" w:cs="Times"/>
-          <w:lang w:eastAsia="zh-CN"/>
-        </w:rPr>
-        <w:t>语言构造器</w:t>
-      </w:r>
-      <w:r>
-        <w:rPr>
-          <w:rFonts w:ascii="Times" w:hAnsi="Times" w:cs="Times"/>
-          <w:lang w:eastAsia="zh-CN"/>
-        </w:rPr>
-        <w:t>，</w:t>
-      </w:r>
-      <w:r>
-        <w:rPr>
-          <w:rFonts w:ascii="Times" w:hAnsi="Times" w:cs="Times" w:hint="eastAsia"/>
-          <w:lang w:eastAsia="zh-CN"/>
-        </w:rPr>
-        <w:t>包括</w:t>
-      </w:r>
-      <w:r>
-        <w:rPr>
-          <w:rFonts w:ascii="Times" w:hAnsi="Times" w:cs="Times"/>
-          <w:lang w:eastAsia="zh-CN"/>
-        </w:rPr>
-        <w:t>ORE,</w:t>
-      </w:r>
-      <w:r>
-        <w:rPr>
-          <w:rFonts w:ascii="Times" w:hAnsi="Times" w:cs="Times"/>
-        </w:rPr>
-        <w:t xml:space="preserve"> </w:t>
-      </w:r>
-      <w:r>
-        <w:rPr>
-          <w:rFonts w:ascii="Times" w:hAnsi="Times" w:cs="Times"/>
-        </w:rPr>
-        <w:t>Revolution Analytics</w:t>
-      </w:r>
-      <w:r>
-        <w:rPr>
-          <w:rFonts w:ascii="Times" w:hAnsi="Times" w:cs="Times"/>
-          <w:lang w:eastAsia="zh-CN"/>
-        </w:rPr>
-        <w:t>等。</w:t>
-      </w:r>
-      <w:r>
-        <w:rPr>
-          <w:rFonts w:ascii="Times" w:hAnsi="Times" w:cs="Times"/>
-          <w:lang w:eastAsia="zh-CN"/>
-        </w:rPr>
-        <w:t>在</w:t>
-      </w:r>
-      <w:r>
-        <w:rPr>
-          <w:rFonts w:ascii="Times" w:hAnsi="Times" w:cs="Times"/>
-        </w:rPr>
-        <w:t>Columbus</w:t>
-      </w:r>
-      <w:r>
-        <w:rPr>
-          <w:rFonts w:ascii="Times" w:hAnsi="Times" w:cs="Times"/>
-          <w:lang w:eastAsia="zh-CN"/>
-        </w:rPr>
-        <w:t>中</w:t>
-      </w:r>
-      <w:r>
-        <w:rPr>
-          <w:rFonts w:ascii="Times" w:hAnsi="Times" w:cs="Times"/>
-          <w:lang w:eastAsia="zh-CN"/>
-        </w:rPr>
-        <w:t>一个主要的设计决定</w:t>
-      </w:r>
-      <w:r>
-        <w:rPr>
-          <w:rFonts w:ascii="Times" w:hAnsi="Times" w:cs="Times"/>
-          <w:lang w:eastAsia="zh-CN"/>
-        </w:rPr>
-        <w:t>不是</w:t>
-      </w:r>
-      <w:r>
-        <w:rPr>
-          <w:rFonts w:ascii="Times" w:hAnsi="Times" w:cs="Times"/>
-          <w:lang w:eastAsia="zh-CN"/>
-        </w:rPr>
-        <w:t>优化这些</w:t>
-      </w:r>
-      <w:r>
-        <w:rPr>
-          <w:rFonts w:ascii="Times" w:hAnsi="Times" w:cs="Times"/>
-          <w:lang w:eastAsia="zh-CN"/>
-        </w:rPr>
-        <w:t>REL</w:t>
-      </w:r>
-      <w:r>
-        <w:rPr>
-          <w:rFonts w:ascii="Times" w:hAnsi="Times" w:cs="Times"/>
-          <w:lang w:eastAsia="zh-CN"/>
-        </w:rPr>
-        <w:t>操作</w:t>
-      </w:r>
-      <w:r>
-        <w:rPr>
-          <w:rFonts w:ascii="Times" w:hAnsi="Times" w:cs="Times"/>
-          <w:lang w:eastAsia="zh-CN"/>
-        </w:rPr>
-        <w:t>执行，</w:t>
-      </w:r>
-      <w:r>
-        <w:rPr>
-          <w:rFonts w:ascii="Times" w:hAnsi="Times" w:cs="Times"/>
-          <w:lang w:eastAsia="zh-CN"/>
-        </w:rPr>
-        <w:t>这些已经被</w:t>
-      </w:r>
-      <w:r>
-        <w:rPr>
-          <w:rFonts w:ascii="Times" w:hAnsi="Times" w:cs="Times"/>
-          <w:lang w:eastAsia="zh-CN"/>
-        </w:rPr>
-        <w:t>广泛的研究了，</w:t>
-      </w:r>
-      <w:r>
-        <w:rPr>
-          <w:rFonts w:ascii="Times" w:hAnsi="Times" w:cs="Times"/>
-          <w:lang w:eastAsia="zh-CN"/>
-        </w:rPr>
-        <w:t>并且</w:t>
-      </w:r>
-      <w:r>
-        <w:rPr>
-          <w:rFonts w:ascii="Times" w:hAnsi="Times" w:cs="Times"/>
-          <w:lang w:eastAsia="zh-CN"/>
-        </w:rPr>
-        <w:t>是</w:t>
-      </w:r>
-      <w:r>
-        <w:rPr>
-          <w:rFonts w:ascii="Times" w:hAnsi="Times" w:cs="Times"/>
-          <w:lang w:eastAsia="zh-CN"/>
-        </w:rPr>
-        <w:t>正在进行的主要的工程努力</w:t>
-      </w:r>
-      <w:r>
-        <w:rPr>
-          <w:rFonts w:ascii="Times" w:hAnsi="Times" w:cs="Times"/>
-          <w:lang w:eastAsia="zh-CN"/>
-        </w:rPr>
-        <w:t>研究主题。</w:t>
-      </w:r>
-      <w:r>
-        <w:rPr>
-          <w:rFonts w:ascii="Times" w:hAnsi="Times" w:cs="Times"/>
-          <w:lang w:eastAsia="zh-CN"/>
-        </w:rPr>
-        <w:t>相反，</w:t>
-      </w:r>
-      <w:r>
-        <w:rPr>
-          <w:rFonts w:ascii="Times" w:hAnsi="Times" w:cs="Times"/>
-          <w:lang w:eastAsia="zh-CN"/>
-        </w:rPr>
-        <w:t>我们的</w:t>
-      </w:r>
-      <w:r>
-        <w:rPr>
-          <w:rFonts w:ascii="Times" w:hAnsi="Times" w:cs="Times"/>
-          <w:lang w:eastAsia="zh-CN"/>
-        </w:rPr>
-        <w:t>焦点是</w:t>
-      </w:r>
-      <w:r>
-        <w:rPr>
-          <w:rFonts w:ascii="Times" w:hAnsi="Times" w:cs="Times"/>
-          <w:lang w:eastAsia="zh-CN"/>
-        </w:rPr>
-        <w:t>如何将</w:t>
-      </w:r>
-      <w:r>
-        <w:rPr>
-          <w:rFonts w:ascii="Times" w:hAnsi="Times" w:cs="Times" w:hint="eastAsia"/>
-          <w:lang w:eastAsia="zh-CN"/>
-        </w:rPr>
-        <w:t>我们</w:t>
-      </w:r>
-      <w:r>
-        <w:rPr>
-          <w:rFonts w:ascii="Times" w:hAnsi="Times" w:cs="Times"/>
-          <w:lang w:eastAsia="zh-CN"/>
-        </w:rPr>
-        <w:t>的</w:t>
-      </w:r>
-      <w:r>
-        <w:rPr>
-          <w:rFonts w:ascii="Times" w:hAnsi="Times" w:cs="Times"/>
-          <w:lang w:eastAsia="zh-CN"/>
-        </w:rPr>
-        <w:t>语言</w:t>
-      </w:r>
-      <w:r>
-        <w:rPr>
-          <w:rFonts w:ascii="Times" w:hAnsi="Times" w:cs="Times"/>
-          <w:lang w:eastAsia="zh-CN"/>
-        </w:rPr>
-        <w:t>编译进</w:t>
-      </w:r>
-      <w:r>
-        <w:rPr>
-          <w:rFonts w:ascii="Times" w:hAnsi="Times" w:cs="Times"/>
-          <w:lang w:eastAsia="zh-CN"/>
-        </w:rPr>
-        <w:t>这些最常见的</w:t>
-      </w:r>
-      <w:r>
-        <w:rPr>
-          <w:rFonts w:ascii="Times" w:hAnsi="Times" w:cs="Times"/>
-          <w:lang w:eastAsia="zh-CN"/>
-        </w:rPr>
-        <w:t>REL</w:t>
-      </w:r>
-      <w:r>
-        <w:rPr>
-          <w:rFonts w:ascii="Times" w:hAnsi="Times" w:cs="Times"/>
-          <w:lang w:eastAsia="zh-CN"/>
-        </w:rPr>
-        <w:t>操作。</w:t>
-      </w:r>
-      <w:r>
-        <w:rPr>
-          <w:rFonts w:ascii="Times" w:hAnsi="Times" w:cs="Times"/>
-          <w:lang w:eastAsia="zh-CN"/>
-        </w:rPr>
-        <w:t>图</w:t>
-      </w:r>
-      <w:r>
-        <w:rPr>
-          <w:rFonts w:ascii="Times" w:hAnsi="Times" w:cs="Times"/>
-          <w:lang w:eastAsia="zh-CN"/>
-        </w:rPr>
-        <w:t>5</w:t>
-      </w:r>
-      <w:r>
-        <w:rPr>
-          <w:rFonts w:ascii="Times" w:hAnsi="Times" w:cs="Times"/>
-          <w:lang w:eastAsia="zh-CN"/>
-        </w:rPr>
-        <w:t>展示了</w:t>
-      </w:r>
-      <w:r>
-        <w:rPr>
-          <w:rFonts w:ascii="Times" w:hAnsi="Times" w:cs="Times"/>
-          <w:lang w:eastAsia="zh-CN"/>
-        </w:rPr>
-        <w:t>在</w:t>
-      </w:r>
-      <w:r>
-        <w:rPr>
-          <w:rFonts w:ascii="Times" w:hAnsi="Times" w:cs="Times"/>
-        </w:rPr>
-        <w:t>Columbus</w:t>
-      </w:r>
-      <w:r>
-        <w:rPr>
-          <w:rFonts w:ascii="Times" w:hAnsi="Times" w:cs="Times"/>
-          <w:lang w:eastAsia="zh-CN"/>
-        </w:rPr>
-        <w:t>中用到的所有</w:t>
-      </w:r>
-      <w:r>
-        <w:rPr>
-          <w:rFonts w:ascii="Times" w:hAnsi="Times" w:cs="Times"/>
-          <w:lang w:eastAsia="zh-CN"/>
-        </w:rPr>
-        <w:t>ROP</w:t>
-      </w:r>
-      <w:r>
-        <w:rPr>
-          <w:rFonts w:ascii="Times" w:hAnsi="Times" w:cs="Times"/>
-          <w:lang w:eastAsia="zh-CN"/>
-        </w:rPr>
-        <w:t>。</w:t>
+          <w:lang w:eastAsia="zh-CN"/>
+        </w:rPr>
+      </w:pPr>
+      <w:r>
+        <w:rPr>
+          <w:rFonts w:ascii="Times" w:hAnsi="Times" w:cs="Times"/>
+          <w:b/>
+          <w:sz w:val="32"/>
+          <w:szCs w:val="32"/>
+        </w:rPr>
+        <w:t>2</w:t>
+      </w:r>
+      <w:r>
+        <w:rPr>
+          <w:rFonts w:ascii="Times" w:hAnsi="Times" w:cs="Times"/>
+          <w:b/>
+          <w:sz w:val="32"/>
+          <w:szCs w:val="32"/>
+        </w:rPr>
+        <w:t xml:space="preserve">. </w:t>
+      </w:r>
+      <w:r>
+        <w:rPr>
+          <w:rFonts w:ascii="Times" w:hAnsi="Times" w:cs="Times"/>
+          <w:b/>
+          <w:sz w:val="32"/>
+          <w:szCs w:val="32"/>
+          <w:lang w:eastAsia="zh-CN"/>
+        </w:rPr>
+        <w:t>系统</w:t>
+      </w:r>
+      <w:r>
+        <w:rPr>
+          <w:rFonts w:ascii="Times" w:hAnsi="Times" w:cs="Times"/>
+          <w:b/>
+          <w:sz w:val="32"/>
+          <w:szCs w:val="32"/>
+          <w:lang w:eastAsia="zh-CN"/>
+        </w:rPr>
+        <w:t>概述</w:t>
       </w:r>
     </w:p>
     <w:p>
@@ -10145,55 +10191,16 @@
         <w:spacing w:after="240" w:line="360" w:lineRule="atLeast"/>
         <w:rPr>
           <w:rFonts w:ascii="Times" w:hAnsi="Times" w:cs="Times"/>
+          <w:lang w:eastAsia="zh-CN"/>
         </w:rPr>
       </w:pPr>
-      <w:bookmarkStart w:id="0" w:name="_GoBack"/>
-      <w:bookmarkEnd w:id="0"/>
       <w:r>
         <w:rPr>
           <w:rFonts w:ascii="Times" w:hAnsi="Times" w:cs="Times"/>
           <w:sz w:val="32"/>
           <w:szCs w:val="32"/>
         </w:rPr>
-        <w:t xml:space="preserve">2. 2.1 </w:t>
-      </w:r>
-    </w:p>
-    <w:p>
-      <w:pPr>
-        <w:widowControl w:val="0"/>
-        <w:autoSpaceDE w:val="0"/>
-        <w:autoSpaceDN w:val="0"/>
-        <w:adjustRightInd w:val="0"/>
-        <w:spacing w:after="240" w:line="360" w:lineRule="atLeast"/>
-        <w:rPr>
-          <w:rFonts w:ascii="Times" w:hAnsi="Times" w:cs="Times"/>
-        </w:rPr>
-      </w:pPr>
-      <w:r>
-        <w:rPr>
-          <w:rFonts w:ascii="Times" w:hAnsi="Times" w:cs="Times"/>
-        </w:rPr>
-        <w:t xml:space="preserve">Figure 4: Architecture of Columbus. </w:t>
-      </w:r>
-    </w:p>
-    <w:p>
-      <w:pPr>
-        <w:widowControl w:val="0"/>
-        <w:autoSpaceDE w:val="0"/>
-        <w:autoSpaceDN w:val="0"/>
-        <w:adjustRightInd w:val="0"/>
-        <w:spacing w:after="240" w:line="360" w:lineRule="atLeast"/>
-        <w:rPr>
-          <w:rFonts w:ascii="Times" w:hAnsi="Times" w:cs="Times"/>
-        </w:rPr>
-      </w:pPr>
-      <w:r>
-        <w:rPr>
-          <w:rFonts w:ascii="Times" w:hAnsi="Times" w:cs="Times"/>
-          <w:sz w:val="32"/>
-          <w:szCs w:val="32"/>
-        </w:rPr>
-        <w:t xml:space="preserve">SYSTEM OVERVIEW </w:t>
+        <w:t xml:space="preserve">2.1 </w:t>
       </w:r>
       <w:r>
         <w:rPr>
@@ -10204,1479 +10211,9 @@
       <w:r>
         <w:rPr>
           <w:rFonts w:ascii="Times" w:hAnsi="Times" w:cs="Times"/>
-          <w:sz w:val="32"/>
-          <w:szCs w:val="32"/>
-        </w:rPr>
-        <w:t xml:space="preserve">Programs </w:t>
-      </w:r>
-    </w:p>
-    <w:p>
-      <w:pPr>
-        <w:widowControl w:val="0"/>
-        <w:autoSpaceDE w:val="0"/>
-        <w:autoSpaceDN w:val="0"/>
-        <w:adjustRightInd w:val="0"/>
-        <w:spacing w:after="240" w:line="360" w:lineRule="atLeast"/>
-        <w:rPr>
-          <w:rFonts w:ascii="Times" w:hAnsi="Times" w:cs="Times"/>
-        </w:rPr>
-      </w:pPr>
-    </w:p>
-    <w:p>
-      <w:pPr>
-        <w:widowControl w:val="0"/>
-        <w:autoSpaceDE w:val="0"/>
-        <w:autoSpaceDN w:val="0"/>
-        <w:adjustRightInd w:val="0"/>
-        <w:spacing w:after="240" w:line="360" w:lineRule="atLeast"/>
-        <w:rPr>
-          <w:rFonts w:ascii="Times" w:hAnsi="Times" w:cs="Times"/>
-        </w:rPr>
-      </w:pPr>
-      <w:r>
-        <w:rPr>
-          <w:rFonts w:ascii="Times" w:hAnsi="Times" w:cs="Times"/>
-        </w:rPr>
-        <w:t xml:space="preserve">Figure 3: Summary of Operators in Columbus. </w:t>
-      </w:r>
-    </w:p>
-    <w:tbl>
-      <w:tblPr>
-        <w:tblW w:w="0" w:type="auto"/>
-        <w:tblInd w:w="-108" w:type="dxa"/>
-        <w:tblBorders>
-          <w:top w:val="nil"/>
-          <w:left w:val="nil"/>
-          <w:right w:val="nil"/>
-        </w:tblBorders>
-        <w:tblLayout w:type="fixed"/>
-        <w:tblLook w:val="0000" w:firstRow="0" w:lastRow="0" w:firstColumn="0" w:lastColumn="0" w:noHBand="0" w:noVBand="0"/>
-      </w:tblPr>
-      <w:tblGrid>
-        <w:gridCol w:w="7180"/>
-      </w:tblGrid>
-      <w:tr>
-        <w:tc>
-          <w:tcPr>
-            <w:tcW w:w="7180" w:type="dxa"/>
-            <w:tcBorders>
-              <w:bottom w:val="single" w:sz="11" w:space="0" w:color="auto"/>
-            </w:tcBorders>
-            <w:tcMar>
-              <w:top w:w="20" w:type="nil"/>
-              <w:left w:w="20" w:type="nil"/>
-              <w:bottom w:w="20" w:type="nil"/>
-              <w:right w:w="20" w:type="nil"/>
-            </w:tcMar>
-            <w:vAlign w:val="center"/>
-          </w:tcPr>
-          <w:p>
-            <w:pPr>
-              <w:widowControl w:val="0"/>
-              <w:autoSpaceDE w:val="0"/>
-              <w:autoSpaceDN w:val="0"/>
-              <w:adjustRightInd w:val="0"/>
-              <w:spacing w:after="240" w:line="220" w:lineRule="atLeast"/>
-              <w:rPr>
-                <w:rFonts w:ascii="Times" w:hAnsi="Times" w:cs="Times"/>
-              </w:rPr>
-            </w:pPr>
-            <w:r>
-              <w:rPr>
-                <w:rFonts w:ascii="Calibri" w:hAnsi="Calibri" w:cs="Calibri"/>
-                <w:b/>
-                <w:bCs/>
-                <w:color w:val="812628"/>
-                <w:sz w:val="18"/>
-                <w:szCs w:val="18"/>
-              </w:rPr>
-              <w:t xml:space="preserve">#&amp;'$(' "740*8(' 12(+36-' </w:t>
-            </w:r>
-          </w:p>
-          <w:p>
-            <w:pPr>
-              <w:widowControl w:val="0"/>
-              <w:autoSpaceDE w:val="0"/>
-              <w:autoSpaceDN w:val="0"/>
-              <w:adjustRightInd w:val="0"/>
-              <w:spacing w:after="240" w:line="180" w:lineRule="atLeast"/>
-              <w:rPr>
-                <w:rFonts w:ascii="Times" w:hAnsi="Times" w:cs="Times"/>
-              </w:rPr>
-            </w:pPr>
-            <w:r>
-              <w:rPr>
-                <w:rFonts w:ascii="Copperplate" w:hAnsi="Copperplate" w:cs="Copperplate"/>
-                <w:b/>
-                <w:bCs/>
-                <w:sz w:val="18"/>
-                <w:szCs w:val="18"/>
-              </w:rPr>
-              <w:t xml:space="preserve">Columbus </w:t>
-            </w:r>
-            <w:r>
-              <w:rPr>
-                <w:rFonts w:ascii="Calibri" w:hAnsi="Calibri" w:cs="Calibri"/>
-                <w:b/>
-                <w:bCs/>
-                <w:sz w:val="18"/>
-                <w:szCs w:val="18"/>
-              </w:rPr>
-              <w:t>#'-/'&amp;</w:t>
-            </w:r>
-            <w:proofErr w:type="gramStart"/>
-            <w:r>
-              <w:rPr>
-                <w:rFonts w:ascii="Calibri" w:hAnsi="Calibri" w:cs="Calibri"/>
-                <w:b/>
-                <w:bCs/>
-                <w:sz w:val="18"/>
-                <w:szCs w:val="18"/>
-              </w:rPr>
-              <w:t>0 )</w:t>
-            </w:r>
-            <w:proofErr w:type="gramEnd"/>
-            <w:r>
-              <w:rPr>
-                <w:rFonts w:ascii="Calibri" w:hAnsi="Calibri" w:cs="Calibri"/>
-                <w:b/>
-                <w:bCs/>
-                <w:sz w:val="18"/>
-                <w:szCs w:val="18"/>
-              </w:rPr>
-              <w:t xml:space="preserve">&amp;$*+ ),-+.$ !"#$ 12(+34-5 !($3,6 </w:t>
-            </w:r>
-          </w:p>
-          <w:p>
-            <w:pPr>
-              <w:widowControl w:val="0"/>
-              <w:autoSpaceDE w:val="0"/>
-              <w:autoSpaceDN w:val="0"/>
-              <w:adjustRightInd w:val="0"/>
-              <w:spacing w:line="280" w:lineRule="atLeast"/>
-              <w:rPr>
-                <w:rFonts w:ascii="Times" w:hAnsi="Times" w:cs="Times"/>
-              </w:rPr>
-            </w:pPr>
-            <w:r>
-              <w:rPr>
-                <w:rFonts w:ascii="Times" w:hAnsi="Times" w:cs="Times"/>
-                <w:noProof/>
-              </w:rPr>
-              <w:drawing>
-                <wp:inline distT="0" distB="0" distL="0" distR="0" wp14:anchorId="43ACEA78" wp14:editId="1B607617">
-                  <wp:extent cx="762000" cy="101600"/>
-                  <wp:effectExtent l="0" t="0" r="0" b="0"/>
-                  <wp:docPr id="123" name="Picture 123"/>
-                  <wp:cNvGraphicFramePr>
-                    <a:graphicFrameLocks xmlns:a="http://schemas.openxmlformats.org/drawingml/2006/main" noChangeAspect="1"/>
-                  </wp:cNvGraphicFramePr>
-                  <a:graphic xmlns:a="http://schemas.openxmlformats.org/drawingml/2006/main">
-                    <a:graphicData uri="http://schemas.openxmlformats.org/drawingml/2006/picture">
-                      <pic:pic xmlns:pic="http://schemas.openxmlformats.org/drawingml/2006/picture">
-                        <pic:nvPicPr>
-                          <pic:cNvPr id="0" name="Picture 13"/>
-                          <pic:cNvPicPr>
-                            <a:picLocks noChangeAspect="1" noChangeArrowheads="1"/>
-                          </pic:cNvPicPr>
-                        </pic:nvPicPr>
-                        <pic:blipFill>
-                          <a:blip r:embed="rId9">
-                            <a:extLst>
-                              <a:ext uri="{28A0092B-C50C-407E-A947-70E740481C1C}">
-                                <a14:useLocalDpi xmlns:a14="http://schemas.microsoft.com/office/drawing/2010/main" val="0"/>
-                              </a:ext>
-                            </a:extLst>
-                          </a:blip>
-                          <a:srcRect/>
-                          <a:stretch>
-                            <a:fillRect/>
-                          </a:stretch>
-                        </pic:blipFill>
-                        <pic:spPr bwMode="auto">
-                          <a:xfrm>
-                            <a:off x="0" y="0"/>
-                            <a:ext cx="762000" cy="101600"/>
-                          </a:xfrm>
-                          <a:prstGeom prst="rect">
-                            <a:avLst/>
-                          </a:prstGeom>
-                          <a:noFill/>
-                          <a:ln>
-                            <a:noFill/>
-                          </a:ln>
-                        </pic:spPr>
-                      </pic:pic>
-                    </a:graphicData>
-                  </a:graphic>
-                </wp:inline>
-              </w:drawing>
-            </w:r>
-            <w:r>
-              <w:rPr>
-                <w:rFonts w:ascii="Times" w:hAnsi="Times" w:cs="Times"/>
-              </w:rPr>
-              <w:t xml:space="preserve"> </w:t>
-            </w:r>
-            <w:r>
-              <w:rPr>
-                <w:rFonts w:ascii="Times" w:hAnsi="Times" w:cs="Times"/>
-                <w:noProof/>
-              </w:rPr>
-              <w:drawing>
-                <wp:inline distT="0" distB="0" distL="0" distR="0" wp14:anchorId="5BABD303" wp14:editId="0E71398B">
-                  <wp:extent cx="749300" cy="88900"/>
-                  <wp:effectExtent l="0" t="0" r="12700" b="12700"/>
-                  <wp:docPr id="122" name="Picture 122"/>
-                  <wp:cNvGraphicFramePr>
-                    <a:graphicFrameLocks xmlns:a="http://schemas.openxmlformats.org/drawingml/2006/main" noChangeAspect="1"/>
-                  </wp:cNvGraphicFramePr>
-                  <a:graphic xmlns:a="http://schemas.openxmlformats.org/drawingml/2006/main">
-                    <a:graphicData uri="http://schemas.openxmlformats.org/drawingml/2006/picture">
-                      <pic:pic xmlns:pic="http://schemas.openxmlformats.org/drawingml/2006/picture">
-                        <pic:nvPicPr>
-                          <pic:cNvPr id="0" name="Picture 14"/>
-                          <pic:cNvPicPr>
-                            <a:picLocks noChangeAspect="1" noChangeArrowheads="1"/>
-                          </pic:cNvPicPr>
-                        </pic:nvPicPr>
-                        <pic:blipFill>
-                          <a:blip r:embed="rId10">
-                            <a:extLst>
-                              <a:ext uri="{28A0092B-C50C-407E-A947-70E740481C1C}">
-                                <a14:useLocalDpi xmlns:a14="http://schemas.microsoft.com/office/drawing/2010/main" val="0"/>
-                              </a:ext>
-                            </a:extLst>
-                          </a:blip>
-                          <a:srcRect/>
-                          <a:stretch>
-                            <a:fillRect/>
-                          </a:stretch>
-                        </pic:blipFill>
-                        <pic:spPr bwMode="auto">
-                          <a:xfrm>
-                            <a:off x="0" y="0"/>
-                            <a:ext cx="749300" cy="88900"/>
-                          </a:xfrm>
-                          <a:prstGeom prst="rect">
-                            <a:avLst/>
-                          </a:prstGeom>
-                          <a:noFill/>
-                          <a:ln>
-                            <a:noFill/>
-                          </a:ln>
-                        </pic:spPr>
-                      </pic:pic>
-                    </a:graphicData>
-                  </a:graphic>
-                </wp:inline>
-              </w:drawing>
-            </w:r>
-            <w:r>
-              <w:rPr>
-                <w:rFonts w:ascii="Times" w:hAnsi="Times" w:cs="Times"/>
-              </w:rPr>
-              <w:t xml:space="preserve"> </w:t>
-            </w:r>
-            <w:r>
-              <w:rPr>
-                <w:rFonts w:ascii="Times" w:hAnsi="Times" w:cs="Times"/>
-                <w:noProof/>
-              </w:rPr>
-              <w:drawing>
-                <wp:inline distT="0" distB="0" distL="0" distR="0" wp14:anchorId="69CAF6A0" wp14:editId="762EA6A4">
-                  <wp:extent cx="774700" cy="88900"/>
-                  <wp:effectExtent l="0" t="0" r="12700" b="12700"/>
-                  <wp:docPr id="121" name="Picture 121"/>
-                  <wp:cNvGraphicFramePr>
-                    <a:graphicFrameLocks xmlns:a="http://schemas.openxmlformats.org/drawingml/2006/main" noChangeAspect="1"/>
-                  </wp:cNvGraphicFramePr>
-                  <a:graphic xmlns:a="http://schemas.openxmlformats.org/drawingml/2006/main">
-                    <a:graphicData uri="http://schemas.openxmlformats.org/drawingml/2006/picture">
-                      <pic:pic xmlns:pic="http://schemas.openxmlformats.org/drawingml/2006/picture">
-                        <pic:nvPicPr>
-                          <pic:cNvPr id="0" name="Picture 15"/>
-                          <pic:cNvPicPr>
-                            <a:picLocks noChangeAspect="1" noChangeArrowheads="1"/>
-                          </pic:cNvPicPr>
-                        </pic:nvPicPr>
-                        <pic:blipFill>
-                          <a:blip r:embed="rId11">
-                            <a:extLst>
-                              <a:ext uri="{28A0092B-C50C-407E-A947-70E740481C1C}">
-                                <a14:useLocalDpi xmlns:a14="http://schemas.microsoft.com/office/drawing/2010/main" val="0"/>
-                              </a:ext>
-                            </a:extLst>
-                          </a:blip>
-                          <a:srcRect/>
-                          <a:stretch>
-                            <a:fillRect/>
-                          </a:stretch>
-                        </pic:blipFill>
-                        <pic:spPr bwMode="auto">
-                          <a:xfrm>
-                            <a:off x="0" y="0"/>
-                            <a:ext cx="774700" cy="88900"/>
-                          </a:xfrm>
-                          <a:prstGeom prst="rect">
-                            <a:avLst/>
-                          </a:prstGeom>
-                          <a:noFill/>
-                          <a:ln>
-                            <a:noFill/>
-                          </a:ln>
-                        </pic:spPr>
-                      </pic:pic>
-                    </a:graphicData>
-                  </a:graphic>
-                </wp:inline>
-              </w:drawing>
-            </w:r>
-            <w:r>
-              <w:rPr>
-                <w:rFonts w:ascii="Times" w:hAnsi="Times" w:cs="Times"/>
-              </w:rPr>
-              <w:t xml:space="preserve"> </w:t>
-            </w:r>
-          </w:p>
-        </w:tc>
-      </w:tr>
-      <w:tr>
-        <w:tc>
-          <w:tcPr>
-            <w:tcW w:w="7180" w:type="dxa"/>
-            <w:tcBorders>
-              <w:top w:val="single" w:sz="11" w:space="0" w:color="auto"/>
-            </w:tcBorders>
-            <w:tcMar>
-              <w:top w:w="20" w:type="nil"/>
-              <w:left w:w="20" w:type="nil"/>
-              <w:bottom w:w="20" w:type="nil"/>
-              <w:right w:w="20" w:type="nil"/>
-            </w:tcMar>
-            <w:vAlign w:val="center"/>
-          </w:tcPr>
-          <w:p>
-            <w:pPr>
-              <w:widowControl w:val="0"/>
-              <w:autoSpaceDE w:val="0"/>
-              <w:autoSpaceDN w:val="0"/>
-              <w:adjustRightInd w:val="0"/>
-              <w:spacing w:line="280" w:lineRule="atLeast"/>
-              <w:rPr>
-                <w:rFonts w:ascii="Times" w:hAnsi="Times" w:cs="Times"/>
-              </w:rPr>
-            </w:pPr>
-            <w:r>
-              <w:rPr>
-                <w:rFonts w:ascii="Times" w:hAnsi="Times" w:cs="Times"/>
-                <w:noProof/>
-              </w:rPr>
-              <w:drawing>
-                <wp:inline distT="0" distB="0" distL="0" distR="0" wp14:anchorId="2A643E7B" wp14:editId="6FABE01A">
-                  <wp:extent cx="152400" cy="152400"/>
-                  <wp:effectExtent l="0" t="0" r="0" b="0"/>
-                  <wp:docPr id="120" name="Picture 120"/>
-                  <wp:cNvGraphicFramePr>
-                    <a:graphicFrameLocks xmlns:a="http://schemas.openxmlformats.org/drawingml/2006/main" noChangeAspect="1"/>
-                  </wp:cNvGraphicFramePr>
-                  <a:graphic xmlns:a="http://schemas.openxmlformats.org/drawingml/2006/main">
-                    <a:graphicData uri="http://schemas.openxmlformats.org/drawingml/2006/picture">
-                      <pic:pic xmlns:pic="http://schemas.openxmlformats.org/drawingml/2006/picture">
-                        <pic:nvPicPr>
-                          <pic:cNvPr id="0" name="Picture 16"/>
-                          <pic:cNvPicPr>
-                            <a:picLocks noChangeAspect="1" noChangeArrowheads="1"/>
-                          </pic:cNvPicPr>
-                        </pic:nvPicPr>
-                        <pic:blipFill>
-                          <a:blip r:embed="rId12">
-                            <a:extLst>
-                              <a:ext uri="{28A0092B-C50C-407E-A947-70E740481C1C}">
-                                <a14:useLocalDpi xmlns:a14="http://schemas.microsoft.com/office/drawing/2010/main" val="0"/>
-                              </a:ext>
-                            </a:extLst>
-                          </a:blip>
-                          <a:srcRect/>
-                          <a:stretch>
-                            <a:fillRect/>
-                          </a:stretch>
-                        </pic:blipFill>
-                        <pic:spPr bwMode="auto">
-                          <a:xfrm>
-                            <a:off x="0" y="0"/>
-                            <a:ext cx="152400" cy="152400"/>
-                          </a:xfrm>
-                          <a:prstGeom prst="rect">
-                            <a:avLst/>
-                          </a:prstGeom>
-                          <a:noFill/>
-                          <a:ln>
-                            <a:noFill/>
-                          </a:ln>
-                        </pic:spPr>
-                      </pic:pic>
-                    </a:graphicData>
-                  </a:graphic>
-                </wp:inline>
-              </w:drawing>
-            </w:r>
-          </w:p>
-          <w:p>
-            <w:pPr>
-              <w:widowControl w:val="0"/>
-              <w:autoSpaceDE w:val="0"/>
-              <w:autoSpaceDN w:val="0"/>
-              <w:adjustRightInd w:val="0"/>
-              <w:spacing w:after="240" w:line="220" w:lineRule="atLeast"/>
-              <w:rPr>
-                <w:rFonts w:ascii="Times" w:hAnsi="Times" w:cs="Times"/>
-              </w:rPr>
-            </w:pPr>
-            <w:r>
-              <w:rPr>
-                <w:rFonts w:ascii="Calibri" w:hAnsi="Calibri" w:cs="Calibri"/>
-                <w:sz w:val="18"/>
-                <w:szCs w:val="18"/>
-              </w:rPr>
-              <w:t>!"#$%$&amp;'</w:t>
-            </w:r>
-            <w:proofErr w:type="gramStart"/>
-            <w:r>
-              <w:rPr>
-                <w:rFonts w:ascii="Calibri" w:hAnsi="Calibri" w:cs="Calibri"/>
-                <w:sz w:val="18"/>
-                <w:szCs w:val="18"/>
-              </w:rPr>
-              <w:t>%()!*</w:t>
-            </w:r>
-            <w:proofErr w:type="gramEnd"/>
-            <w:r>
-              <w:rPr>
-                <w:rFonts w:ascii="Calibri" w:hAnsi="Calibri" w:cs="Calibri"/>
-                <w:sz w:val="18"/>
-                <w:szCs w:val="18"/>
-              </w:rPr>
-              <w:t xml:space="preserve">+ -./"0'$%12'&amp;'%(-/3 -4+ -.4"0'$%12'&amp;'%(-5+ -.5"&amp;%'6#276(!3 -./+ -.8"9:;&lt;:(-.53 -.4+ </w:t>
-            </w:r>
-          </w:p>
-          <w:p>
-            <w:pPr>
-              <w:widowControl w:val="0"/>
-              <w:autoSpaceDE w:val="0"/>
-              <w:autoSpaceDN w:val="0"/>
-              <w:adjustRightInd w:val="0"/>
-              <w:spacing w:after="240" w:line="220" w:lineRule="atLeast"/>
-              <w:rPr>
-                <w:rFonts w:ascii="Times" w:hAnsi="Times" w:cs="Times"/>
-              </w:rPr>
-            </w:pPr>
-            <w:r>
-              <w:rPr>
-                <w:rFonts w:ascii="Calibri" w:hAnsi="Calibri" w:cs="Calibri"/>
-                <w:color w:val="FFFFFF"/>
-                <w:sz w:val="18"/>
-                <w:szCs w:val="18"/>
-              </w:rPr>
-              <w:t xml:space="preserve">-.8 </w:t>
-            </w:r>
-          </w:p>
-          <w:p>
-            <w:pPr>
-              <w:widowControl w:val="0"/>
-              <w:autoSpaceDE w:val="0"/>
-              <w:autoSpaceDN w:val="0"/>
-              <w:adjustRightInd w:val="0"/>
-              <w:spacing w:after="240" w:line="220" w:lineRule="atLeast"/>
-              <w:rPr>
-                <w:rFonts w:ascii="Times" w:hAnsi="Times" w:cs="Times"/>
-              </w:rPr>
-            </w:pPr>
-            <w:proofErr w:type="gramStart"/>
-            <w:r>
-              <w:rPr>
-                <w:rFonts w:ascii="Calibri" w:hAnsi="Calibri" w:cs="Calibri"/>
-                <w:sz w:val="18"/>
-                <w:szCs w:val="18"/>
-              </w:rPr>
-              <w:t>9:;&lt;</w:t>
-            </w:r>
-            <w:proofErr w:type="gramEnd"/>
-            <w:r>
-              <w:rPr>
-                <w:rFonts w:ascii="Calibri" w:hAnsi="Calibri" w:cs="Calibri"/>
-                <w:sz w:val="18"/>
-                <w:szCs w:val="18"/>
-              </w:rPr>
-              <w:t xml:space="preserve">: </w:t>
-            </w:r>
-          </w:p>
-          <w:p>
-            <w:pPr>
-              <w:widowControl w:val="0"/>
-              <w:autoSpaceDE w:val="0"/>
-              <w:autoSpaceDN w:val="0"/>
-              <w:adjustRightInd w:val="0"/>
-              <w:spacing w:after="240" w:line="220" w:lineRule="atLeast"/>
-              <w:rPr>
-                <w:rFonts w:ascii="Times" w:hAnsi="Times" w:cs="Times"/>
-              </w:rPr>
-            </w:pPr>
-            <w:r>
-              <w:rPr>
-                <w:rFonts w:ascii="Calibri" w:hAnsi="Calibri" w:cs="Calibri"/>
-                <w:color w:val="FFFFFF"/>
-                <w:sz w:val="18"/>
-                <w:szCs w:val="18"/>
-              </w:rPr>
-              <w:t xml:space="preserve">-.4 </w:t>
-            </w:r>
-          </w:p>
-          <w:p>
-            <w:pPr>
-              <w:widowControl w:val="0"/>
-              <w:autoSpaceDE w:val="0"/>
-              <w:autoSpaceDN w:val="0"/>
-              <w:adjustRightInd w:val="0"/>
-              <w:spacing w:after="240" w:line="220" w:lineRule="atLeast"/>
-              <w:rPr>
-                <w:rFonts w:ascii="Times" w:hAnsi="Times" w:cs="Times"/>
-              </w:rPr>
-            </w:pPr>
-            <w:r>
-              <w:rPr>
-                <w:rFonts w:ascii="Calibri" w:hAnsi="Calibri" w:cs="Calibri"/>
-                <w:sz w:val="18"/>
-                <w:szCs w:val="18"/>
-              </w:rPr>
-              <w:t>J2</w:t>
-            </w:r>
-            <w:proofErr w:type="gramStart"/>
-            <w:r>
-              <w:rPr>
-                <w:rFonts w:ascii="Calibri" w:hAnsi="Calibri" w:cs="Calibri"/>
-                <w:sz w:val="18"/>
-                <w:szCs w:val="18"/>
-              </w:rPr>
-              <w:t>(!K</w:t>
-            </w:r>
-            <w:proofErr w:type="gramEnd"/>
-            <w:r>
-              <w:rPr>
-                <w:rFonts w:ascii="Calibri" w:hAnsi="Calibri" w:cs="Calibri"/>
-                <w:sz w:val="18"/>
-                <w:szCs w:val="18"/>
-              </w:rPr>
-              <w:t xml:space="preserve">3-./L+ M$EF.7?N'(O+ M$EF.7?N'(O+ 9:;&lt;: </w:t>
-            </w:r>
-          </w:p>
-          <w:p>
-            <w:pPr>
-              <w:widowControl w:val="0"/>
-              <w:autoSpaceDE w:val="0"/>
-              <w:autoSpaceDN w:val="0"/>
-              <w:adjustRightInd w:val="0"/>
-              <w:spacing w:after="240" w:line="220" w:lineRule="atLeast"/>
-              <w:rPr>
-                <w:rFonts w:ascii="Times" w:hAnsi="Times" w:cs="Times"/>
-              </w:rPr>
-            </w:pPr>
-            <w:proofErr w:type="gramStart"/>
-            <w:r>
-              <w:rPr>
-                <w:rFonts w:ascii="Calibri" w:hAnsi="Calibri" w:cs="Calibri"/>
-                <w:sz w:val="18"/>
-                <w:szCs w:val="18"/>
-              </w:rPr>
-              <w:t>-./</w:t>
-            </w:r>
-            <w:proofErr w:type="gramEnd"/>
-            <w:r>
-              <w:rPr>
-                <w:rFonts w:ascii="Calibri" w:hAnsi="Calibri" w:cs="Calibri"/>
-                <w:sz w:val="18"/>
-                <w:szCs w:val="18"/>
-              </w:rPr>
-              <w:t xml:space="preserve">"=-/3-4&gt; -.4"=-5&gt; -.5"=-/&gt; -.8"=-/3 -5&gt; </w:t>
-            </w:r>
-          </w:p>
-          <w:p>
-            <w:pPr>
-              <w:widowControl w:val="0"/>
-              <w:autoSpaceDE w:val="0"/>
-              <w:autoSpaceDN w:val="0"/>
-              <w:adjustRightInd w:val="0"/>
-              <w:spacing w:after="240" w:line="220" w:lineRule="atLeast"/>
-              <w:rPr>
-                <w:rFonts w:ascii="Times" w:hAnsi="Times" w:cs="Times"/>
-              </w:rPr>
-            </w:pPr>
-            <w:r>
-              <w:rPr>
-                <w:rFonts w:ascii="Calibri" w:hAnsi="Calibri" w:cs="Calibri"/>
-                <w:sz w:val="18"/>
-                <w:szCs w:val="18"/>
-              </w:rPr>
-              <w:t xml:space="preserve">C$.DE C?7EF &amp;%$GH$2H A&lt;I </w:t>
-            </w:r>
-          </w:p>
-          <w:p>
-            <w:pPr>
-              <w:widowControl w:val="0"/>
-              <w:autoSpaceDE w:val="0"/>
-              <w:autoSpaceDN w:val="0"/>
-              <w:adjustRightInd w:val="0"/>
-              <w:spacing w:line="280" w:lineRule="atLeast"/>
-              <w:rPr>
-                <w:rFonts w:ascii="Times" w:hAnsi="Times" w:cs="Times"/>
-              </w:rPr>
-            </w:pPr>
-            <w:r>
-              <w:rPr>
-                <w:rFonts w:ascii="Times" w:hAnsi="Times" w:cs="Times"/>
-                <w:noProof/>
-              </w:rPr>
-              <w:drawing>
-                <wp:inline distT="0" distB="0" distL="0" distR="0" wp14:anchorId="62BDACCE" wp14:editId="63C09574">
-                  <wp:extent cx="508000" cy="101600"/>
-                  <wp:effectExtent l="0" t="0" r="0" b="0"/>
-                  <wp:docPr id="119" name="Picture 119"/>
-                  <wp:cNvGraphicFramePr>
-                    <a:graphicFrameLocks xmlns:a="http://schemas.openxmlformats.org/drawingml/2006/main" noChangeAspect="1"/>
-                  </wp:cNvGraphicFramePr>
-                  <a:graphic xmlns:a="http://schemas.openxmlformats.org/drawingml/2006/main">
-                    <a:graphicData uri="http://schemas.openxmlformats.org/drawingml/2006/picture">
-                      <pic:pic xmlns:pic="http://schemas.openxmlformats.org/drawingml/2006/picture">
-                        <pic:nvPicPr>
-                          <pic:cNvPr id="0" name="Picture 17"/>
-                          <pic:cNvPicPr>
-                            <a:picLocks noChangeAspect="1" noChangeArrowheads="1"/>
-                          </pic:cNvPicPr>
-                        </pic:nvPicPr>
-                        <pic:blipFill>
-                          <a:blip r:embed="rId13">
-                            <a:extLst>
-                              <a:ext uri="{28A0092B-C50C-407E-A947-70E740481C1C}">
-                                <a14:useLocalDpi xmlns:a14="http://schemas.microsoft.com/office/drawing/2010/main" val="0"/>
-                              </a:ext>
-                            </a:extLst>
-                          </a:blip>
-                          <a:srcRect/>
-                          <a:stretch>
-                            <a:fillRect/>
-                          </a:stretch>
-                        </pic:blipFill>
-                        <pic:spPr bwMode="auto">
-                          <a:xfrm>
-                            <a:off x="0" y="0"/>
-                            <a:ext cx="508000" cy="101600"/>
-                          </a:xfrm>
-                          <a:prstGeom prst="rect">
-                            <a:avLst/>
-                          </a:prstGeom>
-                          <a:noFill/>
-                          <a:ln>
-                            <a:noFill/>
-                          </a:ln>
-                        </pic:spPr>
-                      </pic:pic>
-                    </a:graphicData>
-                  </a:graphic>
-                </wp:inline>
-              </w:drawing>
-            </w:r>
-            <w:r>
-              <w:rPr>
-                <w:rFonts w:ascii="Times" w:hAnsi="Times" w:cs="Times"/>
-              </w:rPr>
-              <w:t xml:space="preserve"> </w:t>
-            </w:r>
-            <w:r>
-              <w:rPr>
-                <w:rFonts w:ascii="Times" w:hAnsi="Times" w:cs="Times"/>
-                <w:noProof/>
-              </w:rPr>
-              <w:drawing>
-                <wp:inline distT="0" distB="0" distL="0" distR="0" wp14:anchorId="219B368D" wp14:editId="75A3D823">
-                  <wp:extent cx="63500" cy="88900"/>
-                  <wp:effectExtent l="0" t="0" r="12700" b="12700"/>
-                  <wp:docPr id="118" name="Picture 118"/>
-                  <wp:cNvGraphicFramePr>
-                    <a:graphicFrameLocks xmlns:a="http://schemas.openxmlformats.org/drawingml/2006/main" noChangeAspect="1"/>
-                  </wp:cNvGraphicFramePr>
-                  <a:graphic xmlns:a="http://schemas.openxmlformats.org/drawingml/2006/main">
-                    <a:graphicData uri="http://schemas.openxmlformats.org/drawingml/2006/picture">
-                      <pic:pic xmlns:pic="http://schemas.openxmlformats.org/drawingml/2006/picture">
-                        <pic:nvPicPr>
-                          <pic:cNvPr id="0" name="Picture 18"/>
-                          <pic:cNvPicPr>
-                            <a:picLocks noChangeAspect="1" noChangeArrowheads="1"/>
-                          </pic:cNvPicPr>
-                        </pic:nvPicPr>
-                        <pic:blipFill>
-                          <a:blip r:embed="rId14">
-                            <a:extLst>
-                              <a:ext uri="{28A0092B-C50C-407E-A947-70E740481C1C}">
-                                <a14:useLocalDpi xmlns:a14="http://schemas.microsoft.com/office/drawing/2010/main" val="0"/>
-                              </a:ext>
-                            </a:extLst>
-                          </a:blip>
-                          <a:srcRect/>
-                          <a:stretch>
-                            <a:fillRect/>
-                          </a:stretch>
-                        </pic:blipFill>
-                        <pic:spPr bwMode="auto">
-                          <a:xfrm>
-                            <a:off x="0" y="0"/>
-                            <a:ext cx="63500" cy="88900"/>
-                          </a:xfrm>
-                          <a:prstGeom prst="rect">
-                            <a:avLst/>
-                          </a:prstGeom>
-                          <a:noFill/>
-                          <a:ln>
-                            <a:noFill/>
-                          </a:ln>
-                        </pic:spPr>
-                      </pic:pic>
-                    </a:graphicData>
-                  </a:graphic>
-                </wp:inline>
-              </w:drawing>
-            </w:r>
-            <w:r>
-              <w:rPr>
-                <w:rFonts w:ascii="Times" w:hAnsi="Times" w:cs="Times"/>
-              </w:rPr>
-              <w:t xml:space="preserve"> </w:t>
-            </w:r>
-            <w:r>
-              <w:rPr>
-                <w:rFonts w:ascii="Times" w:hAnsi="Times" w:cs="Times"/>
-                <w:noProof/>
-              </w:rPr>
-              <w:drawing>
-                <wp:inline distT="0" distB="0" distL="0" distR="0" wp14:anchorId="5A887F49" wp14:editId="38FD36FC">
-                  <wp:extent cx="152400" cy="152400"/>
-                  <wp:effectExtent l="0" t="0" r="0" b="0"/>
-                  <wp:docPr id="117" name="Picture 117"/>
-                  <wp:cNvGraphicFramePr>
-                    <a:graphicFrameLocks xmlns:a="http://schemas.openxmlformats.org/drawingml/2006/main" noChangeAspect="1"/>
-                  </wp:cNvGraphicFramePr>
-                  <a:graphic xmlns:a="http://schemas.openxmlformats.org/drawingml/2006/main">
-                    <a:graphicData uri="http://schemas.openxmlformats.org/drawingml/2006/picture">
-                      <pic:pic xmlns:pic="http://schemas.openxmlformats.org/drawingml/2006/picture">
-                        <pic:nvPicPr>
-                          <pic:cNvPr id="0" name="Picture 19"/>
-                          <pic:cNvPicPr>
-                            <a:picLocks noChangeAspect="1" noChangeArrowheads="1"/>
-                          </pic:cNvPicPr>
-                        </pic:nvPicPr>
-                        <pic:blipFill>
-                          <a:blip r:embed="rId15">
-                            <a:extLst>
-                              <a:ext uri="{28A0092B-C50C-407E-A947-70E740481C1C}">
-                                <a14:useLocalDpi xmlns:a14="http://schemas.microsoft.com/office/drawing/2010/main" val="0"/>
-                              </a:ext>
-                            </a:extLst>
-                          </a:blip>
-                          <a:srcRect/>
-                          <a:stretch>
-                            <a:fillRect/>
-                          </a:stretch>
-                        </pic:blipFill>
-                        <pic:spPr bwMode="auto">
-                          <a:xfrm>
-                            <a:off x="0" y="0"/>
-                            <a:ext cx="152400" cy="152400"/>
-                          </a:xfrm>
-                          <a:prstGeom prst="rect">
-                            <a:avLst/>
-                          </a:prstGeom>
-                          <a:noFill/>
-                          <a:ln>
-                            <a:noFill/>
-                          </a:ln>
-                        </pic:spPr>
-                      </pic:pic>
-                    </a:graphicData>
-                  </a:graphic>
-                </wp:inline>
-              </w:drawing>
-            </w:r>
-            <w:r>
-              <w:rPr>
-                <w:rFonts w:ascii="Times" w:hAnsi="Times" w:cs="Times"/>
-              </w:rPr>
-              <w:t xml:space="preserve"> </w:t>
-            </w:r>
-            <w:r>
-              <w:rPr>
-                <w:rFonts w:ascii="Times" w:hAnsi="Times" w:cs="Times"/>
-                <w:noProof/>
-              </w:rPr>
-              <w:drawing>
-                <wp:inline distT="0" distB="0" distL="0" distR="0" wp14:anchorId="4187F8F9" wp14:editId="0F43DB13">
-                  <wp:extent cx="508000" cy="101600"/>
-                  <wp:effectExtent l="0" t="0" r="0" b="0"/>
-                  <wp:docPr id="116" name="Picture 116"/>
-                  <wp:cNvGraphicFramePr>
-                    <a:graphicFrameLocks xmlns:a="http://schemas.openxmlformats.org/drawingml/2006/main" noChangeAspect="1"/>
-                  </wp:cNvGraphicFramePr>
-                  <a:graphic xmlns:a="http://schemas.openxmlformats.org/drawingml/2006/main">
-                    <a:graphicData uri="http://schemas.openxmlformats.org/drawingml/2006/picture">
-                      <pic:pic xmlns:pic="http://schemas.openxmlformats.org/drawingml/2006/picture">
-                        <pic:nvPicPr>
-                          <pic:cNvPr id="0" name="Picture 20"/>
-                          <pic:cNvPicPr>
-                            <a:picLocks noChangeAspect="1" noChangeArrowheads="1"/>
-                          </pic:cNvPicPr>
-                        </pic:nvPicPr>
-                        <pic:blipFill>
-                          <a:blip r:embed="rId16">
-                            <a:extLst>
-                              <a:ext uri="{28A0092B-C50C-407E-A947-70E740481C1C}">
-                                <a14:useLocalDpi xmlns:a14="http://schemas.microsoft.com/office/drawing/2010/main" val="0"/>
-                              </a:ext>
-                            </a:extLst>
-                          </a:blip>
-                          <a:srcRect/>
-                          <a:stretch>
-                            <a:fillRect/>
-                          </a:stretch>
-                        </pic:blipFill>
-                        <pic:spPr bwMode="auto">
-                          <a:xfrm>
-                            <a:off x="0" y="0"/>
-                            <a:ext cx="508000" cy="101600"/>
-                          </a:xfrm>
-                          <a:prstGeom prst="rect">
-                            <a:avLst/>
-                          </a:prstGeom>
-                          <a:noFill/>
-                          <a:ln>
-                            <a:noFill/>
-                          </a:ln>
-                        </pic:spPr>
-                      </pic:pic>
-                    </a:graphicData>
-                  </a:graphic>
-                </wp:inline>
-              </w:drawing>
-            </w:r>
-            <w:r>
-              <w:rPr>
-                <w:rFonts w:ascii="Times" w:hAnsi="Times" w:cs="Times"/>
-              </w:rPr>
-              <w:t xml:space="preserve"> </w:t>
-            </w:r>
-            <w:r>
-              <w:rPr>
-                <w:rFonts w:ascii="Times" w:hAnsi="Times" w:cs="Times"/>
-                <w:noProof/>
-              </w:rPr>
-              <w:drawing>
-                <wp:inline distT="0" distB="0" distL="0" distR="0" wp14:anchorId="1867400D" wp14:editId="4AFA87FD">
-                  <wp:extent cx="381000" cy="101600"/>
-                  <wp:effectExtent l="0" t="0" r="0" b="0"/>
-                  <wp:docPr id="115" name="Picture 115"/>
-                  <wp:cNvGraphicFramePr>
-                    <a:graphicFrameLocks xmlns:a="http://schemas.openxmlformats.org/drawingml/2006/main" noChangeAspect="1"/>
-                  </wp:cNvGraphicFramePr>
-                  <a:graphic xmlns:a="http://schemas.openxmlformats.org/drawingml/2006/main">
-                    <a:graphicData uri="http://schemas.openxmlformats.org/drawingml/2006/picture">
-                      <pic:pic xmlns:pic="http://schemas.openxmlformats.org/drawingml/2006/picture">
-                        <pic:nvPicPr>
-                          <pic:cNvPr id="0" name="Picture 21"/>
-                          <pic:cNvPicPr>
-                            <a:picLocks noChangeAspect="1" noChangeArrowheads="1"/>
-                          </pic:cNvPicPr>
-                        </pic:nvPicPr>
-                        <pic:blipFill>
-                          <a:blip r:embed="rId17">
-                            <a:extLst>
-                              <a:ext uri="{28A0092B-C50C-407E-A947-70E740481C1C}">
-                                <a14:useLocalDpi xmlns:a14="http://schemas.microsoft.com/office/drawing/2010/main" val="0"/>
-                              </a:ext>
-                            </a:extLst>
-                          </a:blip>
-                          <a:srcRect/>
-                          <a:stretch>
-                            <a:fillRect/>
-                          </a:stretch>
-                        </pic:blipFill>
-                        <pic:spPr bwMode="auto">
-                          <a:xfrm>
-                            <a:off x="0" y="0"/>
-                            <a:ext cx="381000" cy="101600"/>
-                          </a:xfrm>
-                          <a:prstGeom prst="rect">
-                            <a:avLst/>
-                          </a:prstGeom>
-                          <a:noFill/>
-                          <a:ln>
-                            <a:noFill/>
-                          </a:ln>
-                        </pic:spPr>
-                      </pic:pic>
-                    </a:graphicData>
-                  </a:graphic>
-                </wp:inline>
-              </w:drawing>
-            </w:r>
-            <w:r>
-              <w:rPr>
-                <w:rFonts w:ascii="Times" w:hAnsi="Times" w:cs="Times"/>
-              </w:rPr>
-              <w:t xml:space="preserve"> </w:t>
-            </w:r>
-            <w:r>
-              <w:rPr>
-                <w:rFonts w:ascii="Times" w:hAnsi="Times" w:cs="Times"/>
-                <w:noProof/>
-              </w:rPr>
-              <w:drawing>
-                <wp:inline distT="0" distB="0" distL="0" distR="0" wp14:anchorId="4C10F329" wp14:editId="60BAE41C">
-                  <wp:extent cx="114300" cy="63500"/>
-                  <wp:effectExtent l="0" t="0" r="12700" b="12700"/>
-                  <wp:docPr id="114" name="Picture 114"/>
-                  <wp:cNvGraphicFramePr>
-                    <a:graphicFrameLocks xmlns:a="http://schemas.openxmlformats.org/drawingml/2006/main" noChangeAspect="1"/>
-                  </wp:cNvGraphicFramePr>
-                  <a:graphic xmlns:a="http://schemas.openxmlformats.org/drawingml/2006/main">
-                    <a:graphicData uri="http://schemas.openxmlformats.org/drawingml/2006/picture">
-                      <pic:pic xmlns:pic="http://schemas.openxmlformats.org/drawingml/2006/picture">
-                        <pic:nvPicPr>
-                          <pic:cNvPr id="0" name="Picture 22"/>
-                          <pic:cNvPicPr>
-                            <a:picLocks noChangeAspect="1" noChangeArrowheads="1"/>
-                          </pic:cNvPicPr>
-                        </pic:nvPicPr>
-                        <pic:blipFill>
-                          <a:blip r:embed="rId18">
-                            <a:extLst>
-                              <a:ext uri="{28A0092B-C50C-407E-A947-70E740481C1C}">
-                                <a14:useLocalDpi xmlns:a14="http://schemas.microsoft.com/office/drawing/2010/main" val="0"/>
-                              </a:ext>
-                            </a:extLst>
-                          </a:blip>
-                          <a:srcRect/>
-                          <a:stretch>
-                            <a:fillRect/>
-                          </a:stretch>
-                        </pic:blipFill>
-                        <pic:spPr bwMode="auto">
-                          <a:xfrm>
-                            <a:off x="0" y="0"/>
-                            <a:ext cx="114300" cy="63500"/>
-                          </a:xfrm>
-                          <a:prstGeom prst="rect">
-                            <a:avLst/>
-                          </a:prstGeom>
-                          <a:noFill/>
-                          <a:ln>
-                            <a:noFill/>
-                          </a:ln>
-                        </pic:spPr>
-                      </pic:pic>
-                    </a:graphicData>
-                  </a:graphic>
-                </wp:inline>
-              </w:drawing>
-            </w:r>
-            <w:r>
-              <w:rPr>
-                <w:rFonts w:ascii="Times" w:hAnsi="Times" w:cs="Times"/>
-              </w:rPr>
-              <w:t xml:space="preserve"> </w:t>
-            </w:r>
-            <w:r>
-              <w:rPr>
-                <w:rFonts w:ascii="Times" w:hAnsi="Times" w:cs="Times"/>
-                <w:noProof/>
-              </w:rPr>
-              <w:drawing>
-                <wp:inline distT="0" distB="0" distL="0" distR="0" wp14:anchorId="414D4DD3" wp14:editId="27580C84">
-                  <wp:extent cx="63500" cy="76200"/>
-                  <wp:effectExtent l="0" t="0" r="12700" b="0"/>
-                  <wp:docPr id="113" name="Picture 113"/>
-                  <wp:cNvGraphicFramePr>
-                    <a:graphicFrameLocks xmlns:a="http://schemas.openxmlformats.org/drawingml/2006/main" noChangeAspect="1"/>
-                  </wp:cNvGraphicFramePr>
-                  <a:graphic xmlns:a="http://schemas.openxmlformats.org/drawingml/2006/main">
-                    <a:graphicData uri="http://schemas.openxmlformats.org/drawingml/2006/picture">
-                      <pic:pic xmlns:pic="http://schemas.openxmlformats.org/drawingml/2006/picture">
-                        <pic:nvPicPr>
-                          <pic:cNvPr id="0" name="Picture 23"/>
-                          <pic:cNvPicPr>
-                            <a:picLocks noChangeAspect="1" noChangeArrowheads="1"/>
-                          </pic:cNvPicPr>
-                        </pic:nvPicPr>
-                        <pic:blipFill>
-                          <a:blip r:embed="rId19">
-                            <a:extLst>
-                              <a:ext uri="{28A0092B-C50C-407E-A947-70E740481C1C}">
-                                <a14:useLocalDpi xmlns:a14="http://schemas.microsoft.com/office/drawing/2010/main" val="0"/>
-                              </a:ext>
-                            </a:extLst>
-                          </a:blip>
-                          <a:srcRect/>
-                          <a:stretch>
-                            <a:fillRect/>
-                          </a:stretch>
-                        </pic:blipFill>
-                        <pic:spPr bwMode="auto">
-                          <a:xfrm>
-                            <a:off x="0" y="0"/>
-                            <a:ext cx="63500" cy="76200"/>
-                          </a:xfrm>
-                          <a:prstGeom prst="rect">
-                            <a:avLst/>
-                          </a:prstGeom>
-                          <a:noFill/>
-                          <a:ln>
-                            <a:noFill/>
-                          </a:ln>
-                        </pic:spPr>
-                      </pic:pic>
-                    </a:graphicData>
-                  </a:graphic>
-                </wp:inline>
-              </w:drawing>
-            </w:r>
-            <w:r>
-              <w:rPr>
-                <w:rFonts w:ascii="Times" w:hAnsi="Times" w:cs="Times"/>
-              </w:rPr>
-              <w:t xml:space="preserve"> </w:t>
-            </w:r>
-            <w:r>
-              <w:rPr>
-                <w:rFonts w:ascii="Times" w:hAnsi="Times" w:cs="Times"/>
-                <w:noProof/>
-              </w:rPr>
-              <w:drawing>
-                <wp:inline distT="0" distB="0" distL="0" distR="0" wp14:anchorId="4DAF8100" wp14:editId="6CBDD897">
-                  <wp:extent cx="508000" cy="101600"/>
-                  <wp:effectExtent l="0" t="0" r="0" b="0"/>
-                  <wp:docPr id="112" name="Picture 112"/>
-                  <wp:cNvGraphicFramePr>
-                    <a:graphicFrameLocks xmlns:a="http://schemas.openxmlformats.org/drawingml/2006/main" noChangeAspect="1"/>
-                  </wp:cNvGraphicFramePr>
-                  <a:graphic xmlns:a="http://schemas.openxmlformats.org/drawingml/2006/main">
-                    <a:graphicData uri="http://schemas.openxmlformats.org/drawingml/2006/picture">
-                      <pic:pic xmlns:pic="http://schemas.openxmlformats.org/drawingml/2006/picture">
-                        <pic:nvPicPr>
-                          <pic:cNvPr id="0" name="Picture 24"/>
-                          <pic:cNvPicPr>
-                            <a:picLocks noChangeAspect="1" noChangeArrowheads="1"/>
-                          </pic:cNvPicPr>
-                        </pic:nvPicPr>
-                        <pic:blipFill>
-                          <a:blip r:embed="rId20">
-                            <a:extLst>
-                              <a:ext uri="{28A0092B-C50C-407E-A947-70E740481C1C}">
-                                <a14:useLocalDpi xmlns:a14="http://schemas.microsoft.com/office/drawing/2010/main" val="0"/>
-                              </a:ext>
-                            </a:extLst>
-                          </a:blip>
-                          <a:srcRect/>
-                          <a:stretch>
-                            <a:fillRect/>
-                          </a:stretch>
-                        </pic:blipFill>
-                        <pic:spPr bwMode="auto">
-                          <a:xfrm>
-                            <a:off x="0" y="0"/>
-                            <a:ext cx="508000" cy="101600"/>
-                          </a:xfrm>
-                          <a:prstGeom prst="rect">
-                            <a:avLst/>
-                          </a:prstGeom>
-                          <a:noFill/>
-                          <a:ln>
-                            <a:noFill/>
-                          </a:ln>
-                        </pic:spPr>
-                      </pic:pic>
-                    </a:graphicData>
-                  </a:graphic>
-                </wp:inline>
-              </w:drawing>
-            </w:r>
-            <w:r>
-              <w:rPr>
-                <w:rFonts w:ascii="Times" w:hAnsi="Times" w:cs="Times"/>
-              </w:rPr>
-              <w:t xml:space="preserve"> </w:t>
-            </w:r>
-            <w:r>
-              <w:rPr>
-                <w:rFonts w:ascii="Times" w:hAnsi="Times" w:cs="Times"/>
-                <w:noProof/>
-              </w:rPr>
-              <w:drawing>
-                <wp:inline distT="0" distB="0" distL="0" distR="0" wp14:anchorId="60F4C5AC" wp14:editId="10FFD659">
-                  <wp:extent cx="571500" cy="228600"/>
-                  <wp:effectExtent l="0" t="0" r="12700" b="0"/>
-                  <wp:docPr id="111" name="Picture 111"/>
-                  <wp:cNvGraphicFramePr>
-                    <a:graphicFrameLocks xmlns:a="http://schemas.openxmlformats.org/drawingml/2006/main" noChangeAspect="1"/>
-                  </wp:cNvGraphicFramePr>
-                  <a:graphic xmlns:a="http://schemas.openxmlformats.org/drawingml/2006/main">
-                    <a:graphicData uri="http://schemas.openxmlformats.org/drawingml/2006/picture">
-                      <pic:pic xmlns:pic="http://schemas.openxmlformats.org/drawingml/2006/picture">
-                        <pic:nvPicPr>
-                          <pic:cNvPr id="0" name="Picture 25"/>
-                          <pic:cNvPicPr>
-                            <a:picLocks noChangeAspect="1" noChangeArrowheads="1"/>
-                          </pic:cNvPicPr>
-                        </pic:nvPicPr>
-                        <pic:blipFill>
-                          <a:blip r:embed="rId21">
-                            <a:extLst>
-                              <a:ext uri="{28A0092B-C50C-407E-A947-70E740481C1C}">
-                                <a14:useLocalDpi xmlns:a14="http://schemas.microsoft.com/office/drawing/2010/main" val="0"/>
-                              </a:ext>
-                            </a:extLst>
-                          </a:blip>
-                          <a:srcRect/>
-                          <a:stretch>
-                            <a:fillRect/>
-                          </a:stretch>
-                        </pic:blipFill>
-                        <pic:spPr bwMode="auto">
-                          <a:xfrm>
-                            <a:off x="0" y="0"/>
-                            <a:ext cx="571500" cy="228600"/>
-                          </a:xfrm>
-                          <a:prstGeom prst="rect">
-                            <a:avLst/>
-                          </a:prstGeom>
-                          <a:noFill/>
-                          <a:ln>
-                            <a:noFill/>
-                          </a:ln>
-                        </pic:spPr>
-                      </pic:pic>
-                    </a:graphicData>
-                  </a:graphic>
-                </wp:inline>
-              </w:drawing>
-            </w:r>
-          </w:p>
-          <w:p>
-            <w:pPr>
-              <w:widowControl w:val="0"/>
-              <w:autoSpaceDE w:val="0"/>
-              <w:autoSpaceDN w:val="0"/>
-              <w:adjustRightInd w:val="0"/>
-              <w:spacing w:after="240" w:line="220" w:lineRule="atLeast"/>
-              <w:rPr>
-                <w:rFonts w:ascii="Times" w:hAnsi="Times" w:cs="Times"/>
-              </w:rPr>
-            </w:pPr>
-            <w:r>
-              <w:rPr>
-                <w:rFonts w:ascii="Calibri" w:hAnsi="Calibri" w:cs="Calibri"/>
-                <w:sz w:val="18"/>
-                <w:szCs w:val="18"/>
-              </w:rPr>
-              <w:t>!</w:t>
-            </w:r>
-            <w:proofErr w:type="gramStart"/>
-            <w:r>
-              <w:rPr>
-                <w:rFonts w:ascii="Calibri" w:hAnsi="Calibri" w:cs="Calibri"/>
-                <w:sz w:val="18"/>
-                <w:szCs w:val="18"/>
-              </w:rPr>
-              <w:t>3 ?</w:t>
-            </w:r>
-            <w:proofErr w:type="gramEnd"/>
-            <w:r>
-              <w:rPr>
-                <w:rFonts w:ascii="Calibri" w:hAnsi="Calibri" w:cs="Calibri"/>
-                <w:sz w:val="18"/>
-                <w:szCs w:val="18"/>
-              </w:rPr>
-              <w:t xml:space="preserve">7.."@A3 B 0/"=-/&gt;3 04"=-4&gt; </w:t>
-            </w:r>
-          </w:p>
-          <w:p>
-            <w:pPr>
-              <w:widowControl w:val="0"/>
-              <w:autoSpaceDE w:val="0"/>
-              <w:autoSpaceDN w:val="0"/>
-              <w:adjustRightInd w:val="0"/>
-              <w:spacing w:line="280" w:lineRule="atLeast"/>
-              <w:rPr>
-                <w:rFonts w:ascii="Times" w:hAnsi="Times" w:cs="Times"/>
-              </w:rPr>
-            </w:pPr>
-            <w:r>
-              <w:rPr>
-                <w:rFonts w:ascii="Times" w:hAnsi="Times" w:cs="Times"/>
-                <w:noProof/>
-              </w:rPr>
-              <w:drawing>
-                <wp:inline distT="0" distB="0" distL="0" distR="0" wp14:anchorId="29504E2C" wp14:editId="64CA70F3">
-                  <wp:extent cx="127000" cy="88900"/>
-                  <wp:effectExtent l="0" t="0" r="0" b="12700"/>
-                  <wp:docPr id="110" name="Picture 110"/>
-                  <wp:cNvGraphicFramePr>
-                    <a:graphicFrameLocks xmlns:a="http://schemas.openxmlformats.org/drawingml/2006/main" noChangeAspect="1"/>
-                  </wp:cNvGraphicFramePr>
-                  <a:graphic xmlns:a="http://schemas.openxmlformats.org/drawingml/2006/main">
-                    <a:graphicData uri="http://schemas.openxmlformats.org/drawingml/2006/picture">
-                      <pic:pic xmlns:pic="http://schemas.openxmlformats.org/drawingml/2006/picture">
-                        <pic:nvPicPr>
-                          <pic:cNvPr id="0" name="Picture 26"/>
-                          <pic:cNvPicPr>
-                            <a:picLocks noChangeAspect="1" noChangeArrowheads="1"/>
-                          </pic:cNvPicPr>
-                        </pic:nvPicPr>
-                        <pic:blipFill>
-                          <a:blip r:embed="rId22">
-                            <a:extLst>
-                              <a:ext uri="{28A0092B-C50C-407E-A947-70E740481C1C}">
-                                <a14:useLocalDpi xmlns:a14="http://schemas.microsoft.com/office/drawing/2010/main" val="0"/>
-                              </a:ext>
-                            </a:extLst>
-                          </a:blip>
-                          <a:srcRect/>
-                          <a:stretch>
-                            <a:fillRect/>
-                          </a:stretch>
-                        </pic:blipFill>
-                        <pic:spPr bwMode="auto">
-                          <a:xfrm>
-                            <a:off x="0" y="0"/>
-                            <a:ext cx="127000" cy="88900"/>
-                          </a:xfrm>
-                          <a:prstGeom prst="rect">
-                            <a:avLst/>
-                          </a:prstGeom>
-                          <a:noFill/>
-                          <a:ln>
-                            <a:noFill/>
-                          </a:ln>
-                        </pic:spPr>
-                      </pic:pic>
-                    </a:graphicData>
-                  </a:graphic>
-                </wp:inline>
-              </w:drawing>
-            </w:r>
-            <w:r>
-              <w:rPr>
-                <w:rFonts w:ascii="Times" w:hAnsi="Times" w:cs="Times"/>
-              </w:rPr>
-              <w:t xml:space="preserve"> </w:t>
-            </w:r>
-            <w:r>
-              <w:rPr>
-                <w:rFonts w:ascii="Times" w:hAnsi="Times" w:cs="Times"/>
-                <w:noProof/>
-              </w:rPr>
-              <w:drawing>
-                <wp:inline distT="0" distB="0" distL="0" distR="0" wp14:anchorId="08D3BD0A" wp14:editId="25E13E60">
-                  <wp:extent cx="508000" cy="101600"/>
-                  <wp:effectExtent l="0" t="0" r="0" b="0"/>
-                  <wp:docPr id="109" name="Picture 109"/>
-                  <wp:cNvGraphicFramePr>
-                    <a:graphicFrameLocks xmlns:a="http://schemas.openxmlformats.org/drawingml/2006/main" noChangeAspect="1"/>
-                  </wp:cNvGraphicFramePr>
-                  <a:graphic xmlns:a="http://schemas.openxmlformats.org/drawingml/2006/main">
-                    <a:graphicData uri="http://schemas.openxmlformats.org/drawingml/2006/picture">
-                      <pic:pic xmlns:pic="http://schemas.openxmlformats.org/drawingml/2006/picture">
-                        <pic:nvPicPr>
-                          <pic:cNvPr id="0" name="Picture 27"/>
-                          <pic:cNvPicPr>
-                            <a:picLocks noChangeAspect="1" noChangeArrowheads="1"/>
-                          </pic:cNvPicPr>
-                        </pic:nvPicPr>
-                        <pic:blipFill>
-                          <a:blip r:embed="rId23">
-                            <a:extLst>
-                              <a:ext uri="{28A0092B-C50C-407E-A947-70E740481C1C}">
-                                <a14:useLocalDpi xmlns:a14="http://schemas.microsoft.com/office/drawing/2010/main" val="0"/>
-                              </a:ext>
-                            </a:extLst>
-                          </a:blip>
-                          <a:srcRect/>
-                          <a:stretch>
-                            <a:fillRect/>
-                          </a:stretch>
-                        </pic:blipFill>
-                        <pic:spPr bwMode="auto">
-                          <a:xfrm>
-                            <a:off x="0" y="0"/>
-                            <a:ext cx="508000" cy="101600"/>
-                          </a:xfrm>
-                          <a:prstGeom prst="rect">
-                            <a:avLst/>
-                          </a:prstGeom>
-                          <a:noFill/>
-                          <a:ln>
-                            <a:noFill/>
-                          </a:ln>
-                        </pic:spPr>
-                      </pic:pic>
-                    </a:graphicData>
-                  </a:graphic>
-                </wp:inline>
-              </w:drawing>
-            </w:r>
-            <w:r>
-              <w:rPr>
-                <w:rFonts w:ascii="Times" w:hAnsi="Times" w:cs="Times"/>
-              </w:rPr>
-              <w:t xml:space="preserve"> </w:t>
-            </w:r>
-            <w:r>
-              <w:rPr>
-                <w:rFonts w:ascii="Times" w:hAnsi="Times" w:cs="Times"/>
-                <w:noProof/>
-              </w:rPr>
-              <w:drawing>
-                <wp:inline distT="0" distB="0" distL="0" distR="0" wp14:anchorId="3E07CDF3" wp14:editId="1266E92E">
-                  <wp:extent cx="127000" cy="88900"/>
-                  <wp:effectExtent l="0" t="0" r="0" b="12700"/>
-                  <wp:docPr id="108" name="Picture 108"/>
-                  <wp:cNvGraphicFramePr>
-                    <a:graphicFrameLocks xmlns:a="http://schemas.openxmlformats.org/drawingml/2006/main" noChangeAspect="1"/>
-                  </wp:cNvGraphicFramePr>
-                  <a:graphic xmlns:a="http://schemas.openxmlformats.org/drawingml/2006/main">
-                    <a:graphicData uri="http://schemas.openxmlformats.org/drawingml/2006/picture">
-                      <pic:pic xmlns:pic="http://schemas.openxmlformats.org/drawingml/2006/picture">
-                        <pic:nvPicPr>
-                          <pic:cNvPr id="0" name="Picture 28"/>
-                          <pic:cNvPicPr>
-                            <a:picLocks noChangeAspect="1" noChangeArrowheads="1"/>
-                          </pic:cNvPicPr>
-                        </pic:nvPicPr>
-                        <pic:blipFill>
-                          <a:blip r:embed="rId24">
-                            <a:extLst>
-                              <a:ext uri="{28A0092B-C50C-407E-A947-70E740481C1C}">
-                                <a14:useLocalDpi xmlns:a14="http://schemas.microsoft.com/office/drawing/2010/main" val="0"/>
-                              </a:ext>
-                            </a:extLst>
-                          </a:blip>
-                          <a:srcRect/>
-                          <a:stretch>
-                            <a:fillRect/>
-                          </a:stretch>
-                        </pic:blipFill>
-                        <pic:spPr bwMode="auto">
-                          <a:xfrm>
-                            <a:off x="0" y="0"/>
-                            <a:ext cx="127000" cy="88900"/>
-                          </a:xfrm>
-                          <a:prstGeom prst="rect">
-                            <a:avLst/>
-                          </a:prstGeom>
-                          <a:noFill/>
-                          <a:ln>
-                            <a:noFill/>
-                          </a:ln>
-                        </pic:spPr>
-                      </pic:pic>
-                    </a:graphicData>
-                  </a:graphic>
-                </wp:inline>
-              </w:drawing>
-            </w:r>
-            <w:r>
-              <w:rPr>
-                <w:rFonts w:ascii="Times" w:hAnsi="Times" w:cs="Times"/>
-              </w:rPr>
-              <w:t xml:space="preserve"> </w:t>
-            </w:r>
-          </w:p>
-        </w:tc>
-      </w:tr>
-    </w:tbl>
-    <w:p>
-      <w:pPr>
-        <w:widowControl w:val="0"/>
-        <w:autoSpaceDE w:val="0"/>
-        <w:autoSpaceDN w:val="0"/>
-        <w:adjustRightInd w:val="0"/>
-        <w:spacing w:after="240" w:line="280" w:lineRule="atLeast"/>
-        <w:rPr>
-          <w:rFonts w:ascii="Times" w:hAnsi="Times" w:cs="Times"/>
-        </w:rPr>
-      </w:pPr>
-      <w:r>
-        <w:rPr>
-          <w:rFonts w:ascii="Times" w:hAnsi="Times" w:cs="Times"/>
-        </w:rPr>
-        <w:t>In Columbus, a user expresses their feature selection pro- gram against a set of high-level constructs that form a do- main specific language for feature selection. We describe these constructs next, and we selected these constructs by talking to a diverse set of analysts and following the state-of- the-art literature in feature selection. Columbus’s language is a strict superset of R, so the user still has access to the full power of R.</w:t>
-      </w:r>
-      <w:r>
-        <w:rPr>
-          <w:rFonts w:ascii="Times" w:hAnsi="Times" w:cs="Times"/>
-          <w:position w:val="10"/>
-          <w:sz w:val="16"/>
-          <w:szCs w:val="16"/>
-        </w:rPr>
-        <w:t xml:space="preserve">2 </w:t>
-      </w:r>
-      <w:r>
-        <w:rPr>
-          <w:rFonts w:ascii="Times" w:hAnsi="Times" w:cs="Times"/>
-        </w:rPr>
-        <w:t xml:space="preserve">We found that this flexibility was a requirement for most of the analysts surveyed. Figure 2 shows an exam- </w:t>
-      </w:r>
-      <w:proofErr w:type="spellStart"/>
-      <w:r>
-        <w:rPr>
-          <w:rFonts w:ascii="Times" w:hAnsi="Times" w:cs="Times"/>
-        </w:rPr>
-        <w:t>ple</w:t>
-      </w:r>
-      <w:proofErr w:type="spellEnd"/>
-      <w:r>
-        <w:rPr>
-          <w:rFonts w:ascii="Times" w:hAnsi="Times" w:cs="Times"/>
-        </w:rPr>
-        <w:t xml:space="preserve"> snippet of a </w:t>
-      </w:r>
-      <w:r>
-        <w:rPr>
-          <w:rFonts w:ascii="Times" w:hAnsi="Times" w:cs="Times"/>
-        </w:rPr>
-        <w:lastRenderedPageBreak/>
-        <w:t>Columbus program. For example, the 9</w:t>
-      </w:r>
-      <w:proofErr w:type="spellStart"/>
-      <w:r>
-        <w:rPr>
-          <w:rFonts w:ascii="Times" w:hAnsi="Times" w:cs="Times"/>
-          <w:position w:val="10"/>
-          <w:sz w:val="16"/>
-          <w:szCs w:val="16"/>
-        </w:rPr>
-        <w:t>th</w:t>
-      </w:r>
-      <w:proofErr w:type="spellEnd"/>
-      <w:r>
-        <w:rPr>
-          <w:rFonts w:ascii="Times" w:hAnsi="Times" w:cs="Times"/>
-          <w:position w:val="10"/>
-          <w:sz w:val="16"/>
-          <w:szCs w:val="16"/>
-        </w:rPr>
-        <w:t xml:space="preserve"> </w:t>
-      </w:r>
-      <w:r>
-        <w:rPr>
-          <w:rFonts w:ascii="Times" w:hAnsi="Times" w:cs="Times"/>
-        </w:rPr>
-        <w:t xml:space="preserve">line of the program executes logistic regression and reports its score using cross validation. </w:t>
+          <w:lang w:eastAsia="zh-CN"/>
+        </w:rPr>
+        <w:t>程序</w:t>
       </w:r>
     </w:p>
     <w:p>
@@ -11688,8 +10225,498 @@
         <w:spacing w:after="240" w:line="280" w:lineRule="atLeast"/>
         <w:rPr>
           <w:rFonts w:ascii="Times" w:hAnsi="Times" w:cs="Times"/>
+          <w:lang w:eastAsia="zh-CN"/>
         </w:rPr>
       </w:pPr>
+      <w:r>
+        <w:rPr>
+          <w:rFonts w:ascii="Times" w:hAnsi="Times" w:cs="Times"/>
+          <w:lang w:eastAsia="zh-CN"/>
+        </w:rPr>
+        <w:t>在</w:t>
+      </w:r>
+      <w:r>
+        <w:rPr>
+          <w:rFonts w:ascii="Times" w:hAnsi="Times" w:cs="Times"/>
+        </w:rPr>
+        <w:t>Columbus</w:t>
+      </w:r>
+      <w:r>
+        <w:rPr>
+          <w:rFonts w:ascii="Times" w:hAnsi="Times" w:cs="Times"/>
+          <w:lang w:eastAsia="zh-CN"/>
+        </w:rPr>
+        <w:t>中，</w:t>
+      </w:r>
+      <w:r>
+        <w:rPr>
+          <w:rFonts w:ascii="Times" w:hAnsi="Times" w:cs="Times"/>
+          <w:lang w:eastAsia="zh-CN"/>
+        </w:rPr>
+        <w:t>一个用户</w:t>
+      </w:r>
+      <w:r>
+        <w:rPr>
+          <w:rFonts w:ascii="Times" w:hAnsi="Times" w:cs="Times"/>
+          <w:lang w:eastAsia="zh-CN"/>
+        </w:rPr>
+        <w:t>对一个</w:t>
+      </w:r>
+      <w:r>
+        <w:rPr>
+          <w:rFonts w:ascii="Times" w:hAnsi="Times" w:cs="Times"/>
+          <w:lang w:eastAsia="zh-CN"/>
+        </w:rPr>
+        <w:t>为特征选择</w:t>
+      </w:r>
+      <w:r>
+        <w:rPr>
+          <w:rFonts w:ascii="Times" w:hAnsi="Times" w:cs="Times"/>
+          <w:lang w:eastAsia="zh-CN"/>
+        </w:rPr>
+        <w:t>形成</w:t>
+      </w:r>
+      <w:r>
+        <w:rPr>
+          <w:rFonts w:ascii="Times" w:hAnsi="Times" w:cs="Times"/>
+          <w:lang w:eastAsia="zh-CN"/>
+        </w:rPr>
+        <w:t>领域特定语言的</w:t>
+      </w:r>
+      <w:r>
+        <w:rPr>
+          <w:rFonts w:ascii="Times" w:hAnsi="Times" w:cs="Times"/>
+          <w:lang w:eastAsia="zh-CN"/>
+        </w:rPr>
+        <w:t>高层构造</w:t>
+      </w:r>
+      <w:r>
+        <w:rPr>
+          <w:rFonts w:ascii="Times" w:hAnsi="Times" w:cs="Times"/>
+          <w:lang w:eastAsia="zh-CN"/>
+        </w:rPr>
+        <w:t>集</w:t>
+      </w:r>
+      <w:r>
+        <w:rPr>
+          <w:rFonts w:ascii="Times" w:hAnsi="Times" w:cs="Times"/>
+          <w:lang w:eastAsia="zh-CN"/>
+        </w:rPr>
+        <w:t>描述他们的特征选择程序</w:t>
+      </w:r>
+      <w:r>
+        <w:rPr>
+          <w:rFonts w:ascii="Times" w:hAnsi="Times" w:cs="Times"/>
+          <w:lang w:eastAsia="zh-CN"/>
+        </w:rPr>
+        <w:t>。</w:t>
+      </w:r>
+      <w:r>
+        <w:rPr>
+          <w:rFonts w:ascii="Times" w:hAnsi="Times" w:cs="Times"/>
+          <w:lang w:eastAsia="zh-CN"/>
+        </w:rPr>
+        <w:t>我们</w:t>
+      </w:r>
+      <w:r>
+        <w:rPr>
+          <w:rFonts w:ascii="Times" w:hAnsi="Times" w:cs="Times"/>
+          <w:lang w:eastAsia="zh-CN"/>
+        </w:rPr>
+        <w:t>在下文</w:t>
+      </w:r>
+      <w:r>
+        <w:rPr>
+          <w:rFonts w:ascii="Times" w:hAnsi="Times" w:cs="Times"/>
+          <w:lang w:eastAsia="zh-CN"/>
+        </w:rPr>
+        <w:t>描述这些构造，</w:t>
+      </w:r>
+      <w:r>
+        <w:rPr>
+          <w:rFonts w:ascii="Times" w:hAnsi="Times" w:cs="Times"/>
+          <w:lang w:eastAsia="zh-CN"/>
+        </w:rPr>
+        <w:t>并且</w:t>
+      </w:r>
+      <w:r>
+        <w:rPr>
+          <w:rFonts w:ascii="Times" w:hAnsi="Times" w:cs="Times"/>
+          <w:lang w:eastAsia="zh-CN"/>
+        </w:rPr>
+        <w:t>我们</w:t>
+      </w:r>
+      <w:r>
+        <w:rPr>
+          <w:rFonts w:ascii="Times" w:hAnsi="Times" w:cs="Times"/>
+          <w:lang w:eastAsia="zh-CN"/>
+        </w:rPr>
+        <w:t>通过</w:t>
+      </w:r>
+      <w:r>
+        <w:rPr>
+          <w:rFonts w:ascii="Times" w:hAnsi="Times" w:cs="Times"/>
+          <w:lang w:eastAsia="zh-CN"/>
+        </w:rPr>
+        <w:t>与大量的</w:t>
+      </w:r>
+      <w:r>
+        <w:rPr>
+          <w:rFonts w:ascii="Times" w:hAnsi="Times" w:cs="Times"/>
+          <w:lang w:eastAsia="zh-CN"/>
+        </w:rPr>
+        <w:t>分析员</w:t>
+      </w:r>
+      <w:r>
+        <w:rPr>
+          <w:rFonts w:ascii="Times" w:hAnsi="Times" w:cs="Times"/>
+          <w:lang w:eastAsia="zh-CN"/>
+        </w:rPr>
+        <w:t>交流</w:t>
+      </w:r>
+      <w:r>
+        <w:rPr>
+          <w:rFonts w:ascii="Times" w:hAnsi="Times" w:cs="Times"/>
+          <w:lang w:eastAsia="zh-CN"/>
+        </w:rPr>
+        <w:t>同时</w:t>
+      </w:r>
+      <w:r>
+        <w:rPr>
+          <w:rFonts w:ascii="Times" w:hAnsi="Times" w:cs="Times"/>
+          <w:lang w:eastAsia="zh-CN"/>
+        </w:rPr>
+        <w:t>遵循了</w:t>
+      </w:r>
+      <w:r>
+        <w:rPr>
+          <w:rFonts w:ascii="Times" w:hAnsi="Times" w:cs="Times"/>
+          <w:lang w:eastAsia="zh-CN"/>
+        </w:rPr>
+        <w:t>特征选择</w:t>
+      </w:r>
+      <w:r>
+        <w:rPr>
+          <w:rFonts w:ascii="Times" w:hAnsi="Times" w:cs="Times"/>
+          <w:lang w:eastAsia="zh-CN"/>
+        </w:rPr>
+        <w:t>中的</w:t>
+      </w:r>
+      <w:r>
+        <w:rPr>
+          <w:rFonts w:ascii="Times" w:hAnsi="Times" w:cs="Times" w:hint="eastAsia"/>
+          <w:lang w:eastAsia="zh-CN"/>
+        </w:rPr>
+        <w:t>最先进</w:t>
+      </w:r>
+      <w:r>
+        <w:rPr>
+          <w:rFonts w:ascii="Times" w:hAnsi="Times" w:cs="Times"/>
+          <w:lang w:eastAsia="zh-CN"/>
+        </w:rPr>
+        <w:t>的</w:t>
+      </w:r>
+      <w:r>
+        <w:rPr>
+          <w:rFonts w:ascii="Times" w:hAnsi="Times" w:cs="Times"/>
+          <w:lang w:eastAsia="zh-CN"/>
+        </w:rPr>
+        <w:t>文学</w:t>
+      </w:r>
+      <w:r>
+        <w:rPr>
+          <w:rFonts w:ascii="Times" w:hAnsi="Times" w:cs="Times"/>
+          <w:lang w:eastAsia="zh-CN"/>
+        </w:rPr>
+        <w:t>来</w:t>
+      </w:r>
+      <w:r>
+        <w:rPr>
+          <w:rFonts w:ascii="Times" w:hAnsi="Times" w:cs="Times"/>
+          <w:lang w:eastAsia="zh-CN"/>
+        </w:rPr>
+        <w:t>选择</w:t>
+      </w:r>
+      <w:r>
+        <w:rPr>
+          <w:rFonts w:ascii="Times" w:hAnsi="Times" w:cs="Times"/>
+          <w:lang w:eastAsia="zh-CN"/>
+        </w:rPr>
+        <w:t>了这些构造</w:t>
+      </w:r>
+      <w:r>
+        <w:rPr>
+          <w:rFonts w:ascii="Times" w:hAnsi="Times" w:cs="Times"/>
+          <w:lang w:eastAsia="zh-CN"/>
+        </w:rPr>
+        <w:t>。</w:t>
+      </w:r>
+      <w:r>
+        <w:rPr>
+          <w:rFonts w:ascii="Times" w:hAnsi="Times" w:cs="Times"/>
+        </w:rPr>
+        <w:t>Columbus</w:t>
+      </w:r>
+      <w:r>
+        <w:rPr>
+          <w:rFonts w:ascii="Times" w:hAnsi="Times" w:cs="Times" w:hint="eastAsia"/>
+          <w:lang w:eastAsia="zh-CN"/>
+        </w:rPr>
+        <w:t>的</w:t>
+      </w:r>
+      <w:r>
+        <w:rPr>
+          <w:rFonts w:ascii="Times" w:hAnsi="Times" w:cs="Times"/>
+          <w:lang w:eastAsia="zh-CN"/>
+        </w:rPr>
+        <w:t>语言</w:t>
+      </w:r>
+      <w:r>
+        <w:rPr>
+          <w:rFonts w:ascii="Times" w:hAnsi="Times" w:cs="Times"/>
+          <w:lang w:eastAsia="zh-CN"/>
+        </w:rPr>
+        <w:t>是一个严格的</w:t>
+      </w:r>
+      <w:r>
+        <w:rPr>
+          <w:rFonts w:ascii="Times" w:hAnsi="Times" w:cs="Times"/>
+          <w:lang w:eastAsia="zh-CN"/>
+        </w:rPr>
+        <w:t>R</w:t>
+      </w:r>
+      <w:r>
+        <w:rPr>
+          <w:rFonts w:ascii="Times" w:hAnsi="Times" w:cs="Times"/>
+          <w:lang w:eastAsia="zh-CN"/>
+        </w:rPr>
+        <w:t>语言</w:t>
+      </w:r>
+      <w:r>
+        <w:rPr>
+          <w:rFonts w:ascii="Times" w:hAnsi="Times" w:cs="Times" w:hint="eastAsia"/>
+          <w:lang w:eastAsia="zh-CN"/>
+        </w:rPr>
+        <w:t>超</w:t>
+      </w:r>
+      <w:r>
+        <w:rPr>
+          <w:rFonts w:ascii="Times" w:hAnsi="Times" w:cs="Times"/>
+          <w:lang w:eastAsia="zh-CN"/>
+        </w:rPr>
+        <w:t>集</w:t>
+      </w:r>
+      <w:r>
+        <w:rPr>
+          <w:rFonts w:ascii="Times" w:hAnsi="Times" w:cs="Times"/>
+          <w:lang w:eastAsia="zh-CN"/>
+        </w:rPr>
+        <w:t>，</w:t>
+      </w:r>
+      <w:r>
+        <w:rPr>
+          <w:rFonts w:ascii="Times" w:hAnsi="Times" w:cs="Times"/>
+          <w:lang w:eastAsia="zh-CN"/>
+        </w:rPr>
+        <w:t>因此</w:t>
+      </w:r>
+      <w:r>
+        <w:rPr>
+          <w:rFonts w:ascii="Times" w:hAnsi="Times" w:cs="Times"/>
+          <w:lang w:eastAsia="zh-CN"/>
+        </w:rPr>
+        <w:t>用户</w:t>
+      </w:r>
+      <w:r>
+        <w:rPr>
+          <w:rFonts w:ascii="Times" w:hAnsi="Times" w:cs="Times"/>
+          <w:lang w:eastAsia="zh-CN"/>
+        </w:rPr>
+        <w:t>依然可以访问</w:t>
+      </w:r>
+      <w:r>
+        <w:rPr>
+          <w:rFonts w:ascii="Times" w:hAnsi="Times" w:cs="Times"/>
+          <w:lang w:eastAsia="zh-CN"/>
+        </w:rPr>
+        <w:t>R</w:t>
+      </w:r>
+      <w:r>
+        <w:rPr>
+          <w:rFonts w:ascii="Times" w:hAnsi="Times" w:cs="Times"/>
+          <w:lang w:eastAsia="zh-CN"/>
+        </w:rPr>
+        <w:t>语言的全部</w:t>
+      </w:r>
+      <w:r>
+        <w:rPr>
+          <w:rFonts w:ascii="Times" w:hAnsi="Times" w:cs="Times"/>
+          <w:lang w:eastAsia="zh-CN"/>
+        </w:rPr>
+        <w:t>能力。</w:t>
+      </w:r>
+      <w:r>
+        <w:rPr>
+          <w:rFonts w:ascii="Times" w:hAnsi="Times" w:cs="Times"/>
+          <w:position w:val="10"/>
+          <w:sz w:val="16"/>
+          <w:szCs w:val="16"/>
+        </w:rPr>
+        <w:t xml:space="preserve">2 </w:t>
+      </w:r>
+      <w:r>
+        <w:rPr>
+          <w:rFonts w:ascii="Times" w:hAnsi="Times" w:cs="Times"/>
+          <w:lang w:eastAsia="zh-CN"/>
+        </w:rPr>
+        <w:t>我们发现</w:t>
+      </w:r>
+      <w:r>
+        <w:rPr>
+          <w:rFonts w:ascii="Times" w:hAnsi="Times" w:cs="Times"/>
+          <w:lang w:eastAsia="zh-CN"/>
+        </w:rPr>
+        <w:t>这种灵活性</w:t>
+      </w:r>
+      <w:r>
+        <w:rPr>
+          <w:rFonts w:ascii="Times" w:hAnsi="Times" w:cs="Times"/>
+          <w:lang w:eastAsia="zh-CN"/>
+        </w:rPr>
+        <w:t>在调查的</w:t>
+      </w:r>
+      <w:r>
+        <w:rPr>
+          <w:rFonts w:ascii="Times" w:hAnsi="Times" w:cs="Times"/>
+          <w:lang w:eastAsia="zh-CN"/>
+        </w:rPr>
+        <w:t>分析员中大多是</w:t>
+      </w:r>
+      <w:r>
+        <w:rPr>
+          <w:rFonts w:ascii="Times" w:hAnsi="Times" w:cs="Times"/>
+          <w:lang w:eastAsia="zh-CN"/>
+        </w:rPr>
+        <w:t>必须的。</w:t>
+      </w:r>
+      <w:r>
+        <w:rPr>
+          <w:rFonts w:ascii="Times" w:hAnsi="Times" w:cs="Times"/>
+          <w:lang w:eastAsia="zh-CN"/>
+        </w:rPr>
+        <w:t>图</w:t>
+      </w:r>
+      <w:r>
+        <w:rPr>
+          <w:rFonts w:ascii="Times" w:hAnsi="Times" w:cs="Times"/>
+          <w:lang w:eastAsia="zh-CN"/>
+        </w:rPr>
+        <w:t>2</w:t>
+      </w:r>
+      <w:r>
+        <w:rPr>
+          <w:rFonts w:ascii="Times" w:hAnsi="Times" w:cs="Times"/>
+          <w:lang w:eastAsia="zh-CN"/>
+        </w:rPr>
+        <w:t>展示了一个</w:t>
+      </w:r>
+      <w:r>
+        <w:rPr>
+          <w:rFonts w:ascii="Times" w:hAnsi="Times" w:cs="Times"/>
+        </w:rPr>
+        <w:t>Columbus</w:t>
+      </w:r>
+      <w:r>
+        <w:rPr>
+          <w:rFonts w:ascii="Times" w:hAnsi="Times" w:cs="Times"/>
+          <w:lang w:eastAsia="zh-CN"/>
+        </w:rPr>
+        <w:t>程序的代码片段。</w:t>
+      </w:r>
+      <w:r>
+        <w:rPr>
+          <w:rFonts w:ascii="Times" w:hAnsi="Times" w:cs="Times"/>
+          <w:lang w:eastAsia="zh-CN"/>
+        </w:rPr>
+        <w:t>比如，</w:t>
+      </w:r>
+      <w:r>
+        <w:rPr>
+          <w:rFonts w:ascii="Times" w:hAnsi="Times" w:cs="Times"/>
+          <w:lang w:eastAsia="zh-CN"/>
+        </w:rPr>
+        <w:t>程序的</w:t>
+      </w:r>
+      <w:r>
+        <w:rPr>
+          <w:rFonts w:ascii="Times" w:hAnsi="Times" w:cs="Times"/>
+          <w:lang w:eastAsia="zh-CN"/>
+        </w:rPr>
+        <w:t>第九行</w:t>
+      </w:r>
+      <w:r>
+        <w:rPr>
+          <w:rFonts w:ascii="Times" w:hAnsi="Times" w:cs="Times"/>
+          <w:lang w:eastAsia="zh-CN"/>
+        </w:rPr>
+        <w:t>之行逻辑回归</w:t>
+      </w:r>
+      <w:r>
+        <w:rPr>
+          <w:rFonts w:ascii="Times" w:hAnsi="Times" w:cs="Times"/>
+          <w:lang w:eastAsia="zh-CN"/>
+        </w:rPr>
+        <w:t>并且</w:t>
+      </w:r>
+      <w:r>
+        <w:rPr>
+          <w:rFonts w:ascii="Times" w:hAnsi="Times" w:cs="Times"/>
+          <w:lang w:eastAsia="zh-CN"/>
+        </w:rPr>
+        <w:t>使用</w:t>
+      </w:r>
+      <w:r>
+        <w:rPr>
+          <w:rFonts w:ascii="Times" w:hAnsi="Times" w:cs="Times" w:hint="eastAsia"/>
+          <w:lang w:eastAsia="zh-CN"/>
+        </w:rPr>
+        <w:t>交叉</w:t>
+      </w:r>
+      <w:r>
+        <w:rPr>
+          <w:rFonts w:ascii="Times" w:hAnsi="Times" w:cs="Times"/>
+          <w:lang w:eastAsia="zh-CN"/>
+        </w:rPr>
+        <w:t>验证</w:t>
+      </w:r>
+      <w:r>
+        <w:rPr>
+          <w:rFonts w:ascii="Times" w:hAnsi="Times" w:cs="Times"/>
+          <w:lang w:eastAsia="zh-CN"/>
+        </w:rPr>
+        <w:t>报告</w:t>
+      </w:r>
+      <w:r>
+        <w:rPr>
+          <w:rFonts w:ascii="Times" w:hAnsi="Times" w:cs="Times"/>
+          <w:lang w:eastAsia="zh-CN"/>
+        </w:rPr>
+        <w:t>它的评分。</w:t>
+      </w:r>
+    </w:p>
+    <w:p>
+      <w:pPr>
+        <w:widowControl w:val="0"/>
+        <w:autoSpaceDE w:val="0"/>
+        <w:autoSpaceDN w:val="0"/>
+        <w:adjustRightInd w:val="0"/>
+        <w:spacing w:after="240" w:line="280" w:lineRule="atLeast"/>
+        <w:rPr>
+          <w:rFonts w:ascii="Times" w:hAnsi="Times" w:cs="Times"/>
+        </w:rPr>
+      </w:pPr>
+      <w:bookmarkStart w:id="0" w:name="_GoBack"/>
+      <w:bookmarkEnd w:id="0"/>
       <w:r>
         <w:rPr>
           <w:rFonts w:ascii="Times" w:hAnsi="Times" w:cs="Times"/>
@@ -12014,7 +11041,7 @@
                           </pic:cNvPicPr>
                         </pic:nvPicPr>
                         <pic:blipFill>
-                          <a:blip r:embed="rId25">
+                          <a:blip r:embed="rId9">
                             <a:extLst>
                               <a:ext uri="{28A0092B-C50C-407E-A947-70E740481C1C}">
                                 <a14:useLocalDpi xmlns:a14="http://schemas.microsoft.com/office/drawing/2010/main" val="0"/>
@@ -12136,6 +11163,7 @@
         <w:rPr>
           <w:rFonts w:ascii="Times" w:hAnsi="Times" w:cs="Times"/>
         </w:rPr>
+        <w:lastRenderedPageBreak/>
         <w:t xml:space="preserve">(2) Evaluate. These operations obtain various numeric scores given a feature set including descriptive scores for the input feature set, e.g., mean, variance, or Pearson </w:t>
       </w:r>
       <w:proofErr w:type="spellStart"/>
@@ -12270,14 +11298,7 @@
         <w:rPr>
           <w:rFonts w:ascii="Times" w:hAnsi="Times" w:cs="Times"/>
         </w:rPr>
-        <w:t xml:space="preserve"> operator takes as input a data set and a feature set, and outputs a new feature set that removes one feature from the input </w:t>
-      </w:r>
-      <w:r>
-        <w:rPr>
-          <w:rFonts w:ascii="Times" w:hAnsi="Times" w:cs="Times"/>
-        </w:rPr>
-        <w:lastRenderedPageBreak/>
-        <w:t xml:space="preserve">by training a model on each candidate feature set. Our most sophisticated optimizations leverage the fact that these operations operate on features in bulk. The other ma- </w:t>
+        <w:t xml:space="preserve"> operator takes as input a data set and a feature set, and outputs a new feature set that removes one feature from the input by training a model on each candidate feature set. Our most sophisticated optimizations leverage the fact that these operations operate on features in bulk. The other ma- </w:t>
       </w:r>
       <w:proofErr w:type="spellStart"/>
       <w:r>
@@ -13026,6 +12047,7 @@
         <w:rPr>
           <w:rFonts w:ascii="Times" w:hAnsi="Times" w:cs="Times"/>
         </w:rPr>
+        <w:lastRenderedPageBreak/>
         <w:t>Our goal is to find an x(t) that satisfies the error</w:t>
       </w:r>
       <w:r>
@@ -13503,7 +12525,6 @@
         <w:rPr>
           <w:rFonts w:ascii="Times" w:hAnsi="Times" w:cs="Times"/>
         </w:rPr>
-        <w:lastRenderedPageBreak/>
         <w:t xml:space="preserve">The basic block is the unit of Columbus’s optimization. Our design choice is to combine several operations on the same data at a high-enough level to facilitate bulk </w:t>
       </w:r>
       <w:proofErr w:type="spellStart"/>
@@ -13658,7 +12679,14 @@
         <w:rPr>
           <w:rFonts w:ascii="Times" w:hAnsi="Times" w:cs="Times"/>
         </w:rPr>
-        <w:t xml:space="preserve"> system. The output of the parser can be viewed as a directed acyclic graph, in which the nodes are either </w:t>
+        <w:t xml:space="preserve"> system. The output of the parser can be </w:t>
+      </w:r>
+      <w:r>
+        <w:rPr>
+          <w:rFonts w:ascii="Times" w:hAnsi="Times" w:cs="Times"/>
+        </w:rPr>
+        <w:lastRenderedPageBreak/>
+        <w:t xml:space="preserve">viewed as a directed acyclic graph, in which the nodes are either </w:t>
       </w:r>
       <w:proofErr w:type="spellStart"/>
       <w:r>
@@ -13834,7 +12862,7 @@
                     </pic:cNvPicPr>
                   </pic:nvPicPr>
                   <pic:blipFill>
-                    <a:blip r:embed="rId25">
+                    <a:blip r:embed="rId9">
                       <a:extLst>
                         <a:ext uri="{28A0092B-C50C-407E-A947-70E740481C1C}">
                           <a14:useLocalDpi xmlns:a14="http://schemas.microsoft.com/office/drawing/2010/main" val="0"/>
@@ -13894,7 +12922,7 @@
                     </pic:cNvPicPr>
                   </pic:nvPicPr>
                   <pic:blipFill>
-                    <a:blip r:embed="rId25">
+                    <a:blip r:embed="rId9">
                       <a:extLst>
                         <a:ext uri="{28A0092B-C50C-407E-A947-70E740481C1C}">
                           <a14:useLocalDpi xmlns:a14="http://schemas.microsoft.com/office/drawing/2010/main" val="0"/>
@@ -13993,14 +13021,7 @@
         <w:rPr>
           <w:rFonts w:ascii="Times" w:hAnsi="Times" w:cs="Times"/>
         </w:rPr>
-        <w:t xml:space="preserve">We begin with optimizations for a basic block that has a least-squares cost, which is the simplest setting in which Columbus’s optimizations apply. We then describe how to extend these ideas to basic blocks that contain nonlinear loss functions and then describe a simple technique called </w:t>
-      </w:r>
-      <w:r>
-        <w:rPr>
-          <w:rFonts w:ascii="Times" w:hAnsi="Times" w:cs="Times"/>
-        </w:rPr>
-        <w:lastRenderedPageBreak/>
-        <w:t xml:space="preserve">model caching. </w:t>
+        <w:t xml:space="preserve">We begin with optimizations for a basic block that has a least-squares cost, which is the simplest setting in which Columbus’s optimizations apply. We then describe how to extend these ideas to basic blocks that contain nonlinear loss functions and then describe a simple technique called model caching. </w:t>
       </w:r>
     </w:p>
     <w:p>
@@ -14208,6 +13229,7 @@
           <w:sz w:val="32"/>
           <w:szCs w:val="32"/>
         </w:rPr>
+        <w:lastRenderedPageBreak/>
         <w:t xml:space="preserve">3.1 A Single, Linear Basic Block </w:t>
       </w:r>
     </w:p>
@@ -14530,14 +13552,7 @@
         <w:rPr>
           <w:rFonts w:ascii="Times" w:hAnsi="Times" w:cs="Times"/>
         </w:rPr>
-        <w:t xml:space="preserve"> F. We use the size of the largest connected component in G </w:t>
-      </w:r>
-      <w:r>
-        <w:rPr>
-          <w:rFonts w:ascii="Times" w:hAnsi="Times" w:cs="Times"/>
-        </w:rPr>
-        <w:lastRenderedPageBreak/>
-        <w:t xml:space="preserve">as a proxy for overlap. </w:t>
+        <w:t xml:space="preserve"> F. We use the size of the largest connected component in G as a proxy for overlap. </w:t>
       </w:r>
     </w:p>
     <w:p>
@@ -15080,7 +14095,14 @@
         <w:rPr>
           <w:rFonts w:ascii="Times" w:hAnsi="Times" w:cs="Times"/>
         </w:rPr>
-        <w:t>. As a result, classical database materialized view optimizations apply. Specially, Columbus implements two strategies, namely Lazy and Eager. The Lazy strategy will compute these projections at execution time, and Eager will compute these projections at materialization time and use them directly at execution time. When data are stored on disk, e.g., as in ORE, Eager could save I/</w:t>
+        <w:t xml:space="preserve">. As a result, classical </w:t>
+      </w:r>
+      <w:r>
+        <w:rPr>
+          <w:rFonts w:ascii="Times" w:hAnsi="Times" w:cs="Times"/>
+        </w:rPr>
+        <w:lastRenderedPageBreak/>
+        <w:t>database materialized view optimizations apply. Specially, Columbus implements two strategies, namely Lazy and Eager. The Lazy strategy will compute these projections at execution time, and Eager will compute these projections at materialization time and use them directly at execution time. When data are stored on disk, e.g., as in ORE, Eager could save I/</w:t>
       </w:r>
       <w:proofErr w:type="spellStart"/>
       <w:r>
@@ -15350,7 +14372,6 @@
         <w:rPr>
           <w:rFonts w:ascii="Times" w:hAnsi="Times" w:cs="Times"/>
         </w:rPr>
-        <w:lastRenderedPageBreak/>
         <w:t xml:space="preserve">Subsampling is a popular method to cope with large data and long runtimes. This optimization saves time simply be- </w:t>
       </w:r>
       <w:proofErr w:type="gramStart"/>
@@ -15623,7 +14644,7 @@
                     </pic:cNvPicPr>
                   </pic:nvPicPr>
                   <pic:blipFill>
-                    <a:blip r:embed="rId25">
+                    <a:blip r:embed="rId9">
                       <a:extLst>
                         <a:ext uri="{28A0092B-C50C-407E-A947-70E740481C1C}">
                           <a14:useLocalDpi xmlns:a14="http://schemas.microsoft.com/office/drawing/2010/main" val="0"/>
@@ -15708,7 +14729,7 @@
                     </pic:cNvPicPr>
                   </pic:nvPicPr>
                   <pic:blipFill>
-                    <a:blip r:embed="rId26" cstate="print">
+                    <a:blip r:embed="rId10" cstate="print">
                       <a:extLst>
                         <a:ext uri="{28A0092B-C50C-407E-A947-70E740481C1C}">
                           <a14:useLocalDpi xmlns:a14="http://schemas.microsoft.com/office/drawing/2010/main" val="0"/>
@@ -17380,7 +16401,7 @@
                     </pic:cNvPicPr>
                   </pic:nvPicPr>
                   <pic:blipFill>
-                    <a:blip r:embed="rId25">
+                    <a:blip r:embed="rId9">
                       <a:extLst>
                         <a:ext uri="{28A0092B-C50C-407E-A947-70E740481C1C}">
                           <a14:useLocalDpi xmlns:a14="http://schemas.microsoft.com/office/drawing/2010/main" val="0"/>
@@ -17440,7 +16461,7 @@
                     </pic:cNvPicPr>
                   </pic:nvPicPr>
                   <pic:blipFill>
-                    <a:blip r:embed="rId25">
+                    <a:blip r:embed="rId9">
                       <a:extLst>
                         <a:ext uri="{28A0092B-C50C-407E-A947-70E740481C1C}">
                           <a14:useLocalDpi xmlns:a14="http://schemas.microsoft.com/office/drawing/2010/main" val="0"/>
@@ -18344,7 +17365,7 @@
                     </pic:cNvPicPr>
                   </pic:nvPicPr>
                   <pic:blipFill>
-                    <a:blip r:embed="rId27">
+                    <a:blip r:embed="rId11">
                       <a:extLst>
                         <a:ext uri="{28A0092B-C50C-407E-A947-70E740481C1C}">
                           <a14:useLocalDpi xmlns:a14="http://schemas.microsoft.com/office/drawing/2010/main" val="0"/>
@@ -18520,7 +17541,7 @@
                     </pic:cNvPicPr>
                   </pic:nvPicPr>
                   <pic:blipFill>
-                    <a:blip r:embed="rId27">
+                    <a:blip r:embed="rId11">
                       <a:extLst>
                         <a:ext uri="{28A0092B-C50C-407E-A947-70E740481C1C}">
                           <a14:useLocalDpi xmlns:a14="http://schemas.microsoft.com/office/drawing/2010/main" val="0"/>
@@ -18936,7 +17957,7 @@
                     </pic:cNvPicPr>
                   </pic:nvPicPr>
                   <pic:blipFill>
-                    <a:blip r:embed="rId27">
+                    <a:blip r:embed="rId11">
                       <a:extLst>
                         <a:ext uri="{28A0092B-C50C-407E-A947-70E740481C1C}">
                           <a14:useLocalDpi xmlns:a14="http://schemas.microsoft.com/office/drawing/2010/main" val="0"/>
@@ -19401,7 +18422,7 @@
                     </pic:cNvPicPr>
                   </pic:nvPicPr>
                   <pic:blipFill>
-                    <a:blip r:embed="rId28">
+                    <a:blip r:embed="rId12">
                       <a:extLst>
                         <a:ext uri="{28A0092B-C50C-407E-A947-70E740481C1C}">
                           <a14:useLocalDpi xmlns:a14="http://schemas.microsoft.com/office/drawing/2010/main" val="0"/>
@@ -22381,7 +21402,7 @@
                     </pic:cNvPicPr>
                   </pic:nvPicPr>
                   <pic:blipFill>
-                    <a:blip r:embed="rId25">
+                    <a:blip r:embed="rId9">
                       <a:extLst>
                         <a:ext uri="{28A0092B-C50C-407E-A947-70E740481C1C}">
                           <a14:useLocalDpi xmlns:a14="http://schemas.microsoft.com/office/drawing/2010/main" val="0"/>
@@ -22441,7 +21462,7 @@
                     </pic:cNvPicPr>
                   </pic:nvPicPr>
                   <pic:blipFill>
-                    <a:blip r:embed="rId25">
+                    <a:blip r:embed="rId9">
                       <a:extLst>
                         <a:ext uri="{28A0092B-C50C-407E-A947-70E740481C1C}">
                           <a14:useLocalDpi xmlns:a14="http://schemas.microsoft.com/office/drawing/2010/main" val="0"/>
@@ -22658,7 +21679,7 @@
                     </pic:cNvPicPr>
                   </pic:nvPicPr>
                   <pic:blipFill>
-                    <a:blip r:embed="rId29">
+                    <a:blip r:embed="rId13">
                       <a:extLst>
                         <a:ext uri="{28A0092B-C50C-407E-A947-70E740481C1C}">
                           <a14:useLocalDpi xmlns:a14="http://schemas.microsoft.com/office/drawing/2010/main" val="0"/>
@@ -22718,7 +21739,7 @@
                     </pic:cNvPicPr>
                   </pic:nvPicPr>
                   <pic:blipFill>
-                    <a:blip r:embed="rId30">
+                    <a:blip r:embed="rId14">
                       <a:extLst>
                         <a:ext uri="{28A0092B-C50C-407E-A947-70E740481C1C}">
                           <a14:useLocalDpi xmlns:a14="http://schemas.microsoft.com/office/drawing/2010/main" val="0"/>
@@ -22778,7 +21799,7 @@
                     </pic:cNvPicPr>
                   </pic:nvPicPr>
                   <pic:blipFill>
-                    <a:blip r:embed="rId31">
+                    <a:blip r:embed="rId15">
                       <a:extLst>
                         <a:ext uri="{28A0092B-C50C-407E-A947-70E740481C1C}">
                           <a14:useLocalDpi xmlns:a14="http://schemas.microsoft.com/office/drawing/2010/main" val="0"/>
@@ -22838,7 +21859,7 @@
                     </pic:cNvPicPr>
                   </pic:nvPicPr>
                   <pic:blipFill>
-                    <a:blip r:embed="rId32">
+                    <a:blip r:embed="rId16">
                       <a:extLst>
                         <a:ext uri="{28A0092B-C50C-407E-A947-70E740481C1C}">
                           <a14:useLocalDpi xmlns:a14="http://schemas.microsoft.com/office/drawing/2010/main" val="0"/>
@@ -23109,7 +22130,7 @@
                     </pic:cNvPicPr>
                   </pic:nvPicPr>
                   <pic:blipFill>
-                    <a:blip r:embed="rId33">
+                    <a:blip r:embed="rId17">
                       <a:extLst>
                         <a:ext uri="{28A0092B-C50C-407E-A947-70E740481C1C}">
                           <a14:useLocalDpi xmlns:a14="http://schemas.microsoft.com/office/drawing/2010/main" val="0"/>
@@ -23169,7 +22190,7 @@
                     </pic:cNvPicPr>
                   </pic:nvPicPr>
                   <pic:blipFill>
-                    <a:blip r:embed="rId34">
+                    <a:blip r:embed="rId18">
                       <a:extLst>
                         <a:ext uri="{28A0092B-C50C-407E-A947-70E740481C1C}">
                           <a14:useLocalDpi xmlns:a14="http://schemas.microsoft.com/office/drawing/2010/main" val="0"/>
@@ -23229,7 +22250,7 @@
                     </pic:cNvPicPr>
                   </pic:nvPicPr>
                   <pic:blipFill>
-                    <a:blip r:embed="rId35">
+                    <a:blip r:embed="rId19">
                       <a:extLst>
                         <a:ext uri="{28A0092B-C50C-407E-A947-70E740481C1C}">
                           <a14:useLocalDpi xmlns:a14="http://schemas.microsoft.com/office/drawing/2010/main" val="0"/>
@@ -23341,7 +22362,7 @@
                     </pic:cNvPicPr>
                   </pic:nvPicPr>
                   <pic:blipFill>
-                    <a:blip r:embed="rId36">
+                    <a:blip r:embed="rId20">
                       <a:extLst>
                         <a:ext uri="{28A0092B-C50C-407E-A947-70E740481C1C}">
                           <a14:useLocalDpi xmlns:a14="http://schemas.microsoft.com/office/drawing/2010/main" val="0"/>
@@ -23401,7 +22422,7 @@
                     </pic:cNvPicPr>
                   </pic:nvPicPr>
                   <pic:blipFill>
-                    <a:blip r:embed="rId37">
+                    <a:blip r:embed="rId21">
                       <a:extLst>
                         <a:ext uri="{28A0092B-C50C-407E-A947-70E740481C1C}">
                           <a14:useLocalDpi xmlns:a14="http://schemas.microsoft.com/office/drawing/2010/main" val="0"/>
@@ -23461,7 +22482,7 @@
                     </pic:cNvPicPr>
                   </pic:nvPicPr>
                   <pic:blipFill>
-                    <a:blip r:embed="rId38">
+                    <a:blip r:embed="rId22">
                       <a:extLst>
                         <a:ext uri="{28A0092B-C50C-407E-A947-70E740481C1C}">
                           <a14:useLocalDpi xmlns:a14="http://schemas.microsoft.com/office/drawing/2010/main" val="0"/>
@@ -23521,7 +22542,7 @@
                     </pic:cNvPicPr>
                   </pic:nvPicPr>
                   <pic:blipFill>
-                    <a:blip r:embed="rId39">
+                    <a:blip r:embed="rId23">
                       <a:extLst>
                         <a:ext uri="{28A0092B-C50C-407E-A947-70E740481C1C}">
                           <a14:useLocalDpi xmlns:a14="http://schemas.microsoft.com/office/drawing/2010/main" val="0"/>
@@ -23581,7 +22602,7 @@
                     </pic:cNvPicPr>
                   </pic:nvPicPr>
                   <pic:blipFill>
-                    <a:blip r:embed="rId40">
+                    <a:blip r:embed="rId24">
                       <a:extLst>
                         <a:ext uri="{28A0092B-C50C-407E-A947-70E740481C1C}">
                           <a14:useLocalDpi xmlns:a14="http://schemas.microsoft.com/office/drawing/2010/main" val="0"/>
@@ -23641,7 +22662,7 @@
                     </pic:cNvPicPr>
                   </pic:nvPicPr>
                   <pic:blipFill>
-                    <a:blip r:embed="rId41">
+                    <a:blip r:embed="rId25">
                       <a:extLst>
                         <a:ext uri="{28A0092B-C50C-407E-A947-70E740481C1C}">
                           <a14:useLocalDpi xmlns:a14="http://schemas.microsoft.com/office/drawing/2010/main" val="0"/>
@@ -23701,7 +22722,7 @@
                     </pic:cNvPicPr>
                   </pic:nvPicPr>
                   <pic:blipFill>
-                    <a:blip r:embed="rId42">
+                    <a:blip r:embed="rId26">
                       <a:extLst>
                         <a:ext uri="{28A0092B-C50C-407E-A947-70E740481C1C}">
                           <a14:useLocalDpi xmlns:a14="http://schemas.microsoft.com/office/drawing/2010/main" val="0"/>
@@ -23761,7 +22782,7 @@
                     </pic:cNvPicPr>
                   </pic:nvPicPr>
                   <pic:blipFill>
-                    <a:blip r:embed="rId43">
+                    <a:blip r:embed="rId27">
                       <a:extLst>
                         <a:ext uri="{28A0092B-C50C-407E-A947-70E740481C1C}">
                           <a14:useLocalDpi xmlns:a14="http://schemas.microsoft.com/office/drawing/2010/main" val="0"/>
@@ -23821,7 +22842,7 @@
                     </pic:cNvPicPr>
                   </pic:nvPicPr>
                   <pic:blipFill>
-                    <a:blip r:embed="rId44">
+                    <a:blip r:embed="rId28">
                       <a:extLst>
                         <a:ext uri="{28A0092B-C50C-407E-A947-70E740481C1C}">
                           <a14:useLocalDpi xmlns:a14="http://schemas.microsoft.com/office/drawing/2010/main" val="0"/>
@@ -23881,7 +22902,7 @@
                     </pic:cNvPicPr>
                   </pic:nvPicPr>
                   <pic:blipFill>
-                    <a:blip r:embed="rId45">
+                    <a:blip r:embed="rId29">
                       <a:extLst>
                         <a:ext uri="{28A0092B-C50C-407E-A947-70E740481C1C}">
                           <a14:useLocalDpi xmlns:a14="http://schemas.microsoft.com/office/drawing/2010/main" val="0"/>
@@ -23941,7 +22962,7 @@
                     </pic:cNvPicPr>
                   </pic:nvPicPr>
                   <pic:blipFill>
-                    <a:blip r:embed="rId46">
+                    <a:blip r:embed="rId30">
                       <a:extLst>
                         <a:ext uri="{28A0092B-C50C-407E-A947-70E740481C1C}">
                           <a14:useLocalDpi xmlns:a14="http://schemas.microsoft.com/office/drawing/2010/main" val="0"/>
@@ -24001,7 +23022,7 @@
                     </pic:cNvPicPr>
                   </pic:nvPicPr>
                   <pic:blipFill>
-                    <a:blip r:embed="rId39">
+                    <a:blip r:embed="rId23">
                       <a:extLst>
                         <a:ext uri="{28A0092B-C50C-407E-A947-70E740481C1C}">
                           <a14:useLocalDpi xmlns:a14="http://schemas.microsoft.com/office/drawing/2010/main" val="0"/>
@@ -24061,7 +23082,7 @@
                     </pic:cNvPicPr>
                   </pic:nvPicPr>
                   <pic:blipFill>
-                    <a:blip r:embed="rId47">
+                    <a:blip r:embed="rId31">
                       <a:extLst>
                         <a:ext uri="{28A0092B-C50C-407E-A947-70E740481C1C}">
                           <a14:useLocalDpi xmlns:a14="http://schemas.microsoft.com/office/drawing/2010/main" val="0"/>
@@ -24160,7 +23181,7 @@
                     </pic:cNvPicPr>
                   </pic:nvPicPr>
                   <pic:blipFill>
-                    <a:blip r:embed="rId43">
+                    <a:blip r:embed="rId27">
                       <a:extLst>
                         <a:ext uri="{28A0092B-C50C-407E-A947-70E740481C1C}">
                           <a14:useLocalDpi xmlns:a14="http://schemas.microsoft.com/office/drawing/2010/main" val="0"/>
@@ -24220,7 +23241,7 @@
                     </pic:cNvPicPr>
                   </pic:nvPicPr>
                   <pic:blipFill>
-                    <a:blip r:embed="rId48">
+                    <a:blip r:embed="rId32">
                       <a:extLst>
                         <a:ext uri="{28A0092B-C50C-407E-A947-70E740481C1C}">
                           <a14:useLocalDpi xmlns:a14="http://schemas.microsoft.com/office/drawing/2010/main" val="0"/>
@@ -24280,7 +23301,7 @@
                     </pic:cNvPicPr>
                   </pic:nvPicPr>
                   <pic:blipFill>
-                    <a:blip r:embed="rId49">
+                    <a:blip r:embed="rId33">
                       <a:extLst>
                         <a:ext uri="{28A0092B-C50C-407E-A947-70E740481C1C}">
                           <a14:useLocalDpi xmlns:a14="http://schemas.microsoft.com/office/drawing/2010/main" val="0"/>
@@ -24340,7 +23361,7 @@
                     </pic:cNvPicPr>
                   </pic:nvPicPr>
                   <pic:blipFill>
-                    <a:blip r:embed="rId37">
+                    <a:blip r:embed="rId21">
                       <a:extLst>
                         <a:ext uri="{28A0092B-C50C-407E-A947-70E740481C1C}">
                           <a14:useLocalDpi xmlns:a14="http://schemas.microsoft.com/office/drawing/2010/main" val="0"/>
@@ -24400,7 +23421,7 @@
                     </pic:cNvPicPr>
                   </pic:nvPicPr>
                   <pic:blipFill>
-                    <a:blip r:embed="rId37">
+                    <a:blip r:embed="rId21">
                       <a:extLst>
                         <a:ext uri="{28A0092B-C50C-407E-A947-70E740481C1C}">
                           <a14:useLocalDpi xmlns:a14="http://schemas.microsoft.com/office/drawing/2010/main" val="0"/>
@@ -24508,7 +23529,7 @@
                     </pic:cNvPicPr>
                   </pic:nvPicPr>
                   <pic:blipFill>
-                    <a:blip r:embed="rId46">
+                    <a:blip r:embed="rId30">
                       <a:extLst>
                         <a:ext uri="{28A0092B-C50C-407E-A947-70E740481C1C}">
                           <a14:useLocalDpi xmlns:a14="http://schemas.microsoft.com/office/drawing/2010/main" val="0"/>
@@ -24596,7 +23617,7 @@
                     </pic:cNvPicPr>
                   </pic:nvPicPr>
                   <pic:blipFill>
-                    <a:blip r:embed="rId50">
+                    <a:blip r:embed="rId34">
                       <a:extLst>
                         <a:ext uri="{28A0092B-C50C-407E-A947-70E740481C1C}">
                           <a14:useLocalDpi xmlns:a14="http://schemas.microsoft.com/office/drawing/2010/main" val="0"/>
@@ -24656,7 +23677,7 @@
                     </pic:cNvPicPr>
                   </pic:nvPicPr>
                   <pic:blipFill>
-                    <a:blip r:embed="rId39">
+                    <a:blip r:embed="rId23">
                       <a:extLst>
                         <a:ext uri="{28A0092B-C50C-407E-A947-70E740481C1C}">
                           <a14:useLocalDpi xmlns:a14="http://schemas.microsoft.com/office/drawing/2010/main" val="0"/>
@@ -24808,7 +23829,7 @@
                     </pic:cNvPicPr>
                   </pic:nvPicPr>
                   <pic:blipFill>
-                    <a:blip r:embed="rId51">
+                    <a:blip r:embed="rId35">
                       <a:extLst>
                         <a:ext uri="{28A0092B-C50C-407E-A947-70E740481C1C}">
                           <a14:useLocalDpi xmlns:a14="http://schemas.microsoft.com/office/drawing/2010/main" val="0"/>
@@ -24914,7 +23935,7 @@
                     </pic:cNvPicPr>
                   </pic:nvPicPr>
                   <pic:blipFill>
-                    <a:blip r:embed="rId45">
+                    <a:blip r:embed="rId29">
                       <a:extLst>
                         <a:ext uri="{28A0092B-C50C-407E-A947-70E740481C1C}">
                           <a14:useLocalDpi xmlns:a14="http://schemas.microsoft.com/office/drawing/2010/main" val="0"/>
@@ -24974,7 +23995,7 @@
                     </pic:cNvPicPr>
                   </pic:nvPicPr>
                   <pic:blipFill>
-                    <a:blip r:embed="rId39">
+                    <a:blip r:embed="rId23">
                       <a:extLst>
                         <a:ext uri="{28A0092B-C50C-407E-A947-70E740481C1C}">
                           <a14:useLocalDpi xmlns:a14="http://schemas.microsoft.com/office/drawing/2010/main" val="0"/>
@@ -25034,7 +24055,7 @@
                     </pic:cNvPicPr>
                   </pic:nvPicPr>
                   <pic:blipFill>
-                    <a:blip r:embed="rId33">
+                    <a:blip r:embed="rId17">
                       <a:extLst>
                         <a:ext uri="{28A0092B-C50C-407E-A947-70E740481C1C}">
                           <a14:useLocalDpi xmlns:a14="http://schemas.microsoft.com/office/drawing/2010/main" val="0"/>
@@ -25106,7 +24127,7 @@
                     </pic:cNvPicPr>
                   </pic:nvPicPr>
                   <pic:blipFill>
-                    <a:blip r:embed="rId52">
+                    <a:blip r:embed="rId36">
                       <a:extLst>
                         <a:ext uri="{28A0092B-C50C-407E-A947-70E740481C1C}">
                           <a14:useLocalDpi xmlns:a14="http://schemas.microsoft.com/office/drawing/2010/main" val="0"/>
@@ -25190,7 +24211,7 @@
                     </pic:cNvPicPr>
                   </pic:nvPicPr>
                   <pic:blipFill>
-                    <a:blip r:embed="rId53">
+                    <a:blip r:embed="rId37">
                       <a:extLst>
                         <a:ext uri="{28A0092B-C50C-407E-A947-70E740481C1C}">
                           <a14:useLocalDpi xmlns:a14="http://schemas.microsoft.com/office/drawing/2010/main" val="0"/>
@@ -25944,7 +24965,7 @@
                     </pic:cNvPicPr>
                   </pic:nvPicPr>
                   <pic:blipFill>
-                    <a:blip r:embed="rId54">
+                    <a:blip r:embed="rId38">
                       <a:extLst>
                         <a:ext uri="{28A0092B-C50C-407E-A947-70E740481C1C}">
                           <a14:useLocalDpi xmlns:a14="http://schemas.microsoft.com/office/drawing/2010/main" val="0"/>
@@ -26004,7 +25025,7 @@
                     </pic:cNvPicPr>
                   </pic:nvPicPr>
                   <pic:blipFill>
-                    <a:blip r:embed="rId55">
+                    <a:blip r:embed="rId39">
                       <a:extLst>
                         <a:ext uri="{28A0092B-C50C-407E-A947-70E740481C1C}">
                           <a14:useLocalDpi xmlns:a14="http://schemas.microsoft.com/office/drawing/2010/main" val="0"/>
@@ -26064,7 +25085,7 @@
                     </pic:cNvPicPr>
                   </pic:nvPicPr>
                   <pic:blipFill>
-                    <a:blip r:embed="rId56">
+                    <a:blip r:embed="rId40">
                       <a:extLst>
                         <a:ext uri="{28A0092B-C50C-407E-A947-70E740481C1C}">
                           <a14:useLocalDpi xmlns:a14="http://schemas.microsoft.com/office/drawing/2010/main" val="0"/>
@@ -26124,7 +25145,7 @@
                     </pic:cNvPicPr>
                   </pic:nvPicPr>
                   <pic:blipFill>
-                    <a:blip r:embed="rId57">
+                    <a:blip r:embed="rId41">
                       <a:extLst>
                         <a:ext uri="{28A0092B-C50C-407E-A947-70E740481C1C}">
                           <a14:useLocalDpi xmlns:a14="http://schemas.microsoft.com/office/drawing/2010/main" val="0"/>
@@ -26184,7 +25205,7 @@
                     </pic:cNvPicPr>
                   </pic:nvPicPr>
                   <pic:blipFill>
-                    <a:blip r:embed="rId58">
+                    <a:blip r:embed="rId42">
                       <a:extLst>
                         <a:ext uri="{28A0092B-C50C-407E-A947-70E740481C1C}">
                           <a14:useLocalDpi xmlns:a14="http://schemas.microsoft.com/office/drawing/2010/main" val="0"/>
@@ -26244,7 +25265,7 @@
                     </pic:cNvPicPr>
                   </pic:nvPicPr>
                   <pic:blipFill>
-                    <a:blip r:embed="rId58">
+                    <a:blip r:embed="rId42">
                       <a:extLst>
                         <a:ext uri="{28A0092B-C50C-407E-A947-70E740481C1C}">
                           <a14:useLocalDpi xmlns:a14="http://schemas.microsoft.com/office/drawing/2010/main" val="0"/>
@@ -26304,7 +25325,7 @@
                     </pic:cNvPicPr>
                   </pic:nvPicPr>
                   <pic:blipFill>
-                    <a:blip r:embed="rId59">
+                    <a:blip r:embed="rId43">
                       <a:extLst>
                         <a:ext uri="{28A0092B-C50C-407E-A947-70E740481C1C}">
                           <a14:useLocalDpi xmlns:a14="http://schemas.microsoft.com/office/drawing/2010/main" val="0"/>
@@ -26364,7 +25385,7 @@
                     </pic:cNvPicPr>
                   </pic:nvPicPr>
                   <pic:blipFill>
-                    <a:blip r:embed="rId58">
+                    <a:blip r:embed="rId42">
                       <a:extLst>
                         <a:ext uri="{28A0092B-C50C-407E-A947-70E740481C1C}">
                           <a14:useLocalDpi xmlns:a14="http://schemas.microsoft.com/office/drawing/2010/main" val="0"/>
@@ -26424,7 +25445,7 @@
                     </pic:cNvPicPr>
                   </pic:nvPicPr>
                   <pic:blipFill>
-                    <a:blip r:embed="rId58">
+                    <a:blip r:embed="rId42">
                       <a:extLst>
                         <a:ext uri="{28A0092B-C50C-407E-A947-70E740481C1C}">
                           <a14:useLocalDpi xmlns:a14="http://schemas.microsoft.com/office/drawing/2010/main" val="0"/>
@@ -26484,7 +25505,7 @@
                     </pic:cNvPicPr>
                   </pic:nvPicPr>
                   <pic:blipFill>
-                    <a:blip r:embed="rId60">
+                    <a:blip r:embed="rId44">
                       <a:extLst>
                         <a:ext uri="{28A0092B-C50C-407E-A947-70E740481C1C}">
                           <a14:useLocalDpi xmlns:a14="http://schemas.microsoft.com/office/drawing/2010/main" val="0"/>
@@ -26544,7 +25565,7 @@
                     </pic:cNvPicPr>
                   </pic:nvPicPr>
                   <pic:blipFill>
-                    <a:blip r:embed="rId61">
+                    <a:blip r:embed="rId45">
                       <a:extLst>
                         <a:ext uri="{28A0092B-C50C-407E-A947-70E740481C1C}">
                           <a14:useLocalDpi xmlns:a14="http://schemas.microsoft.com/office/drawing/2010/main" val="0"/>
@@ -26604,7 +25625,7 @@
                     </pic:cNvPicPr>
                   </pic:nvPicPr>
                   <pic:blipFill>
-                    <a:blip r:embed="rId62">
+                    <a:blip r:embed="rId46">
                       <a:extLst>
                         <a:ext uri="{28A0092B-C50C-407E-A947-70E740481C1C}">
                           <a14:useLocalDpi xmlns:a14="http://schemas.microsoft.com/office/drawing/2010/main" val="0"/>
@@ -26664,7 +25685,7 @@
                     </pic:cNvPicPr>
                   </pic:nvPicPr>
                   <pic:blipFill>
-                    <a:blip r:embed="rId63">
+                    <a:blip r:embed="rId47">
                       <a:extLst>
                         <a:ext uri="{28A0092B-C50C-407E-A947-70E740481C1C}">
                           <a14:useLocalDpi xmlns:a14="http://schemas.microsoft.com/office/drawing/2010/main" val="0"/>
@@ -26724,7 +25745,7 @@
                     </pic:cNvPicPr>
                   </pic:nvPicPr>
                   <pic:blipFill>
-                    <a:blip r:embed="rId64">
+                    <a:blip r:embed="rId48">
                       <a:extLst>
                         <a:ext uri="{28A0092B-C50C-407E-A947-70E740481C1C}">
                           <a14:useLocalDpi xmlns:a14="http://schemas.microsoft.com/office/drawing/2010/main" val="0"/>
@@ -26784,7 +25805,7 @@
                     </pic:cNvPicPr>
                   </pic:nvPicPr>
                   <pic:blipFill>
-                    <a:blip r:embed="rId65">
+                    <a:blip r:embed="rId49">
                       <a:extLst>
                         <a:ext uri="{28A0092B-C50C-407E-A947-70E740481C1C}">
                           <a14:useLocalDpi xmlns:a14="http://schemas.microsoft.com/office/drawing/2010/main" val="0"/>
@@ -26844,7 +25865,7 @@
                     </pic:cNvPicPr>
                   </pic:nvPicPr>
                   <pic:blipFill>
-                    <a:blip r:embed="rId66">
+                    <a:blip r:embed="rId50">
                       <a:extLst>
                         <a:ext uri="{28A0092B-C50C-407E-A947-70E740481C1C}">
                           <a14:useLocalDpi xmlns:a14="http://schemas.microsoft.com/office/drawing/2010/main" val="0"/>
@@ -26904,7 +25925,7 @@
                     </pic:cNvPicPr>
                   </pic:nvPicPr>
                   <pic:blipFill>
-                    <a:blip r:embed="rId67" cstate="print">
+                    <a:blip r:embed="rId51" cstate="print">
                       <a:extLst>
                         <a:ext uri="{28A0092B-C50C-407E-A947-70E740481C1C}">
                           <a14:useLocalDpi xmlns:a14="http://schemas.microsoft.com/office/drawing/2010/main" val="0"/>
@@ -26964,7 +25985,7 @@
                     </pic:cNvPicPr>
                   </pic:nvPicPr>
                   <pic:blipFill>
-                    <a:blip r:embed="rId68" cstate="print">
+                    <a:blip r:embed="rId52" cstate="print">
                       <a:extLst>
                         <a:ext uri="{28A0092B-C50C-407E-A947-70E740481C1C}">
                           <a14:useLocalDpi xmlns:a14="http://schemas.microsoft.com/office/drawing/2010/main" val="0"/>
@@ -27024,7 +26045,7 @@
                     </pic:cNvPicPr>
                   </pic:nvPicPr>
                   <pic:blipFill>
-                    <a:blip r:embed="rId69" cstate="print">
+                    <a:blip r:embed="rId53" cstate="print">
                       <a:extLst>
                         <a:ext uri="{28A0092B-C50C-407E-A947-70E740481C1C}">
                           <a14:useLocalDpi xmlns:a14="http://schemas.microsoft.com/office/drawing/2010/main" val="0"/>
@@ -27084,7 +26105,7 @@
                     </pic:cNvPicPr>
                   </pic:nvPicPr>
                   <pic:blipFill>
-                    <a:blip r:embed="rId70">
+                    <a:blip r:embed="rId54">
                       <a:extLst>
                         <a:ext uri="{28A0092B-C50C-407E-A947-70E740481C1C}">
                           <a14:useLocalDpi xmlns:a14="http://schemas.microsoft.com/office/drawing/2010/main" val="0"/>
@@ -27144,7 +26165,7 @@
                     </pic:cNvPicPr>
                   </pic:nvPicPr>
                   <pic:blipFill>
-                    <a:blip r:embed="rId71">
+                    <a:blip r:embed="rId55">
                       <a:extLst>
                         <a:ext uri="{28A0092B-C50C-407E-A947-70E740481C1C}">
                           <a14:useLocalDpi xmlns:a14="http://schemas.microsoft.com/office/drawing/2010/main" val="0"/>
@@ -27204,7 +26225,7 @@
                     </pic:cNvPicPr>
                   </pic:nvPicPr>
                   <pic:blipFill>
-                    <a:blip r:embed="rId72">
+                    <a:blip r:embed="rId56">
                       <a:extLst>
                         <a:ext uri="{28A0092B-C50C-407E-A947-70E740481C1C}">
                           <a14:useLocalDpi xmlns:a14="http://schemas.microsoft.com/office/drawing/2010/main" val="0"/>
@@ -27264,7 +26285,7 @@
                     </pic:cNvPicPr>
                   </pic:nvPicPr>
                   <pic:blipFill>
-                    <a:blip r:embed="rId72">
+                    <a:blip r:embed="rId56">
                       <a:extLst>
                         <a:ext uri="{28A0092B-C50C-407E-A947-70E740481C1C}">
                           <a14:useLocalDpi xmlns:a14="http://schemas.microsoft.com/office/drawing/2010/main" val="0"/>
@@ -27324,7 +26345,7 @@
                     </pic:cNvPicPr>
                   </pic:nvPicPr>
                   <pic:blipFill>
-                    <a:blip r:embed="rId73">
+                    <a:blip r:embed="rId57">
                       <a:extLst>
                         <a:ext uri="{28A0092B-C50C-407E-A947-70E740481C1C}">
                           <a14:useLocalDpi xmlns:a14="http://schemas.microsoft.com/office/drawing/2010/main" val="0"/>
@@ -27384,7 +26405,7 @@
                     </pic:cNvPicPr>
                   </pic:nvPicPr>
                   <pic:blipFill>
-                    <a:blip r:embed="rId74">
+                    <a:blip r:embed="rId58">
                       <a:extLst>
                         <a:ext uri="{28A0092B-C50C-407E-A947-70E740481C1C}">
                           <a14:useLocalDpi xmlns:a14="http://schemas.microsoft.com/office/drawing/2010/main" val="0"/>
@@ -27444,7 +26465,7 @@
                     </pic:cNvPicPr>
                   </pic:nvPicPr>
                   <pic:blipFill>
-                    <a:blip r:embed="rId75">
+                    <a:blip r:embed="rId59">
                       <a:extLst>
                         <a:ext uri="{28A0092B-C50C-407E-A947-70E740481C1C}">
                           <a14:useLocalDpi xmlns:a14="http://schemas.microsoft.com/office/drawing/2010/main" val="0"/>
@@ -27504,7 +26525,7 @@
                     </pic:cNvPicPr>
                   </pic:nvPicPr>
                   <pic:blipFill>
-                    <a:blip r:embed="rId76">
+                    <a:blip r:embed="rId60">
                       <a:extLst>
                         <a:ext uri="{28A0092B-C50C-407E-A947-70E740481C1C}">
                           <a14:useLocalDpi xmlns:a14="http://schemas.microsoft.com/office/drawing/2010/main" val="0"/>
@@ -27564,7 +26585,7 @@
                     </pic:cNvPicPr>
                   </pic:nvPicPr>
                   <pic:blipFill>
-                    <a:blip r:embed="rId77">
+                    <a:blip r:embed="rId61">
                       <a:extLst>
                         <a:ext uri="{28A0092B-C50C-407E-A947-70E740481C1C}">
                           <a14:useLocalDpi xmlns:a14="http://schemas.microsoft.com/office/drawing/2010/main" val="0"/>
@@ -27714,7 +26735,7 @@
                     </pic:cNvPicPr>
                   </pic:nvPicPr>
                   <pic:blipFill>
-                    <a:blip r:embed="rId78">
+                    <a:blip r:embed="rId62">
                       <a:extLst>
                         <a:ext uri="{28A0092B-C50C-407E-A947-70E740481C1C}">
                           <a14:useLocalDpi xmlns:a14="http://schemas.microsoft.com/office/drawing/2010/main" val="0"/>
@@ -27774,7 +26795,7 @@
                     </pic:cNvPicPr>
                   </pic:nvPicPr>
                   <pic:blipFill>
-                    <a:blip r:embed="rId71">
+                    <a:blip r:embed="rId55">
                       <a:extLst>
                         <a:ext uri="{28A0092B-C50C-407E-A947-70E740481C1C}">
                           <a14:useLocalDpi xmlns:a14="http://schemas.microsoft.com/office/drawing/2010/main" val="0"/>
@@ -27834,7 +26855,7 @@
                     </pic:cNvPicPr>
                   </pic:nvPicPr>
                   <pic:blipFill>
-                    <a:blip r:embed="rId73">
+                    <a:blip r:embed="rId57">
                       <a:extLst>
                         <a:ext uri="{28A0092B-C50C-407E-A947-70E740481C1C}">
                           <a14:useLocalDpi xmlns:a14="http://schemas.microsoft.com/office/drawing/2010/main" val="0"/>
@@ -27894,7 +26915,7 @@
                     </pic:cNvPicPr>
                   </pic:nvPicPr>
                   <pic:blipFill>
-                    <a:blip r:embed="rId76">
+                    <a:blip r:embed="rId60">
                       <a:extLst>
                         <a:ext uri="{28A0092B-C50C-407E-A947-70E740481C1C}">
                           <a14:useLocalDpi xmlns:a14="http://schemas.microsoft.com/office/drawing/2010/main" val="0"/>
@@ -27954,7 +26975,7 @@
                     </pic:cNvPicPr>
                   </pic:nvPicPr>
                   <pic:blipFill>
-                    <a:blip r:embed="rId79">
+                    <a:blip r:embed="rId63">
                       <a:extLst>
                         <a:ext uri="{28A0092B-C50C-407E-A947-70E740481C1C}">
                           <a14:useLocalDpi xmlns:a14="http://schemas.microsoft.com/office/drawing/2010/main" val="0"/>
@@ -28014,7 +27035,7 @@
                     </pic:cNvPicPr>
                   </pic:nvPicPr>
                   <pic:blipFill>
-                    <a:blip r:embed="rId80">
+                    <a:blip r:embed="rId64">
                       <a:extLst>
                         <a:ext uri="{28A0092B-C50C-407E-A947-70E740481C1C}">
                           <a14:useLocalDpi xmlns:a14="http://schemas.microsoft.com/office/drawing/2010/main" val="0"/>
@@ -28074,7 +27095,7 @@
                     </pic:cNvPicPr>
                   </pic:nvPicPr>
                   <pic:blipFill>
-                    <a:blip r:embed="rId81">
+                    <a:blip r:embed="rId65">
                       <a:extLst>
                         <a:ext uri="{28A0092B-C50C-407E-A947-70E740481C1C}">
                           <a14:useLocalDpi xmlns:a14="http://schemas.microsoft.com/office/drawing/2010/main" val="0"/>
@@ -28134,7 +27155,7 @@
                     </pic:cNvPicPr>
                   </pic:nvPicPr>
                   <pic:blipFill>
-                    <a:blip r:embed="rId82">
+                    <a:blip r:embed="rId66">
                       <a:extLst>
                         <a:ext uri="{28A0092B-C50C-407E-A947-70E740481C1C}">
                           <a14:useLocalDpi xmlns:a14="http://schemas.microsoft.com/office/drawing/2010/main" val="0"/>
@@ -28194,7 +27215,7 @@
                     </pic:cNvPicPr>
                   </pic:nvPicPr>
                   <pic:blipFill>
-                    <a:blip r:embed="rId76">
+                    <a:blip r:embed="rId60">
                       <a:extLst>
                         <a:ext uri="{28A0092B-C50C-407E-A947-70E740481C1C}">
                           <a14:useLocalDpi xmlns:a14="http://schemas.microsoft.com/office/drawing/2010/main" val="0"/>
@@ -28254,7 +27275,7 @@
                     </pic:cNvPicPr>
                   </pic:nvPicPr>
                   <pic:blipFill>
-                    <a:blip r:embed="rId79">
+                    <a:blip r:embed="rId63">
                       <a:extLst>
                         <a:ext uri="{28A0092B-C50C-407E-A947-70E740481C1C}">
                           <a14:useLocalDpi xmlns:a14="http://schemas.microsoft.com/office/drawing/2010/main" val="0"/>
@@ -28314,7 +27335,7 @@
                     </pic:cNvPicPr>
                   </pic:nvPicPr>
                   <pic:blipFill>
-                    <a:blip r:embed="rId83">
+                    <a:blip r:embed="rId67">
                       <a:extLst>
                         <a:ext uri="{28A0092B-C50C-407E-A947-70E740481C1C}">
                           <a14:useLocalDpi xmlns:a14="http://schemas.microsoft.com/office/drawing/2010/main" val="0"/>
@@ -28374,7 +27395,7 @@
                     </pic:cNvPicPr>
                   </pic:nvPicPr>
                   <pic:blipFill>
-                    <a:blip r:embed="rId76">
+                    <a:blip r:embed="rId60">
                       <a:extLst>
                         <a:ext uri="{28A0092B-C50C-407E-A947-70E740481C1C}">
                           <a14:useLocalDpi xmlns:a14="http://schemas.microsoft.com/office/drawing/2010/main" val="0"/>
@@ -28434,7 +27455,7 @@
                     </pic:cNvPicPr>
                   </pic:nvPicPr>
                   <pic:blipFill>
-                    <a:blip r:embed="rId84">
+                    <a:blip r:embed="rId68">
                       <a:extLst>
                         <a:ext uri="{28A0092B-C50C-407E-A947-70E740481C1C}">
                           <a14:useLocalDpi xmlns:a14="http://schemas.microsoft.com/office/drawing/2010/main" val="0"/>
@@ -28494,7 +27515,7 @@
                     </pic:cNvPicPr>
                   </pic:nvPicPr>
                   <pic:blipFill>
-                    <a:blip r:embed="rId85">
+                    <a:blip r:embed="rId69">
                       <a:extLst>
                         <a:ext uri="{28A0092B-C50C-407E-A947-70E740481C1C}">
                           <a14:useLocalDpi xmlns:a14="http://schemas.microsoft.com/office/drawing/2010/main" val="0"/>
@@ -28554,7 +27575,7 @@
                     </pic:cNvPicPr>
                   </pic:nvPicPr>
                   <pic:blipFill>
-                    <a:blip r:embed="rId86">
+                    <a:blip r:embed="rId70">
                       <a:extLst>
                         <a:ext uri="{28A0092B-C50C-407E-A947-70E740481C1C}">
                           <a14:useLocalDpi xmlns:a14="http://schemas.microsoft.com/office/drawing/2010/main" val="0"/>
@@ -28614,7 +27635,7 @@
                     </pic:cNvPicPr>
                   </pic:nvPicPr>
                   <pic:blipFill>
-                    <a:blip r:embed="rId87">
+                    <a:blip r:embed="rId71">
                       <a:extLst>
                         <a:ext uri="{28A0092B-C50C-407E-A947-70E740481C1C}">
                           <a14:useLocalDpi xmlns:a14="http://schemas.microsoft.com/office/drawing/2010/main" val="0"/>
@@ -28674,7 +27695,7 @@
                     </pic:cNvPicPr>
                   </pic:nvPicPr>
                   <pic:blipFill>
-                    <a:blip r:embed="rId76">
+                    <a:blip r:embed="rId60">
                       <a:extLst>
                         <a:ext uri="{28A0092B-C50C-407E-A947-70E740481C1C}">
                           <a14:useLocalDpi xmlns:a14="http://schemas.microsoft.com/office/drawing/2010/main" val="0"/>
@@ -28734,7 +27755,7 @@
                     </pic:cNvPicPr>
                   </pic:nvPicPr>
                   <pic:blipFill>
-                    <a:blip r:embed="rId76">
+                    <a:blip r:embed="rId60">
                       <a:extLst>
                         <a:ext uri="{28A0092B-C50C-407E-A947-70E740481C1C}">
                           <a14:useLocalDpi xmlns:a14="http://schemas.microsoft.com/office/drawing/2010/main" val="0"/>
@@ -28794,7 +27815,7 @@
                     </pic:cNvPicPr>
                   </pic:nvPicPr>
                   <pic:blipFill>
-                    <a:blip r:embed="rId88">
+                    <a:blip r:embed="rId72">
                       <a:extLst>
                         <a:ext uri="{28A0092B-C50C-407E-A947-70E740481C1C}">
                           <a14:useLocalDpi xmlns:a14="http://schemas.microsoft.com/office/drawing/2010/main" val="0"/>
@@ -28854,7 +27875,7 @@
                     </pic:cNvPicPr>
                   </pic:nvPicPr>
                   <pic:blipFill>
-                    <a:blip r:embed="rId89">
+                    <a:blip r:embed="rId73">
                       <a:extLst>
                         <a:ext uri="{28A0092B-C50C-407E-A947-70E740481C1C}">
                           <a14:useLocalDpi xmlns:a14="http://schemas.microsoft.com/office/drawing/2010/main" val="0"/>
@@ -29129,7 +28150,7 @@
                     </pic:cNvPicPr>
                   </pic:nvPicPr>
                   <pic:blipFill>
-                    <a:blip r:embed="rId90">
+                    <a:blip r:embed="rId74">
                       <a:extLst>
                         <a:ext uri="{28A0092B-C50C-407E-A947-70E740481C1C}">
                           <a14:useLocalDpi xmlns:a14="http://schemas.microsoft.com/office/drawing/2010/main" val="0"/>
@@ -29189,7 +28210,7 @@
                     </pic:cNvPicPr>
                   </pic:nvPicPr>
                   <pic:blipFill>
-                    <a:blip r:embed="rId91">
+                    <a:blip r:embed="rId75">
                       <a:extLst>
                         <a:ext uri="{28A0092B-C50C-407E-A947-70E740481C1C}">
                           <a14:useLocalDpi xmlns:a14="http://schemas.microsoft.com/office/drawing/2010/main" val="0"/>
@@ -29426,7 +28447,7 @@
                     </pic:cNvPicPr>
                   </pic:nvPicPr>
                   <pic:blipFill>
-                    <a:blip r:embed="rId92">
+                    <a:blip r:embed="rId76">
                       <a:extLst>
                         <a:ext uri="{28A0092B-C50C-407E-A947-70E740481C1C}">
                           <a14:useLocalDpi xmlns:a14="http://schemas.microsoft.com/office/drawing/2010/main" val="0"/>
@@ -29486,7 +28507,7 @@
                     </pic:cNvPicPr>
                   </pic:nvPicPr>
                   <pic:blipFill>
-                    <a:blip r:embed="rId73">
+                    <a:blip r:embed="rId57">
                       <a:extLst>
                         <a:ext uri="{28A0092B-C50C-407E-A947-70E740481C1C}">
                           <a14:useLocalDpi xmlns:a14="http://schemas.microsoft.com/office/drawing/2010/main" val="0"/>
@@ -29785,7 +28806,7 @@
                     </pic:cNvPicPr>
                   </pic:nvPicPr>
                   <pic:blipFill>
-                    <a:blip r:embed="rId92">
+                    <a:blip r:embed="rId76">
                       <a:extLst>
                         <a:ext uri="{28A0092B-C50C-407E-A947-70E740481C1C}">
                           <a14:useLocalDpi xmlns:a14="http://schemas.microsoft.com/office/drawing/2010/main" val="0"/>
@@ -29845,7 +28866,7 @@
                     </pic:cNvPicPr>
                   </pic:nvPicPr>
                   <pic:blipFill>
-                    <a:blip r:embed="rId81">
+                    <a:blip r:embed="rId65">
                       <a:extLst>
                         <a:ext uri="{28A0092B-C50C-407E-A947-70E740481C1C}">
                           <a14:useLocalDpi xmlns:a14="http://schemas.microsoft.com/office/drawing/2010/main" val="0"/>
@@ -29905,7 +28926,7 @@
                     </pic:cNvPicPr>
                   </pic:nvPicPr>
                   <pic:blipFill>
-                    <a:blip r:embed="rId83">
+                    <a:blip r:embed="rId67">
                       <a:extLst>
                         <a:ext uri="{28A0092B-C50C-407E-A947-70E740481C1C}">
                           <a14:useLocalDpi xmlns:a14="http://schemas.microsoft.com/office/drawing/2010/main" val="0"/>
@@ -30162,7 +29183,7 @@
                     </pic:cNvPicPr>
                   </pic:nvPicPr>
                   <pic:blipFill>
-                    <a:blip r:embed="rId92">
+                    <a:blip r:embed="rId76">
                       <a:extLst>
                         <a:ext uri="{28A0092B-C50C-407E-A947-70E740481C1C}">
                           <a14:useLocalDpi xmlns:a14="http://schemas.microsoft.com/office/drawing/2010/main" val="0"/>
@@ -30462,7 +29483,7 @@
                     </pic:cNvPicPr>
                   </pic:nvPicPr>
                   <pic:blipFill>
-                    <a:blip r:embed="rId79">
+                    <a:blip r:embed="rId63">
                       <a:extLst>
                         <a:ext uri="{28A0092B-C50C-407E-A947-70E740481C1C}">
                           <a14:useLocalDpi xmlns:a14="http://schemas.microsoft.com/office/drawing/2010/main" val="0"/>
@@ -30549,7 +29570,7 @@
                     </pic:cNvPicPr>
                   </pic:nvPicPr>
                   <pic:blipFill>
-                    <a:blip r:embed="rId62">
+                    <a:blip r:embed="rId46">
                       <a:extLst>
                         <a:ext uri="{28A0092B-C50C-407E-A947-70E740481C1C}">
                           <a14:useLocalDpi xmlns:a14="http://schemas.microsoft.com/office/drawing/2010/main" val="0"/>
@@ -30609,7 +29630,7 @@
                     </pic:cNvPicPr>
                   </pic:nvPicPr>
                   <pic:blipFill>
-                    <a:blip r:embed="rId64">
+                    <a:blip r:embed="rId48">
                       <a:extLst>
                         <a:ext uri="{28A0092B-C50C-407E-A947-70E740481C1C}">
                           <a14:useLocalDpi xmlns:a14="http://schemas.microsoft.com/office/drawing/2010/main" val="0"/>
@@ -30764,7 +29785,7 @@
                     </pic:cNvPicPr>
                   </pic:nvPicPr>
                   <pic:blipFill>
-                    <a:blip r:embed="rId93" cstate="print">
+                    <a:blip r:embed="rId77" cstate="print">
                       <a:extLst>
                         <a:ext uri="{28A0092B-C50C-407E-A947-70E740481C1C}">
                           <a14:useLocalDpi xmlns:a14="http://schemas.microsoft.com/office/drawing/2010/main" val="0"/>

</xml_diff>

<commit_message>
Explore Operations, which pro- duce new feature sets
</commit_message>
<xml_diff>
--- a/SIGMOD_2014_Materialization optimizations for feature selection workloads _王韬懿1120132046.docx
+++ b/SIGMOD_2014_Materialization optimizations for feature selection workloads _王韬懿1120132046.docx
@@ -10233,6 +10233,20 @@
           <w:rFonts w:ascii="Times" w:hAnsi="Times" w:cs="Times"/>
           <w:lang w:eastAsia="zh-CN"/>
         </w:rPr>
+        <w:t xml:space="preserve"> </w:t>
+      </w:r>
+      <w:r>
+        <w:rPr>
+          <w:rFonts w:ascii="Times" w:hAnsi="Times" w:cs="Times"/>
+          <w:lang w:eastAsia="zh-CN"/>
+        </w:rPr>
+        <w:tab/>
+      </w:r>
+      <w:r>
+        <w:rPr>
+          <w:rFonts w:ascii="Times" w:hAnsi="Times" w:cs="Times"/>
+          <w:lang w:eastAsia="zh-CN"/>
+        </w:rPr>
         <w:t>在</w:t>
       </w:r>
       <w:r>
@@ -10702,6 +10716,763 @@
           <w:lang w:eastAsia="zh-CN"/>
         </w:rPr>
         <w:t>它的评分。</w:t>
+      </w:r>
+      <w:r>
+        <w:rPr>
+          <w:rFonts w:ascii="Times" w:hAnsi="Times" w:cs="Times"/>
+          <w:lang w:eastAsia="zh-CN"/>
+        </w:rPr>
+        <w:br/>
+        <w:t xml:space="preserve"> </w:t>
+      </w:r>
+      <w:r>
+        <w:rPr>
+          <w:rFonts w:ascii="Times" w:hAnsi="Times" w:cs="Times"/>
+          <w:lang w:eastAsia="zh-CN"/>
+        </w:rPr>
+        <w:tab/>
+      </w:r>
+      <w:r>
+        <w:rPr>
+          <w:rFonts w:ascii="Times" w:hAnsi="Times" w:cs="Times"/>
+        </w:rPr>
+        <w:t>Columbus</w:t>
+      </w:r>
+      <w:r>
+        <w:rPr>
+          <w:rFonts w:ascii="Times" w:hAnsi="Times" w:cs="Times"/>
+          <w:lang w:eastAsia="zh-CN"/>
+        </w:rPr>
+        <w:t>有三个主要的</w:t>
+      </w:r>
+      <w:r>
+        <w:rPr>
+          <w:rFonts w:ascii="Times" w:hAnsi="Times" w:cs="Times"/>
+          <w:lang w:eastAsia="zh-CN"/>
+        </w:rPr>
+        <w:t>数据类型：</w:t>
+      </w:r>
+      <w:r>
+        <w:rPr>
+          <w:rFonts w:ascii="Times" w:hAnsi="Times" w:cs="Times"/>
+          <w:lang w:eastAsia="zh-CN"/>
+        </w:rPr>
+        <w:t>一个</w:t>
+      </w:r>
+      <w:r>
+        <w:rPr>
+          <w:rFonts w:ascii="Times" w:hAnsi="Times" w:cs="Times"/>
+          <w:lang w:eastAsia="zh-CN"/>
+        </w:rPr>
+        <w:t>是</w:t>
+      </w:r>
+      <w:r>
+        <w:rPr>
+          <w:rFonts w:ascii="Times" w:hAnsi="Times" w:cs="Times"/>
+          <w:lang w:eastAsia="zh-CN"/>
+        </w:rPr>
+        <w:t>关系型</w:t>
+      </w:r>
+      <w:r>
+        <w:rPr>
+          <w:rFonts w:ascii="Times" w:hAnsi="Times" w:cs="Times"/>
+          <w:lang w:eastAsia="zh-CN"/>
+        </w:rPr>
+        <w:t>数据表</w:t>
+      </w:r>
+      <w:r>
+        <w:rPr>
+          <w:rFonts w:ascii="Times" w:hAnsi="Times" w:cs="Times"/>
+        </w:rPr>
+        <w:t>R(A</w:t>
+      </w:r>
+      <w:r>
+        <w:rPr>
+          <w:rFonts w:ascii="Times" w:hAnsi="Times" w:cs="Times"/>
+          <w:position w:val="-3"/>
+          <w:sz w:val="16"/>
+          <w:szCs w:val="16"/>
+        </w:rPr>
+        <w:t>1</w:t>
+      </w:r>
+      <w:r>
+        <w:rPr>
+          <w:rFonts w:ascii="Times" w:hAnsi="Times" w:cs="Times"/>
+        </w:rPr>
+        <w:t>,...,A</w:t>
+      </w:r>
+      <w:r>
+        <w:rPr>
+          <w:rFonts w:ascii="Times" w:hAnsi="Times" w:cs="Times"/>
+          <w:position w:val="-3"/>
+          <w:sz w:val="16"/>
+          <w:szCs w:val="16"/>
+        </w:rPr>
+        <w:t>d</w:t>
+      </w:r>
+      <w:r>
+        <w:rPr>
+          <w:rFonts w:ascii="Times" w:hAnsi="Times" w:cs="Times"/>
+        </w:rPr>
+        <w:t>).</w:t>
+      </w:r>
+      <w:r>
+        <w:rPr>
+          <w:rFonts w:ascii="Times" w:hAnsi="Times" w:cs="Times"/>
+          <w:position w:val="10"/>
+          <w:sz w:val="16"/>
+          <w:szCs w:val="16"/>
+        </w:rPr>
+        <w:t xml:space="preserve">3 </w:t>
+      </w:r>
+      <w:r>
+        <w:rPr>
+          <w:rFonts w:ascii="Times" w:hAnsi="Times" w:cs="Times"/>
+          <w:lang w:eastAsia="zh-CN"/>
+        </w:rPr>
+        <w:t>的</w:t>
+      </w:r>
+      <w:r>
+        <w:rPr>
+          <w:rFonts w:ascii="Times" w:hAnsi="Times" w:cs="Times"/>
+          <w:lang w:eastAsia="zh-CN"/>
+        </w:rPr>
+        <w:t>数据集</w:t>
+      </w:r>
+      <w:r>
+        <w:rPr>
+          <w:rFonts w:ascii="Times" w:hAnsi="Times" w:cs="Times"/>
+          <w:lang w:eastAsia="zh-CN"/>
+        </w:rPr>
+        <w:t>。</w:t>
+      </w:r>
+      <w:r>
+        <w:rPr>
+          <w:rFonts w:ascii="Times" w:hAnsi="Times" w:cs="Times"/>
+          <w:lang w:eastAsia="zh-CN"/>
+        </w:rPr>
+        <w:t>一个</w:t>
+      </w:r>
+      <w:r>
+        <w:rPr>
+          <w:rFonts w:ascii="Times" w:hAnsi="Times" w:cs="Times"/>
+          <w:lang w:eastAsia="zh-CN"/>
+        </w:rPr>
+        <w:t>数据集</w:t>
+      </w:r>
+      <w:r>
+        <w:rPr>
+          <w:rFonts w:ascii="Times" w:hAnsi="Times" w:cs="Times"/>
+        </w:rPr>
+        <w:t>R(A</w:t>
+      </w:r>
+      <w:r>
+        <w:rPr>
+          <w:rFonts w:ascii="Times" w:hAnsi="Times" w:cs="Times"/>
+          <w:position w:val="-3"/>
+          <w:sz w:val="16"/>
+          <w:szCs w:val="16"/>
+        </w:rPr>
+        <w:t>1</w:t>
+      </w:r>
+      <w:r>
+        <w:rPr>
+          <w:rFonts w:ascii="Times" w:hAnsi="Times" w:cs="Times"/>
+        </w:rPr>
+        <w:t>,...,A</w:t>
+      </w:r>
+      <w:r>
+        <w:rPr>
+          <w:rFonts w:ascii="Times" w:hAnsi="Times" w:cs="Times"/>
+          <w:position w:val="-3"/>
+          <w:sz w:val="16"/>
+          <w:szCs w:val="16"/>
+        </w:rPr>
+        <w:t>d</w:t>
+      </w:r>
+      <w:r>
+        <w:rPr>
+          <w:rFonts w:ascii="Times" w:hAnsi="Times" w:cs="Times"/>
+        </w:rPr>
+        <w:t>)</w:t>
+      </w:r>
+      <w:r>
+        <w:rPr>
+          <w:rFonts w:ascii="Times" w:hAnsi="Times" w:cs="Times"/>
+          <w:lang w:eastAsia="zh-CN"/>
+        </w:rPr>
+        <w:t>的</w:t>
+      </w:r>
+      <w:r>
+        <w:rPr>
+          <w:rFonts w:ascii="Times" w:hAnsi="Times" w:cs="Times"/>
+          <w:lang w:eastAsia="zh-CN"/>
+        </w:rPr>
+        <w:t>特征集</w:t>
+      </w:r>
+      <w:r>
+        <w:rPr>
+          <w:rFonts w:ascii="Times" w:hAnsi="Times" w:cs="Times"/>
+          <w:lang w:eastAsia="zh-CN"/>
+        </w:rPr>
+        <w:t>F</w:t>
+      </w:r>
+      <w:r>
+        <w:rPr>
+          <w:rFonts w:ascii="Times" w:hAnsi="Times" w:cs="Times"/>
+          <w:lang w:eastAsia="zh-CN"/>
+        </w:rPr>
+        <w:t>是属性</w:t>
+      </w:r>
+      <w:r>
+        <w:rPr>
+          <w:rFonts w:ascii="Times" w:hAnsi="Times" w:cs="Times"/>
+          <w:lang w:eastAsia="zh-CN"/>
+        </w:rPr>
+        <w:t>的</w:t>
+      </w:r>
+      <w:r>
+        <w:rPr>
+          <w:rFonts w:ascii="Times" w:hAnsi="Times" w:cs="Times" w:hint="eastAsia"/>
+          <w:lang w:eastAsia="zh-CN"/>
+        </w:rPr>
+        <w:t>子集</w:t>
+      </w:r>
+      <w:r>
+        <w:rPr>
+          <w:rFonts w:ascii="Times" w:hAnsi="Times" w:cs="Times"/>
+        </w:rPr>
+        <w:t xml:space="preserve">F </w:t>
+      </w:r>
+      <w:r>
+        <w:rPr>
+          <w:rFonts w:ascii="MS Mincho" w:eastAsia="MS Mincho" w:hAnsi="MS Mincho" w:cs="MS Mincho"/>
+        </w:rPr>
+        <w:t>⊆</w:t>
+      </w:r>
+      <w:r>
+        <w:rPr>
+          <w:rFonts w:ascii="Times" w:hAnsi="Times" w:cs="Times"/>
+        </w:rPr>
+        <w:t xml:space="preserve"> {A</w:t>
+      </w:r>
+      <w:r>
+        <w:rPr>
+          <w:rFonts w:ascii="Times" w:hAnsi="Times" w:cs="Times"/>
+          <w:position w:val="-3"/>
+          <w:sz w:val="16"/>
+          <w:szCs w:val="16"/>
+        </w:rPr>
+        <w:t>1</w:t>
+      </w:r>
+      <w:r>
+        <w:rPr>
+          <w:rFonts w:ascii="Times" w:hAnsi="Times" w:cs="Times"/>
+        </w:rPr>
+        <w:t>,...,A</w:t>
+      </w:r>
+      <w:r>
+        <w:rPr>
+          <w:rFonts w:ascii="Times" w:hAnsi="Times" w:cs="Times"/>
+          <w:position w:val="-3"/>
+          <w:sz w:val="16"/>
+          <w:szCs w:val="16"/>
+        </w:rPr>
+        <w:t>d</w:t>
+      </w:r>
+      <w:r>
+        <w:rPr>
+          <w:rFonts w:ascii="Times" w:hAnsi="Times" w:cs="Times"/>
+        </w:rPr>
+        <w:t>}</w:t>
+      </w:r>
+      <w:r>
+        <w:rPr>
+          <w:rFonts w:ascii="Times" w:hAnsi="Times" w:cs="Times"/>
+          <w:lang w:eastAsia="zh-CN"/>
+        </w:rPr>
+        <w:t>。</w:t>
+      </w:r>
+      <w:r>
+        <w:rPr>
+          <w:rFonts w:ascii="Times" w:hAnsi="Times" w:cs="Times"/>
+          <w:lang w:eastAsia="zh-CN"/>
+        </w:rPr>
+        <w:t>一个</w:t>
+      </w:r>
+      <w:r>
+        <w:rPr>
+          <w:rFonts w:ascii="Times" w:hAnsi="Times" w:cs="Times"/>
+          <w:lang w:eastAsia="zh-CN"/>
+        </w:rPr>
+        <w:t>特征集</w:t>
+      </w:r>
+      <w:r>
+        <w:rPr>
+          <w:rFonts w:ascii="Times" w:hAnsi="Times" w:cs="Times" w:hint="eastAsia"/>
+          <w:lang w:eastAsia="zh-CN"/>
+        </w:rPr>
+        <w:t>的</w:t>
+      </w:r>
+      <w:r>
+        <w:rPr>
+          <w:rFonts w:ascii="Times" w:hAnsi="Times" w:cs="Times"/>
+          <w:lang w:eastAsia="zh-CN"/>
+        </w:rPr>
+        <w:t>模型</w:t>
+      </w:r>
+      <w:r>
+        <w:rPr>
+          <w:rFonts w:ascii="Times" w:hAnsi="Times" w:cs="Times"/>
+          <w:lang w:eastAsia="zh-CN"/>
+        </w:rPr>
+        <w:t>是一个</w:t>
+      </w:r>
+      <w:r>
+        <w:rPr>
+          <w:rFonts w:ascii="Times" w:hAnsi="Times" w:cs="Times"/>
+          <w:lang w:eastAsia="zh-CN"/>
+        </w:rPr>
+        <w:t>给每个</w:t>
+      </w:r>
+      <w:r>
+        <w:rPr>
+          <w:rFonts w:ascii="Times" w:hAnsi="Times" w:cs="Times"/>
+          <w:lang w:eastAsia="zh-CN"/>
+        </w:rPr>
+        <w:t>特征</w:t>
+      </w:r>
+      <w:r>
+        <w:rPr>
+          <w:rFonts w:ascii="Times" w:hAnsi="Times" w:cs="Times" w:hint="eastAsia"/>
+          <w:lang w:eastAsia="zh-CN"/>
+        </w:rPr>
+        <w:t>赋</w:t>
+      </w:r>
+      <w:r>
+        <w:rPr>
+          <w:rFonts w:ascii="Times" w:hAnsi="Times" w:cs="Times"/>
+          <w:lang w:eastAsia="zh-CN"/>
+        </w:rPr>
+        <w:t>一个真实</w:t>
+      </w:r>
+      <w:r>
+        <w:rPr>
+          <w:rFonts w:ascii="Times" w:hAnsi="Times" w:cs="Times"/>
+          <w:lang w:eastAsia="zh-CN"/>
+        </w:rPr>
+        <w:t>权重</w:t>
+      </w:r>
+      <w:r>
+        <w:rPr>
+          <w:rFonts w:ascii="Times" w:hAnsi="Times" w:cs="Times" w:hint="eastAsia"/>
+          <w:lang w:eastAsia="zh-CN"/>
+        </w:rPr>
+        <w:t>值</w:t>
+      </w:r>
+      <w:r>
+        <w:rPr>
+          <w:rFonts w:ascii="Times" w:hAnsi="Times" w:cs="Times"/>
+          <w:lang w:eastAsia="zh-CN"/>
+        </w:rPr>
+        <w:t>的</w:t>
+      </w:r>
+      <w:r>
+        <w:rPr>
+          <w:rFonts w:ascii="Times" w:hAnsi="Times" w:cs="Times" w:hint="eastAsia"/>
+          <w:lang w:eastAsia="zh-CN"/>
+        </w:rPr>
+        <w:t>向量</w:t>
+      </w:r>
+      <w:r>
+        <w:rPr>
+          <w:rFonts w:ascii="Times" w:hAnsi="Times" w:cs="Times"/>
+          <w:lang w:eastAsia="zh-CN"/>
+        </w:rPr>
+        <w:t>。</w:t>
+      </w:r>
+      <w:r>
+        <w:rPr>
+          <w:rFonts w:ascii="Times" w:hAnsi="Times" w:cs="Times"/>
+          <w:lang w:eastAsia="zh-CN"/>
+        </w:rPr>
+        <w:t>如</w:t>
+      </w:r>
+      <w:r>
+        <w:rPr>
+          <w:rFonts w:ascii="Times" w:hAnsi="Times" w:cs="Times"/>
+          <w:lang w:eastAsia="zh-CN"/>
+        </w:rPr>
+        <w:t>图</w:t>
+      </w:r>
+      <w:r>
+        <w:rPr>
+          <w:rFonts w:ascii="Times" w:hAnsi="Times" w:cs="Times"/>
+          <w:lang w:eastAsia="zh-CN"/>
+        </w:rPr>
+        <w:t>3</w:t>
+      </w:r>
+      <w:r>
+        <w:rPr>
+          <w:rFonts w:ascii="Times" w:hAnsi="Times" w:cs="Times" w:hint="eastAsia"/>
+          <w:lang w:eastAsia="zh-CN"/>
+        </w:rPr>
+        <w:t>中所示</w:t>
+      </w:r>
+      <w:r>
+        <w:rPr>
+          <w:rFonts w:ascii="Times" w:hAnsi="Times" w:cs="Times"/>
+          <w:lang w:eastAsia="zh-CN"/>
+        </w:rPr>
+        <w:t>，</w:t>
+      </w:r>
+      <w:r>
+        <w:rPr>
+          <w:rFonts w:ascii="Times" w:hAnsi="Times" w:cs="Times"/>
+        </w:rPr>
+        <w:t>Columbus</w:t>
+      </w:r>
+      <w:r>
+        <w:rPr>
+          <w:rFonts w:ascii="Times" w:hAnsi="Times" w:cs="Times"/>
+          <w:lang w:eastAsia="zh-CN"/>
+        </w:rPr>
+        <w:t>支持一些</w:t>
+      </w:r>
+      <w:r>
+        <w:rPr>
+          <w:rFonts w:ascii="Times" w:hAnsi="Times" w:cs="Times"/>
+          <w:lang w:eastAsia="zh-CN"/>
+        </w:rPr>
+        <w:t>操作。</w:t>
+      </w:r>
+      <w:r>
+        <w:rPr>
+          <w:rFonts w:ascii="Times" w:hAnsi="Times" w:cs="Times"/>
+          <w:lang w:eastAsia="zh-CN"/>
+        </w:rPr>
+        <w:t>我们</w:t>
+      </w:r>
+      <w:r>
+        <w:rPr>
+          <w:rFonts w:ascii="Times" w:hAnsi="Times" w:cs="Times"/>
+          <w:lang w:eastAsia="zh-CN"/>
+        </w:rPr>
+        <w:t>基于</w:t>
+      </w:r>
+      <w:r>
+        <w:rPr>
+          <w:rFonts w:ascii="Times" w:hAnsi="Times" w:cs="Times"/>
+          <w:lang w:eastAsia="zh-CN"/>
+        </w:rPr>
+        <w:t>一个操作</w:t>
+      </w:r>
+      <w:r>
+        <w:rPr>
+          <w:rFonts w:ascii="Times" w:hAnsi="Times" w:cs="Times"/>
+          <w:lang w:eastAsia="zh-CN"/>
+        </w:rPr>
+        <w:t>会产生</w:t>
+      </w:r>
+      <w:r>
+        <w:rPr>
+          <w:rFonts w:ascii="Times" w:hAnsi="Times" w:cs="Times"/>
+          <w:lang w:eastAsia="zh-CN"/>
+        </w:rPr>
+        <w:t>什么类型的输出</w:t>
+      </w:r>
+      <w:r>
+        <w:rPr>
+          <w:rFonts w:ascii="Times" w:hAnsi="Times" w:cs="Times"/>
+          <w:lang w:eastAsia="zh-CN"/>
+        </w:rPr>
+        <w:t>对这些</w:t>
+      </w:r>
+      <w:r>
+        <w:rPr>
+          <w:rFonts w:ascii="Times" w:hAnsi="Times" w:cs="Times"/>
+          <w:lang w:eastAsia="zh-CN"/>
+        </w:rPr>
+        <w:t>操作分类</w:t>
+      </w:r>
+      <w:r>
+        <w:rPr>
+          <w:rFonts w:ascii="Times" w:hAnsi="Times" w:cs="Times"/>
+          <w:lang w:eastAsia="zh-CN"/>
+        </w:rPr>
+        <w:t>，</w:t>
+      </w:r>
+      <w:r>
+        <w:rPr>
+          <w:rFonts w:ascii="Times" w:hAnsi="Times" w:cs="Times"/>
+          <w:lang w:eastAsia="zh-CN"/>
+        </w:rPr>
+        <w:t>并且</w:t>
+      </w:r>
+      <w:r>
+        <w:rPr>
+          <w:rFonts w:ascii="Times" w:hAnsi="Times" w:cs="Times"/>
+          <w:lang w:eastAsia="zh-CN"/>
+        </w:rPr>
+        <w:t>对这些</w:t>
+      </w:r>
+      <w:r>
+        <w:rPr>
+          <w:rFonts w:ascii="Times" w:hAnsi="Times" w:cs="Times"/>
+          <w:lang w:eastAsia="zh-CN"/>
+        </w:rPr>
+        <w:t>类别</w:t>
+      </w:r>
+      <w:r>
+        <w:rPr>
+          <w:rFonts w:ascii="Times" w:hAnsi="Times" w:cs="Times"/>
+          <w:lang w:eastAsia="zh-CN"/>
+        </w:rPr>
+        <w:t>按照</w:t>
+      </w:r>
+      <w:r>
+        <w:rPr>
+          <w:rFonts w:ascii="Times" w:hAnsi="Times" w:cs="Times"/>
+        </w:rPr>
+        <w:t>Columbus</w:t>
+      </w:r>
+      <w:r>
+        <w:rPr>
+          <w:rFonts w:ascii="Times" w:hAnsi="Times" w:cs="Times"/>
+          <w:lang w:eastAsia="zh-CN"/>
+        </w:rPr>
+        <w:t>能够</w:t>
+      </w:r>
+      <w:r>
+        <w:rPr>
+          <w:rFonts w:ascii="Times" w:hAnsi="Times" w:cs="Times"/>
+          <w:lang w:eastAsia="zh-CN"/>
+        </w:rPr>
+        <w:t>执行这些操作</w:t>
+      </w:r>
+      <w:r>
+        <w:rPr>
+          <w:rFonts w:ascii="Times" w:hAnsi="Times" w:cs="Times"/>
+          <w:lang w:eastAsia="zh-CN"/>
+        </w:rPr>
+        <w:t>的优化复杂度</w:t>
+      </w:r>
+      <w:r>
+        <w:rPr>
+          <w:rFonts w:ascii="Times" w:hAnsi="Times" w:cs="Times"/>
+          <w:lang w:eastAsia="zh-CN"/>
+        </w:rPr>
+        <w:t>进行</w:t>
+      </w:r>
+      <w:r>
+        <w:rPr>
+          <w:rFonts w:ascii="Times" w:hAnsi="Times" w:cs="Times" w:hint="eastAsia"/>
+          <w:lang w:eastAsia="zh-CN"/>
+        </w:rPr>
+        <w:t>粗略</w:t>
+      </w:r>
+      <w:r>
+        <w:rPr>
+          <w:rFonts w:ascii="Times" w:hAnsi="Times" w:cs="Times" w:hint="eastAsia"/>
+          <w:lang w:eastAsia="zh-CN"/>
+        </w:rPr>
+        <w:t>升序</w:t>
+      </w:r>
+      <w:r>
+        <w:rPr>
+          <w:rFonts w:ascii="Times" w:hAnsi="Times" w:cs="Times"/>
+          <w:lang w:eastAsia="zh-CN"/>
+        </w:rPr>
+        <w:t>排序</w:t>
+      </w:r>
+      <w:r>
+        <w:rPr>
+          <w:rFonts w:ascii="Times" w:hAnsi="Times" w:cs="Times"/>
+          <w:lang w:eastAsia="zh-CN"/>
+        </w:rPr>
+        <w:t>，</w:t>
+      </w:r>
+      <w:r>
+        <w:rPr>
+          <w:rFonts w:ascii="Times" w:hAnsi="Times" w:cs="Times"/>
+          <w:lang w:eastAsia="zh-CN"/>
+        </w:rPr>
+        <w:t>这些</w:t>
+      </w:r>
+      <w:r>
+        <w:rPr>
+          <w:rFonts w:ascii="Times" w:hAnsi="Times" w:cs="Times"/>
+          <w:lang w:eastAsia="zh-CN"/>
+        </w:rPr>
+        <w:t>操作包括：</w:t>
+      </w:r>
+      <w:r>
+        <w:rPr>
+          <w:rFonts w:ascii="Times" w:hAnsi="Times" w:cs="Times"/>
+          <w:lang w:eastAsia="zh-CN"/>
+        </w:rPr>
+        <w:t>(1)</w:t>
+      </w:r>
+      <w:r>
+        <w:rPr>
+          <w:rFonts w:ascii="Times" w:hAnsi="Times" w:cs="Times"/>
+          <w:lang w:eastAsia="zh-CN"/>
+        </w:rPr>
+        <w:t>产生新数据集</w:t>
+      </w:r>
+      <w:r>
+        <w:rPr>
+          <w:rFonts w:ascii="Times" w:hAnsi="Times" w:cs="Times" w:hint="eastAsia"/>
+          <w:lang w:eastAsia="zh-CN"/>
+        </w:rPr>
+        <w:t>的</w:t>
+      </w:r>
+      <w:r>
+        <w:rPr>
+          <w:rFonts w:ascii="Times" w:hAnsi="Times" w:cs="Times" w:hint="eastAsia"/>
+          <w:lang w:eastAsia="zh-CN"/>
+        </w:rPr>
+        <w:t>数据转换操作</w:t>
+      </w:r>
+      <w:r>
+        <w:rPr>
+          <w:rFonts w:ascii="Times" w:hAnsi="Times" w:cs="Times"/>
+          <w:lang w:eastAsia="zh-CN"/>
+        </w:rPr>
+        <w:t>；</w:t>
+      </w:r>
+      <w:r>
+        <w:rPr>
+          <w:rFonts w:ascii="Times" w:hAnsi="Times" w:cs="Times"/>
+          <w:lang w:eastAsia="zh-CN"/>
+        </w:rPr>
+        <w:t>(2)</w:t>
+      </w:r>
+      <w:r>
+        <w:rPr>
+          <w:rFonts w:ascii="Times" w:hAnsi="Times" w:cs="Times"/>
+          <w:lang w:eastAsia="zh-CN"/>
+        </w:rPr>
+        <w:t>评价</w:t>
+      </w:r>
+      <w:r>
+        <w:rPr>
+          <w:rFonts w:ascii="Times" w:hAnsi="Times" w:cs="Times"/>
+          <w:lang w:eastAsia="zh-CN"/>
+        </w:rPr>
+        <w:t>数据集</w:t>
+      </w:r>
+      <w:r>
+        <w:rPr>
+          <w:rFonts w:ascii="Times" w:hAnsi="Times" w:cs="Times" w:hint="eastAsia"/>
+          <w:lang w:eastAsia="zh-CN"/>
+        </w:rPr>
+        <w:t>和</w:t>
+      </w:r>
+      <w:r>
+        <w:rPr>
+          <w:rFonts w:ascii="Times" w:hAnsi="Times" w:cs="Times"/>
+          <w:lang w:eastAsia="zh-CN"/>
+        </w:rPr>
+        <w:t>模型的</w:t>
+      </w:r>
+      <w:r>
+        <w:rPr>
+          <w:rFonts w:ascii="Times" w:hAnsi="Times" w:cs="Times"/>
+          <w:lang w:eastAsia="zh-CN"/>
+        </w:rPr>
+        <w:t>评价操作</w:t>
+      </w:r>
+      <w:r>
+        <w:rPr>
+          <w:rFonts w:ascii="Times" w:hAnsi="Times" w:cs="Times"/>
+          <w:lang w:eastAsia="zh-CN"/>
+        </w:rPr>
+        <w:t>；</w:t>
+      </w:r>
+      <w:r>
+        <w:rPr>
+          <w:rFonts w:ascii="Times" w:hAnsi="Times" w:cs="Times"/>
+          <w:lang w:eastAsia="zh-CN"/>
+        </w:rPr>
+        <w:t>(3)</w:t>
+      </w:r>
+      <w:r>
+        <w:rPr>
+          <w:rFonts w:ascii="Times" w:hAnsi="Times" w:cs="Times"/>
+          <w:lang w:eastAsia="zh-CN"/>
+        </w:rPr>
+        <w:t>给定</w:t>
+      </w:r>
+      <w:r>
+        <w:rPr>
+          <w:rFonts w:ascii="Times" w:hAnsi="Times" w:cs="Times"/>
+          <w:lang w:eastAsia="zh-CN"/>
+        </w:rPr>
+        <w:t>一个特征集</w:t>
+      </w:r>
+      <w:r>
+        <w:rPr>
+          <w:rFonts w:ascii="Times" w:hAnsi="Times" w:cs="Times" w:hint="eastAsia"/>
+          <w:lang w:eastAsia="zh-CN"/>
+        </w:rPr>
+        <w:t>产生</w:t>
+      </w:r>
+      <w:r>
+        <w:rPr>
+          <w:rFonts w:ascii="Times" w:hAnsi="Times" w:cs="Times"/>
+          <w:lang w:eastAsia="zh-CN"/>
+        </w:rPr>
+        <w:t>一个模型的</w:t>
+      </w:r>
+      <w:r>
+        <w:rPr>
+          <w:rFonts w:ascii="Times" w:hAnsi="Times" w:cs="Times"/>
+          <w:lang w:eastAsia="zh-CN"/>
+        </w:rPr>
+        <w:t>回归操作</w:t>
+      </w:r>
+      <w:r>
+        <w:rPr>
+          <w:rFonts w:ascii="Times" w:hAnsi="Times" w:cs="Times"/>
+          <w:lang w:eastAsia="zh-CN"/>
+        </w:rPr>
+        <w:t>；</w:t>
+      </w:r>
+      <w:r>
+        <w:rPr>
+          <w:rFonts w:ascii="Times" w:hAnsi="Times" w:cs="Times"/>
+          <w:lang w:eastAsia="zh-CN"/>
+        </w:rPr>
+        <w:t>(4)</w:t>
+      </w:r>
+      <w:r>
+        <w:rPr>
+          <w:rFonts w:ascii="Times" w:hAnsi="Times" w:cs="Times"/>
+          <w:lang w:eastAsia="zh-CN"/>
+        </w:rPr>
+        <w:t>产生</w:t>
+      </w:r>
+      <w:r>
+        <w:rPr>
+          <w:rFonts w:ascii="Times" w:hAnsi="Times" w:cs="Times"/>
+          <w:lang w:eastAsia="zh-CN"/>
+        </w:rPr>
+        <w:t>以下特征集</w:t>
+      </w:r>
+      <w:r>
+        <w:rPr>
+          <w:rFonts w:ascii="Times" w:hAnsi="Times" w:cs="Times" w:hint="eastAsia"/>
+          <w:lang w:eastAsia="zh-CN"/>
+        </w:rPr>
+        <w:t>的</w:t>
+      </w:r>
+      <w:r>
+        <w:rPr>
+          <w:rFonts w:ascii="Times" w:hAnsi="Times" w:cs="Times"/>
+          <w:lang w:eastAsia="zh-CN"/>
+        </w:rPr>
+        <w:t>探索操作：</w:t>
       </w:r>
     </w:p>
     <w:p>
@@ -10721,165 +11492,8 @@
         <w:rPr>
           <w:rFonts w:ascii="Times" w:hAnsi="Times" w:cs="Times"/>
         </w:rPr>
-        <w:t xml:space="preserve">Columbus has three major </w:t>
-      </w:r>
-      <w:proofErr w:type="spellStart"/>
-      <w:r>
-        <w:rPr>
-          <w:rFonts w:ascii="Times" w:hAnsi="Times" w:cs="Times"/>
-        </w:rPr>
-        <w:t>datatypes</w:t>
-      </w:r>
-      <w:proofErr w:type="spellEnd"/>
-      <w:r>
-        <w:rPr>
-          <w:rFonts w:ascii="Times" w:hAnsi="Times" w:cs="Times"/>
-        </w:rPr>
-        <w:t>: A data set, which is a relational table R(A</w:t>
-      </w:r>
-      <w:r>
-        <w:rPr>
-          <w:rFonts w:ascii="Times" w:hAnsi="Times" w:cs="Times"/>
-          <w:position w:val="-3"/>
-          <w:sz w:val="16"/>
-          <w:szCs w:val="16"/>
-        </w:rPr>
-        <w:t>1</w:t>
-      </w:r>
-      <w:r>
-        <w:rPr>
-          <w:rFonts w:ascii="Times" w:hAnsi="Times" w:cs="Times"/>
-        </w:rPr>
-        <w:t>,...,A</w:t>
-      </w:r>
-      <w:r>
-        <w:rPr>
-          <w:rFonts w:ascii="Times" w:hAnsi="Times" w:cs="Times"/>
-          <w:position w:val="-3"/>
-          <w:sz w:val="16"/>
-          <w:szCs w:val="16"/>
-        </w:rPr>
-        <w:t>d</w:t>
-      </w:r>
-      <w:r>
-        <w:rPr>
-          <w:rFonts w:ascii="Times" w:hAnsi="Times" w:cs="Times"/>
-        </w:rPr>
-        <w:t>).</w:t>
-      </w:r>
-      <w:r>
-        <w:rPr>
-          <w:rFonts w:ascii="Times" w:hAnsi="Times" w:cs="Times"/>
-          <w:position w:val="10"/>
-          <w:sz w:val="16"/>
-          <w:szCs w:val="16"/>
-        </w:rPr>
-        <w:t xml:space="preserve">3 </w:t>
-      </w:r>
-      <w:r>
-        <w:rPr>
-          <w:rFonts w:ascii="Times" w:hAnsi="Times" w:cs="Times"/>
-        </w:rPr>
-        <w:t>A feature set F for a dataset R(A</w:t>
-      </w:r>
-      <w:r>
-        <w:rPr>
-          <w:rFonts w:ascii="Times" w:hAnsi="Times" w:cs="Times"/>
-          <w:position w:val="-3"/>
-          <w:sz w:val="16"/>
-          <w:szCs w:val="16"/>
-        </w:rPr>
-        <w:t>1</w:t>
-      </w:r>
-      <w:r>
-        <w:rPr>
-          <w:rFonts w:ascii="Times" w:hAnsi="Times" w:cs="Times"/>
-        </w:rPr>
-        <w:t>,...,A</w:t>
-      </w:r>
-      <w:r>
-        <w:rPr>
-          <w:rFonts w:ascii="Times" w:hAnsi="Times" w:cs="Times"/>
-          <w:position w:val="-3"/>
-          <w:sz w:val="16"/>
-          <w:szCs w:val="16"/>
-        </w:rPr>
-        <w:t>d</w:t>
-      </w:r>
-      <w:r>
-        <w:rPr>
-          <w:rFonts w:ascii="Times" w:hAnsi="Times" w:cs="Times"/>
-        </w:rPr>
-        <w:t xml:space="preserve">) is a subset of the attributes F </w:t>
-      </w:r>
-      <w:r>
-        <w:rPr>
-          <w:rFonts w:ascii="MS Mincho" w:eastAsia="MS Mincho" w:hAnsi="MS Mincho" w:cs="MS Mincho"/>
-        </w:rPr>
-        <w:t>⊆</w:t>
-      </w:r>
-      <w:r>
-        <w:rPr>
-          <w:rFonts w:ascii="Times" w:hAnsi="Times" w:cs="Times"/>
-        </w:rPr>
-        <w:t xml:space="preserve"> {A</w:t>
-      </w:r>
-      <w:r>
-        <w:rPr>
-          <w:rFonts w:ascii="Times" w:hAnsi="Times" w:cs="Times"/>
-          <w:position w:val="-3"/>
-          <w:sz w:val="16"/>
-          <w:szCs w:val="16"/>
-        </w:rPr>
-        <w:t>1</w:t>
-      </w:r>
-      <w:r>
-        <w:rPr>
-          <w:rFonts w:ascii="Times" w:hAnsi="Times" w:cs="Times"/>
-        </w:rPr>
-        <w:t>,...,A</w:t>
-      </w:r>
-      <w:r>
-        <w:rPr>
-          <w:rFonts w:ascii="Times" w:hAnsi="Times" w:cs="Times"/>
-          <w:position w:val="-3"/>
-          <w:sz w:val="16"/>
-          <w:szCs w:val="16"/>
-        </w:rPr>
-        <w:t>d</w:t>
-      </w:r>
-      <w:r>
-        <w:rPr>
-          <w:rFonts w:ascii="Times" w:hAnsi="Times" w:cs="Times"/>
-        </w:rPr>
-        <w:t xml:space="preserve">}. A model for a feature set is a vector that assigns each feature a real-valued weight. As shown in Fig- </w:t>
-      </w:r>
-      <w:proofErr w:type="spellStart"/>
-      <w:r>
-        <w:rPr>
-          <w:rFonts w:ascii="Times" w:hAnsi="Times" w:cs="Times"/>
-        </w:rPr>
-        <w:t>ure</w:t>
-      </w:r>
-      <w:proofErr w:type="spellEnd"/>
-      <w:r>
-        <w:rPr>
-          <w:rFonts w:ascii="Times" w:hAnsi="Times" w:cs="Times"/>
-        </w:rPr>
-        <w:t xml:space="preserve"> 3, Columbus supports several operations. We classify these operators based on what types of output an operator produces and order the classes in roughly increasing order of the sophistication of optimization that Columbus is able to perform for such operations (see Figure 3 for examples): (1) Data Transformation Operations, which produce new data sets; (2) Evaluate Operations, which evaluate data sets and models; (3) Regression Operations, which produce a model given a feature set; and (4) Explore Operations, which pro- duce new feature sets: </w:t>
-      </w:r>
-    </w:p>
-    <w:p>
-      <w:pPr>
-        <w:widowControl w:val="0"/>
-        <w:autoSpaceDE w:val="0"/>
-        <w:autoSpaceDN w:val="0"/>
-        <w:adjustRightInd w:val="0"/>
-        <w:spacing w:after="240" w:line="280" w:lineRule="atLeast"/>
-        <w:rPr>
-          <w:rFonts w:ascii="Times" w:hAnsi="Times" w:cs="Times"/>
-        </w:rPr>
-      </w:pPr>
+        <w:t xml:space="preserve"> </w:t>
+      </w:r>
       <w:r>
         <w:rPr>
           <w:rFonts w:ascii="Times" w:hAnsi="Times" w:cs="Times"/>
@@ -11163,22 +11777,28 @@
         <w:rPr>
           <w:rFonts w:ascii="Times" w:hAnsi="Times" w:cs="Times"/>
         </w:rPr>
+        <w:t xml:space="preserve">(2) Evaluate. These operations obtain various numeric scores given a feature set including descriptive scores for the input feature set, e.g., mean, variance, or Pearson </w:t>
+      </w:r>
+      <w:proofErr w:type="spellStart"/>
+      <w:r>
+        <w:rPr>
+          <w:rFonts w:ascii="Times" w:hAnsi="Times" w:cs="Times"/>
+        </w:rPr>
+        <w:t>cor</w:t>
+      </w:r>
+      <w:proofErr w:type="spellEnd"/>
+      <w:r>
+        <w:rPr>
+          <w:rFonts w:ascii="Times" w:hAnsi="Times" w:cs="Times"/>
+        </w:rPr>
+        <w:t xml:space="preserve">- relations and </w:t>
+      </w:r>
+      <w:r>
+        <w:rPr>
+          <w:rFonts w:ascii="Times" w:hAnsi="Times" w:cs="Times"/>
+        </w:rPr>
         <w:lastRenderedPageBreak/>
-        <w:t xml:space="preserve">(2) Evaluate. These operations obtain various numeric scores given a feature set including descriptive scores for the input feature set, e.g., mean, variance, or Pearson </w:t>
-      </w:r>
-      <w:proofErr w:type="spellStart"/>
-      <w:r>
-        <w:rPr>
-          <w:rFonts w:ascii="Times" w:hAnsi="Times" w:cs="Times"/>
-        </w:rPr>
-        <w:t>cor</w:t>
-      </w:r>
-      <w:proofErr w:type="spellEnd"/>
-      <w:r>
-        <w:rPr>
-          <w:rFonts w:ascii="Times" w:hAnsi="Times" w:cs="Times"/>
-        </w:rPr>
-        <w:t xml:space="preserve">- relations and scores computed after regression, e.g., cross- validation error (e.g., of logistic regression), and </w:t>
+        <w:t xml:space="preserve">scores computed after regression, e.g., cross- validation error (e.g., of logistic regression), and </w:t>
       </w:r>
       <w:proofErr w:type="spellStart"/>
       <w:r>
@@ -12047,7 +12667,6 @@
         <w:rPr>
           <w:rFonts w:ascii="Times" w:hAnsi="Times" w:cs="Times"/>
         </w:rPr>
-        <w:lastRenderedPageBreak/>
         <w:t>Our goal is to find an x(t) that satisfies the error</w:t>
       </w:r>
       <w:r>
@@ -12153,6 +12772,7 @@
         <w:rPr>
           <w:rFonts w:ascii="Times" w:hAnsi="Times" w:cs="Times"/>
         </w:rPr>
+        <w:lastRenderedPageBreak/>
         <w:t>A basic block, B, is a set of tasks with common data (A, b) but with possibly different feature sets F</w:t>
       </w:r>
       <w:r>

</xml_diff>

<commit_message>
Columbus supports either of these conditions and can perform optimizations based on the type of model
</commit_message>
<xml_diff>
--- a/SIGMOD_2014_Materialization optimizations for feature selection workloads _王韬懿1120132046.docx
+++ b/SIGMOD_2014_Materialization optimizations for feature selection workloads _王韬懿1120132046.docx
@@ -11892,7 +11892,7 @@
           <w:rFonts w:ascii="Times" w:hAnsi="Times" w:cs="Times"/>
           <w:b/>
         </w:rPr>
-        <w:t xml:space="preserve">(2) </w:t>
+        <w:t>(2)</w:t>
       </w:r>
       <w:r>
         <w:rPr>
@@ -12201,6 +12201,395 @@
           <w:lang w:eastAsia="zh-CN"/>
         </w:rPr>
         <w:t>计算。</w:t>
+      </w:r>
+      <w:r>
+        <w:rPr>
+          <w:rFonts w:ascii="Times" w:hAnsi="Times" w:cs="Times"/>
+          <w:lang w:eastAsia="zh-CN"/>
+        </w:rPr>
+        <w:br/>
+      </w:r>
+      <w:r>
+        <w:rPr>
+          <w:rFonts w:ascii="Times" w:hAnsi="Times" w:cs="Times"/>
+          <w:b/>
+          <w:lang w:eastAsia="zh-CN"/>
+        </w:rPr>
+        <w:t xml:space="preserve"> </w:t>
+      </w:r>
+      <w:r>
+        <w:rPr>
+          <w:rFonts w:ascii="Times" w:hAnsi="Times" w:cs="Times"/>
+          <w:b/>
+          <w:lang w:eastAsia="zh-CN"/>
+        </w:rPr>
+        <w:tab/>
+      </w:r>
+      <w:r>
+        <w:rPr>
+          <w:rFonts w:ascii="Times" w:hAnsi="Times" w:cs="Times"/>
+          <w:b/>
+          <w:lang w:eastAsia="zh-CN"/>
+        </w:rPr>
+        <w:t>(3)</w:t>
+      </w:r>
+      <w:r>
+        <w:rPr>
+          <w:rFonts w:ascii="Times" w:hAnsi="Times" w:cs="Times"/>
+          <w:b/>
+          <w:lang w:eastAsia="zh-CN"/>
+        </w:rPr>
+        <w:t>回归</w:t>
+      </w:r>
+      <w:r>
+        <w:rPr>
+          <w:rFonts w:ascii="Times" w:hAnsi="Times" w:cs="Times"/>
+          <w:b/>
+          <w:lang w:eastAsia="zh-CN"/>
+        </w:rPr>
+        <w:t xml:space="preserve"> </w:t>
+      </w:r>
+      <w:r>
+        <w:rPr>
+          <w:rFonts w:ascii="Times" w:hAnsi="Times" w:cs="Times"/>
+          <w:lang w:eastAsia="zh-CN"/>
+        </w:rPr>
+        <w:t>这些</w:t>
+      </w:r>
+      <w:r>
+        <w:rPr>
+          <w:rFonts w:ascii="Times" w:hAnsi="Times" w:cs="Times"/>
+          <w:lang w:eastAsia="zh-CN"/>
+        </w:rPr>
+        <w:t>操作</w:t>
+      </w:r>
+      <w:r>
+        <w:rPr>
+          <w:rFonts w:ascii="Times" w:hAnsi="Times" w:cs="Times"/>
+          <w:lang w:eastAsia="zh-CN"/>
+        </w:rPr>
+        <w:t>通过</w:t>
+      </w:r>
+      <w:r>
+        <w:rPr>
+          <w:rFonts w:ascii="Times" w:hAnsi="Times" w:cs="Times" w:hint="eastAsia"/>
+          <w:lang w:eastAsia="zh-CN"/>
+        </w:rPr>
+        <w:t>给定</w:t>
+      </w:r>
+      <w:r>
+        <w:rPr>
+          <w:rFonts w:ascii="Times" w:hAnsi="Times" w:cs="Times"/>
+          <w:lang w:eastAsia="zh-CN"/>
+        </w:rPr>
+        <w:t>一个特征和数据集</w:t>
+      </w:r>
+      <w:r>
+        <w:rPr>
+          <w:rFonts w:ascii="Times" w:hAnsi="Times" w:cs="Times"/>
+          <w:lang w:eastAsia="zh-CN"/>
+        </w:rPr>
+        <w:t>获得一个模型，</w:t>
+      </w:r>
+      <w:r>
+        <w:rPr>
+          <w:rFonts w:ascii="Times" w:hAnsi="Times" w:cs="Times"/>
+          <w:lang w:eastAsia="zh-CN"/>
+        </w:rPr>
+        <w:t>比如：</w:t>
+      </w:r>
+      <w:r>
+        <w:rPr>
+          <w:rFonts w:ascii="Times" w:hAnsi="Times" w:cs="Times"/>
+          <w:lang w:eastAsia="zh-CN"/>
+        </w:rPr>
+        <w:t>通过</w:t>
+      </w:r>
+      <w:r>
+        <w:rPr>
+          <w:rFonts w:ascii="Times" w:hAnsi="Times" w:cs="Times"/>
+          <w:lang w:eastAsia="zh-CN"/>
+        </w:rPr>
+        <w:t>逻辑回归或者</w:t>
+      </w:r>
+      <w:r>
+        <w:rPr>
+          <w:rFonts w:ascii="Times" w:hAnsi="Times" w:cs="Times"/>
+          <w:lang w:eastAsia="zh-CN"/>
+        </w:rPr>
+        <w:t>线性回归</w:t>
+      </w:r>
+      <w:r>
+        <w:rPr>
+          <w:rFonts w:ascii="Times" w:hAnsi="Times" w:cs="Times"/>
+          <w:lang w:eastAsia="zh-CN"/>
+        </w:rPr>
+        <w:t>训练得到的模型</w:t>
+      </w:r>
+      <w:r>
+        <w:rPr>
+          <w:rFonts w:ascii="Times" w:hAnsi="Times" w:cs="Times"/>
+          <w:lang w:eastAsia="zh-CN"/>
+        </w:rPr>
+        <w:t>。</w:t>
+      </w:r>
+      <w:r>
+        <w:rPr>
+          <w:rFonts w:ascii="Times" w:hAnsi="Times" w:cs="Times"/>
+          <w:lang w:eastAsia="zh-CN"/>
+        </w:rPr>
+        <w:t>回归</w:t>
+      </w:r>
+      <w:r>
+        <w:rPr>
+          <w:rFonts w:ascii="Times" w:hAnsi="Times" w:cs="Times"/>
+          <w:lang w:eastAsia="zh-CN"/>
+        </w:rPr>
+        <w:t>操作</w:t>
+      </w:r>
+      <w:r>
+        <w:rPr>
+          <w:rFonts w:ascii="Times" w:hAnsi="Times" w:cs="Times"/>
+          <w:lang w:eastAsia="zh-CN"/>
+        </w:rPr>
+        <w:t>的结果</w:t>
+      </w:r>
+      <w:r>
+        <w:rPr>
+          <w:rFonts w:ascii="Times" w:hAnsi="Times" w:cs="Times"/>
+          <w:lang w:eastAsia="zh-CN"/>
+        </w:rPr>
+        <w:t>经常被</w:t>
+      </w:r>
+      <w:r>
+        <w:rPr>
+          <w:rFonts w:ascii="Times" w:hAnsi="Times" w:cs="Times"/>
+          <w:lang w:eastAsia="zh-CN"/>
+        </w:rPr>
+        <w:t>下游</w:t>
+      </w:r>
+      <w:r>
+        <w:rPr>
+          <w:rFonts w:ascii="Times" w:hAnsi="Times" w:cs="Times"/>
+          <w:lang w:eastAsia="zh-CN"/>
+        </w:rPr>
+        <w:t>探索操作</w:t>
+      </w:r>
+      <w:r>
+        <w:rPr>
+          <w:rFonts w:ascii="Times" w:hAnsi="Times" w:cs="Times"/>
+          <w:lang w:eastAsia="zh-CN"/>
+        </w:rPr>
+        <w:t>使用，</w:t>
+      </w:r>
+      <w:r>
+        <w:rPr>
+          <w:rFonts w:ascii="Times" w:hAnsi="Times" w:cs="Times" w:hint="eastAsia"/>
+          <w:lang w:eastAsia="zh-CN"/>
+        </w:rPr>
+        <w:t>这会</w:t>
+      </w:r>
+      <w:r>
+        <w:rPr>
+          <w:rFonts w:ascii="Times" w:hAnsi="Times" w:cs="Times"/>
+          <w:lang w:eastAsia="zh-CN"/>
+        </w:rPr>
+        <w:t>根据</w:t>
+      </w:r>
+      <w:r>
+        <w:rPr>
+          <w:rFonts w:ascii="Times" w:hAnsi="Times" w:cs="Times"/>
+          <w:lang w:eastAsia="zh-CN"/>
+        </w:rPr>
+        <w:t>前面的</w:t>
+      </w:r>
+      <w:r>
+        <w:rPr>
+          <w:rFonts w:ascii="Times" w:hAnsi="Times" w:cs="Times"/>
+          <w:lang w:eastAsia="zh-CN"/>
+        </w:rPr>
+        <w:t>特征集表现</w:t>
+      </w:r>
+      <w:r>
+        <w:rPr>
+          <w:rFonts w:ascii="Times" w:hAnsi="Times" w:cs="Times"/>
+          <w:lang w:eastAsia="zh-CN"/>
+        </w:rPr>
+        <w:t>来产生一个新的特征集</w:t>
+      </w:r>
+      <w:r>
+        <w:rPr>
+          <w:rFonts w:ascii="Times" w:hAnsi="Times" w:cs="Times"/>
+          <w:lang w:eastAsia="zh-CN"/>
+        </w:rPr>
+        <w:t>。</w:t>
+      </w:r>
+      <w:r>
+        <w:rPr>
+          <w:rFonts w:ascii="Times" w:hAnsi="Times" w:cs="Times"/>
+          <w:lang w:eastAsia="zh-CN"/>
+        </w:rPr>
+        <w:t>这些操作</w:t>
+      </w:r>
+      <w:r>
+        <w:rPr>
+          <w:rFonts w:ascii="Times" w:hAnsi="Times" w:cs="Times"/>
+          <w:lang w:eastAsia="zh-CN"/>
+        </w:rPr>
+        <w:t>也采取</w:t>
+      </w:r>
+      <w:r>
+        <w:rPr>
+          <w:rFonts w:ascii="Times" w:hAnsi="Times" w:cs="Times" w:hint="eastAsia"/>
+          <w:lang w:eastAsia="zh-CN"/>
+        </w:rPr>
+        <w:t>了</w:t>
+      </w:r>
+      <w:r>
+        <w:rPr>
+          <w:rFonts w:ascii="Times" w:hAnsi="Times" w:cs="Times"/>
+          <w:lang w:eastAsia="zh-CN"/>
+        </w:rPr>
+        <w:t>终止标准</w:t>
+      </w:r>
+      <w:r>
+        <w:rPr>
+          <w:rFonts w:ascii="Times" w:hAnsi="Times" w:cs="Times"/>
+          <w:lang w:eastAsia="zh-CN"/>
+        </w:rPr>
+        <w:t>(</w:t>
+      </w:r>
+      <w:r>
+        <w:rPr>
+          <w:rFonts w:ascii="Times" w:hAnsi="Times" w:cs="Times"/>
+          <w:lang w:eastAsia="zh-CN"/>
+        </w:rPr>
+        <w:t>像</w:t>
+      </w:r>
+      <w:r>
+        <w:rPr>
+          <w:rFonts w:ascii="Times" w:hAnsi="Times" w:cs="Times"/>
+          <w:lang w:eastAsia="zh-CN"/>
+        </w:rPr>
+        <w:t>R</w:t>
+      </w:r>
+      <w:r>
+        <w:rPr>
+          <w:rFonts w:ascii="Times" w:hAnsi="Times" w:cs="Times"/>
+          <w:lang w:eastAsia="zh-CN"/>
+        </w:rPr>
+        <w:t>中一样</w:t>
+      </w:r>
+      <w:r>
+        <w:rPr>
+          <w:rFonts w:ascii="Times" w:hAnsi="Times" w:cs="Times"/>
+          <w:lang w:eastAsia="zh-CN"/>
+        </w:rPr>
+        <w:t>)</w:t>
+      </w:r>
+      <w:r>
+        <w:rPr>
+          <w:rFonts w:ascii="Times" w:hAnsi="Times" w:cs="Times"/>
+          <w:lang w:eastAsia="zh-CN"/>
+        </w:rPr>
+        <w:t>：</w:t>
+      </w:r>
+      <w:r>
+        <w:rPr>
+          <w:rFonts w:ascii="Times" w:hAnsi="Times" w:cs="Times"/>
+          <w:lang w:eastAsia="zh-CN"/>
+        </w:rPr>
+        <w:t>循环的次数</w:t>
+      </w:r>
+      <w:r>
+        <w:rPr>
+          <w:rFonts w:ascii="Times" w:hAnsi="Times" w:cs="Times"/>
+          <w:lang w:eastAsia="zh-CN"/>
+        </w:rPr>
+        <w:t>或者</w:t>
+      </w:r>
+      <w:r>
+        <w:rPr>
+          <w:rFonts w:ascii="Times" w:hAnsi="Times" w:cs="Times" w:hint="eastAsia"/>
+          <w:lang w:eastAsia="zh-CN"/>
+        </w:rPr>
+        <w:t>直到</w:t>
+      </w:r>
+      <w:r>
+        <w:rPr>
+          <w:rFonts w:ascii="Times" w:hAnsi="Times" w:cs="Times"/>
+          <w:lang w:eastAsia="zh-CN"/>
+        </w:rPr>
+        <w:t>一个</w:t>
+      </w:r>
+      <w:r>
+        <w:rPr>
+          <w:rFonts w:ascii="Times" w:hAnsi="Times" w:cs="Times"/>
+          <w:lang w:eastAsia="zh-CN"/>
+        </w:rPr>
+        <w:t>错误标准</w:t>
+      </w:r>
+      <w:r>
+        <w:rPr>
+          <w:rFonts w:ascii="Times" w:hAnsi="Times" w:cs="Times"/>
+          <w:lang w:eastAsia="zh-CN"/>
+        </w:rPr>
+        <w:t>发生。</w:t>
+      </w:r>
+      <w:r>
+        <w:rPr>
+          <w:rFonts w:ascii="Times" w:hAnsi="Times" w:cs="Times"/>
+        </w:rPr>
+        <w:t>Columbus</w:t>
+      </w:r>
+      <w:r>
+        <w:rPr>
+          <w:rFonts w:ascii="Times" w:hAnsi="Times" w:cs="Times"/>
+          <w:lang w:eastAsia="zh-CN"/>
+        </w:rPr>
+        <w:t>对这些条件都</w:t>
+      </w:r>
+      <w:r>
+        <w:rPr>
+          <w:rFonts w:ascii="Times" w:hAnsi="Times" w:cs="Times"/>
+          <w:lang w:eastAsia="zh-CN"/>
+        </w:rPr>
+        <w:t>支持</w:t>
+      </w:r>
+      <w:r>
+        <w:rPr>
+          <w:rFonts w:ascii="Times" w:hAnsi="Times" w:cs="Times"/>
+          <w:lang w:eastAsia="zh-CN"/>
+        </w:rPr>
+        <w:t>并且</w:t>
+      </w:r>
+      <w:r>
+        <w:rPr>
+          <w:rFonts w:ascii="Times" w:hAnsi="Times" w:cs="Times"/>
+          <w:lang w:eastAsia="zh-CN"/>
+        </w:rPr>
+        <w:t>基于</w:t>
+      </w:r>
+      <w:r>
+        <w:rPr>
+          <w:rFonts w:ascii="Times" w:hAnsi="Times" w:cs="Times"/>
+          <w:lang w:eastAsia="zh-CN"/>
+        </w:rPr>
+        <w:t>模型的类型</w:t>
+      </w:r>
+      <w:r>
+        <w:rPr>
+          <w:rFonts w:ascii="Times" w:hAnsi="Times" w:cs="Times"/>
+          <w:lang w:eastAsia="zh-CN"/>
+        </w:rPr>
+        <w:t>执行优化</w:t>
+      </w:r>
+      <w:r>
+        <w:rPr>
+          <w:rFonts w:ascii="Times" w:hAnsi="Times" w:cs="Times"/>
+          <w:lang w:eastAsia="zh-CN"/>
+        </w:rPr>
+        <w:t>。</w:t>
       </w:r>
     </w:p>
     <w:p>
@@ -12226,49 +12615,75 @@
         <w:rPr>
           <w:rFonts w:ascii="Times" w:hAnsi="Times" w:cs="Times"/>
         </w:rPr>
-        <w:t xml:space="preserve">(3) Regression. These operations obtain a model given a feature set and data, e.g., models trained by using logistic regression or linear regression. The result of a regression operation is often used by downstream explore operations, which produces a new feature set based on how the pre- </w:t>
+        <w:t>(4) Explore. These opera</w:t>
+      </w:r>
+      <w:r>
+        <w:rPr>
+          <w:rFonts w:ascii="Times" w:hAnsi="Times" w:cs="Times"/>
+        </w:rPr>
+        <w:t>tions enable an analyst to tra</w:t>
+      </w:r>
+      <w:r>
+        <w:rPr>
+          <w:rFonts w:ascii="Times" w:hAnsi="Times" w:cs="Times"/>
+        </w:rPr>
+        <w:t xml:space="preserve">verse the space of feature sets. Typically, these operations result in training many models. For example, a </w:t>
       </w:r>
       <w:proofErr w:type="spellStart"/>
       <w:r>
         <w:rPr>
           <w:rFonts w:ascii="Times" w:hAnsi="Times" w:cs="Times"/>
         </w:rPr>
-        <w:t>vious</w:t>
+        <w:t>StepDrop</w:t>
       </w:r>
       <w:proofErr w:type="spellEnd"/>
       <w:r>
         <w:rPr>
           <w:rFonts w:ascii="Times" w:hAnsi="Times" w:cs="Times"/>
         </w:rPr>
-        <w:t xml:space="preserve"> feature set performs. These operations also take a termination criterion (as they do in R): either the number of iterations or until an error criterion is met. Columbus supports either of these conditions and can perform </w:t>
+        <w:t xml:space="preserve"> operator takes as input a data set and a feature set, and outputs a new feature set that removes one feature from the input by training a model on each candidate feature set. Our most sophisticated optimizations leverage the fact that these operations operate on features in bulk. The other ma- </w:t>
       </w:r>
       <w:proofErr w:type="spellStart"/>
       <w:r>
         <w:rPr>
           <w:rFonts w:ascii="Times" w:hAnsi="Times" w:cs="Times"/>
         </w:rPr>
-        <w:t>opti</w:t>
+        <w:t>jor</w:t>
       </w:r>
       <w:proofErr w:type="spellEnd"/>
       <w:r>
         <w:rPr>
           <w:rFonts w:ascii="Times" w:hAnsi="Times" w:cs="Times"/>
         </w:rPr>
-        <w:t xml:space="preserve">- </w:t>
+        <w:t xml:space="preserve"> operation is </w:t>
       </w:r>
       <w:proofErr w:type="spellStart"/>
       <w:r>
         <w:rPr>
           <w:rFonts w:ascii="Times" w:hAnsi="Times" w:cs="Times"/>
         </w:rPr>
-        <w:t>mizations</w:t>
+        <w:t>StepAdd</w:t>
       </w:r>
       <w:proofErr w:type="spellEnd"/>
       <w:r>
         <w:rPr>
           <w:rFonts w:ascii="Times" w:hAnsi="Times" w:cs="Times"/>
         </w:rPr>
-        <w:t xml:space="preserve"> based on the type of model (as we discuss). </w:t>
+        <w:t xml:space="preserve">. Both are used in many workloads and are described in </w:t>
+      </w:r>
+      <w:proofErr w:type="spellStart"/>
+      <w:r>
+        <w:rPr>
+          <w:rFonts w:ascii="Times" w:hAnsi="Times" w:cs="Times"/>
+        </w:rPr>
+        <w:t>Guyon</w:t>
+      </w:r>
+      <w:proofErr w:type="spellEnd"/>
+      <w:r>
+        <w:rPr>
+          <w:rFonts w:ascii="Times" w:hAnsi="Times" w:cs="Times"/>
+        </w:rPr>
+        <w:t xml:space="preserve"> et al. [20]. </w:t>
       </w:r>
     </w:p>
     <w:p>
@@ -12286,101 +12701,7 @@
         <w:rPr>
           <w:rFonts w:ascii="Times" w:hAnsi="Times" w:cs="Times"/>
         </w:rPr>
-        <w:t xml:space="preserve">(4) Explore. These operations enable an analyst to </w:t>
-      </w:r>
-      <w:proofErr w:type="spellStart"/>
-      <w:r>
-        <w:rPr>
-          <w:rFonts w:ascii="Times" w:hAnsi="Times" w:cs="Times"/>
-        </w:rPr>
-        <w:t>tra</w:t>
-      </w:r>
-      <w:proofErr w:type="spellEnd"/>
-      <w:r>
-        <w:rPr>
-          <w:rFonts w:ascii="Times" w:hAnsi="Times" w:cs="Times"/>
-        </w:rPr>
-        <w:t xml:space="preserve">- verse the space of feature sets. Typically, these operations result in training many models. For example, a </w:t>
-      </w:r>
-      <w:proofErr w:type="spellStart"/>
-      <w:r>
-        <w:rPr>
-          <w:rFonts w:ascii="Times" w:hAnsi="Times" w:cs="Times"/>
-        </w:rPr>
-        <w:t>StepDrop</w:t>
-      </w:r>
-      <w:proofErr w:type="spellEnd"/>
-      <w:r>
-        <w:rPr>
-          <w:rFonts w:ascii="Times" w:hAnsi="Times" w:cs="Times"/>
-        </w:rPr>
-        <w:t xml:space="preserve"> operator takes as input a data set and a feature set, and outputs a new feature set that removes one feature from the input by training a model on each candidate feature set. Our most sophisticated optimizations leverage </w:t>
-      </w:r>
-      <w:r>
-        <w:rPr>
-          <w:rFonts w:ascii="Times" w:hAnsi="Times" w:cs="Times"/>
-        </w:rPr>
         <w:lastRenderedPageBreak/>
-        <w:t xml:space="preserve">the fact that these operations operate on features in bulk. The other ma- </w:t>
-      </w:r>
-      <w:proofErr w:type="spellStart"/>
-      <w:r>
-        <w:rPr>
-          <w:rFonts w:ascii="Times" w:hAnsi="Times" w:cs="Times"/>
-        </w:rPr>
-        <w:t>jor</w:t>
-      </w:r>
-      <w:proofErr w:type="spellEnd"/>
-      <w:r>
-        <w:rPr>
-          <w:rFonts w:ascii="Times" w:hAnsi="Times" w:cs="Times"/>
-        </w:rPr>
-        <w:t xml:space="preserve"> operation is </w:t>
-      </w:r>
-      <w:proofErr w:type="spellStart"/>
-      <w:r>
-        <w:rPr>
-          <w:rFonts w:ascii="Times" w:hAnsi="Times" w:cs="Times"/>
-        </w:rPr>
-        <w:t>StepAdd</w:t>
-      </w:r>
-      <w:proofErr w:type="spellEnd"/>
-      <w:r>
-        <w:rPr>
-          <w:rFonts w:ascii="Times" w:hAnsi="Times" w:cs="Times"/>
-        </w:rPr>
-        <w:t xml:space="preserve">. Both are used in many workloads and are described in </w:t>
-      </w:r>
-      <w:proofErr w:type="spellStart"/>
-      <w:r>
-        <w:rPr>
-          <w:rFonts w:ascii="Times" w:hAnsi="Times" w:cs="Times"/>
-        </w:rPr>
-        <w:t>Guyon</w:t>
-      </w:r>
-      <w:proofErr w:type="spellEnd"/>
-      <w:r>
-        <w:rPr>
-          <w:rFonts w:ascii="Times" w:hAnsi="Times" w:cs="Times"/>
-        </w:rPr>
-        <w:t xml:space="preserve"> et al. [20]. </w:t>
-      </w:r>
-    </w:p>
-    <w:p>
-      <w:pPr>
-        <w:widowControl w:val="0"/>
-        <w:autoSpaceDE w:val="0"/>
-        <w:autoSpaceDN w:val="0"/>
-        <w:adjustRightInd w:val="0"/>
-        <w:spacing w:after="240" w:line="280" w:lineRule="atLeast"/>
-        <w:rPr>
-          <w:rFonts w:ascii="Times" w:hAnsi="Times" w:cs="Times"/>
-        </w:rPr>
-      </w:pPr>
-      <w:r>
-        <w:rPr>
-          <w:rFonts w:ascii="Times" w:hAnsi="Times" w:cs="Times"/>
-        </w:rPr>
         <w:t xml:space="preserve">Columbus is not intended to be comprehensive. However, it does capture the workloads of several analysts that we observed, so we argue that it serves as a reasonable starting point to study feature selection workloads. </w:t>
       </w:r>
     </w:p>
@@ -13547,7 +13868,6 @@
         <w:rPr>
           <w:rFonts w:ascii="Times" w:hAnsi="Times" w:cs="Times"/>
         </w:rPr>
-        <w:lastRenderedPageBreak/>
         <w:t xml:space="preserve">The basic block is the unit of Columbus’s optimization. Our design choice is to combine several operations on the same data at a high-enough level to facilitate bulk </w:t>
       </w:r>
       <w:proofErr w:type="spellStart"/>
@@ -13594,6 +13914,7 @@
         <w:rPr>
           <w:rFonts w:ascii="Times" w:hAnsi="Times" w:cs="Times"/>
         </w:rPr>
+        <w:lastRenderedPageBreak/>
         <w:t xml:space="preserve">Columbus’s compilation process creates a task for each regression or classification operator in the program; each of these specifies all of the required information. To enable arbitrary R code, we allow black box code in this work flow, which is simply executed. Selecting how to both optimize and construct basic blocks that will execute efficiently is the subject of Section 3. </w:t>
       </w:r>
     </w:p>
@@ -14037,14 +14358,7 @@
         <w:rPr>
           <w:rFonts w:ascii="Times" w:hAnsi="Times" w:cs="Times"/>
         </w:rPr>
-        <w:t xml:space="preserve">We begin with optimizations for a basic block that has a least-squares cost, which is the simplest setting in which Columbus’s optimizations apply. We then describe how to extend these ideas to basic blocks that contain nonlinear loss functions and then describe a simple technique called </w:t>
-      </w:r>
-      <w:r>
-        <w:rPr>
-          <w:rFonts w:ascii="Times" w:hAnsi="Times" w:cs="Times"/>
-        </w:rPr>
-        <w:lastRenderedPageBreak/>
-        <w:t xml:space="preserve">model caching. </w:t>
+        <w:t xml:space="preserve">We begin with optimizations for a basic block that has a least-squares cost, which is the simplest setting in which Columbus’s optimizations apply. We then describe how to extend these ideas to basic blocks that contain nonlinear loss functions and then describe a simple technique called model caching. </w:t>
       </w:r>
     </w:p>
     <w:p>
@@ -14072,7 +14386,14 @@
         <w:rPr>
           <w:rFonts w:ascii="Times" w:hAnsi="Times" w:cs="Times"/>
         </w:rPr>
-        <w:t>To help understand the optimization space, we present experimental results on the Census data set using Columbus programs modeled after our experience with insurance analysts. Figure 6 illustrates the crossover points for each optimization opportunity along three axes that we will refer to throughout this section:</w:t>
+        <w:t xml:space="preserve">To help understand the optimization space, we present experimental results on the Census data set using Columbus programs modeled after our experience with </w:t>
+      </w:r>
+      <w:r>
+        <w:rPr>
+          <w:rFonts w:ascii="Times" w:hAnsi="Times" w:cs="Times"/>
+        </w:rPr>
+        <w:lastRenderedPageBreak/>
+        <w:t>insurance analysts. Figure 6 illustrates the crossover points for each optimization opportunity along three axes that we will refer to throughout this section:</w:t>
       </w:r>
       <w:r>
         <w:rPr>
@@ -14574,14 +14895,7 @@
         <w:rPr>
           <w:rFonts w:ascii="Times" w:hAnsi="Times" w:cs="Times"/>
         </w:rPr>
-        <w:t xml:space="preserve"> F. We use the size of the largest connected component in G </w:t>
-      </w:r>
-      <w:r>
-        <w:rPr>
-          <w:rFonts w:ascii="Times" w:hAnsi="Times" w:cs="Times"/>
-        </w:rPr>
-        <w:lastRenderedPageBreak/>
-        <w:t xml:space="preserve">as a proxy for overlap. </w:t>
+        <w:t xml:space="preserve"> F. We use the size of the largest connected component in G as a proxy for overlap. </w:t>
       </w:r>
     </w:p>
     <w:p>
@@ -14648,6 +14962,7 @@
         <w:rPr>
           <w:rFonts w:ascii="Times" w:hAnsi="Times" w:cs="Times"/>
         </w:rPr>
+        <w:lastRenderedPageBreak/>
         <w:t xml:space="preserve">paper, we show that the cost we estimated for one operator is within 15% of the actual execution time. </w:t>
       </w:r>
     </w:p>
@@ -15394,103 +15709,109 @@
         <w:rPr>
           <w:rFonts w:ascii="Times" w:hAnsi="Times" w:cs="Times"/>
         </w:rPr>
+        <w:t xml:space="preserve">Subsampling is a popular method to cope with large data and long runtimes. This optimization saves time simply be- </w:t>
+      </w:r>
+      <w:proofErr w:type="gramStart"/>
+      <w:r>
+        <w:rPr>
+          <w:rFonts w:ascii="Times" w:hAnsi="Times" w:cs="Times"/>
+        </w:rPr>
+        <w:t>cause</w:t>
+      </w:r>
+      <w:proofErr w:type="gramEnd"/>
+      <w:r>
+        <w:rPr>
+          <w:rFonts w:ascii="Times" w:hAnsi="Times" w:cs="Times"/>
+        </w:rPr>
+        <w:t xml:space="preserve"> one is operating on a smaller dataset. This </w:t>
+      </w:r>
+      <w:proofErr w:type="spellStart"/>
+      <w:r>
+        <w:rPr>
+          <w:rFonts w:ascii="Times" w:hAnsi="Times" w:cs="Times"/>
+        </w:rPr>
+        <w:t>optimiza</w:t>
+      </w:r>
+      <w:proofErr w:type="spellEnd"/>
+      <w:r>
+        <w:rPr>
+          <w:rFonts w:ascii="Times" w:hAnsi="Times" w:cs="Times"/>
+        </w:rPr>
+        <w:t xml:space="preserve">- </w:t>
+      </w:r>
+      <w:proofErr w:type="spellStart"/>
+      <w:r>
+        <w:rPr>
+          <w:rFonts w:ascii="Times" w:hAnsi="Times" w:cs="Times"/>
+        </w:rPr>
+        <w:t>tion</w:t>
+      </w:r>
+      <w:proofErr w:type="spellEnd"/>
+      <w:r>
+        <w:rPr>
+          <w:rFonts w:ascii="Times" w:hAnsi="Times" w:cs="Times"/>
+        </w:rPr>
+        <w:t xml:space="preserve"> can be modeled by adding a subset selection (R </w:t>
+      </w:r>
+      <w:r>
+        <w:rPr>
+          <w:rFonts w:ascii="MS Mincho" w:eastAsia="MS Mincho" w:hAnsi="MS Mincho" w:cs="MS Mincho"/>
+        </w:rPr>
+        <w:t>∈</w:t>
+      </w:r>
+      <w:r>
+        <w:rPr>
+          <w:rFonts w:ascii="Times" w:hAnsi="Times" w:cs="Times"/>
+        </w:rPr>
+        <w:t xml:space="preserve"> R</w:t>
+      </w:r>
+      <w:r>
+        <w:rPr>
+          <w:rFonts w:ascii="Times" w:hAnsi="Times" w:cs="Times"/>
+          <w:position w:val="5"/>
+        </w:rPr>
+        <w:t xml:space="preserve"> ̄</w:t>
+      </w:r>
+      <w:r>
+        <w:rPr>
+          <w:rFonts w:ascii="Times" w:hAnsi="Times" w:cs="Times"/>
+        </w:rPr>
+        <w:t xml:space="preserve">) to a basic block. In this section, we describe two popular methods: </w:t>
+      </w:r>
+      <w:proofErr w:type="spellStart"/>
+      <w:r>
+        <w:rPr>
+          <w:rFonts w:ascii="Times" w:hAnsi="Times" w:cs="Times"/>
+        </w:rPr>
+        <w:t>na</w:t>
+      </w:r>
+      <w:proofErr w:type="spellEnd"/>
+      <w:r>
+        <w:rPr>
+          <w:rFonts w:ascii="Times" w:hAnsi="Times" w:cs="Times"/>
+        </w:rPr>
+        <w:t xml:space="preserve"> ̈</w:t>
+      </w:r>
+      <w:proofErr w:type="spellStart"/>
+      <w:r>
+        <w:rPr>
+          <w:rFonts w:ascii="Times" w:hAnsi="Times" w:cs="Times"/>
+        </w:rPr>
+        <w:t>ıve</w:t>
+      </w:r>
+      <w:proofErr w:type="spellEnd"/>
+      <w:r>
+        <w:rPr>
+          <w:rFonts w:ascii="Times" w:hAnsi="Times" w:cs="Times"/>
+        </w:rPr>
+        <w:t xml:space="preserve"> random sampling and a more sophisticated importance-sampling </w:t>
+      </w:r>
+      <w:r>
+        <w:rPr>
+          <w:rFonts w:ascii="Times" w:hAnsi="Times" w:cs="Times"/>
+        </w:rPr>
         <w:lastRenderedPageBreak/>
-        <w:t xml:space="preserve">Subsampling is a popular method to cope with large data and long runtimes. This optimization saves time simply be- </w:t>
-      </w:r>
-      <w:proofErr w:type="gramStart"/>
-      <w:r>
-        <w:rPr>
-          <w:rFonts w:ascii="Times" w:hAnsi="Times" w:cs="Times"/>
-        </w:rPr>
-        <w:t>cause</w:t>
-      </w:r>
-      <w:proofErr w:type="gramEnd"/>
-      <w:r>
-        <w:rPr>
-          <w:rFonts w:ascii="Times" w:hAnsi="Times" w:cs="Times"/>
-        </w:rPr>
-        <w:t xml:space="preserve"> one is operating on a smaller dataset. This </w:t>
-      </w:r>
-      <w:proofErr w:type="spellStart"/>
-      <w:r>
-        <w:rPr>
-          <w:rFonts w:ascii="Times" w:hAnsi="Times" w:cs="Times"/>
-        </w:rPr>
-        <w:t>optimiza</w:t>
-      </w:r>
-      <w:proofErr w:type="spellEnd"/>
-      <w:r>
-        <w:rPr>
-          <w:rFonts w:ascii="Times" w:hAnsi="Times" w:cs="Times"/>
-        </w:rPr>
-        <w:t xml:space="preserve">- </w:t>
-      </w:r>
-      <w:proofErr w:type="spellStart"/>
-      <w:r>
-        <w:rPr>
-          <w:rFonts w:ascii="Times" w:hAnsi="Times" w:cs="Times"/>
-        </w:rPr>
-        <w:t>tion</w:t>
-      </w:r>
-      <w:proofErr w:type="spellEnd"/>
-      <w:r>
-        <w:rPr>
-          <w:rFonts w:ascii="Times" w:hAnsi="Times" w:cs="Times"/>
-        </w:rPr>
-        <w:t xml:space="preserve"> can be modeled by adding a subset selection (R </w:t>
-      </w:r>
-      <w:r>
-        <w:rPr>
-          <w:rFonts w:ascii="MS Mincho" w:eastAsia="MS Mincho" w:hAnsi="MS Mincho" w:cs="MS Mincho"/>
-        </w:rPr>
-        <w:t>∈</w:t>
-      </w:r>
-      <w:r>
-        <w:rPr>
-          <w:rFonts w:ascii="Times" w:hAnsi="Times" w:cs="Times"/>
-        </w:rPr>
-        <w:t xml:space="preserve"> R</w:t>
-      </w:r>
-      <w:r>
-        <w:rPr>
-          <w:rFonts w:ascii="Times" w:hAnsi="Times" w:cs="Times"/>
-          <w:position w:val="5"/>
-        </w:rPr>
-        <w:t xml:space="preserve"> ̄</w:t>
-      </w:r>
-      <w:r>
-        <w:rPr>
-          <w:rFonts w:ascii="Times" w:hAnsi="Times" w:cs="Times"/>
-        </w:rPr>
-        <w:t xml:space="preserve">) to a basic block. In this section, we describe two popular methods: </w:t>
-      </w:r>
-      <w:proofErr w:type="spellStart"/>
-      <w:r>
-        <w:rPr>
-          <w:rFonts w:ascii="Times" w:hAnsi="Times" w:cs="Times"/>
-        </w:rPr>
-        <w:t>na</w:t>
-      </w:r>
-      <w:proofErr w:type="spellEnd"/>
-      <w:r>
-        <w:rPr>
-          <w:rFonts w:ascii="Times" w:hAnsi="Times" w:cs="Times"/>
-        </w:rPr>
-        <w:t xml:space="preserve"> ̈</w:t>
-      </w:r>
-      <w:proofErr w:type="spellStart"/>
-      <w:r>
-        <w:rPr>
-          <w:rFonts w:ascii="Times" w:hAnsi="Times" w:cs="Times"/>
-        </w:rPr>
-        <w:t>ıve</w:t>
-      </w:r>
-      <w:proofErr w:type="spellEnd"/>
-      <w:r>
-        <w:rPr>
-          <w:rFonts w:ascii="Times" w:hAnsi="Times" w:cs="Times"/>
-        </w:rPr>
-        <w:t xml:space="preserve"> random sampling and a more sophisticated importance-sampling method called </w:t>
+        <w:t xml:space="preserve">method called </w:t>
       </w:r>
       <w:proofErr w:type="spellStart"/>
       <w:r>

</xml_diff>

<commit_message>
These operations enable an analyst to traverse the space of feature sets.
</commit_message>
<xml_diff>
--- a/SIGMOD_2014_Materialization optimizations for feature selection workloads _王韬懿1120132046.docx
+++ b/SIGMOD_2014_Materialization optimizations for feature selection workloads _王韬懿1120132046.docx
@@ -12591,6 +12591,399 @@
         </w:rPr>
         <w:t>。</w:t>
       </w:r>
+      <w:r>
+        <w:rPr>
+          <w:rFonts w:ascii="Times" w:hAnsi="Times" w:cs="Times"/>
+          <w:lang w:eastAsia="zh-CN"/>
+        </w:rPr>
+        <w:br/>
+      </w:r>
+      <w:r>
+        <w:rPr>
+          <w:rFonts w:ascii="Times" w:hAnsi="Times" w:cs="Times"/>
+          <w:b/>
+          <w:lang w:eastAsia="zh-CN"/>
+        </w:rPr>
+        <w:t xml:space="preserve"> </w:t>
+      </w:r>
+      <w:r>
+        <w:rPr>
+          <w:rFonts w:ascii="Times" w:hAnsi="Times" w:cs="Times"/>
+          <w:b/>
+          <w:lang w:eastAsia="zh-CN"/>
+        </w:rPr>
+        <w:tab/>
+        <w:t>(4)</w:t>
+      </w:r>
+      <w:r>
+        <w:rPr>
+          <w:rFonts w:ascii="Times" w:hAnsi="Times" w:cs="Times"/>
+          <w:b/>
+          <w:lang w:eastAsia="zh-CN"/>
+        </w:rPr>
+        <w:t>探索</w:t>
+      </w:r>
+      <w:r>
+        <w:rPr>
+          <w:rFonts w:ascii="Times" w:hAnsi="Times" w:cs="Times"/>
+          <w:b/>
+          <w:lang w:eastAsia="zh-CN"/>
+        </w:rPr>
+        <w:t xml:space="preserve"> </w:t>
+      </w:r>
+      <w:r>
+        <w:rPr>
+          <w:rFonts w:ascii="Times" w:hAnsi="Times" w:cs="Times"/>
+          <w:lang w:eastAsia="zh-CN"/>
+        </w:rPr>
+        <w:t>这些</w:t>
+      </w:r>
+      <w:r>
+        <w:rPr>
+          <w:rFonts w:ascii="Times" w:hAnsi="Times" w:cs="Times"/>
+          <w:lang w:eastAsia="zh-CN"/>
+        </w:rPr>
+        <w:t>操作</w:t>
+      </w:r>
+      <w:r>
+        <w:rPr>
+          <w:rFonts w:ascii="Times" w:hAnsi="Times" w:cs="Times"/>
+          <w:lang w:eastAsia="zh-CN"/>
+        </w:rPr>
+        <w:t>允许</w:t>
+      </w:r>
+      <w:r>
+        <w:rPr>
+          <w:rFonts w:ascii="Times" w:hAnsi="Times" w:cs="Times"/>
+          <w:lang w:eastAsia="zh-CN"/>
+        </w:rPr>
+        <w:t>分析员</w:t>
+      </w:r>
+      <w:r>
+        <w:rPr>
+          <w:rFonts w:ascii="Times" w:hAnsi="Times" w:cs="Times"/>
+          <w:lang w:eastAsia="zh-CN"/>
+        </w:rPr>
+        <w:t>遍历</w:t>
+      </w:r>
+      <w:r>
+        <w:rPr>
+          <w:rFonts w:ascii="Times" w:hAnsi="Times" w:cs="Times"/>
+          <w:lang w:eastAsia="zh-CN"/>
+        </w:rPr>
+        <w:t>特征集</w:t>
+      </w:r>
+      <w:r>
+        <w:rPr>
+          <w:rFonts w:ascii="Times" w:hAnsi="Times" w:cs="Times"/>
+          <w:lang w:eastAsia="zh-CN"/>
+        </w:rPr>
+        <w:t>。</w:t>
+      </w:r>
+      <w:r>
+        <w:rPr>
+          <w:rFonts w:ascii="Times" w:hAnsi="Times" w:cs="Times"/>
+          <w:lang w:eastAsia="zh-CN"/>
+        </w:rPr>
+        <w:t>通常情况，</w:t>
+      </w:r>
+      <w:r>
+        <w:rPr>
+          <w:rFonts w:ascii="Times" w:hAnsi="Times" w:cs="Times"/>
+          <w:lang w:eastAsia="zh-CN"/>
+        </w:rPr>
+        <w:t>这些操作</w:t>
+      </w:r>
+      <w:r>
+        <w:rPr>
+          <w:rFonts w:ascii="Times" w:hAnsi="Times" w:cs="Times"/>
+          <w:lang w:eastAsia="zh-CN"/>
+        </w:rPr>
+        <w:t>会导致</w:t>
+      </w:r>
+      <w:r>
+        <w:rPr>
+          <w:rFonts w:ascii="Times" w:hAnsi="Times" w:cs="Times"/>
+          <w:lang w:eastAsia="zh-CN"/>
+        </w:rPr>
+        <w:t>训练很多模型。</w:t>
+      </w:r>
+      <w:r>
+        <w:rPr>
+          <w:rFonts w:ascii="Times" w:hAnsi="Times" w:cs="Times"/>
+          <w:lang w:eastAsia="zh-CN"/>
+        </w:rPr>
+        <w:t>例如，</w:t>
+      </w:r>
+      <w:r>
+        <w:rPr>
+          <w:rFonts w:ascii="Times" w:hAnsi="Times" w:cs="Times"/>
+          <w:lang w:eastAsia="zh-CN"/>
+        </w:rPr>
+        <w:t>一个</w:t>
+      </w:r>
+      <w:proofErr w:type="spellStart"/>
+      <w:r>
+        <w:rPr>
+          <w:rFonts w:ascii="Times" w:hAnsi="Times" w:cs="Times"/>
+        </w:rPr>
+        <w:t>StepDrop</w:t>
+      </w:r>
+      <w:proofErr w:type="spellEnd"/>
+      <w:r>
+        <w:rPr>
+          <w:rFonts w:ascii="Times" w:hAnsi="Times" w:cs="Times"/>
+          <w:lang w:eastAsia="zh-CN"/>
+        </w:rPr>
+        <w:t>操作</w:t>
+      </w:r>
+      <w:r>
+        <w:rPr>
+          <w:rFonts w:ascii="Times" w:hAnsi="Times" w:cs="Times" w:hint="eastAsia"/>
+          <w:lang w:eastAsia="zh-CN"/>
+        </w:rPr>
+        <w:t>将</w:t>
+      </w:r>
+      <w:r>
+        <w:rPr>
+          <w:rFonts w:ascii="Times" w:hAnsi="Times" w:cs="Times"/>
+          <w:lang w:eastAsia="zh-CN"/>
+        </w:rPr>
+        <w:t>一个数据集和特征集</w:t>
+      </w:r>
+      <w:r>
+        <w:rPr>
+          <w:rFonts w:ascii="Times" w:hAnsi="Times" w:cs="Times"/>
+          <w:lang w:eastAsia="zh-CN"/>
+        </w:rPr>
+        <w:t>作为输入，</w:t>
+      </w:r>
+      <w:r>
+        <w:rPr>
+          <w:rFonts w:ascii="Times" w:hAnsi="Times" w:cs="Times"/>
+          <w:lang w:eastAsia="zh-CN"/>
+        </w:rPr>
+        <w:t>然后产生一个新的特征集</w:t>
+      </w:r>
+      <w:r>
+        <w:rPr>
+          <w:rFonts w:ascii="Times" w:hAnsi="Times" w:cs="Times"/>
+          <w:lang w:eastAsia="zh-CN"/>
+        </w:rPr>
+        <w:t>，</w:t>
+      </w:r>
+      <w:r>
+        <w:rPr>
+          <w:rFonts w:ascii="Times" w:hAnsi="Times" w:cs="Times"/>
+          <w:lang w:eastAsia="zh-CN"/>
+        </w:rPr>
+        <w:t>同时</w:t>
+      </w:r>
+      <w:r>
+        <w:rPr>
+          <w:rFonts w:ascii="Times" w:hAnsi="Times" w:cs="Times"/>
+          <w:lang w:eastAsia="zh-CN"/>
+        </w:rPr>
+        <w:t>通过训练</w:t>
+      </w:r>
+      <w:r>
+        <w:rPr>
+          <w:rFonts w:ascii="Times" w:hAnsi="Times" w:cs="Times"/>
+          <w:lang w:eastAsia="zh-CN"/>
+        </w:rPr>
+        <w:t>每个可选</w:t>
+      </w:r>
+      <w:r>
+        <w:rPr>
+          <w:rFonts w:ascii="Times" w:hAnsi="Times" w:cs="Times"/>
+          <w:lang w:eastAsia="zh-CN"/>
+        </w:rPr>
+        <w:t>特征集</w:t>
+      </w:r>
+      <w:r>
+        <w:rPr>
+          <w:rFonts w:ascii="Times" w:hAnsi="Times" w:cs="Times"/>
+          <w:lang w:eastAsia="zh-CN"/>
+        </w:rPr>
+        <w:t>从输入中</w:t>
+      </w:r>
+      <w:r>
+        <w:rPr>
+          <w:rFonts w:ascii="Times" w:hAnsi="Times" w:cs="Times"/>
+          <w:lang w:eastAsia="zh-CN"/>
+        </w:rPr>
+        <w:t>移除</w:t>
+      </w:r>
+      <w:r>
+        <w:rPr>
+          <w:rFonts w:ascii="Times" w:hAnsi="Times" w:cs="Times"/>
+          <w:lang w:eastAsia="zh-CN"/>
+        </w:rPr>
+        <w:t>一个</w:t>
+      </w:r>
+      <w:r>
+        <w:rPr>
+          <w:rFonts w:ascii="Times" w:hAnsi="Times" w:cs="Times"/>
+          <w:lang w:eastAsia="zh-CN"/>
+        </w:rPr>
+        <w:t>特征</w:t>
+      </w:r>
+      <w:r>
+        <w:rPr>
+          <w:rFonts w:ascii="Times" w:hAnsi="Times" w:cs="Times"/>
+          <w:lang w:eastAsia="zh-CN"/>
+        </w:rPr>
+        <w:t>。</w:t>
+      </w:r>
+      <w:r>
+        <w:rPr>
+          <w:rFonts w:ascii="Times" w:hAnsi="Times" w:cs="Times"/>
+          <w:lang w:eastAsia="zh-CN"/>
+        </w:rPr>
+        <w:t>我们</w:t>
+      </w:r>
+      <w:r>
+        <w:rPr>
+          <w:rFonts w:ascii="Times" w:hAnsi="Times" w:cs="Times"/>
+          <w:lang w:eastAsia="zh-CN"/>
+        </w:rPr>
+        <w:t>最复杂的优化</w:t>
+      </w:r>
+      <w:r>
+        <w:rPr>
+          <w:rFonts w:ascii="Times" w:hAnsi="Times" w:cs="Times"/>
+          <w:lang w:eastAsia="zh-CN"/>
+        </w:rPr>
+        <w:t>利用</w:t>
+      </w:r>
+      <w:r>
+        <w:rPr>
+          <w:rFonts w:ascii="Times" w:hAnsi="Times" w:cs="Times"/>
+          <w:lang w:eastAsia="zh-CN"/>
+        </w:rPr>
+        <w:t>这些操作</w:t>
+      </w:r>
+      <w:r>
+        <w:rPr>
+          <w:rFonts w:ascii="Times" w:hAnsi="Times" w:cs="Times"/>
+          <w:lang w:eastAsia="zh-CN"/>
+        </w:rPr>
+        <w:t>在</w:t>
+      </w:r>
+      <w:r>
+        <w:rPr>
+          <w:rFonts w:ascii="Times" w:hAnsi="Times" w:cs="Times" w:hint="eastAsia"/>
+          <w:lang w:eastAsia="zh-CN"/>
+        </w:rPr>
+        <w:t>大量</w:t>
+      </w:r>
+      <w:r>
+        <w:rPr>
+          <w:rFonts w:ascii="Times" w:hAnsi="Times" w:cs="Times"/>
+          <w:lang w:eastAsia="zh-CN"/>
+        </w:rPr>
+        <w:t>的特征上操作</w:t>
+      </w:r>
+      <w:r>
+        <w:rPr>
+          <w:rFonts w:ascii="Times" w:hAnsi="Times" w:cs="Times"/>
+          <w:lang w:eastAsia="zh-CN"/>
+        </w:rPr>
+        <w:t>这一事实</w:t>
+      </w:r>
+      <w:r>
+        <w:rPr>
+          <w:rFonts w:ascii="Times" w:hAnsi="Times" w:cs="Times"/>
+          <w:lang w:eastAsia="zh-CN"/>
+        </w:rPr>
+        <w:t>。</w:t>
+      </w:r>
+      <w:r>
+        <w:rPr>
+          <w:rFonts w:ascii="Times" w:hAnsi="Times" w:cs="Times"/>
+          <w:lang w:eastAsia="zh-CN"/>
+        </w:rPr>
+        <w:t>另外一个主要的操作就是</w:t>
+      </w:r>
+      <w:proofErr w:type="spellStart"/>
+      <w:r>
+        <w:rPr>
+          <w:rFonts w:ascii="Times" w:hAnsi="Times" w:cs="Times"/>
+        </w:rPr>
+        <w:t>StepAdd</w:t>
+      </w:r>
+      <w:proofErr w:type="spellEnd"/>
+      <w:r>
+        <w:rPr>
+          <w:rFonts w:ascii="Times" w:hAnsi="Times" w:cs="Times"/>
+          <w:lang w:eastAsia="zh-CN"/>
+        </w:rPr>
+        <w:t>。</w:t>
+      </w:r>
+      <w:r>
+        <w:rPr>
+          <w:rFonts w:ascii="Times" w:hAnsi="Times" w:cs="Times"/>
+          <w:lang w:eastAsia="zh-CN"/>
+        </w:rPr>
+        <w:t>这两者</w:t>
+      </w:r>
+      <w:r>
+        <w:rPr>
+          <w:rFonts w:ascii="Times" w:hAnsi="Times" w:cs="Times"/>
+          <w:lang w:eastAsia="zh-CN"/>
+        </w:rPr>
+        <w:t>都被很多</w:t>
+      </w:r>
+      <w:r>
+        <w:rPr>
+          <w:rFonts w:ascii="Times" w:hAnsi="Times" w:cs="Times"/>
+          <w:lang w:eastAsia="zh-CN"/>
+        </w:rPr>
+        <w:t>工作流使用</w:t>
+      </w:r>
+      <w:r>
+        <w:rPr>
+          <w:rFonts w:ascii="Times" w:hAnsi="Times" w:cs="Times"/>
+          <w:lang w:eastAsia="zh-CN"/>
+        </w:rPr>
+        <w:t>并且</w:t>
+      </w:r>
+      <w:r>
+        <w:rPr>
+          <w:rFonts w:ascii="Times" w:hAnsi="Times" w:cs="Times"/>
+          <w:lang w:eastAsia="zh-CN"/>
+        </w:rPr>
+        <w:t>在</w:t>
+      </w:r>
+      <w:proofErr w:type="spellStart"/>
+      <w:r>
+        <w:rPr>
+          <w:rFonts w:ascii="Times" w:hAnsi="Times" w:cs="Times"/>
+        </w:rPr>
+        <w:t>Guyon</w:t>
+      </w:r>
+      <w:proofErr w:type="spellEnd"/>
+      <w:r>
+        <w:rPr>
+          <w:rFonts w:ascii="Times" w:hAnsi="Times" w:cs="Times"/>
+          <w:lang w:eastAsia="zh-CN"/>
+        </w:rPr>
+        <w:t>中有所描述</w:t>
+      </w:r>
+      <w:r>
+        <w:rPr>
+          <w:rFonts w:ascii="Times" w:hAnsi="Times" w:cs="Times"/>
+          <w:lang w:eastAsia="zh-CN"/>
+        </w:rPr>
+        <w:t>[20]</w:t>
+      </w:r>
+      <w:r>
+        <w:rPr>
+          <w:rFonts w:ascii="Times" w:hAnsi="Times" w:cs="Times"/>
+          <w:lang w:eastAsia="zh-CN"/>
+        </w:rPr>
+        <w:t>。</w:t>
+      </w:r>
     </w:p>
     <w:p>
       <w:pPr>
@@ -12605,98 +12998,6 @@
       </w:pPr>
       <w:bookmarkStart w:id="0" w:name="_GoBack"/>
       <w:bookmarkEnd w:id="0"/>
-      <w:r>
-        <w:rPr>
-          <w:rFonts w:ascii="Times" w:hAnsi="Times" w:cs="Times"/>
-        </w:rPr>
-        <w:t xml:space="preserve"> </w:t>
-      </w:r>
-      <w:r>
-        <w:rPr>
-          <w:rFonts w:ascii="Times" w:hAnsi="Times" w:cs="Times"/>
-        </w:rPr>
-        <w:t>(4) Explore. These opera</w:t>
-      </w:r>
-      <w:r>
-        <w:rPr>
-          <w:rFonts w:ascii="Times" w:hAnsi="Times" w:cs="Times"/>
-        </w:rPr>
-        <w:t>tions enable an analyst to tra</w:t>
-      </w:r>
-      <w:r>
-        <w:rPr>
-          <w:rFonts w:ascii="Times" w:hAnsi="Times" w:cs="Times"/>
-        </w:rPr>
-        <w:t xml:space="preserve">verse the space of feature sets. Typically, these operations result in training many models. For example, a </w:t>
-      </w:r>
-      <w:proofErr w:type="spellStart"/>
-      <w:r>
-        <w:rPr>
-          <w:rFonts w:ascii="Times" w:hAnsi="Times" w:cs="Times"/>
-        </w:rPr>
-        <w:t>StepDrop</w:t>
-      </w:r>
-      <w:proofErr w:type="spellEnd"/>
-      <w:r>
-        <w:rPr>
-          <w:rFonts w:ascii="Times" w:hAnsi="Times" w:cs="Times"/>
-        </w:rPr>
-        <w:t xml:space="preserve"> operator takes as input a data set and a feature set, and outputs a new feature set that removes one feature from the input by training a model on each candidate feature set. Our most sophisticated optimizations leverage the fact that these operations operate on features in bulk. The other ma- </w:t>
-      </w:r>
-      <w:proofErr w:type="spellStart"/>
-      <w:r>
-        <w:rPr>
-          <w:rFonts w:ascii="Times" w:hAnsi="Times" w:cs="Times"/>
-        </w:rPr>
-        <w:t>jor</w:t>
-      </w:r>
-      <w:proofErr w:type="spellEnd"/>
-      <w:r>
-        <w:rPr>
-          <w:rFonts w:ascii="Times" w:hAnsi="Times" w:cs="Times"/>
-        </w:rPr>
-        <w:t xml:space="preserve"> operation is </w:t>
-      </w:r>
-      <w:proofErr w:type="spellStart"/>
-      <w:r>
-        <w:rPr>
-          <w:rFonts w:ascii="Times" w:hAnsi="Times" w:cs="Times"/>
-        </w:rPr>
-        <w:t>StepAdd</w:t>
-      </w:r>
-      <w:proofErr w:type="spellEnd"/>
-      <w:r>
-        <w:rPr>
-          <w:rFonts w:ascii="Times" w:hAnsi="Times" w:cs="Times"/>
-        </w:rPr>
-        <w:t xml:space="preserve">. Both are used in many workloads and are described in </w:t>
-      </w:r>
-      <w:proofErr w:type="spellStart"/>
-      <w:r>
-        <w:rPr>
-          <w:rFonts w:ascii="Times" w:hAnsi="Times" w:cs="Times"/>
-        </w:rPr>
-        <w:t>Guyon</w:t>
-      </w:r>
-      <w:proofErr w:type="spellEnd"/>
-      <w:r>
-        <w:rPr>
-          <w:rFonts w:ascii="Times" w:hAnsi="Times" w:cs="Times"/>
-        </w:rPr>
-        <w:t xml:space="preserve"> et al. [20]. </w:t>
-      </w:r>
-    </w:p>
-    <w:p>
-      <w:pPr>
-        <w:widowControl w:val="0"/>
-        <w:autoSpaceDE w:val="0"/>
-        <w:autoSpaceDN w:val="0"/>
-        <w:adjustRightInd w:val="0"/>
-        <w:spacing w:after="240" w:line="280" w:lineRule="atLeast"/>
-        <w:rPr>
-          <w:rFonts w:ascii="Times" w:hAnsi="Times" w:cs="Times"/>
-        </w:rPr>
-      </w:pPr>
       <w:r>
         <w:rPr>
           <w:rFonts w:ascii="Times" w:hAnsi="Times" w:cs="Times"/>

</xml_diff>

<commit_message>
Columbus is not intended to be comprehensive.
</commit_message>
<xml_diff>
--- a/SIGMOD_2014_Materialization optimizations for feature selection workloads _王韬懿1120132046.docx
+++ b/SIGMOD_2014_Materialization optimizations for feature selection workloads _王韬懿1120132046.docx
@@ -12984,26 +12984,181 @@
         </w:rPr>
         <w:t>。</w:t>
       </w:r>
-    </w:p>
-    <w:p>
-      <w:pPr>
-        <w:widowControl w:val="0"/>
-        <w:autoSpaceDE w:val="0"/>
-        <w:autoSpaceDN w:val="0"/>
-        <w:adjustRightInd w:val="0"/>
-        <w:spacing w:after="240" w:line="280" w:lineRule="atLeast"/>
-        <w:rPr>
-          <w:rFonts w:ascii="Times" w:hAnsi="Times" w:cs="Times"/>
-        </w:rPr>
-      </w:pPr>
-      <w:bookmarkStart w:id="0" w:name="_GoBack"/>
-      <w:bookmarkEnd w:id="0"/>
-      <w:r>
-        <w:rPr>
-          <w:rFonts w:ascii="Times" w:hAnsi="Times" w:cs="Times"/>
+      <w:r>
+        <w:rPr>
+          <w:rFonts w:ascii="Times" w:hAnsi="Times" w:cs="Times"/>
+          <w:lang w:eastAsia="zh-CN"/>
+        </w:rPr>
+        <w:br/>
+        <w:t xml:space="preserve"> </w:t>
+      </w:r>
+      <w:r>
+        <w:rPr>
+          <w:rFonts w:ascii="Times" w:hAnsi="Times" w:cs="Times"/>
+          <w:lang w:eastAsia="zh-CN"/>
+        </w:rPr>
+        <w:tab/>
+      </w:r>
+      <w:r>
+        <w:rPr>
+          <w:rFonts w:ascii="Times" w:hAnsi="Times" w:cs="Times"/>
+        </w:rPr>
+        <w:t>Columbus</w:t>
+      </w:r>
+      <w:r>
+        <w:rPr>
+          <w:rFonts w:ascii="Times" w:hAnsi="Times" w:cs="Times"/>
+          <w:lang w:eastAsia="zh-CN"/>
+        </w:rPr>
+        <w:t>的目标不是</w:t>
+      </w:r>
+      <w:r>
+        <w:rPr>
+          <w:rFonts w:ascii="Times" w:hAnsi="Times" w:cs="Times" w:hint="eastAsia"/>
+          <w:lang w:eastAsia="zh-CN"/>
+        </w:rPr>
+        <w:t>成为</w:t>
+      </w:r>
+      <w:r>
+        <w:rPr>
+          <w:rFonts w:ascii="Times" w:hAnsi="Times" w:cs="Times"/>
+          <w:lang w:eastAsia="zh-CN"/>
+        </w:rPr>
+        <w:t>全面的。</w:t>
+      </w:r>
+      <w:r>
+        <w:rPr>
+          <w:rFonts w:ascii="Times" w:hAnsi="Times" w:cs="Times"/>
+          <w:lang w:eastAsia="zh-CN"/>
+        </w:rPr>
+        <w:t>然而，</w:t>
+      </w:r>
+      <w:r>
+        <w:rPr>
+          <w:rFonts w:ascii="Times" w:hAnsi="Times" w:cs="Times"/>
+          <w:lang w:eastAsia="zh-CN"/>
+        </w:rPr>
+        <w:t>它</w:t>
+      </w:r>
+      <w:r>
+        <w:rPr>
+          <w:rFonts w:ascii="Times" w:hAnsi="Times" w:cs="Times" w:hint="eastAsia"/>
+          <w:lang w:eastAsia="zh-CN"/>
+        </w:rPr>
+        <w:t>确实</w:t>
+      </w:r>
+      <w:r>
+        <w:rPr>
+          <w:rFonts w:ascii="Times" w:hAnsi="Times" w:cs="Times"/>
+          <w:lang w:eastAsia="zh-CN"/>
+        </w:rPr>
+        <w:t>捕捉了</w:t>
+      </w:r>
+      <w:r>
+        <w:rPr>
+          <w:rFonts w:ascii="Times" w:hAnsi="Times" w:cs="Times"/>
+          <w:lang w:eastAsia="zh-CN"/>
+        </w:rPr>
+        <w:t>我们</w:t>
+      </w:r>
+      <w:r>
+        <w:rPr>
+          <w:rFonts w:ascii="Times" w:hAnsi="Times" w:cs="Times" w:hint="eastAsia"/>
+          <w:lang w:eastAsia="zh-CN"/>
+        </w:rPr>
+        <w:t>观察到的</w:t>
+      </w:r>
+      <w:r>
+        <w:rPr>
+          <w:rFonts w:ascii="Times" w:hAnsi="Times" w:cs="Times"/>
+          <w:lang w:eastAsia="zh-CN"/>
+        </w:rPr>
+        <w:t>分析员的</w:t>
+      </w:r>
+      <w:r>
+        <w:rPr>
+          <w:rFonts w:ascii="Times" w:hAnsi="Times" w:cs="Times"/>
+          <w:lang w:eastAsia="zh-CN"/>
+        </w:rPr>
+        <w:t>一</w:t>
+      </w:r>
+      <w:r>
+        <w:rPr>
+          <w:rFonts w:ascii="Times" w:hAnsi="Times" w:cs="Times"/>
+          <w:lang w:eastAsia="zh-CN"/>
         </w:rPr>
         <w:lastRenderedPageBreak/>
-        <w:t xml:space="preserve">Columbus is not intended to be comprehensive. However, it does capture the workloads of several analysts that we observed, so we argue that it serves as a reasonable starting point to study feature selection workloads. </w:t>
+        <w:t>些</w:t>
+      </w:r>
+      <w:r>
+        <w:rPr>
+          <w:rFonts w:ascii="Times" w:hAnsi="Times" w:cs="Times"/>
+          <w:lang w:eastAsia="zh-CN"/>
+        </w:rPr>
+        <w:t>工作流</w:t>
+      </w:r>
+      <w:r>
+        <w:rPr>
+          <w:rFonts w:ascii="Times" w:hAnsi="Times" w:cs="Times"/>
+          <w:lang w:eastAsia="zh-CN"/>
+        </w:rPr>
+        <w:t>，</w:t>
+      </w:r>
+      <w:r>
+        <w:rPr>
+          <w:rFonts w:ascii="Times" w:hAnsi="Times" w:cs="Times" w:hint="eastAsia"/>
+          <w:lang w:eastAsia="zh-CN"/>
+        </w:rPr>
+        <w:t>因此</w:t>
+      </w:r>
+      <w:r>
+        <w:rPr>
+          <w:rFonts w:ascii="Times" w:hAnsi="Times" w:cs="Times"/>
+          <w:lang w:eastAsia="zh-CN"/>
+        </w:rPr>
+        <w:t>我们认为</w:t>
+      </w:r>
+      <w:r>
+        <w:rPr>
+          <w:rFonts w:ascii="Times" w:hAnsi="Times" w:cs="Times"/>
+          <w:lang w:eastAsia="zh-CN"/>
+        </w:rPr>
+        <w:t>它</w:t>
+      </w:r>
+      <w:r>
+        <w:rPr>
+          <w:rFonts w:ascii="Times" w:hAnsi="Times" w:cs="Times"/>
+          <w:lang w:eastAsia="zh-CN"/>
+        </w:rPr>
+        <w:t>在研究</w:t>
+      </w:r>
+      <w:r>
+        <w:rPr>
+          <w:rFonts w:ascii="Times" w:hAnsi="Times" w:cs="Times"/>
+          <w:lang w:eastAsia="zh-CN"/>
+        </w:rPr>
+        <w:t>特征选择工作流上</w:t>
+      </w:r>
+      <w:r>
+        <w:rPr>
+          <w:rFonts w:ascii="Times" w:hAnsi="Times" w:cs="Times"/>
+          <w:lang w:eastAsia="zh-CN"/>
+        </w:rPr>
+        <w:t>起</w:t>
+      </w:r>
+      <w:r>
+        <w:rPr>
+          <w:rFonts w:ascii="Times" w:hAnsi="Times" w:cs="Times" w:hint="eastAsia"/>
+          <w:lang w:eastAsia="zh-CN"/>
+        </w:rPr>
+        <w:t>着</w:t>
+      </w:r>
+      <w:r>
+        <w:rPr>
+          <w:rFonts w:ascii="Times" w:hAnsi="Times" w:cs="Times"/>
+          <w:lang w:eastAsia="zh-CN"/>
+        </w:rPr>
+        <w:t>起点作用。</w:t>
       </w:r>
     </w:p>
     <w:p>
@@ -13017,6 +13172,8 @@
           <w:rFonts w:ascii="Times" w:hAnsi="Times" w:cs="Times"/>
         </w:rPr>
       </w:pPr>
+      <w:bookmarkStart w:id="0" w:name="_GoBack"/>
+      <w:bookmarkEnd w:id="0"/>
       <w:r>
         <w:rPr>
           <w:rFonts w:ascii="Times" w:hAnsi="Times" w:cs="Times"/>
@@ -14215,8 +14372,14 @@
         <w:rPr>
           <w:rFonts w:ascii="Times" w:hAnsi="Times" w:cs="Times"/>
         </w:rPr>
+        <w:t xml:space="preserve">Columbus’s compilation process creates a task for each regression or classification operator in </w:t>
+      </w:r>
+      <w:r>
+        <w:rPr>
+          <w:rFonts w:ascii="Times" w:hAnsi="Times" w:cs="Times"/>
+        </w:rPr>
         <w:lastRenderedPageBreak/>
-        <w:t xml:space="preserve">Columbus’s compilation process creates a task for each regression or classification operator in the program; each of these specifies all of the required information. To enable arbitrary R code, we allow black box code in this work flow, which is simply executed. Selecting how to both optimize and construct basic blocks that will execute efficiently is the subject of Section 3. </w:t>
+        <w:t xml:space="preserve">the program; each of these specifies all of the required information. To enable arbitrary R code, we allow black box code in this work flow, which is simply executed. Selecting how to both optimize and construct basic blocks that will execute efficiently is the subject of Section 3. </w:t>
       </w:r>
     </w:p>
     <w:p>
@@ -14687,14 +14850,14 @@
         <w:rPr>
           <w:rFonts w:ascii="Times" w:hAnsi="Times" w:cs="Times"/>
         </w:rPr>
-        <w:t xml:space="preserve">To help understand the optimization space, we present experimental results on the Census data set using Columbus programs modeled after our experience with </w:t>
+        <w:t xml:space="preserve">To help understand the optimization space, we present experimental results on the Census data set using Columbus programs modeled after our experience with insurance analysts. Figure 6 illustrates the crossover points for each optimization opportunity </w:t>
       </w:r>
       <w:r>
         <w:rPr>
           <w:rFonts w:ascii="Times" w:hAnsi="Times" w:cs="Times"/>
         </w:rPr>
         <w:lastRenderedPageBreak/>
-        <w:t>insurance analysts. Figure 6 illustrates the crossover points for each optimization opportunity along three axes that we will refer to throughout this section:</w:t>
+        <w:t>along three axes that we will refer to throughout this section:</w:t>
       </w:r>
       <w:r>
         <w:rPr>

</xml_diff>

<commit_message>
In Columbus, we compile a user’s program into a directed- acyclic-dataflow graph with nodes of two types
</commit_message>
<xml_diff>
--- a/SIGMOD_2014_Materialization optimizations for feature selection workloads _王韬懿1120132046.docx
+++ b/SIGMOD_2014_Materialization optimizations for feature selection workloads _王韬懿1120132046.docx
@@ -13170,17 +13170,28 @@
         <w:spacing w:after="240" w:line="360" w:lineRule="atLeast"/>
         <w:rPr>
           <w:rFonts w:ascii="Times" w:hAnsi="Times" w:cs="Times"/>
+          <w:b/>
+          <w:lang w:eastAsia="zh-CN"/>
         </w:rPr>
       </w:pPr>
-      <w:bookmarkStart w:id="0" w:name="_GoBack"/>
-      <w:bookmarkEnd w:id="0"/>
-      <w:r>
-        <w:rPr>
-          <w:rFonts w:ascii="Times" w:hAnsi="Times" w:cs="Times"/>
+      <w:r>
+        <w:rPr>
+          <w:rFonts w:ascii="Times" w:hAnsi="Times" w:cs="Times"/>
+          <w:b/>
           <w:sz w:val="32"/>
           <w:szCs w:val="32"/>
         </w:rPr>
-        <w:t xml:space="preserve">2.2 Basic Blocks </w:t>
+        <w:t xml:space="preserve">2.2 </w:t>
+      </w:r>
+      <w:r>
+        <w:rPr>
+          <w:rFonts w:ascii="Times" w:hAnsi="Times" w:cs="Times"/>
+          <w:b/>
+          <w:sz w:val="32"/>
+          <w:szCs w:val="32"/>
+          <w:lang w:eastAsia="zh-CN"/>
+        </w:rPr>
+        <w:t>基本块</w:t>
       </w:r>
     </w:p>
     <w:p>
@@ -13192,13 +13203,237 @@
         <w:spacing w:after="240" w:line="360" w:lineRule="atLeast"/>
         <w:rPr>
           <w:rFonts w:ascii="Times" w:hAnsi="Times" w:cs="Times"/>
+          <w:lang w:eastAsia="zh-CN"/>
         </w:rPr>
       </w:pPr>
       <w:r>
         <w:rPr>
           <w:rFonts w:ascii="Times" w:hAnsi="Times" w:cs="Times"/>
-        </w:rPr>
-        <w:t xml:space="preserve">In Columbus, we compile a user’s program into a directed- acyclic-dataflow graph with nodes of two types: R functions and an intermediate representation called a basic block. The R functions are opaque to Columbus, and the central unit of optimization is the basic block (extensible optimizers [19]). </w:t>
+          <w:lang w:eastAsia="zh-CN"/>
+        </w:rPr>
+        <w:t>在</w:t>
+      </w:r>
+      <w:r>
+        <w:rPr>
+          <w:rFonts w:ascii="Times" w:hAnsi="Times" w:cs="Times"/>
+        </w:rPr>
+        <w:t>Columbus</w:t>
+      </w:r>
+      <w:r>
+        <w:rPr>
+          <w:rFonts w:ascii="Times" w:hAnsi="Times" w:cs="Times"/>
+          <w:lang w:eastAsia="zh-CN"/>
+        </w:rPr>
+        <w:t>中，</w:t>
+      </w:r>
+      <w:r>
+        <w:rPr>
+          <w:rFonts w:ascii="Times" w:hAnsi="Times" w:cs="Times"/>
+          <w:lang w:eastAsia="zh-CN"/>
+        </w:rPr>
+        <w:t>我们</w:t>
+      </w:r>
+      <w:r>
+        <w:rPr>
+          <w:rFonts w:ascii="Times" w:hAnsi="Times" w:cs="Times"/>
+          <w:lang w:eastAsia="zh-CN"/>
+        </w:rPr>
+        <w:t>将用户的程序</w:t>
+      </w:r>
+      <w:r>
+        <w:rPr>
+          <w:rFonts w:ascii="Times" w:hAnsi="Times" w:cs="Times"/>
+          <w:lang w:eastAsia="zh-CN"/>
+        </w:rPr>
+        <w:t>编译成一个</w:t>
+      </w:r>
+      <w:r>
+        <w:rPr>
+          <w:rFonts w:ascii="Times" w:hAnsi="Times" w:cs="Times"/>
+          <w:lang w:eastAsia="zh-CN"/>
+        </w:rPr>
+        <w:t>直连</w:t>
+      </w:r>
+      <w:r>
+        <w:rPr>
+          <w:rFonts w:ascii="Times" w:hAnsi="Times" w:cs="Times" w:hint="eastAsia"/>
+          <w:lang w:eastAsia="zh-CN"/>
+        </w:rPr>
+        <w:t>无</w:t>
+      </w:r>
+      <w:r>
+        <w:rPr>
+          <w:rFonts w:ascii="Times" w:hAnsi="Times" w:cs="Times"/>
+          <w:lang w:eastAsia="zh-CN"/>
+        </w:rPr>
+        <w:t>回路的</w:t>
+      </w:r>
+      <w:r>
+        <w:rPr>
+          <w:rFonts w:ascii="Times" w:hAnsi="Times" w:cs="Times"/>
+          <w:lang w:eastAsia="zh-CN"/>
+        </w:rPr>
+        <w:t>数据流图</w:t>
+      </w:r>
+      <w:r>
+        <w:rPr>
+          <w:rFonts w:ascii="Times" w:hAnsi="Times" w:cs="Times"/>
+          <w:lang w:eastAsia="zh-CN"/>
+        </w:rPr>
+        <w:t>，</w:t>
+      </w:r>
+      <w:r>
+        <w:rPr>
+          <w:rFonts w:ascii="Times" w:hAnsi="Times" w:cs="Times"/>
+          <w:lang w:eastAsia="zh-CN"/>
+        </w:rPr>
+        <w:t>这个图中的节点有两种类型：</w:t>
+      </w:r>
+      <w:r>
+        <w:rPr>
+          <w:rFonts w:ascii="Times" w:hAnsi="Times" w:cs="Times"/>
+          <w:lang w:eastAsia="zh-CN"/>
+        </w:rPr>
+        <w:t>R</w:t>
+      </w:r>
+      <w:r>
+        <w:rPr>
+          <w:rFonts w:ascii="Times" w:hAnsi="Times" w:cs="Times"/>
+          <w:lang w:eastAsia="zh-CN"/>
+        </w:rPr>
+        <w:t>函数</w:t>
+      </w:r>
+      <w:r>
+        <w:rPr>
+          <w:rFonts w:ascii="Times" w:hAnsi="Times" w:cs="Times"/>
+          <w:lang w:eastAsia="zh-CN"/>
+        </w:rPr>
+        <w:t>和</w:t>
+      </w:r>
+      <w:r>
+        <w:rPr>
+          <w:rFonts w:ascii="Times" w:hAnsi="Times" w:cs="Times"/>
+          <w:lang w:eastAsia="zh-CN"/>
+        </w:rPr>
+        <w:t>一个</w:t>
+      </w:r>
+      <w:r>
+        <w:rPr>
+          <w:rFonts w:ascii="Times" w:hAnsi="Times" w:cs="Times"/>
+          <w:lang w:eastAsia="zh-CN"/>
+        </w:rPr>
+        <w:t>叫做</w:t>
+      </w:r>
+      <w:r>
+        <w:rPr>
+          <w:rFonts w:ascii="Times" w:hAnsi="Times" w:cs="Times"/>
+          <w:lang w:eastAsia="zh-CN"/>
+        </w:rPr>
+        <w:t>基本块的</w:t>
+      </w:r>
+      <w:r>
+        <w:rPr>
+          <w:rFonts w:ascii="Times" w:hAnsi="Times" w:cs="Times"/>
+          <w:lang w:eastAsia="zh-CN"/>
+        </w:rPr>
+        <w:t>直接</w:t>
+      </w:r>
+      <w:r>
+        <w:rPr>
+          <w:rFonts w:ascii="Times" w:hAnsi="Times" w:cs="Times"/>
+          <w:lang w:eastAsia="zh-CN"/>
+        </w:rPr>
+        <w:t>表现层。</w:t>
+      </w:r>
+      <w:r>
+        <w:rPr>
+          <w:rFonts w:ascii="Times" w:hAnsi="Times" w:cs="Times"/>
+          <w:lang w:eastAsia="zh-CN"/>
+        </w:rPr>
+        <w:t>R</w:t>
+      </w:r>
+      <w:r>
+        <w:rPr>
+          <w:rFonts w:ascii="Times" w:hAnsi="Times" w:cs="Times"/>
+          <w:lang w:eastAsia="zh-CN"/>
+        </w:rPr>
+        <w:t>函数对</w:t>
+      </w:r>
+      <w:r>
+        <w:rPr>
+          <w:rFonts w:ascii="Times" w:hAnsi="Times" w:cs="Times"/>
+        </w:rPr>
+        <w:t>Columbus</w:t>
+      </w:r>
+      <w:r>
+        <w:rPr>
+          <w:rFonts w:ascii="Times" w:hAnsi="Times" w:cs="Times"/>
+          <w:lang w:eastAsia="zh-CN"/>
+        </w:rPr>
+        <w:t>来说是不透明的</w:t>
+      </w:r>
+      <w:r>
+        <w:rPr>
+          <w:rFonts w:ascii="Times" w:hAnsi="Times" w:cs="Times"/>
+          <w:lang w:eastAsia="zh-CN"/>
+        </w:rPr>
+        <w:t>，</w:t>
+      </w:r>
+      <w:r>
+        <w:rPr>
+          <w:rFonts w:ascii="Times" w:hAnsi="Times" w:cs="Times"/>
+          <w:lang w:eastAsia="zh-CN"/>
+        </w:rPr>
+        <w:t>并且</w:t>
+      </w:r>
+      <w:r>
+        <w:rPr>
+          <w:rFonts w:ascii="Times" w:hAnsi="Times" w:cs="Times"/>
+          <w:lang w:eastAsia="zh-CN"/>
+        </w:rPr>
+        <w:t>中心优化单元就是基本块</w:t>
+      </w:r>
+      <w:r>
+        <w:rPr>
+          <w:rFonts w:ascii="Times" w:hAnsi="Times" w:cs="Times"/>
+          <w:lang w:eastAsia="zh-CN"/>
+        </w:rPr>
+        <w:t>(</w:t>
+      </w:r>
+      <w:r>
+        <w:rPr>
+          <w:rFonts w:ascii="Times" w:hAnsi="Times" w:cs="Times"/>
+          <w:lang w:eastAsia="zh-CN"/>
+        </w:rPr>
+        <w:t>扩展</w:t>
+      </w:r>
+      <w:r>
+        <w:rPr>
+          <w:rFonts w:ascii="Times" w:hAnsi="Times" w:cs="Times"/>
+          <w:lang w:eastAsia="zh-CN"/>
+        </w:rPr>
+        <w:t>优化器</w:t>
+      </w:r>
+      <w:r>
+        <w:rPr>
+          <w:rFonts w:ascii="Times" w:hAnsi="Times" w:cs="Times"/>
+          <w:lang w:eastAsia="zh-CN"/>
+        </w:rPr>
+        <w:t>[19]</w:t>
+      </w:r>
+      <w:r>
+        <w:rPr>
+          <w:rFonts w:ascii="Times" w:hAnsi="Times" w:cs="Times"/>
+          <w:lang w:eastAsia="zh-CN"/>
+        </w:rPr>
+        <w:t>)</w:t>
+      </w:r>
+      <w:r>
+        <w:rPr>
+          <w:rFonts w:ascii="Times" w:hAnsi="Times" w:cs="Times"/>
+          <w:lang w:eastAsia="zh-CN"/>
+        </w:rPr>
+        <w:t>。</w:t>
       </w:r>
     </w:p>
     <w:p>
@@ -13212,6 +13447,8 @@
           <w:rFonts w:ascii="Times" w:hAnsi="Times" w:cs="Times"/>
         </w:rPr>
       </w:pPr>
+      <w:bookmarkStart w:id="0" w:name="_GoBack"/>
+      <w:bookmarkEnd w:id="0"/>
       <w:r>
         <w:rPr>
           <w:rFonts w:ascii="Times" w:hAnsi="Times" w:cs="Times"/>
@@ -14372,14 +14609,14 @@
         <w:rPr>
           <w:rFonts w:ascii="Times" w:hAnsi="Times" w:cs="Times"/>
         </w:rPr>
-        <w:t xml:space="preserve">Columbus’s compilation process creates a task for each regression or classification operator in </w:t>
+        <w:t xml:space="preserve">Columbus’s compilation process creates a task for each regression or classification operator in the program; each of these specifies all of the required information. To enable arbitrary R code, </w:t>
       </w:r>
       <w:r>
         <w:rPr>
           <w:rFonts w:ascii="Times" w:hAnsi="Times" w:cs="Times"/>
         </w:rPr>
         <w:lastRenderedPageBreak/>
-        <w:t xml:space="preserve">the program; each of these specifies all of the required information. To enable arbitrary R code, we allow black box code in this work flow, which is simply executed. Selecting how to both optimize and construct basic blocks that will execute efficiently is the subject of Section 3. </w:t>
+        <w:t xml:space="preserve">we allow black box code in this work flow, which is simply executed. Selecting how to both optimize and construct basic blocks that will execute efficiently is the subject of Section 3. </w:t>
       </w:r>
     </w:p>
     <w:p>

</xml_diff>

<commit_message>
A task specifies a regression problem of the form:
</commit_message>
<xml_diff>
--- a/SIGMOD_2014_Materialization optimizations for feature selection workloads _王韬懿1120132046.docx
+++ b/SIGMOD_2014_Materialization optimizations for feature selection workloads _王韬懿1120132046.docx
@@ -13445,15 +13445,56 @@
         <w:spacing w:after="240" w:line="360" w:lineRule="atLeast"/>
         <w:rPr>
           <w:rFonts w:ascii="Times" w:hAnsi="Times" w:cs="Times"/>
+          <w:lang w:eastAsia="zh-CN"/>
         </w:rPr>
       </w:pPr>
-      <w:bookmarkStart w:id="0" w:name="_GoBack"/>
-      <w:bookmarkEnd w:id="0"/>
-      <w:r>
-        <w:rPr>
-          <w:rFonts w:ascii="Times" w:hAnsi="Times" w:cs="Times"/>
-        </w:rPr>
-        <w:t>Definition 2.1. A task is a tuple t = (</w:t>
+      <w:r>
+        <w:rPr>
+          <w:rFonts w:ascii="Times" w:hAnsi="Times" w:cs="Times"/>
+          <w:lang w:eastAsia="zh-CN"/>
+        </w:rPr>
+        <w:t xml:space="preserve">  </w:t>
+      </w:r>
+      <w:r>
+        <w:rPr>
+          <w:rFonts w:ascii="Times" w:hAnsi="Times" w:cs="Times"/>
+          <w:lang w:eastAsia="zh-CN"/>
+        </w:rPr>
+        <w:t>定义</w:t>
+      </w:r>
+      <w:r>
+        <w:rPr>
+          <w:rFonts w:ascii="Times" w:hAnsi="Times" w:cs="Times"/>
+          <w:lang w:eastAsia="zh-CN"/>
+        </w:rPr>
+        <w:t xml:space="preserve">2.1 </w:t>
+      </w:r>
+      <w:r>
+        <w:rPr>
+          <w:rFonts w:ascii="Times" w:hAnsi="Times" w:cs="Times"/>
+          <w:lang w:eastAsia="zh-CN"/>
+        </w:rPr>
+        <w:t>一个</w:t>
+      </w:r>
+      <w:r>
+        <w:rPr>
+          <w:rFonts w:ascii="Times" w:hAnsi="Times" w:cs="Times"/>
+          <w:lang w:eastAsia="zh-CN"/>
+        </w:rPr>
+        <w:t>任务是一个</w:t>
+      </w:r>
+      <w:r>
+        <w:rPr>
+          <w:rFonts w:ascii="Times" w:hAnsi="Times" w:cs="Times" w:hint="eastAsia"/>
+          <w:lang w:eastAsia="zh-CN"/>
+        </w:rPr>
+        <w:t>元组</w:t>
+      </w:r>
+      <w:r>
+        <w:rPr>
+          <w:rFonts w:ascii="Times" w:hAnsi="Times" w:cs="Times"/>
+        </w:rPr>
+        <w:t>t = (</w:t>
       </w:r>
       <w:proofErr w:type="spellStart"/>
       <w:r>
@@ -13467,27 +13508,39 @@
         <w:rPr>
           <w:rFonts w:ascii="Times" w:hAnsi="Times" w:cs="Times"/>
         </w:rPr>
-        <w:t xml:space="preserve">) </w:t>
+        <w:t>)</w:t>
+      </w:r>
+      <w:r>
+        <w:rPr>
+          <w:rFonts w:ascii="Times" w:hAnsi="Times" w:cs="Times"/>
+        </w:rPr>
+        <w:t>,</w:t>
+      </w:r>
+      <w:r>
+        <w:rPr>
+          <w:rFonts w:ascii="Times" w:hAnsi="Times" w:cs="Times"/>
+        </w:rPr>
+        <w:t xml:space="preserve"> </w:t>
+      </w:r>
+      <w:r>
+        <w:rPr>
+          <w:rFonts w:ascii="Times" w:hAnsi="Times" w:cs="Times"/>
+        </w:rPr>
+        <w:t>A</w:t>
+      </w:r>
+      <w:r>
+        <w:rPr>
+          <w:rFonts w:ascii="MS Mincho" w:eastAsia="MS Mincho" w:hAnsi="MS Mincho" w:cs="MS Mincho"/>
+        </w:rPr>
+        <w:t>∈</w:t>
+      </w:r>
+      <w:r>
+        <w:rPr>
+          <w:rFonts w:ascii="Times" w:hAnsi="Times" w:cs="Times"/>
+        </w:rPr>
+        <w:t>R</w:t>
       </w:r>
       <w:proofErr w:type="spellStart"/>
-      <w:r>
-        <w:rPr>
-          <w:rFonts w:ascii="Times" w:hAnsi="Times" w:cs="Times"/>
-        </w:rPr>
-        <w:t>whereA</w:t>
-      </w:r>
-      <w:r>
-        <w:rPr>
-          <w:rFonts w:ascii="MS Mincho" w:eastAsia="MS Mincho" w:hAnsi="MS Mincho" w:cs="MS Mincho"/>
-        </w:rPr>
-        <w:t>∈</w:t>
-      </w:r>
-      <w:r>
-        <w:rPr>
-          <w:rFonts w:ascii="Times" w:hAnsi="Times" w:cs="Times"/>
-        </w:rPr>
-        <w:t>R</w:t>
-      </w:r>
       <w:r>
         <w:rPr>
           <w:rFonts w:ascii="Times" w:hAnsi="Times" w:cs="Times"/>
@@ -13507,12 +13560,39 @@
         </w:rPr>
         <w:t xml:space="preserve"> </w:t>
       </w:r>
+      <w:r>
+        <w:rPr>
+          <w:rFonts w:ascii="Times" w:hAnsi="Times" w:cs="Times"/>
+        </w:rPr>
+        <w:t xml:space="preserve"> </w:t>
+      </w:r>
+      <w:r>
+        <w:rPr>
+          <w:rFonts w:ascii="Times" w:hAnsi="Times" w:cs="Times" w:hint="eastAsia"/>
+          <w:lang w:eastAsia="zh-CN"/>
+        </w:rPr>
+        <w:t>是</w:t>
+      </w:r>
+      <w:r>
+        <w:rPr>
+          <w:rFonts w:ascii="Times" w:hAnsi="Times" w:cs="Times"/>
+          <w:lang w:eastAsia="zh-CN"/>
+        </w:rPr>
+        <w:t>一个数据矩阵</w:t>
+      </w:r>
+      <w:r>
+        <w:rPr>
+          <w:rFonts w:ascii="Times" w:hAnsi="Times" w:cs="Times"/>
+          <w:lang w:eastAsia="zh-CN"/>
+        </w:rPr>
+        <w:t>，</w:t>
+      </w:r>
       <w:proofErr w:type="spellStart"/>
       <w:r>
         <w:rPr>
           <w:rFonts w:ascii="Times" w:hAnsi="Times" w:cs="Times"/>
         </w:rPr>
-        <w:t>isadatamatrix,b</w:t>
+        <w:t>b</w:t>
       </w:r>
       <w:r>
         <w:rPr>
@@ -13536,19 +13616,61 @@
         </w:rPr>
         <w:t xml:space="preserve">N </w:t>
       </w:r>
-      <w:proofErr w:type="spellStart"/>
-      <w:r>
-        <w:rPr>
-          <w:rFonts w:ascii="Times" w:hAnsi="Times" w:cs="Times"/>
-        </w:rPr>
-        <w:t>isalabel</w:t>
-      </w:r>
-      <w:proofErr w:type="spellEnd"/>
-      <w:r>
-        <w:rPr>
-          <w:rFonts w:ascii="Times" w:hAnsi="Times" w:cs="Times"/>
-        </w:rPr>
-        <w:t>(or target),</w:t>
+      <w:r>
+        <w:rPr>
+          <w:rFonts w:ascii="Times" w:hAnsi="Times" w:cs="Times"/>
+          <w:lang w:eastAsia="zh-CN"/>
+        </w:rPr>
+        <w:t>是</w:t>
+      </w:r>
+      <w:r>
+        <w:rPr>
+          <w:rFonts w:ascii="Times" w:hAnsi="Times" w:cs="Times"/>
+          <w:lang w:eastAsia="zh-CN"/>
+        </w:rPr>
+        <w:t>一个</w:t>
+      </w:r>
+      <w:r>
+        <w:rPr>
+          <w:rFonts w:ascii="Times" w:hAnsi="Times" w:cs="Times"/>
+          <w:lang w:eastAsia="zh-CN"/>
+        </w:rPr>
+        <w:t>标签</w:t>
+      </w:r>
+      <w:r>
+        <w:rPr>
+          <w:rFonts w:ascii="Times" w:hAnsi="Times" w:cs="Times"/>
+          <w:lang w:eastAsia="zh-CN"/>
+        </w:rPr>
+        <w:t xml:space="preserve"> </w:t>
+      </w:r>
+      <w:r>
+        <w:rPr>
+          <w:rFonts w:ascii="Times" w:hAnsi="Times" w:cs="Times"/>
+          <w:lang w:eastAsia="zh-CN"/>
+        </w:rPr>
+        <w:t>(</w:t>
+      </w:r>
+      <w:r>
+        <w:rPr>
+          <w:rFonts w:ascii="Times" w:hAnsi="Times" w:cs="Times"/>
+          <w:lang w:eastAsia="zh-CN"/>
+        </w:rPr>
+        <w:t>或者目标</w:t>
+      </w:r>
+      <w:r>
+        <w:rPr>
+          <w:rFonts w:ascii="Times" w:hAnsi="Times" w:cs="Times"/>
+          <w:lang w:eastAsia="zh-CN"/>
+        </w:rPr>
+        <w:t>)</w:t>
+      </w:r>
+      <w:r>
+        <w:rPr>
+          <w:rFonts w:ascii="Times" w:hAnsi="Times" w:cs="Times"/>
+          <w:lang w:eastAsia="zh-CN"/>
+        </w:rPr>
+        <w:t>，</w:t>
       </w:r>
       <w:proofErr w:type="spellStart"/>
       <w:r>
@@ -13588,19 +13710,66 @@
         </w:rPr>
         <w:t xml:space="preserve">+ </w:t>
       </w:r>
-      <w:proofErr w:type="spellStart"/>
-      <w:r>
-        <w:rPr>
-          <w:rFonts w:ascii="Times" w:hAnsi="Times" w:cs="Times"/>
-        </w:rPr>
-        <w:t>isalossfunction,o</w:t>
-      </w:r>
-      <w:proofErr w:type="spellEnd"/>
-      <w:r>
-        <w:rPr>
-          <w:rFonts w:ascii="Times" w:hAnsi="Times" w:cs="Times"/>
-        </w:rPr>
-        <w:t xml:space="preserve">̨&gt;0isanerror tolerance, F </w:t>
+      <w:r>
+        <w:rPr>
+          <w:rFonts w:ascii="Times" w:hAnsi="Times" w:cs="Times"/>
+          <w:lang w:eastAsia="zh-CN"/>
+        </w:rPr>
+        <w:t>是一个</w:t>
+      </w:r>
+      <w:r>
+        <w:rPr>
+          <w:rFonts w:ascii="Times" w:hAnsi="Times" w:cs="Times"/>
+          <w:lang w:eastAsia="zh-CN"/>
+        </w:rPr>
+        <w:t>损失函数</w:t>
+      </w:r>
+      <w:r>
+        <w:rPr>
+          <w:rFonts w:ascii="Times" w:hAnsi="Times" w:cs="Times"/>
+          <w:lang w:eastAsia="zh-CN"/>
+        </w:rPr>
+        <w:t>，</w:t>
+      </w:r>
+      <w:r>
+        <w:rPr>
+          <w:rFonts w:ascii="Times" w:hAnsi="Times" w:cs="Times"/>
+        </w:rPr>
+        <w:t>ǫ&gt;0</w:t>
+      </w:r>
+      <w:r>
+        <w:rPr>
+          <w:rFonts w:ascii="Times" w:hAnsi="Times" w:cs="Times"/>
+          <w:lang w:eastAsia="zh-CN"/>
+        </w:rPr>
+        <w:t xml:space="preserve"> </w:t>
+      </w:r>
+      <w:r>
+        <w:rPr>
+          <w:rFonts w:ascii="Times" w:hAnsi="Times" w:cs="Times"/>
+          <w:lang w:eastAsia="zh-CN"/>
+        </w:rPr>
+        <w:t>是一个</w:t>
+      </w:r>
+      <w:r>
+        <w:rPr>
+          <w:rFonts w:ascii="Times" w:hAnsi="Times" w:cs="Times"/>
+          <w:lang w:eastAsia="zh-CN"/>
+        </w:rPr>
+        <w:t>错误容忍率</w:t>
+      </w:r>
+      <w:r>
+        <w:rPr>
+          <w:rFonts w:ascii="Times" w:hAnsi="Times" w:cs="Times"/>
+          <w:lang w:eastAsia="zh-CN"/>
+        </w:rPr>
+        <w:t>，</w:t>
+      </w:r>
+      <w:r>
+        <w:rPr>
+          <w:rFonts w:ascii="Times" w:hAnsi="Times" w:cs="Times"/>
+        </w:rPr>
+        <w:t xml:space="preserve">F </w:t>
       </w:r>
       <w:r>
         <w:rPr>
@@ -13612,7 +13781,27 @@
         <w:rPr>
           <w:rFonts w:ascii="Times" w:hAnsi="Times" w:cs="Times"/>
         </w:rPr>
-        <w:t xml:space="preserve"> [d] is a feature set, and R </w:t>
+        <w:t xml:space="preserve"> [d] </w:t>
+      </w:r>
+      <w:r>
+        <w:rPr>
+          <w:rFonts w:ascii="Times" w:hAnsi="Times" w:cs="Times" w:hint="eastAsia"/>
+          <w:lang w:eastAsia="zh-CN"/>
+        </w:rPr>
+        <w:t>是一个</w:t>
+      </w:r>
+      <w:r>
+        <w:rPr>
+          <w:rFonts w:ascii="Times" w:hAnsi="Times" w:cs="Times"/>
+          <w:lang w:eastAsia="zh-CN"/>
+        </w:rPr>
+        <w:t>特征集，</w:t>
+      </w:r>
+      <w:r>
+        <w:rPr>
+          <w:rFonts w:ascii="Times" w:hAnsi="Times" w:cs="Times"/>
+        </w:rPr>
+        <w:t xml:space="preserve">R </w:t>
       </w:r>
       <w:r>
         <w:rPr>
@@ -13624,7 +13813,77 @@
         <w:rPr>
           <w:rFonts w:ascii="Times" w:hAnsi="Times" w:cs="Times"/>
         </w:rPr>
-        <w:t xml:space="preserve"> [N] is a subset of rows. A task specifies a regression problem of the form: </w:t>
+        <w:t xml:space="preserve"> [N]</w:t>
+      </w:r>
+      <w:r>
+        <w:rPr>
+          <w:rFonts w:ascii="Times" w:hAnsi="Times" w:cs="Times"/>
+          <w:lang w:eastAsia="zh-CN"/>
+        </w:rPr>
+        <w:t>是</w:t>
+      </w:r>
+      <w:r>
+        <w:rPr>
+          <w:rFonts w:ascii="Times" w:hAnsi="Times" w:cs="Times" w:hint="eastAsia"/>
+          <w:lang w:eastAsia="zh-CN"/>
+        </w:rPr>
+        <w:t>行</w:t>
+      </w:r>
+      <w:r>
+        <w:rPr>
+          <w:rFonts w:ascii="Times" w:hAnsi="Times" w:cs="Times"/>
+          <w:lang w:eastAsia="zh-CN"/>
+        </w:rPr>
+        <w:t>的</w:t>
+      </w:r>
+      <w:r>
+        <w:rPr>
+          <w:rFonts w:ascii="Times" w:hAnsi="Times" w:cs="Times" w:hint="eastAsia"/>
+          <w:lang w:eastAsia="zh-CN"/>
+        </w:rPr>
+        <w:t>子集</w:t>
+      </w:r>
+      <w:r>
+        <w:rPr>
+          <w:rFonts w:ascii="Times" w:hAnsi="Times" w:cs="Times"/>
+          <w:lang w:eastAsia="zh-CN"/>
+        </w:rPr>
+        <w:t>。</w:t>
+      </w:r>
+      <w:r>
+        <w:rPr>
+          <w:rFonts w:ascii="Times" w:hAnsi="Times" w:cs="Times"/>
+          <w:lang w:eastAsia="zh-CN"/>
+        </w:rPr>
+        <w:t>一个</w:t>
+      </w:r>
+      <w:r>
+        <w:rPr>
+          <w:rFonts w:ascii="Times" w:hAnsi="Times" w:cs="Times" w:hint="eastAsia"/>
+          <w:lang w:eastAsia="zh-CN"/>
+        </w:rPr>
+        <w:t>描述</w:t>
+      </w:r>
+      <w:r>
+        <w:rPr>
+          <w:rFonts w:ascii="Times" w:hAnsi="Times" w:cs="Times"/>
+          <w:lang w:eastAsia="zh-CN"/>
+        </w:rPr>
+        <w:t>回归问题的</w:t>
+      </w:r>
+      <w:r>
+        <w:rPr>
+          <w:rFonts w:ascii="Times" w:hAnsi="Times" w:cs="Times"/>
+          <w:lang w:eastAsia="zh-CN"/>
+        </w:rPr>
+        <w:t>任务</w:t>
+      </w:r>
+      <w:r>
+        <w:rPr>
+          <w:rFonts w:ascii="Times" w:hAnsi="Times" w:cs="Times"/>
+          <w:lang w:eastAsia="zh-CN"/>
+        </w:rPr>
+        <w:t>有着下面的形式：</w:t>
       </w:r>
     </w:p>
     <w:p>
@@ -13638,6 +13897,8 @@
           <w:rFonts w:ascii="Times" w:hAnsi="Times" w:cs="Times"/>
         </w:rPr>
       </w:pPr>
+      <w:bookmarkStart w:id="0" w:name="_GoBack"/>
+      <w:bookmarkEnd w:id="0"/>
       <w:r>
         <w:rPr>
           <w:rFonts w:ascii="Times" w:hAnsi="Times" w:cs="Times"/>
@@ -15081,20 +15342,14 @@
           <w:sz w:val="30"/>
           <w:szCs w:val="30"/>
         </w:rPr>
+        <w:lastRenderedPageBreak/>
         <w:t xml:space="preserve">Optimization Axes. </w:t>
       </w:r>
       <w:r>
         <w:rPr>
           <w:rFonts w:ascii="Times" w:hAnsi="Times" w:cs="Times"/>
         </w:rPr>
-        <w:t xml:space="preserve">To help understand the optimization space, we present experimental results on the Census data set using Columbus programs modeled after our experience with insurance analysts. Figure 6 illustrates the crossover points for each optimization opportunity </w:t>
-      </w:r>
-      <w:r>
-        <w:rPr>
-          <w:rFonts w:ascii="Times" w:hAnsi="Times" w:cs="Times"/>
-        </w:rPr>
-        <w:lastRenderedPageBreak/>
-        <w:t>along three axes that we will refer to throughout this section:</w:t>
+        <w:t>To help understand the optimization space, we present experimental results on the Census data set using Columbus programs modeled after our experience with insurance analysts. Figure 6 illustrates the crossover points for each optimization opportunity along three axes that we will refer to throughout this section:</w:t>
       </w:r>
       <w:r>
         <w:rPr>
@@ -15617,6 +15872,7 @@
           <w:sz w:val="16"/>
           <w:szCs w:val="16"/>
         </w:rPr>
+        <w:lastRenderedPageBreak/>
         <w:t>8</w:t>
       </w:r>
       <w:r>
@@ -15663,7 +15919,6 @@
         <w:rPr>
           <w:rFonts w:ascii="Times" w:hAnsi="Times" w:cs="Times"/>
         </w:rPr>
-        <w:lastRenderedPageBreak/>
         <w:t xml:space="preserve">paper, we show that the cost we estimated for one operator is within 15% of the actual execution time. </w:t>
       </w:r>
     </w:p>
@@ -16410,6 +16665,7 @@
         <w:rPr>
           <w:rFonts w:ascii="Times" w:hAnsi="Times" w:cs="Times"/>
         </w:rPr>
+        <w:lastRenderedPageBreak/>
         <w:t xml:space="preserve">Subsampling is a popular method to cope with large data and long runtimes. This optimization saves time simply be- </w:t>
       </w:r>
       <w:proofErr w:type="gramStart"/>
@@ -16505,14 +16761,7 @@
         <w:rPr>
           <w:rFonts w:ascii="Times" w:hAnsi="Times" w:cs="Times"/>
         </w:rPr>
-        <w:t xml:space="preserve"> random sampling and a more sophisticated importance-sampling </w:t>
-      </w:r>
-      <w:r>
-        <w:rPr>
-          <w:rFonts w:ascii="Times" w:hAnsi="Times" w:cs="Times"/>
-        </w:rPr>
-        <w:lastRenderedPageBreak/>
-        <w:t xml:space="preserve">method called </w:t>
+        <w:t xml:space="preserve"> random sampling and a more sophisticated importance-sampling method called </w:t>
       </w:r>
       <w:proofErr w:type="spellStart"/>
       <w:r>

</xml_diff>

<commit_message>
A basic block, B, is a set of tasks with common data (A, b)
</commit_message>
<xml_diff>
--- a/SIGMOD_2014_Materialization optimizations for feature selection workloads _王韬懿1120132046.docx
+++ b/SIGMOD_2014_Materialization optimizations for feature selection workloads _王韬懿1120132046.docx
@@ -10135,7 +10135,7 @@
         <w:adjustRightInd w:val="0"/>
         <w:spacing w:after="240" w:line="340" w:lineRule="atLeast"/>
         <w:rPr>
-          <w:rFonts w:ascii="Times" w:hAnsi="Times" w:cs="Times" w:hint="eastAsia"/>
+          <w:rFonts w:ascii="Times" w:hAnsi="Times" w:cs="Times"/>
           <w:i/>
           <w:iCs/>
           <w:sz w:val="30"/>
@@ -13885,6 +13885,54 @@
         </w:rPr>
         <w:t>有着下面的形式：</w:t>
       </w:r>
+      <w:r>
+        <w:rPr>
+          <w:rFonts w:ascii="Times" w:hAnsi="Times" w:cs="Times"/>
+          <w:lang w:eastAsia="zh-CN"/>
+        </w:rPr>
+        <w:br/>
+      </w:r>
+      <w:r>
+        <w:rPr>
+          <w:rFonts w:ascii="Times" w:hAnsi="Times" w:cs="Times"/>
+          <w:noProof/>
+        </w:rPr>
+        <w:drawing>
+          <wp:inline distT="0" distB="0" distL="0" distR="0" wp14:anchorId="6A69A1F8" wp14:editId="6F05D057">
+            <wp:extent cx="5943600" cy="900430"/>
+            <wp:effectExtent l="0" t="0" r="0" b="0"/>
+            <wp:docPr id="124" name="Picture 124"/>
+            <wp:cNvGraphicFramePr>
+              <a:graphicFrameLocks xmlns:a="http://schemas.openxmlformats.org/drawingml/2006/main" noChangeAspect="1"/>
+            </wp:cNvGraphicFramePr>
+            <a:graphic xmlns:a="http://schemas.openxmlformats.org/drawingml/2006/main">
+              <a:graphicData uri="http://schemas.openxmlformats.org/drawingml/2006/picture">
+                <pic:pic xmlns:pic="http://schemas.openxmlformats.org/drawingml/2006/picture">
+                  <pic:nvPicPr>
+                    <pic:cNvPr id="1" name=""/>
+                    <pic:cNvPicPr/>
+                  </pic:nvPicPr>
+                  <pic:blipFill>
+                    <a:blip r:embed="rId9"/>
+                    <a:stretch>
+                      <a:fillRect/>
+                    </a:stretch>
+                  </pic:blipFill>
+                  <pic:spPr>
+                    <a:xfrm>
+                      <a:off x="0" y="0"/>
+                      <a:ext cx="5943600" cy="900430"/>
+                    </a:xfrm>
+                    <a:prstGeom prst="rect">
+                      <a:avLst/>
+                    </a:prstGeom>
+                  </pic:spPr>
+                </pic:pic>
+              </a:graphicData>
+            </a:graphic>
+          </wp:inline>
+        </w:drawing>
+      </w:r>
     </w:p>
     <w:p>
       <w:pPr>
@@ -13892,18 +13940,24 @@
         <w:autoSpaceDE w:val="0"/>
         <w:autoSpaceDN w:val="0"/>
         <w:adjustRightInd w:val="0"/>
-        <w:spacing w:after="240" w:line="360" w:lineRule="atLeast"/>
-        <w:rPr>
-          <w:rFonts w:ascii="Times" w:hAnsi="Times" w:cs="Times"/>
+        <w:spacing w:after="240" w:line="280" w:lineRule="atLeast"/>
+        <w:rPr>
+          <w:rFonts w:ascii="Times" w:hAnsi="Times" w:cs="Times"/>
+          <w:lang w:eastAsia="zh-CN"/>
         </w:rPr>
       </w:pPr>
-      <w:bookmarkStart w:id="0" w:name="_GoBack"/>
-      <w:bookmarkEnd w:id="0"/>
-      <w:r>
-        <w:rPr>
-          <w:rFonts w:ascii="Times" w:hAnsi="Times" w:cs="Times"/>
-        </w:rPr>
-        <w:t>L</w:t>
+      <w:r>
+        <w:rPr>
+          <w:rFonts w:ascii="Times" w:hAnsi="Times" w:cs="Times" w:hint="eastAsia"/>
+          <w:lang w:eastAsia="zh-CN"/>
+        </w:rPr>
+        <w:t>在这里</w:t>
+      </w:r>
+      <w:r>
+        <w:rPr>
+          <w:rFonts w:ascii="Times" w:hAnsi="Times" w:cs="Times"/>
+        </w:rPr>
+        <w:t>Π</w:t>
       </w:r>
       <w:r>
         <w:rPr>
@@ -13912,153 +13966,20 @@
           <w:sz w:val="16"/>
           <w:szCs w:val="16"/>
         </w:rPr>
-        <w:t>t</w:t>
-      </w:r>
-      <w:r>
-        <w:rPr>
-          <w:rFonts w:ascii="Times" w:hAnsi="Times" w:cs="Times"/>
-        </w:rPr>
-        <w:t>(x) = l(z</w:t>
-      </w:r>
-      <w:proofErr w:type="spellStart"/>
-      <w:r>
-        <w:rPr>
-          <w:rFonts w:ascii="Times" w:hAnsi="Times" w:cs="Times"/>
-          <w:position w:val="-3"/>
-          <w:sz w:val="16"/>
-          <w:szCs w:val="16"/>
-        </w:rPr>
-        <w:t>i</w:t>
-      </w:r>
-      <w:proofErr w:type="spellEnd"/>
-      <w:r>
-        <w:rPr>
-          <w:rFonts w:ascii="Times" w:hAnsi="Times" w:cs="Times"/>
-        </w:rPr>
-        <w:t>,b</w:t>
-      </w:r>
-      <w:proofErr w:type="spellStart"/>
-      <w:r>
-        <w:rPr>
-          <w:rFonts w:ascii="Times" w:hAnsi="Times" w:cs="Times"/>
-          <w:position w:val="-3"/>
-          <w:sz w:val="16"/>
-          <w:szCs w:val="16"/>
-        </w:rPr>
-        <w:t>i</w:t>
-      </w:r>
-      <w:proofErr w:type="spellEnd"/>
-      <w:r>
-        <w:rPr>
-          <w:rFonts w:ascii="Times" w:hAnsi="Times" w:cs="Times"/>
-        </w:rPr>
-        <w:t xml:space="preserve">) </w:t>
-      </w:r>
-      <w:proofErr w:type="spellStart"/>
-      <w:r>
-        <w:rPr>
-          <w:rFonts w:ascii="Times" w:hAnsi="Times" w:cs="Times"/>
-        </w:rPr>
-        <w:t>s.t.</w:t>
-      </w:r>
-      <w:proofErr w:type="spellEnd"/>
-      <w:r>
-        <w:rPr>
-          <w:rFonts w:ascii="Times" w:hAnsi="Times" w:cs="Times"/>
-        </w:rPr>
-        <w:t xml:space="preserve"> z = AΠ</w:t>
-      </w:r>
-      <w:r>
-        <w:rPr>
-          <w:rFonts w:ascii="Times" w:hAnsi="Times" w:cs="Times"/>
-          <w:position w:val="-3"/>
-          <w:sz w:val="16"/>
-          <w:szCs w:val="16"/>
-        </w:rPr>
         <w:t xml:space="preserve">F </w:t>
       </w:r>
       <w:r>
         <w:rPr>
-          <w:rFonts w:ascii="Times" w:hAnsi="Times" w:cs="Times"/>
-        </w:rPr>
-        <w:t xml:space="preserve">x </w:t>
-      </w:r>
-      <w:proofErr w:type="spellStart"/>
-      <w:r>
-        <w:rPr>
-          <w:rFonts w:ascii="Times" w:hAnsi="Times" w:cs="Times"/>
-          <w:sz w:val="16"/>
-          <w:szCs w:val="16"/>
-        </w:rPr>
-        <w:t>i</w:t>
-      </w:r>
-      <w:r>
-        <w:rPr>
-          <w:rFonts w:ascii="MS Mincho" w:eastAsia="MS Mincho" w:hAnsi="MS Mincho" w:cs="MS Mincho"/>
-          <w:sz w:val="16"/>
-          <w:szCs w:val="16"/>
-        </w:rPr>
-        <w:t>∈</w:t>
-      </w:r>
-      <w:r>
-        <w:rPr>
-          <w:rFonts w:ascii="Times" w:hAnsi="Times" w:cs="Times"/>
-          <w:sz w:val="16"/>
-          <w:szCs w:val="16"/>
-        </w:rPr>
-        <w:t>R</w:t>
-      </w:r>
-      <w:proofErr w:type="spellEnd"/>
-      <w:r>
-        <w:rPr>
-          <w:rFonts w:ascii="Times" w:hAnsi="Times" w:cs="Times"/>
-          <w:sz w:val="16"/>
-          <w:szCs w:val="16"/>
-        </w:rPr>
-        <w:t xml:space="preserve"> </w:t>
-      </w:r>
-    </w:p>
-    <w:p>
-      <w:pPr>
-        <w:widowControl w:val="0"/>
-        <w:autoSpaceDE w:val="0"/>
-        <w:autoSpaceDN w:val="0"/>
-        <w:adjustRightInd w:val="0"/>
-        <w:spacing w:after="240" w:line="360" w:lineRule="atLeast"/>
-        <w:rPr>
-          <w:rFonts w:ascii="Times" w:hAnsi="Times" w:cs="Times"/>
-        </w:rPr>
-      </w:pPr>
-      <w:proofErr w:type="spellStart"/>
-      <w:r>
-        <w:rPr>
-          <w:rFonts w:ascii="Times" w:hAnsi="Times" w:cs="Times"/>
-        </w:rPr>
-        <w:t>HereΠ</w:t>
-      </w:r>
-      <w:proofErr w:type="spellEnd"/>
-      <w:r>
-        <w:rPr>
-          <w:rFonts w:ascii="Times" w:hAnsi="Times" w:cs="Times"/>
-          <w:position w:val="-3"/>
-          <w:sz w:val="16"/>
-          <w:szCs w:val="16"/>
-        </w:rPr>
-        <w:t xml:space="preserve">F </w:t>
-      </w:r>
-      <w:proofErr w:type="spellStart"/>
-      <w:r>
-        <w:rPr>
-          <w:rFonts w:ascii="Times" w:hAnsi="Times" w:cs="Times"/>
-        </w:rPr>
-        <w:t>istheaxis-alignedprojectionthatselectsthecolumns</w:t>
-      </w:r>
-      <w:proofErr w:type="spellEnd"/>
-      <w:r>
-        <w:rPr>
-          <w:rFonts w:ascii="Times" w:hAnsi="Times" w:cs="Times"/>
-        </w:rPr>
-        <w:t xml:space="preserve"> or feature sets specified by F.</w:t>
+          <w:rFonts w:ascii="Times" w:hAnsi="Times" w:cs="Times" w:hint="eastAsia"/>
+          <w:lang w:eastAsia="zh-CN"/>
+        </w:rPr>
+        <w:t>是</w:t>
+      </w:r>
+      <w:r>
+        <w:rPr>
+          <w:rFonts w:ascii="Times" w:hAnsi="Times" w:cs="Times"/>
+        </w:rPr>
+        <w:t>F</w:t>
       </w:r>
       <w:r>
         <w:rPr>
@@ -14073,7 +13994,69 @@
         <w:rPr>
           <w:rFonts w:ascii="Times" w:hAnsi="Times" w:cs="Times"/>
         </w:rPr>
-        <w:t>Denote an optimal solution of the task x</w:t>
+        <w:t xml:space="preserve"> </w:t>
+      </w:r>
+      <w:r>
+        <w:rPr>
+          <w:rFonts w:ascii="Times" w:hAnsi="Times" w:cs="Times"/>
+          <w:lang w:eastAsia="zh-CN"/>
+        </w:rPr>
+        <w:t>指定的选择</w:t>
+      </w:r>
+      <w:r>
+        <w:rPr>
+          <w:rFonts w:ascii="Times" w:hAnsi="Times" w:cs="Times"/>
+          <w:lang w:eastAsia="zh-CN"/>
+        </w:rPr>
+        <w:t>列或者</w:t>
+      </w:r>
+      <w:r>
+        <w:rPr>
+          <w:rFonts w:ascii="Times" w:hAnsi="Times" w:cs="Times"/>
+          <w:lang w:eastAsia="zh-CN"/>
+        </w:rPr>
+        <w:t>特征集</w:t>
+      </w:r>
+      <w:r>
+        <w:rPr>
+          <w:rFonts w:ascii="Times" w:hAnsi="Times" w:cs="Times" w:hint="eastAsia"/>
+          <w:lang w:eastAsia="zh-CN"/>
+        </w:rPr>
+        <w:t>的</w:t>
+      </w:r>
+      <w:r>
+        <w:rPr>
+          <w:rFonts w:ascii="Times" w:hAnsi="Times" w:cs="Times" w:hint="eastAsia"/>
+          <w:lang w:eastAsia="zh-CN"/>
+        </w:rPr>
+        <w:t>水平</w:t>
+      </w:r>
+      <w:r>
+        <w:rPr>
+          <w:rFonts w:ascii="Times" w:hAnsi="Times" w:cs="Times"/>
+          <w:lang w:eastAsia="zh-CN"/>
+        </w:rPr>
+        <w:t>排列的点积</w:t>
+      </w:r>
+      <w:r>
+        <w:rPr>
+          <w:rFonts w:ascii="Times" w:hAnsi="Times" w:cs="Times"/>
+          <w:lang w:eastAsia="zh-CN"/>
+        </w:rPr>
+        <w:t>。</w:t>
+      </w:r>
+      <w:r>
+        <w:rPr>
+          <w:rFonts w:ascii="Times" w:hAnsi="Times" w:cs="Times"/>
+          <w:lang w:eastAsia="zh-CN"/>
+        </w:rPr>
+        <w:t>一个任务</w:t>
+      </w:r>
+      <w:r>
+        <w:rPr>
+          <w:rFonts w:ascii="Times" w:hAnsi="Times" w:cs="Times"/>
+        </w:rPr>
+        <w:t>x</w:t>
       </w:r>
       <w:r>
         <w:rPr>
@@ -14088,98 +14071,337 @@
         <w:rPr>
           <w:rFonts w:ascii="Times" w:hAnsi="Times" w:cs="Times"/>
         </w:rPr>
-        <w:t xml:space="preserve">(t) defined as </w:t>
-      </w:r>
-    </w:p>
-    <w:p>
-      <w:pPr>
-        <w:widowControl w:val="0"/>
-        <w:autoSpaceDE w:val="0"/>
-        <w:autoSpaceDN w:val="0"/>
-        <w:adjustRightInd w:val="0"/>
-        <w:spacing w:after="240" w:line="360" w:lineRule="atLeast"/>
-        <w:rPr>
-          <w:rFonts w:ascii="Times" w:hAnsi="Times" w:cs="Times"/>
-        </w:rPr>
-      </w:pPr>
-      <w:r>
-        <w:rPr>
-          <w:rFonts w:ascii="Times" w:hAnsi="Times" w:cs="Times"/>
-        </w:rPr>
-        <w:t>x</w:t>
-      </w:r>
-      <w:r>
-        <w:rPr>
-          <w:rFonts w:ascii="MS Mincho" w:eastAsia="MS Mincho" w:hAnsi="MS Mincho" w:cs="MS Mincho"/>
-          <w:position w:val="-3"/>
-          <w:sz w:val="16"/>
-          <w:szCs w:val="16"/>
-        </w:rPr>
-        <w:t>∗</w:t>
-      </w:r>
-      <w:r>
-        <w:rPr>
-          <w:rFonts w:ascii="Times" w:hAnsi="Times" w:cs="Times"/>
-        </w:rPr>
-        <w:t xml:space="preserve">(t) = </w:t>
-      </w:r>
-      <w:proofErr w:type="spellStart"/>
-      <w:r>
-        <w:rPr>
-          <w:rFonts w:ascii="Times" w:hAnsi="Times" w:cs="Times"/>
-        </w:rPr>
-        <w:t>argminL</w:t>
-      </w:r>
-      <w:proofErr w:type="spellEnd"/>
-      <w:r>
-        <w:rPr>
-          <w:rFonts w:ascii="Times" w:hAnsi="Times" w:cs="Times"/>
-          <w:position w:val="-3"/>
-          <w:sz w:val="16"/>
-          <w:szCs w:val="16"/>
-        </w:rPr>
-        <w:t>t</w:t>
-      </w:r>
-      <w:r>
-        <w:rPr>
-          <w:rFonts w:ascii="Times" w:hAnsi="Times" w:cs="Times"/>
-        </w:rPr>
-        <w:t xml:space="preserve">(x) </w:t>
-      </w:r>
-      <w:proofErr w:type="spellStart"/>
-      <w:r>
-        <w:rPr>
-          <w:rFonts w:ascii="Times" w:hAnsi="Times" w:cs="Times"/>
-          <w:sz w:val="16"/>
-          <w:szCs w:val="16"/>
-        </w:rPr>
-        <w:t>x</w:t>
-      </w:r>
-      <w:r>
-        <w:rPr>
-          <w:rFonts w:ascii="MS Mincho" w:eastAsia="MS Mincho" w:hAnsi="MS Mincho" w:cs="MS Mincho"/>
-          <w:sz w:val="16"/>
-          <w:szCs w:val="16"/>
-        </w:rPr>
-        <w:t>∈</w:t>
-      </w:r>
-      <w:r>
-        <w:rPr>
-          <w:rFonts w:ascii="Times" w:hAnsi="Times" w:cs="Times"/>
-          <w:sz w:val="16"/>
-          <w:szCs w:val="16"/>
+        <w:t xml:space="preserve">(t) </w:t>
+      </w:r>
+      <w:r>
+        <w:rPr>
+          <w:rFonts w:ascii="Times" w:hAnsi="Times" w:cs="Times" w:hint="eastAsia"/>
+          <w:lang w:eastAsia="zh-CN"/>
+        </w:rPr>
+        <w:t>的</w:t>
+      </w:r>
+      <w:r>
+        <w:rPr>
+          <w:rFonts w:ascii="Times" w:hAnsi="Times" w:cs="Times"/>
+          <w:lang w:eastAsia="zh-CN"/>
+        </w:rPr>
+        <w:t>可选</w:t>
+      </w:r>
+      <w:r>
+        <w:rPr>
+          <w:rFonts w:ascii="Times" w:hAnsi="Times" w:cs="Times"/>
+          <w:lang w:eastAsia="zh-CN"/>
+        </w:rPr>
+        <w:t>方案</w:t>
+      </w:r>
+      <w:r>
+        <w:rPr>
+          <w:rFonts w:ascii="Times" w:hAnsi="Times" w:cs="Times"/>
+          <w:lang w:eastAsia="zh-CN"/>
+        </w:rPr>
+        <w:t>可以</w:t>
+      </w:r>
+      <w:r>
+        <w:rPr>
+          <w:rFonts w:ascii="Times" w:hAnsi="Times" w:cs="Times"/>
+          <w:lang w:eastAsia="zh-CN"/>
+        </w:rPr>
+        <w:t>定义为：</w:t>
+      </w:r>
+      <w:r>
+        <w:rPr>
+          <w:rFonts w:ascii="Times" w:hAnsi="Times" w:cs="Times"/>
+          <w:lang w:eastAsia="zh-CN"/>
+        </w:rPr>
+        <w:br/>
+      </w:r>
+      <w:r>
+        <w:rPr>
+          <w:rFonts w:ascii="Times" w:hAnsi="Times" w:cs="Times"/>
+          <w:lang w:eastAsia="zh-CN"/>
+        </w:rPr>
+        <w:drawing>
+          <wp:inline distT="0" distB="0" distL="0" distR="0" wp14:anchorId="33907E1A" wp14:editId="51ACF313">
+            <wp:extent cx="5943600" cy="692150"/>
+            <wp:effectExtent l="0" t="0" r="0" b="0"/>
+            <wp:docPr id="107" name="Picture 107"/>
+            <wp:cNvGraphicFramePr>
+              <a:graphicFrameLocks xmlns:a="http://schemas.openxmlformats.org/drawingml/2006/main" noChangeAspect="1"/>
+            </wp:cNvGraphicFramePr>
+            <a:graphic xmlns:a="http://schemas.openxmlformats.org/drawingml/2006/main">
+              <a:graphicData uri="http://schemas.openxmlformats.org/drawingml/2006/picture">
+                <pic:pic xmlns:pic="http://schemas.openxmlformats.org/drawingml/2006/picture">
+                  <pic:nvPicPr>
+                    <pic:cNvPr id="1" name=""/>
+                    <pic:cNvPicPr/>
+                  </pic:nvPicPr>
+                  <pic:blipFill>
+                    <a:blip r:embed="rId10"/>
+                    <a:stretch>
+                      <a:fillRect/>
+                    </a:stretch>
+                  </pic:blipFill>
+                  <pic:spPr>
+                    <a:xfrm>
+                      <a:off x="0" y="0"/>
+                      <a:ext cx="5943600" cy="692150"/>
+                    </a:xfrm>
+                    <a:prstGeom prst="rect">
+                      <a:avLst/>
+                    </a:prstGeom>
+                  </pic:spPr>
+                </pic:pic>
+              </a:graphicData>
+            </a:graphic>
+          </wp:inline>
+        </w:drawing>
+      </w:r>
+      <w:r>
+        <w:rPr>
+          <w:rFonts w:ascii="Times" w:hAnsi="Times" w:cs="Times"/>
+          <w:lang w:eastAsia="zh-CN"/>
+        </w:rPr>
+        <w:br/>
+      </w:r>
+      <w:r>
+        <w:rPr>
+          <w:rFonts w:ascii="Times" w:hAnsi="Times" w:cs="Times"/>
+          <w:lang w:eastAsia="zh-CN"/>
+        </w:rPr>
+        <w:t>我们的</w:t>
+      </w:r>
+      <w:r>
+        <w:rPr>
+          <w:rFonts w:ascii="Times" w:hAnsi="Times" w:cs="Times"/>
+          <w:lang w:eastAsia="zh-CN"/>
+        </w:rPr>
+        <w:t>目标</w:t>
+      </w:r>
+      <w:r>
+        <w:rPr>
+          <w:rFonts w:ascii="Times" w:hAnsi="Times" w:cs="Times"/>
+          <w:lang w:eastAsia="zh-CN"/>
+        </w:rPr>
+        <w:t>是找到一个</w:t>
+      </w:r>
+      <w:r>
+        <w:rPr>
+          <w:rFonts w:ascii="Times" w:hAnsi="Times" w:cs="Times"/>
+          <w:lang w:eastAsia="zh-CN"/>
+        </w:rPr>
+        <w:t>满足</w:t>
+      </w:r>
+      <w:r>
+        <w:rPr>
+          <w:rFonts w:ascii="Times" w:hAnsi="Times" w:cs="Times"/>
+          <w:lang w:eastAsia="zh-CN"/>
+        </w:rPr>
+        <w:t>以下公式的</w:t>
+      </w:r>
+      <w:r>
+        <w:rPr>
+          <w:rFonts w:ascii="Times" w:hAnsi="Times" w:cs="Times"/>
+        </w:rPr>
+        <w:t>x(t)</w:t>
+      </w:r>
+      <w:r>
+        <w:rPr>
+          <w:rFonts w:ascii="Times" w:hAnsi="Times" w:cs="Times"/>
+          <w:lang w:eastAsia="zh-CN"/>
+        </w:rPr>
+        <w:t>：</w:t>
+      </w:r>
+      <w:r>
+        <w:rPr>
+          <w:rFonts w:ascii="Times" w:hAnsi="Times" w:cs="Times"/>
+          <w:lang w:eastAsia="zh-CN"/>
+        </w:rPr>
+        <w:br/>
+      </w:r>
+      <w:r>
+        <w:rPr>
+          <w:rFonts w:ascii="Times" w:hAnsi="Times" w:cs="Times"/>
+          <w:lang w:eastAsia="zh-CN"/>
+        </w:rPr>
+        <w:drawing>
+          <wp:inline distT="0" distB="0" distL="0" distR="0" wp14:anchorId="24F182E9" wp14:editId="6966B2C4">
+            <wp:extent cx="5943600" cy="358140"/>
+            <wp:effectExtent l="0" t="0" r="0" b="0"/>
+            <wp:docPr id="108" name="Picture 108"/>
+            <wp:cNvGraphicFramePr>
+              <a:graphicFrameLocks xmlns:a="http://schemas.openxmlformats.org/drawingml/2006/main" noChangeAspect="1"/>
+            </wp:cNvGraphicFramePr>
+            <a:graphic xmlns:a="http://schemas.openxmlformats.org/drawingml/2006/main">
+              <a:graphicData uri="http://schemas.openxmlformats.org/drawingml/2006/picture">
+                <pic:pic xmlns:pic="http://schemas.openxmlformats.org/drawingml/2006/picture">
+                  <pic:nvPicPr>
+                    <pic:cNvPr id="1" name=""/>
+                    <pic:cNvPicPr/>
+                  </pic:nvPicPr>
+                  <pic:blipFill>
+                    <a:blip r:embed="rId11"/>
+                    <a:stretch>
+                      <a:fillRect/>
+                    </a:stretch>
+                  </pic:blipFill>
+                  <pic:spPr>
+                    <a:xfrm>
+                      <a:off x="0" y="0"/>
+                      <a:ext cx="5943600" cy="358140"/>
+                    </a:xfrm>
+                    <a:prstGeom prst="rect">
+                      <a:avLst/>
+                    </a:prstGeom>
+                  </pic:spPr>
+                </pic:pic>
+              </a:graphicData>
+            </a:graphic>
+          </wp:inline>
+        </w:drawing>
+      </w:r>
+      <w:r>
+        <w:rPr>
+          <w:rFonts w:ascii="Times" w:hAnsi="Times" w:cs="Times"/>
+          <w:lang w:eastAsia="zh-CN"/>
+        </w:rPr>
+        <w:br/>
+      </w:r>
+      <w:r>
+        <w:rPr>
+          <w:rFonts w:ascii="Times" w:hAnsi="Times" w:cs="Times"/>
+          <w:lang w:eastAsia="zh-CN"/>
+        </w:rPr>
+        <w:t>一个基本块</w:t>
+      </w:r>
+      <w:r>
+        <w:rPr>
+          <w:rFonts w:ascii="Times" w:hAnsi="Times" w:cs="Times"/>
+          <w:lang w:eastAsia="zh-CN"/>
+        </w:rPr>
+        <w:t>B</w:t>
+      </w:r>
+      <w:r>
+        <w:rPr>
+          <w:rFonts w:ascii="Times" w:hAnsi="Times" w:cs="Times"/>
+          <w:lang w:eastAsia="zh-CN"/>
+        </w:rPr>
+        <w:t>是一个</w:t>
+      </w:r>
+      <w:r>
+        <w:rPr>
+          <w:rFonts w:ascii="Times" w:hAnsi="Times" w:cs="Times"/>
+          <w:lang w:eastAsia="zh-CN"/>
+        </w:rPr>
+        <w:t>有着</w:t>
+      </w:r>
+      <w:r>
+        <w:rPr>
+          <w:rFonts w:ascii="Times" w:hAnsi="Times" w:cs="Times"/>
+          <w:lang w:eastAsia="zh-CN"/>
+        </w:rPr>
+        <w:t>公共数据</w:t>
+      </w:r>
+      <w:r>
+        <w:rPr>
+          <w:rFonts w:ascii="Times" w:hAnsi="Times" w:cs="Times"/>
+        </w:rPr>
+        <w:t xml:space="preserve">(A, b) </w:t>
+      </w:r>
+      <w:r>
+        <w:rPr>
+          <w:rFonts w:ascii="Times" w:hAnsi="Times" w:cs="Times"/>
+          <w:lang w:eastAsia="zh-CN"/>
+        </w:rPr>
+        <w:t>但是</w:t>
+      </w:r>
+      <w:r>
+        <w:rPr>
+          <w:rFonts w:ascii="Times" w:hAnsi="Times" w:cs="Times"/>
+          <w:lang w:eastAsia="zh-CN"/>
+        </w:rPr>
+        <w:t>有着</w:t>
+      </w:r>
+      <w:r>
+        <w:rPr>
+          <w:rFonts w:ascii="Times" w:hAnsi="Times" w:cs="Times"/>
+          <w:lang w:eastAsia="zh-CN"/>
+        </w:rPr>
+        <w:t>不同</w:t>
+      </w:r>
+      <w:r>
+        <w:rPr>
+          <w:rFonts w:ascii="Times" w:hAnsi="Times" w:cs="Times"/>
+          <w:lang w:eastAsia="zh-CN"/>
+        </w:rPr>
+        <w:t>特征集</w:t>
+      </w:r>
+      <w:r>
+        <w:rPr>
+          <w:rFonts w:ascii="Times" w:hAnsi="Times" w:cs="Times"/>
+        </w:rPr>
+        <w:t>F</w:t>
+      </w:r>
+      <w:r>
+        <w:rPr>
+          <w:rFonts w:ascii="Times" w:hAnsi="Times" w:cs="Times"/>
+          <w:position w:val="5"/>
+        </w:rPr>
+        <w:t xml:space="preserve"> ̄ </w:t>
+      </w:r>
+      <w:r>
+        <w:rPr>
+          <w:rFonts w:ascii="Times" w:hAnsi="Times" w:cs="Times"/>
+          <w:lang w:eastAsia="zh-CN"/>
+        </w:rPr>
+        <w:t>和</w:t>
+      </w:r>
+      <w:r>
+        <w:rPr>
+          <w:rFonts w:ascii="Times" w:hAnsi="Times" w:cs="Times"/>
+          <w:lang w:eastAsia="zh-CN"/>
+        </w:rPr>
+        <w:t>行</w:t>
+      </w:r>
+      <w:r>
+        <w:rPr>
+          <w:rFonts w:ascii="Times" w:hAnsi="Times" w:cs="Times"/>
         </w:rPr>
         <w:t>R</w:t>
       </w:r>
-      <w:proofErr w:type="spellEnd"/>
       <w:r>
         <w:rPr>
           <w:rFonts w:ascii="Times" w:hAnsi="Times" w:cs="Times"/>
           <w:position w:val="5"/>
-          <w:sz w:val="14"/>
-          <w:szCs w:val="14"/>
-        </w:rPr>
-        <w:t xml:space="preserve">d </w:t>
+        </w:rPr>
+        <w:t xml:space="preserve"> ̄ </w:t>
+      </w:r>
+      <w:r>
+        <w:rPr>
+          <w:rFonts w:ascii="Times" w:hAnsi="Times" w:cs="Times" w:hint="eastAsia"/>
+          <w:lang w:eastAsia="zh-CN"/>
+        </w:rPr>
+        <w:t>子集</w:t>
+      </w:r>
+      <w:r>
+        <w:rPr>
+          <w:rFonts w:ascii="Times" w:hAnsi="Times" w:cs="Times"/>
+          <w:lang w:eastAsia="zh-CN"/>
+        </w:rPr>
+        <w:t>的</w:t>
+      </w:r>
+      <w:r>
+        <w:rPr>
+          <w:rFonts w:ascii="Times" w:hAnsi="Times" w:cs="Times" w:hint="eastAsia"/>
+          <w:lang w:eastAsia="zh-CN"/>
+        </w:rPr>
+        <w:t>任务</w:t>
+      </w:r>
+      <w:r>
+        <w:rPr>
+          <w:rFonts w:ascii="Times" w:hAnsi="Times" w:cs="Times"/>
+          <w:lang w:eastAsia="zh-CN"/>
+        </w:rPr>
+        <w:t>集。</w:t>
       </w:r>
     </w:p>
     <w:p>
@@ -14193,40 +14415,27 @@
           <w:rFonts w:ascii="Times" w:hAnsi="Times" w:cs="Times"/>
         </w:rPr>
       </w:pPr>
-      <w:r>
-        <w:rPr>
-          <w:rFonts w:ascii="Times" w:hAnsi="Times" w:cs="Times"/>
-          <w:position w:val="10"/>
-          <w:sz w:val="16"/>
-          <w:szCs w:val="16"/>
-        </w:rPr>
-        <w:t>4</w:t>
+      <w:bookmarkStart w:id="0" w:name="_GoBack"/>
+      <w:bookmarkEnd w:id="0"/>
+      <w:r>
+        <w:rPr>
+          <w:rFonts w:ascii="Times" w:hAnsi="Times" w:cs="Times"/>
+        </w:rPr>
+        <w:t xml:space="preserve">Columbus supports a family of popular non-linear mod- </w:t>
       </w:r>
       <w:proofErr w:type="spellStart"/>
       <w:r>
         <w:rPr>
           <w:rFonts w:ascii="Times" w:hAnsi="Times" w:cs="Times"/>
         </w:rPr>
-        <w:t>ForF</w:t>
+        <w:t>els</w:t>
       </w:r>
       <w:proofErr w:type="spellEnd"/>
       <w:r>
         <w:rPr>
           <w:rFonts w:ascii="Times" w:hAnsi="Times" w:cs="Times"/>
         </w:rPr>
-        <w:t xml:space="preserve"> </w:t>
-      </w:r>
-      <w:r>
-        <w:rPr>
-          <w:rFonts w:ascii="MS Mincho" w:eastAsia="MS Mincho" w:hAnsi="MS Mincho" w:cs="MS Mincho"/>
-        </w:rPr>
-        <w:t>⊆</w:t>
-      </w:r>
-      <w:r>
-        <w:rPr>
-          <w:rFonts w:ascii="Times" w:hAnsi="Times" w:cs="Times"/>
-        </w:rPr>
-        <w:t>[d],Π</w:t>
+        <w:t>, including support vector machines, (sparse and dense) logistic regression, l</w:t>
       </w:r>
       <w:r>
         <w:rPr>
@@ -14235,101 +14444,41 @@
           <w:sz w:val="16"/>
           <w:szCs w:val="16"/>
         </w:rPr>
-        <w:t xml:space="preserve">F </w:t>
-      </w:r>
-      <w:r>
-        <w:rPr>
-          <w:rFonts w:ascii="MS Mincho" w:eastAsia="MS Mincho" w:hAnsi="MS Mincho" w:cs="MS Mincho"/>
-        </w:rPr>
-        <w:t>∈</w:t>
-      </w:r>
-      <w:r>
-        <w:rPr>
-          <w:rFonts w:ascii="Times" w:hAnsi="Times" w:cs="Times"/>
-        </w:rPr>
-        <w:t>R</w:t>
+        <w:t xml:space="preserve">p </w:t>
+      </w:r>
+      <w:r>
+        <w:rPr>
+          <w:rFonts w:ascii="Times" w:hAnsi="Times" w:cs="Times"/>
+        </w:rPr>
+        <w:t xml:space="preserve">regression, lasso, and elastic net </w:t>
       </w:r>
       <w:proofErr w:type="spellStart"/>
       <w:r>
         <w:rPr>
           <w:rFonts w:ascii="Times" w:hAnsi="Times" w:cs="Times"/>
-          <w:position w:val="10"/>
-          <w:sz w:val="16"/>
-          <w:szCs w:val="16"/>
-        </w:rPr>
-        <w:t>d×d</w:t>
+        </w:rPr>
+        <w:t>regu</w:t>
       </w:r>
       <w:proofErr w:type="spellEnd"/>
       <w:r>
         <w:rPr>
           <w:rFonts w:ascii="Times" w:hAnsi="Times" w:cs="Times"/>
-          <w:position w:val="10"/>
-          <w:sz w:val="16"/>
-          <w:szCs w:val="16"/>
-        </w:rPr>
-        <w:t xml:space="preserve"> </w:t>
-      </w:r>
-      <w:r>
-        <w:rPr>
-          <w:rFonts w:ascii="Times" w:hAnsi="Times" w:cs="Times"/>
-        </w:rPr>
-        <w:t>where(Π</w:t>
-      </w:r>
-      <w:r>
-        <w:rPr>
-          <w:rFonts w:ascii="Times" w:hAnsi="Times" w:cs="Times"/>
-          <w:position w:val="-3"/>
-          <w:sz w:val="16"/>
-          <w:szCs w:val="16"/>
-        </w:rPr>
-        <w:t>F</w:t>
-      </w:r>
-      <w:r>
-        <w:rPr>
-          <w:rFonts w:ascii="Times" w:hAnsi="Times" w:cs="Times"/>
-        </w:rPr>
-        <w:t>)</w:t>
-      </w:r>
-      <w:r>
-        <w:rPr>
-          <w:rFonts w:ascii="Times" w:hAnsi="Times" w:cs="Times"/>
-          <w:position w:val="-8"/>
-          <w:sz w:val="16"/>
-          <w:szCs w:val="16"/>
-        </w:rPr>
-        <w:t xml:space="preserve">ii </w:t>
-      </w:r>
-      <w:r>
-        <w:rPr>
-          <w:rFonts w:ascii="Times" w:hAnsi="Times" w:cs="Times"/>
-        </w:rPr>
-        <w:t>=1ifi</w:t>
-      </w:r>
-      <w:r>
-        <w:rPr>
-          <w:rFonts w:ascii="MS Mincho" w:eastAsia="MS Mincho" w:hAnsi="MS Mincho" w:cs="MS Mincho"/>
-        </w:rPr>
-        <w:t>∈</w:t>
-      </w:r>
-      <w:r>
-        <w:rPr>
-          <w:rFonts w:ascii="Times" w:hAnsi="Times" w:cs="Times"/>
-        </w:rPr>
-        <w:t xml:space="preserve">F </w:t>
+        </w:rPr>
+        <w:t xml:space="preserve">- </w:t>
       </w:r>
       <w:proofErr w:type="spellStart"/>
       <w:r>
         <w:rPr>
           <w:rFonts w:ascii="Times" w:hAnsi="Times" w:cs="Times"/>
         </w:rPr>
-        <w:t>andall</w:t>
+        <w:t>larization</w:t>
       </w:r>
       <w:proofErr w:type="spellEnd"/>
       <w:r>
         <w:rPr>
           <w:rFonts w:ascii="Times" w:hAnsi="Times" w:cs="Times"/>
         </w:rPr>
-        <w:t xml:space="preserve"> other entries are 0. </w:t>
+        <w:t xml:space="preserve">. We give an example to help clarify the definition. </w:t>
       </w:r>
     </w:p>
     <w:p>
@@ -14347,8 +14496,9 @@
         <w:rPr>
           <w:rFonts w:ascii="Times" w:hAnsi="Times" w:cs="Times"/>
         </w:rPr>
-        <w:t>Our goal is to find an x(t) that satisfies the error</w:t>
-      </w:r>
+        <w:t>Example 2.1. Consider the 6</w:t>
+      </w:r>
+      <w:proofErr w:type="spellStart"/>
       <w:r>
         <w:rPr>
           <w:rFonts w:ascii="Times" w:hAnsi="Times" w:cs="Times"/>
@@ -14356,19 +14506,23 @@
           <w:sz w:val="16"/>
           <w:szCs w:val="16"/>
         </w:rPr>
-        <w:t xml:space="preserve">5 </w:t>
-      </w:r>
-      <w:r>
-        <w:rPr>
-          <w:rFonts w:ascii="MS Mincho" w:eastAsia="MS Mincho" w:hAnsi="MS Mincho" w:cs="MS Mincho"/>
-        </w:rPr>
-        <w:t>∥</w:t>
-      </w:r>
-      <w:r>
-        <w:rPr>
-          <w:rFonts w:ascii="Times" w:hAnsi="Times" w:cs="Times"/>
-        </w:rPr>
-        <w:t>L</w:t>
+        <w:t>th</w:t>
+      </w:r>
+      <w:proofErr w:type="spellEnd"/>
+      <w:r>
+        <w:rPr>
+          <w:rFonts w:ascii="Times" w:hAnsi="Times" w:cs="Times"/>
+          <w:position w:val="10"/>
+          <w:sz w:val="16"/>
+          <w:szCs w:val="16"/>
+        </w:rPr>
+        <w:t xml:space="preserve"> </w:t>
+      </w:r>
+      <w:r>
+        <w:rPr>
+          <w:rFonts w:ascii="Times" w:hAnsi="Times" w:cs="Times"/>
+        </w:rPr>
+        <w:t>line in Figure 2, which specifies a 5-fold cross validation operator with least squares over data set d</w:t>
       </w:r>
       <w:r>
         <w:rPr>
@@ -14377,13 +14531,13 @@
           <w:sz w:val="16"/>
           <w:szCs w:val="16"/>
         </w:rPr>
-        <w:t>t</w:t>
-      </w:r>
-      <w:r>
-        <w:rPr>
-          <w:rFonts w:ascii="Times" w:hAnsi="Times" w:cs="Times"/>
-        </w:rPr>
-        <w:t>(x(t)) − L</w:t>
+        <w:t xml:space="preserve">1 </w:t>
+      </w:r>
+      <w:r>
+        <w:rPr>
+          <w:rFonts w:ascii="Times" w:hAnsi="Times" w:cs="Times"/>
+        </w:rPr>
+        <w:t>and feature set s</w:t>
       </w:r>
       <w:r>
         <w:rPr>
@@ -14392,35 +14546,25 @@
           <w:sz w:val="16"/>
           <w:szCs w:val="16"/>
         </w:rPr>
-        <w:t>t</w:t>
-      </w:r>
-      <w:r>
-        <w:rPr>
-          <w:rFonts w:ascii="Times" w:hAnsi="Times" w:cs="Times"/>
-        </w:rPr>
-        <w:t>(x</w:t>
-      </w:r>
-      <w:r>
-        <w:rPr>
-          <w:rFonts w:ascii="MS Mincho" w:eastAsia="MS Mincho" w:hAnsi="MS Mincho" w:cs="MS Mincho"/>
+        <w:t>1</w:t>
+      </w:r>
+      <w:r>
+        <w:rPr>
+          <w:rFonts w:ascii="Times" w:hAnsi="Times" w:cs="Times"/>
+        </w:rPr>
+        <w:t>. Columbus will generate a basic block B with 5 tasks, one for each fold. Let t</w:t>
+      </w:r>
+      <w:proofErr w:type="spellStart"/>
+      <w:r>
+        <w:rPr>
+          <w:rFonts w:ascii="Times" w:hAnsi="Times" w:cs="Times"/>
           <w:position w:val="-3"/>
           <w:sz w:val="16"/>
           <w:szCs w:val="16"/>
         </w:rPr>
-        <w:t>∗</w:t>
-      </w:r>
-      <w:r>
-        <w:rPr>
-          <w:rFonts w:ascii="Times" w:hAnsi="Times" w:cs="Times"/>
-        </w:rPr>
-        <w:t>(t))</w:t>
-      </w:r>
-      <w:r>
-        <w:rPr>
-          <w:rFonts w:ascii="MS Mincho" w:eastAsia="MS Mincho" w:hAnsi="MS Mincho" w:cs="MS Mincho"/>
-        </w:rPr>
-        <w:t>∥</w:t>
-      </w:r>
+        <w:t>i</w:t>
+      </w:r>
+      <w:proofErr w:type="spellEnd"/>
       <w:r>
         <w:rPr>
           <w:rFonts w:ascii="Times" w:hAnsi="Times" w:cs="Times"/>
@@ -14428,13 +14572,166 @@
           <w:sz w:val="16"/>
           <w:szCs w:val="16"/>
         </w:rPr>
-        <w:t xml:space="preserve">2 </w:t>
-      </w:r>
-      <w:r>
-        <w:rPr>
-          <w:rFonts w:ascii="Times" w:hAnsi="Times" w:cs="Times"/>
-        </w:rPr>
-        <w:t xml:space="preserve">≤ ǫ </w:t>
+        <w:t xml:space="preserve"> </w:t>
+      </w:r>
+      <w:r>
+        <w:rPr>
+          <w:rFonts w:ascii="Times" w:hAnsi="Times" w:cs="Times"/>
+        </w:rPr>
+        <w:t>= (</w:t>
+      </w:r>
+      <w:proofErr w:type="spellStart"/>
+      <w:r>
+        <w:rPr>
+          <w:rFonts w:ascii="Times" w:hAnsi="Times" w:cs="Times"/>
+        </w:rPr>
+        <w:t>A,b,l,ǫ,F,R</w:t>
+      </w:r>
+      <w:proofErr w:type="spellEnd"/>
+      <w:r>
+        <w:rPr>
+          <w:rFonts w:ascii="Times" w:hAnsi="Times" w:cs="Times"/>
+        </w:rPr>
+        <w:t>). Then, A and b are defined by the data set d</w:t>
+      </w:r>
+      <w:r>
+        <w:rPr>
+          <w:rFonts w:ascii="Times" w:hAnsi="Times" w:cs="Times"/>
+          <w:position w:val="-3"/>
+          <w:sz w:val="16"/>
+          <w:szCs w:val="16"/>
+        </w:rPr>
+        <w:t xml:space="preserve">1 </w:t>
+      </w:r>
+      <w:proofErr w:type="spellStart"/>
+      <w:r>
+        <w:rPr>
+          <w:rFonts w:ascii="Times" w:hAnsi="Times" w:cs="Times"/>
+        </w:rPr>
+        <w:t>andl</w:t>
+      </w:r>
+      <w:proofErr w:type="spellEnd"/>
+      <w:r>
+        <w:rPr>
+          <w:rFonts w:ascii="Times" w:hAnsi="Times" w:cs="Times"/>
+        </w:rPr>
+        <w:t>(</w:t>
+      </w:r>
+      <w:proofErr w:type="spellStart"/>
+      <w:r>
+        <w:rPr>
+          <w:rFonts w:ascii="Times" w:hAnsi="Times" w:cs="Times"/>
+        </w:rPr>
+        <w:t>x,b</w:t>
+      </w:r>
+      <w:proofErr w:type="spellEnd"/>
+      <w:r>
+        <w:rPr>
+          <w:rFonts w:ascii="Times" w:hAnsi="Times" w:cs="Times"/>
+        </w:rPr>
+        <w:t>)=(x−b)</w:t>
+      </w:r>
+      <w:r>
+        <w:rPr>
+          <w:rFonts w:ascii="Times" w:hAnsi="Times" w:cs="Times"/>
+          <w:position w:val="10"/>
+          <w:sz w:val="16"/>
+          <w:szCs w:val="16"/>
+        </w:rPr>
+        <w:t>2</w:t>
+      </w:r>
+      <w:r>
+        <w:rPr>
+          <w:rFonts w:ascii="Times" w:hAnsi="Times" w:cs="Times"/>
+        </w:rPr>
+        <w:t xml:space="preserve">. </w:t>
+      </w:r>
+      <w:proofErr w:type="spellStart"/>
+      <w:r>
+        <w:rPr>
+          <w:rFonts w:ascii="Times" w:hAnsi="Times" w:cs="Times"/>
+        </w:rPr>
+        <w:t>Theerrortoleranceǫisgivenby</w:t>
+      </w:r>
+      <w:proofErr w:type="spellEnd"/>
+      <w:r>
+        <w:rPr>
+          <w:rFonts w:ascii="Times" w:hAnsi="Times" w:cs="Times"/>
+        </w:rPr>
+        <w:t xml:space="preserve"> the user in the 1</w:t>
+      </w:r>
+      <w:proofErr w:type="spellStart"/>
+      <w:r>
+        <w:rPr>
+          <w:rFonts w:ascii="Times" w:hAnsi="Times" w:cs="Times"/>
+          <w:position w:val="10"/>
+          <w:sz w:val="16"/>
+          <w:szCs w:val="16"/>
+        </w:rPr>
+        <w:t>st</w:t>
+      </w:r>
+      <w:proofErr w:type="spellEnd"/>
+      <w:r>
+        <w:rPr>
+          <w:rFonts w:ascii="Times" w:hAnsi="Times" w:cs="Times"/>
+          <w:position w:val="10"/>
+          <w:sz w:val="16"/>
+          <w:szCs w:val="16"/>
+        </w:rPr>
+        <w:t xml:space="preserve"> </w:t>
+      </w:r>
+      <w:r>
+        <w:rPr>
+          <w:rFonts w:ascii="Times" w:hAnsi="Times" w:cs="Times"/>
+        </w:rPr>
+        <w:t>line. The projection of features F = s</w:t>
+      </w:r>
+      <w:r>
+        <w:rPr>
+          <w:rFonts w:ascii="Times" w:hAnsi="Times" w:cs="Times"/>
+          <w:position w:val="-3"/>
+          <w:sz w:val="16"/>
+          <w:szCs w:val="16"/>
+        </w:rPr>
+        <w:t xml:space="preserve">1 </w:t>
+      </w:r>
+      <w:r>
+        <w:rPr>
+          <w:rFonts w:ascii="Times" w:hAnsi="Times" w:cs="Times"/>
+        </w:rPr>
+        <w:t xml:space="preserve">is found by a simple static analysis. Finally, R corresponds to the set of examples that will be used by the </w:t>
+      </w:r>
+      <w:proofErr w:type="spellStart"/>
+      <w:r>
+        <w:rPr>
+          <w:rFonts w:ascii="Times" w:hAnsi="Times" w:cs="Times"/>
+        </w:rPr>
+        <w:t>i</w:t>
+      </w:r>
+      <w:r>
+        <w:rPr>
+          <w:rFonts w:ascii="Times" w:hAnsi="Times" w:cs="Times"/>
+          <w:position w:val="10"/>
+          <w:sz w:val="16"/>
+          <w:szCs w:val="16"/>
+        </w:rPr>
+        <w:t>th</w:t>
+      </w:r>
+      <w:proofErr w:type="spellEnd"/>
+      <w:r>
+        <w:rPr>
+          <w:rFonts w:ascii="Times" w:hAnsi="Times" w:cs="Times"/>
+          <w:position w:val="10"/>
+          <w:sz w:val="16"/>
+          <w:szCs w:val="16"/>
+        </w:rPr>
+        <w:t xml:space="preserve"> </w:t>
+      </w:r>
+      <w:r>
+        <w:rPr>
+          <w:rFonts w:ascii="Times" w:hAnsi="Times" w:cs="Times"/>
+        </w:rPr>
+        <w:t xml:space="preserve">fold. </w:t>
       </w:r>
     </w:p>
     <w:p>
@@ -14452,33 +14749,35 @@
         <w:rPr>
           <w:rFonts w:ascii="Times" w:hAnsi="Times" w:cs="Times"/>
         </w:rPr>
-        <w:t>A basic block, B, is a set of tasks with common data (A, b) but with possibly different feature sets F</w:t>
-      </w:r>
-      <w:r>
-        <w:rPr>
-          <w:rFonts w:ascii="Times" w:hAnsi="Times" w:cs="Times"/>
-          <w:position w:val="5"/>
-        </w:rPr>
-        <w:t xml:space="preserve"> ̄ </w:t>
-      </w:r>
-      <w:r>
-        <w:rPr>
-          <w:rFonts w:ascii="Times" w:hAnsi="Times" w:cs="Times"/>
-        </w:rPr>
-        <w:t>and subsets of rows R</w:t>
-      </w:r>
-      <w:r>
-        <w:rPr>
-          <w:rFonts w:ascii="Times" w:hAnsi="Times" w:cs="Times"/>
-          <w:position w:val="5"/>
-        </w:rPr>
-        <w:t xml:space="preserve"> ̄</w:t>
-      </w:r>
-      <w:r>
-        <w:rPr>
-          <w:rFonts w:ascii="Times" w:hAnsi="Times" w:cs="Times"/>
-        </w:rPr>
-        <w:t xml:space="preserve">. </w:t>
+        <w:t xml:space="preserve">The basic block is the unit of Columbus’s optimization. Our design choice is to combine several operations on the same data at a high-enough level to facilitate bulk </w:t>
+      </w:r>
+      <w:proofErr w:type="spellStart"/>
+      <w:r>
+        <w:rPr>
+          <w:rFonts w:ascii="Times" w:hAnsi="Times" w:cs="Times"/>
+        </w:rPr>
+        <w:t>optimiza</w:t>
+      </w:r>
+      <w:proofErr w:type="spellEnd"/>
+      <w:r>
+        <w:rPr>
+          <w:rFonts w:ascii="Times" w:hAnsi="Times" w:cs="Times"/>
+        </w:rPr>
+        <w:t xml:space="preserve">- </w:t>
+      </w:r>
+      <w:proofErr w:type="spellStart"/>
+      <w:r>
+        <w:rPr>
+          <w:rFonts w:ascii="Times" w:hAnsi="Times" w:cs="Times"/>
+        </w:rPr>
+        <w:t>tion</w:t>
+      </w:r>
+      <w:proofErr w:type="spellEnd"/>
+      <w:r>
+        <w:rPr>
+          <w:rFonts w:ascii="Times" w:hAnsi="Times" w:cs="Times"/>
+        </w:rPr>
+        <w:t xml:space="preserve">, which is our focus in the next section. </w:t>
       </w:r>
     </w:p>
     <w:p>
@@ -14496,388 +14795,14 @@
         <w:rPr>
           <w:rFonts w:ascii="Times" w:hAnsi="Times" w:cs="Times"/>
         </w:rPr>
-        <w:t xml:space="preserve">Columbus supports a family of popular non-linear mod- </w:t>
-      </w:r>
-      <w:proofErr w:type="spellStart"/>
-      <w:r>
-        <w:rPr>
-          <w:rFonts w:ascii="Times" w:hAnsi="Times" w:cs="Times"/>
-        </w:rPr>
-        <w:t>els</w:t>
-      </w:r>
-      <w:proofErr w:type="spellEnd"/>
-      <w:r>
-        <w:rPr>
-          <w:rFonts w:ascii="Times" w:hAnsi="Times" w:cs="Times"/>
-        </w:rPr>
-        <w:t>, including support vector machines, (sparse and dense) logistic regression, l</w:t>
-      </w:r>
-      <w:r>
-        <w:rPr>
-          <w:rFonts w:ascii="Times" w:hAnsi="Times" w:cs="Times"/>
-          <w:position w:val="-3"/>
-          <w:sz w:val="16"/>
-          <w:szCs w:val="16"/>
-        </w:rPr>
-        <w:t xml:space="preserve">p </w:t>
-      </w:r>
-      <w:r>
-        <w:rPr>
-          <w:rFonts w:ascii="Times" w:hAnsi="Times" w:cs="Times"/>
-        </w:rPr>
-        <w:t xml:space="preserve">regression, lasso, and elastic net </w:t>
-      </w:r>
-      <w:proofErr w:type="spellStart"/>
-      <w:r>
-        <w:rPr>
-          <w:rFonts w:ascii="Times" w:hAnsi="Times" w:cs="Times"/>
-        </w:rPr>
-        <w:t>regu</w:t>
-      </w:r>
-      <w:proofErr w:type="spellEnd"/>
-      <w:r>
-        <w:rPr>
-          <w:rFonts w:ascii="Times" w:hAnsi="Times" w:cs="Times"/>
-        </w:rPr>
-        <w:t xml:space="preserve">- </w:t>
-      </w:r>
-      <w:proofErr w:type="spellStart"/>
-      <w:r>
-        <w:rPr>
-          <w:rFonts w:ascii="Times" w:hAnsi="Times" w:cs="Times"/>
-        </w:rPr>
-        <w:t>larization</w:t>
-      </w:r>
-      <w:proofErr w:type="spellEnd"/>
-      <w:r>
-        <w:rPr>
-          <w:rFonts w:ascii="Times" w:hAnsi="Times" w:cs="Times"/>
-        </w:rPr>
-        <w:t xml:space="preserve">. We give an example to help clarify the definition. </w:t>
-      </w:r>
-    </w:p>
-    <w:p>
-      <w:pPr>
-        <w:widowControl w:val="0"/>
-        <w:autoSpaceDE w:val="0"/>
-        <w:autoSpaceDN w:val="0"/>
-        <w:adjustRightInd w:val="0"/>
-        <w:spacing w:after="240" w:line="180" w:lineRule="atLeast"/>
-        <w:rPr>
-          <w:rFonts w:ascii="Times" w:hAnsi="Times" w:cs="Times"/>
-        </w:rPr>
-      </w:pPr>
-      <w:r>
-        <w:rPr>
-          <w:rFonts w:ascii="Times" w:hAnsi="Times" w:cs="Times"/>
-        </w:rPr>
-        <w:t>Example 2.1. Consider the 6</w:t>
-      </w:r>
-      <w:proofErr w:type="spellStart"/>
-      <w:r>
-        <w:rPr>
-          <w:rFonts w:ascii="Times" w:hAnsi="Times" w:cs="Times"/>
-          <w:position w:val="10"/>
-          <w:sz w:val="16"/>
-          <w:szCs w:val="16"/>
-        </w:rPr>
-        <w:t>th</w:t>
-      </w:r>
-      <w:proofErr w:type="spellEnd"/>
-      <w:r>
-        <w:rPr>
-          <w:rFonts w:ascii="Times" w:hAnsi="Times" w:cs="Times"/>
-          <w:position w:val="10"/>
-          <w:sz w:val="16"/>
-          <w:szCs w:val="16"/>
-        </w:rPr>
-        <w:t xml:space="preserve"> </w:t>
-      </w:r>
-      <w:r>
-        <w:rPr>
-          <w:rFonts w:ascii="Times" w:hAnsi="Times" w:cs="Times"/>
-        </w:rPr>
-        <w:t>line in Figure 2, which specifies a 5-fold cross validation operator with least squares over data set d</w:t>
-      </w:r>
-      <w:r>
-        <w:rPr>
-          <w:rFonts w:ascii="Times" w:hAnsi="Times" w:cs="Times"/>
-          <w:position w:val="-3"/>
-          <w:sz w:val="16"/>
-          <w:szCs w:val="16"/>
-        </w:rPr>
-        <w:t xml:space="preserve">1 </w:t>
-      </w:r>
-      <w:r>
-        <w:rPr>
-          <w:rFonts w:ascii="Times" w:hAnsi="Times" w:cs="Times"/>
-        </w:rPr>
-        <w:t>and feature set s</w:t>
-      </w:r>
-      <w:r>
-        <w:rPr>
-          <w:rFonts w:ascii="Times" w:hAnsi="Times" w:cs="Times"/>
-          <w:position w:val="-3"/>
-          <w:sz w:val="16"/>
-          <w:szCs w:val="16"/>
-        </w:rPr>
-        <w:t>1</w:t>
-      </w:r>
-      <w:r>
-        <w:rPr>
-          <w:rFonts w:ascii="Times" w:hAnsi="Times" w:cs="Times"/>
-        </w:rPr>
-        <w:t>. Columbus will generate a basic block B with 5 tasks, one for each fold. Let t</w:t>
-      </w:r>
-      <w:proofErr w:type="spellStart"/>
-      <w:r>
-        <w:rPr>
-          <w:rFonts w:ascii="Times" w:hAnsi="Times" w:cs="Times"/>
-          <w:position w:val="-3"/>
-          <w:sz w:val="16"/>
-          <w:szCs w:val="16"/>
-        </w:rPr>
-        <w:t>i</w:t>
-      </w:r>
-      <w:proofErr w:type="spellEnd"/>
-      <w:r>
-        <w:rPr>
-          <w:rFonts w:ascii="Times" w:hAnsi="Times" w:cs="Times"/>
-          <w:position w:val="-3"/>
-          <w:sz w:val="16"/>
-          <w:szCs w:val="16"/>
-        </w:rPr>
-        <w:t xml:space="preserve"> </w:t>
-      </w:r>
-      <w:r>
-        <w:rPr>
-          <w:rFonts w:ascii="Times" w:hAnsi="Times" w:cs="Times"/>
-        </w:rPr>
-        <w:t>= (</w:t>
-      </w:r>
-      <w:proofErr w:type="spellStart"/>
-      <w:r>
-        <w:rPr>
-          <w:rFonts w:ascii="Times" w:hAnsi="Times" w:cs="Times"/>
-        </w:rPr>
-        <w:t>A,b,l,ǫ,F,R</w:t>
-      </w:r>
-      <w:proofErr w:type="spellEnd"/>
-      <w:r>
-        <w:rPr>
-          <w:rFonts w:ascii="Times" w:hAnsi="Times" w:cs="Times"/>
-        </w:rPr>
-        <w:t>). Then, A and b are defined by the data set d</w:t>
-      </w:r>
-      <w:r>
-        <w:rPr>
-          <w:rFonts w:ascii="Times" w:hAnsi="Times" w:cs="Times"/>
-          <w:position w:val="-3"/>
-          <w:sz w:val="16"/>
-          <w:szCs w:val="16"/>
-        </w:rPr>
-        <w:t xml:space="preserve">1 </w:t>
-      </w:r>
-      <w:proofErr w:type="spellStart"/>
-      <w:r>
-        <w:rPr>
-          <w:rFonts w:ascii="Times" w:hAnsi="Times" w:cs="Times"/>
-        </w:rPr>
-        <w:t>andl</w:t>
-      </w:r>
-      <w:proofErr w:type="spellEnd"/>
-      <w:r>
-        <w:rPr>
-          <w:rFonts w:ascii="Times" w:hAnsi="Times" w:cs="Times"/>
-        </w:rPr>
-        <w:t>(</w:t>
-      </w:r>
-      <w:proofErr w:type="spellStart"/>
-      <w:r>
-        <w:rPr>
-          <w:rFonts w:ascii="Times" w:hAnsi="Times" w:cs="Times"/>
-        </w:rPr>
-        <w:t>x,b</w:t>
-      </w:r>
-      <w:proofErr w:type="spellEnd"/>
-      <w:r>
-        <w:rPr>
-          <w:rFonts w:ascii="Times" w:hAnsi="Times" w:cs="Times"/>
-        </w:rPr>
-        <w:t>)=(x−b)</w:t>
-      </w:r>
-      <w:r>
-        <w:rPr>
-          <w:rFonts w:ascii="Times" w:hAnsi="Times" w:cs="Times"/>
-          <w:position w:val="10"/>
-          <w:sz w:val="16"/>
-          <w:szCs w:val="16"/>
-        </w:rPr>
-        <w:t>2</w:t>
-      </w:r>
-      <w:r>
-        <w:rPr>
-          <w:rFonts w:ascii="Times" w:hAnsi="Times" w:cs="Times"/>
-        </w:rPr>
-        <w:t xml:space="preserve">. </w:t>
-      </w:r>
-      <w:proofErr w:type="spellStart"/>
-      <w:r>
-        <w:rPr>
-          <w:rFonts w:ascii="Times" w:hAnsi="Times" w:cs="Times"/>
-        </w:rPr>
-        <w:t>Theerrortoleranceǫisgivenby</w:t>
-      </w:r>
-      <w:proofErr w:type="spellEnd"/>
-      <w:r>
-        <w:rPr>
-          <w:rFonts w:ascii="Times" w:hAnsi="Times" w:cs="Times"/>
-        </w:rPr>
-        <w:t xml:space="preserve"> the user in the 1</w:t>
-      </w:r>
-      <w:proofErr w:type="spellStart"/>
-      <w:r>
-        <w:rPr>
-          <w:rFonts w:ascii="Times" w:hAnsi="Times" w:cs="Times"/>
-          <w:position w:val="10"/>
-          <w:sz w:val="16"/>
-          <w:szCs w:val="16"/>
-        </w:rPr>
-        <w:t>st</w:t>
-      </w:r>
-      <w:proofErr w:type="spellEnd"/>
-      <w:r>
-        <w:rPr>
-          <w:rFonts w:ascii="Times" w:hAnsi="Times" w:cs="Times"/>
-          <w:position w:val="10"/>
-          <w:sz w:val="16"/>
-          <w:szCs w:val="16"/>
-        </w:rPr>
-        <w:t xml:space="preserve"> </w:t>
-      </w:r>
-      <w:r>
-        <w:rPr>
-          <w:rFonts w:ascii="Times" w:hAnsi="Times" w:cs="Times"/>
-        </w:rPr>
-        <w:t>line. The projection of features F = s</w:t>
-      </w:r>
-      <w:r>
-        <w:rPr>
-          <w:rFonts w:ascii="Times" w:hAnsi="Times" w:cs="Times"/>
-          <w:position w:val="-3"/>
-          <w:sz w:val="16"/>
-          <w:szCs w:val="16"/>
-        </w:rPr>
-        <w:t xml:space="preserve">1 </w:t>
-      </w:r>
-      <w:r>
-        <w:rPr>
-          <w:rFonts w:ascii="Times" w:hAnsi="Times" w:cs="Times"/>
-        </w:rPr>
-        <w:t xml:space="preserve">is found by a simple static analysis. Finally, R corresponds to the set of examples that will be used by the </w:t>
-      </w:r>
-      <w:proofErr w:type="spellStart"/>
-      <w:r>
-        <w:rPr>
-          <w:rFonts w:ascii="Times" w:hAnsi="Times" w:cs="Times"/>
-        </w:rPr>
-        <w:t>i</w:t>
-      </w:r>
-      <w:r>
-        <w:rPr>
-          <w:rFonts w:ascii="Times" w:hAnsi="Times" w:cs="Times"/>
-          <w:position w:val="10"/>
-          <w:sz w:val="16"/>
-          <w:szCs w:val="16"/>
-        </w:rPr>
-        <w:t>th</w:t>
-      </w:r>
-      <w:proofErr w:type="spellEnd"/>
-      <w:r>
-        <w:rPr>
-          <w:rFonts w:ascii="Times" w:hAnsi="Times" w:cs="Times"/>
-          <w:position w:val="10"/>
-          <w:sz w:val="16"/>
-          <w:szCs w:val="16"/>
-        </w:rPr>
-        <w:t xml:space="preserve"> </w:t>
-      </w:r>
-      <w:r>
-        <w:rPr>
-          <w:rFonts w:ascii="Times" w:hAnsi="Times" w:cs="Times"/>
-        </w:rPr>
-        <w:t xml:space="preserve">fold. </w:t>
-      </w:r>
-    </w:p>
-    <w:p>
-      <w:pPr>
-        <w:widowControl w:val="0"/>
-        <w:autoSpaceDE w:val="0"/>
-        <w:autoSpaceDN w:val="0"/>
-        <w:adjustRightInd w:val="0"/>
-        <w:spacing w:after="240" w:line="180" w:lineRule="atLeast"/>
-        <w:rPr>
-          <w:rFonts w:ascii="Times" w:hAnsi="Times" w:cs="Times"/>
-        </w:rPr>
-      </w:pPr>
-      <w:r>
-        <w:rPr>
-          <w:rFonts w:ascii="Times" w:hAnsi="Times" w:cs="Times"/>
-        </w:rPr>
-        <w:t xml:space="preserve">The basic block is the unit of Columbus’s optimization. Our design choice is to combine several operations on the same data at a high-enough level to facilitate bulk </w:t>
-      </w:r>
-      <w:proofErr w:type="spellStart"/>
-      <w:r>
-        <w:rPr>
-          <w:rFonts w:ascii="Times" w:hAnsi="Times" w:cs="Times"/>
-        </w:rPr>
-        <w:t>optimiza</w:t>
-      </w:r>
-      <w:proofErr w:type="spellEnd"/>
-      <w:r>
-        <w:rPr>
-          <w:rFonts w:ascii="Times" w:hAnsi="Times" w:cs="Times"/>
-        </w:rPr>
-        <w:t xml:space="preserve">- </w:t>
-      </w:r>
-      <w:proofErr w:type="spellStart"/>
-      <w:r>
-        <w:rPr>
-          <w:rFonts w:ascii="Times" w:hAnsi="Times" w:cs="Times"/>
-        </w:rPr>
-        <w:t>tion</w:t>
-      </w:r>
-      <w:proofErr w:type="spellEnd"/>
-      <w:r>
-        <w:rPr>
-          <w:rFonts w:ascii="Times" w:hAnsi="Times" w:cs="Times"/>
-        </w:rPr>
-        <w:t xml:space="preserve">, which is our focus in the next section. </w:t>
-      </w:r>
-    </w:p>
-    <w:p>
-      <w:pPr>
-        <w:widowControl w:val="0"/>
-        <w:autoSpaceDE w:val="0"/>
-        <w:autoSpaceDN w:val="0"/>
-        <w:adjustRightInd w:val="0"/>
-        <w:spacing w:after="240" w:line="180" w:lineRule="atLeast"/>
-        <w:rPr>
-          <w:rFonts w:ascii="Times" w:hAnsi="Times" w:cs="Times"/>
-        </w:rPr>
-      </w:pPr>
-      <w:r>
-        <w:rPr>
-          <w:rFonts w:ascii="Times" w:hAnsi="Times" w:cs="Times"/>
-        </w:rPr>
-        <w:t xml:space="preserve">Columbus’s compilation process creates a task for each regression or classification operator in the program; each of these specifies all of the required information. To enable arbitrary R code, </w:t>
+        <w:t xml:space="preserve">Columbus’s compilation process creates a task for each regression or classification operator in </w:t>
       </w:r>
       <w:r>
         <w:rPr>
           <w:rFonts w:ascii="Times" w:hAnsi="Times" w:cs="Times"/>
         </w:rPr>
         <w:lastRenderedPageBreak/>
-        <w:t xml:space="preserve">we allow black box code in this work flow, which is simply executed. Selecting how to both optimize and construct basic blocks that will execute efficiently is the subject of Section 3. </w:t>
+        <w:t xml:space="preserve">the program; each of these specifies all of the required information. To enable arbitrary R code, we allow black box code in this work flow, which is simply executed. Selecting how to both optimize and construct basic blocks that will execute efficiently is the subject of Section 3. </w:t>
       </w:r>
     </w:p>
     <w:p>
@@ -15161,7 +15086,7 @@
                     </pic:cNvPicPr>
                   </pic:nvPicPr>
                   <pic:blipFill>
-                    <a:blip r:embed="rId9">
+                    <a:blip r:embed="rId12">
                       <a:extLst>
                         <a:ext uri="{28A0092B-C50C-407E-A947-70E740481C1C}">
                           <a14:useLocalDpi xmlns:a14="http://schemas.microsoft.com/office/drawing/2010/main" val="0"/>
@@ -15221,7 +15146,7 @@
                     </pic:cNvPicPr>
                   </pic:nvPicPr>
                   <pic:blipFill>
-                    <a:blip r:embed="rId9">
+                    <a:blip r:embed="rId12">
                       <a:extLst>
                         <a:ext uri="{28A0092B-C50C-407E-A947-70E740481C1C}">
                           <a14:useLocalDpi xmlns:a14="http://schemas.microsoft.com/office/drawing/2010/main" val="0"/>
@@ -15342,14 +15267,20 @@
           <w:sz w:val="30"/>
           <w:szCs w:val="30"/>
         </w:rPr>
+        <w:t xml:space="preserve">Optimization Axes. </w:t>
+      </w:r>
+      <w:r>
+        <w:rPr>
+          <w:rFonts w:ascii="Times" w:hAnsi="Times" w:cs="Times"/>
+        </w:rPr>
+        <w:t xml:space="preserve">To help understand the optimization space, we present experimental results on the Census data set using Columbus programs modeled after our experience with insurance analysts. Figure 6 illustrates the crossover points for each optimization opportunity </w:t>
+      </w:r>
+      <w:r>
+        <w:rPr>
+          <w:rFonts w:ascii="Times" w:hAnsi="Times" w:cs="Times"/>
+        </w:rPr>
         <w:lastRenderedPageBreak/>
-        <w:t xml:space="preserve">Optimization Axes. </w:t>
-      </w:r>
-      <w:r>
-        <w:rPr>
-          <w:rFonts w:ascii="Times" w:hAnsi="Times" w:cs="Times"/>
-        </w:rPr>
-        <w:t>To help understand the optimization space, we present experimental results on the Census data set using Columbus programs modeled after our experience with insurance analysts. Figure 6 illustrates the crossover points for each optimization opportunity along three axes that we will refer to throughout this section:</w:t>
+        <w:t>along three axes that we will refer to throughout this section:</w:t>
       </w:r>
       <w:r>
         <w:rPr>
@@ -15872,7 +15803,6 @@
           <w:sz w:val="16"/>
           <w:szCs w:val="16"/>
         </w:rPr>
-        <w:lastRenderedPageBreak/>
         <w:t>8</w:t>
       </w:r>
       <w:r>
@@ -15919,6 +15849,7 @@
         <w:rPr>
           <w:rFonts w:ascii="Times" w:hAnsi="Times" w:cs="Times"/>
         </w:rPr>
+        <w:lastRenderedPageBreak/>
         <w:t xml:space="preserve">paper, we show that the cost we estimated for one operator is within 15% of the actual execution time. </w:t>
       </w:r>
     </w:p>
@@ -16665,103 +16596,109 @@
         <w:rPr>
           <w:rFonts w:ascii="Times" w:hAnsi="Times" w:cs="Times"/>
         </w:rPr>
+        <w:t xml:space="preserve">Subsampling is a popular method to cope with large data and long runtimes. This optimization saves time simply be- </w:t>
+      </w:r>
+      <w:proofErr w:type="gramStart"/>
+      <w:r>
+        <w:rPr>
+          <w:rFonts w:ascii="Times" w:hAnsi="Times" w:cs="Times"/>
+        </w:rPr>
+        <w:t>cause</w:t>
+      </w:r>
+      <w:proofErr w:type="gramEnd"/>
+      <w:r>
+        <w:rPr>
+          <w:rFonts w:ascii="Times" w:hAnsi="Times" w:cs="Times"/>
+        </w:rPr>
+        <w:t xml:space="preserve"> one is operating on a smaller dataset. This </w:t>
+      </w:r>
+      <w:proofErr w:type="spellStart"/>
+      <w:r>
+        <w:rPr>
+          <w:rFonts w:ascii="Times" w:hAnsi="Times" w:cs="Times"/>
+        </w:rPr>
+        <w:t>optimiza</w:t>
+      </w:r>
+      <w:proofErr w:type="spellEnd"/>
+      <w:r>
+        <w:rPr>
+          <w:rFonts w:ascii="Times" w:hAnsi="Times" w:cs="Times"/>
+        </w:rPr>
+        <w:t xml:space="preserve">- </w:t>
+      </w:r>
+      <w:proofErr w:type="spellStart"/>
+      <w:r>
+        <w:rPr>
+          <w:rFonts w:ascii="Times" w:hAnsi="Times" w:cs="Times"/>
+        </w:rPr>
+        <w:t>tion</w:t>
+      </w:r>
+      <w:proofErr w:type="spellEnd"/>
+      <w:r>
+        <w:rPr>
+          <w:rFonts w:ascii="Times" w:hAnsi="Times" w:cs="Times"/>
+        </w:rPr>
+        <w:t xml:space="preserve"> can be modeled by adding a subset selection (R </w:t>
+      </w:r>
+      <w:r>
+        <w:rPr>
+          <w:rFonts w:ascii="MS Mincho" w:eastAsia="MS Mincho" w:hAnsi="MS Mincho" w:cs="MS Mincho"/>
+        </w:rPr>
+        <w:t>∈</w:t>
+      </w:r>
+      <w:r>
+        <w:rPr>
+          <w:rFonts w:ascii="Times" w:hAnsi="Times" w:cs="Times"/>
+        </w:rPr>
+        <w:t xml:space="preserve"> R</w:t>
+      </w:r>
+      <w:r>
+        <w:rPr>
+          <w:rFonts w:ascii="Times" w:hAnsi="Times" w:cs="Times"/>
+          <w:position w:val="5"/>
+        </w:rPr>
+        <w:t xml:space="preserve"> ̄</w:t>
+      </w:r>
+      <w:r>
+        <w:rPr>
+          <w:rFonts w:ascii="Times" w:hAnsi="Times" w:cs="Times"/>
+        </w:rPr>
+        <w:t xml:space="preserve">) to a basic block. In this section, we describe two popular methods: </w:t>
+      </w:r>
+      <w:proofErr w:type="spellStart"/>
+      <w:r>
+        <w:rPr>
+          <w:rFonts w:ascii="Times" w:hAnsi="Times" w:cs="Times"/>
+        </w:rPr>
+        <w:t>na</w:t>
+      </w:r>
+      <w:proofErr w:type="spellEnd"/>
+      <w:r>
+        <w:rPr>
+          <w:rFonts w:ascii="Times" w:hAnsi="Times" w:cs="Times"/>
+        </w:rPr>
+        <w:t xml:space="preserve"> ̈</w:t>
+      </w:r>
+      <w:proofErr w:type="spellStart"/>
+      <w:r>
+        <w:rPr>
+          <w:rFonts w:ascii="Times" w:hAnsi="Times" w:cs="Times"/>
+        </w:rPr>
+        <w:t>ıve</w:t>
+      </w:r>
+      <w:proofErr w:type="spellEnd"/>
+      <w:r>
+        <w:rPr>
+          <w:rFonts w:ascii="Times" w:hAnsi="Times" w:cs="Times"/>
+        </w:rPr>
+        <w:t xml:space="preserve"> random sampling and a more sophisticated importance-sampling </w:t>
+      </w:r>
+      <w:r>
+        <w:rPr>
+          <w:rFonts w:ascii="Times" w:hAnsi="Times" w:cs="Times"/>
+        </w:rPr>
         <w:lastRenderedPageBreak/>
-        <w:t xml:space="preserve">Subsampling is a popular method to cope with large data and long runtimes. This optimization saves time simply be- </w:t>
-      </w:r>
-      <w:proofErr w:type="gramStart"/>
-      <w:r>
-        <w:rPr>
-          <w:rFonts w:ascii="Times" w:hAnsi="Times" w:cs="Times"/>
-        </w:rPr>
-        <w:t>cause</w:t>
-      </w:r>
-      <w:proofErr w:type="gramEnd"/>
-      <w:r>
-        <w:rPr>
-          <w:rFonts w:ascii="Times" w:hAnsi="Times" w:cs="Times"/>
-        </w:rPr>
-        <w:t xml:space="preserve"> one is operating on a smaller dataset. This </w:t>
-      </w:r>
-      <w:proofErr w:type="spellStart"/>
-      <w:r>
-        <w:rPr>
-          <w:rFonts w:ascii="Times" w:hAnsi="Times" w:cs="Times"/>
-        </w:rPr>
-        <w:t>optimiza</w:t>
-      </w:r>
-      <w:proofErr w:type="spellEnd"/>
-      <w:r>
-        <w:rPr>
-          <w:rFonts w:ascii="Times" w:hAnsi="Times" w:cs="Times"/>
-        </w:rPr>
-        <w:t xml:space="preserve">- </w:t>
-      </w:r>
-      <w:proofErr w:type="spellStart"/>
-      <w:r>
-        <w:rPr>
-          <w:rFonts w:ascii="Times" w:hAnsi="Times" w:cs="Times"/>
-        </w:rPr>
-        <w:t>tion</w:t>
-      </w:r>
-      <w:proofErr w:type="spellEnd"/>
-      <w:r>
-        <w:rPr>
-          <w:rFonts w:ascii="Times" w:hAnsi="Times" w:cs="Times"/>
-        </w:rPr>
-        <w:t xml:space="preserve"> can be modeled by adding a subset selection (R </w:t>
-      </w:r>
-      <w:r>
-        <w:rPr>
-          <w:rFonts w:ascii="MS Mincho" w:eastAsia="MS Mincho" w:hAnsi="MS Mincho" w:cs="MS Mincho"/>
-        </w:rPr>
-        <w:t>∈</w:t>
-      </w:r>
-      <w:r>
-        <w:rPr>
-          <w:rFonts w:ascii="Times" w:hAnsi="Times" w:cs="Times"/>
-        </w:rPr>
-        <w:t xml:space="preserve"> R</w:t>
-      </w:r>
-      <w:r>
-        <w:rPr>
-          <w:rFonts w:ascii="Times" w:hAnsi="Times" w:cs="Times"/>
-          <w:position w:val="5"/>
-        </w:rPr>
-        <w:t xml:space="preserve"> ̄</w:t>
-      </w:r>
-      <w:r>
-        <w:rPr>
-          <w:rFonts w:ascii="Times" w:hAnsi="Times" w:cs="Times"/>
-        </w:rPr>
-        <w:t xml:space="preserve">) to a basic block. In this section, we describe two popular methods: </w:t>
-      </w:r>
-      <w:proofErr w:type="spellStart"/>
-      <w:r>
-        <w:rPr>
-          <w:rFonts w:ascii="Times" w:hAnsi="Times" w:cs="Times"/>
-        </w:rPr>
-        <w:t>na</w:t>
-      </w:r>
-      <w:proofErr w:type="spellEnd"/>
-      <w:r>
-        <w:rPr>
-          <w:rFonts w:ascii="Times" w:hAnsi="Times" w:cs="Times"/>
-        </w:rPr>
-        <w:t xml:space="preserve"> ̈</w:t>
-      </w:r>
-      <w:proofErr w:type="spellStart"/>
-      <w:r>
-        <w:rPr>
-          <w:rFonts w:ascii="Times" w:hAnsi="Times" w:cs="Times"/>
-        </w:rPr>
-        <w:t>ıve</w:t>
-      </w:r>
-      <w:proofErr w:type="spellEnd"/>
-      <w:r>
-        <w:rPr>
-          <w:rFonts w:ascii="Times" w:hAnsi="Times" w:cs="Times"/>
-        </w:rPr>
-        <w:t xml:space="preserve"> random sampling and a more sophisticated importance-sampling method called </w:t>
+        <w:t xml:space="preserve">method called </w:t>
       </w:r>
       <w:proofErr w:type="spellStart"/>
       <w:r>
@@ -16938,7 +16875,7 @@
                     </pic:cNvPicPr>
                   </pic:nvPicPr>
                   <pic:blipFill>
-                    <a:blip r:embed="rId9">
+                    <a:blip r:embed="rId12">
                       <a:extLst>
                         <a:ext uri="{28A0092B-C50C-407E-A947-70E740481C1C}">
                           <a14:useLocalDpi xmlns:a14="http://schemas.microsoft.com/office/drawing/2010/main" val="0"/>
@@ -17023,7 +16960,7 @@
                     </pic:cNvPicPr>
                   </pic:nvPicPr>
                   <pic:blipFill>
-                    <a:blip r:embed="rId10" cstate="print">
+                    <a:blip r:embed="rId13" cstate="print">
                       <a:extLst>
                         <a:ext uri="{28A0092B-C50C-407E-A947-70E740481C1C}">
                           <a14:useLocalDpi xmlns:a14="http://schemas.microsoft.com/office/drawing/2010/main" val="0"/>
@@ -18695,7 +18632,7 @@
                     </pic:cNvPicPr>
                   </pic:nvPicPr>
                   <pic:blipFill>
-                    <a:blip r:embed="rId9">
+                    <a:blip r:embed="rId12">
                       <a:extLst>
                         <a:ext uri="{28A0092B-C50C-407E-A947-70E740481C1C}">
                           <a14:useLocalDpi xmlns:a14="http://schemas.microsoft.com/office/drawing/2010/main" val="0"/>
@@ -18755,7 +18692,7 @@
                     </pic:cNvPicPr>
                   </pic:nvPicPr>
                   <pic:blipFill>
-                    <a:blip r:embed="rId9">
+                    <a:blip r:embed="rId12">
                       <a:extLst>
                         <a:ext uri="{28A0092B-C50C-407E-A947-70E740481C1C}">
                           <a14:useLocalDpi xmlns:a14="http://schemas.microsoft.com/office/drawing/2010/main" val="0"/>
@@ -19659,7 +19596,7 @@
                     </pic:cNvPicPr>
                   </pic:nvPicPr>
                   <pic:blipFill>
-                    <a:blip r:embed="rId11">
+                    <a:blip r:embed="rId14">
                       <a:extLst>
                         <a:ext uri="{28A0092B-C50C-407E-A947-70E740481C1C}">
                           <a14:useLocalDpi xmlns:a14="http://schemas.microsoft.com/office/drawing/2010/main" val="0"/>
@@ -19835,7 +19772,7 @@
                     </pic:cNvPicPr>
                   </pic:nvPicPr>
                   <pic:blipFill>
-                    <a:blip r:embed="rId11">
+                    <a:blip r:embed="rId14">
                       <a:extLst>
                         <a:ext uri="{28A0092B-C50C-407E-A947-70E740481C1C}">
                           <a14:useLocalDpi xmlns:a14="http://schemas.microsoft.com/office/drawing/2010/main" val="0"/>
@@ -20251,7 +20188,7 @@
                     </pic:cNvPicPr>
                   </pic:nvPicPr>
                   <pic:blipFill>
-                    <a:blip r:embed="rId11">
+                    <a:blip r:embed="rId14">
                       <a:extLst>
                         <a:ext uri="{28A0092B-C50C-407E-A947-70E740481C1C}">
                           <a14:useLocalDpi xmlns:a14="http://schemas.microsoft.com/office/drawing/2010/main" val="0"/>
@@ -20716,7 +20653,7 @@
                     </pic:cNvPicPr>
                   </pic:nvPicPr>
                   <pic:blipFill>
-                    <a:blip r:embed="rId12">
+                    <a:blip r:embed="rId15">
                       <a:extLst>
                         <a:ext uri="{28A0092B-C50C-407E-A947-70E740481C1C}">
                           <a14:useLocalDpi xmlns:a14="http://schemas.microsoft.com/office/drawing/2010/main" val="0"/>
@@ -23696,7 +23633,7 @@
                     </pic:cNvPicPr>
                   </pic:nvPicPr>
                   <pic:blipFill>
-                    <a:blip r:embed="rId9">
+                    <a:blip r:embed="rId12">
                       <a:extLst>
                         <a:ext uri="{28A0092B-C50C-407E-A947-70E740481C1C}">
                           <a14:useLocalDpi xmlns:a14="http://schemas.microsoft.com/office/drawing/2010/main" val="0"/>
@@ -23756,7 +23693,7 @@
                     </pic:cNvPicPr>
                   </pic:nvPicPr>
                   <pic:blipFill>
-                    <a:blip r:embed="rId9">
+                    <a:blip r:embed="rId12">
                       <a:extLst>
                         <a:ext uri="{28A0092B-C50C-407E-A947-70E740481C1C}">
                           <a14:useLocalDpi xmlns:a14="http://schemas.microsoft.com/office/drawing/2010/main" val="0"/>
@@ -23973,7 +23910,7 @@
                     </pic:cNvPicPr>
                   </pic:nvPicPr>
                   <pic:blipFill>
-                    <a:blip r:embed="rId13">
+                    <a:blip r:embed="rId16">
                       <a:extLst>
                         <a:ext uri="{28A0092B-C50C-407E-A947-70E740481C1C}">
                           <a14:useLocalDpi xmlns:a14="http://schemas.microsoft.com/office/drawing/2010/main" val="0"/>
@@ -24033,7 +23970,7 @@
                     </pic:cNvPicPr>
                   </pic:nvPicPr>
                   <pic:blipFill>
-                    <a:blip r:embed="rId14">
+                    <a:blip r:embed="rId17">
                       <a:extLst>
                         <a:ext uri="{28A0092B-C50C-407E-A947-70E740481C1C}">
                           <a14:useLocalDpi xmlns:a14="http://schemas.microsoft.com/office/drawing/2010/main" val="0"/>
@@ -24093,7 +24030,7 @@
                     </pic:cNvPicPr>
                   </pic:nvPicPr>
                   <pic:blipFill>
-                    <a:blip r:embed="rId15">
+                    <a:blip r:embed="rId18">
                       <a:extLst>
                         <a:ext uri="{28A0092B-C50C-407E-A947-70E740481C1C}">
                           <a14:useLocalDpi xmlns:a14="http://schemas.microsoft.com/office/drawing/2010/main" val="0"/>
@@ -24153,7 +24090,7 @@
                     </pic:cNvPicPr>
                   </pic:nvPicPr>
                   <pic:blipFill>
-                    <a:blip r:embed="rId16">
+                    <a:blip r:embed="rId19">
                       <a:extLst>
                         <a:ext uri="{28A0092B-C50C-407E-A947-70E740481C1C}">
                           <a14:useLocalDpi xmlns:a14="http://schemas.microsoft.com/office/drawing/2010/main" val="0"/>
@@ -24424,7 +24361,7 @@
                     </pic:cNvPicPr>
                   </pic:nvPicPr>
                   <pic:blipFill>
-                    <a:blip r:embed="rId17">
+                    <a:blip r:embed="rId20">
                       <a:extLst>
                         <a:ext uri="{28A0092B-C50C-407E-A947-70E740481C1C}">
                           <a14:useLocalDpi xmlns:a14="http://schemas.microsoft.com/office/drawing/2010/main" val="0"/>
@@ -24484,7 +24421,7 @@
                     </pic:cNvPicPr>
                   </pic:nvPicPr>
                   <pic:blipFill>
-                    <a:blip r:embed="rId18">
+                    <a:blip r:embed="rId21">
                       <a:extLst>
                         <a:ext uri="{28A0092B-C50C-407E-A947-70E740481C1C}">
                           <a14:useLocalDpi xmlns:a14="http://schemas.microsoft.com/office/drawing/2010/main" val="0"/>
@@ -24544,7 +24481,7 @@
                     </pic:cNvPicPr>
                   </pic:nvPicPr>
                   <pic:blipFill>
-                    <a:blip r:embed="rId19">
+                    <a:blip r:embed="rId22">
                       <a:extLst>
                         <a:ext uri="{28A0092B-C50C-407E-A947-70E740481C1C}">
                           <a14:useLocalDpi xmlns:a14="http://schemas.microsoft.com/office/drawing/2010/main" val="0"/>
@@ -24656,7 +24593,7 @@
                     </pic:cNvPicPr>
                   </pic:nvPicPr>
                   <pic:blipFill>
-                    <a:blip r:embed="rId20">
+                    <a:blip r:embed="rId23">
                       <a:extLst>
                         <a:ext uri="{28A0092B-C50C-407E-A947-70E740481C1C}">
                           <a14:useLocalDpi xmlns:a14="http://schemas.microsoft.com/office/drawing/2010/main" val="0"/>
@@ -24716,7 +24653,7 @@
                     </pic:cNvPicPr>
                   </pic:nvPicPr>
                   <pic:blipFill>
-                    <a:blip r:embed="rId21">
+                    <a:blip r:embed="rId24">
                       <a:extLst>
                         <a:ext uri="{28A0092B-C50C-407E-A947-70E740481C1C}">
                           <a14:useLocalDpi xmlns:a14="http://schemas.microsoft.com/office/drawing/2010/main" val="0"/>
@@ -24776,7 +24713,7 @@
                     </pic:cNvPicPr>
                   </pic:nvPicPr>
                   <pic:blipFill>
-                    <a:blip r:embed="rId22">
+                    <a:blip r:embed="rId25">
                       <a:extLst>
                         <a:ext uri="{28A0092B-C50C-407E-A947-70E740481C1C}">
                           <a14:useLocalDpi xmlns:a14="http://schemas.microsoft.com/office/drawing/2010/main" val="0"/>
@@ -24836,7 +24773,7 @@
                     </pic:cNvPicPr>
                   </pic:nvPicPr>
                   <pic:blipFill>
-                    <a:blip r:embed="rId23">
+                    <a:blip r:embed="rId26">
                       <a:extLst>
                         <a:ext uri="{28A0092B-C50C-407E-A947-70E740481C1C}">
                           <a14:useLocalDpi xmlns:a14="http://schemas.microsoft.com/office/drawing/2010/main" val="0"/>
@@ -24896,7 +24833,7 @@
                     </pic:cNvPicPr>
                   </pic:nvPicPr>
                   <pic:blipFill>
-                    <a:blip r:embed="rId24">
+                    <a:blip r:embed="rId27">
                       <a:extLst>
                         <a:ext uri="{28A0092B-C50C-407E-A947-70E740481C1C}">
                           <a14:useLocalDpi xmlns:a14="http://schemas.microsoft.com/office/drawing/2010/main" val="0"/>
@@ -24951,186 +24888,6 @@
                 <pic:pic xmlns:pic="http://schemas.openxmlformats.org/drawingml/2006/picture">
                   <pic:nvPicPr>
                     <pic:cNvPr id="0" name="Picture 54"/>
-                    <pic:cNvPicPr>
-                      <a:picLocks noChangeAspect="1" noChangeArrowheads="1"/>
-                    </pic:cNvPicPr>
-                  </pic:nvPicPr>
-                  <pic:blipFill>
-                    <a:blip r:embed="rId25">
-                      <a:extLst>
-                        <a:ext uri="{28A0092B-C50C-407E-A947-70E740481C1C}">
-                          <a14:useLocalDpi xmlns:a14="http://schemas.microsoft.com/office/drawing/2010/main" val="0"/>
-                        </a:ext>
-                      </a:extLst>
-                    </a:blip>
-                    <a:srcRect/>
-                    <a:stretch>
-                      <a:fillRect/>
-                    </a:stretch>
-                  </pic:blipFill>
-                  <pic:spPr bwMode="auto">
-                    <a:xfrm>
-                      <a:off x="0" y="0"/>
-                      <a:ext cx="76200" cy="76200"/>
-                    </a:xfrm>
-                    <a:prstGeom prst="rect">
-                      <a:avLst/>
-                    </a:prstGeom>
-                    <a:noFill/>
-                    <a:ln>
-                      <a:noFill/>
-                    </a:ln>
-                  </pic:spPr>
-                </pic:pic>
-              </a:graphicData>
-            </a:graphic>
-          </wp:inline>
-        </w:drawing>
-      </w:r>
-      <w:r>
-        <w:rPr>
-          <w:rFonts w:ascii="Times" w:hAnsi="Times" w:cs="Times"/>
-        </w:rPr>
-        <w:t xml:space="preserve"> </w:t>
-      </w:r>
-      <w:r>
-        <w:rPr>
-          <w:rFonts w:ascii="Times" w:hAnsi="Times" w:cs="Times"/>
-          <w:noProof/>
-        </w:rPr>
-        <w:drawing>
-          <wp:inline distT="0" distB="0" distL="0" distR="0" wp14:anchorId="3F00EEE9" wp14:editId="25CD3EAF">
-            <wp:extent cx="63500" cy="88900"/>
-            <wp:effectExtent l="0" t="0" r="12700" b="12700"/>
-            <wp:docPr id="81" name="Picture 81"/>
-            <wp:cNvGraphicFramePr>
-              <a:graphicFrameLocks xmlns:a="http://schemas.openxmlformats.org/drawingml/2006/main" noChangeAspect="1"/>
-            </wp:cNvGraphicFramePr>
-            <a:graphic xmlns:a="http://schemas.openxmlformats.org/drawingml/2006/main">
-              <a:graphicData uri="http://schemas.openxmlformats.org/drawingml/2006/picture">
-                <pic:pic xmlns:pic="http://schemas.openxmlformats.org/drawingml/2006/picture">
-                  <pic:nvPicPr>
-                    <pic:cNvPr id="0" name="Picture 55"/>
-                    <pic:cNvPicPr>
-                      <a:picLocks noChangeAspect="1" noChangeArrowheads="1"/>
-                    </pic:cNvPicPr>
-                  </pic:nvPicPr>
-                  <pic:blipFill>
-                    <a:blip r:embed="rId26">
-                      <a:extLst>
-                        <a:ext uri="{28A0092B-C50C-407E-A947-70E740481C1C}">
-                          <a14:useLocalDpi xmlns:a14="http://schemas.microsoft.com/office/drawing/2010/main" val="0"/>
-                        </a:ext>
-                      </a:extLst>
-                    </a:blip>
-                    <a:srcRect/>
-                    <a:stretch>
-                      <a:fillRect/>
-                    </a:stretch>
-                  </pic:blipFill>
-                  <pic:spPr bwMode="auto">
-                    <a:xfrm>
-                      <a:off x="0" y="0"/>
-                      <a:ext cx="63500" cy="88900"/>
-                    </a:xfrm>
-                    <a:prstGeom prst="rect">
-                      <a:avLst/>
-                    </a:prstGeom>
-                    <a:noFill/>
-                    <a:ln>
-                      <a:noFill/>
-                    </a:ln>
-                  </pic:spPr>
-                </pic:pic>
-              </a:graphicData>
-            </a:graphic>
-          </wp:inline>
-        </w:drawing>
-      </w:r>
-      <w:r>
-        <w:rPr>
-          <w:rFonts w:ascii="Times" w:hAnsi="Times" w:cs="Times"/>
-        </w:rPr>
-        <w:t xml:space="preserve"> </w:t>
-      </w:r>
-      <w:r>
-        <w:rPr>
-          <w:rFonts w:ascii="Times" w:hAnsi="Times" w:cs="Times"/>
-          <w:noProof/>
-        </w:rPr>
-        <w:drawing>
-          <wp:inline distT="0" distB="0" distL="0" distR="0" wp14:anchorId="21DA2D86" wp14:editId="04D46153">
-            <wp:extent cx="127000" cy="12700"/>
-            <wp:effectExtent l="0" t="0" r="0" b="12700"/>
-            <wp:docPr id="80" name="Picture 80"/>
-            <wp:cNvGraphicFramePr>
-              <a:graphicFrameLocks xmlns:a="http://schemas.openxmlformats.org/drawingml/2006/main" noChangeAspect="1"/>
-            </wp:cNvGraphicFramePr>
-            <a:graphic xmlns:a="http://schemas.openxmlformats.org/drawingml/2006/main">
-              <a:graphicData uri="http://schemas.openxmlformats.org/drawingml/2006/picture">
-                <pic:pic xmlns:pic="http://schemas.openxmlformats.org/drawingml/2006/picture">
-                  <pic:nvPicPr>
-                    <pic:cNvPr id="0" name="Picture 56"/>
-                    <pic:cNvPicPr>
-                      <a:picLocks noChangeAspect="1" noChangeArrowheads="1"/>
-                    </pic:cNvPicPr>
-                  </pic:nvPicPr>
-                  <pic:blipFill>
-                    <a:blip r:embed="rId27">
-                      <a:extLst>
-                        <a:ext uri="{28A0092B-C50C-407E-A947-70E740481C1C}">
-                          <a14:useLocalDpi xmlns:a14="http://schemas.microsoft.com/office/drawing/2010/main" val="0"/>
-                        </a:ext>
-                      </a:extLst>
-                    </a:blip>
-                    <a:srcRect/>
-                    <a:stretch>
-                      <a:fillRect/>
-                    </a:stretch>
-                  </pic:blipFill>
-                  <pic:spPr bwMode="auto">
-                    <a:xfrm>
-                      <a:off x="0" y="0"/>
-                      <a:ext cx="127000" cy="12700"/>
-                    </a:xfrm>
-                    <a:prstGeom prst="rect">
-                      <a:avLst/>
-                    </a:prstGeom>
-                    <a:noFill/>
-                    <a:ln>
-                      <a:noFill/>
-                    </a:ln>
-                  </pic:spPr>
-                </pic:pic>
-              </a:graphicData>
-            </a:graphic>
-          </wp:inline>
-        </w:drawing>
-      </w:r>
-      <w:r>
-        <w:rPr>
-          <w:rFonts w:ascii="Times" w:hAnsi="Times" w:cs="Times"/>
-        </w:rPr>
-        <w:t xml:space="preserve"> </w:t>
-      </w:r>
-      <w:r>
-        <w:rPr>
-          <w:rFonts w:ascii="Times" w:hAnsi="Times" w:cs="Times"/>
-          <w:noProof/>
-        </w:rPr>
-        <w:drawing>
-          <wp:inline distT="0" distB="0" distL="0" distR="0" wp14:anchorId="4A112F18" wp14:editId="35A42889">
-            <wp:extent cx="76200" cy="76200"/>
-            <wp:effectExtent l="0" t="0" r="0" b="0"/>
-            <wp:docPr id="79" name="Picture 79"/>
-            <wp:cNvGraphicFramePr>
-              <a:graphicFrameLocks xmlns:a="http://schemas.openxmlformats.org/drawingml/2006/main" noChangeAspect="1"/>
-            </wp:cNvGraphicFramePr>
-            <a:graphic xmlns:a="http://schemas.openxmlformats.org/drawingml/2006/main">
-              <a:graphicData uri="http://schemas.openxmlformats.org/drawingml/2006/picture">
-                <pic:pic xmlns:pic="http://schemas.openxmlformats.org/drawingml/2006/picture">
-                  <pic:nvPicPr>
-                    <pic:cNvPr id="0" name="Picture 57"/>
                     <pic:cNvPicPr>
                       <a:picLocks noChangeAspect="1" noChangeArrowheads="1"/>
                     </pic:cNvPicPr>
@@ -25179,6 +24936,186 @@
           <w:noProof/>
         </w:rPr>
         <w:drawing>
+          <wp:inline distT="0" distB="0" distL="0" distR="0" wp14:anchorId="3F00EEE9" wp14:editId="25CD3EAF">
+            <wp:extent cx="63500" cy="88900"/>
+            <wp:effectExtent l="0" t="0" r="12700" b="12700"/>
+            <wp:docPr id="81" name="Picture 81"/>
+            <wp:cNvGraphicFramePr>
+              <a:graphicFrameLocks xmlns:a="http://schemas.openxmlformats.org/drawingml/2006/main" noChangeAspect="1"/>
+            </wp:cNvGraphicFramePr>
+            <a:graphic xmlns:a="http://schemas.openxmlformats.org/drawingml/2006/main">
+              <a:graphicData uri="http://schemas.openxmlformats.org/drawingml/2006/picture">
+                <pic:pic xmlns:pic="http://schemas.openxmlformats.org/drawingml/2006/picture">
+                  <pic:nvPicPr>
+                    <pic:cNvPr id="0" name="Picture 55"/>
+                    <pic:cNvPicPr>
+                      <a:picLocks noChangeAspect="1" noChangeArrowheads="1"/>
+                    </pic:cNvPicPr>
+                  </pic:nvPicPr>
+                  <pic:blipFill>
+                    <a:blip r:embed="rId29">
+                      <a:extLst>
+                        <a:ext uri="{28A0092B-C50C-407E-A947-70E740481C1C}">
+                          <a14:useLocalDpi xmlns:a14="http://schemas.microsoft.com/office/drawing/2010/main" val="0"/>
+                        </a:ext>
+                      </a:extLst>
+                    </a:blip>
+                    <a:srcRect/>
+                    <a:stretch>
+                      <a:fillRect/>
+                    </a:stretch>
+                  </pic:blipFill>
+                  <pic:spPr bwMode="auto">
+                    <a:xfrm>
+                      <a:off x="0" y="0"/>
+                      <a:ext cx="63500" cy="88900"/>
+                    </a:xfrm>
+                    <a:prstGeom prst="rect">
+                      <a:avLst/>
+                    </a:prstGeom>
+                    <a:noFill/>
+                    <a:ln>
+                      <a:noFill/>
+                    </a:ln>
+                  </pic:spPr>
+                </pic:pic>
+              </a:graphicData>
+            </a:graphic>
+          </wp:inline>
+        </w:drawing>
+      </w:r>
+      <w:r>
+        <w:rPr>
+          <w:rFonts w:ascii="Times" w:hAnsi="Times" w:cs="Times"/>
+        </w:rPr>
+        <w:t xml:space="preserve"> </w:t>
+      </w:r>
+      <w:r>
+        <w:rPr>
+          <w:rFonts w:ascii="Times" w:hAnsi="Times" w:cs="Times"/>
+          <w:noProof/>
+        </w:rPr>
+        <w:drawing>
+          <wp:inline distT="0" distB="0" distL="0" distR="0" wp14:anchorId="21DA2D86" wp14:editId="04D46153">
+            <wp:extent cx="127000" cy="12700"/>
+            <wp:effectExtent l="0" t="0" r="0" b="12700"/>
+            <wp:docPr id="80" name="Picture 80"/>
+            <wp:cNvGraphicFramePr>
+              <a:graphicFrameLocks xmlns:a="http://schemas.openxmlformats.org/drawingml/2006/main" noChangeAspect="1"/>
+            </wp:cNvGraphicFramePr>
+            <a:graphic xmlns:a="http://schemas.openxmlformats.org/drawingml/2006/main">
+              <a:graphicData uri="http://schemas.openxmlformats.org/drawingml/2006/picture">
+                <pic:pic xmlns:pic="http://schemas.openxmlformats.org/drawingml/2006/picture">
+                  <pic:nvPicPr>
+                    <pic:cNvPr id="0" name="Picture 56"/>
+                    <pic:cNvPicPr>
+                      <a:picLocks noChangeAspect="1" noChangeArrowheads="1"/>
+                    </pic:cNvPicPr>
+                  </pic:nvPicPr>
+                  <pic:blipFill>
+                    <a:blip r:embed="rId30">
+                      <a:extLst>
+                        <a:ext uri="{28A0092B-C50C-407E-A947-70E740481C1C}">
+                          <a14:useLocalDpi xmlns:a14="http://schemas.microsoft.com/office/drawing/2010/main" val="0"/>
+                        </a:ext>
+                      </a:extLst>
+                    </a:blip>
+                    <a:srcRect/>
+                    <a:stretch>
+                      <a:fillRect/>
+                    </a:stretch>
+                  </pic:blipFill>
+                  <pic:spPr bwMode="auto">
+                    <a:xfrm>
+                      <a:off x="0" y="0"/>
+                      <a:ext cx="127000" cy="12700"/>
+                    </a:xfrm>
+                    <a:prstGeom prst="rect">
+                      <a:avLst/>
+                    </a:prstGeom>
+                    <a:noFill/>
+                    <a:ln>
+                      <a:noFill/>
+                    </a:ln>
+                  </pic:spPr>
+                </pic:pic>
+              </a:graphicData>
+            </a:graphic>
+          </wp:inline>
+        </w:drawing>
+      </w:r>
+      <w:r>
+        <w:rPr>
+          <w:rFonts w:ascii="Times" w:hAnsi="Times" w:cs="Times"/>
+        </w:rPr>
+        <w:t xml:space="preserve"> </w:t>
+      </w:r>
+      <w:r>
+        <w:rPr>
+          <w:rFonts w:ascii="Times" w:hAnsi="Times" w:cs="Times"/>
+          <w:noProof/>
+        </w:rPr>
+        <w:drawing>
+          <wp:inline distT="0" distB="0" distL="0" distR="0" wp14:anchorId="4A112F18" wp14:editId="35A42889">
+            <wp:extent cx="76200" cy="76200"/>
+            <wp:effectExtent l="0" t="0" r="0" b="0"/>
+            <wp:docPr id="79" name="Picture 79"/>
+            <wp:cNvGraphicFramePr>
+              <a:graphicFrameLocks xmlns:a="http://schemas.openxmlformats.org/drawingml/2006/main" noChangeAspect="1"/>
+            </wp:cNvGraphicFramePr>
+            <a:graphic xmlns:a="http://schemas.openxmlformats.org/drawingml/2006/main">
+              <a:graphicData uri="http://schemas.openxmlformats.org/drawingml/2006/picture">
+                <pic:pic xmlns:pic="http://schemas.openxmlformats.org/drawingml/2006/picture">
+                  <pic:nvPicPr>
+                    <pic:cNvPr id="0" name="Picture 57"/>
+                    <pic:cNvPicPr>
+                      <a:picLocks noChangeAspect="1" noChangeArrowheads="1"/>
+                    </pic:cNvPicPr>
+                  </pic:nvPicPr>
+                  <pic:blipFill>
+                    <a:blip r:embed="rId31">
+                      <a:extLst>
+                        <a:ext uri="{28A0092B-C50C-407E-A947-70E740481C1C}">
+                          <a14:useLocalDpi xmlns:a14="http://schemas.microsoft.com/office/drawing/2010/main" val="0"/>
+                        </a:ext>
+                      </a:extLst>
+                    </a:blip>
+                    <a:srcRect/>
+                    <a:stretch>
+                      <a:fillRect/>
+                    </a:stretch>
+                  </pic:blipFill>
+                  <pic:spPr bwMode="auto">
+                    <a:xfrm>
+                      <a:off x="0" y="0"/>
+                      <a:ext cx="76200" cy="76200"/>
+                    </a:xfrm>
+                    <a:prstGeom prst="rect">
+                      <a:avLst/>
+                    </a:prstGeom>
+                    <a:noFill/>
+                    <a:ln>
+                      <a:noFill/>
+                    </a:ln>
+                  </pic:spPr>
+                </pic:pic>
+              </a:graphicData>
+            </a:graphic>
+          </wp:inline>
+        </w:drawing>
+      </w:r>
+      <w:r>
+        <w:rPr>
+          <w:rFonts w:ascii="Times" w:hAnsi="Times" w:cs="Times"/>
+        </w:rPr>
+        <w:t xml:space="preserve"> </w:t>
+      </w:r>
+      <w:r>
+        <w:rPr>
+          <w:rFonts w:ascii="Times" w:hAnsi="Times" w:cs="Times"/>
+          <w:noProof/>
+        </w:rPr>
+        <w:drawing>
           <wp:inline distT="0" distB="0" distL="0" distR="0" wp14:anchorId="10487527" wp14:editId="3D36B5D9">
             <wp:extent cx="63500" cy="12700"/>
             <wp:effectExtent l="0" t="0" r="12700" b="12700"/>
@@ -25196,7 +25133,7 @@
                     </pic:cNvPicPr>
                   </pic:nvPicPr>
                   <pic:blipFill>
-                    <a:blip r:embed="rId29">
+                    <a:blip r:embed="rId32">
                       <a:extLst>
                         <a:ext uri="{28A0092B-C50C-407E-A947-70E740481C1C}">
                           <a14:useLocalDpi xmlns:a14="http://schemas.microsoft.com/office/drawing/2010/main" val="0"/>
@@ -25256,7 +25193,7 @@
                     </pic:cNvPicPr>
                   </pic:nvPicPr>
                   <pic:blipFill>
-                    <a:blip r:embed="rId30">
+                    <a:blip r:embed="rId33">
                       <a:extLst>
                         <a:ext uri="{28A0092B-C50C-407E-A947-70E740481C1C}">
                           <a14:useLocalDpi xmlns:a14="http://schemas.microsoft.com/office/drawing/2010/main" val="0"/>
@@ -25316,7 +25253,7 @@
                     </pic:cNvPicPr>
                   </pic:nvPicPr>
                   <pic:blipFill>
-                    <a:blip r:embed="rId23">
+                    <a:blip r:embed="rId26">
                       <a:extLst>
                         <a:ext uri="{28A0092B-C50C-407E-A947-70E740481C1C}">
                           <a14:useLocalDpi xmlns:a14="http://schemas.microsoft.com/office/drawing/2010/main" val="0"/>
@@ -25376,7 +25313,7 @@
                     </pic:cNvPicPr>
                   </pic:nvPicPr>
                   <pic:blipFill>
-                    <a:blip r:embed="rId31">
+                    <a:blip r:embed="rId34">
                       <a:extLst>
                         <a:ext uri="{28A0092B-C50C-407E-A947-70E740481C1C}">
                           <a14:useLocalDpi xmlns:a14="http://schemas.microsoft.com/office/drawing/2010/main" val="0"/>
@@ -25475,7 +25412,7 @@
                     </pic:cNvPicPr>
                   </pic:nvPicPr>
                   <pic:blipFill>
-                    <a:blip r:embed="rId27">
+                    <a:blip r:embed="rId30">
                       <a:extLst>
                         <a:ext uri="{28A0092B-C50C-407E-A947-70E740481C1C}">
                           <a14:useLocalDpi xmlns:a14="http://schemas.microsoft.com/office/drawing/2010/main" val="0"/>
@@ -25530,594 +25467,6 @@
                 <pic:pic xmlns:pic="http://schemas.openxmlformats.org/drawingml/2006/picture">
                   <pic:nvPicPr>
                     <pic:cNvPr id="0" name="Picture 63"/>
-                    <pic:cNvPicPr>
-                      <a:picLocks noChangeAspect="1" noChangeArrowheads="1"/>
-                    </pic:cNvPicPr>
-                  </pic:nvPicPr>
-                  <pic:blipFill>
-                    <a:blip r:embed="rId32">
-                      <a:extLst>
-                        <a:ext uri="{28A0092B-C50C-407E-A947-70E740481C1C}">
-                          <a14:useLocalDpi xmlns:a14="http://schemas.microsoft.com/office/drawing/2010/main" val="0"/>
-                        </a:ext>
-                      </a:extLst>
-                    </a:blip>
-                    <a:srcRect/>
-                    <a:stretch>
-                      <a:fillRect/>
-                    </a:stretch>
-                  </pic:blipFill>
-                  <pic:spPr bwMode="auto">
-                    <a:xfrm>
-                      <a:off x="0" y="0"/>
-                      <a:ext cx="76200" cy="76200"/>
-                    </a:xfrm>
-                    <a:prstGeom prst="rect">
-                      <a:avLst/>
-                    </a:prstGeom>
-                    <a:noFill/>
-                    <a:ln>
-                      <a:noFill/>
-                    </a:ln>
-                  </pic:spPr>
-                </pic:pic>
-              </a:graphicData>
-            </a:graphic>
-          </wp:inline>
-        </w:drawing>
-      </w:r>
-      <w:r>
-        <w:rPr>
-          <w:rFonts w:ascii="Times" w:hAnsi="Times" w:cs="Times"/>
-        </w:rPr>
-        <w:t xml:space="preserve"> </w:t>
-      </w:r>
-      <w:r>
-        <w:rPr>
-          <w:rFonts w:ascii="Times" w:hAnsi="Times" w:cs="Times"/>
-          <w:noProof/>
-        </w:rPr>
-        <w:drawing>
-          <wp:inline distT="0" distB="0" distL="0" distR="0" wp14:anchorId="3BF6E163" wp14:editId="7FF451EB">
-            <wp:extent cx="12700" cy="177800"/>
-            <wp:effectExtent l="0" t="0" r="12700" b="0"/>
-            <wp:docPr id="72" name="Picture 72"/>
-            <wp:cNvGraphicFramePr>
-              <a:graphicFrameLocks xmlns:a="http://schemas.openxmlformats.org/drawingml/2006/main" noChangeAspect="1"/>
-            </wp:cNvGraphicFramePr>
-            <a:graphic xmlns:a="http://schemas.openxmlformats.org/drawingml/2006/main">
-              <a:graphicData uri="http://schemas.openxmlformats.org/drawingml/2006/picture">
-                <pic:pic xmlns:pic="http://schemas.openxmlformats.org/drawingml/2006/picture">
-                  <pic:nvPicPr>
-                    <pic:cNvPr id="0" name="Picture 64"/>
-                    <pic:cNvPicPr>
-                      <a:picLocks noChangeAspect="1" noChangeArrowheads="1"/>
-                    </pic:cNvPicPr>
-                  </pic:nvPicPr>
-                  <pic:blipFill>
-                    <a:blip r:embed="rId33">
-                      <a:extLst>
-                        <a:ext uri="{28A0092B-C50C-407E-A947-70E740481C1C}">
-                          <a14:useLocalDpi xmlns:a14="http://schemas.microsoft.com/office/drawing/2010/main" val="0"/>
-                        </a:ext>
-                      </a:extLst>
-                    </a:blip>
-                    <a:srcRect/>
-                    <a:stretch>
-                      <a:fillRect/>
-                    </a:stretch>
-                  </pic:blipFill>
-                  <pic:spPr bwMode="auto">
-                    <a:xfrm>
-                      <a:off x="0" y="0"/>
-                      <a:ext cx="12700" cy="177800"/>
-                    </a:xfrm>
-                    <a:prstGeom prst="rect">
-                      <a:avLst/>
-                    </a:prstGeom>
-                    <a:noFill/>
-                    <a:ln>
-                      <a:noFill/>
-                    </a:ln>
-                  </pic:spPr>
-                </pic:pic>
-              </a:graphicData>
-            </a:graphic>
-          </wp:inline>
-        </w:drawing>
-      </w:r>
-      <w:r>
-        <w:rPr>
-          <w:rFonts w:ascii="Times" w:hAnsi="Times" w:cs="Times"/>
-        </w:rPr>
-        <w:t xml:space="preserve"> </w:t>
-      </w:r>
-      <w:r>
-        <w:rPr>
-          <w:rFonts w:ascii="Times" w:hAnsi="Times" w:cs="Times"/>
-          <w:noProof/>
-        </w:rPr>
-        <w:drawing>
-          <wp:inline distT="0" distB="0" distL="0" distR="0" wp14:anchorId="093154FB" wp14:editId="45D55E88">
-            <wp:extent cx="1181100" cy="12700"/>
-            <wp:effectExtent l="0" t="0" r="12700" b="12700"/>
-            <wp:docPr id="71" name="Picture 71"/>
-            <wp:cNvGraphicFramePr>
-              <a:graphicFrameLocks xmlns:a="http://schemas.openxmlformats.org/drawingml/2006/main" noChangeAspect="1"/>
-            </wp:cNvGraphicFramePr>
-            <a:graphic xmlns:a="http://schemas.openxmlformats.org/drawingml/2006/main">
-              <a:graphicData uri="http://schemas.openxmlformats.org/drawingml/2006/picture">
-                <pic:pic xmlns:pic="http://schemas.openxmlformats.org/drawingml/2006/picture">
-                  <pic:nvPicPr>
-                    <pic:cNvPr id="0" name="Picture 65"/>
-                    <pic:cNvPicPr>
-                      <a:picLocks noChangeAspect="1" noChangeArrowheads="1"/>
-                    </pic:cNvPicPr>
-                  </pic:nvPicPr>
-                  <pic:blipFill>
-                    <a:blip r:embed="rId21">
-                      <a:extLst>
-                        <a:ext uri="{28A0092B-C50C-407E-A947-70E740481C1C}">
-                          <a14:useLocalDpi xmlns:a14="http://schemas.microsoft.com/office/drawing/2010/main" val="0"/>
-                        </a:ext>
-                      </a:extLst>
-                    </a:blip>
-                    <a:srcRect/>
-                    <a:stretch>
-                      <a:fillRect/>
-                    </a:stretch>
-                  </pic:blipFill>
-                  <pic:spPr bwMode="auto">
-                    <a:xfrm>
-                      <a:off x="0" y="0"/>
-                      <a:ext cx="1181100" cy="12700"/>
-                    </a:xfrm>
-                    <a:prstGeom prst="rect">
-                      <a:avLst/>
-                    </a:prstGeom>
-                    <a:noFill/>
-                    <a:ln>
-                      <a:noFill/>
-                    </a:ln>
-                  </pic:spPr>
-                </pic:pic>
-              </a:graphicData>
-            </a:graphic>
-          </wp:inline>
-        </w:drawing>
-      </w:r>
-      <w:r>
-        <w:rPr>
-          <w:rFonts w:ascii="Times" w:hAnsi="Times" w:cs="Times"/>
-        </w:rPr>
-        <w:t xml:space="preserve"> </w:t>
-      </w:r>
-      <w:r>
-        <w:rPr>
-          <w:rFonts w:ascii="Times" w:hAnsi="Times" w:cs="Times"/>
-          <w:noProof/>
-        </w:rPr>
-        <w:drawing>
-          <wp:inline distT="0" distB="0" distL="0" distR="0" wp14:anchorId="4495D5A2" wp14:editId="6162D769">
-            <wp:extent cx="1181100" cy="12700"/>
-            <wp:effectExtent l="0" t="0" r="12700" b="12700"/>
-            <wp:docPr id="70" name="Picture 70"/>
-            <wp:cNvGraphicFramePr>
-              <a:graphicFrameLocks xmlns:a="http://schemas.openxmlformats.org/drawingml/2006/main" noChangeAspect="1"/>
-            </wp:cNvGraphicFramePr>
-            <a:graphic xmlns:a="http://schemas.openxmlformats.org/drawingml/2006/main">
-              <a:graphicData uri="http://schemas.openxmlformats.org/drawingml/2006/picture">
-                <pic:pic xmlns:pic="http://schemas.openxmlformats.org/drawingml/2006/picture">
-                  <pic:nvPicPr>
-                    <pic:cNvPr id="0" name="Picture 66"/>
-                    <pic:cNvPicPr>
-                      <a:picLocks noChangeAspect="1" noChangeArrowheads="1"/>
-                    </pic:cNvPicPr>
-                  </pic:nvPicPr>
-                  <pic:blipFill>
-                    <a:blip r:embed="rId21">
-                      <a:extLst>
-                        <a:ext uri="{28A0092B-C50C-407E-A947-70E740481C1C}">
-                          <a14:useLocalDpi xmlns:a14="http://schemas.microsoft.com/office/drawing/2010/main" val="0"/>
-                        </a:ext>
-                      </a:extLst>
-                    </a:blip>
-                    <a:srcRect/>
-                    <a:stretch>
-                      <a:fillRect/>
-                    </a:stretch>
-                  </pic:blipFill>
-                  <pic:spPr bwMode="auto">
-                    <a:xfrm>
-                      <a:off x="0" y="0"/>
-                      <a:ext cx="1181100" cy="12700"/>
-                    </a:xfrm>
-                    <a:prstGeom prst="rect">
-                      <a:avLst/>
-                    </a:prstGeom>
-                    <a:noFill/>
-                    <a:ln>
-                      <a:noFill/>
-                    </a:ln>
-                  </pic:spPr>
-                </pic:pic>
-              </a:graphicData>
-            </a:graphic>
-          </wp:inline>
-        </w:drawing>
-      </w:r>
-    </w:p>
-    <w:p>
-      <w:pPr>
-        <w:widowControl w:val="0"/>
-        <w:autoSpaceDE w:val="0"/>
-        <w:autoSpaceDN w:val="0"/>
-        <w:adjustRightInd w:val="0"/>
-        <w:spacing w:after="240" w:line="200" w:lineRule="atLeast"/>
-        <w:rPr>
-          <w:rFonts w:ascii="Times" w:hAnsi="Times" w:cs="Times"/>
-        </w:rPr>
-      </w:pPr>
-      <w:r>
-        <w:rPr>
-          <w:rFonts w:ascii="Calibri" w:hAnsi="Calibri" w:cs="Calibri"/>
-          <w:sz w:val="16"/>
-          <w:szCs w:val="16"/>
-        </w:rPr>
-        <w:t xml:space="preserve">!945 </w:t>
-      </w:r>
-    </w:p>
-    <w:p>
-      <w:pPr>
-        <w:widowControl w:val="0"/>
-        <w:autoSpaceDE w:val="0"/>
-        <w:autoSpaceDN w:val="0"/>
-        <w:adjustRightInd w:val="0"/>
-        <w:spacing w:after="240" w:line="220" w:lineRule="atLeast"/>
-        <w:rPr>
-          <w:rFonts w:ascii="Times" w:hAnsi="Times" w:cs="Times"/>
-        </w:rPr>
-      </w:pPr>
-      <w:r>
-        <w:rPr>
-          <w:rFonts w:ascii="Calibri" w:hAnsi="Calibri" w:cs="Calibri"/>
-          <w:b/>
-          <w:bCs/>
-          <w:sz w:val="18"/>
-          <w:szCs w:val="18"/>
-        </w:rPr>
-        <w:t xml:space="preserve">!2=#&gt; </w:t>
-      </w:r>
-    </w:p>
-    <w:p>
-      <w:pPr>
-        <w:widowControl w:val="0"/>
-        <w:autoSpaceDE w:val="0"/>
-        <w:autoSpaceDN w:val="0"/>
-        <w:adjustRightInd w:val="0"/>
-        <w:spacing w:line="280" w:lineRule="atLeast"/>
-        <w:rPr>
-          <w:rFonts w:ascii="Times" w:hAnsi="Times" w:cs="Times"/>
-        </w:rPr>
-      </w:pPr>
-      <w:r>
-        <w:rPr>
-          <w:rFonts w:ascii="Times" w:hAnsi="Times" w:cs="Times"/>
-          <w:noProof/>
-        </w:rPr>
-        <w:drawing>
-          <wp:inline distT="0" distB="0" distL="0" distR="0" wp14:anchorId="43318763" wp14:editId="373E3A9C">
-            <wp:extent cx="419100" cy="342900"/>
-            <wp:effectExtent l="0" t="0" r="12700" b="0"/>
-            <wp:docPr id="69" name="Picture 69"/>
-            <wp:cNvGraphicFramePr>
-              <a:graphicFrameLocks xmlns:a="http://schemas.openxmlformats.org/drawingml/2006/main" noChangeAspect="1"/>
-            </wp:cNvGraphicFramePr>
-            <a:graphic xmlns:a="http://schemas.openxmlformats.org/drawingml/2006/main">
-              <a:graphicData uri="http://schemas.openxmlformats.org/drawingml/2006/picture">
-                <pic:pic xmlns:pic="http://schemas.openxmlformats.org/drawingml/2006/picture">
-                  <pic:nvPicPr>
-                    <pic:cNvPr id="0" name="Picture 67"/>
-                    <pic:cNvPicPr>
-                      <a:picLocks noChangeAspect="1" noChangeArrowheads="1"/>
-                    </pic:cNvPicPr>
-                  </pic:nvPicPr>
-                  <pic:blipFill>
-                    <a:blip r:embed="rId30">
-                      <a:extLst>
-                        <a:ext uri="{28A0092B-C50C-407E-A947-70E740481C1C}">
-                          <a14:useLocalDpi xmlns:a14="http://schemas.microsoft.com/office/drawing/2010/main" val="0"/>
-                        </a:ext>
-                      </a:extLst>
-                    </a:blip>
-                    <a:srcRect/>
-                    <a:stretch>
-                      <a:fillRect/>
-                    </a:stretch>
-                  </pic:blipFill>
-                  <pic:spPr bwMode="auto">
-                    <a:xfrm>
-                      <a:off x="0" y="0"/>
-                      <a:ext cx="419100" cy="342900"/>
-                    </a:xfrm>
-                    <a:prstGeom prst="rect">
-                      <a:avLst/>
-                    </a:prstGeom>
-                    <a:noFill/>
-                    <a:ln>
-                      <a:noFill/>
-                    </a:ln>
-                  </pic:spPr>
-                </pic:pic>
-              </a:graphicData>
-            </a:graphic>
-          </wp:inline>
-        </w:drawing>
-      </w:r>
-    </w:p>
-    <w:p>
-      <w:pPr>
-        <w:widowControl w:val="0"/>
-        <w:autoSpaceDE w:val="0"/>
-        <w:autoSpaceDN w:val="0"/>
-        <w:adjustRightInd w:val="0"/>
-        <w:spacing w:after="240" w:line="220" w:lineRule="atLeast"/>
-        <w:rPr>
-          <w:rFonts w:ascii="Times" w:hAnsi="Times" w:cs="Times"/>
-        </w:rPr>
-      </w:pPr>
-      <w:r>
-        <w:rPr>
-          <w:rFonts w:ascii="Calibri" w:hAnsi="Calibri" w:cs="Calibri"/>
-          <w:b/>
-          <w:bCs/>
-          <w:sz w:val="18"/>
-          <w:szCs w:val="18"/>
-        </w:rPr>
-        <w:t xml:space="preserve">7'&gt;#8#? </w:t>
-      </w:r>
-    </w:p>
-    <w:p>
-      <w:pPr>
-        <w:widowControl w:val="0"/>
-        <w:autoSpaceDE w:val="0"/>
-        <w:autoSpaceDN w:val="0"/>
-        <w:adjustRightInd w:val="0"/>
-        <w:spacing w:line="280" w:lineRule="atLeast"/>
-        <w:rPr>
-          <w:rFonts w:ascii="Times" w:hAnsi="Times" w:cs="Times"/>
-        </w:rPr>
-      </w:pPr>
-      <w:r>
-        <w:rPr>
-          <w:rFonts w:ascii="Times" w:hAnsi="Times" w:cs="Times"/>
-          <w:noProof/>
-        </w:rPr>
-        <w:drawing>
-          <wp:inline distT="0" distB="0" distL="0" distR="0" wp14:anchorId="5E23AB24" wp14:editId="59422B02">
-            <wp:extent cx="76200" cy="177800"/>
-            <wp:effectExtent l="0" t="0" r="0" b="0"/>
-            <wp:docPr id="68" name="Picture 68"/>
-            <wp:cNvGraphicFramePr>
-              <a:graphicFrameLocks xmlns:a="http://schemas.openxmlformats.org/drawingml/2006/main" noChangeAspect="1"/>
-            </wp:cNvGraphicFramePr>
-            <a:graphic xmlns:a="http://schemas.openxmlformats.org/drawingml/2006/main">
-              <a:graphicData uri="http://schemas.openxmlformats.org/drawingml/2006/picture">
-                <pic:pic xmlns:pic="http://schemas.openxmlformats.org/drawingml/2006/picture">
-                  <pic:nvPicPr>
-                    <pic:cNvPr id="0" name="Picture 68"/>
-                    <pic:cNvPicPr>
-                      <a:picLocks noChangeAspect="1" noChangeArrowheads="1"/>
-                    </pic:cNvPicPr>
-                  </pic:nvPicPr>
-                  <pic:blipFill>
-                    <a:blip r:embed="rId34">
-                      <a:extLst>
-                        <a:ext uri="{28A0092B-C50C-407E-A947-70E740481C1C}">
-                          <a14:useLocalDpi xmlns:a14="http://schemas.microsoft.com/office/drawing/2010/main" val="0"/>
-                        </a:ext>
-                      </a:extLst>
-                    </a:blip>
-                    <a:srcRect/>
-                    <a:stretch>
-                      <a:fillRect/>
-                    </a:stretch>
-                  </pic:blipFill>
-                  <pic:spPr bwMode="auto">
-                    <a:xfrm>
-                      <a:off x="0" y="0"/>
-                      <a:ext cx="76200" cy="177800"/>
-                    </a:xfrm>
-                    <a:prstGeom prst="rect">
-                      <a:avLst/>
-                    </a:prstGeom>
-                    <a:noFill/>
-                    <a:ln>
-                      <a:noFill/>
-                    </a:ln>
-                  </pic:spPr>
-                </pic:pic>
-              </a:graphicData>
-            </a:graphic>
-          </wp:inline>
-        </w:drawing>
-      </w:r>
-      <w:r>
-        <w:rPr>
-          <w:rFonts w:ascii="Times" w:hAnsi="Times" w:cs="Times"/>
-        </w:rPr>
-        <w:t xml:space="preserve"> </w:t>
-      </w:r>
-      <w:r>
-        <w:rPr>
-          <w:rFonts w:ascii="Times" w:hAnsi="Times" w:cs="Times"/>
-          <w:noProof/>
-        </w:rPr>
-        <w:drawing>
-          <wp:inline distT="0" distB="0" distL="0" distR="0" wp14:anchorId="19697D8A" wp14:editId="51F62367">
-            <wp:extent cx="1143000" cy="12700"/>
-            <wp:effectExtent l="0" t="0" r="0" b="12700"/>
-            <wp:docPr id="67" name="Picture 67"/>
-            <wp:cNvGraphicFramePr>
-              <a:graphicFrameLocks xmlns:a="http://schemas.openxmlformats.org/drawingml/2006/main" noChangeAspect="1"/>
-            </wp:cNvGraphicFramePr>
-            <a:graphic xmlns:a="http://schemas.openxmlformats.org/drawingml/2006/main">
-              <a:graphicData uri="http://schemas.openxmlformats.org/drawingml/2006/picture">
-                <pic:pic xmlns:pic="http://schemas.openxmlformats.org/drawingml/2006/picture">
-                  <pic:nvPicPr>
-                    <pic:cNvPr id="0" name="Picture 69"/>
-                    <pic:cNvPicPr>
-                      <a:picLocks noChangeAspect="1" noChangeArrowheads="1"/>
-                    </pic:cNvPicPr>
-                  </pic:nvPicPr>
-                  <pic:blipFill>
-                    <a:blip r:embed="rId23">
-                      <a:extLst>
-                        <a:ext uri="{28A0092B-C50C-407E-A947-70E740481C1C}">
-                          <a14:useLocalDpi xmlns:a14="http://schemas.microsoft.com/office/drawing/2010/main" val="0"/>
-                        </a:ext>
-                      </a:extLst>
-                    </a:blip>
-                    <a:srcRect/>
-                    <a:stretch>
-                      <a:fillRect/>
-                    </a:stretch>
-                  </pic:blipFill>
-                  <pic:spPr bwMode="auto">
-                    <a:xfrm>
-                      <a:off x="0" y="0"/>
-                      <a:ext cx="1143000" cy="12700"/>
-                    </a:xfrm>
-                    <a:prstGeom prst="rect">
-                      <a:avLst/>
-                    </a:prstGeom>
-                    <a:noFill/>
-                    <a:ln>
-                      <a:noFill/>
-                    </a:ln>
-                  </pic:spPr>
-                </pic:pic>
-              </a:graphicData>
-            </a:graphic>
-          </wp:inline>
-        </w:drawing>
-      </w:r>
-    </w:p>
-    <w:p>
-      <w:pPr>
-        <w:widowControl w:val="0"/>
-        <w:autoSpaceDE w:val="0"/>
-        <w:autoSpaceDN w:val="0"/>
-        <w:adjustRightInd w:val="0"/>
-        <w:spacing w:after="240" w:line="220" w:lineRule="atLeast"/>
-        <w:rPr>
-          <w:rFonts w:ascii="Times" w:hAnsi="Times" w:cs="Times"/>
-        </w:rPr>
-      </w:pPr>
-      <w:r>
-        <w:rPr>
-          <w:rFonts w:ascii="Calibri" w:hAnsi="Calibri" w:cs="Calibri"/>
-          <w:b/>
-          <w:bCs/>
-          <w:sz w:val="18"/>
-          <w:szCs w:val="18"/>
-        </w:rPr>
-        <w:t xml:space="preserve">@A </w:t>
-      </w:r>
-    </w:p>
-    <w:p>
-      <w:pPr>
-        <w:widowControl w:val="0"/>
-        <w:autoSpaceDE w:val="0"/>
-        <w:autoSpaceDN w:val="0"/>
-        <w:adjustRightInd w:val="0"/>
-        <w:spacing w:after="240" w:line="220" w:lineRule="atLeast"/>
-        <w:rPr>
-          <w:rFonts w:ascii="Times" w:hAnsi="Times" w:cs="Times"/>
-        </w:rPr>
-      </w:pPr>
-      <w:r>
-        <w:rPr>
-          <w:rFonts w:ascii="Calibri" w:hAnsi="Calibri" w:cs="Calibri"/>
-          <w:b/>
-          <w:bCs/>
-          <w:color w:val="FFFFFF"/>
-          <w:sz w:val="18"/>
-          <w:szCs w:val="18"/>
-        </w:rPr>
-        <w:t xml:space="preserve">83'9/'9( </w:t>
-      </w:r>
-    </w:p>
-    <w:p>
-      <w:pPr>
-        <w:widowControl w:val="0"/>
-        <w:autoSpaceDE w:val="0"/>
-        <w:autoSpaceDN w:val="0"/>
-        <w:adjustRightInd w:val="0"/>
-        <w:spacing w:after="240" w:line="220" w:lineRule="atLeast"/>
-        <w:rPr>
-          <w:rFonts w:ascii="Times" w:hAnsi="Times" w:cs="Times"/>
-        </w:rPr>
-      </w:pPr>
-      <w:r>
-        <w:rPr>
-          <w:rFonts w:ascii="Calibri" w:hAnsi="Calibri" w:cs="Calibri"/>
-          <w:sz w:val="18"/>
-          <w:szCs w:val="18"/>
-        </w:rPr>
-        <w:t xml:space="preserve">2345 </w:t>
-      </w:r>
-    </w:p>
-    <w:p>
-      <w:pPr>
-        <w:widowControl w:val="0"/>
-        <w:autoSpaceDE w:val="0"/>
-        <w:autoSpaceDN w:val="0"/>
-        <w:adjustRightInd w:val="0"/>
-        <w:spacing w:after="240" w:line="220" w:lineRule="atLeast"/>
-        <w:rPr>
-          <w:rFonts w:ascii="Times" w:hAnsi="Times" w:cs="Times"/>
-        </w:rPr>
-      </w:pPr>
-      <w:r>
-        <w:rPr>
-          <w:rFonts w:ascii="Calibri" w:hAnsi="Calibri" w:cs="Calibri"/>
-          <w:sz w:val="18"/>
-          <w:szCs w:val="18"/>
-        </w:rPr>
-        <w:lastRenderedPageBreak/>
-        <w:t xml:space="preserve">!3!5 </w:t>
-      </w:r>
-    </w:p>
-    <w:p>
-      <w:pPr>
-        <w:widowControl w:val="0"/>
-        <w:autoSpaceDE w:val="0"/>
-        <w:autoSpaceDN w:val="0"/>
-        <w:adjustRightInd w:val="0"/>
-        <w:spacing w:line="280" w:lineRule="atLeast"/>
-        <w:rPr>
-          <w:rFonts w:ascii="Times" w:hAnsi="Times" w:cs="Times"/>
-        </w:rPr>
-      </w:pPr>
-      <w:r>
-        <w:rPr>
-          <w:rFonts w:ascii="Times" w:hAnsi="Times" w:cs="Times"/>
-          <w:noProof/>
-        </w:rPr>
-        <w:drawing>
-          <wp:inline distT="0" distB="0" distL="0" distR="0" wp14:anchorId="7F01DB77" wp14:editId="5187E419">
-            <wp:extent cx="76200" cy="76200"/>
-            <wp:effectExtent l="0" t="0" r="0" b="0"/>
-            <wp:docPr id="66" name="Picture 66"/>
-            <wp:cNvGraphicFramePr>
-              <a:graphicFrameLocks xmlns:a="http://schemas.openxmlformats.org/drawingml/2006/main" noChangeAspect="1"/>
-            </wp:cNvGraphicFramePr>
-            <a:graphic xmlns:a="http://schemas.openxmlformats.org/drawingml/2006/main">
-              <a:graphicData uri="http://schemas.openxmlformats.org/drawingml/2006/picture">
-                <pic:pic xmlns:pic="http://schemas.openxmlformats.org/drawingml/2006/picture">
-                  <pic:nvPicPr>
-                    <pic:cNvPr id="0" name="Picture 70"/>
                     <pic:cNvPicPr>
                       <a:picLocks noChangeAspect="1" noChangeArrowheads="1"/>
                     </pic:cNvPicPr>
@@ -26154,6 +25503,594 @@
           </wp:inline>
         </w:drawing>
       </w:r>
+      <w:r>
+        <w:rPr>
+          <w:rFonts w:ascii="Times" w:hAnsi="Times" w:cs="Times"/>
+        </w:rPr>
+        <w:t xml:space="preserve"> </w:t>
+      </w:r>
+      <w:r>
+        <w:rPr>
+          <w:rFonts w:ascii="Times" w:hAnsi="Times" w:cs="Times"/>
+          <w:noProof/>
+        </w:rPr>
+        <w:drawing>
+          <wp:inline distT="0" distB="0" distL="0" distR="0" wp14:anchorId="3BF6E163" wp14:editId="7FF451EB">
+            <wp:extent cx="12700" cy="177800"/>
+            <wp:effectExtent l="0" t="0" r="12700" b="0"/>
+            <wp:docPr id="72" name="Picture 72"/>
+            <wp:cNvGraphicFramePr>
+              <a:graphicFrameLocks xmlns:a="http://schemas.openxmlformats.org/drawingml/2006/main" noChangeAspect="1"/>
+            </wp:cNvGraphicFramePr>
+            <a:graphic xmlns:a="http://schemas.openxmlformats.org/drawingml/2006/main">
+              <a:graphicData uri="http://schemas.openxmlformats.org/drawingml/2006/picture">
+                <pic:pic xmlns:pic="http://schemas.openxmlformats.org/drawingml/2006/picture">
+                  <pic:nvPicPr>
+                    <pic:cNvPr id="0" name="Picture 64"/>
+                    <pic:cNvPicPr>
+                      <a:picLocks noChangeAspect="1" noChangeArrowheads="1"/>
+                    </pic:cNvPicPr>
+                  </pic:nvPicPr>
+                  <pic:blipFill>
+                    <a:blip r:embed="rId36">
+                      <a:extLst>
+                        <a:ext uri="{28A0092B-C50C-407E-A947-70E740481C1C}">
+                          <a14:useLocalDpi xmlns:a14="http://schemas.microsoft.com/office/drawing/2010/main" val="0"/>
+                        </a:ext>
+                      </a:extLst>
+                    </a:blip>
+                    <a:srcRect/>
+                    <a:stretch>
+                      <a:fillRect/>
+                    </a:stretch>
+                  </pic:blipFill>
+                  <pic:spPr bwMode="auto">
+                    <a:xfrm>
+                      <a:off x="0" y="0"/>
+                      <a:ext cx="12700" cy="177800"/>
+                    </a:xfrm>
+                    <a:prstGeom prst="rect">
+                      <a:avLst/>
+                    </a:prstGeom>
+                    <a:noFill/>
+                    <a:ln>
+                      <a:noFill/>
+                    </a:ln>
+                  </pic:spPr>
+                </pic:pic>
+              </a:graphicData>
+            </a:graphic>
+          </wp:inline>
+        </w:drawing>
+      </w:r>
+      <w:r>
+        <w:rPr>
+          <w:rFonts w:ascii="Times" w:hAnsi="Times" w:cs="Times"/>
+        </w:rPr>
+        <w:t xml:space="preserve"> </w:t>
+      </w:r>
+      <w:r>
+        <w:rPr>
+          <w:rFonts w:ascii="Times" w:hAnsi="Times" w:cs="Times"/>
+          <w:noProof/>
+        </w:rPr>
+        <w:drawing>
+          <wp:inline distT="0" distB="0" distL="0" distR="0" wp14:anchorId="093154FB" wp14:editId="45D55E88">
+            <wp:extent cx="1181100" cy="12700"/>
+            <wp:effectExtent l="0" t="0" r="12700" b="12700"/>
+            <wp:docPr id="71" name="Picture 71"/>
+            <wp:cNvGraphicFramePr>
+              <a:graphicFrameLocks xmlns:a="http://schemas.openxmlformats.org/drawingml/2006/main" noChangeAspect="1"/>
+            </wp:cNvGraphicFramePr>
+            <a:graphic xmlns:a="http://schemas.openxmlformats.org/drawingml/2006/main">
+              <a:graphicData uri="http://schemas.openxmlformats.org/drawingml/2006/picture">
+                <pic:pic xmlns:pic="http://schemas.openxmlformats.org/drawingml/2006/picture">
+                  <pic:nvPicPr>
+                    <pic:cNvPr id="0" name="Picture 65"/>
+                    <pic:cNvPicPr>
+                      <a:picLocks noChangeAspect="1" noChangeArrowheads="1"/>
+                    </pic:cNvPicPr>
+                  </pic:nvPicPr>
+                  <pic:blipFill>
+                    <a:blip r:embed="rId24">
+                      <a:extLst>
+                        <a:ext uri="{28A0092B-C50C-407E-A947-70E740481C1C}">
+                          <a14:useLocalDpi xmlns:a14="http://schemas.microsoft.com/office/drawing/2010/main" val="0"/>
+                        </a:ext>
+                      </a:extLst>
+                    </a:blip>
+                    <a:srcRect/>
+                    <a:stretch>
+                      <a:fillRect/>
+                    </a:stretch>
+                  </pic:blipFill>
+                  <pic:spPr bwMode="auto">
+                    <a:xfrm>
+                      <a:off x="0" y="0"/>
+                      <a:ext cx="1181100" cy="12700"/>
+                    </a:xfrm>
+                    <a:prstGeom prst="rect">
+                      <a:avLst/>
+                    </a:prstGeom>
+                    <a:noFill/>
+                    <a:ln>
+                      <a:noFill/>
+                    </a:ln>
+                  </pic:spPr>
+                </pic:pic>
+              </a:graphicData>
+            </a:graphic>
+          </wp:inline>
+        </w:drawing>
+      </w:r>
+      <w:r>
+        <w:rPr>
+          <w:rFonts w:ascii="Times" w:hAnsi="Times" w:cs="Times"/>
+        </w:rPr>
+        <w:t xml:space="preserve"> </w:t>
+      </w:r>
+      <w:r>
+        <w:rPr>
+          <w:rFonts w:ascii="Times" w:hAnsi="Times" w:cs="Times"/>
+          <w:noProof/>
+        </w:rPr>
+        <w:drawing>
+          <wp:inline distT="0" distB="0" distL="0" distR="0" wp14:anchorId="4495D5A2" wp14:editId="6162D769">
+            <wp:extent cx="1181100" cy="12700"/>
+            <wp:effectExtent l="0" t="0" r="12700" b="12700"/>
+            <wp:docPr id="70" name="Picture 70"/>
+            <wp:cNvGraphicFramePr>
+              <a:graphicFrameLocks xmlns:a="http://schemas.openxmlformats.org/drawingml/2006/main" noChangeAspect="1"/>
+            </wp:cNvGraphicFramePr>
+            <a:graphic xmlns:a="http://schemas.openxmlformats.org/drawingml/2006/main">
+              <a:graphicData uri="http://schemas.openxmlformats.org/drawingml/2006/picture">
+                <pic:pic xmlns:pic="http://schemas.openxmlformats.org/drawingml/2006/picture">
+                  <pic:nvPicPr>
+                    <pic:cNvPr id="0" name="Picture 66"/>
+                    <pic:cNvPicPr>
+                      <a:picLocks noChangeAspect="1" noChangeArrowheads="1"/>
+                    </pic:cNvPicPr>
+                  </pic:nvPicPr>
+                  <pic:blipFill>
+                    <a:blip r:embed="rId24">
+                      <a:extLst>
+                        <a:ext uri="{28A0092B-C50C-407E-A947-70E740481C1C}">
+                          <a14:useLocalDpi xmlns:a14="http://schemas.microsoft.com/office/drawing/2010/main" val="0"/>
+                        </a:ext>
+                      </a:extLst>
+                    </a:blip>
+                    <a:srcRect/>
+                    <a:stretch>
+                      <a:fillRect/>
+                    </a:stretch>
+                  </pic:blipFill>
+                  <pic:spPr bwMode="auto">
+                    <a:xfrm>
+                      <a:off x="0" y="0"/>
+                      <a:ext cx="1181100" cy="12700"/>
+                    </a:xfrm>
+                    <a:prstGeom prst="rect">
+                      <a:avLst/>
+                    </a:prstGeom>
+                    <a:noFill/>
+                    <a:ln>
+                      <a:noFill/>
+                    </a:ln>
+                  </pic:spPr>
+                </pic:pic>
+              </a:graphicData>
+            </a:graphic>
+          </wp:inline>
+        </w:drawing>
+      </w:r>
+    </w:p>
+    <w:p>
+      <w:pPr>
+        <w:widowControl w:val="0"/>
+        <w:autoSpaceDE w:val="0"/>
+        <w:autoSpaceDN w:val="0"/>
+        <w:adjustRightInd w:val="0"/>
+        <w:spacing w:after="240" w:line="200" w:lineRule="atLeast"/>
+        <w:rPr>
+          <w:rFonts w:ascii="Times" w:hAnsi="Times" w:cs="Times"/>
+        </w:rPr>
+      </w:pPr>
+      <w:r>
+        <w:rPr>
+          <w:rFonts w:ascii="Calibri" w:hAnsi="Calibri" w:cs="Calibri"/>
+          <w:sz w:val="16"/>
+          <w:szCs w:val="16"/>
+        </w:rPr>
+        <w:t xml:space="preserve">!945 </w:t>
+      </w:r>
+    </w:p>
+    <w:p>
+      <w:pPr>
+        <w:widowControl w:val="0"/>
+        <w:autoSpaceDE w:val="0"/>
+        <w:autoSpaceDN w:val="0"/>
+        <w:adjustRightInd w:val="0"/>
+        <w:spacing w:after="240" w:line="220" w:lineRule="atLeast"/>
+        <w:rPr>
+          <w:rFonts w:ascii="Times" w:hAnsi="Times" w:cs="Times"/>
+        </w:rPr>
+      </w:pPr>
+      <w:r>
+        <w:rPr>
+          <w:rFonts w:ascii="Calibri" w:hAnsi="Calibri" w:cs="Calibri"/>
+          <w:b/>
+          <w:bCs/>
+          <w:sz w:val="18"/>
+          <w:szCs w:val="18"/>
+        </w:rPr>
+        <w:t xml:space="preserve">!2=#&gt; </w:t>
+      </w:r>
+    </w:p>
+    <w:p>
+      <w:pPr>
+        <w:widowControl w:val="0"/>
+        <w:autoSpaceDE w:val="0"/>
+        <w:autoSpaceDN w:val="0"/>
+        <w:adjustRightInd w:val="0"/>
+        <w:spacing w:line="280" w:lineRule="atLeast"/>
+        <w:rPr>
+          <w:rFonts w:ascii="Times" w:hAnsi="Times" w:cs="Times"/>
+        </w:rPr>
+      </w:pPr>
+      <w:r>
+        <w:rPr>
+          <w:rFonts w:ascii="Times" w:hAnsi="Times" w:cs="Times"/>
+          <w:noProof/>
+        </w:rPr>
+        <w:drawing>
+          <wp:inline distT="0" distB="0" distL="0" distR="0" wp14:anchorId="43318763" wp14:editId="373E3A9C">
+            <wp:extent cx="419100" cy="342900"/>
+            <wp:effectExtent l="0" t="0" r="12700" b="0"/>
+            <wp:docPr id="69" name="Picture 69"/>
+            <wp:cNvGraphicFramePr>
+              <a:graphicFrameLocks xmlns:a="http://schemas.openxmlformats.org/drawingml/2006/main" noChangeAspect="1"/>
+            </wp:cNvGraphicFramePr>
+            <a:graphic xmlns:a="http://schemas.openxmlformats.org/drawingml/2006/main">
+              <a:graphicData uri="http://schemas.openxmlformats.org/drawingml/2006/picture">
+                <pic:pic xmlns:pic="http://schemas.openxmlformats.org/drawingml/2006/picture">
+                  <pic:nvPicPr>
+                    <pic:cNvPr id="0" name="Picture 67"/>
+                    <pic:cNvPicPr>
+                      <a:picLocks noChangeAspect="1" noChangeArrowheads="1"/>
+                    </pic:cNvPicPr>
+                  </pic:nvPicPr>
+                  <pic:blipFill>
+                    <a:blip r:embed="rId33">
+                      <a:extLst>
+                        <a:ext uri="{28A0092B-C50C-407E-A947-70E740481C1C}">
+                          <a14:useLocalDpi xmlns:a14="http://schemas.microsoft.com/office/drawing/2010/main" val="0"/>
+                        </a:ext>
+                      </a:extLst>
+                    </a:blip>
+                    <a:srcRect/>
+                    <a:stretch>
+                      <a:fillRect/>
+                    </a:stretch>
+                  </pic:blipFill>
+                  <pic:spPr bwMode="auto">
+                    <a:xfrm>
+                      <a:off x="0" y="0"/>
+                      <a:ext cx="419100" cy="342900"/>
+                    </a:xfrm>
+                    <a:prstGeom prst="rect">
+                      <a:avLst/>
+                    </a:prstGeom>
+                    <a:noFill/>
+                    <a:ln>
+                      <a:noFill/>
+                    </a:ln>
+                  </pic:spPr>
+                </pic:pic>
+              </a:graphicData>
+            </a:graphic>
+          </wp:inline>
+        </w:drawing>
+      </w:r>
+    </w:p>
+    <w:p>
+      <w:pPr>
+        <w:widowControl w:val="0"/>
+        <w:autoSpaceDE w:val="0"/>
+        <w:autoSpaceDN w:val="0"/>
+        <w:adjustRightInd w:val="0"/>
+        <w:spacing w:after="240" w:line="220" w:lineRule="atLeast"/>
+        <w:rPr>
+          <w:rFonts w:ascii="Times" w:hAnsi="Times" w:cs="Times"/>
+        </w:rPr>
+      </w:pPr>
+      <w:r>
+        <w:rPr>
+          <w:rFonts w:ascii="Calibri" w:hAnsi="Calibri" w:cs="Calibri"/>
+          <w:b/>
+          <w:bCs/>
+          <w:sz w:val="18"/>
+          <w:szCs w:val="18"/>
+        </w:rPr>
+        <w:t xml:space="preserve">7'&gt;#8#? </w:t>
+      </w:r>
+    </w:p>
+    <w:p>
+      <w:pPr>
+        <w:widowControl w:val="0"/>
+        <w:autoSpaceDE w:val="0"/>
+        <w:autoSpaceDN w:val="0"/>
+        <w:adjustRightInd w:val="0"/>
+        <w:spacing w:line="280" w:lineRule="atLeast"/>
+        <w:rPr>
+          <w:rFonts w:ascii="Times" w:hAnsi="Times" w:cs="Times"/>
+        </w:rPr>
+      </w:pPr>
+      <w:r>
+        <w:rPr>
+          <w:rFonts w:ascii="Times" w:hAnsi="Times" w:cs="Times"/>
+          <w:noProof/>
+        </w:rPr>
+        <w:drawing>
+          <wp:inline distT="0" distB="0" distL="0" distR="0" wp14:anchorId="5E23AB24" wp14:editId="59422B02">
+            <wp:extent cx="76200" cy="177800"/>
+            <wp:effectExtent l="0" t="0" r="0" b="0"/>
+            <wp:docPr id="68" name="Picture 68"/>
+            <wp:cNvGraphicFramePr>
+              <a:graphicFrameLocks xmlns:a="http://schemas.openxmlformats.org/drawingml/2006/main" noChangeAspect="1"/>
+            </wp:cNvGraphicFramePr>
+            <a:graphic xmlns:a="http://schemas.openxmlformats.org/drawingml/2006/main">
+              <a:graphicData uri="http://schemas.openxmlformats.org/drawingml/2006/picture">
+                <pic:pic xmlns:pic="http://schemas.openxmlformats.org/drawingml/2006/picture">
+                  <pic:nvPicPr>
+                    <pic:cNvPr id="0" name="Picture 68"/>
+                    <pic:cNvPicPr>
+                      <a:picLocks noChangeAspect="1" noChangeArrowheads="1"/>
+                    </pic:cNvPicPr>
+                  </pic:nvPicPr>
+                  <pic:blipFill>
+                    <a:blip r:embed="rId37">
+                      <a:extLst>
+                        <a:ext uri="{28A0092B-C50C-407E-A947-70E740481C1C}">
+                          <a14:useLocalDpi xmlns:a14="http://schemas.microsoft.com/office/drawing/2010/main" val="0"/>
+                        </a:ext>
+                      </a:extLst>
+                    </a:blip>
+                    <a:srcRect/>
+                    <a:stretch>
+                      <a:fillRect/>
+                    </a:stretch>
+                  </pic:blipFill>
+                  <pic:spPr bwMode="auto">
+                    <a:xfrm>
+                      <a:off x="0" y="0"/>
+                      <a:ext cx="76200" cy="177800"/>
+                    </a:xfrm>
+                    <a:prstGeom prst="rect">
+                      <a:avLst/>
+                    </a:prstGeom>
+                    <a:noFill/>
+                    <a:ln>
+                      <a:noFill/>
+                    </a:ln>
+                  </pic:spPr>
+                </pic:pic>
+              </a:graphicData>
+            </a:graphic>
+          </wp:inline>
+        </w:drawing>
+      </w:r>
+      <w:r>
+        <w:rPr>
+          <w:rFonts w:ascii="Times" w:hAnsi="Times" w:cs="Times"/>
+        </w:rPr>
+        <w:t xml:space="preserve"> </w:t>
+      </w:r>
+      <w:r>
+        <w:rPr>
+          <w:rFonts w:ascii="Times" w:hAnsi="Times" w:cs="Times"/>
+          <w:noProof/>
+        </w:rPr>
+        <w:drawing>
+          <wp:inline distT="0" distB="0" distL="0" distR="0" wp14:anchorId="19697D8A" wp14:editId="51F62367">
+            <wp:extent cx="1143000" cy="12700"/>
+            <wp:effectExtent l="0" t="0" r="0" b="12700"/>
+            <wp:docPr id="67" name="Picture 67"/>
+            <wp:cNvGraphicFramePr>
+              <a:graphicFrameLocks xmlns:a="http://schemas.openxmlformats.org/drawingml/2006/main" noChangeAspect="1"/>
+            </wp:cNvGraphicFramePr>
+            <a:graphic xmlns:a="http://schemas.openxmlformats.org/drawingml/2006/main">
+              <a:graphicData uri="http://schemas.openxmlformats.org/drawingml/2006/picture">
+                <pic:pic xmlns:pic="http://schemas.openxmlformats.org/drawingml/2006/picture">
+                  <pic:nvPicPr>
+                    <pic:cNvPr id="0" name="Picture 69"/>
+                    <pic:cNvPicPr>
+                      <a:picLocks noChangeAspect="1" noChangeArrowheads="1"/>
+                    </pic:cNvPicPr>
+                  </pic:nvPicPr>
+                  <pic:blipFill>
+                    <a:blip r:embed="rId26">
+                      <a:extLst>
+                        <a:ext uri="{28A0092B-C50C-407E-A947-70E740481C1C}">
+                          <a14:useLocalDpi xmlns:a14="http://schemas.microsoft.com/office/drawing/2010/main" val="0"/>
+                        </a:ext>
+                      </a:extLst>
+                    </a:blip>
+                    <a:srcRect/>
+                    <a:stretch>
+                      <a:fillRect/>
+                    </a:stretch>
+                  </pic:blipFill>
+                  <pic:spPr bwMode="auto">
+                    <a:xfrm>
+                      <a:off x="0" y="0"/>
+                      <a:ext cx="1143000" cy="12700"/>
+                    </a:xfrm>
+                    <a:prstGeom prst="rect">
+                      <a:avLst/>
+                    </a:prstGeom>
+                    <a:noFill/>
+                    <a:ln>
+                      <a:noFill/>
+                    </a:ln>
+                  </pic:spPr>
+                </pic:pic>
+              </a:graphicData>
+            </a:graphic>
+          </wp:inline>
+        </w:drawing>
+      </w:r>
+    </w:p>
+    <w:p>
+      <w:pPr>
+        <w:widowControl w:val="0"/>
+        <w:autoSpaceDE w:val="0"/>
+        <w:autoSpaceDN w:val="0"/>
+        <w:adjustRightInd w:val="0"/>
+        <w:spacing w:after="240" w:line="220" w:lineRule="atLeast"/>
+        <w:rPr>
+          <w:rFonts w:ascii="Times" w:hAnsi="Times" w:cs="Times"/>
+        </w:rPr>
+      </w:pPr>
+      <w:r>
+        <w:rPr>
+          <w:rFonts w:ascii="Calibri" w:hAnsi="Calibri" w:cs="Calibri"/>
+          <w:b/>
+          <w:bCs/>
+          <w:sz w:val="18"/>
+          <w:szCs w:val="18"/>
+        </w:rPr>
+        <w:t xml:space="preserve">@A </w:t>
+      </w:r>
+    </w:p>
+    <w:p>
+      <w:pPr>
+        <w:widowControl w:val="0"/>
+        <w:autoSpaceDE w:val="0"/>
+        <w:autoSpaceDN w:val="0"/>
+        <w:adjustRightInd w:val="0"/>
+        <w:spacing w:after="240" w:line="220" w:lineRule="atLeast"/>
+        <w:rPr>
+          <w:rFonts w:ascii="Times" w:hAnsi="Times" w:cs="Times"/>
+        </w:rPr>
+      </w:pPr>
+      <w:r>
+        <w:rPr>
+          <w:rFonts w:ascii="Calibri" w:hAnsi="Calibri" w:cs="Calibri"/>
+          <w:b/>
+          <w:bCs/>
+          <w:color w:val="FFFFFF"/>
+          <w:sz w:val="18"/>
+          <w:szCs w:val="18"/>
+        </w:rPr>
+        <w:t xml:space="preserve">83'9/'9( </w:t>
+      </w:r>
+    </w:p>
+    <w:p>
+      <w:pPr>
+        <w:widowControl w:val="0"/>
+        <w:autoSpaceDE w:val="0"/>
+        <w:autoSpaceDN w:val="0"/>
+        <w:adjustRightInd w:val="0"/>
+        <w:spacing w:after="240" w:line="220" w:lineRule="atLeast"/>
+        <w:rPr>
+          <w:rFonts w:ascii="Times" w:hAnsi="Times" w:cs="Times"/>
+        </w:rPr>
+      </w:pPr>
+      <w:r>
+        <w:rPr>
+          <w:rFonts w:ascii="Calibri" w:hAnsi="Calibri" w:cs="Calibri"/>
+          <w:sz w:val="18"/>
+          <w:szCs w:val="18"/>
+        </w:rPr>
+        <w:t xml:space="preserve">2345 </w:t>
+      </w:r>
+    </w:p>
+    <w:p>
+      <w:pPr>
+        <w:widowControl w:val="0"/>
+        <w:autoSpaceDE w:val="0"/>
+        <w:autoSpaceDN w:val="0"/>
+        <w:adjustRightInd w:val="0"/>
+        <w:spacing w:after="240" w:line="220" w:lineRule="atLeast"/>
+        <w:rPr>
+          <w:rFonts w:ascii="Times" w:hAnsi="Times" w:cs="Times"/>
+        </w:rPr>
+      </w:pPr>
+      <w:r>
+        <w:rPr>
+          <w:rFonts w:ascii="Calibri" w:hAnsi="Calibri" w:cs="Calibri"/>
+          <w:sz w:val="18"/>
+          <w:szCs w:val="18"/>
+        </w:rPr>
+        <w:lastRenderedPageBreak/>
+        <w:t xml:space="preserve">!3!5 </w:t>
+      </w:r>
+    </w:p>
+    <w:p>
+      <w:pPr>
+        <w:widowControl w:val="0"/>
+        <w:autoSpaceDE w:val="0"/>
+        <w:autoSpaceDN w:val="0"/>
+        <w:adjustRightInd w:val="0"/>
+        <w:spacing w:line="280" w:lineRule="atLeast"/>
+        <w:rPr>
+          <w:rFonts w:ascii="Times" w:hAnsi="Times" w:cs="Times"/>
+        </w:rPr>
+      </w:pPr>
+      <w:r>
+        <w:rPr>
+          <w:rFonts w:ascii="Times" w:hAnsi="Times" w:cs="Times"/>
+          <w:noProof/>
+        </w:rPr>
+        <w:drawing>
+          <wp:inline distT="0" distB="0" distL="0" distR="0" wp14:anchorId="7F01DB77" wp14:editId="5187E419">
+            <wp:extent cx="76200" cy="76200"/>
+            <wp:effectExtent l="0" t="0" r="0" b="0"/>
+            <wp:docPr id="66" name="Picture 66"/>
+            <wp:cNvGraphicFramePr>
+              <a:graphicFrameLocks xmlns:a="http://schemas.openxmlformats.org/drawingml/2006/main" noChangeAspect="1"/>
+            </wp:cNvGraphicFramePr>
+            <a:graphic xmlns:a="http://schemas.openxmlformats.org/drawingml/2006/main">
+              <a:graphicData uri="http://schemas.openxmlformats.org/drawingml/2006/picture">
+                <pic:pic xmlns:pic="http://schemas.openxmlformats.org/drawingml/2006/picture">
+                  <pic:nvPicPr>
+                    <pic:cNvPr id="0" name="Picture 70"/>
+                    <pic:cNvPicPr>
+                      <a:picLocks noChangeAspect="1" noChangeArrowheads="1"/>
+                    </pic:cNvPicPr>
+                  </pic:nvPicPr>
+                  <pic:blipFill>
+                    <a:blip r:embed="rId38">
+                      <a:extLst>
+                        <a:ext uri="{28A0092B-C50C-407E-A947-70E740481C1C}">
+                          <a14:useLocalDpi xmlns:a14="http://schemas.microsoft.com/office/drawing/2010/main" val="0"/>
+                        </a:ext>
+                      </a:extLst>
+                    </a:blip>
+                    <a:srcRect/>
+                    <a:stretch>
+                      <a:fillRect/>
+                    </a:stretch>
+                  </pic:blipFill>
+                  <pic:spPr bwMode="auto">
+                    <a:xfrm>
+                      <a:off x="0" y="0"/>
+                      <a:ext cx="76200" cy="76200"/>
+                    </a:xfrm>
+                    <a:prstGeom prst="rect">
+                      <a:avLst/>
+                    </a:prstGeom>
+                    <a:noFill/>
+                    <a:ln>
+                      <a:noFill/>
+                    </a:ln>
+                  </pic:spPr>
+                </pic:pic>
+              </a:graphicData>
+            </a:graphic>
+          </wp:inline>
+        </w:drawing>
+      </w:r>
     </w:p>
     <w:p>
       <w:pPr>
@@ -26229,7 +26166,7 @@
                     </pic:cNvPicPr>
                   </pic:nvPicPr>
                   <pic:blipFill>
-                    <a:blip r:embed="rId29">
+                    <a:blip r:embed="rId32">
                       <a:extLst>
                         <a:ext uri="{28A0092B-C50C-407E-A947-70E740481C1C}">
                           <a14:useLocalDpi xmlns:a14="http://schemas.microsoft.com/office/drawing/2010/main" val="0"/>
@@ -26289,7 +26226,7 @@
                     </pic:cNvPicPr>
                   </pic:nvPicPr>
                   <pic:blipFill>
-                    <a:blip r:embed="rId23">
+                    <a:blip r:embed="rId26">
                       <a:extLst>
                         <a:ext uri="{28A0092B-C50C-407E-A947-70E740481C1C}">
                           <a14:useLocalDpi xmlns:a14="http://schemas.microsoft.com/office/drawing/2010/main" val="0"/>
@@ -26349,7 +26286,7 @@
                     </pic:cNvPicPr>
                   </pic:nvPicPr>
                   <pic:blipFill>
-                    <a:blip r:embed="rId17">
+                    <a:blip r:embed="rId20">
                       <a:extLst>
                         <a:ext uri="{28A0092B-C50C-407E-A947-70E740481C1C}">
                           <a14:useLocalDpi xmlns:a14="http://schemas.microsoft.com/office/drawing/2010/main" val="0"/>
@@ -26421,7 +26358,7 @@
                     </pic:cNvPicPr>
                   </pic:nvPicPr>
                   <pic:blipFill>
-                    <a:blip r:embed="rId36">
+                    <a:blip r:embed="rId39">
                       <a:extLst>
                         <a:ext uri="{28A0092B-C50C-407E-A947-70E740481C1C}">
                           <a14:useLocalDpi xmlns:a14="http://schemas.microsoft.com/office/drawing/2010/main" val="0"/>
@@ -26505,7 +26442,7 @@
                     </pic:cNvPicPr>
                   </pic:nvPicPr>
                   <pic:blipFill>
-                    <a:blip r:embed="rId37">
+                    <a:blip r:embed="rId40">
                       <a:extLst>
                         <a:ext uri="{28A0092B-C50C-407E-A947-70E740481C1C}">
                           <a14:useLocalDpi xmlns:a14="http://schemas.microsoft.com/office/drawing/2010/main" val="0"/>
@@ -27259,7 +27196,7 @@
                     </pic:cNvPicPr>
                   </pic:nvPicPr>
                   <pic:blipFill>
-                    <a:blip r:embed="rId38">
+                    <a:blip r:embed="rId41">
                       <a:extLst>
                         <a:ext uri="{28A0092B-C50C-407E-A947-70E740481C1C}">
                           <a14:useLocalDpi xmlns:a14="http://schemas.microsoft.com/office/drawing/2010/main" val="0"/>
@@ -27319,7 +27256,7 @@
                     </pic:cNvPicPr>
                   </pic:nvPicPr>
                   <pic:blipFill>
-                    <a:blip r:embed="rId39">
+                    <a:blip r:embed="rId42">
                       <a:extLst>
                         <a:ext uri="{28A0092B-C50C-407E-A947-70E740481C1C}">
                           <a14:useLocalDpi xmlns:a14="http://schemas.microsoft.com/office/drawing/2010/main" val="0"/>
@@ -27379,7 +27316,7 @@
                     </pic:cNvPicPr>
                   </pic:nvPicPr>
                   <pic:blipFill>
-                    <a:blip r:embed="rId40">
+                    <a:blip r:embed="rId43">
                       <a:extLst>
                         <a:ext uri="{28A0092B-C50C-407E-A947-70E740481C1C}">
                           <a14:useLocalDpi xmlns:a14="http://schemas.microsoft.com/office/drawing/2010/main" val="0"/>
@@ -27439,7 +27376,7 @@
                     </pic:cNvPicPr>
                   </pic:nvPicPr>
                   <pic:blipFill>
-                    <a:blip r:embed="rId41">
+                    <a:blip r:embed="rId44">
                       <a:extLst>
                         <a:ext uri="{28A0092B-C50C-407E-A947-70E740481C1C}">
                           <a14:useLocalDpi xmlns:a14="http://schemas.microsoft.com/office/drawing/2010/main" val="0"/>
@@ -27499,7 +27436,7 @@
                     </pic:cNvPicPr>
                   </pic:nvPicPr>
                   <pic:blipFill>
-                    <a:blip r:embed="rId42">
+                    <a:blip r:embed="rId45">
                       <a:extLst>
                         <a:ext uri="{28A0092B-C50C-407E-A947-70E740481C1C}">
                           <a14:useLocalDpi xmlns:a14="http://schemas.microsoft.com/office/drawing/2010/main" val="0"/>
@@ -27559,7 +27496,7 @@
                     </pic:cNvPicPr>
                   </pic:nvPicPr>
                   <pic:blipFill>
-                    <a:blip r:embed="rId42">
+                    <a:blip r:embed="rId45">
                       <a:extLst>
                         <a:ext uri="{28A0092B-C50C-407E-A947-70E740481C1C}">
                           <a14:useLocalDpi xmlns:a14="http://schemas.microsoft.com/office/drawing/2010/main" val="0"/>
@@ -27619,7 +27556,7 @@
                     </pic:cNvPicPr>
                   </pic:nvPicPr>
                   <pic:blipFill>
-                    <a:blip r:embed="rId43">
+                    <a:blip r:embed="rId46">
                       <a:extLst>
                         <a:ext uri="{28A0092B-C50C-407E-A947-70E740481C1C}">
                           <a14:useLocalDpi xmlns:a14="http://schemas.microsoft.com/office/drawing/2010/main" val="0"/>
@@ -27679,7 +27616,7 @@
                     </pic:cNvPicPr>
                   </pic:nvPicPr>
                   <pic:blipFill>
-                    <a:blip r:embed="rId42">
+                    <a:blip r:embed="rId45">
                       <a:extLst>
                         <a:ext uri="{28A0092B-C50C-407E-A947-70E740481C1C}">
                           <a14:useLocalDpi xmlns:a14="http://schemas.microsoft.com/office/drawing/2010/main" val="0"/>
@@ -27739,7 +27676,7 @@
                     </pic:cNvPicPr>
                   </pic:nvPicPr>
                   <pic:blipFill>
-                    <a:blip r:embed="rId42">
+                    <a:blip r:embed="rId45">
                       <a:extLst>
                         <a:ext uri="{28A0092B-C50C-407E-A947-70E740481C1C}">
                           <a14:useLocalDpi xmlns:a14="http://schemas.microsoft.com/office/drawing/2010/main" val="0"/>
@@ -27799,7 +27736,7 @@
                     </pic:cNvPicPr>
                   </pic:nvPicPr>
                   <pic:blipFill>
-                    <a:blip r:embed="rId44">
+                    <a:blip r:embed="rId47">
                       <a:extLst>
                         <a:ext uri="{28A0092B-C50C-407E-A947-70E740481C1C}">
                           <a14:useLocalDpi xmlns:a14="http://schemas.microsoft.com/office/drawing/2010/main" val="0"/>
@@ -27859,7 +27796,7 @@
                     </pic:cNvPicPr>
                   </pic:nvPicPr>
                   <pic:blipFill>
-                    <a:blip r:embed="rId45">
+                    <a:blip r:embed="rId48">
                       <a:extLst>
                         <a:ext uri="{28A0092B-C50C-407E-A947-70E740481C1C}">
                           <a14:useLocalDpi xmlns:a14="http://schemas.microsoft.com/office/drawing/2010/main" val="0"/>
@@ -27919,7 +27856,7 @@
                     </pic:cNvPicPr>
                   </pic:nvPicPr>
                   <pic:blipFill>
-                    <a:blip r:embed="rId46">
+                    <a:blip r:embed="rId49">
                       <a:extLst>
                         <a:ext uri="{28A0092B-C50C-407E-A947-70E740481C1C}">
                           <a14:useLocalDpi xmlns:a14="http://schemas.microsoft.com/office/drawing/2010/main" val="0"/>
@@ -27979,7 +27916,7 @@
                     </pic:cNvPicPr>
                   </pic:nvPicPr>
                   <pic:blipFill>
-                    <a:blip r:embed="rId47">
+                    <a:blip r:embed="rId50">
                       <a:extLst>
                         <a:ext uri="{28A0092B-C50C-407E-A947-70E740481C1C}">
                           <a14:useLocalDpi xmlns:a14="http://schemas.microsoft.com/office/drawing/2010/main" val="0"/>
@@ -28039,7 +27976,7 @@
                     </pic:cNvPicPr>
                   </pic:nvPicPr>
                   <pic:blipFill>
-                    <a:blip r:embed="rId48">
+                    <a:blip r:embed="rId51">
                       <a:extLst>
                         <a:ext uri="{28A0092B-C50C-407E-A947-70E740481C1C}">
                           <a14:useLocalDpi xmlns:a14="http://schemas.microsoft.com/office/drawing/2010/main" val="0"/>
@@ -28099,7 +28036,7 @@
                     </pic:cNvPicPr>
                   </pic:nvPicPr>
                   <pic:blipFill>
-                    <a:blip r:embed="rId49">
+                    <a:blip r:embed="rId52">
                       <a:extLst>
                         <a:ext uri="{28A0092B-C50C-407E-A947-70E740481C1C}">
                           <a14:useLocalDpi xmlns:a14="http://schemas.microsoft.com/office/drawing/2010/main" val="0"/>
@@ -28159,7 +28096,7 @@
                     </pic:cNvPicPr>
                   </pic:nvPicPr>
                   <pic:blipFill>
-                    <a:blip r:embed="rId50">
+                    <a:blip r:embed="rId53">
                       <a:extLst>
                         <a:ext uri="{28A0092B-C50C-407E-A947-70E740481C1C}">
                           <a14:useLocalDpi xmlns:a14="http://schemas.microsoft.com/office/drawing/2010/main" val="0"/>
@@ -28219,7 +28156,7 @@
                     </pic:cNvPicPr>
                   </pic:nvPicPr>
                   <pic:blipFill>
-                    <a:blip r:embed="rId51" cstate="print">
+                    <a:blip r:embed="rId54" cstate="print">
                       <a:extLst>
                         <a:ext uri="{28A0092B-C50C-407E-A947-70E740481C1C}">
                           <a14:useLocalDpi xmlns:a14="http://schemas.microsoft.com/office/drawing/2010/main" val="0"/>
@@ -28279,7 +28216,7 @@
                     </pic:cNvPicPr>
                   </pic:nvPicPr>
                   <pic:blipFill>
-                    <a:blip r:embed="rId52" cstate="print">
+                    <a:blip r:embed="rId55" cstate="print">
                       <a:extLst>
                         <a:ext uri="{28A0092B-C50C-407E-A947-70E740481C1C}">
                           <a14:useLocalDpi xmlns:a14="http://schemas.microsoft.com/office/drawing/2010/main" val="0"/>
@@ -28339,7 +28276,7 @@
                     </pic:cNvPicPr>
                   </pic:nvPicPr>
                   <pic:blipFill>
-                    <a:blip r:embed="rId53" cstate="print">
+                    <a:blip r:embed="rId56" cstate="print">
                       <a:extLst>
                         <a:ext uri="{28A0092B-C50C-407E-A947-70E740481C1C}">
                           <a14:useLocalDpi xmlns:a14="http://schemas.microsoft.com/office/drawing/2010/main" val="0"/>
@@ -28399,7 +28336,7 @@
                     </pic:cNvPicPr>
                   </pic:nvPicPr>
                   <pic:blipFill>
-                    <a:blip r:embed="rId54">
+                    <a:blip r:embed="rId57">
                       <a:extLst>
                         <a:ext uri="{28A0092B-C50C-407E-A947-70E740481C1C}">
                           <a14:useLocalDpi xmlns:a14="http://schemas.microsoft.com/office/drawing/2010/main" val="0"/>
@@ -28459,7 +28396,7 @@
                     </pic:cNvPicPr>
                   </pic:nvPicPr>
                   <pic:blipFill>
-                    <a:blip r:embed="rId55">
+                    <a:blip r:embed="rId58">
                       <a:extLst>
                         <a:ext uri="{28A0092B-C50C-407E-A947-70E740481C1C}">
                           <a14:useLocalDpi xmlns:a14="http://schemas.microsoft.com/office/drawing/2010/main" val="0"/>
@@ -28519,7 +28456,7 @@
                     </pic:cNvPicPr>
                   </pic:nvPicPr>
                   <pic:blipFill>
-                    <a:blip r:embed="rId56">
+                    <a:blip r:embed="rId59">
                       <a:extLst>
                         <a:ext uri="{28A0092B-C50C-407E-A947-70E740481C1C}">
                           <a14:useLocalDpi xmlns:a14="http://schemas.microsoft.com/office/drawing/2010/main" val="0"/>
@@ -28579,7 +28516,7 @@
                     </pic:cNvPicPr>
                   </pic:nvPicPr>
                   <pic:blipFill>
-                    <a:blip r:embed="rId56">
+                    <a:blip r:embed="rId59">
                       <a:extLst>
                         <a:ext uri="{28A0092B-C50C-407E-A947-70E740481C1C}">
                           <a14:useLocalDpi xmlns:a14="http://schemas.microsoft.com/office/drawing/2010/main" val="0"/>
@@ -28639,7 +28576,7 @@
                     </pic:cNvPicPr>
                   </pic:nvPicPr>
                   <pic:blipFill>
-                    <a:blip r:embed="rId57">
+                    <a:blip r:embed="rId60">
                       <a:extLst>
                         <a:ext uri="{28A0092B-C50C-407E-A947-70E740481C1C}">
                           <a14:useLocalDpi xmlns:a14="http://schemas.microsoft.com/office/drawing/2010/main" val="0"/>
@@ -28699,7 +28636,7 @@
                     </pic:cNvPicPr>
                   </pic:nvPicPr>
                   <pic:blipFill>
-                    <a:blip r:embed="rId58">
+                    <a:blip r:embed="rId61">
                       <a:extLst>
                         <a:ext uri="{28A0092B-C50C-407E-A947-70E740481C1C}">
                           <a14:useLocalDpi xmlns:a14="http://schemas.microsoft.com/office/drawing/2010/main" val="0"/>
@@ -28759,7 +28696,7 @@
                     </pic:cNvPicPr>
                   </pic:nvPicPr>
                   <pic:blipFill>
-                    <a:blip r:embed="rId59">
+                    <a:blip r:embed="rId62">
                       <a:extLst>
                         <a:ext uri="{28A0092B-C50C-407E-A947-70E740481C1C}">
                           <a14:useLocalDpi xmlns:a14="http://schemas.microsoft.com/office/drawing/2010/main" val="0"/>
@@ -28819,7 +28756,7 @@
                     </pic:cNvPicPr>
                   </pic:nvPicPr>
                   <pic:blipFill>
-                    <a:blip r:embed="rId60">
+                    <a:blip r:embed="rId63">
                       <a:extLst>
                         <a:ext uri="{28A0092B-C50C-407E-A947-70E740481C1C}">
                           <a14:useLocalDpi xmlns:a14="http://schemas.microsoft.com/office/drawing/2010/main" val="0"/>
@@ -28879,7 +28816,7 @@
                     </pic:cNvPicPr>
                   </pic:nvPicPr>
                   <pic:blipFill>
-                    <a:blip r:embed="rId61">
+                    <a:blip r:embed="rId64">
                       <a:extLst>
                         <a:ext uri="{28A0092B-C50C-407E-A947-70E740481C1C}">
                           <a14:useLocalDpi xmlns:a14="http://schemas.microsoft.com/office/drawing/2010/main" val="0"/>
@@ -29029,7 +28966,7 @@
                     </pic:cNvPicPr>
                   </pic:nvPicPr>
                   <pic:blipFill>
-                    <a:blip r:embed="rId62">
+                    <a:blip r:embed="rId65">
                       <a:extLst>
                         <a:ext uri="{28A0092B-C50C-407E-A947-70E740481C1C}">
                           <a14:useLocalDpi xmlns:a14="http://schemas.microsoft.com/office/drawing/2010/main" val="0"/>
@@ -29089,7 +29026,7 @@
                     </pic:cNvPicPr>
                   </pic:nvPicPr>
                   <pic:blipFill>
-                    <a:blip r:embed="rId55">
+                    <a:blip r:embed="rId58">
                       <a:extLst>
                         <a:ext uri="{28A0092B-C50C-407E-A947-70E740481C1C}">
                           <a14:useLocalDpi xmlns:a14="http://schemas.microsoft.com/office/drawing/2010/main" val="0"/>
@@ -29149,7 +29086,7 @@
                     </pic:cNvPicPr>
                   </pic:nvPicPr>
                   <pic:blipFill>
-                    <a:blip r:embed="rId57">
+                    <a:blip r:embed="rId60">
                       <a:extLst>
                         <a:ext uri="{28A0092B-C50C-407E-A947-70E740481C1C}">
                           <a14:useLocalDpi xmlns:a14="http://schemas.microsoft.com/office/drawing/2010/main" val="0"/>
@@ -29209,7 +29146,7 @@
                     </pic:cNvPicPr>
                   </pic:nvPicPr>
                   <pic:blipFill>
-                    <a:blip r:embed="rId60">
+                    <a:blip r:embed="rId63">
                       <a:extLst>
                         <a:ext uri="{28A0092B-C50C-407E-A947-70E740481C1C}">
                           <a14:useLocalDpi xmlns:a14="http://schemas.microsoft.com/office/drawing/2010/main" val="0"/>
@@ -29269,7 +29206,7 @@
                     </pic:cNvPicPr>
                   </pic:nvPicPr>
                   <pic:blipFill>
-                    <a:blip r:embed="rId63">
+                    <a:blip r:embed="rId66">
                       <a:extLst>
                         <a:ext uri="{28A0092B-C50C-407E-A947-70E740481C1C}">
                           <a14:useLocalDpi xmlns:a14="http://schemas.microsoft.com/office/drawing/2010/main" val="0"/>
@@ -29329,7 +29266,7 @@
                     </pic:cNvPicPr>
                   </pic:nvPicPr>
                   <pic:blipFill>
-                    <a:blip r:embed="rId64">
+                    <a:blip r:embed="rId67">
                       <a:extLst>
                         <a:ext uri="{28A0092B-C50C-407E-A947-70E740481C1C}">
                           <a14:useLocalDpi xmlns:a14="http://schemas.microsoft.com/office/drawing/2010/main" val="0"/>
@@ -29389,7 +29326,7 @@
                     </pic:cNvPicPr>
                   </pic:nvPicPr>
                   <pic:blipFill>
-                    <a:blip r:embed="rId65">
+                    <a:blip r:embed="rId68">
                       <a:extLst>
                         <a:ext uri="{28A0092B-C50C-407E-A947-70E740481C1C}">
                           <a14:useLocalDpi xmlns:a14="http://schemas.microsoft.com/office/drawing/2010/main" val="0"/>
@@ -29449,7 +29386,7 @@
                     </pic:cNvPicPr>
                   </pic:nvPicPr>
                   <pic:blipFill>
-                    <a:blip r:embed="rId66">
+                    <a:blip r:embed="rId69">
                       <a:extLst>
                         <a:ext uri="{28A0092B-C50C-407E-A947-70E740481C1C}">
                           <a14:useLocalDpi xmlns:a14="http://schemas.microsoft.com/office/drawing/2010/main" val="0"/>
@@ -29509,7 +29446,7 @@
                     </pic:cNvPicPr>
                   </pic:nvPicPr>
                   <pic:blipFill>
-                    <a:blip r:embed="rId60">
+                    <a:blip r:embed="rId63">
                       <a:extLst>
                         <a:ext uri="{28A0092B-C50C-407E-A947-70E740481C1C}">
                           <a14:useLocalDpi xmlns:a14="http://schemas.microsoft.com/office/drawing/2010/main" val="0"/>
@@ -29569,7 +29506,7 @@
                     </pic:cNvPicPr>
                   </pic:nvPicPr>
                   <pic:blipFill>
-                    <a:blip r:embed="rId63">
+                    <a:blip r:embed="rId66">
                       <a:extLst>
                         <a:ext uri="{28A0092B-C50C-407E-A947-70E740481C1C}">
                           <a14:useLocalDpi xmlns:a14="http://schemas.microsoft.com/office/drawing/2010/main" val="0"/>
@@ -29629,7 +29566,7 @@
                     </pic:cNvPicPr>
                   </pic:nvPicPr>
                   <pic:blipFill>
-                    <a:blip r:embed="rId67">
+                    <a:blip r:embed="rId70">
                       <a:extLst>
                         <a:ext uri="{28A0092B-C50C-407E-A947-70E740481C1C}">
                           <a14:useLocalDpi xmlns:a14="http://schemas.microsoft.com/office/drawing/2010/main" val="0"/>
@@ -29689,7 +29626,7 @@
                     </pic:cNvPicPr>
                   </pic:nvPicPr>
                   <pic:blipFill>
-                    <a:blip r:embed="rId60">
+                    <a:blip r:embed="rId63">
                       <a:extLst>
                         <a:ext uri="{28A0092B-C50C-407E-A947-70E740481C1C}">
                           <a14:useLocalDpi xmlns:a14="http://schemas.microsoft.com/office/drawing/2010/main" val="0"/>
@@ -29749,7 +29686,7 @@
                     </pic:cNvPicPr>
                   </pic:nvPicPr>
                   <pic:blipFill>
-                    <a:blip r:embed="rId68">
+                    <a:blip r:embed="rId71">
                       <a:extLst>
                         <a:ext uri="{28A0092B-C50C-407E-A947-70E740481C1C}">
                           <a14:useLocalDpi xmlns:a14="http://schemas.microsoft.com/office/drawing/2010/main" val="0"/>
@@ -29809,7 +29746,7 @@
                     </pic:cNvPicPr>
                   </pic:nvPicPr>
                   <pic:blipFill>
-                    <a:blip r:embed="rId69">
+                    <a:blip r:embed="rId72">
                       <a:extLst>
                         <a:ext uri="{28A0092B-C50C-407E-A947-70E740481C1C}">
                           <a14:useLocalDpi xmlns:a14="http://schemas.microsoft.com/office/drawing/2010/main" val="0"/>
@@ -29869,7 +29806,7 @@
                     </pic:cNvPicPr>
                   </pic:nvPicPr>
                   <pic:blipFill>
-                    <a:blip r:embed="rId70">
+                    <a:blip r:embed="rId73">
                       <a:extLst>
                         <a:ext uri="{28A0092B-C50C-407E-A947-70E740481C1C}">
                           <a14:useLocalDpi xmlns:a14="http://schemas.microsoft.com/office/drawing/2010/main" val="0"/>
@@ -29929,7 +29866,7 @@
                     </pic:cNvPicPr>
                   </pic:nvPicPr>
                   <pic:blipFill>
-                    <a:blip r:embed="rId71">
+                    <a:blip r:embed="rId74">
                       <a:extLst>
                         <a:ext uri="{28A0092B-C50C-407E-A947-70E740481C1C}">
                           <a14:useLocalDpi xmlns:a14="http://schemas.microsoft.com/office/drawing/2010/main" val="0"/>
@@ -29989,7 +29926,7 @@
                     </pic:cNvPicPr>
                   </pic:nvPicPr>
                   <pic:blipFill>
-                    <a:blip r:embed="rId60">
+                    <a:blip r:embed="rId63">
                       <a:extLst>
                         <a:ext uri="{28A0092B-C50C-407E-A947-70E740481C1C}">
                           <a14:useLocalDpi xmlns:a14="http://schemas.microsoft.com/office/drawing/2010/main" val="0"/>
@@ -30049,7 +29986,7 @@
                     </pic:cNvPicPr>
                   </pic:nvPicPr>
                   <pic:blipFill>
-                    <a:blip r:embed="rId60">
+                    <a:blip r:embed="rId63">
                       <a:extLst>
                         <a:ext uri="{28A0092B-C50C-407E-A947-70E740481C1C}">
                           <a14:useLocalDpi xmlns:a14="http://schemas.microsoft.com/office/drawing/2010/main" val="0"/>
@@ -30109,7 +30046,7 @@
                     </pic:cNvPicPr>
                   </pic:nvPicPr>
                   <pic:blipFill>
-                    <a:blip r:embed="rId72">
+                    <a:blip r:embed="rId75">
                       <a:extLst>
                         <a:ext uri="{28A0092B-C50C-407E-A947-70E740481C1C}">
                           <a14:useLocalDpi xmlns:a14="http://schemas.microsoft.com/office/drawing/2010/main" val="0"/>
@@ -30169,7 +30106,7 @@
                     </pic:cNvPicPr>
                   </pic:nvPicPr>
                   <pic:blipFill>
-                    <a:blip r:embed="rId73">
+                    <a:blip r:embed="rId76">
                       <a:extLst>
                         <a:ext uri="{28A0092B-C50C-407E-A947-70E740481C1C}">
                           <a14:useLocalDpi xmlns:a14="http://schemas.microsoft.com/office/drawing/2010/main" val="0"/>
@@ -30444,7 +30381,7 @@
                     </pic:cNvPicPr>
                   </pic:nvPicPr>
                   <pic:blipFill>
-                    <a:blip r:embed="rId74">
+                    <a:blip r:embed="rId77">
                       <a:extLst>
                         <a:ext uri="{28A0092B-C50C-407E-A947-70E740481C1C}">
                           <a14:useLocalDpi xmlns:a14="http://schemas.microsoft.com/office/drawing/2010/main" val="0"/>
@@ -30504,7 +30441,7 @@
                     </pic:cNvPicPr>
                   </pic:nvPicPr>
                   <pic:blipFill>
-                    <a:blip r:embed="rId75">
+                    <a:blip r:embed="rId78">
                       <a:extLst>
                         <a:ext uri="{28A0092B-C50C-407E-A947-70E740481C1C}">
                           <a14:useLocalDpi xmlns:a14="http://schemas.microsoft.com/office/drawing/2010/main" val="0"/>
@@ -30741,7 +30678,7 @@
                     </pic:cNvPicPr>
                   </pic:nvPicPr>
                   <pic:blipFill>
-                    <a:blip r:embed="rId76">
+                    <a:blip r:embed="rId79">
                       <a:extLst>
                         <a:ext uri="{28A0092B-C50C-407E-A947-70E740481C1C}">
                           <a14:useLocalDpi xmlns:a14="http://schemas.microsoft.com/office/drawing/2010/main" val="0"/>
@@ -30801,7 +30738,7 @@
                     </pic:cNvPicPr>
                   </pic:nvPicPr>
                   <pic:blipFill>
-                    <a:blip r:embed="rId57">
+                    <a:blip r:embed="rId60">
                       <a:extLst>
                         <a:ext uri="{28A0092B-C50C-407E-A947-70E740481C1C}">
                           <a14:useLocalDpi xmlns:a14="http://schemas.microsoft.com/office/drawing/2010/main" val="0"/>
@@ -31100,7 +31037,7 @@
                     </pic:cNvPicPr>
                   </pic:nvPicPr>
                   <pic:blipFill>
-                    <a:blip r:embed="rId76">
+                    <a:blip r:embed="rId79">
                       <a:extLst>
                         <a:ext uri="{28A0092B-C50C-407E-A947-70E740481C1C}">
                           <a14:useLocalDpi xmlns:a14="http://schemas.microsoft.com/office/drawing/2010/main" val="0"/>
@@ -31160,7 +31097,7 @@
                     </pic:cNvPicPr>
                   </pic:nvPicPr>
                   <pic:blipFill>
-                    <a:blip r:embed="rId65">
+                    <a:blip r:embed="rId68">
                       <a:extLst>
                         <a:ext uri="{28A0092B-C50C-407E-A947-70E740481C1C}">
                           <a14:useLocalDpi xmlns:a14="http://schemas.microsoft.com/office/drawing/2010/main" val="0"/>
@@ -31220,7 +31157,7 @@
                     </pic:cNvPicPr>
                   </pic:nvPicPr>
                   <pic:blipFill>
-                    <a:blip r:embed="rId67">
+                    <a:blip r:embed="rId70">
                       <a:extLst>
                         <a:ext uri="{28A0092B-C50C-407E-A947-70E740481C1C}">
                           <a14:useLocalDpi xmlns:a14="http://schemas.microsoft.com/office/drawing/2010/main" val="0"/>
@@ -31477,7 +31414,7 @@
                     </pic:cNvPicPr>
                   </pic:nvPicPr>
                   <pic:blipFill>
-                    <a:blip r:embed="rId76">
+                    <a:blip r:embed="rId79">
                       <a:extLst>
                         <a:ext uri="{28A0092B-C50C-407E-A947-70E740481C1C}">
                           <a14:useLocalDpi xmlns:a14="http://schemas.microsoft.com/office/drawing/2010/main" val="0"/>
@@ -31777,7 +31714,7 @@
                     </pic:cNvPicPr>
                   </pic:nvPicPr>
                   <pic:blipFill>
-                    <a:blip r:embed="rId63">
+                    <a:blip r:embed="rId66">
                       <a:extLst>
                         <a:ext uri="{28A0092B-C50C-407E-A947-70E740481C1C}">
                           <a14:useLocalDpi xmlns:a14="http://schemas.microsoft.com/office/drawing/2010/main" val="0"/>
@@ -31864,7 +31801,7 @@
                     </pic:cNvPicPr>
                   </pic:nvPicPr>
                   <pic:blipFill>
-                    <a:blip r:embed="rId46">
+                    <a:blip r:embed="rId49">
                       <a:extLst>
                         <a:ext uri="{28A0092B-C50C-407E-A947-70E740481C1C}">
                           <a14:useLocalDpi xmlns:a14="http://schemas.microsoft.com/office/drawing/2010/main" val="0"/>
@@ -31924,7 +31861,7 @@
                     </pic:cNvPicPr>
                   </pic:nvPicPr>
                   <pic:blipFill>
-                    <a:blip r:embed="rId48">
+                    <a:blip r:embed="rId51">
                       <a:extLst>
                         <a:ext uri="{28A0092B-C50C-407E-A947-70E740481C1C}">
                           <a14:useLocalDpi xmlns:a14="http://schemas.microsoft.com/office/drawing/2010/main" val="0"/>
@@ -32079,7 +32016,7 @@
                     </pic:cNvPicPr>
                   </pic:nvPicPr>
                   <pic:blipFill>
-                    <a:blip r:embed="rId77" cstate="print">
+                    <a:blip r:embed="rId80" cstate="print">
                       <a:extLst>
                         <a:ext uri="{28A0092B-C50C-407E-A947-70E740481C1C}">
                           <a14:useLocalDpi xmlns:a14="http://schemas.microsoft.com/office/drawing/2010/main" val="0"/>
@@ -36230,6 +36167,7 @@
   <w:style w:type="paragraph" w:default="1" w:styleId="Normal">
     <w:name w:val="Normal"/>
     <w:qFormat/>
+    <w:rsid w:val="00ED1224"/>
   </w:style>
   <w:style w:type="character" w:default="1" w:styleId="DefaultParagraphFont">
     <w:name w:val="Default Paragraph Font"/>

</xml_diff>

<commit_message>
Columbus supports a family of popular non-linear models
</commit_message>
<xml_diff>
--- a/SIGMOD_2014_Materialization optimizations for feature selection workloads _王韬懿1120132046.docx
+++ b/SIGMOD_2014_Materialization optimizations for feature selection workloads _王韬懿1120132046.docx
@@ -14413,29 +14413,88 @@
         <w:spacing w:after="240" w:line="180" w:lineRule="atLeast"/>
         <w:rPr>
           <w:rFonts w:ascii="Times" w:hAnsi="Times" w:cs="Times"/>
+          <w:lang w:eastAsia="zh-CN"/>
         </w:rPr>
       </w:pPr>
-      <w:bookmarkStart w:id="0" w:name="_GoBack"/>
-      <w:bookmarkEnd w:id="0"/>
-      <w:r>
-        <w:rPr>
-          <w:rFonts w:ascii="Times" w:hAnsi="Times" w:cs="Times"/>
-        </w:rPr>
-        <w:t xml:space="preserve">Columbus supports a family of popular non-linear mod- </w:t>
-      </w:r>
-      <w:proofErr w:type="spellStart"/>
-      <w:r>
-        <w:rPr>
-          <w:rFonts w:ascii="Times" w:hAnsi="Times" w:cs="Times"/>
-        </w:rPr>
-        <w:t>els</w:t>
-      </w:r>
-      <w:proofErr w:type="spellEnd"/>
-      <w:r>
-        <w:rPr>
-          <w:rFonts w:ascii="Times" w:hAnsi="Times" w:cs="Times"/>
-        </w:rPr>
-        <w:t>, including support vector machines, (sparse and dense) logistic regression, l</w:t>
+      <w:r>
+        <w:rPr>
+          <w:rFonts w:ascii="Times" w:hAnsi="Times" w:cs="Times"/>
+        </w:rPr>
+        <w:t xml:space="preserve"> </w:t>
+      </w:r>
+      <w:r>
+        <w:rPr>
+          <w:rFonts w:ascii="Times" w:hAnsi="Times" w:cs="Times"/>
+        </w:rPr>
+        <w:tab/>
+      </w:r>
+      <w:r>
+        <w:rPr>
+          <w:rFonts w:ascii="Times" w:hAnsi="Times" w:cs="Times"/>
+        </w:rPr>
+        <w:t>Columbus</w:t>
+      </w:r>
+      <w:r>
+        <w:rPr>
+          <w:rFonts w:ascii="Times" w:hAnsi="Times" w:cs="Times"/>
+          <w:lang w:eastAsia="zh-CN"/>
+        </w:rPr>
+        <w:t>支持</w:t>
+      </w:r>
+      <w:r>
+        <w:rPr>
+          <w:rFonts w:ascii="Times" w:hAnsi="Times" w:cs="Times"/>
+          <w:lang w:eastAsia="zh-CN"/>
+        </w:rPr>
+        <w:t>一系列</w:t>
+      </w:r>
+      <w:r>
+        <w:rPr>
+          <w:rFonts w:ascii="Times" w:hAnsi="Times" w:cs="Times"/>
+          <w:lang w:eastAsia="zh-CN"/>
+        </w:rPr>
+        <w:t>流行的</w:t>
+      </w:r>
+      <w:r>
+        <w:rPr>
+          <w:rFonts w:ascii="Times" w:hAnsi="Times" w:cs="Times"/>
+          <w:lang w:eastAsia="zh-CN"/>
+        </w:rPr>
+        <w:t>非线性</w:t>
+      </w:r>
+      <w:r>
+        <w:rPr>
+          <w:rFonts w:ascii="Times" w:hAnsi="Times" w:cs="Times"/>
+          <w:lang w:eastAsia="zh-CN"/>
+        </w:rPr>
+        <w:t>模型，</w:t>
+      </w:r>
+      <w:r>
+        <w:rPr>
+          <w:rFonts w:ascii="Times" w:hAnsi="Times" w:cs="Times"/>
+          <w:lang w:eastAsia="zh-CN"/>
+        </w:rPr>
+        <w:t>包括</w:t>
+      </w:r>
+      <w:r>
+        <w:rPr>
+          <w:rFonts w:ascii="Times" w:hAnsi="Times" w:cs="Times"/>
+          <w:lang w:eastAsia="zh-CN"/>
+        </w:rPr>
+        <w:t>支持向量机，</w:t>
+      </w:r>
+      <w:r>
+        <w:rPr>
+          <w:rFonts w:ascii="Times" w:hAnsi="Times" w:cs="Times"/>
+          <w:lang w:eastAsia="zh-CN"/>
+        </w:rPr>
+        <w:t>逻辑回归，</w:t>
+      </w:r>
+      <w:r>
+        <w:rPr>
+          <w:rFonts w:ascii="Times" w:hAnsi="Times" w:cs="Times"/>
+        </w:rPr>
+        <w:t>l</w:t>
       </w:r>
       <w:r>
         <w:rPr>
@@ -14444,41 +14503,686 @@
           <w:sz w:val="16"/>
           <w:szCs w:val="16"/>
         </w:rPr>
-        <w:t xml:space="preserve">p </w:t>
-      </w:r>
-      <w:r>
-        <w:rPr>
-          <w:rFonts w:ascii="Times" w:hAnsi="Times" w:cs="Times"/>
-        </w:rPr>
-        <w:t xml:space="preserve">regression, lasso, and elastic net </w:t>
+        <w:t>p</w:t>
+      </w:r>
+      <w:r>
+        <w:rPr>
+          <w:rFonts w:ascii="Times" w:hAnsi="Times" w:cs="Times"/>
+          <w:lang w:eastAsia="zh-CN"/>
+        </w:rPr>
+        <w:t>回归</w:t>
+      </w:r>
+      <w:r>
+        <w:rPr>
+          <w:rFonts w:ascii="Times" w:hAnsi="Times" w:cs="Times"/>
+          <w:lang w:eastAsia="zh-CN"/>
+        </w:rPr>
+        <w:t>，</w:t>
+      </w:r>
+      <w:r>
+        <w:rPr>
+          <w:rFonts w:ascii="Times" w:hAnsi="Times" w:cs="Times"/>
+        </w:rPr>
+        <w:t>lasso</w:t>
+      </w:r>
+      <w:r>
+        <w:rPr>
+          <w:rFonts w:ascii="Times" w:hAnsi="Times" w:cs="Times"/>
+          <w:lang w:eastAsia="zh-CN"/>
+        </w:rPr>
+        <w:t>和</w:t>
+      </w:r>
+      <w:r>
+        <w:rPr>
+          <w:rFonts w:ascii="Times" w:hAnsi="Times" w:cs="Times"/>
+          <w:lang w:eastAsia="zh-CN"/>
+        </w:rPr>
+        <w:t>弹性</w:t>
+      </w:r>
+      <w:r>
+        <w:rPr>
+          <w:rFonts w:ascii="Times" w:hAnsi="Times" w:cs="Times"/>
+          <w:lang w:eastAsia="zh-CN"/>
+        </w:rPr>
+        <w:t>网络规划</w:t>
+      </w:r>
+      <w:r>
+        <w:rPr>
+          <w:rFonts w:ascii="Times" w:hAnsi="Times" w:cs="Times"/>
+          <w:lang w:eastAsia="zh-CN"/>
+        </w:rPr>
+        <w:t>。</w:t>
+      </w:r>
+      <w:r>
+        <w:rPr>
+          <w:rFonts w:ascii="Times" w:hAnsi="Times" w:cs="Times"/>
+          <w:lang w:eastAsia="zh-CN"/>
+        </w:rPr>
+        <w:t>我们</w:t>
+      </w:r>
+      <w:r>
+        <w:rPr>
+          <w:rFonts w:ascii="Times" w:hAnsi="Times" w:cs="Times"/>
+          <w:lang w:eastAsia="zh-CN"/>
+        </w:rPr>
+        <w:t>将会给出一个例子来阐明这个定义。</w:t>
+      </w:r>
+    </w:p>
+    <w:p>
+      <w:pPr>
+        <w:widowControl w:val="0"/>
+        <w:autoSpaceDE w:val="0"/>
+        <w:autoSpaceDN w:val="0"/>
+        <w:adjustRightInd w:val="0"/>
+        <w:spacing w:after="240" w:line="280" w:lineRule="atLeast"/>
+        <w:rPr>
+          <w:rFonts w:ascii="Times" w:hAnsi="Times" w:cs="Times"/>
+          <w:lang w:eastAsia="zh-CN"/>
+        </w:rPr>
+      </w:pPr>
+      <w:r>
+        <w:rPr>
+          <w:rFonts w:ascii="Times" w:hAnsi="Times" w:cs="Times"/>
+          <w:lang w:eastAsia="zh-CN"/>
+        </w:rPr>
+        <w:t xml:space="preserve"> </w:t>
+      </w:r>
+      <w:r>
+        <w:rPr>
+          <w:rFonts w:ascii="Times" w:hAnsi="Times" w:cs="Times"/>
+          <w:lang w:eastAsia="zh-CN"/>
+        </w:rPr>
+        <w:t xml:space="preserve"> </w:t>
+      </w:r>
+      <w:r>
+        <w:rPr>
+          <w:rFonts w:ascii="Times" w:hAnsi="Times" w:cs="Times"/>
+          <w:lang w:eastAsia="zh-CN"/>
+        </w:rPr>
+        <w:tab/>
+      </w:r>
+      <w:r>
+        <w:rPr>
+          <w:rFonts w:ascii="Times" w:hAnsi="Times" w:cs="Times"/>
+          <w:lang w:eastAsia="zh-CN"/>
+        </w:rPr>
+        <w:t>例</w:t>
+      </w:r>
+      <w:r>
+        <w:rPr>
+          <w:rFonts w:ascii="Times" w:hAnsi="Times" w:cs="Times"/>
+        </w:rPr>
+        <w:t>2.1</w:t>
+      </w:r>
+      <w:r>
+        <w:rPr>
+          <w:rFonts w:ascii="Times" w:hAnsi="Times" w:cs="Times"/>
+          <w:lang w:eastAsia="zh-CN"/>
+        </w:rPr>
+        <w:t xml:space="preserve"> </w:t>
+      </w:r>
+      <w:r>
+        <w:rPr>
+          <w:rFonts w:ascii="Times" w:hAnsi="Times" w:cs="Times" w:hint="eastAsia"/>
+          <w:lang w:eastAsia="zh-CN"/>
+        </w:rPr>
+        <w:t>考虑</w:t>
+      </w:r>
+      <w:r>
+        <w:rPr>
+          <w:rFonts w:ascii="Times" w:hAnsi="Times" w:cs="Times"/>
+          <w:lang w:eastAsia="zh-CN"/>
+        </w:rPr>
+        <w:t>图</w:t>
+      </w:r>
+      <w:r>
+        <w:rPr>
+          <w:rFonts w:ascii="Times" w:hAnsi="Times" w:cs="Times"/>
+          <w:lang w:eastAsia="zh-CN"/>
+        </w:rPr>
+        <w:t>2</w:t>
+      </w:r>
+      <w:r>
+        <w:rPr>
+          <w:rFonts w:ascii="Times" w:hAnsi="Times" w:cs="Times" w:hint="eastAsia"/>
+          <w:lang w:eastAsia="zh-CN"/>
+        </w:rPr>
+        <w:t>中</w:t>
+      </w:r>
+      <w:r>
+        <w:rPr>
+          <w:rFonts w:ascii="Times" w:hAnsi="Times" w:cs="Times"/>
+          <w:lang w:eastAsia="zh-CN"/>
+        </w:rPr>
+        <w:t>的</w:t>
+      </w:r>
+      <w:r>
+        <w:rPr>
+          <w:rFonts w:ascii="Times" w:hAnsi="Times" w:cs="Times"/>
+          <w:lang w:eastAsia="zh-CN"/>
+        </w:rPr>
+        <w:t>第六行，</w:t>
+      </w:r>
+      <w:r>
+        <w:rPr>
+          <w:rFonts w:ascii="Times" w:hAnsi="Times" w:cs="Times"/>
+          <w:lang w:eastAsia="zh-CN"/>
+        </w:rPr>
+        <w:t>它</w:t>
+      </w:r>
+      <w:r>
+        <w:rPr>
+          <w:rFonts w:ascii="Times" w:hAnsi="Times" w:cs="Times" w:hint="eastAsia"/>
+          <w:lang w:eastAsia="zh-CN"/>
+        </w:rPr>
+        <w:t>指定了</w:t>
+      </w:r>
+      <w:r>
+        <w:rPr>
+          <w:rFonts w:ascii="Times" w:hAnsi="Times" w:cs="Times"/>
+          <w:lang w:eastAsia="zh-CN"/>
+        </w:rPr>
+        <w:t>在</w:t>
+      </w:r>
+      <w:r>
+        <w:rPr>
+          <w:rFonts w:ascii="Times" w:hAnsi="Times" w:cs="Times"/>
+          <w:lang w:eastAsia="zh-CN"/>
+        </w:rPr>
+        <w:t>数据集</w:t>
+      </w:r>
+      <w:r>
+        <w:rPr>
+          <w:rFonts w:ascii="Times" w:hAnsi="Times" w:cs="Times"/>
+        </w:rPr>
+        <w:t>d</w:t>
+      </w:r>
+      <w:r>
+        <w:rPr>
+          <w:rFonts w:ascii="Times" w:hAnsi="Times" w:cs="Times"/>
+          <w:position w:val="-3"/>
+          <w:sz w:val="16"/>
+          <w:szCs w:val="16"/>
+        </w:rPr>
+        <w:t>1</w:t>
+      </w:r>
+      <w:r>
+        <w:rPr>
+          <w:rFonts w:ascii="Times" w:hAnsi="Times" w:cs="Times"/>
+          <w:position w:val="-3"/>
+          <w:sz w:val="16"/>
+          <w:szCs w:val="16"/>
+        </w:rPr>
+        <w:t xml:space="preserve"> </w:t>
+      </w:r>
+      <w:r>
+        <w:rPr>
+          <w:rFonts w:ascii="Times" w:hAnsi="Times" w:cs="Times"/>
+          <w:lang w:eastAsia="zh-CN"/>
+        </w:rPr>
+        <w:t>和</w:t>
+      </w:r>
+      <w:r>
+        <w:rPr>
+          <w:rFonts w:ascii="Times" w:hAnsi="Times" w:cs="Times"/>
+          <w:lang w:eastAsia="zh-CN"/>
+        </w:rPr>
+        <w:t>特征集</w:t>
+      </w:r>
+      <w:r>
+        <w:rPr>
+          <w:rFonts w:ascii="Times" w:hAnsi="Times" w:cs="Times"/>
+        </w:rPr>
+        <w:t>s</w:t>
+      </w:r>
+      <w:r>
+        <w:rPr>
+          <w:rFonts w:ascii="Times" w:hAnsi="Times" w:cs="Times"/>
+          <w:position w:val="-3"/>
+          <w:sz w:val="16"/>
+          <w:szCs w:val="16"/>
+        </w:rPr>
+        <w:t>1</w:t>
+      </w:r>
+      <w:r>
+        <w:rPr>
+          <w:rFonts w:ascii="Times" w:hAnsi="Times" w:cs="Times"/>
+          <w:lang w:eastAsia="zh-CN"/>
+        </w:rPr>
+        <w:t>上</w:t>
+      </w:r>
+      <w:r>
+        <w:rPr>
+          <w:rFonts w:ascii="Times" w:hAnsi="Times" w:cs="Times"/>
+          <w:lang w:eastAsia="zh-CN"/>
+        </w:rPr>
+        <w:t>使用</w:t>
+      </w:r>
+      <w:r>
+        <w:rPr>
+          <w:rFonts w:ascii="Times" w:hAnsi="Times" w:cs="Times"/>
+          <w:lang w:eastAsia="zh-CN"/>
+        </w:rPr>
+        <w:t>最小二乘法的</w:t>
+      </w:r>
+      <w:r>
+        <w:rPr>
+          <w:rFonts w:ascii="Times" w:hAnsi="Times" w:cs="Times"/>
+          <w:lang w:eastAsia="zh-CN"/>
+        </w:rPr>
+        <w:t>一个</w:t>
+      </w:r>
+      <w:r>
+        <w:rPr>
+          <w:rFonts w:ascii="Times" w:hAnsi="Times" w:cs="Times"/>
+          <w:lang w:eastAsia="zh-CN"/>
+        </w:rPr>
+        <w:t>5</w:t>
+      </w:r>
+      <w:r>
+        <w:rPr>
+          <w:rFonts w:ascii="Times" w:hAnsi="Times" w:cs="Times" w:hint="eastAsia"/>
+          <w:lang w:eastAsia="zh-CN"/>
+        </w:rPr>
+        <w:t>折</w:t>
+      </w:r>
+      <w:r>
+        <w:rPr>
+          <w:rFonts w:ascii="Times" w:hAnsi="Times" w:cs="Times"/>
+          <w:lang w:eastAsia="zh-CN"/>
+        </w:rPr>
+        <w:t>交叉验证操作</w:t>
+      </w:r>
+      <w:r>
+        <w:rPr>
+          <w:rFonts w:ascii="Times" w:hAnsi="Times" w:cs="Times"/>
+          <w:lang w:eastAsia="zh-CN"/>
+        </w:rPr>
+        <w:t>。</w:t>
+      </w:r>
+      <w:r>
+        <w:rPr>
+          <w:rFonts w:ascii="Times" w:hAnsi="Times" w:cs="Times"/>
+        </w:rPr>
+        <w:t>Columbus</w:t>
+      </w:r>
+      <w:r>
+        <w:rPr>
+          <w:rFonts w:ascii="Times" w:hAnsi="Times" w:cs="Times"/>
+          <w:lang w:eastAsia="zh-CN"/>
+        </w:rPr>
+        <w:t>会产生一个</w:t>
+      </w:r>
+      <w:r>
+        <w:rPr>
+          <w:rFonts w:ascii="Times" w:hAnsi="Times" w:cs="Times"/>
+          <w:lang w:eastAsia="zh-CN"/>
+        </w:rPr>
+        <w:t>有</w:t>
+      </w:r>
+      <w:r>
+        <w:rPr>
+          <w:rFonts w:ascii="Times" w:hAnsi="Times" w:cs="Times"/>
+          <w:lang w:eastAsia="zh-CN"/>
+        </w:rPr>
+        <w:t>5</w:t>
+      </w:r>
+      <w:r>
+        <w:rPr>
+          <w:rFonts w:ascii="Times" w:hAnsi="Times" w:cs="Times" w:hint="eastAsia"/>
+          <w:lang w:eastAsia="zh-CN"/>
+        </w:rPr>
+        <w:t>个</w:t>
+      </w:r>
+      <w:r>
+        <w:rPr>
+          <w:rFonts w:ascii="Times" w:hAnsi="Times" w:cs="Times"/>
+          <w:lang w:eastAsia="zh-CN"/>
+        </w:rPr>
+        <w:t>任务的</w:t>
+      </w:r>
+      <w:r>
+        <w:rPr>
+          <w:rFonts w:ascii="Times" w:hAnsi="Times" w:cs="Times"/>
+          <w:lang w:eastAsia="zh-CN"/>
+        </w:rPr>
+        <w:t>基本块</w:t>
+      </w:r>
+      <w:r>
+        <w:rPr>
+          <w:rFonts w:ascii="Times" w:hAnsi="Times" w:cs="Times"/>
+          <w:lang w:eastAsia="zh-CN"/>
+        </w:rPr>
+        <w:t>B</w:t>
+      </w:r>
+      <w:r>
+        <w:rPr>
+          <w:rFonts w:ascii="Times" w:hAnsi="Times" w:cs="Times"/>
+          <w:lang w:eastAsia="zh-CN"/>
+        </w:rPr>
+        <w:t>，</w:t>
+      </w:r>
+      <w:r>
+        <w:rPr>
+          <w:rFonts w:ascii="Times" w:hAnsi="Times" w:cs="Times"/>
+          <w:lang w:eastAsia="zh-CN"/>
+        </w:rPr>
+        <w:t>每个任务对应一折。</w:t>
+      </w:r>
+      <w:r>
+        <w:rPr>
+          <w:rFonts w:ascii="Times" w:hAnsi="Times" w:cs="Times"/>
+          <w:lang w:eastAsia="zh-CN"/>
+        </w:rPr>
+        <w:t>我们假设</w:t>
+      </w:r>
+      <w:r>
+        <w:rPr>
+          <w:rFonts w:ascii="Times" w:hAnsi="Times" w:cs="Times"/>
+        </w:rPr>
+        <w:t>t</w:t>
       </w:r>
       <w:proofErr w:type="spellStart"/>
       <w:r>
         <w:rPr>
           <w:rFonts w:ascii="Times" w:hAnsi="Times" w:cs="Times"/>
-        </w:rPr>
-        <w:t>regu</w:t>
+          <w:position w:val="-3"/>
+          <w:sz w:val="16"/>
+          <w:szCs w:val="16"/>
+        </w:rPr>
+        <w:t>i</w:t>
       </w:r>
       <w:proofErr w:type="spellEnd"/>
       <w:r>
         <w:rPr>
           <w:rFonts w:ascii="Times" w:hAnsi="Times" w:cs="Times"/>
-        </w:rPr>
-        <w:t xml:space="preserve">- </w:t>
+          <w:position w:val="-3"/>
+          <w:sz w:val="16"/>
+          <w:szCs w:val="16"/>
+        </w:rPr>
+        <w:t xml:space="preserve"> </w:t>
+      </w:r>
+      <w:r>
+        <w:rPr>
+          <w:rFonts w:ascii="Times" w:hAnsi="Times" w:cs="Times"/>
+        </w:rPr>
+        <w:t>= (</w:t>
       </w:r>
       <w:proofErr w:type="spellStart"/>
       <w:r>
         <w:rPr>
           <w:rFonts w:ascii="Times" w:hAnsi="Times" w:cs="Times"/>
         </w:rPr>
-        <w:t>larization</w:t>
+        <w:t>A,b,l,ǫ,F,R</w:t>
       </w:r>
       <w:proofErr w:type="spellEnd"/>
       <w:r>
         <w:rPr>
           <w:rFonts w:ascii="Times" w:hAnsi="Times" w:cs="Times"/>
         </w:rPr>
-        <w:t xml:space="preserve">. We give an example to help clarify the definition. </w:t>
+        <w:t>)</w:t>
+      </w:r>
+      <w:r>
+        <w:rPr>
+          <w:rFonts w:ascii="Times" w:hAnsi="Times" w:cs="Times"/>
+          <w:lang w:eastAsia="zh-CN"/>
+        </w:rPr>
+        <w:t>，</w:t>
+      </w:r>
+      <w:r>
+        <w:rPr>
+          <w:rFonts w:ascii="Times" w:hAnsi="Times" w:cs="Times"/>
+          <w:lang w:eastAsia="zh-CN"/>
+        </w:rPr>
+        <w:t>A</w:t>
+      </w:r>
+      <w:r>
+        <w:rPr>
+          <w:rFonts w:ascii="Times" w:hAnsi="Times" w:cs="Times"/>
+          <w:lang w:eastAsia="zh-CN"/>
+        </w:rPr>
+        <w:t>和</w:t>
+      </w:r>
+      <w:r>
+        <w:rPr>
+          <w:rFonts w:ascii="Times" w:hAnsi="Times" w:cs="Times"/>
+          <w:lang w:eastAsia="zh-CN"/>
+        </w:rPr>
+        <w:t>b</w:t>
+      </w:r>
+      <w:r>
+        <w:rPr>
+          <w:rFonts w:ascii="Times" w:hAnsi="Times" w:cs="Times"/>
+          <w:lang w:eastAsia="zh-CN"/>
+        </w:rPr>
+        <w:t>被数据集</w:t>
+      </w:r>
+      <w:r>
+        <w:rPr>
+          <w:rFonts w:ascii="Times" w:hAnsi="Times" w:cs="Times"/>
+        </w:rPr>
+        <w:t>d</w:t>
+      </w:r>
+      <w:r>
+        <w:rPr>
+          <w:rFonts w:ascii="Times" w:hAnsi="Times" w:cs="Times"/>
+          <w:position w:val="-3"/>
+          <w:sz w:val="16"/>
+          <w:szCs w:val="16"/>
+        </w:rPr>
+        <w:t xml:space="preserve">1 </w:t>
+      </w:r>
+      <w:r>
+        <w:rPr>
+          <w:rFonts w:ascii="Times" w:hAnsi="Times" w:cs="Times"/>
+          <w:lang w:eastAsia="zh-CN"/>
+        </w:rPr>
+        <w:t>定义</w:t>
+      </w:r>
+      <w:r>
+        <w:rPr>
+          <w:rFonts w:ascii="Times" w:hAnsi="Times" w:cs="Times"/>
+          <w:lang w:eastAsia="zh-CN"/>
+        </w:rPr>
+        <w:t>并且</w:t>
+      </w:r>
+      <w:r>
+        <w:rPr>
+          <w:rFonts w:ascii="Times" w:hAnsi="Times" w:cs="Times"/>
+        </w:rPr>
+        <w:t>l(</w:t>
+      </w:r>
+      <w:proofErr w:type="spellStart"/>
+      <w:r>
+        <w:rPr>
+          <w:rFonts w:ascii="Times" w:hAnsi="Times" w:cs="Times"/>
+        </w:rPr>
+        <w:t>x,b</w:t>
+      </w:r>
+      <w:proofErr w:type="spellEnd"/>
+      <w:r>
+        <w:rPr>
+          <w:rFonts w:ascii="Times" w:hAnsi="Times" w:cs="Times"/>
+        </w:rPr>
+        <w:t>)=(x−b)</w:t>
+      </w:r>
+      <w:r>
+        <w:rPr>
+          <w:rFonts w:ascii="Times" w:hAnsi="Times" w:cs="Times"/>
+          <w:position w:val="10"/>
+          <w:sz w:val="16"/>
+          <w:szCs w:val="16"/>
+        </w:rPr>
+        <w:t>2</w:t>
+      </w:r>
+      <w:r>
+        <w:rPr>
+          <w:rFonts w:ascii="Times" w:hAnsi="Times" w:cs="Times"/>
+          <w:lang w:eastAsia="zh-CN"/>
+        </w:rPr>
+        <w:t>。</w:t>
+      </w:r>
+      <w:r>
+        <w:rPr>
+          <w:rFonts w:ascii="Times" w:hAnsi="Times" w:cs="Times" w:hint="eastAsia"/>
+          <w:lang w:eastAsia="zh-CN"/>
+        </w:rPr>
+        <w:t>错误</w:t>
+      </w:r>
+      <w:r>
+        <w:rPr>
+          <w:rFonts w:ascii="Times" w:hAnsi="Times" w:cs="Times"/>
+          <w:lang w:eastAsia="zh-CN"/>
+        </w:rPr>
+        <w:t>容忍</w:t>
+      </w:r>
+      <w:r>
+        <w:rPr>
+          <w:rFonts w:ascii="Times" w:hAnsi="Times" w:cs="Times" w:hint="eastAsia"/>
+          <w:lang w:eastAsia="zh-CN"/>
+        </w:rPr>
+        <w:t>率</w:t>
+      </w:r>
+      <w:r>
+        <w:rPr>
+          <w:rFonts w:ascii="Times" w:hAnsi="Times" w:cs="Times"/>
+        </w:rPr>
+        <w:t>ǫ</w:t>
+      </w:r>
+      <w:r>
+        <w:rPr>
+          <w:rFonts w:ascii="Times" w:hAnsi="Times" w:cs="Times"/>
+        </w:rPr>
+        <w:t xml:space="preserve"> </w:t>
+      </w:r>
+      <w:r>
+        <w:rPr>
+          <w:rFonts w:ascii="Times" w:hAnsi="Times" w:cs="Times"/>
+          <w:lang w:eastAsia="zh-CN"/>
+        </w:rPr>
+        <w:t>在</w:t>
+      </w:r>
+      <w:r>
+        <w:rPr>
+          <w:rFonts w:ascii="Times" w:hAnsi="Times" w:cs="Times"/>
+          <w:lang w:eastAsia="zh-CN"/>
+        </w:rPr>
+        <w:t>第一行由用户给出。</w:t>
+      </w:r>
+      <w:r>
+        <w:rPr>
+          <w:rFonts w:ascii="Times" w:hAnsi="Times" w:cs="Times"/>
+          <w:lang w:eastAsia="zh-CN"/>
+        </w:rPr>
+        <w:t>特征</w:t>
+      </w:r>
+      <w:r>
+        <w:rPr>
+          <w:rFonts w:ascii="Times" w:hAnsi="Times" w:cs="Times"/>
+        </w:rPr>
+        <w:t>F = s</w:t>
+      </w:r>
+      <w:r>
+        <w:rPr>
+          <w:rFonts w:ascii="Times" w:hAnsi="Times" w:cs="Times"/>
+          <w:position w:val="-3"/>
+          <w:sz w:val="16"/>
+          <w:szCs w:val="16"/>
+        </w:rPr>
+        <w:t xml:space="preserve">1 </w:t>
+      </w:r>
+      <w:r>
+        <w:rPr>
+          <w:rFonts w:ascii="Times" w:hAnsi="Times" w:cs="Times" w:hint="eastAsia"/>
+          <w:lang w:eastAsia="zh-CN"/>
+        </w:rPr>
+        <w:t>的</w:t>
+      </w:r>
+      <w:r>
+        <w:rPr>
+          <w:rFonts w:ascii="Times" w:hAnsi="Times" w:cs="Times"/>
+          <w:lang w:eastAsia="zh-CN"/>
+        </w:rPr>
+        <w:t>点积</w:t>
+      </w:r>
+      <w:r>
+        <w:rPr>
+          <w:rFonts w:ascii="Times" w:hAnsi="Times" w:cs="Times"/>
+          <w:lang w:eastAsia="zh-CN"/>
+        </w:rPr>
+        <w:t>是由</w:t>
+      </w:r>
+      <w:r>
+        <w:rPr>
+          <w:rFonts w:ascii="Times" w:hAnsi="Times" w:cs="Times"/>
+          <w:lang w:eastAsia="zh-CN"/>
+        </w:rPr>
+        <w:t>一个简单的静态分析</w:t>
+      </w:r>
+      <w:r>
+        <w:rPr>
+          <w:rFonts w:ascii="Times" w:hAnsi="Times" w:cs="Times"/>
+          <w:lang w:eastAsia="zh-CN"/>
+        </w:rPr>
+        <w:t>建立的。</w:t>
+      </w:r>
+      <w:r>
+        <w:rPr>
+          <w:rFonts w:ascii="Times" w:hAnsi="Times" w:cs="Times"/>
+          <w:lang w:eastAsia="zh-CN"/>
+        </w:rPr>
+        <w:t>最后，</w:t>
+      </w:r>
+      <w:r>
+        <w:rPr>
+          <w:rFonts w:ascii="Times" w:hAnsi="Times" w:cs="Times"/>
+          <w:lang w:eastAsia="zh-CN"/>
+        </w:rPr>
+        <w:t>R</w:t>
+      </w:r>
+      <w:r>
+        <w:rPr>
+          <w:rFonts w:ascii="Times" w:hAnsi="Times" w:cs="Times" w:hint="eastAsia"/>
+          <w:lang w:eastAsia="zh-CN"/>
+        </w:rPr>
+        <w:t>对应</w:t>
+      </w:r>
+      <w:r>
+        <w:rPr>
+          <w:rFonts w:ascii="Times" w:hAnsi="Times" w:cs="Times" w:hint="eastAsia"/>
+          <w:lang w:eastAsia="zh-CN"/>
+        </w:rPr>
+        <w:t>于</w:t>
+      </w:r>
+      <w:r>
+        <w:rPr>
+          <w:rFonts w:ascii="Times" w:hAnsi="Times" w:cs="Times"/>
+          <w:lang w:eastAsia="zh-CN"/>
+        </w:rPr>
+        <w:t>将会在第</w:t>
+      </w:r>
+      <w:proofErr w:type="spellStart"/>
+      <w:r>
+        <w:rPr>
+          <w:rFonts w:ascii="Times" w:hAnsi="Times" w:cs="Times"/>
+          <w:lang w:eastAsia="zh-CN"/>
+        </w:rPr>
+        <w:t>i</w:t>
+      </w:r>
+      <w:proofErr w:type="spellEnd"/>
+      <w:r>
+        <w:rPr>
+          <w:rFonts w:ascii="Times" w:hAnsi="Times" w:cs="Times"/>
+          <w:lang w:eastAsia="zh-CN"/>
+        </w:rPr>
+        <w:t>折中使用的</w:t>
+      </w:r>
+      <w:r>
+        <w:rPr>
+          <w:rFonts w:ascii="Times" w:hAnsi="Times" w:cs="Times"/>
+          <w:lang w:eastAsia="zh-CN"/>
+        </w:rPr>
+        <w:t>例子集。</w:t>
       </w:r>
     </w:p>
     <w:p>
@@ -14492,246 +15196,41 @@
           <w:rFonts w:ascii="Times" w:hAnsi="Times" w:cs="Times"/>
         </w:rPr>
       </w:pPr>
-      <w:r>
-        <w:rPr>
-          <w:rFonts w:ascii="Times" w:hAnsi="Times" w:cs="Times"/>
-        </w:rPr>
-        <w:t>Example 2.1. Consider the 6</w:t>
+      <w:bookmarkStart w:id="0" w:name="_GoBack"/>
+      <w:bookmarkEnd w:id="0"/>
+      <w:r>
+        <w:rPr>
+          <w:rFonts w:ascii="Times" w:hAnsi="Times" w:cs="Times"/>
+        </w:rPr>
+        <w:t xml:space="preserve">The basic block is the unit of Columbus’s optimization. Our design choice is to combine several operations on the same data at a high-enough level to facilitate bulk </w:t>
       </w:r>
       <w:proofErr w:type="spellStart"/>
       <w:r>
         <w:rPr>
           <w:rFonts w:ascii="Times" w:hAnsi="Times" w:cs="Times"/>
-          <w:position w:val="10"/>
-          <w:sz w:val="16"/>
-          <w:szCs w:val="16"/>
-        </w:rPr>
-        <w:t>th</w:t>
+        </w:rPr>
+        <w:t>optimiza</w:t>
       </w:r>
       <w:proofErr w:type="spellEnd"/>
       <w:r>
         <w:rPr>
           <w:rFonts w:ascii="Times" w:hAnsi="Times" w:cs="Times"/>
-          <w:position w:val="10"/>
-          <w:sz w:val="16"/>
-          <w:szCs w:val="16"/>
-        </w:rPr>
-        <w:t xml:space="preserve"> </w:t>
-      </w:r>
-      <w:r>
-        <w:rPr>
-          <w:rFonts w:ascii="Times" w:hAnsi="Times" w:cs="Times"/>
-        </w:rPr>
-        <w:t>line in Figure 2, which specifies a 5-fold cross validation operator with least squares over data set d</w:t>
-      </w:r>
-      <w:r>
-        <w:rPr>
-          <w:rFonts w:ascii="Times" w:hAnsi="Times" w:cs="Times"/>
-          <w:position w:val="-3"/>
-          <w:sz w:val="16"/>
-          <w:szCs w:val="16"/>
-        </w:rPr>
-        <w:t xml:space="preserve">1 </w:t>
-      </w:r>
-      <w:r>
-        <w:rPr>
-          <w:rFonts w:ascii="Times" w:hAnsi="Times" w:cs="Times"/>
-        </w:rPr>
-        <w:t>and feature set s</w:t>
-      </w:r>
-      <w:r>
-        <w:rPr>
-          <w:rFonts w:ascii="Times" w:hAnsi="Times" w:cs="Times"/>
-          <w:position w:val="-3"/>
-          <w:sz w:val="16"/>
-          <w:szCs w:val="16"/>
-        </w:rPr>
-        <w:t>1</w:t>
-      </w:r>
-      <w:r>
-        <w:rPr>
-          <w:rFonts w:ascii="Times" w:hAnsi="Times" w:cs="Times"/>
-        </w:rPr>
-        <w:t>. Columbus will generate a basic block B with 5 tasks, one for each fold. Let t</w:t>
+        </w:rPr>
+        <w:t xml:space="preserve">- </w:t>
       </w:r>
       <w:proofErr w:type="spellStart"/>
       <w:r>
         <w:rPr>
           <w:rFonts w:ascii="Times" w:hAnsi="Times" w:cs="Times"/>
-          <w:position w:val="-3"/>
-          <w:sz w:val="16"/>
-          <w:szCs w:val="16"/>
-        </w:rPr>
-        <w:t>i</w:t>
+        </w:rPr>
+        <w:t>tion</w:t>
       </w:r>
       <w:proofErr w:type="spellEnd"/>
       <w:r>
         <w:rPr>
           <w:rFonts w:ascii="Times" w:hAnsi="Times" w:cs="Times"/>
-          <w:position w:val="-3"/>
-          <w:sz w:val="16"/>
-          <w:szCs w:val="16"/>
-        </w:rPr>
-        <w:t xml:space="preserve"> </w:t>
-      </w:r>
-      <w:r>
-        <w:rPr>
-          <w:rFonts w:ascii="Times" w:hAnsi="Times" w:cs="Times"/>
-        </w:rPr>
-        <w:t>= (</w:t>
-      </w:r>
-      <w:proofErr w:type="spellStart"/>
-      <w:r>
-        <w:rPr>
-          <w:rFonts w:ascii="Times" w:hAnsi="Times" w:cs="Times"/>
-        </w:rPr>
-        <w:t>A,b,l,ǫ,F,R</w:t>
-      </w:r>
-      <w:proofErr w:type="spellEnd"/>
-      <w:r>
-        <w:rPr>
-          <w:rFonts w:ascii="Times" w:hAnsi="Times" w:cs="Times"/>
-        </w:rPr>
-        <w:t>). Then, A and b are defined by the data set d</w:t>
-      </w:r>
-      <w:r>
-        <w:rPr>
-          <w:rFonts w:ascii="Times" w:hAnsi="Times" w:cs="Times"/>
-          <w:position w:val="-3"/>
-          <w:sz w:val="16"/>
-          <w:szCs w:val="16"/>
-        </w:rPr>
-        <w:t xml:space="preserve">1 </w:t>
-      </w:r>
-      <w:proofErr w:type="spellStart"/>
-      <w:r>
-        <w:rPr>
-          <w:rFonts w:ascii="Times" w:hAnsi="Times" w:cs="Times"/>
-        </w:rPr>
-        <w:t>andl</w:t>
-      </w:r>
-      <w:proofErr w:type="spellEnd"/>
-      <w:r>
-        <w:rPr>
-          <w:rFonts w:ascii="Times" w:hAnsi="Times" w:cs="Times"/>
-        </w:rPr>
-        <w:t>(</w:t>
-      </w:r>
-      <w:proofErr w:type="spellStart"/>
-      <w:r>
-        <w:rPr>
-          <w:rFonts w:ascii="Times" w:hAnsi="Times" w:cs="Times"/>
-        </w:rPr>
-        <w:t>x,b</w:t>
-      </w:r>
-      <w:proofErr w:type="spellEnd"/>
-      <w:r>
-        <w:rPr>
-          <w:rFonts w:ascii="Times" w:hAnsi="Times" w:cs="Times"/>
-        </w:rPr>
-        <w:t>)=(x−b)</w:t>
-      </w:r>
-      <w:r>
-        <w:rPr>
-          <w:rFonts w:ascii="Times" w:hAnsi="Times" w:cs="Times"/>
-          <w:position w:val="10"/>
-          <w:sz w:val="16"/>
-          <w:szCs w:val="16"/>
-        </w:rPr>
-        <w:t>2</w:t>
-      </w:r>
-      <w:r>
-        <w:rPr>
-          <w:rFonts w:ascii="Times" w:hAnsi="Times" w:cs="Times"/>
-        </w:rPr>
-        <w:t xml:space="preserve">. </w:t>
-      </w:r>
-      <w:proofErr w:type="spellStart"/>
-      <w:r>
-        <w:rPr>
-          <w:rFonts w:ascii="Times" w:hAnsi="Times" w:cs="Times"/>
-        </w:rPr>
-        <w:t>Theerrortoleranceǫisgivenby</w:t>
-      </w:r>
-      <w:proofErr w:type="spellEnd"/>
-      <w:r>
-        <w:rPr>
-          <w:rFonts w:ascii="Times" w:hAnsi="Times" w:cs="Times"/>
-        </w:rPr>
-        <w:t xml:space="preserve"> the user in the 1</w:t>
-      </w:r>
-      <w:proofErr w:type="spellStart"/>
-      <w:r>
-        <w:rPr>
-          <w:rFonts w:ascii="Times" w:hAnsi="Times" w:cs="Times"/>
-          <w:position w:val="10"/>
-          <w:sz w:val="16"/>
-          <w:szCs w:val="16"/>
-        </w:rPr>
-        <w:t>st</w:t>
-      </w:r>
-      <w:proofErr w:type="spellEnd"/>
-      <w:r>
-        <w:rPr>
-          <w:rFonts w:ascii="Times" w:hAnsi="Times" w:cs="Times"/>
-          <w:position w:val="10"/>
-          <w:sz w:val="16"/>
-          <w:szCs w:val="16"/>
-        </w:rPr>
-        <w:t xml:space="preserve"> </w:t>
-      </w:r>
-      <w:r>
-        <w:rPr>
-          <w:rFonts w:ascii="Times" w:hAnsi="Times" w:cs="Times"/>
-        </w:rPr>
-        <w:t>line. The projection of features F = s</w:t>
-      </w:r>
-      <w:r>
-        <w:rPr>
-          <w:rFonts w:ascii="Times" w:hAnsi="Times" w:cs="Times"/>
-          <w:position w:val="-3"/>
-          <w:sz w:val="16"/>
-          <w:szCs w:val="16"/>
-        </w:rPr>
-        <w:t xml:space="preserve">1 </w:t>
-      </w:r>
-      <w:r>
-        <w:rPr>
-          <w:rFonts w:ascii="Times" w:hAnsi="Times" w:cs="Times"/>
-        </w:rPr>
-        <w:t xml:space="preserve">is found by a simple static analysis. Finally, R corresponds to the set of examples that will be used by the </w:t>
-      </w:r>
-      <w:proofErr w:type="spellStart"/>
-      <w:r>
-        <w:rPr>
-          <w:rFonts w:ascii="Times" w:hAnsi="Times" w:cs="Times"/>
-        </w:rPr>
-        <w:t>i</w:t>
-      </w:r>
-      <w:r>
-        <w:rPr>
-          <w:rFonts w:ascii="Times" w:hAnsi="Times" w:cs="Times"/>
-          <w:position w:val="10"/>
-          <w:sz w:val="16"/>
-          <w:szCs w:val="16"/>
-        </w:rPr>
-        <w:t>th</w:t>
-      </w:r>
-      <w:proofErr w:type="spellEnd"/>
-      <w:r>
-        <w:rPr>
-          <w:rFonts w:ascii="Times" w:hAnsi="Times" w:cs="Times"/>
-          <w:position w:val="10"/>
-          <w:sz w:val="16"/>
-          <w:szCs w:val="16"/>
-        </w:rPr>
-        <w:t xml:space="preserve"> </w:t>
-      </w:r>
-      <w:r>
-        <w:rPr>
-          <w:rFonts w:ascii="Times" w:hAnsi="Times" w:cs="Times"/>
-        </w:rPr>
-        <w:t xml:space="preserve">fold. </w:t>
+        </w:rPr>
+        <w:t xml:space="preserve">, which is our focus in the next section. </w:t>
       </w:r>
     </w:p>
     <w:p>
@@ -14749,60 +15248,14 @@
         <w:rPr>
           <w:rFonts w:ascii="Times" w:hAnsi="Times" w:cs="Times"/>
         </w:rPr>
-        <w:t xml:space="preserve">The basic block is the unit of Columbus’s optimization. Our design choice is to combine several operations on the same data at a high-enough level to facilitate bulk </w:t>
-      </w:r>
-      <w:proofErr w:type="spellStart"/>
-      <w:r>
-        <w:rPr>
-          <w:rFonts w:ascii="Times" w:hAnsi="Times" w:cs="Times"/>
-        </w:rPr>
-        <w:t>optimiza</w:t>
-      </w:r>
-      <w:proofErr w:type="spellEnd"/>
-      <w:r>
-        <w:rPr>
-          <w:rFonts w:ascii="Times" w:hAnsi="Times" w:cs="Times"/>
-        </w:rPr>
-        <w:t xml:space="preserve">- </w:t>
-      </w:r>
-      <w:proofErr w:type="spellStart"/>
-      <w:r>
-        <w:rPr>
-          <w:rFonts w:ascii="Times" w:hAnsi="Times" w:cs="Times"/>
-        </w:rPr>
-        <w:t>tion</w:t>
-      </w:r>
-      <w:proofErr w:type="spellEnd"/>
-      <w:r>
-        <w:rPr>
-          <w:rFonts w:ascii="Times" w:hAnsi="Times" w:cs="Times"/>
-        </w:rPr>
-        <w:t xml:space="preserve">, which is our focus in the next section. </w:t>
-      </w:r>
-    </w:p>
-    <w:p>
-      <w:pPr>
-        <w:widowControl w:val="0"/>
-        <w:autoSpaceDE w:val="0"/>
-        <w:autoSpaceDN w:val="0"/>
-        <w:adjustRightInd w:val="0"/>
-        <w:spacing w:after="240" w:line="180" w:lineRule="atLeast"/>
-        <w:rPr>
-          <w:rFonts w:ascii="Times" w:hAnsi="Times" w:cs="Times"/>
-        </w:rPr>
-      </w:pPr>
-      <w:r>
-        <w:rPr>
-          <w:rFonts w:ascii="Times" w:hAnsi="Times" w:cs="Times"/>
-        </w:rPr>
-        <w:t xml:space="preserve">Columbus’s compilation process creates a task for each regression or classification operator in </w:t>
+        <w:t xml:space="preserve">Columbus’s compilation process creates a task for each regression or classification operator in the program; each of these specifies all of the required information. To enable arbitrary R code, </w:t>
       </w:r>
       <w:r>
         <w:rPr>
           <w:rFonts w:ascii="Times" w:hAnsi="Times" w:cs="Times"/>
         </w:rPr>
         <w:lastRenderedPageBreak/>
-        <w:t xml:space="preserve">the program; each of these specifies all of the required information. To enable arbitrary R code, we allow black box code in this work flow, which is simply executed. Selecting how to both optimize and construct basic blocks that will execute efficiently is the subject of Section 3. </w:t>
+        <w:t xml:space="preserve">we allow black box code in this work flow, which is simply executed. Selecting how to both optimize and construct basic blocks that will execute efficiently is the subject of Section 3. </w:t>
       </w:r>
     </w:p>
     <w:p>
@@ -36167,7 +36620,7 @@
   <w:style w:type="paragraph" w:default="1" w:styleId="Normal">
     <w:name w:val="Normal"/>
     <w:qFormat/>
-    <w:rsid w:val="00ED1224"/>
+    <w:rsid w:val="00A61F7F"/>
   </w:style>
   <w:style w:type="character" w:default="1" w:styleId="DefaultParagraphFont">
     <w:name w:val="Default Paragraph Font"/>

</xml_diff>

<commit_message>
The basic block is the unit of Columbus’s optimization.
</commit_message>
<xml_diff>
--- a/SIGMOD_2014_Materialization optimizations for feature selection workloads _王韬懿1120132046.docx
+++ b/SIGMOD_2014_Materialization optimizations for feature selection workloads _王韬懿1120132046.docx
@@ -15191,71 +15191,396 @@
         <w:autoSpaceDE w:val="0"/>
         <w:autoSpaceDN w:val="0"/>
         <w:adjustRightInd w:val="0"/>
-        <w:spacing w:after="240" w:line="180" w:lineRule="atLeast"/>
-        <w:rPr>
-          <w:rFonts w:ascii="Times" w:hAnsi="Times" w:cs="Times"/>
+        <w:spacing w:after="240" w:line="280" w:lineRule="atLeast"/>
+        <w:rPr>
+          <w:rFonts w:ascii="Times" w:hAnsi="Times" w:cs="Times"/>
+          <w:lang w:eastAsia="zh-CN"/>
         </w:rPr>
       </w:pPr>
-      <w:bookmarkStart w:id="0" w:name="_GoBack"/>
-      <w:bookmarkEnd w:id="0"/>
-      <w:r>
-        <w:rPr>
-          <w:rFonts w:ascii="Times" w:hAnsi="Times" w:cs="Times"/>
-        </w:rPr>
-        <w:t xml:space="preserve">The basic block is the unit of Columbus’s optimization. Our design choice is to combine several operations on the same data at a high-enough level to facilitate bulk </w:t>
-      </w:r>
-      <w:proofErr w:type="spellStart"/>
-      <w:r>
-        <w:rPr>
-          <w:rFonts w:ascii="Times" w:hAnsi="Times" w:cs="Times"/>
-        </w:rPr>
-        <w:t>optimiza</w:t>
-      </w:r>
-      <w:proofErr w:type="spellEnd"/>
-      <w:r>
-        <w:rPr>
-          <w:rFonts w:ascii="Times" w:hAnsi="Times" w:cs="Times"/>
-        </w:rPr>
-        <w:t xml:space="preserve">- </w:t>
-      </w:r>
-      <w:proofErr w:type="spellStart"/>
-      <w:r>
-        <w:rPr>
-          <w:rFonts w:ascii="Times" w:hAnsi="Times" w:cs="Times"/>
-        </w:rPr>
-        <w:t>tion</w:t>
-      </w:r>
-      <w:proofErr w:type="spellEnd"/>
-      <w:r>
-        <w:rPr>
-          <w:rFonts w:ascii="Times" w:hAnsi="Times" w:cs="Times"/>
-        </w:rPr>
-        <w:t xml:space="preserve">, which is our focus in the next section. </w:t>
-      </w:r>
-    </w:p>
-    <w:p>
-      <w:pPr>
-        <w:widowControl w:val="0"/>
-        <w:autoSpaceDE w:val="0"/>
-        <w:autoSpaceDN w:val="0"/>
-        <w:adjustRightInd w:val="0"/>
-        <w:spacing w:after="240" w:line="180" w:lineRule="atLeast"/>
-        <w:rPr>
-          <w:rFonts w:ascii="Times" w:hAnsi="Times" w:cs="Times"/>
-        </w:rPr>
-      </w:pPr>
-      <w:r>
-        <w:rPr>
-          <w:rFonts w:ascii="Times" w:hAnsi="Times" w:cs="Times"/>
-        </w:rPr>
-        <w:t xml:space="preserve">Columbus’s compilation process creates a task for each regression or classification operator in the program; each of these specifies all of the required information. To enable arbitrary R code, </w:t>
-      </w:r>
-      <w:r>
-        <w:rPr>
-          <w:rFonts w:ascii="Times" w:hAnsi="Times" w:cs="Times"/>
+      <w:r>
+        <w:rPr>
+          <w:rFonts w:ascii="Times" w:hAnsi="Times" w:cs="Times"/>
+          <w:lang w:eastAsia="zh-CN"/>
+        </w:rPr>
+        <w:t xml:space="preserve"> </w:t>
+      </w:r>
+      <w:r>
+        <w:rPr>
+          <w:rFonts w:ascii="Times" w:hAnsi="Times" w:cs="Times"/>
+          <w:lang w:eastAsia="zh-CN"/>
+        </w:rPr>
+        <w:tab/>
+      </w:r>
+      <w:r>
+        <w:rPr>
+          <w:rFonts w:ascii="Times" w:hAnsi="Times" w:cs="Times"/>
+          <w:lang w:eastAsia="zh-CN"/>
+        </w:rPr>
+        <w:t>基本块是</w:t>
+      </w:r>
+      <w:r>
+        <w:rPr>
+          <w:rFonts w:ascii="Times" w:hAnsi="Times" w:cs="Times"/>
+        </w:rPr>
+        <w:t>Columbus</w:t>
+      </w:r>
+      <w:r>
+        <w:rPr>
+          <w:rFonts w:ascii="Times" w:hAnsi="Times" w:cs="Times"/>
+          <w:lang w:eastAsia="zh-CN"/>
+        </w:rPr>
+        <w:t>优化的单元。</w:t>
+      </w:r>
+      <w:r>
+        <w:rPr>
+          <w:rFonts w:ascii="Times" w:hAnsi="Times" w:cs="Times"/>
+          <w:lang w:eastAsia="zh-CN"/>
+        </w:rPr>
+        <w:t>我们的设计选择</w:t>
+      </w:r>
+      <w:r>
+        <w:rPr>
+          <w:rFonts w:ascii="Times" w:hAnsi="Times" w:cs="Times"/>
+          <w:lang w:eastAsia="zh-CN"/>
+        </w:rPr>
+        <w:t>是</w:t>
+      </w:r>
+      <w:r>
+        <w:rPr>
+          <w:rFonts w:ascii="Times" w:hAnsi="Times" w:cs="Times"/>
+          <w:lang w:eastAsia="zh-CN"/>
+        </w:rPr>
+        <w:t>在</w:t>
+      </w:r>
+      <w:r>
+        <w:rPr>
+          <w:rFonts w:ascii="Times" w:hAnsi="Times" w:cs="Times"/>
+          <w:lang w:eastAsia="zh-CN"/>
+        </w:rPr>
+        <w:t>在高层</w:t>
+      </w:r>
+      <w:r>
+        <w:rPr>
+          <w:rFonts w:ascii="Times" w:hAnsi="Times" w:cs="Times"/>
+          <w:lang w:eastAsia="zh-CN"/>
+        </w:rPr>
+        <w:t>次</w:t>
+      </w:r>
+      <w:r>
+        <w:rPr>
+          <w:rFonts w:ascii="Times" w:hAnsi="Times" w:cs="Times"/>
+          <w:lang w:eastAsia="zh-CN"/>
+        </w:rPr>
+        <w:t>在</w:t>
+      </w:r>
+      <w:r>
+        <w:rPr>
+          <w:rFonts w:ascii="Times" w:hAnsi="Times" w:cs="Times"/>
+          <w:lang w:eastAsia="zh-CN"/>
+        </w:rPr>
+        <w:t>相同数据上</w:t>
+      </w:r>
+      <w:r>
+        <w:rPr>
+          <w:rFonts w:ascii="Times" w:hAnsi="Times" w:cs="Times"/>
+          <w:lang w:eastAsia="zh-CN"/>
+        </w:rPr>
+        <w:t>结合一些操作</w:t>
+      </w:r>
+      <w:r>
+        <w:rPr>
+          <w:rFonts w:ascii="Times" w:hAnsi="Times" w:cs="Times"/>
+          <w:lang w:eastAsia="zh-CN"/>
+        </w:rPr>
+        <w:t>来</w:t>
+      </w:r>
+      <w:r>
+        <w:rPr>
+          <w:rFonts w:ascii="Times" w:hAnsi="Times" w:cs="Times"/>
+          <w:lang w:eastAsia="zh-CN"/>
+        </w:rPr>
+        <w:t>优化大量操作，</w:t>
+      </w:r>
+      <w:r>
+        <w:rPr>
+          <w:rFonts w:ascii="Times" w:hAnsi="Times" w:cs="Times"/>
+          <w:lang w:eastAsia="zh-CN"/>
+        </w:rPr>
+        <w:t>这将是我们下节的</w:t>
+      </w:r>
+      <w:r>
+        <w:rPr>
+          <w:rFonts w:ascii="Times" w:hAnsi="Times" w:cs="Times"/>
+          <w:lang w:eastAsia="zh-CN"/>
+        </w:rPr>
+        <w:t>焦点。</w:t>
+      </w:r>
+      <w:r>
+        <w:rPr>
+          <w:rFonts w:ascii="Times" w:hAnsi="Times" w:cs="Times"/>
+          <w:lang w:eastAsia="zh-CN"/>
+        </w:rPr>
+        <w:br/>
+        <w:t xml:space="preserve"> </w:t>
+      </w:r>
+      <w:r>
+        <w:rPr>
+          <w:rFonts w:ascii="Times" w:hAnsi="Times" w:cs="Times"/>
+          <w:lang w:eastAsia="zh-CN"/>
+        </w:rPr>
+        <w:tab/>
+      </w:r>
+      <w:r>
+        <w:rPr>
+          <w:rFonts w:ascii="Times" w:hAnsi="Times" w:cs="Times"/>
+        </w:rPr>
+        <w:t>Columbus</w:t>
+      </w:r>
+      <w:r>
+        <w:rPr>
+          <w:rFonts w:ascii="Times" w:hAnsi="Times" w:cs="Times"/>
+          <w:lang w:eastAsia="zh-CN"/>
+        </w:rPr>
+        <w:t>的编译</w:t>
+      </w:r>
+      <w:r>
+        <w:rPr>
+          <w:rFonts w:ascii="Times" w:hAnsi="Times" w:cs="Times"/>
+          <w:lang w:eastAsia="zh-CN"/>
+        </w:rPr>
+        <w:t>过程</w:t>
+      </w:r>
+      <w:r>
+        <w:rPr>
+          <w:rFonts w:ascii="Times" w:hAnsi="Times" w:cs="Times"/>
+          <w:lang w:eastAsia="zh-CN"/>
+        </w:rPr>
+        <w:t>会为</w:t>
+      </w:r>
+      <w:r>
+        <w:rPr>
+          <w:rFonts w:ascii="Times" w:hAnsi="Times" w:cs="Times"/>
+          <w:lang w:eastAsia="zh-CN"/>
+        </w:rPr>
+        <w:t>程序中的</w:t>
+      </w:r>
+      <w:r>
+        <w:rPr>
+          <w:rFonts w:ascii="Times" w:hAnsi="Times" w:cs="Times"/>
+          <w:lang w:eastAsia="zh-CN"/>
+        </w:rPr>
+        <w:t>每一个回归</w:t>
+      </w:r>
+      <w:r>
+        <w:rPr>
+          <w:rFonts w:ascii="Times" w:hAnsi="Times" w:cs="Times" w:hint="eastAsia"/>
+          <w:lang w:eastAsia="zh-CN"/>
+        </w:rPr>
+        <w:t>或者</w:t>
+      </w:r>
+      <w:r>
+        <w:rPr>
+          <w:rFonts w:ascii="Times" w:hAnsi="Times" w:cs="Times"/>
+          <w:lang w:eastAsia="zh-CN"/>
+        </w:rPr>
+        <w:t>分类</w:t>
+      </w:r>
+      <w:r>
+        <w:rPr>
+          <w:rFonts w:ascii="Times" w:hAnsi="Times" w:cs="Times"/>
+          <w:lang w:eastAsia="zh-CN"/>
+        </w:rPr>
+        <w:t>操作</w:t>
+      </w:r>
+      <w:r>
+        <w:rPr>
+          <w:rFonts w:ascii="Times" w:hAnsi="Times" w:cs="Times"/>
+          <w:lang w:eastAsia="zh-CN"/>
+        </w:rPr>
+        <w:t>创建一个任务</w:t>
+      </w:r>
+      <w:r>
+        <w:rPr>
+          <w:rFonts w:ascii="Times" w:hAnsi="Times" w:cs="Times"/>
+          <w:lang w:eastAsia="zh-CN"/>
+        </w:rPr>
+        <w:t>，</w:t>
+      </w:r>
+      <w:r>
+        <w:rPr>
+          <w:rFonts w:ascii="Times" w:hAnsi="Times" w:cs="Times" w:hint="eastAsia"/>
+          <w:lang w:eastAsia="zh-CN"/>
+        </w:rPr>
+        <w:t>这其中</w:t>
+      </w:r>
+      <w:r>
+        <w:rPr>
+          <w:rFonts w:ascii="Times" w:hAnsi="Times" w:cs="Times"/>
+          <w:lang w:eastAsia="zh-CN"/>
+        </w:rPr>
+        <w:t>的每一个</w:t>
+      </w:r>
+      <w:r>
+        <w:rPr>
+          <w:rFonts w:ascii="Times" w:hAnsi="Times" w:cs="Times"/>
+          <w:lang w:eastAsia="zh-CN"/>
+        </w:rPr>
+        <w:t>都需要所有必要的信息。</w:t>
+      </w:r>
+      <w:r>
+        <w:rPr>
+          <w:rFonts w:ascii="Times" w:hAnsi="Times" w:cs="Times"/>
+          <w:lang w:eastAsia="zh-CN"/>
+        </w:rPr>
+        <w:t>为了</w:t>
+      </w:r>
+      <w:r>
+        <w:rPr>
+          <w:rFonts w:ascii="Times" w:hAnsi="Times" w:cs="Times"/>
+          <w:lang w:eastAsia="zh-CN"/>
+        </w:rPr>
+        <w:t>允许随意的</w:t>
+      </w:r>
+      <w:r>
+        <w:rPr>
+          <w:rFonts w:ascii="Times" w:hAnsi="Times" w:cs="Times"/>
+          <w:lang w:eastAsia="zh-CN"/>
+        </w:rPr>
+        <w:t>R</w:t>
+      </w:r>
+      <w:r>
+        <w:rPr>
+          <w:rFonts w:ascii="Times" w:hAnsi="Times" w:cs="Times"/>
+          <w:lang w:eastAsia="zh-CN"/>
+        </w:rPr>
+        <w:t>代码，</w:t>
+      </w:r>
+      <w:r>
+        <w:rPr>
+          <w:rFonts w:ascii="Times" w:hAnsi="Times" w:cs="Times"/>
+          <w:lang w:eastAsia="zh-CN"/>
+        </w:rPr>
+        <w:t>我们</w:t>
+      </w:r>
+      <w:r>
+        <w:rPr>
+          <w:rFonts w:ascii="Times" w:hAnsi="Times" w:cs="Times"/>
+          <w:lang w:eastAsia="zh-CN"/>
+        </w:rPr>
+        <w:t>允许在</w:t>
+      </w:r>
+      <w:r>
+        <w:rPr>
+          <w:rFonts w:ascii="Times" w:hAnsi="Times" w:cs="Times"/>
+          <w:lang w:eastAsia="zh-CN"/>
+        </w:rPr>
+        <w:t>这个</w:t>
+      </w:r>
+      <w:r>
+        <w:rPr>
+          <w:rFonts w:ascii="Times" w:hAnsi="Times" w:cs="Times"/>
+          <w:lang w:eastAsia="zh-CN"/>
+        </w:rPr>
+        <w:t>工作流</w:t>
+      </w:r>
+      <w:r>
+        <w:rPr>
+          <w:rFonts w:ascii="Times" w:hAnsi="Times" w:cs="Times"/>
+          <w:lang w:eastAsia="zh-CN"/>
+        </w:rPr>
+        <w:t>中使用</w:t>
+      </w:r>
+      <w:r>
+        <w:rPr>
+          <w:rFonts w:ascii="Times" w:hAnsi="Times" w:cs="Times"/>
+          <w:lang w:eastAsia="zh-CN"/>
+        </w:rPr>
+        <w:t>黑盒代码</w:t>
+      </w:r>
+      <w:r>
+        <w:rPr>
+          <w:rFonts w:ascii="Times" w:hAnsi="Times" w:cs="Times"/>
+          <w:lang w:eastAsia="zh-CN"/>
+        </w:rPr>
+        <w:t>，</w:t>
+      </w:r>
+      <w:r>
+        <w:rPr>
+          <w:rFonts w:ascii="Times" w:hAnsi="Times" w:cs="Times"/>
+          <w:lang w:eastAsia="zh-CN"/>
+        </w:rPr>
+        <w:t>这样会简单的执行。</w:t>
+      </w:r>
+      <w:r>
+        <w:rPr>
+          <w:rFonts w:ascii="Times" w:hAnsi="Times" w:cs="Times"/>
+          <w:lang w:eastAsia="zh-CN"/>
+        </w:rPr>
+        <w:t>选择</w:t>
+      </w:r>
+      <w:r>
+        <w:rPr>
+          <w:rFonts w:ascii="Times" w:hAnsi="Times" w:cs="Times"/>
+          <w:lang w:eastAsia="zh-CN"/>
+        </w:rPr>
+        <w:t>并且</w:t>
+      </w:r>
+      <w:r>
+        <w:rPr>
+          <w:rFonts w:ascii="Times" w:hAnsi="Times" w:cs="Times"/>
+          <w:lang w:eastAsia="zh-CN"/>
+        </w:rPr>
+        <w:t>同时优化和构造</w:t>
+      </w:r>
+      <w:r>
+        <w:rPr>
+          <w:rFonts w:ascii="Times" w:hAnsi="Times" w:cs="Times" w:hint="eastAsia"/>
+          <w:lang w:eastAsia="zh-CN"/>
+        </w:rPr>
+        <w:t>高效率</w:t>
+      </w:r>
+      <w:r>
+        <w:rPr>
+          <w:rFonts w:ascii="Times" w:hAnsi="Times" w:cs="Times"/>
+          <w:lang w:eastAsia="zh-CN"/>
+        </w:rPr>
+        <w:t>执行的</w:t>
+      </w:r>
+      <w:r>
+        <w:rPr>
+          <w:rFonts w:ascii="Times" w:hAnsi="Times" w:cs="Times"/>
+          <w:lang w:eastAsia="zh-CN"/>
+        </w:rPr>
+        <w:t>基本块</w:t>
+      </w:r>
+      <w:r>
+        <w:rPr>
+          <w:rFonts w:ascii="Times" w:hAnsi="Times" w:cs="Times"/>
+          <w:lang w:eastAsia="zh-CN"/>
+        </w:rPr>
+        <w:t>将会是</w:t>
+      </w:r>
+      <w:r>
+        <w:rPr>
+          <w:rFonts w:ascii="Times" w:hAnsi="Times" w:cs="Times"/>
+          <w:lang w:eastAsia="zh-CN"/>
+        </w:rPr>
+        <w:t>第</w:t>
+      </w:r>
+      <w:r>
+        <w:rPr>
+          <w:rFonts w:ascii="Times" w:hAnsi="Times" w:cs="Times"/>
+          <w:lang w:eastAsia="zh-CN"/>
         </w:rPr>
         <w:lastRenderedPageBreak/>
-        <w:t xml:space="preserve">we allow black box code in this work flow, which is simply executed. Selecting how to both optimize and construct basic blocks that will execute efficiently is the subject of Section 3. </w:t>
+        <w:t>三节的</w:t>
+      </w:r>
+      <w:r>
+        <w:rPr>
+          <w:rFonts w:ascii="Times" w:hAnsi="Times" w:cs="Times"/>
+          <w:lang w:eastAsia="zh-CN"/>
+        </w:rPr>
+        <w:t>主题。</w:t>
       </w:r>
     </w:p>
     <w:p>
@@ -15269,6 +15594,8 @@
           <w:rFonts w:ascii="Times" w:hAnsi="Times" w:cs="Times"/>
         </w:rPr>
       </w:pPr>
+      <w:bookmarkStart w:id="0" w:name="_GoBack"/>
+      <w:bookmarkEnd w:id="0"/>
       <w:r>
         <w:rPr>
           <w:rFonts w:ascii="Times" w:hAnsi="Times" w:cs="Times"/>
@@ -15726,14 +16053,7 @@
         <w:rPr>
           <w:rFonts w:ascii="Times" w:hAnsi="Times" w:cs="Times"/>
         </w:rPr>
-        <w:t xml:space="preserve">To help understand the optimization space, we present experimental results on the Census data set using Columbus programs modeled after our experience with insurance analysts. Figure 6 illustrates the crossover points for each optimization opportunity </w:t>
-      </w:r>
-      <w:r>
-        <w:rPr>
-          <w:rFonts w:ascii="Times" w:hAnsi="Times" w:cs="Times"/>
-        </w:rPr>
-        <w:lastRenderedPageBreak/>
-        <w:t>along three axes that we will refer to throughout this section:</w:t>
+        <w:t>To help understand the optimization space, we present experimental results on the Census data set using Columbus programs modeled after our experience with insurance analysts. Figure 6 illustrates the crossover points for each optimization opportunity along three axes that we will refer to throughout this section:</w:t>
       </w:r>
       <w:r>
         <w:rPr>
@@ -15760,6 +16080,7 @@
         <w:rPr>
           <w:rFonts w:ascii="Times" w:hAnsi="Times" w:cs="Times"/>
         </w:rPr>
+        <w:lastRenderedPageBreak/>
         <w:t>(1) Error tolerance depends on the analyst and task. For intuition, we think of different types of error tolerances, with two extremes: error tolerant ǫ = 0.5 and high quality ǫ = 10</w:t>
       </w:r>
       <w:r>
@@ -16302,7 +16623,6 @@
         <w:rPr>
           <w:rFonts w:ascii="Times" w:hAnsi="Times" w:cs="Times"/>
         </w:rPr>
-        <w:lastRenderedPageBreak/>
         <w:t xml:space="preserve">paper, we show that the cost we estimated for one operator is within 15% of the actual execution time. </w:t>
       </w:r>
     </w:p>
@@ -16321,6 +16641,7 @@
         <w:rPr>
           <w:rFonts w:ascii="Times" w:hAnsi="Times" w:cs="Times"/>
         </w:rPr>
+        <w:lastRenderedPageBreak/>
         <w:t>general case in the next subsection. Our basic block can be simplified to B = (A, b, F</w:t>
       </w:r>
       <w:r>
@@ -17144,14 +17465,7 @@
         <w:rPr>
           <w:rFonts w:ascii="Times" w:hAnsi="Times" w:cs="Times"/>
         </w:rPr>
-        <w:t xml:space="preserve"> random sampling and a more sophisticated importance-sampling </w:t>
-      </w:r>
-      <w:r>
-        <w:rPr>
-          <w:rFonts w:ascii="Times" w:hAnsi="Times" w:cs="Times"/>
-        </w:rPr>
-        <w:lastRenderedPageBreak/>
-        <w:t xml:space="preserve">method called </w:t>
+        <w:t xml:space="preserve"> random sampling and a more sophisticated importance-sampling method called </w:t>
       </w:r>
       <w:proofErr w:type="spellStart"/>
       <w:r>
@@ -17187,6 +17501,7 @@
           <w:sz w:val="30"/>
           <w:szCs w:val="30"/>
         </w:rPr>
+        <w:lastRenderedPageBreak/>
         <w:t xml:space="preserve">Naïve Sampling. </w:t>
       </w:r>
       <w:r>

</xml_diff>

<commit_message>
To execute a Columbus program, our prototype contains three standard components
</commit_message>
<xml_diff>
--- a/SIGMOD_2014_Materialization optimizations for feature selection workloads _王韬懿1120132046.docx
+++ b/SIGMOD_2014_Materialization optimizations for feature selection workloads _王韬懿1120132046.docx
@@ -15937,29 +15937,43 @@
           <w:rFonts w:ascii="Times" w:hAnsi="Times" w:cs="Times"/>
         </w:rPr>
       </w:pPr>
-      <w:bookmarkStart w:id="0" w:name="_GoBack"/>
-      <w:bookmarkEnd w:id="0"/>
       <w:r>
         <w:rPr>
           <w:rFonts w:ascii="Times" w:hAnsi="Times" w:cs="Times"/>
           <w:sz w:val="32"/>
           <w:szCs w:val="32"/>
         </w:rPr>
-        <w:t xml:space="preserve">2.3 Executing a </w:t>
-      </w:r>
-      <w:r>
-        <w:rPr>
-          <w:rFonts w:ascii="Times" w:hAnsi="Times" w:cs="Times"/>
-        </w:rPr>
-        <w:t xml:space="preserve">Columbus </w:t>
+        <w:t xml:space="preserve">2.3 </w:t>
       </w:r>
       <w:r>
         <w:rPr>
           <w:rFonts w:ascii="Times" w:hAnsi="Times" w:cs="Times"/>
           <w:sz w:val="32"/>
           <w:szCs w:val="32"/>
-        </w:rPr>
-        <w:t xml:space="preserve">Program </w:t>
+          <w:lang w:eastAsia="zh-CN"/>
+        </w:rPr>
+        <w:t>执行一个</w:t>
+      </w:r>
+      <w:r>
+        <w:rPr>
+          <w:rFonts w:ascii="Times" w:hAnsi="Times" w:cs="Times"/>
+        </w:rPr>
+        <w:t xml:space="preserve">Columbus </w:t>
+      </w:r>
+      <w:r>
+        <w:rPr>
+          <w:rFonts w:ascii="Times" w:hAnsi="Times" w:cs="Times"/>
+          <w:lang w:eastAsia="zh-CN"/>
+        </w:rPr>
+        <w:t>程序</w:t>
+      </w:r>
+      <w:r>
+        <w:rPr>
+          <w:rFonts w:ascii="Times" w:hAnsi="Times" w:cs="Times"/>
+          <w:sz w:val="32"/>
+          <w:szCs w:val="32"/>
+        </w:rPr>
+        <w:t xml:space="preserve"> </w:t>
       </w:r>
     </w:p>
     <w:p>
@@ -15971,111 +15985,656 @@
         <w:spacing w:after="240" w:line="360" w:lineRule="atLeast"/>
         <w:rPr>
           <w:rFonts w:ascii="Times" w:hAnsi="Times" w:cs="Times"/>
+          <w:lang w:eastAsia="zh-CN"/>
         </w:rPr>
       </w:pPr>
       <w:r>
         <w:rPr>
           <w:rFonts w:ascii="Times" w:hAnsi="Times" w:cs="Times"/>
         </w:rPr>
-        <w:t xml:space="preserve">To execute a Columbus program, our prototype contains three standard components, as shown in Figure 4: (1) parser; (2) optimizer; and (3) executor. At a high-level, these three steps are similar to the existing architecture of any data pro- </w:t>
-      </w:r>
-      <w:proofErr w:type="spellStart"/>
-      <w:r>
-        <w:rPr>
-          <w:rFonts w:ascii="Times" w:hAnsi="Times" w:cs="Times"/>
-        </w:rPr>
-        <w:t>cessing</w:t>
-      </w:r>
-      <w:proofErr w:type="spellEnd"/>
-      <w:r>
-        <w:rPr>
-          <w:rFonts w:ascii="Times" w:hAnsi="Times" w:cs="Times"/>
-        </w:rPr>
-        <w:t xml:space="preserve"> system. The output of the parser can be viewed as a directed acyclic graph, in which the nodes are either </w:t>
-      </w:r>
-      <w:proofErr w:type="spellStart"/>
-      <w:r>
-        <w:rPr>
-          <w:rFonts w:ascii="Times" w:hAnsi="Times" w:cs="Times"/>
-        </w:rPr>
-        <w:t>ba</w:t>
-      </w:r>
-      <w:proofErr w:type="spellEnd"/>
-      <w:r>
-        <w:rPr>
-          <w:rFonts w:ascii="Times" w:hAnsi="Times" w:cs="Times"/>
-        </w:rPr>
-        <w:t xml:space="preserve">- sic blocks or standard ROPs, and the edges indicate data flow dependency. The optimizer is responsible for </w:t>
-      </w:r>
-      <w:proofErr w:type="spellStart"/>
-      <w:r>
-        <w:rPr>
-          <w:rFonts w:ascii="Times" w:hAnsi="Times" w:cs="Times"/>
-        </w:rPr>
-        <w:t>generat</w:t>
-      </w:r>
-      <w:proofErr w:type="spellEnd"/>
-      <w:r>
-        <w:rPr>
-          <w:rFonts w:ascii="Times" w:hAnsi="Times" w:cs="Times"/>
-        </w:rPr>
-        <w:t xml:space="preserve">- </w:t>
-      </w:r>
-      <w:proofErr w:type="spellStart"/>
-      <w:r>
-        <w:rPr>
-          <w:rFonts w:ascii="Times" w:hAnsi="Times" w:cs="Times"/>
-        </w:rPr>
-        <w:t>ing</w:t>
-      </w:r>
-      <w:proofErr w:type="spellEnd"/>
-      <w:r>
-        <w:rPr>
-          <w:rFonts w:ascii="Times" w:hAnsi="Times" w:cs="Times"/>
-        </w:rPr>
-        <w:t xml:space="preserve"> a “physical plan.” This plan defines which algorithms and materialization </w:t>
-      </w:r>
-      <w:proofErr w:type="spellStart"/>
-      <w:r>
-        <w:rPr>
-          <w:rFonts w:ascii="Times" w:hAnsi="Times" w:cs="Times"/>
-        </w:rPr>
-        <w:t>stategies</w:t>
-      </w:r>
-      <w:proofErr w:type="spellEnd"/>
-      <w:r>
-        <w:rPr>
-          <w:rFonts w:ascii="Times" w:hAnsi="Times" w:cs="Times"/>
-        </w:rPr>
-        <w:t xml:space="preserve"> are used for each basic block; the relevant decisions are described in Sections 3.1 and 3.2. The optimizer may also merge basic blocks together, which is called </w:t>
-      </w:r>
-      <w:proofErr w:type="spellStart"/>
-      <w:r>
-        <w:rPr>
-          <w:rFonts w:ascii="Times" w:hAnsi="Times" w:cs="Times"/>
-        </w:rPr>
-        <w:t>multiblock</w:t>
-      </w:r>
-      <w:proofErr w:type="spellEnd"/>
-      <w:r>
-        <w:rPr>
-          <w:rFonts w:ascii="Times" w:hAnsi="Times" w:cs="Times"/>
-        </w:rPr>
-        <w:t xml:space="preserve"> optimization, which is described in Sec- </w:t>
-      </w:r>
-      <w:proofErr w:type="spellStart"/>
-      <w:r>
-        <w:rPr>
-          <w:rFonts w:ascii="Times" w:hAnsi="Times" w:cs="Times"/>
-        </w:rPr>
-        <w:t>tion</w:t>
-      </w:r>
-      <w:proofErr w:type="spellEnd"/>
-      <w:r>
-        <w:rPr>
-          <w:rFonts w:ascii="Times" w:hAnsi="Times" w:cs="Times"/>
-        </w:rPr>
-        <w:t xml:space="preserve"> 3.4. Finally, there is a standard executor that manages the interaction with the REL and issues concurrent requests. </w:t>
+        <w:t xml:space="preserve"> </w:t>
+      </w:r>
+      <w:r>
+        <w:rPr>
+          <w:rFonts w:ascii="Times" w:hAnsi="Times" w:cs="Times"/>
+        </w:rPr>
+        <w:tab/>
+      </w:r>
+      <w:r>
+        <w:rPr>
+          <w:rFonts w:ascii="Times" w:hAnsi="Times" w:cs="Times"/>
+          <w:lang w:eastAsia="zh-CN"/>
+        </w:rPr>
+        <w:t>为了执行一个</w:t>
+      </w:r>
+      <w:r>
+        <w:rPr>
+          <w:rFonts w:ascii="Times" w:hAnsi="Times" w:cs="Times"/>
+        </w:rPr>
+        <w:t>Columbus</w:t>
+      </w:r>
+      <w:r>
+        <w:rPr>
+          <w:rFonts w:ascii="Times" w:hAnsi="Times" w:cs="Times"/>
+          <w:lang w:eastAsia="zh-CN"/>
+        </w:rPr>
+        <w:t>程序，</w:t>
+      </w:r>
+      <w:r>
+        <w:rPr>
+          <w:rFonts w:ascii="Times" w:hAnsi="Times" w:cs="Times"/>
+          <w:lang w:eastAsia="zh-CN"/>
+        </w:rPr>
+        <w:t>我们</w:t>
+      </w:r>
+      <w:r>
+        <w:rPr>
+          <w:rFonts w:ascii="Times" w:hAnsi="Times" w:cs="Times"/>
+          <w:lang w:eastAsia="zh-CN"/>
+        </w:rPr>
+        <w:t>的</w:t>
+      </w:r>
+      <w:r>
+        <w:rPr>
+          <w:rFonts w:ascii="Times" w:hAnsi="Times" w:cs="Times"/>
+          <w:lang w:eastAsia="zh-CN"/>
+        </w:rPr>
+        <w:t>原型</w:t>
+      </w:r>
+      <w:r>
+        <w:rPr>
+          <w:rFonts w:ascii="Times" w:hAnsi="Times" w:cs="Times" w:hint="eastAsia"/>
+          <w:lang w:eastAsia="zh-CN"/>
+        </w:rPr>
+        <w:t>包括</w:t>
+      </w:r>
+      <w:r>
+        <w:rPr>
+          <w:rFonts w:ascii="Times" w:hAnsi="Times" w:cs="Times"/>
+          <w:lang w:eastAsia="zh-CN"/>
+        </w:rPr>
+        <w:t>3</w:t>
+      </w:r>
+      <w:r>
+        <w:rPr>
+          <w:rFonts w:ascii="Times" w:hAnsi="Times" w:cs="Times" w:hint="eastAsia"/>
+          <w:lang w:eastAsia="zh-CN"/>
+        </w:rPr>
+        <w:t>个</w:t>
+      </w:r>
+      <w:r>
+        <w:rPr>
+          <w:rFonts w:ascii="Times" w:hAnsi="Times" w:cs="Times"/>
+          <w:lang w:eastAsia="zh-CN"/>
+        </w:rPr>
+        <w:t>基本</w:t>
+      </w:r>
+      <w:r>
+        <w:rPr>
+          <w:rFonts w:ascii="Times" w:hAnsi="Times" w:cs="Times" w:hint="eastAsia"/>
+          <w:lang w:eastAsia="zh-CN"/>
+        </w:rPr>
+        <w:t>组件</w:t>
+      </w:r>
+      <w:r>
+        <w:rPr>
+          <w:rFonts w:ascii="Times" w:hAnsi="Times" w:cs="Times"/>
+          <w:lang w:eastAsia="zh-CN"/>
+        </w:rPr>
+        <w:t>，</w:t>
+      </w:r>
+      <w:r>
+        <w:rPr>
+          <w:rFonts w:ascii="Times" w:hAnsi="Times" w:cs="Times"/>
+          <w:lang w:eastAsia="zh-CN"/>
+        </w:rPr>
+        <w:t>如图</w:t>
+      </w:r>
+      <w:r>
+        <w:rPr>
+          <w:rFonts w:ascii="Times" w:hAnsi="Times" w:cs="Times"/>
+          <w:lang w:eastAsia="zh-CN"/>
+        </w:rPr>
+        <w:t>4</w:t>
+      </w:r>
+      <w:r>
+        <w:rPr>
+          <w:rFonts w:ascii="Times" w:hAnsi="Times" w:cs="Times" w:hint="eastAsia"/>
+          <w:lang w:eastAsia="zh-CN"/>
+        </w:rPr>
+        <w:t>中</w:t>
+      </w:r>
+      <w:r>
+        <w:rPr>
+          <w:rFonts w:ascii="Times" w:hAnsi="Times" w:cs="Times"/>
+          <w:lang w:eastAsia="zh-CN"/>
+        </w:rPr>
+        <w:t>所示：</w:t>
+      </w:r>
+      <w:r>
+        <w:rPr>
+          <w:rFonts w:ascii="Times" w:hAnsi="Times" w:cs="Times"/>
+          <w:lang w:eastAsia="zh-CN"/>
+        </w:rPr>
+        <w:t>(1)</w:t>
+      </w:r>
+      <w:r>
+        <w:rPr>
+          <w:rFonts w:ascii="Times" w:hAnsi="Times" w:cs="Times"/>
+          <w:lang w:eastAsia="zh-CN"/>
+        </w:rPr>
+        <w:t>解释器</w:t>
+      </w:r>
+      <w:r>
+        <w:rPr>
+          <w:rFonts w:ascii="Times" w:hAnsi="Times" w:cs="Times"/>
+          <w:lang w:eastAsia="zh-CN"/>
+        </w:rPr>
+        <w:t>;(2)</w:t>
+      </w:r>
+      <w:r>
+        <w:rPr>
+          <w:rFonts w:ascii="Times" w:hAnsi="Times" w:cs="Times"/>
+          <w:lang w:eastAsia="zh-CN"/>
+        </w:rPr>
+        <w:t>优化器</w:t>
+      </w:r>
+      <w:r>
+        <w:rPr>
+          <w:rFonts w:ascii="Times" w:hAnsi="Times" w:cs="Times"/>
+          <w:lang w:eastAsia="zh-CN"/>
+        </w:rPr>
+        <w:t>;(3)</w:t>
+      </w:r>
+      <w:r>
+        <w:rPr>
+          <w:rFonts w:ascii="Times" w:hAnsi="Times" w:cs="Times" w:hint="eastAsia"/>
+          <w:lang w:eastAsia="zh-CN"/>
+        </w:rPr>
+        <w:t>执行器</w:t>
+      </w:r>
+      <w:r>
+        <w:rPr>
+          <w:rFonts w:ascii="Times" w:hAnsi="Times" w:cs="Times"/>
+          <w:lang w:eastAsia="zh-CN"/>
+        </w:rPr>
+        <w:t>。</w:t>
+      </w:r>
+      <w:r>
+        <w:rPr>
+          <w:rFonts w:ascii="Times" w:hAnsi="Times" w:cs="Times"/>
+          <w:lang w:eastAsia="zh-CN"/>
+        </w:rPr>
+        <w:t>在高层次上，</w:t>
+      </w:r>
+      <w:r>
+        <w:rPr>
+          <w:rFonts w:ascii="Times" w:hAnsi="Times" w:cs="Times"/>
+          <w:lang w:eastAsia="zh-CN"/>
+        </w:rPr>
+        <w:t>这</w:t>
+      </w:r>
+      <w:r>
+        <w:rPr>
+          <w:rFonts w:ascii="Times" w:hAnsi="Times" w:cs="Times" w:hint="eastAsia"/>
+          <w:lang w:eastAsia="zh-CN"/>
+        </w:rPr>
+        <w:t>三步</w:t>
+      </w:r>
+      <w:r>
+        <w:rPr>
+          <w:rFonts w:ascii="Times" w:hAnsi="Times" w:cs="Times"/>
+          <w:lang w:eastAsia="zh-CN"/>
+        </w:rPr>
+        <w:t>和</w:t>
+      </w:r>
+      <w:r>
+        <w:rPr>
+          <w:rFonts w:ascii="Times" w:hAnsi="Times" w:cs="Times"/>
+          <w:lang w:eastAsia="zh-CN"/>
+        </w:rPr>
+        <w:t>已经存在的任何</w:t>
+      </w:r>
+      <w:r>
+        <w:rPr>
+          <w:rFonts w:ascii="Times" w:hAnsi="Times" w:cs="Times"/>
+          <w:lang w:eastAsia="zh-CN"/>
+        </w:rPr>
+        <w:t>数据处理系统</w:t>
+      </w:r>
+      <w:r>
+        <w:rPr>
+          <w:rFonts w:ascii="Times" w:hAnsi="Times" w:cs="Times"/>
+          <w:lang w:eastAsia="zh-CN"/>
+        </w:rPr>
+        <w:t>类似</w:t>
+      </w:r>
+      <w:r>
+        <w:rPr>
+          <w:rFonts w:ascii="Times" w:hAnsi="Times" w:cs="Times"/>
+          <w:lang w:eastAsia="zh-CN"/>
+        </w:rPr>
+        <w:t>。</w:t>
+      </w:r>
+      <w:r>
+        <w:rPr>
+          <w:rFonts w:ascii="Times" w:hAnsi="Times" w:cs="Times"/>
+          <w:lang w:eastAsia="zh-CN"/>
+        </w:rPr>
+        <w:t>解释器的</w:t>
+      </w:r>
+      <w:r>
+        <w:rPr>
+          <w:rFonts w:ascii="Times" w:hAnsi="Times" w:cs="Times"/>
+          <w:lang w:eastAsia="zh-CN"/>
+        </w:rPr>
+        <w:t>输出</w:t>
+      </w:r>
+      <w:r>
+        <w:rPr>
+          <w:rFonts w:ascii="Times" w:hAnsi="Times" w:cs="Times" w:hint="eastAsia"/>
+          <w:lang w:eastAsia="zh-CN"/>
+        </w:rPr>
+        <w:t>可以视为</w:t>
+      </w:r>
+      <w:r>
+        <w:rPr>
+          <w:rFonts w:ascii="Times" w:hAnsi="Times" w:cs="Times"/>
+          <w:lang w:eastAsia="zh-CN"/>
+        </w:rPr>
+        <w:t>一个无环有向图</w:t>
+      </w:r>
+      <w:r>
+        <w:rPr>
+          <w:rFonts w:ascii="Times" w:hAnsi="Times" w:cs="Times"/>
+          <w:lang w:eastAsia="zh-CN"/>
+        </w:rPr>
+        <w:t>，</w:t>
+      </w:r>
+      <w:r>
+        <w:rPr>
+          <w:rFonts w:ascii="Times" w:hAnsi="Times" w:cs="Times"/>
+          <w:lang w:eastAsia="zh-CN"/>
+        </w:rPr>
+        <w:t>其中的</w:t>
+      </w:r>
+      <w:r>
+        <w:rPr>
+          <w:rFonts w:ascii="Times" w:hAnsi="Times" w:cs="Times" w:hint="eastAsia"/>
+          <w:lang w:eastAsia="zh-CN"/>
+        </w:rPr>
+        <w:t>节点</w:t>
+      </w:r>
+      <w:r>
+        <w:rPr>
+          <w:rFonts w:ascii="Times" w:hAnsi="Times" w:cs="Times"/>
+          <w:lang w:eastAsia="zh-CN"/>
+        </w:rPr>
+        <w:t>是基本块或者</w:t>
+      </w:r>
+      <w:r>
+        <w:rPr>
+          <w:rFonts w:ascii="Times" w:hAnsi="Times" w:cs="Times" w:hint="eastAsia"/>
+          <w:lang w:eastAsia="zh-CN"/>
+        </w:rPr>
+        <w:t>标准</w:t>
+      </w:r>
+      <w:r>
+        <w:rPr>
+          <w:rFonts w:ascii="Times" w:hAnsi="Times" w:cs="Times"/>
+          <w:lang w:eastAsia="zh-CN"/>
+        </w:rPr>
+        <w:t>ROP</w:t>
+      </w:r>
+      <w:r>
+        <w:rPr>
+          <w:rFonts w:ascii="Times" w:hAnsi="Times" w:cs="Times"/>
+          <w:lang w:eastAsia="zh-CN"/>
+        </w:rPr>
+        <w:t>，</w:t>
+      </w:r>
+      <w:r>
+        <w:rPr>
+          <w:rFonts w:ascii="Times" w:hAnsi="Times" w:cs="Times" w:hint="eastAsia"/>
+          <w:lang w:eastAsia="zh-CN"/>
+        </w:rPr>
+        <w:t>代表</w:t>
+      </w:r>
+      <w:r>
+        <w:rPr>
+          <w:rFonts w:ascii="Times" w:hAnsi="Times" w:cs="Times" w:hint="eastAsia"/>
+          <w:lang w:eastAsia="zh-CN"/>
+        </w:rPr>
+        <w:t>数据流</w:t>
+      </w:r>
+      <w:r>
+        <w:rPr>
+          <w:rFonts w:ascii="Times" w:hAnsi="Times" w:cs="Times"/>
+          <w:lang w:eastAsia="zh-CN"/>
+        </w:rPr>
+        <w:t>依赖</w:t>
+      </w:r>
+      <w:r>
+        <w:rPr>
+          <w:rFonts w:ascii="Times" w:hAnsi="Times" w:cs="Times"/>
+          <w:lang w:eastAsia="zh-CN"/>
+        </w:rPr>
+        <w:t>。</w:t>
+      </w:r>
+      <w:r>
+        <w:rPr>
+          <w:rFonts w:ascii="Times" w:hAnsi="Times" w:cs="Times"/>
+          <w:lang w:eastAsia="zh-CN"/>
+        </w:rPr>
+        <w:t>优化器</w:t>
+      </w:r>
+      <w:r>
+        <w:rPr>
+          <w:rFonts w:ascii="Times" w:hAnsi="Times" w:cs="Times"/>
+          <w:lang w:eastAsia="zh-CN"/>
+        </w:rPr>
+        <w:t>负责</w:t>
+      </w:r>
+      <w:r>
+        <w:rPr>
+          <w:rFonts w:ascii="Times" w:hAnsi="Times" w:cs="Times"/>
+          <w:lang w:eastAsia="zh-CN"/>
+        </w:rPr>
+        <w:t>产生一个</w:t>
+      </w:r>
+      <w:r>
+        <w:rPr>
+          <w:rFonts w:ascii="Times" w:hAnsi="Times" w:cs="Times"/>
+          <w:lang w:eastAsia="zh-CN"/>
+        </w:rPr>
+        <w:t>“</w:t>
+      </w:r>
+      <w:r>
+        <w:rPr>
+          <w:rFonts w:ascii="Times" w:hAnsi="Times" w:cs="Times"/>
+          <w:lang w:eastAsia="zh-CN"/>
+        </w:rPr>
+        <w:t>物理计划</w:t>
+      </w:r>
+      <w:r>
+        <w:rPr>
+          <w:rFonts w:ascii="Times" w:hAnsi="Times" w:cs="Times"/>
+          <w:lang w:eastAsia="zh-CN"/>
+        </w:rPr>
+        <w:t>”</w:t>
+      </w:r>
+      <w:r>
+        <w:rPr>
+          <w:rFonts w:ascii="Times" w:hAnsi="Times" w:cs="Times"/>
+          <w:lang w:eastAsia="zh-CN"/>
+        </w:rPr>
+        <w:t>。</w:t>
+      </w:r>
+      <w:r>
+        <w:rPr>
+          <w:rFonts w:ascii="Times" w:hAnsi="Times" w:cs="Times"/>
+          <w:lang w:eastAsia="zh-CN"/>
+        </w:rPr>
+        <w:t>这个计划定义了</w:t>
+      </w:r>
+      <w:r>
+        <w:rPr>
+          <w:rFonts w:ascii="Times" w:hAnsi="Times" w:cs="Times"/>
+          <w:lang w:eastAsia="zh-CN"/>
+        </w:rPr>
+        <w:t>每个基本块</w:t>
+      </w:r>
+      <w:r>
+        <w:rPr>
+          <w:rFonts w:ascii="Times" w:hAnsi="Times" w:cs="Times"/>
+          <w:lang w:eastAsia="zh-CN"/>
+        </w:rPr>
+        <w:t>要用到的何种算法和</w:t>
+      </w:r>
+      <w:r>
+        <w:rPr>
+          <w:rFonts w:ascii="Times" w:hAnsi="Times" w:cs="Times"/>
+          <w:lang w:eastAsia="zh-CN"/>
+        </w:rPr>
+        <w:t>优化策略</w:t>
+      </w:r>
+      <w:r>
+        <w:rPr>
+          <w:rFonts w:ascii="Times" w:hAnsi="Times" w:cs="Times"/>
+          <w:lang w:eastAsia="zh-CN"/>
+        </w:rPr>
+        <w:t>，</w:t>
+      </w:r>
+      <w:r>
+        <w:rPr>
+          <w:rFonts w:ascii="Times" w:hAnsi="Times" w:cs="Times"/>
+          <w:lang w:eastAsia="zh-CN"/>
+        </w:rPr>
+        <w:t>相关的</w:t>
+      </w:r>
+      <w:r>
+        <w:rPr>
+          <w:rFonts w:ascii="Times" w:hAnsi="Times" w:cs="Times"/>
+          <w:lang w:eastAsia="zh-CN"/>
+        </w:rPr>
+        <w:t>决定</w:t>
+      </w:r>
+      <w:r>
+        <w:rPr>
+          <w:rFonts w:ascii="Times" w:hAnsi="Times" w:cs="Times"/>
+          <w:lang w:eastAsia="zh-CN"/>
+        </w:rPr>
+        <w:t>会在</w:t>
+      </w:r>
+      <w:r>
+        <w:rPr>
+          <w:rFonts w:ascii="Times" w:hAnsi="Times" w:cs="Times"/>
+          <w:lang w:eastAsia="zh-CN"/>
+        </w:rPr>
+        <w:t>3.1</w:t>
+      </w:r>
+      <w:r>
+        <w:rPr>
+          <w:rFonts w:ascii="Times" w:hAnsi="Times" w:cs="Times"/>
+          <w:lang w:eastAsia="zh-CN"/>
+        </w:rPr>
+        <w:t>和</w:t>
+      </w:r>
+      <w:r>
+        <w:rPr>
+          <w:rFonts w:ascii="Times" w:hAnsi="Times" w:cs="Times"/>
+          <w:lang w:eastAsia="zh-CN"/>
+        </w:rPr>
+        <w:t>3.2</w:t>
+      </w:r>
+      <w:r>
+        <w:rPr>
+          <w:rFonts w:ascii="Times" w:hAnsi="Times" w:cs="Times"/>
+          <w:lang w:eastAsia="zh-CN"/>
+        </w:rPr>
+        <w:t>节中</w:t>
+      </w:r>
+      <w:r>
+        <w:rPr>
+          <w:rFonts w:ascii="Times" w:hAnsi="Times" w:cs="Times" w:hint="eastAsia"/>
+          <w:lang w:eastAsia="zh-CN"/>
+        </w:rPr>
+        <w:t>阐述</w:t>
+      </w:r>
+      <w:r>
+        <w:rPr>
+          <w:rFonts w:ascii="Times" w:hAnsi="Times" w:cs="Times"/>
+          <w:lang w:eastAsia="zh-CN"/>
+        </w:rPr>
+        <w:t>。</w:t>
+      </w:r>
+      <w:r>
+        <w:rPr>
+          <w:rFonts w:ascii="Times" w:hAnsi="Times" w:cs="Times"/>
+          <w:lang w:eastAsia="zh-CN"/>
+        </w:rPr>
+        <w:t>这个优化器</w:t>
+      </w:r>
+      <w:r>
+        <w:rPr>
+          <w:rFonts w:ascii="Times" w:hAnsi="Times" w:cs="Times"/>
+          <w:lang w:eastAsia="zh-CN"/>
+        </w:rPr>
+        <w:t>可能</w:t>
+      </w:r>
+      <w:r>
+        <w:rPr>
+          <w:rFonts w:ascii="Times" w:hAnsi="Times" w:cs="Times"/>
+          <w:lang w:eastAsia="zh-CN"/>
+        </w:rPr>
+        <w:t>也会</w:t>
+      </w:r>
+      <w:r>
+        <w:rPr>
+          <w:rFonts w:ascii="Times" w:hAnsi="Times" w:cs="Times"/>
+          <w:lang w:eastAsia="zh-CN"/>
+        </w:rPr>
+        <w:t>合并</w:t>
+      </w:r>
+      <w:r>
+        <w:rPr>
+          <w:rFonts w:ascii="Times" w:hAnsi="Times" w:cs="Times"/>
+          <w:lang w:eastAsia="zh-CN"/>
+        </w:rPr>
+        <w:t>基本块，</w:t>
+      </w:r>
+      <w:r>
+        <w:rPr>
+          <w:rFonts w:ascii="Times" w:hAnsi="Times" w:cs="Times"/>
+          <w:lang w:eastAsia="zh-CN"/>
+        </w:rPr>
+        <w:t>我们把它叫做</w:t>
+      </w:r>
+      <w:r>
+        <w:rPr>
+          <w:rFonts w:ascii="Times" w:hAnsi="Times" w:cs="Times" w:hint="eastAsia"/>
+          <w:lang w:eastAsia="zh-CN"/>
+        </w:rPr>
+        <w:t>多块优化</w:t>
+      </w:r>
+      <w:r>
+        <w:rPr>
+          <w:rFonts w:ascii="Times" w:hAnsi="Times" w:cs="Times"/>
+          <w:lang w:eastAsia="zh-CN"/>
+        </w:rPr>
+        <w:t>，</w:t>
+      </w:r>
+      <w:r>
+        <w:rPr>
+          <w:rFonts w:ascii="Times" w:hAnsi="Times" w:cs="Times"/>
+          <w:lang w:eastAsia="zh-CN"/>
+        </w:rPr>
+        <w:t>这将会在</w:t>
+      </w:r>
+      <w:r>
+        <w:rPr>
+          <w:rFonts w:ascii="Times" w:hAnsi="Times" w:cs="Times"/>
+          <w:lang w:eastAsia="zh-CN"/>
+        </w:rPr>
+        <w:t>3.4</w:t>
+      </w:r>
+      <w:r>
+        <w:rPr>
+          <w:rFonts w:ascii="Times" w:hAnsi="Times" w:cs="Times" w:hint="eastAsia"/>
+          <w:lang w:eastAsia="zh-CN"/>
+        </w:rPr>
+        <w:t>节</w:t>
+      </w:r>
+      <w:r>
+        <w:rPr>
+          <w:rFonts w:ascii="Times" w:hAnsi="Times" w:cs="Times"/>
+          <w:lang w:eastAsia="zh-CN"/>
+        </w:rPr>
+        <w:t>中阐述。</w:t>
+      </w:r>
+      <w:r>
+        <w:rPr>
+          <w:rFonts w:ascii="Times" w:hAnsi="Times" w:cs="Times"/>
+          <w:lang w:eastAsia="zh-CN"/>
+        </w:rPr>
+        <w:t>最后</w:t>
+      </w:r>
+      <w:r>
+        <w:rPr>
+          <w:rFonts w:ascii="Times" w:hAnsi="Times" w:cs="Times"/>
+          <w:lang w:eastAsia="zh-CN"/>
+        </w:rPr>
+        <w:t>，</w:t>
+      </w:r>
+      <w:r>
+        <w:rPr>
+          <w:rFonts w:ascii="Times" w:hAnsi="Times" w:cs="Times"/>
+          <w:lang w:eastAsia="zh-CN"/>
+        </w:rPr>
+        <w:t>将会有一个</w:t>
+      </w:r>
+      <w:r>
+        <w:rPr>
+          <w:rFonts w:ascii="Times" w:hAnsi="Times" w:cs="Times" w:hint="eastAsia"/>
+          <w:lang w:eastAsia="zh-CN"/>
+        </w:rPr>
+        <w:t>管理</w:t>
+      </w:r>
+      <w:r>
+        <w:rPr>
+          <w:rFonts w:ascii="Times" w:hAnsi="Times" w:cs="Times"/>
+          <w:lang w:eastAsia="zh-CN"/>
+        </w:rPr>
+        <w:t>REL</w:t>
+      </w:r>
+      <w:r>
+        <w:rPr>
+          <w:rFonts w:ascii="Times" w:hAnsi="Times" w:cs="Times"/>
+          <w:lang w:eastAsia="zh-CN"/>
+        </w:rPr>
+        <w:t>和</w:t>
+      </w:r>
+      <w:r>
+        <w:rPr>
+          <w:rFonts w:ascii="Times" w:hAnsi="Times" w:cs="Times"/>
+          <w:lang w:eastAsia="zh-CN"/>
+        </w:rPr>
+        <w:t>请求</w:t>
+      </w:r>
+      <w:r>
+        <w:rPr>
+          <w:rFonts w:ascii="Times" w:hAnsi="Times" w:cs="Times" w:hint="eastAsia"/>
+          <w:lang w:eastAsia="zh-CN"/>
+        </w:rPr>
+        <w:t>并发</w:t>
+      </w:r>
+      <w:r>
+        <w:rPr>
+          <w:rFonts w:ascii="Times" w:hAnsi="Times" w:cs="Times"/>
+          <w:lang w:eastAsia="zh-CN"/>
+        </w:rPr>
+        <w:t>问题的</w:t>
+      </w:r>
+      <w:r>
+        <w:rPr>
+          <w:rFonts w:ascii="Times" w:hAnsi="Times" w:cs="Times"/>
+          <w:lang w:eastAsia="zh-CN"/>
+        </w:rPr>
+        <w:t>标准</w:t>
+      </w:r>
+      <w:r>
+        <w:rPr>
+          <w:rFonts w:ascii="Times" w:hAnsi="Times" w:cs="Times"/>
+          <w:lang w:eastAsia="zh-CN"/>
+        </w:rPr>
+        <w:t>执行器</w:t>
+      </w:r>
+      <w:r>
+        <w:rPr>
+          <w:rFonts w:ascii="Times" w:hAnsi="Times" w:cs="Times"/>
+          <w:lang w:eastAsia="zh-CN"/>
+        </w:rPr>
+        <w:t>。</w:t>
       </w:r>
     </w:p>
     <w:p>
@@ -16089,6 +16648,8 @@
           <w:rFonts w:ascii="Times" w:hAnsi="Times" w:cs="Times"/>
         </w:rPr>
       </w:pPr>
+      <w:bookmarkStart w:id="0" w:name="_GoBack"/>
+      <w:bookmarkEnd w:id="0"/>
       <w:r>
         <w:rPr>
           <w:rFonts w:ascii="Times" w:hAnsi="Times" w:cs="Times"/>
@@ -16381,14 +16942,7 @@
         <w:rPr>
           <w:rFonts w:ascii="Times" w:hAnsi="Times" w:cs="Times"/>
         </w:rPr>
-        <w:t xml:space="preserve">(1) Error tolerance depends on the analyst and task. For intuition, we think of different types of </w:t>
-      </w:r>
-      <w:r>
-        <w:rPr>
-          <w:rFonts w:ascii="Times" w:hAnsi="Times" w:cs="Times"/>
-        </w:rPr>
-        <w:lastRenderedPageBreak/>
-        <w:t>error tolerances, with two extremes: error tolerant ǫ = 0.5 and high quality ǫ = 10</w:t>
+        <w:t>(1) Error tolerance depends on the analyst and task. For intuition, we think of different types of error tolerances, with two extremes: error tolerant ǫ = 0.5 and high quality ǫ = 10</w:t>
       </w:r>
       <w:r>
         <w:rPr>
@@ -16433,7 +16987,14 @@
         <w:rPr>
           <w:rFonts w:ascii="Times" w:hAnsi="Times" w:cs="Times"/>
         </w:rPr>
-        <w:t xml:space="preserve">(2) Sophistication of the feature selection task, namely the loss function (linear or not), the number of feature sets or rows selected, and their degree of overlap. In Figure 6, we set the number of features as {10, 100, 161} and the number of tasks in each block as {1, 10, 20, 50}. </w:t>
+        <w:t xml:space="preserve">(2) Sophistication of the feature selection task, namely the loss function (linear or not), the </w:t>
+      </w:r>
+      <w:r>
+        <w:rPr>
+          <w:rFonts w:ascii="Times" w:hAnsi="Times" w:cs="Times"/>
+        </w:rPr>
+        <w:lastRenderedPageBreak/>
+        <w:t xml:space="preserve">number of feature sets or rows selected, and their degree of overlap. In Figure 6, we set the number of features as {10, 100, 161} and the number of tasks in each block as {1, 10, 20, 50}. </w:t>
       </w:r>
     </w:p>
     <w:p>
@@ -16948,7 +17509,6 @@
         <w:rPr>
           <w:rFonts w:ascii="Times" w:hAnsi="Times" w:cs="Times"/>
         </w:rPr>
-        <w:lastRenderedPageBreak/>
         <w:t>general case in the next subsection. Our basic block can be simplified to B = (A, b, F</w:t>
       </w:r>
       <w:r>
@@ -17172,6 +17732,7 @@
         <w:rPr>
           <w:rFonts w:ascii="Times" w:hAnsi="Times" w:cs="Times"/>
         </w:rPr>
+        <w:lastRenderedPageBreak/>
         <w:t xml:space="preserve">Our goal is to compile the basic block into a set of ROPs. We explain the optimizations that we identify below. </w:t>
       </w:r>
     </w:p>
@@ -17677,6 +18238,7 @@
         <w:rPr>
           <w:rFonts w:ascii="Times" w:hAnsi="Times" w:cs="Times"/>
         </w:rPr>
+        <w:lastRenderedPageBreak/>
         <w:t xml:space="preserve">Subsampling is a popular method to cope with large data and long runtimes. This optimization saves time simply be- </w:t>
       </w:r>
       <w:proofErr w:type="gramStart"/>
@@ -17808,7 +18370,6 @@
           <w:sz w:val="30"/>
           <w:szCs w:val="30"/>
         </w:rPr>
-        <w:lastRenderedPageBreak/>
         <w:t xml:space="preserve">Naïve Sampling. </w:t>
       </w:r>
       <w:r>

</xml_diff>

<commit_message>
allow termination criteria via a
</commit_message>
<xml_diff>
--- a/SIGMOD_2014_Materialization optimizations for feature selection workloads _王韬懿1120132046.docx
+++ b/SIGMOD_2014_Materialization optimizations for feature selection workloads _王韬懿1120132046.docx
@@ -190,6 +190,7 @@
           <w:lang w:eastAsia="zh-CN"/>
         </w:rPr>
       </w:pPr>
+      <w:proofErr w:type="spellStart"/>
       <w:r>
         <w:rPr>
           <w:rFonts w:ascii="Times" w:hAnsi="Times" w:cs="Times"/>
@@ -198,6 +199,7 @@
         </w:rPr>
         <w:t>摘要</w:t>
       </w:r>
+      <w:proofErr w:type="spellEnd"/>
     </w:p>
     <w:p>
       <w:pPr>
@@ -16643,55 +16645,20 @@
         <w:autoSpaceDE w:val="0"/>
         <w:autoSpaceDN w:val="0"/>
         <w:adjustRightInd w:val="0"/>
-        <w:spacing w:after="240" w:line="180" w:lineRule="atLeast"/>
-        <w:rPr>
-          <w:rFonts w:ascii="Times" w:hAnsi="Times" w:cs="Times"/>
+        <w:spacing w:after="240" w:line="360" w:lineRule="atLeast"/>
+        <w:rPr>
+          <w:rFonts w:ascii="Times" w:hAnsi="Times" w:cs="Times"/>
+          <w:lang w:eastAsia="zh-CN"/>
         </w:rPr>
       </w:pPr>
-      <w:bookmarkStart w:id="0" w:name="_GoBack"/>
-      <w:bookmarkEnd w:id="0"/>
-      <w:r>
-        <w:rPr>
-          <w:rFonts w:ascii="Times" w:hAnsi="Times" w:cs="Times"/>
-          <w:position w:val="10"/>
-          <w:sz w:val="16"/>
-          <w:szCs w:val="16"/>
-        </w:rPr>
-        <w:t>5</w:t>
-      </w:r>
-      <w:r>
-        <w:rPr>
-          <w:rFonts w:ascii="Times" w:hAnsi="Times" w:cs="Times"/>
-        </w:rPr>
-        <w:t xml:space="preserve">We allow termination criteria via a user-defined function or the number of iterations. The latter simplifies reuse </w:t>
-      </w:r>
-      <w:proofErr w:type="spellStart"/>
-      <w:r>
-        <w:rPr>
-          <w:rFonts w:ascii="Times" w:hAnsi="Times" w:cs="Times"/>
-        </w:rPr>
-        <w:t>cal</w:t>
-      </w:r>
-      <w:proofErr w:type="spellEnd"/>
-      <w:r>
-        <w:rPr>
-          <w:rFonts w:ascii="Times" w:hAnsi="Times" w:cs="Times"/>
-        </w:rPr>
-        <w:t xml:space="preserve">- </w:t>
-      </w:r>
-      <w:proofErr w:type="spellStart"/>
-      <w:r>
-        <w:rPr>
-          <w:rFonts w:ascii="Times" w:hAnsi="Times" w:cs="Times"/>
-        </w:rPr>
-        <w:t>culations</w:t>
-      </w:r>
-      <w:proofErr w:type="spellEnd"/>
-      <w:r>
-        <w:rPr>
-          <w:rFonts w:ascii="Times" w:hAnsi="Times" w:cs="Times"/>
-        </w:rPr>
-        <w:t xml:space="preserve"> in Section 3, while arbitrary code is difficult to analyze (we must resort to heuristics to estimate reuse). We present the latter as the termination criterion to simplify the discussion and as it brings out interesting tradeoffs. </w:t>
+      <w:r>
+        <w:rPr>
+          <w:rFonts w:ascii="Times" w:hAnsi="Times" w:cs="Times"/>
+          <w:lang w:eastAsia="zh-CN"/>
+        </w:rPr>
+        <w:pict w14:anchorId="34AB82A4">
+          <v:rect id="_x0000_i1025" style="width:187.2pt;height:1.5pt" o:hrpct="400" o:hrstd="t" o:hr="t" fillcolor="#aaa" stroked="f"/>
+        </w:pict>
       </w:r>
     </w:p>
     <w:p>
@@ -16700,7 +16667,7 @@
         <w:autoSpaceDE w:val="0"/>
         <w:autoSpaceDN w:val="0"/>
         <w:adjustRightInd w:val="0"/>
-        <w:spacing w:line="280" w:lineRule="atLeast"/>
+        <w:spacing w:after="240" w:line="180" w:lineRule="atLeast"/>
         <w:rPr>
           <w:rFonts w:ascii="Times" w:hAnsi="Times" w:cs="Times"/>
         </w:rPr>
@@ -16708,134 +16675,243 @@
       <w:r>
         <w:rPr>
           <w:rFonts w:ascii="Times" w:hAnsi="Times" w:cs="Times"/>
-          <w:noProof/>
-        </w:rPr>
-        <w:drawing>
-          <wp:inline distT="0" distB="0" distL="0" distR="0" wp14:anchorId="3268DD86" wp14:editId="027D5626">
-            <wp:extent cx="965200" cy="12700"/>
-            <wp:effectExtent l="0" t="0" r="0" b="12700"/>
-            <wp:docPr id="106" name="Picture 106"/>
-            <wp:cNvGraphicFramePr>
-              <a:graphicFrameLocks xmlns:a="http://schemas.openxmlformats.org/drawingml/2006/main" noChangeAspect="1"/>
-            </wp:cNvGraphicFramePr>
-            <a:graphic xmlns:a="http://schemas.openxmlformats.org/drawingml/2006/main">
-              <a:graphicData uri="http://schemas.openxmlformats.org/drawingml/2006/picture">
-                <pic:pic xmlns:pic="http://schemas.openxmlformats.org/drawingml/2006/picture">
-                  <pic:nvPicPr>
-                    <pic:cNvPr id="0" name="Picture 30"/>
-                    <pic:cNvPicPr>
-                      <a:picLocks noChangeAspect="1" noChangeArrowheads="1"/>
-                    </pic:cNvPicPr>
-                  </pic:nvPicPr>
-                  <pic:blipFill>
-                    <a:blip r:embed="rId12">
-                      <a:extLst>
-                        <a:ext uri="{28A0092B-C50C-407E-A947-70E740481C1C}">
-                          <a14:useLocalDpi xmlns:a14="http://schemas.microsoft.com/office/drawing/2010/main" val="0"/>
-                        </a:ext>
-                      </a:extLst>
-                    </a:blip>
-                    <a:srcRect/>
-                    <a:stretch>
-                      <a:fillRect/>
-                    </a:stretch>
-                  </pic:blipFill>
-                  <pic:spPr bwMode="auto">
-                    <a:xfrm>
-                      <a:off x="0" y="0"/>
-                      <a:ext cx="965200" cy="12700"/>
-                    </a:xfrm>
-                    <a:prstGeom prst="rect">
-                      <a:avLst/>
-                    </a:prstGeom>
-                    <a:noFill/>
-                    <a:ln>
-                      <a:noFill/>
-                    </a:ln>
-                  </pic:spPr>
-                </pic:pic>
-              </a:graphicData>
-            </a:graphic>
-          </wp:inline>
-        </w:drawing>
-      </w:r>
+          <w:position w:val="10"/>
+          <w:sz w:val="16"/>
+          <w:szCs w:val="16"/>
+        </w:rPr>
+        <w:t>5</w:t>
+      </w:r>
+      <w:r>
+        <w:rPr>
+          <w:rFonts w:ascii="Times" w:hAnsi="Times" w:cs="Times"/>
+          <w:lang w:eastAsia="zh-CN"/>
+        </w:rPr>
+        <w:t>我们</w:t>
+      </w:r>
+      <w:r>
+        <w:rPr>
+          <w:rFonts w:ascii="Times" w:hAnsi="Times" w:cs="Times"/>
+          <w:lang w:eastAsia="zh-CN"/>
+        </w:rPr>
+        <w:t>通过一个</w:t>
+      </w:r>
+      <w:r>
+        <w:rPr>
+          <w:rFonts w:ascii="Times" w:hAnsi="Times" w:cs="Times"/>
+          <w:lang w:eastAsia="zh-CN"/>
+        </w:rPr>
+        <w:t>用户自定义函数</w:t>
+      </w:r>
+      <w:r>
+        <w:rPr>
+          <w:rFonts w:ascii="Times" w:hAnsi="Times" w:cs="Times"/>
+          <w:lang w:eastAsia="zh-CN"/>
+        </w:rPr>
+        <w:t>或者</w:t>
+      </w:r>
+      <w:r>
+        <w:rPr>
+          <w:rFonts w:ascii="Times" w:hAnsi="Times" w:cs="Times"/>
+          <w:lang w:eastAsia="zh-CN"/>
+        </w:rPr>
+        <w:t>循环次数</w:t>
+      </w:r>
+      <w:r>
+        <w:rPr>
+          <w:rFonts w:ascii="Times" w:hAnsi="Times" w:cs="Times"/>
+          <w:lang w:eastAsia="zh-CN"/>
+        </w:rPr>
+        <w:t>允许</w:t>
+      </w:r>
+      <w:r>
+        <w:rPr>
+          <w:rFonts w:ascii="Times" w:hAnsi="Times" w:cs="Times" w:hint="eastAsia"/>
+          <w:lang w:eastAsia="zh-CN"/>
+        </w:rPr>
+        <w:t>终止标准</w:t>
+      </w:r>
+      <w:r>
+        <w:rPr>
+          <w:rFonts w:ascii="Times" w:hAnsi="Times" w:cs="Times"/>
+          <w:lang w:eastAsia="zh-CN"/>
+        </w:rPr>
+        <w:t>。</w:t>
+      </w:r>
+      <w:r>
+        <w:rPr>
+          <w:rFonts w:ascii="Times" w:hAnsi="Times" w:cs="Times"/>
+          <w:lang w:eastAsia="zh-CN"/>
+        </w:rPr>
+        <w:t>后者简化了</w:t>
+      </w:r>
+      <w:r>
+        <w:rPr>
+          <w:rFonts w:ascii="Times" w:hAnsi="Times" w:cs="Times"/>
+          <w:lang w:eastAsia="zh-CN"/>
+        </w:rPr>
+        <w:t>第三节</w:t>
+      </w:r>
+      <w:r>
+        <w:rPr>
+          <w:rFonts w:ascii="Times" w:hAnsi="Times" w:cs="Times"/>
+          <w:lang w:eastAsia="zh-CN"/>
+        </w:rPr>
+        <w:t>中的</w:t>
+      </w:r>
+      <w:r>
+        <w:rPr>
+          <w:rFonts w:ascii="Times" w:hAnsi="Times" w:cs="Times"/>
+          <w:lang w:eastAsia="zh-CN"/>
+        </w:rPr>
+        <w:t>重用</w:t>
+      </w:r>
+      <w:r>
+        <w:rPr>
+          <w:rFonts w:ascii="Times" w:hAnsi="Times" w:cs="Times"/>
+          <w:lang w:eastAsia="zh-CN"/>
+        </w:rPr>
+        <w:t>计算</w:t>
+      </w:r>
+      <w:r>
+        <w:rPr>
+          <w:rFonts w:ascii="Times" w:hAnsi="Times" w:cs="Times"/>
+          <w:lang w:eastAsia="zh-CN"/>
+        </w:rPr>
+        <w:t>，</w:t>
+      </w:r>
+      <w:r>
+        <w:rPr>
+          <w:rFonts w:ascii="Times" w:hAnsi="Times" w:cs="Times"/>
+          <w:lang w:eastAsia="zh-CN"/>
+        </w:rPr>
+        <w:t>虽然任意代码</w:t>
+      </w:r>
+      <w:r>
+        <w:rPr>
+          <w:rFonts w:ascii="Times" w:hAnsi="Times" w:cs="Times"/>
+          <w:lang w:eastAsia="zh-CN"/>
+        </w:rPr>
+        <w:t>很难分析</w:t>
+      </w:r>
+      <w:r>
+        <w:rPr>
+          <w:rFonts w:ascii="Times" w:hAnsi="Times" w:cs="Times"/>
+          <w:lang w:eastAsia="zh-CN"/>
+        </w:rPr>
+        <w:t>(</w:t>
+      </w:r>
+      <w:r>
+        <w:rPr>
+          <w:rFonts w:ascii="Times" w:hAnsi="Times" w:cs="Times"/>
+          <w:lang w:eastAsia="zh-CN"/>
+        </w:rPr>
+        <w:t>我们</w:t>
+      </w:r>
+      <w:r>
+        <w:rPr>
+          <w:rFonts w:ascii="Times" w:hAnsi="Times" w:cs="Times"/>
+          <w:lang w:eastAsia="zh-CN"/>
+        </w:rPr>
+        <w:t>为了</w:t>
+      </w:r>
+      <w:r>
+        <w:rPr>
+          <w:rFonts w:ascii="Times" w:hAnsi="Times" w:cs="Times" w:hint="eastAsia"/>
+          <w:lang w:eastAsia="zh-CN"/>
+        </w:rPr>
+        <w:t>估计</w:t>
+      </w:r>
+      <w:r>
+        <w:rPr>
+          <w:rFonts w:ascii="Times" w:hAnsi="Times" w:cs="Times"/>
+          <w:lang w:eastAsia="zh-CN"/>
+        </w:rPr>
+        <w:t>重用</w:t>
+      </w:r>
+      <w:r>
+        <w:rPr>
+          <w:rFonts w:ascii="Times" w:hAnsi="Times" w:cs="Times"/>
+          <w:lang w:eastAsia="zh-CN"/>
+        </w:rPr>
+        <w:t>必须</w:t>
+      </w:r>
+      <w:r>
+        <w:rPr>
+          <w:rFonts w:ascii="Times" w:hAnsi="Times" w:cs="Times"/>
+          <w:lang w:eastAsia="zh-CN"/>
+        </w:rPr>
+        <w:t>对启发式重新排序</w:t>
+      </w:r>
+      <w:r>
+        <w:rPr>
+          <w:rFonts w:ascii="Times" w:hAnsi="Times" w:cs="Times"/>
+          <w:lang w:eastAsia="zh-CN"/>
+        </w:rPr>
+        <w:t>)</w:t>
+      </w:r>
+      <w:r>
+        <w:rPr>
+          <w:rFonts w:ascii="Times" w:hAnsi="Times" w:cs="Times"/>
+          <w:lang w:eastAsia="zh-CN"/>
+        </w:rPr>
+        <w:t>。</w:t>
+      </w:r>
+      <w:r>
+        <w:rPr>
+          <w:rFonts w:ascii="Times" w:hAnsi="Times" w:cs="Times"/>
+          <w:lang w:eastAsia="zh-CN"/>
+        </w:rPr>
+        <w:t>我们</w:t>
+      </w:r>
+      <w:r>
+        <w:rPr>
+          <w:rFonts w:ascii="Times" w:hAnsi="Times" w:cs="Times"/>
+          <w:lang w:eastAsia="zh-CN"/>
+        </w:rPr>
+        <w:t>将后者</w:t>
+      </w:r>
+      <w:r>
+        <w:rPr>
+          <w:rFonts w:ascii="Times" w:hAnsi="Times" w:cs="Times" w:hint="eastAsia"/>
+          <w:lang w:eastAsia="zh-CN"/>
+        </w:rPr>
+        <w:t>作为</w:t>
+      </w:r>
+      <w:r>
+        <w:rPr>
+          <w:rFonts w:ascii="Times" w:hAnsi="Times" w:cs="Times"/>
+          <w:lang w:eastAsia="zh-CN"/>
+        </w:rPr>
+        <w:t>终止</w:t>
+      </w:r>
+      <w:r>
+        <w:rPr>
+          <w:rFonts w:ascii="Times" w:hAnsi="Times" w:cs="Times"/>
+          <w:lang w:eastAsia="zh-CN"/>
+        </w:rPr>
+        <w:t>标准</w:t>
+      </w:r>
+      <w:r>
+        <w:rPr>
+          <w:rFonts w:ascii="Times" w:hAnsi="Times" w:cs="Times"/>
+          <w:lang w:eastAsia="zh-CN"/>
+        </w:rPr>
+        <w:t>来简化讨论</w:t>
+      </w:r>
+      <w:r>
+        <w:rPr>
+          <w:rFonts w:ascii="Times" w:hAnsi="Times" w:cs="Times"/>
+          <w:lang w:eastAsia="zh-CN"/>
+        </w:rPr>
+        <w:t>。</w:t>
+      </w:r>
+      <w:bookmarkStart w:id="0" w:name="_GoBack"/>
+      <w:bookmarkEnd w:id="0"/>
       <w:r>
         <w:rPr>
           <w:rFonts w:ascii="Times" w:hAnsi="Times" w:cs="Times"/>
         </w:rPr>
         <w:t xml:space="preserve"> </w:t>
-      </w:r>
-      <w:r>
-        <w:rPr>
-          <w:rFonts w:ascii="Times" w:hAnsi="Times" w:cs="Times"/>
-          <w:noProof/>
-        </w:rPr>
-        <w:drawing>
-          <wp:inline distT="0" distB="0" distL="0" distR="0" wp14:anchorId="7C0731D2" wp14:editId="51CB4528">
-            <wp:extent cx="965200" cy="12700"/>
-            <wp:effectExtent l="0" t="0" r="0" b="12700"/>
-            <wp:docPr id="105" name="Picture 105"/>
-            <wp:cNvGraphicFramePr>
-              <a:graphicFrameLocks xmlns:a="http://schemas.openxmlformats.org/drawingml/2006/main" noChangeAspect="1"/>
-            </wp:cNvGraphicFramePr>
-            <a:graphic xmlns:a="http://schemas.openxmlformats.org/drawingml/2006/main">
-              <a:graphicData uri="http://schemas.openxmlformats.org/drawingml/2006/picture">
-                <pic:pic xmlns:pic="http://schemas.openxmlformats.org/drawingml/2006/picture">
-                  <pic:nvPicPr>
-                    <pic:cNvPr id="0" name="Picture 31"/>
-                    <pic:cNvPicPr>
-                      <a:picLocks noChangeAspect="1" noChangeArrowheads="1"/>
-                    </pic:cNvPicPr>
-                  </pic:nvPicPr>
-                  <pic:blipFill>
-                    <a:blip r:embed="rId12">
-                      <a:extLst>
-                        <a:ext uri="{28A0092B-C50C-407E-A947-70E740481C1C}">
-                          <a14:useLocalDpi xmlns:a14="http://schemas.microsoft.com/office/drawing/2010/main" val="0"/>
-                        </a:ext>
-                      </a:extLst>
-                    </a:blip>
-                    <a:srcRect/>
-                    <a:stretch>
-                      <a:fillRect/>
-                    </a:stretch>
-                  </pic:blipFill>
-                  <pic:spPr bwMode="auto">
-                    <a:xfrm>
-                      <a:off x="0" y="0"/>
-                      <a:ext cx="965200" cy="12700"/>
-                    </a:xfrm>
-                    <a:prstGeom prst="rect">
-                      <a:avLst/>
-                    </a:prstGeom>
-                    <a:noFill/>
-                    <a:ln>
-                      <a:noFill/>
-                    </a:ln>
-                  </pic:spPr>
-                </pic:pic>
-              </a:graphicData>
-            </a:graphic>
-          </wp:inline>
-        </w:drawing>
-      </w:r>
-    </w:p>
-    <w:p>
-      <w:pPr>
-        <w:widowControl w:val="0"/>
-        <w:autoSpaceDE w:val="0"/>
-        <w:autoSpaceDN w:val="0"/>
-        <w:adjustRightInd w:val="0"/>
-        <w:spacing w:after="240" w:line="280" w:lineRule="atLeast"/>
-        <w:rPr>
-          <w:rFonts w:ascii="Times" w:hAnsi="Times" w:cs="Times"/>
-        </w:rPr>
-      </w:pPr>
-      <w:r>
-        <w:rPr>
-          <w:rFonts w:ascii="Times" w:hAnsi="Times" w:cs="Times"/>
-        </w:rPr>
-        <w:t xml:space="preserve">268 </w:t>
       </w:r>
     </w:p>
     <w:p>
@@ -16987,14 +17063,14 @@
         <w:rPr>
           <w:rFonts w:ascii="Times" w:hAnsi="Times" w:cs="Times"/>
         </w:rPr>
-        <w:t xml:space="preserve">(2) Sophistication of the feature selection task, namely the loss function (linear or not), the </w:t>
+        <w:t xml:space="preserve">(2) Sophistication of the feature selection task, namely the loss function (linear or not), the number of feature sets or rows selected, and their degree of overlap. In Figure 6, we set the </w:t>
       </w:r>
       <w:r>
         <w:rPr>
           <w:rFonts w:ascii="Times" w:hAnsi="Times" w:cs="Times"/>
         </w:rPr>
         <w:lastRenderedPageBreak/>
-        <w:t xml:space="preserve">number of feature sets or rows selected, and their degree of overlap. In Figure 6, we set the number of features as {10, 100, 161} and the number of tasks in each block as {1, 10, 20, 50}. </w:t>
+        <w:t xml:space="preserve">number of features as {10, 100, 161} and the number of tasks in each block as {1, 10, 20, 50}. </w:t>
       </w:r>
     </w:p>
     <w:p>
@@ -17732,8 +17808,14 @@
         <w:rPr>
           <w:rFonts w:ascii="Times" w:hAnsi="Times" w:cs="Times"/>
         </w:rPr>
+        <w:t xml:space="preserve">Our goal is to compile the basic block into a set of ROPs. We explain the optimizations that we </w:t>
+      </w:r>
+      <w:r>
+        <w:rPr>
+          <w:rFonts w:ascii="Times" w:hAnsi="Times" w:cs="Times"/>
+        </w:rPr>
         <w:lastRenderedPageBreak/>
-        <w:t xml:space="preserve">Our goal is to compile the basic block into a set of ROPs. We explain the optimizations that we identify below. </w:t>
+        <w:t xml:space="preserve">identify below. </w:t>
       </w:r>
     </w:p>
     <w:p>
@@ -18238,7 +18320,6 @@
         <w:rPr>
           <w:rFonts w:ascii="Times" w:hAnsi="Times" w:cs="Times"/>
         </w:rPr>
-        <w:lastRenderedPageBreak/>
         <w:t xml:space="preserve">Subsampling is a popular method to cope with large data and long runtimes. This optimization saves time simply be- </w:t>
       </w:r>
       <w:proofErr w:type="gramStart"/>
@@ -18474,7 +18555,14 @@
         <w:rPr>
           <w:rFonts w:ascii="Times" w:hAnsi="Times" w:cs="Times"/>
         </w:rPr>
-        <w:t xml:space="preserve"> some fraction of the N rows (say 10%). The cost model for both materialization and its savings of random sampling is straightforward, as one performs the same solve—only on a smaller matrix. We perform this sampling using the ROP sample. </w:t>
+        <w:t xml:space="preserve"> some fraction of the N rows (say 10%). The cost model for both materialization and its savings of random sampling is straightforward, as one performs the same solve—only on a smaller matrix. We perform this sampling using the </w:t>
+      </w:r>
+      <w:r>
+        <w:rPr>
+          <w:rFonts w:ascii="Times" w:hAnsi="Times" w:cs="Times"/>
+        </w:rPr>
+        <w:lastRenderedPageBreak/>
+        <w:t xml:space="preserve">ROP sample. </w:t>
       </w:r>
     </w:p>
     <w:p>

</xml_diff>

<commit_message>
We begin with optimizations for a basic block that has a least-squares cost
</commit_message>
<xml_diff>
--- a/SIGMOD_2014_Materialization optimizations for feature selection workloads _王韬懿1120132046.docx
+++ b/SIGMOD_2014_Materialization optimizations for feature selection workloads _王韬懿1120132046.docx
@@ -15987,7 +15987,6 @@
         <w:spacing w:after="240" w:line="360" w:lineRule="atLeast"/>
         <w:rPr>
           <w:rFonts w:ascii="Times" w:hAnsi="Times" w:cs="Times"/>
-          <w:lang w:eastAsia="zh-CN"/>
         </w:rPr>
       </w:pPr>
       <w:r>
@@ -16637,6 +16636,12 @@
           <w:lang w:eastAsia="zh-CN"/>
         </w:rPr>
         <w:t>。</w:t>
+      </w:r>
+      <w:r>
+        <w:rPr>
+          <w:rFonts w:ascii="Times" w:hAnsi="Times" w:cs="Times"/>
+        </w:rPr>
+        <w:t xml:space="preserve"> </w:t>
       </w:r>
     </w:p>
     <w:p>
@@ -16648,15 +16653,374 @@
         <w:spacing w:after="240" w:line="360" w:lineRule="atLeast"/>
         <w:rPr>
           <w:rFonts w:ascii="Times" w:hAnsi="Times" w:cs="Times"/>
-          <w:lang w:eastAsia="zh-CN"/>
         </w:rPr>
       </w:pPr>
       <w:r>
         <w:rPr>
           <w:rFonts w:ascii="Times" w:hAnsi="Times" w:cs="Times"/>
-          <w:lang w:eastAsia="zh-CN"/>
-        </w:rPr>
-        <w:pict w14:anchorId="34AB82A4">
+          <w:sz w:val="32"/>
+          <w:szCs w:val="32"/>
+        </w:rPr>
+        <w:t xml:space="preserve">3. </w:t>
+      </w:r>
+      <w:r>
+        <w:rPr>
+          <w:rFonts w:ascii="Times" w:hAnsi="Times" w:cs="Times"/>
+        </w:rPr>
+        <w:t xml:space="preserve">Columbus </w:t>
+      </w:r>
+      <w:r>
+        <w:rPr>
+          <w:rFonts w:ascii="Times" w:hAnsi="Times" w:cs="Times"/>
+          <w:lang w:eastAsia="zh-CN"/>
+        </w:rPr>
+        <w:t>的</w:t>
+      </w:r>
+      <w:r>
+        <w:rPr>
+          <w:rFonts w:ascii="Times" w:hAnsi="Times" w:cs="Times"/>
+          <w:lang w:eastAsia="zh-CN"/>
+        </w:rPr>
+        <w:t>优化器</w:t>
+      </w:r>
+      <w:r>
+        <w:rPr>
+          <w:rFonts w:ascii="Times" w:hAnsi="Times" w:cs="Times"/>
+          <w:sz w:val="32"/>
+          <w:szCs w:val="32"/>
+        </w:rPr>
+        <w:t xml:space="preserve"> </w:t>
+      </w:r>
+    </w:p>
+    <w:p>
+      <w:pPr>
+        <w:widowControl w:val="0"/>
+        <w:autoSpaceDE w:val="0"/>
+        <w:autoSpaceDN w:val="0"/>
+        <w:adjustRightInd w:val="0"/>
+        <w:spacing w:after="240" w:line="360" w:lineRule="atLeast"/>
+        <w:rPr>
+          <w:rFonts w:ascii="Times" w:hAnsi="Times" w:cs="Times"/>
+          <w:lang w:eastAsia="zh-CN"/>
+        </w:rPr>
+      </w:pPr>
+      <w:r>
+        <w:rPr>
+          <w:rFonts w:ascii="Times" w:hAnsi="Times" w:cs="Times"/>
+        </w:rPr>
+        <w:t xml:space="preserve"> </w:t>
+      </w:r>
+      <w:r>
+        <w:rPr>
+          <w:rFonts w:ascii="Times" w:hAnsi="Times" w:cs="Times"/>
+        </w:rPr>
+        <w:tab/>
+      </w:r>
+      <w:r>
+        <w:rPr>
+          <w:rFonts w:ascii="Times" w:hAnsi="Times" w:cs="Times"/>
+          <w:lang w:eastAsia="zh-CN"/>
+        </w:rPr>
+        <w:t>我们</w:t>
+      </w:r>
+      <w:r>
+        <w:rPr>
+          <w:rFonts w:ascii="Times" w:hAnsi="Times" w:cs="Times"/>
+          <w:lang w:eastAsia="zh-CN"/>
+        </w:rPr>
+        <w:t>从一个有着最小二乘错误</w:t>
+      </w:r>
+      <w:r>
+        <w:rPr>
+          <w:rFonts w:ascii="Times" w:hAnsi="Times" w:cs="Times"/>
+          <w:lang w:eastAsia="zh-CN"/>
+        </w:rPr>
+        <w:t>的</w:t>
+      </w:r>
+      <w:r>
+        <w:rPr>
+          <w:rFonts w:ascii="Times" w:hAnsi="Times" w:cs="Times"/>
+          <w:lang w:eastAsia="zh-CN"/>
+        </w:rPr>
+        <w:t>基本块的优化开始，</w:t>
+      </w:r>
+      <w:r>
+        <w:rPr>
+          <w:rFonts w:ascii="Times" w:hAnsi="Times" w:cs="Times"/>
+        </w:rPr>
+        <w:t xml:space="preserve"> </w:t>
+      </w:r>
+      <w:r>
+        <w:rPr>
+          <w:rFonts w:ascii="Times" w:hAnsi="Times" w:cs="Times"/>
+          <w:lang w:eastAsia="zh-CN"/>
+        </w:rPr>
+        <w:t>这是</w:t>
+      </w:r>
+      <w:r>
+        <w:rPr>
+          <w:rFonts w:ascii="Times" w:hAnsi="Times" w:cs="Times"/>
+        </w:rPr>
+        <w:t>Columbus</w:t>
+      </w:r>
+      <w:r>
+        <w:rPr>
+          <w:rFonts w:ascii="Times" w:hAnsi="Times" w:cs="Times"/>
+          <w:lang w:eastAsia="zh-CN"/>
+        </w:rPr>
+        <w:t>优化</w:t>
+      </w:r>
+      <w:r>
+        <w:rPr>
+          <w:rFonts w:ascii="Times" w:hAnsi="Times" w:cs="Times"/>
+          <w:lang w:eastAsia="zh-CN"/>
+        </w:rPr>
+        <w:t>应用的</w:t>
+      </w:r>
+      <w:r>
+        <w:rPr>
+          <w:rFonts w:ascii="Times" w:hAnsi="Times" w:cs="Times"/>
+          <w:lang w:eastAsia="zh-CN"/>
+        </w:rPr>
+        <w:t>最简单的</w:t>
+      </w:r>
+      <w:r>
+        <w:rPr>
+          <w:rFonts w:ascii="Times" w:hAnsi="Times" w:cs="Times"/>
+          <w:lang w:eastAsia="zh-CN"/>
+        </w:rPr>
+        <w:t>前提</w:t>
+      </w:r>
+      <w:r>
+        <w:rPr>
+          <w:rFonts w:ascii="Times" w:hAnsi="Times" w:cs="Times"/>
+          <w:lang w:eastAsia="zh-CN"/>
+        </w:rPr>
+        <w:t>。</w:t>
+      </w:r>
+      <w:r>
+        <w:rPr>
+          <w:rFonts w:ascii="Times" w:hAnsi="Times" w:cs="Times"/>
+          <w:lang w:eastAsia="zh-CN"/>
+        </w:rPr>
+        <w:t>然后</w:t>
+      </w:r>
+      <w:r>
+        <w:rPr>
+          <w:rFonts w:ascii="Times" w:hAnsi="Times" w:cs="Times"/>
+          <w:lang w:eastAsia="zh-CN"/>
+        </w:rPr>
+        <w:t>，</w:t>
+      </w:r>
+      <w:r>
+        <w:rPr>
+          <w:rFonts w:ascii="Times" w:hAnsi="Times" w:cs="Times"/>
+          <w:lang w:eastAsia="zh-CN"/>
+        </w:rPr>
+        <w:t>我们将会阐述</w:t>
+      </w:r>
+      <w:r>
+        <w:rPr>
+          <w:rFonts w:ascii="Times" w:hAnsi="Times" w:cs="Times"/>
+          <w:lang w:eastAsia="zh-CN"/>
+        </w:rPr>
+        <w:t>如何</w:t>
+      </w:r>
+      <w:r>
+        <w:rPr>
+          <w:rFonts w:ascii="Times" w:hAnsi="Times" w:cs="Times"/>
+          <w:lang w:eastAsia="zh-CN"/>
+        </w:rPr>
+        <w:t>将这些</w:t>
+      </w:r>
+      <w:r>
+        <w:rPr>
+          <w:rFonts w:ascii="Times" w:hAnsi="Times" w:cs="Times"/>
+          <w:lang w:eastAsia="zh-CN"/>
+        </w:rPr>
+        <w:t>想法</w:t>
+      </w:r>
+      <w:r>
+        <w:rPr>
+          <w:rFonts w:ascii="Times" w:hAnsi="Times" w:cs="Times" w:hint="eastAsia"/>
+          <w:lang w:eastAsia="zh-CN"/>
+        </w:rPr>
+        <w:t>扩展到</w:t>
+      </w:r>
+      <w:r>
+        <w:rPr>
+          <w:rFonts w:ascii="Times" w:hAnsi="Times" w:cs="Times"/>
+          <w:lang w:eastAsia="zh-CN"/>
+        </w:rPr>
+        <w:t>包含非线性</w:t>
+      </w:r>
+      <w:r>
+        <w:rPr>
+          <w:rFonts w:ascii="Times" w:hAnsi="Times" w:cs="Times"/>
+          <w:lang w:eastAsia="zh-CN"/>
+        </w:rPr>
+        <w:t>损失函数的</w:t>
+      </w:r>
+      <w:r>
+        <w:rPr>
+          <w:rFonts w:ascii="Times" w:hAnsi="Times" w:cs="Times"/>
+          <w:lang w:eastAsia="zh-CN"/>
+        </w:rPr>
+        <w:t>基本块上</w:t>
+      </w:r>
+      <w:r>
+        <w:rPr>
+          <w:rFonts w:ascii="Times" w:hAnsi="Times" w:cs="Times"/>
+          <w:lang w:eastAsia="zh-CN"/>
+        </w:rPr>
+        <w:t>，</w:t>
+      </w:r>
+      <w:r>
+        <w:rPr>
+          <w:rFonts w:ascii="Times" w:hAnsi="Times" w:cs="Times"/>
+          <w:lang w:eastAsia="zh-CN"/>
+        </w:rPr>
+        <w:t>然后描述一个</w:t>
+      </w:r>
+      <w:r>
+        <w:rPr>
+          <w:rFonts w:ascii="Times" w:hAnsi="Times" w:cs="Times"/>
+          <w:lang w:eastAsia="zh-CN"/>
+        </w:rPr>
+        <w:t>叫做</w:t>
+      </w:r>
+      <w:r>
+        <w:rPr>
+          <w:rFonts w:ascii="Times" w:hAnsi="Times" w:cs="Times"/>
+          <w:lang w:eastAsia="zh-CN"/>
+        </w:rPr>
+        <w:t>模型缓存的</w:t>
+      </w:r>
+      <w:r>
+        <w:rPr>
+          <w:rFonts w:ascii="Times" w:hAnsi="Times" w:cs="Times"/>
+          <w:lang w:eastAsia="zh-CN"/>
+        </w:rPr>
+        <w:t>简单</w:t>
+      </w:r>
+      <w:r>
+        <w:rPr>
+          <w:rFonts w:ascii="Times" w:hAnsi="Times" w:cs="Times" w:hint="eastAsia"/>
+          <w:lang w:eastAsia="zh-CN"/>
+        </w:rPr>
+        <w:t>方法</w:t>
+      </w:r>
+      <w:r>
+        <w:rPr>
+          <w:rFonts w:ascii="Times" w:hAnsi="Times" w:cs="Times"/>
+          <w:lang w:eastAsia="zh-CN"/>
+        </w:rPr>
+        <w:t>。</w:t>
+      </w:r>
+    </w:p>
+    <w:p>
+      <w:pPr>
+        <w:widowControl w:val="0"/>
+        <w:autoSpaceDE w:val="0"/>
+        <w:autoSpaceDN w:val="0"/>
+        <w:adjustRightInd w:val="0"/>
+        <w:spacing w:after="240" w:line="340" w:lineRule="atLeast"/>
+        <w:rPr>
+          <w:rFonts w:ascii="Times" w:hAnsi="Times" w:cs="Times"/>
+        </w:rPr>
+      </w:pPr>
+      <w:bookmarkStart w:id="0" w:name="_GoBack"/>
+      <w:bookmarkEnd w:id="0"/>
+      <w:r>
+        <w:rPr>
+          <w:rFonts w:ascii="Times" w:hAnsi="Times" w:cs="Times"/>
+          <w:i/>
+          <w:iCs/>
+          <w:sz w:val="30"/>
+          <w:szCs w:val="30"/>
+        </w:rPr>
+        <w:t xml:space="preserve">Optimization Axes. </w:t>
+      </w:r>
+      <w:r>
+        <w:rPr>
+          <w:rFonts w:ascii="Times" w:hAnsi="Times" w:cs="Times"/>
+        </w:rPr>
+        <w:t>To help understand the optimization space, we present experimental results on the Census data set using Columbus programs modeled after our experience with insurance analysts. Figure 6 illustrates the crossover points for each optimization opportunity along three axes that we will refer to throughout this section:</w:t>
+      </w:r>
+      <w:r>
+        <w:rPr>
+          <w:rFonts w:ascii="Times" w:hAnsi="Times" w:cs="Times"/>
+          <w:position w:val="10"/>
+          <w:sz w:val="16"/>
+          <w:szCs w:val="16"/>
+        </w:rPr>
+        <w:t xml:space="preserve">6 </w:t>
+      </w:r>
+    </w:p>
+    <w:p>
+      <w:pPr>
+        <w:widowControl w:val="0"/>
+        <w:autoSpaceDE w:val="0"/>
+        <w:autoSpaceDN w:val="0"/>
+        <w:adjustRightInd w:val="0"/>
+        <w:spacing w:after="240" w:line="360" w:lineRule="atLeast"/>
+        <w:rPr>
+          <w:rFonts w:ascii="Times" w:hAnsi="Times" w:cs="Times"/>
+          <w:lang w:eastAsia="zh-CN"/>
+        </w:rPr>
+      </w:pPr>
+      <w:r>
+        <w:rPr>
+          <w:rFonts w:ascii="Times" w:hAnsi="Times" w:cs="Times"/>
+        </w:rPr>
+        <w:t>(1) Error tolerance depends on the analyst and task. For intuition, we think of different types of error tolerances, with two extremes: error tolerant ǫ = 0.5 and high quality ǫ = 10</w:t>
+      </w:r>
+      <w:r>
+        <w:rPr>
+          <w:rFonts w:ascii="Times" w:hAnsi="Times" w:cs="Times"/>
+          <w:position w:val="10"/>
+          <w:sz w:val="16"/>
+          <w:szCs w:val="16"/>
+        </w:rPr>
+        <w:t xml:space="preserve">−3 </w:t>
+      </w:r>
+      <w:r>
+        <w:rPr>
+          <w:rFonts w:ascii="Times" w:hAnsi="Times" w:cs="Times"/>
+        </w:rPr>
+        <w:t xml:space="preserve">. In Figure 6, we show ǫ </w:t>
+      </w:r>
+      <w:r>
+        <w:rPr>
+          <w:rFonts w:ascii="MS Mincho" w:eastAsia="MS Mincho" w:hAnsi="MS Mincho" w:cs="MS Mincho"/>
+        </w:rPr>
+        <w:t>∈</w:t>
+      </w:r>
+      <w:r>
+        <w:rPr>
+          <w:rFonts w:ascii="Times" w:hAnsi="Times" w:cs="Times"/>
+        </w:rPr>
+        <w:t xml:space="preserve"> {0.001, 0.01, 0.1, 0.5}. </w:t>
+      </w:r>
+    </w:p>
+    <w:p>
+      <w:pPr>
+        <w:widowControl w:val="0"/>
+        <w:autoSpaceDE w:val="0"/>
+        <w:autoSpaceDN w:val="0"/>
+        <w:adjustRightInd w:val="0"/>
+        <w:spacing w:after="240" w:line="360" w:lineRule="atLeast"/>
+        <w:rPr>
+          <w:rFonts w:ascii="Times" w:hAnsi="Times" w:cs="Times"/>
+          <w:lang w:eastAsia="zh-CN"/>
+        </w:rPr>
+      </w:pPr>
+      <w:r>
+        <w:rPr>
+          <w:rFonts w:ascii="Times" w:hAnsi="Times" w:cs="Times"/>
+          <w:lang w:eastAsia="zh-CN"/>
+        </w:rPr>
+        <w:pict w14:anchorId="749B878D">
           <v:rect id="_x0000_i1025" style="width:187.2pt;height:1.5pt" o:hrpct="400" o:hrstd="t" o:hr="t" fillcolor="#aaa" stroked="f"/>
         </w:pict>
       </w:r>
@@ -16686,42 +17050,7 @@
           <w:rFonts w:ascii="Times" w:hAnsi="Times" w:cs="Times"/>
           <w:lang w:eastAsia="zh-CN"/>
         </w:rPr>
-        <w:t>我们</w:t>
-      </w:r>
-      <w:r>
-        <w:rPr>
-          <w:rFonts w:ascii="Times" w:hAnsi="Times" w:cs="Times"/>
-          <w:lang w:eastAsia="zh-CN"/>
-        </w:rPr>
-        <w:t>通过一个</w:t>
-      </w:r>
-      <w:r>
-        <w:rPr>
-          <w:rFonts w:ascii="Times" w:hAnsi="Times" w:cs="Times"/>
-          <w:lang w:eastAsia="zh-CN"/>
-        </w:rPr>
-        <w:t>用户自定义函数</w:t>
-      </w:r>
-      <w:r>
-        <w:rPr>
-          <w:rFonts w:ascii="Times" w:hAnsi="Times" w:cs="Times"/>
-          <w:lang w:eastAsia="zh-CN"/>
-        </w:rPr>
-        <w:t>或者</w:t>
-      </w:r>
-      <w:r>
-        <w:rPr>
-          <w:rFonts w:ascii="Times" w:hAnsi="Times" w:cs="Times"/>
-          <w:lang w:eastAsia="zh-CN"/>
-        </w:rPr>
-        <w:t>循环次数</w:t>
-      </w:r>
-      <w:r>
-        <w:rPr>
-          <w:rFonts w:ascii="Times" w:hAnsi="Times" w:cs="Times"/>
-          <w:lang w:eastAsia="zh-CN"/>
-        </w:rPr>
-        <w:t>允许</w:t>
+        <w:t>我们通过一个用户自定义函数或者循环次数允许</w:t>
       </w:r>
       <w:r>
         <w:rPr>
@@ -16735,63 +17064,7 @@
           <w:rFonts w:ascii="Times" w:hAnsi="Times" w:cs="Times"/>
           <w:lang w:eastAsia="zh-CN"/>
         </w:rPr>
-        <w:t>。</w:t>
-      </w:r>
-      <w:r>
-        <w:rPr>
-          <w:rFonts w:ascii="Times" w:hAnsi="Times" w:cs="Times"/>
-          <w:lang w:eastAsia="zh-CN"/>
-        </w:rPr>
-        <w:t>后者简化了</w:t>
-      </w:r>
-      <w:r>
-        <w:rPr>
-          <w:rFonts w:ascii="Times" w:hAnsi="Times" w:cs="Times"/>
-          <w:lang w:eastAsia="zh-CN"/>
-        </w:rPr>
-        <w:t>第三节</w:t>
-      </w:r>
-      <w:r>
-        <w:rPr>
-          <w:rFonts w:ascii="Times" w:hAnsi="Times" w:cs="Times"/>
-          <w:lang w:eastAsia="zh-CN"/>
-        </w:rPr>
-        <w:t>中的</w:t>
-      </w:r>
-      <w:r>
-        <w:rPr>
-          <w:rFonts w:ascii="Times" w:hAnsi="Times" w:cs="Times"/>
-          <w:lang w:eastAsia="zh-CN"/>
-        </w:rPr>
-        <w:t>重用</w:t>
-      </w:r>
-      <w:r>
-        <w:rPr>
-          <w:rFonts w:ascii="Times" w:hAnsi="Times" w:cs="Times"/>
-          <w:lang w:eastAsia="zh-CN"/>
-        </w:rPr>
-        <w:t>计算</w:t>
-      </w:r>
-      <w:r>
-        <w:rPr>
-          <w:rFonts w:ascii="Times" w:hAnsi="Times" w:cs="Times"/>
-          <w:lang w:eastAsia="zh-CN"/>
-        </w:rPr>
-        <w:t>，</w:t>
-      </w:r>
-      <w:r>
-        <w:rPr>
-          <w:rFonts w:ascii="Times" w:hAnsi="Times" w:cs="Times"/>
-          <w:lang w:eastAsia="zh-CN"/>
-        </w:rPr>
-        <w:t>虽然任意代码</w:t>
-      </w:r>
-      <w:r>
-        <w:rPr>
-          <w:rFonts w:ascii="Times" w:hAnsi="Times" w:cs="Times"/>
-          <w:lang w:eastAsia="zh-CN"/>
-        </w:rPr>
-        <w:t>很难分析</w:t>
+        <w:t>。后者简化了第三节中的重用计算，虽然任意代码很难分析</w:t>
       </w:r>
       <w:r>
         <w:rPr>
@@ -16805,14 +17078,7 @@
           <w:rFonts w:ascii="Times" w:hAnsi="Times" w:cs="Times"/>
           <w:lang w:eastAsia="zh-CN"/>
         </w:rPr>
-        <w:t>我们</w:t>
-      </w:r>
-      <w:r>
-        <w:rPr>
-          <w:rFonts w:ascii="Times" w:hAnsi="Times" w:cs="Times"/>
-          <w:lang w:eastAsia="zh-CN"/>
-        </w:rPr>
-        <w:t>为了</w:t>
+        <w:t>我们为了</w:t>
       </w:r>
       <w:r>
         <w:rPr>
@@ -16826,21 +17092,7 @@
           <w:rFonts w:ascii="Times" w:hAnsi="Times" w:cs="Times"/>
           <w:lang w:eastAsia="zh-CN"/>
         </w:rPr>
-        <w:t>重用</w:t>
-      </w:r>
-      <w:r>
-        <w:rPr>
-          <w:rFonts w:ascii="Times" w:hAnsi="Times" w:cs="Times"/>
-          <w:lang w:eastAsia="zh-CN"/>
-        </w:rPr>
-        <w:t>必须</w:t>
-      </w:r>
-      <w:r>
-        <w:rPr>
-          <w:rFonts w:ascii="Times" w:hAnsi="Times" w:cs="Times"/>
-          <w:lang w:eastAsia="zh-CN"/>
-        </w:rPr>
-        <w:t>对启发式重新排序</w:t>
+        <w:t>重用必须对启发式重新排序</w:t>
       </w:r>
       <w:r>
         <w:rPr>
@@ -16854,21 +17106,7 @@
           <w:rFonts w:ascii="Times" w:hAnsi="Times" w:cs="Times"/>
           <w:lang w:eastAsia="zh-CN"/>
         </w:rPr>
-        <w:t>。</w:t>
-      </w:r>
-      <w:r>
-        <w:rPr>
-          <w:rFonts w:ascii="Times" w:hAnsi="Times" w:cs="Times"/>
-          <w:lang w:eastAsia="zh-CN"/>
-        </w:rPr>
-        <w:t>我们</w:t>
-      </w:r>
-      <w:r>
-        <w:rPr>
-          <w:rFonts w:ascii="Times" w:hAnsi="Times" w:cs="Times"/>
-          <w:lang w:eastAsia="zh-CN"/>
-        </w:rPr>
-        <w:t>将后者</w:t>
+        <w:t>。我们将后者</w:t>
       </w:r>
       <w:r>
         <w:rPr>
@@ -16882,36 +17120,138 @@
           <w:rFonts w:ascii="Times" w:hAnsi="Times" w:cs="Times"/>
           <w:lang w:eastAsia="zh-CN"/>
         </w:rPr>
-        <w:t>终止</w:t>
-      </w:r>
-      <w:r>
-        <w:rPr>
-          <w:rFonts w:ascii="Times" w:hAnsi="Times" w:cs="Times"/>
-          <w:lang w:eastAsia="zh-CN"/>
-        </w:rPr>
-        <w:t>标准</w:t>
-      </w:r>
-      <w:r>
-        <w:rPr>
-          <w:rFonts w:ascii="Times" w:hAnsi="Times" w:cs="Times"/>
-          <w:lang w:eastAsia="zh-CN"/>
-        </w:rPr>
-        <w:t>来简化讨论</w:t>
-      </w:r>
-      <w:r>
-        <w:rPr>
-          <w:rFonts w:ascii="Times" w:hAnsi="Times" w:cs="Times"/>
-          <w:lang w:eastAsia="zh-CN"/>
-        </w:rPr>
-        <w:t>。</w:t>
-      </w:r>
-      <w:bookmarkStart w:id="0" w:name="_GoBack"/>
-      <w:bookmarkEnd w:id="0"/>
+        <w:t>终止标准来简化讨论。</w:t>
+      </w:r>
       <w:r>
         <w:rPr>
           <w:rFonts w:ascii="Times" w:hAnsi="Times" w:cs="Times"/>
         </w:rPr>
         <w:t xml:space="preserve"> </w:t>
+      </w:r>
+    </w:p>
+    <w:p>
+      <w:pPr>
+        <w:widowControl w:val="0"/>
+        <w:autoSpaceDE w:val="0"/>
+        <w:autoSpaceDN w:val="0"/>
+        <w:adjustRightInd w:val="0"/>
+        <w:spacing w:after="240" w:line="340" w:lineRule="atLeast"/>
+        <w:rPr>
+          <w:rFonts w:ascii="Times" w:hAnsi="Times" w:cs="Times"/>
+        </w:rPr>
+      </w:pPr>
+    </w:p>
+    <w:p>
+      <w:pPr>
+        <w:widowControl w:val="0"/>
+        <w:autoSpaceDE w:val="0"/>
+        <w:autoSpaceDN w:val="0"/>
+        <w:adjustRightInd w:val="0"/>
+        <w:spacing w:after="240" w:line="340" w:lineRule="atLeast"/>
+        <w:rPr>
+          <w:rFonts w:ascii="Times" w:hAnsi="Times" w:cs="Times"/>
+        </w:rPr>
+      </w:pPr>
+      <w:r>
+        <w:rPr>
+          <w:rFonts w:ascii="Times" w:hAnsi="Times" w:cs="Times"/>
+        </w:rPr>
+        <w:t xml:space="preserve">(2) Sophistication of the feature selection task, namely the loss function (linear or not), the </w:t>
+      </w:r>
+      <w:r>
+        <w:rPr>
+          <w:rFonts w:ascii="Times" w:hAnsi="Times" w:cs="Times"/>
+        </w:rPr>
+        <w:lastRenderedPageBreak/>
+        <w:t xml:space="preserve">number of feature sets or rows selected, and their degree of overlap. In Figure 6, we set the number of features as {10, 100, 161} and the number of tasks in each block as {1, 10, 20, 50}. </w:t>
+      </w:r>
+    </w:p>
+    <w:p>
+      <w:pPr>
+        <w:widowControl w:val="0"/>
+        <w:autoSpaceDE w:val="0"/>
+        <w:autoSpaceDN w:val="0"/>
+        <w:adjustRightInd w:val="0"/>
+        <w:spacing w:after="240" w:line="340" w:lineRule="atLeast"/>
+        <w:rPr>
+          <w:rFonts w:ascii="Times" w:hAnsi="Times" w:cs="Times"/>
+        </w:rPr>
+      </w:pPr>
+      <w:r>
+        <w:rPr>
+          <w:rFonts w:ascii="Times" w:hAnsi="Times" w:cs="Times"/>
+        </w:rPr>
+        <w:t xml:space="preserve">(3) Reuse is the degree to which we can reuse </w:t>
+      </w:r>
+      <w:proofErr w:type="spellStart"/>
+      <w:r>
+        <w:rPr>
+          <w:rFonts w:ascii="Times" w:hAnsi="Times" w:cs="Times"/>
+        </w:rPr>
+        <w:t>computa</w:t>
+      </w:r>
+      <w:proofErr w:type="spellEnd"/>
+      <w:r>
+        <w:rPr>
+          <w:rFonts w:ascii="Times" w:hAnsi="Times" w:cs="Times"/>
+        </w:rPr>
+        <w:t xml:space="preserve">- </w:t>
+      </w:r>
+      <w:proofErr w:type="spellStart"/>
+      <w:r>
+        <w:rPr>
+          <w:rFonts w:ascii="Times" w:hAnsi="Times" w:cs="Times"/>
+        </w:rPr>
+        <w:t>tion</w:t>
+      </w:r>
+      <w:proofErr w:type="spellEnd"/>
+      <w:r>
+        <w:rPr>
+          <w:rFonts w:ascii="Times" w:hAnsi="Times" w:cs="Times"/>
+        </w:rPr>
+        <w:t xml:space="preserve"> (and that it is helpful to do so). The key factors are the amount of overlap in the feature sets in the workloads</w:t>
+      </w:r>
+      <w:r>
+        <w:rPr>
+          <w:rFonts w:ascii="Times" w:hAnsi="Times" w:cs="Times"/>
+          <w:position w:val="10"/>
+          <w:sz w:val="16"/>
+          <w:szCs w:val="16"/>
+        </w:rPr>
+        <w:t xml:space="preserve">7 </w:t>
+      </w:r>
+      <w:r>
+        <w:rPr>
+          <w:rFonts w:ascii="Times" w:hAnsi="Times" w:cs="Times"/>
+        </w:rPr>
+        <w:t>and the number of available threads that Columbus uses, which we set here to {1, 5, 10, 20}.</w:t>
+      </w:r>
+      <w:r>
+        <w:rPr>
+          <w:rFonts w:ascii="Times" w:hAnsi="Times" w:cs="Times"/>
+          <w:position w:val="10"/>
+          <w:sz w:val="16"/>
+          <w:szCs w:val="16"/>
+        </w:rPr>
+        <w:t xml:space="preserve">8 </w:t>
+      </w:r>
+    </w:p>
+    <w:p>
+      <w:pPr>
+        <w:widowControl w:val="0"/>
+        <w:autoSpaceDE w:val="0"/>
+        <w:autoSpaceDN w:val="0"/>
+        <w:adjustRightInd w:val="0"/>
+        <w:spacing w:after="240" w:line="340" w:lineRule="atLeast"/>
+        <w:rPr>
+          <w:rFonts w:ascii="Times" w:hAnsi="Times" w:cs="Times"/>
+        </w:rPr>
+      </w:pPr>
+      <w:r>
+        <w:rPr>
+          <w:rFonts w:ascii="Times" w:hAnsi="Times" w:cs="Times"/>
+        </w:rPr>
+        <w:t xml:space="preserve">We discuss these graphs in paragraphs marked Tradeoff and in Section 3.1.4. </w:t>
       </w:r>
     </w:p>
     <w:p>
@@ -16931,21 +17271,7 @@
           <w:sz w:val="32"/>
           <w:szCs w:val="32"/>
         </w:rPr>
-        <w:t xml:space="preserve">3. THE </w:t>
-      </w:r>
-      <w:r>
-        <w:rPr>
-          <w:rFonts w:ascii="Times" w:hAnsi="Times" w:cs="Times"/>
-        </w:rPr>
-        <w:t xml:space="preserve">Columbus </w:t>
-      </w:r>
-      <w:r>
-        <w:rPr>
-          <w:rFonts w:ascii="Times" w:hAnsi="Times" w:cs="Times"/>
-          <w:sz w:val="32"/>
-          <w:szCs w:val="32"/>
-        </w:rPr>
-        <w:t xml:space="preserve">OPTIMIZER </w:t>
+        <w:t xml:space="preserve">3.1 A Single, Linear Basic Block </w:t>
       </w:r>
     </w:p>
     <w:p>
@@ -16963,35 +17289,63 @@
         <w:rPr>
           <w:rFonts w:ascii="Times" w:hAnsi="Times" w:cs="Times"/>
         </w:rPr>
-        <w:t xml:space="preserve">We begin with optimizations for a basic block that has a least-squares cost, which is the simplest setting in which Columbus’s optimizations apply. We then describe how to extend these ideas to basic blocks that contain nonlinear loss functions and then describe a simple technique called model caching. </w:t>
-      </w:r>
-    </w:p>
-    <w:p>
-      <w:pPr>
-        <w:widowControl w:val="0"/>
-        <w:autoSpaceDE w:val="0"/>
-        <w:autoSpaceDN w:val="0"/>
-        <w:adjustRightInd w:val="0"/>
-        <w:spacing w:after="240" w:line="340" w:lineRule="atLeast"/>
-        <w:rPr>
-          <w:rFonts w:ascii="Times" w:hAnsi="Times" w:cs="Times"/>
-        </w:rPr>
-      </w:pPr>
-      <w:r>
-        <w:rPr>
-          <w:rFonts w:ascii="Times" w:hAnsi="Times" w:cs="Times"/>
-          <w:i/>
-          <w:iCs/>
-          <w:sz w:val="30"/>
-          <w:szCs w:val="30"/>
-        </w:rPr>
-        <w:t xml:space="preserve">Optimization Axes. </w:t>
-      </w:r>
-      <w:r>
-        <w:rPr>
-          <w:rFonts w:ascii="Times" w:hAnsi="Times" w:cs="Times"/>
-        </w:rPr>
-        <w:t>To help understand the optimization space, we present experimental results on the Census data set using Columbus programs modeled after our experience with insurance analysts. Figure 6 illustrates the crossover points for each optimization opportunity along three axes that we will refer to throughout this section:</w:t>
+        <w:t xml:space="preserve">We consider three families of optimizations: (1) classical database optimizations, (2) sampling-based optimizations, and (3) transformation-based optimizations. The first </w:t>
+      </w:r>
+      <w:proofErr w:type="spellStart"/>
+      <w:r>
+        <w:rPr>
+          <w:rFonts w:ascii="Times" w:hAnsi="Times" w:cs="Times"/>
+        </w:rPr>
+        <w:t>opti</w:t>
+      </w:r>
+      <w:proofErr w:type="spellEnd"/>
+      <w:r>
+        <w:rPr>
+          <w:rFonts w:ascii="Times" w:hAnsi="Times" w:cs="Times"/>
+        </w:rPr>
+        <w:t xml:space="preserve">- </w:t>
+      </w:r>
+      <w:proofErr w:type="spellStart"/>
+      <w:r>
+        <w:rPr>
+          <w:rFonts w:ascii="Times" w:hAnsi="Times" w:cs="Times"/>
+        </w:rPr>
+        <w:t>mization</w:t>
+      </w:r>
+      <w:proofErr w:type="spellEnd"/>
+      <w:r>
+        <w:rPr>
+          <w:rFonts w:ascii="Times" w:hAnsi="Times" w:cs="Times"/>
+        </w:rPr>
+        <w:t xml:space="preserve"> is essentially unaware of the feature-selection pro- </w:t>
+      </w:r>
+      <w:proofErr w:type="spellStart"/>
+      <w:r>
+        <w:rPr>
+          <w:rFonts w:ascii="Times" w:hAnsi="Times" w:cs="Times"/>
+        </w:rPr>
+        <w:t>cess</w:t>
+      </w:r>
+      <w:proofErr w:type="spellEnd"/>
+      <w:r>
+        <w:rPr>
+          <w:rFonts w:ascii="Times" w:hAnsi="Times" w:cs="Times"/>
+        </w:rPr>
+        <w:t xml:space="preserve">; in contrast, the last two of these leverage the fact that we are solving several regression problems. Each of these optimizations can be viewed as a form of </w:t>
+      </w:r>
+      <w:proofErr w:type="spellStart"/>
+      <w:r>
+        <w:rPr>
+          <w:rFonts w:ascii="Times" w:hAnsi="Times" w:cs="Times"/>
+        </w:rPr>
+        <w:t>precomputation</w:t>
+      </w:r>
+      <w:proofErr w:type="spellEnd"/>
+      <w:r>
+        <w:rPr>
+          <w:rFonts w:ascii="Times" w:hAnsi="Times" w:cs="Times"/>
+        </w:rPr>
+        <w:t xml:space="preserve"> (materialization). Thus, we describe the mechanics of each optimization, the cost it incurs in materialization, and its cost at runtime. Figure 5 summarizes the cost of each ROP and the dominant ROP in each optimization. Because each ROP is executed once, one can estimate the cost of each materialization from this figure.</w:t>
       </w:r>
       <w:r>
         <w:rPr>
@@ -17000,165 +17354,7 @@
           <w:sz w:val="16"/>
           <w:szCs w:val="16"/>
         </w:rPr>
-        <w:t xml:space="preserve">6 </w:t>
-      </w:r>
-    </w:p>
-    <w:p>
-      <w:pPr>
-        <w:widowControl w:val="0"/>
-        <w:autoSpaceDE w:val="0"/>
-        <w:autoSpaceDN w:val="0"/>
-        <w:adjustRightInd w:val="0"/>
-        <w:spacing w:after="240" w:line="340" w:lineRule="atLeast"/>
-        <w:rPr>
-          <w:rFonts w:ascii="Times" w:hAnsi="Times" w:cs="Times"/>
-        </w:rPr>
-      </w:pPr>
-      <w:r>
-        <w:rPr>
-          <w:rFonts w:ascii="Times" w:hAnsi="Times" w:cs="Times"/>
-        </w:rPr>
-        <w:t>(1) Error tolerance depends on the analyst and task. For intuition, we think of different types of error tolerances, with two extremes: error tolerant ǫ = 0.5 and high quality ǫ = 10</w:t>
-      </w:r>
-      <w:r>
-        <w:rPr>
-          <w:rFonts w:ascii="Times" w:hAnsi="Times" w:cs="Times"/>
-          <w:position w:val="10"/>
-          <w:sz w:val="16"/>
-          <w:szCs w:val="16"/>
-        </w:rPr>
-        <w:t xml:space="preserve">−3 </w:t>
-      </w:r>
-      <w:r>
-        <w:rPr>
-          <w:rFonts w:ascii="Times" w:hAnsi="Times" w:cs="Times"/>
-        </w:rPr>
-        <w:t xml:space="preserve">. In Figure 6, we show ǫ </w:t>
-      </w:r>
-      <w:r>
-        <w:rPr>
-          <w:rFonts w:ascii="MS Mincho" w:eastAsia="MS Mincho" w:hAnsi="MS Mincho" w:cs="MS Mincho"/>
-        </w:rPr>
-        <w:t>∈</w:t>
-      </w:r>
-      <w:r>
-        <w:rPr>
-          <w:rFonts w:ascii="Times" w:hAnsi="Times" w:cs="Times"/>
-        </w:rPr>
-        <w:t xml:space="preserve"> {0.001, 0.01, 0.1, 0.5}. </w:t>
-      </w:r>
-    </w:p>
-    <w:p>
-      <w:pPr>
-        <w:widowControl w:val="0"/>
-        <w:autoSpaceDE w:val="0"/>
-        <w:autoSpaceDN w:val="0"/>
-        <w:adjustRightInd w:val="0"/>
-        <w:spacing w:after="240" w:line="340" w:lineRule="atLeast"/>
-        <w:rPr>
-          <w:rFonts w:ascii="Times" w:hAnsi="Times" w:cs="Times"/>
-        </w:rPr>
-      </w:pPr>
-      <w:r>
-        <w:rPr>
-          <w:rFonts w:ascii="Times" w:hAnsi="Times" w:cs="Times"/>
-        </w:rPr>
-        <w:t xml:space="preserve">(2) Sophistication of the feature selection task, namely the loss function (linear or not), the number of feature sets or rows selected, and their degree of overlap. In Figure 6, we set the </w:t>
-      </w:r>
-      <w:r>
-        <w:rPr>
-          <w:rFonts w:ascii="Times" w:hAnsi="Times" w:cs="Times"/>
-        </w:rPr>
-        <w:lastRenderedPageBreak/>
-        <w:t xml:space="preserve">number of features as {10, 100, 161} and the number of tasks in each block as {1, 10, 20, 50}. </w:t>
-      </w:r>
-    </w:p>
-    <w:p>
-      <w:pPr>
-        <w:widowControl w:val="0"/>
-        <w:autoSpaceDE w:val="0"/>
-        <w:autoSpaceDN w:val="0"/>
-        <w:adjustRightInd w:val="0"/>
-        <w:spacing w:after="240" w:line="340" w:lineRule="atLeast"/>
-        <w:rPr>
-          <w:rFonts w:ascii="Times" w:hAnsi="Times" w:cs="Times"/>
-        </w:rPr>
-      </w:pPr>
-      <w:r>
-        <w:rPr>
-          <w:rFonts w:ascii="Times" w:hAnsi="Times" w:cs="Times"/>
-        </w:rPr>
-        <w:t xml:space="preserve">(3) Reuse is the degree to which we can reuse </w:t>
-      </w:r>
-      <w:proofErr w:type="spellStart"/>
-      <w:r>
-        <w:rPr>
-          <w:rFonts w:ascii="Times" w:hAnsi="Times" w:cs="Times"/>
-        </w:rPr>
-        <w:t>computa</w:t>
-      </w:r>
-      <w:proofErr w:type="spellEnd"/>
-      <w:r>
-        <w:rPr>
-          <w:rFonts w:ascii="Times" w:hAnsi="Times" w:cs="Times"/>
-        </w:rPr>
-        <w:t xml:space="preserve">- </w:t>
-      </w:r>
-      <w:proofErr w:type="spellStart"/>
-      <w:r>
-        <w:rPr>
-          <w:rFonts w:ascii="Times" w:hAnsi="Times" w:cs="Times"/>
-        </w:rPr>
-        <w:t>tion</w:t>
-      </w:r>
-      <w:proofErr w:type="spellEnd"/>
-      <w:r>
-        <w:rPr>
-          <w:rFonts w:ascii="Times" w:hAnsi="Times" w:cs="Times"/>
-        </w:rPr>
-        <w:t xml:space="preserve"> (and that it is helpful to do so). The key factors are the amount of overlap in the feature sets in the workloads</w:t>
-      </w:r>
-      <w:r>
-        <w:rPr>
-          <w:rFonts w:ascii="Times" w:hAnsi="Times" w:cs="Times"/>
-          <w:position w:val="10"/>
-          <w:sz w:val="16"/>
-          <w:szCs w:val="16"/>
-        </w:rPr>
-        <w:t xml:space="preserve">7 </w:t>
-      </w:r>
-      <w:r>
-        <w:rPr>
-          <w:rFonts w:ascii="Times" w:hAnsi="Times" w:cs="Times"/>
-        </w:rPr>
-        <w:t>and the number of available threads that Columbus uses, which we set here to {1, 5, 10, 20}.</w:t>
-      </w:r>
-      <w:r>
-        <w:rPr>
-          <w:rFonts w:ascii="Times" w:hAnsi="Times" w:cs="Times"/>
-          <w:position w:val="10"/>
-          <w:sz w:val="16"/>
-          <w:szCs w:val="16"/>
-        </w:rPr>
-        <w:t xml:space="preserve">8 </w:t>
-      </w:r>
-    </w:p>
-    <w:p>
-      <w:pPr>
-        <w:widowControl w:val="0"/>
-        <w:autoSpaceDE w:val="0"/>
-        <w:autoSpaceDN w:val="0"/>
-        <w:adjustRightInd w:val="0"/>
-        <w:spacing w:after="240" w:line="340" w:lineRule="atLeast"/>
-        <w:rPr>
-          <w:rFonts w:ascii="Times" w:hAnsi="Times" w:cs="Times"/>
-        </w:rPr>
-      </w:pPr>
-      <w:r>
-        <w:rPr>
-          <w:rFonts w:ascii="Times" w:hAnsi="Times" w:cs="Times"/>
-        </w:rPr>
-        <w:t xml:space="preserve">We discuss these graphs in paragraphs marked Tradeoff and in Section 3.1.4. </w:t>
+        <w:t xml:space="preserve">9 </w:t>
       </w:r>
     </w:p>
     <w:p>
@@ -17175,109 +17371,6 @@
       <w:r>
         <w:rPr>
           <w:rFonts w:ascii="Times" w:hAnsi="Times" w:cs="Times"/>
-          <w:sz w:val="32"/>
-          <w:szCs w:val="32"/>
-        </w:rPr>
-        <w:t xml:space="preserve">3.1 A Single, Linear Basic Block </w:t>
-      </w:r>
-    </w:p>
-    <w:p>
-      <w:pPr>
-        <w:widowControl w:val="0"/>
-        <w:autoSpaceDE w:val="0"/>
-        <w:autoSpaceDN w:val="0"/>
-        <w:adjustRightInd w:val="0"/>
-        <w:spacing w:after="240" w:line="360" w:lineRule="atLeast"/>
-        <w:rPr>
-          <w:rFonts w:ascii="Times" w:hAnsi="Times" w:cs="Times"/>
-        </w:rPr>
-      </w:pPr>
-      <w:r>
-        <w:rPr>
-          <w:rFonts w:ascii="Times" w:hAnsi="Times" w:cs="Times"/>
-        </w:rPr>
-        <w:t xml:space="preserve">We consider three families of optimizations: (1) classical database optimizations, (2) sampling-based optimizations, and (3) transformation-based optimizations. The first </w:t>
-      </w:r>
-      <w:proofErr w:type="spellStart"/>
-      <w:r>
-        <w:rPr>
-          <w:rFonts w:ascii="Times" w:hAnsi="Times" w:cs="Times"/>
-        </w:rPr>
-        <w:t>opti</w:t>
-      </w:r>
-      <w:proofErr w:type="spellEnd"/>
-      <w:r>
-        <w:rPr>
-          <w:rFonts w:ascii="Times" w:hAnsi="Times" w:cs="Times"/>
-        </w:rPr>
-        <w:t xml:space="preserve">- </w:t>
-      </w:r>
-      <w:proofErr w:type="spellStart"/>
-      <w:r>
-        <w:rPr>
-          <w:rFonts w:ascii="Times" w:hAnsi="Times" w:cs="Times"/>
-        </w:rPr>
-        <w:t>mization</w:t>
-      </w:r>
-      <w:proofErr w:type="spellEnd"/>
-      <w:r>
-        <w:rPr>
-          <w:rFonts w:ascii="Times" w:hAnsi="Times" w:cs="Times"/>
-        </w:rPr>
-        <w:t xml:space="preserve"> is essentially unaware of the feature-selection pro- </w:t>
-      </w:r>
-      <w:proofErr w:type="spellStart"/>
-      <w:r>
-        <w:rPr>
-          <w:rFonts w:ascii="Times" w:hAnsi="Times" w:cs="Times"/>
-        </w:rPr>
-        <w:t>cess</w:t>
-      </w:r>
-      <w:proofErr w:type="spellEnd"/>
-      <w:r>
-        <w:rPr>
-          <w:rFonts w:ascii="Times" w:hAnsi="Times" w:cs="Times"/>
-        </w:rPr>
-        <w:t xml:space="preserve">; in contrast, the last two of these leverage the fact that we are solving several regression problems. Each of these optimizations can be viewed as a form of </w:t>
-      </w:r>
-      <w:proofErr w:type="spellStart"/>
-      <w:r>
-        <w:rPr>
-          <w:rFonts w:ascii="Times" w:hAnsi="Times" w:cs="Times"/>
-        </w:rPr>
-        <w:t>precomputation</w:t>
-      </w:r>
-      <w:proofErr w:type="spellEnd"/>
-      <w:r>
-        <w:rPr>
-          <w:rFonts w:ascii="Times" w:hAnsi="Times" w:cs="Times"/>
-        </w:rPr>
-        <w:t xml:space="preserve"> (materialization). Thus, we describe the mechanics of each optimization, the cost it incurs in materialization, and its cost at runtime. Figure 5 summarizes the cost of each ROP and the dominant ROP in each optimization. Because each ROP is executed once, one can estimate the cost of each materialization from this figure.</w:t>
-      </w:r>
-      <w:r>
-        <w:rPr>
-          <w:rFonts w:ascii="Times" w:hAnsi="Times" w:cs="Times"/>
-          <w:position w:val="10"/>
-          <w:sz w:val="16"/>
-          <w:szCs w:val="16"/>
-        </w:rPr>
-        <w:t xml:space="preserve">9 </w:t>
-      </w:r>
-    </w:p>
-    <w:p>
-      <w:pPr>
-        <w:widowControl w:val="0"/>
-        <w:autoSpaceDE w:val="0"/>
-        <w:autoSpaceDN w:val="0"/>
-        <w:adjustRightInd w:val="0"/>
-        <w:spacing w:after="240" w:line="360" w:lineRule="atLeast"/>
-        <w:rPr>
-          <w:rFonts w:ascii="Times" w:hAnsi="Times" w:cs="Times"/>
-        </w:rPr>
-      </w:pPr>
-      <w:r>
-        <w:rPr>
-          <w:rFonts w:ascii="Times" w:hAnsi="Times" w:cs="Times"/>
         </w:rPr>
         <w:t>To simplify our presentation, in this subsection, we let l(x, b) = (x − b)</w:t>
       </w:r>
@@ -17808,14 +17901,8 @@
         <w:rPr>
           <w:rFonts w:ascii="Times" w:hAnsi="Times" w:cs="Times"/>
         </w:rPr>
-        <w:t xml:space="preserve">Our goal is to compile the basic block into a set of ROPs. We explain the optimizations that we </w:t>
-      </w:r>
-      <w:r>
-        <w:rPr>
-          <w:rFonts w:ascii="Times" w:hAnsi="Times" w:cs="Times"/>
-        </w:rPr>
         <w:lastRenderedPageBreak/>
-        <w:t xml:space="preserve">identify below. </w:t>
+        <w:t xml:space="preserve">Our goal is to compile the basic block into a set of ROPs. We explain the optimizations that we identify below. </w:t>
       </w:r>
     </w:p>
     <w:p>

</xml_diff>

<commit_message>
Error tolerance depends on the analyst and task.
</commit_message>
<xml_diff>
--- a/SIGMOD_2014_Materialization optimizations for feature selection workloads _王韬懿1120132046.docx
+++ b/SIGMOD_2014_Materialization optimizations for feature selection workloads _王韬懿1120132046.docx
@@ -16926,7 +16926,7 @@
         <w:adjustRightInd w:val="0"/>
         <w:spacing w:after="240" w:line="360" w:lineRule="atLeast"/>
         <w:rPr>
-          <w:rFonts w:ascii="Times" w:hAnsi="Times" w:cs="Times" w:hint="eastAsia"/>
+          <w:rFonts w:ascii="Times" w:hAnsi="Times" w:cs="Times"/>
           <w:lang w:eastAsia="zh-CN"/>
         </w:rPr>
       </w:pPr>
@@ -17189,6 +17189,230 @@
           <w:lang w:eastAsia="zh-CN"/>
         </w:rPr>
         <w:t>:</w:t>
+      </w:r>
+      <w:r>
+        <w:rPr>
+          <w:rFonts w:ascii="Times" w:hAnsi="Times" w:cs="Times"/>
+          <w:lang w:eastAsia="zh-CN"/>
+        </w:rPr>
+        <w:br/>
+        <w:t xml:space="preserve"> </w:t>
+      </w:r>
+      <w:r>
+        <w:rPr>
+          <w:rFonts w:ascii="Times" w:hAnsi="Times" w:cs="Times"/>
+          <w:b/>
+          <w:lang w:eastAsia="zh-CN"/>
+        </w:rPr>
+        <w:tab/>
+        <w:t>(1)</w:t>
+      </w:r>
+      <w:r>
+        <w:rPr>
+          <w:rFonts w:ascii="Times" w:hAnsi="Times" w:cs="Times"/>
+          <w:b/>
+          <w:lang w:eastAsia="zh-CN"/>
+        </w:rPr>
+        <w:t>错误</w:t>
+      </w:r>
+      <w:r>
+        <w:rPr>
+          <w:rFonts w:ascii="Times" w:hAnsi="Times" w:cs="Times"/>
+          <w:b/>
+          <w:lang w:eastAsia="zh-CN"/>
+        </w:rPr>
+        <w:t>容忍率</w:t>
+      </w:r>
+      <w:r>
+        <w:rPr>
+          <w:rFonts w:ascii="Times" w:hAnsi="Times" w:cs="Times"/>
+          <w:lang w:eastAsia="zh-CN"/>
+        </w:rPr>
+        <w:t xml:space="preserve"> </w:t>
+      </w:r>
+      <w:r>
+        <w:rPr>
+          <w:rFonts w:ascii="Times" w:hAnsi="Times" w:cs="Times"/>
+          <w:lang w:eastAsia="zh-CN"/>
+        </w:rPr>
+        <w:t>取决于</w:t>
+      </w:r>
+      <w:r>
+        <w:rPr>
+          <w:rFonts w:ascii="Times" w:hAnsi="Times" w:cs="Times"/>
+          <w:lang w:eastAsia="zh-CN"/>
+        </w:rPr>
+        <w:t>分析员和</w:t>
+      </w:r>
+      <w:r>
+        <w:rPr>
+          <w:rFonts w:ascii="Times" w:hAnsi="Times" w:cs="Times"/>
+          <w:lang w:eastAsia="zh-CN"/>
+        </w:rPr>
+        <w:t>任务。</w:t>
+      </w:r>
+      <w:r>
+        <w:rPr>
+          <w:rFonts w:ascii="Times" w:hAnsi="Times" w:cs="Times"/>
+          <w:lang w:eastAsia="zh-CN"/>
+        </w:rPr>
+        <w:t>直觉上，</w:t>
+      </w:r>
+      <w:r>
+        <w:rPr>
+          <w:rFonts w:ascii="Times" w:hAnsi="Times" w:cs="Times"/>
+          <w:lang w:eastAsia="zh-CN"/>
+        </w:rPr>
+        <w:t>不同类型的</w:t>
+      </w:r>
+      <w:r>
+        <w:rPr>
+          <w:rFonts w:ascii="Times" w:hAnsi="Times" w:cs="Times"/>
+          <w:lang w:eastAsia="zh-CN"/>
+        </w:rPr>
+        <w:t>错误</w:t>
+      </w:r>
+      <w:r>
+        <w:rPr>
+          <w:rFonts w:ascii="Times" w:hAnsi="Times" w:cs="Times"/>
+          <w:lang w:eastAsia="zh-CN"/>
+        </w:rPr>
+        <w:t>容忍率</w:t>
+      </w:r>
+      <w:r>
+        <w:rPr>
+          <w:rFonts w:ascii="Times" w:hAnsi="Times" w:cs="Times"/>
+          <w:lang w:eastAsia="zh-CN"/>
+        </w:rPr>
+        <w:t>，</w:t>
+      </w:r>
+      <w:r>
+        <w:rPr>
+          <w:rFonts w:ascii="Times" w:hAnsi="Times" w:cs="Times"/>
+          <w:lang w:eastAsia="zh-CN"/>
+        </w:rPr>
+        <w:t>有两个极端：</w:t>
+      </w:r>
+      <w:r>
+        <w:rPr>
+          <w:rFonts w:ascii="Times" w:hAnsi="Times" w:cs="Times"/>
+          <w:lang w:eastAsia="zh-CN"/>
+        </w:rPr>
+        <w:t>错误</w:t>
+      </w:r>
+      <w:r>
+        <w:rPr>
+          <w:rFonts w:ascii="Times" w:hAnsi="Times" w:cs="Times"/>
+          <w:lang w:eastAsia="zh-CN"/>
+        </w:rPr>
+        <w:t>容忍率</w:t>
+      </w:r>
+      <w:r>
+        <w:rPr>
+          <w:rFonts w:ascii="Times" w:hAnsi="Times" w:cs="Times"/>
+        </w:rPr>
+        <w:t xml:space="preserve">ǫ = 0.5 </w:t>
+      </w:r>
+      <w:r>
+        <w:rPr>
+          <w:rFonts w:ascii="Times" w:hAnsi="Times" w:cs="Times"/>
+          <w:lang w:eastAsia="zh-CN"/>
+        </w:rPr>
+        <w:t>和</w:t>
+      </w:r>
+      <w:r>
+        <w:rPr>
+          <w:rFonts w:ascii="Times" w:hAnsi="Times" w:cs="Times"/>
+          <w:lang w:eastAsia="zh-CN"/>
+        </w:rPr>
+        <w:t>一个高</w:t>
+      </w:r>
+      <w:r>
+        <w:rPr>
+          <w:rFonts w:ascii="Times" w:hAnsi="Times" w:cs="Times"/>
+          <w:lang w:eastAsia="zh-CN"/>
+        </w:rPr>
+        <w:t>质量的</w:t>
+      </w:r>
+      <w:r>
+        <w:rPr>
+          <w:rFonts w:ascii="Times" w:hAnsi="Times" w:cs="Times"/>
+        </w:rPr>
+        <w:t>ǫ = 10</w:t>
+      </w:r>
+      <w:r>
+        <w:rPr>
+          <w:rFonts w:ascii="Times" w:hAnsi="Times" w:cs="Times"/>
+          <w:position w:val="10"/>
+          <w:sz w:val="16"/>
+          <w:szCs w:val="16"/>
+        </w:rPr>
+        <w:t xml:space="preserve">−3 </w:t>
+      </w:r>
+      <w:r>
+        <w:rPr>
+          <w:rFonts w:ascii="Times" w:hAnsi="Times" w:cs="Times"/>
+        </w:rPr>
+        <w:t>。</w:t>
+      </w:r>
+      <w:r>
+        <w:rPr>
+          <w:rFonts w:ascii="Times" w:hAnsi="Times" w:cs="Times" w:hint="eastAsia"/>
+          <w:lang w:eastAsia="zh-CN"/>
+        </w:rPr>
+        <w:t>在</w:t>
+      </w:r>
+      <w:r>
+        <w:rPr>
+          <w:rFonts w:ascii="Times" w:hAnsi="Times" w:cs="Times"/>
+          <w:lang w:eastAsia="zh-CN"/>
+        </w:rPr>
+        <w:t>图</w:t>
+      </w:r>
+      <w:r>
+        <w:rPr>
+          <w:rFonts w:ascii="Times" w:hAnsi="Times" w:cs="Times"/>
+          <w:lang w:eastAsia="zh-CN"/>
+        </w:rPr>
+        <w:t>6</w:t>
+      </w:r>
+      <w:r>
+        <w:rPr>
+          <w:rFonts w:ascii="Times" w:hAnsi="Times" w:cs="Times" w:hint="eastAsia"/>
+          <w:lang w:eastAsia="zh-CN"/>
+        </w:rPr>
+        <w:t>中</w:t>
+      </w:r>
+      <w:r>
+        <w:rPr>
+          <w:rFonts w:ascii="Times" w:hAnsi="Times" w:cs="Times"/>
+          <w:lang w:eastAsia="zh-CN"/>
+        </w:rPr>
+        <w:t>，</w:t>
+      </w:r>
+      <w:r>
+        <w:rPr>
+          <w:rFonts w:ascii="Times" w:hAnsi="Times" w:cs="Times"/>
+        </w:rPr>
+        <w:t xml:space="preserve">ǫ </w:t>
+      </w:r>
+      <w:r>
+        <w:rPr>
+          <w:rFonts w:ascii="MS Mincho" w:eastAsia="MS Mincho" w:hAnsi="MS Mincho" w:cs="MS Mincho"/>
+        </w:rPr>
+        <w:t>∈</w:t>
+      </w:r>
+      <w:r>
+        <w:rPr>
+          <w:rFonts w:ascii="Times" w:hAnsi="Times" w:cs="Times"/>
+        </w:rPr>
+        <w:t xml:space="preserve"> {0.001, 0.01, 0.1, 0.5}</w:t>
+      </w:r>
+      <w:r>
+        <w:rPr>
+          <w:rFonts w:ascii="Times" w:hAnsi="Times" w:cs="Times"/>
+        </w:rPr>
+        <w:t>。</w:t>
       </w:r>
     </w:p>
     <w:p>
@@ -17205,58 +17429,6 @@
       </w:pPr>
       <w:bookmarkStart w:id="0" w:name="_GoBack"/>
       <w:bookmarkEnd w:id="0"/>
-      <w:r>
-        <w:rPr>
-          <w:rFonts w:ascii="Times" w:hAnsi="Times" w:cs="Times"/>
-        </w:rPr>
-        <w:t xml:space="preserve"> </w:t>
-      </w:r>
-      <w:r>
-        <w:rPr>
-          <w:rFonts w:ascii="Times" w:hAnsi="Times" w:cs="Times"/>
-        </w:rPr>
-        <w:t>(1) Error tolerance depends on the analyst and task. For intuition, we think of different types of error tolerances, with two extremes: error tolerant ǫ = 0.5 and high quality ǫ = 10</w:t>
-      </w:r>
-      <w:r>
-        <w:rPr>
-          <w:rFonts w:ascii="Times" w:hAnsi="Times" w:cs="Times"/>
-          <w:position w:val="10"/>
-          <w:sz w:val="16"/>
-          <w:szCs w:val="16"/>
-        </w:rPr>
-        <w:t xml:space="preserve">−3 </w:t>
-      </w:r>
-      <w:r>
-        <w:rPr>
-          <w:rFonts w:ascii="Times" w:hAnsi="Times" w:cs="Times"/>
-        </w:rPr>
-        <w:t xml:space="preserve">. In Figure 6, we show ǫ </w:t>
-      </w:r>
-      <w:r>
-        <w:rPr>
-          <w:rFonts w:ascii="MS Mincho" w:eastAsia="MS Mincho" w:hAnsi="MS Mincho" w:cs="MS Mincho"/>
-        </w:rPr>
-        <w:t>∈</w:t>
-      </w:r>
-      <w:r>
-        <w:rPr>
-          <w:rFonts w:ascii="Times" w:hAnsi="Times" w:cs="Times"/>
-        </w:rPr>
-        <w:t xml:space="preserve"> {0.001, 0.01, 0.1, 0.5}. </w:t>
-      </w:r>
-    </w:p>
-    <w:p>
-      <w:pPr>
-        <w:widowControl w:val="0"/>
-        <w:autoSpaceDE w:val="0"/>
-        <w:autoSpaceDN w:val="0"/>
-        <w:adjustRightInd w:val="0"/>
-        <w:spacing w:after="240" w:line="360" w:lineRule="atLeast"/>
-        <w:rPr>
-          <w:rFonts w:ascii="Times" w:hAnsi="Times" w:cs="Times"/>
-          <w:lang w:eastAsia="zh-CN"/>
-        </w:rPr>
-      </w:pPr>
       <w:r>
         <w:rPr>
           <w:rFonts w:ascii="Times" w:hAnsi="Times" w:cs="Times"/>
@@ -17398,14 +17570,7 @@
         <w:rPr>
           <w:rFonts w:ascii="Times" w:hAnsi="Times" w:cs="Times"/>
         </w:rPr>
-        <w:t xml:space="preserve">(2) Sophistication of the feature selection task, namely the loss function (linear or not), the number of feature sets or rows selected, and their degree of overlap. In Figure 6, we set the </w:t>
-      </w:r>
-      <w:r>
-        <w:rPr>
-          <w:rFonts w:ascii="Times" w:hAnsi="Times" w:cs="Times"/>
-        </w:rPr>
-        <w:lastRenderedPageBreak/>
-        <w:t xml:space="preserve">number of features as {10, 100, 161} and the number of tasks in each block as {1, 10, 20, 50}. </w:t>
+        <w:t xml:space="preserve">(2) Sophistication of the feature selection task, namely the loss function (linear or not), the number of feature sets or rows selected, and their degree of overlap. In Figure 6, we set the number of features as {10, 100, 161} and the number of tasks in each block as {1, 10, 20, 50}. </w:t>
       </w:r>
     </w:p>
     <w:p>
@@ -17423,6 +17588,7 @@
         <w:rPr>
           <w:rFonts w:ascii="Times" w:hAnsi="Times" w:cs="Times"/>
         </w:rPr>
+        <w:lastRenderedPageBreak/>
         <w:t xml:space="preserve">(3) Reuse is the degree to which we can reuse </w:t>
       </w:r>
       <w:proofErr w:type="spellStart"/>
@@ -18143,14 +18309,7 @@
         <w:rPr>
           <w:rFonts w:ascii="Times" w:hAnsi="Times" w:cs="Times"/>
         </w:rPr>
-        <w:t xml:space="preserve">Our goal is to compile the basic block into a set of ROPs. We explain the optimizations that we </w:t>
-      </w:r>
-      <w:r>
-        <w:rPr>
-          <w:rFonts w:ascii="Times" w:hAnsi="Times" w:cs="Times"/>
-        </w:rPr>
-        <w:lastRenderedPageBreak/>
-        <w:t xml:space="preserve">identify below. </w:t>
+        <w:t xml:space="preserve">Our goal is to compile the basic block into a set of ROPs. We explain the optimizations that we identify below. </w:t>
       </w:r>
     </w:p>
     <w:p>
@@ -18172,6 +18331,7 @@
           <w:sz w:val="30"/>
           <w:szCs w:val="30"/>
         </w:rPr>
+        <w:lastRenderedPageBreak/>
         <w:t xml:space="preserve">3.1.1 Classical Database Optimizations </w:t>
       </w:r>
     </w:p>
@@ -18890,14 +19050,7 @@
         <w:rPr>
           <w:rFonts w:ascii="Times" w:hAnsi="Times" w:cs="Times"/>
         </w:rPr>
-        <w:t xml:space="preserve"> some fraction of the N rows (say 10%). The cost model for both materialization and its savings of random sampling is straightforward, as one performs the same solve—only on a smaller matrix. We perform this sampling using the </w:t>
-      </w:r>
-      <w:r>
-        <w:rPr>
-          <w:rFonts w:ascii="Times" w:hAnsi="Times" w:cs="Times"/>
-        </w:rPr>
-        <w:lastRenderedPageBreak/>
-        <w:t xml:space="preserve">ROP sample. </w:t>
+        <w:t xml:space="preserve"> some fraction of the N rows (say 10%). The cost model for both materialization and its savings of random sampling is straightforward, as one performs the same solve—only on a smaller matrix. We perform this sampling using the ROP sample. </w:t>
       </w:r>
     </w:p>
     <w:p>
@@ -18916,6 +19069,7 @@
           <w:rFonts w:ascii="Times" w:hAnsi="Times" w:cs="Times"/>
           <w:noProof/>
         </w:rPr>
+        <w:lastRenderedPageBreak/>
         <w:drawing>
           <wp:inline distT="0" distB="0" distL="0" distR="0" wp14:anchorId="3B0F44D1" wp14:editId="1B57F523">
             <wp:extent cx="965200" cy="12700"/>

</xml_diff>

<commit_message>
To simplify our presentation, in this subsection
</commit_message>
<xml_diff>
--- a/SIGMOD_2014_Materialization optimizations for feature selection workloads _王韬懿1120132046.docx
+++ b/SIGMOD_2014_Materialization optimizations for feature selection workloads _王韬懿1120132046.docx
@@ -18528,25 +18528,68 @@
         </w:rPr>
         <w:t>。</w:t>
       </w:r>
-    </w:p>
-    <w:p>
-      <w:pPr>
-        <w:widowControl w:val="0"/>
-        <w:autoSpaceDE w:val="0"/>
-        <w:autoSpaceDN w:val="0"/>
-        <w:adjustRightInd w:val="0"/>
-        <w:spacing w:after="240" w:line="360" w:lineRule="atLeast"/>
-        <w:rPr>
-          <w:rFonts w:ascii="Times" w:hAnsi="Times" w:cs="Times"/>
-        </w:rPr>
-      </w:pPr>
-      <w:bookmarkStart w:id="0" w:name="_GoBack"/>
-      <w:bookmarkEnd w:id="0"/>
-      <w:r>
-        <w:rPr>
-          <w:rFonts w:ascii="Times" w:hAnsi="Times" w:cs="Times"/>
-        </w:rPr>
-        <w:t>To simplify our presentation, in this subsection, we let l(x, b) = (x − b)</w:t>
+      <w:r>
+        <w:rPr>
+          <w:rFonts w:ascii="Times" w:hAnsi="Times" w:cs="Times"/>
+          <w:lang w:eastAsia="zh-CN"/>
+        </w:rPr>
+        <w:br/>
+        <w:t xml:space="preserve"> </w:t>
+      </w:r>
+      <w:r>
+        <w:rPr>
+          <w:rFonts w:ascii="Times" w:hAnsi="Times" w:cs="Times"/>
+          <w:lang w:eastAsia="zh-CN"/>
+        </w:rPr>
+        <w:tab/>
+      </w:r>
+      <w:r>
+        <w:rPr>
+          <w:rFonts w:ascii="Times" w:hAnsi="Times" w:cs="Times"/>
+          <w:lang w:eastAsia="zh-CN"/>
+        </w:rPr>
+        <w:t>为了简化我们的</w:t>
+      </w:r>
+      <w:r>
+        <w:rPr>
+          <w:rFonts w:ascii="Times" w:hAnsi="Times" w:cs="Times"/>
+          <w:lang w:eastAsia="zh-CN"/>
+        </w:rPr>
+        <w:t>表示，</w:t>
+      </w:r>
+      <w:r>
+        <w:rPr>
+          <w:rFonts w:ascii="Times" w:hAnsi="Times" w:cs="Times"/>
+          <w:lang w:eastAsia="zh-CN"/>
+        </w:rPr>
+        <w:t>在这</w:t>
+      </w:r>
+      <w:r>
+        <w:rPr>
+          <w:rFonts w:ascii="Times" w:hAnsi="Times" w:cs="Times" w:hint="eastAsia"/>
+          <w:lang w:eastAsia="zh-CN"/>
+        </w:rPr>
+        <w:t>个</w:t>
+      </w:r>
+      <w:r>
+        <w:rPr>
+          <w:rFonts w:ascii="Times" w:hAnsi="Times" w:cs="Times"/>
+          <w:lang w:eastAsia="zh-CN"/>
+        </w:rPr>
+        <w:t>子章节中，</w:t>
+      </w:r>
+      <w:r>
+        <w:rPr>
+          <w:rFonts w:ascii="Times" w:hAnsi="Times" w:cs="Times"/>
+          <w:lang w:eastAsia="zh-CN"/>
+        </w:rPr>
+        <w:t>我们让</w:t>
+      </w:r>
+      <w:r>
+        <w:rPr>
+          <w:rFonts w:ascii="Times" w:hAnsi="Times" w:cs="Times"/>
+        </w:rPr>
+        <w:t>l(x, b) = (x − b)</w:t>
       </w:r>
       <w:r>
         <w:rPr>
@@ -18561,7 +18604,282 @@
         <w:rPr>
           <w:rFonts w:ascii="Times" w:hAnsi="Times" w:cs="Times"/>
         </w:rPr>
-        <w:t xml:space="preserve">, i.e., the least-squares loss, and suppose that all tasks have a single error ε. We return to the more </w:t>
+        <w:t>,</w:t>
+      </w:r>
+      <w:r>
+        <w:rPr>
+          <w:rFonts w:ascii="Times" w:hAnsi="Times" w:cs="Times"/>
+          <w:lang w:eastAsia="zh-CN"/>
+        </w:rPr>
+        <w:t>例如，</w:t>
+      </w:r>
+      <w:r>
+        <w:rPr>
+          <w:rFonts w:ascii="Times" w:hAnsi="Times" w:cs="Times"/>
+          <w:lang w:eastAsia="zh-CN"/>
+        </w:rPr>
+        <w:t>最小二乘错，</w:t>
+      </w:r>
+      <w:r>
+        <w:rPr>
+          <w:rFonts w:ascii="Times" w:hAnsi="Times" w:cs="Times"/>
+          <w:lang w:eastAsia="zh-CN"/>
+        </w:rPr>
+        <w:t>并且假设</w:t>
+      </w:r>
+      <w:r>
+        <w:rPr>
+          <w:rFonts w:ascii="Times" w:hAnsi="Times" w:cs="Times"/>
+          <w:lang w:eastAsia="zh-CN"/>
+        </w:rPr>
+        <w:t>所有任务都有</w:t>
+      </w:r>
+      <w:r>
+        <w:rPr>
+          <w:rFonts w:ascii="Times" w:hAnsi="Times" w:cs="Times"/>
+          <w:lang w:eastAsia="zh-CN"/>
+        </w:rPr>
+        <w:t>一个</w:t>
+      </w:r>
+      <w:r>
+        <w:rPr>
+          <w:rFonts w:ascii="Times" w:hAnsi="Times" w:cs="Times"/>
+          <w:lang w:eastAsia="zh-CN"/>
+        </w:rPr>
+        <w:t>错误</w:t>
+      </w:r>
+      <w:r>
+        <w:rPr>
+          <w:rFonts w:ascii="Times" w:hAnsi="Times" w:cs="Times"/>
+        </w:rPr>
+        <w:t>ε</w:t>
+      </w:r>
+      <w:r>
+        <w:rPr>
+          <w:rFonts w:ascii="Times" w:hAnsi="Times" w:cs="Times"/>
+          <w:lang w:eastAsia="zh-CN"/>
+        </w:rPr>
+        <w:t>。</w:t>
+      </w:r>
+      <w:r>
+        <w:rPr>
+          <w:rFonts w:ascii="Times" w:hAnsi="Times" w:cs="Times"/>
+          <w:lang w:eastAsia="zh-CN"/>
+        </w:rPr>
+        <w:t>我们回到</w:t>
+      </w:r>
+      <w:r>
+        <w:rPr>
+          <w:rFonts w:ascii="Times" w:hAnsi="Times" w:cs="Times"/>
+          <w:lang w:eastAsia="zh-CN"/>
+        </w:rPr>
+        <w:t>更一般的</w:t>
+      </w:r>
+      <w:r>
+        <w:rPr>
+          <w:rFonts w:ascii="Times" w:hAnsi="Times" w:cs="Times"/>
+          <w:lang w:eastAsia="zh-CN"/>
+        </w:rPr>
+        <w:t>场景，</w:t>
+      </w:r>
+      <w:r>
+        <w:rPr>
+          <w:rFonts w:ascii="Times" w:hAnsi="Times" w:cs="Times"/>
+          <w:lang w:eastAsia="zh-CN"/>
+        </w:rPr>
+        <w:t>我们</w:t>
+      </w:r>
+      <w:r>
+        <w:rPr>
+          <w:rFonts w:ascii="Times" w:hAnsi="Times" w:cs="Times"/>
+          <w:lang w:eastAsia="zh-CN"/>
+        </w:rPr>
+        <w:t>的基本块可以简化为</w:t>
+      </w:r>
+      <w:r>
+        <w:rPr>
+          <w:rFonts w:ascii="Times" w:hAnsi="Times" w:cs="Times"/>
+        </w:rPr>
+        <w:t>B = (A, b, F</w:t>
+      </w:r>
+      <w:r>
+        <w:rPr>
+          <w:rFonts w:ascii="Times" w:hAnsi="Times" w:cs="Times"/>
+          <w:position w:val="5"/>
+        </w:rPr>
+        <w:t xml:space="preserve"> ̄</w:t>
+      </w:r>
+      <w:r>
+        <w:rPr>
+          <w:rFonts w:ascii="Times" w:hAnsi="Times" w:cs="Times"/>
+        </w:rPr>
+        <w:t>, R</w:t>
+      </w:r>
+      <w:r>
+        <w:rPr>
+          <w:rFonts w:ascii="Times" w:hAnsi="Times" w:cs="Times"/>
+          <w:position w:val="5"/>
+        </w:rPr>
+        <w:t xml:space="preserve"> ̄</w:t>
+      </w:r>
+      <w:r>
+        <w:rPr>
+          <w:rFonts w:ascii="Times" w:hAnsi="Times" w:cs="Times"/>
+        </w:rPr>
+        <w:t>, ε),</w:t>
+      </w:r>
+      <w:r>
+        <w:rPr>
+          <w:rFonts w:ascii="Times" w:hAnsi="Times" w:cs="Times"/>
+          <w:lang w:eastAsia="zh-CN"/>
+        </w:rPr>
+        <w:t>我们用下</w:t>
+      </w:r>
+      <w:r>
+        <w:rPr>
+          <w:rFonts w:ascii="Times" w:hAnsi="Times" w:cs="Times" w:hint="eastAsia"/>
+          <w:lang w:eastAsia="zh-CN"/>
+        </w:rPr>
+        <w:t>面</w:t>
+      </w:r>
+      <w:r>
+        <w:rPr>
+          <w:rFonts w:ascii="Times" w:hAnsi="Times" w:cs="Times"/>
+          <w:lang w:eastAsia="zh-CN"/>
+        </w:rPr>
+        <w:t>的</w:t>
+      </w:r>
+      <w:r>
+        <w:rPr>
+          <w:rFonts w:ascii="Times" w:hAnsi="Times" w:cs="Times"/>
+          <w:lang w:eastAsia="zh-CN"/>
+        </w:rPr>
+        <w:t>来</w:t>
+      </w:r>
+      <w:r>
+        <w:rPr>
+          <w:rFonts w:ascii="Times" w:hAnsi="Times" w:cs="Times" w:hint="eastAsia"/>
+          <w:lang w:eastAsia="zh-CN"/>
+        </w:rPr>
+        <w:t>计算</w:t>
+      </w:r>
+      <w:r>
+        <w:rPr>
+          <w:rFonts w:ascii="Times" w:hAnsi="Times" w:cs="Times"/>
+          <w:lang w:eastAsia="zh-CN"/>
+        </w:rPr>
+        <w:t>：</w:t>
+      </w:r>
+      <w:r>
+        <w:rPr>
+          <w:rFonts w:ascii="Times" w:hAnsi="Times" w:cs="Times"/>
+          <w:lang w:eastAsia="zh-CN"/>
+        </w:rPr>
+        <w:br/>
+      </w:r>
+      <w:r>
+        <w:rPr>
+          <w:rFonts w:ascii="Times" w:hAnsi="Times" w:cs="Times"/>
+          <w:lang w:eastAsia="zh-CN"/>
+        </w:rPr>
+        <w:drawing>
+          <wp:inline distT="0" distB="0" distL="0" distR="0" wp14:anchorId="6E4DBBA0" wp14:editId="639CEE5A">
+            <wp:extent cx="5943600" cy="556895"/>
+            <wp:effectExtent l="0" t="0" r="0" b="1905"/>
+            <wp:docPr id="109" name="Picture 109"/>
+            <wp:cNvGraphicFramePr>
+              <a:graphicFrameLocks xmlns:a="http://schemas.openxmlformats.org/drawingml/2006/main" noChangeAspect="1"/>
+            </wp:cNvGraphicFramePr>
+            <a:graphic xmlns:a="http://schemas.openxmlformats.org/drawingml/2006/main">
+              <a:graphicData uri="http://schemas.openxmlformats.org/drawingml/2006/picture">
+                <pic:pic xmlns:pic="http://schemas.openxmlformats.org/drawingml/2006/picture">
+                  <pic:nvPicPr>
+                    <pic:cNvPr id="1" name=""/>
+                    <pic:cNvPicPr/>
+                  </pic:nvPicPr>
+                  <pic:blipFill>
+                    <a:blip r:embed="rId14"/>
+                    <a:stretch>
+                      <a:fillRect/>
+                    </a:stretch>
+                  </pic:blipFill>
+                  <pic:spPr>
+                    <a:xfrm>
+                      <a:off x="0" y="0"/>
+                      <a:ext cx="5943600" cy="556895"/>
+                    </a:xfrm>
+                    <a:prstGeom prst="rect">
+                      <a:avLst/>
+                    </a:prstGeom>
+                  </pic:spPr>
+                </pic:pic>
+              </a:graphicData>
+            </a:graphic>
+          </wp:inline>
+        </w:drawing>
+      </w:r>
+      <w:r>
+        <w:rPr>
+          <w:rFonts w:ascii="Times" w:hAnsi="Times" w:cs="Times"/>
+          <w:lang w:eastAsia="zh-CN"/>
+        </w:rPr>
+        <w:br/>
+      </w:r>
+      <w:r>
+        <w:rPr>
+          <w:rFonts w:ascii="Times" w:hAnsi="Times" w:cs="Times"/>
+          <w:lang w:eastAsia="zh-CN"/>
+        </w:rPr>
+        <w:t>我们的基本任务是</w:t>
+      </w:r>
+      <w:r>
+        <w:rPr>
+          <w:rFonts w:ascii="Times" w:hAnsi="Times" w:cs="Times"/>
+          <w:lang w:eastAsia="zh-CN"/>
+        </w:rPr>
+        <w:t>将</w:t>
+      </w:r>
+      <w:r>
+        <w:rPr>
+          <w:rFonts w:ascii="Times" w:hAnsi="Times" w:cs="Times"/>
+          <w:lang w:eastAsia="zh-CN"/>
+        </w:rPr>
+        <w:t>基本块编译成</w:t>
+      </w:r>
+      <w:r>
+        <w:rPr>
+          <w:rFonts w:ascii="Times" w:hAnsi="Times" w:cs="Times"/>
+          <w:lang w:eastAsia="zh-CN"/>
+        </w:rPr>
+        <w:t>ROP</w:t>
+      </w:r>
+      <w:r>
+        <w:rPr>
+          <w:rFonts w:ascii="Times" w:hAnsi="Times" w:cs="Times"/>
+          <w:lang w:eastAsia="zh-CN"/>
+        </w:rPr>
+        <w:t>，</w:t>
+      </w:r>
+      <w:r>
+        <w:rPr>
+          <w:rFonts w:ascii="Times" w:hAnsi="Times" w:cs="Times" w:hint="eastAsia"/>
+          <w:lang w:eastAsia="zh-CN"/>
+        </w:rPr>
+        <w:t>在下面</w:t>
+      </w:r>
+      <w:r>
+        <w:rPr>
+          <w:rFonts w:ascii="Times" w:hAnsi="Times" w:cs="Times"/>
+          <w:lang w:eastAsia="zh-CN"/>
+        </w:rPr>
+        <w:t>我们会阐明</w:t>
+      </w:r>
+      <w:r>
+        <w:rPr>
+          <w:rFonts w:ascii="Times" w:hAnsi="Times" w:cs="Times"/>
+          <w:lang w:eastAsia="zh-CN"/>
+        </w:rPr>
+        <w:t>优化方案。</w:t>
       </w:r>
     </w:p>
     <w:p>
@@ -18575,6 +18893,8 @@
           <w:rFonts w:ascii="Times" w:hAnsi="Times" w:cs="Times"/>
         </w:rPr>
       </w:pPr>
+      <w:bookmarkStart w:id="0" w:name="_GoBack"/>
+      <w:bookmarkEnd w:id="0"/>
       <w:r>
         <w:rPr>
           <w:rFonts w:ascii="Times" w:hAnsi="Times" w:cs="Times"/>
@@ -18848,235 +19168,6 @@
           <w:rFonts w:ascii="Times" w:hAnsi="Times" w:cs="Times"/>
         </w:rPr>
       </w:pPr>
-      <w:r>
-        <w:rPr>
-          <w:rFonts w:ascii="Times" w:hAnsi="Times" w:cs="Times"/>
-        </w:rPr>
-        <w:t>general case in the next subsection. Our basic block can be simplified to B = (A, b, F</w:t>
-      </w:r>
-      <w:r>
-        <w:rPr>
-          <w:rFonts w:ascii="Times" w:hAnsi="Times" w:cs="Times"/>
-          <w:position w:val="5"/>
-        </w:rPr>
-        <w:t xml:space="preserve"> ̄</w:t>
-      </w:r>
-      <w:r>
-        <w:rPr>
-          <w:rFonts w:ascii="Times" w:hAnsi="Times" w:cs="Times"/>
-        </w:rPr>
-        <w:t>, R</w:t>
-      </w:r>
-      <w:r>
-        <w:rPr>
-          <w:rFonts w:ascii="Times" w:hAnsi="Times" w:cs="Times"/>
-          <w:position w:val="5"/>
-        </w:rPr>
-        <w:t xml:space="preserve"> ̄</w:t>
-      </w:r>
-      <w:r>
-        <w:rPr>
-          <w:rFonts w:ascii="Times" w:hAnsi="Times" w:cs="Times"/>
-        </w:rPr>
-        <w:t xml:space="preserve">, ε), for which we compute: </w:t>
-      </w:r>
-    </w:p>
-    <w:p>
-      <w:pPr>
-        <w:widowControl w:val="0"/>
-        <w:autoSpaceDE w:val="0"/>
-        <w:autoSpaceDN w:val="0"/>
-        <w:adjustRightInd w:val="0"/>
-        <w:spacing w:after="240" w:line="180" w:lineRule="atLeast"/>
-        <w:rPr>
-          <w:rFonts w:ascii="Times" w:hAnsi="Times" w:cs="Times"/>
-        </w:rPr>
-      </w:pPr>
-      <w:r>
-        <w:rPr>
-          <w:rFonts w:ascii="Times" w:hAnsi="Times" w:cs="Times"/>
-        </w:rPr>
-        <w:t>x(R,F)=</w:t>
-      </w:r>
-      <w:proofErr w:type="spellStart"/>
-      <w:r>
-        <w:rPr>
-          <w:rFonts w:ascii="Times" w:hAnsi="Times" w:cs="Times"/>
-        </w:rPr>
-        <w:t>argmin</w:t>
-      </w:r>
-      <w:r>
-        <w:rPr>
-          <w:rFonts w:ascii="MS Mincho" w:eastAsia="MS Mincho" w:hAnsi="MS Mincho" w:cs="MS Mincho"/>
-        </w:rPr>
-        <w:t>∥</w:t>
-      </w:r>
-      <w:r>
-        <w:rPr>
-          <w:rFonts w:ascii="Times" w:hAnsi="Times" w:cs="Times"/>
-        </w:rPr>
-        <w:t>Π</w:t>
-      </w:r>
-      <w:proofErr w:type="spellEnd"/>
-      <w:r>
-        <w:rPr>
-          <w:rFonts w:ascii="Times" w:hAnsi="Times" w:cs="Times"/>
-          <w:position w:val="-3"/>
-          <w:sz w:val="16"/>
-          <w:szCs w:val="16"/>
-        </w:rPr>
-        <w:t>R</w:t>
-      </w:r>
-      <w:r>
-        <w:rPr>
-          <w:rFonts w:ascii="Times" w:hAnsi="Times" w:cs="Times"/>
-        </w:rPr>
-        <w:t>(AΠ</w:t>
-      </w:r>
-      <w:r>
-        <w:rPr>
-          <w:rFonts w:ascii="Times" w:hAnsi="Times" w:cs="Times"/>
-          <w:position w:val="-3"/>
-          <w:sz w:val="16"/>
-          <w:szCs w:val="16"/>
-        </w:rPr>
-        <w:t>F</w:t>
-      </w:r>
-      <w:r>
-        <w:rPr>
-          <w:rFonts w:ascii="Times" w:hAnsi="Times" w:cs="Times"/>
-        </w:rPr>
-        <w:t>x−b)</w:t>
-      </w:r>
-      <w:r>
-        <w:rPr>
-          <w:rFonts w:ascii="MS Mincho" w:eastAsia="MS Mincho" w:hAnsi="MS Mincho" w:cs="MS Mincho"/>
-        </w:rPr>
-        <w:t>∥</w:t>
-      </w:r>
-      <w:r>
-        <w:rPr>
-          <w:rFonts w:ascii="Times" w:hAnsi="Times" w:cs="Times"/>
-          <w:position w:val="10"/>
-          <w:sz w:val="16"/>
-          <w:szCs w:val="16"/>
-        </w:rPr>
-        <w:t>2</w:t>
-      </w:r>
-      <w:r>
-        <w:rPr>
-          <w:rFonts w:ascii="Times" w:hAnsi="Times" w:cs="Times"/>
-          <w:position w:val="-6"/>
-          <w:sz w:val="16"/>
-          <w:szCs w:val="16"/>
-        </w:rPr>
-        <w:t xml:space="preserve"> </w:t>
-      </w:r>
-      <w:proofErr w:type="spellStart"/>
-      <w:r>
-        <w:rPr>
-          <w:rFonts w:ascii="Times" w:hAnsi="Times" w:cs="Times"/>
-        </w:rPr>
-        <w:t>whereR</w:t>
-      </w:r>
-      <w:r>
-        <w:rPr>
-          <w:rFonts w:ascii="MS Mincho" w:eastAsia="MS Mincho" w:hAnsi="MS Mincho" w:cs="MS Mincho"/>
-        </w:rPr>
-        <w:t>∈</w:t>
-      </w:r>
-      <w:r>
-        <w:rPr>
-          <w:rFonts w:ascii="Times" w:hAnsi="Times" w:cs="Times"/>
-        </w:rPr>
-        <w:t>R</w:t>
-      </w:r>
-      <w:proofErr w:type="spellEnd"/>
-      <w:r>
-        <w:rPr>
-          <w:rFonts w:ascii="Times" w:hAnsi="Times" w:cs="Times"/>
-          <w:position w:val="5"/>
-        </w:rPr>
-        <w:t xml:space="preserve"> ̄</w:t>
-      </w:r>
-      <w:r>
-        <w:rPr>
-          <w:rFonts w:ascii="Times" w:hAnsi="Times" w:cs="Times"/>
-        </w:rPr>
-        <w:t xml:space="preserve">,F </w:t>
-      </w:r>
-      <w:r>
-        <w:rPr>
-          <w:rFonts w:ascii="MS Mincho" w:eastAsia="MS Mincho" w:hAnsi="MS Mincho" w:cs="MS Mincho"/>
-        </w:rPr>
-        <w:t>∈</w:t>
-      </w:r>
-      <w:r>
-        <w:rPr>
-          <w:rFonts w:ascii="Times" w:hAnsi="Times" w:cs="Times"/>
-        </w:rPr>
-        <w:t>F</w:t>
-      </w:r>
-      <w:r>
-        <w:rPr>
-          <w:rFonts w:ascii="Times" w:hAnsi="Times" w:cs="Times"/>
-          <w:position w:val="5"/>
-        </w:rPr>
-        <w:t xml:space="preserve"> ̄ </w:t>
-      </w:r>
-      <w:proofErr w:type="spellStart"/>
-      <w:r>
-        <w:rPr>
-          <w:rFonts w:ascii="Times" w:hAnsi="Times" w:cs="Times"/>
-          <w:sz w:val="16"/>
-          <w:szCs w:val="16"/>
-        </w:rPr>
-        <w:t>x</w:t>
-      </w:r>
-      <w:r>
-        <w:rPr>
-          <w:rFonts w:ascii="MS Mincho" w:eastAsia="MS Mincho" w:hAnsi="MS Mincho" w:cs="MS Mincho"/>
-          <w:sz w:val="16"/>
-          <w:szCs w:val="16"/>
-        </w:rPr>
-        <w:t>∈</w:t>
-      </w:r>
-      <w:r>
-        <w:rPr>
-          <w:rFonts w:ascii="Times" w:hAnsi="Times" w:cs="Times"/>
-          <w:sz w:val="16"/>
-          <w:szCs w:val="16"/>
-        </w:rPr>
-        <w:t>R</w:t>
-      </w:r>
-      <w:proofErr w:type="spellEnd"/>
-      <w:r>
-        <w:rPr>
-          <w:rFonts w:ascii="Times" w:hAnsi="Times" w:cs="Times"/>
-          <w:position w:val="5"/>
-          <w:sz w:val="14"/>
-          <w:szCs w:val="14"/>
-        </w:rPr>
-        <w:t xml:space="preserve">d </w:t>
-      </w:r>
-    </w:p>
-    <w:p>
-      <w:pPr>
-        <w:widowControl w:val="0"/>
-        <w:autoSpaceDE w:val="0"/>
-        <w:autoSpaceDN w:val="0"/>
-        <w:adjustRightInd w:val="0"/>
-        <w:spacing w:after="240" w:line="180" w:lineRule="atLeast"/>
-        <w:rPr>
-          <w:rFonts w:ascii="Times" w:hAnsi="Times" w:cs="Times"/>
-        </w:rPr>
-      </w:pPr>
-      <w:r>
-        <w:rPr>
-          <w:rFonts w:ascii="Times" w:hAnsi="Times" w:cs="Times"/>
-        </w:rPr>
-        <w:t xml:space="preserve">Our goal is to compile the basic block into a set of ROPs. We explain the optimizations that we identify below. </w:t>
-      </w:r>
     </w:p>
     <w:p>
       <w:pPr>
@@ -19281,14 +19372,7 @@
         <w:rPr>
           <w:rFonts w:ascii="Times" w:hAnsi="Times" w:cs="Times"/>
         </w:rPr>
-        <w:t xml:space="preserve">and more </w:t>
-      </w:r>
-      <w:r>
-        <w:rPr>
-          <w:rFonts w:ascii="Times" w:hAnsi="Times" w:cs="Times"/>
-        </w:rPr>
-        <w:lastRenderedPageBreak/>
-        <w:t>rows than R</w:t>
+        <w:t>and more rows than R</w:t>
       </w:r>
       <w:r>
         <w:rPr>
@@ -19303,7 +19387,14 @@
         <w:rPr>
           <w:rFonts w:ascii="Times" w:hAnsi="Times" w:cs="Times"/>
         </w:rPr>
-        <w:t xml:space="preserve">. In this case, one can project away these extra rows and columns—analogous to materialized views of queries that contain selections and pro- </w:t>
+        <w:t xml:space="preserve">. In this case, one can project away these extra rows and columns—analogous to </w:t>
+      </w:r>
+      <w:r>
+        <w:rPr>
+          <w:rFonts w:ascii="Times" w:hAnsi="Times" w:cs="Times"/>
+        </w:rPr>
+        <w:lastRenderedPageBreak/>
+        <w:t xml:space="preserve">materialized views of queries that contain selections and pro- </w:t>
       </w:r>
       <w:proofErr w:type="spellStart"/>
       <w:r>
@@ -19859,7 +19950,7 @@
                     </pic:cNvPicPr>
                   </pic:nvPicPr>
                   <pic:blipFill>
-                    <a:blip r:embed="rId14">
+                    <a:blip r:embed="rId15">
                       <a:extLst>
                         <a:ext uri="{28A0092B-C50C-407E-A947-70E740481C1C}">
                           <a14:useLocalDpi xmlns:a14="http://schemas.microsoft.com/office/drawing/2010/main" val="0"/>
@@ -19944,7 +20035,7 @@
                     </pic:cNvPicPr>
                   </pic:nvPicPr>
                   <pic:blipFill>
-                    <a:blip r:embed="rId15" cstate="print">
+                    <a:blip r:embed="rId16" cstate="print">
                       <a:extLst>
                         <a:ext uri="{28A0092B-C50C-407E-A947-70E740481C1C}">
                           <a14:useLocalDpi xmlns:a14="http://schemas.microsoft.com/office/drawing/2010/main" val="0"/>
@@ -21616,7 +21707,7 @@
                     </pic:cNvPicPr>
                   </pic:nvPicPr>
                   <pic:blipFill>
-                    <a:blip r:embed="rId14">
+                    <a:blip r:embed="rId15">
                       <a:extLst>
                         <a:ext uri="{28A0092B-C50C-407E-A947-70E740481C1C}">
                           <a14:useLocalDpi xmlns:a14="http://schemas.microsoft.com/office/drawing/2010/main" val="0"/>
@@ -21676,7 +21767,7 @@
                     </pic:cNvPicPr>
                   </pic:nvPicPr>
                   <pic:blipFill>
-                    <a:blip r:embed="rId14">
+                    <a:blip r:embed="rId15">
                       <a:extLst>
                         <a:ext uri="{28A0092B-C50C-407E-A947-70E740481C1C}">
                           <a14:useLocalDpi xmlns:a14="http://schemas.microsoft.com/office/drawing/2010/main" val="0"/>
@@ -22580,7 +22671,7 @@
                     </pic:cNvPicPr>
                   </pic:nvPicPr>
                   <pic:blipFill>
-                    <a:blip r:embed="rId16">
+                    <a:blip r:embed="rId17">
                       <a:extLst>
                         <a:ext uri="{28A0092B-C50C-407E-A947-70E740481C1C}">
                           <a14:useLocalDpi xmlns:a14="http://schemas.microsoft.com/office/drawing/2010/main" val="0"/>
@@ -22756,7 +22847,7 @@
                     </pic:cNvPicPr>
                   </pic:nvPicPr>
                   <pic:blipFill>
-                    <a:blip r:embed="rId16">
+                    <a:blip r:embed="rId17">
                       <a:extLst>
                         <a:ext uri="{28A0092B-C50C-407E-A947-70E740481C1C}">
                           <a14:useLocalDpi xmlns:a14="http://schemas.microsoft.com/office/drawing/2010/main" val="0"/>
@@ -23172,7 +23263,7 @@
                     </pic:cNvPicPr>
                   </pic:nvPicPr>
                   <pic:blipFill>
-                    <a:blip r:embed="rId16">
+                    <a:blip r:embed="rId17">
                       <a:extLst>
                         <a:ext uri="{28A0092B-C50C-407E-A947-70E740481C1C}">
                           <a14:useLocalDpi xmlns:a14="http://schemas.microsoft.com/office/drawing/2010/main" val="0"/>
@@ -23637,7 +23728,7 @@
                     </pic:cNvPicPr>
                   </pic:nvPicPr>
                   <pic:blipFill>
-                    <a:blip r:embed="rId17">
+                    <a:blip r:embed="rId18">
                       <a:extLst>
                         <a:ext uri="{28A0092B-C50C-407E-A947-70E740481C1C}">
                           <a14:useLocalDpi xmlns:a14="http://schemas.microsoft.com/office/drawing/2010/main" val="0"/>
@@ -26617,7 +26708,7 @@
                     </pic:cNvPicPr>
                   </pic:nvPicPr>
                   <pic:blipFill>
-                    <a:blip r:embed="rId14">
+                    <a:blip r:embed="rId15">
                       <a:extLst>
                         <a:ext uri="{28A0092B-C50C-407E-A947-70E740481C1C}">
                           <a14:useLocalDpi xmlns:a14="http://schemas.microsoft.com/office/drawing/2010/main" val="0"/>
@@ -26677,7 +26768,7 @@
                     </pic:cNvPicPr>
                   </pic:nvPicPr>
                   <pic:blipFill>
-                    <a:blip r:embed="rId14">
+                    <a:blip r:embed="rId15">
                       <a:extLst>
                         <a:ext uri="{28A0092B-C50C-407E-A947-70E740481C1C}">
                           <a14:useLocalDpi xmlns:a14="http://schemas.microsoft.com/office/drawing/2010/main" val="0"/>
@@ -26894,7 +26985,7 @@
                     </pic:cNvPicPr>
                   </pic:nvPicPr>
                   <pic:blipFill>
-                    <a:blip r:embed="rId18">
+                    <a:blip r:embed="rId19">
                       <a:extLst>
                         <a:ext uri="{28A0092B-C50C-407E-A947-70E740481C1C}">
                           <a14:useLocalDpi xmlns:a14="http://schemas.microsoft.com/office/drawing/2010/main" val="0"/>
@@ -26954,7 +27045,7 @@
                     </pic:cNvPicPr>
                   </pic:nvPicPr>
                   <pic:blipFill>
-                    <a:blip r:embed="rId19">
+                    <a:blip r:embed="rId20">
                       <a:extLst>
                         <a:ext uri="{28A0092B-C50C-407E-A947-70E740481C1C}">
                           <a14:useLocalDpi xmlns:a14="http://schemas.microsoft.com/office/drawing/2010/main" val="0"/>
@@ -27014,7 +27105,7 @@
                     </pic:cNvPicPr>
                   </pic:nvPicPr>
                   <pic:blipFill>
-                    <a:blip r:embed="rId20">
+                    <a:blip r:embed="rId21">
                       <a:extLst>
                         <a:ext uri="{28A0092B-C50C-407E-A947-70E740481C1C}">
                           <a14:useLocalDpi xmlns:a14="http://schemas.microsoft.com/office/drawing/2010/main" val="0"/>
@@ -27074,7 +27165,7 @@
                     </pic:cNvPicPr>
                   </pic:nvPicPr>
                   <pic:blipFill>
-                    <a:blip r:embed="rId21">
+                    <a:blip r:embed="rId22">
                       <a:extLst>
                         <a:ext uri="{28A0092B-C50C-407E-A947-70E740481C1C}">
                           <a14:useLocalDpi xmlns:a14="http://schemas.microsoft.com/office/drawing/2010/main" val="0"/>
@@ -27345,7 +27436,7 @@
                     </pic:cNvPicPr>
                   </pic:nvPicPr>
                   <pic:blipFill>
-                    <a:blip r:embed="rId22">
+                    <a:blip r:embed="rId23">
                       <a:extLst>
                         <a:ext uri="{28A0092B-C50C-407E-A947-70E740481C1C}">
                           <a14:useLocalDpi xmlns:a14="http://schemas.microsoft.com/office/drawing/2010/main" val="0"/>
@@ -27405,7 +27496,7 @@
                     </pic:cNvPicPr>
                   </pic:nvPicPr>
                   <pic:blipFill>
-                    <a:blip r:embed="rId23">
+                    <a:blip r:embed="rId24">
                       <a:extLst>
                         <a:ext uri="{28A0092B-C50C-407E-A947-70E740481C1C}">
                           <a14:useLocalDpi xmlns:a14="http://schemas.microsoft.com/office/drawing/2010/main" val="0"/>
@@ -27465,7 +27556,7 @@
                     </pic:cNvPicPr>
                   </pic:nvPicPr>
                   <pic:blipFill>
-                    <a:blip r:embed="rId24">
+                    <a:blip r:embed="rId25">
                       <a:extLst>
                         <a:ext uri="{28A0092B-C50C-407E-A947-70E740481C1C}">
                           <a14:useLocalDpi xmlns:a14="http://schemas.microsoft.com/office/drawing/2010/main" val="0"/>
@@ -27577,7 +27668,7 @@
                     </pic:cNvPicPr>
                   </pic:nvPicPr>
                   <pic:blipFill>
-                    <a:blip r:embed="rId25">
+                    <a:blip r:embed="rId26">
                       <a:extLst>
                         <a:ext uri="{28A0092B-C50C-407E-A947-70E740481C1C}">
                           <a14:useLocalDpi xmlns:a14="http://schemas.microsoft.com/office/drawing/2010/main" val="0"/>
@@ -27637,7 +27728,7 @@
                     </pic:cNvPicPr>
                   </pic:nvPicPr>
                   <pic:blipFill>
-                    <a:blip r:embed="rId26">
+                    <a:blip r:embed="rId27">
                       <a:extLst>
                         <a:ext uri="{28A0092B-C50C-407E-A947-70E740481C1C}">
                           <a14:useLocalDpi xmlns:a14="http://schemas.microsoft.com/office/drawing/2010/main" val="0"/>
@@ -27697,7 +27788,7 @@
                     </pic:cNvPicPr>
                   </pic:nvPicPr>
                   <pic:blipFill>
-                    <a:blip r:embed="rId27">
+                    <a:blip r:embed="rId28">
                       <a:extLst>
                         <a:ext uri="{28A0092B-C50C-407E-A947-70E740481C1C}">
                           <a14:useLocalDpi xmlns:a14="http://schemas.microsoft.com/office/drawing/2010/main" val="0"/>
@@ -27757,7 +27848,7 @@
                     </pic:cNvPicPr>
                   </pic:nvPicPr>
                   <pic:blipFill>
-                    <a:blip r:embed="rId28">
+                    <a:blip r:embed="rId29">
                       <a:extLst>
                         <a:ext uri="{28A0092B-C50C-407E-A947-70E740481C1C}">
                           <a14:useLocalDpi xmlns:a14="http://schemas.microsoft.com/office/drawing/2010/main" val="0"/>
@@ -27817,7 +27908,7 @@
                     </pic:cNvPicPr>
                   </pic:nvPicPr>
                   <pic:blipFill>
-                    <a:blip r:embed="rId29">
+                    <a:blip r:embed="rId30">
                       <a:extLst>
                         <a:ext uri="{28A0092B-C50C-407E-A947-70E740481C1C}">
                           <a14:useLocalDpi xmlns:a14="http://schemas.microsoft.com/office/drawing/2010/main" val="0"/>
@@ -27877,7 +27968,7 @@
                     </pic:cNvPicPr>
                   </pic:nvPicPr>
                   <pic:blipFill>
-                    <a:blip r:embed="rId30">
+                    <a:blip r:embed="rId31">
                       <a:extLst>
                         <a:ext uri="{28A0092B-C50C-407E-A947-70E740481C1C}">
                           <a14:useLocalDpi xmlns:a14="http://schemas.microsoft.com/office/drawing/2010/main" val="0"/>
@@ -27937,7 +28028,7 @@
                     </pic:cNvPicPr>
                   </pic:nvPicPr>
                   <pic:blipFill>
-                    <a:blip r:embed="rId31">
+                    <a:blip r:embed="rId32">
                       <a:extLst>
                         <a:ext uri="{28A0092B-C50C-407E-A947-70E740481C1C}">
                           <a14:useLocalDpi xmlns:a14="http://schemas.microsoft.com/office/drawing/2010/main" val="0"/>
@@ -27997,7 +28088,7 @@
                     </pic:cNvPicPr>
                   </pic:nvPicPr>
                   <pic:blipFill>
-                    <a:blip r:embed="rId32">
+                    <a:blip r:embed="rId33">
                       <a:extLst>
                         <a:ext uri="{28A0092B-C50C-407E-A947-70E740481C1C}">
                           <a14:useLocalDpi xmlns:a14="http://schemas.microsoft.com/office/drawing/2010/main" val="0"/>
@@ -28057,7 +28148,7 @@
                     </pic:cNvPicPr>
                   </pic:nvPicPr>
                   <pic:blipFill>
-                    <a:blip r:embed="rId33">
+                    <a:blip r:embed="rId34">
                       <a:extLst>
                         <a:ext uri="{28A0092B-C50C-407E-A947-70E740481C1C}">
                           <a14:useLocalDpi xmlns:a14="http://schemas.microsoft.com/office/drawing/2010/main" val="0"/>
@@ -28117,7 +28208,7 @@
                     </pic:cNvPicPr>
                   </pic:nvPicPr>
                   <pic:blipFill>
-                    <a:blip r:embed="rId34">
+                    <a:blip r:embed="rId35">
                       <a:extLst>
                         <a:ext uri="{28A0092B-C50C-407E-A947-70E740481C1C}">
                           <a14:useLocalDpi xmlns:a14="http://schemas.microsoft.com/office/drawing/2010/main" val="0"/>
@@ -28177,7 +28268,7 @@
                     </pic:cNvPicPr>
                   </pic:nvPicPr>
                   <pic:blipFill>
-                    <a:blip r:embed="rId35">
+                    <a:blip r:embed="rId36">
                       <a:extLst>
                         <a:ext uri="{28A0092B-C50C-407E-A947-70E740481C1C}">
                           <a14:useLocalDpi xmlns:a14="http://schemas.microsoft.com/office/drawing/2010/main" val="0"/>
@@ -28237,7 +28328,7 @@
                     </pic:cNvPicPr>
                   </pic:nvPicPr>
                   <pic:blipFill>
-                    <a:blip r:embed="rId28">
+                    <a:blip r:embed="rId29">
                       <a:extLst>
                         <a:ext uri="{28A0092B-C50C-407E-A947-70E740481C1C}">
                           <a14:useLocalDpi xmlns:a14="http://schemas.microsoft.com/office/drawing/2010/main" val="0"/>
@@ -28297,7 +28388,7 @@
                     </pic:cNvPicPr>
                   </pic:nvPicPr>
                   <pic:blipFill>
-                    <a:blip r:embed="rId36">
+                    <a:blip r:embed="rId37">
                       <a:extLst>
                         <a:ext uri="{28A0092B-C50C-407E-A947-70E740481C1C}">
                           <a14:useLocalDpi xmlns:a14="http://schemas.microsoft.com/office/drawing/2010/main" val="0"/>
@@ -28396,7 +28487,7 @@
                     </pic:cNvPicPr>
                   </pic:nvPicPr>
                   <pic:blipFill>
-                    <a:blip r:embed="rId32">
+                    <a:blip r:embed="rId33">
                       <a:extLst>
                         <a:ext uri="{28A0092B-C50C-407E-A947-70E740481C1C}">
                           <a14:useLocalDpi xmlns:a14="http://schemas.microsoft.com/office/drawing/2010/main" val="0"/>
@@ -28456,7 +28547,7 @@
                     </pic:cNvPicPr>
                   </pic:nvPicPr>
                   <pic:blipFill>
-                    <a:blip r:embed="rId37">
+                    <a:blip r:embed="rId38">
                       <a:extLst>
                         <a:ext uri="{28A0092B-C50C-407E-A947-70E740481C1C}">
                           <a14:useLocalDpi xmlns:a14="http://schemas.microsoft.com/office/drawing/2010/main" val="0"/>
@@ -28516,7 +28607,7 @@
                     </pic:cNvPicPr>
                   </pic:nvPicPr>
                   <pic:blipFill>
-                    <a:blip r:embed="rId38">
+                    <a:blip r:embed="rId39">
                       <a:extLst>
                         <a:ext uri="{28A0092B-C50C-407E-A947-70E740481C1C}">
                           <a14:useLocalDpi xmlns:a14="http://schemas.microsoft.com/office/drawing/2010/main" val="0"/>
@@ -28576,7 +28667,7 @@
                     </pic:cNvPicPr>
                   </pic:nvPicPr>
                   <pic:blipFill>
-                    <a:blip r:embed="rId26">
+                    <a:blip r:embed="rId27">
                       <a:extLst>
                         <a:ext uri="{28A0092B-C50C-407E-A947-70E740481C1C}">
                           <a14:useLocalDpi xmlns:a14="http://schemas.microsoft.com/office/drawing/2010/main" val="0"/>
@@ -28636,7 +28727,7 @@
                     </pic:cNvPicPr>
                   </pic:nvPicPr>
                   <pic:blipFill>
-                    <a:blip r:embed="rId26">
+                    <a:blip r:embed="rId27">
                       <a:extLst>
                         <a:ext uri="{28A0092B-C50C-407E-A947-70E740481C1C}">
                           <a14:useLocalDpi xmlns:a14="http://schemas.microsoft.com/office/drawing/2010/main" val="0"/>
@@ -28744,7 +28835,7 @@
                     </pic:cNvPicPr>
                   </pic:nvPicPr>
                   <pic:blipFill>
-                    <a:blip r:embed="rId35">
+                    <a:blip r:embed="rId36">
                       <a:extLst>
                         <a:ext uri="{28A0092B-C50C-407E-A947-70E740481C1C}">
                           <a14:useLocalDpi xmlns:a14="http://schemas.microsoft.com/office/drawing/2010/main" val="0"/>
@@ -28832,7 +28923,7 @@
                     </pic:cNvPicPr>
                   </pic:nvPicPr>
                   <pic:blipFill>
-                    <a:blip r:embed="rId39">
+                    <a:blip r:embed="rId40">
                       <a:extLst>
                         <a:ext uri="{28A0092B-C50C-407E-A947-70E740481C1C}">
                           <a14:useLocalDpi xmlns:a14="http://schemas.microsoft.com/office/drawing/2010/main" val="0"/>
@@ -28892,7 +28983,7 @@
                     </pic:cNvPicPr>
                   </pic:nvPicPr>
                   <pic:blipFill>
-                    <a:blip r:embed="rId28">
+                    <a:blip r:embed="rId29">
                       <a:extLst>
                         <a:ext uri="{28A0092B-C50C-407E-A947-70E740481C1C}">
                           <a14:useLocalDpi xmlns:a14="http://schemas.microsoft.com/office/drawing/2010/main" val="0"/>
@@ -29044,7 +29135,7 @@
                     </pic:cNvPicPr>
                   </pic:nvPicPr>
                   <pic:blipFill>
-                    <a:blip r:embed="rId40">
+                    <a:blip r:embed="rId41">
                       <a:extLst>
                         <a:ext uri="{28A0092B-C50C-407E-A947-70E740481C1C}">
                           <a14:useLocalDpi xmlns:a14="http://schemas.microsoft.com/office/drawing/2010/main" val="0"/>
@@ -29150,7 +29241,7 @@
                     </pic:cNvPicPr>
                   </pic:nvPicPr>
                   <pic:blipFill>
-                    <a:blip r:embed="rId34">
+                    <a:blip r:embed="rId35">
                       <a:extLst>
                         <a:ext uri="{28A0092B-C50C-407E-A947-70E740481C1C}">
                           <a14:useLocalDpi xmlns:a14="http://schemas.microsoft.com/office/drawing/2010/main" val="0"/>
@@ -29210,7 +29301,7 @@
                     </pic:cNvPicPr>
                   </pic:nvPicPr>
                   <pic:blipFill>
-                    <a:blip r:embed="rId28">
+                    <a:blip r:embed="rId29">
                       <a:extLst>
                         <a:ext uri="{28A0092B-C50C-407E-A947-70E740481C1C}">
                           <a14:useLocalDpi xmlns:a14="http://schemas.microsoft.com/office/drawing/2010/main" val="0"/>
@@ -29270,7 +29361,7 @@
                     </pic:cNvPicPr>
                   </pic:nvPicPr>
                   <pic:blipFill>
-                    <a:blip r:embed="rId22">
+                    <a:blip r:embed="rId23">
                       <a:extLst>
                         <a:ext uri="{28A0092B-C50C-407E-A947-70E740481C1C}">
                           <a14:useLocalDpi xmlns:a14="http://schemas.microsoft.com/office/drawing/2010/main" val="0"/>
@@ -29342,7 +29433,7 @@
                     </pic:cNvPicPr>
                   </pic:nvPicPr>
                   <pic:blipFill>
-                    <a:blip r:embed="rId41">
+                    <a:blip r:embed="rId42">
                       <a:extLst>
                         <a:ext uri="{28A0092B-C50C-407E-A947-70E740481C1C}">
                           <a14:useLocalDpi xmlns:a14="http://schemas.microsoft.com/office/drawing/2010/main" val="0"/>
@@ -29426,7 +29517,7 @@
                     </pic:cNvPicPr>
                   </pic:nvPicPr>
                   <pic:blipFill>
-                    <a:blip r:embed="rId42">
+                    <a:blip r:embed="rId43">
                       <a:extLst>
                         <a:ext uri="{28A0092B-C50C-407E-A947-70E740481C1C}">
                           <a14:useLocalDpi xmlns:a14="http://schemas.microsoft.com/office/drawing/2010/main" val="0"/>
@@ -30180,7 +30271,7 @@
                     </pic:cNvPicPr>
                   </pic:nvPicPr>
                   <pic:blipFill>
-                    <a:blip r:embed="rId43">
+                    <a:blip r:embed="rId44">
                       <a:extLst>
                         <a:ext uri="{28A0092B-C50C-407E-A947-70E740481C1C}">
                           <a14:useLocalDpi xmlns:a14="http://schemas.microsoft.com/office/drawing/2010/main" val="0"/>
@@ -30235,66 +30326,6 @@
                 <pic:pic xmlns:pic="http://schemas.openxmlformats.org/drawingml/2006/picture">
                   <pic:nvPicPr>
                     <pic:cNvPr id="0" name="Picture 77"/>
-                    <pic:cNvPicPr>
-                      <a:picLocks noChangeAspect="1" noChangeArrowheads="1"/>
-                    </pic:cNvPicPr>
-                  </pic:nvPicPr>
-                  <pic:blipFill>
-                    <a:blip r:embed="rId44">
-                      <a:extLst>
-                        <a:ext uri="{28A0092B-C50C-407E-A947-70E740481C1C}">
-                          <a14:useLocalDpi xmlns:a14="http://schemas.microsoft.com/office/drawing/2010/main" val="0"/>
-                        </a:ext>
-                      </a:extLst>
-                    </a:blip>
-                    <a:srcRect/>
-                    <a:stretch>
-                      <a:fillRect/>
-                    </a:stretch>
-                  </pic:blipFill>
-                  <pic:spPr bwMode="auto">
-                    <a:xfrm>
-                      <a:off x="0" y="0"/>
-                      <a:ext cx="444500" cy="25400"/>
-                    </a:xfrm>
-                    <a:prstGeom prst="rect">
-                      <a:avLst/>
-                    </a:prstGeom>
-                    <a:noFill/>
-                    <a:ln>
-                      <a:noFill/>
-                    </a:ln>
-                  </pic:spPr>
-                </pic:pic>
-              </a:graphicData>
-            </a:graphic>
-          </wp:inline>
-        </w:drawing>
-      </w:r>
-      <w:r>
-        <w:rPr>
-          <w:rFonts w:ascii="Times" w:hAnsi="Times" w:cs="Times"/>
-        </w:rPr>
-        <w:t xml:space="preserve"> </w:t>
-      </w:r>
-      <w:r>
-        <w:rPr>
-          <w:rFonts w:ascii="Times" w:hAnsi="Times" w:cs="Times"/>
-          <w:noProof/>
-        </w:rPr>
-        <w:drawing>
-          <wp:inline distT="0" distB="0" distL="0" distR="0" wp14:anchorId="7E99B772" wp14:editId="04491CC3">
-            <wp:extent cx="444500" cy="25400"/>
-            <wp:effectExtent l="0" t="0" r="12700" b="0"/>
-            <wp:docPr id="58" name="Picture 58"/>
-            <wp:cNvGraphicFramePr>
-              <a:graphicFrameLocks xmlns:a="http://schemas.openxmlformats.org/drawingml/2006/main" noChangeAspect="1"/>
-            </wp:cNvGraphicFramePr>
-            <a:graphic xmlns:a="http://schemas.openxmlformats.org/drawingml/2006/main">
-              <a:graphicData uri="http://schemas.openxmlformats.org/drawingml/2006/picture">
-                <pic:pic xmlns:pic="http://schemas.openxmlformats.org/drawingml/2006/picture">
-                  <pic:nvPicPr>
-                    <pic:cNvPr id="0" name="Picture 78"/>
                     <pic:cNvPicPr>
                       <a:picLocks noChangeAspect="1" noChangeArrowheads="1"/>
                     </pic:cNvPicPr>
@@ -30343,6 +30374,66 @@
           <w:noProof/>
         </w:rPr>
         <w:drawing>
+          <wp:inline distT="0" distB="0" distL="0" distR="0" wp14:anchorId="7E99B772" wp14:editId="04491CC3">
+            <wp:extent cx="444500" cy="25400"/>
+            <wp:effectExtent l="0" t="0" r="12700" b="0"/>
+            <wp:docPr id="58" name="Picture 58"/>
+            <wp:cNvGraphicFramePr>
+              <a:graphicFrameLocks xmlns:a="http://schemas.openxmlformats.org/drawingml/2006/main" noChangeAspect="1"/>
+            </wp:cNvGraphicFramePr>
+            <a:graphic xmlns:a="http://schemas.openxmlformats.org/drawingml/2006/main">
+              <a:graphicData uri="http://schemas.openxmlformats.org/drawingml/2006/picture">
+                <pic:pic xmlns:pic="http://schemas.openxmlformats.org/drawingml/2006/picture">
+                  <pic:nvPicPr>
+                    <pic:cNvPr id="0" name="Picture 78"/>
+                    <pic:cNvPicPr>
+                      <a:picLocks noChangeAspect="1" noChangeArrowheads="1"/>
+                    </pic:cNvPicPr>
+                  </pic:nvPicPr>
+                  <pic:blipFill>
+                    <a:blip r:embed="rId46">
+                      <a:extLst>
+                        <a:ext uri="{28A0092B-C50C-407E-A947-70E740481C1C}">
+                          <a14:useLocalDpi xmlns:a14="http://schemas.microsoft.com/office/drawing/2010/main" val="0"/>
+                        </a:ext>
+                      </a:extLst>
+                    </a:blip>
+                    <a:srcRect/>
+                    <a:stretch>
+                      <a:fillRect/>
+                    </a:stretch>
+                  </pic:blipFill>
+                  <pic:spPr bwMode="auto">
+                    <a:xfrm>
+                      <a:off x="0" y="0"/>
+                      <a:ext cx="444500" cy="25400"/>
+                    </a:xfrm>
+                    <a:prstGeom prst="rect">
+                      <a:avLst/>
+                    </a:prstGeom>
+                    <a:noFill/>
+                    <a:ln>
+                      <a:noFill/>
+                    </a:ln>
+                  </pic:spPr>
+                </pic:pic>
+              </a:graphicData>
+            </a:graphic>
+          </wp:inline>
+        </w:drawing>
+      </w:r>
+      <w:r>
+        <w:rPr>
+          <w:rFonts w:ascii="Times" w:hAnsi="Times" w:cs="Times"/>
+        </w:rPr>
+        <w:t xml:space="preserve"> </w:t>
+      </w:r>
+      <w:r>
+        <w:rPr>
+          <w:rFonts w:ascii="Times" w:hAnsi="Times" w:cs="Times"/>
+          <w:noProof/>
+        </w:rPr>
+        <w:drawing>
           <wp:inline distT="0" distB="0" distL="0" distR="0" wp14:anchorId="6A1F8D04" wp14:editId="17B1B73A">
             <wp:extent cx="457200" cy="25400"/>
             <wp:effectExtent l="0" t="0" r="0" b="0"/>
@@ -30360,7 +30451,7 @@
                     </pic:cNvPicPr>
                   </pic:nvPicPr>
                   <pic:blipFill>
-                    <a:blip r:embed="rId46">
+                    <a:blip r:embed="rId47">
                       <a:extLst>
                         <a:ext uri="{28A0092B-C50C-407E-A947-70E740481C1C}">
                           <a14:useLocalDpi xmlns:a14="http://schemas.microsoft.com/office/drawing/2010/main" val="0"/>
@@ -30420,7 +30511,7 @@
                     </pic:cNvPicPr>
                   </pic:nvPicPr>
                   <pic:blipFill>
-                    <a:blip r:embed="rId47">
+                    <a:blip r:embed="rId48">
                       <a:extLst>
                         <a:ext uri="{28A0092B-C50C-407E-A947-70E740481C1C}">
                           <a14:useLocalDpi xmlns:a14="http://schemas.microsoft.com/office/drawing/2010/main" val="0"/>
@@ -30480,7 +30571,7 @@
                     </pic:cNvPicPr>
                   </pic:nvPicPr>
                   <pic:blipFill>
-                    <a:blip r:embed="rId47">
+                    <a:blip r:embed="rId48">
                       <a:extLst>
                         <a:ext uri="{28A0092B-C50C-407E-A947-70E740481C1C}">
                           <a14:useLocalDpi xmlns:a14="http://schemas.microsoft.com/office/drawing/2010/main" val="0"/>
@@ -30540,7 +30631,7 @@
                     </pic:cNvPicPr>
                   </pic:nvPicPr>
                   <pic:blipFill>
-                    <a:blip r:embed="rId48">
+                    <a:blip r:embed="rId49">
                       <a:extLst>
                         <a:ext uri="{28A0092B-C50C-407E-A947-70E740481C1C}">
                           <a14:useLocalDpi xmlns:a14="http://schemas.microsoft.com/office/drawing/2010/main" val="0"/>
@@ -30600,7 +30691,7 @@
                     </pic:cNvPicPr>
                   </pic:nvPicPr>
                   <pic:blipFill>
-                    <a:blip r:embed="rId47">
+                    <a:blip r:embed="rId48">
                       <a:extLst>
                         <a:ext uri="{28A0092B-C50C-407E-A947-70E740481C1C}">
                           <a14:useLocalDpi xmlns:a14="http://schemas.microsoft.com/office/drawing/2010/main" val="0"/>
@@ -30660,7 +30751,7 @@
                     </pic:cNvPicPr>
                   </pic:nvPicPr>
                   <pic:blipFill>
-                    <a:blip r:embed="rId47">
+                    <a:blip r:embed="rId48">
                       <a:extLst>
                         <a:ext uri="{28A0092B-C50C-407E-A947-70E740481C1C}">
                           <a14:useLocalDpi xmlns:a14="http://schemas.microsoft.com/office/drawing/2010/main" val="0"/>
@@ -30720,7 +30811,7 @@
                     </pic:cNvPicPr>
                   </pic:nvPicPr>
                   <pic:blipFill>
-                    <a:blip r:embed="rId49">
+                    <a:blip r:embed="rId50">
                       <a:extLst>
                         <a:ext uri="{28A0092B-C50C-407E-A947-70E740481C1C}">
                           <a14:useLocalDpi xmlns:a14="http://schemas.microsoft.com/office/drawing/2010/main" val="0"/>
@@ -30780,7 +30871,7 @@
                     </pic:cNvPicPr>
                   </pic:nvPicPr>
                   <pic:blipFill>
-                    <a:blip r:embed="rId50">
+                    <a:blip r:embed="rId51">
                       <a:extLst>
                         <a:ext uri="{28A0092B-C50C-407E-A947-70E740481C1C}">
                           <a14:useLocalDpi xmlns:a14="http://schemas.microsoft.com/office/drawing/2010/main" val="0"/>
@@ -30840,7 +30931,7 @@
                     </pic:cNvPicPr>
                   </pic:nvPicPr>
                   <pic:blipFill>
-                    <a:blip r:embed="rId51">
+                    <a:blip r:embed="rId52">
                       <a:extLst>
                         <a:ext uri="{28A0092B-C50C-407E-A947-70E740481C1C}">
                           <a14:useLocalDpi xmlns:a14="http://schemas.microsoft.com/office/drawing/2010/main" val="0"/>
@@ -30900,7 +30991,7 @@
                     </pic:cNvPicPr>
                   </pic:nvPicPr>
                   <pic:blipFill>
-                    <a:blip r:embed="rId52">
+                    <a:blip r:embed="rId53">
                       <a:extLst>
                         <a:ext uri="{28A0092B-C50C-407E-A947-70E740481C1C}">
                           <a14:useLocalDpi xmlns:a14="http://schemas.microsoft.com/office/drawing/2010/main" val="0"/>
@@ -30960,7 +31051,7 @@
                     </pic:cNvPicPr>
                   </pic:nvPicPr>
                   <pic:blipFill>
-                    <a:blip r:embed="rId53">
+                    <a:blip r:embed="rId54">
                       <a:extLst>
                         <a:ext uri="{28A0092B-C50C-407E-A947-70E740481C1C}">
                           <a14:useLocalDpi xmlns:a14="http://schemas.microsoft.com/office/drawing/2010/main" val="0"/>
@@ -31020,7 +31111,7 @@
                     </pic:cNvPicPr>
                   </pic:nvPicPr>
                   <pic:blipFill>
-                    <a:blip r:embed="rId54">
+                    <a:blip r:embed="rId55">
                       <a:extLst>
                         <a:ext uri="{28A0092B-C50C-407E-A947-70E740481C1C}">
                           <a14:useLocalDpi xmlns:a14="http://schemas.microsoft.com/office/drawing/2010/main" val="0"/>
@@ -31080,7 +31171,7 @@
                     </pic:cNvPicPr>
                   </pic:nvPicPr>
                   <pic:blipFill>
-                    <a:blip r:embed="rId55">
+                    <a:blip r:embed="rId56">
                       <a:extLst>
                         <a:ext uri="{28A0092B-C50C-407E-A947-70E740481C1C}">
                           <a14:useLocalDpi xmlns:a14="http://schemas.microsoft.com/office/drawing/2010/main" val="0"/>
@@ -31140,7 +31231,7 @@
                     </pic:cNvPicPr>
                   </pic:nvPicPr>
                   <pic:blipFill>
-                    <a:blip r:embed="rId56" cstate="print">
+                    <a:blip r:embed="rId57" cstate="print">
                       <a:extLst>
                         <a:ext uri="{28A0092B-C50C-407E-A947-70E740481C1C}">
                           <a14:useLocalDpi xmlns:a14="http://schemas.microsoft.com/office/drawing/2010/main" val="0"/>
@@ -31200,7 +31291,7 @@
                     </pic:cNvPicPr>
                   </pic:nvPicPr>
                   <pic:blipFill>
-                    <a:blip r:embed="rId57" cstate="print">
+                    <a:blip r:embed="rId58" cstate="print">
                       <a:extLst>
                         <a:ext uri="{28A0092B-C50C-407E-A947-70E740481C1C}">
                           <a14:useLocalDpi xmlns:a14="http://schemas.microsoft.com/office/drawing/2010/main" val="0"/>
@@ -31260,7 +31351,7 @@
                     </pic:cNvPicPr>
                   </pic:nvPicPr>
                   <pic:blipFill>
-                    <a:blip r:embed="rId58" cstate="print">
+                    <a:blip r:embed="rId59" cstate="print">
                       <a:extLst>
                         <a:ext uri="{28A0092B-C50C-407E-A947-70E740481C1C}">
                           <a14:useLocalDpi xmlns:a14="http://schemas.microsoft.com/office/drawing/2010/main" val="0"/>
@@ -31320,7 +31411,7 @@
                     </pic:cNvPicPr>
                   </pic:nvPicPr>
                   <pic:blipFill>
-                    <a:blip r:embed="rId59">
+                    <a:blip r:embed="rId60">
                       <a:extLst>
                         <a:ext uri="{28A0092B-C50C-407E-A947-70E740481C1C}">
                           <a14:useLocalDpi xmlns:a14="http://schemas.microsoft.com/office/drawing/2010/main" val="0"/>
@@ -31380,7 +31471,7 @@
                     </pic:cNvPicPr>
                   </pic:nvPicPr>
                   <pic:blipFill>
-                    <a:blip r:embed="rId60">
+                    <a:blip r:embed="rId61">
                       <a:extLst>
                         <a:ext uri="{28A0092B-C50C-407E-A947-70E740481C1C}">
                           <a14:useLocalDpi xmlns:a14="http://schemas.microsoft.com/office/drawing/2010/main" val="0"/>
@@ -31440,7 +31531,7 @@
                     </pic:cNvPicPr>
                   </pic:nvPicPr>
                   <pic:blipFill>
-                    <a:blip r:embed="rId61">
+                    <a:blip r:embed="rId62">
                       <a:extLst>
                         <a:ext uri="{28A0092B-C50C-407E-A947-70E740481C1C}">
                           <a14:useLocalDpi xmlns:a14="http://schemas.microsoft.com/office/drawing/2010/main" val="0"/>
@@ -31500,7 +31591,7 @@
                     </pic:cNvPicPr>
                   </pic:nvPicPr>
                   <pic:blipFill>
-                    <a:blip r:embed="rId61">
+                    <a:blip r:embed="rId62">
                       <a:extLst>
                         <a:ext uri="{28A0092B-C50C-407E-A947-70E740481C1C}">
                           <a14:useLocalDpi xmlns:a14="http://schemas.microsoft.com/office/drawing/2010/main" val="0"/>
@@ -31560,7 +31651,7 @@
                     </pic:cNvPicPr>
                   </pic:nvPicPr>
                   <pic:blipFill>
-                    <a:blip r:embed="rId62">
+                    <a:blip r:embed="rId63">
                       <a:extLst>
                         <a:ext uri="{28A0092B-C50C-407E-A947-70E740481C1C}">
                           <a14:useLocalDpi xmlns:a14="http://schemas.microsoft.com/office/drawing/2010/main" val="0"/>
@@ -31620,7 +31711,7 @@
                     </pic:cNvPicPr>
                   </pic:nvPicPr>
                   <pic:blipFill>
-                    <a:blip r:embed="rId63">
+                    <a:blip r:embed="rId64">
                       <a:extLst>
                         <a:ext uri="{28A0092B-C50C-407E-A947-70E740481C1C}">
                           <a14:useLocalDpi xmlns:a14="http://schemas.microsoft.com/office/drawing/2010/main" val="0"/>
@@ -31680,7 +31771,7 @@
                     </pic:cNvPicPr>
                   </pic:nvPicPr>
                   <pic:blipFill>
-                    <a:blip r:embed="rId64">
+                    <a:blip r:embed="rId65">
                       <a:extLst>
                         <a:ext uri="{28A0092B-C50C-407E-A947-70E740481C1C}">
                           <a14:useLocalDpi xmlns:a14="http://schemas.microsoft.com/office/drawing/2010/main" val="0"/>
@@ -31740,7 +31831,7 @@
                     </pic:cNvPicPr>
                   </pic:nvPicPr>
                   <pic:blipFill>
-                    <a:blip r:embed="rId65">
+                    <a:blip r:embed="rId66">
                       <a:extLst>
                         <a:ext uri="{28A0092B-C50C-407E-A947-70E740481C1C}">
                           <a14:useLocalDpi xmlns:a14="http://schemas.microsoft.com/office/drawing/2010/main" val="0"/>
@@ -31800,7 +31891,7 @@
                     </pic:cNvPicPr>
                   </pic:nvPicPr>
                   <pic:blipFill>
-                    <a:blip r:embed="rId66">
+                    <a:blip r:embed="rId67">
                       <a:extLst>
                         <a:ext uri="{28A0092B-C50C-407E-A947-70E740481C1C}">
                           <a14:useLocalDpi xmlns:a14="http://schemas.microsoft.com/office/drawing/2010/main" val="0"/>
@@ -31950,7 +32041,7 @@
                     </pic:cNvPicPr>
                   </pic:nvPicPr>
                   <pic:blipFill>
-                    <a:blip r:embed="rId67">
+                    <a:blip r:embed="rId68">
                       <a:extLst>
                         <a:ext uri="{28A0092B-C50C-407E-A947-70E740481C1C}">
                           <a14:useLocalDpi xmlns:a14="http://schemas.microsoft.com/office/drawing/2010/main" val="0"/>
@@ -32010,7 +32101,7 @@
                     </pic:cNvPicPr>
                   </pic:nvPicPr>
                   <pic:blipFill>
-                    <a:blip r:embed="rId60">
+                    <a:blip r:embed="rId61">
                       <a:extLst>
                         <a:ext uri="{28A0092B-C50C-407E-A947-70E740481C1C}">
                           <a14:useLocalDpi xmlns:a14="http://schemas.microsoft.com/office/drawing/2010/main" val="0"/>
@@ -32070,7 +32161,7 @@
                     </pic:cNvPicPr>
                   </pic:nvPicPr>
                   <pic:blipFill>
-                    <a:blip r:embed="rId62">
+                    <a:blip r:embed="rId63">
                       <a:extLst>
                         <a:ext uri="{28A0092B-C50C-407E-A947-70E740481C1C}">
                           <a14:useLocalDpi xmlns:a14="http://schemas.microsoft.com/office/drawing/2010/main" val="0"/>
@@ -32130,7 +32221,7 @@
                     </pic:cNvPicPr>
                   </pic:nvPicPr>
                   <pic:blipFill>
-                    <a:blip r:embed="rId65">
+                    <a:blip r:embed="rId66">
                       <a:extLst>
                         <a:ext uri="{28A0092B-C50C-407E-A947-70E740481C1C}">
                           <a14:useLocalDpi xmlns:a14="http://schemas.microsoft.com/office/drawing/2010/main" val="0"/>
@@ -32190,7 +32281,7 @@
                     </pic:cNvPicPr>
                   </pic:nvPicPr>
                   <pic:blipFill>
-                    <a:blip r:embed="rId68">
+                    <a:blip r:embed="rId69">
                       <a:extLst>
                         <a:ext uri="{28A0092B-C50C-407E-A947-70E740481C1C}">
                           <a14:useLocalDpi xmlns:a14="http://schemas.microsoft.com/office/drawing/2010/main" val="0"/>
@@ -32250,7 +32341,7 @@
                     </pic:cNvPicPr>
                   </pic:nvPicPr>
                   <pic:blipFill>
-                    <a:blip r:embed="rId69">
+                    <a:blip r:embed="rId70">
                       <a:extLst>
                         <a:ext uri="{28A0092B-C50C-407E-A947-70E740481C1C}">
                           <a14:useLocalDpi xmlns:a14="http://schemas.microsoft.com/office/drawing/2010/main" val="0"/>
@@ -32310,7 +32401,7 @@
                     </pic:cNvPicPr>
                   </pic:nvPicPr>
                   <pic:blipFill>
-                    <a:blip r:embed="rId70">
+                    <a:blip r:embed="rId71">
                       <a:extLst>
                         <a:ext uri="{28A0092B-C50C-407E-A947-70E740481C1C}">
                           <a14:useLocalDpi xmlns:a14="http://schemas.microsoft.com/office/drawing/2010/main" val="0"/>
@@ -32370,7 +32461,7 @@
                     </pic:cNvPicPr>
                   </pic:nvPicPr>
                   <pic:blipFill>
-                    <a:blip r:embed="rId71">
+                    <a:blip r:embed="rId72">
                       <a:extLst>
                         <a:ext uri="{28A0092B-C50C-407E-A947-70E740481C1C}">
                           <a14:useLocalDpi xmlns:a14="http://schemas.microsoft.com/office/drawing/2010/main" val="0"/>
@@ -32430,7 +32521,7 @@
                     </pic:cNvPicPr>
                   </pic:nvPicPr>
                   <pic:blipFill>
-                    <a:blip r:embed="rId65">
+                    <a:blip r:embed="rId66">
                       <a:extLst>
                         <a:ext uri="{28A0092B-C50C-407E-A947-70E740481C1C}">
                           <a14:useLocalDpi xmlns:a14="http://schemas.microsoft.com/office/drawing/2010/main" val="0"/>
@@ -32490,7 +32581,7 @@
                     </pic:cNvPicPr>
                   </pic:nvPicPr>
                   <pic:blipFill>
-                    <a:blip r:embed="rId68">
+                    <a:blip r:embed="rId69">
                       <a:extLst>
                         <a:ext uri="{28A0092B-C50C-407E-A947-70E740481C1C}">
                           <a14:useLocalDpi xmlns:a14="http://schemas.microsoft.com/office/drawing/2010/main" val="0"/>
@@ -32550,7 +32641,7 @@
                     </pic:cNvPicPr>
                   </pic:nvPicPr>
                   <pic:blipFill>
-                    <a:blip r:embed="rId72">
+                    <a:blip r:embed="rId73">
                       <a:extLst>
                         <a:ext uri="{28A0092B-C50C-407E-A947-70E740481C1C}">
                           <a14:useLocalDpi xmlns:a14="http://schemas.microsoft.com/office/drawing/2010/main" val="0"/>
@@ -32610,7 +32701,7 @@
                     </pic:cNvPicPr>
                   </pic:nvPicPr>
                   <pic:blipFill>
-                    <a:blip r:embed="rId65">
+                    <a:blip r:embed="rId66">
                       <a:extLst>
                         <a:ext uri="{28A0092B-C50C-407E-A947-70E740481C1C}">
                           <a14:useLocalDpi xmlns:a14="http://schemas.microsoft.com/office/drawing/2010/main" val="0"/>
@@ -32670,7 +32761,7 @@
                     </pic:cNvPicPr>
                   </pic:nvPicPr>
                   <pic:blipFill>
-                    <a:blip r:embed="rId73">
+                    <a:blip r:embed="rId74">
                       <a:extLst>
                         <a:ext uri="{28A0092B-C50C-407E-A947-70E740481C1C}">
                           <a14:useLocalDpi xmlns:a14="http://schemas.microsoft.com/office/drawing/2010/main" val="0"/>
@@ -32730,7 +32821,7 @@
                     </pic:cNvPicPr>
                   </pic:nvPicPr>
                   <pic:blipFill>
-                    <a:blip r:embed="rId74">
+                    <a:blip r:embed="rId75">
                       <a:extLst>
                         <a:ext uri="{28A0092B-C50C-407E-A947-70E740481C1C}">
                           <a14:useLocalDpi xmlns:a14="http://schemas.microsoft.com/office/drawing/2010/main" val="0"/>
@@ -32790,7 +32881,7 @@
                     </pic:cNvPicPr>
                   </pic:nvPicPr>
                   <pic:blipFill>
-                    <a:blip r:embed="rId75">
+                    <a:blip r:embed="rId76">
                       <a:extLst>
                         <a:ext uri="{28A0092B-C50C-407E-A947-70E740481C1C}">
                           <a14:useLocalDpi xmlns:a14="http://schemas.microsoft.com/office/drawing/2010/main" val="0"/>
@@ -32850,7 +32941,7 @@
                     </pic:cNvPicPr>
                   </pic:nvPicPr>
                   <pic:blipFill>
-                    <a:blip r:embed="rId76">
+                    <a:blip r:embed="rId77">
                       <a:extLst>
                         <a:ext uri="{28A0092B-C50C-407E-A947-70E740481C1C}">
                           <a14:useLocalDpi xmlns:a14="http://schemas.microsoft.com/office/drawing/2010/main" val="0"/>
@@ -32910,7 +33001,7 @@
                     </pic:cNvPicPr>
                   </pic:nvPicPr>
                   <pic:blipFill>
-                    <a:blip r:embed="rId65">
+                    <a:blip r:embed="rId66">
                       <a:extLst>
                         <a:ext uri="{28A0092B-C50C-407E-A947-70E740481C1C}">
                           <a14:useLocalDpi xmlns:a14="http://schemas.microsoft.com/office/drawing/2010/main" val="0"/>
@@ -32970,7 +33061,7 @@
                     </pic:cNvPicPr>
                   </pic:nvPicPr>
                   <pic:blipFill>
-                    <a:blip r:embed="rId65">
+                    <a:blip r:embed="rId66">
                       <a:extLst>
                         <a:ext uri="{28A0092B-C50C-407E-A947-70E740481C1C}">
                           <a14:useLocalDpi xmlns:a14="http://schemas.microsoft.com/office/drawing/2010/main" val="0"/>
@@ -33030,7 +33121,7 @@
                     </pic:cNvPicPr>
                   </pic:nvPicPr>
                   <pic:blipFill>
-                    <a:blip r:embed="rId77">
+                    <a:blip r:embed="rId78">
                       <a:extLst>
                         <a:ext uri="{28A0092B-C50C-407E-A947-70E740481C1C}">
                           <a14:useLocalDpi xmlns:a14="http://schemas.microsoft.com/office/drawing/2010/main" val="0"/>
@@ -33090,7 +33181,7 @@
                     </pic:cNvPicPr>
                   </pic:nvPicPr>
                   <pic:blipFill>
-                    <a:blip r:embed="rId78">
+                    <a:blip r:embed="rId79">
                       <a:extLst>
                         <a:ext uri="{28A0092B-C50C-407E-A947-70E740481C1C}">
                           <a14:useLocalDpi xmlns:a14="http://schemas.microsoft.com/office/drawing/2010/main" val="0"/>
@@ -33365,7 +33456,7 @@
                     </pic:cNvPicPr>
                   </pic:nvPicPr>
                   <pic:blipFill>
-                    <a:blip r:embed="rId79">
+                    <a:blip r:embed="rId80">
                       <a:extLst>
                         <a:ext uri="{28A0092B-C50C-407E-A947-70E740481C1C}">
                           <a14:useLocalDpi xmlns:a14="http://schemas.microsoft.com/office/drawing/2010/main" val="0"/>
@@ -33425,7 +33516,7 @@
                     </pic:cNvPicPr>
                   </pic:nvPicPr>
                   <pic:blipFill>
-                    <a:blip r:embed="rId80">
+                    <a:blip r:embed="rId81">
                       <a:extLst>
                         <a:ext uri="{28A0092B-C50C-407E-A947-70E740481C1C}">
                           <a14:useLocalDpi xmlns:a14="http://schemas.microsoft.com/office/drawing/2010/main" val="0"/>
@@ -33662,7 +33753,7 @@
                     </pic:cNvPicPr>
                   </pic:nvPicPr>
                   <pic:blipFill>
-                    <a:blip r:embed="rId81">
+                    <a:blip r:embed="rId82">
                       <a:extLst>
                         <a:ext uri="{28A0092B-C50C-407E-A947-70E740481C1C}">
                           <a14:useLocalDpi xmlns:a14="http://schemas.microsoft.com/office/drawing/2010/main" val="0"/>
@@ -33722,7 +33813,7 @@
                     </pic:cNvPicPr>
                   </pic:nvPicPr>
                   <pic:blipFill>
-                    <a:blip r:embed="rId62">
+                    <a:blip r:embed="rId63">
                       <a:extLst>
                         <a:ext uri="{28A0092B-C50C-407E-A947-70E740481C1C}">
                           <a14:useLocalDpi xmlns:a14="http://schemas.microsoft.com/office/drawing/2010/main" val="0"/>
@@ -34021,7 +34112,7 @@
                     </pic:cNvPicPr>
                   </pic:nvPicPr>
                   <pic:blipFill>
-                    <a:blip r:embed="rId81">
+                    <a:blip r:embed="rId82">
                       <a:extLst>
                         <a:ext uri="{28A0092B-C50C-407E-A947-70E740481C1C}">
                           <a14:useLocalDpi xmlns:a14="http://schemas.microsoft.com/office/drawing/2010/main" val="0"/>
@@ -34081,7 +34172,7 @@
                     </pic:cNvPicPr>
                   </pic:nvPicPr>
                   <pic:blipFill>
-                    <a:blip r:embed="rId70">
+                    <a:blip r:embed="rId71">
                       <a:extLst>
                         <a:ext uri="{28A0092B-C50C-407E-A947-70E740481C1C}">
                           <a14:useLocalDpi xmlns:a14="http://schemas.microsoft.com/office/drawing/2010/main" val="0"/>
@@ -34141,7 +34232,7 @@
                     </pic:cNvPicPr>
                   </pic:nvPicPr>
                   <pic:blipFill>
-                    <a:blip r:embed="rId72">
+                    <a:blip r:embed="rId73">
                       <a:extLst>
                         <a:ext uri="{28A0092B-C50C-407E-A947-70E740481C1C}">
                           <a14:useLocalDpi xmlns:a14="http://schemas.microsoft.com/office/drawing/2010/main" val="0"/>
@@ -34398,7 +34489,7 @@
                     </pic:cNvPicPr>
                   </pic:nvPicPr>
                   <pic:blipFill>
-                    <a:blip r:embed="rId81">
+                    <a:blip r:embed="rId82">
                       <a:extLst>
                         <a:ext uri="{28A0092B-C50C-407E-A947-70E740481C1C}">
                           <a14:useLocalDpi xmlns:a14="http://schemas.microsoft.com/office/drawing/2010/main" val="0"/>
@@ -34698,7 +34789,7 @@
                     </pic:cNvPicPr>
                   </pic:nvPicPr>
                   <pic:blipFill>
-                    <a:blip r:embed="rId68">
+                    <a:blip r:embed="rId69">
                       <a:extLst>
                         <a:ext uri="{28A0092B-C50C-407E-A947-70E740481C1C}">
                           <a14:useLocalDpi xmlns:a14="http://schemas.microsoft.com/office/drawing/2010/main" val="0"/>
@@ -34785,7 +34876,7 @@
                     </pic:cNvPicPr>
                   </pic:nvPicPr>
                   <pic:blipFill>
-                    <a:blip r:embed="rId51">
+                    <a:blip r:embed="rId52">
                       <a:extLst>
                         <a:ext uri="{28A0092B-C50C-407E-A947-70E740481C1C}">
                           <a14:useLocalDpi xmlns:a14="http://schemas.microsoft.com/office/drawing/2010/main" val="0"/>
@@ -34845,7 +34936,7 @@
                     </pic:cNvPicPr>
                   </pic:nvPicPr>
                   <pic:blipFill>
-                    <a:blip r:embed="rId53">
+                    <a:blip r:embed="rId54">
                       <a:extLst>
                         <a:ext uri="{28A0092B-C50C-407E-A947-70E740481C1C}">
                           <a14:useLocalDpi xmlns:a14="http://schemas.microsoft.com/office/drawing/2010/main" val="0"/>
@@ -35000,7 +35091,7 @@
                     </pic:cNvPicPr>
                   </pic:nvPicPr>
                   <pic:blipFill>
-                    <a:blip r:embed="rId82" cstate="print">
+                    <a:blip r:embed="rId83" cstate="print">
                       <a:extLst>
                         <a:ext uri="{28A0092B-C50C-407E-A947-70E740481C1C}">
                           <a14:useLocalDpi xmlns:a14="http://schemas.microsoft.com/office/drawing/2010/main" val="0"/>
@@ -38682,8 +38773,8 @@
       </w:pPr>
     </w:p>
     <w:sectPr>
-      <w:footerReference w:type="even" r:id="rId83"/>
-      <w:footerReference w:type="default" r:id="rId84"/>
+      <w:footerReference w:type="even" r:id="rId84"/>
+      <w:footerReference w:type="default" r:id="rId85"/>
       <w:pgSz w:w="12240" w:h="15840"/>
       <w:pgMar w:top="1440" w:right="1440" w:bottom="1440" w:left="1440" w:header="720" w:footer="720" w:gutter="0"/>
       <w:cols w:space="720"/>
@@ -38791,7 +38882,7 @@
         <w:rStyle w:val="PageNumber"/>
         <w:noProof/>
       </w:rPr>
-      <w:t>13</w:t>
+      <w:t>9</w:t>
     </w:r>
     <w:r>
       <w:rPr>

</xml_diff>

<commit_message>
We consider classical eager and lazy view materialization schemes.
</commit_message>
<xml_diff>
--- a/SIGMOD_2014_Materialization optimizations for feature selection workloads _王韬懿1120132046.docx
+++ b/SIGMOD_2014_Materialization optimizations for feature selection workloads _王韬懿1120132046.docx
@@ -18888,286 +18888,42 @@
         <w:autoSpaceDE w:val="0"/>
         <w:autoSpaceDN w:val="0"/>
         <w:adjustRightInd w:val="0"/>
-        <w:spacing w:after="240" w:line="180" w:lineRule="atLeast"/>
+        <w:spacing w:after="240" w:line="340" w:lineRule="atLeast"/>
         <w:rPr>
           <w:rFonts w:ascii="Times" w:hAnsi="Times" w:cs="Times"/>
         </w:rPr>
       </w:pPr>
-      <w:bookmarkStart w:id="0" w:name="_GoBack"/>
-      <w:bookmarkEnd w:id="0"/>
-      <w:r>
-        <w:rPr>
-          <w:rFonts w:ascii="Times" w:hAnsi="Times" w:cs="Times"/>
-          <w:position w:val="10"/>
-          <w:sz w:val="16"/>
-          <w:szCs w:val="16"/>
-        </w:rPr>
-        <w:t>6</w:t>
-      </w:r>
-      <w:r>
-        <w:rPr>
-          <w:rFonts w:ascii="Times" w:hAnsi="Times" w:cs="Times"/>
-        </w:rPr>
-        <w:t xml:space="preserve">For each combination of parameters below, we execute Columbus and record the total execution time in a main memory R backend. This gives us about 40K data points, and we only summarize the best results in this paper. Any omitted data point is dominated by a shown data point. </w:t>
-      </w:r>
-      <w:r>
-        <w:rPr>
-          <w:rFonts w:ascii="Times" w:hAnsi="Times" w:cs="Times"/>
-          <w:position w:val="10"/>
-          <w:sz w:val="16"/>
-          <w:szCs w:val="16"/>
-        </w:rPr>
-        <w:t>7</w:t>
-      </w:r>
-      <w:r>
-        <w:rPr>
-          <w:rFonts w:ascii="Times" w:hAnsi="Times" w:cs="Times"/>
-        </w:rPr>
-        <w:t>Let G = (</w:t>
-      </w:r>
-      <w:r>
-        <w:rPr>
-          <w:rFonts w:ascii="MS Mincho" w:eastAsia="MS Mincho" w:hAnsi="MS Mincho" w:cs="MS Mincho"/>
-        </w:rPr>
-        <w:t>∪</w:t>
-      </w:r>
-      <w:r>
-        <w:rPr>
-          <w:rFonts w:ascii="Times" w:hAnsi="Times" w:cs="Times"/>
-          <w:position w:val="-6"/>
-          <w:sz w:val="16"/>
-          <w:szCs w:val="16"/>
-        </w:rPr>
-        <w:t xml:space="preserve">F </w:t>
-      </w:r>
-      <w:r>
-        <w:rPr>
-          <w:rFonts w:ascii="MS Mincho" w:eastAsia="MS Mincho" w:hAnsi="MS Mincho" w:cs="MS Mincho"/>
-          <w:position w:val="-6"/>
-          <w:sz w:val="16"/>
-          <w:szCs w:val="16"/>
-        </w:rPr>
-        <w:t>∈</w:t>
-      </w:r>
-      <w:r>
-        <w:rPr>
-          <w:rFonts w:ascii="Times" w:hAnsi="Times" w:cs="Times"/>
-          <w:position w:val="-6"/>
-          <w:sz w:val="16"/>
-          <w:szCs w:val="16"/>
-        </w:rPr>
-        <w:t>F</w:t>
-      </w:r>
-      <w:r>
-        <w:rPr>
-          <w:rFonts w:ascii="Times" w:hAnsi="Times" w:cs="Times"/>
-          <w:sz w:val="16"/>
-          <w:szCs w:val="16"/>
-        </w:rPr>
-        <w:t xml:space="preserve"> ̄ </w:t>
-      </w:r>
-      <w:r>
-        <w:rPr>
-          <w:rFonts w:ascii="Times" w:hAnsi="Times" w:cs="Times"/>
-        </w:rPr>
-        <w:t xml:space="preserve">F, E) be a graph, in which each node </w:t>
-      </w:r>
-      <w:proofErr w:type="spellStart"/>
-      <w:r>
-        <w:rPr>
-          <w:rFonts w:ascii="Times" w:hAnsi="Times" w:cs="Times"/>
-        </w:rPr>
-        <w:t>cor</w:t>
-      </w:r>
-      <w:proofErr w:type="spellEnd"/>
-      <w:r>
-        <w:rPr>
-          <w:rFonts w:ascii="Times" w:hAnsi="Times" w:cs="Times"/>
-        </w:rPr>
-        <w:t>- responds to a feature. An edge (f</w:t>
-      </w:r>
-      <w:r>
-        <w:rPr>
-          <w:rFonts w:ascii="Times" w:hAnsi="Times" w:cs="Times"/>
-          <w:position w:val="-3"/>
-          <w:sz w:val="16"/>
-          <w:szCs w:val="16"/>
-        </w:rPr>
-        <w:t>1</w:t>
-      </w:r>
-      <w:r>
-        <w:rPr>
-          <w:rFonts w:ascii="Times" w:hAnsi="Times" w:cs="Times"/>
-        </w:rPr>
-        <w:t>,f</w:t>
-      </w:r>
-      <w:r>
-        <w:rPr>
-          <w:rFonts w:ascii="Times" w:hAnsi="Times" w:cs="Times"/>
-          <w:position w:val="-3"/>
-          <w:sz w:val="16"/>
-          <w:szCs w:val="16"/>
-        </w:rPr>
-        <w:t>2</w:t>
-      </w:r>
-      <w:r>
-        <w:rPr>
-          <w:rFonts w:ascii="Times" w:hAnsi="Times" w:cs="Times"/>
-        </w:rPr>
-        <w:t xml:space="preserve">) </w:t>
-      </w:r>
-      <w:r>
-        <w:rPr>
-          <w:rFonts w:ascii="MS Mincho" w:eastAsia="MS Mincho" w:hAnsi="MS Mincho" w:cs="MS Mincho"/>
-        </w:rPr>
-        <w:t>∈</w:t>
-      </w:r>
-      <w:r>
-        <w:rPr>
-          <w:rFonts w:ascii="Times" w:hAnsi="Times" w:cs="Times"/>
-        </w:rPr>
-        <w:t xml:space="preserve"> E if there exists F </w:t>
-      </w:r>
-      <w:r>
-        <w:rPr>
-          <w:rFonts w:ascii="MS Mincho" w:eastAsia="MS Mincho" w:hAnsi="MS Mincho" w:cs="MS Mincho"/>
-        </w:rPr>
-        <w:t>∈</w:t>
-      </w:r>
-      <w:r>
-        <w:rPr>
-          <w:rFonts w:ascii="Times" w:hAnsi="Times" w:cs="Times"/>
-        </w:rPr>
-        <w:t xml:space="preserve"> F</w:t>
-      </w:r>
-      <w:r>
-        <w:rPr>
-          <w:rFonts w:ascii="Times" w:hAnsi="Times" w:cs="Times"/>
-          <w:position w:val="5"/>
-        </w:rPr>
-        <w:t xml:space="preserve"> ̄ </w:t>
-      </w:r>
-      <w:r>
-        <w:rPr>
-          <w:rFonts w:ascii="Times" w:hAnsi="Times" w:cs="Times"/>
-        </w:rPr>
-        <w:t>such that f</w:t>
-      </w:r>
-      <w:r>
-        <w:rPr>
-          <w:rFonts w:ascii="Times" w:hAnsi="Times" w:cs="Times"/>
-          <w:position w:val="-3"/>
-          <w:sz w:val="16"/>
-          <w:szCs w:val="16"/>
-        </w:rPr>
-        <w:t>1</w:t>
-      </w:r>
-      <w:r>
-        <w:rPr>
-          <w:rFonts w:ascii="Times" w:hAnsi="Times" w:cs="Times"/>
-        </w:rPr>
-        <w:t>,f</w:t>
-      </w:r>
-      <w:r>
-        <w:rPr>
-          <w:rFonts w:ascii="Times" w:hAnsi="Times" w:cs="Times"/>
-          <w:position w:val="-3"/>
-          <w:sz w:val="16"/>
-          <w:szCs w:val="16"/>
-        </w:rPr>
-        <w:t xml:space="preserve">2 </w:t>
-      </w:r>
-      <w:r>
-        <w:rPr>
-          <w:rFonts w:ascii="MS Mincho" w:eastAsia="MS Mincho" w:hAnsi="MS Mincho" w:cs="MS Mincho"/>
-        </w:rPr>
-        <w:t>∈</w:t>
-      </w:r>
-      <w:r>
-        <w:rPr>
-          <w:rFonts w:ascii="Times" w:hAnsi="Times" w:cs="Times"/>
-        </w:rPr>
-        <w:t xml:space="preserve"> F. We use the size of the largest connected component in G as a proxy for overlap. </w:t>
-      </w:r>
-    </w:p>
-    <w:p>
-      <w:pPr>
-        <w:widowControl w:val="0"/>
-        <w:autoSpaceDE w:val="0"/>
-        <w:autoSpaceDN w:val="0"/>
-        <w:adjustRightInd w:val="0"/>
-        <w:spacing w:after="240" w:line="180" w:lineRule="atLeast"/>
-        <w:rPr>
-          <w:rFonts w:ascii="Times" w:hAnsi="Times" w:cs="Times"/>
-        </w:rPr>
-      </w:pPr>
-      <w:r>
-        <w:rPr>
-          <w:rFonts w:ascii="Times" w:hAnsi="Times" w:cs="Times"/>
-          <w:position w:val="10"/>
-          <w:sz w:val="16"/>
-          <w:szCs w:val="16"/>
-        </w:rPr>
-        <w:t>8</w:t>
-      </w:r>
-      <w:r>
-        <w:rPr>
-          <w:rFonts w:ascii="Times" w:hAnsi="Times" w:cs="Times"/>
-        </w:rPr>
-        <w:t>Note that Columbus supports two execution models, namely batch mode and interactive mode.</w:t>
-      </w:r>
-      <w:r>
-        <w:rPr>
-          <w:rFonts w:ascii="MS Mincho" w:eastAsia="MS Mincho" w:hAnsi="MS Mincho" w:cs="MS Mincho"/>
-        </w:rPr>
-        <w:t> -</w:t>
-      </w:r>
-      <w:r>
-        <w:rPr>
-          <w:rFonts w:ascii="Times" w:hAnsi="Times" w:cs="Times"/>
-          <w:position w:val="10"/>
-          <w:sz w:val="16"/>
-          <w:szCs w:val="16"/>
-        </w:rPr>
-        <w:t>9</w:t>
-      </w:r>
-      <w:r>
-        <w:rPr>
-          <w:rFonts w:ascii="Times" w:hAnsi="Times" w:cs="Times"/>
-        </w:rPr>
-        <w:t xml:space="preserve">We ran experiments on three different types of machines to validate that the cost we estimated for each operator is close to the actual running time. In the full version of this </w:t>
-      </w:r>
-    </w:p>
-    <w:p>
-      <w:pPr>
-        <w:widowControl w:val="0"/>
-        <w:autoSpaceDE w:val="0"/>
-        <w:autoSpaceDN w:val="0"/>
-        <w:adjustRightInd w:val="0"/>
-        <w:spacing w:after="240" w:line="180" w:lineRule="atLeast"/>
-        <w:rPr>
-          <w:rFonts w:ascii="Times" w:hAnsi="Times" w:cs="Times"/>
-        </w:rPr>
-      </w:pPr>
-      <w:r>
-        <w:rPr>
-          <w:rFonts w:ascii="Times" w:hAnsi="Times" w:cs="Times"/>
-        </w:rPr>
-        <w:t xml:space="preserve">paper, we show that the cost we estimated for one operator is within 15% of the actual execution time. </w:t>
-      </w:r>
-    </w:p>
-    <w:p>
-      <w:pPr>
-        <w:widowControl w:val="0"/>
-        <w:autoSpaceDE w:val="0"/>
-        <w:autoSpaceDN w:val="0"/>
-        <w:adjustRightInd w:val="0"/>
-        <w:spacing w:after="240" w:line="180" w:lineRule="atLeast"/>
-        <w:rPr>
-          <w:rFonts w:ascii="Times" w:hAnsi="Times" w:cs="Times"/>
-        </w:rPr>
-      </w:pPr>
+      <w:r>
+        <w:rPr>
+          <w:rFonts w:ascii="Times" w:hAnsi="Times" w:cs="Times"/>
+          <w:i/>
+          <w:iCs/>
+          <w:sz w:val="30"/>
+          <w:szCs w:val="30"/>
+        </w:rPr>
+        <w:t xml:space="preserve">3.1.1 </w:t>
+      </w:r>
+      <w:r>
+        <w:rPr>
+          <w:rFonts w:ascii="Times" w:hAnsi="Times" w:cs="Times"/>
+          <w:i/>
+          <w:iCs/>
+          <w:sz w:val="30"/>
+          <w:szCs w:val="30"/>
+          <w:lang w:eastAsia="zh-CN"/>
+        </w:rPr>
+        <w:t>经典数据库优化方案</w:t>
+      </w:r>
+      <w:r>
+        <w:rPr>
+          <w:rFonts w:ascii="Times" w:hAnsi="Times" w:cs="Times"/>
+          <w:i/>
+          <w:iCs/>
+          <w:sz w:val="30"/>
+          <w:szCs w:val="30"/>
+        </w:rPr>
+        <w:t xml:space="preserve"> </w:t>
+      </w:r>
     </w:p>
     <w:p>
       <w:pPr>
@@ -19178,17 +18934,764 @@
         <w:spacing w:after="240" w:line="340" w:lineRule="atLeast"/>
         <w:rPr>
           <w:rFonts w:ascii="Times" w:hAnsi="Times" w:cs="Times"/>
+          <w:lang w:eastAsia="zh-CN"/>
         </w:rPr>
       </w:pPr>
       <w:r>
         <w:rPr>
           <w:rFonts w:ascii="Times" w:hAnsi="Times" w:cs="Times"/>
-          <w:i/>
-          <w:iCs/>
-          <w:sz w:val="30"/>
-          <w:szCs w:val="30"/>
-        </w:rPr>
-        <w:t xml:space="preserve">3.1.1 Classical Database Optimizations </w:t>
+        </w:rPr>
+        <w:t xml:space="preserve"> </w:t>
+      </w:r>
+      <w:r>
+        <w:rPr>
+          <w:rFonts w:ascii="Times" w:hAnsi="Times" w:cs="Times"/>
+        </w:rPr>
+        <w:tab/>
+      </w:r>
+      <w:r>
+        <w:rPr>
+          <w:rFonts w:ascii="Times" w:hAnsi="Times" w:cs="Times"/>
+          <w:lang w:eastAsia="zh-CN"/>
+        </w:rPr>
+        <w:t>我们</w:t>
+      </w:r>
+      <w:r>
+        <w:rPr>
+          <w:rFonts w:ascii="Times" w:hAnsi="Times" w:cs="Times"/>
+          <w:lang w:eastAsia="zh-CN"/>
+        </w:rPr>
+        <w:t>考虑</w:t>
+      </w:r>
+      <w:r>
+        <w:rPr>
+          <w:rFonts w:ascii="Times" w:hAnsi="Times" w:cs="Times"/>
+          <w:lang w:eastAsia="zh-CN"/>
+        </w:rPr>
+        <w:t>经典的</w:t>
+      </w:r>
+      <w:r>
+        <w:rPr>
+          <w:rFonts w:ascii="Times" w:hAnsi="Times" w:cs="Times"/>
+          <w:lang w:eastAsia="zh-CN"/>
+        </w:rPr>
+        <w:t>饥饿</w:t>
+      </w:r>
+      <w:r>
+        <w:rPr>
+          <w:rFonts w:ascii="Times" w:hAnsi="Times" w:cs="Times"/>
+          <w:lang w:eastAsia="zh-CN"/>
+        </w:rPr>
+        <w:t>和</w:t>
+      </w:r>
+      <w:r>
+        <w:rPr>
+          <w:rFonts w:ascii="Times" w:hAnsi="Times" w:cs="Times"/>
+          <w:lang w:eastAsia="zh-CN"/>
+        </w:rPr>
+        <w:t>懒</w:t>
+      </w:r>
+      <w:r>
+        <w:rPr>
+          <w:rFonts w:ascii="Times" w:hAnsi="Times" w:cs="Times" w:hint="eastAsia"/>
+          <w:lang w:eastAsia="zh-CN"/>
+        </w:rPr>
+        <w:t>视图</w:t>
+      </w:r>
+      <w:r>
+        <w:rPr>
+          <w:rFonts w:ascii="Times" w:hAnsi="Times" w:cs="Times"/>
+          <w:lang w:eastAsia="zh-CN"/>
+        </w:rPr>
+        <w:t>实体化方案。</w:t>
+      </w:r>
+      <w:r>
+        <w:rPr>
+          <w:rFonts w:ascii="Times" w:hAnsi="Times" w:cs="Times"/>
+          <w:lang w:eastAsia="zh-CN"/>
+        </w:rPr>
+        <w:t>在</w:t>
+      </w:r>
+      <w:r>
+        <w:rPr>
+          <w:rFonts w:ascii="Times" w:hAnsi="Times" w:cs="Times"/>
+          <w:lang w:eastAsia="zh-CN"/>
+        </w:rPr>
+        <w:t>基本块中</w:t>
+      </w:r>
+      <w:r>
+        <w:rPr>
+          <w:rFonts w:ascii="Times" w:hAnsi="Times" w:cs="Times"/>
+        </w:rPr>
+        <w:t xml:space="preserve">F </w:t>
+      </w:r>
+      <w:r>
+        <w:rPr>
+          <w:rFonts w:ascii="MS Mincho" w:eastAsia="MS Mincho" w:hAnsi="MS Mincho" w:cs="MS Mincho"/>
+          <w:position w:val="10"/>
+          <w:sz w:val="16"/>
+          <w:szCs w:val="16"/>
+        </w:rPr>
+        <w:t>∪</w:t>
+      </w:r>
+      <w:r>
+        <w:rPr>
+          <w:rFonts w:ascii="Times" w:hAnsi="Times" w:cs="Times"/>
+          <w:position w:val="10"/>
+          <w:sz w:val="16"/>
+          <w:szCs w:val="16"/>
+        </w:rPr>
+        <w:t xml:space="preserve"> </w:t>
+      </w:r>
+      <w:r>
+        <w:rPr>
+          <w:rFonts w:ascii="Times" w:hAnsi="Times" w:cs="Times"/>
+        </w:rPr>
+        <w:t xml:space="preserve">= </w:t>
+      </w:r>
+      <w:r>
+        <w:rPr>
+          <w:rFonts w:ascii="MS Mincho" w:eastAsia="MS Mincho" w:hAnsi="MS Mincho" w:cs="MS Mincho"/>
+        </w:rPr>
+        <w:t>∪</w:t>
+      </w:r>
+      <w:r>
+        <w:rPr>
+          <w:rFonts w:ascii="Times" w:hAnsi="Times" w:cs="Times"/>
+          <w:position w:val="-6"/>
+          <w:sz w:val="16"/>
+          <w:szCs w:val="16"/>
+        </w:rPr>
+        <w:t xml:space="preserve">F </w:t>
+      </w:r>
+      <w:r>
+        <w:rPr>
+          <w:rFonts w:ascii="MS Mincho" w:eastAsia="MS Mincho" w:hAnsi="MS Mincho" w:cs="MS Mincho"/>
+          <w:position w:val="-6"/>
+          <w:sz w:val="16"/>
+          <w:szCs w:val="16"/>
+        </w:rPr>
+        <w:t>∈</w:t>
+      </w:r>
+      <w:r>
+        <w:rPr>
+          <w:rFonts w:ascii="Times" w:hAnsi="Times" w:cs="Times"/>
+          <w:position w:val="-6"/>
+          <w:sz w:val="16"/>
+          <w:szCs w:val="16"/>
+        </w:rPr>
+        <w:t>F</w:t>
+      </w:r>
+      <w:r>
+        <w:rPr>
+          <w:rFonts w:ascii="Times" w:hAnsi="Times" w:cs="Times"/>
+          <w:sz w:val="16"/>
+          <w:szCs w:val="16"/>
+        </w:rPr>
+        <w:t xml:space="preserve"> ̄ </w:t>
+      </w:r>
+      <w:r>
+        <w:rPr>
+          <w:rFonts w:ascii="Times" w:hAnsi="Times" w:cs="Times"/>
+        </w:rPr>
+        <w:t xml:space="preserve">F </w:t>
+      </w:r>
+      <w:r>
+        <w:rPr>
+          <w:rFonts w:ascii="Times" w:hAnsi="Times" w:cs="Times" w:hint="eastAsia"/>
+          <w:lang w:eastAsia="zh-CN"/>
+        </w:rPr>
+        <w:t>并且</w:t>
+      </w:r>
+      <w:r>
+        <w:rPr>
+          <w:rFonts w:ascii="Times" w:hAnsi="Times" w:cs="Times"/>
+        </w:rPr>
+        <w:t>R</w:t>
+      </w:r>
+      <w:r>
+        <w:rPr>
+          <w:rFonts w:ascii="MS Mincho" w:eastAsia="MS Mincho" w:hAnsi="MS Mincho" w:cs="MS Mincho"/>
+          <w:position w:val="10"/>
+          <w:sz w:val="16"/>
+          <w:szCs w:val="16"/>
+        </w:rPr>
+        <w:t>∪</w:t>
+      </w:r>
+      <w:r>
+        <w:rPr>
+          <w:rFonts w:ascii="Times" w:hAnsi="Times" w:cs="Times"/>
+          <w:position w:val="10"/>
+          <w:sz w:val="16"/>
+          <w:szCs w:val="16"/>
+        </w:rPr>
+        <w:t xml:space="preserve"> </w:t>
+      </w:r>
+      <w:r>
+        <w:rPr>
+          <w:rFonts w:ascii="Times" w:hAnsi="Times" w:cs="Times"/>
+        </w:rPr>
+        <w:t xml:space="preserve">= </w:t>
+      </w:r>
+      <w:r>
+        <w:rPr>
+          <w:rFonts w:ascii="MS Mincho" w:eastAsia="MS Mincho" w:hAnsi="MS Mincho" w:cs="MS Mincho"/>
+        </w:rPr>
+        <w:t>∪</w:t>
+      </w:r>
+      <w:r>
+        <w:rPr>
+          <w:rFonts w:ascii="Times" w:hAnsi="Times" w:cs="Times"/>
+          <w:position w:val="-6"/>
+          <w:sz w:val="16"/>
+          <w:szCs w:val="16"/>
+        </w:rPr>
+        <w:t>R</w:t>
+      </w:r>
+      <w:r>
+        <w:rPr>
+          <w:rFonts w:ascii="MS Mincho" w:eastAsia="MS Mincho" w:hAnsi="MS Mincho" w:cs="MS Mincho"/>
+          <w:position w:val="-6"/>
+          <w:sz w:val="16"/>
+          <w:szCs w:val="16"/>
+        </w:rPr>
+        <w:t>∈</w:t>
+      </w:r>
+      <w:r>
+        <w:rPr>
+          <w:rFonts w:ascii="Times" w:hAnsi="Times" w:cs="Times"/>
+          <w:position w:val="-6"/>
+          <w:sz w:val="16"/>
+          <w:szCs w:val="16"/>
+        </w:rPr>
+        <w:t>R</w:t>
+      </w:r>
+      <w:r>
+        <w:rPr>
+          <w:rFonts w:ascii="Times" w:hAnsi="Times" w:cs="Times"/>
+          <w:sz w:val="16"/>
+          <w:szCs w:val="16"/>
+        </w:rPr>
+        <w:t xml:space="preserve"> ̄ </w:t>
+      </w:r>
+      <w:r>
+        <w:rPr>
+          <w:rFonts w:ascii="Times" w:hAnsi="Times" w:cs="Times"/>
+        </w:rPr>
+        <w:t>。</w:t>
+      </w:r>
+      <w:r>
+        <w:rPr>
+          <w:rFonts w:ascii="Times" w:hAnsi="Times" w:cs="Times"/>
+        </w:rPr>
+        <w:t>A</w:t>
+      </w:r>
+      <w:r>
+        <w:rPr>
+          <w:rFonts w:ascii="Times" w:hAnsi="Times" w:cs="Times" w:hint="eastAsia"/>
+          <w:lang w:eastAsia="zh-CN"/>
+        </w:rPr>
+        <w:t>可能</w:t>
+      </w:r>
+      <w:r>
+        <w:rPr>
+          <w:rFonts w:ascii="Times" w:hAnsi="Times" w:cs="Times"/>
+          <w:lang w:eastAsia="zh-CN"/>
+        </w:rPr>
+        <w:t>会比</w:t>
+      </w:r>
+      <w:r>
+        <w:rPr>
+          <w:rFonts w:ascii="Times" w:hAnsi="Times" w:cs="Times"/>
+        </w:rPr>
+        <w:t>F</w:t>
+      </w:r>
+      <w:r>
+        <w:rPr>
+          <w:rFonts w:ascii="MS Mincho" w:eastAsia="MS Mincho" w:hAnsi="MS Mincho" w:cs="MS Mincho"/>
+          <w:position w:val="10"/>
+          <w:sz w:val="16"/>
+          <w:szCs w:val="16"/>
+        </w:rPr>
+        <w:t>∪</w:t>
+      </w:r>
+      <w:r>
+        <w:rPr>
+          <w:rFonts w:ascii="Times" w:hAnsi="Times" w:cs="Times"/>
+          <w:position w:val="10"/>
+          <w:sz w:val="16"/>
+          <w:szCs w:val="16"/>
+        </w:rPr>
+        <w:t xml:space="preserve"> </w:t>
+      </w:r>
+      <w:r>
+        <w:rPr>
+          <w:rFonts w:ascii="Times" w:hAnsi="Times" w:cs="Times" w:hint="eastAsia"/>
+          <w:lang w:eastAsia="zh-CN"/>
+        </w:rPr>
+        <w:t>有更多列</w:t>
+      </w:r>
+      <w:r>
+        <w:rPr>
+          <w:rFonts w:ascii="Times" w:hAnsi="Times" w:cs="Times"/>
+          <w:lang w:eastAsia="zh-CN"/>
+        </w:rPr>
+        <w:t>，</w:t>
+      </w:r>
+      <w:r>
+        <w:rPr>
+          <w:rFonts w:ascii="Times" w:hAnsi="Times" w:cs="Times"/>
+          <w:lang w:eastAsia="zh-CN"/>
+        </w:rPr>
+        <w:t>会比</w:t>
+      </w:r>
+      <w:r>
+        <w:rPr>
+          <w:rFonts w:ascii="Times" w:hAnsi="Times" w:cs="Times"/>
+        </w:rPr>
+        <w:t>R</w:t>
+      </w:r>
+      <w:r>
+        <w:rPr>
+          <w:rFonts w:ascii="MS Mincho" w:eastAsia="MS Mincho" w:hAnsi="MS Mincho" w:cs="MS Mincho"/>
+          <w:position w:val="10"/>
+          <w:sz w:val="16"/>
+          <w:szCs w:val="16"/>
+        </w:rPr>
+        <w:t>∪</w:t>
+      </w:r>
+      <w:r>
+        <w:rPr>
+          <w:rFonts w:ascii="Times" w:hAnsi="Times" w:cs="Times"/>
+          <w:lang w:eastAsia="zh-CN"/>
+        </w:rPr>
+        <w:t>有更多行。</w:t>
+      </w:r>
+      <w:r>
+        <w:rPr>
+          <w:rFonts w:ascii="Times" w:hAnsi="Times" w:cs="Times"/>
+          <w:lang w:eastAsia="zh-CN"/>
+        </w:rPr>
+        <w:t>在这种情况下，</w:t>
+      </w:r>
+      <w:r>
+        <w:rPr>
+          <w:rFonts w:ascii="Times" w:hAnsi="Times" w:cs="Times"/>
+          <w:lang w:eastAsia="zh-CN"/>
+        </w:rPr>
+        <w:t>我们可以</w:t>
+      </w:r>
+      <w:r>
+        <w:rPr>
+          <w:rFonts w:ascii="Times" w:hAnsi="Times" w:cs="Times"/>
+          <w:lang w:eastAsia="zh-CN"/>
+        </w:rPr>
+        <w:t>对这些行和列</w:t>
+      </w:r>
+      <w:r>
+        <w:rPr>
+          <w:rFonts w:ascii="Times" w:hAnsi="Times" w:cs="Times" w:hint="eastAsia"/>
+          <w:lang w:eastAsia="zh-CN"/>
+        </w:rPr>
+        <w:t>做</w:t>
+      </w:r>
+      <w:r>
+        <w:rPr>
+          <w:rFonts w:ascii="Times" w:hAnsi="Times" w:cs="Times" w:hint="eastAsia"/>
+          <w:lang w:eastAsia="zh-CN"/>
+        </w:rPr>
+        <w:t>点积</w:t>
+      </w:r>
+      <w:r>
+        <w:rPr>
+          <w:rFonts w:ascii="Times" w:hAnsi="Times" w:cs="Times"/>
+          <w:lang w:eastAsia="zh-CN"/>
+        </w:rPr>
+        <w:t>运算</w:t>
+      </w:r>
+      <w:r>
+        <w:rPr>
+          <w:rFonts w:ascii="Times" w:hAnsi="Times" w:cs="Times"/>
+          <w:lang w:eastAsia="zh-CN"/>
+        </w:rPr>
+        <w:t>—</w:t>
+      </w:r>
+      <w:r>
+        <w:rPr>
+          <w:rFonts w:ascii="Times" w:hAnsi="Times" w:cs="Times"/>
+          <w:lang w:eastAsia="zh-CN"/>
+        </w:rPr>
+        <w:t>与</w:t>
+      </w:r>
+      <w:r>
+        <w:rPr>
+          <w:rFonts w:ascii="Times" w:hAnsi="Times" w:cs="Times"/>
+          <w:lang w:eastAsia="zh-CN"/>
+        </w:rPr>
+        <w:t>包含</w:t>
+      </w:r>
+      <w:r>
+        <w:rPr>
+          <w:rFonts w:ascii="Times" w:hAnsi="Times" w:cs="Times"/>
+          <w:lang w:eastAsia="zh-CN"/>
+        </w:rPr>
+        <w:t>选择和</w:t>
+      </w:r>
+      <w:r>
+        <w:rPr>
+          <w:rFonts w:ascii="Times" w:hAnsi="Times" w:cs="Times"/>
+          <w:lang w:eastAsia="zh-CN"/>
+        </w:rPr>
+        <w:t>笛卡尔</w:t>
+      </w:r>
+      <w:r>
+        <w:rPr>
+          <w:rFonts w:ascii="Times" w:hAnsi="Times" w:cs="Times" w:hint="eastAsia"/>
+          <w:lang w:eastAsia="zh-CN"/>
+        </w:rPr>
+        <w:t>积</w:t>
+      </w:r>
+      <w:r>
+        <w:rPr>
+          <w:rFonts w:ascii="Times" w:hAnsi="Times" w:cs="Times" w:hint="eastAsia"/>
+          <w:lang w:eastAsia="zh-CN"/>
+        </w:rPr>
+        <w:t>的</w:t>
+      </w:r>
+      <w:r>
+        <w:rPr>
+          <w:rFonts w:ascii="Times" w:hAnsi="Times" w:cs="Times"/>
+          <w:lang w:eastAsia="zh-CN"/>
+        </w:rPr>
+        <w:t>查询的实体化视图</w:t>
+      </w:r>
+      <w:r>
+        <w:rPr>
+          <w:rFonts w:ascii="Times" w:hAnsi="Times" w:cs="Times"/>
+          <w:lang w:eastAsia="zh-CN"/>
+        </w:rPr>
+        <w:t>类似。</w:t>
+      </w:r>
+      <w:r>
+        <w:rPr>
+          <w:rFonts w:ascii="Times" w:hAnsi="Times" w:cs="Times"/>
+          <w:lang w:eastAsia="zh-CN"/>
+        </w:rPr>
+        <w:t>因此，</w:t>
+      </w:r>
+      <w:r>
+        <w:rPr>
+          <w:rFonts w:ascii="Times" w:hAnsi="Times" w:cs="Times"/>
+          <w:lang w:eastAsia="zh-CN"/>
+        </w:rPr>
+        <w:t>经典的</w:t>
+      </w:r>
+      <w:r>
+        <w:rPr>
+          <w:rFonts w:ascii="Times" w:hAnsi="Times" w:cs="Times"/>
+          <w:lang w:eastAsia="zh-CN"/>
+        </w:rPr>
+        <w:t>数据库</w:t>
+      </w:r>
+      <w:r>
+        <w:rPr>
+          <w:rFonts w:ascii="Times" w:hAnsi="Times" w:cs="Times"/>
+          <w:lang w:eastAsia="zh-CN"/>
+        </w:rPr>
+        <w:t>实体化</w:t>
+      </w:r>
+      <w:r>
+        <w:rPr>
+          <w:rFonts w:ascii="Times" w:hAnsi="Times" w:cs="Times"/>
+          <w:lang w:eastAsia="zh-CN"/>
+        </w:rPr>
+        <w:t>视图</w:t>
+      </w:r>
+      <w:r>
+        <w:rPr>
+          <w:rFonts w:ascii="Times" w:hAnsi="Times" w:cs="Times"/>
+          <w:lang w:eastAsia="zh-CN"/>
+        </w:rPr>
+        <w:t>优化就应用了。</w:t>
+      </w:r>
+      <w:r>
+        <w:rPr>
+          <w:rFonts w:ascii="Times" w:hAnsi="Times" w:cs="Times"/>
+          <w:lang w:eastAsia="zh-CN"/>
+        </w:rPr>
+        <w:t>特殊的，</w:t>
+      </w:r>
+      <w:r>
+        <w:rPr>
+          <w:rFonts w:ascii="Times" w:hAnsi="Times" w:cs="Times"/>
+        </w:rPr>
+        <w:t>Columbus</w:t>
+      </w:r>
+      <w:r>
+        <w:rPr>
+          <w:rFonts w:ascii="Times" w:hAnsi="Times" w:cs="Times"/>
+          <w:lang w:eastAsia="zh-CN"/>
+        </w:rPr>
+        <w:t>应用了</w:t>
+      </w:r>
+      <w:r>
+        <w:rPr>
+          <w:rFonts w:ascii="Times" w:hAnsi="Times" w:cs="Times"/>
+          <w:lang w:eastAsia="zh-CN"/>
+        </w:rPr>
+        <w:t>两种</w:t>
+      </w:r>
+      <w:r>
+        <w:rPr>
+          <w:rFonts w:ascii="Times" w:hAnsi="Times" w:cs="Times"/>
+          <w:lang w:eastAsia="zh-CN"/>
+        </w:rPr>
+        <w:t>方案，</w:t>
+      </w:r>
+      <w:r>
+        <w:rPr>
+          <w:rFonts w:ascii="Times" w:hAnsi="Times" w:cs="Times"/>
+          <w:lang w:eastAsia="zh-CN"/>
+        </w:rPr>
+        <w:t>分别是</w:t>
+      </w:r>
+      <w:r>
+        <w:rPr>
+          <w:rFonts w:ascii="Times" w:hAnsi="Times" w:cs="Times"/>
+          <w:lang w:eastAsia="zh-CN"/>
+        </w:rPr>
+        <w:t>懒模式</w:t>
+      </w:r>
+      <w:r>
+        <w:rPr>
+          <w:rFonts w:ascii="Times" w:hAnsi="Times" w:cs="Times"/>
+          <w:lang w:eastAsia="zh-CN"/>
+        </w:rPr>
+        <w:t>和</w:t>
+      </w:r>
+      <w:r>
+        <w:rPr>
+          <w:rFonts w:ascii="Times" w:hAnsi="Times" w:cs="Times" w:hint="eastAsia"/>
+          <w:lang w:eastAsia="zh-CN"/>
+        </w:rPr>
+        <w:t>饥饿</w:t>
+      </w:r>
+      <w:r>
+        <w:rPr>
+          <w:rFonts w:ascii="Times" w:hAnsi="Times" w:cs="Times"/>
+          <w:lang w:eastAsia="zh-CN"/>
+        </w:rPr>
+        <w:t>模式</w:t>
+      </w:r>
+      <w:r>
+        <w:rPr>
+          <w:rFonts w:ascii="Times" w:hAnsi="Times" w:cs="Times"/>
+          <w:lang w:eastAsia="zh-CN"/>
+        </w:rPr>
+        <w:t>。</w:t>
+      </w:r>
+      <w:r>
+        <w:rPr>
+          <w:rFonts w:ascii="Times" w:hAnsi="Times" w:cs="Times"/>
+          <w:lang w:eastAsia="zh-CN"/>
+        </w:rPr>
+        <w:t>懒模式</w:t>
+      </w:r>
+      <w:r>
+        <w:rPr>
+          <w:rFonts w:ascii="Times" w:hAnsi="Times" w:cs="Times"/>
+          <w:lang w:eastAsia="zh-CN"/>
+        </w:rPr>
+        <w:t>将会在</w:t>
+      </w:r>
+      <w:r>
+        <w:rPr>
+          <w:rFonts w:ascii="Times" w:hAnsi="Times" w:cs="Times"/>
+          <w:lang w:eastAsia="zh-CN"/>
+        </w:rPr>
+        <w:t>运行时</w:t>
+      </w:r>
+      <w:r>
+        <w:rPr>
+          <w:rFonts w:ascii="Times" w:hAnsi="Times" w:cs="Times" w:hint="eastAsia"/>
+          <w:lang w:eastAsia="zh-CN"/>
+        </w:rPr>
+        <w:t>计算</w:t>
+      </w:r>
+      <w:r>
+        <w:rPr>
+          <w:rFonts w:ascii="Times" w:hAnsi="Times" w:cs="Times"/>
+          <w:lang w:eastAsia="zh-CN"/>
+        </w:rPr>
+        <w:t>这些</w:t>
+      </w:r>
+      <w:r>
+        <w:rPr>
+          <w:rFonts w:ascii="Times" w:hAnsi="Times" w:cs="Times"/>
+          <w:lang w:eastAsia="zh-CN"/>
+        </w:rPr>
+        <w:t>点积，</w:t>
+      </w:r>
+      <w:r>
+        <w:rPr>
+          <w:rFonts w:ascii="Times" w:hAnsi="Times" w:cs="Times"/>
+          <w:lang w:eastAsia="zh-CN"/>
+        </w:rPr>
+        <w:t>饥饿模式</w:t>
+      </w:r>
+      <w:r>
+        <w:rPr>
+          <w:rFonts w:ascii="Times" w:hAnsi="Times" w:cs="Times"/>
+          <w:lang w:eastAsia="zh-CN"/>
+        </w:rPr>
+        <w:t>会在</w:t>
+      </w:r>
+      <w:r>
+        <w:rPr>
+          <w:rFonts w:ascii="Times" w:hAnsi="Times" w:cs="Times"/>
+          <w:lang w:eastAsia="zh-CN"/>
+        </w:rPr>
+        <w:t>实体化时</w:t>
+      </w:r>
+      <w:r>
+        <w:rPr>
+          <w:rFonts w:ascii="Times" w:hAnsi="Times" w:cs="Times"/>
+          <w:lang w:eastAsia="zh-CN"/>
+        </w:rPr>
+        <w:t>计算这些点积</w:t>
+      </w:r>
+      <w:r>
+        <w:rPr>
+          <w:rFonts w:ascii="Times" w:hAnsi="Times" w:cs="Times"/>
+          <w:lang w:eastAsia="zh-CN"/>
+        </w:rPr>
+        <w:t>，</w:t>
+      </w:r>
+      <w:r>
+        <w:rPr>
+          <w:rFonts w:ascii="Times" w:hAnsi="Times" w:cs="Times" w:hint="eastAsia"/>
+          <w:lang w:eastAsia="zh-CN"/>
+        </w:rPr>
+        <w:t>并且会在</w:t>
+      </w:r>
+      <w:r>
+        <w:rPr>
+          <w:rFonts w:ascii="Times" w:hAnsi="Times" w:cs="Times"/>
+          <w:lang w:eastAsia="zh-CN"/>
+        </w:rPr>
+        <w:t>执行时</w:t>
+      </w:r>
+      <w:r>
+        <w:rPr>
+          <w:rFonts w:ascii="Times" w:hAnsi="Times" w:cs="Times"/>
+          <w:lang w:eastAsia="zh-CN"/>
+        </w:rPr>
+        <w:t>直接</w:t>
+      </w:r>
+      <w:r>
+        <w:rPr>
+          <w:rFonts w:ascii="Times" w:hAnsi="Times" w:cs="Times" w:hint="eastAsia"/>
+          <w:lang w:eastAsia="zh-CN"/>
+        </w:rPr>
+        <w:t>使用</w:t>
+      </w:r>
+      <w:r>
+        <w:rPr>
+          <w:rFonts w:ascii="Times" w:hAnsi="Times" w:cs="Times"/>
+          <w:lang w:eastAsia="zh-CN"/>
+        </w:rPr>
+        <w:t>。</w:t>
+      </w:r>
+      <w:r>
+        <w:rPr>
+          <w:rFonts w:ascii="Times" w:hAnsi="Times" w:cs="Times"/>
+          <w:lang w:eastAsia="zh-CN"/>
+        </w:rPr>
+        <w:t>当数据</w:t>
+      </w:r>
+      <w:r>
+        <w:rPr>
+          <w:rFonts w:ascii="Times" w:hAnsi="Times" w:cs="Times"/>
+          <w:lang w:eastAsia="zh-CN"/>
+        </w:rPr>
+        <w:t>存储在</w:t>
+      </w:r>
+      <w:r>
+        <w:rPr>
+          <w:rFonts w:ascii="Times" w:hAnsi="Times" w:cs="Times" w:hint="eastAsia"/>
+          <w:lang w:eastAsia="zh-CN"/>
+        </w:rPr>
+        <w:t>硬盘上</w:t>
+      </w:r>
+      <w:r>
+        <w:rPr>
+          <w:rFonts w:ascii="Times" w:hAnsi="Times" w:cs="Times"/>
+          <w:lang w:eastAsia="zh-CN"/>
+        </w:rPr>
+        <w:t>，</w:t>
+      </w:r>
+      <w:r>
+        <w:rPr>
+          <w:rFonts w:ascii="Times" w:hAnsi="Times" w:cs="Times"/>
+          <w:lang w:eastAsia="zh-CN"/>
+        </w:rPr>
+        <w:t>比如在</w:t>
+      </w:r>
+      <w:r>
+        <w:rPr>
+          <w:rFonts w:ascii="Times" w:hAnsi="Times" w:cs="Times"/>
+          <w:lang w:eastAsia="zh-CN"/>
+        </w:rPr>
+        <w:t>ORE</w:t>
+      </w:r>
+      <w:r>
+        <w:rPr>
+          <w:rFonts w:ascii="Times" w:hAnsi="Times" w:cs="Times"/>
+          <w:lang w:eastAsia="zh-CN"/>
+        </w:rPr>
+        <w:t>上，</w:t>
+      </w:r>
+      <w:r>
+        <w:rPr>
+          <w:rFonts w:ascii="Times" w:hAnsi="Times" w:cs="Times"/>
+          <w:lang w:eastAsia="zh-CN"/>
+        </w:rPr>
+        <w:t>饥饿模式</w:t>
+      </w:r>
+      <w:r>
+        <w:rPr>
+          <w:rFonts w:ascii="Times" w:hAnsi="Times" w:cs="Times"/>
+          <w:lang w:eastAsia="zh-CN"/>
+        </w:rPr>
+        <w:t>比懒模式</w:t>
+      </w:r>
+      <w:r>
+        <w:rPr>
+          <w:rFonts w:ascii="Times" w:hAnsi="Times" w:cs="Times"/>
+          <w:lang w:eastAsia="zh-CN"/>
+        </w:rPr>
+        <w:t>可以节省</w:t>
+      </w:r>
+      <w:r>
+        <w:rPr>
+          <w:rFonts w:ascii="Times" w:hAnsi="Times" w:cs="Times"/>
+          <w:lang w:eastAsia="zh-CN"/>
+        </w:rPr>
+        <w:t>I/O</w:t>
+      </w:r>
+      <w:r>
+        <w:rPr>
+          <w:rFonts w:ascii="Times" w:hAnsi="Times" w:cs="Times"/>
+          <w:lang w:eastAsia="zh-CN"/>
+        </w:rPr>
+        <w:t>开销</w:t>
+      </w:r>
+      <w:r>
+        <w:rPr>
+          <w:rFonts w:ascii="Times" w:hAnsi="Times" w:cs="Times"/>
+          <w:lang w:eastAsia="zh-CN"/>
+        </w:rPr>
+        <w:t>。</w:t>
       </w:r>
     </w:p>
     <w:p>
@@ -19202,240 +19705,8 @@
           <w:rFonts w:ascii="Times" w:hAnsi="Times" w:cs="Times"/>
         </w:rPr>
       </w:pPr>
-      <w:r>
-        <w:rPr>
-          <w:rFonts w:ascii="Times" w:hAnsi="Times" w:cs="Times"/>
-        </w:rPr>
-        <w:t xml:space="preserve">We consider classical eager and lazy view materialization schemes. Denote F </w:t>
-      </w:r>
-      <w:r>
-        <w:rPr>
-          <w:rFonts w:ascii="MS Mincho" w:eastAsia="MS Mincho" w:hAnsi="MS Mincho" w:cs="MS Mincho"/>
-          <w:position w:val="10"/>
-          <w:sz w:val="16"/>
-          <w:szCs w:val="16"/>
-        </w:rPr>
-        <w:t>∪</w:t>
-      </w:r>
-      <w:r>
-        <w:rPr>
-          <w:rFonts w:ascii="Times" w:hAnsi="Times" w:cs="Times"/>
-          <w:position w:val="10"/>
-          <w:sz w:val="16"/>
-          <w:szCs w:val="16"/>
-        </w:rPr>
-        <w:t xml:space="preserve"> </w:t>
-      </w:r>
-      <w:r>
-        <w:rPr>
-          <w:rFonts w:ascii="Times" w:hAnsi="Times" w:cs="Times"/>
-        </w:rPr>
-        <w:t xml:space="preserve">= </w:t>
-      </w:r>
-      <w:r>
-        <w:rPr>
-          <w:rFonts w:ascii="MS Mincho" w:eastAsia="MS Mincho" w:hAnsi="MS Mincho" w:cs="MS Mincho"/>
-        </w:rPr>
-        <w:t>∪</w:t>
-      </w:r>
-      <w:r>
-        <w:rPr>
-          <w:rFonts w:ascii="Times" w:hAnsi="Times" w:cs="Times"/>
-          <w:position w:val="-6"/>
-          <w:sz w:val="16"/>
-          <w:szCs w:val="16"/>
-        </w:rPr>
-        <w:t xml:space="preserve">F </w:t>
-      </w:r>
-      <w:r>
-        <w:rPr>
-          <w:rFonts w:ascii="MS Mincho" w:eastAsia="MS Mincho" w:hAnsi="MS Mincho" w:cs="MS Mincho"/>
-          <w:position w:val="-6"/>
-          <w:sz w:val="16"/>
-          <w:szCs w:val="16"/>
-        </w:rPr>
-        <w:t>∈</w:t>
-      </w:r>
-      <w:r>
-        <w:rPr>
-          <w:rFonts w:ascii="Times" w:hAnsi="Times" w:cs="Times"/>
-          <w:position w:val="-6"/>
-          <w:sz w:val="16"/>
-          <w:szCs w:val="16"/>
-        </w:rPr>
-        <w:t>F</w:t>
-      </w:r>
-      <w:r>
-        <w:rPr>
-          <w:rFonts w:ascii="Times" w:hAnsi="Times" w:cs="Times"/>
-          <w:sz w:val="16"/>
-          <w:szCs w:val="16"/>
-        </w:rPr>
-        <w:t xml:space="preserve"> ̄ </w:t>
-      </w:r>
-      <w:r>
-        <w:rPr>
-          <w:rFonts w:ascii="Times" w:hAnsi="Times" w:cs="Times"/>
-        </w:rPr>
-        <w:t>F and R</w:t>
-      </w:r>
-      <w:r>
-        <w:rPr>
-          <w:rFonts w:ascii="MS Mincho" w:eastAsia="MS Mincho" w:hAnsi="MS Mincho" w:cs="MS Mincho"/>
-          <w:position w:val="10"/>
-          <w:sz w:val="16"/>
-          <w:szCs w:val="16"/>
-        </w:rPr>
-        <w:t>∪</w:t>
-      </w:r>
-      <w:r>
-        <w:rPr>
-          <w:rFonts w:ascii="Times" w:hAnsi="Times" w:cs="Times"/>
-          <w:position w:val="10"/>
-          <w:sz w:val="16"/>
-          <w:szCs w:val="16"/>
-        </w:rPr>
-        <w:t xml:space="preserve"> </w:t>
-      </w:r>
-      <w:r>
-        <w:rPr>
-          <w:rFonts w:ascii="Times" w:hAnsi="Times" w:cs="Times"/>
-        </w:rPr>
-        <w:t xml:space="preserve">= </w:t>
-      </w:r>
-      <w:r>
-        <w:rPr>
-          <w:rFonts w:ascii="MS Mincho" w:eastAsia="MS Mincho" w:hAnsi="MS Mincho" w:cs="MS Mincho"/>
-        </w:rPr>
-        <w:t>∪</w:t>
-      </w:r>
-      <w:r>
-        <w:rPr>
-          <w:rFonts w:ascii="Times" w:hAnsi="Times" w:cs="Times"/>
-          <w:position w:val="-6"/>
-          <w:sz w:val="16"/>
-          <w:szCs w:val="16"/>
-        </w:rPr>
-        <w:t>R</w:t>
-      </w:r>
-      <w:r>
-        <w:rPr>
-          <w:rFonts w:ascii="MS Mincho" w:eastAsia="MS Mincho" w:hAnsi="MS Mincho" w:cs="MS Mincho"/>
-          <w:position w:val="-6"/>
-          <w:sz w:val="16"/>
-          <w:szCs w:val="16"/>
-        </w:rPr>
-        <w:t>∈</w:t>
-      </w:r>
-      <w:r>
-        <w:rPr>
-          <w:rFonts w:ascii="Times" w:hAnsi="Times" w:cs="Times"/>
-          <w:position w:val="-6"/>
-          <w:sz w:val="16"/>
-          <w:szCs w:val="16"/>
-        </w:rPr>
-        <w:t>R</w:t>
-      </w:r>
-      <w:r>
-        <w:rPr>
-          <w:rFonts w:ascii="Times" w:hAnsi="Times" w:cs="Times"/>
-          <w:sz w:val="16"/>
-          <w:szCs w:val="16"/>
-        </w:rPr>
-        <w:t xml:space="preserve"> ̄ </w:t>
-      </w:r>
-      <w:r>
-        <w:rPr>
-          <w:rFonts w:ascii="Times" w:hAnsi="Times" w:cs="Times"/>
-        </w:rPr>
-        <w:t>in the basic block. It may happen that A contains more columns than F</w:t>
-      </w:r>
-      <w:r>
-        <w:rPr>
-          <w:rFonts w:ascii="MS Mincho" w:eastAsia="MS Mincho" w:hAnsi="MS Mincho" w:cs="MS Mincho"/>
-          <w:position w:val="10"/>
-          <w:sz w:val="16"/>
-          <w:szCs w:val="16"/>
-        </w:rPr>
-        <w:t>∪</w:t>
-      </w:r>
-      <w:r>
-        <w:rPr>
-          <w:rFonts w:ascii="Times" w:hAnsi="Times" w:cs="Times"/>
-          <w:position w:val="10"/>
-          <w:sz w:val="16"/>
-          <w:szCs w:val="16"/>
-        </w:rPr>
-        <w:t xml:space="preserve"> </w:t>
-      </w:r>
-      <w:r>
-        <w:rPr>
-          <w:rFonts w:ascii="Times" w:hAnsi="Times" w:cs="Times"/>
-        </w:rPr>
-        <w:t>and more rows than R</w:t>
-      </w:r>
-      <w:r>
-        <w:rPr>
-          <w:rFonts w:ascii="MS Mincho" w:eastAsia="MS Mincho" w:hAnsi="MS Mincho" w:cs="MS Mincho"/>
-          <w:position w:val="10"/>
-          <w:sz w:val="16"/>
-          <w:szCs w:val="16"/>
-        </w:rPr>
-        <w:t>∪</w:t>
-      </w:r>
-      <w:r>
-        <w:rPr>
-          <w:rFonts w:ascii="Times" w:hAnsi="Times" w:cs="Times"/>
-        </w:rPr>
-        <w:t xml:space="preserve">. In this case, one can project away these extra rows and columns—analogous to </w:t>
-      </w:r>
-      <w:r>
-        <w:rPr>
-          <w:rFonts w:ascii="Times" w:hAnsi="Times" w:cs="Times"/>
-        </w:rPr>
-        <w:lastRenderedPageBreak/>
-        <w:t xml:space="preserve">materialized views of queries that contain selections and pro- </w:t>
-      </w:r>
-      <w:proofErr w:type="spellStart"/>
-      <w:r>
-        <w:rPr>
-          <w:rFonts w:ascii="Times" w:hAnsi="Times" w:cs="Times"/>
-        </w:rPr>
-        <w:t>jections</w:t>
-      </w:r>
-      <w:proofErr w:type="spellEnd"/>
-      <w:r>
-        <w:rPr>
-          <w:rFonts w:ascii="Times" w:hAnsi="Times" w:cs="Times"/>
-        </w:rPr>
-        <w:t>. As a result, classical database materialized view optimizations apply. Specially, Columbus implements two strategies, namely Lazy and Eager. The Lazy strategy will compute these projections at execution time, and Eager will compute these projections at materialization time and use them directly at execution time. When data are stored on disk, e.g., as in ORE, Eager could save I/</w:t>
-      </w:r>
-      <w:proofErr w:type="spellStart"/>
-      <w:r>
-        <w:rPr>
-          <w:rFonts w:ascii="Times" w:hAnsi="Times" w:cs="Times"/>
-        </w:rPr>
-        <w:t>Os</w:t>
-      </w:r>
-      <w:proofErr w:type="spellEnd"/>
-      <w:r>
-        <w:rPr>
-          <w:rFonts w:ascii="Times" w:hAnsi="Times" w:cs="Times"/>
-        </w:rPr>
-        <w:t xml:space="preserve"> versus Lazy. </w:t>
-      </w:r>
-    </w:p>
-    <w:p>
-      <w:pPr>
-        <w:widowControl w:val="0"/>
-        <w:autoSpaceDE w:val="0"/>
-        <w:autoSpaceDN w:val="0"/>
-        <w:adjustRightInd w:val="0"/>
-        <w:spacing w:after="240" w:line="340" w:lineRule="atLeast"/>
-        <w:rPr>
-          <w:rFonts w:ascii="Times" w:hAnsi="Times" w:cs="Times"/>
-        </w:rPr>
-      </w:pPr>
+      <w:bookmarkStart w:id="0" w:name="_GoBack"/>
+      <w:bookmarkEnd w:id="0"/>
       <w:r>
         <w:rPr>
           <w:rFonts w:ascii="Times" w:hAnsi="Times" w:cs="Times"/>
@@ -19610,7 +19881,14 @@
         <w:rPr>
           <w:rFonts w:ascii="Times" w:hAnsi="Times" w:cs="Times"/>
         </w:rPr>
-        <w:t xml:space="preserve"> selection workload, we may know the number of times a particular view will be reused, which Columbus can use to more intelligently chose between Lazy and Eager (rather than not having this information). These methods are </w:t>
+        <w:t xml:space="preserve"> selection workload, </w:t>
+      </w:r>
+      <w:r>
+        <w:rPr>
+          <w:rFonts w:ascii="Times" w:hAnsi="Times" w:cs="Times"/>
+        </w:rPr>
+        <w:lastRenderedPageBreak/>
+        <w:t xml:space="preserve">we may know the number of times a particular view will be reused, which Columbus can use to more intelligently chose between Lazy and Eager (rather than not having this information). These methods are </w:t>
       </w:r>
       <w:proofErr w:type="spellStart"/>
       <w:r>

</xml_diff>

<commit_message>
Tradeoff. Not surprisingly, Eager has a higher materialization cost than Lazy
</commit_message>
<xml_diff>
--- a/SIGMOD_2014_Materialization optimizations for feature selection workloads _王韬懿1120132046.docx
+++ b/SIGMOD_2014_Materialization optimizations for feature selection workloads _王韬懿1120132046.docx
@@ -19703,10 +19703,9 @@
         <w:spacing w:after="240" w:line="340" w:lineRule="atLeast"/>
         <w:rPr>
           <w:rFonts w:ascii="Times" w:hAnsi="Times" w:cs="Times"/>
+          <w:lang w:eastAsia="zh-CN"/>
         </w:rPr>
       </w:pPr>
-      <w:bookmarkStart w:id="0" w:name="_GoBack"/>
-      <w:bookmarkEnd w:id="0"/>
       <w:r>
         <w:rPr>
           <w:rFonts w:ascii="Times" w:hAnsi="Times" w:cs="Times"/>
@@ -19714,98 +19713,312 @@
           <w:iCs/>
           <w:sz w:val="30"/>
           <w:szCs w:val="30"/>
-        </w:rPr>
-        <w:t xml:space="preserve">Tradeoff. </w:t>
-      </w:r>
-      <w:r>
-        <w:rPr>
-          <w:rFonts w:ascii="Times" w:hAnsi="Times" w:cs="Times"/>
-        </w:rPr>
-        <w:t xml:space="preserve">Not surprisingly, Eager has a higher </w:t>
-      </w:r>
-      <w:proofErr w:type="spellStart"/>
-      <w:r>
-        <w:rPr>
-          <w:rFonts w:ascii="Times" w:hAnsi="Times" w:cs="Times"/>
-        </w:rPr>
-        <w:t>materializa</w:t>
-      </w:r>
-      <w:proofErr w:type="spellEnd"/>
-      <w:r>
-        <w:rPr>
-          <w:rFonts w:ascii="Times" w:hAnsi="Times" w:cs="Times"/>
-        </w:rPr>
-        <w:t xml:space="preserve">- </w:t>
-      </w:r>
-      <w:proofErr w:type="spellStart"/>
-      <w:r>
-        <w:rPr>
-          <w:rFonts w:ascii="Times" w:hAnsi="Times" w:cs="Times"/>
-        </w:rPr>
-        <w:t>tion</w:t>
-      </w:r>
-      <w:proofErr w:type="spellEnd"/>
-      <w:r>
-        <w:rPr>
-          <w:rFonts w:ascii="Times" w:hAnsi="Times" w:cs="Times"/>
-        </w:rPr>
-        <w:t xml:space="preserve"> cost than Lazy, while Lazy has a slightly higher ex- </w:t>
-      </w:r>
-      <w:proofErr w:type="spellStart"/>
-      <w:r>
-        <w:rPr>
-          <w:rFonts w:ascii="Times" w:hAnsi="Times" w:cs="Times"/>
-        </w:rPr>
-        <w:t>ecution</w:t>
-      </w:r>
-      <w:proofErr w:type="spellEnd"/>
-      <w:r>
-        <w:rPr>
-          <w:rFonts w:ascii="Times" w:hAnsi="Times" w:cs="Times"/>
-        </w:rPr>
-        <w:t xml:space="preserve"> cost than Eager, as one must </w:t>
-      </w:r>
-      <w:proofErr w:type="spellStart"/>
-      <w:r>
-        <w:rPr>
-          <w:rFonts w:ascii="Times" w:hAnsi="Times" w:cs="Times"/>
-        </w:rPr>
-        <w:t>subselect</w:t>
-      </w:r>
-      <w:proofErr w:type="spellEnd"/>
-      <w:r>
-        <w:rPr>
-          <w:rFonts w:ascii="Times" w:hAnsi="Times" w:cs="Times"/>
-        </w:rPr>
-        <w:t xml:space="preserve"> the data. Note that if there is ample parallelism (at least as many threads as feature sets), then Lazy dominates. The </w:t>
-      </w:r>
-      <w:proofErr w:type="spellStart"/>
-      <w:r>
-        <w:rPr>
-          <w:rFonts w:ascii="Times" w:hAnsi="Times" w:cs="Times"/>
-        </w:rPr>
-        <w:t>stan</w:t>
-      </w:r>
-      <w:proofErr w:type="spellEnd"/>
-      <w:r>
-        <w:rPr>
-          <w:rFonts w:ascii="Times" w:hAnsi="Times" w:cs="Times"/>
-        </w:rPr>
-        <w:t xml:space="preserve">- </w:t>
-      </w:r>
-      <w:proofErr w:type="spellStart"/>
-      <w:r>
-        <w:rPr>
-          <w:rFonts w:ascii="Times" w:hAnsi="Times" w:cs="Times"/>
-        </w:rPr>
-        <w:t>dard</w:t>
-      </w:r>
-      <w:proofErr w:type="spellEnd"/>
-      <w:r>
-        <w:rPr>
-          <w:rFonts w:ascii="Times" w:hAnsi="Times" w:cs="Times"/>
-        </w:rPr>
-        <w:t xml:space="preserve"> tradeoffs apply, and Columbus selects between these two techniques in a cost-based way. If there are disjoint feature sets F</w:t>
+          <w:lang w:eastAsia="zh-CN"/>
+        </w:rPr>
+        <w:t>权衡</w:t>
+      </w:r>
+      <w:r>
+        <w:rPr>
+          <w:rFonts w:ascii="Times" w:hAnsi="Times" w:cs="Times"/>
+          <w:i/>
+          <w:iCs/>
+          <w:sz w:val="30"/>
+          <w:szCs w:val="30"/>
+          <w:lang w:eastAsia="zh-CN"/>
+        </w:rPr>
+        <w:t xml:space="preserve"> </w:t>
+      </w:r>
+      <w:r>
+        <w:rPr>
+          <w:rFonts w:ascii="Times" w:hAnsi="Times" w:cs="Times"/>
+          <w:lang w:eastAsia="zh-CN"/>
+        </w:rPr>
+        <w:t>不意外的是</w:t>
+      </w:r>
+      <w:r>
+        <w:rPr>
+          <w:rFonts w:ascii="Times" w:hAnsi="Times" w:cs="Times"/>
+          <w:lang w:eastAsia="zh-CN"/>
+        </w:rPr>
+        <w:t>，</w:t>
+      </w:r>
+      <w:r>
+        <w:rPr>
+          <w:rFonts w:ascii="Times" w:hAnsi="Times" w:cs="Times"/>
+          <w:lang w:eastAsia="zh-CN"/>
+        </w:rPr>
+        <w:t>饥饿模式比</w:t>
+      </w:r>
+      <w:r>
+        <w:rPr>
+          <w:rFonts w:ascii="Times" w:hAnsi="Times" w:cs="Times"/>
+          <w:lang w:eastAsia="zh-CN"/>
+        </w:rPr>
+        <w:t>懒模式</w:t>
+      </w:r>
+      <w:r>
+        <w:rPr>
+          <w:rFonts w:ascii="Times" w:hAnsi="Times" w:cs="Times"/>
+          <w:lang w:eastAsia="zh-CN"/>
+        </w:rPr>
+        <w:t>有更高的</w:t>
+      </w:r>
+      <w:r>
+        <w:rPr>
+          <w:rFonts w:ascii="Times" w:hAnsi="Times" w:cs="Times"/>
+          <w:lang w:eastAsia="zh-CN"/>
+        </w:rPr>
+        <w:t>实体化消耗，</w:t>
+      </w:r>
+      <w:r>
+        <w:rPr>
+          <w:rFonts w:ascii="Times" w:hAnsi="Times" w:cs="Times"/>
+          <w:lang w:eastAsia="zh-CN"/>
+        </w:rPr>
+        <w:t>虽然</w:t>
+      </w:r>
+      <w:r>
+        <w:rPr>
+          <w:rFonts w:ascii="Times" w:hAnsi="Times" w:cs="Times"/>
+          <w:lang w:eastAsia="zh-CN"/>
+        </w:rPr>
+        <w:t>懒模式比</w:t>
+      </w:r>
+      <w:r>
+        <w:rPr>
+          <w:rFonts w:ascii="Times" w:hAnsi="Times" w:cs="Times" w:hint="eastAsia"/>
+          <w:lang w:eastAsia="zh-CN"/>
+        </w:rPr>
+        <w:t>饥饿模式</w:t>
+      </w:r>
+      <w:r>
+        <w:rPr>
+          <w:rFonts w:ascii="Times" w:hAnsi="Times" w:cs="Times"/>
+          <w:lang w:eastAsia="zh-CN"/>
+        </w:rPr>
+        <w:t>有着</w:t>
+      </w:r>
+      <w:r>
+        <w:rPr>
+          <w:rFonts w:ascii="Times" w:hAnsi="Times" w:cs="Times"/>
+          <w:lang w:eastAsia="zh-CN"/>
+        </w:rPr>
+        <w:t>稍微</w:t>
+      </w:r>
+      <w:r>
+        <w:rPr>
+          <w:rFonts w:ascii="Times" w:hAnsi="Times" w:cs="Times"/>
+          <w:lang w:eastAsia="zh-CN"/>
+        </w:rPr>
+        <w:t>高一点的</w:t>
+      </w:r>
+      <w:r>
+        <w:rPr>
+          <w:rFonts w:ascii="Times" w:hAnsi="Times" w:cs="Times"/>
+          <w:lang w:eastAsia="zh-CN"/>
+        </w:rPr>
+        <w:t>执行消耗</w:t>
+      </w:r>
+      <w:r>
+        <w:rPr>
+          <w:rFonts w:ascii="Times" w:hAnsi="Times" w:cs="Times"/>
+          <w:lang w:eastAsia="zh-CN"/>
+        </w:rPr>
+        <w:t>，</w:t>
+      </w:r>
+      <w:r>
+        <w:rPr>
+          <w:rFonts w:ascii="Times" w:hAnsi="Times" w:cs="Times"/>
+          <w:lang w:eastAsia="zh-CN"/>
+        </w:rPr>
+        <w:t>因为</w:t>
+      </w:r>
+      <w:r>
+        <w:rPr>
+          <w:rFonts w:ascii="Times" w:hAnsi="Times" w:cs="Times"/>
+          <w:lang w:eastAsia="zh-CN"/>
+        </w:rPr>
+        <w:t>用户</w:t>
+      </w:r>
+      <w:r>
+        <w:rPr>
+          <w:rFonts w:ascii="Times" w:hAnsi="Times" w:cs="Times"/>
+          <w:lang w:eastAsia="zh-CN"/>
+        </w:rPr>
+        <w:t>需要</w:t>
+      </w:r>
+      <w:r>
+        <w:rPr>
+          <w:rFonts w:ascii="Times" w:hAnsi="Times" w:cs="Times"/>
+          <w:lang w:eastAsia="zh-CN"/>
+        </w:rPr>
+        <w:t>对数据</w:t>
+      </w:r>
+      <w:r>
+        <w:rPr>
+          <w:rFonts w:ascii="Times" w:hAnsi="Times" w:cs="Times"/>
+          <w:lang w:eastAsia="zh-CN"/>
+        </w:rPr>
+        <w:t>做</w:t>
+      </w:r>
+      <w:r>
+        <w:rPr>
+          <w:rFonts w:ascii="Times" w:hAnsi="Times" w:cs="Times"/>
+          <w:lang w:eastAsia="zh-CN"/>
+        </w:rPr>
+        <w:t>子选择。</w:t>
+      </w:r>
+      <w:r>
+        <w:rPr>
+          <w:rFonts w:ascii="Times" w:hAnsi="Times" w:cs="Times"/>
+          <w:lang w:eastAsia="zh-CN"/>
+        </w:rPr>
+        <w:t>假设</w:t>
+      </w:r>
+      <w:r>
+        <w:rPr>
+          <w:rFonts w:ascii="Times" w:hAnsi="Times" w:cs="Times"/>
+          <w:lang w:eastAsia="zh-CN"/>
+        </w:rPr>
+        <w:t>这里有大量的并行化</w:t>
+      </w:r>
+      <w:r>
+        <w:rPr>
+          <w:rFonts w:ascii="Times" w:hAnsi="Times" w:cs="Times"/>
+          <w:lang w:eastAsia="zh-CN"/>
+        </w:rPr>
+        <w:t>(</w:t>
+      </w:r>
+      <w:r>
+        <w:rPr>
+          <w:rFonts w:ascii="Times" w:hAnsi="Times" w:cs="Times"/>
+          <w:lang w:eastAsia="zh-CN"/>
+        </w:rPr>
+        <w:t>至少</w:t>
+      </w:r>
+      <w:r>
+        <w:rPr>
+          <w:rFonts w:ascii="Times" w:hAnsi="Times" w:cs="Times"/>
+          <w:lang w:eastAsia="zh-CN"/>
+        </w:rPr>
+        <w:t>与</w:t>
+      </w:r>
+      <w:r>
+        <w:rPr>
+          <w:rFonts w:ascii="Times" w:hAnsi="Times" w:cs="Times"/>
+          <w:lang w:eastAsia="zh-CN"/>
+        </w:rPr>
+        <w:t>特征集</w:t>
+      </w:r>
+      <w:r>
+        <w:rPr>
+          <w:rFonts w:ascii="Times" w:hAnsi="Times" w:cs="Times"/>
+          <w:lang w:eastAsia="zh-CN"/>
+        </w:rPr>
+        <w:t>同样多的线程数目</w:t>
+      </w:r>
+      <w:r>
+        <w:rPr>
+          <w:rFonts w:ascii="Times" w:hAnsi="Times" w:cs="Times"/>
+          <w:lang w:eastAsia="zh-CN"/>
+        </w:rPr>
+        <w:t>)</w:t>
+      </w:r>
+      <w:r>
+        <w:rPr>
+          <w:rFonts w:ascii="Times" w:hAnsi="Times" w:cs="Times"/>
+          <w:lang w:eastAsia="zh-CN"/>
+        </w:rPr>
+        <w:t>，</w:t>
+      </w:r>
+      <w:r>
+        <w:rPr>
+          <w:rFonts w:ascii="Times" w:hAnsi="Times" w:cs="Times" w:hint="eastAsia"/>
+          <w:lang w:eastAsia="zh-CN"/>
+        </w:rPr>
+        <w:t>那么</w:t>
+      </w:r>
+      <w:r>
+        <w:rPr>
+          <w:rFonts w:ascii="Times" w:hAnsi="Times" w:cs="Times"/>
+          <w:lang w:eastAsia="zh-CN"/>
+        </w:rPr>
+        <w:t>懒模式</w:t>
+      </w:r>
+      <w:r>
+        <w:rPr>
+          <w:rFonts w:ascii="Times" w:hAnsi="Times" w:cs="Times"/>
+          <w:lang w:eastAsia="zh-CN"/>
+        </w:rPr>
+        <w:t>就获胜了。</w:t>
+      </w:r>
+      <w:r>
+        <w:rPr>
+          <w:rFonts w:ascii="Times" w:hAnsi="Times" w:cs="Times"/>
+          <w:lang w:eastAsia="zh-CN"/>
+        </w:rPr>
+        <w:t>标准的权衡</w:t>
+      </w:r>
+      <w:r>
+        <w:rPr>
+          <w:rFonts w:ascii="Times" w:hAnsi="Times" w:cs="Times"/>
+          <w:lang w:eastAsia="zh-CN"/>
+        </w:rPr>
+        <w:t>起作用，</w:t>
+      </w:r>
+      <w:r>
+        <w:rPr>
+          <w:rFonts w:ascii="Times" w:hAnsi="Times" w:cs="Times"/>
+        </w:rPr>
+        <w:t>Columbus</w:t>
+      </w:r>
+      <w:r>
+        <w:rPr>
+          <w:rFonts w:ascii="Times" w:hAnsi="Times" w:cs="Times" w:hint="eastAsia"/>
+          <w:lang w:eastAsia="zh-CN"/>
+        </w:rPr>
+        <w:t>基于</w:t>
+      </w:r>
+      <w:r>
+        <w:rPr>
+          <w:rFonts w:ascii="Times" w:hAnsi="Times" w:cs="Times"/>
+          <w:lang w:eastAsia="zh-CN"/>
+        </w:rPr>
+        <w:t>消耗的方法</w:t>
+      </w:r>
+      <w:r>
+        <w:rPr>
+          <w:rFonts w:ascii="Times" w:hAnsi="Times" w:cs="Times"/>
+          <w:lang w:eastAsia="zh-CN"/>
+        </w:rPr>
+        <w:t>在这两个</w:t>
+      </w:r>
+      <w:r>
+        <w:rPr>
+          <w:rFonts w:ascii="Times" w:hAnsi="Times" w:cs="Times"/>
+          <w:lang w:eastAsia="zh-CN"/>
+        </w:rPr>
+        <w:t>方案之间进行选择。</w:t>
+      </w:r>
+    </w:p>
+    <w:p>
+      <w:pPr>
+        <w:widowControl w:val="0"/>
+        <w:autoSpaceDE w:val="0"/>
+        <w:autoSpaceDN w:val="0"/>
+        <w:adjustRightInd w:val="0"/>
+        <w:spacing w:after="240" w:line="340" w:lineRule="atLeast"/>
+        <w:rPr>
+          <w:rFonts w:ascii="Times" w:hAnsi="Times" w:cs="Times"/>
+        </w:rPr>
+      </w:pPr>
+      <w:bookmarkStart w:id="0" w:name="_GoBack"/>
+      <w:bookmarkEnd w:id="0"/>
+      <w:r>
+        <w:rPr>
+          <w:rFonts w:ascii="Times" w:hAnsi="Times" w:cs="Times"/>
+        </w:rPr>
+        <w:t>If there are disjoint feature sets F</w:t>
       </w:r>
       <w:r>
         <w:rPr>
@@ -39160,7 +39373,7 @@
         <w:rStyle w:val="PageNumber"/>
         <w:noProof/>
       </w:rPr>
-      <w:t>9</w:t>
+      <w:t>19</w:t>
     </w:r>
     <w:r>
       <w:rPr>

</xml_diff>

<commit_message>
These methods are insensitive to error and the underlying loss function, which will be major concerns for our remaining feature-selection-aware methods.
</commit_message>
<xml_diff>
--- a/SIGMOD_2014_Materialization optimizations for feature selection workloads _王韬懿1120132046.docx
+++ b/SIGMOD_2014_Materialization optimizations for feature selection workloads _王韬懿1120132046.docx
@@ -20000,6 +20000,571 @@
         </w:rPr>
         <w:t>方案之间进行选择。</w:t>
       </w:r>
+      <w:r>
+        <w:rPr>
+          <w:rFonts w:ascii="Times" w:hAnsi="Times" w:cs="Times"/>
+          <w:lang w:eastAsia="zh-CN"/>
+        </w:rPr>
+        <w:t>如果有</w:t>
+      </w:r>
+      <w:r>
+        <w:rPr>
+          <w:rFonts w:ascii="Times" w:hAnsi="Times" w:cs="Times"/>
+          <w:lang w:eastAsia="zh-CN"/>
+        </w:rPr>
+        <w:t>不相交的</w:t>
+      </w:r>
+      <w:r>
+        <w:rPr>
+          <w:rFonts w:ascii="Times" w:hAnsi="Times" w:cs="Times"/>
+          <w:lang w:eastAsia="zh-CN"/>
+        </w:rPr>
+        <w:t>特征集</w:t>
+      </w:r>
+      <w:r>
+        <w:rPr>
+          <w:rFonts w:ascii="Times" w:hAnsi="Times" w:cs="Times"/>
+        </w:rPr>
+        <w:t>F</w:t>
+      </w:r>
+      <w:r>
+        <w:rPr>
+          <w:rFonts w:ascii="Times" w:hAnsi="Times" w:cs="Times"/>
+          <w:position w:val="-3"/>
+          <w:sz w:val="16"/>
+          <w:szCs w:val="16"/>
+        </w:rPr>
+        <w:t xml:space="preserve">1 </w:t>
+      </w:r>
+      <w:r>
+        <w:rPr>
+          <w:rFonts w:ascii="Calibri" w:eastAsia="Calibri" w:hAnsi="Calibri" w:cs="Calibri"/>
+        </w:rPr>
+        <w:t>∩</w:t>
+      </w:r>
+      <w:r>
+        <w:rPr>
+          <w:rFonts w:ascii="Times" w:hAnsi="Times" w:cs="Times"/>
+        </w:rPr>
+        <w:t xml:space="preserve"> F</w:t>
+      </w:r>
+      <w:r>
+        <w:rPr>
+          <w:rFonts w:ascii="Times" w:hAnsi="Times" w:cs="Times"/>
+          <w:position w:val="-3"/>
+          <w:sz w:val="16"/>
+          <w:szCs w:val="16"/>
+        </w:rPr>
+        <w:t xml:space="preserve">2 </w:t>
+      </w:r>
+      <w:r>
+        <w:rPr>
+          <w:rFonts w:ascii="Times" w:hAnsi="Times" w:cs="Times"/>
+        </w:rPr>
+        <w:t xml:space="preserve">= </w:t>
+      </w:r>
+      <w:r>
+        <w:rPr>
+          <w:rFonts w:ascii="MS Mincho" w:eastAsia="MS Mincho" w:hAnsi="MS Mincho" w:cs="MS Mincho"/>
+        </w:rPr>
+        <w:t>∅</w:t>
+      </w:r>
+      <w:r>
+        <w:rPr>
+          <w:rFonts w:ascii="Times" w:hAnsi="Times" w:cs="Times"/>
+        </w:rPr>
+        <w:t xml:space="preserve">, </w:t>
+      </w:r>
+      <w:r>
+        <w:rPr>
+          <w:rFonts w:ascii="Times" w:hAnsi="Times" w:cs="Times"/>
+          <w:lang w:eastAsia="zh-CN"/>
+        </w:rPr>
+        <w:t>那么</w:t>
+      </w:r>
+      <w:r>
+        <w:rPr>
+          <w:rFonts w:ascii="Times" w:hAnsi="Times" w:cs="Times" w:hint="eastAsia"/>
+          <w:lang w:eastAsia="zh-CN"/>
+        </w:rPr>
+        <w:t>分开</w:t>
+      </w:r>
+      <w:r>
+        <w:rPr>
+          <w:rFonts w:ascii="Times" w:hAnsi="Times" w:cs="Times"/>
+          <w:lang w:eastAsia="zh-CN"/>
+        </w:rPr>
+        <w:t>实体化</w:t>
+      </w:r>
+      <w:r>
+        <w:rPr>
+          <w:rFonts w:ascii="Times" w:hAnsi="Times" w:cs="Times"/>
+          <w:lang w:eastAsia="zh-CN"/>
+        </w:rPr>
+        <w:t>这两个</w:t>
+      </w:r>
+      <w:r>
+        <w:rPr>
+          <w:rFonts w:ascii="Times" w:hAnsi="Times" w:cs="Times"/>
+          <w:lang w:eastAsia="zh-CN"/>
+        </w:rPr>
+        <w:t>视图</w:t>
+      </w:r>
+      <w:r>
+        <w:rPr>
+          <w:rFonts w:ascii="Times" w:hAnsi="Times" w:cs="Times"/>
+          <w:lang w:eastAsia="zh-CN"/>
+        </w:rPr>
+        <w:t>就会更加高效。</w:t>
+      </w:r>
+      <w:r>
+        <w:rPr>
+          <w:rFonts w:ascii="Times" w:hAnsi="Times" w:cs="Times"/>
+          <w:lang w:eastAsia="zh-CN"/>
+        </w:rPr>
+        <w:t>在整</w:t>
+      </w:r>
+      <w:r>
+        <w:rPr>
+          <w:rFonts w:ascii="Times" w:hAnsi="Times" w:cs="Times" w:hint="eastAsia"/>
+          <w:lang w:eastAsia="zh-CN"/>
+        </w:rPr>
+        <w:t>篇</w:t>
+      </w:r>
+      <w:r>
+        <w:rPr>
+          <w:rFonts w:ascii="Times" w:hAnsi="Times" w:cs="Times"/>
+          <w:lang w:eastAsia="zh-CN"/>
+        </w:rPr>
+        <w:t>论文中</w:t>
+      </w:r>
+      <w:r>
+        <w:rPr>
+          <w:rFonts w:ascii="Times" w:hAnsi="Times" w:cs="Times"/>
+          <w:lang w:eastAsia="zh-CN"/>
+        </w:rPr>
+        <w:t>，</w:t>
+      </w:r>
+      <w:r>
+        <w:rPr>
+          <w:rFonts w:ascii="Times" w:hAnsi="Times" w:cs="Times"/>
+          <w:lang w:eastAsia="zh-CN"/>
+        </w:rPr>
+        <w:t>我们发现</w:t>
+      </w:r>
+      <w:r>
+        <w:rPr>
+          <w:rFonts w:ascii="Times" w:hAnsi="Times" w:cs="Times"/>
+          <w:lang w:eastAsia="zh-CN"/>
+        </w:rPr>
+        <w:t>选择一个</w:t>
+      </w:r>
+      <w:r>
+        <w:rPr>
+          <w:rFonts w:ascii="Times" w:hAnsi="Times" w:cs="Times" w:hint="eastAsia"/>
+          <w:lang w:eastAsia="zh-CN"/>
+        </w:rPr>
+        <w:t>较好</w:t>
+      </w:r>
+      <w:r>
+        <w:rPr>
+          <w:rFonts w:ascii="Times" w:hAnsi="Times" w:cs="Times"/>
+          <w:lang w:eastAsia="zh-CN"/>
+        </w:rPr>
+        <w:t>的</w:t>
+      </w:r>
+      <w:r>
+        <w:rPr>
+          <w:rFonts w:ascii="Times" w:hAnsi="Times" w:cs="Times"/>
+          <w:lang w:eastAsia="zh-CN"/>
+        </w:rPr>
+        <w:t>方法</w:t>
+      </w:r>
+      <w:r>
+        <w:rPr>
+          <w:rFonts w:ascii="Times" w:hAnsi="Times" w:cs="Times"/>
+          <w:lang w:eastAsia="zh-CN"/>
+        </w:rPr>
+        <w:t>来</w:t>
+      </w:r>
+      <w:r>
+        <w:rPr>
+          <w:rFonts w:ascii="Times" w:hAnsi="Times" w:cs="Times"/>
+          <w:lang w:eastAsia="zh-CN"/>
+        </w:rPr>
+        <w:t>拆分基本块</w:t>
+      </w:r>
+      <w:r>
+        <w:rPr>
+          <w:rFonts w:ascii="Times" w:hAnsi="Times" w:cs="Times" w:hint="eastAsia"/>
+          <w:lang w:eastAsia="zh-CN"/>
+        </w:rPr>
+        <w:t>以</w:t>
+      </w:r>
+      <w:r>
+        <w:rPr>
+          <w:rFonts w:ascii="Times" w:hAnsi="Times" w:cs="Times"/>
+          <w:lang w:eastAsia="zh-CN"/>
+        </w:rPr>
+        <w:t>达到</w:t>
+      </w:r>
+      <w:r>
+        <w:rPr>
+          <w:rFonts w:ascii="Times" w:hAnsi="Times" w:cs="Times"/>
+          <w:lang w:eastAsia="zh-CN"/>
+        </w:rPr>
+        <w:t>最小消耗</w:t>
+      </w:r>
+      <w:r>
+        <w:rPr>
+          <w:rFonts w:ascii="Times" w:hAnsi="Times" w:cs="Times"/>
+          <w:lang w:eastAsia="zh-CN"/>
+        </w:rPr>
+        <w:t>是</w:t>
+      </w:r>
+      <w:r>
+        <w:rPr>
+          <w:rFonts w:ascii="Times" w:hAnsi="Times" w:cs="Times"/>
+          <w:lang w:eastAsia="zh-CN"/>
+        </w:rPr>
+        <w:t>NP</w:t>
+      </w:r>
+      <w:r>
+        <w:rPr>
+          <w:rFonts w:ascii="Times" w:hAnsi="Times" w:cs="Times"/>
+          <w:lang w:eastAsia="zh-CN"/>
+        </w:rPr>
+        <w:t>难的。</w:t>
+      </w:r>
+      <w:r>
+        <w:rPr>
+          <w:rFonts w:ascii="Times" w:hAnsi="Times" w:cs="Times"/>
+          <w:lang w:eastAsia="zh-CN"/>
+        </w:rPr>
+        <w:t>因此，</w:t>
+      </w:r>
+      <w:r>
+        <w:rPr>
+          <w:rFonts w:ascii="Times" w:hAnsi="Times" w:cs="Times"/>
+          <w:lang w:eastAsia="zh-CN"/>
+        </w:rPr>
+        <w:t>我们又一个简单的</w:t>
+      </w:r>
+      <w:r>
+        <w:rPr>
+          <w:rFonts w:ascii="Times" w:hAnsi="Times" w:cs="Times"/>
+          <w:lang w:eastAsia="zh-CN"/>
+        </w:rPr>
+        <w:t>启发式：</w:t>
+      </w:r>
+      <w:r>
+        <w:rPr>
+          <w:rFonts w:ascii="Times" w:hAnsi="Times" w:cs="Times"/>
+          <w:lang w:eastAsia="zh-CN"/>
+        </w:rPr>
+        <w:t>拆分</w:t>
+      </w:r>
+      <w:r>
+        <w:rPr>
+          <w:rFonts w:ascii="Times" w:hAnsi="Times" w:cs="Times" w:hint="eastAsia"/>
+          <w:lang w:eastAsia="zh-CN"/>
+        </w:rPr>
+        <w:t>不相交</w:t>
+      </w:r>
+      <w:r>
+        <w:rPr>
+          <w:rFonts w:ascii="Times" w:hAnsi="Times" w:cs="Times"/>
+          <w:lang w:eastAsia="zh-CN"/>
+        </w:rPr>
+        <w:t>的</w:t>
+      </w:r>
+      <w:r>
+        <w:rPr>
+          <w:rFonts w:ascii="Times" w:hAnsi="Times" w:cs="Times"/>
+          <w:lang w:eastAsia="zh-CN"/>
+        </w:rPr>
+        <w:t>特征集。</w:t>
+      </w:r>
+      <w:r>
+        <w:rPr>
+          <w:rFonts w:ascii="Times" w:hAnsi="Times" w:cs="Times"/>
+          <w:lang w:eastAsia="zh-CN"/>
+        </w:rPr>
+        <w:t>有了</w:t>
+      </w:r>
+      <w:r>
+        <w:rPr>
+          <w:rFonts w:ascii="Times" w:hAnsi="Times" w:cs="Times"/>
+          <w:lang w:eastAsia="zh-CN"/>
+        </w:rPr>
+        <w:t>一个特征选择</w:t>
+      </w:r>
+      <w:r>
+        <w:rPr>
+          <w:rFonts w:ascii="Times" w:hAnsi="Times" w:cs="Times"/>
+          <w:lang w:eastAsia="zh-CN"/>
+        </w:rPr>
+        <w:t>工作流，</w:t>
+      </w:r>
+      <w:r>
+        <w:rPr>
+          <w:rFonts w:ascii="Times" w:hAnsi="Times" w:cs="Times"/>
+          <w:lang w:eastAsia="zh-CN"/>
+        </w:rPr>
+        <w:t>我们</w:t>
+      </w:r>
+      <w:r>
+        <w:rPr>
+          <w:rFonts w:ascii="Times" w:hAnsi="Times" w:cs="Times"/>
+          <w:lang w:eastAsia="zh-CN"/>
+        </w:rPr>
+        <w:t>可能会知道</w:t>
+      </w:r>
+      <w:r>
+        <w:rPr>
+          <w:rFonts w:ascii="Times" w:hAnsi="Times" w:cs="Times"/>
+          <w:lang w:eastAsia="zh-CN"/>
+        </w:rPr>
+        <w:t>一个</w:t>
+      </w:r>
+      <w:r>
+        <w:rPr>
+          <w:rFonts w:ascii="Times" w:hAnsi="Times" w:cs="Times"/>
+          <w:lang w:eastAsia="zh-CN"/>
+        </w:rPr>
+        <w:t>特定的</w:t>
+      </w:r>
+      <w:r>
+        <w:rPr>
+          <w:rFonts w:ascii="Times" w:hAnsi="Times" w:cs="Times"/>
+          <w:lang w:eastAsia="zh-CN"/>
+        </w:rPr>
+        <w:t>视图</w:t>
+      </w:r>
+      <w:r>
+        <w:rPr>
+          <w:rFonts w:ascii="Times" w:hAnsi="Times" w:cs="Times"/>
+          <w:lang w:eastAsia="zh-CN"/>
+        </w:rPr>
+        <w:t>会被</w:t>
+      </w:r>
+      <w:r>
+        <w:rPr>
+          <w:rFonts w:ascii="Times" w:hAnsi="Times" w:cs="Times"/>
+          <w:lang w:eastAsia="zh-CN"/>
+        </w:rPr>
+        <w:t>重用</w:t>
+      </w:r>
+      <w:r>
+        <w:rPr>
+          <w:rFonts w:ascii="Times" w:hAnsi="Times" w:cs="Times"/>
+          <w:lang w:eastAsia="zh-CN"/>
+        </w:rPr>
+        <w:t>的次数，</w:t>
+      </w:r>
+      <w:r>
+        <w:rPr>
+          <w:rFonts w:ascii="Times" w:hAnsi="Times" w:cs="Times"/>
+          <w:lang w:eastAsia="zh-CN"/>
+        </w:rPr>
+        <w:t>因此</w:t>
+      </w:r>
+      <w:r>
+        <w:rPr>
+          <w:rFonts w:ascii="Times" w:hAnsi="Times" w:cs="Times"/>
+        </w:rPr>
+        <w:t>Columbus</w:t>
+      </w:r>
+      <w:r>
+        <w:rPr>
+          <w:rFonts w:ascii="Times" w:hAnsi="Times" w:cs="Times"/>
+          <w:lang w:eastAsia="zh-CN"/>
+        </w:rPr>
+        <w:t>可以利用这一点</w:t>
+      </w:r>
+      <w:r>
+        <w:rPr>
+          <w:rFonts w:ascii="Times" w:hAnsi="Times" w:cs="Times"/>
+          <w:lang w:eastAsia="zh-CN"/>
+        </w:rPr>
+        <w:t>来更加</w:t>
+      </w:r>
+      <w:r>
+        <w:rPr>
+          <w:rFonts w:ascii="Times" w:hAnsi="Times" w:cs="Times" w:hint="eastAsia"/>
+          <w:lang w:eastAsia="zh-CN"/>
+        </w:rPr>
+        <w:t>智能</w:t>
+      </w:r>
+      <w:r>
+        <w:rPr>
+          <w:rFonts w:ascii="Times" w:hAnsi="Times" w:cs="Times"/>
+          <w:lang w:eastAsia="zh-CN"/>
+        </w:rPr>
+        <w:t>的</w:t>
+      </w:r>
+      <w:r>
+        <w:rPr>
+          <w:rFonts w:ascii="Times" w:hAnsi="Times" w:cs="Times"/>
+          <w:lang w:eastAsia="zh-CN"/>
+        </w:rPr>
+        <w:t>在</w:t>
+      </w:r>
+      <w:r>
+        <w:rPr>
+          <w:rFonts w:ascii="Times" w:hAnsi="Times" w:cs="Times"/>
+          <w:lang w:eastAsia="zh-CN"/>
+        </w:rPr>
+        <w:t>懒模式和</w:t>
+      </w:r>
+      <w:r>
+        <w:rPr>
+          <w:rFonts w:ascii="Times" w:hAnsi="Times" w:cs="Times" w:hint="eastAsia"/>
+          <w:lang w:eastAsia="zh-CN"/>
+        </w:rPr>
+        <w:t>饥饿</w:t>
+      </w:r>
+      <w:r>
+        <w:rPr>
+          <w:rFonts w:ascii="Times" w:hAnsi="Times" w:cs="Times"/>
+          <w:lang w:eastAsia="zh-CN"/>
+        </w:rPr>
+        <w:t>模式中</w:t>
+      </w:r>
+      <w:r>
+        <w:rPr>
+          <w:rFonts w:ascii="Times" w:hAnsi="Times" w:cs="Times" w:hint="eastAsia"/>
+          <w:lang w:eastAsia="zh-CN"/>
+        </w:rPr>
+        <w:t>进行</w:t>
+      </w:r>
+      <w:r>
+        <w:rPr>
+          <w:rFonts w:ascii="Times" w:hAnsi="Times" w:cs="Times"/>
+          <w:lang w:eastAsia="zh-CN"/>
+        </w:rPr>
+        <w:t>选择</w:t>
+      </w:r>
+      <w:r>
+        <w:rPr>
+          <w:rFonts w:ascii="Times" w:hAnsi="Times" w:cs="Times"/>
+          <w:lang w:eastAsia="zh-CN"/>
+        </w:rPr>
+        <w:t>(</w:t>
+      </w:r>
+      <w:r>
+        <w:rPr>
+          <w:rFonts w:ascii="Times" w:hAnsi="Times" w:cs="Times"/>
+          <w:lang w:eastAsia="zh-CN"/>
+        </w:rPr>
+        <w:t>而不是</w:t>
+      </w:r>
+      <w:r>
+        <w:rPr>
+          <w:rFonts w:ascii="Times" w:hAnsi="Times" w:cs="Times"/>
+          <w:lang w:eastAsia="zh-CN"/>
+        </w:rPr>
+        <w:t>没有这个</w:t>
+      </w:r>
+      <w:r>
+        <w:rPr>
+          <w:rFonts w:ascii="Times" w:hAnsi="Times" w:cs="Times"/>
+          <w:lang w:eastAsia="zh-CN"/>
+        </w:rPr>
+        <w:lastRenderedPageBreak/>
+        <w:t>信息</w:t>
+      </w:r>
+      <w:r>
+        <w:rPr>
+          <w:rFonts w:ascii="Times" w:hAnsi="Times" w:cs="Times"/>
+          <w:lang w:eastAsia="zh-CN"/>
+        </w:rPr>
+        <w:t>)</w:t>
+      </w:r>
+      <w:r>
+        <w:rPr>
+          <w:rFonts w:ascii="Times" w:hAnsi="Times" w:cs="Times"/>
+          <w:lang w:eastAsia="zh-CN"/>
+        </w:rPr>
+        <w:t>。</w:t>
+      </w:r>
+      <w:r>
+        <w:rPr>
+          <w:rFonts w:ascii="Times" w:hAnsi="Times" w:cs="Times"/>
+          <w:lang w:eastAsia="zh-CN"/>
+        </w:rPr>
+        <w:t>这些方法</w:t>
+      </w:r>
+      <w:r>
+        <w:rPr>
+          <w:rFonts w:ascii="Times" w:hAnsi="Times" w:cs="Times"/>
+          <w:lang w:eastAsia="zh-CN"/>
+        </w:rPr>
+        <w:t>在</w:t>
+      </w:r>
+      <w:r>
+        <w:rPr>
+          <w:rFonts w:ascii="Times" w:hAnsi="Times" w:cs="Times"/>
+          <w:lang w:eastAsia="zh-CN"/>
+        </w:rPr>
+        <w:t>损失函数下面</w:t>
+      </w:r>
+      <w:r>
+        <w:rPr>
+          <w:rFonts w:ascii="Times" w:hAnsi="Times" w:cs="Times"/>
+          <w:lang w:eastAsia="zh-CN"/>
+        </w:rPr>
+        <w:t>对错误不敏感</w:t>
+      </w:r>
+      <w:r>
+        <w:rPr>
+          <w:rFonts w:ascii="Times" w:hAnsi="Times" w:cs="Times"/>
+          <w:lang w:eastAsia="zh-CN"/>
+        </w:rPr>
+        <w:t>，</w:t>
+      </w:r>
+      <w:r>
+        <w:rPr>
+          <w:rFonts w:ascii="Times" w:hAnsi="Times" w:cs="Times"/>
+          <w:lang w:eastAsia="zh-CN"/>
+        </w:rPr>
+        <w:t>这将会是</w:t>
+      </w:r>
+      <w:r>
+        <w:rPr>
+          <w:rFonts w:ascii="Times" w:hAnsi="Times" w:cs="Times"/>
+          <w:lang w:eastAsia="zh-CN"/>
+        </w:rPr>
+        <w:t>我们</w:t>
+      </w:r>
+      <w:r>
+        <w:rPr>
+          <w:rFonts w:ascii="Times" w:hAnsi="Times" w:cs="Times" w:hint="eastAsia"/>
+          <w:lang w:eastAsia="zh-CN"/>
+        </w:rPr>
+        <w:t>剩下来</w:t>
+      </w:r>
+      <w:r>
+        <w:rPr>
+          <w:rFonts w:ascii="Times" w:hAnsi="Times" w:cs="Times"/>
+          <w:lang w:eastAsia="zh-CN"/>
+        </w:rPr>
+        <w:t>特征选择</w:t>
+      </w:r>
+      <w:r>
+        <w:rPr>
+          <w:rFonts w:ascii="Times" w:hAnsi="Times" w:cs="Times"/>
+          <w:lang w:eastAsia="zh-CN"/>
+        </w:rPr>
+        <w:t>比较关注的</w:t>
+      </w:r>
+      <w:r>
+        <w:rPr>
+          <w:rFonts w:ascii="Times" w:hAnsi="Times" w:cs="Times"/>
+          <w:lang w:eastAsia="zh-CN"/>
+        </w:rPr>
+        <w:t>担忧。</w:t>
+      </w:r>
     </w:p>
     <w:p>
       <w:pPr>
@@ -20014,135 +20579,6 @@
       </w:pPr>
       <w:bookmarkStart w:id="0" w:name="_GoBack"/>
       <w:bookmarkEnd w:id="0"/>
-      <w:r>
-        <w:rPr>
-          <w:rFonts w:ascii="Times" w:hAnsi="Times" w:cs="Times"/>
-        </w:rPr>
-        <w:t>If there are disjoint feature sets F</w:t>
-      </w:r>
-      <w:r>
-        <w:rPr>
-          <w:rFonts w:ascii="Times" w:hAnsi="Times" w:cs="Times"/>
-          <w:position w:val="-3"/>
-          <w:sz w:val="16"/>
-          <w:szCs w:val="16"/>
-        </w:rPr>
-        <w:t xml:space="preserve">1 </w:t>
-      </w:r>
-      <w:r>
-        <w:rPr>
-          <w:rFonts w:ascii="Calibri" w:eastAsia="Calibri" w:hAnsi="Calibri" w:cs="Calibri"/>
-        </w:rPr>
-        <w:t>∩</w:t>
-      </w:r>
-      <w:r>
-        <w:rPr>
-          <w:rFonts w:ascii="Times" w:hAnsi="Times" w:cs="Times"/>
-        </w:rPr>
-        <w:t xml:space="preserve"> F</w:t>
-      </w:r>
-      <w:r>
-        <w:rPr>
-          <w:rFonts w:ascii="Times" w:hAnsi="Times" w:cs="Times"/>
-          <w:position w:val="-3"/>
-          <w:sz w:val="16"/>
-          <w:szCs w:val="16"/>
-        </w:rPr>
-        <w:t xml:space="preserve">2 </w:t>
-      </w:r>
-      <w:r>
-        <w:rPr>
-          <w:rFonts w:ascii="Times" w:hAnsi="Times" w:cs="Times"/>
-        </w:rPr>
-        <w:t xml:space="preserve">= </w:t>
-      </w:r>
-      <w:r>
-        <w:rPr>
-          <w:rFonts w:ascii="MS Mincho" w:eastAsia="MS Mincho" w:hAnsi="MS Mincho" w:cs="MS Mincho"/>
-        </w:rPr>
-        <w:t>∅</w:t>
-      </w:r>
-      <w:r>
-        <w:rPr>
-          <w:rFonts w:ascii="Times" w:hAnsi="Times" w:cs="Times"/>
-        </w:rPr>
-        <w:t xml:space="preserve">, then it may be more efficient to materialize these two views separately. In the full paper, we show that the general problem of selecting an optimal way to split a basic block to minimize cost is essentially a weighted set cover, which is NP-hard. As a result, we use a simple heuristic: split disjoint feature sets. With a </w:t>
-      </w:r>
-      <w:proofErr w:type="spellStart"/>
-      <w:r>
-        <w:rPr>
-          <w:rFonts w:ascii="Times" w:hAnsi="Times" w:cs="Times"/>
-        </w:rPr>
-        <w:t>fea</w:t>
-      </w:r>
-      <w:proofErr w:type="spellEnd"/>
-      <w:r>
-        <w:rPr>
-          <w:rFonts w:ascii="Times" w:hAnsi="Times" w:cs="Times"/>
-        </w:rPr>
-        <w:t xml:space="preserve">- </w:t>
-      </w:r>
-      <w:proofErr w:type="spellStart"/>
-      <w:r>
-        <w:rPr>
-          <w:rFonts w:ascii="Times" w:hAnsi="Times" w:cs="Times"/>
-        </w:rPr>
-        <w:t>ture</w:t>
-      </w:r>
-      <w:proofErr w:type="spellEnd"/>
-      <w:r>
-        <w:rPr>
-          <w:rFonts w:ascii="Times" w:hAnsi="Times" w:cs="Times"/>
-        </w:rPr>
-        <w:t xml:space="preserve"> selection workload, </w:t>
-      </w:r>
-      <w:r>
-        <w:rPr>
-          <w:rFonts w:ascii="Times" w:hAnsi="Times" w:cs="Times"/>
-        </w:rPr>
-        <w:lastRenderedPageBreak/>
-        <w:t xml:space="preserve">we may know the number of times a particular view will be reused, which Columbus can use to more intelligently chose between Lazy and Eager (rather than not having this information). These methods are </w:t>
-      </w:r>
-      <w:proofErr w:type="spellStart"/>
-      <w:r>
-        <w:rPr>
-          <w:rFonts w:ascii="Times" w:hAnsi="Times" w:cs="Times"/>
-        </w:rPr>
-        <w:t>insen</w:t>
-      </w:r>
-      <w:proofErr w:type="spellEnd"/>
-      <w:r>
-        <w:rPr>
-          <w:rFonts w:ascii="Times" w:hAnsi="Times" w:cs="Times"/>
-        </w:rPr>
-        <w:t xml:space="preserve">- </w:t>
-      </w:r>
-      <w:proofErr w:type="spellStart"/>
-      <w:r>
-        <w:rPr>
-          <w:rFonts w:ascii="Times" w:hAnsi="Times" w:cs="Times"/>
-        </w:rPr>
-        <w:t>sitive</w:t>
-      </w:r>
-      <w:proofErr w:type="spellEnd"/>
-      <w:r>
-        <w:rPr>
-          <w:rFonts w:ascii="Times" w:hAnsi="Times" w:cs="Times"/>
-        </w:rPr>
-        <w:t xml:space="preserve"> to error and the underlying loss function, which will be major concerns for our remaining feature-selection-aware methods. </w:t>
-      </w:r>
-    </w:p>
-    <w:p>
-      <w:pPr>
-        <w:widowControl w:val="0"/>
-        <w:autoSpaceDE w:val="0"/>
-        <w:autoSpaceDN w:val="0"/>
-        <w:adjustRightInd w:val="0"/>
-        <w:spacing w:after="240" w:line="340" w:lineRule="atLeast"/>
-        <w:rPr>
-          <w:rFonts w:ascii="Times" w:hAnsi="Times" w:cs="Times"/>
-        </w:rPr>
-      </w:pPr>
       <w:r>
         <w:rPr>
           <w:rFonts w:ascii="Times" w:hAnsi="Times" w:cs="Times"/>
@@ -39373,7 +39809,7 @@
         <w:rStyle w:val="PageNumber"/>
         <w:noProof/>
       </w:rPr>
-      <w:t>19</w:t>
+      <w:t>22</w:t>
     </w:r>
     <w:r>
       <w:rPr>

</xml_diff>

<commit_message>
Subsampling is a popular method to cope with large data and long runtimes.
</commit_message>
<xml_diff>
--- a/SIGMOD_2014_Materialization optimizations for feature selection workloads _王韬懿1120132046.docx
+++ b/SIGMOD_2014_Materialization optimizations for feature selection workloads _王韬懿1120132046.docx
@@ -190,7 +190,6 @@
           <w:lang w:eastAsia="zh-CN"/>
         </w:rPr>
       </w:pPr>
-      <w:proofErr w:type="spellStart"/>
       <w:r>
         <w:rPr>
           <w:rFonts w:ascii="Times" w:hAnsi="Times" w:cs="Times"/>
@@ -199,7 +198,6 @@
         </w:rPr>
         <w:t>摘要</w:t>
       </w:r>
-      <w:proofErr w:type="spellEnd"/>
     </w:p>
     <w:p>
       <w:pPr>
@@ -14120,7 +14118,7 @@
       <w:r>
         <w:rPr>
           <w:rFonts w:ascii="Times" w:hAnsi="Times" w:cs="Times"/>
-          <w:lang w:eastAsia="zh-CN"/>
+          <w:noProof/>
         </w:rPr>
         <w:drawing>
           <wp:inline distT="0" distB="0" distL="0" distR="0" wp14:anchorId="33907E1A" wp14:editId="51ACF313">
@@ -14223,7 +14221,7 @@
       <w:r>
         <w:rPr>
           <w:rFonts w:ascii="Times" w:hAnsi="Times" w:cs="Times"/>
-          <w:lang w:eastAsia="zh-CN"/>
+          <w:noProof/>
         </w:rPr>
         <w:drawing>
           <wp:inline distT="0" distB="0" distL="0" distR="0" wp14:anchorId="24F182E9" wp14:editId="6966B2C4">
@@ -14706,16 +14704,7 @@
           <w:sz w:val="16"/>
           <w:szCs w:val="16"/>
         </w:rPr>
-        <w:t>1</w:t>
-      </w:r>
-      <w:r>
-        <w:rPr>
-          <w:rFonts w:ascii="Times" w:hAnsi="Times" w:cs="Times"/>
-          <w:position w:val="-3"/>
-          <w:sz w:val="16"/>
-          <w:szCs w:val="16"/>
-        </w:rPr>
-        <w:t xml:space="preserve"> </w:t>
+        <w:t xml:space="preserve">1 </w:t>
       </w:r>
       <w:r>
         <w:rPr>
@@ -17774,11 +17763,6 @@
           <w:rFonts w:ascii="Times" w:hAnsi="Times" w:cs="Times"/>
         </w:rPr>
         <w:tab/>
-      </w:r>
-      <w:r>
-        <w:rPr>
-          <w:rFonts w:ascii="Times" w:hAnsi="Times" w:cs="Times"/>
-        </w:rPr>
         <w:t xml:space="preserve">(3) </w:t>
       </w:r>
       <w:r>
@@ -18780,7 +18764,7 @@
       <w:r>
         <w:rPr>
           <w:rFonts w:ascii="Times" w:hAnsi="Times" w:cs="Times"/>
-          <w:lang w:eastAsia="zh-CN"/>
+          <w:noProof/>
         </w:rPr>
         <w:drawing>
           <wp:inline distT="0" distB="0" distL="0" distR="0" wp14:anchorId="6E4DBBA0" wp14:editId="639CEE5A">
@@ -20577,8 +20561,6 @@
           <w:rFonts w:ascii="Times" w:hAnsi="Times" w:cs="Times"/>
         </w:rPr>
       </w:pPr>
-      <w:bookmarkStart w:id="0" w:name="_GoBack"/>
-      <w:bookmarkEnd w:id="0"/>
       <w:r>
         <w:rPr>
           <w:rFonts w:ascii="Times" w:hAnsi="Times" w:cs="Times"/>
@@ -20587,7 +20569,28 @@
           <w:sz w:val="30"/>
           <w:szCs w:val="30"/>
         </w:rPr>
-        <w:t xml:space="preserve">3.1.2 Sampling-Based Optimizations </w:t>
+        <w:t xml:space="preserve">3.1.2 </w:t>
+      </w:r>
+      <w:r>
+        <w:rPr>
+          <w:rFonts w:ascii="Times" w:hAnsi="Times" w:cs="Times"/>
+          <w:i/>
+          <w:iCs/>
+          <w:sz w:val="30"/>
+          <w:szCs w:val="30"/>
+          <w:lang w:eastAsia="zh-CN"/>
+        </w:rPr>
+        <w:t>基于采样的优化</w:t>
+      </w:r>
+      <w:r>
+        <w:rPr>
+          <w:rFonts w:ascii="Times" w:hAnsi="Times" w:cs="Times"/>
+          <w:i/>
+          <w:iCs/>
+          <w:sz w:val="30"/>
+          <w:szCs w:val="30"/>
+        </w:rPr>
+        <w:t xml:space="preserve"> </w:t>
       </w:r>
     </w:p>
     <w:p>
@@ -20599,55 +20602,194 @@
         <w:spacing w:after="240" w:line="340" w:lineRule="atLeast"/>
         <w:rPr>
           <w:rFonts w:ascii="Times" w:hAnsi="Times" w:cs="Times"/>
+          <w:lang w:eastAsia="zh-CN"/>
         </w:rPr>
       </w:pPr>
       <w:r>
         <w:rPr>
           <w:rFonts w:ascii="Times" w:hAnsi="Times" w:cs="Times"/>
         </w:rPr>
-        <w:t xml:space="preserve">Subsampling is a popular method to cope with large data and long runtimes. This optimization saves time simply be- </w:t>
-      </w:r>
-      <w:proofErr w:type="gramStart"/>
-      <w:r>
-        <w:rPr>
-          <w:rFonts w:ascii="Times" w:hAnsi="Times" w:cs="Times"/>
-        </w:rPr>
-        <w:t>cause</w:t>
-      </w:r>
-      <w:proofErr w:type="gramEnd"/>
-      <w:r>
-        <w:rPr>
-          <w:rFonts w:ascii="Times" w:hAnsi="Times" w:cs="Times"/>
-        </w:rPr>
-        <w:t xml:space="preserve"> one is operating on a smaller dataset. This </w:t>
-      </w:r>
-      <w:proofErr w:type="spellStart"/>
-      <w:r>
-        <w:rPr>
-          <w:rFonts w:ascii="Times" w:hAnsi="Times" w:cs="Times"/>
-        </w:rPr>
-        <w:t>optimiza</w:t>
-      </w:r>
-      <w:proofErr w:type="spellEnd"/>
-      <w:r>
-        <w:rPr>
-          <w:rFonts w:ascii="Times" w:hAnsi="Times" w:cs="Times"/>
-        </w:rPr>
-        <w:t xml:space="preserve">- </w:t>
-      </w:r>
-      <w:proofErr w:type="spellStart"/>
-      <w:r>
-        <w:rPr>
-          <w:rFonts w:ascii="Times" w:hAnsi="Times" w:cs="Times"/>
-        </w:rPr>
-        <w:t>tion</w:t>
-      </w:r>
-      <w:proofErr w:type="spellEnd"/>
-      <w:r>
-        <w:rPr>
-          <w:rFonts w:ascii="Times" w:hAnsi="Times" w:cs="Times"/>
-        </w:rPr>
-        <w:t xml:space="preserve"> can be modeled by adding a subset selection (R </w:t>
+        <w:t xml:space="preserve"> </w:t>
+      </w:r>
+      <w:r>
+        <w:rPr>
+          <w:rFonts w:ascii="Times" w:hAnsi="Times" w:cs="Times"/>
+        </w:rPr>
+        <w:tab/>
+      </w:r>
+      <w:r>
+        <w:rPr>
+          <w:rFonts w:ascii="Times" w:hAnsi="Times" w:cs="Times"/>
+          <w:lang w:eastAsia="zh-CN"/>
+        </w:rPr>
+        <w:t>子</w:t>
+      </w:r>
+      <w:r>
+        <w:rPr>
+          <w:rFonts w:ascii="Times" w:hAnsi="Times" w:cs="Times"/>
+          <w:lang w:eastAsia="zh-CN"/>
+        </w:rPr>
+        <w:t>采样</w:t>
+      </w:r>
+      <w:r>
+        <w:rPr>
+          <w:rFonts w:ascii="Times" w:hAnsi="Times" w:cs="Times"/>
+          <w:lang w:eastAsia="zh-CN"/>
+        </w:rPr>
+        <w:t>是一个</w:t>
+      </w:r>
+      <w:r>
+        <w:rPr>
+          <w:rFonts w:ascii="Times" w:hAnsi="Times" w:cs="Times"/>
+          <w:lang w:eastAsia="zh-CN"/>
+        </w:rPr>
+        <w:t>用来解决</w:t>
+      </w:r>
+      <w:r>
+        <w:rPr>
+          <w:rFonts w:ascii="Times" w:hAnsi="Times" w:cs="Times"/>
+          <w:lang w:eastAsia="zh-CN"/>
+        </w:rPr>
+        <w:t>大量数据和</w:t>
+      </w:r>
+      <w:r>
+        <w:rPr>
+          <w:rFonts w:ascii="Times" w:hAnsi="Times" w:cs="Times"/>
+          <w:lang w:eastAsia="zh-CN"/>
+        </w:rPr>
+        <w:t>长运行时间</w:t>
+      </w:r>
+      <w:r>
+        <w:rPr>
+          <w:rFonts w:ascii="Times" w:hAnsi="Times" w:cs="Times"/>
+          <w:lang w:eastAsia="zh-CN"/>
+        </w:rPr>
+        <w:t>的</w:t>
+      </w:r>
+      <w:r>
+        <w:rPr>
+          <w:rFonts w:ascii="Times" w:hAnsi="Times" w:cs="Times" w:hint="eastAsia"/>
+          <w:lang w:eastAsia="zh-CN"/>
+        </w:rPr>
+        <w:t>流行</w:t>
+      </w:r>
+      <w:r>
+        <w:rPr>
+          <w:rFonts w:ascii="Times" w:hAnsi="Times" w:cs="Times"/>
+          <w:lang w:eastAsia="zh-CN"/>
+        </w:rPr>
+        <w:t>的</w:t>
+      </w:r>
+      <w:r>
+        <w:rPr>
+          <w:rFonts w:ascii="Times" w:hAnsi="Times" w:cs="Times"/>
+          <w:lang w:eastAsia="zh-CN"/>
+        </w:rPr>
+        <w:t>方法</w:t>
+      </w:r>
+      <w:r>
+        <w:rPr>
+          <w:rFonts w:ascii="Times" w:hAnsi="Times" w:cs="Times"/>
+          <w:lang w:eastAsia="zh-CN"/>
+        </w:rPr>
+        <w:t>。</w:t>
+      </w:r>
+      <w:r>
+        <w:rPr>
+          <w:rFonts w:ascii="Times" w:hAnsi="Times" w:cs="Times"/>
+          <w:lang w:eastAsia="zh-CN"/>
+        </w:rPr>
+        <w:t>这个优化</w:t>
+      </w:r>
+      <w:r>
+        <w:rPr>
+          <w:rFonts w:ascii="Times" w:hAnsi="Times" w:cs="Times"/>
+          <w:lang w:eastAsia="zh-CN"/>
+        </w:rPr>
+        <w:t>节省时间</w:t>
+      </w:r>
+      <w:r>
+        <w:rPr>
+          <w:rFonts w:ascii="Times" w:hAnsi="Times" w:cs="Times"/>
+          <w:lang w:eastAsia="zh-CN"/>
+        </w:rPr>
+        <w:t>是因为</w:t>
+      </w:r>
+      <w:r>
+        <w:rPr>
+          <w:rFonts w:ascii="Times" w:hAnsi="Times" w:cs="Times"/>
+          <w:lang w:eastAsia="zh-CN"/>
+        </w:rPr>
+        <w:t>它只在</w:t>
+      </w:r>
+      <w:r>
+        <w:rPr>
+          <w:rFonts w:ascii="Times" w:hAnsi="Times" w:cs="Times"/>
+          <w:lang w:eastAsia="zh-CN"/>
+        </w:rPr>
+        <w:t>小数据集</w:t>
+      </w:r>
+      <w:r>
+        <w:rPr>
+          <w:rFonts w:ascii="Times" w:hAnsi="Times" w:cs="Times" w:hint="eastAsia"/>
+          <w:lang w:eastAsia="zh-CN"/>
+        </w:rPr>
+        <w:t>上操作</w:t>
+      </w:r>
+      <w:r>
+        <w:rPr>
+          <w:rFonts w:ascii="Times" w:hAnsi="Times" w:cs="Times"/>
+          <w:lang w:eastAsia="zh-CN"/>
+        </w:rPr>
+        <w:t>。</w:t>
+      </w:r>
+      <w:r>
+        <w:rPr>
+          <w:rFonts w:ascii="Times" w:hAnsi="Times" w:cs="Times"/>
+          <w:lang w:eastAsia="zh-CN"/>
+        </w:rPr>
+        <w:t>这个</w:t>
+      </w:r>
+      <w:r>
+        <w:rPr>
+          <w:rFonts w:ascii="Times" w:hAnsi="Times" w:cs="Times"/>
+          <w:lang w:eastAsia="zh-CN"/>
+        </w:rPr>
+        <w:t>优化</w:t>
+      </w:r>
+      <w:r>
+        <w:rPr>
+          <w:rFonts w:ascii="Times" w:hAnsi="Times" w:cs="Times"/>
+          <w:lang w:eastAsia="zh-CN"/>
+        </w:rPr>
+        <w:t>可以通过</w:t>
+      </w:r>
+      <w:r>
+        <w:rPr>
+          <w:rFonts w:ascii="Times" w:hAnsi="Times" w:cs="Times"/>
+          <w:lang w:eastAsia="zh-CN"/>
+        </w:rPr>
+        <w:t>在一个</w:t>
+      </w:r>
+      <w:r>
+        <w:rPr>
+          <w:rFonts w:ascii="Times" w:hAnsi="Times" w:cs="Times"/>
+          <w:lang w:eastAsia="zh-CN"/>
+        </w:rPr>
+        <w:t>基本块的</w:t>
+      </w:r>
+      <w:r>
+        <w:rPr>
+          <w:rFonts w:ascii="Times" w:hAnsi="Times" w:cs="Times"/>
+          <w:lang w:eastAsia="zh-CN"/>
+        </w:rPr>
+        <w:t>子集选择</w:t>
+      </w:r>
+      <w:r>
+        <w:rPr>
+          <w:rFonts w:ascii="Times" w:hAnsi="Times" w:cs="Times"/>
+        </w:rPr>
+        <w:t xml:space="preserve">(R </w:t>
       </w:r>
       <w:r>
         <w:rPr>
@@ -20672,49 +20814,161 @@
         <w:rPr>
           <w:rFonts w:ascii="Times" w:hAnsi="Times" w:cs="Times"/>
         </w:rPr>
-        <w:t xml:space="preserve">) to a basic block. In this section, we describe two popular methods: </w:t>
-      </w:r>
-      <w:proofErr w:type="spellStart"/>
-      <w:r>
-        <w:rPr>
-          <w:rFonts w:ascii="Times" w:hAnsi="Times" w:cs="Times"/>
-        </w:rPr>
-        <w:t>na</w:t>
-      </w:r>
-      <w:proofErr w:type="spellEnd"/>
-      <w:r>
-        <w:rPr>
-          <w:rFonts w:ascii="Times" w:hAnsi="Times" w:cs="Times"/>
-        </w:rPr>
-        <w:t xml:space="preserve"> ̈</w:t>
-      </w:r>
-      <w:proofErr w:type="spellStart"/>
-      <w:r>
-        <w:rPr>
-          <w:rFonts w:ascii="Times" w:hAnsi="Times" w:cs="Times"/>
-        </w:rPr>
-        <w:t>ıve</w:t>
-      </w:r>
-      <w:proofErr w:type="spellEnd"/>
-      <w:r>
-        <w:rPr>
-          <w:rFonts w:ascii="Times" w:hAnsi="Times" w:cs="Times"/>
-        </w:rPr>
-        <w:t xml:space="preserve"> random sampling and a more sophisticated importance-sampling method called </w:t>
-      </w:r>
-      <w:proofErr w:type="spellStart"/>
-      <w:r>
-        <w:rPr>
-          <w:rFonts w:ascii="Times" w:hAnsi="Times" w:cs="Times"/>
-        </w:rPr>
-        <w:t>coresets</w:t>
-      </w:r>
-      <w:proofErr w:type="spellEnd"/>
-      <w:r>
-        <w:rPr>
-          <w:rFonts w:ascii="Times" w:hAnsi="Times" w:cs="Times"/>
-        </w:rPr>
-        <w:t xml:space="preserve"> [11,27]; we de- scribe the tradeoffs these methods provide. </w:t>
+        <w:t>)</w:t>
+      </w:r>
+      <w:r>
+        <w:rPr>
+          <w:rFonts w:ascii="Times" w:hAnsi="Times" w:cs="Times"/>
+          <w:lang w:eastAsia="zh-CN"/>
+        </w:rPr>
+        <w:t>上</w:t>
+      </w:r>
+      <w:r>
+        <w:rPr>
+          <w:rFonts w:ascii="Times" w:hAnsi="Times" w:cs="Times" w:hint="eastAsia"/>
+          <w:lang w:eastAsia="zh-CN"/>
+        </w:rPr>
+        <w:t>建模</w:t>
+      </w:r>
+      <w:r>
+        <w:rPr>
+          <w:rFonts w:ascii="Times" w:hAnsi="Times" w:cs="Times"/>
+          <w:lang w:eastAsia="zh-CN"/>
+        </w:rPr>
+        <w:t>。</w:t>
+      </w:r>
+      <w:r>
+        <w:rPr>
+          <w:rFonts w:ascii="Times" w:hAnsi="Times" w:cs="Times"/>
+          <w:lang w:eastAsia="zh-CN"/>
+        </w:rPr>
+        <w:t>在这节中，</w:t>
+      </w:r>
+      <w:r>
+        <w:rPr>
+          <w:rFonts w:ascii="Times" w:hAnsi="Times" w:cs="Times"/>
+          <w:lang w:eastAsia="zh-CN"/>
+        </w:rPr>
+        <w:t>我们描述</w:t>
+      </w:r>
+      <w:r>
+        <w:rPr>
+          <w:rFonts w:ascii="Times" w:hAnsi="Times" w:cs="Times"/>
+          <w:lang w:eastAsia="zh-CN"/>
+        </w:rPr>
+        <w:t>了两个</w:t>
+      </w:r>
+      <w:r>
+        <w:rPr>
+          <w:rFonts w:ascii="Times" w:hAnsi="Times" w:cs="Times"/>
+          <w:lang w:eastAsia="zh-CN"/>
+        </w:rPr>
+        <w:t>流行的方法：</w:t>
+      </w:r>
+      <w:r>
+        <w:rPr>
+          <w:rFonts w:ascii="Times" w:hAnsi="Times" w:cs="Times"/>
+          <w:lang w:eastAsia="zh-CN"/>
+        </w:rPr>
+        <w:t>朴素</w:t>
+      </w:r>
+      <w:r>
+        <w:rPr>
+          <w:rFonts w:ascii="Times" w:hAnsi="Times" w:cs="Times"/>
+          <w:lang w:eastAsia="zh-CN"/>
+        </w:rPr>
+        <w:t>随机采样</w:t>
+      </w:r>
+      <w:r>
+        <w:rPr>
+          <w:rFonts w:ascii="Times" w:hAnsi="Times" w:cs="Times"/>
+          <w:lang w:eastAsia="zh-CN"/>
+        </w:rPr>
+        <w:t>和一个</w:t>
+      </w:r>
+      <w:r>
+        <w:rPr>
+          <w:rFonts w:ascii="Times" w:hAnsi="Times" w:cs="Times"/>
+          <w:lang w:eastAsia="zh-CN"/>
+        </w:rPr>
+        <w:t>更加复杂的</w:t>
+      </w:r>
+      <w:r>
+        <w:rPr>
+          <w:rFonts w:ascii="Times" w:hAnsi="Times" w:cs="Times"/>
+          <w:lang w:eastAsia="zh-CN"/>
+        </w:rPr>
+        <w:t>叫做</w:t>
+      </w:r>
+      <w:r>
+        <w:rPr>
+          <w:rFonts w:ascii="Times" w:hAnsi="Times" w:cs="Times"/>
+          <w:lang w:eastAsia="zh-CN"/>
+        </w:rPr>
+        <w:t>核心集</w:t>
+      </w:r>
+      <w:r>
+        <w:rPr>
+          <w:rFonts w:ascii="Times" w:hAnsi="Times" w:cs="Times"/>
+          <w:lang w:eastAsia="zh-CN"/>
+        </w:rPr>
+        <w:t>[11,27]</w:t>
+      </w:r>
+      <w:r>
+        <w:rPr>
+          <w:rFonts w:ascii="Times" w:hAnsi="Times" w:cs="Times"/>
+          <w:lang w:eastAsia="zh-CN"/>
+        </w:rPr>
+        <w:t>的</w:t>
+      </w:r>
+      <w:r>
+        <w:rPr>
+          <w:rFonts w:ascii="Times" w:hAnsi="Times" w:cs="Times"/>
+          <w:lang w:eastAsia="zh-CN"/>
+        </w:rPr>
+        <w:t>重要性采样方法</w:t>
+      </w:r>
+      <w:r>
+        <w:rPr>
+          <w:rFonts w:ascii="Times" w:hAnsi="Times" w:cs="Times"/>
+          <w:lang w:eastAsia="zh-CN"/>
+        </w:rPr>
+        <w:t>；</w:t>
+      </w:r>
+      <w:r>
+        <w:rPr>
+          <w:rFonts w:ascii="Times" w:hAnsi="Times" w:cs="Times"/>
+          <w:lang w:eastAsia="zh-CN"/>
+        </w:rPr>
+        <w:t>我们将会</w:t>
+      </w:r>
+      <w:r>
+        <w:rPr>
+          <w:rFonts w:ascii="Times" w:hAnsi="Times" w:cs="Times"/>
+          <w:lang w:eastAsia="zh-CN"/>
+        </w:rPr>
+        <w:t>描述</w:t>
+      </w:r>
+      <w:r>
+        <w:rPr>
+          <w:rFonts w:ascii="Times" w:hAnsi="Times" w:cs="Times"/>
+          <w:lang w:eastAsia="zh-CN"/>
+        </w:rPr>
+        <w:t>这些</w:t>
+      </w:r>
+      <w:r>
+        <w:rPr>
+          <w:rFonts w:ascii="Times" w:hAnsi="Times" w:cs="Times" w:hint="eastAsia"/>
+          <w:lang w:eastAsia="zh-CN"/>
+        </w:rPr>
+        <w:t>方法</w:t>
+      </w:r>
+      <w:r>
+        <w:rPr>
+          <w:rFonts w:ascii="Times" w:hAnsi="Times" w:cs="Times"/>
+          <w:lang w:eastAsia="zh-CN"/>
+        </w:rPr>
+        <w:t>的利弊。</w:t>
       </w:r>
     </w:p>
     <w:p>
@@ -20728,6 +20982,8 @@
           <w:rFonts w:ascii="Times" w:hAnsi="Times" w:cs="Times"/>
         </w:rPr>
       </w:pPr>
+      <w:bookmarkStart w:id="0" w:name="_GoBack"/>
+      <w:bookmarkEnd w:id="0"/>
       <w:r>
         <w:rPr>
           <w:rFonts w:ascii="Times" w:hAnsi="Times" w:cs="Times"/>
@@ -39775,7 +40031,6 @@
       <w:framePr w:wrap="none" w:vAnchor="text" w:hAnchor="margin" w:xAlign="center" w:y="1"/>
       <w:rPr>
         <w:rStyle w:val="PageNumber"/>
-        <w:rFonts w:hint="eastAsia"/>
         <w:lang w:eastAsia="zh-CN"/>
       </w:rPr>
     </w:pPr>
@@ -39809,7 +40064,7 @@
         <w:rStyle w:val="PageNumber"/>
         <w:noProof/>
       </w:rPr>
-      <w:t>22</w:t>
+      <w:t>13</w:t>
     </w:r>
     <w:r>
       <w:rPr>

</xml_diff>

<commit_message>
Definition 3.1 (Thin QR Factorization).
</commit_message>
<xml_diff>
--- a/SIGMOD_2014_Materialization optimizations for feature selection workloads _王韬懿1120132046.docx
+++ b/SIGMOD_2014_Materialization optimizations for feature selection workloads _王韬懿1120132046.docx
@@ -24169,7 +24169,6 @@
         <w:spacing w:after="240" w:line="280" w:lineRule="atLeast"/>
         <w:rPr>
           <w:rFonts w:ascii="Times" w:hAnsi="Times" w:cs="Times"/>
-          <w:b/>
           <w:lang w:eastAsia="zh-CN"/>
         </w:rPr>
       </w:pPr>
@@ -24735,8 +24734,349 @@
         </w:rPr>
         <w:t>损耗模型。</w:t>
       </w:r>
-      <w:bookmarkStart w:id="0" w:name="_GoBack"/>
-      <w:bookmarkEnd w:id="0"/>
+      <w:r>
+        <w:rPr>
+          <w:rFonts w:ascii="Times" w:hAnsi="Times" w:cs="Times"/>
+          <w:lang w:eastAsia="zh-CN"/>
+        </w:rPr>
+        <w:br/>
+        <w:t xml:space="preserve"> </w:t>
+      </w:r>
+      <w:r>
+        <w:rPr>
+          <w:rFonts w:ascii="Times" w:hAnsi="Times" w:cs="Times"/>
+          <w:lang w:eastAsia="zh-CN"/>
+        </w:rPr>
+        <w:tab/>
+      </w:r>
+      <w:r>
+        <w:rPr>
+          <w:rFonts w:ascii="Times" w:hAnsi="Times" w:cs="Times"/>
+          <w:lang w:eastAsia="zh-CN"/>
+        </w:rPr>
+        <w:t>定义</w:t>
+      </w:r>
+      <w:r>
+        <w:rPr>
+          <w:rFonts w:ascii="Times" w:hAnsi="Times" w:cs="Times"/>
+          <w:lang w:eastAsia="zh-CN"/>
+        </w:rPr>
+        <w:t>3.1</w:t>
+      </w:r>
+      <w:r>
+        <w:rPr>
+          <w:rFonts w:ascii="Times" w:hAnsi="Times" w:cs="Times"/>
+          <w:lang w:eastAsia="zh-CN"/>
+        </w:rPr>
+        <w:t xml:space="preserve"> (</w:t>
+      </w:r>
+      <w:r>
+        <w:rPr>
+          <w:rFonts w:ascii="Times" w:hAnsi="Times" w:cs="Times"/>
+          <w:lang w:eastAsia="zh-CN"/>
+        </w:rPr>
+        <w:t>单</w:t>
+      </w:r>
+      <w:r>
+        <w:rPr>
+          <w:rFonts w:ascii="Times" w:hAnsi="Times" w:cs="Times"/>
+          <w:lang w:eastAsia="zh-CN"/>
+        </w:rPr>
+        <w:t>QR</w:t>
+      </w:r>
+      <w:r>
+        <w:rPr>
+          <w:rFonts w:ascii="Times" w:hAnsi="Times" w:cs="Times"/>
+          <w:lang w:eastAsia="zh-CN"/>
+        </w:rPr>
+        <w:t>因式分解</w:t>
+      </w:r>
+      <w:r>
+        <w:rPr>
+          <w:rFonts w:ascii="Times" w:hAnsi="Times" w:cs="Times"/>
+          <w:lang w:eastAsia="zh-CN"/>
+        </w:rPr>
+        <w:t>)</w:t>
+      </w:r>
+      <w:r>
+        <w:rPr>
+          <w:rFonts w:ascii="Times" w:hAnsi="Times" w:cs="Times"/>
+          <w:lang w:eastAsia="zh-CN"/>
+        </w:rPr>
+        <w:t xml:space="preserve"> </w:t>
+      </w:r>
+      <w:r>
+        <w:rPr>
+          <w:rFonts w:ascii="Times" w:hAnsi="Times" w:cs="Times"/>
+          <w:lang w:eastAsia="zh-CN"/>
+        </w:rPr>
+        <w:t>对一个矩阵</w:t>
+      </w:r>
+      <w:r>
+        <w:rPr>
+          <w:rFonts w:ascii="Times" w:hAnsi="Times" w:cs="Times"/>
+        </w:rPr>
+        <w:t xml:space="preserve">A </w:t>
+      </w:r>
+      <w:r>
+        <w:rPr>
+          <w:rFonts w:ascii="MS Mincho" w:eastAsia="MS Mincho" w:hAnsi="MS Mincho" w:cs="MS Mincho"/>
+        </w:rPr>
+        <w:t>∈</w:t>
+      </w:r>
+      <w:r>
+        <w:rPr>
+          <w:rFonts w:ascii="Times" w:hAnsi="Times" w:cs="Times"/>
+        </w:rPr>
+        <w:t xml:space="preserve"> R</w:t>
+      </w:r>
+      <w:r>
+        <w:rPr>
+          <w:rFonts w:ascii="Times" w:hAnsi="Times" w:cs="Times"/>
+          <w:position w:val="10"/>
+          <w:sz w:val="16"/>
+          <w:szCs w:val="16"/>
+        </w:rPr>
+        <w:t xml:space="preserve">N×d </w:t>
+      </w:r>
+      <w:r>
+        <w:rPr>
+          <w:rFonts w:ascii="Times" w:hAnsi="Times" w:cs="Times"/>
+          <w:lang w:eastAsia="zh-CN"/>
+        </w:rPr>
+        <w:t>的</w:t>
+      </w:r>
+      <w:r>
+        <w:rPr>
+          <w:rFonts w:ascii="Times" w:hAnsi="Times" w:cs="Times"/>
+          <w:lang w:eastAsia="zh-CN"/>
+        </w:rPr>
+        <w:t>QR</w:t>
+      </w:r>
+      <w:r>
+        <w:rPr>
+          <w:rFonts w:ascii="Times" w:hAnsi="Times" w:cs="Times"/>
+          <w:lang w:eastAsia="zh-CN"/>
+        </w:rPr>
+        <w:t>因式分解</w:t>
+      </w:r>
+      <w:r>
+        <w:rPr>
+          <w:rFonts w:ascii="Times" w:hAnsi="Times" w:cs="Times" w:hint="eastAsia"/>
+          <w:lang w:eastAsia="zh-CN"/>
+        </w:rPr>
+        <w:t>是一个</w:t>
+      </w:r>
+      <w:r>
+        <w:rPr>
+          <w:rFonts w:ascii="Times" w:hAnsi="Times" w:cs="Times" w:hint="eastAsia"/>
+          <w:lang w:eastAsia="zh-CN"/>
+        </w:rPr>
+        <w:t>矩阵对</w:t>
+      </w:r>
+      <w:r>
+        <w:rPr>
+          <w:rFonts w:ascii="Times" w:hAnsi="Times" w:cs="Times"/>
+        </w:rPr>
+        <w:t>(Q,R)</w:t>
+      </w:r>
+      <w:r>
+        <w:rPr>
+          <w:rFonts w:ascii="Times" w:hAnsi="Times" w:cs="Times"/>
+        </w:rPr>
+        <w:t>,</w:t>
+      </w:r>
+      <w:r>
+        <w:rPr>
+          <w:rFonts w:ascii="Times" w:hAnsi="Times" w:cs="Times"/>
+          <w:lang w:eastAsia="zh-CN"/>
+        </w:rPr>
+        <w:t>其中</w:t>
+      </w:r>
+      <w:r>
+        <w:rPr>
+          <w:rFonts w:ascii="Times" w:hAnsi="Times" w:cs="Times"/>
+        </w:rPr>
+        <w:t xml:space="preserve">Q </w:t>
+      </w:r>
+      <w:r>
+        <w:rPr>
+          <w:rFonts w:ascii="MS Mincho" w:eastAsia="MS Mincho" w:hAnsi="MS Mincho" w:cs="MS Mincho"/>
+        </w:rPr>
+        <w:t>∈</w:t>
+      </w:r>
+      <w:r>
+        <w:rPr>
+          <w:rFonts w:ascii="Times" w:hAnsi="Times" w:cs="Times"/>
+        </w:rPr>
+        <w:t xml:space="preserve"> R</w:t>
+      </w:r>
+      <w:r>
+        <w:rPr>
+          <w:rFonts w:ascii="Times" w:hAnsi="Times" w:cs="Times"/>
+          <w:position w:val="10"/>
+          <w:sz w:val="16"/>
+          <w:szCs w:val="16"/>
+        </w:rPr>
+        <w:t>N×d</w:t>
+      </w:r>
+      <w:r>
+        <w:rPr>
+          <w:rFonts w:ascii="Times" w:hAnsi="Times" w:cs="Times"/>
+        </w:rPr>
+        <w:t xml:space="preserve">, R </w:t>
+      </w:r>
+      <w:r>
+        <w:rPr>
+          <w:rFonts w:ascii="MS Mincho" w:eastAsia="MS Mincho" w:hAnsi="MS Mincho" w:cs="MS Mincho"/>
+        </w:rPr>
+        <w:t>∈</w:t>
+      </w:r>
+      <w:r>
+        <w:rPr>
+          <w:rFonts w:ascii="Times" w:hAnsi="Times" w:cs="Times"/>
+        </w:rPr>
+        <w:t xml:space="preserve"> R</w:t>
+      </w:r>
+      <w:r>
+        <w:rPr>
+          <w:rFonts w:ascii="Times" w:hAnsi="Times" w:cs="Times"/>
+          <w:position w:val="10"/>
+          <w:sz w:val="16"/>
+          <w:szCs w:val="16"/>
+        </w:rPr>
+        <w:t>d×d</w:t>
+      </w:r>
+      <w:r>
+        <w:rPr>
+          <w:rFonts w:ascii="Times" w:hAnsi="Times" w:cs="Times"/>
+        </w:rPr>
+        <w:t xml:space="preserve">, </w:t>
+      </w:r>
+      <w:r>
+        <w:rPr>
+          <w:rFonts w:ascii="Times" w:hAnsi="Times" w:cs="Times"/>
+          <w:lang w:eastAsia="zh-CN"/>
+        </w:rPr>
+        <w:t>并且</w:t>
+      </w:r>
+      <w:r>
+        <w:rPr>
+          <w:rFonts w:ascii="Times" w:hAnsi="Times" w:cs="Times"/>
+        </w:rPr>
+        <w:t>A=QR</w:t>
+      </w:r>
+      <w:r>
+        <w:rPr>
+          <w:rFonts w:ascii="Times" w:hAnsi="Times" w:cs="Times"/>
+        </w:rPr>
+        <w:t>。</w:t>
+      </w:r>
+      <w:r>
+        <w:rPr>
+          <w:rFonts w:ascii="Times" w:hAnsi="Times" w:cs="Times"/>
+          <w:lang w:eastAsia="zh-CN"/>
+        </w:rPr>
+        <w:t>其中</w:t>
+      </w:r>
+      <w:r>
+        <w:rPr>
+          <w:rFonts w:ascii="Times" w:hAnsi="Times" w:cs="Times"/>
+          <w:lang w:eastAsia="zh-CN"/>
+        </w:rPr>
+        <w:t>Q</w:t>
+      </w:r>
+      <w:r>
+        <w:rPr>
+          <w:rFonts w:ascii="Times" w:hAnsi="Times" w:cs="Times"/>
+          <w:lang w:eastAsia="zh-CN"/>
+        </w:rPr>
+        <w:t>是一个</w:t>
+      </w:r>
+      <w:r>
+        <w:rPr>
+          <w:rFonts w:ascii="Times" w:hAnsi="Times" w:cs="Times" w:hint="eastAsia"/>
+          <w:lang w:eastAsia="zh-CN"/>
+        </w:rPr>
+        <w:t>正交</w:t>
+      </w:r>
+      <w:r>
+        <w:rPr>
+          <w:rFonts w:ascii="Times" w:hAnsi="Times" w:cs="Times"/>
+          <w:lang w:eastAsia="zh-CN"/>
+        </w:rPr>
+        <w:t>矩阵</w:t>
+      </w:r>
+      <w:r>
+        <w:rPr>
+          <w:rFonts w:ascii="Times" w:hAnsi="Times" w:cs="Times"/>
+          <w:lang w:eastAsia="zh-CN"/>
+        </w:rPr>
+        <w:t>，</w:t>
+      </w:r>
+      <w:r>
+        <w:rPr>
+          <w:rFonts w:ascii="Times" w:hAnsi="Times" w:cs="Times" w:hint="eastAsia"/>
+          <w:lang w:eastAsia="zh-CN"/>
+        </w:rPr>
+        <w:t>比如</w:t>
+      </w:r>
+      <w:r>
+        <w:rPr>
+          <w:rFonts w:ascii="Times" w:hAnsi="Times" w:cs="Times"/>
+        </w:rPr>
+        <w:t>Q</w:t>
+      </w:r>
+      <w:r>
+        <w:rPr>
+          <w:rFonts w:ascii="Times" w:hAnsi="Times" w:cs="Times"/>
+          <w:position w:val="10"/>
+          <w:sz w:val="16"/>
+          <w:szCs w:val="16"/>
+        </w:rPr>
+        <w:t xml:space="preserve">T </w:t>
+      </w:r>
+      <w:r>
+        <w:rPr>
+          <w:rFonts w:ascii="Times" w:hAnsi="Times" w:cs="Times"/>
+        </w:rPr>
+        <w:t>Q = I</w:t>
+      </w:r>
+      <w:r>
+        <w:rPr>
+          <w:rFonts w:ascii="Times" w:hAnsi="Times" w:cs="Times"/>
+          <w:lang w:eastAsia="zh-CN"/>
+        </w:rPr>
+        <w:t>，</w:t>
+      </w:r>
+      <w:r>
+        <w:rPr>
+          <w:rFonts w:ascii="Times" w:hAnsi="Times" w:cs="Times"/>
+          <w:lang w:eastAsia="zh-CN"/>
+        </w:rPr>
+        <w:t>并且</w:t>
+      </w:r>
+      <w:r>
+        <w:rPr>
+          <w:rFonts w:ascii="Times" w:hAnsi="Times" w:cs="Times"/>
+          <w:lang w:eastAsia="zh-CN"/>
+        </w:rPr>
+        <w:t>R</w:t>
+      </w:r>
+      <w:r>
+        <w:rPr>
+          <w:rFonts w:ascii="Times" w:hAnsi="Times" w:cs="Times"/>
+          <w:lang w:eastAsia="zh-CN"/>
+        </w:rPr>
+        <w:t>是</w:t>
+      </w:r>
+      <w:r>
+        <w:rPr>
+          <w:rFonts w:ascii="Times" w:hAnsi="Times" w:cs="Times"/>
+          <w:lang w:eastAsia="zh-CN"/>
+        </w:rPr>
+        <w:t>上三角。</w:t>
+      </w:r>
     </w:p>
     <w:p>
       <w:pPr>
@@ -24747,109 +25087,32 @@
         <w:spacing w:after="240" w:line="280" w:lineRule="atLeast"/>
         <w:rPr>
           <w:rFonts w:ascii="Times" w:hAnsi="Times" w:cs="Times"/>
+          <w:b/>
+          <w:lang w:eastAsia="zh-CN"/>
         </w:rPr>
       </w:pPr>
       <w:r>
         <w:rPr>
           <w:rFonts w:ascii="Times" w:hAnsi="Times" w:cs="Times"/>
-        </w:rPr>
-        <w:t xml:space="preserve">Definition 3.1 (Thin QR Factorization). The QR decomposition of a matrix A </w:t>
-      </w:r>
-      <w:r>
-        <w:rPr>
-          <w:rFonts w:ascii="MS Mincho" w:eastAsia="MS Mincho" w:hAnsi="MS Mincho" w:cs="MS Mincho"/>
-        </w:rPr>
-        <w:t>∈</w:t>
-      </w:r>
-      <w:r>
-        <w:rPr>
-          <w:rFonts w:ascii="Times" w:hAnsi="Times" w:cs="Times"/>
-        </w:rPr>
-        <w:t xml:space="preserve"> R</w:t>
-      </w:r>
-      <w:r>
-        <w:rPr>
-          <w:rFonts w:ascii="Times" w:hAnsi="Times" w:cs="Times"/>
-          <w:position w:val="10"/>
-          <w:sz w:val="16"/>
-          <w:szCs w:val="16"/>
-        </w:rPr>
-        <w:t xml:space="preserve">N×d </w:t>
-      </w:r>
-      <w:r>
-        <w:rPr>
-          <w:rFonts w:ascii="Times" w:hAnsi="Times" w:cs="Times"/>
-        </w:rPr>
-        <w:t xml:space="preserve">is a pair of matrices (Q,R) where Q </w:t>
-      </w:r>
-      <w:r>
-        <w:rPr>
-          <w:rFonts w:ascii="MS Mincho" w:eastAsia="MS Mincho" w:hAnsi="MS Mincho" w:cs="MS Mincho"/>
-        </w:rPr>
-        <w:t>∈</w:t>
-      </w:r>
-      <w:r>
-        <w:rPr>
-          <w:rFonts w:ascii="Times" w:hAnsi="Times" w:cs="Times"/>
-        </w:rPr>
-        <w:t xml:space="preserve"> R</w:t>
-      </w:r>
-      <w:r>
-        <w:rPr>
-          <w:rFonts w:ascii="Times" w:hAnsi="Times" w:cs="Times"/>
-          <w:position w:val="10"/>
-          <w:sz w:val="16"/>
-          <w:szCs w:val="16"/>
-        </w:rPr>
-        <w:t>N×d</w:t>
-      </w:r>
-      <w:r>
-        <w:rPr>
-          <w:rFonts w:ascii="Times" w:hAnsi="Times" w:cs="Times"/>
-        </w:rPr>
-        <w:t xml:space="preserve">, R </w:t>
-      </w:r>
-      <w:r>
-        <w:rPr>
-          <w:rFonts w:ascii="MS Mincho" w:eastAsia="MS Mincho" w:hAnsi="MS Mincho" w:cs="MS Mincho"/>
-        </w:rPr>
-        <w:t>∈</w:t>
-      </w:r>
-      <w:r>
-        <w:rPr>
-          <w:rFonts w:ascii="Times" w:hAnsi="Times" w:cs="Times"/>
-        </w:rPr>
-        <w:t xml:space="preserve"> R</w:t>
-      </w:r>
-      <w:r>
-        <w:rPr>
-          <w:rFonts w:ascii="Times" w:hAnsi="Times" w:cs="Times"/>
-          <w:position w:val="10"/>
-          <w:sz w:val="16"/>
-          <w:szCs w:val="16"/>
-        </w:rPr>
-        <w:t>d×d</w:t>
-      </w:r>
-      <w:r>
-        <w:rPr>
-          <w:rFonts w:ascii="Times" w:hAnsi="Times" w:cs="Times"/>
-        </w:rPr>
-        <w:t>, and A=QR. Q is an orthogonal matrix, i.e., Q</w:t>
-      </w:r>
-      <w:r>
-        <w:rPr>
-          <w:rFonts w:ascii="Times" w:hAnsi="Times" w:cs="Times"/>
-          <w:position w:val="10"/>
-          <w:sz w:val="16"/>
-          <w:szCs w:val="16"/>
-        </w:rPr>
-        <w:t xml:space="preserve">T </w:t>
-      </w:r>
-      <w:r>
-        <w:rPr>
-          <w:rFonts w:ascii="Times" w:hAnsi="Times" w:cs="Times"/>
-        </w:rPr>
-        <w:t xml:space="preserve">Q = I and R is upper triangular. </w:t>
+          <w:lang w:eastAsia="zh-CN"/>
+        </w:rPr>
+        <w:tab/>
+      </w:r>
+      <w:bookmarkStart w:id="0" w:name="_GoBack"/>
+      <w:bookmarkEnd w:id="0"/>
+      <w:r>
+        <w:rPr>
+          <w:rFonts w:ascii="Times" w:hAnsi="Times" w:cs="Times" w:hint="eastAsia"/>
+          <w:lang w:eastAsia="zh-CN"/>
+        </w:rPr>
+        <w:t xml:space="preserve"> </w:t>
+      </w:r>
+      <w:r>
+        <w:rPr>
+          <w:rFonts w:ascii="Times" w:hAnsi="Times" w:cs="Times" w:hint="eastAsia"/>
+          <w:lang w:eastAsia="zh-CN"/>
+        </w:rPr>
+        <w:tab/>
       </w:r>
     </w:p>
     <w:p>
@@ -24945,7 +25208,14 @@
         <w:rPr>
           <w:rFonts w:ascii="Times" w:hAnsi="Times" w:cs="Times"/>
         </w:rPr>
-        <w:t>Columbus leverages a simple property of the QR factor- ization: upper triangular matrices are closed under multi- plication, i.e., if U is upper triangular, then so is RU. Since Π</w:t>
+        <w:t xml:space="preserve">Columbus leverages a simple property of the QR factor- ization: upper triangular matrices are </w:t>
+      </w:r>
+      <w:r>
+        <w:rPr>
+          <w:rFonts w:ascii="Times" w:hAnsi="Times" w:cs="Times"/>
+        </w:rPr>
+        <w:lastRenderedPageBreak/>
+        <w:t>closed under multi- plication, i.e., if U is upper triangular, then so is RU. Since Π</w:t>
       </w:r>
       <w:r>
         <w:rPr>
@@ -24975,7 +25245,6 @@
         <w:rPr>
           <w:rFonts w:ascii="Times" w:hAnsi="Times" w:cs="Times"/>
         </w:rPr>
-        <w:lastRenderedPageBreak/>
         <w:t>.</w:t>
       </w:r>
       <w:r>
@@ -25240,14 +25509,8 @@
         <w:rPr>
           <w:rFonts w:ascii="Times" w:hAnsi="Times" w:cs="Times"/>
         </w:rPr>
-        <w:t xml:space="preserve">As shown in Figure6(b), as the number of features grows, CoreSet+QR slows down. With 161 </w:t>
-      </w:r>
-      <w:r>
-        <w:rPr>
-          <w:rFonts w:ascii="Times" w:hAnsi="Times" w:cs="Times"/>
-        </w:rPr>
         <w:lastRenderedPageBreak/>
-        <w:t xml:space="preserve">features, the coreset will be larger than the original data set. However, when the number of features is small, the gap between CoreSet+QR and QR will be smaller. When the number of features is 10, CoreSet+QR is 1.7x faster than QR. When the number of feature is small, the time it takes to run a QR decomposition over the coreset could be smaller than over the original data set, hence, the 1.7x speedup of CoreSet+QR over QR. </w:t>
+        <w:t xml:space="preserve">As shown in Figure6(b), as the number of features grows, CoreSet+QR slows down. With 161 features, the coreset will be larger than the original data set. However, when the number of features is small, the gap between CoreSet+QR and QR will be smaller. When the number of features is 10, CoreSet+QR is 1.7x faster than QR. When the number of feature is small, the time it takes to run a QR decomposition over the coreset could be smaller than over the original data set, hence, the 1.7x speedup of CoreSet+QR over QR. </w:t>
       </w:r>
     </w:p>
     <w:p>
@@ -39385,7 +39648,7 @@
         <w:rStyle w:val="PageNumber"/>
         <w:noProof/>
       </w:rPr>
-      <w:t>15</w:t>
+      <w:t>30</w:t>
     </w:r>
     <w:r>
       <w:rPr>

</xml_diff>

<commit_message>
Columbus leverages a simple property of the QR factorization
</commit_message>
<xml_diff>
--- a/SIGMOD_2014_Materialization optimizations for feature selection workloads _王韬懿1120132046.docx
+++ b/SIGMOD_2014_Materialization optimizations for feature selection workloads _王韬懿1120132046.docx
@@ -25693,39 +25693,174 @@
         </w:rPr>
         <w:t>。</w:t>
       </w:r>
-    </w:p>
-    <w:p>
-      <w:pPr>
-        <w:widowControl w:val="0"/>
-        <w:autoSpaceDE w:val="0"/>
-        <w:autoSpaceDN w:val="0"/>
-        <w:adjustRightInd w:val="0"/>
-        <w:spacing w:after="240" w:line="280" w:lineRule="atLeast"/>
-        <w:rPr>
-          <w:rFonts w:ascii="Times" w:hAnsi="Times" w:cs="Times"/>
-        </w:rPr>
-      </w:pPr>
-      <w:bookmarkStart w:id="0" w:name="_GoBack"/>
-      <w:bookmarkEnd w:id="0"/>
-      <w:r>
-        <w:rPr>
-          <w:rFonts w:ascii="Times" w:hAnsi="Times" w:cs="Times"/>
-        </w:rPr>
-        <w:t xml:space="preserve">Columbus leverages a simple property of the QR factor- </w:t>
-      </w:r>
-      <w:proofErr w:type="spellStart"/>
-      <w:r>
-        <w:rPr>
-          <w:rFonts w:ascii="Times" w:hAnsi="Times" w:cs="Times"/>
-        </w:rPr>
-        <w:t>ization</w:t>
-      </w:r>
-      <w:proofErr w:type="spellEnd"/>
-      <w:r>
-        <w:rPr>
-          <w:rFonts w:ascii="Times" w:hAnsi="Times" w:cs="Times"/>
-        </w:rPr>
-        <w:t>: upper triangular matrices are closed under multi- plication, i.e., if U is upper triangular, then so is RU. Since Π</w:t>
+      <w:r>
+        <w:rPr>
+          <w:rFonts w:ascii="Times" w:hAnsi="Times" w:cs="Times"/>
+          <w:lang w:eastAsia="zh-CN"/>
+        </w:rPr>
+        <w:br/>
+        <w:t xml:space="preserve"> </w:t>
+      </w:r>
+      <w:r>
+        <w:rPr>
+          <w:rFonts w:ascii="Times" w:hAnsi="Times" w:cs="Times"/>
+          <w:lang w:eastAsia="zh-CN"/>
+        </w:rPr>
+        <w:tab/>
+        <w:t>Columbus</w:t>
+      </w:r>
+      <w:r>
+        <w:rPr>
+          <w:rFonts w:ascii="Times" w:hAnsi="Times" w:cs="Times" w:hint="eastAsia"/>
+          <w:lang w:eastAsia="zh-CN"/>
+        </w:rPr>
+        <w:t>权衡了</w:t>
+      </w:r>
+      <w:r>
+        <w:rPr>
+          <w:rFonts w:ascii="Times" w:hAnsi="Times" w:cs="Times"/>
+          <w:lang w:eastAsia="zh-CN"/>
+        </w:rPr>
+        <w:t>QR</w:t>
+      </w:r>
+      <w:r>
+        <w:rPr>
+          <w:rFonts w:ascii="Times" w:hAnsi="Times" w:cs="Times"/>
+          <w:lang w:eastAsia="zh-CN"/>
+        </w:rPr>
+        <w:t>因式分解的</w:t>
+      </w:r>
+      <w:r>
+        <w:rPr>
+          <w:rFonts w:ascii="Times" w:hAnsi="Times" w:cs="Times"/>
+          <w:lang w:eastAsia="zh-CN"/>
+        </w:rPr>
+        <w:t>一个简单属性</w:t>
+      </w:r>
+      <w:r>
+        <w:rPr>
+          <w:rFonts w:ascii="Times" w:hAnsi="Times" w:cs="Times"/>
+          <w:lang w:eastAsia="zh-CN"/>
+        </w:rPr>
+        <w:t>：</w:t>
+      </w:r>
+      <w:r>
+        <w:rPr>
+          <w:rFonts w:ascii="Times" w:hAnsi="Times" w:cs="Times"/>
+          <w:lang w:eastAsia="zh-CN"/>
+        </w:rPr>
+        <w:t>在乘法</w:t>
+      </w:r>
+      <w:r>
+        <w:rPr>
+          <w:rFonts w:ascii="Times" w:hAnsi="Times" w:cs="Times"/>
+          <w:lang w:eastAsia="zh-CN"/>
+        </w:rPr>
+        <w:t>过程中</w:t>
+      </w:r>
+      <w:r>
+        <w:rPr>
+          <w:rFonts w:ascii="Times" w:hAnsi="Times" w:cs="Times"/>
+          <w:lang w:eastAsia="zh-CN"/>
+        </w:rPr>
+        <w:t>上三角</w:t>
+      </w:r>
+      <w:r>
+        <w:rPr>
+          <w:rFonts w:ascii="Times" w:hAnsi="Times" w:cs="Times" w:hint="eastAsia"/>
+          <w:lang w:eastAsia="zh-CN"/>
+        </w:rPr>
+        <w:t>矩阵</w:t>
+      </w:r>
+      <w:r>
+        <w:rPr>
+          <w:rFonts w:ascii="Times" w:hAnsi="Times" w:cs="Times"/>
+          <w:lang w:eastAsia="zh-CN"/>
+        </w:rPr>
+        <w:t>是关闭的</w:t>
+      </w:r>
+      <w:r>
+        <w:rPr>
+          <w:rFonts w:ascii="Times" w:hAnsi="Times" w:cs="Times"/>
+          <w:lang w:eastAsia="zh-CN"/>
+        </w:rPr>
+        <w:t>，</w:t>
+      </w:r>
+      <w:r>
+        <w:rPr>
+          <w:rFonts w:ascii="Times" w:hAnsi="Times" w:cs="Times"/>
+          <w:lang w:eastAsia="zh-CN"/>
+        </w:rPr>
+        <w:t>例如</w:t>
+      </w:r>
+      <w:r>
+        <w:rPr>
+          <w:rFonts w:ascii="Times" w:hAnsi="Times" w:cs="Times"/>
+          <w:lang w:eastAsia="zh-CN"/>
+        </w:rPr>
+        <w:t>：</w:t>
+      </w:r>
+      <w:r>
+        <w:rPr>
+          <w:rFonts w:ascii="Times" w:hAnsi="Times" w:cs="Times"/>
+          <w:lang w:eastAsia="zh-CN"/>
+        </w:rPr>
+        <w:t>如果</w:t>
+      </w:r>
+      <w:r>
+        <w:rPr>
+          <w:rFonts w:ascii="Times" w:hAnsi="Times" w:cs="Times"/>
+          <w:lang w:eastAsia="zh-CN"/>
+        </w:rPr>
+        <w:t>U</w:t>
+      </w:r>
+      <w:r>
+        <w:rPr>
+          <w:rFonts w:ascii="Times" w:hAnsi="Times" w:cs="Times"/>
+          <w:lang w:eastAsia="zh-CN"/>
+        </w:rPr>
+        <w:t>是上三角</w:t>
+      </w:r>
+      <w:r>
+        <w:rPr>
+          <w:rFonts w:ascii="Times" w:hAnsi="Times" w:cs="Times"/>
+          <w:lang w:eastAsia="zh-CN"/>
+        </w:rPr>
+        <w:t>，</w:t>
+      </w:r>
+      <w:r>
+        <w:rPr>
+          <w:rFonts w:ascii="Times" w:hAnsi="Times" w:cs="Times" w:hint="eastAsia"/>
+          <w:lang w:eastAsia="zh-CN"/>
+        </w:rPr>
+        <w:t>那么</w:t>
+      </w:r>
+      <w:r>
+        <w:rPr>
+          <w:rFonts w:ascii="Times" w:hAnsi="Times" w:cs="Times"/>
+          <w:lang w:eastAsia="zh-CN"/>
+        </w:rPr>
+        <w:t>RU</w:t>
+      </w:r>
+      <w:r>
+        <w:rPr>
+          <w:rFonts w:ascii="Times" w:hAnsi="Times" w:cs="Times"/>
+          <w:lang w:eastAsia="zh-CN"/>
+        </w:rPr>
+        <w:t>也是。</w:t>
+      </w:r>
+      <w:r>
+        <w:rPr>
+          <w:rFonts w:ascii="Times" w:hAnsi="Times" w:cs="Times"/>
+          <w:lang w:eastAsia="zh-CN"/>
+        </w:rPr>
+        <w:t>因为</w:t>
+      </w:r>
+      <w:r>
+        <w:rPr>
+          <w:rFonts w:ascii="Times" w:hAnsi="Times" w:cs="Times"/>
+        </w:rPr>
+        <w:t>Π</w:t>
       </w:r>
       <w:r>
         <w:rPr>
@@ -25738,23 +25873,44 @@
       </w:r>
       <w:r>
         <w:rPr>
-          <w:rFonts w:ascii="Times" w:hAnsi="Times" w:cs="Times"/>
-        </w:rPr>
-        <w:t xml:space="preserve">is upper triangular, we can compute many QR factor- </w:t>
-      </w:r>
-      <w:proofErr w:type="spellStart"/>
-      <w:r>
-        <w:rPr>
-          <w:rFonts w:ascii="Times" w:hAnsi="Times" w:cs="Times"/>
-        </w:rPr>
-        <w:t>izations</w:t>
-      </w:r>
-      <w:proofErr w:type="spellEnd"/>
-      <w:r>
-        <w:rPr>
-          <w:rFonts w:ascii="Times" w:hAnsi="Times" w:cs="Times"/>
-        </w:rPr>
-        <w:t xml:space="preserve"> by simply reading off the inverse of RΠ</w:t>
+          <w:rFonts w:ascii="Times" w:hAnsi="Times" w:cs="Times" w:hint="eastAsia"/>
+          <w:lang w:eastAsia="zh-CN"/>
+        </w:rPr>
+        <w:t>是</w:t>
+      </w:r>
+      <w:r>
+        <w:rPr>
+          <w:rFonts w:ascii="Times" w:hAnsi="Times" w:cs="Times"/>
+          <w:lang w:eastAsia="zh-CN"/>
+        </w:rPr>
+        <w:t>上三角，</w:t>
+      </w:r>
+      <w:r>
+        <w:rPr>
+          <w:rFonts w:ascii="Times" w:hAnsi="Times" w:cs="Times"/>
+          <w:lang w:eastAsia="zh-CN"/>
+        </w:rPr>
+        <w:t>我们可以</w:t>
+      </w:r>
+      <w:r>
+        <w:rPr>
+          <w:rFonts w:ascii="Times" w:hAnsi="Times" w:cs="Times"/>
+          <w:lang w:eastAsia="zh-CN"/>
+        </w:rPr>
+        <w:t>通过</w:t>
+      </w:r>
+      <w:r>
+        <w:rPr>
+          <w:rFonts w:ascii="Times" w:hAnsi="Times" w:cs="Times"/>
+          <w:lang w:eastAsia="zh-CN"/>
+        </w:rPr>
+        <w:t>读取</w:t>
+      </w:r>
+      <w:r>
+        <w:rPr>
+          <w:rFonts w:ascii="Times" w:hAnsi="Times" w:cs="Times"/>
+        </w:rPr>
+        <w:t>RΠ</w:t>
       </w:r>
       <w:r>
         <w:rPr>
@@ -25768,8 +25924,51 @@
       <w:r>
         <w:rPr>
           <w:rFonts w:ascii="Times" w:hAnsi="Times" w:cs="Times"/>
-        </w:rPr>
-        <w:t>.</w:t>
+          <w:lang w:eastAsia="zh-CN"/>
+        </w:rPr>
+        <w:t>的</w:t>
+      </w:r>
+      <w:r>
+        <w:rPr>
+          <w:rFonts w:ascii="Times" w:hAnsi="Times" w:cs="Times"/>
+          <w:lang w:eastAsia="zh-CN"/>
+        </w:rPr>
+        <w:t>转置</w:t>
+      </w:r>
+      <w:r>
+        <w:rPr>
+          <w:rFonts w:ascii="Times" w:hAnsi="Times" w:cs="Times"/>
+          <w:lang w:eastAsia="zh-CN"/>
+        </w:rPr>
+        <w:t>来计算</w:t>
+      </w:r>
+      <w:r>
+        <w:rPr>
+          <w:rFonts w:ascii="Times" w:hAnsi="Times" w:cs="Times" w:hint="eastAsia"/>
+          <w:lang w:eastAsia="zh-CN"/>
+        </w:rPr>
+        <w:t>很多</w:t>
+      </w:r>
+      <w:r>
+        <w:rPr>
+          <w:rFonts w:ascii="Times" w:hAnsi="Times" w:cs="Times"/>
+          <w:lang w:eastAsia="zh-CN"/>
+        </w:rPr>
+        <w:t>QR</w:t>
+      </w:r>
+      <w:r>
+        <w:rPr>
+          <w:rFonts w:ascii="Times" w:hAnsi="Times" w:cs="Times"/>
+          <w:lang w:eastAsia="zh-CN"/>
+        </w:rPr>
+        <w:t>的因式分解</w:t>
+      </w:r>
+      <w:r>
+        <w:rPr>
+          <w:rFonts w:ascii="Times" w:hAnsi="Times" w:cs="Times"/>
+          <w:lang w:eastAsia="zh-CN"/>
+        </w:rPr>
+        <w:t>。</w:t>
       </w:r>
       <w:r>
         <w:rPr>
@@ -25782,16 +25981,129 @@
       </w:r>
       <w:r>
         <w:rPr>
-          <w:rFonts w:ascii="Times" w:hAnsi="Times" w:cs="Times"/>
-        </w:rPr>
-        <w:t xml:space="preserve">This simple observation is critical for feature selection. Thus, if there are several different row </w:t>
-      </w:r>
-      <w:r>
-        <w:rPr>
-          <w:rFonts w:ascii="Times" w:hAnsi="Times" w:cs="Times"/>
-        </w:rPr>
-        <w:lastRenderedPageBreak/>
-        <w:t xml:space="preserve">selectors, Columbus creates a separate QR factorization for each. </w:t>
+          <w:rFonts w:ascii="Times" w:hAnsi="Times" w:cs="Times" w:hint="eastAsia"/>
+          <w:lang w:eastAsia="zh-CN"/>
+        </w:rPr>
+        <w:t>这个</w:t>
+      </w:r>
+      <w:r>
+        <w:rPr>
+          <w:rFonts w:ascii="Times" w:hAnsi="Times" w:cs="Times"/>
+          <w:lang w:eastAsia="zh-CN"/>
+        </w:rPr>
+        <w:t>观察</w:t>
+      </w:r>
+      <w:r>
+        <w:rPr>
+          <w:rFonts w:ascii="Times" w:hAnsi="Times" w:cs="Times"/>
+          <w:lang w:eastAsia="zh-CN"/>
+        </w:rPr>
+        <w:t>对于</w:t>
+      </w:r>
+      <w:r>
+        <w:rPr>
+          <w:rFonts w:ascii="Times" w:hAnsi="Times" w:cs="Times"/>
+          <w:lang w:eastAsia="zh-CN"/>
+        </w:rPr>
+        <w:t>特征选择来说</w:t>
+      </w:r>
+      <w:r>
+        <w:rPr>
+          <w:rFonts w:ascii="Times" w:hAnsi="Times" w:cs="Times"/>
+          <w:lang w:eastAsia="zh-CN"/>
+        </w:rPr>
+        <w:t>非常重要</w:t>
+      </w:r>
+      <w:r>
+        <w:rPr>
+          <w:rFonts w:ascii="Times" w:hAnsi="Times" w:cs="Times"/>
+          <w:lang w:eastAsia="zh-CN"/>
+        </w:rPr>
+        <w:t>。</w:t>
+      </w:r>
+      <w:r>
+        <w:rPr>
+          <w:rFonts w:ascii="Times" w:hAnsi="Times" w:cs="Times"/>
+          <w:lang w:eastAsia="zh-CN"/>
+        </w:rPr>
+        <w:t>因此，</w:t>
+      </w:r>
+      <w:r>
+        <w:rPr>
+          <w:rFonts w:ascii="Times" w:hAnsi="Times" w:cs="Times" w:hint="eastAsia"/>
+          <w:lang w:eastAsia="zh-CN"/>
+        </w:rPr>
+        <w:t>如果</w:t>
+      </w:r>
+      <w:r>
+        <w:rPr>
+          <w:rFonts w:ascii="Times" w:hAnsi="Times" w:cs="Times"/>
+          <w:lang w:eastAsia="zh-CN"/>
+        </w:rPr>
+        <w:t>有很多</w:t>
+      </w:r>
+      <w:r>
+        <w:rPr>
+          <w:rFonts w:ascii="Times" w:hAnsi="Times" w:cs="Times"/>
+          <w:lang w:eastAsia="zh-CN"/>
+        </w:rPr>
+        <w:t>不同的</w:t>
+      </w:r>
+      <w:r>
+        <w:rPr>
+          <w:rFonts w:ascii="Times" w:hAnsi="Times" w:cs="Times"/>
+          <w:lang w:eastAsia="zh-CN"/>
+        </w:rPr>
+        <w:t>行选择器，</w:t>
+      </w:r>
+      <w:r>
+        <w:rPr>
+          <w:rFonts w:ascii="Times" w:hAnsi="Times" w:cs="Times"/>
+          <w:lang w:eastAsia="zh-CN"/>
+        </w:rPr>
+        <w:t>那么</w:t>
+      </w:r>
+      <w:r>
+        <w:rPr>
+          <w:rFonts w:ascii="Times" w:hAnsi="Times" w:cs="Times"/>
+          <w:lang w:eastAsia="zh-CN"/>
+        </w:rPr>
+        <w:t>Columbus</w:t>
+      </w:r>
+      <w:r>
+        <w:rPr>
+          <w:rFonts w:ascii="Times" w:hAnsi="Times" w:cs="Times"/>
+          <w:lang w:eastAsia="zh-CN"/>
+        </w:rPr>
+        <w:t>对于每一个</w:t>
+      </w:r>
+      <w:r>
+        <w:rPr>
+          <w:rFonts w:ascii="Times" w:hAnsi="Times" w:cs="Times"/>
+          <w:lang w:eastAsia="zh-CN"/>
+        </w:rPr>
+        <w:t>都会单独</w:t>
+      </w:r>
+      <w:r>
+        <w:rPr>
+          <w:rFonts w:ascii="Times" w:hAnsi="Times" w:cs="Times"/>
+          <w:lang w:eastAsia="zh-CN"/>
+        </w:rPr>
+        <w:t>创建一个</w:t>
+      </w:r>
+      <w:r>
+        <w:rPr>
+          <w:rFonts w:ascii="Times" w:hAnsi="Times" w:cs="Times"/>
+          <w:lang w:eastAsia="zh-CN"/>
+        </w:rPr>
+        <w:t>QR</w:t>
+      </w:r>
+      <w:r>
+        <w:rPr>
+          <w:rFonts w:ascii="Times" w:hAnsi="Times" w:cs="Times"/>
+          <w:lang w:eastAsia="zh-CN"/>
+        </w:rPr>
+        <w:t>因式分解。</w:t>
       </w:r>
     </w:p>
     <w:p>
@@ -25805,6 +26117,8 @@
           <w:rFonts w:ascii="Times" w:hAnsi="Times" w:cs="Times"/>
         </w:rPr>
       </w:pPr>
+      <w:bookmarkStart w:id="0" w:name="_GoBack"/>
+      <w:bookmarkEnd w:id="0"/>
       <w:r>
         <w:rPr>
           <w:rFonts w:ascii="Times" w:hAnsi="Times" w:cs="Times"/>
@@ -25813,6 +26127,7 @@
           <w:sz w:val="30"/>
           <w:szCs w:val="30"/>
         </w:rPr>
+        <w:lastRenderedPageBreak/>
         <w:t xml:space="preserve">Tradeoff. </w:t>
       </w:r>
       <w:r>
@@ -26306,42 +26621,42 @@
         <w:rPr>
           <w:rFonts w:ascii="Times" w:hAnsi="Times" w:cs="Times"/>
         </w:rPr>
-        <w:t xml:space="preserve"> will be larger than the original data set. However, when the number of </w:t>
+        <w:t xml:space="preserve"> will be larger than the original data set. However, when the number of features is small, the gap between </w:t>
+      </w:r>
+      <w:proofErr w:type="spellStart"/>
+      <w:r>
+        <w:rPr>
+          <w:rFonts w:ascii="Times" w:hAnsi="Times" w:cs="Times"/>
+        </w:rPr>
+        <w:t>CoreSet+QR</w:t>
+      </w:r>
+      <w:proofErr w:type="spellEnd"/>
+      <w:r>
+        <w:rPr>
+          <w:rFonts w:ascii="Times" w:hAnsi="Times" w:cs="Times"/>
+        </w:rPr>
+        <w:t xml:space="preserve"> and QR will be smaller. When the number of features is 10, </w:t>
+      </w:r>
+      <w:proofErr w:type="spellStart"/>
+      <w:r>
+        <w:rPr>
+          <w:rFonts w:ascii="Times" w:hAnsi="Times" w:cs="Times"/>
+        </w:rPr>
+        <w:t>CoreSet+QR</w:t>
+      </w:r>
+      <w:proofErr w:type="spellEnd"/>
+      <w:r>
+        <w:rPr>
+          <w:rFonts w:ascii="Times" w:hAnsi="Times" w:cs="Times"/>
+        </w:rPr>
+        <w:t xml:space="preserve"> is 1.7x faster than QR. When the number of feature is small, the time </w:t>
       </w:r>
       <w:r>
         <w:rPr>
           <w:rFonts w:ascii="Times" w:hAnsi="Times" w:cs="Times"/>
         </w:rPr>
         <w:lastRenderedPageBreak/>
-        <w:t xml:space="preserve">features is small, the gap between </w:t>
-      </w:r>
-      <w:proofErr w:type="spellStart"/>
-      <w:r>
-        <w:rPr>
-          <w:rFonts w:ascii="Times" w:hAnsi="Times" w:cs="Times"/>
-        </w:rPr>
-        <w:t>CoreSet+QR</w:t>
-      </w:r>
-      <w:proofErr w:type="spellEnd"/>
-      <w:r>
-        <w:rPr>
-          <w:rFonts w:ascii="Times" w:hAnsi="Times" w:cs="Times"/>
-        </w:rPr>
-        <w:t xml:space="preserve"> and QR will be smaller. When the number of features is 10, </w:t>
-      </w:r>
-      <w:proofErr w:type="spellStart"/>
-      <w:r>
-        <w:rPr>
-          <w:rFonts w:ascii="Times" w:hAnsi="Times" w:cs="Times"/>
-        </w:rPr>
-        <w:t>CoreSet+QR</w:t>
-      </w:r>
-      <w:proofErr w:type="spellEnd"/>
-      <w:r>
-        <w:rPr>
-          <w:rFonts w:ascii="Times" w:hAnsi="Times" w:cs="Times"/>
-        </w:rPr>
-        <w:t xml:space="preserve"> is 1.7x faster than QR. When the number of feature is small, the time it takes to run a QR decomposition over the </w:t>
+        <w:t xml:space="preserve">it takes to run a QR decomposition over the </w:t>
       </w:r>
       <w:proofErr w:type="spellStart"/>
       <w:r>
@@ -27009,7 +27324,6 @@
         <w:rPr>
           <w:rFonts w:ascii="Times" w:hAnsi="Times" w:cs="Times"/>
         </w:rPr>
-        <w:lastRenderedPageBreak/>
         <w:t xml:space="preserve">min </w:t>
       </w:r>
     </w:p>
@@ -27029,6 +27343,7 @@
           <w:rFonts w:ascii="Times" w:hAnsi="Times" w:cs="Times"/>
           <w:noProof/>
         </w:rPr>
+        <w:lastRenderedPageBreak/>
         <w:drawing>
           <wp:inline distT="0" distB="0" distL="0" distR="0" wp14:anchorId="69AE2987" wp14:editId="21CA86E3">
             <wp:extent cx="965200" cy="12700"/>
@@ -27692,42 +28007,42 @@
         <w:rPr>
           <w:rFonts w:ascii="Times" w:hAnsi="Times" w:cs="Times"/>
         </w:rPr>
-        <w:t xml:space="preserve"> is, </w:t>
+        <w:t xml:space="preserve"> is, for example, merged into a single basic block. In Columbus, we greedily improve the cost using the </w:t>
+      </w:r>
+      <w:proofErr w:type="spellStart"/>
+      <w:r>
+        <w:rPr>
+          <w:rFonts w:ascii="Times" w:hAnsi="Times" w:cs="Times"/>
+        </w:rPr>
+        <w:t>ob</w:t>
+      </w:r>
+      <w:proofErr w:type="spellEnd"/>
+      <w:r>
+        <w:rPr>
+          <w:rFonts w:ascii="Times" w:hAnsi="Times" w:cs="Times"/>
+        </w:rPr>
+        <w:t xml:space="preserve">- </w:t>
+      </w:r>
+      <w:proofErr w:type="spellStart"/>
+      <w:r>
+        <w:rPr>
+          <w:rFonts w:ascii="Times" w:hAnsi="Times" w:cs="Times"/>
+        </w:rPr>
+        <w:t>vious</w:t>
+      </w:r>
+      <w:proofErr w:type="spellEnd"/>
+      <w:r>
+        <w:rPr>
+          <w:rFonts w:ascii="Times" w:hAnsi="Times" w:cs="Times"/>
+        </w:rPr>
+        <w:t xml:space="preserve"> estimates from Figure 5. The problem of deciding the optimal partitioning of many </w:t>
       </w:r>
       <w:r>
         <w:rPr>
           <w:rFonts w:ascii="Times" w:hAnsi="Times" w:cs="Times"/>
         </w:rPr>
         <w:lastRenderedPageBreak/>
-        <w:t xml:space="preserve">for example, merged into a single basic block. In Columbus, we greedily improve the cost using the </w:t>
-      </w:r>
-      <w:proofErr w:type="spellStart"/>
-      <w:r>
-        <w:rPr>
-          <w:rFonts w:ascii="Times" w:hAnsi="Times" w:cs="Times"/>
-        </w:rPr>
-        <w:t>ob</w:t>
-      </w:r>
-      <w:proofErr w:type="spellEnd"/>
-      <w:r>
-        <w:rPr>
-          <w:rFonts w:ascii="Times" w:hAnsi="Times" w:cs="Times"/>
-        </w:rPr>
-        <w:t xml:space="preserve">- </w:t>
-      </w:r>
-      <w:proofErr w:type="spellStart"/>
-      <w:r>
-        <w:rPr>
-          <w:rFonts w:ascii="Times" w:hAnsi="Times" w:cs="Times"/>
-        </w:rPr>
-        <w:t>vious</w:t>
-      </w:r>
-      <w:proofErr w:type="spellEnd"/>
-      <w:r>
-        <w:rPr>
-          <w:rFonts w:ascii="Times" w:hAnsi="Times" w:cs="Times"/>
-        </w:rPr>
-        <w:t xml:space="preserve"> estimates from Figure 5. The problem of deciding the optimal partitioning of many feature sets is NP-hard by a reduction to </w:t>
+        <w:t xml:space="preserve">feature sets is NP-hard by a reduction to </w:t>
       </w:r>
       <w:proofErr w:type="spellStart"/>
       <w:r>
@@ -28354,14 +28669,14 @@
         <w:rPr>
           <w:rFonts w:ascii="Times" w:hAnsi="Times" w:cs="Times"/>
         </w:rPr>
-        <w:t xml:space="preserve">- ear basic block from the previous section since z and u are fixed and the A matrix is unchanged across iteration. In nonlinear basic blocks, we solve multiple feature sets con- currently, so we can reuse the transformation </w:t>
+        <w:t xml:space="preserve">- ear basic block from the previous section since z and u are fixed and the A matrix is unchanged across iteration. In nonlinear basic blocks, we solve multiple feature sets con- currently, so we can reuse the transformation optimizations of the previous section for each such update. To take ad- vantage of this, Columbus logically rewrites ADMM into a sequence of linear basic blocks with custom R </w:t>
       </w:r>
       <w:r>
         <w:rPr>
           <w:rFonts w:ascii="Times" w:hAnsi="Times" w:cs="Times"/>
         </w:rPr>
         <w:lastRenderedPageBreak/>
-        <w:t xml:space="preserve">optimizations of the previous section for each such update. To take ad- vantage of this, Columbus logically rewrites ADMM into a sequence of linear basic blocks with custom R functions. </w:t>
+        <w:t xml:space="preserve">functions. </w:t>
       </w:r>
     </w:p>
     <w:p>
@@ -28976,7 +29291,6 @@
           <w:sz w:val="32"/>
           <w:szCs w:val="32"/>
         </w:rPr>
-        <w:lastRenderedPageBreak/>
         <w:t xml:space="preserve">3.3 </w:t>
       </w:r>
       <w:proofErr w:type="spellStart"/>
@@ -29031,6 +29345,7 @@
         <w:rPr>
           <w:rFonts w:ascii="Times" w:hAnsi="Times" w:cs="Times"/>
         </w:rPr>
+        <w:lastRenderedPageBreak/>
         <w:t xml:space="preserve">272 </w:t>
       </w:r>
     </w:p>
@@ -31275,7 +31590,6 @@
           <w:sz w:val="30"/>
           <w:szCs w:val="30"/>
         </w:rPr>
-        <w:lastRenderedPageBreak/>
         <w:t xml:space="preserve">Datasets and Programs. </w:t>
       </w:r>
       <w:r>
@@ -31315,6 +31629,7 @@
         <w:rPr>
           <w:rFonts w:ascii="Times" w:hAnsi="Times" w:cs="Times"/>
         </w:rPr>
+        <w:lastRenderedPageBreak/>
         <w:t xml:space="preserve">Both House, a dataset for predicting household electronic usage, and Fund, a dataset for predicting the donation that a given agency will receive each year, have a small number of features (fewer than 20). In these data sets, it is feasible to simply try and score almost all combinations of features. We mimic this scenario by having a large basic block that regresses a least-squares model on feature sets of sizes larger than 5 on House and 13 on Fund and then scores the re- </w:t>
       </w:r>
       <w:proofErr w:type="spellStart"/>
@@ -31690,36 +32005,42 @@
         <w:rPr>
           <w:rFonts w:ascii="Times" w:hAnsi="Times" w:cs="Times"/>
         </w:rPr>
+        <w:t xml:space="preserve">We validate that Columbus improves the end-to-end performance of feature selection programs. We construct two families of competitor systems (one for each backend): Vanilla, and </w:t>
+      </w:r>
+      <w:proofErr w:type="spellStart"/>
+      <w:r>
+        <w:rPr>
+          <w:rFonts w:ascii="Times" w:hAnsi="Times" w:cs="Times"/>
+        </w:rPr>
+        <w:t>dbOPT</w:t>
+      </w:r>
+      <w:proofErr w:type="spellEnd"/>
+      <w:r>
+        <w:rPr>
+          <w:rFonts w:ascii="Times" w:hAnsi="Times" w:cs="Times"/>
+        </w:rPr>
+        <w:t xml:space="preserve">. Vanilla is a baseline system that is a straightforward implementation of the corresponding feature selection problem using the ROPs; thus it has the standard optimizations. </w:t>
+      </w:r>
+      <w:proofErr w:type="spellStart"/>
+      <w:r>
+        <w:rPr>
+          <w:rFonts w:ascii="Times" w:hAnsi="Times" w:cs="Times"/>
+        </w:rPr>
+        <w:t>dbOPT</w:t>
+      </w:r>
+      <w:proofErr w:type="spellEnd"/>
+      <w:r>
+        <w:rPr>
+          <w:rFonts w:ascii="Times" w:hAnsi="Times" w:cs="Times"/>
+        </w:rPr>
+        <w:t xml:space="preserve"> is Columbus, </w:t>
+      </w:r>
+      <w:r>
+        <w:rPr>
+          <w:rFonts w:ascii="Times" w:hAnsi="Times" w:cs="Times"/>
+        </w:rPr>
         <w:lastRenderedPageBreak/>
-        <w:t xml:space="preserve">We validate that Columbus improves the end-to-end performance of feature selection programs. We construct two families of competitor systems (one for each backend): Vanilla, and </w:t>
-      </w:r>
-      <w:proofErr w:type="spellStart"/>
-      <w:r>
-        <w:rPr>
-          <w:rFonts w:ascii="Times" w:hAnsi="Times" w:cs="Times"/>
-        </w:rPr>
-        <w:t>dbOPT</w:t>
-      </w:r>
-      <w:proofErr w:type="spellEnd"/>
-      <w:r>
-        <w:rPr>
-          <w:rFonts w:ascii="Times" w:hAnsi="Times" w:cs="Times"/>
-        </w:rPr>
-        <w:t xml:space="preserve">. Vanilla is a baseline system that is a straightforward implementation of the corresponding feature selection problem using the ROPs; thus it has the standard optimizations. </w:t>
-      </w:r>
-      <w:proofErr w:type="spellStart"/>
-      <w:r>
-        <w:rPr>
-          <w:rFonts w:ascii="Times" w:hAnsi="Times" w:cs="Times"/>
-        </w:rPr>
-        <w:t>dbOPT</w:t>
-      </w:r>
-      <w:proofErr w:type="spellEnd"/>
-      <w:r>
-        <w:rPr>
-          <w:rFonts w:ascii="Times" w:hAnsi="Times" w:cs="Times"/>
-        </w:rPr>
-        <w:t xml:space="preserve"> is Columbus, but we en- able only the optimizations that have appeared in classical database literature, i.e., Lazy, Eager, and batching. </w:t>
+        <w:t xml:space="preserve">but we en- able only the optimizations that have appeared in classical database literature, i.e., Lazy, Eager, and batching. </w:t>
       </w:r>
       <w:proofErr w:type="spellStart"/>
       <w:r>
@@ -32300,7 +32621,6 @@
           <w:rFonts w:ascii="Times" w:hAnsi="Times" w:cs="Times"/>
           <w:noProof/>
         </w:rPr>
-        <w:lastRenderedPageBreak/>
         <w:drawing>
           <wp:inline distT="0" distB="0" distL="0" distR="0" wp14:anchorId="572F7DD1" wp14:editId="6F374D94">
             <wp:extent cx="812800" cy="25400"/>
@@ -32594,6 +32914,7 @@
           <w:sz w:val="18"/>
           <w:szCs w:val="18"/>
         </w:rPr>
+        <w:lastRenderedPageBreak/>
         <w:t xml:space="preserve">56* </w:t>
       </w:r>
     </w:p>
@@ -34450,7 +34771,6 @@
           <w:rFonts w:ascii="Times" w:hAnsi="Times" w:cs="Times"/>
           <w:noProof/>
         </w:rPr>
-        <w:lastRenderedPageBreak/>
         <w:drawing>
           <wp:inline distT="0" distB="0" distL="0" distR="0" wp14:anchorId="7F01DB77" wp14:editId="5187E419">
             <wp:extent cx="76200" cy="76200"/>
@@ -34749,6 +35069,7 @@
           <w:rFonts w:ascii="Times" w:hAnsi="Times" w:cs="Times"/>
           <w:noProof/>
         </w:rPr>
+        <w:lastRenderedPageBreak/>
         <w:drawing>
           <wp:inline distT="0" distB="0" distL="0" distR="0" wp14:anchorId="0C732FFA" wp14:editId="33978C3B">
             <wp:extent cx="977900" cy="889000"/>
@@ -35153,7 +35474,6 @@
         <w:rPr>
           <w:rFonts w:ascii="Times" w:hAnsi="Times" w:cs="Times"/>
         </w:rPr>
-        <w:lastRenderedPageBreak/>
         <w:t>qual</w:t>
       </w:r>
       <w:proofErr w:type="spellEnd"/>
@@ -35235,6 +35555,7 @@
         <w:rPr>
           <w:rFonts w:ascii="Times" w:hAnsi="Times" w:cs="Times"/>
         </w:rPr>
+        <w:lastRenderedPageBreak/>
         <w:t xml:space="preserve">We validate our claim that the high-level principles of the tradeoffs remain the same across datasets, but we contend that the tradeoff points change across data sets. Thus, our work provides a guideline about these tradeoffs, but it is still difficult for an analyst to choose the optimal point. In particular, for each parameter setting, we report the name of the materialization strategy that has the fastest </w:t>
       </w:r>
       <w:proofErr w:type="spellStart"/>
@@ -35513,7 +35834,6 @@
           <w:sz w:val="16"/>
           <w:szCs w:val="16"/>
         </w:rPr>
-        <w:lastRenderedPageBreak/>
         <w:t xml:space="preserve">011/1 2/3"14#+" </w:t>
       </w:r>
       <w:proofErr w:type="gramStart"/>
@@ -35575,6 +35895,7 @@
           <w:rFonts w:ascii="Times" w:hAnsi="Times" w:cs="Times"/>
           <w:noProof/>
         </w:rPr>
+        <w:lastRenderedPageBreak/>
         <w:drawing>
           <wp:inline distT="0" distB="0" distL="0" distR="0" wp14:anchorId="51FAC3E6" wp14:editId="126F4EEB">
             <wp:extent cx="558800" cy="25400"/>
@@ -38974,7 +39295,6 @@
           <w:sz w:val="16"/>
           <w:szCs w:val="16"/>
         </w:rPr>
-        <w:lastRenderedPageBreak/>
         <w:t xml:space="preserve">' ' </w:t>
       </w:r>
     </w:p>
@@ -39017,6 +39337,7 @@
           <w:sz w:val="16"/>
           <w:szCs w:val="16"/>
         </w:rPr>
+        <w:lastRenderedPageBreak/>
         <w:t xml:space="preserve">( ( </w:t>
       </w:r>
     </w:p>
@@ -39947,7 +40268,6 @@
           <w:sz w:val="16"/>
           <w:szCs w:val="16"/>
         </w:rPr>
-        <w:lastRenderedPageBreak/>
         <w:t xml:space="preserve">( </w:t>
       </w:r>
     </w:p>
@@ -39990,6 +40310,7 @@
           <w:sz w:val="16"/>
           <w:szCs w:val="16"/>
         </w:rPr>
+        <w:lastRenderedPageBreak/>
         <w:t xml:space="preserve">( </w:t>
       </w:r>
     </w:p>
@@ -44203,7 +44524,7 @@
         <w:rStyle w:val="PageNumber"/>
         <w:noProof/>
       </w:rPr>
-      <w:t>12</w:t>
+      <w:t>15</w:t>
     </w:r>
     <w:r>
       <w:rPr>

</xml_diff>

<commit_message>
Tradeoff. As summarized in Figure 5, QR’s materialization cost is similar to importance sampling.
</commit_message>
<xml_diff>
--- a/SIGMOD_2014_Materialization optimizations for feature selection workloads _王韬懿1120132046.docx
+++ b/SIGMOD_2014_Materialization optimizations for feature selection workloads _王韬懿1120132046.docx
@@ -25239,7 +25239,6 @@
         <w:spacing w:after="240" w:line="280" w:lineRule="atLeast"/>
         <w:rPr>
           <w:rFonts w:ascii="Times" w:hAnsi="Times" w:cs="Times"/>
-          <w:b/>
           <w:lang w:eastAsia="zh-CN"/>
         </w:rPr>
       </w:pPr>
@@ -26104,6 +26103,574 @@
           <w:lang w:eastAsia="zh-CN"/>
         </w:rPr>
         <w:t>因式分解。</w:t>
+      </w:r>
+    </w:p>
+    <w:p>
+      <w:pPr>
+        <w:widowControl w:val="0"/>
+        <w:autoSpaceDE w:val="0"/>
+        <w:autoSpaceDN w:val="0"/>
+        <w:adjustRightInd w:val="0"/>
+        <w:spacing w:after="240" w:line="280" w:lineRule="atLeast"/>
+        <w:rPr>
+          <w:rFonts w:ascii="Times" w:hAnsi="Times" w:cs="Times"/>
+          <w:b/>
+          <w:lang w:eastAsia="zh-CN"/>
+        </w:rPr>
+      </w:pPr>
+      <w:r>
+        <w:rPr>
+          <w:rFonts w:ascii="Times" w:hAnsi="Times" w:cs="Times"/>
+          <w:lang w:eastAsia="zh-CN"/>
+        </w:rPr>
+        <w:lastRenderedPageBreak/>
+        <w:t xml:space="preserve"> </w:t>
+      </w:r>
+      <w:r>
+        <w:rPr>
+          <w:rFonts w:ascii="Times" w:hAnsi="Times" w:cs="Times"/>
+          <w:lang w:eastAsia="zh-CN"/>
+        </w:rPr>
+        <w:tab/>
+      </w:r>
+      <w:r>
+        <w:rPr>
+          <w:rFonts w:ascii="Times" w:hAnsi="Times" w:cs="Times"/>
+          <w:i/>
+          <w:iCs/>
+          <w:sz w:val="30"/>
+          <w:szCs w:val="30"/>
+          <w:lang w:eastAsia="zh-CN"/>
+        </w:rPr>
+        <w:t>权衡</w:t>
+      </w:r>
+      <w:r>
+        <w:rPr>
+          <w:rFonts w:ascii="Times" w:hAnsi="Times" w:cs="Times"/>
+          <w:i/>
+          <w:iCs/>
+          <w:sz w:val="30"/>
+          <w:szCs w:val="30"/>
+        </w:rPr>
+        <w:t xml:space="preserve"> </w:t>
+      </w:r>
+      <w:r>
+        <w:rPr>
+          <w:rFonts w:ascii="Times" w:hAnsi="Times" w:cs="Times" w:hint="eastAsia"/>
+          <w:lang w:eastAsia="zh-CN"/>
+        </w:rPr>
+        <w:t>如</w:t>
+      </w:r>
+      <w:r>
+        <w:rPr>
+          <w:rFonts w:ascii="Times" w:hAnsi="Times" w:cs="Times"/>
+          <w:lang w:eastAsia="zh-CN"/>
+        </w:rPr>
+        <w:t>图</w:t>
+      </w:r>
+      <w:r>
+        <w:rPr>
+          <w:rFonts w:ascii="Times" w:hAnsi="Times" w:cs="Times"/>
+          <w:lang w:eastAsia="zh-CN"/>
+        </w:rPr>
+        <w:t>5</w:t>
+      </w:r>
+      <w:r>
+        <w:rPr>
+          <w:rFonts w:ascii="Times" w:hAnsi="Times" w:cs="Times" w:hint="eastAsia"/>
+          <w:lang w:eastAsia="zh-CN"/>
+        </w:rPr>
+        <w:t>中</w:t>
+      </w:r>
+      <w:r>
+        <w:rPr>
+          <w:rFonts w:ascii="Times" w:hAnsi="Times" w:cs="Times"/>
+          <w:lang w:eastAsia="zh-CN"/>
+        </w:rPr>
+        <w:t>所总结的那样</w:t>
+      </w:r>
+      <w:r>
+        <w:rPr>
+          <w:rFonts w:ascii="Times" w:hAnsi="Times" w:cs="Times"/>
+          <w:lang w:eastAsia="zh-CN"/>
+        </w:rPr>
+        <w:t>，</w:t>
+      </w:r>
+      <w:r>
+        <w:rPr>
+          <w:rFonts w:ascii="Times" w:hAnsi="Times" w:cs="Times"/>
+          <w:lang w:eastAsia="zh-CN"/>
+        </w:rPr>
+        <w:t>QR</w:t>
+      </w:r>
+      <w:r>
+        <w:rPr>
+          <w:rFonts w:ascii="Times" w:hAnsi="Times" w:cs="Times"/>
+          <w:lang w:eastAsia="zh-CN"/>
+        </w:rPr>
+        <w:t>的</w:t>
+      </w:r>
+      <w:r>
+        <w:rPr>
+          <w:rFonts w:ascii="Times" w:hAnsi="Times" w:cs="Times"/>
+          <w:lang w:eastAsia="zh-CN"/>
+        </w:rPr>
+        <w:t>实体化消耗</w:t>
+      </w:r>
+      <w:r>
+        <w:rPr>
+          <w:rFonts w:ascii="Times" w:hAnsi="Times" w:cs="Times"/>
+          <w:lang w:eastAsia="zh-CN"/>
+        </w:rPr>
+        <w:t>与</w:t>
+      </w:r>
+      <w:r>
+        <w:rPr>
+          <w:rFonts w:ascii="Times" w:hAnsi="Times" w:cs="Times"/>
+          <w:lang w:eastAsia="zh-CN"/>
+        </w:rPr>
+        <w:t>重要</w:t>
+      </w:r>
+      <w:r>
+        <w:rPr>
+          <w:rFonts w:ascii="Times" w:hAnsi="Times" w:cs="Times"/>
+          <w:lang w:eastAsia="zh-CN"/>
+        </w:rPr>
+        <w:t>性采样</w:t>
+      </w:r>
+      <w:r>
+        <w:rPr>
+          <w:rFonts w:ascii="Times" w:hAnsi="Times" w:cs="Times"/>
+          <w:lang w:eastAsia="zh-CN"/>
+        </w:rPr>
+        <w:t>很类似。</w:t>
+      </w:r>
+      <w:r>
+        <w:rPr>
+          <w:rFonts w:ascii="Times" w:hAnsi="Times" w:cs="Times"/>
+          <w:lang w:eastAsia="zh-CN"/>
+        </w:rPr>
+        <w:t>对于</w:t>
+      </w:r>
+      <w:r>
+        <w:rPr>
+          <w:rFonts w:ascii="Times" w:hAnsi="Times" w:cs="Times"/>
+          <w:lang w:eastAsia="zh-CN"/>
+        </w:rPr>
+        <w:t>执行时间，</w:t>
+      </w:r>
+      <w:r>
+        <w:rPr>
+          <w:rFonts w:ascii="Times" w:hAnsi="Times" w:cs="Times"/>
+          <w:lang w:eastAsia="zh-CN"/>
+        </w:rPr>
+        <w:t>图</w:t>
+      </w:r>
+      <w:r>
+        <w:rPr>
+          <w:rFonts w:ascii="Times" w:hAnsi="Times" w:cs="Times"/>
+          <w:lang w:eastAsia="zh-CN"/>
+        </w:rPr>
+        <w:t>6</w:t>
+      </w:r>
+      <w:r>
+        <w:rPr>
+          <w:rFonts w:ascii="Times" w:hAnsi="Times" w:cs="Times"/>
+          <w:lang w:eastAsia="zh-CN"/>
+        </w:rPr>
+        <w:t>说明</w:t>
+      </w:r>
+      <w:r>
+        <w:rPr>
+          <w:rFonts w:ascii="Times" w:hAnsi="Times" w:cs="Times"/>
+          <w:lang w:eastAsia="zh-CN"/>
+        </w:rPr>
+        <w:t>QR</w:t>
+      </w:r>
+      <w:r>
+        <w:rPr>
+          <w:rFonts w:ascii="Times" w:hAnsi="Times" w:cs="Times"/>
+          <w:lang w:eastAsia="zh-CN"/>
+        </w:rPr>
+        <w:t>比核心集</w:t>
+      </w:r>
+      <w:r>
+        <w:rPr>
+          <w:rFonts w:ascii="Times" w:hAnsi="Times" w:cs="Times"/>
+          <w:lang w:eastAsia="zh-CN"/>
+        </w:rPr>
+        <w:t>要快很多</w:t>
+      </w:r>
+      <w:r>
+        <w:rPr>
+          <w:rFonts w:ascii="Times" w:hAnsi="Times" w:cs="Times"/>
+          <w:lang w:eastAsia="zh-CN"/>
+        </w:rPr>
+        <w:t>：</w:t>
+      </w:r>
+      <w:r>
+        <w:rPr>
+          <w:rFonts w:ascii="Times" w:hAnsi="Times" w:cs="Times"/>
+          <w:lang w:eastAsia="zh-CN"/>
+        </w:rPr>
+        <w:t>QR</w:t>
+      </w:r>
+      <w:r>
+        <w:rPr>
+          <w:rFonts w:ascii="Times" w:hAnsi="Times" w:cs="Times"/>
+          <w:lang w:eastAsia="zh-CN"/>
+        </w:rPr>
+        <w:t>解决</w:t>
+      </w:r>
+      <w:r>
+        <w:rPr>
+          <w:rFonts w:ascii="Times" w:hAnsi="Times" w:cs="Times" w:hint="eastAsia"/>
+          <w:lang w:eastAsia="zh-CN"/>
+        </w:rPr>
+        <w:t>线性</w:t>
+      </w:r>
+      <w:r>
+        <w:rPr>
+          <w:rFonts w:ascii="Times" w:hAnsi="Times" w:cs="Times" w:hint="eastAsia"/>
+          <w:lang w:eastAsia="zh-CN"/>
+        </w:rPr>
+        <w:t>数量特征</w:t>
+      </w:r>
+      <w:r>
+        <w:rPr>
+          <w:rFonts w:ascii="Times" w:hAnsi="Times" w:cs="Times"/>
+          <w:lang w:eastAsia="zh-CN"/>
+        </w:rPr>
+        <w:t>是二次的，</w:t>
+      </w:r>
+      <w:r>
+        <w:rPr>
+          <w:rFonts w:ascii="Times" w:hAnsi="Times" w:cs="Times" w:hint="eastAsia"/>
+          <w:lang w:eastAsia="zh-CN"/>
+        </w:rPr>
+        <w:t>而</w:t>
+      </w:r>
+      <w:r>
+        <w:rPr>
+          <w:rFonts w:ascii="Times" w:hAnsi="Times" w:cs="Times"/>
+          <w:lang w:eastAsia="zh-CN"/>
+        </w:rPr>
+        <w:t>核心集</w:t>
+      </w:r>
+      <w:r>
+        <w:rPr>
+          <w:rFonts w:ascii="Times" w:hAnsi="Times" w:cs="Times"/>
+          <w:lang w:eastAsia="zh-CN"/>
+        </w:rPr>
+        <w:t>(</w:t>
+      </w:r>
+      <w:r>
+        <w:rPr>
+          <w:rFonts w:ascii="Times" w:hAnsi="Times" w:cs="Times"/>
+          <w:lang w:eastAsia="zh-CN"/>
+        </w:rPr>
+        <w:t>没有</w:t>
+      </w:r>
+      <w:r>
+        <w:rPr>
+          <w:rFonts w:ascii="Times" w:hAnsi="Times" w:cs="Times"/>
+          <w:lang w:eastAsia="zh-CN"/>
+        </w:rPr>
+        <w:t>QR</w:t>
+      </w:r>
+      <w:r>
+        <w:rPr>
+          <w:rFonts w:ascii="Times" w:hAnsi="Times" w:cs="Times"/>
+          <w:lang w:eastAsia="zh-CN"/>
+        </w:rPr>
+        <w:t>)</w:t>
+      </w:r>
+      <w:r>
+        <w:rPr>
+          <w:rFonts w:ascii="Times" w:hAnsi="Times" w:cs="Times"/>
+          <w:lang w:eastAsia="zh-CN"/>
+        </w:rPr>
+        <w:t>是三次的</w:t>
+      </w:r>
+      <w:r>
+        <w:rPr>
+          <w:rFonts w:ascii="Times" w:hAnsi="Times" w:cs="Times"/>
+          <w:lang w:eastAsia="zh-CN"/>
+        </w:rPr>
+        <w:t>。</w:t>
+      </w:r>
+      <w:r>
+        <w:rPr>
+          <w:rFonts w:ascii="Times" w:hAnsi="Times" w:cs="Times"/>
+          <w:lang w:eastAsia="zh-CN"/>
+        </w:rPr>
+        <w:t>当有</w:t>
+      </w:r>
+      <w:r>
+        <w:rPr>
+          <w:rFonts w:ascii="Times" w:hAnsi="Times" w:cs="Times"/>
+          <w:lang w:eastAsia="zh-CN"/>
+        </w:rPr>
+        <w:t>很多</w:t>
+      </w:r>
+      <w:r>
+        <w:rPr>
+          <w:rFonts w:ascii="Times" w:hAnsi="Times" w:cs="Times"/>
+          <w:lang w:eastAsia="zh-CN"/>
+        </w:rPr>
+        <w:t>特征集</w:t>
+      </w:r>
+      <w:r>
+        <w:rPr>
+          <w:rFonts w:ascii="Times" w:hAnsi="Times" w:cs="Times"/>
+          <w:lang w:eastAsia="zh-CN"/>
+        </w:rPr>
+        <w:t>并且它们</w:t>
+      </w:r>
+      <w:r>
+        <w:rPr>
+          <w:rFonts w:ascii="Times" w:hAnsi="Times" w:cs="Times"/>
+          <w:lang w:eastAsia="zh-CN"/>
+        </w:rPr>
+        <w:t>重叠的时候，</w:t>
+      </w:r>
+      <w:r>
+        <w:rPr>
+          <w:rFonts w:ascii="Times" w:hAnsi="Times" w:cs="Times"/>
+          <w:lang w:eastAsia="zh-CN"/>
+        </w:rPr>
+        <w:t>QR</w:t>
+      </w:r>
+      <w:r>
+        <w:rPr>
+          <w:rFonts w:ascii="Times" w:hAnsi="Times" w:cs="Times"/>
+          <w:lang w:eastAsia="zh-CN"/>
+        </w:rPr>
+        <w:t>能够大量获胜</w:t>
+      </w:r>
+      <w:r>
+        <w:rPr>
+          <w:rFonts w:ascii="Times" w:hAnsi="Times" w:cs="Times"/>
+          <w:lang w:eastAsia="zh-CN"/>
+        </w:rPr>
+        <w:t>(</w:t>
+      </w:r>
+      <w:r>
+        <w:rPr>
+          <w:rFonts w:ascii="Times" w:hAnsi="Times" w:cs="Times"/>
+          <w:lang w:eastAsia="zh-CN"/>
+        </w:rPr>
+        <w:t>当核心集</w:t>
+      </w:r>
+      <w:r>
+        <w:rPr>
+          <w:rFonts w:ascii="Times" w:hAnsi="Times" w:cs="Times"/>
+          <w:lang w:eastAsia="zh-CN"/>
+        </w:rPr>
+        <w:t>没有作用时</w:t>
+      </w:r>
+      <w:r>
+        <w:rPr>
+          <w:rFonts w:ascii="Times" w:hAnsi="Times" w:cs="Times"/>
+          <w:lang w:eastAsia="zh-CN"/>
+        </w:rPr>
+        <w:t>)</w:t>
+      </w:r>
+      <w:r>
+        <w:rPr>
+          <w:rFonts w:ascii="Times" w:hAnsi="Times" w:cs="Times"/>
+          <w:lang w:eastAsia="zh-CN"/>
+        </w:rPr>
+        <w:t>。</w:t>
+      </w:r>
+      <w:r>
+        <w:rPr>
+          <w:rFonts w:ascii="Times" w:hAnsi="Times" w:cs="Times"/>
+          <w:lang w:eastAsia="zh-CN"/>
+        </w:rPr>
+        <w:t>这些</w:t>
+      </w:r>
+      <w:r>
+        <w:rPr>
+          <w:rFonts w:ascii="Times" w:hAnsi="Times" w:cs="Times"/>
+          <w:lang w:eastAsia="zh-CN"/>
+        </w:rPr>
+        <w:t>方法</w:t>
+      </w:r>
+      <w:r>
+        <w:rPr>
+          <w:rFonts w:ascii="Times" w:hAnsi="Times" w:cs="Times"/>
+          <w:lang w:eastAsia="zh-CN"/>
+        </w:rPr>
+        <w:t>也可以</w:t>
+      </w:r>
+      <w:r>
+        <w:rPr>
+          <w:rFonts w:ascii="Times" w:hAnsi="Times" w:cs="Times"/>
+          <w:lang w:eastAsia="zh-CN"/>
+        </w:rPr>
+        <w:t>被结合，</w:t>
+      </w:r>
+      <w:r>
+        <w:rPr>
+          <w:rFonts w:ascii="Times" w:hAnsi="Times" w:cs="Times"/>
+          <w:lang w:eastAsia="zh-CN"/>
+        </w:rPr>
+        <w:t>它们修改了</w:t>
+      </w:r>
+      <w:r>
+        <w:rPr>
+          <w:rFonts w:ascii="Times" w:hAnsi="Times" w:cs="Times"/>
+          <w:lang w:eastAsia="zh-CN"/>
+        </w:rPr>
+        <w:t>可选</w:t>
+      </w:r>
+      <w:r>
+        <w:rPr>
+          <w:rFonts w:ascii="Times" w:hAnsi="Times" w:cs="Times"/>
+          <w:lang w:eastAsia="zh-CN"/>
+        </w:rPr>
+        <w:t>权衡点。</w:t>
+      </w:r>
+      <w:r>
+        <w:rPr>
+          <w:rFonts w:ascii="Times" w:hAnsi="Times" w:cs="Times"/>
+          <w:lang w:eastAsia="zh-CN"/>
+        </w:rPr>
+        <w:t>一个额外的点就是</w:t>
+      </w:r>
+      <w:r>
+        <w:rPr>
+          <w:rFonts w:ascii="Times" w:hAnsi="Times" w:cs="Times"/>
+          <w:lang w:eastAsia="zh-CN"/>
+        </w:rPr>
+        <w:t>QR</w:t>
+      </w:r>
+      <w:r>
+        <w:rPr>
+          <w:rFonts w:ascii="Times" w:hAnsi="Times" w:cs="Times"/>
+          <w:lang w:eastAsia="zh-CN"/>
+        </w:rPr>
+        <w:t>没有</w:t>
+      </w:r>
+      <w:r>
+        <w:rPr>
+          <w:rFonts w:ascii="Times" w:hAnsi="Times" w:cs="Times"/>
+          <w:lang w:eastAsia="zh-CN"/>
+        </w:rPr>
+        <w:t>引入</w:t>
+      </w:r>
+      <w:r>
+        <w:rPr>
+          <w:rFonts w:ascii="Times" w:hAnsi="Times" w:cs="Times"/>
+          <w:lang w:eastAsia="zh-CN"/>
+        </w:rPr>
+        <w:t>错误</w:t>
+      </w:r>
+      <w:r>
+        <w:rPr>
+          <w:rFonts w:ascii="Times" w:hAnsi="Times" w:cs="Times"/>
+          <w:lang w:eastAsia="zh-CN"/>
+        </w:rPr>
+        <w:t>(</w:t>
+      </w:r>
+      <w:r>
+        <w:rPr>
+          <w:rFonts w:ascii="Times" w:hAnsi="Times" w:cs="Times"/>
+          <w:lang w:eastAsia="zh-CN"/>
+        </w:rPr>
+        <w:t>并且经常用来</w:t>
+      </w:r>
+      <w:r>
+        <w:rPr>
+          <w:rFonts w:ascii="Times" w:hAnsi="Times" w:cs="Times"/>
+          <w:lang w:eastAsia="zh-CN"/>
+        </w:rPr>
+        <w:t>提高数值</w:t>
+      </w:r>
+      <w:r>
+        <w:rPr>
+          <w:rFonts w:ascii="Times" w:hAnsi="Times" w:cs="Times"/>
+          <w:lang w:eastAsia="zh-CN"/>
+        </w:rPr>
+        <w:t>稳定性</w:t>
+      </w:r>
+      <w:r>
+        <w:rPr>
+          <w:rFonts w:ascii="Times" w:hAnsi="Times" w:cs="Times"/>
+          <w:lang w:eastAsia="zh-CN"/>
+        </w:rPr>
+        <w:t>)</w:t>
+      </w:r>
+      <w:r>
+        <w:rPr>
+          <w:rFonts w:ascii="Times" w:hAnsi="Times" w:cs="Times"/>
+          <w:lang w:eastAsia="zh-CN"/>
+        </w:rPr>
+        <w:t>，</w:t>
+      </w:r>
+      <w:r>
+        <w:rPr>
+          <w:rFonts w:ascii="Times" w:hAnsi="Times" w:cs="Times"/>
+          <w:lang w:eastAsia="zh-CN"/>
+        </w:rPr>
+        <w:t>这意味着</w:t>
+      </w:r>
+      <w:r>
+        <w:rPr>
+          <w:rFonts w:ascii="Times" w:hAnsi="Times" w:cs="Times"/>
+          <w:lang w:eastAsia="zh-CN"/>
+        </w:rPr>
+        <w:t>当取样方法</w:t>
+      </w:r>
+      <w:r>
+        <w:rPr>
+          <w:rFonts w:ascii="Times" w:hAnsi="Times" w:cs="Times"/>
+          <w:lang w:eastAsia="zh-CN"/>
+        </w:rPr>
+        <w:t>不能使用的时候，</w:t>
+      </w:r>
+      <w:r>
+        <w:rPr>
+          <w:rFonts w:ascii="Times" w:hAnsi="Times" w:cs="Times"/>
+          <w:lang w:eastAsia="zh-CN"/>
+        </w:rPr>
+        <w:t>QR</w:t>
+      </w:r>
+      <w:r>
+        <w:rPr>
+          <w:rFonts w:ascii="Times" w:hAnsi="Times" w:cs="Times"/>
+          <w:lang w:eastAsia="zh-CN"/>
+        </w:rPr>
+        <w:t>可以</w:t>
+      </w:r>
+      <w:r>
+        <w:rPr>
+          <w:rFonts w:ascii="Times" w:hAnsi="Times" w:cs="Times"/>
+          <w:lang w:eastAsia="zh-CN"/>
+        </w:rPr>
+        <w:t>在</w:t>
+      </w:r>
+      <w:r>
+        <w:rPr>
+          <w:rFonts w:ascii="Times" w:hAnsi="Times" w:cs="Times"/>
+          <w:lang w:eastAsia="zh-CN"/>
+        </w:rPr>
+        <w:t>错误</w:t>
+      </w:r>
+      <w:r>
+        <w:rPr>
+          <w:rFonts w:ascii="Times" w:hAnsi="Times" w:cs="Times"/>
+          <w:lang w:eastAsia="zh-CN"/>
+        </w:rPr>
+        <w:t>容忍制度</w:t>
+      </w:r>
+      <w:r>
+        <w:rPr>
+          <w:rFonts w:ascii="Times" w:hAnsi="Times" w:cs="Times"/>
+          <w:lang w:eastAsia="zh-CN"/>
+        </w:rPr>
+        <w:t>中应用。</w:t>
       </w:r>
     </w:p>
     <w:p>
@@ -26127,56 +26694,7 @@
           <w:sz w:val="30"/>
           <w:szCs w:val="30"/>
         </w:rPr>
-        <w:lastRenderedPageBreak/>
-        <w:t xml:space="preserve">Tradeoff. </w:t>
-      </w:r>
-      <w:r>
-        <w:rPr>
-          <w:rFonts w:ascii="Times" w:hAnsi="Times" w:cs="Times"/>
-        </w:rPr>
-        <w:t xml:space="preserve">As summarized in Figure 5, QR’s materialization cost is similar to importance sampling. In terms of execution time, Figure 6 shows that QR can be much faster than core- sets: solving the linear system is quadratic in the number of features for QR but cubic for </w:t>
-      </w:r>
-      <w:proofErr w:type="spellStart"/>
-      <w:r>
-        <w:rPr>
-          <w:rFonts w:ascii="Times" w:hAnsi="Times" w:cs="Times"/>
-        </w:rPr>
-        <w:t>coresets</w:t>
-      </w:r>
-      <w:proofErr w:type="spellEnd"/>
-      <w:r>
-        <w:rPr>
-          <w:rFonts w:ascii="Times" w:hAnsi="Times" w:cs="Times"/>
-        </w:rPr>
-        <w:t xml:space="preserve"> (without QR). When there are a large number of feature sets and they overlap, QR can be a substantial win (this is precisely the case when </w:t>
-      </w:r>
-      <w:proofErr w:type="spellStart"/>
-      <w:r>
-        <w:rPr>
-          <w:rFonts w:ascii="Times" w:hAnsi="Times" w:cs="Times"/>
-        </w:rPr>
-        <w:t>coresets</w:t>
-      </w:r>
-      <w:proofErr w:type="spellEnd"/>
-      <w:r>
-        <w:rPr>
-          <w:rFonts w:ascii="Times" w:hAnsi="Times" w:cs="Times"/>
-        </w:rPr>
-        <w:t xml:space="preserve"> are ineffective). These techniques can also be com- </w:t>
-      </w:r>
-      <w:proofErr w:type="spellStart"/>
-      <w:r>
-        <w:rPr>
-          <w:rFonts w:ascii="Times" w:hAnsi="Times" w:cs="Times"/>
-        </w:rPr>
-        <w:t>bined</w:t>
-      </w:r>
-      <w:proofErr w:type="spellEnd"/>
-      <w:r>
-        <w:rPr>
-          <w:rFonts w:ascii="Times" w:hAnsi="Times" w:cs="Times"/>
-        </w:rPr>
-        <w:t xml:space="preserve">, which further modifies the optimal tradeoff point. An additional point is that QR does not introduce error (and is often used to improve numerical stability), which means that QR is applicable in error tolerance regimes when sampling methods cannot be used. </w:t>
+        <w:t xml:space="preserve">3.1.4 Discussion of Tradeoff Space </w:t>
       </w:r>
     </w:p>
     <w:p>
@@ -26193,12 +26711,8 @@
       <w:r>
         <w:rPr>
           <w:rFonts w:ascii="Times" w:hAnsi="Times" w:cs="Times"/>
-          <w:i/>
-          <w:iCs/>
-          <w:sz w:val="30"/>
-          <w:szCs w:val="30"/>
-        </w:rPr>
-        <w:t xml:space="preserve">3.1.4 Discussion of Tradeoff Space </w:t>
+        </w:rPr>
+        <w:t xml:space="preserve">Figure 6 shows the crossover points for the tradeoffs we de- scribed in this section for the Census dataset. We describe why we assert that each of the following aspects affects the tradeoff space. </w:t>
       </w:r>
     </w:p>
     <w:p>
@@ -26215,8 +26729,158 @@
       <w:r>
         <w:rPr>
           <w:rFonts w:ascii="Times" w:hAnsi="Times" w:cs="Times"/>
-        </w:rPr>
-        <w:t xml:space="preserve">Figure 6 shows the crossover points for the tradeoffs we de- scribed in this section for the Census dataset. We describe why we assert that each of the following aspects affects the tradeoff space. </w:t>
+          <w:i/>
+          <w:iCs/>
+          <w:sz w:val="30"/>
+          <w:szCs w:val="30"/>
+        </w:rPr>
+        <w:t xml:space="preserve">Error. </w:t>
+      </w:r>
+      <w:r>
+        <w:rPr>
+          <w:rFonts w:ascii="Times" w:hAnsi="Times" w:cs="Times"/>
+        </w:rPr>
+        <w:t xml:space="preserve">For error-tolerant computation, </w:t>
+      </w:r>
+      <w:proofErr w:type="spellStart"/>
+      <w:r>
+        <w:rPr>
+          <w:rFonts w:ascii="Times" w:hAnsi="Times" w:cs="Times"/>
+        </w:rPr>
+        <w:t>na</w:t>
+      </w:r>
+      <w:proofErr w:type="spellEnd"/>
+      <w:r>
+        <w:rPr>
+          <w:rFonts w:ascii="Times" w:hAnsi="Times" w:cs="Times"/>
+        </w:rPr>
+        <w:t xml:space="preserve"> ̈</w:t>
+      </w:r>
+      <w:proofErr w:type="spellStart"/>
+      <w:r>
+        <w:rPr>
+          <w:rFonts w:ascii="Times" w:hAnsi="Times" w:cs="Times"/>
+        </w:rPr>
+        <w:t>ıve</w:t>
+      </w:r>
+      <w:proofErr w:type="spellEnd"/>
+      <w:r>
+        <w:rPr>
+          <w:rFonts w:ascii="Times" w:hAnsi="Times" w:cs="Times"/>
+        </w:rPr>
+        <w:t xml:space="preserve"> random </w:t>
+      </w:r>
+      <w:proofErr w:type="spellStart"/>
+      <w:r>
+        <w:rPr>
+          <w:rFonts w:ascii="Times" w:hAnsi="Times" w:cs="Times"/>
+        </w:rPr>
+        <w:t>sam</w:t>
+      </w:r>
+      <w:proofErr w:type="spellEnd"/>
+      <w:r>
+        <w:rPr>
+          <w:rFonts w:ascii="Times" w:hAnsi="Times" w:cs="Times"/>
+        </w:rPr>
+        <w:t xml:space="preserve">- </w:t>
+      </w:r>
+      <w:proofErr w:type="spellStart"/>
+      <w:r>
+        <w:rPr>
+          <w:rFonts w:ascii="Times" w:hAnsi="Times" w:cs="Times"/>
+        </w:rPr>
+        <w:t>pling</w:t>
+      </w:r>
+      <w:proofErr w:type="spellEnd"/>
+      <w:r>
+        <w:rPr>
+          <w:rFonts w:ascii="Times" w:hAnsi="Times" w:cs="Times"/>
+        </w:rPr>
+        <w:t xml:space="preserve"> provides dramatic performance improvements. How- ever, when low error is required, then one must use classical database optimizations or the QR optimization. In between, there are many combinations of QR, </w:t>
+      </w:r>
+      <w:proofErr w:type="spellStart"/>
+      <w:r>
+        <w:rPr>
+          <w:rFonts w:ascii="Times" w:hAnsi="Times" w:cs="Times"/>
+        </w:rPr>
+        <w:t>coresets</w:t>
+      </w:r>
+      <w:proofErr w:type="spellEnd"/>
+      <w:r>
+        <w:rPr>
+          <w:rFonts w:ascii="Times" w:hAnsi="Times" w:cs="Times"/>
+        </w:rPr>
+        <w:t xml:space="preserve">, and sampling that can be optimal. As we can see in Figure 6(a), when the error tolerance is small, </w:t>
+      </w:r>
+      <w:proofErr w:type="spellStart"/>
+      <w:r>
+        <w:rPr>
+          <w:rFonts w:ascii="Times" w:hAnsi="Times" w:cs="Times"/>
+        </w:rPr>
+        <w:t>coresets</w:t>
+      </w:r>
+      <w:proofErr w:type="spellEnd"/>
+      <w:r>
+        <w:rPr>
+          <w:rFonts w:ascii="Times" w:hAnsi="Times" w:cs="Times"/>
+        </w:rPr>
+        <w:t xml:space="preserve"> are significantly slower than QR. When the tolerance is 0.01, the </w:t>
+      </w:r>
+      <w:proofErr w:type="spellStart"/>
+      <w:r>
+        <w:rPr>
+          <w:rFonts w:ascii="Times" w:hAnsi="Times" w:cs="Times"/>
+        </w:rPr>
+        <w:t>coreset</w:t>
+      </w:r>
+      <w:proofErr w:type="spellEnd"/>
+      <w:r>
+        <w:rPr>
+          <w:rFonts w:ascii="Times" w:hAnsi="Times" w:cs="Times"/>
+        </w:rPr>
+        <w:t xml:space="preserve"> we need is even larger than the original data set, and if we force Colum- bus to run on this large </w:t>
+      </w:r>
+      <w:proofErr w:type="spellStart"/>
+      <w:r>
+        <w:rPr>
+          <w:rFonts w:ascii="Times" w:hAnsi="Times" w:cs="Times"/>
+        </w:rPr>
+        <w:t>coreset</w:t>
+      </w:r>
+      <w:proofErr w:type="spellEnd"/>
+      <w:r>
+        <w:rPr>
+          <w:rFonts w:ascii="Times" w:hAnsi="Times" w:cs="Times"/>
+        </w:rPr>
+        <w:t xml:space="preserve">, it would be more than 12x slower than QR. For tolerance 0.1, </w:t>
+      </w:r>
+      <w:proofErr w:type="spellStart"/>
+      <w:r>
+        <w:rPr>
+          <w:rFonts w:ascii="Times" w:hAnsi="Times" w:cs="Times"/>
+        </w:rPr>
+        <w:t>coreset</w:t>
+      </w:r>
+      <w:proofErr w:type="spellEnd"/>
+      <w:r>
+        <w:rPr>
+          <w:rFonts w:ascii="Times" w:hAnsi="Times" w:cs="Times"/>
+        </w:rPr>
+        <w:t xml:space="preserve"> is 1.82x slower than QR. We look into the breakdown of materialization time and execution time, and we find that materialization time contributes to more than 1.8x of this difference. When error tolerance is 0.5, </w:t>
+      </w:r>
+      <w:proofErr w:type="spellStart"/>
+      <w:r>
+        <w:rPr>
+          <w:rFonts w:ascii="Times" w:hAnsi="Times" w:cs="Times"/>
+        </w:rPr>
+        <w:t>Coreset+QR</w:t>
+      </w:r>
+      <w:proofErr w:type="spellEnd"/>
+      <w:r>
+        <w:rPr>
+          <w:rFonts w:ascii="Times" w:hAnsi="Times" w:cs="Times"/>
+        </w:rPr>
+        <w:t xml:space="preserve"> is 1.4x faster than QR. We ignore the curve for Lazy and Eager because they are insensitive to noises and are more than 1.2x slower than QR. </w:t>
       </w:r>
     </w:p>
     <w:p>
@@ -26238,103 +26902,256 @@
           <w:sz w:val="30"/>
           <w:szCs w:val="30"/>
         </w:rPr>
-        <w:t xml:space="preserve">Error. </w:t>
-      </w:r>
-      <w:r>
-        <w:rPr>
-          <w:rFonts w:ascii="Times" w:hAnsi="Times" w:cs="Times"/>
-        </w:rPr>
-        <w:t xml:space="preserve">For error-tolerant computation, </w:t>
+        <w:t xml:space="preserve">Sophistication. </w:t>
+      </w:r>
+      <w:r>
+        <w:rPr>
+          <w:rFonts w:ascii="Times" w:hAnsi="Times" w:cs="Times"/>
+        </w:rPr>
+        <w:t xml:space="preserve">One measure of sophistication is the </w:t>
       </w:r>
       <w:proofErr w:type="spellStart"/>
       <w:r>
         <w:rPr>
           <w:rFonts w:ascii="Times" w:hAnsi="Times" w:cs="Times"/>
         </w:rPr>
-        <w:t>na</w:t>
+        <w:t>num</w:t>
       </w:r>
       <w:proofErr w:type="spellEnd"/>
       <w:r>
         <w:rPr>
           <w:rFonts w:ascii="Times" w:hAnsi="Times" w:cs="Times"/>
         </w:rPr>
-        <w:t xml:space="preserve"> ̈</w:t>
+        <w:t xml:space="preserve">- </w:t>
       </w:r>
       <w:proofErr w:type="spellStart"/>
       <w:r>
         <w:rPr>
           <w:rFonts w:ascii="Times" w:hAnsi="Times" w:cs="Times"/>
         </w:rPr>
-        <w:t>ıve</w:t>
+        <w:t>ber</w:t>
       </w:r>
       <w:proofErr w:type="spellEnd"/>
       <w:r>
         <w:rPr>
           <w:rFonts w:ascii="Times" w:hAnsi="Times" w:cs="Times"/>
         </w:rPr>
-        <w:t xml:space="preserve"> random </w:t>
+        <w:t xml:space="preserve"> of features the analyst is considering. When the number </w:t>
+      </w:r>
+    </w:p>
+    <w:p>
+      <w:pPr>
+        <w:widowControl w:val="0"/>
+        <w:autoSpaceDE w:val="0"/>
+        <w:autoSpaceDN w:val="0"/>
+        <w:adjustRightInd w:val="0"/>
+        <w:spacing w:after="240" w:line="180" w:lineRule="atLeast"/>
+        <w:rPr>
+          <w:rFonts w:ascii="Times" w:hAnsi="Times" w:cs="Times"/>
+        </w:rPr>
+      </w:pPr>
+      <w:r>
+        <w:rPr>
+          <w:rFonts w:ascii="Times" w:hAnsi="Times" w:cs="Times"/>
+          <w:position w:val="10"/>
+          <w:sz w:val="16"/>
+          <w:szCs w:val="16"/>
+        </w:rPr>
+        <w:t>11</w:t>
+      </w:r>
+      <w:r>
+        <w:rPr>
+          <w:rFonts w:ascii="Times" w:hAnsi="Times" w:cs="Times"/>
+        </w:rPr>
+        <w:t>Notice that Π</w:t>
+      </w:r>
+      <w:r>
+        <w:rPr>
+          <w:rFonts w:ascii="Times" w:hAnsi="Times" w:cs="Times"/>
+          <w:position w:val="-3"/>
+          <w:sz w:val="16"/>
+          <w:szCs w:val="16"/>
+        </w:rPr>
+        <w:t>R</w:t>
+      </w:r>
+      <w:r>
+        <w:rPr>
+          <w:rFonts w:ascii="Times" w:hAnsi="Times" w:cs="Times"/>
+        </w:rPr>
+        <w:t>Q is not necessarily orthogonal, so Π</w:t>
+      </w:r>
+      <w:r>
+        <w:rPr>
+          <w:rFonts w:ascii="Times" w:hAnsi="Times" w:cs="Times"/>
+          <w:position w:val="-3"/>
+          <w:sz w:val="16"/>
+          <w:szCs w:val="16"/>
+        </w:rPr>
+        <w:t>R</w:t>
+      </w:r>
+      <w:r>
+        <w:rPr>
+          <w:rFonts w:ascii="Times" w:hAnsi="Times" w:cs="Times"/>
+        </w:rPr>
+        <w:t xml:space="preserve">Q may be expensive to invert. </w:t>
+      </w:r>
+    </w:p>
+    <w:p>
+      <w:pPr>
+        <w:widowControl w:val="0"/>
+        <w:autoSpaceDE w:val="0"/>
+        <w:autoSpaceDN w:val="0"/>
+        <w:adjustRightInd w:val="0"/>
+        <w:spacing w:after="240" w:line="180" w:lineRule="atLeast"/>
+        <w:rPr>
+          <w:rFonts w:ascii="Times" w:hAnsi="Times" w:cs="Times"/>
+        </w:rPr>
+      </w:pPr>
+      <w:r>
+        <w:rPr>
+          <w:rFonts w:ascii="Times" w:hAnsi="Times" w:cs="Times"/>
+        </w:rPr>
+        <w:t xml:space="preserve">of features in a basic block is much smaller than the data set size, </w:t>
       </w:r>
       <w:proofErr w:type="spellStart"/>
       <w:r>
         <w:rPr>
           <w:rFonts w:ascii="Times" w:hAnsi="Times" w:cs="Times"/>
         </w:rPr>
-        <w:t>sam</w:t>
+        <w:t>coresets</w:t>
       </w:r>
       <w:proofErr w:type="spellEnd"/>
       <w:r>
         <w:rPr>
           <w:rFonts w:ascii="Times" w:hAnsi="Times" w:cs="Times"/>
         </w:rPr>
-        <w:t xml:space="preserve">- </w:t>
+        <w:t xml:space="preserve"> create much smaller but essentially equivalent data sets. As the number of features, d, increases, or the error decreases, </w:t>
       </w:r>
       <w:proofErr w:type="spellStart"/>
       <w:r>
         <w:rPr>
           <w:rFonts w:ascii="Times" w:hAnsi="Times" w:cs="Times"/>
         </w:rPr>
-        <w:t>pling</w:t>
+        <w:t>coresets</w:t>
       </w:r>
       <w:proofErr w:type="spellEnd"/>
       <w:r>
         <w:rPr>
           <w:rFonts w:ascii="Times" w:hAnsi="Times" w:cs="Times"/>
         </w:rPr>
-        <w:t xml:space="preserve"> provides dramatic performance improvements. How- ever, when low error is required, then one must use classical database optimizations or the QR optimization. In between, there are many combinations of QR, </w:t>
+        <w:t xml:space="preserve"> become less effective. On the other hand, optimizations, like QR, become more effective in this regime: although materialization for QR is quadratic in d, it reduces the cost to compute an inverse from roughly d</w:t>
+      </w:r>
+      <w:r>
+        <w:rPr>
+          <w:rFonts w:ascii="Times" w:hAnsi="Times" w:cs="Times"/>
+          <w:position w:val="10"/>
+          <w:sz w:val="16"/>
+          <w:szCs w:val="16"/>
+        </w:rPr>
+        <w:t xml:space="preserve">3 </w:t>
+      </w:r>
+      <w:r>
+        <w:rPr>
+          <w:rFonts w:ascii="Times" w:hAnsi="Times" w:cs="Times"/>
+          <w:position w:val="-6"/>
+        </w:rPr>
+        <w:t>to d</w:t>
+      </w:r>
+      <w:r>
+        <w:rPr>
+          <w:rFonts w:ascii="Times" w:hAnsi="Times" w:cs="Times"/>
+          <w:position w:val="5"/>
+          <w:sz w:val="16"/>
+          <w:szCs w:val="16"/>
+        </w:rPr>
+        <w:t>2</w:t>
+      </w:r>
+      <w:r>
+        <w:rPr>
+          <w:rFonts w:ascii="Times" w:hAnsi="Times" w:cs="Times"/>
+          <w:position w:val="-6"/>
+        </w:rPr>
+        <w:t xml:space="preserve">. </w:t>
+      </w:r>
+    </w:p>
+    <w:p>
+      <w:pPr>
+        <w:widowControl w:val="0"/>
+        <w:autoSpaceDE w:val="0"/>
+        <w:autoSpaceDN w:val="0"/>
+        <w:adjustRightInd w:val="0"/>
+        <w:spacing w:after="240" w:line="180" w:lineRule="atLeast"/>
+        <w:rPr>
+          <w:rFonts w:ascii="Times" w:hAnsi="Times" w:cs="Times"/>
+        </w:rPr>
+      </w:pPr>
+      <w:r>
+        <w:rPr>
+          <w:rFonts w:ascii="Times" w:hAnsi="Times" w:cs="Times"/>
+        </w:rPr>
+        <w:t xml:space="preserve">As shown in Figure6(b), as the number of features grows, </w:t>
       </w:r>
       <w:proofErr w:type="spellStart"/>
       <w:r>
         <w:rPr>
           <w:rFonts w:ascii="Times" w:hAnsi="Times" w:cs="Times"/>
         </w:rPr>
-        <w:t>coresets</w:t>
+        <w:t>CoreSet+QR</w:t>
       </w:r>
       <w:proofErr w:type="spellEnd"/>
       <w:r>
         <w:rPr>
           <w:rFonts w:ascii="Times" w:hAnsi="Times" w:cs="Times"/>
         </w:rPr>
-        <w:t xml:space="preserve">, and sampling that can be optimal. As we can see in Figure 6(a), when the error tolerance is small, </w:t>
+        <w:t xml:space="preserve"> slows down. With 161 features, the </w:t>
       </w:r>
       <w:proofErr w:type="spellStart"/>
       <w:r>
         <w:rPr>
           <w:rFonts w:ascii="Times" w:hAnsi="Times" w:cs="Times"/>
         </w:rPr>
-        <w:t>coresets</w:t>
+        <w:t>coreset</w:t>
       </w:r>
       <w:proofErr w:type="spellEnd"/>
       <w:r>
         <w:rPr>
           <w:rFonts w:ascii="Times" w:hAnsi="Times" w:cs="Times"/>
         </w:rPr>
-        <w:t xml:space="preserve"> are significantly slower than QR. When the tolerance is 0.01, the </w:t>
+        <w:t xml:space="preserve"> will be larger than the original data set. However, when the number of features is small, the gap between </w:t>
       </w:r>
       <w:proofErr w:type="spellStart"/>
       <w:r>
         <w:rPr>
           <w:rFonts w:ascii="Times" w:hAnsi="Times" w:cs="Times"/>
         </w:rPr>
+        <w:t>CoreSet+QR</w:t>
+      </w:r>
+      <w:proofErr w:type="spellEnd"/>
+      <w:r>
+        <w:rPr>
+          <w:rFonts w:ascii="Times" w:hAnsi="Times" w:cs="Times"/>
+        </w:rPr>
+        <w:t xml:space="preserve"> and QR will be smaller. When the number of features is 10, </w:t>
+      </w:r>
+      <w:proofErr w:type="spellStart"/>
+      <w:r>
+        <w:rPr>
+          <w:rFonts w:ascii="Times" w:hAnsi="Times" w:cs="Times"/>
+        </w:rPr>
+        <w:t>CoreSet+QR</w:t>
+      </w:r>
+      <w:proofErr w:type="spellEnd"/>
+      <w:r>
+        <w:rPr>
+          <w:rFonts w:ascii="Times" w:hAnsi="Times" w:cs="Times"/>
+        </w:rPr>
+        <w:t xml:space="preserve"> is 1.7x faster than QR. When the number of feature is small, the time it takes to run a QR decomposition over the </w:t>
+      </w:r>
+      <w:proofErr w:type="spellStart"/>
+      <w:r>
+        <w:rPr>
+          <w:rFonts w:ascii="Times" w:hAnsi="Times" w:cs="Times"/>
+        </w:rPr>
         <w:t>coreset</w:t>
       </w:r>
       <w:proofErr w:type="spellEnd"/>
@@ -26342,49 +27159,21 @@
         <w:rPr>
           <w:rFonts w:ascii="Times" w:hAnsi="Times" w:cs="Times"/>
         </w:rPr>
-        <w:t xml:space="preserve"> we need is even larger than the original data set, and if we force Colum- bus to run on this large </w:t>
+        <w:t xml:space="preserve"> could be smaller than over the original data set, hence, the 1.7x speedup of </w:t>
       </w:r>
       <w:proofErr w:type="spellStart"/>
       <w:r>
         <w:rPr>
           <w:rFonts w:ascii="Times" w:hAnsi="Times" w:cs="Times"/>
         </w:rPr>
-        <w:t>coreset</w:t>
+        <w:t>CoreSet+QR</w:t>
       </w:r>
       <w:proofErr w:type="spellEnd"/>
       <w:r>
         <w:rPr>
           <w:rFonts w:ascii="Times" w:hAnsi="Times" w:cs="Times"/>
         </w:rPr>
-        <w:t xml:space="preserve">, it would be more than 12x slower than QR. For tolerance 0.1, </w:t>
-      </w:r>
-      <w:proofErr w:type="spellStart"/>
-      <w:r>
-        <w:rPr>
-          <w:rFonts w:ascii="Times" w:hAnsi="Times" w:cs="Times"/>
-        </w:rPr>
-        <w:t>coreset</w:t>
-      </w:r>
-      <w:proofErr w:type="spellEnd"/>
-      <w:r>
-        <w:rPr>
-          <w:rFonts w:ascii="Times" w:hAnsi="Times" w:cs="Times"/>
-        </w:rPr>
-        <w:t xml:space="preserve"> is 1.82x slower than QR. We look into the breakdown of materialization time and execution time, and we find that materialization time contributes to more than 1.8x of this difference. When error tolerance is 0.5, </w:t>
-      </w:r>
-      <w:proofErr w:type="spellStart"/>
-      <w:r>
-        <w:rPr>
-          <w:rFonts w:ascii="Times" w:hAnsi="Times" w:cs="Times"/>
-        </w:rPr>
-        <w:t>Coreset+QR</w:t>
-      </w:r>
-      <w:proofErr w:type="spellEnd"/>
-      <w:r>
-        <w:rPr>
-          <w:rFonts w:ascii="Times" w:hAnsi="Times" w:cs="Times"/>
-        </w:rPr>
-        <w:t xml:space="preserve"> is 1.4x faster than QR. We ignore the curve for Lazy and Eager because they are insensitive to noises and are more than 1.2x slower than QR. </w:t>
+        <w:t xml:space="preserve"> over QR. </w:t>
       </w:r>
     </w:p>
     <w:p>
@@ -26406,20 +27195,21 @@
           <w:sz w:val="30"/>
           <w:szCs w:val="30"/>
         </w:rPr>
-        <w:t xml:space="preserve">Sophistication. </w:t>
-      </w:r>
-      <w:r>
-        <w:rPr>
-          <w:rFonts w:ascii="Times" w:hAnsi="Times" w:cs="Times"/>
-        </w:rPr>
-        <w:t xml:space="preserve">One measure of sophistication is the </w:t>
+        <w:lastRenderedPageBreak/>
+        <w:t xml:space="preserve">Reuse. </w:t>
+      </w:r>
+      <w:r>
+        <w:rPr>
+          <w:rFonts w:ascii="Times" w:hAnsi="Times" w:cs="Times"/>
+        </w:rPr>
+        <w:t xml:space="preserve">In linear models, the amount of overlap in the </w:t>
       </w:r>
       <w:proofErr w:type="spellStart"/>
       <w:r>
         <w:rPr>
           <w:rFonts w:ascii="Times" w:hAnsi="Times" w:cs="Times"/>
         </w:rPr>
-        <w:t>num</w:t>
+        <w:t>fea</w:t>
       </w:r>
       <w:proofErr w:type="spellEnd"/>
       <w:r>
@@ -26433,14 +27223,294 @@
         <w:rPr>
           <w:rFonts w:ascii="Times" w:hAnsi="Times" w:cs="Times"/>
         </w:rPr>
-        <w:t>ber</w:t>
+        <w:t>ture</w:t>
       </w:r>
       <w:proofErr w:type="spellEnd"/>
       <w:r>
         <w:rPr>
           <w:rFonts w:ascii="Times" w:hAnsi="Times" w:cs="Times"/>
         </w:rPr>
-        <w:t xml:space="preserve"> of features the analyst is considering. When the number </w:t>
+        <w:t xml:space="preserve"> sets correlates with the amount of reuse. We randomly select features but vary the size of overlapping feature sets. Figure6(c) shows the result. When the size of the over- lapping feature sets is small, Lazy is 15x faster than Core- </w:t>
+      </w:r>
+      <w:proofErr w:type="spellStart"/>
+      <w:r>
+        <w:rPr>
+          <w:rFonts w:ascii="Times" w:hAnsi="Times" w:cs="Times"/>
+        </w:rPr>
+        <w:t>Set+QR</w:t>
+      </w:r>
+      <w:proofErr w:type="spellEnd"/>
+      <w:r>
+        <w:rPr>
+          <w:rFonts w:ascii="Times" w:hAnsi="Times" w:cs="Times"/>
+        </w:rPr>
+        <w:t xml:space="preserve">. This is because </w:t>
+      </w:r>
+      <w:proofErr w:type="spellStart"/>
+      <w:r>
+        <w:rPr>
+          <w:rFonts w:ascii="Times" w:hAnsi="Times" w:cs="Times"/>
+        </w:rPr>
+        <w:t>CoreSet</w:t>
+      </w:r>
+      <w:proofErr w:type="spellEnd"/>
+      <w:r>
+        <w:rPr>
+          <w:rFonts w:ascii="Times" w:hAnsi="Times" w:cs="Times"/>
+        </w:rPr>
+        <w:t xml:space="preserve"> wastes time in material- </w:t>
+      </w:r>
+      <w:proofErr w:type="spellStart"/>
+      <w:r>
+        <w:rPr>
+          <w:rFonts w:ascii="Times" w:hAnsi="Times" w:cs="Times"/>
+        </w:rPr>
+        <w:t>izing</w:t>
+      </w:r>
+      <w:proofErr w:type="spellEnd"/>
+      <w:r>
+        <w:rPr>
+          <w:rFonts w:ascii="Times" w:hAnsi="Times" w:cs="Times"/>
+        </w:rPr>
+        <w:t xml:space="preserve"> for a large feature set. Instead, Lazy will solve these problems independently. On the other hand, when the over- lap is large, </w:t>
+      </w:r>
+      <w:proofErr w:type="spellStart"/>
+      <w:r>
+        <w:rPr>
+          <w:rFonts w:ascii="Times" w:hAnsi="Times" w:cs="Times"/>
+        </w:rPr>
+        <w:t>CoreSet+QR</w:t>
+      </w:r>
+      <w:proofErr w:type="spellEnd"/>
+      <w:r>
+        <w:rPr>
+          <w:rFonts w:ascii="Times" w:hAnsi="Times" w:cs="Times"/>
+        </w:rPr>
+        <w:t xml:space="preserve"> is 2.5x faster than Lazy. Here, </w:t>
+      </w:r>
+      <w:proofErr w:type="spellStart"/>
+      <w:r>
+        <w:rPr>
+          <w:rFonts w:ascii="Times" w:hAnsi="Times" w:cs="Times"/>
+        </w:rPr>
+        <w:t>CoreSet+QR</w:t>
+      </w:r>
+      <w:proofErr w:type="spellEnd"/>
+      <w:r>
+        <w:rPr>
+          <w:rFonts w:ascii="Times" w:hAnsi="Times" w:cs="Times"/>
+        </w:rPr>
+        <w:t xml:space="preserve"> is able to amortize the materialization cost by reusing it on different models. </w:t>
+      </w:r>
+    </w:p>
+    <w:p>
+      <w:pPr>
+        <w:widowControl w:val="0"/>
+        <w:autoSpaceDE w:val="0"/>
+        <w:autoSpaceDN w:val="0"/>
+        <w:adjustRightInd w:val="0"/>
+        <w:spacing w:after="240" w:line="340" w:lineRule="atLeast"/>
+        <w:rPr>
+          <w:rFonts w:ascii="Times" w:hAnsi="Times" w:cs="Times"/>
+        </w:rPr>
+      </w:pPr>
+      <w:r>
+        <w:rPr>
+          <w:rFonts w:ascii="Times" w:hAnsi="Times" w:cs="Times"/>
+          <w:i/>
+          <w:iCs/>
+          <w:sz w:val="30"/>
+          <w:szCs w:val="30"/>
+        </w:rPr>
+        <w:t xml:space="preserve">Available Parallelism. </w:t>
+      </w:r>
+      <w:r>
+        <w:rPr>
+          <w:rFonts w:ascii="Times" w:hAnsi="Times" w:cs="Times"/>
+        </w:rPr>
+        <w:t xml:space="preserve">If there is a large amount of </w:t>
+      </w:r>
+      <w:proofErr w:type="spellStart"/>
+      <w:r>
+        <w:rPr>
+          <w:rFonts w:ascii="Times" w:hAnsi="Times" w:cs="Times"/>
+        </w:rPr>
+        <w:t>paral</w:t>
+      </w:r>
+      <w:proofErr w:type="spellEnd"/>
+      <w:r>
+        <w:rPr>
+          <w:rFonts w:ascii="Times" w:hAnsi="Times" w:cs="Times"/>
+        </w:rPr>
+        <w:t xml:space="preserve">- </w:t>
+      </w:r>
+      <w:proofErr w:type="spellStart"/>
+      <w:r>
+        <w:rPr>
+          <w:rFonts w:ascii="Times" w:hAnsi="Times" w:cs="Times"/>
+        </w:rPr>
+        <w:t>lelism</w:t>
+      </w:r>
+      <w:proofErr w:type="spellEnd"/>
+      <w:r>
+        <w:rPr>
+          <w:rFonts w:ascii="Times" w:hAnsi="Times" w:cs="Times"/>
+        </w:rPr>
+        <w:t xml:space="preserve"> and one needs to scan the data only once, then a lazy materialization strategy is optimal. However, in feature se- lection workloads where one is considering hundreds of mod- </w:t>
+      </w:r>
+      <w:proofErr w:type="spellStart"/>
+      <w:r>
+        <w:rPr>
+          <w:rFonts w:ascii="Times" w:hAnsi="Times" w:cs="Times"/>
+        </w:rPr>
+        <w:t>els</w:t>
+      </w:r>
+      <w:proofErr w:type="spellEnd"/>
+      <w:r>
+        <w:rPr>
+          <w:rFonts w:ascii="Times" w:hAnsi="Times" w:cs="Times"/>
+        </w:rPr>
+        <w:t xml:space="preserve"> or repeatedly iterating over data, parallelism may be </w:t>
+      </w:r>
+      <w:proofErr w:type="spellStart"/>
+      <w:r>
+        <w:rPr>
+          <w:rFonts w:ascii="Times" w:hAnsi="Times" w:cs="Times"/>
+        </w:rPr>
+        <w:t>lim</w:t>
+      </w:r>
+      <w:proofErr w:type="spellEnd"/>
+      <w:r>
+        <w:rPr>
+          <w:rFonts w:ascii="Times" w:hAnsi="Times" w:cs="Times"/>
+        </w:rPr>
+        <w:t xml:space="preserve">- </w:t>
+      </w:r>
+      <w:proofErr w:type="spellStart"/>
+      <w:r>
+        <w:rPr>
+          <w:rFonts w:ascii="Times" w:hAnsi="Times" w:cs="Times"/>
+        </w:rPr>
+        <w:t>ited</w:t>
+      </w:r>
+      <w:proofErr w:type="spellEnd"/>
+      <w:r>
+        <w:rPr>
+          <w:rFonts w:ascii="Times" w:hAnsi="Times" w:cs="Times"/>
+        </w:rPr>
+        <w:t xml:space="preserve">, so mechanisms that reuse the computation may be op- </w:t>
+      </w:r>
+      <w:proofErr w:type="spellStart"/>
+      <w:r>
+        <w:rPr>
+          <w:rFonts w:ascii="Times" w:hAnsi="Times" w:cs="Times"/>
+        </w:rPr>
+        <w:t>timal</w:t>
+      </w:r>
+      <w:proofErr w:type="spellEnd"/>
+      <w:r>
+        <w:rPr>
+          <w:rFonts w:ascii="Times" w:hAnsi="Times" w:cs="Times"/>
+        </w:rPr>
+        <w:t xml:space="preserve">. As shown by Figure 6(e), when the number of threads is large, Lazy is 1.9x faster than </w:t>
+      </w:r>
+      <w:proofErr w:type="spellStart"/>
+      <w:r>
+        <w:rPr>
+          <w:rFonts w:ascii="Times" w:hAnsi="Times" w:cs="Times"/>
+        </w:rPr>
+        <w:t>CoreSet+QR</w:t>
+      </w:r>
+      <w:proofErr w:type="spellEnd"/>
+      <w:r>
+        <w:rPr>
+          <w:rFonts w:ascii="Times" w:hAnsi="Times" w:cs="Times"/>
+        </w:rPr>
+        <w:t xml:space="preserve">. The reason is that although the reuse between models is high, all of these models could be run in parallel in Lazy. Thus, although </w:t>
+      </w:r>
+      <w:proofErr w:type="spellStart"/>
+      <w:r>
+        <w:rPr>
+          <w:rFonts w:ascii="Times" w:hAnsi="Times" w:cs="Times"/>
+        </w:rPr>
+        <w:t>CoreSet+QR</w:t>
+      </w:r>
+      <w:proofErr w:type="spellEnd"/>
+      <w:r>
+        <w:rPr>
+          <w:rFonts w:ascii="Times" w:hAnsi="Times" w:cs="Times"/>
+        </w:rPr>
+        <w:t xml:space="preserve"> does save computation, it does not improve the wall-clock time. On the other hand, when the number of threads is small, </w:t>
+      </w:r>
+      <w:proofErr w:type="spellStart"/>
+      <w:r>
+        <w:rPr>
+          <w:rFonts w:ascii="Times" w:hAnsi="Times" w:cs="Times"/>
+        </w:rPr>
+        <w:t>CoreSet+QR</w:t>
+      </w:r>
+      <w:proofErr w:type="spellEnd"/>
+      <w:r>
+        <w:rPr>
+          <w:rFonts w:ascii="Times" w:hAnsi="Times" w:cs="Times"/>
+        </w:rPr>
+        <w:t xml:space="preserve"> is 11x faster than Lazy. </w:t>
+      </w:r>
+    </w:p>
+    <w:p>
+      <w:pPr>
+        <w:widowControl w:val="0"/>
+        <w:autoSpaceDE w:val="0"/>
+        <w:autoSpaceDN w:val="0"/>
+        <w:adjustRightInd w:val="0"/>
+        <w:spacing w:after="240" w:line="360" w:lineRule="atLeast"/>
+        <w:rPr>
+          <w:rFonts w:ascii="Times" w:hAnsi="Times" w:cs="Times"/>
+        </w:rPr>
+      </w:pPr>
+      <w:r>
+        <w:rPr>
+          <w:rFonts w:ascii="Times" w:hAnsi="Times" w:cs="Times"/>
+          <w:sz w:val="32"/>
+          <w:szCs w:val="32"/>
+        </w:rPr>
+        <w:t xml:space="preserve">3.2 A Single, Non-linear Basic Block </w:t>
+      </w:r>
+    </w:p>
+    <w:p>
+      <w:pPr>
+        <w:widowControl w:val="0"/>
+        <w:autoSpaceDE w:val="0"/>
+        <w:autoSpaceDN w:val="0"/>
+        <w:adjustRightInd w:val="0"/>
+        <w:spacing w:after="240" w:line="360" w:lineRule="atLeast"/>
+        <w:rPr>
+          <w:rFonts w:ascii="Times" w:hAnsi="Times" w:cs="Times"/>
+        </w:rPr>
+      </w:pPr>
+      <w:r>
+        <w:rPr>
+          <w:rFonts w:ascii="Times" w:hAnsi="Times" w:cs="Times"/>
+        </w:rPr>
+        <w:t xml:space="preserve">We extend our methods to non-linear loss functions. The same tradeoffs from the previous section apply, but there are two additional techniques we can use. We describe them below. </w:t>
+      </w:r>
+    </w:p>
+    <w:p>
+      <w:pPr>
+        <w:widowControl w:val="0"/>
+        <w:autoSpaceDE w:val="0"/>
+        <w:autoSpaceDN w:val="0"/>
+        <w:adjustRightInd w:val="0"/>
+        <w:spacing w:after="240" w:line="360" w:lineRule="atLeast"/>
+        <w:rPr>
+          <w:rFonts w:ascii="Times" w:hAnsi="Times" w:cs="Times"/>
+        </w:rPr>
+      </w:pPr>
+      <w:r>
+        <w:rPr>
+          <w:rFonts w:ascii="Times" w:hAnsi="Times" w:cs="Times"/>
+        </w:rPr>
+        <w:t xml:space="preserve">Recall that a task solves the problem </w:t>
       </w:r>
     </w:p>
     <w:p>
@@ -26454,50 +27524,40 @@
           <w:rFonts w:ascii="Times" w:hAnsi="Times" w:cs="Times"/>
         </w:rPr>
       </w:pPr>
-      <w:r>
-        <w:rPr>
-          <w:rFonts w:ascii="Times" w:hAnsi="Times" w:cs="Times"/>
-          <w:position w:val="10"/>
+      <w:proofErr w:type="spellStart"/>
+      <w:r>
+        <w:rPr>
+          <w:rFonts w:ascii="Times" w:hAnsi="Times" w:cs="Times"/>
           <w:sz w:val="16"/>
           <w:szCs w:val="16"/>
         </w:rPr>
-        <w:t>11</w:t>
-      </w:r>
-      <w:r>
-        <w:rPr>
-          <w:rFonts w:ascii="Times" w:hAnsi="Times" w:cs="Times"/>
-        </w:rPr>
-        <w:t>Notice that Π</w:t>
-      </w:r>
-      <w:r>
-        <w:rPr>
-          <w:rFonts w:ascii="Times" w:hAnsi="Times" w:cs="Times"/>
-          <w:position w:val="-3"/>
+        <w:t>x</w:t>
+      </w:r>
+      <w:r>
+        <w:rPr>
+          <w:rFonts w:ascii="MS Mincho" w:eastAsia="MS Mincho" w:hAnsi="MS Mincho" w:cs="MS Mincho"/>
           <w:sz w:val="16"/>
           <w:szCs w:val="16"/>
         </w:rPr>
-        <w:t>R</w:t>
-      </w:r>
-      <w:r>
-        <w:rPr>
-          <w:rFonts w:ascii="Times" w:hAnsi="Times" w:cs="Times"/>
-        </w:rPr>
-        <w:t>Q is not necessarily orthogonal, so Π</w:t>
-      </w:r>
-      <w:r>
-        <w:rPr>
-          <w:rFonts w:ascii="Times" w:hAnsi="Times" w:cs="Times"/>
-          <w:position w:val="-3"/>
+        <w:t>∈</w:t>
+      </w:r>
+      <w:r>
+        <w:rPr>
+          <w:rFonts w:ascii="Times" w:hAnsi="Times" w:cs="Times"/>
           <w:sz w:val="16"/>
           <w:szCs w:val="16"/>
         </w:rPr>
         <w:t>R</w:t>
       </w:r>
-      <w:r>
-        <w:rPr>
-          <w:rFonts w:ascii="Times" w:hAnsi="Times" w:cs="Times"/>
-        </w:rPr>
-        <w:t xml:space="preserve">Q may be expensive to invert. </w:t>
+      <w:proofErr w:type="spellEnd"/>
+      <w:r>
+        <w:rPr>
+          <w:rFonts w:ascii="Times" w:hAnsi="Times" w:cs="Times"/>
+          <w:position w:val="5"/>
+          <w:sz w:val="14"/>
+          <w:szCs w:val="14"/>
+        </w:rPr>
+        <w:t xml:space="preserve">d </w:t>
       </w:r>
     </w:p>
     <w:p>
@@ -26514,68 +27574,29 @@
       <w:r>
         <w:rPr>
           <w:rFonts w:ascii="Times" w:hAnsi="Times" w:cs="Times"/>
-        </w:rPr>
-        <w:t xml:space="preserve">of features in a basic block is much smaller than the data set size, </w:t>
-      </w:r>
-      <w:proofErr w:type="spellStart"/>
-      <w:r>
-        <w:rPr>
-          <w:rFonts w:ascii="Times" w:hAnsi="Times" w:cs="Times"/>
-        </w:rPr>
-        <w:t>coresets</w:t>
-      </w:r>
-      <w:proofErr w:type="spellEnd"/>
-      <w:r>
-        <w:rPr>
-          <w:rFonts w:ascii="Times" w:hAnsi="Times" w:cs="Times"/>
-        </w:rPr>
-        <w:t xml:space="preserve"> create much smaller but essentially equivalent data sets. As the number of features, d, increases, or the error decreases, </w:t>
-      </w:r>
-      <w:proofErr w:type="spellStart"/>
-      <w:r>
-        <w:rPr>
-          <w:rFonts w:ascii="Times" w:hAnsi="Times" w:cs="Times"/>
-        </w:rPr>
-        <w:t>coresets</w:t>
-      </w:r>
-      <w:proofErr w:type="spellEnd"/>
-      <w:r>
-        <w:rPr>
-          <w:rFonts w:ascii="Times" w:hAnsi="Times" w:cs="Times"/>
-        </w:rPr>
-        <w:t xml:space="preserve"> become less effective. On the other hand, optimizations, like QR, become more effective in this regime: although materialization for QR is quadratic in d, it reduces the cost to compute an inverse from roughly d</w:t>
-      </w:r>
-      <w:r>
-        <w:rPr>
-          <w:rFonts w:ascii="Times" w:hAnsi="Times" w:cs="Times"/>
-          <w:position w:val="10"/>
+          <w:position w:val="2"/>
           <w:sz w:val="16"/>
           <w:szCs w:val="16"/>
         </w:rPr>
-        <w:t xml:space="preserve">3 </w:t>
-      </w:r>
-      <w:r>
-        <w:rPr>
-          <w:rFonts w:ascii="Times" w:hAnsi="Times" w:cs="Times"/>
-          <w:position w:val="-6"/>
-        </w:rPr>
-        <w:t>to d</w:t>
-      </w:r>
-      <w:r>
-        <w:rPr>
-          <w:rFonts w:ascii="Times" w:hAnsi="Times" w:cs="Times"/>
-          <w:position w:val="5"/>
+        <w:t xml:space="preserve">N </w:t>
+      </w:r>
+      <w:proofErr w:type="spellStart"/>
+      <w:r>
+        <w:rPr>
+          <w:rFonts w:ascii="Times" w:hAnsi="Times" w:cs="Times"/>
           <w:sz w:val="16"/>
           <w:szCs w:val="16"/>
         </w:rPr>
-        <w:t>2</w:t>
-      </w:r>
-      <w:r>
-        <w:rPr>
-          <w:rFonts w:ascii="Times" w:hAnsi="Times" w:cs="Times"/>
-          <w:position w:val="-6"/>
-        </w:rPr>
-        <w:t xml:space="preserve">. </w:t>
+        <w:t>i</w:t>
+      </w:r>
+      <w:proofErr w:type="spellEnd"/>
+      <w:r>
+        <w:rPr>
+          <w:rFonts w:ascii="Times" w:hAnsi="Times" w:cs="Times"/>
+          <w:sz w:val="16"/>
+          <w:szCs w:val="16"/>
+        </w:rPr>
+        <w:t xml:space="preserve">=1 </w:t>
       </w:r>
     </w:p>
     <w:p>
@@ -26593,98 +27614,77 @@
         <w:rPr>
           <w:rFonts w:ascii="Times" w:hAnsi="Times" w:cs="Times"/>
         </w:rPr>
-        <w:t xml:space="preserve">As shown in Figure6(b), as the number of features grows, </w:t>
+        <w:t>l(z</w:t>
       </w:r>
       <w:proofErr w:type="spellStart"/>
       <w:r>
         <w:rPr>
           <w:rFonts w:ascii="Times" w:hAnsi="Times" w:cs="Times"/>
-        </w:rPr>
-        <w:t>CoreSet+QR</w:t>
+          <w:position w:val="-3"/>
+          <w:sz w:val="16"/>
+          <w:szCs w:val="16"/>
+        </w:rPr>
+        <w:t>i</w:t>
       </w:r>
       <w:proofErr w:type="spellEnd"/>
       <w:r>
         <w:rPr>
           <w:rFonts w:ascii="Times" w:hAnsi="Times" w:cs="Times"/>
         </w:rPr>
-        <w:t xml:space="preserve"> slows down. With 161 features, the </w:t>
+        <w:t>, b</w:t>
       </w:r>
       <w:proofErr w:type="spellStart"/>
       <w:r>
         <w:rPr>
           <w:rFonts w:ascii="Times" w:hAnsi="Times" w:cs="Times"/>
-        </w:rPr>
-        <w:t>coreset</w:t>
+          <w:position w:val="-3"/>
+          <w:sz w:val="16"/>
+          <w:szCs w:val="16"/>
+        </w:rPr>
+        <w:t>i</w:t>
       </w:r>
       <w:proofErr w:type="spellEnd"/>
       <w:r>
         <w:rPr>
           <w:rFonts w:ascii="Times" w:hAnsi="Times" w:cs="Times"/>
         </w:rPr>
-        <w:t xml:space="preserve"> will be larger than the original data set. However, when the number of features is small, the gap between </w:t>
-      </w:r>
-      <w:proofErr w:type="spellStart"/>
-      <w:r>
-        <w:rPr>
-          <w:rFonts w:ascii="Times" w:hAnsi="Times" w:cs="Times"/>
-        </w:rPr>
-        <w:t>CoreSet+QR</w:t>
-      </w:r>
-      <w:proofErr w:type="spellEnd"/>
-      <w:r>
-        <w:rPr>
-          <w:rFonts w:ascii="Times" w:hAnsi="Times" w:cs="Times"/>
-        </w:rPr>
-        <w:t xml:space="preserve"> and QR will be smaller. When the number of features is 10, </w:t>
-      </w:r>
-      <w:proofErr w:type="spellStart"/>
-      <w:r>
-        <w:rPr>
-          <w:rFonts w:ascii="Times" w:hAnsi="Times" w:cs="Times"/>
-        </w:rPr>
-        <w:t>CoreSet+QR</w:t>
-      </w:r>
-      <w:proofErr w:type="spellEnd"/>
-      <w:r>
-        <w:rPr>
-          <w:rFonts w:ascii="Times" w:hAnsi="Times" w:cs="Times"/>
-        </w:rPr>
-        <w:t xml:space="preserve"> is 1.7x faster than QR. When the number of feature is small, the time </w:t>
-      </w:r>
-      <w:r>
-        <w:rPr>
-          <w:rFonts w:ascii="Times" w:hAnsi="Times" w:cs="Times"/>
-        </w:rPr>
-        <w:lastRenderedPageBreak/>
-        <w:t xml:space="preserve">it takes to run a QR decomposition over the </w:t>
-      </w:r>
-      <w:proofErr w:type="spellStart"/>
-      <w:r>
-        <w:rPr>
-          <w:rFonts w:ascii="Times" w:hAnsi="Times" w:cs="Times"/>
-        </w:rPr>
-        <w:t>coreset</w:t>
-      </w:r>
-      <w:proofErr w:type="spellEnd"/>
-      <w:r>
-        <w:rPr>
-          <w:rFonts w:ascii="Times" w:hAnsi="Times" w:cs="Times"/>
-        </w:rPr>
-        <w:t xml:space="preserve"> could be smaller than over the original data set, hence, the 1.7x speedup of </w:t>
-      </w:r>
-      <w:proofErr w:type="spellStart"/>
-      <w:r>
-        <w:rPr>
-          <w:rFonts w:ascii="Times" w:hAnsi="Times" w:cs="Times"/>
-        </w:rPr>
-        <w:t>CoreSet+QR</w:t>
-      </w:r>
-      <w:proofErr w:type="spellEnd"/>
-      <w:r>
-        <w:rPr>
-          <w:rFonts w:ascii="Times" w:hAnsi="Times" w:cs="Times"/>
-        </w:rPr>
-        <w:t xml:space="preserve"> over QR. </w:t>
+        <w:t>) subject to z = Ax where l : R</w:t>
+      </w:r>
+      <w:r>
+        <w:rPr>
+          <w:rFonts w:ascii="Times" w:hAnsi="Times" w:cs="Times"/>
+          <w:position w:val="10"/>
+          <w:sz w:val="16"/>
+          <w:szCs w:val="16"/>
+        </w:rPr>
+        <w:t xml:space="preserve">2 </w:t>
+      </w:r>
+      <w:r>
+        <w:rPr>
+          <w:rFonts w:ascii="Calibri" w:eastAsia="Calibri" w:hAnsi="Calibri" w:cs="Calibri"/>
+        </w:rPr>
+        <w:t>→</w:t>
+      </w:r>
+      <w:r>
+        <w:rPr>
+          <w:rFonts w:ascii="Times" w:hAnsi="Times" w:cs="Times"/>
+        </w:rPr>
+        <w:t xml:space="preserve"> R</w:t>
+      </w:r>
+      <w:r>
+        <w:rPr>
+          <w:rFonts w:ascii="Times" w:hAnsi="Times" w:cs="Times"/>
+          <w:position w:val="10"/>
+          <w:sz w:val="16"/>
+          <w:szCs w:val="16"/>
+        </w:rPr>
+        <w:t xml:space="preserve">+ </w:t>
+      </w:r>
+      <w:r>
+        <w:rPr>
+          <w:rFonts w:ascii="Times" w:hAnsi="Times" w:cs="Times"/>
+        </w:rPr>
+        <w:t xml:space="preserve">is a convex function. </w:t>
       </w:r>
     </w:p>
     <w:p>
@@ -26706,20 +27706,20 @@
           <w:sz w:val="30"/>
           <w:szCs w:val="30"/>
         </w:rPr>
-        <w:t xml:space="preserve">Reuse. </w:t>
-      </w:r>
-      <w:r>
-        <w:rPr>
-          <w:rFonts w:ascii="Times" w:hAnsi="Times" w:cs="Times"/>
-        </w:rPr>
-        <w:t xml:space="preserve">In linear models, the amount of overlap in the </w:t>
+        <w:t xml:space="preserve">Iterative Methods. </w:t>
+      </w:r>
+      <w:r>
+        <w:rPr>
+          <w:rFonts w:ascii="Times" w:hAnsi="Times" w:cs="Times"/>
+        </w:rPr>
+        <w:t xml:space="preserve">We select two methods: stochastic </w:t>
       </w:r>
       <w:proofErr w:type="spellStart"/>
       <w:r>
         <w:rPr>
           <w:rFonts w:ascii="Times" w:hAnsi="Times" w:cs="Times"/>
         </w:rPr>
-        <w:t>fea</w:t>
+        <w:t>gra</w:t>
       </w:r>
       <w:proofErr w:type="spellEnd"/>
       <w:r>
@@ -26733,294 +27733,50 @@
         <w:rPr>
           <w:rFonts w:ascii="Times" w:hAnsi="Times" w:cs="Times"/>
         </w:rPr>
-        <w:t>ture</w:t>
+        <w:t>dient</w:t>
       </w:r>
       <w:proofErr w:type="spellEnd"/>
       <w:r>
         <w:rPr>
           <w:rFonts w:ascii="Times" w:hAnsi="Times" w:cs="Times"/>
         </w:rPr>
-        <w:t xml:space="preserve"> sets correlates with the amount of reuse. We randomly select features but vary the size of overlapping feature sets. Figure6(c) shows the result. When the size of the over- lapping feature sets is small, Lazy is 15x faster than Core- </w:t>
+        <w:t xml:space="preserve"> descent (SGD) [8,10,29], </w:t>
+      </w:r>
+      <w:r>
+        <w:rPr>
+          <w:rFonts w:ascii="Times" w:hAnsi="Times" w:cs="Times"/>
+        </w:rPr>
+        <w:lastRenderedPageBreak/>
+        <w:t xml:space="preserve">and iterative reweighted least squares (IRLS), which is implemented in R’s generalized </w:t>
       </w:r>
       <w:proofErr w:type="spellStart"/>
       <w:r>
         <w:rPr>
           <w:rFonts w:ascii="Times" w:hAnsi="Times" w:cs="Times"/>
         </w:rPr>
-        <w:t>Set+QR</w:t>
+        <w:t>lin</w:t>
       </w:r>
       <w:proofErr w:type="spellEnd"/>
       <w:r>
         <w:rPr>
           <w:rFonts w:ascii="Times" w:hAnsi="Times" w:cs="Times"/>
         </w:rPr>
-        <w:t xml:space="preserve">. This is because </w:t>
-      </w:r>
-      <w:proofErr w:type="spellStart"/>
-      <w:r>
-        <w:rPr>
-          <w:rFonts w:ascii="Times" w:hAnsi="Times" w:cs="Times"/>
-        </w:rPr>
-        <w:t>CoreSet</w:t>
-      </w:r>
-      <w:proofErr w:type="spellEnd"/>
-      <w:r>
-        <w:rPr>
-          <w:rFonts w:ascii="Times" w:hAnsi="Times" w:cs="Times"/>
-        </w:rPr>
-        <w:t xml:space="preserve"> wastes time in material- </w:t>
-      </w:r>
-      <w:proofErr w:type="spellStart"/>
-      <w:r>
-        <w:rPr>
-          <w:rFonts w:ascii="Times" w:hAnsi="Times" w:cs="Times"/>
-        </w:rPr>
-        <w:t>izing</w:t>
-      </w:r>
-      <w:proofErr w:type="spellEnd"/>
-      <w:r>
-        <w:rPr>
-          <w:rFonts w:ascii="Times" w:hAnsi="Times" w:cs="Times"/>
-        </w:rPr>
-        <w:t xml:space="preserve"> for a large feature set. Instead, Lazy will solve these problems independently. On the other hand, when the over- lap is large, </w:t>
-      </w:r>
-      <w:proofErr w:type="spellStart"/>
-      <w:r>
-        <w:rPr>
-          <w:rFonts w:ascii="Times" w:hAnsi="Times" w:cs="Times"/>
-        </w:rPr>
-        <w:t>CoreSet+QR</w:t>
-      </w:r>
-      <w:proofErr w:type="spellEnd"/>
-      <w:r>
-        <w:rPr>
-          <w:rFonts w:ascii="Times" w:hAnsi="Times" w:cs="Times"/>
-        </w:rPr>
-        <w:t xml:space="preserve"> is 2.5x faster than Lazy. Here, </w:t>
-      </w:r>
-      <w:proofErr w:type="spellStart"/>
-      <w:r>
-        <w:rPr>
-          <w:rFonts w:ascii="Times" w:hAnsi="Times" w:cs="Times"/>
-        </w:rPr>
-        <w:t>CoreSet+QR</w:t>
-      </w:r>
-      <w:proofErr w:type="spellEnd"/>
-      <w:r>
-        <w:rPr>
-          <w:rFonts w:ascii="Times" w:hAnsi="Times" w:cs="Times"/>
-        </w:rPr>
-        <w:t xml:space="preserve"> is able to amortize the materialization cost by reusing it on different models. </w:t>
-      </w:r>
-    </w:p>
-    <w:p>
-      <w:pPr>
-        <w:widowControl w:val="0"/>
-        <w:autoSpaceDE w:val="0"/>
-        <w:autoSpaceDN w:val="0"/>
-        <w:adjustRightInd w:val="0"/>
-        <w:spacing w:after="240" w:line="340" w:lineRule="atLeast"/>
-        <w:rPr>
-          <w:rFonts w:ascii="Times" w:hAnsi="Times" w:cs="Times"/>
-        </w:rPr>
-      </w:pPr>
-      <w:r>
-        <w:rPr>
-          <w:rFonts w:ascii="Times" w:hAnsi="Times" w:cs="Times"/>
-          <w:i/>
-          <w:iCs/>
-          <w:sz w:val="30"/>
-          <w:szCs w:val="30"/>
-        </w:rPr>
-        <w:t xml:space="preserve">Available Parallelism. </w:t>
-      </w:r>
-      <w:r>
-        <w:rPr>
-          <w:rFonts w:ascii="Times" w:hAnsi="Times" w:cs="Times"/>
-        </w:rPr>
-        <w:t xml:space="preserve">If there is a large amount of </w:t>
-      </w:r>
-      <w:proofErr w:type="spellStart"/>
-      <w:r>
-        <w:rPr>
-          <w:rFonts w:ascii="Times" w:hAnsi="Times" w:cs="Times"/>
-        </w:rPr>
-        <w:t>paral</w:t>
-      </w:r>
-      <w:proofErr w:type="spellEnd"/>
-      <w:r>
-        <w:rPr>
-          <w:rFonts w:ascii="Times" w:hAnsi="Times" w:cs="Times"/>
-        </w:rPr>
-        <w:t xml:space="preserve">- </w:t>
-      </w:r>
-      <w:proofErr w:type="spellStart"/>
-      <w:r>
-        <w:rPr>
-          <w:rFonts w:ascii="Times" w:hAnsi="Times" w:cs="Times"/>
-        </w:rPr>
-        <w:t>lelism</w:t>
-      </w:r>
-      <w:proofErr w:type="spellEnd"/>
-      <w:r>
-        <w:rPr>
-          <w:rFonts w:ascii="Times" w:hAnsi="Times" w:cs="Times"/>
-        </w:rPr>
-        <w:t xml:space="preserve"> and one needs to scan the data only once, then a lazy materialization strategy is optimal. However, in feature se- lection workloads where one is considering hundreds of mod- </w:t>
-      </w:r>
-      <w:proofErr w:type="spellStart"/>
-      <w:r>
-        <w:rPr>
-          <w:rFonts w:ascii="Times" w:hAnsi="Times" w:cs="Times"/>
-        </w:rPr>
-        <w:t>els</w:t>
-      </w:r>
-      <w:proofErr w:type="spellEnd"/>
-      <w:r>
-        <w:rPr>
-          <w:rFonts w:ascii="Times" w:hAnsi="Times" w:cs="Times"/>
-        </w:rPr>
-        <w:t xml:space="preserve"> or repeatedly iterating over data, parallelism may be </w:t>
-      </w:r>
-      <w:proofErr w:type="spellStart"/>
-      <w:r>
-        <w:rPr>
-          <w:rFonts w:ascii="Times" w:hAnsi="Times" w:cs="Times"/>
-        </w:rPr>
-        <w:t>lim</w:t>
-      </w:r>
-      <w:proofErr w:type="spellEnd"/>
-      <w:r>
-        <w:rPr>
-          <w:rFonts w:ascii="Times" w:hAnsi="Times" w:cs="Times"/>
-        </w:rPr>
-        <w:t xml:space="preserve">- </w:t>
-      </w:r>
-      <w:proofErr w:type="spellStart"/>
-      <w:r>
-        <w:rPr>
-          <w:rFonts w:ascii="Times" w:hAnsi="Times" w:cs="Times"/>
-        </w:rPr>
-        <w:t>ited</w:t>
-      </w:r>
-      <w:proofErr w:type="spellEnd"/>
-      <w:r>
-        <w:rPr>
-          <w:rFonts w:ascii="Times" w:hAnsi="Times" w:cs="Times"/>
-        </w:rPr>
-        <w:t xml:space="preserve">, so mechanisms that reuse the computation may be op- </w:t>
-      </w:r>
-      <w:proofErr w:type="spellStart"/>
-      <w:r>
-        <w:rPr>
-          <w:rFonts w:ascii="Times" w:hAnsi="Times" w:cs="Times"/>
-        </w:rPr>
-        <w:t>timal</w:t>
-      </w:r>
-      <w:proofErr w:type="spellEnd"/>
-      <w:r>
-        <w:rPr>
-          <w:rFonts w:ascii="Times" w:hAnsi="Times" w:cs="Times"/>
-        </w:rPr>
-        <w:t xml:space="preserve">. As shown by Figure 6(e), when the number of threads is large, Lazy is 1.9x faster than </w:t>
-      </w:r>
-      <w:proofErr w:type="spellStart"/>
-      <w:r>
-        <w:rPr>
-          <w:rFonts w:ascii="Times" w:hAnsi="Times" w:cs="Times"/>
-        </w:rPr>
-        <w:t>CoreSet+QR</w:t>
-      </w:r>
-      <w:proofErr w:type="spellEnd"/>
-      <w:r>
-        <w:rPr>
-          <w:rFonts w:ascii="Times" w:hAnsi="Times" w:cs="Times"/>
-        </w:rPr>
-        <w:t xml:space="preserve">. The reason is that although the reuse between models is high, all of these models could be run in parallel in Lazy. Thus, although </w:t>
-      </w:r>
-      <w:proofErr w:type="spellStart"/>
-      <w:r>
-        <w:rPr>
-          <w:rFonts w:ascii="Times" w:hAnsi="Times" w:cs="Times"/>
-        </w:rPr>
-        <w:t>CoreSet+QR</w:t>
-      </w:r>
-      <w:proofErr w:type="spellEnd"/>
-      <w:r>
-        <w:rPr>
-          <w:rFonts w:ascii="Times" w:hAnsi="Times" w:cs="Times"/>
-        </w:rPr>
-        <w:t xml:space="preserve"> does save computation, it does not improve the wall-clock time. On the other hand, when the number of threads is small, </w:t>
-      </w:r>
-      <w:proofErr w:type="spellStart"/>
-      <w:r>
-        <w:rPr>
-          <w:rFonts w:ascii="Times" w:hAnsi="Times" w:cs="Times"/>
-        </w:rPr>
-        <w:t>CoreSet+QR</w:t>
-      </w:r>
-      <w:proofErr w:type="spellEnd"/>
-      <w:r>
-        <w:rPr>
-          <w:rFonts w:ascii="Times" w:hAnsi="Times" w:cs="Times"/>
-        </w:rPr>
-        <w:t xml:space="preserve"> is 11x faster than Lazy. </w:t>
-      </w:r>
-    </w:p>
-    <w:p>
-      <w:pPr>
-        <w:widowControl w:val="0"/>
-        <w:autoSpaceDE w:val="0"/>
-        <w:autoSpaceDN w:val="0"/>
-        <w:adjustRightInd w:val="0"/>
-        <w:spacing w:after="240" w:line="360" w:lineRule="atLeast"/>
-        <w:rPr>
-          <w:rFonts w:ascii="Times" w:hAnsi="Times" w:cs="Times"/>
-        </w:rPr>
-      </w:pPr>
-      <w:r>
-        <w:rPr>
-          <w:rFonts w:ascii="Times" w:hAnsi="Times" w:cs="Times"/>
-          <w:sz w:val="32"/>
-          <w:szCs w:val="32"/>
-        </w:rPr>
-        <w:t xml:space="preserve">3.2 A Single, Non-linear Basic Block </w:t>
-      </w:r>
-    </w:p>
-    <w:p>
-      <w:pPr>
-        <w:widowControl w:val="0"/>
-        <w:autoSpaceDE w:val="0"/>
-        <w:autoSpaceDN w:val="0"/>
-        <w:adjustRightInd w:val="0"/>
-        <w:spacing w:after="240" w:line="360" w:lineRule="atLeast"/>
-        <w:rPr>
-          <w:rFonts w:ascii="Times" w:hAnsi="Times" w:cs="Times"/>
-        </w:rPr>
-      </w:pPr>
-      <w:r>
-        <w:rPr>
-          <w:rFonts w:ascii="Times" w:hAnsi="Times" w:cs="Times"/>
-        </w:rPr>
-        <w:t xml:space="preserve">We extend our methods to non-linear loss functions. The same tradeoffs from the previous section apply, but there are two additional techniques we can use. We describe them below. </w:t>
-      </w:r>
-    </w:p>
-    <w:p>
-      <w:pPr>
-        <w:widowControl w:val="0"/>
-        <w:autoSpaceDE w:val="0"/>
-        <w:autoSpaceDN w:val="0"/>
-        <w:adjustRightInd w:val="0"/>
-        <w:spacing w:after="240" w:line="360" w:lineRule="atLeast"/>
-        <w:rPr>
-          <w:rFonts w:ascii="Times" w:hAnsi="Times" w:cs="Times"/>
-        </w:rPr>
-      </w:pPr>
-      <w:r>
-        <w:rPr>
-          <w:rFonts w:ascii="Times" w:hAnsi="Times" w:cs="Times"/>
-        </w:rPr>
-        <w:t xml:space="preserve">Recall that a task solves the problem </w:t>
+        <w:t>- ear model package.</w:t>
+      </w:r>
+      <w:r>
+        <w:rPr>
+          <w:rFonts w:ascii="Times" w:hAnsi="Times" w:cs="Times"/>
+          <w:position w:val="10"/>
+          <w:sz w:val="16"/>
+          <w:szCs w:val="16"/>
+        </w:rPr>
+        <w:t xml:space="preserve">12 </w:t>
+      </w:r>
+      <w:r>
+        <w:rPr>
+          <w:rFonts w:ascii="Times" w:hAnsi="Times" w:cs="Times"/>
+        </w:rPr>
+        <w:t xml:space="preserve">We describe an optimization, warm- starting, that applies to such models as well as to ADMM. </w:t>
       </w:r>
     </w:p>
     <w:p>
@@ -27034,40 +27790,20 @@
           <w:rFonts w:ascii="Times" w:hAnsi="Times" w:cs="Times"/>
         </w:rPr>
       </w:pPr>
-      <w:proofErr w:type="spellStart"/>
-      <w:r>
-        <w:rPr>
-          <w:rFonts w:ascii="Times" w:hAnsi="Times" w:cs="Times"/>
+      <w:r>
+        <w:rPr>
+          <w:rFonts w:ascii="Times" w:hAnsi="Times" w:cs="Times"/>
+          <w:position w:val="10"/>
           <w:sz w:val="16"/>
           <w:szCs w:val="16"/>
         </w:rPr>
-        <w:t>x</w:t>
-      </w:r>
-      <w:r>
-        <w:rPr>
-          <w:rFonts w:ascii="MS Mincho" w:eastAsia="MS Mincho" w:hAnsi="MS Mincho" w:cs="MS Mincho"/>
-          <w:sz w:val="16"/>
-          <w:szCs w:val="16"/>
-        </w:rPr>
-        <w:t>∈</w:t>
-      </w:r>
-      <w:r>
-        <w:rPr>
-          <w:rFonts w:ascii="Times" w:hAnsi="Times" w:cs="Times"/>
-          <w:sz w:val="16"/>
-          <w:szCs w:val="16"/>
-        </w:rPr>
-        <w:t>R</w:t>
-      </w:r>
-      <w:proofErr w:type="spellEnd"/>
-      <w:r>
-        <w:rPr>
-          <w:rFonts w:ascii="Times" w:hAnsi="Times" w:cs="Times"/>
-          <w:position w:val="5"/>
-          <w:sz w:val="14"/>
-          <w:szCs w:val="14"/>
-        </w:rPr>
-        <w:t xml:space="preserve">d </w:t>
+        <w:t>12</w:t>
+      </w:r>
+      <w:r>
+        <w:rPr>
+          <w:rFonts w:ascii="Times" w:hAnsi="Times" w:cs="Times"/>
+        </w:rPr>
+        <w:t xml:space="preserve">stat.ethz.ch/R-manual/R-patched/library/stats/ html/glm.html </w:t>
       </w:r>
     </w:p>
     <w:p>
@@ -27084,245 +27820,6 @@
       <w:r>
         <w:rPr>
           <w:rFonts w:ascii="Times" w:hAnsi="Times" w:cs="Times"/>
-          <w:position w:val="2"/>
-          <w:sz w:val="16"/>
-          <w:szCs w:val="16"/>
-        </w:rPr>
-        <w:t xml:space="preserve">N </w:t>
-      </w:r>
-      <w:proofErr w:type="spellStart"/>
-      <w:r>
-        <w:rPr>
-          <w:rFonts w:ascii="Times" w:hAnsi="Times" w:cs="Times"/>
-          <w:sz w:val="16"/>
-          <w:szCs w:val="16"/>
-        </w:rPr>
-        <w:t>i</w:t>
-      </w:r>
-      <w:proofErr w:type="spellEnd"/>
-      <w:r>
-        <w:rPr>
-          <w:rFonts w:ascii="Times" w:hAnsi="Times" w:cs="Times"/>
-          <w:sz w:val="16"/>
-          <w:szCs w:val="16"/>
-        </w:rPr>
-        <w:t xml:space="preserve">=1 </w:t>
-      </w:r>
-    </w:p>
-    <w:p>
-      <w:pPr>
-        <w:widowControl w:val="0"/>
-        <w:autoSpaceDE w:val="0"/>
-        <w:autoSpaceDN w:val="0"/>
-        <w:adjustRightInd w:val="0"/>
-        <w:spacing w:after="240" w:line="180" w:lineRule="atLeast"/>
-        <w:rPr>
-          <w:rFonts w:ascii="Times" w:hAnsi="Times" w:cs="Times"/>
-        </w:rPr>
-      </w:pPr>
-      <w:r>
-        <w:rPr>
-          <w:rFonts w:ascii="Times" w:hAnsi="Times" w:cs="Times"/>
-        </w:rPr>
-        <w:t>l(z</w:t>
-      </w:r>
-      <w:proofErr w:type="spellStart"/>
-      <w:r>
-        <w:rPr>
-          <w:rFonts w:ascii="Times" w:hAnsi="Times" w:cs="Times"/>
-          <w:position w:val="-3"/>
-          <w:sz w:val="16"/>
-          <w:szCs w:val="16"/>
-        </w:rPr>
-        <w:t>i</w:t>
-      </w:r>
-      <w:proofErr w:type="spellEnd"/>
-      <w:r>
-        <w:rPr>
-          <w:rFonts w:ascii="Times" w:hAnsi="Times" w:cs="Times"/>
-        </w:rPr>
-        <w:t>, b</w:t>
-      </w:r>
-      <w:proofErr w:type="spellStart"/>
-      <w:r>
-        <w:rPr>
-          <w:rFonts w:ascii="Times" w:hAnsi="Times" w:cs="Times"/>
-          <w:position w:val="-3"/>
-          <w:sz w:val="16"/>
-          <w:szCs w:val="16"/>
-        </w:rPr>
-        <w:t>i</w:t>
-      </w:r>
-      <w:proofErr w:type="spellEnd"/>
-      <w:r>
-        <w:rPr>
-          <w:rFonts w:ascii="Times" w:hAnsi="Times" w:cs="Times"/>
-        </w:rPr>
-        <w:t>) subject to z = Ax where l : R</w:t>
-      </w:r>
-      <w:r>
-        <w:rPr>
-          <w:rFonts w:ascii="Times" w:hAnsi="Times" w:cs="Times"/>
-          <w:position w:val="10"/>
-          <w:sz w:val="16"/>
-          <w:szCs w:val="16"/>
-        </w:rPr>
-        <w:t xml:space="preserve">2 </w:t>
-      </w:r>
-      <w:r>
-        <w:rPr>
-          <w:rFonts w:ascii="Calibri" w:eastAsia="Calibri" w:hAnsi="Calibri" w:cs="Calibri"/>
-        </w:rPr>
-        <w:t>→</w:t>
-      </w:r>
-      <w:r>
-        <w:rPr>
-          <w:rFonts w:ascii="Times" w:hAnsi="Times" w:cs="Times"/>
-        </w:rPr>
-        <w:t xml:space="preserve"> R</w:t>
-      </w:r>
-      <w:r>
-        <w:rPr>
-          <w:rFonts w:ascii="Times" w:hAnsi="Times" w:cs="Times"/>
-          <w:position w:val="10"/>
-          <w:sz w:val="16"/>
-          <w:szCs w:val="16"/>
-        </w:rPr>
-        <w:t xml:space="preserve">+ </w:t>
-      </w:r>
-      <w:r>
-        <w:rPr>
-          <w:rFonts w:ascii="Times" w:hAnsi="Times" w:cs="Times"/>
-        </w:rPr>
-        <w:t xml:space="preserve">is a convex function. </w:t>
-      </w:r>
-    </w:p>
-    <w:p>
-      <w:pPr>
-        <w:widowControl w:val="0"/>
-        <w:autoSpaceDE w:val="0"/>
-        <w:autoSpaceDN w:val="0"/>
-        <w:adjustRightInd w:val="0"/>
-        <w:spacing w:after="240" w:line="340" w:lineRule="atLeast"/>
-        <w:rPr>
-          <w:rFonts w:ascii="Times" w:hAnsi="Times" w:cs="Times"/>
-        </w:rPr>
-      </w:pPr>
-      <w:r>
-        <w:rPr>
-          <w:rFonts w:ascii="Times" w:hAnsi="Times" w:cs="Times"/>
-          <w:i/>
-          <w:iCs/>
-          <w:sz w:val="30"/>
-          <w:szCs w:val="30"/>
-        </w:rPr>
-        <w:t xml:space="preserve">Iterative Methods. </w:t>
-      </w:r>
-      <w:r>
-        <w:rPr>
-          <w:rFonts w:ascii="Times" w:hAnsi="Times" w:cs="Times"/>
-        </w:rPr>
-        <w:t xml:space="preserve">We select two methods: stochastic </w:t>
-      </w:r>
-      <w:proofErr w:type="spellStart"/>
-      <w:r>
-        <w:rPr>
-          <w:rFonts w:ascii="Times" w:hAnsi="Times" w:cs="Times"/>
-        </w:rPr>
-        <w:t>gra</w:t>
-      </w:r>
-      <w:proofErr w:type="spellEnd"/>
-      <w:r>
-        <w:rPr>
-          <w:rFonts w:ascii="Times" w:hAnsi="Times" w:cs="Times"/>
-        </w:rPr>
-        <w:t xml:space="preserve">- </w:t>
-      </w:r>
-      <w:proofErr w:type="spellStart"/>
-      <w:r>
-        <w:rPr>
-          <w:rFonts w:ascii="Times" w:hAnsi="Times" w:cs="Times"/>
-        </w:rPr>
-        <w:t>dient</w:t>
-      </w:r>
-      <w:proofErr w:type="spellEnd"/>
-      <w:r>
-        <w:rPr>
-          <w:rFonts w:ascii="Times" w:hAnsi="Times" w:cs="Times"/>
-        </w:rPr>
-        <w:t xml:space="preserve"> descent (SGD) [8,10,29], and iterative reweighted least squares (IRLS), which is implemented in R’s generalized </w:t>
-      </w:r>
-      <w:proofErr w:type="spellStart"/>
-      <w:r>
-        <w:rPr>
-          <w:rFonts w:ascii="Times" w:hAnsi="Times" w:cs="Times"/>
-        </w:rPr>
-        <w:t>lin</w:t>
-      </w:r>
-      <w:proofErr w:type="spellEnd"/>
-      <w:r>
-        <w:rPr>
-          <w:rFonts w:ascii="Times" w:hAnsi="Times" w:cs="Times"/>
-        </w:rPr>
-        <w:t>- ear model package.</w:t>
-      </w:r>
-      <w:r>
-        <w:rPr>
-          <w:rFonts w:ascii="Times" w:hAnsi="Times" w:cs="Times"/>
-          <w:position w:val="10"/>
-          <w:sz w:val="16"/>
-          <w:szCs w:val="16"/>
-        </w:rPr>
-        <w:t xml:space="preserve">12 </w:t>
-      </w:r>
-      <w:r>
-        <w:rPr>
-          <w:rFonts w:ascii="Times" w:hAnsi="Times" w:cs="Times"/>
-        </w:rPr>
-        <w:t xml:space="preserve">We describe an optimization, warm- starting, that applies to such models as well as to ADMM. </w:t>
-      </w:r>
-    </w:p>
-    <w:p>
-      <w:pPr>
-        <w:widowControl w:val="0"/>
-        <w:autoSpaceDE w:val="0"/>
-        <w:autoSpaceDN w:val="0"/>
-        <w:adjustRightInd w:val="0"/>
-        <w:spacing w:after="240" w:line="180" w:lineRule="atLeast"/>
-        <w:rPr>
-          <w:rFonts w:ascii="Times" w:hAnsi="Times" w:cs="Times"/>
-        </w:rPr>
-      </w:pPr>
-      <w:r>
-        <w:rPr>
-          <w:rFonts w:ascii="Times" w:hAnsi="Times" w:cs="Times"/>
-          <w:position w:val="10"/>
-          <w:sz w:val="16"/>
-          <w:szCs w:val="16"/>
-        </w:rPr>
-        <w:t>12</w:t>
-      </w:r>
-      <w:r>
-        <w:rPr>
-          <w:rFonts w:ascii="Times" w:hAnsi="Times" w:cs="Times"/>
-        </w:rPr>
-        <w:t xml:space="preserve">stat.ethz.ch/R-manual/R-patched/library/stats/ html/glm.html </w:t>
-      </w:r>
-    </w:p>
-    <w:p>
-      <w:pPr>
-        <w:widowControl w:val="0"/>
-        <w:autoSpaceDE w:val="0"/>
-        <w:autoSpaceDN w:val="0"/>
-        <w:adjustRightInd w:val="0"/>
-        <w:spacing w:after="240" w:line="180" w:lineRule="atLeast"/>
-        <w:rPr>
-          <w:rFonts w:ascii="Times" w:hAnsi="Times" w:cs="Times"/>
-        </w:rPr>
-      </w:pPr>
-      <w:r>
-        <w:rPr>
-          <w:rFonts w:ascii="Times" w:hAnsi="Times" w:cs="Times"/>
         </w:rPr>
         <w:t xml:space="preserve">min </w:t>
       </w:r>
@@ -27343,7 +27840,6 @@
           <w:rFonts w:ascii="Times" w:hAnsi="Times" w:cs="Times"/>
           <w:noProof/>
         </w:rPr>
-        <w:lastRenderedPageBreak/>
         <w:drawing>
           <wp:inline distT="0" distB="0" distL="0" distR="0" wp14:anchorId="69AE2987" wp14:editId="21CA86E3">
             <wp:extent cx="965200" cy="12700"/>
@@ -27939,6 +28435,7 @@
         <w:rPr>
           <w:rFonts w:ascii="Times" w:hAnsi="Times" w:cs="Times"/>
         </w:rPr>
+        <w:lastRenderedPageBreak/>
         <w:t xml:space="preserve">There are two tasks we need to do across blocks: (1) We need to decide on how coarse or fine to make a basic block, and (2) we need to execute the sequence of basic blocks across the backend. </w:t>
       </w:r>
     </w:p>
@@ -28035,14 +28532,7 @@
         <w:rPr>
           <w:rFonts w:ascii="Times" w:hAnsi="Times" w:cs="Times"/>
         </w:rPr>
-        <w:t xml:space="preserve"> estimates from Figure 5. The problem of deciding the optimal partitioning of many </w:t>
-      </w:r>
-      <w:r>
-        <w:rPr>
-          <w:rFonts w:ascii="Times" w:hAnsi="Times" w:cs="Times"/>
-        </w:rPr>
-        <w:lastRenderedPageBreak/>
-        <w:t xml:space="preserve">feature sets is NP-hard by a reduction to </w:t>
+        <w:t xml:space="preserve"> estimates from Figure 5. The problem of deciding the optimal partitioning of many feature sets is NP-hard by a reduction to </w:t>
       </w:r>
       <w:proofErr w:type="spellStart"/>
       <w:r>
@@ -28612,6 +29102,7 @@
         <w:rPr>
           <w:rFonts w:ascii="Times" w:hAnsi="Times" w:cs="Times"/>
         </w:rPr>
+        <w:lastRenderedPageBreak/>
         <w:t xml:space="preserve">There are two key properties of the ADMM equations that are critical for feature selection applications: </w:t>
       </w:r>
     </w:p>
@@ -28669,14 +29160,7 @@
         <w:rPr>
           <w:rFonts w:ascii="Times" w:hAnsi="Times" w:cs="Times"/>
         </w:rPr>
-        <w:t xml:space="preserve">- ear basic block from the previous section since z and u are fixed and the A matrix is unchanged across iteration. In nonlinear basic blocks, we solve multiple feature sets con- currently, so we can reuse the transformation optimizations of the previous section for each such update. To take ad- vantage of this, Columbus logically rewrites ADMM into a sequence of linear basic blocks with custom R </w:t>
-      </w:r>
-      <w:r>
-        <w:rPr>
-          <w:rFonts w:ascii="Times" w:hAnsi="Times" w:cs="Times"/>
-        </w:rPr>
-        <w:lastRenderedPageBreak/>
-        <w:t xml:space="preserve">functions. </w:t>
+        <w:t xml:space="preserve">- ear basic block from the previous section since z and u are fixed and the A matrix is unchanged across iteration. In nonlinear basic blocks, we solve multiple feature sets con- currently, so we can reuse the transformation optimizations of the previous section for each such update. To take ad- vantage of this, Columbus logically rewrites ADMM into a sequence of linear basic blocks with custom R functions. </w:t>
       </w:r>
     </w:p>
     <w:p>
@@ -29327,6 +29811,7 @@
         <w:rPr>
           <w:rFonts w:ascii="Times" w:hAnsi="Times" w:cs="Times"/>
         </w:rPr>
+        <w:lastRenderedPageBreak/>
         <w:t xml:space="preserve">In feature selection workloads, our goal is to solve a model after having solved many similar models. For iterative meth- </w:t>
       </w:r>
     </w:p>
@@ -29345,7 +29830,6 @@
         <w:rPr>
           <w:rFonts w:ascii="Times" w:hAnsi="Times" w:cs="Times"/>
         </w:rPr>
-        <w:lastRenderedPageBreak/>
         <w:t xml:space="preserve">272 </w:t>
       </w:r>
     </w:p>
@@ -31596,7 +32080,14 @@
         <w:rPr>
           <w:rFonts w:ascii="Times" w:hAnsi="Times" w:cs="Times"/>
         </w:rPr>
-        <w:t>To compare the efficiency of Columbus with baseline systems, we select five publicly available data sets: (1) Census, (2) House, (3) KDD, (4) Music, and (5) Fund.</w:t>
+        <w:t xml:space="preserve">To compare the efficiency of Columbus with baseline systems, we select five publicly available data sets: (1) Census, (2) House, (3) KDD, (4) Music, and (5) </w:t>
+      </w:r>
+      <w:r>
+        <w:rPr>
+          <w:rFonts w:ascii="Times" w:hAnsi="Times" w:cs="Times"/>
+        </w:rPr>
+        <w:lastRenderedPageBreak/>
+        <w:t>Fund.</w:t>
       </w:r>
       <w:r>
         <w:rPr>
@@ -31629,7 +32120,6 @@
         <w:rPr>
           <w:rFonts w:ascii="Times" w:hAnsi="Times" w:cs="Times"/>
         </w:rPr>
-        <w:lastRenderedPageBreak/>
         <w:t xml:space="preserve">Both House, a dataset for predicting household electronic usage, and Fund, a dataset for predicting the donation that a given agency will receive each year, have a small number of features (fewer than 20). In these data sets, it is feasible to simply try and score almost all combinations of features. We mimic this scenario by having a large basic block that regresses a least-squares model on feature sets of sizes larger than 5 on House and 13 on Fund and then scores the re- </w:t>
       </w:r>
       <w:proofErr w:type="spellStart"/>
@@ -32005,7 +32495,14 @@
         <w:rPr>
           <w:rFonts w:ascii="Times" w:hAnsi="Times" w:cs="Times"/>
         </w:rPr>
-        <w:t xml:space="preserve">We validate that Columbus improves the end-to-end performance of feature selection programs. We construct two families of competitor systems (one for each backend): Vanilla, and </w:t>
+        <w:t xml:space="preserve">We validate that Columbus improves the end-to-end performance of feature selection programs. </w:t>
+      </w:r>
+      <w:r>
+        <w:rPr>
+          <w:rFonts w:ascii="Times" w:hAnsi="Times" w:cs="Times"/>
+        </w:rPr>
+        <w:lastRenderedPageBreak/>
+        <w:t xml:space="preserve">We construct two families of competitor systems (one for each backend): Vanilla, and </w:t>
       </w:r>
       <w:proofErr w:type="spellStart"/>
       <w:r>
@@ -32033,14 +32530,7 @@
         <w:rPr>
           <w:rFonts w:ascii="Times" w:hAnsi="Times" w:cs="Times"/>
         </w:rPr>
-        <w:t xml:space="preserve"> is Columbus, </w:t>
-      </w:r>
-      <w:r>
-        <w:rPr>
-          <w:rFonts w:ascii="Times" w:hAnsi="Times" w:cs="Times"/>
-        </w:rPr>
-        <w:lastRenderedPageBreak/>
-        <w:t xml:space="preserve">but we en- able only the optimizations that have appeared in classical database literature, i.e., Lazy, Eager, and batching. </w:t>
+        <w:t xml:space="preserve"> is Columbus, but we en- able only the optimizations that have appeared in classical database literature, i.e., Lazy, Eager, and batching. </w:t>
       </w:r>
       <w:proofErr w:type="spellStart"/>
       <w:r>
@@ -32621,6 +33111,7 @@
           <w:rFonts w:ascii="Times" w:hAnsi="Times" w:cs="Times"/>
           <w:noProof/>
         </w:rPr>
+        <w:lastRenderedPageBreak/>
         <w:drawing>
           <wp:inline distT="0" distB="0" distL="0" distR="0" wp14:anchorId="572F7DD1" wp14:editId="6F374D94">
             <wp:extent cx="812800" cy="25400"/>
@@ -32914,7 +33405,6 @@
           <w:sz w:val="18"/>
           <w:szCs w:val="18"/>
         </w:rPr>
-        <w:lastRenderedPageBreak/>
         <w:t xml:space="preserve">56* </w:t>
       </w:r>
     </w:p>
@@ -34771,6 +35261,7 @@
           <w:rFonts w:ascii="Times" w:hAnsi="Times" w:cs="Times"/>
           <w:noProof/>
         </w:rPr>
+        <w:lastRenderedPageBreak/>
         <w:drawing>
           <wp:inline distT="0" distB="0" distL="0" distR="0" wp14:anchorId="7F01DB77" wp14:editId="5187E419">
             <wp:extent cx="76200" cy="76200"/>
@@ -35069,7 +35560,6 @@
           <w:rFonts w:ascii="Times" w:hAnsi="Times" w:cs="Times"/>
           <w:noProof/>
         </w:rPr>
-        <w:lastRenderedPageBreak/>
         <w:drawing>
           <wp:inline distT="0" distB="0" distL="0" distR="0" wp14:anchorId="0C732FFA" wp14:editId="33978C3B">
             <wp:extent cx="977900" cy="889000"/>
@@ -35474,6 +35964,7 @@
         <w:rPr>
           <w:rFonts w:ascii="Times" w:hAnsi="Times" w:cs="Times"/>
         </w:rPr>
+        <w:lastRenderedPageBreak/>
         <w:t>qual</w:t>
       </w:r>
       <w:proofErr w:type="spellEnd"/>
@@ -35555,7 +36046,6 @@
         <w:rPr>
           <w:rFonts w:ascii="Times" w:hAnsi="Times" w:cs="Times"/>
         </w:rPr>
-        <w:lastRenderedPageBreak/>
         <w:t xml:space="preserve">We validate our claim that the high-level principles of the tradeoffs remain the same across datasets, but we contend that the tradeoff points change across data sets. Thus, our work provides a guideline about these tradeoffs, but it is still difficult for an analyst to choose the optimal point. In particular, for each parameter setting, we report the name of the materialization strategy that has the fastest </w:t>
       </w:r>
       <w:proofErr w:type="spellStart"/>
@@ -35834,6 +36324,7 @@
           <w:sz w:val="16"/>
           <w:szCs w:val="16"/>
         </w:rPr>
+        <w:lastRenderedPageBreak/>
         <w:t xml:space="preserve">011/1 2/3"14#+" </w:t>
       </w:r>
       <w:proofErr w:type="gramStart"/>
@@ -35895,7 +36386,6 @@
           <w:rFonts w:ascii="Times" w:hAnsi="Times" w:cs="Times"/>
           <w:noProof/>
         </w:rPr>
-        <w:lastRenderedPageBreak/>
         <w:drawing>
           <wp:inline distT="0" distB="0" distL="0" distR="0" wp14:anchorId="51FAC3E6" wp14:editId="126F4EEB">
             <wp:extent cx="558800" cy="25400"/>
@@ -39295,6 +39785,7 @@
           <w:sz w:val="16"/>
           <w:szCs w:val="16"/>
         </w:rPr>
+        <w:lastRenderedPageBreak/>
         <w:t xml:space="preserve">' ' </w:t>
       </w:r>
     </w:p>
@@ -39337,7 +39828,6 @@
           <w:sz w:val="16"/>
           <w:szCs w:val="16"/>
         </w:rPr>
-        <w:lastRenderedPageBreak/>
         <w:t xml:space="preserve">( ( </w:t>
       </w:r>
     </w:p>
@@ -40268,6 +40758,7 @@
           <w:sz w:val="16"/>
           <w:szCs w:val="16"/>
         </w:rPr>
+        <w:lastRenderedPageBreak/>
         <w:t xml:space="preserve">( </w:t>
       </w:r>
     </w:p>
@@ -40310,7 +40801,6 @@
           <w:sz w:val="16"/>
           <w:szCs w:val="16"/>
         </w:rPr>
-        <w:lastRenderedPageBreak/>
         <w:t xml:space="preserve">( </w:t>
       </w:r>
     </w:p>
@@ -44524,7 +45014,7 @@
         <w:rStyle w:val="PageNumber"/>
         <w:noProof/>
       </w:rPr>
-      <w:t>15</w:t>
+      <w:t>12</w:t>
     </w:r>
     <w:r>
       <w:rPr>

</xml_diff>

<commit_message>
Figure 6 shows the crossover points for the tradeoffs we described in this section for the Census dataset.
</commit_message>
<xml_diff>
--- a/SIGMOD_2014_Materialization optimizations for feature selection workloads _王韬懿1120132046.docx
+++ b/SIGMOD_2014_Materialization optimizations for feature selection workloads _王韬懿1120132046.docx
@@ -21414,6 +21414,7 @@
       <w:r>
         <w:rPr>
           <w:rFonts w:ascii="Times" w:hAnsi="Times" w:cs="Times"/>
+          <w:noProof/>
         </w:rPr>
         <w:drawing>
           <wp:inline distT="0" distB="0" distL="0" distR="0" wp14:anchorId="456B4297" wp14:editId="70A0E0CA">
@@ -22076,7 +22077,7 @@
       <w:r>
         <w:rPr>
           <w:rFonts w:ascii="Times" w:hAnsi="Times" w:cs="Times"/>
-          <w:lang w:eastAsia="zh-CN"/>
+          <w:noProof/>
         </w:rPr>
         <w:drawing>
           <wp:inline distT="0" distB="0" distL="0" distR="0" wp14:anchorId="10587B6D" wp14:editId="031A7824">
@@ -22124,7 +22125,7 @@
         <w:spacing w:after="240" w:line="280" w:lineRule="atLeast"/>
         <w:jc w:val="center"/>
         <w:rPr>
-          <w:rFonts w:ascii="Times" w:hAnsi="Times" w:cs="Times" w:hint="eastAsia"/>
+          <w:rFonts w:ascii="Times" w:hAnsi="Times" w:cs="Times"/>
           <w:b/>
           <w:lang w:eastAsia="zh-CN"/>
         </w:rPr>
@@ -22778,6 +22779,7 @@
       <w:r>
         <w:rPr>
           <w:rFonts w:ascii="Times" w:hAnsi="Times" w:cs="Times"/>
+          <w:noProof/>
         </w:rPr>
         <w:drawing>
           <wp:inline distT="0" distB="0" distL="0" distR="0" wp14:anchorId="411988CF" wp14:editId="66898D2A">
@@ -23045,7 +23047,7 @@
       <w:r>
         <w:rPr>
           <w:rFonts w:ascii="Times" w:hAnsi="Times" w:cs="Times"/>
-          <w:lang w:eastAsia="zh-CN"/>
+          <w:noProof/>
         </w:rPr>
         <w:drawing>
           <wp:inline distT="0" distB="0" distL="0" distR="0" wp14:anchorId="2C184050" wp14:editId="7B355F87">
@@ -23106,6 +23108,7 @@
       <w:r>
         <w:rPr>
           <w:rFonts w:ascii="Times" w:hAnsi="Times" w:cs="Times"/>
+          <w:noProof/>
         </w:rPr>
         <w:drawing>
           <wp:inline distT="0" distB="0" distL="0" distR="0" wp14:anchorId="32D28991" wp14:editId="115CA68E">
@@ -23384,7 +23387,7 @@
       <w:r>
         <w:rPr>
           <w:rFonts w:ascii="Times" w:hAnsi="Times" w:cs="Times"/>
-          <w:lang w:eastAsia="zh-CN"/>
+          <w:noProof/>
         </w:rPr>
         <w:drawing>
           <wp:inline distT="0" distB="0" distL="0" distR="0" wp14:anchorId="6EB7A3E6" wp14:editId="1617A62E">
@@ -23900,7 +23903,7 @@
       <w:r>
         <w:rPr>
           <w:rFonts w:ascii="Times" w:hAnsi="Times" w:cs="Times"/>
-          <w:lang w:eastAsia="zh-CN"/>
+          <w:noProof/>
         </w:rPr>
         <w:drawing>
           <wp:inline distT="0" distB="0" distL="0" distR="0" wp14:anchorId="0041F9D6" wp14:editId="1DF18038">
@@ -24081,7 +24084,7 @@
       <w:r>
         <w:rPr>
           <w:rFonts w:ascii="Times" w:hAnsi="Times" w:cs="Times"/>
-          <w:lang w:eastAsia="zh-CN"/>
+          <w:noProof/>
         </w:rPr>
         <w:drawing>
           <wp:inline distT="0" distB="0" distL="0" distR="0" wp14:anchorId="18DA4079" wp14:editId="07E82DB7">
@@ -26684,8 +26687,6 @@
           <w:rFonts w:ascii="Times" w:hAnsi="Times" w:cs="Times"/>
         </w:rPr>
       </w:pPr>
-      <w:bookmarkStart w:id="0" w:name="_GoBack"/>
-      <w:bookmarkEnd w:id="0"/>
       <w:r>
         <w:rPr>
           <w:rFonts w:ascii="Times" w:hAnsi="Times" w:cs="Times"/>
@@ -26694,7 +26695,28 @@
           <w:sz w:val="30"/>
           <w:szCs w:val="30"/>
         </w:rPr>
-        <w:t xml:space="preserve">3.1.4 Discussion of Tradeoff Space </w:t>
+        <w:t xml:space="preserve">3.1.4 </w:t>
+      </w:r>
+      <w:r>
+        <w:rPr>
+          <w:rFonts w:ascii="Times" w:hAnsi="Times" w:cs="Times"/>
+          <w:i/>
+          <w:iCs/>
+          <w:sz w:val="30"/>
+          <w:szCs w:val="30"/>
+          <w:lang w:eastAsia="zh-CN"/>
+        </w:rPr>
+        <w:t>权衡空间的讨论</w:t>
+      </w:r>
+      <w:r>
+        <w:rPr>
+          <w:rFonts w:ascii="Times" w:hAnsi="Times" w:cs="Times"/>
+          <w:i/>
+          <w:iCs/>
+          <w:sz w:val="30"/>
+          <w:szCs w:val="30"/>
+        </w:rPr>
+        <w:t xml:space="preserve"> </w:t>
       </w:r>
     </w:p>
     <w:p>
@@ -26706,13 +26728,173 @@
         <w:spacing w:after="240" w:line="340" w:lineRule="atLeast"/>
         <w:rPr>
           <w:rFonts w:ascii="Times" w:hAnsi="Times" w:cs="Times"/>
+          <w:lang w:eastAsia="zh-CN"/>
         </w:rPr>
       </w:pPr>
       <w:r>
         <w:rPr>
           <w:rFonts w:ascii="Times" w:hAnsi="Times" w:cs="Times"/>
         </w:rPr>
-        <w:t xml:space="preserve">Figure 6 shows the crossover points for the tradeoffs we de- scribed in this section for the Census dataset. We describe why we assert that each of the following aspects affects the tradeoff space. </w:t>
+        <w:t xml:space="preserve"> </w:t>
+      </w:r>
+      <w:r>
+        <w:rPr>
+          <w:rFonts w:ascii="Times" w:hAnsi="Times" w:cs="Times"/>
+        </w:rPr>
+        <w:tab/>
+      </w:r>
+      <w:r>
+        <w:rPr>
+          <w:rFonts w:ascii="Times" w:hAnsi="Times" w:cs="Times"/>
+          <w:lang w:eastAsia="zh-CN"/>
+        </w:rPr>
+        <w:t>图</w:t>
+      </w:r>
+      <w:r>
+        <w:rPr>
+          <w:rFonts w:ascii="Times" w:hAnsi="Times" w:cs="Times"/>
+          <w:lang w:eastAsia="zh-CN"/>
+        </w:rPr>
+        <w:t>6</w:t>
+      </w:r>
+      <w:r>
+        <w:rPr>
+          <w:rFonts w:ascii="Times" w:hAnsi="Times" w:cs="Times"/>
+          <w:lang w:eastAsia="zh-CN"/>
+        </w:rPr>
+        <w:t>中</w:t>
+      </w:r>
+      <w:r>
+        <w:rPr>
+          <w:rFonts w:ascii="Times" w:hAnsi="Times" w:cs="Times"/>
+          <w:lang w:eastAsia="zh-CN"/>
+        </w:rPr>
+        <w:t>展示了</w:t>
+      </w:r>
+      <w:r>
+        <w:rPr>
+          <w:rFonts w:ascii="Times" w:hAnsi="Times" w:cs="Times"/>
+          <w:lang w:eastAsia="zh-CN"/>
+        </w:rPr>
+        <w:t>我们在这节</w:t>
+      </w:r>
+      <w:r>
+        <w:rPr>
+          <w:rFonts w:ascii="Times" w:hAnsi="Times" w:cs="Times"/>
+          <w:lang w:eastAsia="zh-CN"/>
+        </w:rPr>
+        <w:t>中</w:t>
+      </w:r>
+      <w:r>
+        <w:rPr>
+          <w:rFonts w:ascii="Times" w:hAnsi="Times" w:cs="Times"/>
+          <w:lang w:eastAsia="zh-CN"/>
+        </w:rPr>
+        <w:t>讨论的</w:t>
+      </w:r>
+      <w:r>
+        <w:rPr>
+          <w:rFonts w:ascii="Times" w:hAnsi="Times" w:cs="Times"/>
+        </w:rPr>
+        <w:t>Census</w:t>
+      </w:r>
+      <w:r>
+        <w:rPr>
+          <w:rFonts w:ascii="Times" w:hAnsi="Times" w:cs="Times"/>
+          <w:lang w:eastAsia="zh-CN"/>
+        </w:rPr>
+        <w:t>数据集的</w:t>
+      </w:r>
+      <w:r>
+        <w:rPr>
+          <w:rFonts w:ascii="Times" w:hAnsi="Times" w:cs="Times"/>
+          <w:lang w:eastAsia="zh-CN"/>
+        </w:rPr>
+        <w:t>交叉过点</w:t>
+      </w:r>
+      <w:r>
+        <w:rPr>
+          <w:rFonts w:ascii="Times" w:hAnsi="Times" w:cs="Times" w:hint="eastAsia"/>
+          <w:lang w:eastAsia="zh-CN"/>
+        </w:rPr>
+        <w:t>权衡</w:t>
+      </w:r>
+      <w:r>
+        <w:rPr>
+          <w:rFonts w:ascii="Times" w:hAnsi="Times" w:cs="Times"/>
+          <w:lang w:eastAsia="zh-CN"/>
+        </w:rPr>
+        <w:t>。</w:t>
+      </w:r>
+      <w:r>
+        <w:rPr>
+          <w:rFonts w:ascii="Times" w:hAnsi="Times" w:cs="Times"/>
+          <w:lang w:eastAsia="zh-CN"/>
+        </w:rPr>
+        <w:t>我们描述</w:t>
+      </w:r>
+      <w:r>
+        <w:rPr>
+          <w:rFonts w:ascii="Times" w:hAnsi="Times" w:cs="Times"/>
+          <w:lang w:eastAsia="zh-CN"/>
+        </w:rPr>
+        <w:t>为什么我们</w:t>
+      </w:r>
+      <w:r>
+        <w:rPr>
+          <w:rFonts w:ascii="Times" w:hAnsi="Times" w:cs="Times" w:hint="eastAsia"/>
+          <w:lang w:eastAsia="zh-CN"/>
+        </w:rPr>
+        <w:t>会</w:t>
+      </w:r>
+      <w:r>
+        <w:rPr>
+          <w:rFonts w:ascii="Times" w:hAnsi="Times" w:cs="Times"/>
+          <w:lang w:eastAsia="zh-CN"/>
+        </w:rPr>
+        <w:t>认为</w:t>
+      </w:r>
+      <w:r>
+        <w:rPr>
+          <w:rFonts w:ascii="Times" w:hAnsi="Times" w:cs="Times"/>
+          <w:lang w:eastAsia="zh-CN"/>
+        </w:rPr>
+        <w:t>下面的</w:t>
+      </w:r>
+      <w:r>
+        <w:rPr>
+          <w:rFonts w:ascii="Times" w:hAnsi="Times" w:cs="Times"/>
+          <w:lang w:eastAsia="zh-CN"/>
+        </w:rPr>
+        <w:t>每个</w:t>
+      </w:r>
+      <w:r>
+        <w:rPr>
+          <w:rFonts w:ascii="Times" w:hAnsi="Times" w:cs="Times" w:hint="eastAsia"/>
+          <w:lang w:eastAsia="zh-CN"/>
+        </w:rPr>
+        <w:t>方面</w:t>
+      </w:r>
+      <w:r>
+        <w:rPr>
+          <w:rFonts w:ascii="Times" w:hAnsi="Times" w:cs="Times"/>
+          <w:lang w:eastAsia="zh-CN"/>
+        </w:rPr>
+        <w:t>会</w:t>
+      </w:r>
+      <w:r>
+        <w:rPr>
+          <w:rFonts w:ascii="Times" w:hAnsi="Times" w:cs="Times" w:hint="eastAsia"/>
+          <w:lang w:eastAsia="zh-CN"/>
+        </w:rPr>
+        <w:t>影响</w:t>
+      </w:r>
+      <w:r>
+        <w:rPr>
+          <w:rFonts w:ascii="Times" w:hAnsi="Times" w:cs="Times"/>
+          <w:lang w:eastAsia="zh-CN"/>
+        </w:rPr>
+        <w:t>权衡空间。</w:t>
       </w:r>
     </w:p>
     <w:p>
@@ -26726,6 +26908,8 @@
           <w:rFonts w:ascii="Times" w:hAnsi="Times" w:cs="Times"/>
         </w:rPr>
       </w:pPr>
+      <w:bookmarkStart w:id="0" w:name="_GoBack"/>
+      <w:bookmarkEnd w:id="0"/>
       <w:r>
         <w:rPr>
           <w:rFonts w:ascii="Times" w:hAnsi="Times" w:cs="Times"/>
@@ -27740,14 +27924,7 @@
         <w:rPr>
           <w:rFonts w:ascii="Times" w:hAnsi="Times" w:cs="Times"/>
         </w:rPr>
-        <w:t xml:space="preserve"> descent (SGD) [8,10,29], </w:t>
-      </w:r>
-      <w:r>
-        <w:rPr>
-          <w:rFonts w:ascii="Times" w:hAnsi="Times" w:cs="Times"/>
-        </w:rPr>
-        <w:lastRenderedPageBreak/>
-        <w:t xml:space="preserve">and iterative reweighted least squares (IRLS), which is implemented in R’s generalized </w:t>
+        <w:t xml:space="preserve"> descent (SGD) [8,10,29], and iterative reweighted least squares (IRLS), which is implemented in R’s generalized </w:t>
       </w:r>
       <w:proofErr w:type="spellStart"/>
       <w:r>
@@ -27987,6 +28164,7 @@
           <w:sz w:val="30"/>
           <w:szCs w:val="30"/>
         </w:rPr>
+        <w:lastRenderedPageBreak/>
         <w:t xml:space="preserve">ADMM. </w:t>
       </w:r>
       <w:r>
@@ -28435,7 +28613,6 @@
         <w:rPr>
           <w:rFonts w:ascii="Times" w:hAnsi="Times" w:cs="Times"/>
         </w:rPr>
-        <w:lastRenderedPageBreak/>
         <w:t xml:space="preserve">There are two tasks we need to do across blocks: (1) We need to decide on how coarse or fine to make a basic block, and (2) we need to execute the sequence of basic blocks across the backend. </w:t>
       </w:r>
     </w:p>
@@ -28546,7 +28723,14 @@
         <w:rPr>
           <w:rFonts w:ascii="Times" w:hAnsi="Times" w:cs="Times"/>
         </w:rPr>
-        <w:t xml:space="preserve">, which we explain in the full version of the paper. The intuition is clear, as one must cover all the different features with as few basic blocks as possible. However, the heuristic merging can have large wins, as operations like cross validation and grid searching parameters allow one to find opportunities for reuse. </w:t>
+        <w:t xml:space="preserve">, which we explain in the full version of the paper. The intuition is clear, as one must cover all the different features with as few basic </w:t>
+      </w:r>
+      <w:r>
+        <w:rPr>
+          <w:rFonts w:ascii="Times" w:hAnsi="Times" w:cs="Times"/>
+        </w:rPr>
+        <w:lastRenderedPageBreak/>
+        <w:t xml:space="preserve">blocks as possible. However, the heuristic merging can have large wins, as operations like cross validation and grid searching parameters allow one to find opportunities for reuse. </w:t>
       </w:r>
     </w:p>
     <w:p>
@@ -29102,7 +29286,6 @@
         <w:rPr>
           <w:rFonts w:ascii="Times" w:hAnsi="Times" w:cs="Times"/>
         </w:rPr>
-        <w:lastRenderedPageBreak/>
         <w:t xml:space="preserve">There are two key properties of the ADMM equations that are critical for feature selection applications: </w:t>
       </w:r>
     </w:p>
@@ -29182,6 +29365,7 @@
           <w:sz w:val="30"/>
           <w:szCs w:val="30"/>
         </w:rPr>
+        <w:lastRenderedPageBreak/>
         <w:t xml:space="preserve">(2) One-dimensional </w:t>
       </w:r>
       <w:r>
@@ -29811,7 +29995,6 @@
         <w:rPr>
           <w:rFonts w:ascii="Times" w:hAnsi="Times" w:cs="Times"/>
         </w:rPr>
-        <w:lastRenderedPageBreak/>
         <w:t xml:space="preserve">In feature selection workloads, our goal is to solve a model after having solved many similar models. For iterative meth- </w:t>
       </w:r>
     </w:p>
@@ -30161,7 +30344,19 @@
                 <w:sz w:val="16"/>
                 <w:szCs w:val="16"/>
               </w:rPr>
-              <w:t xml:space="preserve">/ 0#'-1 0+213' </w:t>
+              <w:t xml:space="preserve">/ 0#'-1 </w:t>
+            </w:r>
+            <w:r>
+              <w:rPr>
+                <w:rFonts w:ascii="Calibri" w:hAnsi="Calibri" w:cs="Calibri"/>
+                <w:b/>
+                <w:bCs/>
+                <w:color w:val="FFFFFF"/>
+                <w:sz w:val="16"/>
+                <w:szCs w:val="16"/>
+              </w:rPr>
+              <w:lastRenderedPageBreak/>
+              <w:t xml:space="preserve">0+213' </w:t>
             </w:r>
           </w:p>
         </w:tc>
@@ -30202,7 +30397,20 @@
                 <w:sz w:val="16"/>
                 <w:szCs w:val="16"/>
               </w:rPr>
-              <w:t xml:space="preserve">/ )#'3' 40#'-1 0+213 </w:t>
+              <w:lastRenderedPageBreak/>
+              <w:t xml:space="preserve">/ )#'3' 40#'-1 </w:t>
+            </w:r>
+            <w:r>
+              <w:rPr>
+                <w:rFonts w:ascii="Calibri" w:hAnsi="Calibri" w:cs="Calibri"/>
+                <w:b/>
+                <w:bCs/>
+                <w:color w:val="FFFFFF"/>
+                <w:sz w:val="16"/>
+                <w:szCs w:val="16"/>
+              </w:rPr>
+              <w:lastRenderedPageBreak/>
+              <w:t xml:space="preserve">0+213 </w:t>
             </w:r>
           </w:p>
         </w:tc>
@@ -30243,7 +30451,20 @@
                 <w:sz w:val="16"/>
                 <w:szCs w:val="16"/>
               </w:rPr>
-              <w:t xml:space="preserve">/ 5-6"' 27 829"' </w:t>
+              <w:lastRenderedPageBreak/>
+              <w:t xml:space="preserve">/ 5-6"' 27 </w:t>
+            </w:r>
+            <w:r>
+              <w:rPr>
+                <w:rFonts w:ascii="Calibri" w:hAnsi="Calibri" w:cs="Calibri"/>
+                <w:b/>
+                <w:bCs/>
+                <w:color w:val="FFFFFF"/>
+                <w:sz w:val="16"/>
+                <w:szCs w:val="16"/>
+              </w:rPr>
+              <w:lastRenderedPageBreak/>
+              <w:t xml:space="preserve">829"' </w:t>
             </w:r>
           </w:p>
         </w:tc>
@@ -30284,6 +30505,7 @@
                 <w:sz w:val="16"/>
                 <w:szCs w:val="16"/>
               </w:rPr>
+              <w:lastRenderedPageBreak/>
               <w:t xml:space="preserve">):*" 27 0#'-1 0+213' </w:t>
             </w:r>
           </w:p>
@@ -30331,6 +30553,7 @@
                 <w:sz w:val="16"/>
                 <w:szCs w:val="16"/>
               </w:rPr>
+              <w:lastRenderedPageBreak/>
               <w:t xml:space="preserve">;&lt;&lt; </w:t>
             </w:r>
           </w:p>
@@ -32080,14 +32303,7 @@
         <w:rPr>
           <w:rFonts w:ascii="Times" w:hAnsi="Times" w:cs="Times"/>
         </w:rPr>
-        <w:t xml:space="preserve">To compare the efficiency of Columbus with baseline systems, we select five publicly available data sets: (1) Census, (2) House, (3) KDD, (4) Music, and (5) </w:t>
-      </w:r>
-      <w:r>
-        <w:rPr>
-          <w:rFonts w:ascii="Times" w:hAnsi="Times" w:cs="Times"/>
-        </w:rPr>
-        <w:lastRenderedPageBreak/>
-        <w:t>Fund.</w:t>
+        <w:t>To compare the efficiency of Columbus with baseline systems, we select five publicly available data sets: (1) Census, (2) House, (3) KDD, (4) Music, and (5) Fund.</w:t>
       </w:r>
       <w:r>
         <w:rPr>
@@ -32134,7 +32350,14 @@
         <w:rPr>
           <w:rFonts w:ascii="Times" w:hAnsi="Times" w:cs="Times"/>
         </w:rPr>
-        <w:t xml:space="preserve"> using AIC. These models reflect a common scenario in current enterprise analytics systems. </w:t>
+        <w:t xml:space="preserve"> using AIC. These models reflect a common scenario in current enterprise </w:t>
+      </w:r>
+      <w:r>
+        <w:rPr>
+          <w:rFonts w:ascii="Times" w:hAnsi="Times" w:cs="Times"/>
+        </w:rPr>
+        <w:lastRenderedPageBreak/>
+        <w:t xml:space="preserve">analytics systems. </w:t>
       </w:r>
     </w:p>
     <w:p>
@@ -32495,14 +32718,7 @@
         <w:rPr>
           <w:rFonts w:ascii="Times" w:hAnsi="Times" w:cs="Times"/>
         </w:rPr>
-        <w:t xml:space="preserve">We validate that Columbus improves the end-to-end performance of feature selection programs. </w:t>
-      </w:r>
-      <w:r>
-        <w:rPr>
-          <w:rFonts w:ascii="Times" w:hAnsi="Times" w:cs="Times"/>
-        </w:rPr>
-        <w:lastRenderedPageBreak/>
-        <w:t xml:space="preserve">We construct two families of competitor systems (one for each backend): Vanilla, and </w:t>
+        <w:t xml:space="preserve">We validate that Columbus improves the end-to-end performance of feature selection programs. We construct two families of competitor systems (one for each backend): Vanilla, and </w:t>
       </w:r>
       <w:proofErr w:type="spellStart"/>
       <w:r>
@@ -32604,7 +32820,14 @@
         <w:rPr>
           <w:rFonts w:ascii="Times" w:hAnsi="Times" w:cs="Times"/>
         </w:rPr>
-        <w:t xml:space="preserve">On the R-based backend, Columbus executes the same program using less time than R on all datasets. On Census, Columbus is two orders of magnitude faster, and on Music and Fund, Columbus is one order of magnitude faster. On Fund and House, Columbus chooses to use </w:t>
+        <w:t xml:space="preserve">On the R-based backend, Columbus executes the same program using less time than R on all </w:t>
+      </w:r>
+      <w:r>
+        <w:rPr>
+          <w:rFonts w:ascii="Times" w:hAnsi="Times" w:cs="Times"/>
+        </w:rPr>
+        <w:lastRenderedPageBreak/>
+        <w:t xml:space="preserve">datasets. On Census, Columbus is two orders of magnitude faster, and on Music and Fund, Columbus is one order of magnitude faster. On Fund and House, Columbus chooses to use </w:t>
       </w:r>
       <w:proofErr w:type="spellStart"/>
       <w:r>
@@ -33111,7 +33334,6 @@
           <w:rFonts w:ascii="Times" w:hAnsi="Times" w:cs="Times"/>
           <w:noProof/>
         </w:rPr>
-        <w:lastRenderedPageBreak/>
         <w:drawing>
           <wp:inline distT="0" distB="0" distL="0" distR="0" wp14:anchorId="572F7DD1" wp14:editId="6F374D94">
             <wp:extent cx="812800" cy="25400"/>
@@ -33506,6 +33728,7 @@
           <w:sz w:val="16"/>
           <w:szCs w:val="16"/>
         </w:rPr>
+        <w:lastRenderedPageBreak/>
         <w:t xml:space="preserve">!3265 </w:t>
       </w:r>
     </w:p>
@@ -35261,7 +35484,6 @@
           <w:rFonts w:ascii="Times" w:hAnsi="Times" w:cs="Times"/>
           <w:noProof/>
         </w:rPr>
-        <w:lastRenderedPageBreak/>
         <w:drawing>
           <wp:inline distT="0" distB="0" distL="0" distR="0" wp14:anchorId="7F01DB77" wp14:editId="5187E419">
             <wp:extent cx="76200" cy="76200"/>
@@ -35644,6 +35866,7 @@
           <w:rFonts w:ascii="Times" w:hAnsi="Times" w:cs="Times"/>
           <w:noProof/>
         </w:rPr>
+        <w:lastRenderedPageBreak/>
         <w:drawing>
           <wp:inline distT="0" distB="0" distL="0" distR="0" wp14:anchorId="3A044C95" wp14:editId="0E8B3324">
             <wp:extent cx="3060700" cy="1016000"/>
@@ -35964,7 +36187,6 @@
         <w:rPr>
           <w:rFonts w:ascii="Times" w:hAnsi="Times" w:cs="Times"/>
         </w:rPr>
-        <w:lastRenderedPageBreak/>
         <w:t>qual</w:t>
       </w:r>
       <w:proofErr w:type="spellEnd"/>
@@ -36092,6 +36314,7 @@
         <w:rPr>
           <w:rFonts w:ascii="Times" w:hAnsi="Times" w:cs="Times"/>
         </w:rPr>
+        <w:lastRenderedPageBreak/>
         <w:t xml:space="preserve">Figure 9: Robustness of Materialization Tradeoffs Across Datasets. For each parameter setting (one column in the table), we report the materialization strategy that has the fastest execution time given the parameter setting. Q refers to QR, C refers to </w:t>
       </w:r>
       <w:proofErr w:type="spellStart"/>
@@ -36324,7 +36547,6 @@
           <w:sz w:val="16"/>
           <w:szCs w:val="16"/>
         </w:rPr>
-        <w:lastRenderedPageBreak/>
         <w:t xml:space="preserve">011/1 2/3"14#+" </w:t>
       </w:r>
       <w:proofErr w:type="gramStart"/>
@@ -38095,6 +38317,7 @@
           <w:sz w:val="16"/>
           <w:szCs w:val="16"/>
         </w:rPr>
+        <w:lastRenderedPageBreak/>
         <w:t xml:space="preserve">' ' </w:t>
       </w:r>
     </w:p>
@@ -39785,7 +40008,6 @@
           <w:sz w:val="16"/>
           <w:szCs w:val="16"/>
         </w:rPr>
-        <w:lastRenderedPageBreak/>
         <w:t xml:space="preserve">' ' </w:t>
       </w:r>
     </w:p>
@@ -40082,6 +40304,7 @@
           <w:sz w:val="16"/>
           <w:szCs w:val="16"/>
         </w:rPr>
+        <w:lastRenderedPageBreak/>
         <w:t xml:space="preserve">( </w:t>
       </w:r>
     </w:p>
@@ -40758,7 +40981,6 @@
           <w:sz w:val="16"/>
           <w:szCs w:val="16"/>
         </w:rPr>
-        <w:lastRenderedPageBreak/>
         <w:t xml:space="preserve">( </w:t>
       </w:r>
     </w:p>
@@ -40991,6 +41213,7 @@
           <w:rFonts w:ascii="Times" w:hAnsi="Times" w:cs="Times"/>
           <w:noProof/>
         </w:rPr>
+        <w:lastRenderedPageBreak/>
         <w:drawing>
           <wp:inline distT="0" distB="0" distL="0" distR="0" wp14:anchorId="4D7F33EC" wp14:editId="3493BB11">
             <wp:extent cx="279400" cy="12700"/>
@@ -45014,7 +45237,7 @@
         <w:rStyle w:val="PageNumber"/>
         <w:noProof/>
       </w:rPr>
-      <w:t>12</w:t>
+      <w:t>28</w:t>
     </w:r>
     <w:r>
       <w:rPr>

</xml_diff>

<commit_message>
Error. For error-tolerant computation
</commit_message>
<xml_diff>
--- a/SIGMOD_2014_Materialization optimizations for feature selection workloads _王韬懿1120132046.docx
+++ b/SIGMOD_2014_Materialization optimizations for feature selection workloads _王韬懿1120132046.docx
@@ -26906,10 +26906,9 @@
         <w:spacing w:after="240" w:line="340" w:lineRule="atLeast"/>
         <w:rPr>
           <w:rFonts w:ascii="Times" w:hAnsi="Times" w:cs="Times"/>
+          <w:lang w:eastAsia="zh-CN"/>
         </w:rPr>
       </w:pPr>
-      <w:bookmarkStart w:id="0" w:name="_GoBack"/>
-      <w:bookmarkEnd w:id="0"/>
       <w:r>
         <w:rPr>
           <w:rFonts w:ascii="Times" w:hAnsi="Times" w:cs="Times"/>
@@ -26917,154 +26916,753 @@
           <w:iCs/>
           <w:sz w:val="30"/>
           <w:szCs w:val="30"/>
-        </w:rPr>
-        <w:t xml:space="preserve">Error. </w:t>
-      </w:r>
-      <w:r>
-        <w:rPr>
-          <w:rFonts w:ascii="Times" w:hAnsi="Times" w:cs="Times"/>
-        </w:rPr>
-        <w:t xml:space="preserve">For error-tolerant computation, </w:t>
-      </w:r>
-      <w:proofErr w:type="spellStart"/>
-      <w:r>
-        <w:rPr>
-          <w:rFonts w:ascii="Times" w:hAnsi="Times" w:cs="Times"/>
-        </w:rPr>
-        <w:t>na</w:t>
-      </w:r>
-      <w:proofErr w:type="spellEnd"/>
-      <w:r>
-        <w:rPr>
-          <w:rFonts w:ascii="Times" w:hAnsi="Times" w:cs="Times"/>
-        </w:rPr>
-        <w:t xml:space="preserve"> ̈</w:t>
-      </w:r>
-      <w:proofErr w:type="spellStart"/>
-      <w:r>
-        <w:rPr>
-          <w:rFonts w:ascii="Times" w:hAnsi="Times" w:cs="Times"/>
-        </w:rPr>
-        <w:t>ıve</w:t>
-      </w:r>
-      <w:proofErr w:type="spellEnd"/>
-      <w:r>
-        <w:rPr>
-          <w:rFonts w:ascii="Times" w:hAnsi="Times" w:cs="Times"/>
-        </w:rPr>
-        <w:t xml:space="preserve"> random </w:t>
-      </w:r>
-      <w:proofErr w:type="spellStart"/>
-      <w:r>
-        <w:rPr>
-          <w:rFonts w:ascii="Times" w:hAnsi="Times" w:cs="Times"/>
-        </w:rPr>
-        <w:t>sam</w:t>
-      </w:r>
-      <w:proofErr w:type="spellEnd"/>
-      <w:r>
-        <w:rPr>
-          <w:rFonts w:ascii="Times" w:hAnsi="Times" w:cs="Times"/>
-        </w:rPr>
-        <w:t xml:space="preserve">- </w:t>
-      </w:r>
-      <w:proofErr w:type="spellStart"/>
-      <w:r>
-        <w:rPr>
-          <w:rFonts w:ascii="Times" w:hAnsi="Times" w:cs="Times"/>
-        </w:rPr>
-        <w:t>pling</w:t>
-      </w:r>
-      <w:proofErr w:type="spellEnd"/>
-      <w:r>
-        <w:rPr>
-          <w:rFonts w:ascii="Times" w:hAnsi="Times" w:cs="Times"/>
-        </w:rPr>
-        <w:t xml:space="preserve"> provides dramatic performance improvements. How- ever, when low error is required, then one must use classical database optimizations or the QR optimization. In between, there are many combinations of QR, </w:t>
-      </w:r>
-      <w:proofErr w:type="spellStart"/>
-      <w:r>
-        <w:rPr>
-          <w:rFonts w:ascii="Times" w:hAnsi="Times" w:cs="Times"/>
-        </w:rPr>
-        <w:t>coresets</w:t>
-      </w:r>
-      <w:proofErr w:type="spellEnd"/>
-      <w:r>
-        <w:rPr>
-          <w:rFonts w:ascii="Times" w:hAnsi="Times" w:cs="Times"/>
-        </w:rPr>
-        <w:t xml:space="preserve">, and sampling that can be optimal. As we can see in Figure 6(a), when the error tolerance is small, </w:t>
-      </w:r>
-      <w:proofErr w:type="spellStart"/>
-      <w:r>
-        <w:rPr>
-          <w:rFonts w:ascii="Times" w:hAnsi="Times" w:cs="Times"/>
-        </w:rPr>
-        <w:t>coresets</w:t>
-      </w:r>
-      <w:proofErr w:type="spellEnd"/>
-      <w:r>
-        <w:rPr>
-          <w:rFonts w:ascii="Times" w:hAnsi="Times" w:cs="Times"/>
-        </w:rPr>
-        <w:t xml:space="preserve"> are significantly slower than QR. When the tolerance is 0.01, the </w:t>
-      </w:r>
-      <w:proofErr w:type="spellStart"/>
-      <w:r>
-        <w:rPr>
-          <w:rFonts w:ascii="Times" w:hAnsi="Times" w:cs="Times"/>
-        </w:rPr>
-        <w:t>coreset</w:t>
-      </w:r>
-      <w:proofErr w:type="spellEnd"/>
-      <w:r>
-        <w:rPr>
-          <w:rFonts w:ascii="Times" w:hAnsi="Times" w:cs="Times"/>
-        </w:rPr>
-        <w:t xml:space="preserve"> we need is even larger than the original data set, and if we force Colum- bus to run on this large </w:t>
-      </w:r>
-      <w:proofErr w:type="spellStart"/>
-      <w:r>
-        <w:rPr>
-          <w:rFonts w:ascii="Times" w:hAnsi="Times" w:cs="Times"/>
-        </w:rPr>
-        <w:t>coreset</w:t>
-      </w:r>
-      <w:proofErr w:type="spellEnd"/>
-      <w:r>
-        <w:rPr>
-          <w:rFonts w:ascii="Times" w:hAnsi="Times" w:cs="Times"/>
-        </w:rPr>
-        <w:t xml:space="preserve">, it would be more than 12x slower than QR. For tolerance 0.1, </w:t>
-      </w:r>
-      <w:proofErr w:type="spellStart"/>
-      <w:r>
-        <w:rPr>
-          <w:rFonts w:ascii="Times" w:hAnsi="Times" w:cs="Times"/>
-        </w:rPr>
-        <w:t>coreset</w:t>
-      </w:r>
-      <w:proofErr w:type="spellEnd"/>
-      <w:r>
-        <w:rPr>
-          <w:rFonts w:ascii="Times" w:hAnsi="Times" w:cs="Times"/>
-        </w:rPr>
-        <w:t xml:space="preserve"> is 1.82x slower than QR. We look into the breakdown of materialization time and execution time, and we find that materialization time contributes to more than 1.8x of this difference. When error tolerance is 0.5, </w:t>
-      </w:r>
-      <w:proofErr w:type="spellStart"/>
-      <w:r>
-        <w:rPr>
-          <w:rFonts w:ascii="Times" w:hAnsi="Times" w:cs="Times"/>
-        </w:rPr>
-        <w:t>Coreset+QR</w:t>
-      </w:r>
-      <w:proofErr w:type="spellEnd"/>
-      <w:r>
-        <w:rPr>
-          <w:rFonts w:ascii="Times" w:hAnsi="Times" w:cs="Times"/>
-        </w:rPr>
-        <w:t xml:space="preserve"> is 1.4x faster than QR. We ignore the curve for Lazy and Eager because they are insensitive to noises and are more than 1.2x slower than QR. </w:t>
+          <w:lang w:eastAsia="zh-CN"/>
+        </w:rPr>
+        <w:t>错误</w:t>
+      </w:r>
+      <w:r>
+        <w:rPr>
+          <w:rFonts w:ascii="Times" w:hAnsi="Times" w:cs="Times"/>
+          <w:i/>
+          <w:iCs/>
+          <w:sz w:val="30"/>
+          <w:szCs w:val="30"/>
+        </w:rPr>
+        <w:t xml:space="preserve"> </w:t>
+      </w:r>
+      <w:r>
+        <w:rPr>
+          <w:rFonts w:ascii="Times" w:hAnsi="Times" w:cs="Times"/>
+          <w:lang w:eastAsia="zh-CN"/>
+        </w:rPr>
+        <w:t>对于</w:t>
+      </w:r>
+      <w:r>
+        <w:rPr>
+          <w:rFonts w:ascii="Times" w:hAnsi="Times" w:cs="Times"/>
+          <w:lang w:eastAsia="zh-CN"/>
+        </w:rPr>
+        <w:t>错误容忍</w:t>
+      </w:r>
+      <w:r>
+        <w:rPr>
+          <w:rFonts w:ascii="Times" w:hAnsi="Times" w:cs="Times"/>
+          <w:lang w:eastAsia="zh-CN"/>
+        </w:rPr>
+        <w:t>度计算，</w:t>
+      </w:r>
+      <w:r>
+        <w:rPr>
+          <w:rFonts w:ascii="Times" w:hAnsi="Times" w:cs="Times"/>
+          <w:lang w:eastAsia="zh-CN"/>
+        </w:rPr>
+        <w:t>朴素随机采样</w:t>
+      </w:r>
+      <w:r>
+        <w:rPr>
+          <w:rFonts w:ascii="Times" w:hAnsi="Times" w:cs="Times"/>
+          <w:lang w:eastAsia="zh-CN"/>
+        </w:rPr>
+        <w:t>提供了</w:t>
+      </w:r>
+      <w:r>
+        <w:rPr>
+          <w:rFonts w:ascii="Times" w:hAnsi="Times" w:cs="Times"/>
+          <w:lang w:eastAsia="zh-CN"/>
+        </w:rPr>
+        <w:t>动态的</w:t>
+      </w:r>
+      <w:r>
+        <w:rPr>
+          <w:rFonts w:ascii="Times" w:hAnsi="Times" w:cs="Times"/>
+          <w:lang w:eastAsia="zh-CN"/>
+        </w:rPr>
+        <w:t>性能提高。</w:t>
+      </w:r>
+      <w:r>
+        <w:rPr>
+          <w:rFonts w:ascii="Times" w:hAnsi="Times" w:cs="Times"/>
+          <w:lang w:eastAsia="zh-CN"/>
+        </w:rPr>
+        <w:t>然而</w:t>
+      </w:r>
+      <w:r>
+        <w:rPr>
+          <w:rFonts w:ascii="Times" w:hAnsi="Times" w:cs="Times"/>
+          <w:lang w:eastAsia="zh-CN"/>
+        </w:rPr>
+        <w:t>，</w:t>
+      </w:r>
+      <w:r>
+        <w:rPr>
+          <w:rFonts w:ascii="Times" w:hAnsi="Times" w:cs="Times"/>
+          <w:lang w:eastAsia="zh-CN"/>
+        </w:rPr>
+        <w:t>当</w:t>
+      </w:r>
+      <w:r>
+        <w:rPr>
+          <w:rFonts w:ascii="Times" w:hAnsi="Times" w:cs="Times"/>
+          <w:lang w:eastAsia="zh-CN"/>
+        </w:rPr>
+        <w:t>低错误</w:t>
+      </w:r>
+      <w:r>
+        <w:rPr>
+          <w:rFonts w:ascii="Times" w:hAnsi="Times" w:cs="Times"/>
+          <w:lang w:eastAsia="zh-CN"/>
+        </w:rPr>
+        <w:t>需要的时候，</w:t>
+      </w:r>
+      <w:r>
+        <w:rPr>
+          <w:rFonts w:ascii="Times" w:hAnsi="Times" w:cs="Times"/>
+          <w:lang w:eastAsia="zh-CN"/>
+        </w:rPr>
+        <w:t>那么</w:t>
+      </w:r>
+      <w:r>
+        <w:rPr>
+          <w:rFonts w:ascii="Times" w:hAnsi="Times" w:cs="Times"/>
+          <w:lang w:eastAsia="zh-CN"/>
+        </w:rPr>
+        <w:t>这个时候</w:t>
+      </w:r>
+      <w:r>
+        <w:rPr>
+          <w:rFonts w:ascii="Times" w:hAnsi="Times" w:cs="Times"/>
+          <w:lang w:eastAsia="zh-CN"/>
+        </w:rPr>
+        <w:t>就需要</w:t>
+      </w:r>
+      <w:r>
+        <w:rPr>
+          <w:rFonts w:ascii="Times" w:hAnsi="Times" w:cs="Times"/>
+          <w:lang w:eastAsia="zh-CN"/>
+        </w:rPr>
+        <w:t>使用</w:t>
+      </w:r>
+      <w:r>
+        <w:rPr>
+          <w:rFonts w:ascii="Times" w:hAnsi="Times" w:cs="Times"/>
+          <w:lang w:eastAsia="zh-CN"/>
+        </w:rPr>
+        <w:t>经典的数据库优化</w:t>
+      </w:r>
+      <w:r>
+        <w:rPr>
+          <w:rFonts w:ascii="Times" w:hAnsi="Times" w:cs="Times"/>
+          <w:lang w:eastAsia="zh-CN"/>
+        </w:rPr>
+        <w:t>或者</w:t>
+      </w:r>
+      <w:r>
+        <w:rPr>
+          <w:rFonts w:ascii="Times" w:hAnsi="Times" w:cs="Times"/>
+          <w:lang w:eastAsia="zh-CN"/>
+        </w:rPr>
+        <w:t>QR</w:t>
+      </w:r>
+      <w:r>
+        <w:rPr>
+          <w:rFonts w:ascii="Times" w:hAnsi="Times" w:cs="Times"/>
+          <w:lang w:eastAsia="zh-CN"/>
+        </w:rPr>
+        <w:t>优化。</w:t>
+      </w:r>
+      <w:r>
+        <w:rPr>
+          <w:rFonts w:ascii="Times" w:hAnsi="Times" w:cs="Times"/>
+          <w:lang w:eastAsia="zh-CN"/>
+        </w:rPr>
+        <w:t>在这之间，</w:t>
+      </w:r>
+      <w:r>
+        <w:rPr>
+          <w:rFonts w:ascii="Times" w:hAnsi="Times" w:cs="Times"/>
+          <w:lang w:eastAsia="zh-CN"/>
+        </w:rPr>
+        <w:t>有很多</w:t>
+      </w:r>
+      <w:r>
+        <w:rPr>
+          <w:rFonts w:ascii="Times" w:hAnsi="Times" w:cs="Times"/>
+          <w:lang w:eastAsia="zh-CN"/>
+        </w:rPr>
+        <w:t>QR,</w:t>
+      </w:r>
+      <w:r>
+        <w:rPr>
+          <w:rFonts w:ascii="Times" w:hAnsi="Times" w:cs="Times"/>
+          <w:lang w:eastAsia="zh-CN"/>
+        </w:rPr>
+        <w:t>核心集，</w:t>
+      </w:r>
+      <w:r>
+        <w:rPr>
+          <w:rFonts w:ascii="Times" w:hAnsi="Times" w:cs="Times"/>
+          <w:lang w:eastAsia="zh-CN"/>
+        </w:rPr>
+        <w:t>取样的结合体。</w:t>
+      </w:r>
+      <w:r>
+        <w:rPr>
+          <w:rFonts w:ascii="Times" w:hAnsi="Times" w:cs="Times"/>
+          <w:lang w:eastAsia="zh-CN"/>
+        </w:rPr>
+        <w:t>正如我们在图</w:t>
+      </w:r>
+      <w:r>
+        <w:rPr>
+          <w:rFonts w:ascii="Times" w:hAnsi="Times" w:cs="Times"/>
+          <w:lang w:eastAsia="zh-CN"/>
+        </w:rPr>
+        <w:t>6</w:t>
+      </w:r>
+      <w:r>
+        <w:rPr>
+          <w:rFonts w:ascii="Times" w:hAnsi="Times" w:cs="Times"/>
+          <w:lang w:eastAsia="zh-CN"/>
+        </w:rPr>
+        <w:t>中看到的那样，</w:t>
+      </w:r>
+      <w:r>
+        <w:rPr>
+          <w:rFonts w:ascii="Times" w:hAnsi="Times" w:cs="Times"/>
+          <w:lang w:eastAsia="zh-CN"/>
+        </w:rPr>
+        <w:t>当错误容忍很低的时候，</w:t>
+      </w:r>
+      <w:r>
+        <w:rPr>
+          <w:rFonts w:ascii="Times" w:hAnsi="Times" w:cs="Times"/>
+          <w:lang w:eastAsia="zh-CN"/>
+        </w:rPr>
+        <w:t>核心集</w:t>
+      </w:r>
+      <w:r>
+        <w:rPr>
+          <w:rFonts w:ascii="Times" w:hAnsi="Times" w:cs="Times"/>
+          <w:lang w:eastAsia="zh-CN"/>
+        </w:rPr>
+        <w:t>明显要比</w:t>
+      </w:r>
+      <w:r>
+        <w:rPr>
+          <w:rFonts w:ascii="Times" w:hAnsi="Times" w:cs="Times"/>
+          <w:lang w:eastAsia="zh-CN"/>
+        </w:rPr>
+        <w:t>QR</w:t>
+      </w:r>
+      <w:r>
+        <w:rPr>
+          <w:rFonts w:ascii="Times" w:hAnsi="Times" w:cs="Times" w:hint="eastAsia"/>
+          <w:lang w:eastAsia="zh-CN"/>
+        </w:rPr>
+        <w:t>慢</w:t>
+      </w:r>
+      <w:r>
+        <w:rPr>
+          <w:rFonts w:ascii="Times" w:hAnsi="Times" w:cs="Times"/>
+          <w:lang w:eastAsia="zh-CN"/>
+        </w:rPr>
+        <w:t>。</w:t>
+      </w:r>
+      <w:r>
+        <w:rPr>
+          <w:rFonts w:ascii="Times" w:hAnsi="Times" w:cs="Times"/>
+          <w:lang w:eastAsia="zh-CN"/>
+        </w:rPr>
+        <w:t>当容忍度为</w:t>
+      </w:r>
+      <w:r>
+        <w:rPr>
+          <w:rFonts w:ascii="Times" w:hAnsi="Times" w:cs="Times"/>
+          <w:lang w:eastAsia="zh-CN"/>
+        </w:rPr>
+        <w:t>0.01</w:t>
+      </w:r>
+      <w:r>
+        <w:rPr>
+          <w:rFonts w:ascii="Times" w:hAnsi="Times" w:cs="Times" w:hint="eastAsia"/>
+          <w:lang w:eastAsia="zh-CN"/>
+        </w:rPr>
+        <w:t>的</w:t>
+      </w:r>
+      <w:r>
+        <w:rPr>
+          <w:rFonts w:ascii="Times" w:hAnsi="Times" w:cs="Times"/>
+          <w:lang w:eastAsia="zh-CN"/>
+        </w:rPr>
+        <w:t>时候，</w:t>
+      </w:r>
+      <w:r>
+        <w:rPr>
+          <w:rFonts w:ascii="Times" w:hAnsi="Times" w:cs="Times"/>
+          <w:lang w:eastAsia="zh-CN"/>
+        </w:rPr>
+        <w:t>我们需要的</w:t>
+      </w:r>
+      <w:r>
+        <w:rPr>
+          <w:rFonts w:ascii="Times" w:hAnsi="Times" w:cs="Times"/>
+          <w:lang w:eastAsia="zh-CN"/>
+        </w:rPr>
+        <w:t>核心集</w:t>
+      </w:r>
+      <w:r>
+        <w:rPr>
+          <w:rFonts w:ascii="Times" w:hAnsi="Times" w:cs="Times"/>
+          <w:lang w:eastAsia="zh-CN"/>
+        </w:rPr>
+        <w:t>甚至比</w:t>
+      </w:r>
+      <w:r>
+        <w:rPr>
+          <w:rFonts w:ascii="Times" w:hAnsi="Times" w:cs="Times"/>
+          <w:lang w:eastAsia="zh-CN"/>
+        </w:rPr>
+        <w:t>原始数据集</w:t>
+      </w:r>
+      <w:r>
+        <w:rPr>
+          <w:rFonts w:ascii="Times" w:hAnsi="Times" w:cs="Times"/>
+          <w:lang w:eastAsia="zh-CN"/>
+        </w:rPr>
+        <w:t>都要大，</w:t>
+      </w:r>
+      <w:r>
+        <w:rPr>
+          <w:rFonts w:ascii="Times" w:hAnsi="Times" w:cs="Times"/>
+          <w:lang w:eastAsia="zh-CN"/>
+        </w:rPr>
+        <w:t>而</w:t>
+      </w:r>
+      <w:r>
+        <w:rPr>
+          <w:rFonts w:ascii="Times" w:hAnsi="Times" w:cs="Times"/>
+          <w:lang w:eastAsia="zh-CN"/>
+        </w:rPr>
+        <w:t>如果我们</w:t>
+      </w:r>
+      <w:r>
+        <w:rPr>
+          <w:rFonts w:ascii="Times" w:hAnsi="Times" w:cs="Times"/>
+          <w:lang w:eastAsia="zh-CN"/>
+        </w:rPr>
+        <w:t>强制的让</w:t>
+      </w:r>
+      <w:r>
+        <w:rPr>
+          <w:rFonts w:ascii="Times" w:hAnsi="Times" w:cs="Times"/>
+        </w:rPr>
+        <w:t>Columbus</w:t>
+      </w:r>
+      <w:r>
+        <w:rPr>
+          <w:rFonts w:ascii="Times" w:hAnsi="Times" w:cs="Times"/>
+          <w:lang w:eastAsia="zh-CN"/>
+        </w:rPr>
+        <w:t>在这样大的数据集上运行，</w:t>
+      </w:r>
+      <w:r>
+        <w:rPr>
+          <w:rFonts w:ascii="Times" w:hAnsi="Times" w:cs="Times"/>
+          <w:lang w:eastAsia="zh-CN"/>
+        </w:rPr>
+        <w:t>它会比</w:t>
+      </w:r>
+      <w:r>
+        <w:rPr>
+          <w:rFonts w:ascii="Times" w:hAnsi="Times" w:cs="Times"/>
+          <w:lang w:eastAsia="zh-CN"/>
+        </w:rPr>
+        <w:t>QR</w:t>
+      </w:r>
+      <w:r>
+        <w:rPr>
+          <w:rFonts w:ascii="Times" w:hAnsi="Times" w:cs="Times"/>
+          <w:lang w:eastAsia="zh-CN"/>
+        </w:rPr>
+        <w:t>慢</w:t>
+      </w:r>
+      <w:r>
+        <w:rPr>
+          <w:rFonts w:ascii="Times" w:hAnsi="Times" w:cs="Times"/>
+          <w:lang w:eastAsia="zh-CN"/>
+        </w:rPr>
+        <w:t>12</w:t>
+      </w:r>
+      <w:r>
+        <w:rPr>
+          <w:rFonts w:ascii="Times" w:hAnsi="Times" w:cs="Times" w:hint="eastAsia"/>
+          <w:lang w:eastAsia="zh-CN"/>
+        </w:rPr>
+        <w:t>倍</w:t>
+      </w:r>
+      <w:r>
+        <w:rPr>
+          <w:rFonts w:ascii="Times" w:hAnsi="Times" w:cs="Times"/>
+          <w:lang w:eastAsia="zh-CN"/>
+        </w:rPr>
+        <w:t>。</w:t>
+      </w:r>
+      <w:r>
+        <w:rPr>
+          <w:rFonts w:ascii="Times" w:hAnsi="Times" w:cs="Times"/>
+          <w:lang w:eastAsia="zh-CN"/>
+        </w:rPr>
+        <w:t>当</w:t>
+      </w:r>
+      <w:r>
+        <w:rPr>
+          <w:rFonts w:ascii="Times" w:hAnsi="Times" w:cs="Times"/>
+          <w:lang w:eastAsia="zh-CN"/>
+        </w:rPr>
+        <w:t>容忍度为</w:t>
+      </w:r>
+      <w:r>
+        <w:rPr>
+          <w:rFonts w:ascii="Times" w:hAnsi="Times" w:cs="Times"/>
+          <w:lang w:eastAsia="zh-CN"/>
+        </w:rPr>
+        <w:t>0.1</w:t>
+      </w:r>
+      <w:r>
+        <w:rPr>
+          <w:rFonts w:ascii="Times" w:hAnsi="Times" w:cs="Times"/>
+          <w:lang w:eastAsia="zh-CN"/>
+        </w:rPr>
+        <w:t>的时候，</w:t>
+      </w:r>
+      <w:r>
+        <w:rPr>
+          <w:rFonts w:ascii="Times" w:hAnsi="Times" w:cs="Times"/>
+          <w:lang w:eastAsia="zh-CN"/>
+        </w:rPr>
+        <w:t>核心集</w:t>
+      </w:r>
+      <w:r>
+        <w:rPr>
+          <w:rFonts w:ascii="Times" w:hAnsi="Times" w:cs="Times"/>
+          <w:lang w:eastAsia="zh-CN"/>
+        </w:rPr>
+        <w:t>比</w:t>
+      </w:r>
+      <w:r>
+        <w:rPr>
+          <w:rFonts w:ascii="Times" w:hAnsi="Times" w:cs="Times"/>
+          <w:lang w:eastAsia="zh-CN"/>
+        </w:rPr>
+        <w:t>QR</w:t>
+      </w:r>
+      <w:r>
+        <w:rPr>
+          <w:rFonts w:ascii="Times" w:hAnsi="Times" w:cs="Times"/>
+          <w:lang w:eastAsia="zh-CN"/>
+        </w:rPr>
+        <w:t>慢</w:t>
+      </w:r>
+      <w:r>
+        <w:rPr>
+          <w:rFonts w:ascii="Times" w:hAnsi="Times" w:cs="Times"/>
+          <w:lang w:eastAsia="zh-CN"/>
+        </w:rPr>
+        <w:t>1.82</w:t>
+      </w:r>
+      <w:r>
+        <w:rPr>
+          <w:rFonts w:ascii="Times" w:hAnsi="Times" w:cs="Times" w:hint="eastAsia"/>
+          <w:lang w:eastAsia="zh-CN"/>
+        </w:rPr>
+        <w:t>倍。</w:t>
+      </w:r>
+      <w:r>
+        <w:rPr>
+          <w:rFonts w:ascii="Times" w:hAnsi="Times" w:cs="Times"/>
+          <w:lang w:eastAsia="zh-CN"/>
+        </w:rPr>
+        <w:t>当我们</w:t>
+      </w:r>
+      <w:r>
+        <w:rPr>
+          <w:rFonts w:ascii="Times" w:hAnsi="Times" w:cs="Times" w:hint="eastAsia"/>
+          <w:lang w:eastAsia="zh-CN"/>
+        </w:rPr>
+        <w:t>看</w:t>
+      </w:r>
+      <w:r>
+        <w:rPr>
+          <w:rFonts w:ascii="Times" w:hAnsi="Times" w:cs="Times"/>
+          <w:lang w:eastAsia="zh-CN"/>
+        </w:rPr>
+        <w:t>分解之后的</w:t>
+      </w:r>
+      <w:r>
+        <w:rPr>
+          <w:rFonts w:ascii="Times" w:hAnsi="Times" w:cs="Times"/>
+          <w:lang w:eastAsia="zh-CN"/>
+        </w:rPr>
+        <w:t>实体化</w:t>
+      </w:r>
+      <w:r>
+        <w:rPr>
+          <w:rFonts w:ascii="Times" w:hAnsi="Times" w:cs="Times" w:hint="eastAsia"/>
+          <w:lang w:eastAsia="zh-CN"/>
+        </w:rPr>
+        <w:t>时间</w:t>
+      </w:r>
+      <w:r>
+        <w:rPr>
+          <w:rFonts w:ascii="Times" w:hAnsi="Times" w:cs="Times"/>
+          <w:lang w:eastAsia="zh-CN"/>
+        </w:rPr>
+        <w:t>和</w:t>
+      </w:r>
+      <w:r>
+        <w:rPr>
+          <w:rFonts w:ascii="Times" w:hAnsi="Times" w:cs="Times"/>
+          <w:lang w:eastAsia="zh-CN"/>
+        </w:rPr>
+        <w:t>执行时间的时候</w:t>
+      </w:r>
+      <w:r>
+        <w:rPr>
+          <w:rFonts w:ascii="Times" w:hAnsi="Times" w:cs="Times"/>
+          <w:lang w:eastAsia="zh-CN"/>
+        </w:rPr>
+        <w:t>，</w:t>
+      </w:r>
+      <w:r>
+        <w:rPr>
+          <w:rFonts w:ascii="Times" w:hAnsi="Times" w:cs="Times"/>
+          <w:lang w:eastAsia="zh-CN"/>
+        </w:rPr>
+        <w:t>我们发现</w:t>
+      </w:r>
+      <w:r>
+        <w:rPr>
+          <w:rFonts w:ascii="Times" w:hAnsi="Times" w:cs="Times"/>
+          <w:lang w:eastAsia="zh-CN"/>
+        </w:rPr>
+        <w:t>实体化</w:t>
+      </w:r>
+      <w:r>
+        <w:rPr>
+          <w:rFonts w:ascii="Times" w:hAnsi="Times" w:cs="Times" w:hint="eastAsia"/>
+          <w:lang w:eastAsia="zh-CN"/>
+        </w:rPr>
+        <w:t>时间</w:t>
+      </w:r>
+      <w:r>
+        <w:rPr>
+          <w:rFonts w:ascii="Times" w:hAnsi="Times" w:cs="Times"/>
+          <w:lang w:eastAsia="zh-CN"/>
+        </w:rPr>
+        <w:t>为差异</w:t>
+      </w:r>
+      <w:r>
+        <w:rPr>
+          <w:rFonts w:ascii="Times" w:hAnsi="Times" w:cs="Times"/>
+          <w:lang w:eastAsia="zh-CN"/>
+        </w:rPr>
+        <w:t>贡献了不止</w:t>
+      </w:r>
+      <w:r>
+        <w:rPr>
+          <w:rFonts w:ascii="Times" w:hAnsi="Times" w:cs="Times"/>
+          <w:lang w:eastAsia="zh-CN"/>
+        </w:rPr>
+        <w:t>1.8</w:t>
+      </w:r>
+      <w:r>
+        <w:rPr>
+          <w:rFonts w:ascii="Times" w:hAnsi="Times" w:cs="Times"/>
+          <w:lang w:eastAsia="zh-CN"/>
+        </w:rPr>
+        <w:t>倍。</w:t>
+      </w:r>
+      <w:r>
+        <w:rPr>
+          <w:rFonts w:ascii="Times" w:hAnsi="Times" w:cs="Times"/>
+          <w:lang w:eastAsia="zh-CN"/>
+        </w:rPr>
+        <w:t>当</w:t>
+      </w:r>
+      <w:r>
+        <w:rPr>
+          <w:rFonts w:ascii="Times" w:hAnsi="Times" w:cs="Times"/>
+          <w:lang w:eastAsia="zh-CN"/>
+        </w:rPr>
+        <w:t>错误容忍度为</w:t>
+      </w:r>
+      <w:r>
+        <w:rPr>
+          <w:rFonts w:ascii="Times" w:hAnsi="Times" w:cs="Times"/>
+          <w:lang w:eastAsia="zh-CN"/>
+        </w:rPr>
+        <w:t>0.5</w:t>
+      </w:r>
+      <w:r>
+        <w:rPr>
+          <w:rFonts w:ascii="Times" w:hAnsi="Times" w:cs="Times"/>
+          <w:lang w:eastAsia="zh-CN"/>
+        </w:rPr>
+        <w:t>的时候，</w:t>
+      </w:r>
+      <w:r>
+        <w:rPr>
+          <w:rFonts w:ascii="Times" w:hAnsi="Times" w:cs="Times"/>
+          <w:lang w:eastAsia="zh-CN"/>
+        </w:rPr>
+        <w:t>核心集和</w:t>
+      </w:r>
+      <w:r>
+        <w:rPr>
+          <w:rFonts w:ascii="Times" w:hAnsi="Times" w:cs="Times"/>
+          <w:lang w:eastAsia="zh-CN"/>
+        </w:rPr>
+        <w:t>QR</w:t>
+      </w:r>
+      <w:r>
+        <w:rPr>
+          <w:rFonts w:ascii="Times" w:hAnsi="Times" w:cs="Times"/>
+          <w:lang w:eastAsia="zh-CN"/>
+        </w:rPr>
+        <w:t>比</w:t>
+      </w:r>
+      <w:r>
+        <w:rPr>
+          <w:rFonts w:ascii="Times" w:hAnsi="Times" w:cs="Times"/>
+          <w:lang w:eastAsia="zh-CN"/>
+        </w:rPr>
+        <w:t>QR</w:t>
+      </w:r>
+      <w:r>
+        <w:rPr>
+          <w:rFonts w:ascii="Times" w:hAnsi="Times" w:cs="Times"/>
+          <w:lang w:eastAsia="zh-CN"/>
+        </w:rPr>
+        <w:t>快</w:t>
+      </w:r>
+      <w:r>
+        <w:rPr>
+          <w:rFonts w:ascii="Times" w:hAnsi="Times" w:cs="Times"/>
+          <w:lang w:eastAsia="zh-CN"/>
+        </w:rPr>
+        <w:t>1.4</w:t>
+      </w:r>
+      <w:r>
+        <w:rPr>
+          <w:rFonts w:ascii="Times" w:hAnsi="Times" w:cs="Times"/>
+          <w:lang w:eastAsia="zh-CN"/>
+        </w:rPr>
+        <w:t>倍。</w:t>
+      </w:r>
+      <w:r>
+        <w:rPr>
+          <w:rFonts w:ascii="Times" w:hAnsi="Times" w:cs="Times"/>
+          <w:lang w:eastAsia="zh-CN"/>
+        </w:rPr>
+        <w:t>我们</w:t>
+      </w:r>
+      <w:r>
+        <w:rPr>
+          <w:rFonts w:ascii="Times" w:hAnsi="Times" w:cs="Times"/>
+          <w:lang w:eastAsia="zh-CN"/>
+        </w:rPr>
+        <w:t>忽略了</w:t>
+      </w:r>
+      <w:r>
+        <w:rPr>
+          <w:rFonts w:ascii="Times" w:hAnsi="Times" w:cs="Times"/>
+          <w:lang w:eastAsia="zh-CN"/>
+        </w:rPr>
+        <w:t>懒加载和</w:t>
+      </w:r>
+      <w:r>
+        <w:rPr>
+          <w:rFonts w:ascii="Times" w:hAnsi="Times" w:cs="Times"/>
+          <w:lang w:eastAsia="zh-CN"/>
+        </w:rPr>
+        <w:t>饥饿</w:t>
+      </w:r>
+      <w:r>
+        <w:rPr>
+          <w:rFonts w:ascii="Times" w:hAnsi="Times" w:cs="Times" w:hint="eastAsia"/>
+          <w:lang w:eastAsia="zh-CN"/>
+        </w:rPr>
+        <w:t>加载</w:t>
+      </w:r>
+      <w:r>
+        <w:rPr>
+          <w:rFonts w:ascii="Times" w:hAnsi="Times" w:cs="Times"/>
+          <w:lang w:eastAsia="zh-CN"/>
+        </w:rPr>
+        <w:t>的情况，</w:t>
+      </w:r>
+      <w:r>
+        <w:rPr>
+          <w:rFonts w:ascii="Times" w:hAnsi="Times" w:cs="Times"/>
+          <w:lang w:eastAsia="zh-CN"/>
+        </w:rPr>
+        <w:t>因为</w:t>
+      </w:r>
+      <w:r>
+        <w:rPr>
+          <w:rFonts w:ascii="Times" w:hAnsi="Times" w:cs="Times"/>
+          <w:lang w:eastAsia="zh-CN"/>
+        </w:rPr>
+        <w:t>它们</w:t>
+      </w:r>
+      <w:r>
+        <w:rPr>
+          <w:rFonts w:ascii="Times" w:hAnsi="Times" w:cs="Times"/>
+          <w:lang w:eastAsia="zh-CN"/>
+        </w:rPr>
+        <w:t>对</w:t>
+      </w:r>
+      <w:r>
+        <w:rPr>
+          <w:rFonts w:ascii="Times" w:hAnsi="Times" w:cs="Times"/>
+          <w:lang w:eastAsia="zh-CN"/>
+        </w:rPr>
+        <w:t>噪声敏感，</w:t>
+      </w:r>
+      <w:r>
+        <w:rPr>
+          <w:rFonts w:ascii="Times" w:hAnsi="Times" w:cs="Times"/>
+          <w:lang w:eastAsia="zh-CN"/>
+        </w:rPr>
+        <w:t>并且比</w:t>
+      </w:r>
+      <w:r>
+        <w:rPr>
+          <w:rFonts w:ascii="Times" w:hAnsi="Times" w:cs="Times"/>
+          <w:lang w:eastAsia="zh-CN"/>
+        </w:rPr>
+        <w:t>QR</w:t>
+      </w:r>
+      <w:r>
+        <w:rPr>
+          <w:rFonts w:ascii="Times" w:hAnsi="Times" w:cs="Times"/>
+          <w:lang w:eastAsia="zh-CN"/>
+        </w:rPr>
+        <w:t>慢</w:t>
+      </w:r>
+      <w:r>
+        <w:rPr>
+          <w:rFonts w:ascii="Times" w:hAnsi="Times" w:cs="Times"/>
+          <w:lang w:eastAsia="zh-CN"/>
+        </w:rPr>
+        <w:t>1.2</w:t>
+      </w:r>
+      <w:r>
+        <w:rPr>
+          <w:rFonts w:ascii="Times" w:hAnsi="Times" w:cs="Times"/>
+          <w:lang w:eastAsia="zh-CN"/>
+        </w:rPr>
+        <w:t>倍。</w:t>
       </w:r>
     </w:p>
     <w:p>
@@ -27078,6 +27676,8 @@
           <w:rFonts w:ascii="Times" w:hAnsi="Times" w:cs="Times"/>
         </w:rPr>
       </w:pPr>
+      <w:bookmarkStart w:id="0" w:name="_GoBack"/>
+      <w:bookmarkEnd w:id="0"/>
       <w:r>
         <w:rPr>
           <w:rFonts w:ascii="Times" w:hAnsi="Times" w:cs="Times"/>
@@ -27379,42 +27979,48 @@
           <w:sz w:val="30"/>
           <w:szCs w:val="30"/>
         </w:rPr>
+        <w:t xml:space="preserve">Reuse. </w:t>
+      </w:r>
+      <w:r>
+        <w:rPr>
+          <w:rFonts w:ascii="Times" w:hAnsi="Times" w:cs="Times"/>
+        </w:rPr>
+        <w:t xml:space="preserve">In linear models, the amount of overlap in the </w:t>
+      </w:r>
+      <w:proofErr w:type="spellStart"/>
+      <w:r>
+        <w:rPr>
+          <w:rFonts w:ascii="Times" w:hAnsi="Times" w:cs="Times"/>
+        </w:rPr>
+        <w:t>fea</w:t>
+      </w:r>
+      <w:proofErr w:type="spellEnd"/>
+      <w:r>
+        <w:rPr>
+          <w:rFonts w:ascii="Times" w:hAnsi="Times" w:cs="Times"/>
+        </w:rPr>
+        <w:t xml:space="preserve">- </w:t>
+      </w:r>
+      <w:proofErr w:type="spellStart"/>
+      <w:r>
+        <w:rPr>
+          <w:rFonts w:ascii="Times" w:hAnsi="Times" w:cs="Times"/>
+        </w:rPr>
+        <w:t>ture</w:t>
+      </w:r>
+      <w:proofErr w:type="spellEnd"/>
+      <w:r>
+        <w:rPr>
+          <w:rFonts w:ascii="Times" w:hAnsi="Times" w:cs="Times"/>
+        </w:rPr>
+        <w:t xml:space="preserve"> sets correlates with the amount of reuse. We randomly select features but vary the size of overlapping feature sets. Figure6(c) </w:t>
+      </w:r>
+      <w:r>
+        <w:rPr>
+          <w:rFonts w:ascii="Times" w:hAnsi="Times" w:cs="Times"/>
+        </w:rPr>
         <w:lastRenderedPageBreak/>
-        <w:t xml:space="preserve">Reuse. </w:t>
-      </w:r>
-      <w:r>
-        <w:rPr>
-          <w:rFonts w:ascii="Times" w:hAnsi="Times" w:cs="Times"/>
-        </w:rPr>
-        <w:t xml:space="preserve">In linear models, the amount of overlap in the </w:t>
-      </w:r>
-      <w:proofErr w:type="spellStart"/>
-      <w:r>
-        <w:rPr>
-          <w:rFonts w:ascii="Times" w:hAnsi="Times" w:cs="Times"/>
-        </w:rPr>
-        <w:t>fea</w:t>
-      </w:r>
-      <w:proofErr w:type="spellEnd"/>
-      <w:r>
-        <w:rPr>
-          <w:rFonts w:ascii="Times" w:hAnsi="Times" w:cs="Times"/>
-        </w:rPr>
-        <w:t xml:space="preserve">- </w:t>
-      </w:r>
-      <w:proofErr w:type="spellStart"/>
-      <w:r>
-        <w:rPr>
-          <w:rFonts w:ascii="Times" w:hAnsi="Times" w:cs="Times"/>
-        </w:rPr>
-        <w:t>ture</w:t>
-      </w:r>
-      <w:proofErr w:type="spellEnd"/>
-      <w:r>
-        <w:rPr>
-          <w:rFonts w:ascii="Times" w:hAnsi="Times" w:cs="Times"/>
-        </w:rPr>
-        <w:t xml:space="preserve"> sets correlates with the amount of reuse. We randomly select features but vary the size of overlapping feature sets. Figure6(c) shows the result. When the size of the over- lapping feature sets is small, Lazy is 15x faster than Core- </w:t>
+        <w:t xml:space="preserve">shows the result. When the size of the over- lapping feature sets is small, Lazy is 15x faster than Core- </w:t>
       </w:r>
       <w:proofErr w:type="spellStart"/>
       <w:r>
@@ -28164,14 +28770,20 @@
           <w:sz w:val="30"/>
           <w:szCs w:val="30"/>
         </w:rPr>
+        <w:t xml:space="preserve">ADMM. </w:t>
+      </w:r>
+      <w:r>
+        <w:rPr>
+          <w:rFonts w:ascii="Times" w:hAnsi="Times" w:cs="Times"/>
+        </w:rPr>
+        <w:t xml:space="preserve">There is a classical, general purpose method that allows one to decompose such a </w:t>
+      </w:r>
+      <w:r>
+        <w:rPr>
+          <w:rFonts w:ascii="Times" w:hAnsi="Times" w:cs="Times"/>
+        </w:rPr>
         <w:lastRenderedPageBreak/>
-        <w:t xml:space="preserve">ADMM. </w:t>
-      </w:r>
-      <w:r>
-        <w:rPr>
-          <w:rFonts w:ascii="Times" w:hAnsi="Times" w:cs="Times"/>
-        </w:rPr>
-        <w:t xml:space="preserve">There is a classical, general purpose method that allows one to decompose such a problem into a least-squares problem and a second simple problem. The method we ex- </w:t>
+        <w:t xml:space="preserve">problem into a least-squares problem and a second simple problem. The method we ex- </w:t>
       </w:r>
       <w:proofErr w:type="spellStart"/>
       <w:r>
@@ -28723,14 +29335,14 @@
         <w:rPr>
           <w:rFonts w:ascii="Times" w:hAnsi="Times" w:cs="Times"/>
         </w:rPr>
-        <w:t xml:space="preserve">, which we explain in the full version of the paper. The intuition is clear, as one must cover all the different features with as few basic </w:t>
+        <w:t xml:space="preserve">, which we explain in the full version of the paper. The intuition is clear, as one must cover all the different features with as few basic blocks as possible. However, the heuristic merging can have large wins, as operations like cross </w:t>
       </w:r>
       <w:r>
         <w:rPr>
           <w:rFonts w:ascii="Times" w:hAnsi="Times" w:cs="Times"/>
         </w:rPr>
         <w:lastRenderedPageBreak/>
-        <w:t xml:space="preserve">blocks as possible. However, the heuristic merging can have large wins, as operations like cross validation and grid searching parameters allow one to find opportunities for reuse. </w:t>
+        <w:t xml:space="preserve">validation and grid searching parameters allow one to find opportunities for reuse. </w:t>
       </w:r>
     </w:p>
     <w:p>
@@ -29365,7 +29977,6 @@
           <w:sz w:val="30"/>
           <w:szCs w:val="30"/>
         </w:rPr>
-        <w:lastRenderedPageBreak/>
         <w:t xml:space="preserve">(2) One-dimensional </w:t>
       </w:r>
       <w:r>
@@ -29388,7 +29999,14 @@
         <w:rPr>
           <w:rFonts w:ascii="Times" w:hAnsi="Times" w:cs="Times"/>
         </w:rPr>
-        <w:t xml:space="preserve">We can rewrite the update for z into a series of independent, one-dimensional problems. That is, </w:t>
+        <w:t>We can rewrite the update for z into a series of independent, one-</w:t>
+      </w:r>
+      <w:r>
+        <w:rPr>
+          <w:rFonts w:ascii="Times" w:hAnsi="Times" w:cs="Times"/>
+        </w:rPr>
+        <w:lastRenderedPageBreak/>
+        <w:t xml:space="preserve">dimensional problems. That is, </w:t>
       </w:r>
     </w:p>
     <w:p>
@@ -30344,19 +30962,7 @@
                 <w:sz w:val="16"/>
                 <w:szCs w:val="16"/>
               </w:rPr>
-              <w:t xml:space="preserve">/ 0#'-1 </w:t>
-            </w:r>
-            <w:r>
-              <w:rPr>
-                <w:rFonts w:ascii="Calibri" w:hAnsi="Calibri" w:cs="Calibri"/>
-                <w:b/>
-                <w:bCs/>
-                <w:color w:val="FFFFFF"/>
-                <w:sz w:val="16"/>
-                <w:szCs w:val="16"/>
-              </w:rPr>
-              <w:lastRenderedPageBreak/>
-              <w:t xml:space="preserve">0+213' </w:t>
+              <w:t xml:space="preserve">/ 0#'-1 0+213' </w:t>
             </w:r>
           </w:p>
         </w:tc>
@@ -30397,20 +31003,7 @@
                 <w:sz w:val="16"/>
                 <w:szCs w:val="16"/>
               </w:rPr>
-              <w:lastRenderedPageBreak/>
-              <w:t xml:space="preserve">/ )#'3' 40#'-1 </w:t>
-            </w:r>
-            <w:r>
-              <w:rPr>
-                <w:rFonts w:ascii="Calibri" w:hAnsi="Calibri" w:cs="Calibri"/>
-                <w:b/>
-                <w:bCs/>
-                <w:color w:val="FFFFFF"/>
-                <w:sz w:val="16"/>
-                <w:szCs w:val="16"/>
-              </w:rPr>
-              <w:lastRenderedPageBreak/>
-              <w:t xml:space="preserve">0+213 </w:t>
+              <w:t xml:space="preserve">/ )#'3' 40#'-1 0+213 </w:t>
             </w:r>
           </w:p>
         </w:tc>
@@ -30451,20 +31044,7 @@
                 <w:sz w:val="16"/>
                 <w:szCs w:val="16"/>
               </w:rPr>
-              <w:lastRenderedPageBreak/>
-              <w:t xml:space="preserve">/ 5-6"' 27 </w:t>
-            </w:r>
-            <w:r>
-              <w:rPr>
-                <w:rFonts w:ascii="Calibri" w:hAnsi="Calibri" w:cs="Calibri"/>
-                <w:b/>
-                <w:bCs/>
-                <w:color w:val="FFFFFF"/>
-                <w:sz w:val="16"/>
-                <w:szCs w:val="16"/>
-              </w:rPr>
-              <w:lastRenderedPageBreak/>
-              <w:t xml:space="preserve">829"' </w:t>
+              <w:t xml:space="preserve">/ 5-6"' 27 829"' </w:t>
             </w:r>
           </w:p>
         </w:tc>
@@ -30505,7 +31085,6 @@
                 <w:sz w:val="16"/>
                 <w:szCs w:val="16"/>
               </w:rPr>
-              <w:lastRenderedPageBreak/>
               <w:t xml:space="preserve">):*" 27 0#'-1 0+213' </w:t>
             </w:r>
           </w:p>
@@ -32350,14 +32929,7 @@
         <w:rPr>
           <w:rFonts w:ascii="Times" w:hAnsi="Times" w:cs="Times"/>
         </w:rPr>
-        <w:t xml:space="preserve"> using AIC. These models reflect a common scenario in current enterprise </w:t>
-      </w:r>
-      <w:r>
-        <w:rPr>
-          <w:rFonts w:ascii="Times" w:hAnsi="Times" w:cs="Times"/>
-        </w:rPr>
-        <w:lastRenderedPageBreak/>
-        <w:t xml:space="preserve">analytics systems. </w:t>
+        <w:t xml:space="preserve"> using AIC. These models reflect a common scenario in current enterprise analytics systems. </w:t>
       </w:r>
     </w:p>
     <w:p>
@@ -32375,6 +32947,7 @@
         <w:rPr>
           <w:rFonts w:ascii="Times" w:hAnsi="Times" w:cs="Times"/>
         </w:rPr>
+        <w:lastRenderedPageBreak/>
         <w:t xml:space="preserve">At the other extreme, KDD has a large number of </w:t>
       </w:r>
       <w:proofErr w:type="spellStart"/>
@@ -32820,20 +33393,14 @@
         <w:rPr>
           <w:rFonts w:ascii="Times" w:hAnsi="Times" w:cs="Times"/>
         </w:rPr>
-        <w:t xml:space="preserve">On the R-based backend, Columbus executes the same program using less time than R on all </w:t>
-      </w:r>
+        <w:t xml:space="preserve">On the R-based backend, Columbus executes the same program using less time than R on all datasets. On Census, Columbus is two orders of magnitude faster, and on Music and Fund, Columbus is one order of magnitude faster. On Fund and House, Columbus chooses to use </w:t>
+      </w:r>
+      <w:proofErr w:type="spellStart"/>
       <w:r>
         <w:rPr>
           <w:rFonts w:ascii="Times" w:hAnsi="Times" w:cs="Times"/>
         </w:rPr>
         <w:lastRenderedPageBreak/>
-        <w:t xml:space="preserve">datasets. On Census, Columbus is two orders of magnitude faster, and on Music and Fund, Columbus is one order of magnitude faster. On Fund and House, Columbus chooses to use </w:t>
-      </w:r>
-      <w:proofErr w:type="spellStart"/>
-      <w:r>
-        <w:rPr>
-          <w:rFonts w:ascii="Times" w:hAnsi="Times" w:cs="Times"/>
-        </w:rPr>
         <w:t>CoreSet+QR</w:t>
       </w:r>
       <w:proofErr w:type="spellEnd"/>
@@ -33728,7 +34295,6 @@
           <w:sz w:val="16"/>
           <w:szCs w:val="16"/>
         </w:rPr>
-        <w:lastRenderedPageBreak/>
         <w:t xml:space="preserve">!3265 </w:t>
       </w:r>
     </w:p>
@@ -33786,6 +34352,7 @@
           <w:rFonts w:ascii="Times" w:hAnsi="Times" w:cs="Times"/>
           <w:noProof/>
         </w:rPr>
+        <w:lastRenderedPageBreak/>
         <w:drawing>
           <wp:inline distT="0" distB="0" distL="0" distR="0" wp14:anchorId="0A6B9AF4" wp14:editId="060447B6">
             <wp:extent cx="812800" cy="25400"/>
@@ -35484,6 +36051,7 @@
           <w:rFonts w:ascii="Times" w:hAnsi="Times" w:cs="Times"/>
           <w:noProof/>
         </w:rPr>
+        <w:lastRenderedPageBreak/>
         <w:drawing>
           <wp:inline distT="0" distB="0" distL="0" distR="0" wp14:anchorId="7F01DB77" wp14:editId="5187E419">
             <wp:extent cx="76200" cy="76200"/>
@@ -35866,7 +36434,6 @@
           <w:rFonts w:ascii="Times" w:hAnsi="Times" w:cs="Times"/>
           <w:noProof/>
         </w:rPr>
-        <w:lastRenderedPageBreak/>
         <w:drawing>
           <wp:inline distT="0" distB="0" distL="0" distR="0" wp14:anchorId="3A044C95" wp14:editId="0E8B3324">
             <wp:extent cx="3060700" cy="1016000"/>
@@ -36187,6 +36754,7 @@
         <w:rPr>
           <w:rFonts w:ascii="Times" w:hAnsi="Times" w:cs="Times"/>
         </w:rPr>
+        <w:lastRenderedPageBreak/>
         <w:t>qual</w:t>
       </w:r>
       <w:proofErr w:type="spellEnd"/>
@@ -36314,7 +36882,6 @@
         <w:rPr>
           <w:rFonts w:ascii="Times" w:hAnsi="Times" w:cs="Times"/>
         </w:rPr>
-        <w:lastRenderedPageBreak/>
         <w:t xml:space="preserve">Figure 9: Robustness of Materialization Tradeoffs Across Datasets. For each parameter setting (one column in the table), we report the materialization strategy that has the fastest execution time given the parameter setting. Q refers to QR, C refers to </w:t>
       </w:r>
       <w:proofErr w:type="spellStart"/>
@@ -36547,6 +37114,7 @@
           <w:sz w:val="16"/>
           <w:szCs w:val="16"/>
         </w:rPr>
+        <w:lastRenderedPageBreak/>
         <w:t xml:space="preserve">011/1 2/3"14#+" </w:t>
       </w:r>
       <w:proofErr w:type="gramStart"/>
@@ -38317,7 +38885,6 @@
           <w:sz w:val="16"/>
           <w:szCs w:val="16"/>
         </w:rPr>
-        <w:lastRenderedPageBreak/>
         <w:t xml:space="preserve">' ' </w:t>
       </w:r>
     </w:p>
@@ -40008,6 +40575,7 @@
           <w:sz w:val="16"/>
           <w:szCs w:val="16"/>
         </w:rPr>
+        <w:lastRenderedPageBreak/>
         <w:t xml:space="preserve">' ' </w:t>
       </w:r>
     </w:p>
@@ -40304,7 +40872,6 @@
           <w:sz w:val="16"/>
           <w:szCs w:val="16"/>
         </w:rPr>
-        <w:lastRenderedPageBreak/>
         <w:t xml:space="preserve">( </w:t>
       </w:r>
     </w:p>
@@ -40981,6 +41548,7 @@
           <w:sz w:val="16"/>
           <w:szCs w:val="16"/>
         </w:rPr>
+        <w:lastRenderedPageBreak/>
         <w:t xml:space="preserve">( </w:t>
       </w:r>
     </w:p>
@@ -41213,7 +41781,6 @@
           <w:rFonts w:ascii="Times" w:hAnsi="Times" w:cs="Times"/>
           <w:noProof/>
         </w:rPr>
-        <w:lastRenderedPageBreak/>
         <w:drawing>
           <wp:inline distT="0" distB="0" distL="0" distR="0" wp14:anchorId="4D7F33EC" wp14:editId="3493BB11">
             <wp:extent cx="279400" cy="12700"/>
@@ -45237,7 +45804,7 @@
         <w:rStyle w:val="PageNumber"/>
         <w:noProof/>
       </w:rPr>
-      <w:t>28</w:t>
+      <w:t>19</w:t>
     </w:r>
     <w:r>
       <w:rPr>

</xml_diff>

<commit_message>
Sophistication. One measure of sophistication is the number of features the analyst is considering.
</commit_message>
<xml_diff>
--- a/SIGMOD_2014_Materialization optimizations for feature selection workloads _王韬懿1120132046.docx
+++ b/SIGMOD_2014_Materialization optimizations for feature selection workloads _王韬懿1120132046.docx
@@ -27674,10 +27674,9 @@
         <w:spacing w:after="240" w:line="340" w:lineRule="atLeast"/>
         <w:rPr>
           <w:rFonts w:ascii="Times" w:hAnsi="Times" w:cs="Times"/>
+          <w:lang w:eastAsia="zh-CN"/>
         </w:rPr>
       </w:pPr>
-      <w:bookmarkStart w:id="0" w:name="_GoBack"/>
-      <w:bookmarkEnd w:id="0"/>
       <w:r>
         <w:rPr>
           <w:rFonts w:ascii="Times" w:hAnsi="Times" w:cs="Times"/>
@@ -27685,42 +27684,434 @@
           <w:iCs/>
           <w:sz w:val="30"/>
           <w:szCs w:val="30"/>
-        </w:rPr>
-        <w:t xml:space="preserve">Sophistication. </w:t>
-      </w:r>
-      <w:r>
-        <w:rPr>
-          <w:rFonts w:ascii="Times" w:hAnsi="Times" w:cs="Times"/>
-        </w:rPr>
-        <w:t xml:space="preserve">One measure of sophistication is the </w:t>
-      </w:r>
-      <w:proofErr w:type="spellStart"/>
-      <w:r>
-        <w:rPr>
-          <w:rFonts w:ascii="Times" w:hAnsi="Times" w:cs="Times"/>
-        </w:rPr>
-        <w:t>num</w:t>
-      </w:r>
-      <w:proofErr w:type="spellEnd"/>
-      <w:r>
-        <w:rPr>
-          <w:rFonts w:ascii="Times" w:hAnsi="Times" w:cs="Times"/>
-        </w:rPr>
-        <w:t xml:space="preserve">- </w:t>
-      </w:r>
-      <w:proofErr w:type="spellStart"/>
-      <w:r>
-        <w:rPr>
-          <w:rFonts w:ascii="Times" w:hAnsi="Times" w:cs="Times"/>
-        </w:rPr>
-        <w:t>ber</w:t>
-      </w:r>
-      <w:proofErr w:type="spellEnd"/>
-      <w:r>
-        <w:rPr>
-          <w:rFonts w:ascii="Times" w:hAnsi="Times" w:cs="Times"/>
-        </w:rPr>
-        <w:t xml:space="preserve"> of features the analyst is considering. When the number </w:t>
+          <w:lang w:eastAsia="zh-CN"/>
+        </w:rPr>
+        <w:t>复杂度</w:t>
+      </w:r>
+      <w:r>
+        <w:rPr>
+          <w:rFonts w:ascii="Times" w:hAnsi="Times" w:cs="Times"/>
+          <w:i/>
+          <w:iCs/>
+          <w:sz w:val="30"/>
+          <w:szCs w:val="30"/>
+        </w:rPr>
+        <w:t xml:space="preserve"> </w:t>
+      </w:r>
+      <w:r>
+        <w:rPr>
+          <w:rFonts w:ascii="Times" w:hAnsi="Times" w:cs="Times" w:hint="eastAsia"/>
+          <w:lang w:eastAsia="zh-CN"/>
+        </w:rPr>
+        <w:t>一个</w:t>
+      </w:r>
+      <w:r>
+        <w:rPr>
+          <w:rFonts w:ascii="Times" w:hAnsi="Times" w:cs="Times"/>
+          <w:lang w:eastAsia="zh-CN"/>
+        </w:rPr>
+        <w:t>复杂度的</w:t>
+      </w:r>
+      <w:r>
+        <w:rPr>
+          <w:rFonts w:ascii="Times" w:hAnsi="Times" w:cs="Times"/>
+          <w:lang w:eastAsia="zh-CN"/>
+        </w:rPr>
+        <w:t>评价指标就是</w:t>
+      </w:r>
+      <w:r>
+        <w:rPr>
+          <w:rFonts w:ascii="Times" w:hAnsi="Times" w:cs="Times"/>
+          <w:lang w:eastAsia="zh-CN"/>
+        </w:rPr>
+        <w:t>分析员选择的</w:t>
+      </w:r>
+      <w:r>
+        <w:rPr>
+          <w:rFonts w:ascii="Times" w:hAnsi="Times" w:cs="Times"/>
+          <w:lang w:eastAsia="zh-CN"/>
+        </w:rPr>
+        <w:t>特征数量。</w:t>
+      </w:r>
+      <w:r>
+        <w:rPr>
+          <w:rFonts w:ascii="Times" w:hAnsi="Times" w:cs="Times"/>
+          <w:lang w:eastAsia="zh-CN"/>
+        </w:rPr>
+        <w:t>当</w:t>
+      </w:r>
+      <w:r>
+        <w:rPr>
+          <w:rFonts w:ascii="Times" w:hAnsi="Times" w:cs="Times"/>
+          <w:lang w:eastAsia="zh-CN"/>
+        </w:rPr>
+        <w:t>一个基本块中的</w:t>
+      </w:r>
+      <w:r>
+        <w:rPr>
+          <w:rFonts w:ascii="Times" w:hAnsi="Times" w:cs="Times"/>
+          <w:lang w:eastAsia="zh-CN"/>
+        </w:rPr>
+        <w:t>特征数量</w:t>
+      </w:r>
+      <w:r>
+        <w:rPr>
+          <w:rFonts w:ascii="Times" w:hAnsi="Times" w:cs="Times"/>
+          <w:lang w:eastAsia="zh-CN"/>
+        </w:rPr>
+        <w:t>比</w:t>
+      </w:r>
+      <w:r>
+        <w:rPr>
+          <w:rFonts w:ascii="Times" w:hAnsi="Times" w:cs="Times"/>
+          <w:lang w:eastAsia="zh-CN"/>
+        </w:rPr>
+        <w:t>数据集</w:t>
+      </w:r>
+      <w:r>
+        <w:rPr>
+          <w:rFonts w:ascii="Times" w:hAnsi="Times" w:cs="Times"/>
+          <w:lang w:eastAsia="zh-CN"/>
+        </w:rPr>
+        <w:t>大小</w:t>
+      </w:r>
+      <w:r>
+        <w:rPr>
+          <w:rFonts w:ascii="Times" w:hAnsi="Times" w:cs="Times"/>
+          <w:lang w:eastAsia="zh-CN"/>
+        </w:rPr>
+        <w:t>小的时候，</w:t>
+      </w:r>
+      <w:r>
+        <w:rPr>
+          <w:rFonts w:ascii="Times" w:hAnsi="Times" w:cs="Times"/>
+          <w:lang w:eastAsia="zh-CN"/>
+        </w:rPr>
+        <w:t>核心集</w:t>
+      </w:r>
+      <w:r>
+        <w:rPr>
+          <w:rFonts w:ascii="Times" w:hAnsi="Times" w:cs="Times"/>
+          <w:lang w:eastAsia="zh-CN"/>
+        </w:rPr>
+        <w:t>创建</w:t>
+      </w:r>
+      <w:r>
+        <w:rPr>
+          <w:rFonts w:ascii="Times" w:hAnsi="Times" w:cs="Times"/>
+          <w:lang w:eastAsia="zh-CN"/>
+        </w:rPr>
+        <w:t>更小的</w:t>
+      </w:r>
+      <w:r>
+        <w:rPr>
+          <w:rFonts w:ascii="Times" w:hAnsi="Times" w:cs="Times" w:hint="eastAsia"/>
+          <w:lang w:eastAsia="zh-CN"/>
+        </w:rPr>
+        <w:t>但是</w:t>
+      </w:r>
+      <w:r>
+        <w:rPr>
+          <w:rFonts w:ascii="Times" w:hAnsi="Times" w:cs="Times"/>
+          <w:lang w:eastAsia="zh-CN"/>
+        </w:rPr>
+        <w:t>必要的</w:t>
+      </w:r>
+      <w:r>
+        <w:rPr>
+          <w:rFonts w:ascii="Times" w:hAnsi="Times" w:cs="Times"/>
+          <w:lang w:eastAsia="zh-CN"/>
+        </w:rPr>
+        <w:t>等价的数据集。</w:t>
+      </w:r>
+      <w:r>
+        <w:rPr>
+          <w:rFonts w:ascii="Times" w:hAnsi="Times" w:cs="Times"/>
+          <w:lang w:eastAsia="zh-CN"/>
+        </w:rPr>
+        <w:t>当</w:t>
+      </w:r>
+      <w:r>
+        <w:rPr>
+          <w:rFonts w:ascii="Times" w:hAnsi="Times" w:cs="Times"/>
+          <w:lang w:eastAsia="zh-CN"/>
+        </w:rPr>
+        <w:t>特征的数量</w:t>
+      </w:r>
+      <w:r>
+        <w:rPr>
+          <w:rFonts w:ascii="Times" w:hAnsi="Times" w:cs="Times"/>
+          <w:lang w:eastAsia="zh-CN"/>
+        </w:rPr>
+        <w:t>d</w:t>
+      </w:r>
+      <w:r>
+        <w:rPr>
+          <w:rFonts w:ascii="Times" w:hAnsi="Times" w:cs="Times" w:hint="eastAsia"/>
+          <w:lang w:eastAsia="zh-CN"/>
+        </w:rPr>
+        <w:t>增加</w:t>
+      </w:r>
+      <w:r>
+        <w:rPr>
+          <w:rFonts w:ascii="Times" w:hAnsi="Times" w:cs="Times"/>
+          <w:lang w:eastAsia="zh-CN"/>
+        </w:rPr>
+        <w:t>，</w:t>
+      </w:r>
+      <w:r>
+        <w:rPr>
+          <w:rFonts w:ascii="Times" w:hAnsi="Times" w:cs="Times"/>
+          <w:lang w:eastAsia="zh-CN"/>
+        </w:rPr>
+        <w:t>或者</w:t>
+      </w:r>
+      <w:r>
+        <w:rPr>
+          <w:rFonts w:ascii="Times" w:hAnsi="Times" w:cs="Times"/>
+          <w:lang w:eastAsia="zh-CN"/>
+        </w:rPr>
+        <w:t>错误</w:t>
+      </w:r>
+      <w:r>
+        <w:rPr>
+          <w:rFonts w:ascii="Times" w:hAnsi="Times" w:cs="Times"/>
+          <w:lang w:eastAsia="zh-CN"/>
+        </w:rPr>
+        <w:t>减少的时候，</w:t>
+      </w:r>
+      <w:r>
+        <w:rPr>
+          <w:rFonts w:ascii="Times" w:hAnsi="Times" w:cs="Times"/>
+          <w:lang w:eastAsia="zh-CN"/>
+        </w:rPr>
+        <w:t>核心集</w:t>
+      </w:r>
+      <w:r>
+        <w:rPr>
+          <w:rFonts w:ascii="Times" w:hAnsi="Times" w:cs="Times"/>
+          <w:lang w:eastAsia="zh-CN"/>
+        </w:rPr>
+        <w:t>就变的</w:t>
+      </w:r>
+      <w:r>
+        <w:rPr>
+          <w:rFonts w:ascii="Times" w:hAnsi="Times" w:cs="Times"/>
+          <w:lang w:eastAsia="zh-CN"/>
+        </w:rPr>
+        <w:t>不是那么有效了。</w:t>
+      </w:r>
+      <w:r>
+        <w:rPr>
+          <w:rFonts w:ascii="Times" w:hAnsi="Times" w:cs="Times"/>
+          <w:lang w:eastAsia="zh-CN"/>
+        </w:rPr>
+        <w:t>在另一方面，</w:t>
+      </w:r>
+      <w:r>
+        <w:rPr>
+          <w:rFonts w:ascii="Times" w:hAnsi="Times" w:cs="Times"/>
+          <w:lang w:eastAsia="zh-CN"/>
+        </w:rPr>
+        <w:t>像</w:t>
+      </w:r>
+      <w:r>
+        <w:rPr>
+          <w:rFonts w:ascii="Times" w:hAnsi="Times" w:cs="Times"/>
+          <w:lang w:eastAsia="zh-CN"/>
+        </w:rPr>
+        <w:t>QR</w:t>
+      </w:r>
+      <w:r>
+        <w:rPr>
+          <w:rFonts w:ascii="Times" w:hAnsi="Times" w:cs="Times" w:hint="eastAsia"/>
+          <w:lang w:eastAsia="zh-CN"/>
+        </w:rPr>
+        <w:t>这样的</w:t>
+      </w:r>
+      <w:r>
+        <w:rPr>
+          <w:rFonts w:ascii="Times" w:hAnsi="Times" w:cs="Times"/>
+          <w:lang w:eastAsia="zh-CN"/>
+        </w:rPr>
+        <w:t>优化，</w:t>
+      </w:r>
+      <w:r>
+        <w:rPr>
+          <w:rFonts w:ascii="Times" w:hAnsi="Times" w:cs="Times"/>
+          <w:lang w:eastAsia="zh-CN"/>
+        </w:rPr>
+        <w:t>在这方面</w:t>
+      </w:r>
+      <w:r>
+        <w:rPr>
+          <w:rFonts w:ascii="Times" w:hAnsi="Times" w:cs="Times"/>
+          <w:lang w:eastAsia="zh-CN"/>
+        </w:rPr>
+        <w:t>就变</w:t>
+      </w:r>
+      <w:r>
+        <w:rPr>
+          <w:rFonts w:ascii="Times" w:hAnsi="Times" w:cs="Times" w:hint="eastAsia"/>
+          <w:lang w:eastAsia="zh-CN"/>
+        </w:rPr>
+        <w:t>得</w:t>
+      </w:r>
+      <w:r>
+        <w:rPr>
+          <w:rFonts w:ascii="Times" w:hAnsi="Times" w:cs="Times"/>
+          <w:lang w:eastAsia="zh-CN"/>
+        </w:rPr>
+        <w:t>更加有效了</w:t>
+      </w:r>
+      <w:r>
+        <w:rPr>
+          <w:rFonts w:ascii="Times" w:hAnsi="Times" w:cs="Times"/>
+          <w:lang w:eastAsia="zh-CN"/>
+        </w:rPr>
+        <w:t>：</w:t>
+      </w:r>
+      <w:r>
+        <w:rPr>
+          <w:rFonts w:ascii="Times" w:hAnsi="Times" w:cs="Times"/>
+          <w:lang w:eastAsia="zh-CN"/>
+        </w:rPr>
+        <w:t>虽然</w:t>
+      </w:r>
+      <w:r>
+        <w:rPr>
+          <w:rFonts w:ascii="Times" w:hAnsi="Times" w:cs="Times"/>
+          <w:lang w:eastAsia="zh-CN"/>
+        </w:rPr>
+        <w:t>QR</w:t>
+      </w:r>
+      <w:r>
+        <w:rPr>
+          <w:rFonts w:ascii="Times" w:hAnsi="Times" w:cs="Times"/>
+          <w:lang w:eastAsia="zh-CN"/>
+        </w:rPr>
+        <w:t>的优化</w:t>
+      </w:r>
+      <w:r>
+        <w:rPr>
+          <w:rFonts w:ascii="Times" w:hAnsi="Times" w:cs="Times"/>
+          <w:lang w:eastAsia="zh-CN"/>
+        </w:rPr>
+        <w:t>在</w:t>
+      </w:r>
+      <w:r>
+        <w:rPr>
+          <w:rFonts w:ascii="Times" w:hAnsi="Times" w:cs="Times"/>
+          <w:lang w:eastAsia="zh-CN"/>
+        </w:rPr>
+        <w:t>d</w:t>
+      </w:r>
+      <w:r>
+        <w:rPr>
+          <w:rFonts w:ascii="Times" w:hAnsi="Times" w:cs="Times"/>
+          <w:lang w:eastAsia="zh-CN"/>
+        </w:rPr>
+        <w:t>中</w:t>
+      </w:r>
+      <w:r>
+        <w:rPr>
+          <w:rFonts w:ascii="Times" w:hAnsi="Times" w:cs="Times"/>
+          <w:lang w:eastAsia="zh-CN"/>
+        </w:rPr>
+        <w:t>是</w:t>
+      </w:r>
+      <w:r>
+        <w:rPr>
+          <w:rFonts w:ascii="Times" w:hAnsi="Times" w:cs="Times"/>
+          <w:lang w:eastAsia="zh-CN"/>
+        </w:rPr>
+        <w:t>二次的，</w:t>
+      </w:r>
+      <w:r>
+        <w:rPr>
+          <w:rFonts w:ascii="Times" w:hAnsi="Times" w:cs="Times"/>
+          <w:lang w:eastAsia="zh-CN"/>
+        </w:rPr>
+        <w:t>它减少了</w:t>
+      </w:r>
+      <w:r>
+        <w:rPr>
+          <w:rFonts w:ascii="Times" w:hAnsi="Times" w:cs="Times"/>
+          <w:lang w:eastAsia="zh-CN"/>
+        </w:rPr>
+        <w:t>从</w:t>
+      </w:r>
+      <w:r>
+        <w:rPr>
+          <w:rFonts w:ascii="Times" w:hAnsi="Times" w:cs="Times"/>
+        </w:rPr>
+        <w:t>d</w:t>
+      </w:r>
+      <w:r>
+        <w:rPr>
+          <w:rFonts w:ascii="Times" w:hAnsi="Times" w:cs="Times"/>
+          <w:position w:val="10"/>
+          <w:sz w:val="16"/>
+          <w:szCs w:val="16"/>
+        </w:rPr>
+        <w:t>3</w:t>
+      </w:r>
+      <w:r>
+        <w:rPr>
+          <w:rFonts w:ascii="Times" w:hAnsi="Times" w:cs="Times"/>
+          <w:lang w:eastAsia="zh-CN"/>
+        </w:rPr>
+        <w:t xml:space="preserve"> </w:t>
+      </w:r>
+      <w:r>
+        <w:rPr>
+          <w:rFonts w:ascii="Times" w:hAnsi="Times" w:cs="Times"/>
+          <w:lang w:eastAsia="zh-CN"/>
+        </w:rPr>
+        <w:t>到</w:t>
+      </w:r>
+      <w:r>
+        <w:rPr>
+          <w:rFonts w:ascii="Times" w:hAnsi="Times" w:cs="Times"/>
+        </w:rPr>
+        <w:t>d</w:t>
+      </w:r>
+      <w:r>
+        <w:rPr>
+          <w:rFonts w:ascii="Times" w:hAnsi="Times" w:cs="Times"/>
+          <w:position w:val="10"/>
+          <w:sz w:val="16"/>
+          <w:szCs w:val="16"/>
+        </w:rPr>
+        <w:t>2</w:t>
+      </w:r>
+      <w:r>
+        <w:rPr>
+          <w:rFonts w:ascii="Times" w:hAnsi="Times" w:cs="Times"/>
+          <w:lang w:eastAsia="zh-CN"/>
+        </w:rPr>
+        <w:t>的</w:t>
+      </w:r>
+      <w:r>
+        <w:rPr>
+          <w:rFonts w:ascii="Times" w:hAnsi="Times" w:cs="Times"/>
+          <w:lang w:eastAsia="zh-CN"/>
+        </w:rPr>
+        <w:t>转置</w:t>
+      </w:r>
+      <w:r>
+        <w:rPr>
+          <w:rFonts w:ascii="Times" w:hAnsi="Times" w:cs="Times" w:hint="eastAsia"/>
+          <w:lang w:eastAsia="zh-CN"/>
+        </w:rPr>
+        <w:t>消耗</w:t>
+      </w:r>
+      <w:r>
+        <w:rPr>
+          <w:rFonts w:ascii="Times" w:hAnsi="Times" w:cs="Times"/>
+          <w:lang w:eastAsia="zh-CN"/>
+        </w:rPr>
+        <w:t>。</w:t>
       </w:r>
     </w:p>
     <w:p>
@@ -27734,141 +28125,8 @@
           <w:rFonts w:ascii="Times" w:hAnsi="Times" w:cs="Times"/>
         </w:rPr>
       </w:pPr>
-      <w:r>
-        <w:rPr>
-          <w:rFonts w:ascii="Times" w:hAnsi="Times" w:cs="Times"/>
-          <w:position w:val="10"/>
-          <w:sz w:val="16"/>
-          <w:szCs w:val="16"/>
-        </w:rPr>
-        <w:t>11</w:t>
-      </w:r>
-      <w:r>
-        <w:rPr>
-          <w:rFonts w:ascii="Times" w:hAnsi="Times" w:cs="Times"/>
-        </w:rPr>
-        <w:t>Notice that Π</w:t>
-      </w:r>
-      <w:r>
-        <w:rPr>
-          <w:rFonts w:ascii="Times" w:hAnsi="Times" w:cs="Times"/>
-          <w:position w:val="-3"/>
-          <w:sz w:val="16"/>
-          <w:szCs w:val="16"/>
-        </w:rPr>
-        <w:t>R</w:t>
-      </w:r>
-      <w:r>
-        <w:rPr>
-          <w:rFonts w:ascii="Times" w:hAnsi="Times" w:cs="Times"/>
-        </w:rPr>
-        <w:t>Q is not necessarily orthogonal, so Π</w:t>
-      </w:r>
-      <w:r>
-        <w:rPr>
-          <w:rFonts w:ascii="Times" w:hAnsi="Times" w:cs="Times"/>
-          <w:position w:val="-3"/>
-          <w:sz w:val="16"/>
-          <w:szCs w:val="16"/>
-        </w:rPr>
-        <w:t>R</w:t>
-      </w:r>
-      <w:r>
-        <w:rPr>
-          <w:rFonts w:ascii="Times" w:hAnsi="Times" w:cs="Times"/>
-        </w:rPr>
-        <w:t xml:space="preserve">Q may be expensive to invert. </w:t>
-      </w:r>
-    </w:p>
-    <w:p>
-      <w:pPr>
-        <w:widowControl w:val="0"/>
-        <w:autoSpaceDE w:val="0"/>
-        <w:autoSpaceDN w:val="0"/>
-        <w:adjustRightInd w:val="0"/>
-        <w:spacing w:after="240" w:line="180" w:lineRule="atLeast"/>
-        <w:rPr>
-          <w:rFonts w:ascii="Times" w:hAnsi="Times" w:cs="Times"/>
-        </w:rPr>
-      </w:pPr>
-      <w:r>
-        <w:rPr>
-          <w:rFonts w:ascii="Times" w:hAnsi="Times" w:cs="Times"/>
-        </w:rPr>
-        <w:t xml:space="preserve">of features in a basic block is much smaller than the data set size, </w:t>
-      </w:r>
-      <w:proofErr w:type="spellStart"/>
-      <w:r>
-        <w:rPr>
-          <w:rFonts w:ascii="Times" w:hAnsi="Times" w:cs="Times"/>
-        </w:rPr>
-        <w:t>coresets</w:t>
-      </w:r>
-      <w:proofErr w:type="spellEnd"/>
-      <w:r>
-        <w:rPr>
-          <w:rFonts w:ascii="Times" w:hAnsi="Times" w:cs="Times"/>
-        </w:rPr>
-        <w:t xml:space="preserve"> create much smaller but essentially equivalent data sets. As the number of features, d, increases, or the error decreases, </w:t>
-      </w:r>
-      <w:proofErr w:type="spellStart"/>
-      <w:r>
-        <w:rPr>
-          <w:rFonts w:ascii="Times" w:hAnsi="Times" w:cs="Times"/>
-        </w:rPr>
-        <w:t>coresets</w:t>
-      </w:r>
-      <w:proofErr w:type="spellEnd"/>
-      <w:r>
-        <w:rPr>
-          <w:rFonts w:ascii="Times" w:hAnsi="Times" w:cs="Times"/>
-        </w:rPr>
-        <w:t xml:space="preserve"> become less effective. On the other hand, optimizations, like QR, become more effective in this regime: although materialization for QR is quadratic in d, it reduces the cost to compute an inverse from roughly d</w:t>
-      </w:r>
-      <w:r>
-        <w:rPr>
-          <w:rFonts w:ascii="Times" w:hAnsi="Times" w:cs="Times"/>
-          <w:position w:val="10"/>
-          <w:sz w:val="16"/>
-          <w:szCs w:val="16"/>
-        </w:rPr>
-        <w:t xml:space="preserve">3 </w:t>
-      </w:r>
-      <w:r>
-        <w:rPr>
-          <w:rFonts w:ascii="Times" w:hAnsi="Times" w:cs="Times"/>
-          <w:position w:val="-6"/>
-        </w:rPr>
-        <w:t>to d</w:t>
-      </w:r>
-      <w:r>
-        <w:rPr>
-          <w:rFonts w:ascii="Times" w:hAnsi="Times" w:cs="Times"/>
-          <w:position w:val="5"/>
-          <w:sz w:val="16"/>
-          <w:szCs w:val="16"/>
-        </w:rPr>
-        <w:t>2</w:t>
-      </w:r>
-      <w:r>
-        <w:rPr>
-          <w:rFonts w:ascii="Times" w:hAnsi="Times" w:cs="Times"/>
-          <w:position w:val="-6"/>
-        </w:rPr>
-        <w:t xml:space="preserve">. </w:t>
-      </w:r>
-    </w:p>
-    <w:p>
-      <w:pPr>
-        <w:widowControl w:val="0"/>
-        <w:autoSpaceDE w:val="0"/>
-        <w:autoSpaceDN w:val="0"/>
-        <w:adjustRightInd w:val="0"/>
-        <w:spacing w:after="240" w:line="180" w:lineRule="atLeast"/>
-        <w:rPr>
-          <w:rFonts w:ascii="Times" w:hAnsi="Times" w:cs="Times"/>
-        </w:rPr>
-      </w:pPr>
+      <w:bookmarkStart w:id="0" w:name="_GoBack"/>
+      <w:bookmarkEnd w:id="0"/>
       <w:r>
         <w:rPr>
           <w:rFonts w:ascii="Times" w:hAnsi="Times" w:cs="Times"/>
@@ -28013,56 +28271,56 @@
         <w:rPr>
           <w:rFonts w:ascii="Times" w:hAnsi="Times" w:cs="Times"/>
         </w:rPr>
-        <w:t xml:space="preserve"> sets correlates with the amount of reuse. We randomly select features but vary the size of overlapping feature sets. Figure6(c) </w:t>
+        <w:t xml:space="preserve"> sets correlates with the amount of reuse. We randomly select features but vary the size of overlapping feature sets. Figure6(c) shows the result. When the size of the over- lapping feature sets is small, Lazy is 15x faster than Core- </w:t>
+      </w:r>
+      <w:proofErr w:type="spellStart"/>
+      <w:r>
+        <w:rPr>
+          <w:rFonts w:ascii="Times" w:hAnsi="Times" w:cs="Times"/>
+        </w:rPr>
+        <w:t>Set+QR</w:t>
+      </w:r>
+      <w:proofErr w:type="spellEnd"/>
+      <w:r>
+        <w:rPr>
+          <w:rFonts w:ascii="Times" w:hAnsi="Times" w:cs="Times"/>
+        </w:rPr>
+        <w:t xml:space="preserve">. This is because </w:t>
+      </w:r>
+      <w:proofErr w:type="spellStart"/>
+      <w:r>
+        <w:rPr>
+          <w:rFonts w:ascii="Times" w:hAnsi="Times" w:cs="Times"/>
+        </w:rPr>
+        <w:t>CoreSet</w:t>
+      </w:r>
+      <w:proofErr w:type="spellEnd"/>
+      <w:r>
+        <w:rPr>
+          <w:rFonts w:ascii="Times" w:hAnsi="Times" w:cs="Times"/>
+        </w:rPr>
+        <w:t xml:space="preserve"> wastes time in material- </w:t>
+      </w:r>
+      <w:proofErr w:type="spellStart"/>
+      <w:r>
+        <w:rPr>
+          <w:rFonts w:ascii="Times" w:hAnsi="Times" w:cs="Times"/>
+        </w:rPr>
+        <w:t>izing</w:t>
+      </w:r>
+      <w:proofErr w:type="spellEnd"/>
+      <w:r>
+        <w:rPr>
+          <w:rFonts w:ascii="Times" w:hAnsi="Times" w:cs="Times"/>
+        </w:rPr>
+        <w:t xml:space="preserve"> for a large feature set. Instead, Lazy will solve these problems independently. On the other hand, when the over- lap is </w:t>
       </w:r>
       <w:r>
         <w:rPr>
           <w:rFonts w:ascii="Times" w:hAnsi="Times" w:cs="Times"/>
         </w:rPr>
         <w:lastRenderedPageBreak/>
-        <w:t xml:space="preserve">shows the result. When the size of the over- lapping feature sets is small, Lazy is 15x faster than Core- </w:t>
-      </w:r>
-      <w:proofErr w:type="spellStart"/>
-      <w:r>
-        <w:rPr>
-          <w:rFonts w:ascii="Times" w:hAnsi="Times" w:cs="Times"/>
-        </w:rPr>
-        <w:t>Set+QR</w:t>
-      </w:r>
-      <w:proofErr w:type="spellEnd"/>
-      <w:r>
-        <w:rPr>
-          <w:rFonts w:ascii="Times" w:hAnsi="Times" w:cs="Times"/>
-        </w:rPr>
-        <w:t xml:space="preserve">. This is because </w:t>
-      </w:r>
-      <w:proofErr w:type="spellStart"/>
-      <w:r>
-        <w:rPr>
-          <w:rFonts w:ascii="Times" w:hAnsi="Times" w:cs="Times"/>
-        </w:rPr>
-        <w:t>CoreSet</w:t>
-      </w:r>
-      <w:proofErr w:type="spellEnd"/>
-      <w:r>
-        <w:rPr>
-          <w:rFonts w:ascii="Times" w:hAnsi="Times" w:cs="Times"/>
-        </w:rPr>
-        <w:t xml:space="preserve"> wastes time in material- </w:t>
-      </w:r>
-      <w:proofErr w:type="spellStart"/>
-      <w:r>
-        <w:rPr>
-          <w:rFonts w:ascii="Times" w:hAnsi="Times" w:cs="Times"/>
-        </w:rPr>
-        <w:t>izing</w:t>
-      </w:r>
-      <w:proofErr w:type="spellEnd"/>
-      <w:r>
-        <w:rPr>
-          <w:rFonts w:ascii="Times" w:hAnsi="Times" w:cs="Times"/>
-        </w:rPr>
-        <w:t xml:space="preserve"> for a large feature set. Instead, Lazy will solve these problems independently. On the other hand, when the over- lap is large, </w:t>
+        <w:t xml:space="preserve">large, </w:t>
       </w:r>
       <w:proofErr w:type="spellStart"/>
       <w:r>
@@ -28776,42 +29034,42 @@
         <w:rPr>
           <w:rFonts w:ascii="Times" w:hAnsi="Times" w:cs="Times"/>
         </w:rPr>
-        <w:t xml:space="preserve">There is a classical, general purpose method that allows one to decompose such a </w:t>
+        <w:t xml:space="preserve">There is a classical, general purpose method that allows one to decompose such a problem into a least-squares problem and a second simple problem. The method we ex- </w:t>
+      </w:r>
+      <w:proofErr w:type="spellStart"/>
+      <w:r>
+        <w:rPr>
+          <w:rFonts w:ascii="Times" w:hAnsi="Times" w:cs="Times"/>
+        </w:rPr>
+        <w:t>plore</w:t>
+      </w:r>
+      <w:proofErr w:type="spellEnd"/>
+      <w:r>
+        <w:rPr>
+          <w:rFonts w:ascii="Times" w:hAnsi="Times" w:cs="Times"/>
+        </w:rPr>
+        <w:t xml:space="preserve"> is one of the most popular, called the Alternating Di- </w:t>
+      </w:r>
+      <w:proofErr w:type="spellStart"/>
+      <w:r>
+        <w:rPr>
+          <w:rFonts w:ascii="Times" w:hAnsi="Times" w:cs="Times"/>
+        </w:rPr>
+        <w:t>rection</w:t>
+      </w:r>
+      <w:proofErr w:type="spellEnd"/>
+      <w:r>
+        <w:rPr>
+          <w:rFonts w:ascii="Times" w:hAnsi="Times" w:cs="Times"/>
+        </w:rPr>
+        <w:t xml:space="preserve"> Method of Multipliers (ADMM) [13], which has been widely used since the 1970s. We explain the details of this method to highlight a </w:t>
       </w:r>
       <w:r>
         <w:rPr>
           <w:rFonts w:ascii="Times" w:hAnsi="Times" w:cs="Times"/>
         </w:rPr>
         <w:lastRenderedPageBreak/>
-        <w:t xml:space="preserve">problem into a least-squares problem and a second simple problem. The method we ex- </w:t>
-      </w:r>
-      <w:proofErr w:type="spellStart"/>
-      <w:r>
-        <w:rPr>
-          <w:rFonts w:ascii="Times" w:hAnsi="Times" w:cs="Times"/>
-        </w:rPr>
-        <w:t>plore</w:t>
-      </w:r>
-      <w:proofErr w:type="spellEnd"/>
-      <w:r>
-        <w:rPr>
-          <w:rFonts w:ascii="Times" w:hAnsi="Times" w:cs="Times"/>
-        </w:rPr>
-        <w:t xml:space="preserve"> is one of the most popular, called the Alternating Di- </w:t>
-      </w:r>
-      <w:proofErr w:type="spellStart"/>
-      <w:r>
-        <w:rPr>
-          <w:rFonts w:ascii="Times" w:hAnsi="Times" w:cs="Times"/>
-        </w:rPr>
-        <w:t>rection</w:t>
-      </w:r>
-      <w:proofErr w:type="spellEnd"/>
-      <w:r>
-        <w:rPr>
-          <w:rFonts w:ascii="Times" w:hAnsi="Times" w:cs="Times"/>
-        </w:rPr>
-        <w:t xml:space="preserve"> Method of Multipliers (ADMM) [13], which has been widely used since the 1970s. We explain the details of this method to highlight a key property that allows us to reuse the optimizations from the previous section. </w:t>
+        <w:t xml:space="preserve">key property that allows us to reuse the optimizations from the previous section. </w:t>
       </w:r>
     </w:p>
     <w:p>
@@ -29335,14 +29593,7 @@
         <w:rPr>
           <w:rFonts w:ascii="Times" w:hAnsi="Times" w:cs="Times"/>
         </w:rPr>
-        <w:t xml:space="preserve">, which we explain in the full version of the paper. The intuition is clear, as one must cover all the different features with as few basic blocks as possible. However, the heuristic merging can have large wins, as operations like cross </w:t>
-      </w:r>
-      <w:r>
-        <w:rPr>
-          <w:rFonts w:ascii="Times" w:hAnsi="Times" w:cs="Times"/>
-        </w:rPr>
-        <w:lastRenderedPageBreak/>
-        <w:t xml:space="preserve">validation and grid searching parameters allow one to find opportunities for reuse. </w:t>
+        <w:t xml:space="preserve">, which we explain in the full version of the paper. The intuition is clear, as one must cover all the different features with as few basic blocks as possible. However, the heuristic merging can have large wins, as operations like cross validation and grid searching parameters allow one to find opportunities for reuse. </w:t>
       </w:r>
     </w:p>
     <w:p>
@@ -29370,7 +29621,14 @@
         <w:rPr>
           <w:rFonts w:ascii="Times" w:hAnsi="Times" w:cs="Times"/>
         </w:rPr>
-        <w:t xml:space="preserve">Recall that the executor of Colum- bus executes ROPs by calling the required database or main- memory backend. The executor is responsible for executing and coordinating multiple ROPs that can be executed in parallel; Columbus executor simply creates one thread to manage each of these ROPs. The actual execution of each physical operator is performed by the backend statistical framework, e.g., R or ORE. Nevertheless, we need to de- </w:t>
+        <w:t xml:space="preserve">Recall that the executor of Colum- bus executes ROPs by calling </w:t>
+      </w:r>
+      <w:r>
+        <w:rPr>
+          <w:rFonts w:ascii="Times" w:hAnsi="Times" w:cs="Times"/>
+        </w:rPr>
+        <w:lastRenderedPageBreak/>
+        <w:t xml:space="preserve">the required database or main- memory backend. The executor is responsible for executing and coordinating multiple ROPs that can be executed in parallel; Columbus executor simply creates one thread to manage each of these ROPs. The actual execution of each physical operator is performed by the backend statistical framework, e.g., R or ORE. Nevertheless, we need to de- </w:t>
       </w:r>
       <w:proofErr w:type="spellStart"/>
       <w:r>
@@ -29999,14 +30257,7 @@
         <w:rPr>
           <w:rFonts w:ascii="Times" w:hAnsi="Times" w:cs="Times"/>
         </w:rPr>
-        <w:t>We can rewrite the update for z into a series of independent, one-</w:t>
-      </w:r>
-      <w:r>
-        <w:rPr>
-          <w:rFonts w:ascii="Times" w:hAnsi="Times" w:cs="Times"/>
-        </w:rPr>
-        <w:lastRenderedPageBreak/>
-        <w:t xml:space="preserve">dimensional problems. That is, </w:t>
+        <w:t xml:space="preserve">We can rewrite the update for z into a series of independent, one-dimensional problems. That is, </w:t>
       </w:r>
     </w:p>
     <w:p>
@@ -30133,6 +30384,7 @@
           <w:sz w:val="16"/>
           <w:szCs w:val="16"/>
         </w:rPr>
+        <w:lastRenderedPageBreak/>
         <w:t xml:space="preserve">2 </w:t>
       </w:r>
     </w:p>
@@ -31132,7 +31384,6 @@
                 <w:sz w:val="16"/>
                 <w:szCs w:val="16"/>
               </w:rPr>
-              <w:lastRenderedPageBreak/>
               <w:t xml:space="preserve">;&lt;&lt; </w:t>
             </w:r>
           </w:p>
@@ -32074,6 +32325,7 @@
                 <w:sz w:val="16"/>
                 <w:szCs w:val="16"/>
               </w:rPr>
+              <w:lastRenderedPageBreak/>
               <w:t xml:space="preserve">!%69 </w:t>
             </w:r>
           </w:p>
@@ -32947,7 +33199,6 @@
         <w:rPr>
           <w:rFonts w:ascii="Times" w:hAnsi="Times" w:cs="Times"/>
         </w:rPr>
-        <w:lastRenderedPageBreak/>
         <w:t xml:space="preserve">At the other extreme, KDD has a large number of </w:t>
       </w:r>
       <w:proofErr w:type="spellStart"/>
@@ -33005,7 +33256,14 @@
         <w:rPr>
           <w:rFonts w:ascii="Times" w:hAnsi="Times" w:cs="Times"/>
         </w:rPr>
-        <w:t xml:space="preserve">Census is a dataset for the task of predicting mail responsiveness of people in different Census blocks, each of which contains a moderate number of </w:t>
+        <w:t xml:space="preserve">Census is a dataset for the task of predicting mail </w:t>
+      </w:r>
+      <w:r>
+        <w:rPr>
+          <w:rFonts w:ascii="Times" w:hAnsi="Times" w:cs="Times"/>
+        </w:rPr>
+        <w:lastRenderedPageBreak/>
+        <w:t xml:space="preserve">responsiveness of people in different Census blocks, each of which contains a moderate number of </w:t>
       </w:r>
     </w:p>
     <w:p>
@@ -33400,43 +33658,49 @@
         <w:rPr>
           <w:rFonts w:ascii="Times" w:hAnsi="Times" w:cs="Times"/>
         </w:rPr>
+        <w:t>CoreSet+QR</w:t>
+      </w:r>
+      <w:proofErr w:type="spellEnd"/>
+      <w:r>
+        <w:rPr>
+          <w:rFonts w:ascii="Times" w:hAnsi="Times" w:cs="Times"/>
+        </w:rPr>
+        <w:t xml:space="preserve"> as the materialization strategy for all basic blocks and chooses to use QR for other data sets. This is because for data sets that contain fewer rows and more columns, QR dominates </w:t>
+      </w:r>
+      <w:proofErr w:type="spellStart"/>
+      <w:r>
+        <w:rPr>
+          <w:rFonts w:ascii="Times" w:hAnsi="Times" w:cs="Times"/>
+        </w:rPr>
+        <w:t>CoreSet</w:t>
+      </w:r>
+      <w:proofErr w:type="spellEnd"/>
+      <w:r>
+        <w:rPr>
+          <w:rFonts w:ascii="Times" w:hAnsi="Times" w:cs="Times"/>
+        </w:rPr>
+        <w:t xml:space="preserve">-based approaches, as described in the previous Sec- </w:t>
+      </w:r>
+      <w:proofErr w:type="spellStart"/>
+      <w:r>
+        <w:rPr>
+          <w:rFonts w:ascii="Times" w:hAnsi="Times" w:cs="Times"/>
+        </w:rPr>
+        <w:t>tion</w:t>
+      </w:r>
+      <w:proofErr w:type="spellEnd"/>
+      <w:r>
+        <w:rPr>
+          <w:rFonts w:ascii="Times" w:hAnsi="Times" w:cs="Times"/>
+        </w:rPr>
+        <w:t xml:space="preserve">. One reason that Columbus </w:t>
+      </w:r>
+      <w:r>
+        <w:rPr>
+          <w:rFonts w:ascii="Times" w:hAnsi="Times" w:cs="Times"/>
+        </w:rPr>
         <w:lastRenderedPageBreak/>
-        <w:t>CoreSet+QR</w:t>
-      </w:r>
-      <w:proofErr w:type="spellEnd"/>
-      <w:r>
-        <w:rPr>
-          <w:rFonts w:ascii="Times" w:hAnsi="Times" w:cs="Times"/>
-        </w:rPr>
-        <w:t xml:space="preserve"> as the materialization strategy for all basic blocks and chooses to use QR for other data sets. This is because for data sets that contain fewer rows and more columns, QR dominates </w:t>
-      </w:r>
-      <w:proofErr w:type="spellStart"/>
-      <w:r>
-        <w:rPr>
-          <w:rFonts w:ascii="Times" w:hAnsi="Times" w:cs="Times"/>
-        </w:rPr>
-        <w:t>CoreSet</w:t>
-      </w:r>
-      <w:proofErr w:type="spellEnd"/>
-      <w:r>
-        <w:rPr>
-          <w:rFonts w:ascii="Times" w:hAnsi="Times" w:cs="Times"/>
-        </w:rPr>
-        <w:t xml:space="preserve">-based approaches, as described in the previous Sec- </w:t>
-      </w:r>
-      <w:proofErr w:type="spellStart"/>
-      <w:r>
-        <w:rPr>
-          <w:rFonts w:ascii="Times" w:hAnsi="Times" w:cs="Times"/>
-        </w:rPr>
-        <w:t>tion</w:t>
-      </w:r>
-      <w:proofErr w:type="spellEnd"/>
-      <w:r>
-        <w:rPr>
-          <w:rFonts w:ascii="Times" w:hAnsi="Times" w:cs="Times"/>
-        </w:rPr>
-        <w:t xml:space="preserve">. One reason that Columbus improves more on Census than on Music and Fund is that Census has more features than Music and Fund; therefore, operations like </w:t>
+        <w:t xml:space="preserve">improves more on Census than on Music and Fund is that Census has more features than Music and Fund; therefore, operations like </w:t>
       </w:r>
       <w:proofErr w:type="spellStart"/>
       <w:r>
@@ -34352,7 +34616,6 @@
           <w:rFonts w:ascii="Times" w:hAnsi="Times" w:cs="Times"/>
           <w:noProof/>
         </w:rPr>
-        <w:lastRenderedPageBreak/>
         <w:drawing>
           <wp:inline distT="0" distB="0" distL="0" distR="0" wp14:anchorId="0A6B9AF4" wp14:editId="060447B6">
             <wp:extent cx="812800" cy="25400"/>
@@ -34566,6 +34829,7 @@
           <w:sz w:val="18"/>
           <w:szCs w:val="18"/>
         </w:rPr>
+        <w:lastRenderedPageBreak/>
         <w:t xml:space="preserve">7 </w:t>
       </w:r>
     </w:p>
@@ -36051,7 +36315,6 @@
           <w:rFonts w:ascii="Times" w:hAnsi="Times" w:cs="Times"/>
           <w:noProof/>
         </w:rPr>
-        <w:lastRenderedPageBreak/>
         <w:drawing>
           <wp:inline distT="0" distB="0" distL="0" distR="0" wp14:anchorId="7F01DB77" wp14:editId="5187E419">
             <wp:extent cx="76200" cy="76200"/>
@@ -36434,6 +36697,7 @@
           <w:rFonts w:ascii="Times" w:hAnsi="Times" w:cs="Times"/>
           <w:noProof/>
         </w:rPr>
+        <w:lastRenderedPageBreak/>
         <w:drawing>
           <wp:inline distT="0" distB="0" distL="0" distR="0" wp14:anchorId="3A044C95" wp14:editId="0E8B3324">
             <wp:extent cx="3060700" cy="1016000"/>
@@ -36754,7 +37018,6 @@
         <w:rPr>
           <w:rFonts w:ascii="Times" w:hAnsi="Times" w:cs="Times"/>
         </w:rPr>
-        <w:lastRenderedPageBreak/>
         <w:t>qual</w:t>
       </w:r>
       <w:proofErr w:type="spellEnd"/>
@@ -36882,6 +37145,7 @@
         <w:rPr>
           <w:rFonts w:ascii="Times" w:hAnsi="Times" w:cs="Times"/>
         </w:rPr>
+        <w:lastRenderedPageBreak/>
         <w:t xml:space="preserve">Figure 9: Robustness of Materialization Tradeoffs Across Datasets. For each parameter setting (one column in the table), we report the materialization strategy that has the fastest execution time given the parameter setting. Q refers to QR, C refers to </w:t>
       </w:r>
       <w:proofErr w:type="spellStart"/>
@@ -37114,7 +37378,6 @@
           <w:sz w:val="16"/>
           <w:szCs w:val="16"/>
         </w:rPr>
-        <w:lastRenderedPageBreak/>
         <w:t xml:space="preserve">011/1 2/3"14#+" </w:t>
       </w:r>
       <w:proofErr w:type="gramStart"/>
@@ -38885,6 +39148,7 @@
           <w:sz w:val="16"/>
           <w:szCs w:val="16"/>
         </w:rPr>
+        <w:lastRenderedPageBreak/>
         <w:t xml:space="preserve">' ' </w:t>
       </w:r>
     </w:p>
@@ -40575,7 +40839,6 @@
           <w:sz w:val="16"/>
           <w:szCs w:val="16"/>
         </w:rPr>
-        <w:lastRenderedPageBreak/>
         <w:t xml:space="preserve">' ' </w:t>
       </w:r>
     </w:p>
@@ -40872,6 +41135,7 @@
           <w:sz w:val="16"/>
           <w:szCs w:val="16"/>
         </w:rPr>
+        <w:lastRenderedPageBreak/>
         <w:t xml:space="preserve">( </w:t>
       </w:r>
     </w:p>
@@ -41548,7 +41812,6 @@
           <w:sz w:val="16"/>
           <w:szCs w:val="16"/>
         </w:rPr>
-        <w:lastRenderedPageBreak/>
         <w:t xml:space="preserve">( </w:t>
       </w:r>
     </w:p>
@@ -41781,6 +42044,7 @@
           <w:rFonts w:ascii="Times" w:hAnsi="Times" w:cs="Times"/>
           <w:noProof/>
         </w:rPr>
+        <w:lastRenderedPageBreak/>
         <w:drawing>
           <wp:inline distT="0" distB="0" distL="0" distR="0" wp14:anchorId="4D7F33EC" wp14:editId="3493BB11">
             <wp:extent cx="279400" cy="12700"/>

</xml_diff>

<commit_message>
As shown in Figure6(b), as the number of features grows, CoreSet+QR slows down.
</commit_message>
<xml_diff>
--- a/SIGMOD_2014_Materialization optimizations for feature selection workloads _王韬懿1120132046.docx
+++ b/SIGMOD_2014_Materialization optimizations for feature selection workloads _王韬懿1120132046.docx
@@ -28113,25 +28113,97 @@
         </w:rPr>
         <w:t>。</w:t>
       </w:r>
-    </w:p>
-    <w:p>
-      <w:pPr>
-        <w:widowControl w:val="0"/>
-        <w:autoSpaceDE w:val="0"/>
-        <w:autoSpaceDN w:val="0"/>
-        <w:adjustRightInd w:val="0"/>
-        <w:spacing w:after="240" w:line="180" w:lineRule="atLeast"/>
-        <w:rPr>
-          <w:rFonts w:ascii="Times" w:hAnsi="Times" w:cs="Times"/>
-        </w:rPr>
-      </w:pPr>
-      <w:bookmarkStart w:id="0" w:name="_GoBack"/>
-      <w:bookmarkEnd w:id="0"/>
-      <w:r>
-        <w:rPr>
-          <w:rFonts w:ascii="Times" w:hAnsi="Times" w:cs="Times"/>
-        </w:rPr>
-        <w:t xml:space="preserve">As shown in Figure6(b), as the number of features grows, </w:t>
+      <w:r>
+        <w:rPr>
+          <w:rFonts w:ascii="Times" w:hAnsi="Times" w:cs="Times"/>
+          <w:lang w:eastAsia="zh-CN"/>
+        </w:rPr>
+        <w:br/>
+        <w:t xml:space="preserve"> </w:t>
+      </w:r>
+      <w:r>
+        <w:rPr>
+          <w:rFonts w:ascii="Times" w:hAnsi="Times" w:cs="Times"/>
+          <w:lang w:eastAsia="zh-CN"/>
+        </w:rPr>
+        <w:tab/>
+      </w:r>
+      <w:r>
+        <w:rPr>
+          <w:rFonts w:ascii="Times" w:hAnsi="Times" w:cs="Times"/>
+          <w:lang w:eastAsia="zh-CN"/>
+        </w:rPr>
+        <w:t>正如</w:t>
+      </w:r>
+      <w:r>
+        <w:rPr>
+          <w:rFonts w:ascii="Times" w:hAnsi="Times" w:cs="Times"/>
+          <w:lang w:eastAsia="zh-CN"/>
+        </w:rPr>
+        <w:t>图</w:t>
+      </w:r>
+      <w:r>
+        <w:rPr>
+          <w:rFonts w:ascii="Times" w:hAnsi="Times" w:cs="Times"/>
+          <w:lang w:eastAsia="zh-CN"/>
+        </w:rPr>
+        <w:t>6</w:t>
+      </w:r>
+      <w:r>
+        <w:rPr>
+          <w:rFonts w:ascii="Times" w:hAnsi="Times" w:cs="Times"/>
+          <w:lang w:eastAsia="zh-CN"/>
+        </w:rPr>
+        <w:t>(</w:t>
+      </w:r>
+      <w:r>
+        <w:rPr>
+          <w:rFonts w:ascii="Times" w:hAnsi="Times" w:cs="Times"/>
+          <w:lang w:eastAsia="zh-CN"/>
+        </w:rPr>
+        <w:t>b</w:t>
+      </w:r>
+      <w:r>
+        <w:rPr>
+          <w:rFonts w:ascii="Times" w:hAnsi="Times" w:cs="Times"/>
+          <w:lang w:eastAsia="zh-CN"/>
+        </w:rPr>
+        <w:t>)</w:t>
+      </w:r>
+      <w:r>
+        <w:rPr>
+          <w:rFonts w:ascii="Times" w:hAnsi="Times" w:cs="Times" w:hint="eastAsia"/>
+          <w:lang w:eastAsia="zh-CN"/>
+        </w:rPr>
+        <w:t>中</w:t>
+      </w:r>
+      <w:r>
+        <w:rPr>
+          <w:rFonts w:ascii="Times" w:hAnsi="Times" w:cs="Times"/>
+          <w:lang w:eastAsia="zh-CN"/>
+        </w:rPr>
+        <w:t>所示，</w:t>
+      </w:r>
+      <w:r>
+        <w:rPr>
+          <w:rFonts w:ascii="Times" w:hAnsi="Times" w:cs="Times"/>
+          <w:lang w:eastAsia="zh-CN"/>
+        </w:rPr>
+        <w:t>当</w:t>
+      </w:r>
+      <w:r>
+        <w:rPr>
+          <w:rFonts w:ascii="Times" w:hAnsi="Times" w:cs="Times"/>
+          <w:lang w:eastAsia="zh-CN"/>
+        </w:rPr>
+        <w:t>特征的</w:t>
+      </w:r>
+      <w:r>
+        <w:rPr>
+          <w:rFonts w:ascii="Times" w:hAnsi="Times" w:cs="Times"/>
+          <w:lang w:eastAsia="zh-CN"/>
+        </w:rPr>
+        <w:t>数量增加的时候，</w:t>
       </w:r>
       <w:proofErr w:type="spellStart"/>
       <w:r>
@@ -28144,22 +28216,192 @@
       <w:r>
         <w:rPr>
           <w:rFonts w:ascii="Times" w:hAnsi="Times" w:cs="Times"/>
-        </w:rPr>
-        <w:t xml:space="preserve"> slows down. With 161 features, the </w:t>
+          <w:lang w:eastAsia="zh-CN"/>
+        </w:rPr>
+        <w:t>降低了。</w:t>
+      </w:r>
+      <w:r>
+        <w:rPr>
+          <w:rFonts w:ascii="Times" w:hAnsi="Times" w:cs="Times"/>
+          <w:lang w:eastAsia="zh-CN"/>
+        </w:rPr>
+        <w:t>有</w:t>
+      </w:r>
+      <w:r>
+        <w:rPr>
+          <w:rFonts w:ascii="Times" w:hAnsi="Times" w:cs="Times"/>
+          <w:lang w:eastAsia="zh-CN"/>
+        </w:rPr>
+        <w:t>161</w:t>
+      </w:r>
+      <w:r>
+        <w:rPr>
+          <w:rFonts w:ascii="Times" w:hAnsi="Times" w:cs="Times" w:hint="eastAsia"/>
+          <w:lang w:eastAsia="zh-CN"/>
+        </w:rPr>
+        <w:t>个</w:t>
+      </w:r>
+      <w:r>
+        <w:rPr>
+          <w:rFonts w:ascii="Times" w:hAnsi="Times" w:cs="Times"/>
+          <w:lang w:eastAsia="zh-CN"/>
+        </w:rPr>
+        <w:t>特征，</w:t>
+      </w:r>
+      <w:r>
+        <w:rPr>
+          <w:rFonts w:ascii="Times" w:hAnsi="Times" w:cs="Times"/>
+          <w:lang w:eastAsia="zh-CN"/>
+        </w:rPr>
+        <w:t>核心集</w:t>
+      </w:r>
+      <w:r>
+        <w:rPr>
+          <w:rFonts w:ascii="Times" w:hAnsi="Times" w:cs="Times"/>
+          <w:lang w:eastAsia="zh-CN"/>
+        </w:rPr>
+        <w:t>比</w:t>
+      </w:r>
+      <w:r>
+        <w:rPr>
+          <w:rFonts w:ascii="Times" w:hAnsi="Times" w:cs="Times"/>
+          <w:lang w:eastAsia="zh-CN"/>
+        </w:rPr>
+        <w:t>原来的数据集</w:t>
+      </w:r>
+      <w:r>
+        <w:rPr>
+          <w:rFonts w:ascii="Times" w:hAnsi="Times" w:cs="Times"/>
+          <w:lang w:eastAsia="zh-CN"/>
+        </w:rPr>
+        <w:t>大</w:t>
+      </w:r>
+      <w:r>
+        <w:rPr>
+          <w:rFonts w:ascii="Times" w:hAnsi="Times" w:cs="Times"/>
+          <w:lang w:eastAsia="zh-CN"/>
+        </w:rPr>
+        <w:t>。</w:t>
+      </w:r>
+      <w:r>
+        <w:rPr>
+          <w:rFonts w:ascii="Times" w:hAnsi="Times" w:cs="Times"/>
+          <w:lang w:eastAsia="zh-CN"/>
+        </w:rPr>
+        <w:t>然而，</w:t>
+      </w:r>
+      <w:r>
+        <w:rPr>
+          <w:rFonts w:ascii="Times" w:hAnsi="Times" w:cs="Times"/>
+          <w:lang w:eastAsia="zh-CN"/>
+        </w:rPr>
+        <w:t>当</w:t>
+      </w:r>
+      <w:r>
+        <w:rPr>
+          <w:rFonts w:ascii="Times" w:hAnsi="Times" w:cs="Times"/>
+          <w:lang w:eastAsia="zh-CN"/>
+        </w:rPr>
+        <w:t>特征的数量</w:t>
+      </w:r>
+      <w:r>
+        <w:rPr>
+          <w:rFonts w:ascii="Times" w:hAnsi="Times" w:cs="Times"/>
+          <w:lang w:eastAsia="zh-CN"/>
+        </w:rPr>
+        <w:t>小的时候，</w:t>
       </w:r>
       <w:proofErr w:type="spellStart"/>
       <w:r>
         <w:rPr>
           <w:rFonts w:ascii="Times" w:hAnsi="Times" w:cs="Times"/>
         </w:rPr>
-        <w:t>coreset</w:t>
+        <w:t>CoreSet+QR</w:t>
       </w:r>
       <w:proofErr w:type="spellEnd"/>
       <w:r>
         <w:rPr>
           <w:rFonts w:ascii="Times" w:hAnsi="Times" w:cs="Times"/>
-        </w:rPr>
-        <w:t xml:space="preserve"> will be larger than the original data set. However, when the number of features is small, the gap between </w:t>
+          <w:lang w:eastAsia="zh-CN"/>
+        </w:rPr>
+        <w:t>与</w:t>
+      </w:r>
+      <w:r>
+        <w:rPr>
+          <w:rFonts w:ascii="Times" w:hAnsi="Times" w:cs="Times"/>
+          <w:lang w:eastAsia="zh-CN"/>
+        </w:rPr>
+        <w:t>QR</w:t>
+      </w:r>
+      <w:r>
+        <w:rPr>
+          <w:rFonts w:ascii="Times" w:hAnsi="Times" w:cs="Times"/>
+          <w:lang w:eastAsia="zh-CN"/>
+        </w:rPr>
+        <w:t>之间的</w:t>
+      </w:r>
+      <w:r>
+        <w:rPr>
+          <w:rFonts w:ascii="Times" w:hAnsi="Times" w:cs="Times"/>
+          <w:lang w:eastAsia="zh-CN"/>
+        </w:rPr>
+        <w:t>差距</w:t>
+      </w:r>
+      <w:r>
+        <w:rPr>
+          <w:rFonts w:ascii="Times" w:hAnsi="Times" w:cs="Times"/>
+          <w:lang w:eastAsia="zh-CN"/>
+        </w:rPr>
+        <w:t>就会变</w:t>
+      </w:r>
+      <w:r>
+        <w:rPr>
+          <w:rFonts w:ascii="Times" w:hAnsi="Times" w:cs="Times" w:hint="eastAsia"/>
+          <w:lang w:eastAsia="zh-CN"/>
+        </w:rPr>
+        <w:t>得</w:t>
+      </w:r>
+      <w:r>
+        <w:rPr>
+          <w:rFonts w:ascii="Times" w:hAnsi="Times" w:cs="Times"/>
+          <w:lang w:eastAsia="zh-CN"/>
+        </w:rPr>
+        <w:t>更小。</w:t>
+      </w:r>
+      <w:r>
+        <w:rPr>
+          <w:rFonts w:ascii="Times" w:hAnsi="Times" w:cs="Times"/>
+          <w:lang w:eastAsia="zh-CN"/>
+        </w:rPr>
+        <w:t>当</w:t>
+      </w:r>
+      <w:r>
+        <w:rPr>
+          <w:rFonts w:ascii="Times" w:hAnsi="Times" w:cs="Times"/>
+          <w:lang w:eastAsia="zh-CN"/>
+        </w:rPr>
+        <w:t>特征的数量为</w:t>
+      </w:r>
+      <w:r>
+        <w:rPr>
+          <w:rFonts w:ascii="Times" w:hAnsi="Times" w:cs="Times"/>
+          <w:lang w:eastAsia="zh-CN"/>
+        </w:rPr>
+        <w:t>10</w:t>
+      </w:r>
+      <w:r>
+        <w:rPr>
+          <w:rFonts w:ascii="Times" w:hAnsi="Times" w:cs="Times" w:hint="eastAsia"/>
+          <w:lang w:eastAsia="zh-CN"/>
+        </w:rPr>
+        <w:t>的</w:t>
+      </w:r>
+      <w:r>
+        <w:rPr>
+          <w:rFonts w:ascii="Times" w:hAnsi="Times" w:cs="Times"/>
+          <w:lang w:eastAsia="zh-CN"/>
+        </w:rPr>
+        <w:t>时候，</w:t>
       </w:r>
       <w:proofErr w:type="spellStart"/>
       <w:r>
@@ -28172,8 +28414,149 @@
       <w:r>
         <w:rPr>
           <w:rFonts w:ascii="Times" w:hAnsi="Times" w:cs="Times"/>
-        </w:rPr>
-        <w:t xml:space="preserve"> and QR will be smaller. When the number of features is 10, </w:t>
+          <w:lang w:eastAsia="zh-CN"/>
+        </w:rPr>
+        <w:t>比</w:t>
+      </w:r>
+      <w:r>
+        <w:rPr>
+          <w:rFonts w:ascii="Times" w:hAnsi="Times" w:cs="Times"/>
+          <w:lang w:eastAsia="zh-CN"/>
+        </w:rPr>
+        <w:t>QR</w:t>
+      </w:r>
+      <w:r>
+        <w:rPr>
+          <w:rFonts w:ascii="Times" w:hAnsi="Times" w:cs="Times"/>
+          <w:lang w:eastAsia="zh-CN"/>
+        </w:rPr>
+        <w:t>快</w:t>
+      </w:r>
+      <w:r>
+        <w:rPr>
+          <w:rFonts w:ascii="Times" w:hAnsi="Times" w:cs="Times"/>
+          <w:lang w:eastAsia="zh-CN"/>
+        </w:rPr>
+        <w:t>1.7</w:t>
+      </w:r>
+      <w:r>
+        <w:rPr>
+          <w:rFonts w:ascii="Times" w:hAnsi="Times" w:cs="Times" w:hint="eastAsia"/>
+          <w:lang w:eastAsia="zh-CN"/>
+        </w:rPr>
+        <w:t>倍</w:t>
+      </w:r>
+      <w:r>
+        <w:rPr>
+          <w:rFonts w:ascii="Times" w:hAnsi="Times" w:cs="Times"/>
+          <w:lang w:eastAsia="zh-CN"/>
+        </w:rPr>
+        <w:t>。</w:t>
+      </w:r>
+      <w:r>
+        <w:rPr>
+          <w:rFonts w:ascii="Times" w:hAnsi="Times" w:cs="Times" w:hint="eastAsia"/>
+          <w:lang w:eastAsia="zh-CN"/>
+        </w:rPr>
+        <w:t>当</w:t>
+      </w:r>
+      <w:r>
+        <w:rPr>
+          <w:rFonts w:ascii="Times" w:hAnsi="Times" w:cs="Times"/>
+          <w:lang w:eastAsia="zh-CN"/>
+        </w:rPr>
+        <w:t>特征的数量</w:t>
+      </w:r>
+      <w:r>
+        <w:rPr>
+          <w:rFonts w:ascii="Times" w:hAnsi="Times" w:cs="Times"/>
+          <w:lang w:eastAsia="zh-CN"/>
+        </w:rPr>
+        <w:t>很小的时候，</w:t>
+      </w:r>
+      <w:r>
+        <w:rPr>
+          <w:rFonts w:ascii="Times" w:hAnsi="Times" w:cs="Times"/>
+          <w:lang w:eastAsia="zh-CN"/>
+        </w:rPr>
+        <w:t>在</w:t>
+      </w:r>
+      <w:r>
+        <w:rPr>
+          <w:rFonts w:ascii="Times" w:hAnsi="Times" w:cs="Times"/>
+          <w:lang w:eastAsia="zh-CN"/>
+        </w:rPr>
+        <w:t>核心集上</w:t>
+      </w:r>
+      <w:r>
+        <w:rPr>
+          <w:rFonts w:ascii="Times" w:hAnsi="Times" w:cs="Times"/>
+          <w:lang w:eastAsia="zh-CN"/>
+        </w:rPr>
+        <w:t>运行一个</w:t>
+      </w:r>
+      <w:r>
+        <w:rPr>
+          <w:rFonts w:ascii="Times" w:hAnsi="Times" w:cs="Times"/>
+          <w:lang w:eastAsia="zh-CN"/>
+        </w:rPr>
+        <w:t>QR</w:t>
+      </w:r>
+      <w:r>
+        <w:rPr>
+          <w:rFonts w:ascii="Times" w:hAnsi="Times" w:cs="Times"/>
+          <w:lang w:eastAsia="zh-CN"/>
+        </w:rPr>
+        <w:t>分解的</w:t>
+      </w:r>
+      <w:r>
+        <w:rPr>
+          <w:rFonts w:ascii="Times" w:hAnsi="Times" w:cs="Times" w:hint="eastAsia"/>
+          <w:lang w:eastAsia="zh-CN"/>
+        </w:rPr>
+        <w:t>时间</w:t>
+      </w:r>
+      <w:r>
+        <w:rPr>
+          <w:rFonts w:ascii="Times" w:hAnsi="Times" w:cs="Times"/>
+          <w:lang w:eastAsia="zh-CN"/>
+        </w:rPr>
+        <w:t>比</w:t>
+      </w:r>
+      <w:r>
+        <w:rPr>
+          <w:rFonts w:ascii="Times" w:hAnsi="Times" w:cs="Times"/>
+          <w:lang w:eastAsia="zh-CN"/>
+        </w:rPr>
+        <w:t>原始数据</w:t>
+      </w:r>
+      <w:r>
+        <w:rPr>
+          <w:rFonts w:ascii="Times" w:hAnsi="Times" w:cs="Times"/>
+          <w:lang w:eastAsia="zh-CN"/>
+        </w:rPr>
+        <w:t>的</w:t>
+      </w:r>
+      <w:r>
+        <w:rPr>
+          <w:rFonts w:ascii="Times" w:hAnsi="Times" w:cs="Times" w:hint="eastAsia"/>
+          <w:lang w:eastAsia="zh-CN"/>
+        </w:rPr>
+        <w:t>时间要小</w:t>
+      </w:r>
+      <w:r>
+        <w:rPr>
+          <w:rFonts w:ascii="Times" w:hAnsi="Times" w:cs="Times"/>
+          <w:lang w:eastAsia="zh-CN"/>
+        </w:rPr>
+        <w:t>，</w:t>
+      </w:r>
+      <w:r>
+        <w:rPr>
+          <w:rFonts w:ascii="Times" w:hAnsi="Times" w:cs="Times"/>
+          <w:lang w:eastAsia="zh-CN"/>
+        </w:rPr>
+        <w:t>因此，</w:t>
       </w:r>
       <w:proofErr w:type="spellStart"/>
       <w:r>
@@ -28186,36 +28569,44 @@
       <w:r>
         <w:rPr>
           <w:rFonts w:ascii="Times" w:hAnsi="Times" w:cs="Times"/>
-        </w:rPr>
-        <w:t xml:space="preserve"> is 1.7x faster than QR. When the number of feature is small, the time it takes to run a QR decomposition over the </w:t>
-      </w:r>
-      <w:proofErr w:type="spellStart"/>
-      <w:r>
-        <w:rPr>
-          <w:rFonts w:ascii="Times" w:hAnsi="Times" w:cs="Times"/>
-        </w:rPr>
-        <w:t>coreset</w:t>
-      </w:r>
-      <w:proofErr w:type="spellEnd"/>
-      <w:r>
-        <w:rPr>
-          <w:rFonts w:ascii="Times" w:hAnsi="Times" w:cs="Times"/>
-        </w:rPr>
-        <w:t xml:space="preserve"> could be smaller than over the original data set, hence, the 1.7x speedup of </w:t>
-      </w:r>
-      <w:proofErr w:type="spellStart"/>
-      <w:r>
-        <w:rPr>
-          <w:rFonts w:ascii="Times" w:hAnsi="Times" w:cs="Times"/>
-        </w:rPr>
-        <w:t>CoreSet+QR</w:t>
-      </w:r>
-      <w:proofErr w:type="spellEnd"/>
-      <w:r>
-        <w:rPr>
-          <w:rFonts w:ascii="Times" w:hAnsi="Times" w:cs="Times"/>
-        </w:rPr>
-        <w:t xml:space="preserve"> over QR. </w:t>
+          <w:lang w:eastAsia="zh-CN"/>
+        </w:rPr>
+        <w:t>比</w:t>
+      </w:r>
+      <w:r>
+        <w:rPr>
+          <w:rFonts w:ascii="Times" w:hAnsi="Times" w:cs="Times"/>
+          <w:lang w:eastAsia="zh-CN"/>
+        </w:rPr>
+        <w:t>QR</w:t>
+      </w:r>
+      <w:r>
+        <w:rPr>
+          <w:rFonts w:ascii="Times" w:hAnsi="Times" w:cs="Times"/>
+          <w:lang w:eastAsia="zh-CN"/>
+        </w:rPr>
+        <w:t>快</w:t>
+      </w:r>
+      <w:r>
+        <w:rPr>
+          <w:rFonts w:ascii="Times" w:hAnsi="Times" w:cs="Times"/>
+          <w:lang w:eastAsia="zh-CN"/>
+        </w:rPr>
+        <w:t>1.7</w:t>
+      </w:r>
+      <w:r>
+        <w:rPr>
+          <w:rFonts w:ascii="Times" w:hAnsi="Times" w:cs="Times" w:hint="eastAsia"/>
+          <w:lang w:eastAsia="zh-CN"/>
+        </w:rPr>
+        <w:t>倍</w:t>
+      </w:r>
+      <w:r>
+        <w:rPr>
+          <w:rFonts w:ascii="Times" w:hAnsi="Times" w:cs="Times"/>
+          <w:lang w:eastAsia="zh-CN"/>
+        </w:rPr>
+        <w:t>。</w:t>
       </w:r>
     </w:p>
     <w:p>
@@ -28229,6 +28620,8 @@
           <w:rFonts w:ascii="Times" w:hAnsi="Times" w:cs="Times"/>
         </w:rPr>
       </w:pPr>
+      <w:bookmarkStart w:id="0" w:name="_GoBack"/>
+      <w:bookmarkEnd w:id="0"/>
       <w:r>
         <w:rPr>
           <w:rFonts w:ascii="Times" w:hAnsi="Times" w:cs="Times"/>
@@ -28313,42 +28706,42 @@
         <w:rPr>
           <w:rFonts w:ascii="Times" w:hAnsi="Times" w:cs="Times"/>
         </w:rPr>
-        <w:t xml:space="preserve"> for a large feature set. Instead, Lazy will solve these problems independently. On the other hand, when the over- lap is </w:t>
+        <w:t xml:space="preserve"> for a large feature set. Instead, Lazy will solve these problems independently. On the other hand, when the over- lap is large, </w:t>
+      </w:r>
+      <w:proofErr w:type="spellStart"/>
+      <w:r>
+        <w:rPr>
+          <w:rFonts w:ascii="Times" w:hAnsi="Times" w:cs="Times"/>
+        </w:rPr>
+        <w:t>CoreSet+QR</w:t>
+      </w:r>
+      <w:proofErr w:type="spellEnd"/>
+      <w:r>
+        <w:rPr>
+          <w:rFonts w:ascii="Times" w:hAnsi="Times" w:cs="Times"/>
+        </w:rPr>
+        <w:t xml:space="preserve"> is 2.5x faster than Lazy. Here, </w:t>
+      </w:r>
+      <w:proofErr w:type="spellStart"/>
+      <w:r>
+        <w:rPr>
+          <w:rFonts w:ascii="Times" w:hAnsi="Times" w:cs="Times"/>
+        </w:rPr>
+        <w:t>CoreSet+QR</w:t>
+      </w:r>
+      <w:proofErr w:type="spellEnd"/>
+      <w:r>
+        <w:rPr>
+          <w:rFonts w:ascii="Times" w:hAnsi="Times" w:cs="Times"/>
+        </w:rPr>
+        <w:t xml:space="preserve"> is able to amortize the </w:t>
       </w:r>
       <w:r>
         <w:rPr>
           <w:rFonts w:ascii="Times" w:hAnsi="Times" w:cs="Times"/>
         </w:rPr>
         <w:lastRenderedPageBreak/>
-        <w:t xml:space="preserve">large, </w:t>
-      </w:r>
-      <w:proofErr w:type="spellStart"/>
-      <w:r>
-        <w:rPr>
-          <w:rFonts w:ascii="Times" w:hAnsi="Times" w:cs="Times"/>
-        </w:rPr>
-        <w:t>CoreSet+QR</w:t>
-      </w:r>
-      <w:proofErr w:type="spellEnd"/>
-      <w:r>
-        <w:rPr>
-          <w:rFonts w:ascii="Times" w:hAnsi="Times" w:cs="Times"/>
-        </w:rPr>
-        <w:t xml:space="preserve"> is 2.5x faster than Lazy. Here, </w:t>
-      </w:r>
-      <w:proofErr w:type="spellStart"/>
-      <w:r>
-        <w:rPr>
-          <w:rFonts w:ascii="Times" w:hAnsi="Times" w:cs="Times"/>
-        </w:rPr>
-        <w:t>CoreSet+QR</w:t>
-      </w:r>
-      <w:proofErr w:type="spellEnd"/>
-      <w:r>
-        <w:rPr>
-          <w:rFonts w:ascii="Times" w:hAnsi="Times" w:cs="Times"/>
-        </w:rPr>
-        <w:t xml:space="preserve"> is able to amortize the materialization cost by reusing it on different models. </w:t>
+        <w:t xml:space="preserve">materialization cost by reusing it on different models. </w:t>
       </w:r>
     </w:p>
     <w:p>
@@ -29062,14 +29455,7 @@
         <w:rPr>
           <w:rFonts w:ascii="Times" w:hAnsi="Times" w:cs="Times"/>
         </w:rPr>
-        <w:t xml:space="preserve"> Method of Multipliers (ADMM) [13], which has been widely used since the 1970s. We explain the details of this method to highlight a </w:t>
-      </w:r>
-      <w:r>
-        <w:rPr>
-          <w:rFonts w:ascii="Times" w:hAnsi="Times" w:cs="Times"/>
-        </w:rPr>
-        <w:lastRenderedPageBreak/>
-        <w:t xml:space="preserve">key property that allows us to reuse the optimizations from the previous section. </w:t>
+        <w:t xml:space="preserve"> Method of Multipliers (ADMM) [13], which has been widely used since the 1970s. We explain the details of this method to highlight a key property that allows us to reuse the optimizations from the previous section. </w:t>
       </w:r>
     </w:p>
     <w:p>
@@ -29087,6 +29473,7 @@
         <w:rPr>
           <w:rFonts w:ascii="Times" w:hAnsi="Times" w:cs="Times"/>
         </w:rPr>
+        <w:lastRenderedPageBreak/>
         <w:t>ADMM is iterative and defines a sequence of triples (x</w:t>
       </w:r>
       <w:r>
@@ -29621,14 +30008,14 @@
         <w:rPr>
           <w:rFonts w:ascii="Times" w:hAnsi="Times" w:cs="Times"/>
         </w:rPr>
-        <w:t xml:space="preserve">Recall that the executor of Colum- bus executes ROPs by calling </w:t>
+        <w:t xml:space="preserve">Recall that the executor of Colum- bus executes ROPs by calling the required database or main- memory backend. The executor is responsible for executing and coordinating multiple ROPs that can be executed in parallel; Columbus executor simply creates </w:t>
       </w:r>
       <w:r>
         <w:rPr>
           <w:rFonts w:ascii="Times" w:hAnsi="Times" w:cs="Times"/>
         </w:rPr>
         <w:lastRenderedPageBreak/>
-        <w:t xml:space="preserve">the required database or main- memory backend. The executor is responsible for executing and coordinating multiple ROPs that can be executed in parallel; Columbus executor simply creates one thread to manage each of these ROPs. The actual execution of each physical operator is performed by the backend statistical framework, e.g., R or ORE. Nevertheless, we need to de- </w:t>
+        <w:t xml:space="preserve">one thread to manage each of these ROPs. The actual execution of each physical operator is performed by the backend statistical framework, e.g., R or ORE. Nevertheless, we need to de- </w:t>
       </w:r>
       <w:proofErr w:type="spellStart"/>
       <w:r>
@@ -30384,7 +30771,6 @@
           <w:sz w:val="16"/>
           <w:szCs w:val="16"/>
         </w:rPr>
-        <w:lastRenderedPageBreak/>
         <w:t xml:space="preserve">2 </w:t>
       </w:r>
     </w:p>
@@ -30405,6 +30791,7 @@
           <w:sz w:val="16"/>
           <w:szCs w:val="16"/>
         </w:rPr>
+        <w:lastRenderedPageBreak/>
         <w:t xml:space="preserve">(k+1) </w:t>
       </w:r>
     </w:p>

</xml_diff>

<commit_message>
Reuse. In linear models, the amount of overlap in the feature sets correlates with the amount of reuse.
</commit_message>
<xml_diff>
--- a/SIGMOD_2014_Materialization optimizations for feature selection workloads _王韬懿1120132046.docx
+++ b/SIGMOD_2014_Materialization optimizations for feature selection workloads _王韬懿1120132046.docx
@@ -28618,10 +28618,9 @@
         <w:spacing w:after="240" w:line="340" w:lineRule="atLeast"/>
         <w:rPr>
           <w:rFonts w:ascii="Times" w:hAnsi="Times" w:cs="Times"/>
+          <w:lang w:eastAsia="zh-CN"/>
         </w:rPr>
       </w:pPr>
-      <w:bookmarkStart w:id="0" w:name="_GoBack"/>
-      <w:bookmarkEnd w:id="0"/>
       <w:r>
         <w:rPr>
           <w:rFonts w:ascii="Times" w:hAnsi="Times" w:cs="Times"/>
@@ -28629,119 +28628,406 @@
           <w:iCs/>
           <w:sz w:val="30"/>
           <w:szCs w:val="30"/>
-        </w:rPr>
-        <w:t xml:space="preserve">Reuse. </w:t>
-      </w:r>
-      <w:r>
-        <w:rPr>
-          <w:rFonts w:ascii="Times" w:hAnsi="Times" w:cs="Times"/>
-        </w:rPr>
-        <w:t xml:space="preserve">In linear models, the amount of overlap in the </w:t>
+          <w:lang w:eastAsia="zh-CN"/>
+        </w:rPr>
+        <w:t>重用</w:t>
+      </w:r>
+      <w:r>
+        <w:rPr>
+          <w:rFonts w:ascii="Times" w:hAnsi="Times" w:cs="Times"/>
+          <w:i/>
+          <w:iCs/>
+          <w:sz w:val="30"/>
+          <w:szCs w:val="30"/>
+        </w:rPr>
+        <w:t xml:space="preserve"> </w:t>
+      </w:r>
+      <w:r>
+        <w:rPr>
+          <w:rFonts w:ascii="Times" w:hAnsi="Times" w:cs="Times" w:hint="eastAsia"/>
+          <w:lang w:eastAsia="zh-CN"/>
+        </w:rPr>
+        <w:t>在</w:t>
+      </w:r>
+      <w:r>
+        <w:rPr>
+          <w:rFonts w:ascii="Times" w:hAnsi="Times" w:cs="Times"/>
+          <w:lang w:eastAsia="zh-CN"/>
+        </w:rPr>
+        <w:t>线性模型中</w:t>
+      </w:r>
+      <w:r>
+        <w:rPr>
+          <w:rFonts w:ascii="Times" w:hAnsi="Times" w:cs="Times"/>
+        </w:rPr>
+        <w:t>，</w:t>
+      </w:r>
+      <w:r>
+        <w:rPr>
+          <w:rFonts w:ascii="Times" w:hAnsi="Times" w:cs="Times"/>
+          <w:lang w:eastAsia="zh-CN"/>
+        </w:rPr>
+        <w:t>特征集中</w:t>
+      </w:r>
+      <w:r>
+        <w:rPr>
+          <w:rFonts w:ascii="Times" w:hAnsi="Times" w:cs="Times"/>
+          <w:lang w:eastAsia="zh-CN"/>
+        </w:rPr>
+        <w:t>重叠的数量</w:t>
+      </w:r>
+      <w:r>
+        <w:rPr>
+          <w:rFonts w:ascii="Times" w:hAnsi="Times" w:cs="Times"/>
+          <w:lang w:eastAsia="zh-CN"/>
+        </w:rPr>
+        <w:t>与</w:t>
+      </w:r>
+      <w:r>
+        <w:rPr>
+          <w:rFonts w:ascii="Times" w:hAnsi="Times" w:cs="Times"/>
+          <w:lang w:eastAsia="zh-CN"/>
+        </w:rPr>
+        <w:t>重用的</w:t>
+      </w:r>
+      <w:r>
+        <w:rPr>
+          <w:rFonts w:ascii="Times" w:hAnsi="Times" w:cs="Times"/>
+          <w:lang w:eastAsia="zh-CN"/>
+        </w:rPr>
+        <w:t>数量相关联。</w:t>
+      </w:r>
+      <w:r>
+        <w:rPr>
+          <w:rFonts w:ascii="Times" w:hAnsi="Times" w:cs="Times"/>
+          <w:lang w:eastAsia="zh-CN"/>
+        </w:rPr>
+        <w:t>我们随机的</w:t>
+      </w:r>
+      <w:r>
+        <w:rPr>
+          <w:rFonts w:ascii="Times" w:hAnsi="Times" w:cs="Times"/>
+          <w:lang w:eastAsia="zh-CN"/>
+        </w:rPr>
+        <w:t>选择</w:t>
+      </w:r>
+      <w:r>
+        <w:rPr>
+          <w:rFonts w:ascii="Times" w:hAnsi="Times" w:cs="Times"/>
+          <w:lang w:eastAsia="zh-CN"/>
+        </w:rPr>
+        <w:t>特征，</w:t>
+      </w:r>
+      <w:r>
+        <w:rPr>
+          <w:rFonts w:ascii="Times" w:hAnsi="Times" w:cs="Times"/>
+          <w:lang w:eastAsia="zh-CN"/>
+        </w:rPr>
+        <w:t>但是</w:t>
+      </w:r>
+      <w:r>
+        <w:rPr>
+          <w:rFonts w:ascii="Times" w:hAnsi="Times" w:cs="Times"/>
+          <w:lang w:eastAsia="zh-CN"/>
+        </w:rPr>
+        <w:t>变化</w:t>
+      </w:r>
+      <w:r>
+        <w:rPr>
+          <w:rFonts w:ascii="Times" w:hAnsi="Times" w:cs="Times"/>
+          <w:lang w:eastAsia="zh-CN"/>
+        </w:rPr>
+        <w:t>重叠</w:t>
+      </w:r>
+      <w:r>
+        <w:rPr>
+          <w:rFonts w:ascii="Times" w:hAnsi="Times" w:cs="Times"/>
+          <w:lang w:eastAsia="zh-CN"/>
+        </w:rPr>
+        <w:t>特征集的大小。</w:t>
+      </w:r>
+      <w:r>
+        <w:rPr>
+          <w:rFonts w:ascii="Times" w:hAnsi="Times" w:cs="Times"/>
+          <w:lang w:eastAsia="zh-CN"/>
+        </w:rPr>
+        <w:t>图</w:t>
+      </w:r>
+      <w:r>
+        <w:rPr>
+          <w:rFonts w:ascii="Times" w:hAnsi="Times" w:cs="Times"/>
+          <w:lang w:eastAsia="zh-CN"/>
+        </w:rPr>
+        <w:t>6(c)</w:t>
+      </w:r>
+      <w:r>
+        <w:rPr>
+          <w:rFonts w:ascii="Times" w:hAnsi="Times" w:cs="Times"/>
+          <w:lang w:eastAsia="zh-CN"/>
+        </w:rPr>
+        <w:t>展示了这个结果。</w:t>
+      </w:r>
+      <w:r>
+        <w:rPr>
+          <w:rFonts w:ascii="Times" w:hAnsi="Times" w:cs="Times"/>
+          <w:lang w:eastAsia="zh-CN"/>
+        </w:rPr>
+        <w:t>当</w:t>
+      </w:r>
+      <w:r>
+        <w:rPr>
+          <w:rFonts w:ascii="Times" w:hAnsi="Times" w:cs="Times"/>
+          <w:lang w:eastAsia="zh-CN"/>
+        </w:rPr>
+        <w:t>重叠特征集的大小</w:t>
+      </w:r>
+      <w:r>
+        <w:rPr>
+          <w:rFonts w:ascii="Times" w:hAnsi="Times" w:cs="Times"/>
+          <w:lang w:eastAsia="zh-CN"/>
+        </w:rPr>
+        <w:t>很小的时候，</w:t>
+      </w:r>
+      <w:r>
+        <w:rPr>
+          <w:rFonts w:ascii="Times" w:hAnsi="Times" w:cs="Times"/>
+          <w:lang w:eastAsia="zh-CN"/>
+        </w:rPr>
+        <w:t>懒加载比</w:t>
       </w:r>
       <w:proofErr w:type="spellStart"/>
       <w:r>
         <w:rPr>
           <w:rFonts w:ascii="Times" w:hAnsi="Times" w:cs="Times"/>
         </w:rPr>
-        <w:t>fea</w:t>
+        <w:t>CoreSet+QR</w:t>
       </w:r>
       <w:proofErr w:type="spellEnd"/>
       <w:r>
         <w:rPr>
           <w:rFonts w:ascii="Times" w:hAnsi="Times" w:cs="Times"/>
-        </w:rPr>
-        <w:t xml:space="preserve">- </w:t>
+          <w:lang w:eastAsia="zh-CN"/>
+        </w:rPr>
+        <w:t>快</w:t>
+      </w:r>
+      <w:r>
+        <w:rPr>
+          <w:rFonts w:ascii="Times" w:hAnsi="Times" w:cs="Times"/>
+          <w:lang w:eastAsia="zh-CN"/>
+        </w:rPr>
+        <w:t>15</w:t>
+      </w:r>
+      <w:r>
+        <w:rPr>
+          <w:rFonts w:ascii="Times" w:hAnsi="Times" w:cs="Times" w:hint="eastAsia"/>
+          <w:lang w:eastAsia="zh-CN"/>
+        </w:rPr>
+        <w:t>倍</w:t>
+      </w:r>
+      <w:r>
+        <w:rPr>
+          <w:rFonts w:ascii="Times" w:hAnsi="Times" w:cs="Times"/>
+          <w:lang w:eastAsia="zh-CN"/>
+        </w:rPr>
+        <w:t>。</w:t>
+      </w:r>
+      <w:r>
+        <w:rPr>
+          <w:rFonts w:ascii="Times" w:hAnsi="Times" w:cs="Times"/>
+          <w:lang w:eastAsia="zh-CN"/>
+        </w:rPr>
+        <w:t>这是因为</w:t>
+      </w:r>
+      <w:r>
+        <w:rPr>
+          <w:rFonts w:ascii="Times" w:hAnsi="Times" w:cs="Times"/>
+          <w:lang w:eastAsia="zh-CN"/>
+        </w:rPr>
+        <w:t>核心集</w:t>
+      </w:r>
+      <w:r>
+        <w:rPr>
+          <w:rFonts w:ascii="Times" w:hAnsi="Times" w:cs="Times"/>
+          <w:lang w:eastAsia="zh-CN"/>
+        </w:rPr>
+        <w:t>在</w:t>
+      </w:r>
+      <w:r>
+        <w:rPr>
+          <w:rFonts w:ascii="Times" w:hAnsi="Times" w:cs="Times"/>
+          <w:lang w:eastAsia="zh-CN"/>
+        </w:rPr>
+        <w:t>实体化</w:t>
+      </w:r>
+      <w:r>
+        <w:rPr>
+          <w:rFonts w:ascii="Times" w:hAnsi="Times" w:cs="Times" w:hint="eastAsia"/>
+          <w:lang w:eastAsia="zh-CN"/>
+        </w:rPr>
+        <w:t>一个</w:t>
+      </w:r>
+      <w:r>
+        <w:rPr>
+          <w:rFonts w:ascii="Times" w:hAnsi="Times" w:cs="Times"/>
+          <w:lang w:eastAsia="zh-CN"/>
+        </w:rPr>
+        <w:t>大特征集的时候</w:t>
+      </w:r>
+      <w:r>
+        <w:rPr>
+          <w:rFonts w:ascii="Times" w:hAnsi="Times" w:cs="Times"/>
+          <w:lang w:eastAsia="zh-CN"/>
+        </w:rPr>
+        <w:t>浪费时间。</w:t>
+      </w:r>
+      <w:r>
+        <w:rPr>
+          <w:rFonts w:ascii="Times" w:hAnsi="Times" w:cs="Times"/>
+          <w:lang w:eastAsia="zh-CN"/>
+        </w:rPr>
+        <w:t>相反，</w:t>
+      </w:r>
+      <w:r>
+        <w:rPr>
+          <w:rFonts w:ascii="Times" w:hAnsi="Times" w:cs="Times"/>
+          <w:lang w:eastAsia="zh-CN"/>
+        </w:rPr>
+        <w:t>懒加载</w:t>
+      </w:r>
+      <w:r>
+        <w:rPr>
+          <w:rFonts w:ascii="Times" w:hAnsi="Times" w:cs="Times"/>
+          <w:lang w:eastAsia="zh-CN"/>
+        </w:rPr>
+        <w:t>将会</w:t>
+      </w:r>
+      <w:r>
+        <w:rPr>
+          <w:rFonts w:ascii="Times" w:hAnsi="Times" w:cs="Times"/>
+          <w:lang w:eastAsia="zh-CN"/>
+        </w:rPr>
+        <w:t>独立的解决这些问题。</w:t>
+      </w:r>
+      <w:r>
+        <w:rPr>
+          <w:rFonts w:ascii="Times" w:hAnsi="Times" w:cs="Times"/>
+          <w:lang w:eastAsia="zh-CN"/>
+        </w:rPr>
+        <w:t>另一方面，</w:t>
+      </w:r>
+      <w:r>
+        <w:rPr>
+          <w:rFonts w:ascii="Times" w:hAnsi="Times" w:cs="Times"/>
+          <w:lang w:eastAsia="zh-CN"/>
+        </w:rPr>
+        <w:t>当重叠</w:t>
+      </w:r>
+      <w:r>
+        <w:rPr>
+          <w:rFonts w:ascii="Times" w:hAnsi="Times" w:cs="Times"/>
+          <w:lang w:eastAsia="zh-CN"/>
+        </w:rPr>
+        <w:t>很大的时候，</w:t>
       </w:r>
       <w:proofErr w:type="spellStart"/>
       <w:r>
         <w:rPr>
           <w:rFonts w:ascii="Times" w:hAnsi="Times" w:cs="Times"/>
         </w:rPr>
-        <w:t>ture</w:t>
+        <w:t>CoreSet+QR</w:t>
       </w:r>
       <w:proofErr w:type="spellEnd"/>
       <w:r>
         <w:rPr>
           <w:rFonts w:ascii="Times" w:hAnsi="Times" w:cs="Times"/>
-        </w:rPr>
-        <w:t xml:space="preserve"> sets correlates with the amount of reuse. We randomly select features but vary the size of overlapping feature sets. Figure6(c) shows the result. When the size of the over- lapping feature sets is small, Lazy is 15x faster than Core- </w:t>
+          <w:lang w:eastAsia="zh-CN"/>
+        </w:rPr>
+        <w:t>比</w:t>
+      </w:r>
+      <w:r>
+        <w:rPr>
+          <w:rFonts w:ascii="Times" w:hAnsi="Times" w:cs="Times"/>
+          <w:lang w:eastAsia="zh-CN"/>
+        </w:rPr>
+        <w:t>懒加载</w:t>
+      </w:r>
+      <w:r>
+        <w:rPr>
+          <w:rFonts w:ascii="Times" w:hAnsi="Times" w:cs="Times"/>
+          <w:lang w:eastAsia="zh-CN"/>
+        </w:rPr>
+        <w:t>快</w:t>
+      </w:r>
+      <w:r>
+        <w:rPr>
+          <w:rFonts w:ascii="Times" w:hAnsi="Times" w:cs="Times"/>
+          <w:lang w:eastAsia="zh-CN"/>
+        </w:rPr>
+        <w:t>2.5</w:t>
+      </w:r>
+      <w:r>
+        <w:rPr>
+          <w:rFonts w:ascii="Times" w:hAnsi="Times" w:cs="Times"/>
+          <w:lang w:eastAsia="zh-CN"/>
+        </w:rPr>
+        <w:t>倍。</w:t>
+      </w:r>
+      <w:r>
+        <w:rPr>
+          <w:rFonts w:ascii="Times" w:hAnsi="Times" w:cs="Times"/>
+          <w:lang w:eastAsia="zh-CN"/>
+        </w:rPr>
+        <w:t>这里</w:t>
+      </w:r>
+      <w:r>
+        <w:rPr>
+          <w:rFonts w:ascii="Times" w:hAnsi="Times" w:cs="Times"/>
+          <w:lang w:eastAsia="zh-CN"/>
+        </w:rPr>
+        <w:t>，</w:t>
       </w:r>
       <w:proofErr w:type="spellStart"/>
       <w:r>
         <w:rPr>
           <w:rFonts w:ascii="Times" w:hAnsi="Times" w:cs="Times"/>
         </w:rPr>
-        <w:t>Set+QR</w:t>
+        <w:t>CoreSet+QR</w:t>
       </w:r>
       <w:proofErr w:type="spellEnd"/>
       <w:r>
         <w:rPr>
           <w:rFonts w:ascii="Times" w:hAnsi="Times" w:cs="Times"/>
-        </w:rPr>
-        <w:t xml:space="preserve">. This is because </w:t>
-      </w:r>
-      <w:proofErr w:type="spellStart"/>
-      <w:r>
-        <w:rPr>
-          <w:rFonts w:ascii="Times" w:hAnsi="Times" w:cs="Times"/>
-        </w:rPr>
-        <w:t>CoreSet</w:t>
-      </w:r>
-      <w:proofErr w:type="spellEnd"/>
-      <w:r>
-        <w:rPr>
-          <w:rFonts w:ascii="Times" w:hAnsi="Times" w:cs="Times"/>
-        </w:rPr>
-        <w:t xml:space="preserve"> wastes time in material- </w:t>
-      </w:r>
-      <w:proofErr w:type="spellStart"/>
-      <w:r>
-        <w:rPr>
-          <w:rFonts w:ascii="Times" w:hAnsi="Times" w:cs="Times"/>
-        </w:rPr>
-        <w:t>izing</w:t>
-      </w:r>
-      <w:proofErr w:type="spellEnd"/>
-      <w:r>
-        <w:rPr>
-          <w:rFonts w:ascii="Times" w:hAnsi="Times" w:cs="Times"/>
-        </w:rPr>
-        <w:t xml:space="preserve"> for a large feature set. Instead, Lazy will solve these problems independently. On the other hand, when the over- lap is large, </w:t>
-      </w:r>
-      <w:proofErr w:type="spellStart"/>
-      <w:r>
-        <w:rPr>
-          <w:rFonts w:ascii="Times" w:hAnsi="Times" w:cs="Times"/>
-        </w:rPr>
-        <w:t>CoreSet+QR</w:t>
-      </w:r>
-      <w:proofErr w:type="spellEnd"/>
-      <w:r>
-        <w:rPr>
-          <w:rFonts w:ascii="Times" w:hAnsi="Times" w:cs="Times"/>
-        </w:rPr>
-        <w:t xml:space="preserve"> is 2.5x faster than Lazy. Here, </w:t>
-      </w:r>
-      <w:proofErr w:type="spellStart"/>
-      <w:r>
-        <w:rPr>
-          <w:rFonts w:ascii="Times" w:hAnsi="Times" w:cs="Times"/>
-        </w:rPr>
-        <w:t>CoreSet+QR</w:t>
-      </w:r>
-      <w:proofErr w:type="spellEnd"/>
-      <w:r>
-        <w:rPr>
-          <w:rFonts w:ascii="Times" w:hAnsi="Times" w:cs="Times"/>
-        </w:rPr>
-        <w:t xml:space="preserve"> is able to amortize the </w:t>
-      </w:r>
-      <w:r>
-        <w:rPr>
-          <w:rFonts w:ascii="Times" w:hAnsi="Times" w:cs="Times"/>
-        </w:rPr>
-        <w:lastRenderedPageBreak/>
-        <w:t xml:space="preserve">materialization cost by reusing it on different models. </w:t>
+          <w:lang w:eastAsia="zh-CN"/>
+        </w:rPr>
+        <w:t>可以通过</w:t>
+      </w:r>
+      <w:r>
+        <w:rPr>
+          <w:rFonts w:ascii="Times" w:hAnsi="Times" w:cs="Times"/>
+          <w:lang w:eastAsia="zh-CN"/>
+        </w:rPr>
+        <w:t>在不同的模型上</w:t>
+      </w:r>
+      <w:r>
+        <w:rPr>
+          <w:rFonts w:ascii="Times" w:hAnsi="Times" w:cs="Times"/>
+          <w:lang w:eastAsia="zh-CN"/>
+        </w:rPr>
+        <w:t>重用来</w:t>
+      </w:r>
+      <w:r>
+        <w:rPr>
+          <w:rFonts w:ascii="Times" w:hAnsi="Times" w:cs="Times"/>
+          <w:lang w:eastAsia="zh-CN"/>
+        </w:rPr>
+        <w:t>分期偿还</w:t>
+      </w:r>
+      <w:r>
+        <w:rPr>
+          <w:rFonts w:ascii="Times" w:hAnsi="Times" w:cs="Times"/>
+          <w:lang w:eastAsia="zh-CN"/>
+        </w:rPr>
+        <w:t>实体化。</w:t>
       </w:r>
     </w:p>
     <w:p>
@@ -28755,6 +29041,8 @@
           <w:rFonts w:ascii="Times" w:hAnsi="Times" w:cs="Times"/>
         </w:rPr>
       </w:pPr>
+      <w:bookmarkStart w:id="0" w:name="_GoBack"/>
+      <w:bookmarkEnd w:id="0"/>
       <w:r>
         <w:rPr>
           <w:rFonts w:ascii="Times" w:hAnsi="Times" w:cs="Times"/>
@@ -28763,6 +29051,7 @@
           <w:sz w:val="30"/>
           <w:szCs w:val="30"/>
         </w:rPr>
+        <w:lastRenderedPageBreak/>
         <w:t xml:space="preserve">Available Parallelism. </w:t>
       </w:r>
       <w:r>
@@ -29473,7 +29762,6 @@
         <w:rPr>
           <w:rFonts w:ascii="Times" w:hAnsi="Times" w:cs="Times"/>
         </w:rPr>
-        <w:lastRenderedPageBreak/>
         <w:t>ADMM is iterative and defines a sequence of triples (x</w:t>
       </w:r>
       <w:r>
@@ -29519,7 +29807,14 @@
         <w:rPr>
           <w:rFonts w:ascii="Times" w:hAnsi="Times" w:cs="Times"/>
         </w:rPr>
-        <w:t xml:space="preserve">) for k = 0,1,2,.... It starts by randomly initial- </w:t>
+        <w:t xml:space="preserve">) for k = 0,1,2,.... It starts by </w:t>
+      </w:r>
+      <w:r>
+        <w:rPr>
+          <w:rFonts w:ascii="Times" w:hAnsi="Times" w:cs="Times"/>
+        </w:rPr>
+        <w:lastRenderedPageBreak/>
+        <w:t xml:space="preserve">randomly initial- </w:t>
       </w:r>
       <w:proofErr w:type="spellStart"/>
       <w:r>
@@ -30008,14 +30303,14 @@
         <w:rPr>
           <w:rFonts w:ascii="Times" w:hAnsi="Times" w:cs="Times"/>
         </w:rPr>
-        <w:t xml:space="preserve">Recall that the executor of Colum- bus executes ROPs by calling the required database or main- memory backend. The executor is responsible for executing and coordinating multiple ROPs that can be executed in parallel; Columbus executor simply creates </w:t>
+        <w:t xml:space="preserve">Recall that the executor of Colum- bus executes ROPs by calling the required database or main- memory backend. The executor is responsible for executing and coordinating multiple ROPs that can be executed in parallel; Columbus executor simply creates one thread to manage each of these ROPs. The actual execution of each physical operator is </w:t>
       </w:r>
       <w:r>
         <w:rPr>
           <w:rFonts w:ascii="Times" w:hAnsi="Times" w:cs="Times"/>
         </w:rPr>
         <w:lastRenderedPageBreak/>
-        <w:t xml:space="preserve">one thread to manage each of these ROPs. The actual execution of each physical operator is performed by the backend statistical framework, e.g., R or ORE. Nevertheless, we need to de- </w:t>
+        <w:t xml:space="preserve">performed by the backend statistical framework, e.g., R or ORE. Nevertheless, we need to de- </w:t>
       </w:r>
       <w:proofErr w:type="spellStart"/>
       <w:r>
@@ -30791,7 +31086,6 @@
           <w:sz w:val="16"/>
           <w:szCs w:val="16"/>
         </w:rPr>
-        <w:lastRenderedPageBreak/>
         <w:t xml:space="preserve">(k+1) </w:t>
       </w:r>
     </w:p>
@@ -30812,6 +31106,7 @@
           <w:sz w:val="16"/>
           <w:szCs w:val="16"/>
         </w:rPr>
+        <w:lastRenderedPageBreak/>
         <w:t xml:space="preserve">(k) </w:t>
       </w:r>
     </w:p>
@@ -32712,7 +33007,6 @@
                 <w:sz w:val="16"/>
                 <w:szCs w:val="16"/>
               </w:rPr>
-              <w:lastRenderedPageBreak/>
               <w:t xml:space="preserve">!%69 </w:t>
             </w:r>
           </w:p>
@@ -33022,6 +33316,7 @@
                 <w:sz w:val="16"/>
                 <w:szCs w:val="16"/>
               </w:rPr>
+              <w:lastRenderedPageBreak/>
               <w:t xml:space="preserve">&gt;2%'" </w:t>
             </w:r>
           </w:p>
@@ -33568,7 +33863,14 @@
         <w:rPr>
           <w:rFonts w:ascii="Times" w:hAnsi="Times" w:cs="Times"/>
         </w:rPr>
-        <w:t xml:space="preserve"> using AIC. These models reflect a common scenario in current enterprise analytics systems. </w:t>
+        <w:t xml:space="preserve"> using AIC. These models reflect a common scenario in current enterprise </w:t>
+      </w:r>
+      <w:r>
+        <w:rPr>
+          <w:rFonts w:ascii="Times" w:hAnsi="Times" w:cs="Times"/>
+        </w:rPr>
+        <w:lastRenderedPageBreak/>
+        <w:t xml:space="preserve">analytics systems. </w:t>
       </w:r>
     </w:p>
     <w:p>
@@ -33643,14 +33945,7 @@
         <w:rPr>
           <w:rFonts w:ascii="Times" w:hAnsi="Times" w:cs="Times"/>
         </w:rPr>
-        <w:t xml:space="preserve">Census is a dataset for the task of predicting mail </w:t>
-      </w:r>
-      <w:r>
-        <w:rPr>
-          <w:rFonts w:ascii="Times" w:hAnsi="Times" w:cs="Times"/>
-        </w:rPr>
-        <w:lastRenderedPageBreak/>
-        <w:t xml:space="preserve">responsiveness of people in different Census blocks, each of which contains a moderate number of </w:t>
+        <w:t xml:space="preserve">Census is a dataset for the task of predicting mail responsiveness of people in different Census blocks, each of which contains a moderate number of </w:t>
       </w:r>
     </w:p>
     <w:p>
@@ -34038,7 +34333,14 @@
         <w:rPr>
           <w:rFonts w:ascii="Times" w:hAnsi="Times" w:cs="Times"/>
         </w:rPr>
-        <w:t xml:space="preserve">On the R-based backend, Columbus executes the same program using less time than R on all datasets. On Census, Columbus is two orders of magnitude faster, and on Music and Fund, Columbus is one order of magnitude faster. On Fund and House, Columbus chooses to use </w:t>
+        <w:t xml:space="preserve">On the R-based backend, Columbus executes the same program using less time than R on all </w:t>
+      </w:r>
+      <w:r>
+        <w:rPr>
+          <w:rFonts w:ascii="Times" w:hAnsi="Times" w:cs="Times"/>
+        </w:rPr>
+        <w:lastRenderedPageBreak/>
+        <w:t xml:space="preserve">datasets. On Census, Columbus is two orders of magnitude faster, and on Music and Fund, Columbus is one order of magnitude faster. On Fund and House, Columbus chooses to use </w:t>
       </w:r>
       <w:proofErr w:type="spellStart"/>
       <w:r>
@@ -34080,14 +34382,7 @@
         <w:rPr>
           <w:rFonts w:ascii="Times" w:hAnsi="Times" w:cs="Times"/>
         </w:rPr>
-        <w:t xml:space="preserve">. One reason that Columbus </w:t>
-      </w:r>
-      <w:r>
-        <w:rPr>
-          <w:rFonts w:ascii="Times" w:hAnsi="Times" w:cs="Times"/>
-        </w:rPr>
-        <w:lastRenderedPageBreak/>
-        <w:t xml:space="preserve">improves more on Census than on Music and Fund is that Census has more features than Music and Fund; therefore, operations like </w:t>
+        <w:t xml:space="preserve">. One reason that Columbus improves more on Census than on Music and Fund is that Census has more features than Music and Fund; therefore, operations like </w:t>
       </w:r>
       <w:proofErr w:type="spellStart"/>
       <w:r>
@@ -34946,6 +35241,7 @@
           <w:sz w:val="16"/>
           <w:szCs w:val="16"/>
         </w:rPr>
+        <w:lastRenderedPageBreak/>
         <w:t xml:space="preserve">!3265 </w:t>
       </w:r>
     </w:p>
@@ -35216,7 +35512,6 @@
           <w:sz w:val="18"/>
           <w:szCs w:val="18"/>
         </w:rPr>
-        <w:lastRenderedPageBreak/>
         <w:t xml:space="preserve">7 </w:t>
       </w:r>
     </w:p>
@@ -46455,7 +46750,7 @@
         <w:rStyle w:val="PageNumber"/>
         <w:noProof/>
       </w:rPr>
-      <w:t>19</w:t>
+      <w:t>16</w:t>
     </w:r>
     <w:r>
       <w:rPr>

</xml_diff>

<commit_message>
Available Parallelism. If there is a large amount of parallelism and one needs to scan the data only once
</commit_message>
<xml_diff>
--- a/SIGMOD_2014_Materialization optimizations for feature selection workloads _王韬懿1120132046.docx
+++ b/SIGMOD_2014_Materialization optimizations for feature selection workloads _王韬懿1120132046.docx
@@ -29039,10 +29039,9 @@
         <w:spacing w:after="240" w:line="340" w:lineRule="atLeast"/>
         <w:rPr>
           <w:rFonts w:ascii="Times" w:hAnsi="Times" w:cs="Times"/>
+          <w:lang w:eastAsia="zh-CN"/>
         </w:rPr>
       </w:pPr>
-      <w:bookmarkStart w:id="0" w:name="_GoBack"/>
-      <w:bookmarkEnd w:id="0"/>
       <w:r>
         <w:rPr>
           <w:rFonts w:ascii="Times" w:hAnsi="Times" w:cs="Times"/>
@@ -29050,141 +29049,492 @@
           <w:iCs/>
           <w:sz w:val="30"/>
           <w:szCs w:val="30"/>
+          <w:lang w:eastAsia="zh-CN"/>
         </w:rPr>
         <w:lastRenderedPageBreak/>
-        <w:t xml:space="preserve">Available Parallelism. </w:t>
-      </w:r>
-      <w:r>
-        <w:rPr>
-          <w:rFonts w:ascii="Times" w:hAnsi="Times" w:cs="Times"/>
-        </w:rPr>
-        <w:t xml:space="preserve">If there is a large amount of </w:t>
+        <w:t>可相似性</w:t>
+      </w:r>
+      <w:r>
+        <w:rPr>
+          <w:rFonts w:ascii="Times" w:hAnsi="Times" w:cs="Times"/>
+          <w:i/>
+          <w:iCs/>
+          <w:sz w:val="30"/>
+          <w:szCs w:val="30"/>
+        </w:rPr>
+        <w:t xml:space="preserve"> </w:t>
+      </w:r>
+      <w:r>
+        <w:rPr>
+          <w:rFonts w:ascii="Times" w:hAnsi="Times" w:cs="Times"/>
+          <w:lang w:eastAsia="zh-CN"/>
+        </w:rPr>
+        <w:t>如果</w:t>
+      </w:r>
+      <w:r>
+        <w:rPr>
+          <w:rFonts w:ascii="Times" w:hAnsi="Times" w:cs="Times"/>
+          <w:lang w:eastAsia="zh-CN"/>
+        </w:rPr>
+        <w:t>有大量的</w:t>
+      </w:r>
+      <w:r>
+        <w:rPr>
+          <w:rFonts w:ascii="Times" w:hAnsi="Times" w:cs="Times" w:hint="eastAsia"/>
+          <w:lang w:eastAsia="zh-CN"/>
+        </w:rPr>
+        <w:t>相似性</w:t>
+      </w:r>
+      <w:r>
+        <w:rPr>
+          <w:rFonts w:ascii="Times" w:hAnsi="Times" w:cs="Times"/>
+          <w:lang w:eastAsia="zh-CN"/>
+        </w:rPr>
+        <w:t>并且</w:t>
+      </w:r>
+      <w:r>
+        <w:rPr>
+          <w:rFonts w:ascii="Times" w:hAnsi="Times" w:cs="Times"/>
+          <w:lang w:eastAsia="zh-CN"/>
+        </w:rPr>
+        <w:t>只能扫描</w:t>
+      </w:r>
+      <w:r>
+        <w:rPr>
+          <w:rFonts w:ascii="Times" w:hAnsi="Times" w:cs="Times"/>
+          <w:lang w:eastAsia="zh-CN"/>
+        </w:rPr>
+        <w:t>数据</w:t>
+      </w:r>
+      <w:r>
+        <w:rPr>
+          <w:rFonts w:ascii="Times" w:hAnsi="Times" w:cs="Times"/>
+          <w:lang w:eastAsia="zh-CN"/>
+        </w:rPr>
+        <w:t>一次，</w:t>
+      </w:r>
+      <w:r>
+        <w:rPr>
+          <w:rFonts w:ascii="Times" w:hAnsi="Times" w:cs="Times"/>
+          <w:lang w:eastAsia="zh-CN"/>
+        </w:rPr>
+        <w:t>那么</w:t>
+      </w:r>
+      <w:r>
+        <w:rPr>
+          <w:rFonts w:ascii="Times" w:hAnsi="Times" w:cs="Times"/>
+          <w:lang w:eastAsia="zh-CN"/>
+        </w:rPr>
+        <w:t>一个</w:t>
+      </w:r>
+      <w:r>
+        <w:rPr>
+          <w:rFonts w:ascii="Times" w:hAnsi="Times" w:cs="Times"/>
+          <w:lang w:eastAsia="zh-CN"/>
+        </w:rPr>
+        <w:t>懒实体化策略</w:t>
+      </w:r>
+      <w:r>
+        <w:rPr>
+          <w:rFonts w:ascii="Times" w:hAnsi="Times" w:cs="Times"/>
+          <w:lang w:eastAsia="zh-CN"/>
+        </w:rPr>
+        <w:t>就是可选的。</w:t>
+      </w:r>
+      <w:r>
+        <w:rPr>
+          <w:rFonts w:ascii="Times" w:hAnsi="Times" w:cs="Times"/>
+          <w:lang w:eastAsia="zh-CN"/>
+        </w:rPr>
+        <w:t>然而，</w:t>
+      </w:r>
+      <w:r>
+        <w:rPr>
+          <w:rFonts w:ascii="Times" w:hAnsi="Times" w:cs="Times"/>
+          <w:lang w:eastAsia="zh-CN"/>
+        </w:rPr>
+        <w:t>在特征选择中</w:t>
+      </w:r>
+      <w:r>
+        <w:rPr>
+          <w:rFonts w:ascii="Times" w:hAnsi="Times" w:cs="Times"/>
+          <w:lang w:eastAsia="zh-CN"/>
+        </w:rPr>
+        <w:t>当考虑</w:t>
+      </w:r>
+      <w:r>
+        <w:rPr>
+          <w:rFonts w:ascii="Times" w:hAnsi="Times" w:cs="Times"/>
+          <w:lang w:eastAsia="zh-CN"/>
+        </w:rPr>
+        <w:t>大量的模型</w:t>
+      </w:r>
+      <w:r>
+        <w:rPr>
+          <w:rFonts w:ascii="Times" w:hAnsi="Times" w:cs="Times"/>
+          <w:lang w:eastAsia="zh-CN"/>
+        </w:rPr>
+        <w:t>或者</w:t>
+      </w:r>
+      <w:r>
+        <w:rPr>
+          <w:rFonts w:ascii="Times" w:hAnsi="Times" w:cs="Times"/>
+          <w:lang w:eastAsia="zh-CN"/>
+        </w:rPr>
+        <w:t>重复</w:t>
+      </w:r>
+      <w:r>
+        <w:rPr>
+          <w:rFonts w:ascii="Times" w:hAnsi="Times" w:cs="Times"/>
+          <w:lang w:eastAsia="zh-CN"/>
+        </w:rPr>
+        <w:t>遍历数据的时候，</w:t>
+      </w:r>
+      <w:r>
+        <w:rPr>
+          <w:rFonts w:ascii="Times" w:hAnsi="Times" w:cs="Times"/>
+          <w:lang w:eastAsia="zh-CN"/>
+        </w:rPr>
+        <w:t>相似性</w:t>
+      </w:r>
+      <w:r>
+        <w:rPr>
+          <w:rFonts w:ascii="Times" w:hAnsi="Times" w:cs="Times"/>
+          <w:lang w:eastAsia="zh-CN"/>
+        </w:rPr>
+        <w:t>就</w:t>
+      </w:r>
+      <w:r>
+        <w:rPr>
+          <w:rFonts w:ascii="Times" w:hAnsi="Times" w:cs="Times"/>
+          <w:lang w:eastAsia="zh-CN"/>
+        </w:rPr>
+        <w:t>有可能局限了，</w:t>
+      </w:r>
+      <w:r>
+        <w:rPr>
+          <w:rFonts w:ascii="Times" w:hAnsi="Times" w:cs="Times"/>
+          <w:lang w:eastAsia="zh-CN"/>
+        </w:rPr>
+        <w:t>因此</w:t>
+      </w:r>
+      <w:r>
+        <w:rPr>
+          <w:rFonts w:ascii="Times" w:hAnsi="Times" w:cs="Times"/>
+          <w:lang w:eastAsia="zh-CN"/>
+        </w:rPr>
+        <w:t>重用计算</w:t>
+      </w:r>
+      <w:r>
+        <w:rPr>
+          <w:rFonts w:ascii="Times" w:hAnsi="Times" w:cs="Times"/>
+          <w:lang w:eastAsia="zh-CN"/>
+        </w:rPr>
+        <w:t>的方案</w:t>
+      </w:r>
+      <w:r>
+        <w:rPr>
+          <w:rFonts w:ascii="Times" w:hAnsi="Times" w:cs="Times" w:hint="eastAsia"/>
+          <w:lang w:eastAsia="zh-CN"/>
+        </w:rPr>
+        <w:t>就可能是</w:t>
+      </w:r>
+      <w:r>
+        <w:rPr>
+          <w:rFonts w:ascii="Times" w:hAnsi="Times" w:cs="Times"/>
+          <w:lang w:eastAsia="zh-CN"/>
+        </w:rPr>
+        <w:t>可选的。</w:t>
+      </w:r>
+      <w:r>
+        <w:rPr>
+          <w:rFonts w:ascii="Times" w:hAnsi="Times" w:cs="Times"/>
+          <w:lang w:eastAsia="zh-CN"/>
+        </w:rPr>
+        <w:t>如</w:t>
+      </w:r>
+      <w:r>
+        <w:rPr>
+          <w:rFonts w:ascii="Times" w:hAnsi="Times" w:cs="Times"/>
+          <w:lang w:eastAsia="zh-CN"/>
+        </w:rPr>
+        <w:t>图</w:t>
+      </w:r>
+      <w:r>
+        <w:rPr>
+          <w:rFonts w:ascii="Times" w:hAnsi="Times" w:cs="Times"/>
+          <w:lang w:eastAsia="zh-CN"/>
+        </w:rPr>
+        <w:t>6(</w:t>
+      </w:r>
+      <w:r>
+        <w:rPr>
+          <w:rFonts w:ascii="Times" w:hAnsi="Times" w:cs="Times"/>
+          <w:lang w:eastAsia="zh-CN"/>
+        </w:rPr>
+        <w:t>e</w:t>
+      </w:r>
+      <w:r>
+        <w:rPr>
+          <w:rFonts w:ascii="Times" w:hAnsi="Times" w:cs="Times"/>
+          <w:lang w:eastAsia="zh-CN"/>
+        </w:rPr>
+        <w:t>)</w:t>
+      </w:r>
+      <w:r>
+        <w:rPr>
+          <w:rFonts w:ascii="Times" w:hAnsi="Times" w:cs="Times"/>
+          <w:lang w:eastAsia="zh-CN"/>
+        </w:rPr>
+        <w:t>中所示，</w:t>
+      </w:r>
+      <w:r>
+        <w:rPr>
+          <w:rFonts w:ascii="Times" w:hAnsi="Times" w:cs="Times"/>
+          <w:lang w:eastAsia="zh-CN"/>
+        </w:rPr>
+        <w:t>当线程数量</w:t>
+      </w:r>
+      <w:r>
+        <w:rPr>
+          <w:rFonts w:ascii="Times" w:hAnsi="Times" w:cs="Times"/>
+          <w:lang w:eastAsia="zh-CN"/>
+        </w:rPr>
+        <w:t>很大的</w:t>
+      </w:r>
+      <w:r>
+        <w:rPr>
+          <w:rFonts w:ascii="Times" w:hAnsi="Times" w:cs="Times" w:hint="eastAsia"/>
+          <w:lang w:eastAsia="zh-CN"/>
+        </w:rPr>
+        <w:t>时候</w:t>
+      </w:r>
+      <w:r>
+        <w:rPr>
+          <w:rFonts w:ascii="Times" w:hAnsi="Times" w:cs="Times"/>
+          <w:lang w:eastAsia="zh-CN"/>
+        </w:rPr>
+        <w:t>，</w:t>
+      </w:r>
+      <w:r>
+        <w:rPr>
+          <w:rFonts w:ascii="Times" w:hAnsi="Times" w:cs="Times"/>
+          <w:lang w:eastAsia="zh-CN"/>
+        </w:rPr>
+        <w:t>懒加载比</w:t>
       </w:r>
       <w:proofErr w:type="spellStart"/>
       <w:r>
         <w:rPr>
           <w:rFonts w:ascii="Times" w:hAnsi="Times" w:cs="Times"/>
         </w:rPr>
-        <w:t>paral</w:t>
+        <w:t>CoreSet+QR</w:t>
       </w:r>
       <w:proofErr w:type="spellEnd"/>
       <w:r>
         <w:rPr>
           <w:rFonts w:ascii="Times" w:hAnsi="Times" w:cs="Times"/>
-        </w:rPr>
-        <w:t xml:space="preserve">- </w:t>
+          <w:lang w:eastAsia="zh-CN"/>
+        </w:rPr>
+        <w:t>快</w:t>
+      </w:r>
+      <w:r>
+        <w:rPr>
+          <w:rFonts w:ascii="Times" w:hAnsi="Times" w:cs="Times"/>
+          <w:lang w:eastAsia="zh-CN"/>
+        </w:rPr>
+        <w:t>1.9</w:t>
+      </w:r>
+      <w:r>
+        <w:rPr>
+          <w:rFonts w:ascii="Times" w:hAnsi="Times" w:cs="Times" w:hint="eastAsia"/>
+          <w:lang w:eastAsia="zh-CN"/>
+        </w:rPr>
+        <w:t>倍</w:t>
+      </w:r>
+      <w:r>
+        <w:rPr>
+          <w:rFonts w:ascii="Times" w:hAnsi="Times" w:cs="Times"/>
+          <w:lang w:eastAsia="zh-CN"/>
+        </w:rPr>
+        <w:t>。</w:t>
+      </w:r>
+      <w:r>
+        <w:rPr>
+          <w:rFonts w:ascii="Times" w:hAnsi="Times" w:cs="Times"/>
+          <w:lang w:eastAsia="zh-CN"/>
+        </w:rPr>
+        <w:t>原因是</w:t>
+      </w:r>
+      <w:r>
+        <w:rPr>
+          <w:rFonts w:ascii="Times" w:hAnsi="Times" w:cs="Times"/>
+          <w:lang w:eastAsia="zh-CN"/>
+        </w:rPr>
+        <w:t>即使</w:t>
+      </w:r>
+      <w:r>
+        <w:rPr>
+          <w:rFonts w:ascii="Times" w:hAnsi="Times" w:cs="Times"/>
+          <w:lang w:eastAsia="zh-CN"/>
+        </w:rPr>
+        <w:t>模型之间的</w:t>
+      </w:r>
+      <w:r>
+        <w:rPr>
+          <w:rFonts w:ascii="Times" w:hAnsi="Times" w:cs="Times"/>
+          <w:lang w:eastAsia="zh-CN"/>
+        </w:rPr>
+        <w:t>重用很高，</w:t>
+      </w:r>
+      <w:r>
+        <w:rPr>
+          <w:rFonts w:ascii="Times" w:hAnsi="Times" w:cs="Times"/>
+          <w:lang w:eastAsia="zh-CN"/>
+        </w:rPr>
+        <w:t>所有的这些模型</w:t>
+      </w:r>
+      <w:r>
+        <w:rPr>
+          <w:rFonts w:ascii="Times" w:hAnsi="Times" w:cs="Times"/>
+          <w:lang w:eastAsia="zh-CN"/>
+        </w:rPr>
+        <w:t>都可以</w:t>
+      </w:r>
+      <w:r>
+        <w:rPr>
+          <w:rFonts w:ascii="Times" w:hAnsi="Times" w:cs="Times"/>
+          <w:lang w:eastAsia="zh-CN"/>
+        </w:rPr>
+        <w:t>再懒模式下</w:t>
+      </w:r>
+      <w:r>
+        <w:rPr>
+          <w:rFonts w:ascii="Times" w:hAnsi="Times" w:cs="Times"/>
+          <w:lang w:eastAsia="zh-CN"/>
+        </w:rPr>
+        <w:t>相似的运行</w:t>
+      </w:r>
+      <w:r>
+        <w:rPr>
+          <w:rFonts w:ascii="Times" w:hAnsi="Times" w:cs="Times"/>
+          <w:lang w:eastAsia="zh-CN"/>
+        </w:rPr>
+        <w:t>。</w:t>
+      </w:r>
+      <w:r>
+        <w:rPr>
+          <w:rFonts w:ascii="Times" w:hAnsi="Times" w:cs="Times"/>
+          <w:lang w:eastAsia="zh-CN"/>
+        </w:rPr>
+        <w:t>因此，</w:t>
+      </w:r>
+      <w:r>
+        <w:rPr>
+          <w:rFonts w:ascii="Times" w:hAnsi="Times" w:cs="Times"/>
+          <w:lang w:eastAsia="zh-CN"/>
+        </w:rPr>
+        <w:t>虽然</w:t>
       </w:r>
       <w:proofErr w:type="spellStart"/>
       <w:r>
         <w:rPr>
           <w:rFonts w:ascii="Times" w:hAnsi="Times" w:cs="Times"/>
         </w:rPr>
-        <w:t>lelism</w:t>
+        <w:t>CoreSet+QR</w:t>
       </w:r>
       <w:proofErr w:type="spellEnd"/>
       <w:r>
         <w:rPr>
           <w:rFonts w:ascii="Times" w:hAnsi="Times" w:cs="Times"/>
-        </w:rPr>
-        <w:t xml:space="preserve"> and one needs to scan the data only once, then a lazy materialization strategy is optimal. However, in feature se- lection workloads where one is considering hundreds of mod- </w:t>
+          <w:lang w:eastAsia="zh-CN"/>
+        </w:rPr>
+        <w:t>确实</w:t>
+      </w:r>
+      <w:r>
+        <w:rPr>
+          <w:rFonts w:ascii="Times" w:hAnsi="Times" w:cs="Times" w:hint="eastAsia"/>
+          <w:lang w:eastAsia="zh-CN"/>
+        </w:rPr>
+        <w:t>节省</w:t>
+      </w:r>
+      <w:r>
+        <w:rPr>
+          <w:rFonts w:ascii="Times" w:hAnsi="Times" w:cs="Times"/>
+          <w:lang w:eastAsia="zh-CN"/>
+        </w:rPr>
+        <w:t>了计算，</w:t>
+      </w:r>
+      <w:r>
+        <w:rPr>
+          <w:rFonts w:ascii="Times" w:hAnsi="Times" w:cs="Times"/>
+          <w:lang w:eastAsia="zh-CN"/>
+        </w:rPr>
+        <w:t>它没有</w:t>
+      </w:r>
+      <w:r>
+        <w:rPr>
+          <w:rFonts w:ascii="Times" w:hAnsi="Times" w:cs="Times"/>
+          <w:lang w:eastAsia="zh-CN"/>
+        </w:rPr>
+        <w:t>提高</w:t>
+      </w:r>
+      <w:r>
+        <w:rPr>
+          <w:rFonts w:ascii="Times" w:hAnsi="Times" w:cs="Times"/>
+          <w:lang w:eastAsia="zh-CN"/>
+        </w:rPr>
+        <w:t>强闹钟时间。</w:t>
+      </w:r>
+      <w:r>
+        <w:rPr>
+          <w:rFonts w:ascii="Times" w:hAnsi="Times" w:cs="Times"/>
+          <w:lang w:eastAsia="zh-CN"/>
+        </w:rPr>
+        <w:t>另一方面，</w:t>
+      </w:r>
+      <w:r>
+        <w:rPr>
+          <w:rFonts w:ascii="Times" w:hAnsi="Times" w:cs="Times"/>
+          <w:lang w:eastAsia="zh-CN"/>
+        </w:rPr>
+        <w:t>当线程数量很小的时候，</w:t>
       </w:r>
       <w:proofErr w:type="spellStart"/>
       <w:r>
         <w:rPr>
           <w:rFonts w:ascii="Times" w:hAnsi="Times" w:cs="Times"/>
         </w:rPr>
-        <w:t>els</w:t>
+        <w:t>CoreSet+QR</w:t>
       </w:r>
       <w:proofErr w:type="spellEnd"/>
       <w:r>
         <w:rPr>
           <w:rFonts w:ascii="Times" w:hAnsi="Times" w:cs="Times"/>
-        </w:rPr>
-        <w:t xml:space="preserve"> or repeatedly iterating over data, parallelism may be </w:t>
-      </w:r>
-      <w:proofErr w:type="spellStart"/>
-      <w:r>
-        <w:rPr>
-          <w:rFonts w:ascii="Times" w:hAnsi="Times" w:cs="Times"/>
-        </w:rPr>
-        <w:t>lim</w:t>
-      </w:r>
-      <w:proofErr w:type="spellEnd"/>
-      <w:r>
-        <w:rPr>
-          <w:rFonts w:ascii="Times" w:hAnsi="Times" w:cs="Times"/>
-        </w:rPr>
-        <w:t xml:space="preserve">- </w:t>
-      </w:r>
-      <w:proofErr w:type="spellStart"/>
-      <w:r>
-        <w:rPr>
-          <w:rFonts w:ascii="Times" w:hAnsi="Times" w:cs="Times"/>
-        </w:rPr>
-        <w:t>ited</w:t>
-      </w:r>
-      <w:proofErr w:type="spellEnd"/>
-      <w:r>
-        <w:rPr>
-          <w:rFonts w:ascii="Times" w:hAnsi="Times" w:cs="Times"/>
-        </w:rPr>
-        <w:t xml:space="preserve">, so mechanisms that reuse the computation may be op- </w:t>
-      </w:r>
-      <w:proofErr w:type="spellStart"/>
-      <w:r>
-        <w:rPr>
-          <w:rFonts w:ascii="Times" w:hAnsi="Times" w:cs="Times"/>
-        </w:rPr>
-        <w:t>timal</w:t>
-      </w:r>
-      <w:proofErr w:type="spellEnd"/>
-      <w:r>
-        <w:rPr>
-          <w:rFonts w:ascii="Times" w:hAnsi="Times" w:cs="Times"/>
-        </w:rPr>
-        <w:t xml:space="preserve">. As shown by Figure 6(e), when the number of threads is large, Lazy is 1.9x faster than </w:t>
-      </w:r>
-      <w:proofErr w:type="spellStart"/>
-      <w:r>
-        <w:rPr>
-          <w:rFonts w:ascii="Times" w:hAnsi="Times" w:cs="Times"/>
-        </w:rPr>
-        <w:t>CoreSet+QR</w:t>
-      </w:r>
-      <w:proofErr w:type="spellEnd"/>
-      <w:r>
-        <w:rPr>
-          <w:rFonts w:ascii="Times" w:hAnsi="Times" w:cs="Times"/>
-        </w:rPr>
-        <w:t xml:space="preserve">. The reason is that although the reuse between models is high, all of these models could be run in parallel in Lazy. Thus, although </w:t>
-      </w:r>
-      <w:proofErr w:type="spellStart"/>
-      <w:r>
-        <w:rPr>
-          <w:rFonts w:ascii="Times" w:hAnsi="Times" w:cs="Times"/>
-        </w:rPr>
-        <w:t>CoreSet+QR</w:t>
-      </w:r>
-      <w:proofErr w:type="spellEnd"/>
-      <w:r>
-        <w:rPr>
-          <w:rFonts w:ascii="Times" w:hAnsi="Times" w:cs="Times"/>
-        </w:rPr>
-        <w:t xml:space="preserve"> does save computation, it does not improve the wall-clock time. On the other hand, when the number of threads is small, </w:t>
-      </w:r>
-      <w:proofErr w:type="spellStart"/>
-      <w:r>
-        <w:rPr>
-          <w:rFonts w:ascii="Times" w:hAnsi="Times" w:cs="Times"/>
-        </w:rPr>
-        <w:t>CoreSet+QR</w:t>
-      </w:r>
-      <w:proofErr w:type="spellEnd"/>
-      <w:r>
-        <w:rPr>
-          <w:rFonts w:ascii="Times" w:hAnsi="Times" w:cs="Times"/>
-        </w:rPr>
-        <w:t xml:space="preserve"> is 11x faster than Lazy. </w:t>
+          <w:lang w:eastAsia="zh-CN"/>
+        </w:rPr>
+        <w:t>比懒加载快</w:t>
+      </w:r>
+      <w:r>
+        <w:rPr>
+          <w:rFonts w:ascii="Times" w:hAnsi="Times" w:cs="Times"/>
+          <w:lang w:eastAsia="zh-CN"/>
+        </w:rPr>
+        <w:t>11</w:t>
+      </w:r>
+      <w:r>
+        <w:rPr>
+          <w:rFonts w:ascii="Times" w:hAnsi="Times" w:cs="Times" w:hint="eastAsia"/>
+          <w:lang w:eastAsia="zh-CN"/>
+        </w:rPr>
+        <w:t>倍</w:t>
+      </w:r>
+      <w:r>
+        <w:rPr>
+          <w:rFonts w:ascii="Times" w:hAnsi="Times" w:cs="Times"/>
+          <w:lang w:eastAsia="zh-CN"/>
+        </w:rPr>
+        <w:t>。</w:t>
       </w:r>
     </w:p>
     <w:p>
@@ -29198,6 +29548,8 @@
           <w:rFonts w:ascii="Times" w:hAnsi="Times" w:cs="Times"/>
         </w:rPr>
       </w:pPr>
+      <w:bookmarkStart w:id="0" w:name="_GoBack"/>
+      <w:bookmarkEnd w:id="0"/>
       <w:r>
         <w:rPr>
           <w:rFonts w:ascii="Times" w:hAnsi="Times" w:cs="Times"/>
@@ -29807,14 +30159,7 @@
         <w:rPr>
           <w:rFonts w:ascii="Times" w:hAnsi="Times" w:cs="Times"/>
         </w:rPr>
-        <w:t xml:space="preserve">) for k = 0,1,2,.... It starts by </w:t>
-      </w:r>
-      <w:r>
-        <w:rPr>
-          <w:rFonts w:ascii="Times" w:hAnsi="Times" w:cs="Times"/>
-        </w:rPr>
-        <w:lastRenderedPageBreak/>
-        <w:t xml:space="preserve">randomly initial- </w:t>
+        <w:t xml:space="preserve">) for k = 0,1,2,.... It starts by randomly initial- </w:t>
       </w:r>
       <w:proofErr w:type="spellStart"/>
       <w:r>
@@ -29892,6 +30237,7 @@
         <w:rPr>
           <w:rFonts w:ascii="Times" w:hAnsi="Times" w:cs="Times"/>
         </w:rPr>
+        <w:lastRenderedPageBreak/>
         <w:t>argmin</w:t>
       </w:r>
       <w:proofErr w:type="spellEnd"/>
@@ -30303,42 +30649,42 @@
         <w:rPr>
           <w:rFonts w:ascii="Times" w:hAnsi="Times" w:cs="Times"/>
         </w:rPr>
-        <w:t xml:space="preserve">Recall that the executor of Colum- bus executes ROPs by calling the required database or main- memory backend. The executor is responsible for executing and coordinating multiple ROPs that can be executed in parallel; Columbus executor simply creates one thread to manage each of these ROPs. The actual execution of each physical operator is </w:t>
+        <w:t xml:space="preserve">Recall that the executor of Colum- bus executes ROPs by calling the required database or main- memory backend. The executor is responsible for executing and coordinating multiple ROPs that can be executed in parallel; Columbus executor simply creates one thread to manage each of these ROPs. The actual execution of each physical operator is performed by the backend statistical framework, e.g., R or ORE. Nevertheless, we need to de- </w:t>
+      </w:r>
+      <w:proofErr w:type="spellStart"/>
+      <w:r>
+        <w:rPr>
+          <w:rFonts w:ascii="Times" w:hAnsi="Times" w:cs="Times"/>
+        </w:rPr>
+        <w:t>cide</w:t>
+      </w:r>
+      <w:proofErr w:type="spellEnd"/>
+      <w:r>
+        <w:rPr>
+          <w:rFonts w:ascii="Times" w:hAnsi="Times" w:cs="Times"/>
+        </w:rPr>
+        <w:t xml:space="preserve"> how to schedule these ROPs for a given program. We experimented with the tradeoff of how coarsely or finely to batch the execution. Many of the straightforward formula- </w:t>
+      </w:r>
+      <w:proofErr w:type="spellStart"/>
+      <w:r>
+        <w:rPr>
+          <w:rFonts w:ascii="Times" w:hAnsi="Times" w:cs="Times"/>
+        </w:rPr>
+        <w:t>tions</w:t>
+      </w:r>
+      <w:proofErr w:type="spellEnd"/>
+      <w:r>
+        <w:rPr>
+          <w:rFonts w:ascii="Times" w:hAnsi="Times" w:cs="Times"/>
+        </w:rPr>
+        <w:t xml:space="preserve"> of the </w:t>
       </w:r>
       <w:r>
         <w:rPr>
           <w:rFonts w:ascii="Times" w:hAnsi="Times" w:cs="Times"/>
         </w:rPr>
         <w:lastRenderedPageBreak/>
-        <w:t xml:space="preserve">performed by the backend statistical framework, e.g., R or ORE. Nevertheless, we need to de- </w:t>
-      </w:r>
-      <w:proofErr w:type="spellStart"/>
-      <w:r>
-        <w:rPr>
-          <w:rFonts w:ascii="Times" w:hAnsi="Times" w:cs="Times"/>
-        </w:rPr>
-        <w:t>cide</w:t>
-      </w:r>
-      <w:proofErr w:type="spellEnd"/>
-      <w:r>
-        <w:rPr>
-          <w:rFonts w:ascii="Times" w:hAnsi="Times" w:cs="Times"/>
-        </w:rPr>
-        <w:t xml:space="preserve"> how to schedule these ROPs for a given program. We experimented with the tradeoff of how coarsely or finely to batch the execution. Many of the straightforward formula- </w:t>
-      </w:r>
-      <w:proofErr w:type="spellStart"/>
-      <w:r>
-        <w:rPr>
-          <w:rFonts w:ascii="Times" w:hAnsi="Times" w:cs="Times"/>
-        </w:rPr>
-        <w:t>tions</w:t>
-      </w:r>
-      <w:proofErr w:type="spellEnd"/>
-      <w:r>
-        <w:rPr>
-          <w:rFonts w:ascii="Times" w:hAnsi="Times" w:cs="Times"/>
-        </w:rPr>
-        <w:t xml:space="preserve"> of the scheduling problems are, not surprisingly, NP- hard. Nevertheless, we found that a simple greedy strategy (to batch as many operators as possible, i.e., operators that do not share data flow dependencies) was within 10% of the optimal schedule obtained by a brute-force search. After dig- </w:t>
+        <w:t xml:space="preserve">scheduling problems are, not surprisingly, NP- hard. Nevertheless, we found that a simple greedy strategy (to batch as many operators as possible, i.e., operators that do not share data flow dependencies) was within 10% of the optimal schedule obtained by a brute-force search. After dig- </w:t>
       </w:r>
       <w:proofErr w:type="spellStart"/>
       <w:r>
@@ -31106,7 +31452,6 @@
           <w:sz w:val="16"/>
           <w:szCs w:val="16"/>
         </w:rPr>
-        <w:lastRenderedPageBreak/>
         <w:t xml:space="preserve">(k) </w:t>
       </w:r>
     </w:p>
@@ -31238,6 +31583,7 @@
         <w:rPr>
           <w:rFonts w:ascii="Times" w:hAnsi="Times" w:cs="Times"/>
         </w:rPr>
+        <w:lastRenderedPageBreak/>
         <w:t>(q</w:t>
       </w:r>
       <w:proofErr w:type="spellStart"/>
@@ -33316,7 +33662,6 @@
                 <w:sz w:val="16"/>
                 <w:szCs w:val="16"/>
               </w:rPr>
-              <w:lastRenderedPageBreak/>
               <w:t xml:space="preserve">&gt;2%'" </w:t>
             </w:r>
           </w:p>
@@ -33648,6 +33993,7 @@
           <w:sz w:val="32"/>
           <w:szCs w:val="32"/>
         </w:rPr>
+        <w:lastRenderedPageBreak/>
         <w:t xml:space="preserve">4. EXPERIMENTS </w:t>
       </w:r>
     </w:p>
@@ -33863,14 +34209,7 @@
         <w:rPr>
           <w:rFonts w:ascii="Times" w:hAnsi="Times" w:cs="Times"/>
         </w:rPr>
-        <w:t xml:space="preserve"> using AIC. These models reflect a common scenario in current enterprise </w:t>
-      </w:r>
-      <w:r>
-        <w:rPr>
-          <w:rFonts w:ascii="Times" w:hAnsi="Times" w:cs="Times"/>
-        </w:rPr>
-        <w:lastRenderedPageBreak/>
-        <w:t xml:space="preserve">analytics systems. </w:t>
+        <w:t xml:space="preserve"> using AIC. These models reflect a common scenario in current enterprise analytics systems. </w:t>
       </w:r>
     </w:p>
     <w:p>
@@ -34045,6 +34384,7 @@
         <w:rPr>
           <w:rFonts w:ascii="Times" w:hAnsi="Times" w:cs="Times"/>
         </w:rPr>
+        <w:lastRenderedPageBreak/>
         <w:t xml:space="preserve">features (161). In this example, analysts use a mix of auto- </w:t>
       </w:r>
       <w:proofErr w:type="spellStart"/>
@@ -34333,14 +34673,7 @@
         <w:rPr>
           <w:rFonts w:ascii="Times" w:hAnsi="Times" w:cs="Times"/>
         </w:rPr>
-        <w:t xml:space="preserve">On the R-based backend, Columbus executes the same program using less time than R on all </w:t>
-      </w:r>
-      <w:r>
-        <w:rPr>
-          <w:rFonts w:ascii="Times" w:hAnsi="Times" w:cs="Times"/>
-        </w:rPr>
-        <w:lastRenderedPageBreak/>
-        <w:t xml:space="preserve">datasets. On Census, Columbus is two orders of magnitude faster, and on Music and Fund, Columbus is one order of magnitude faster. On Fund and House, Columbus chooses to use </w:t>
+        <w:t xml:space="preserve">On the R-based backend, Columbus executes the same program using less time than R on all datasets. On Census, Columbus is two orders of magnitude faster, and on Music and Fund, Columbus is one order of magnitude faster. On Fund and House, Columbus chooses to use </w:t>
       </w:r>
       <w:proofErr w:type="spellStart"/>
       <w:r>
@@ -34484,7 +34817,14 @@
         <w:rPr>
           <w:rFonts w:ascii="Times" w:hAnsi="Times" w:cs="Times"/>
         </w:rPr>
-        <w:t xml:space="preserve"> is 1.5x faster than Vanilla on House. However, this is because the underlying database is a row store, so the time difference is due to IO and deserialization of database tuples. </w:t>
+        <w:t xml:space="preserve"> is 1.5x faster than Vanilla on House. However, this is because the underlying </w:t>
+      </w:r>
+      <w:r>
+        <w:rPr>
+          <w:rFonts w:ascii="Times" w:hAnsi="Times" w:cs="Times"/>
+        </w:rPr>
+        <w:lastRenderedPageBreak/>
+        <w:t xml:space="preserve">database is a row store, so the time difference is due to IO and deserialization of database tuples. </w:t>
       </w:r>
     </w:p>
     <w:p>
@@ -35241,7 +35581,6 @@
           <w:sz w:val="16"/>
           <w:szCs w:val="16"/>
         </w:rPr>
-        <w:lastRenderedPageBreak/>
         <w:t xml:space="preserve">!3265 </w:t>
       </w:r>
     </w:p>
@@ -36350,6 +36689,7 @@
           <w:rFonts w:ascii="Times" w:hAnsi="Times" w:cs="Times"/>
           <w:noProof/>
         </w:rPr>
+        <w:lastRenderedPageBreak/>
         <w:drawing>
           <wp:inline distT="0" distB="0" distL="0" distR="0" wp14:anchorId="4F0DA3A2" wp14:editId="5D17454F">
             <wp:extent cx="127000" cy="12700"/>
@@ -46750,7 +47090,7 @@
         <w:rStyle w:val="PageNumber"/>
         <w:noProof/>
       </w:rPr>
-      <w:t>16</w:t>
+      <w:t>19</w:t>
     </w:r>
     <w:r>
       <w:rPr>

</xml_diff>

<commit_message>
We extend our methods to non-linear loss functions.
</commit_message>
<xml_diff>
--- a/SIGMOD_2014_Materialization optimizations for feature selection workloads _王韬懿1120132046.docx
+++ b/SIGMOD_2014_Materialization optimizations for feature selection workloads _王韬懿1120132046.docx
@@ -29548,15 +29548,30 @@
           <w:rFonts w:ascii="Times" w:hAnsi="Times" w:cs="Times"/>
         </w:rPr>
       </w:pPr>
-      <w:bookmarkStart w:id="0" w:name="_GoBack"/>
-      <w:bookmarkEnd w:id="0"/>
       <w:r>
         <w:rPr>
           <w:rFonts w:ascii="Times" w:hAnsi="Times" w:cs="Times"/>
           <w:sz w:val="32"/>
           <w:szCs w:val="32"/>
         </w:rPr>
-        <w:t xml:space="preserve">3.2 A Single, Non-linear Basic Block </w:t>
+        <w:t xml:space="preserve">3.2 </w:t>
+      </w:r>
+      <w:r>
+        <w:rPr>
+          <w:rFonts w:ascii="Times" w:hAnsi="Times" w:cs="Times"/>
+          <w:sz w:val="32"/>
+          <w:szCs w:val="32"/>
+          <w:lang w:eastAsia="zh-CN"/>
+        </w:rPr>
+        <w:t>一个单一非线性基本块</w:t>
+      </w:r>
+      <w:r>
+        <w:rPr>
+          <w:rFonts w:ascii="Times" w:hAnsi="Times" w:cs="Times"/>
+          <w:sz w:val="32"/>
+          <w:szCs w:val="32"/>
+        </w:rPr>
+        <w:t xml:space="preserve"> </w:t>
       </w:r>
     </w:p>
     <w:p>
@@ -29565,172 +29580,241 @@
         <w:autoSpaceDE w:val="0"/>
         <w:autoSpaceDN w:val="0"/>
         <w:adjustRightInd w:val="0"/>
-        <w:spacing w:after="240" w:line="360" w:lineRule="atLeast"/>
-        <w:rPr>
-          <w:rFonts w:ascii="Times" w:hAnsi="Times" w:cs="Times"/>
+        <w:spacing w:after="240" w:line="280" w:lineRule="atLeast"/>
+        <w:rPr>
+          <w:rFonts w:ascii="Times" w:hAnsi="Times" w:cs="Times"/>
+          <w:lang w:eastAsia="zh-CN"/>
         </w:rPr>
       </w:pPr>
       <w:r>
         <w:rPr>
           <w:rFonts w:ascii="Times" w:hAnsi="Times" w:cs="Times"/>
-        </w:rPr>
-        <w:t xml:space="preserve">We extend our methods to non-linear loss functions. The same tradeoffs from the previous section apply, but there are two additional techniques we can use. We describe them below. </w:t>
-      </w:r>
-    </w:p>
-    <w:p>
-      <w:pPr>
-        <w:widowControl w:val="0"/>
-        <w:autoSpaceDE w:val="0"/>
-        <w:autoSpaceDN w:val="0"/>
-        <w:adjustRightInd w:val="0"/>
-        <w:spacing w:after="240" w:line="360" w:lineRule="atLeast"/>
-        <w:rPr>
-          <w:rFonts w:ascii="Times" w:hAnsi="Times" w:cs="Times"/>
-        </w:rPr>
-      </w:pPr>
-      <w:r>
-        <w:rPr>
-          <w:rFonts w:ascii="Times" w:hAnsi="Times" w:cs="Times"/>
-        </w:rPr>
-        <w:t xml:space="preserve">Recall that a task solves the problem </w:t>
-      </w:r>
-    </w:p>
-    <w:p>
-      <w:pPr>
-        <w:widowControl w:val="0"/>
-        <w:autoSpaceDE w:val="0"/>
-        <w:autoSpaceDN w:val="0"/>
-        <w:adjustRightInd w:val="0"/>
-        <w:spacing w:after="240" w:line="180" w:lineRule="atLeast"/>
-        <w:rPr>
-          <w:rFonts w:ascii="Times" w:hAnsi="Times" w:cs="Times"/>
-        </w:rPr>
-      </w:pPr>
-      <w:proofErr w:type="spellStart"/>
-      <w:r>
-        <w:rPr>
-          <w:rFonts w:ascii="Times" w:hAnsi="Times" w:cs="Times"/>
-          <w:sz w:val="16"/>
-          <w:szCs w:val="16"/>
-        </w:rPr>
-        <w:t>x</w:t>
-      </w:r>
-      <w:r>
-        <w:rPr>
-          <w:rFonts w:ascii="MS Mincho" w:eastAsia="MS Mincho" w:hAnsi="MS Mincho" w:cs="MS Mincho"/>
-          <w:sz w:val="16"/>
-          <w:szCs w:val="16"/>
-        </w:rPr>
-        <w:t>∈</w:t>
-      </w:r>
-      <w:r>
-        <w:rPr>
-          <w:rFonts w:ascii="Times" w:hAnsi="Times" w:cs="Times"/>
-          <w:sz w:val="16"/>
-          <w:szCs w:val="16"/>
-        </w:rPr>
-        <w:t>R</w:t>
-      </w:r>
-      <w:proofErr w:type="spellEnd"/>
-      <w:r>
-        <w:rPr>
-          <w:rFonts w:ascii="Times" w:hAnsi="Times" w:cs="Times"/>
-          <w:position w:val="5"/>
-          <w:sz w:val="14"/>
-          <w:szCs w:val="14"/>
-        </w:rPr>
-        <w:t xml:space="preserve">d </w:t>
-      </w:r>
-    </w:p>
-    <w:p>
-      <w:pPr>
-        <w:widowControl w:val="0"/>
-        <w:autoSpaceDE w:val="0"/>
-        <w:autoSpaceDN w:val="0"/>
-        <w:adjustRightInd w:val="0"/>
-        <w:spacing w:after="240" w:line="180" w:lineRule="atLeast"/>
-        <w:rPr>
-          <w:rFonts w:ascii="Times" w:hAnsi="Times" w:cs="Times"/>
-        </w:rPr>
-      </w:pPr>
-      <w:r>
-        <w:rPr>
-          <w:rFonts w:ascii="Times" w:hAnsi="Times" w:cs="Times"/>
-          <w:position w:val="2"/>
-          <w:sz w:val="16"/>
-          <w:szCs w:val="16"/>
-        </w:rPr>
-        <w:t xml:space="preserve">N </w:t>
-      </w:r>
-      <w:proofErr w:type="spellStart"/>
-      <w:r>
-        <w:rPr>
-          <w:rFonts w:ascii="Times" w:hAnsi="Times" w:cs="Times"/>
-          <w:sz w:val="16"/>
-          <w:szCs w:val="16"/>
-        </w:rPr>
-        <w:t>i</w:t>
-      </w:r>
-      <w:proofErr w:type="spellEnd"/>
-      <w:r>
-        <w:rPr>
-          <w:rFonts w:ascii="Times" w:hAnsi="Times" w:cs="Times"/>
-          <w:sz w:val="16"/>
-          <w:szCs w:val="16"/>
-        </w:rPr>
-        <w:t xml:space="preserve">=1 </w:t>
-      </w:r>
-    </w:p>
-    <w:p>
-      <w:pPr>
-        <w:widowControl w:val="0"/>
-        <w:autoSpaceDE w:val="0"/>
-        <w:autoSpaceDN w:val="0"/>
-        <w:adjustRightInd w:val="0"/>
-        <w:spacing w:after="240" w:line="180" w:lineRule="atLeast"/>
-        <w:rPr>
-          <w:rFonts w:ascii="Times" w:hAnsi="Times" w:cs="Times"/>
-        </w:rPr>
-      </w:pPr>
-      <w:r>
-        <w:rPr>
-          <w:rFonts w:ascii="Times" w:hAnsi="Times" w:cs="Times"/>
-        </w:rPr>
-        <w:t>l(z</w:t>
-      </w:r>
-      <w:proofErr w:type="spellStart"/>
-      <w:r>
-        <w:rPr>
-          <w:rFonts w:ascii="Times" w:hAnsi="Times" w:cs="Times"/>
-          <w:position w:val="-3"/>
-          <w:sz w:val="16"/>
-          <w:szCs w:val="16"/>
-        </w:rPr>
-        <w:t>i</w:t>
-      </w:r>
-      <w:proofErr w:type="spellEnd"/>
-      <w:r>
-        <w:rPr>
-          <w:rFonts w:ascii="Times" w:hAnsi="Times" w:cs="Times"/>
-        </w:rPr>
-        <w:t>, b</w:t>
-      </w:r>
-      <w:proofErr w:type="spellStart"/>
-      <w:r>
-        <w:rPr>
-          <w:rFonts w:ascii="Times" w:hAnsi="Times" w:cs="Times"/>
-          <w:position w:val="-3"/>
-          <w:sz w:val="16"/>
-          <w:szCs w:val="16"/>
-        </w:rPr>
-        <w:t>i</w:t>
-      </w:r>
-      <w:proofErr w:type="spellEnd"/>
-      <w:r>
-        <w:rPr>
-          <w:rFonts w:ascii="Times" w:hAnsi="Times" w:cs="Times"/>
-        </w:rPr>
-        <w:t>) subject to z = Ax where l : R</w:t>
+          <w:lang w:eastAsia="zh-CN"/>
+        </w:rPr>
+        <w:t>我们</w:t>
+      </w:r>
+      <w:r>
+        <w:rPr>
+          <w:rFonts w:ascii="Times" w:hAnsi="Times" w:cs="Times"/>
+          <w:lang w:eastAsia="zh-CN"/>
+        </w:rPr>
+        <w:t>将我们的方法</w:t>
+      </w:r>
+      <w:r>
+        <w:rPr>
+          <w:rFonts w:ascii="Times" w:hAnsi="Times" w:cs="Times" w:hint="eastAsia"/>
+          <w:lang w:eastAsia="zh-CN"/>
+        </w:rPr>
+        <w:t>扩展到</w:t>
+      </w:r>
+      <w:r>
+        <w:rPr>
+          <w:rFonts w:ascii="Times" w:hAnsi="Times" w:cs="Times"/>
+          <w:lang w:eastAsia="zh-CN"/>
+        </w:rPr>
+        <w:t>非线性</w:t>
+      </w:r>
+      <w:r>
+        <w:rPr>
+          <w:rFonts w:ascii="Times" w:hAnsi="Times" w:cs="Times"/>
+          <w:lang w:eastAsia="zh-CN"/>
+        </w:rPr>
+        <w:t>损失函数上面。</w:t>
+      </w:r>
+      <w:r>
+        <w:rPr>
+          <w:rFonts w:ascii="Times" w:hAnsi="Times" w:cs="Times" w:hint="eastAsia"/>
+          <w:lang w:eastAsia="zh-CN"/>
+        </w:rPr>
+        <w:t>之前</w:t>
+      </w:r>
+      <w:r>
+        <w:rPr>
+          <w:rFonts w:ascii="Times" w:hAnsi="Times" w:cs="Times"/>
+          <w:lang w:eastAsia="zh-CN"/>
+        </w:rPr>
+        <w:t>章节</w:t>
+      </w:r>
+      <w:r>
+        <w:rPr>
+          <w:rFonts w:ascii="Times" w:hAnsi="Times" w:cs="Times"/>
+          <w:lang w:eastAsia="zh-CN"/>
+        </w:rPr>
+        <w:t>中的</w:t>
+      </w:r>
+      <w:r>
+        <w:rPr>
+          <w:rFonts w:ascii="Times" w:hAnsi="Times" w:cs="Times"/>
+          <w:lang w:eastAsia="zh-CN"/>
+        </w:rPr>
+        <w:t>权衡</w:t>
+      </w:r>
+      <w:r>
+        <w:rPr>
+          <w:rFonts w:ascii="Times" w:hAnsi="Times" w:cs="Times"/>
+          <w:lang w:eastAsia="zh-CN"/>
+        </w:rPr>
+        <w:t>依然适用，</w:t>
+      </w:r>
+      <w:r>
+        <w:rPr>
+          <w:rFonts w:ascii="Times" w:hAnsi="Times" w:cs="Times"/>
+          <w:lang w:eastAsia="zh-CN"/>
+        </w:rPr>
+        <w:t>但是我们</w:t>
+      </w:r>
+      <w:r>
+        <w:rPr>
+          <w:rFonts w:ascii="Times" w:hAnsi="Times" w:cs="Times" w:hint="eastAsia"/>
+          <w:lang w:eastAsia="zh-CN"/>
+        </w:rPr>
+        <w:t>另外</w:t>
+      </w:r>
+      <w:r>
+        <w:rPr>
+          <w:rFonts w:ascii="Times" w:hAnsi="Times" w:cs="Times"/>
+          <w:lang w:eastAsia="zh-CN"/>
+        </w:rPr>
+        <w:t>使用了</w:t>
+      </w:r>
+      <w:r>
+        <w:rPr>
+          <w:rFonts w:ascii="Times" w:hAnsi="Times" w:cs="Times"/>
+          <w:lang w:eastAsia="zh-CN"/>
+        </w:rPr>
+        <w:t>两个</w:t>
+      </w:r>
+      <w:r>
+        <w:rPr>
+          <w:rFonts w:ascii="Times" w:hAnsi="Times" w:cs="Times" w:hint="eastAsia"/>
+          <w:lang w:eastAsia="zh-CN"/>
+        </w:rPr>
+        <w:t>附加的</w:t>
+      </w:r>
+      <w:r>
+        <w:rPr>
+          <w:rFonts w:ascii="Times" w:hAnsi="Times" w:cs="Times"/>
+          <w:lang w:eastAsia="zh-CN"/>
+        </w:rPr>
+        <w:t>方案。</w:t>
+      </w:r>
+      <w:r>
+        <w:rPr>
+          <w:rFonts w:ascii="Times" w:hAnsi="Times" w:cs="Times"/>
+          <w:lang w:eastAsia="zh-CN"/>
+        </w:rPr>
+        <w:t>我们在下面</w:t>
+      </w:r>
+      <w:r>
+        <w:rPr>
+          <w:rFonts w:ascii="Times" w:hAnsi="Times" w:cs="Times"/>
+          <w:lang w:eastAsia="zh-CN"/>
+        </w:rPr>
+        <w:t>描述它们。</w:t>
+      </w:r>
+      <w:r>
+        <w:rPr>
+          <w:rFonts w:ascii="Times" w:hAnsi="Times" w:cs="Times"/>
+          <w:lang w:eastAsia="zh-CN"/>
+        </w:rPr>
+        <w:br/>
+        <w:t xml:space="preserve"> </w:t>
+      </w:r>
+      <w:r>
+        <w:rPr>
+          <w:rFonts w:ascii="Times" w:hAnsi="Times" w:cs="Times"/>
+          <w:lang w:eastAsia="zh-CN"/>
+        </w:rPr>
+        <w:tab/>
+      </w:r>
+      <w:r>
+        <w:rPr>
+          <w:rFonts w:ascii="Times" w:hAnsi="Times" w:cs="Times"/>
+          <w:lang w:eastAsia="zh-CN"/>
+        </w:rPr>
+        <w:t>注意</w:t>
+      </w:r>
+      <w:r>
+        <w:rPr>
+          <w:rFonts w:ascii="Times" w:hAnsi="Times" w:cs="Times"/>
+          <w:lang w:eastAsia="zh-CN"/>
+        </w:rPr>
+        <w:t>一个任务</w:t>
+      </w:r>
+      <w:r>
+        <w:rPr>
+          <w:rFonts w:ascii="Times" w:hAnsi="Times" w:cs="Times"/>
+          <w:lang w:eastAsia="zh-CN"/>
+        </w:rPr>
+        <w:t>解决一个问题</w:t>
+      </w:r>
+      <w:r>
+        <w:rPr>
+          <w:rFonts w:ascii="Times" w:hAnsi="Times" w:cs="Times"/>
+          <w:lang w:eastAsia="zh-CN"/>
+        </w:rPr>
+        <w:br/>
+      </w:r>
+      <w:r>
+        <w:rPr>
+          <w:rFonts w:ascii="Times" w:hAnsi="Times" w:cs="Times"/>
+          <w:lang w:eastAsia="zh-CN"/>
+        </w:rPr>
+        <w:drawing>
+          <wp:inline distT="0" distB="0" distL="0" distR="0" wp14:anchorId="769718A8" wp14:editId="1D99DD25">
+            <wp:extent cx="5092700" cy="698500"/>
+            <wp:effectExtent l="0" t="0" r="12700" b="12700"/>
+            <wp:docPr id="103" name="Picture 103"/>
+            <wp:cNvGraphicFramePr>
+              <a:graphicFrameLocks xmlns:a="http://schemas.openxmlformats.org/drawingml/2006/main" noChangeAspect="1"/>
+            </wp:cNvGraphicFramePr>
+            <a:graphic xmlns:a="http://schemas.openxmlformats.org/drawingml/2006/main">
+              <a:graphicData uri="http://schemas.openxmlformats.org/drawingml/2006/picture">
+                <pic:pic xmlns:pic="http://schemas.openxmlformats.org/drawingml/2006/picture">
+                  <pic:nvPicPr>
+                    <pic:cNvPr id="1" name=""/>
+                    <pic:cNvPicPr/>
+                  </pic:nvPicPr>
+                  <pic:blipFill>
+                    <a:blip r:embed="rId23"/>
+                    <a:stretch>
+                      <a:fillRect/>
+                    </a:stretch>
+                  </pic:blipFill>
+                  <pic:spPr>
+                    <a:xfrm>
+                      <a:off x="0" y="0"/>
+                      <a:ext cx="5092700" cy="698500"/>
+                    </a:xfrm>
+                    <a:prstGeom prst="rect">
+                      <a:avLst/>
+                    </a:prstGeom>
+                  </pic:spPr>
+                </pic:pic>
+              </a:graphicData>
+            </a:graphic>
+          </wp:inline>
+        </w:drawing>
+      </w:r>
+      <w:r>
+        <w:rPr>
+          <w:rFonts w:ascii="Times" w:hAnsi="Times" w:cs="Times"/>
+          <w:lang w:eastAsia="zh-CN"/>
+        </w:rPr>
+        <w:br/>
+      </w:r>
+      <w:r>
+        <w:rPr>
+          <w:rFonts w:ascii="Times" w:hAnsi="Times" w:cs="Times"/>
+          <w:lang w:eastAsia="zh-CN"/>
+        </w:rPr>
+        <w:t>其中</w:t>
+      </w:r>
+      <w:r>
+        <w:rPr>
+          <w:rFonts w:ascii="Times" w:hAnsi="Times" w:cs="Times"/>
+        </w:rPr>
+        <w:t>l : R</w:t>
       </w:r>
       <w:r>
         <w:rPr>
@@ -29764,9 +29848,17 @@
       </w:r>
       <w:r>
         <w:rPr>
-          <w:rFonts w:ascii="Times" w:hAnsi="Times" w:cs="Times"/>
-        </w:rPr>
-        <w:t xml:space="preserve">is a convex function. </w:t>
+          <w:rFonts w:ascii="Times" w:hAnsi="Times" w:cs="Times" w:hint="eastAsia"/>
+          <w:lang w:eastAsia="zh-CN"/>
+        </w:rPr>
+        <w:t>是一个</w:t>
+      </w:r>
+      <w:r>
+        <w:rPr>
+          <w:rFonts w:ascii="Times" w:hAnsi="Times" w:cs="Times"/>
+          <w:lang w:eastAsia="zh-CN"/>
+        </w:rPr>
+        <w:t>凸函数。</w:t>
       </w:r>
     </w:p>
     <w:p>
@@ -29780,6 +29872,8 @@
           <w:rFonts w:ascii="Times" w:hAnsi="Times" w:cs="Times"/>
         </w:rPr>
       </w:pPr>
+      <w:bookmarkStart w:id="0" w:name="_GoBack"/>
+      <w:bookmarkEnd w:id="0"/>
       <w:r>
         <w:rPr>
           <w:rFonts w:ascii="Times" w:hAnsi="Times" w:cs="Times"/>
@@ -29933,7 +30027,7 @@
                     </pic:cNvPicPr>
                   </pic:nvPicPr>
                   <pic:blipFill>
-                    <a:blip r:embed="rId23">
+                    <a:blip r:embed="rId24">
                       <a:extLst>
                         <a:ext uri="{28A0092B-C50C-407E-A947-70E740481C1C}">
                           <a14:useLocalDpi xmlns:a14="http://schemas.microsoft.com/office/drawing/2010/main" val="0"/>
@@ -29993,7 +30087,7 @@
                     </pic:cNvPicPr>
                   </pic:nvPicPr>
                   <pic:blipFill>
-                    <a:blip r:embed="rId23">
+                    <a:blip r:embed="rId24">
                       <a:extLst>
                         <a:ext uri="{28A0092B-C50C-407E-A947-70E740481C1C}">
                           <a14:useLocalDpi xmlns:a14="http://schemas.microsoft.com/office/drawing/2010/main" val="0"/>
@@ -30237,7 +30331,6 @@
         <w:rPr>
           <w:rFonts w:ascii="Times" w:hAnsi="Times" w:cs="Times"/>
         </w:rPr>
-        <w:lastRenderedPageBreak/>
         <w:t>argmin</w:t>
       </w:r>
       <w:proofErr w:type="spellEnd"/>
@@ -30332,6 +30425,7 @@
         <w:rPr>
           <w:rFonts w:ascii="Times" w:hAnsi="Times" w:cs="Times"/>
         </w:rPr>
+        <w:lastRenderedPageBreak/>
         <w:t>ods</w:t>
       </w:r>
       <w:proofErr w:type="spellEnd"/>
@@ -30677,14 +30771,14 @@
         <w:rPr>
           <w:rFonts w:ascii="Times" w:hAnsi="Times" w:cs="Times"/>
         </w:rPr>
-        <w:t xml:space="preserve"> of the </w:t>
+        <w:t xml:space="preserve"> of the scheduling problems are, not surprisingly, NP- hard. Nevertheless, we found that a simple greedy strategy (to batch as many operators as possible, i.e., operators that do not share data flow </w:t>
       </w:r>
       <w:r>
         <w:rPr>
           <w:rFonts w:ascii="Times" w:hAnsi="Times" w:cs="Times"/>
         </w:rPr>
         <w:lastRenderedPageBreak/>
-        <w:t xml:space="preserve">scheduling problems are, not surprisingly, NP- hard. Nevertheless, we found that a simple greedy strategy (to batch as many operators as possible, i.e., operators that do not share data flow dependencies) was within 10% of the optimal schedule obtained by a brute-force search. After dig- </w:t>
+        <w:t xml:space="preserve">dependencies) was within 10% of the optimal schedule obtained by a brute-force search. After dig- </w:t>
       </w:r>
       <w:proofErr w:type="spellStart"/>
       <w:r>
@@ -30898,7 +30992,7 @@
                     </pic:cNvPicPr>
                   </pic:nvPicPr>
                   <pic:blipFill>
-                    <a:blip r:embed="rId24">
+                    <a:blip r:embed="rId25">
                       <a:extLst>
                         <a:ext uri="{28A0092B-C50C-407E-A947-70E740481C1C}">
                           <a14:useLocalDpi xmlns:a14="http://schemas.microsoft.com/office/drawing/2010/main" val="0"/>
@@ -31073,7 +31167,7 @@
                     </pic:cNvPicPr>
                   </pic:nvPicPr>
                   <pic:blipFill>
-                    <a:blip r:embed="rId24">
+                    <a:blip r:embed="rId25">
                       <a:extLst>
                         <a:ext uri="{28A0092B-C50C-407E-A947-70E740481C1C}">
                           <a14:useLocalDpi xmlns:a14="http://schemas.microsoft.com/office/drawing/2010/main" val="0"/>
@@ -31489,7 +31583,7 @@
                     </pic:cNvPicPr>
                   </pic:nvPicPr>
                   <pic:blipFill>
-                    <a:blip r:embed="rId24">
+                    <a:blip r:embed="rId25">
                       <a:extLst>
                         <a:ext uri="{28A0092B-C50C-407E-A947-70E740481C1C}">
                           <a14:useLocalDpi xmlns:a14="http://schemas.microsoft.com/office/drawing/2010/main" val="0"/>
@@ -31583,7 +31677,6 @@
         <w:rPr>
           <w:rFonts w:ascii="Times" w:hAnsi="Times" w:cs="Times"/>
         </w:rPr>
-        <w:lastRenderedPageBreak/>
         <w:t>(q</w:t>
       </w:r>
       <w:proofErr w:type="spellStart"/>
@@ -31636,6 +31729,7 @@
         <w:rPr>
           <w:rFonts w:ascii="Times" w:hAnsi="Times" w:cs="Times"/>
         </w:rPr>
+        <w:lastRenderedPageBreak/>
         <w:t xml:space="preserve">+u </w:t>
       </w:r>
     </w:p>
@@ -31948,7 +32042,7 @@
                     </pic:cNvPicPr>
                   </pic:nvPicPr>
                   <pic:blipFill>
-                    <a:blip r:embed="rId25">
+                    <a:blip r:embed="rId26">
                       <a:extLst>
                         <a:ext uri="{28A0092B-C50C-407E-A947-70E740481C1C}">
                           <a14:useLocalDpi xmlns:a14="http://schemas.microsoft.com/office/drawing/2010/main" val="0"/>
@@ -33993,7 +34087,6 @@
           <w:sz w:val="32"/>
           <w:szCs w:val="32"/>
         </w:rPr>
-        <w:lastRenderedPageBreak/>
         <w:t xml:space="preserve">4. EXPERIMENTS </w:t>
       </w:r>
     </w:p>
@@ -34012,6 +34105,7 @@
         <w:rPr>
           <w:rFonts w:ascii="Times" w:hAnsi="Times" w:cs="Times"/>
         </w:rPr>
+        <w:lastRenderedPageBreak/>
         <w:t xml:space="preserve">Using the materialization </w:t>
       </w:r>
       <w:proofErr w:type="gramStart"/>
@@ -34384,22 +34478,28 @@
         <w:rPr>
           <w:rFonts w:ascii="Times" w:hAnsi="Times" w:cs="Times"/>
         </w:rPr>
+        <w:t xml:space="preserve">features (161). In this example, analysts use a mix of auto- </w:t>
+      </w:r>
+      <w:proofErr w:type="spellStart"/>
+      <w:r>
+        <w:rPr>
+          <w:rFonts w:ascii="Times" w:hAnsi="Times" w:cs="Times"/>
+        </w:rPr>
+        <w:t>matic</w:t>
+      </w:r>
+      <w:proofErr w:type="spellEnd"/>
+      <w:r>
+        <w:rPr>
+          <w:rFonts w:ascii="Times" w:hAnsi="Times" w:cs="Times"/>
+        </w:rPr>
+        <w:t xml:space="preserve"> and manual specification tasks </w:t>
+      </w:r>
+      <w:r>
+        <w:rPr>
+          <w:rFonts w:ascii="Times" w:hAnsi="Times" w:cs="Times"/>
+        </w:rPr>
         <w:lastRenderedPageBreak/>
-        <w:t xml:space="preserve">features (161). In this example, analysts use a mix of auto- </w:t>
-      </w:r>
-      <w:proofErr w:type="spellStart"/>
-      <w:r>
-        <w:rPr>
-          <w:rFonts w:ascii="Times" w:hAnsi="Times" w:cs="Times"/>
-        </w:rPr>
-        <w:t>matic</w:t>
-      </w:r>
-      <w:proofErr w:type="spellEnd"/>
-      <w:r>
-        <w:rPr>
-          <w:rFonts w:ascii="Times" w:hAnsi="Times" w:cs="Times"/>
-        </w:rPr>
-        <w:t xml:space="preserve"> and manual specification tasks that are interleaved.</w:t>
+        <w:t>that are interleaved.</w:t>
       </w:r>
       <w:r>
         <w:rPr>
@@ -34817,14 +34917,7 @@
         <w:rPr>
           <w:rFonts w:ascii="Times" w:hAnsi="Times" w:cs="Times"/>
         </w:rPr>
-        <w:t xml:space="preserve"> is 1.5x faster than Vanilla on House. However, this is because the underlying </w:t>
-      </w:r>
-      <w:r>
-        <w:rPr>
-          <w:rFonts w:ascii="Times" w:hAnsi="Times" w:cs="Times"/>
-        </w:rPr>
-        <w:lastRenderedPageBreak/>
-        <w:t xml:space="preserve">database is a row store, so the time difference is due to IO and deserialization of database tuples. </w:t>
+        <w:t xml:space="preserve"> is 1.5x faster than Vanilla on House. However, this is because the underlying database is a row store, so the time difference is due to IO and deserialization of database tuples. </w:t>
       </w:r>
     </w:p>
     <w:p>
@@ -34845,6 +34938,7 @@
           <w:sz w:val="16"/>
           <w:szCs w:val="16"/>
         </w:rPr>
+        <w:lastRenderedPageBreak/>
         <w:t>15</w:t>
       </w:r>
       <w:r>
@@ -34929,7 +35023,7 @@
                     </pic:cNvPicPr>
                   </pic:nvPicPr>
                   <pic:blipFill>
-                    <a:blip r:embed="rId23">
+                    <a:blip r:embed="rId24">
                       <a:extLst>
                         <a:ext uri="{28A0092B-C50C-407E-A947-70E740481C1C}">
                           <a14:useLocalDpi xmlns:a14="http://schemas.microsoft.com/office/drawing/2010/main" val="0"/>
@@ -34989,7 +35083,7 @@
                     </pic:cNvPicPr>
                   </pic:nvPicPr>
                   <pic:blipFill>
-                    <a:blip r:embed="rId23">
+                    <a:blip r:embed="rId24">
                       <a:extLst>
                         <a:ext uri="{28A0092B-C50C-407E-A947-70E740481C1C}">
                           <a14:useLocalDpi xmlns:a14="http://schemas.microsoft.com/office/drawing/2010/main" val="0"/>
@@ -35205,7 +35299,7 @@
                     </pic:cNvPicPr>
                   </pic:nvPicPr>
                   <pic:blipFill>
-                    <a:blip r:embed="rId26">
+                    <a:blip r:embed="rId27">
                       <a:extLst>
                         <a:ext uri="{28A0092B-C50C-407E-A947-70E740481C1C}">
                           <a14:useLocalDpi xmlns:a14="http://schemas.microsoft.com/office/drawing/2010/main" val="0"/>
@@ -35265,7 +35359,7 @@
                     </pic:cNvPicPr>
                   </pic:nvPicPr>
                   <pic:blipFill>
-                    <a:blip r:embed="rId27">
+                    <a:blip r:embed="rId28">
                       <a:extLst>
                         <a:ext uri="{28A0092B-C50C-407E-A947-70E740481C1C}">
                           <a14:useLocalDpi xmlns:a14="http://schemas.microsoft.com/office/drawing/2010/main" val="0"/>
@@ -35325,7 +35419,7 @@
                     </pic:cNvPicPr>
                   </pic:nvPicPr>
                   <pic:blipFill>
-                    <a:blip r:embed="rId28">
+                    <a:blip r:embed="rId29">
                       <a:extLst>
                         <a:ext uri="{28A0092B-C50C-407E-A947-70E740481C1C}">
                           <a14:useLocalDpi xmlns:a14="http://schemas.microsoft.com/office/drawing/2010/main" val="0"/>
@@ -35385,7 +35479,7 @@
                     </pic:cNvPicPr>
                   </pic:nvPicPr>
                   <pic:blipFill>
-                    <a:blip r:embed="rId29">
+                    <a:blip r:embed="rId30">
                       <a:extLst>
                         <a:ext uri="{28A0092B-C50C-407E-A947-70E740481C1C}">
                           <a14:useLocalDpi xmlns:a14="http://schemas.microsoft.com/office/drawing/2010/main" val="0"/>
@@ -35656,7 +35750,7 @@
                     </pic:cNvPicPr>
                   </pic:nvPicPr>
                   <pic:blipFill>
-                    <a:blip r:embed="rId30">
+                    <a:blip r:embed="rId31">
                       <a:extLst>
                         <a:ext uri="{28A0092B-C50C-407E-A947-70E740481C1C}">
                           <a14:useLocalDpi xmlns:a14="http://schemas.microsoft.com/office/drawing/2010/main" val="0"/>
@@ -35716,7 +35810,7 @@
                     </pic:cNvPicPr>
                   </pic:nvPicPr>
                   <pic:blipFill>
-                    <a:blip r:embed="rId31">
+                    <a:blip r:embed="rId32">
                       <a:extLst>
                         <a:ext uri="{28A0092B-C50C-407E-A947-70E740481C1C}">
                           <a14:useLocalDpi xmlns:a14="http://schemas.microsoft.com/office/drawing/2010/main" val="0"/>
@@ -35776,7 +35870,7 @@
                     </pic:cNvPicPr>
                   </pic:nvPicPr>
                   <pic:blipFill>
-                    <a:blip r:embed="rId32">
+                    <a:blip r:embed="rId33">
                       <a:extLst>
                         <a:ext uri="{28A0092B-C50C-407E-A947-70E740481C1C}">
                           <a14:useLocalDpi xmlns:a14="http://schemas.microsoft.com/office/drawing/2010/main" val="0"/>
@@ -35888,7 +35982,7 @@
                     </pic:cNvPicPr>
                   </pic:nvPicPr>
                   <pic:blipFill>
-                    <a:blip r:embed="rId33">
+                    <a:blip r:embed="rId34">
                       <a:extLst>
                         <a:ext uri="{28A0092B-C50C-407E-A947-70E740481C1C}">
                           <a14:useLocalDpi xmlns:a14="http://schemas.microsoft.com/office/drawing/2010/main" val="0"/>
@@ -35948,7 +36042,7 @@
                     </pic:cNvPicPr>
                   </pic:nvPicPr>
                   <pic:blipFill>
-                    <a:blip r:embed="rId34">
+                    <a:blip r:embed="rId35">
                       <a:extLst>
                         <a:ext uri="{28A0092B-C50C-407E-A947-70E740481C1C}">
                           <a14:useLocalDpi xmlns:a14="http://schemas.microsoft.com/office/drawing/2010/main" val="0"/>
@@ -36008,7 +36102,7 @@
                     </pic:cNvPicPr>
                   </pic:nvPicPr>
                   <pic:blipFill>
-                    <a:blip r:embed="rId35">
+                    <a:blip r:embed="rId36">
                       <a:extLst>
                         <a:ext uri="{28A0092B-C50C-407E-A947-70E740481C1C}">
                           <a14:useLocalDpi xmlns:a14="http://schemas.microsoft.com/office/drawing/2010/main" val="0"/>
@@ -36068,7 +36162,7 @@
                     </pic:cNvPicPr>
                   </pic:nvPicPr>
                   <pic:blipFill>
-                    <a:blip r:embed="rId36">
+                    <a:blip r:embed="rId37">
                       <a:extLst>
                         <a:ext uri="{28A0092B-C50C-407E-A947-70E740481C1C}">
                           <a14:useLocalDpi xmlns:a14="http://schemas.microsoft.com/office/drawing/2010/main" val="0"/>
@@ -36128,7 +36222,7 @@
                     </pic:cNvPicPr>
                   </pic:nvPicPr>
                   <pic:blipFill>
-                    <a:blip r:embed="rId37">
+                    <a:blip r:embed="rId38">
                       <a:extLst>
                         <a:ext uri="{28A0092B-C50C-407E-A947-70E740481C1C}">
                           <a14:useLocalDpi xmlns:a14="http://schemas.microsoft.com/office/drawing/2010/main" val="0"/>
@@ -36188,7 +36282,7 @@
                     </pic:cNvPicPr>
                   </pic:nvPicPr>
                   <pic:blipFill>
-                    <a:blip r:embed="rId38">
+                    <a:blip r:embed="rId39">
                       <a:extLst>
                         <a:ext uri="{28A0092B-C50C-407E-A947-70E740481C1C}">
                           <a14:useLocalDpi xmlns:a14="http://schemas.microsoft.com/office/drawing/2010/main" val="0"/>
@@ -36248,7 +36342,7 @@
                     </pic:cNvPicPr>
                   </pic:nvPicPr>
                   <pic:blipFill>
-                    <a:blip r:embed="rId39">
+                    <a:blip r:embed="rId40">
                       <a:extLst>
                         <a:ext uri="{28A0092B-C50C-407E-A947-70E740481C1C}">
                           <a14:useLocalDpi xmlns:a14="http://schemas.microsoft.com/office/drawing/2010/main" val="0"/>
@@ -36308,7 +36402,7 @@
                     </pic:cNvPicPr>
                   </pic:nvPicPr>
                   <pic:blipFill>
-                    <a:blip r:embed="rId40">
+                    <a:blip r:embed="rId41">
                       <a:extLst>
                         <a:ext uri="{28A0092B-C50C-407E-A947-70E740481C1C}">
                           <a14:useLocalDpi xmlns:a14="http://schemas.microsoft.com/office/drawing/2010/main" val="0"/>
@@ -36368,7 +36462,7 @@
                     </pic:cNvPicPr>
                   </pic:nvPicPr>
                   <pic:blipFill>
-                    <a:blip r:embed="rId41">
+                    <a:blip r:embed="rId42">
                       <a:extLst>
                         <a:ext uri="{28A0092B-C50C-407E-A947-70E740481C1C}">
                           <a14:useLocalDpi xmlns:a14="http://schemas.microsoft.com/office/drawing/2010/main" val="0"/>
@@ -36428,7 +36522,7 @@
                     </pic:cNvPicPr>
                   </pic:nvPicPr>
                   <pic:blipFill>
-                    <a:blip r:embed="rId42">
+                    <a:blip r:embed="rId43">
                       <a:extLst>
                         <a:ext uri="{28A0092B-C50C-407E-A947-70E740481C1C}">
                           <a14:useLocalDpi xmlns:a14="http://schemas.microsoft.com/office/drawing/2010/main" val="0"/>
@@ -36488,7 +36582,7 @@
                     </pic:cNvPicPr>
                   </pic:nvPicPr>
                   <pic:blipFill>
-                    <a:blip r:embed="rId43">
+                    <a:blip r:embed="rId44">
                       <a:extLst>
                         <a:ext uri="{28A0092B-C50C-407E-A947-70E740481C1C}">
                           <a14:useLocalDpi xmlns:a14="http://schemas.microsoft.com/office/drawing/2010/main" val="0"/>
@@ -36548,7 +36642,7 @@
                     </pic:cNvPicPr>
                   </pic:nvPicPr>
                   <pic:blipFill>
-                    <a:blip r:embed="rId36">
+                    <a:blip r:embed="rId37">
                       <a:extLst>
                         <a:ext uri="{28A0092B-C50C-407E-A947-70E740481C1C}">
                           <a14:useLocalDpi xmlns:a14="http://schemas.microsoft.com/office/drawing/2010/main" val="0"/>
@@ -36608,7 +36702,7 @@
                     </pic:cNvPicPr>
                   </pic:nvPicPr>
                   <pic:blipFill>
-                    <a:blip r:embed="rId44">
+                    <a:blip r:embed="rId45">
                       <a:extLst>
                         <a:ext uri="{28A0092B-C50C-407E-A947-70E740481C1C}">
                           <a14:useLocalDpi xmlns:a14="http://schemas.microsoft.com/office/drawing/2010/main" val="0"/>
@@ -36689,7 +36783,6 @@
           <w:rFonts w:ascii="Times" w:hAnsi="Times" w:cs="Times"/>
           <w:noProof/>
         </w:rPr>
-        <w:lastRenderedPageBreak/>
         <w:drawing>
           <wp:inline distT="0" distB="0" distL="0" distR="0" wp14:anchorId="4F0DA3A2" wp14:editId="5D17454F">
             <wp:extent cx="127000" cy="12700"/>
@@ -36708,7 +36801,7 @@
                     </pic:cNvPicPr>
                   </pic:nvPicPr>
                   <pic:blipFill>
-                    <a:blip r:embed="rId40">
+                    <a:blip r:embed="rId41">
                       <a:extLst>
                         <a:ext uri="{28A0092B-C50C-407E-A947-70E740481C1C}">
                           <a14:useLocalDpi xmlns:a14="http://schemas.microsoft.com/office/drawing/2010/main" val="0"/>
@@ -36768,7 +36861,7 @@
                     </pic:cNvPicPr>
                   </pic:nvPicPr>
                   <pic:blipFill>
-                    <a:blip r:embed="rId45">
+                    <a:blip r:embed="rId46">
                       <a:extLst>
                         <a:ext uri="{28A0092B-C50C-407E-A947-70E740481C1C}">
                           <a14:useLocalDpi xmlns:a14="http://schemas.microsoft.com/office/drawing/2010/main" val="0"/>
@@ -36828,7 +36921,7 @@
                     </pic:cNvPicPr>
                   </pic:nvPicPr>
                   <pic:blipFill>
-                    <a:blip r:embed="rId46">
+                    <a:blip r:embed="rId47">
                       <a:extLst>
                         <a:ext uri="{28A0092B-C50C-407E-A947-70E740481C1C}">
                           <a14:useLocalDpi xmlns:a14="http://schemas.microsoft.com/office/drawing/2010/main" val="0"/>
@@ -36888,7 +36981,7 @@
                     </pic:cNvPicPr>
                   </pic:nvPicPr>
                   <pic:blipFill>
-                    <a:blip r:embed="rId34">
+                    <a:blip r:embed="rId35">
                       <a:extLst>
                         <a:ext uri="{28A0092B-C50C-407E-A947-70E740481C1C}">
                           <a14:useLocalDpi xmlns:a14="http://schemas.microsoft.com/office/drawing/2010/main" val="0"/>
@@ -36948,7 +37041,7 @@
                     </pic:cNvPicPr>
                   </pic:nvPicPr>
                   <pic:blipFill>
-                    <a:blip r:embed="rId34">
+                    <a:blip r:embed="rId35">
                       <a:extLst>
                         <a:ext uri="{28A0092B-C50C-407E-A947-70E740481C1C}">
                           <a14:useLocalDpi xmlns:a14="http://schemas.microsoft.com/office/drawing/2010/main" val="0"/>
@@ -37019,6 +37112,7 @@
           <w:sz w:val="18"/>
           <w:szCs w:val="18"/>
         </w:rPr>
+        <w:lastRenderedPageBreak/>
         <w:t xml:space="preserve">!2=#&gt; </w:t>
       </w:r>
     </w:p>
@@ -37056,7 +37150,7 @@
                     </pic:cNvPicPr>
                   </pic:nvPicPr>
                   <pic:blipFill>
-                    <a:blip r:embed="rId43">
+                    <a:blip r:embed="rId44">
                       <a:extLst>
                         <a:ext uri="{28A0092B-C50C-407E-A947-70E740481C1C}">
                           <a14:useLocalDpi xmlns:a14="http://schemas.microsoft.com/office/drawing/2010/main" val="0"/>
@@ -37144,7 +37238,7 @@
                     </pic:cNvPicPr>
                   </pic:nvPicPr>
                   <pic:blipFill>
-                    <a:blip r:embed="rId47">
+                    <a:blip r:embed="rId48">
                       <a:extLst>
                         <a:ext uri="{28A0092B-C50C-407E-A947-70E740481C1C}">
                           <a14:useLocalDpi xmlns:a14="http://schemas.microsoft.com/office/drawing/2010/main" val="0"/>
@@ -37204,7 +37298,7 @@
                     </pic:cNvPicPr>
                   </pic:nvPicPr>
                   <pic:blipFill>
-                    <a:blip r:embed="rId36">
+                    <a:blip r:embed="rId37">
                       <a:extLst>
                         <a:ext uri="{28A0092B-C50C-407E-A947-70E740481C1C}">
                           <a14:useLocalDpi xmlns:a14="http://schemas.microsoft.com/office/drawing/2010/main" val="0"/>
@@ -37355,7 +37449,7 @@
                     </pic:cNvPicPr>
                   </pic:nvPicPr>
                   <pic:blipFill>
-                    <a:blip r:embed="rId48">
+                    <a:blip r:embed="rId49">
                       <a:extLst>
                         <a:ext uri="{28A0092B-C50C-407E-A947-70E740481C1C}">
                           <a14:useLocalDpi xmlns:a14="http://schemas.microsoft.com/office/drawing/2010/main" val="0"/>
@@ -37461,7 +37555,7 @@
                     </pic:cNvPicPr>
                   </pic:nvPicPr>
                   <pic:blipFill>
-                    <a:blip r:embed="rId42">
+                    <a:blip r:embed="rId43">
                       <a:extLst>
                         <a:ext uri="{28A0092B-C50C-407E-A947-70E740481C1C}">
                           <a14:useLocalDpi xmlns:a14="http://schemas.microsoft.com/office/drawing/2010/main" val="0"/>
@@ -37521,7 +37615,7 @@
                     </pic:cNvPicPr>
                   </pic:nvPicPr>
                   <pic:blipFill>
-                    <a:blip r:embed="rId36">
+                    <a:blip r:embed="rId37">
                       <a:extLst>
                         <a:ext uri="{28A0092B-C50C-407E-A947-70E740481C1C}">
                           <a14:useLocalDpi xmlns:a14="http://schemas.microsoft.com/office/drawing/2010/main" val="0"/>
@@ -37581,7 +37675,7 @@
                     </pic:cNvPicPr>
                   </pic:nvPicPr>
                   <pic:blipFill>
-                    <a:blip r:embed="rId30">
+                    <a:blip r:embed="rId31">
                       <a:extLst>
                         <a:ext uri="{28A0092B-C50C-407E-A947-70E740481C1C}">
                           <a14:useLocalDpi xmlns:a14="http://schemas.microsoft.com/office/drawing/2010/main" val="0"/>
@@ -37653,7 +37747,7 @@
                     </pic:cNvPicPr>
                   </pic:nvPicPr>
                   <pic:blipFill>
-                    <a:blip r:embed="rId49">
+                    <a:blip r:embed="rId50">
                       <a:extLst>
                         <a:ext uri="{28A0092B-C50C-407E-A947-70E740481C1C}">
                           <a14:useLocalDpi xmlns:a14="http://schemas.microsoft.com/office/drawing/2010/main" val="0"/>
@@ -37719,7 +37813,6 @@
           <w:rFonts w:ascii="Times" w:hAnsi="Times" w:cs="Times"/>
           <w:noProof/>
         </w:rPr>
-        <w:lastRenderedPageBreak/>
         <w:drawing>
           <wp:inline distT="0" distB="0" distL="0" distR="0" wp14:anchorId="3A044C95" wp14:editId="0E8B3324">
             <wp:extent cx="3060700" cy="1016000"/>
@@ -37738,7 +37831,7 @@
                     </pic:cNvPicPr>
                   </pic:nvPicPr>
                   <pic:blipFill>
-                    <a:blip r:embed="rId50">
+                    <a:blip r:embed="rId51">
                       <a:extLst>
                         <a:ext uri="{28A0092B-C50C-407E-A947-70E740481C1C}">
                           <a14:useLocalDpi xmlns:a14="http://schemas.microsoft.com/office/drawing/2010/main" val="0"/>
@@ -37942,6 +38035,7 @@
         <w:rPr>
           <w:rFonts w:ascii="Times" w:hAnsi="Times" w:cs="Times"/>
         </w:rPr>
+        <w:lastRenderedPageBreak/>
         <w:t>ferent</w:t>
       </w:r>
       <w:proofErr w:type="spellEnd"/>
@@ -38479,7 +38573,7 @@
                     </pic:cNvPicPr>
                   </pic:nvPicPr>
                   <pic:blipFill>
-                    <a:blip r:embed="rId51">
+                    <a:blip r:embed="rId52">
                       <a:extLst>
                         <a:ext uri="{28A0092B-C50C-407E-A947-70E740481C1C}">
                           <a14:useLocalDpi xmlns:a14="http://schemas.microsoft.com/office/drawing/2010/main" val="0"/>
@@ -38534,66 +38628,6 @@
                 <pic:pic xmlns:pic="http://schemas.openxmlformats.org/drawingml/2006/picture">
                   <pic:nvPicPr>
                     <pic:cNvPr id="0" name="Picture 77"/>
-                    <pic:cNvPicPr>
-                      <a:picLocks noChangeAspect="1" noChangeArrowheads="1"/>
-                    </pic:cNvPicPr>
-                  </pic:nvPicPr>
-                  <pic:blipFill>
-                    <a:blip r:embed="rId52">
-                      <a:extLst>
-                        <a:ext uri="{28A0092B-C50C-407E-A947-70E740481C1C}">
-                          <a14:useLocalDpi xmlns:a14="http://schemas.microsoft.com/office/drawing/2010/main" val="0"/>
-                        </a:ext>
-                      </a:extLst>
-                    </a:blip>
-                    <a:srcRect/>
-                    <a:stretch>
-                      <a:fillRect/>
-                    </a:stretch>
-                  </pic:blipFill>
-                  <pic:spPr bwMode="auto">
-                    <a:xfrm>
-                      <a:off x="0" y="0"/>
-                      <a:ext cx="444500" cy="25400"/>
-                    </a:xfrm>
-                    <a:prstGeom prst="rect">
-                      <a:avLst/>
-                    </a:prstGeom>
-                    <a:noFill/>
-                    <a:ln>
-                      <a:noFill/>
-                    </a:ln>
-                  </pic:spPr>
-                </pic:pic>
-              </a:graphicData>
-            </a:graphic>
-          </wp:inline>
-        </w:drawing>
-      </w:r>
-      <w:r>
-        <w:rPr>
-          <w:rFonts w:ascii="Times" w:hAnsi="Times" w:cs="Times"/>
-        </w:rPr>
-        <w:t xml:space="preserve"> </w:t>
-      </w:r>
-      <w:r>
-        <w:rPr>
-          <w:rFonts w:ascii="Times" w:hAnsi="Times" w:cs="Times"/>
-          <w:noProof/>
-        </w:rPr>
-        <w:drawing>
-          <wp:inline distT="0" distB="0" distL="0" distR="0" wp14:anchorId="7E99B772" wp14:editId="04491CC3">
-            <wp:extent cx="444500" cy="25400"/>
-            <wp:effectExtent l="0" t="0" r="12700" b="0"/>
-            <wp:docPr id="58" name="Picture 58"/>
-            <wp:cNvGraphicFramePr>
-              <a:graphicFrameLocks xmlns:a="http://schemas.openxmlformats.org/drawingml/2006/main" noChangeAspect="1"/>
-            </wp:cNvGraphicFramePr>
-            <a:graphic xmlns:a="http://schemas.openxmlformats.org/drawingml/2006/main">
-              <a:graphicData uri="http://schemas.openxmlformats.org/drawingml/2006/picture">
-                <pic:pic xmlns:pic="http://schemas.openxmlformats.org/drawingml/2006/picture">
-                  <pic:nvPicPr>
-                    <pic:cNvPr id="0" name="Picture 78"/>
                     <pic:cNvPicPr>
                       <a:picLocks noChangeAspect="1" noChangeArrowheads="1"/>
                     </pic:cNvPicPr>
@@ -38642,6 +38676,66 @@
           <w:noProof/>
         </w:rPr>
         <w:drawing>
+          <wp:inline distT="0" distB="0" distL="0" distR="0" wp14:anchorId="7E99B772" wp14:editId="04491CC3">
+            <wp:extent cx="444500" cy="25400"/>
+            <wp:effectExtent l="0" t="0" r="12700" b="0"/>
+            <wp:docPr id="58" name="Picture 58"/>
+            <wp:cNvGraphicFramePr>
+              <a:graphicFrameLocks xmlns:a="http://schemas.openxmlformats.org/drawingml/2006/main" noChangeAspect="1"/>
+            </wp:cNvGraphicFramePr>
+            <a:graphic xmlns:a="http://schemas.openxmlformats.org/drawingml/2006/main">
+              <a:graphicData uri="http://schemas.openxmlformats.org/drawingml/2006/picture">
+                <pic:pic xmlns:pic="http://schemas.openxmlformats.org/drawingml/2006/picture">
+                  <pic:nvPicPr>
+                    <pic:cNvPr id="0" name="Picture 78"/>
+                    <pic:cNvPicPr>
+                      <a:picLocks noChangeAspect="1" noChangeArrowheads="1"/>
+                    </pic:cNvPicPr>
+                  </pic:nvPicPr>
+                  <pic:blipFill>
+                    <a:blip r:embed="rId54">
+                      <a:extLst>
+                        <a:ext uri="{28A0092B-C50C-407E-A947-70E740481C1C}">
+                          <a14:useLocalDpi xmlns:a14="http://schemas.microsoft.com/office/drawing/2010/main" val="0"/>
+                        </a:ext>
+                      </a:extLst>
+                    </a:blip>
+                    <a:srcRect/>
+                    <a:stretch>
+                      <a:fillRect/>
+                    </a:stretch>
+                  </pic:blipFill>
+                  <pic:spPr bwMode="auto">
+                    <a:xfrm>
+                      <a:off x="0" y="0"/>
+                      <a:ext cx="444500" cy="25400"/>
+                    </a:xfrm>
+                    <a:prstGeom prst="rect">
+                      <a:avLst/>
+                    </a:prstGeom>
+                    <a:noFill/>
+                    <a:ln>
+                      <a:noFill/>
+                    </a:ln>
+                  </pic:spPr>
+                </pic:pic>
+              </a:graphicData>
+            </a:graphic>
+          </wp:inline>
+        </w:drawing>
+      </w:r>
+      <w:r>
+        <w:rPr>
+          <w:rFonts w:ascii="Times" w:hAnsi="Times" w:cs="Times"/>
+        </w:rPr>
+        <w:t xml:space="preserve"> </w:t>
+      </w:r>
+      <w:r>
+        <w:rPr>
+          <w:rFonts w:ascii="Times" w:hAnsi="Times" w:cs="Times"/>
+          <w:noProof/>
+        </w:rPr>
+        <w:drawing>
           <wp:inline distT="0" distB="0" distL="0" distR="0" wp14:anchorId="6A1F8D04" wp14:editId="17B1B73A">
             <wp:extent cx="457200" cy="25400"/>
             <wp:effectExtent l="0" t="0" r="0" b="0"/>
@@ -38659,7 +38753,7 @@
                     </pic:cNvPicPr>
                   </pic:nvPicPr>
                   <pic:blipFill>
-                    <a:blip r:embed="rId54">
+                    <a:blip r:embed="rId55">
                       <a:extLst>
                         <a:ext uri="{28A0092B-C50C-407E-A947-70E740481C1C}">
                           <a14:useLocalDpi xmlns:a14="http://schemas.microsoft.com/office/drawing/2010/main" val="0"/>
@@ -38719,7 +38813,7 @@
                     </pic:cNvPicPr>
                   </pic:nvPicPr>
                   <pic:blipFill>
-                    <a:blip r:embed="rId55">
+                    <a:blip r:embed="rId56">
                       <a:extLst>
                         <a:ext uri="{28A0092B-C50C-407E-A947-70E740481C1C}">
                           <a14:useLocalDpi xmlns:a14="http://schemas.microsoft.com/office/drawing/2010/main" val="0"/>
@@ -38779,7 +38873,7 @@
                     </pic:cNvPicPr>
                   </pic:nvPicPr>
                   <pic:blipFill>
-                    <a:blip r:embed="rId55">
+                    <a:blip r:embed="rId56">
                       <a:extLst>
                         <a:ext uri="{28A0092B-C50C-407E-A947-70E740481C1C}">
                           <a14:useLocalDpi xmlns:a14="http://schemas.microsoft.com/office/drawing/2010/main" val="0"/>
@@ -38839,7 +38933,7 @@
                     </pic:cNvPicPr>
                   </pic:nvPicPr>
                   <pic:blipFill>
-                    <a:blip r:embed="rId56">
+                    <a:blip r:embed="rId57">
                       <a:extLst>
                         <a:ext uri="{28A0092B-C50C-407E-A947-70E740481C1C}">
                           <a14:useLocalDpi xmlns:a14="http://schemas.microsoft.com/office/drawing/2010/main" val="0"/>
@@ -38899,7 +38993,7 @@
                     </pic:cNvPicPr>
                   </pic:nvPicPr>
                   <pic:blipFill>
-                    <a:blip r:embed="rId55">
+                    <a:blip r:embed="rId56">
                       <a:extLst>
                         <a:ext uri="{28A0092B-C50C-407E-A947-70E740481C1C}">
                           <a14:useLocalDpi xmlns:a14="http://schemas.microsoft.com/office/drawing/2010/main" val="0"/>
@@ -38959,7 +39053,7 @@
                     </pic:cNvPicPr>
                   </pic:nvPicPr>
                   <pic:blipFill>
-                    <a:blip r:embed="rId55">
+                    <a:blip r:embed="rId56">
                       <a:extLst>
                         <a:ext uri="{28A0092B-C50C-407E-A947-70E740481C1C}">
                           <a14:useLocalDpi xmlns:a14="http://schemas.microsoft.com/office/drawing/2010/main" val="0"/>
@@ -39019,7 +39113,7 @@
                     </pic:cNvPicPr>
                   </pic:nvPicPr>
                   <pic:blipFill>
-                    <a:blip r:embed="rId57">
+                    <a:blip r:embed="rId58">
                       <a:extLst>
                         <a:ext uri="{28A0092B-C50C-407E-A947-70E740481C1C}">
                           <a14:useLocalDpi xmlns:a14="http://schemas.microsoft.com/office/drawing/2010/main" val="0"/>
@@ -39079,7 +39173,7 @@
                     </pic:cNvPicPr>
                   </pic:nvPicPr>
                   <pic:blipFill>
-                    <a:blip r:embed="rId58">
+                    <a:blip r:embed="rId59">
                       <a:extLst>
                         <a:ext uri="{28A0092B-C50C-407E-A947-70E740481C1C}">
                           <a14:useLocalDpi xmlns:a14="http://schemas.microsoft.com/office/drawing/2010/main" val="0"/>
@@ -39139,7 +39233,7 @@
                     </pic:cNvPicPr>
                   </pic:nvPicPr>
                   <pic:blipFill>
-                    <a:blip r:embed="rId59">
+                    <a:blip r:embed="rId60">
                       <a:extLst>
                         <a:ext uri="{28A0092B-C50C-407E-A947-70E740481C1C}">
                           <a14:useLocalDpi xmlns:a14="http://schemas.microsoft.com/office/drawing/2010/main" val="0"/>
@@ -39199,7 +39293,7 @@
                     </pic:cNvPicPr>
                   </pic:nvPicPr>
                   <pic:blipFill>
-                    <a:blip r:embed="rId60">
+                    <a:blip r:embed="rId61">
                       <a:extLst>
                         <a:ext uri="{28A0092B-C50C-407E-A947-70E740481C1C}">
                           <a14:useLocalDpi xmlns:a14="http://schemas.microsoft.com/office/drawing/2010/main" val="0"/>
@@ -39259,7 +39353,7 @@
                     </pic:cNvPicPr>
                   </pic:nvPicPr>
                   <pic:blipFill>
-                    <a:blip r:embed="rId61">
+                    <a:blip r:embed="rId62">
                       <a:extLst>
                         <a:ext uri="{28A0092B-C50C-407E-A947-70E740481C1C}">
                           <a14:useLocalDpi xmlns:a14="http://schemas.microsoft.com/office/drawing/2010/main" val="0"/>
@@ -39319,7 +39413,7 @@
                     </pic:cNvPicPr>
                   </pic:nvPicPr>
                   <pic:blipFill>
-                    <a:blip r:embed="rId62">
+                    <a:blip r:embed="rId63">
                       <a:extLst>
                         <a:ext uri="{28A0092B-C50C-407E-A947-70E740481C1C}">
                           <a14:useLocalDpi xmlns:a14="http://schemas.microsoft.com/office/drawing/2010/main" val="0"/>
@@ -39379,7 +39473,7 @@
                     </pic:cNvPicPr>
                   </pic:nvPicPr>
                   <pic:blipFill>
-                    <a:blip r:embed="rId63">
+                    <a:blip r:embed="rId64">
                       <a:extLst>
                         <a:ext uri="{28A0092B-C50C-407E-A947-70E740481C1C}">
                           <a14:useLocalDpi xmlns:a14="http://schemas.microsoft.com/office/drawing/2010/main" val="0"/>
@@ -39439,7 +39533,7 @@
                     </pic:cNvPicPr>
                   </pic:nvPicPr>
                   <pic:blipFill>
-                    <a:blip r:embed="rId64" cstate="print">
+                    <a:blip r:embed="rId65" cstate="print">
                       <a:extLst>
                         <a:ext uri="{28A0092B-C50C-407E-A947-70E740481C1C}">
                           <a14:useLocalDpi xmlns:a14="http://schemas.microsoft.com/office/drawing/2010/main" val="0"/>
@@ -39499,7 +39593,7 @@
                     </pic:cNvPicPr>
                   </pic:nvPicPr>
                   <pic:blipFill>
-                    <a:blip r:embed="rId65" cstate="print">
+                    <a:blip r:embed="rId66" cstate="print">
                       <a:extLst>
                         <a:ext uri="{28A0092B-C50C-407E-A947-70E740481C1C}">
                           <a14:useLocalDpi xmlns:a14="http://schemas.microsoft.com/office/drawing/2010/main" val="0"/>
@@ -39559,7 +39653,7 @@
                     </pic:cNvPicPr>
                   </pic:nvPicPr>
                   <pic:blipFill>
-                    <a:blip r:embed="rId66" cstate="print">
+                    <a:blip r:embed="rId67" cstate="print">
                       <a:extLst>
                         <a:ext uri="{28A0092B-C50C-407E-A947-70E740481C1C}">
                           <a14:useLocalDpi xmlns:a14="http://schemas.microsoft.com/office/drawing/2010/main" val="0"/>
@@ -39619,7 +39713,7 @@
                     </pic:cNvPicPr>
                   </pic:nvPicPr>
                   <pic:blipFill>
-                    <a:blip r:embed="rId67">
+                    <a:blip r:embed="rId68">
                       <a:extLst>
                         <a:ext uri="{28A0092B-C50C-407E-A947-70E740481C1C}">
                           <a14:useLocalDpi xmlns:a14="http://schemas.microsoft.com/office/drawing/2010/main" val="0"/>
@@ -39679,7 +39773,7 @@
                     </pic:cNvPicPr>
                   </pic:nvPicPr>
                   <pic:blipFill>
-                    <a:blip r:embed="rId68">
+                    <a:blip r:embed="rId69">
                       <a:extLst>
                         <a:ext uri="{28A0092B-C50C-407E-A947-70E740481C1C}">
                           <a14:useLocalDpi xmlns:a14="http://schemas.microsoft.com/office/drawing/2010/main" val="0"/>
@@ -39739,7 +39833,7 @@
                     </pic:cNvPicPr>
                   </pic:nvPicPr>
                   <pic:blipFill>
-                    <a:blip r:embed="rId69">
+                    <a:blip r:embed="rId70">
                       <a:extLst>
                         <a:ext uri="{28A0092B-C50C-407E-A947-70E740481C1C}">
                           <a14:useLocalDpi xmlns:a14="http://schemas.microsoft.com/office/drawing/2010/main" val="0"/>
@@ -39799,7 +39893,7 @@
                     </pic:cNvPicPr>
                   </pic:nvPicPr>
                   <pic:blipFill>
-                    <a:blip r:embed="rId69">
+                    <a:blip r:embed="rId70">
                       <a:extLst>
                         <a:ext uri="{28A0092B-C50C-407E-A947-70E740481C1C}">
                           <a14:useLocalDpi xmlns:a14="http://schemas.microsoft.com/office/drawing/2010/main" val="0"/>
@@ -39859,7 +39953,7 @@
                     </pic:cNvPicPr>
                   </pic:nvPicPr>
                   <pic:blipFill>
-                    <a:blip r:embed="rId70">
+                    <a:blip r:embed="rId71">
                       <a:extLst>
                         <a:ext uri="{28A0092B-C50C-407E-A947-70E740481C1C}">
                           <a14:useLocalDpi xmlns:a14="http://schemas.microsoft.com/office/drawing/2010/main" val="0"/>
@@ -39919,7 +40013,7 @@
                     </pic:cNvPicPr>
                   </pic:nvPicPr>
                   <pic:blipFill>
-                    <a:blip r:embed="rId71">
+                    <a:blip r:embed="rId72">
                       <a:extLst>
                         <a:ext uri="{28A0092B-C50C-407E-A947-70E740481C1C}">
                           <a14:useLocalDpi xmlns:a14="http://schemas.microsoft.com/office/drawing/2010/main" val="0"/>
@@ -39979,7 +40073,7 @@
                     </pic:cNvPicPr>
                   </pic:nvPicPr>
                   <pic:blipFill>
-                    <a:blip r:embed="rId72">
+                    <a:blip r:embed="rId73">
                       <a:extLst>
                         <a:ext uri="{28A0092B-C50C-407E-A947-70E740481C1C}">
                           <a14:useLocalDpi xmlns:a14="http://schemas.microsoft.com/office/drawing/2010/main" val="0"/>
@@ -40039,7 +40133,7 @@
                     </pic:cNvPicPr>
                   </pic:nvPicPr>
                   <pic:blipFill>
-                    <a:blip r:embed="rId73">
+                    <a:blip r:embed="rId74">
                       <a:extLst>
                         <a:ext uri="{28A0092B-C50C-407E-A947-70E740481C1C}">
                           <a14:useLocalDpi xmlns:a14="http://schemas.microsoft.com/office/drawing/2010/main" val="0"/>
@@ -40099,7 +40193,7 @@
                     </pic:cNvPicPr>
                   </pic:nvPicPr>
                   <pic:blipFill>
-                    <a:blip r:embed="rId74">
+                    <a:blip r:embed="rId75">
                       <a:extLst>
                         <a:ext uri="{28A0092B-C50C-407E-A947-70E740481C1C}">
                           <a14:useLocalDpi xmlns:a14="http://schemas.microsoft.com/office/drawing/2010/main" val="0"/>
@@ -40250,7 +40344,7 @@
                     </pic:cNvPicPr>
                   </pic:nvPicPr>
                   <pic:blipFill>
-                    <a:blip r:embed="rId75">
+                    <a:blip r:embed="rId76">
                       <a:extLst>
                         <a:ext uri="{28A0092B-C50C-407E-A947-70E740481C1C}">
                           <a14:useLocalDpi xmlns:a14="http://schemas.microsoft.com/office/drawing/2010/main" val="0"/>
@@ -40310,7 +40404,7 @@
                     </pic:cNvPicPr>
                   </pic:nvPicPr>
                   <pic:blipFill>
-                    <a:blip r:embed="rId68">
+                    <a:blip r:embed="rId69">
                       <a:extLst>
                         <a:ext uri="{28A0092B-C50C-407E-A947-70E740481C1C}">
                           <a14:useLocalDpi xmlns:a14="http://schemas.microsoft.com/office/drawing/2010/main" val="0"/>
@@ -40370,7 +40464,7 @@
                     </pic:cNvPicPr>
                   </pic:nvPicPr>
                   <pic:blipFill>
-                    <a:blip r:embed="rId70">
+                    <a:blip r:embed="rId71">
                       <a:extLst>
                         <a:ext uri="{28A0092B-C50C-407E-A947-70E740481C1C}">
                           <a14:useLocalDpi xmlns:a14="http://schemas.microsoft.com/office/drawing/2010/main" val="0"/>
@@ -40430,7 +40524,7 @@
                     </pic:cNvPicPr>
                   </pic:nvPicPr>
                   <pic:blipFill>
-                    <a:blip r:embed="rId73">
+                    <a:blip r:embed="rId74">
                       <a:extLst>
                         <a:ext uri="{28A0092B-C50C-407E-A947-70E740481C1C}">
                           <a14:useLocalDpi xmlns:a14="http://schemas.microsoft.com/office/drawing/2010/main" val="0"/>
@@ -40490,7 +40584,7 @@
                     </pic:cNvPicPr>
                   </pic:nvPicPr>
                   <pic:blipFill>
-                    <a:blip r:embed="rId76">
+                    <a:blip r:embed="rId77">
                       <a:extLst>
                         <a:ext uri="{28A0092B-C50C-407E-A947-70E740481C1C}">
                           <a14:useLocalDpi xmlns:a14="http://schemas.microsoft.com/office/drawing/2010/main" val="0"/>
@@ -40550,7 +40644,7 @@
                     </pic:cNvPicPr>
                   </pic:nvPicPr>
                   <pic:blipFill>
-                    <a:blip r:embed="rId77">
+                    <a:blip r:embed="rId78">
                       <a:extLst>
                         <a:ext uri="{28A0092B-C50C-407E-A947-70E740481C1C}">
                           <a14:useLocalDpi xmlns:a14="http://schemas.microsoft.com/office/drawing/2010/main" val="0"/>
@@ -40610,7 +40704,7 @@
                     </pic:cNvPicPr>
                   </pic:nvPicPr>
                   <pic:blipFill>
-                    <a:blip r:embed="rId78">
+                    <a:blip r:embed="rId79">
                       <a:extLst>
                         <a:ext uri="{28A0092B-C50C-407E-A947-70E740481C1C}">
                           <a14:useLocalDpi xmlns:a14="http://schemas.microsoft.com/office/drawing/2010/main" val="0"/>
@@ -40670,7 +40764,7 @@
                     </pic:cNvPicPr>
                   </pic:nvPicPr>
                   <pic:blipFill>
-                    <a:blip r:embed="rId79">
+                    <a:blip r:embed="rId80">
                       <a:extLst>
                         <a:ext uri="{28A0092B-C50C-407E-A947-70E740481C1C}">
                           <a14:useLocalDpi xmlns:a14="http://schemas.microsoft.com/office/drawing/2010/main" val="0"/>
@@ -40730,7 +40824,7 @@
                     </pic:cNvPicPr>
                   </pic:nvPicPr>
                   <pic:blipFill>
-                    <a:blip r:embed="rId73">
+                    <a:blip r:embed="rId74">
                       <a:extLst>
                         <a:ext uri="{28A0092B-C50C-407E-A947-70E740481C1C}">
                           <a14:useLocalDpi xmlns:a14="http://schemas.microsoft.com/office/drawing/2010/main" val="0"/>
@@ -40790,7 +40884,7 @@
                     </pic:cNvPicPr>
                   </pic:nvPicPr>
                   <pic:blipFill>
-                    <a:blip r:embed="rId76">
+                    <a:blip r:embed="rId77">
                       <a:extLst>
                         <a:ext uri="{28A0092B-C50C-407E-A947-70E740481C1C}">
                           <a14:useLocalDpi xmlns:a14="http://schemas.microsoft.com/office/drawing/2010/main" val="0"/>
@@ -40850,7 +40944,7 @@
                     </pic:cNvPicPr>
                   </pic:nvPicPr>
                   <pic:blipFill>
-                    <a:blip r:embed="rId80">
+                    <a:blip r:embed="rId81">
                       <a:extLst>
                         <a:ext uri="{28A0092B-C50C-407E-A947-70E740481C1C}">
                           <a14:useLocalDpi xmlns:a14="http://schemas.microsoft.com/office/drawing/2010/main" val="0"/>
@@ -40910,7 +41004,7 @@
                     </pic:cNvPicPr>
                   </pic:nvPicPr>
                   <pic:blipFill>
-                    <a:blip r:embed="rId73">
+                    <a:blip r:embed="rId74">
                       <a:extLst>
                         <a:ext uri="{28A0092B-C50C-407E-A947-70E740481C1C}">
                           <a14:useLocalDpi xmlns:a14="http://schemas.microsoft.com/office/drawing/2010/main" val="0"/>
@@ -40970,7 +41064,7 @@
                     </pic:cNvPicPr>
                   </pic:nvPicPr>
                   <pic:blipFill>
-                    <a:blip r:embed="rId81">
+                    <a:blip r:embed="rId82">
                       <a:extLst>
                         <a:ext uri="{28A0092B-C50C-407E-A947-70E740481C1C}">
                           <a14:useLocalDpi xmlns:a14="http://schemas.microsoft.com/office/drawing/2010/main" val="0"/>
@@ -41030,7 +41124,7 @@
                     </pic:cNvPicPr>
                   </pic:nvPicPr>
                   <pic:blipFill>
-                    <a:blip r:embed="rId82">
+                    <a:blip r:embed="rId83">
                       <a:extLst>
                         <a:ext uri="{28A0092B-C50C-407E-A947-70E740481C1C}">
                           <a14:useLocalDpi xmlns:a14="http://schemas.microsoft.com/office/drawing/2010/main" val="0"/>
@@ -41090,7 +41184,7 @@
                     </pic:cNvPicPr>
                   </pic:nvPicPr>
                   <pic:blipFill>
-                    <a:blip r:embed="rId83">
+                    <a:blip r:embed="rId84">
                       <a:extLst>
                         <a:ext uri="{28A0092B-C50C-407E-A947-70E740481C1C}">
                           <a14:useLocalDpi xmlns:a14="http://schemas.microsoft.com/office/drawing/2010/main" val="0"/>
@@ -41150,7 +41244,7 @@
                     </pic:cNvPicPr>
                   </pic:nvPicPr>
                   <pic:blipFill>
-                    <a:blip r:embed="rId84">
+                    <a:blip r:embed="rId85">
                       <a:extLst>
                         <a:ext uri="{28A0092B-C50C-407E-A947-70E740481C1C}">
                           <a14:useLocalDpi xmlns:a14="http://schemas.microsoft.com/office/drawing/2010/main" val="0"/>
@@ -41210,7 +41304,7 @@
                     </pic:cNvPicPr>
                   </pic:nvPicPr>
                   <pic:blipFill>
-                    <a:blip r:embed="rId73">
+                    <a:blip r:embed="rId74">
                       <a:extLst>
                         <a:ext uri="{28A0092B-C50C-407E-A947-70E740481C1C}">
                           <a14:useLocalDpi xmlns:a14="http://schemas.microsoft.com/office/drawing/2010/main" val="0"/>
@@ -41270,7 +41364,7 @@
                     </pic:cNvPicPr>
                   </pic:nvPicPr>
                   <pic:blipFill>
-                    <a:blip r:embed="rId73">
+                    <a:blip r:embed="rId74">
                       <a:extLst>
                         <a:ext uri="{28A0092B-C50C-407E-A947-70E740481C1C}">
                           <a14:useLocalDpi xmlns:a14="http://schemas.microsoft.com/office/drawing/2010/main" val="0"/>
@@ -41330,7 +41424,7 @@
                     </pic:cNvPicPr>
                   </pic:nvPicPr>
                   <pic:blipFill>
-                    <a:blip r:embed="rId85">
+                    <a:blip r:embed="rId86">
                       <a:extLst>
                         <a:ext uri="{28A0092B-C50C-407E-A947-70E740481C1C}">
                           <a14:useLocalDpi xmlns:a14="http://schemas.microsoft.com/office/drawing/2010/main" val="0"/>
@@ -41390,7 +41484,7 @@
                     </pic:cNvPicPr>
                   </pic:nvPicPr>
                   <pic:blipFill>
-                    <a:blip r:embed="rId86">
+                    <a:blip r:embed="rId87">
                       <a:extLst>
                         <a:ext uri="{28A0092B-C50C-407E-A947-70E740481C1C}">
                           <a14:useLocalDpi xmlns:a14="http://schemas.microsoft.com/office/drawing/2010/main" val="0"/>
@@ -41665,7 +41759,7 @@
                     </pic:cNvPicPr>
                   </pic:nvPicPr>
                   <pic:blipFill>
-                    <a:blip r:embed="rId87">
+                    <a:blip r:embed="rId88">
                       <a:extLst>
                         <a:ext uri="{28A0092B-C50C-407E-A947-70E740481C1C}">
                           <a14:useLocalDpi xmlns:a14="http://schemas.microsoft.com/office/drawing/2010/main" val="0"/>
@@ -41725,7 +41819,7 @@
                     </pic:cNvPicPr>
                   </pic:nvPicPr>
                   <pic:blipFill>
-                    <a:blip r:embed="rId88">
+                    <a:blip r:embed="rId89">
                       <a:extLst>
                         <a:ext uri="{28A0092B-C50C-407E-A947-70E740481C1C}">
                           <a14:useLocalDpi xmlns:a14="http://schemas.microsoft.com/office/drawing/2010/main" val="0"/>
@@ -41961,7 +42055,7 @@
                     </pic:cNvPicPr>
                   </pic:nvPicPr>
                   <pic:blipFill>
-                    <a:blip r:embed="rId89">
+                    <a:blip r:embed="rId90">
                       <a:extLst>
                         <a:ext uri="{28A0092B-C50C-407E-A947-70E740481C1C}">
                           <a14:useLocalDpi xmlns:a14="http://schemas.microsoft.com/office/drawing/2010/main" val="0"/>
@@ -42021,7 +42115,7 @@
                     </pic:cNvPicPr>
                   </pic:nvPicPr>
                   <pic:blipFill>
-                    <a:blip r:embed="rId70">
+                    <a:blip r:embed="rId71">
                       <a:extLst>
                         <a:ext uri="{28A0092B-C50C-407E-A947-70E740481C1C}">
                           <a14:useLocalDpi xmlns:a14="http://schemas.microsoft.com/office/drawing/2010/main" val="0"/>
@@ -42321,7 +42415,7 @@
                     </pic:cNvPicPr>
                   </pic:nvPicPr>
                   <pic:blipFill>
-                    <a:blip r:embed="rId89">
+                    <a:blip r:embed="rId90">
                       <a:extLst>
                         <a:ext uri="{28A0092B-C50C-407E-A947-70E740481C1C}">
                           <a14:useLocalDpi xmlns:a14="http://schemas.microsoft.com/office/drawing/2010/main" val="0"/>
@@ -42381,7 +42475,7 @@
                     </pic:cNvPicPr>
                   </pic:nvPicPr>
                   <pic:blipFill>
-                    <a:blip r:embed="rId78">
+                    <a:blip r:embed="rId79">
                       <a:extLst>
                         <a:ext uri="{28A0092B-C50C-407E-A947-70E740481C1C}">
                           <a14:useLocalDpi xmlns:a14="http://schemas.microsoft.com/office/drawing/2010/main" val="0"/>
@@ -42441,7 +42535,7 @@
                     </pic:cNvPicPr>
                   </pic:nvPicPr>
                   <pic:blipFill>
-                    <a:blip r:embed="rId80">
+                    <a:blip r:embed="rId81">
                       <a:extLst>
                         <a:ext uri="{28A0092B-C50C-407E-A947-70E740481C1C}">
                           <a14:useLocalDpi xmlns:a14="http://schemas.microsoft.com/office/drawing/2010/main" val="0"/>
@@ -42698,7 +42792,7 @@
                     </pic:cNvPicPr>
                   </pic:nvPicPr>
                   <pic:blipFill>
-                    <a:blip r:embed="rId89">
+                    <a:blip r:embed="rId90">
                       <a:extLst>
                         <a:ext uri="{28A0092B-C50C-407E-A947-70E740481C1C}">
                           <a14:useLocalDpi xmlns:a14="http://schemas.microsoft.com/office/drawing/2010/main" val="0"/>
@@ -42997,7 +43091,7 @@
                     </pic:cNvPicPr>
                   </pic:nvPicPr>
                   <pic:blipFill>
-                    <a:blip r:embed="rId76">
+                    <a:blip r:embed="rId77">
                       <a:extLst>
                         <a:ext uri="{28A0092B-C50C-407E-A947-70E740481C1C}">
                           <a14:useLocalDpi xmlns:a14="http://schemas.microsoft.com/office/drawing/2010/main" val="0"/>
@@ -43085,7 +43179,7 @@
                     </pic:cNvPicPr>
                   </pic:nvPicPr>
                   <pic:blipFill>
-                    <a:blip r:embed="rId59">
+                    <a:blip r:embed="rId60">
                       <a:extLst>
                         <a:ext uri="{28A0092B-C50C-407E-A947-70E740481C1C}">
                           <a14:useLocalDpi xmlns:a14="http://schemas.microsoft.com/office/drawing/2010/main" val="0"/>
@@ -43145,7 +43239,7 @@
                     </pic:cNvPicPr>
                   </pic:nvPicPr>
                   <pic:blipFill>
-                    <a:blip r:embed="rId61">
+                    <a:blip r:embed="rId62">
                       <a:extLst>
                         <a:ext uri="{28A0092B-C50C-407E-A947-70E740481C1C}">
                           <a14:useLocalDpi xmlns:a14="http://schemas.microsoft.com/office/drawing/2010/main" val="0"/>
@@ -43300,7 +43394,7 @@
                     </pic:cNvPicPr>
                   </pic:nvPicPr>
                   <pic:blipFill>
-                    <a:blip r:embed="rId90" cstate="print">
+                    <a:blip r:embed="rId91" cstate="print">
                       <a:extLst>
                         <a:ext uri="{28A0092B-C50C-407E-A947-70E740481C1C}">
                           <a14:useLocalDpi xmlns:a14="http://schemas.microsoft.com/office/drawing/2010/main" val="0"/>
@@ -46982,8 +47076,8 @@
       </w:pPr>
     </w:p>
     <w:sectPr>
-      <w:footerReference w:type="even" r:id="rId91"/>
-      <w:footerReference w:type="default" r:id="rId92"/>
+      <w:footerReference w:type="even" r:id="rId92"/>
+      <w:footerReference w:type="default" r:id="rId93"/>
       <w:pgSz w:w="12240" w:h="15840"/>
       <w:pgMar w:top="1440" w:right="1440" w:bottom="1440" w:left="1440" w:header="720" w:footer="720" w:gutter="0"/>
       <w:cols w:space="720"/>
@@ -47090,7 +47184,7 @@
         <w:rStyle w:val="PageNumber"/>
         <w:noProof/>
       </w:rPr>
-      <w:t>19</w:t>
+      <w:t>20</w:t>
     </w:r>
     <w:r>
       <w:rPr>

</xml_diff>

<commit_message>
ADMM. There is a classical, general purpose method that allows one to decompose such a problem into a least-squares problem and a second simple problem.
</commit_message>
<xml_diff>
--- a/SIGMOD_2014_Materialization optimizations for feature selection workloads _王韬懿1120132046.docx
+++ b/SIGMOD_2014_Materialization optimizations for feature selection workloads _王韬懿1120132046.docx
@@ -29869,7 +29869,7 @@
         <w:adjustRightInd w:val="0"/>
         <w:spacing w:after="240" w:line="280" w:lineRule="atLeast"/>
         <w:rPr>
-          <w:rFonts w:ascii="Times" w:hAnsi="Times" w:cs="Times" w:hint="eastAsia"/>
+          <w:rFonts w:ascii="Times" w:hAnsi="Times" w:cs="Times"/>
           <w:lang w:eastAsia="zh-CN"/>
         </w:rPr>
       </w:pPr>
@@ -30102,6 +30102,282 @@
           <w:lang w:eastAsia="zh-CN"/>
         </w:rPr>
         <w:t>这样的模型适用。</w:t>
+      </w:r>
+    </w:p>
+    <w:p>
+      <w:pPr>
+        <w:widowControl w:val="0"/>
+        <w:autoSpaceDE w:val="0"/>
+        <w:autoSpaceDN w:val="0"/>
+        <w:adjustRightInd w:val="0"/>
+        <w:spacing w:after="240" w:line="280" w:lineRule="atLeast"/>
+        <w:rPr>
+          <w:rFonts w:ascii="Times" w:hAnsi="Times" w:cs="Times" w:hint="eastAsia"/>
+          <w:lang w:eastAsia="zh-CN"/>
+        </w:rPr>
+      </w:pPr>
+      <w:r>
+        <w:rPr>
+          <w:rFonts w:ascii="Times" w:hAnsi="Times" w:cs="Times"/>
+          <w:i/>
+          <w:iCs/>
+          <w:sz w:val="30"/>
+          <w:szCs w:val="30"/>
+        </w:rPr>
+        <w:t>ADMM</w:t>
+      </w:r>
+      <w:r>
+        <w:rPr>
+          <w:rFonts w:ascii="Times" w:hAnsi="Times" w:cs="Times"/>
+          <w:i/>
+          <w:iCs/>
+          <w:sz w:val="30"/>
+          <w:szCs w:val="30"/>
+        </w:rPr>
+        <w:t xml:space="preserve"> </w:t>
+      </w:r>
+      <w:r>
+        <w:rPr>
+          <w:rFonts w:ascii="Times" w:hAnsi="Times" w:cs="Times"/>
+          <w:lang w:eastAsia="zh-CN"/>
+        </w:rPr>
+        <w:t>这里有一个</w:t>
+      </w:r>
+      <w:r>
+        <w:rPr>
+          <w:rFonts w:ascii="Times" w:hAnsi="Times" w:cs="Times"/>
+          <w:lang w:eastAsia="zh-CN"/>
+        </w:rPr>
+        <w:t>经典的</w:t>
+      </w:r>
+      <w:r>
+        <w:rPr>
+          <w:rFonts w:ascii="Times" w:hAnsi="Times" w:cs="Times"/>
+          <w:lang w:eastAsia="zh-CN"/>
+        </w:rPr>
+        <w:t>通常适用的</w:t>
+      </w:r>
+      <w:r>
+        <w:rPr>
+          <w:rFonts w:ascii="Times" w:hAnsi="Times" w:cs="Times"/>
+          <w:lang w:eastAsia="zh-CN"/>
+        </w:rPr>
+        <w:t>方法</w:t>
+      </w:r>
+      <w:r>
+        <w:rPr>
+          <w:rFonts w:ascii="Times" w:hAnsi="Times" w:cs="Times"/>
+          <w:lang w:eastAsia="zh-CN"/>
+        </w:rPr>
+        <w:t>，</w:t>
+      </w:r>
+      <w:r>
+        <w:rPr>
+          <w:rFonts w:ascii="Times" w:hAnsi="Times" w:cs="Times"/>
+          <w:lang w:eastAsia="zh-CN"/>
+        </w:rPr>
+        <w:t>这个方法允许</w:t>
+      </w:r>
+      <w:r>
+        <w:rPr>
+          <w:rFonts w:ascii="Times" w:hAnsi="Times" w:cs="Times"/>
+          <w:lang w:eastAsia="zh-CN"/>
+        </w:rPr>
+        <w:t>研究员</w:t>
+      </w:r>
+      <w:r>
+        <w:rPr>
+          <w:rFonts w:ascii="Times" w:hAnsi="Times" w:cs="Times"/>
+          <w:lang w:eastAsia="zh-CN"/>
+        </w:rPr>
+        <w:t>蒋这样一个问题</w:t>
+      </w:r>
+      <w:r>
+        <w:rPr>
+          <w:rFonts w:ascii="Times" w:hAnsi="Times" w:cs="Times"/>
+          <w:lang w:eastAsia="zh-CN"/>
+        </w:rPr>
+        <w:t>分解为</w:t>
+      </w:r>
+      <w:r>
+        <w:rPr>
+          <w:rFonts w:ascii="Times" w:hAnsi="Times" w:cs="Times"/>
+          <w:lang w:eastAsia="zh-CN"/>
+        </w:rPr>
+        <w:t>一个</w:t>
+      </w:r>
+      <w:r>
+        <w:rPr>
+          <w:rFonts w:ascii="Times" w:hAnsi="Times" w:cs="Times"/>
+          <w:lang w:eastAsia="zh-CN"/>
+        </w:rPr>
+        <w:t>最小二乘问题</w:t>
+      </w:r>
+      <w:r>
+        <w:rPr>
+          <w:rFonts w:ascii="Times" w:hAnsi="Times" w:cs="Times"/>
+          <w:lang w:eastAsia="zh-CN"/>
+        </w:rPr>
+        <w:t>和一个</w:t>
+      </w:r>
+      <w:r>
+        <w:rPr>
+          <w:rFonts w:ascii="Times" w:hAnsi="Times" w:cs="Times"/>
+          <w:lang w:eastAsia="zh-CN"/>
+        </w:rPr>
+        <w:t>第二简单问题。</w:t>
+      </w:r>
+      <w:r>
+        <w:rPr>
+          <w:rFonts w:ascii="Times" w:hAnsi="Times" w:cs="Times"/>
+          <w:lang w:eastAsia="zh-CN"/>
+        </w:rPr>
+        <w:t>我们</w:t>
+      </w:r>
+      <w:r>
+        <w:rPr>
+          <w:rFonts w:ascii="Times" w:hAnsi="Times" w:cs="Times"/>
+          <w:lang w:eastAsia="zh-CN"/>
+        </w:rPr>
+        <w:t>探索的</w:t>
+      </w:r>
+      <w:r>
+        <w:rPr>
+          <w:rFonts w:ascii="Times" w:hAnsi="Times" w:cs="Times"/>
+          <w:lang w:eastAsia="zh-CN"/>
+        </w:rPr>
+        <w:t>方法</w:t>
+      </w:r>
+      <w:r>
+        <w:rPr>
+          <w:rFonts w:ascii="Times" w:hAnsi="Times" w:cs="Times"/>
+          <w:lang w:eastAsia="zh-CN"/>
+        </w:rPr>
+        <w:t>是其中最流行的</w:t>
+      </w:r>
+      <w:r>
+        <w:rPr>
+          <w:rFonts w:ascii="Times" w:hAnsi="Times" w:cs="Times"/>
+          <w:lang w:eastAsia="zh-CN"/>
+        </w:rPr>
+        <w:t>一个叫做</w:t>
+      </w:r>
+      <w:r>
+        <w:rPr>
+          <w:rFonts w:ascii="Times" w:hAnsi="Times" w:cs="Times"/>
+        </w:rPr>
+        <w:t>Alternating Direction Method of Multipliers (ADMM) [13]</w:t>
+      </w:r>
+      <w:r>
+        <w:rPr>
+          <w:rFonts w:ascii="Times" w:hAnsi="Times" w:cs="Times"/>
+          <w:lang w:eastAsia="zh-CN"/>
+        </w:rPr>
+        <w:t>的方法</w:t>
+      </w:r>
+      <w:r>
+        <w:rPr>
+          <w:rFonts w:ascii="Times" w:hAnsi="Times" w:cs="Times"/>
+          <w:lang w:eastAsia="zh-CN"/>
+        </w:rPr>
+        <w:t>，</w:t>
+      </w:r>
+      <w:r>
+        <w:rPr>
+          <w:rFonts w:ascii="Times" w:hAnsi="Times" w:cs="Times"/>
+          <w:lang w:eastAsia="zh-CN"/>
+        </w:rPr>
+        <w:t>它自从</w:t>
+      </w:r>
+      <w:r>
+        <w:rPr>
+          <w:rFonts w:ascii="Times" w:hAnsi="Times" w:cs="Times"/>
+        </w:rPr>
+        <w:t>1970s</w:t>
+      </w:r>
+      <w:r>
+        <w:rPr>
+          <w:rFonts w:ascii="Times" w:hAnsi="Times" w:cs="Times"/>
+          <w:lang w:eastAsia="zh-CN"/>
+        </w:rPr>
+        <w:t>就开始广泛使用</w:t>
+      </w:r>
+      <w:r>
+        <w:rPr>
+          <w:rFonts w:ascii="Times" w:hAnsi="Times" w:cs="Times"/>
+          <w:lang w:eastAsia="zh-CN"/>
+        </w:rPr>
+        <w:t>。</w:t>
+      </w:r>
+      <w:r>
+        <w:rPr>
+          <w:rFonts w:ascii="Times" w:hAnsi="Times" w:cs="Times"/>
+          <w:lang w:eastAsia="zh-CN"/>
+        </w:rPr>
+        <w:t>我们</w:t>
+      </w:r>
+      <w:r>
+        <w:rPr>
+          <w:rFonts w:ascii="Times" w:hAnsi="Times" w:cs="Times"/>
+          <w:lang w:eastAsia="zh-CN"/>
+        </w:rPr>
+        <w:t>描述了</w:t>
+      </w:r>
+      <w:r>
+        <w:rPr>
+          <w:rFonts w:ascii="Times" w:hAnsi="Times" w:cs="Times"/>
+          <w:lang w:eastAsia="zh-CN"/>
+        </w:rPr>
+        <w:t>这个方法的详情</w:t>
+      </w:r>
+      <w:r>
+        <w:rPr>
+          <w:rFonts w:ascii="Times" w:hAnsi="Times" w:cs="Times"/>
+          <w:lang w:eastAsia="zh-CN"/>
+        </w:rPr>
+        <w:t>来</w:t>
+      </w:r>
+      <w:r>
+        <w:rPr>
+          <w:rFonts w:ascii="Times" w:hAnsi="Times" w:cs="Times" w:hint="eastAsia"/>
+          <w:lang w:eastAsia="zh-CN"/>
+        </w:rPr>
+        <w:t>强调</w:t>
+      </w:r>
+      <w:r>
+        <w:rPr>
+          <w:rFonts w:ascii="Times" w:hAnsi="Times" w:cs="Times"/>
+          <w:lang w:eastAsia="zh-CN"/>
+        </w:rPr>
+        <w:t>一个</w:t>
+      </w:r>
+      <w:r>
+        <w:rPr>
+          <w:rFonts w:ascii="Times" w:hAnsi="Times" w:cs="Times"/>
+          <w:lang w:eastAsia="zh-CN"/>
+        </w:rPr>
+        <w:t>允许我们</w:t>
+      </w:r>
+      <w:r>
+        <w:rPr>
+          <w:rFonts w:ascii="Times" w:hAnsi="Times" w:cs="Times"/>
+          <w:lang w:eastAsia="zh-CN"/>
+        </w:rPr>
+        <w:t>重用之前章节里面的</w:t>
+      </w:r>
+      <w:r>
+        <w:rPr>
+          <w:rFonts w:ascii="Times" w:hAnsi="Times" w:cs="Times"/>
+          <w:lang w:eastAsia="zh-CN"/>
+        </w:rPr>
+        <w:t>重要的属性</w:t>
+      </w:r>
+      <w:r>
+        <w:rPr>
+          <w:rFonts w:ascii="Times" w:hAnsi="Times" w:cs="Times"/>
+          <w:lang w:eastAsia="zh-CN"/>
+        </w:rPr>
+        <w:t>。</w:t>
       </w:r>
     </w:p>
     <w:p>
@@ -30120,46 +30396,112 @@
       <w:r>
         <w:rPr>
           <w:rFonts w:ascii="Times" w:hAnsi="Times" w:cs="Times"/>
-          <w:i/>
-          <w:iCs/>
-          <w:sz w:val="30"/>
-          <w:szCs w:val="30"/>
-        </w:rPr>
-        <w:t xml:space="preserve">ADMM. </w:t>
-      </w:r>
-      <w:r>
-        <w:rPr>
-          <w:rFonts w:ascii="Times" w:hAnsi="Times" w:cs="Times"/>
-        </w:rPr>
-        <w:t xml:space="preserve">There is a classical, general purpose method that allows one to decompose such a problem into a least-squares problem and a second simple problem. The method we ex- </w:t>
+        </w:rPr>
+        <w:t>ADMM is iterative and defines a sequence of triples (x</w:t>
+      </w:r>
+      <w:r>
+        <w:rPr>
+          <w:rFonts w:ascii="Times" w:hAnsi="Times" w:cs="Times"/>
+          <w:position w:val="10"/>
+          <w:sz w:val="16"/>
+          <w:szCs w:val="16"/>
+        </w:rPr>
+        <w:t>k</w:t>
+      </w:r>
+      <w:r>
+        <w:rPr>
+          <w:rFonts w:ascii="Times" w:hAnsi="Times" w:cs="Times"/>
+        </w:rPr>
+        <w:t>,z</w:t>
+      </w:r>
+      <w:r>
+        <w:rPr>
+          <w:rFonts w:ascii="Times" w:hAnsi="Times" w:cs="Times"/>
+          <w:position w:val="10"/>
+          <w:sz w:val="16"/>
+          <w:szCs w:val="16"/>
+        </w:rPr>
+        <w:t>k</w:t>
+      </w:r>
+      <w:r>
+        <w:rPr>
+          <w:rFonts w:ascii="Times" w:hAnsi="Times" w:cs="Times"/>
+        </w:rPr>
+        <w:t>,u</w:t>
+      </w:r>
+      <w:r>
+        <w:rPr>
+          <w:rFonts w:ascii="Times" w:hAnsi="Times" w:cs="Times"/>
+          <w:position w:val="10"/>
+          <w:sz w:val="16"/>
+          <w:szCs w:val="16"/>
+        </w:rPr>
+        <w:t>k</w:t>
+      </w:r>
+      <w:r>
+        <w:rPr>
+          <w:rFonts w:ascii="Times" w:hAnsi="Times" w:cs="Times"/>
+        </w:rPr>
+        <w:t xml:space="preserve">) for k = 0,1,2,.... It starts by randomly initial- </w:t>
       </w:r>
       <w:proofErr w:type="spellStart"/>
       <w:r>
         <w:rPr>
           <w:rFonts w:ascii="Times" w:hAnsi="Times" w:cs="Times"/>
         </w:rPr>
-        <w:t>plore</w:t>
+        <w:t>izing</w:t>
       </w:r>
       <w:proofErr w:type="spellEnd"/>
       <w:r>
         <w:rPr>
           <w:rFonts w:ascii="Times" w:hAnsi="Times" w:cs="Times"/>
         </w:rPr>
-        <w:t xml:space="preserve"> is one of the most popular, called the Alternating Di- </w:t>
-      </w:r>
-      <w:proofErr w:type="spellStart"/>
-      <w:r>
-        <w:rPr>
-          <w:rFonts w:ascii="Times" w:hAnsi="Times" w:cs="Times"/>
-        </w:rPr>
-        <w:t>rection</w:t>
-      </w:r>
-      <w:proofErr w:type="spellEnd"/>
-      <w:r>
-        <w:rPr>
-          <w:rFonts w:ascii="Times" w:hAnsi="Times" w:cs="Times"/>
-        </w:rPr>
-        <w:t xml:space="preserve"> Method of Multipliers (ADMM) [13], which has been widely used since the 1970s. We explain the details of this method to highlight a key property that allows us to reuse the optimizations from the previous section. </w:t>
+        <w:t xml:space="preserve"> the three variables (x</w:t>
+      </w:r>
+      <w:r>
+        <w:rPr>
+          <w:rFonts w:ascii="Times" w:hAnsi="Times" w:cs="Times"/>
+          <w:position w:val="10"/>
+          <w:sz w:val="16"/>
+          <w:szCs w:val="16"/>
+        </w:rPr>
+        <w:t>0</w:t>
+      </w:r>
+      <w:r>
+        <w:rPr>
+          <w:rFonts w:ascii="Times" w:hAnsi="Times" w:cs="Times"/>
+        </w:rPr>
+        <w:t>, z</w:t>
+      </w:r>
+      <w:r>
+        <w:rPr>
+          <w:rFonts w:ascii="Times" w:hAnsi="Times" w:cs="Times"/>
+          <w:position w:val="10"/>
+          <w:sz w:val="16"/>
+          <w:szCs w:val="16"/>
+        </w:rPr>
+        <w:t>0</w:t>
+      </w:r>
+      <w:r>
+        <w:rPr>
+          <w:rFonts w:ascii="Times" w:hAnsi="Times" w:cs="Times"/>
+        </w:rPr>
+        <w:t>, u</w:t>
+      </w:r>
+      <w:r>
+        <w:rPr>
+          <w:rFonts w:ascii="Times" w:hAnsi="Times" w:cs="Times"/>
+          <w:position w:val="10"/>
+          <w:sz w:val="16"/>
+          <w:szCs w:val="16"/>
+        </w:rPr>
+        <w:t>0</w:t>
+      </w:r>
+      <w:r>
+        <w:rPr>
+          <w:rFonts w:ascii="Times" w:hAnsi="Times" w:cs="Times"/>
+        </w:rPr>
+        <w:t xml:space="preserve">), which are then updated by the following equations: </w:t>
       </w:r>
     </w:p>
     <w:p>
@@ -30173,11 +30515,32 @@
           <w:rFonts w:ascii="Times" w:hAnsi="Times" w:cs="Times"/>
         </w:rPr>
       </w:pPr>
-      <w:r>
-        <w:rPr>
-          <w:rFonts w:ascii="Times" w:hAnsi="Times" w:cs="Times"/>
-        </w:rPr>
-        <w:t>ADMM is iterative and defines a sequence of triples (x</w:t>
+      <w:proofErr w:type="spellStart"/>
+      <w:r>
+        <w:rPr>
+          <w:rFonts w:ascii="Times" w:hAnsi="Times" w:cs="Times"/>
+        </w:rPr>
+        <w:t>argmin</w:t>
+      </w:r>
+      <w:proofErr w:type="spellEnd"/>
+      <w:r>
+        <w:rPr>
+          <w:rFonts w:ascii="Times" w:hAnsi="Times" w:cs="Times"/>
+        </w:rPr>
+        <w:t xml:space="preserve"> </w:t>
+      </w:r>
+      <w:r>
+        <w:rPr>
+          <w:rFonts w:ascii="Times" w:hAnsi="Times" w:cs="Times"/>
+          <w:position w:val="16"/>
+        </w:rPr>
+        <w:t>ρ</w:t>
+      </w:r>
+      <w:r>
+        <w:rPr>
+          <w:rFonts w:ascii="Times" w:hAnsi="Times" w:cs="Times"/>
+        </w:rPr>
+        <w:t>||Ax − z</w:t>
       </w:r>
       <w:r>
         <w:rPr>
@@ -30186,13 +30549,13 @@
           <w:sz w:val="16"/>
           <w:szCs w:val="16"/>
         </w:rPr>
-        <w:t>k</w:t>
-      </w:r>
-      <w:r>
-        <w:rPr>
-          <w:rFonts w:ascii="Times" w:hAnsi="Times" w:cs="Times"/>
-        </w:rPr>
-        <w:t>,z</w:t>
+        <w:t xml:space="preserve">(k) </w:t>
+      </w:r>
+      <w:r>
+        <w:rPr>
+          <w:rFonts w:ascii="Times" w:hAnsi="Times" w:cs="Times"/>
+        </w:rPr>
+        <w:t>+ u</w:t>
       </w:r>
       <w:r>
         <w:rPr>
@@ -30201,13 +30564,13 @@
           <w:sz w:val="16"/>
           <w:szCs w:val="16"/>
         </w:rPr>
-        <w:t>k</w:t>
-      </w:r>
-      <w:r>
-        <w:rPr>
-          <w:rFonts w:ascii="Times" w:hAnsi="Times" w:cs="Times"/>
-        </w:rPr>
-        <w:t>,u</w:t>
+        <w:t>(k)</w:t>
+      </w:r>
+      <w:r>
+        <w:rPr>
+          <w:rFonts w:ascii="Times" w:hAnsi="Times" w:cs="Times"/>
+        </w:rPr>
+        <w:t>||</w:t>
       </w:r>
       <w:r>
         <w:rPr>
@@ -30216,72 +30579,23 @@
           <w:sz w:val="16"/>
           <w:szCs w:val="16"/>
         </w:rPr>
-        <w:t>k</w:t>
-      </w:r>
-      <w:r>
-        <w:rPr>
-          <w:rFonts w:ascii="Times" w:hAnsi="Times" w:cs="Times"/>
-        </w:rPr>
-        <w:t xml:space="preserve">) for k = 0,1,2,.... It starts by randomly initial- </w:t>
-      </w:r>
-      <w:proofErr w:type="spellStart"/>
-      <w:r>
-        <w:rPr>
-          <w:rFonts w:ascii="Times" w:hAnsi="Times" w:cs="Times"/>
-        </w:rPr>
-        <w:t>izing</w:t>
-      </w:r>
-      <w:proofErr w:type="spellEnd"/>
-      <w:r>
-        <w:rPr>
-          <w:rFonts w:ascii="Times" w:hAnsi="Times" w:cs="Times"/>
-        </w:rPr>
-        <w:t xml:space="preserve"> the three variables (x</w:t>
-      </w:r>
-      <w:r>
-        <w:rPr>
-          <w:rFonts w:ascii="Times" w:hAnsi="Times" w:cs="Times"/>
-          <w:position w:val="10"/>
+        <w:t xml:space="preserve">2 </w:t>
+      </w:r>
+      <w:r>
+        <w:rPr>
+          <w:rFonts w:ascii="Times" w:hAnsi="Times" w:cs="Times"/>
+          <w:position w:val="-3"/>
           <w:sz w:val="16"/>
           <w:szCs w:val="16"/>
         </w:rPr>
-        <w:t>0</w:t>
-      </w:r>
-      <w:r>
-        <w:rPr>
-          <w:rFonts w:ascii="Times" w:hAnsi="Times" w:cs="Times"/>
-        </w:rPr>
-        <w:t>, z</w:t>
-      </w:r>
-      <w:r>
-        <w:rPr>
-          <w:rFonts w:ascii="Times" w:hAnsi="Times" w:cs="Times"/>
-          <w:position w:val="10"/>
-          <w:sz w:val="16"/>
-          <w:szCs w:val="16"/>
-        </w:rPr>
-        <w:t>0</w:t>
-      </w:r>
-      <w:r>
-        <w:rPr>
-          <w:rFonts w:ascii="Times" w:hAnsi="Times" w:cs="Times"/>
-        </w:rPr>
-        <w:t>, u</w:t>
-      </w:r>
-      <w:r>
-        <w:rPr>
-          <w:rFonts w:ascii="Times" w:hAnsi="Times" w:cs="Times"/>
-          <w:position w:val="10"/>
-          <w:sz w:val="16"/>
-          <w:szCs w:val="16"/>
-        </w:rPr>
-        <w:t>0</w:t>
-      </w:r>
-      <w:r>
-        <w:rPr>
-          <w:rFonts w:ascii="Times" w:hAnsi="Times" w:cs="Times"/>
-        </w:rPr>
-        <w:t xml:space="preserve">), which are then updated by the following equations: </w:t>
+        <w:t>x</w:t>
+      </w:r>
+      <w:r>
+        <w:rPr>
+          <w:rFonts w:ascii="Times" w:hAnsi="Times" w:cs="Times"/>
+          <w:position w:val="2"/>
+        </w:rPr>
+        <w:t xml:space="preserve">2 </w:t>
       </w:r>
     </w:p>
     <w:p>
@@ -30300,185 +30614,91 @@
         <w:rPr>
           <w:rFonts w:ascii="Times" w:hAnsi="Times" w:cs="Times"/>
         </w:rPr>
-        <w:t>argmin</w:t>
+        <w:t>ods</w:t>
       </w:r>
       <w:proofErr w:type="spellEnd"/>
       <w:r>
         <w:rPr>
           <w:rFonts w:ascii="Times" w:hAnsi="Times" w:cs="Times"/>
         </w:rPr>
-        <w:t xml:space="preserve"> </w:t>
-      </w:r>
-      <w:r>
-        <w:rPr>
-          <w:rFonts w:ascii="Times" w:hAnsi="Times" w:cs="Times"/>
-          <w:position w:val="16"/>
-        </w:rPr>
-        <w:t>ρ</w:t>
-      </w:r>
-      <w:r>
-        <w:rPr>
-          <w:rFonts w:ascii="Times" w:hAnsi="Times" w:cs="Times"/>
-        </w:rPr>
-        <w:t>||Ax − z</w:t>
-      </w:r>
-      <w:r>
-        <w:rPr>
-          <w:rFonts w:ascii="Times" w:hAnsi="Times" w:cs="Times"/>
-          <w:position w:val="10"/>
-          <w:sz w:val="16"/>
-          <w:szCs w:val="16"/>
-        </w:rPr>
-        <w:t xml:space="preserve">(k) </w:t>
-      </w:r>
-      <w:r>
-        <w:rPr>
-          <w:rFonts w:ascii="Times" w:hAnsi="Times" w:cs="Times"/>
-        </w:rPr>
-        <w:t>+ u</w:t>
-      </w:r>
-      <w:r>
-        <w:rPr>
-          <w:rFonts w:ascii="Times" w:hAnsi="Times" w:cs="Times"/>
-          <w:position w:val="10"/>
-          <w:sz w:val="16"/>
-          <w:szCs w:val="16"/>
-        </w:rPr>
-        <w:t>(k)</w:t>
-      </w:r>
-      <w:r>
-        <w:rPr>
-          <w:rFonts w:ascii="Times" w:hAnsi="Times" w:cs="Times"/>
-        </w:rPr>
-        <w:t>||</w:t>
-      </w:r>
-      <w:r>
-        <w:rPr>
-          <w:rFonts w:ascii="Times" w:hAnsi="Times" w:cs="Times"/>
-          <w:position w:val="10"/>
-          <w:sz w:val="16"/>
-          <w:szCs w:val="16"/>
-        </w:rPr>
-        <w:t xml:space="preserve">2 </w:t>
-      </w:r>
-      <w:r>
-        <w:rPr>
-          <w:rFonts w:ascii="Times" w:hAnsi="Times" w:cs="Times"/>
-          <w:position w:val="-3"/>
-          <w:sz w:val="16"/>
-          <w:szCs w:val="16"/>
-        </w:rPr>
-        <w:t>x</w:t>
-      </w:r>
-      <w:r>
-        <w:rPr>
-          <w:rFonts w:ascii="Times" w:hAnsi="Times" w:cs="Times"/>
-          <w:position w:val="2"/>
-        </w:rPr>
-        <w:t xml:space="preserve">2 </w:t>
-      </w:r>
-    </w:p>
-    <w:p>
-      <w:pPr>
-        <w:widowControl w:val="0"/>
-        <w:autoSpaceDE w:val="0"/>
-        <w:autoSpaceDN w:val="0"/>
-        <w:adjustRightInd w:val="0"/>
-        <w:spacing w:after="240" w:line="340" w:lineRule="atLeast"/>
-        <w:rPr>
-          <w:rFonts w:ascii="Times" w:hAnsi="Times" w:cs="Times"/>
-        </w:rPr>
-      </w:pPr>
+        <w:t xml:space="preserve"> like gradient descent or ADMM, we should be able to partially reuse these similar models. We identify three situ- </w:t>
+      </w:r>
       <w:proofErr w:type="spellStart"/>
       <w:r>
         <w:rPr>
           <w:rFonts w:ascii="Times" w:hAnsi="Times" w:cs="Times"/>
         </w:rPr>
-        <w:t>ods</w:t>
+        <w:t>ations</w:t>
       </w:r>
       <w:proofErr w:type="spellEnd"/>
       <w:r>
         <w:rPr>
           <w:rFonts w:ascii="Times" w:hAnsi="Times" w:cs="Times"/>
         </w:rPr>
-        <w:t xml:space="preserve"> like gradient descent or ADMM, we should be able to partially reuse these similar models. We identify three situ- </w:t>
+        <w:t xml:space="preserve"> in which such reuse occurs in feature-selection work- loads: (1) We </w:t>
       </w:r>
       <w:proofErr w:type="spellStart"/>
       <w:r>
         <w:rPr>
           <w:rFonts w:ascii="Times" w:hAnsi="Times" w:cs="Times"/>
         </w:rPr>
-        <w:t>ations</w:t>
+        <w:t>downsample</w:t>
       </w:r>
       <w:proofErr w:type="spellEnd"/>
       <w:r>
         <w:rPr>
           <w:rFonts w:ascii="Times" w:hAnsi="Times" w:cs="Times"/>
         </w:rPr>
-        <w:t xml:space="preserve"> in which such reuse occurs in feature-selection work- loads: (1) We </w:t>
+        <w:t xml:space="preserve"> the data, learn a model on the sample, and then train a model on the original data. (2) We perform stepwise removal of a feature in feature selection, and the “parent” model with all features is already trained. (3) We examine several nearby feature sets interactively. In each case, we should be able to reuse the previous models, but it would be difficult for an analyst to implement </w:t>
       </w:r>
       <w:proofErr w:type="spellStart"/>
       <w:r>
         <w:rPr>
           <w:rFonts w:ascii="Times" w:hAnsi="Times" w:cs="Times"/>
         </w:rPr>
-        <w:t>downsample</w:t>
+        <w:t>effec</w:t>
       </w:r>
       <w:proofErr w:type="spellEnd"/>
       <w:r>
         <w:rPr>
           <w:rFonts w:ascii="Times" w:hAnsi="Times" w:cs="Times"/>
         </w:rPr>
-        <w:t xml:space="preserve"> the data, learn a model on the sample, and then train a model on the original data. (2) We perform stepwise removal of a feature in feature selection, and the “parent” model with all features is already trained. (3) We examine several nearby feature sets interactively. In each case, we should be able to reuse the previous models, but it would be difficult for an analyst to </w:t>
+        <w:t xml:space="preserve">- </w:t>
+      </w:r>
+      <w:proofErr w:type="spellStart"/>
+      <w:r>
+        <w:rPr>
+          <w:rFonts w:ascii="Times" w:hAnsi="Times" w:cs="Times"/>
+        </w:rPr>
+        <w:t>tively</w:t>
+      </w:r>
+      <w:proofErr w:type="spellEnd"/>
+      <w:r>
+        <w:rPr>
+          <w:rFonts w:ascii="Times" w:hAnsi="Times" w:cs="Times"/>
+        </w:rPr>
+        <w:t xml:space="preserve"> in all but the simplest cases. In contrast, Columbus can use </w:t>
+      </w:r>
+      <w:proofErr w:type="spellStart"/>
+      <w:r>
+        <w:rPr>
+          <w:rFonts w:ascii="Times" w:hAnsi="Times" w:cs="Times"/>
+        </w:rPr>
+        <w:t>warmstart</w:t>
+      </w:r>
+      <w:proofErr w:type="spellEnd"/>
+      <w:r>
+        <w:rPr>
+          <w:rFonts w:ascii="Times" w:hAnsi="Times" w:cs="Times"/>
+        </w:rPr>
+        <w:t xml:space="preserve"> to </w:t>
       </w:r>
       <w:r>
         <w:rPr>
           <w:rFonts w:ascii="Times" w:hAnsi="Times" w:cs="Times"/>
         </w:rPr>
         <w:lastRenderedPageBreak/>
-        <w:t xml:space="preserve">implement </w:t>
-      </w:r>
-      <w:proofErr w:type="spellStart"/>
-      <w:r>
-        <w:rPr>
-          <w:rFonts w:ascii="Times" w:hAnsi="Times" w:cs="Times"/>
-        </w:rPr>
-        <w:t>effec</w:t>
-      </w:r>
-      <w:proofErr w:type="spellEnd"/>
-      <w:r>
-        <w:rPr>
-          <w:rFonts w:ascii="Times" w:hAnsi="Times" w:cs="Times"/>
-        </w:rPr>
-        <w:t xml:space="preserve">- </w:t>
-      </w:r>
-      <w:proofErr w:type="spellStart"/>
-      <w:r>
-        <w:rPr>
-          <w:rFonts w:ascii="Times" w:hAnsi="Times" w:cs="Times"/>
-        </w:rPr>
-        <w:t>tively</w:t>
-      </w:r>
-      <w:proofErr w:type="spellEnd"/>
-      <w:r>
-        <w:rPr>
-          <w:rFonts w:ascii="Times" w:hAnsi="Times" w:cs="Times"/>
-        </w:rPr>
-        <w:t xml:space="preserve"> in all but the simplest cases. In contrast, Columbus can use </w:t>
-      </w:r>
-      <w:proofErr w:type="spellStart"/>
-      <w:r>
-        <w:rPr>
-          <w:rFonts w:ascii="Times" w:hAnsi="Times" w:cs="Times"/>
-        </w:rPr>
-        <w:t>warmstart</w:t>
-      </w:r>
-      <w:proofErr w:type="spellEnd"/>
-      <w:r>
-        <w:rPr>
-          <w:rFonts w:ascii="Times" w:hAnsi="Times" w:cs="Times"/>
-        </w:rPr>
-        <w:t xml:space="preserve"> to achieve up to 13x performance </w:t>
+        <w:t xml:space="preserve">achieve up to 13x performance </w:t>
       </w:r>
       <w:proofErr w:type="spellStart"/>
       <w:r>

</xml_diff>

<commit_message>
The constant ρ ∈ (0, 2) is a step size parameter that we set by a grid search over 5 values.
</commit_message>
<xml_diff>
--- a/SIGMOD_2014_Materialization optimizations for feature selection workloads _王韬懿1120132046.docx
+++ b/SIGMOD_2014_Materialization optimizations for feature selection workloads _王韬懿1120132046.docx
@@ -30112,7 +30112,7 @@
         <w:adjustRightInd w:val="0"/>
         <w:spacing w:after="240" w:line="280" w:lineRule="atLeast"/>
         <w:rPr>
-          <w:rFonts w:ascii="Times" w:hAnsi="Times" w:cs="Times" w:hint="eastAsia"/>
+          <w:rFonts w:ascii="Times" w:hAnsi="Times" w:cs="Times"/>
           <w:lang w:eastAsia="zh-CN"/>
         </w:rPr>
       </w:pPr>
@@ -30378,6 +30378,495 @@
           <w:lang w:eastAsia="zh-CN"/>
         </w:rPr>
         <w:t>。</w:t>
+      </w:r>
+      <w:r>
+        <w:rPr>
+          <w:rFonts w:ascii="Times" w:hAnsi="Times" w:cs="Times"/>
+          <w:lang w:eastAsia="zh-CN"/>
+        </w:rPr>
+        <w:br/>
+        <w:t xml:space="preserve"> </w:t>
+      </w:r>
+      <w:r>
+        <w:rPr>
+          <w:rFonts w:ascii="Times" w:hAnsi="Times" w:cs="Times"/>
+          <w:lang w:eastAsia="zh-CN"/>
+        </w:rPr>
+        <w:tab/>
+      </w:r>
+      <w:r>
+        <w:rPr>
+          <w:rFonts w:ascii="Times" w:hAnsi="Times" w:cs="Times"/>
+        </w:rPr>
+        <w:t xml:space="preserve">ADMM </w:t>
+      </w:r>
+      <w:r>
+        <w:rPr>
+          <w:rFonts w:ascii="Times" w:hAnsi="Times" w:cs="Times"/>
+          <w:lang w:eastAsia="zh-CN"/>
+        </w:rPr>
+        <w:t>是一个</w:t>
+      </w:r>
+      <w:r>
+        <w:rPr>
+          <w:rFonts w:ascii="Times" w:hAnsi="Times" w:cs="Times"/>
+          <w:lang w:eastAsia="zh-CN"/>
+        </w:rPr>
+        <w:t>迭代的</w:t>
+      </w:r>
+      <w:r>
+        <w:rPr>
+          <w:rFonts w:ascii="Times" w:hAnsi="Times" w:cs="Times"/>
+          <w:lang w:eastAsia="zh-CN"/>
+        </w:rPr>
+        <w:t>并且</w:t>
+      </w:r>
+      <w:r>
+        <w:rPr>
+          <w:rFonts w:ascii="Times" w:hAnsi="Times" w:cs="Times"/>
+          <w:lang w:eastAsia="zh-CN"/>
+        </w:rPr>
+        <w:t>定一个</w:t>
+      </w:r>
+      <w:r>
+        <w:rPr>
+          <w:rFonts w:ascii="Times" w:hAnsi="Times" w:cs="Times"/>
+          <w:lang w:eastAsia="zh-CN"/>
+        </w:rPr>
+        <w:t>一个</w:t>
+      </w:r>
+      <w:r>
+        <w:rPr>
+          <w:rFonts w:ascii="Times" w:hAnsi="Times" w:cs="Times"/>
+          <w:lang w:eastAsia="zh-CN"/>
+        </w:rPr>
+        <w:t>三元组的序列</w:t>
+      </w:r>
+      <w:r>
+        <w:rPr>
+          <w:rFonts w:ascii="Times" w:hAnsi="Times" w:cs="Times"/>
+        </w:rPr>
+        <w:t>triples (x</w:t>
+      </w:r>
+      <w:r>
+        <w:rPr>
+          <w:rFonts w:ascii="Times" w:hAnsi="Times" w:cs="Times"/>
+          <w:position w:val="10"/>
+          <w:sz w:val="16"/>
+          <w:szCs w:val="16"/>
+        </w:rPr>
+        <w:t>k</w:t>
+      </w:r>
+      <w:r>
+        <w:rPr>
+          <w:rFonts w:ascii="Times" w:hAnsi="Times" w:cs="Times"/>
+        </w:rPr>
+        <w:t>,z</w:t>
+      </w:r>
+      <w:r>
+        <w:rPr>
+          <w:rFonts w:ascii="Times" w:hAnsi="Times" w:cs="Times"/>
+          <w:position w:val="10"/>
+          <w:sz w:val="16"/>
+          <w:szCs w:val="16"/>
+        </w:rPr>
+        <w:t>k</w:t>
+      </w:r>
+      <w:r>
+        <w:rPr>
+          <w:rFonts w:ascii="Times" w:hAnsi="Times" w:cs="Times"/>
+        </w:rPr>
+        <w:t>,u</w:t>
+      </w:r>
+      <w:r>
+        <w:rPr>
+          <w:rFonts w:ascii="Times" w:hAnsi="Times" w:cs="Times"/>
+          <w:position w:val="10"/>
+          <w:sz w:val="16"/>
+          <w:szCs w:val="16"/>
+        </w:rPr>
+        <w:t>k</w:t>
+      </w:r>
+      <w:r>
+        <w:rPr>
+          <w:rFonts w:ascii="Times" w:hAnsi="Times" w:cs="Times"/>
+        </w:rPr>
+        <w:t>) for k = 0,1,2,....</w:t>
+      </w:r>
+      <w:r>
+        <w:rPr>
+          <w:rFonts w:ascii="Times" w:hAnsi="Times" w:cs="Times"/>
+          <w:lang w:eastAsia="zh-CN"/>
+        </w:rPr>
+        <w:t>它</w:t>
+      </w:r>
+      <w:r>
+        <w:rPr>
+          <w:rFonts w:ascii="Times" w:hAnsi="Times" w:cs="Times"/>
+          <w:lang w:eastAsia="zh-CN"/>
+        </w:rPr>
+        <w:t>从随机</w:t>
+      </w:r>
+      <w:r>
+        <w:rPr>
+          <w:rFonts w:ascii="Times" w:hAnsi="Times" w:cs="Times"/>
+          <w:lang w:eastAsia="zh-CN"/>
+        </w:rPr>
+        <w:t>初始化</w:t>
+      </w:r>
+      <w:r>
+        <w:rPr>
+          <w:rFonts w:ascii="Times" w:hAnsi="Times" w:cs="Times"/>
+          <w:lang w:eastAsia="zh-CN"/>
+        </w:rPr>
+        <w:t>这三个变量</w:t>
+      </w:r>
+      <w:r>
+        <w:rPr>
+          <w:rFonts w:ascii="Times" w:hAnsi="Times" w:cs="Times"/>
+        </w:rPr>
+        <w:t>(x</w:t>
+      </w:r>
+      <w:r>
+        <w:rPr>
+          <w:rFonts w:ascii="Times" w:hAnsi="Times" w:cs="Times"/>
+          <w:position w:val="10"/>
+          <w:sz w:val="16"/>
+          <w:szCs w:val="16"/>
+        </w:rPr>
+        <w:t>0</w:t>
+      </w:r>
+      <w:r>
+        <w:rPr>
+          <w:rFonts w:ascii="Times" w:hAnsi="Times" w:cs="Times"/>
+        </w:rPr>
+        <w:t>, z</w:t>
+      </w:r>
+      <w:r>
+        <w:rPr>
+          <w:rFonts w:ascii="Times" w:hAnsi="Times" w:cs="Times"/>
+          <w:position w:val="10"/>
+          <w:sz w:val="16"/>
+          <w:szCs w:val="16"/>
+        </w:rPr>
+        <w:t>0</w:t>
+      </w:r>
+      <w:r>
+        <w:rPr>
+          <w:rFonts w:ascii="Times" w:hAnsi="Times" w:cs="Times"/>
+        </w:rPr>
+        <w:t>, u</w:t>
+      </w:r>
+      <w:r>
+        <w:rPr>
+          <w:rFonts w:ascii="Times" w:hAnsi="Times" w:cs="Times"/>
+          <w:position w:val="10"/>
+          <w:sz w:val="16"/>
+          <w:szCs w:val="16"/>
+        </w:rPr>
+        <w:t>0</w:t>
+      </w:r>
+      <w:r>
+        <w:rPr>
+          <w:rFonts w:ascii="Times" w:hAnsi="Times" w:cs="Times"/>
+        </w:rPr>
+        <w:t>)</w:t>
+      </w:r>
+      <w:r>
+        <w:rPr>
+          <w:rFonts w:ascii="Times" w:hAnsi="Times" w:cs="Times"/>
+          <w:lang w:eastAsia="zh-CN"/>
+        </w:rPr>
+        <w:t>开始</w:t>
+      </w:r>
+      <w:r>
+        <w:rPr>
+          <w:rFonts w:ascii="Times" w:hAnsi="Times" w:cs="Times"/>
+          <w:lang w:eastAsia="zh-CN"/>
+        </w:rPr>
+        <w:t>，</w:t>
+      </w:r>
+      <w:r>
+        <w:rPr>
+          <w:rFonts w:ascii="Times" w:hAnsi="Times" w:cs="Times"/>
+          <w:lang w:eastAsia="zh-CN"/>
+        </w:rPr>
+        <w:t>这三个变量</w:t>
+      </w:r>
+      <w:r>
+        <w:rPr>
+          <w:rFonts w:ascii="Times" w:hAnsi="Times" w:cs="Times" w:hint="eastAsia"/>
+          <w:lang w:eastAsia="zh-CN"/>
+        </w:rPr>
+        <w:t>随后</w:t>
+      </w:r>
+      <w:r>
+        <w:rPr>
+          <w:rFonts w:ascii="Times" w:hAnsi="Times" w:cs="Times" w:hint="eastAsia"/>
+          <w:lang w:eastAsia="zh-CN"/>
+        </w:rPr>
+        <w:t>会被</w:t>
+      </w:r>
+      <w:r>
+        <w:rPr>
+          <w:rFonts w:ascii="Times" w:hAnsi="Times" w:cs="Times"/>
+          <w:lang w:eastAsia="zh-CN"/>
+        </w:rPr>
+        <w:t>下面的</w:t>
+      </w:r>
+      <w:r>
+        <w:rPr>
+          <w:rFonts w:ascii="Times" w:hAnsi="Times" w:cs="Times"/>
+          <w:lang w:eastAsia="zh-CN"/>
+        </w:rPr>
+        <w:t>等式</w:t>
+      </w:r>
+      <w:r>
+        <w:rPr>
+          <w:rFonts w:ascii="Times" w:hAnsi="Times" w:cs="Times"/>
+          <w:lang w:eastAsia="zh-CN"/>
+        </w:rPr>
+        <w:t>更新：</w:t>
+      </w:r>
+      <w:r>
+        <w:rPr>
+          <w:rFonts w:ascii="Times" w:hAnsi="Times" w:cs="Times"/>
+          <w:lang w:eastAsia="zh-CN"/>
+        </w:rPr>
+        <w:br/>
+      </w:r>
+      <w:r>
+        <w:rPr>
+          <w:rFonts w:ascii="Times" w:hAnsi="Times" w:cs="Times"/>
+          <w:lang w:eastAsia="zh-CN"/>
+        </w:rPr>
+        <w:drawing>
+          <wp:inline distT="0" distB="0" distL="0" distR="0" wp14:anchorId="4EF9A72A" wp14:editId="4CDCD281">
+            <wp:extent cx="5943600" cy="1887220"/>
+            <wp:effectExtent l="0" t="0" r="0" b="0"/>
+            <wp:docPr id="104" name="Picture 104"/>
+            <wp:cNvGraphicFramePr>
+              <a:graphicFrameLocks xmlns:a="http://schemas.openxmlformats.org/drawingml/2006/main" noChangeAspect="1"/>
+            </wp:cNvGraphicFramePr>
+            <a:graphic xmlns:a="http://schemas.openxmlformats.org/drawingml/2006/main">
+              <a:graphicData uri="http://schemas.openxmlformats.org/drawingml/2006/picture">
+                <pic:pic xmlns:pic="http://schemas.openxmlformats.org/drawingml/2006/picture">
+                  <pic:nvPicPr>
+                    <pic:cNvPr id="1" name=""/>
+                    <pic:cNvPicPr/>
+                  </pic:nvPicPr>
+                  <pic:blipFill>
+                    <a:blip r:embed="rId24"/>
+                    <a:stretch>
+                      <a:fillRect/>
+                    </a:stretch>
+                  </pic:blipFill>
+                  <pic:spPr>
+                    <a:xfrm>
+                      <a:off x="0" y="0"/>
+                      <a:ext cx="5943600" cy="1887220"/>
+                    </a:xfrm>
+                    <a:prstGeom prst="rect">
+                      <a:avLst/>
+                    </a:prstGeom>
+                  </pic:spPr>
+                </pic:pic>
+              </a:graphicData>
+            </a:graphic>
+          </wp:inline>
+        </w:drawing>
+      </w:r>
+      <w:r>
+        <w:rPr>
+          <w:rFonts w:ascii="Times" w:hAnsi="Times" w:cs="Times"/>
+          <w:lang w:eastAsia="zh-CN"/>
+        </w:rPr>
+        <w:br/>
+      </w:r>
+      <w:r>
+        <w:rPr>
+          <w:rFonts w:ascii="Times" w:hAnsi="Times" w:cs="Times"/>
+          <w:lang w:eastAsia="zh-CN"/>
+        </w:rPr>
+        <w:t>这个</w:t>
+      </w:r>
+      <w:r>
+        <w:rPr>
+          <w:rFonts w:ascii="Times" w:hAnsi="Times" w:cs="Times"/>
+          <w:lang w:eastAsia="zh-CN"/>
+        </w:rPr>
+        <w:t>常量</w:t>
+      </w:r>
+      <w:r>
+        <w:rPr>
+          <w:rFonts w:ascii="Times" w:hAnsi="Times" w:cs="Times"/>
+        </w:rPr>
+        <w:t xml:space="preserve">ρ </w:t>
+      </w:r>
+      <w:r>
+        <w:rPr>
+          <w:rFonts w:ascii="MS Mincho" w:eastAsia="MS Mincho" w:hAnsi="MS Mincho" w:cs="MS Mincho"/>
+        </w:rPr>
+        <w:t>∈</w:t>
+      </w:r>
+      <w:r>
+        <w:rPr>
+          <w:rFonts w:ascii="Times" w:hAnsi="Times" w:cs="Times"/>
+        </w:rPr>
+        <w:t xml:space="preserve"> (0, 2)</w:t>
+      </w:r>
+      <w:r>
+        <w:rPr>
+          <w:rFonts w:ascii="Times" w:hAnsi="Times" w:cs="Times"/>
+          <w:lang w:eastAsia="zh-CN"/>
+        </w:rPr>
+        <w:t>是一个</w:t>
+      </w:r>
+      <w:r>
+        <w:rPr>
+          <w:rFonts w:ascii="Times" w:hAnsi="Times" w:cs="Times"/>
+          <w:lang w:eastAsia="zh-CN"/>
+        </w:rPr>
+        <w:t>我们</w:t>
+      </w:r>
+      <w:r>
+        <w:rPr>
+          <w:rFonts w:ascii="Times" w:hAnsi="Times" w:cs="Times"/>
+          <w:lang w:eastAsia="zh-CN"/>
+        </w:rPr>
+        <w:t>根据一个</w:t>
+      </w:r>
+      <w:r>
+        <w:rPr>
+          <w:rFonts w:ascii="Times" w:hAnsi="Times" w:cs="Times"/>
+          <w:lang w:eastAsia="zh-CN"/>
+        </w:rPr>
+        <w:t>格子</w:t>
+      </w:r>
+      <w:r>
+        <w:rPr>
+          <w:rFonts w:ascii="Times" w:hAnsi="Times" w:cs="Times"/>
+          <w:lang w:eastAsia="zh-CN"/>
+        </w:rPr>
+        <w:t>对</w:t>
+      </w:r>
+      <w:r>
+        <w:rPr>
+          <w:rFonts w:ascii="Times" w:hAnsi="Times" w:cs="Times"/>
+          <w:lang w:eastAsia="zh-CN"/>
+        </w:rPr>
+        <w:t>5</w:t>
+      </w:r>
+      <w:r>
+        <w:rPr>
+          <w:rFonts w:ascii="Times" w:hAnsi="Times" w:cs="Times" w:hint="eastAsia"/>
+          <w:lang w:eastAsia="zh-CN"/>
+        </w:rPr>
+        <w:t>个</w:t>
+      </w:r>
+      <w:r>
+        <w:rPr>
+          <w:rFonts w:ascii="Times" w:hAnsi="Times" w:cs="Times"/>
+          <w:lang w:eastAsia="zh-CN"/>
+        </w:rPr>
+        <w:t>值</w:t>
+      </w:r>
+      <w:r>
+        <w:rPr>
+          <w:rFonts w:ascii="Times" w:hAnsi="Times" w:cs="Times"/>
+          <w:lang w:eastAsia="zh-CN"/>
+        </w:rPr>
+        <w:t>进行搜索</w:t>
+      </w:r>
+      <w:r>
+        <w:rPr>
+          <w:rFonts w:ascii="Times" w:hAnsi="Times" w:cs="Times"/>
+          <w:lang w:eastAsia="zh-CN"/>
+        </w:rPr>
+        <w:t>的</w:t>
+      </w:r>
+      <w:r>
+        <w:rPr>
+          <w:rFonts w:ascii="Times" w:hAnsi="Times" w:cs="Times"/>
+          <w:lang w:eastAsia="zh-CN"/>
+        </w:rPr>
+        <w:t>步数</w:t>
+      </w:r>
+      <w:r>
+        <w:rPr>
+          <w:rFonts w:ascii="Times" w:hAnsi="Times" w:cs="Times" w:hint="eastAsia"/>
+          <w:lang w:eastAsia="zh-CN"/>
+        </w:rPr>
+        <w:t>大小</w:t>
+      </w:r>
+      <w:r>
+        <w:rPr>
+          <w:rFonts w:ascii="Times" w:hAnsi="Times" w:cs="Times"/>
+          <w:lang w:eastAsia="zh-CN"/>
+        </w:rPr>
+        <w:t>参数</w:t>
+      </w:r>
+      <w:r>
+        <w:rPr>
+          <w:rFonts w:ascii="Times" w:hAnsi="Times" w:cs="Times"/>
+          <w:lang w:eastAsia="zh-CN"/>
+        </w:rPr>
+        <w:t>。</w:t>
+      </w:r>
+      <w:r>
+        <w:rPr>
+          <w:rFonts w:ascii="Times" w:hAnsi="Times" w:cs="Times"/>
+          <w:lang w:eastAsia="zh-CN"/>
+        </w:rPr>
+        <w:t>这里有</w:t>
+      </w:r>
+      <w:r>
+        <w:rPr>
+          <w:rFonts w:ascii="Times" w:hAnsi="Times" w:cs="Times"/>
+        </w:rPr>
+        <w:t>ADMM</w:t>
+      </w:r>
+      <w:r>
+        <w:rPr>
+          <w:rFonts w:ascii="Times" w:hAnsi="Times" w:cs="Times"/>
+          <w:lang w:eastAsia="zh-CN"/>
+        </w:rPr>
+        <w:t>等式的</w:t>
+      </w:r>
+      <w:r>
+        <w:rPr>
+          <w:rFonts w:ascii="Times" w:hAnsi="Times" w:cs="Times"/>
+          <w:lang w:eastAsia="zh-CN"/>
+        </w:rPr>
+        <w:t>两个</w:t>
+      </w:r>
+      <w:r>
+        <w:rPr>
+          <w:rFonts w:ascii="Times" w:hAnsi="Times" w:cs="Times"/>
+          <w:lang w:eastAsia="zh-CN"/>
+        </w:rPr>
+        <w:t>关键属性</w:t>
+      </w:r>
+      <w:r>
+        <w:rPr>
+          <w:rFonts w:ascii="Times" w:hAnsi="Times" w:cs="Times"/>
+          <w:lang w:eastAsia="zh-CN"/>
+        </w:rPr>
+        <w:t>，</w:t>
+      </w:r>
+      <w:r>
+        <w:rPr>
+          <w:rFonts w:ascii="Times" w:hAnsi="Times" w:cs="Times"/>
+          <w:lang w:eastAsia="zh-CN"/>
+        </w:rPr>
+        <w:t>它们对于</w:t>
+      </w:r>
+      <w:r>
+        <w:rPr>
+          <w:rFonts w:ascii="Times" w:hAnsi="Times" w:cs="Times"/>
+          <w:lang w:eastAsia="zh-CN"/>
+        </w:rPr>
+        <w:t>特征选择应用很重要：</w:t>
       </w:r>
     </w:p>
     <w:p>
@@ -30393,115 +30882,124 @@
       </w:pPr>
       <w:bookmarkStart w:id="0" w:name="_GoBack"/>
       <w:bookmarkEnd w:id="0"/>
-      <w:r>
-        <w:rPr>
-          <w:rFonts w:ascii="Times" w:hAnsi="Times" w:cs="Times"/>
-        </w:rPr>
-        <w:t>ADMM is iterative and defines a sequence of triples (x</w:t>
-      </w:r>
-      <w:r>
-        <w:rPr>
-          <w:rFonts w:ascii="Times" w:hAnsi="Times" w:cs="Times"/>
-          <w:position w:val="10"/>
-          <w:sz w:val="16"/>
-          <w:szCs w:val="16"/>
-        </w:rPr>
-        <w:t>k</w:t>
-      </w:r>
-      <w:r>
-        <w:rPr>
-          <w:rFonts w:ascii="Times" w:hAnsi="Times" w:cs="Times"/>
-        </w:rPr>
-        <w:t>,z</w:t>
-      </w:r>
-      <w:r>
-        <w:rPr>
-          <w:rFonts w:ascii="Times" w:hAnsi="Times" w:cs="Times"/>
-          <w:position w:val="10"/>
-          <w:sz w:val="16"/>
-          <w:szCs w:val="16"/>
-        </w:rPr>
-        <w:t>k</w:t>
-      </w:r>
-      <w:r>
-        <w:rPr>
-          <w:rFonts w:ascii="Times" w:hAnsi="Times" w:cs="Times"/>
-        </w:rPr>
-        <w:t>,u</w:t>
-      </w:r>
-      <w:r>
-        <w:rPr>
-          <w:rFonts w:ascii="Times" w:hAnsi="Times" w:cs="Times"/>
-          <w:position w:val="10"/>
-          <w:sz w:val="16"/>
-          <w:szCs w:val="16"/>
-        </w:rPr>
-        <w:t>k</w:t>
-      </w:r>
-      <w:r>
-        <w:rPr>
-          <w:rFonts w:ascii="Times" w:hAnsi="Times" w:cs="Times"/>
-        </w:rPr>
-        <w:t xml:space="preserve">) for k = 0,1,2,.... It starts by randomly initial- </w:t>
-      </w:r>
       <w:proofErr w:type="spellStart"/>
       <w:r>
         <w:rPr>
           <w:rFonts w:ascii="Times" w:hAnsi="Times" w:cs="Times"/>
         </w:rPr>
-        <w:t>izing</w:t>
+        <w:t>ods</w:t>
       </w:r>
       <w:proofErr w:type="spellEnd"/>
       <w:r>
         <w:rPr>
           <w:rFonts w:ascii="Times" w:hAnsi="Times" w:cs="Times"/>
         </w:rPr>
-        <w:t xml:space="preserve"> the three variables (x</w:t>
-      </w:r>
-      <w:r>
-        <w:rPr>
-          <w:rFonts w:ascii="Times" w:hAnsi="Times" w:cs="Times"/>
-          <w:position w:val="10"/>
-          <w:sz w:val="16"/>
-          <w:szCs w:val="16"/>
-        </w:rPr>
-        <w:t>0</w:t>
-      </w:r>
-      <w:r>
-        <w:rPr>
-          <w:rFonts w:ascii="Times" w:hAnsi="Times" w:cs="Times"/>
-        </w:rPr>
-        <w:t>, z</w:t>
-      </w:r>
-      <w:r>
-        <w:rPr>
-          <w:rFonts w:ascii="Times" w:hAnsi="Times" w:cs="Times"/>
-          <w:position w:val="10"/>
-          <w:sz w:val="16"/>
-          <w:szCs w:val="16"/>
-        </w:rPr>
-        <w:t>0</w:t>
-      </w:r>
-      <w:r>
-        <w:rPr>
-          <w:rFonts w:ascii="Times" w:hAnsi="Times" w:cs="Times"/>
-        </w:rPr>
-        <w:t>, u</w:t>
-      </w:r>
-      <w:r>
-        <w:rPr>
-          <w:rFonts w:ascii="Times" w:hAnsi="Times" w:cs="Times"/>
-          <w:position w:val="10"/>
-          <w:sz w:val="16"/>
-          <w:szCs w:val="16"/>
-        </w:rPr>
-        <w:t>0</w:t>
-      </w:r>
-      <w:r>
-        <w:rPr>
-          <w:rFonts w:ascii="Times" w:hAnsi="Times" w:cs="Times"/>
-        </w:rPr>
-        <w:t xml:space="preserve">), which are then updated by the following equations: </w:t>
+        <w:t xml:space="preserve"> like gradient descent or ADMM, we should be able to partially reuse these similar models. </w:t>
+      </w:r>
+      <w:r>
+        <w:rPr>
+          <w:rFonts w:ascii="Times" w:hAnsi="Times" w:cs="Times"/>
+        </w:rPr>
+        <w:lastRenderedPageBreak/>
+        <w:t xml:space="preserve">We identify three situ- </w:t>
+      </w:r>
+      <w:proofErr w:type="spellStart"/>
+      <w:r>
+        <w:rPr>
+          <w:rFonts w:ascii="Times" w:hAnsi="Times" w:cs="Times"/>
+        </w:rPr>
+        <w:t>ations</w:t>
+      </w:r>
+      <w:proofErr w:type="spellEnd"/>
+      <w:r>
+        <w:rPr>
+          <w:rFonts w:ascii="Times" w:hAnsi="Times" w:cs="Times"/>
+        </w:rPr>
+        <w:t xml:space="preserve"> in which such reuse occurs in feature-selection work- loads: (1) We </w:t>
+      </w:r>
+      <w:proofErr w:type="spellStart"/>
+      <w:r>
+        <w:rPr>
+          <w:rFonts w:ascii="Times" w:hAnsi="Times" w:cs="Times"/>
+        </w:rPr>
+        <w:t>downsample</w:t>
+      </w:r>
+      <w:proofErr w:type="spellEnd"/>
+      <w:r>
+        <w:rPr>
+          <w:rFonts w:ascii="Times" w:hAnsi="Times" w:cs="Times"/>
+        </w:rPr>
+        <w:t xml:space="preserve"> the data, learn a model on the sample, and then train a model on the original data. (2) We perform stepwise removal of a feature in feature selection, and the “parent” model with all features is already trained. (3) We examine several nearby feature sets interactively. In each case, we should be able to reuse the previous models, but it would be difficult for an analyst to implement </w:t>
+      </w:r>
+      <w:proofErr w:type="spellStart"/>
+      <w:r>
+        <w:rPr>
+          <w:rFonts w:ascii="Times" w:hAnsi="Times" w:cs="Times"/>
+        </w:rPr>
+        <w:t>effec</w:t>
+      </w:r>
+      <w:proofErr w:type="spellEnd"/>
+      <w:r>
+        <w:rPr>
+          <w:rFonts w:ascii="Times" w:hAnsi="Times" w:cs="Times"/>
+        </w:rPr>
+        <w:t xml:space="preserve">- </w:t>
+      </w:r>
+      <w:proofErr w:type="spellStart"/>
+      <w:r>
+        <w:rPr>
+          <w:rFonts w:ascii="Times" w:hAnsi="Times" w:cs="Times"/>
+        </w:rPr>
+        <w:t>tively</w:t>
+      </w:r>
+      <w:proofErr w:type="spellEnd"/>
+      <w:r>
+        <w:rPr>
+          <w:rFonts w:ascii="Times" w:hAnsi="Times" w:cs="Times"/>
+        </w:rPr>
+        <w:t xml:space="preserve"> in all but the simplest cases. In contrast, Columbus can use </w:t>
+      </w:r>
+      <w:proofErr w:type="spellStart"/>
+      <w:r>
+        <w:rPr>
+          <w:rFonts w:ascii="Times" w:hAnsi="Times" w:cs="Times"/>
+        </w:rPr>
+        <w:t>warmstart</w:t>
+      </w:r>
+      <w:proofErr w:type="spellEnd"/>
+      <w:r>
+        <w:rPr>
+          <w:rFonts w:ascii="Times" w:hAnsi="Times" w:cs="Times"/>
+        </w:rPr>
+        <w:t xml:space="preserve"> to achieve up to 13x performance </w:t>
+      </w:r>
+      <w:proofErr w:type="spellStart"/>
+      <w:r>
+        <w:rPr>
+          <w:rFonts w:ascii="Times" w:hAnsi="Times" w:cs="Times"/>
+        </w:rPr>
+        <w:t>im</w:t>
+      </w:r>
+      <w:proofErr w:type="spellEnd"/>
+      <w:r>
+        <w:rPr>
+          <w:rFonts w:ascii="Times" w:hAnsi="Times" w:cs="Times"/>
+        </w:rPr>
+        <w:t xml:space="preserve">- </w:t>
+      </w:r>
+      <w:proofErr w:type="spellStart"/>
+      <w:r>
+        <w:rPr>
+          <w:rFonts w:ascii="Times" w:hAnsi="Times" w:cs="Times"/>
+        </w:rPr>
+        <w:t>provement</w:t>
+      </w:r>
+      <w:proofErr w:type="spellEnd"/>
+      <w:r>
+        <w:rPr>
+          <w:rFonts w:ascii="Times" w:hAnsi="Times" w:cs="Times"/>
+        </w:rPr>
+        <w:t xml:space="preserve"> for iterative methods without user intervention. </w:t>
       </w:r>
     </w:p>
     <w:p>
@@ -30515,87 +31013,67 @@
           <w:rFonts w:ascii="Times" w:hAnsi="Times" w:cs="Times"/>
         </w:rPr>
       </w:pPr>
+      <w:r>
+        <w:rPr>
+          <w:rFonts w:ascii="Times" w:hAnsi="Times" w:cs="Times"/>
+        </w:rPr>
+        <w:t xml:space="preserve">Given a cache of models, we need to choose a model: we observe that computing the loss of each model on the cache on a sample of the data is inexpensive. Thus, we select the model with the lowest sampled loss. To choose models to evict, we simply use an LRU strategy. In our workloads, the cache does not become full, so we do not discuss it. However, if one imagines several analysts running workloads on similar data, the cache could become a source of challenges and optimizations. </w:t>
+      </w:r>
+    </w:p>
+    <w:p>
+      <w:pPr>
+        <w:widowControl w:val="0"/>
+        <w:autoSpaceDE w:val="0"/>
+        <w:autoSpaceDN w:val="0"/>
+        <w:adjustRightInd w:val="0"/>
+        <w:spacing w:after="240" w:line="360" w:lineRule="atLeast"/>
+        <w:rPr>
+          <w:rFonts w:ascii="Times" w:hAnsi="Times" w:cs="Times"/>
+        </w:rPr>
+      </w:pPr>
+      <w:r>
+        <w:rPr>
+          <w:rFonts w:ascii="Times" w:hAnsi="Times" w:cs="Times"/>
+          <w:sz w:val="32"/>
+          <w:szCs w:val="32"/>
+        </w:rPr>
+        <w:t xml:space="preserve">3.4 </w:t>
+      </w:r>
       <w:proofErr w:type="spellStart"/>
       <w:r>
         <w:rPr>
           <w:rFonts w:ascii="Times" w:hAnsi="Times" w:cs="Times"/>
-        </w:rPr>
-        <w:t>argmin</w:t>
+          <w:sz w:val="32"/>
+          <w:szCs w:val="32"/>
+        </w:rPr>
+        <w:t>Multiblock</w:t>
       </w:r>
       <w:proofErr w:type="spellEnd"/>
       <w:r>
         <w:rPr>
           <w:rFonts w:ascii="Times" w:hAnsi="Times" w:cs="Times"/>
-        </w:rPr>
-        <w:t xml:space="preserve"> </w:t>
-      </w:r>
-      <w:r>
-        <w:rPr>
-          <w:rFonts w:ascii="Times" w:hAnsi="Times" w:cs="Times"/>
-          <w:position w:val="16"/>
-        </w:rPr>
-        <w:t>ρ</w:t>
-      </w:r>
-      <w:r>
-        <w:rPr>
-          <w:rFonts w:ascii="Times" w:hAnsi="Times" w:cs="Times"/>
-        </w:rPr>
-        <w:t>||Ax − z</w:t>
-      </w:r>
-      <w:r>
-        <w:rPr>
-          <w:rFonts w:ascii="Times" w:hAnsi="Times" w:cs="Times"/>
-          <w:position w:val="10"/>
-          <w:sz w:val="16"/>
-          <w:szCs w:val="16"/>
-        </w:rPr>
-        <w:t xml:space="preserve">(k) </w:t>
-      </w:r>
-      <w:r>
-        <w:rPr>
-          <w:rFonts w:ascii="Times" w:hAnsi="Times" w:cs="Times"/>
-        </w:rPr>
-        <w:t>+ u</w:t>
-      </w:r>
-      <w:r>
-        <w:rPr>
-          <w:rFonts w:ascii="Times" w:hAnsi="Times" w:cs="Times"/>
-          <w:position w:val="10"/>
-          <w:sz w:val="16"/>
-          <w:szCs w:val="16"/>
-        </w:rPr>
-        <w:t>(k)</w:t>
-      </w:r>
-      <w:r>
-        <w:rPr>
-          <w:rFonts w:ascii="Times" w:hAnsi="Times" w:cs="Times"/>
-        </w:rPr>
-        <w:t>||</w:t>
-      </w:r>
-      <w:r>
-        <w:rPr>
-          <w:rFonts w:ascii="Times" w:hAnsi="Times" w:cs="Times"/>
-          <w:position w:val="10"/>
-          <w:sz w:val="16"/>
-          <w:szCs w:val="16"/>
-        </w:rPr>
-        <w:t xml:space="preserve">2 </w:t>
-      </w:r>
-      <w:r>
-        <w:rPr>
-          <w:rFonts w:ascii="Times" w:hAnsi="Times" w:cs="Times"/>
-          <w:position w:val="-3"/>
-          <w:sz w:val="16"/>
-          <w:szCs w:val="16"/>
-        </w:rPr>
-        <w:t>x</w:t>
-      </w:r>
-      <w:r>
-        <w:rPr>
-          <w:rFonts w:ascii="Times" w:hAnsi="Times" w:cs="Times"/>
-          <w:position w:val="2"/>
-        </w:rPr>
-        <w:t xml:space="preserve">2 </w:t>
+          <w:sz w:val="32"/>
+          <w:szCs w:val="32"/>
+        </w:rPr>
+        <w:t xml:space="preserve"> Optimization </w:t>
+      </w:r>
+    </w:p>
+    <w:p>
+      <w:pPr>
+        <w:widowControl w:val="0"/>
+        <w:autoSpaceDE w:val="0"/>
+        <w:autoSpaceDN w:val="0"/>
+        <w:adjustRightInd w:val="0"/>
+        <w:spacing w:after="240" w:line="360" w:lineRule="atLeast"/>
+        <w:rPr>
+          <w:rFonts w:ascii="Times" w:hAnsi="Times" w:cs="Times"/>
+        </w:rPr>
+      </w:pPr>
+      <w:r>
+        <w:rPr>
+          <w:rFonts w:ascii="Times" w:hAnsi="Times" w:cs="Times"/>
+        </w:rPr>
+        <w:t xml:space="preserve">There are two tasks we need to do across blocks: (1) We need to decide on how coarse or fine to make a basic block, and (2) we need to execute the sequence of basic blocks across the backend. </w:t>
       </w:r>
     </w:p>
     <w:p>
@@ -30613,50 +31091,64 @@
       <w:r>
         <w:rPr>
           <w:rFonts w:ascii="Times" w:hAnsi="Times" w:cs="Times"/>
-        </w:rPr>
-        <w:t>ods</w:t>
+          <w:i/>
+          <w:iCs/>
+          <w:sz w:val="30"/>
+          <w:szCs w:val="30"/>
+        </w:rPr>
+        <w:t>Multiblock</w:t>
       </w:r>
       <w:proofErr w:type="spellEnd"/>
       <w:r>
         <w:rPr>
           <w:rFonts w:ascii="Times" w:hAnsi="Times" w:cs="Times"/>
-        </w:rPr>
-        <w:t xml:space="preserve"> like gradient descent or ADMM, we should be able to partially reuse these similar models. We identify three situ- </w:t>
+          <w:i/>
+          <w:iCs/>
+          <w:sz w:val="30"/>
+          <w:szCs w:val="30"/>
+        </w:rPr>
+        <w:t xml:space="preserve"> Logical Optimization. </w:t>
+      </w:r>
+      <w:r>
+        <w:rPr>
+          <w:rFonts w:ascii="Times" w:hAnsi="Times" w:cs="Times"/>
+        </w:rPr>
+        <w:t xml:space="preserve">Given a sequence of basic blocks from the parser, Columbus must first decide how coarse or fine to create individual blocks. Cross </w:t>
       </w:r>
       <w:proofErr w:type="spellStart"/>
       <w:r>
         <w:rPr>
           <w:rFonts w:ascii="Times" w:hAnsi="Times" w:cs="Times"/>
         </w:rPr>
-        <w:t>ations</w:t>
+        <w:t>val</w:t>
       </w:r>
       <w:proofErr w:type="spellEnd"/>
       <w:r>
         <w:rPr>
           <w:rFonts w:ascii="Times" w:hAnsi="Times" w:cs="Times"/>
         </w:rPr>
-        <w:t xml:space="preserve"> in which such reuse occurs in feature-selection work- loads: (1) We </w:t>
+        <w:t xml:space="preserve">- </w:t>
       </w:r>
       <w:proofErr w:type="spellStart"/>
       <w:r>
         <w:rPr>
           <w:rFonts w:ascii="Times" w:hAnsi="Times" w:cs="Times"/>
         </w:rPr>
-        <w:t>downsample</w:t>
+        <w:t>idation</w:t>
       </w:r>
       <w:proofErr w:type="spellEnd"/>
       <w:r>
         <w:rPr>
           <w:rFonts w:ascii="Times" w:hAnsi="Times" w:cs="Times"/>
         </w:rPr>
-        <w:t xml:space="preserve"> the data, learn a model on the sample, and then train a model on the original data. (2) We perform stepwise removal of a feature in feature selection, and the “parent” model with all features is already trained. (3) We examine several nearby feature sets interactively. In each case, we should be able to reuse the previous models, but it would be difficult for an analyst to implement </w:t>
+        <w:t xml:space="preserve"> is, for example, merged into a single basic block. In Columbus, we greedily improve the cost using the </w:t>
       </w:r>
       <w:proofErr w:type="spellStart"/>
       <w:r>
         <w:rPr>
           <w:rFonts w:ascii="Times" w:hAnsi="Times" w:cs="Times"/>
         </w:rPr>
-        <w:t>effec</w:t>
+        <w:t>ob</w:t>
       </w:r>
       <w:proofErr w:type="spellEnd"/>
       <w:r>
@@ -30670,63 +31162,28 @@
         <w:rPr>
           <w:rFonts w:ascii="Times" w:hAnsi="Times" w:cs="Times"/>
         </w:rPr>
-        <w:t>tively</w:t>
+        <w:t>vious</w:t>
       </w:r>
       <w:proofErr w:type="spellEnd"/>
       <w:r>
         <w:rPr>
           <w:rFonts w:ascii="Times" w:hAnsi="Times" w:cs="Times"/>
         </w:rPr>
-        <w:t xml:space="preserve"> in all but the simplest cases. In contrast, Columbus can use </w:t>
+        <w:t xml:space="preserve"> estimates from Figure 5. The problem of deciding the optimal partitioning of many feature sets is NP-hard by a reduction to </w:t>
       </w:r>
       <w:proofErr w:type="spellStart"/>
       <w:r>
         <w:rPr>
           <w:rFonts w:ascii="Times" w:hAnsi="Times" w:cs="Times"/>
         </w:rPr>
-        <w:t>warmstart</w:t>
+        <w:t>WeightedSetCover</w:t>
       </w:r>
       <w:proofErr w:type="spellEnd"/>
       <w:r>
         <w:rPr>
           <w:rFonts w:ascii="Times" w:hAnsi="Times" w:cs="Times"/>
         </w:rPr>
-        <w:t xml:space="preserve"> to </w:t>
-      </w:r>
-      <w:r>
-        <w:rPr>
-          <w:rFonts w:ascii="Times" w:hAnsi="Times" w:cs="Times"/>
-        </w:rPr>
-        <w:lastRenderedPageBreak/>
-        <w:t xml:space="preserve">achieve up to 13x performance </w:t>
-      </w:r>
-      <w:proofErr w:type="spellStart"/>
-      <w:r>
-        <w:rPr>
-          <w:rFonts w:ascii="Times" w:hAnsi="Times" w:cs="Times"/>
-        </w:rPr>
-        <w:t>im</w:t>
-      </w:r>
-      <w:proofErr w:type="spellEnd"/>
-      <w:r>
-        <w:rPr>
-          <w:rFonts w:ascii="Times" w:hAnsi="Times" w:cs="Times"/>
-        </w:rPr>
-        <w:t xml:space="preserve">- </w:t>
-      </w:r>
-      <w:proofErr w:type="spellStart"/>
-      <w:r>
-        <w:rPr>
-          <w:rFonts w:ascii="Times" w:hAnsi="Times" w:cs="Times"/>
-        </w:rPr>
-        <w:t>provement</w:t>
-      </w:r>
-      <w:proofErr w:type="spellEnd"/>
-      <w:r>
-        <w:rPr>
-          <w:rFonts w:ascii="Times" w:hAnsi="Times" w:cs="Times"/>
-        </w:rPr>
-        <w:t xml:space="preserve"> for iterative methods without user intervention. </w:t>
+        <w:t xml:space="preserve">, which we explain in the full version of the paper. The intuition is clear, as one must cover all the different features with as few basic blocks as possible. However, the heuristic merging can have large wins, as operations like cross validation and grid searching parameters allow one to find opportunities for reuse. </w:t>
       </w:r>
     </w:p>
     <w:p>
@@ -30743,230 +31200,53 @@
       <w:r>
         <w:rPr>
           <w:rFonts w:ascii="Times" w:hAnsi="Times" w:cs="Times"/>
-        </w:rPr>
-        <w:t xml:space="preserve">Given a cache of models, we need to choose a model: we observe that computing the loss of each model on the cache on a sample of the data is inexpensive. Thus, we select the model with the lowest sampled loss. To choose models to evict, we simply use an LRU strategy. In our workloads, the cache does not become full, so we do not discuss it. However, if one imagines several analysts running workloads on similar data, the cache could become a source of challenges and optimizations. </w:t>
-      </w:r>
-    </w:p>
-    <w:p>
-      <w:pPr>
-        <w:widowControl w:val="0"/>
-        <w:autoSpaceDE w:val="0"/>
-        <w:autoSpaceDN w:val="0"/>
-        <w:adjustRightInd w:val="0"/>
-        <w:spacing w:after="240" w:line="360" w:lineRule="atLeast"/>
-        <w:rPr>
-          <w:rFonts w:ascii="Times" w:hAnsi="Times" w:cs="Times"/>
-        </w:rPr>
-      </w:pPr>
-      <w:r>
-        <w:rPr>
-          <w:rFonts w:ascii="Times" w:hAnsi="Times" w:cs="Times"/>
-          <w:sz w:val="32"/>
-          <w:szCs w:val="32"/>
-        </w:rPr>
-        <w:t xml:space="preserve">3.4 </w:t>
-      </w:r>
-      <w:proofErr w:type="spellStart"/>
-      <w:r>
-        <w:rPr>
-          <w:rFonts w:ascii="Times" w:hAnsi="Times" w:cs="Times"/>
-          <w:sz w:val="32"/>
-          <w:szCs w:val="32"/>
-        </w:rPr>
-        <w:t>Multiblock</w:t>
-      </w:r>
-      <w:proofErr w:type="spellEnd"/>
-      <w:r>
-        <w:rPr>
-          <w:rFonts w:ascii="Times" w:hAnsi="Times" w:cs="Times"/>
-          <w:sz w:val="32"/>
-          <w:szCs w:val="32"/>
-        </w:rPr>
-        <w:t xml:space="preserve"> Optimization </w:t>
-      </w:r>
-    </w:p>
-    <w:p>
-      <w:pPr>
-        <w:widowControl w:val="0"/>
-        <w:autoSpaceDE w:val="0"/>
-        <w:autoSpaceDN w:val="0"/>
-        <w:adjustRightInd w:val="0"/>
-        <w:spacing w:after="240" w:line="360" w:lineRule="atLeast"/>
-        <w:rPr>
-          <w:rFonts w:ascii="Times" w:hAnsi="Times" w:cs="Times"/>
-        </w:rPr>
-      </w:pPr>
-      <w:r>
-        <w:rPr>
-          <w:rFonts w:ascii="Times" w:hAnsi="Times" w:cs="Times"/>
-        </w:rPr>
-        <w:t xml:space="preserve">There are two tasks we need to do across blocks: (1) We need to decide on how coarse or fine to make a basic block, and (2) we need to execute the sequence of basic blocks across the backend. </w:t>
-      </w:r>
-    </w:p>
-    <w:p>
-      <w:pPr>
-        <w:widowControl w:val="0"/>
-        <w:autoSpaceDE w:val="0"/>
-        <w:autoSpaceDN w:val="0"/>
-        <w:adjustRightInd w:val="0"/>
-        <w:spacing w:after="240" w:line="340" w:lineRule="atLeast"/>
-        <w:rPr>
-          <w:rFonts w:ascii="Times" w:hAnsi="Times" w:cs="Times"/>
-        </w:rPr>
-      </w:pPr>
-      <w:proofErr w:type="spellStart"/>
-      <w:r>
-        <w:rPr>
-          <w:rFonts w:ascii="Times" w:hAnsi="Times" w:cs="Times"/>
           <w:i/>
           <w:iCs/>
           <w:sz w:val="30"/>
           <w:szCs w:val="30"/>
         </w:rPr>
-        <w:t>Multiblock</w:t>
+        <w:t xml:space="preserve">Cost-based Execution. </w:t>
+      </w:r>
+      <w:r>
+        <w:rPr>
+          <w:rFonts w:ascii="Times" w:hAnsi="Times" w:cs="Times"/>
+        </w:rPr>
+        <w:t xml:space="preserve">Recall that the executor of Colum- bus executes ROPs by calling the required database or main- memory backend. The executor is responsible for executing and coordinating multiple ROPs that can be executed in parallel; Columbus executor simply creates one thread to manage each of these ROPs. The actual execution of each physical operator is performed by the backend statistical framework, e.g., R or ORE. Nevertheless, we need to de- </w:t>
+      </w:r>
+      <w:proofErr w:type="spellStart"/>
+      <w:r>
+        <w:rPr>
+          <w:rFonts w:ascii="Times" w:hAnsi="Times" w:cs="Times"/>
+        </w:rPr>
+        <w:t>cide</w:t>
       </w:r>
       <w:proofErr w:type="spellEnd"/>
       <w:r>
         <w:rPr>
           <w:rFonts w:ascii="Times" w:hAnsi="Times" w:cs="Times"/>
-          <w:i/>
-          <w:iCs/>
-          <w:sz w:val="30"/>
-          <w:szCs w:val="30"/>
-        </w:rPr>
-        <w:t xml:space="preserve"> Logical Optimization. </w:t>
-      </w:r>
-      <w:r>
-        <w:rPr>
-          <w:rFonts w:ascii="Times" w:hAnsi="Times" w:cs="Times"/>
-        </w:rPr>
-        <w:t xml:space="preserve">Given a sequence of basic blocks from the parser, Columbus must first decide how coarse or fine to create individual blocks. Cross </w:t>
+        </w:rPr>
+        <w:t xml:space="preserve"> how to schedule these ROPs for a given program. We experimented with the tradeoff of how coarsely or finely to batch the execution. Many of the straightforward formula- </w:t>
       </w:r>
       <w:proofErr w:type="spellStart"/>
       <w:r>
         <w:rPr>
           <w:rFonts w:ascii="Times" w:hAnsi="Times" w:cs="Times"/>
         </w:rPr>
-        <w:t>val</w:t>
+        <w:t>tions</w:t>
       </w:r>
       <w:proofErr w:type="spellEnd"/>
       <w:r>
         <w:rPr>
           <w:rFonts w:ascii="Times" w:hAnsi="Times" w:cs="Times"/>
         </w:rPr>
-        <w:t xml:space="preserve">- </w:t>
-      </w:r>
-      <w:proofErr w:type="spellStart"/>
-      <w:r>
-        <w:rPr>
-          <w:rFonts w:ascii="Times" w:hAnsi="Times" w:cs="Times"/>
-        </w:rPr>
-        <w:t>idation</w:t>
-      </w:r>
-      <w:proofErr w:type="spellEnd"/>
-      <w:r>
-        <w:rPr>
-          <w:rFonts w:ascii="Times" w:hAnsi="Times" w:cs="Times"/>
-        </w:rPr>
-        <w:t xml:space="preserve"> is, for example, merged into a single basic block. In Columbus, we greedily improve the cost using the </w:t>
-      </w:r>
-      <w:proofErr w:type="spellStart"/>
-      <w:r>
-        <w:rPr>
-          <w:rFonts w:ascii="Times" w:hAnsi="Times" w:cs="Times"/>
-        </w:rPr>
-        <w:t>ob</w:t>
-      </w:r>
-      <w:proofErr w:type="spellEnd"/>
-      <w:r>
-        <w:rPr>
-          <w:rFonts w:ascii="Times" w:hAnsi="Times" w:cs="Times"/>
-        </w:rPr>
-        <w:t xml:space="preserve">- </w:t>
-      </w:r>
-      <w:proofErr w:type="spellStart"/>
-      <w:r>
-        <w:rPr>
-          <w:rFonts w:ascii="Times" w:hAnsi="Times" w:cs="Times"/>
-        </w:rPr>
-        <w:t>vious</w:t>
-      </w:r>
-      <w:proofErr w:type="spellEnd"/>
-      <w:r>
-        <w:rPr>
-          <w:rFonts w:ascii="Times" w:hAnsi="Times" w:cs="Times"/>
-        </w:rPr>
-        <w:t xml:space="preserve"> estimates from Figure 5. The problem of deciding the optimal partitioning of many feature sets is NP-hard by a reduction to </w:t>
-      </w:r>
-      <w:proofErr w:type="spellStart"/>
-      <w:r>
-        <w:rPr>
-          <w:rFonts w:ascii="Times" w:hAnsi="Times" w:cs="Times"/>
-        </w:rPr>
-        <w:t>WeightedSetCover</w:t>
-      </w:r>
-      <w:proofErr w:type="spellEnd"/>
-      <w:r>
-        <w:rPr>
-          <w:rFonts w:ascii="Times" w:hAnsi="Times" w:cs="Times"/>
-        </w:rPr>
-        <w:t xml:space="preserve">, which we explain in the full version of the paper. The intuition is clear, as one must cover all the different features with as few basic blocks as possible. However, the heuristic merging can have large wins, as operations like cross validation and grid searching parameters allow one to find opportunities for reuse. </w:t>
-      </w:r>
-    </w:p>
-    <w:p>
-      <w:pPr>
-        <w:widowControl w:val="0"/>
-        <w:autoSpaceDE w:val="0"/>
-        <w:autoSpaceDN w:val="0"/>
-        <w:adjustRightInd w:val="0"/>
-        <w:spacing w:after="240" w:line="340" w:lineRule="atLeast"/>
-        <w:rPr>
-          <w:rFonts w:ascii="Times" w:hAnsi="Times" w:cs="Times"/>
-        </w:rPr>
-      </w:pPr>
-      <w:r>
-        <w:rPr>
-          <w:rFonts w:ascii="Times" w:hAnsi="Times" w:cs="Times"/>
-          <w:i/>
-          <w:iCs/>
-          <w:sz w:val="30"/>
-          <w:szCs w:val="30"/>
-        </w:rPr>
-        <w:t xml:space="preserve">Cost-based Execution. </w:t>
-      </w:r>
-      <w:r>
-        <w:rPr>
-          <w:rFonts w:ascii="Times" w:hAnsi="Times" w:cs="Times"/>
-        </w:rPr>
-        <w:t xml:space="preserve">Recall that the executor of Colum- bus executes ROPs by calling the required database or main- memory backend. The executor is responsible for executing and coordinating multiple ROPs that can be executed in parallel; Columbus executor simply creates one thread to manage each of these ROPs. The actual execution of each physical operator is performed by the backend statistical framework, e.g., R or ORE. Nevertheless, we need to de- </w:t>
-      </w:r>
-      <w:proofErr w:type="spellStart"/>
-      <w:r>
-        <w:rPr>
-          <w:rFonts w:ascii="Times" w:hAnsi="Times" w:cs="Times"/>
-        </w:rPr>
-        <w:t>cide</w:t>
-      </w:r>
-      <w:proofErr w:type="spellEnd"/>
-      <w:r>
-        <w:rPr>
-          <w:rFonts w:ascii="Times" w:hAnsi="Times" w:cs="Times"/>
-        </w:rPr>
-        <w:t xml:space="preserve"> how to schedule these ROPs for a given program. We experimented with the tradeoff of how coarsely or finely to batch the execution. Many of the straightforward formula- </w:t>
-      </w:r>
-      <w:proofErr w:type="spellStart"/>
-      <w:r>
-        <w:rPr>
-          <w:rFonts w:ascii="Times" w:hAnsi="Times" w:cs="Times"/>
-        </w:rPr>
-        <w:t>tions</w:t>
-      </w:r>
-      <w:proofErr w:type="spellEnd"/>
-      <w:r>
-        <w:rPr>
-          <w:rFonts w:ascii="Times" w:hAnsi="Times" w:cs="Times"/>
-        </w:rPr>
-        <w:t xml:space="preserve"> of the scheduling problems are, not surprisingly, NP- hard. Nevertheless, we found that a simple greedy strategy (to batch as many operators as possible, i.e., operators that do not share data flow dependencies) was within 10% of the optimal schedule obtained by a brute-force search. After dig- </w:t>
+        <w:t xml:space="preserve"> of the scheduling problems are, not surprisingly, NP- hard. Nevertheless, we found that a simple greedy strategy (to batch as many operators as possible, i.e., operators that do not share data flow dependencies) was within 10% of the optimal schedule obtained by a brute-force search. After </w:t>
+      </w:r>
+      <w:r>
+        <w:rPr>
+          <w:rFonts w:ascii="Times" w:hAnsi="Times" w:cs="Times"/>
+        </w:rPr>
+        <w:lastRenderedPageBreak/>
+        <w:t xml:space="preserve">dig- </w:t>
       </w:r>
       <w:proofErr w:type="spellStart"/>
       <w:r>
@@ -31057,7 +31337,6 @@
           <w:sz w:val="16"/>
           <w:szCs w:val="16"/>
         </w:rPr>
-        <w:lastRenderedPageBreak/>
         <w:t xml:space="preserve">N </w:t>
       </w:r>
       <w:r>
@@ -31181,7 +31460,7 @@
                     </pic:cNvPicPr>
                   </pic:nvPicPr>
                   <pic:blipFill>
-                    <a:blip r:embed="rId24">
+                    <a:blip r:embed="rId25">
                       <a:extLst>
                         <a:ext uri="{28A0092B-C50C-407E-A947-70E740481C1C}">
                           <a14:useLocalDpi xmlns:a14="http://schemas.microsoft.com/office/drawing/2010/main" val="0"/>
@@ -31356,7 +31635,7 @@
                     </pic:cNvPicPr>
                   </pic:nvPicPr>
                   <pic:blipFill>
-                    <a:blip r:embed="rId24">
+                    <a:blip r:embed="rId25">
                       <a:extLst>
                         <a:ext uri="{28A0092B-C50C-407E-A947-70E740481C1C}">
                           <a14:useLocalDpi xmlns:a14="http://schemas.microsoft.com/office/drawing/2010/main" val="0"/>
@@ -31772,7 +32051,7 @@
                     </pic:cNvPicPr>
                   </pic:nvPicPr>
                   <pic:blipFill>
-                    <a:blip r:embed="rId24">
+                    <a:blip r:embed="rId25">
                       <a:extLst>
                         <a:ext uri="{28A0092B-C50C-407E-A947-70E740481C1C}">
                           <a14:useLocalDpi xmlns:a14="http://schemas.microsoft.com/office/drawing/2010/main" val="0"/>
@@ -31936,6 +32215,7 @@
         <w:rPr>
           <w:rFonts w:ascii="Times" w:hAnsi="Times" w:cs="Times"/>
         </w:rPr>
+        <w:lastRenderedPageBreak/>
         <w:t>This one-dimensional minimization can be solved by fast methods, such as bisection or Newton. To update x</w:t>
       </w:r>
       <w:r>
@@ -31973,7 +32253,6 @@
           <w:sz w:val="30"/>
           <w:szCs w:val="30"/>
         </w:rPr>
-        <w:lastRenderedPageBreak/>
         <w:t xml:space="preserve">Tradeoffs. </w:t>
       </w:r>
       <w:r>
@@ -32231,7 +32510,7 @@
                     </pic:cNvPicPr>
                   </pic:nvPicPr>
                   <pic:blipFill>
-                    <a:blip r:embed="rId25">
+                    <a:blip r:embed="rId26">
                       <a:extLst>
                         <a:ext uri="{28A0092B-C50C-407E-A947-70E740481C1C}">
                           <a14:useLocalDpi xmlns:a14="http://schemas.microsoft.com/office/drawing/2010/main" val="0"/>
@@ -34294,6 +34573,7 @@
         <w:rPr>
           <w:rFonts w:ascii="Times" w:hAnsi="Times" w:cs="Times"/>
         </w:rPr>
+        <w:lastRenderedPageBreak/>
         <w:t xml:space="preserve">Using the materialization </w:t>
       </w:r>
       <w:proofErr w:type="gramStart"/>
@@ -34350,14 +34630,7 @@
         <w:rPr>
           <w:rFonts w:ascii="Times" w:hAnsi="Times" w:cs="Times"/>
         </w:rPr>
-        <w:t xml:space="preserve">: R (in-memory) and a commercial RDBMS. We validate the details of our </w:t>
-      </w:r>
-      <w:r>
-        <w:rPr>
-          <w:rFonts w:ascii="Times" w:hAnsi="Times" w:cs="Times"/>
-        </w:rPr>
-        <w:lastRenderedPageBreak/>
-        <w:t xml:space="preserve">technical claims about the tradeoff space of materialization and our (preliminary) </w:t>
+        <w:t xml:space="preserve">: R (in-memory) and a commercial RDBMS. We validate the details of our technical claims about the tradeoff space of materialization and our (preliminary) </w:t>
       </w:r>
       <w:proofErr w:type="spellStart"/>
       <w:r>
@@ -34687,7 +34960,14 @@
         <w:rPr>
           <w:rFonts w:ascii="Times" w:hAnsi="Times" w:cs="Times"/>
         </w:rPr>
-        <w:t xml:space="preserve"> and manual specification tasks that are interleaved.</w:t>
+        <w:t xml:space="preserve"> and manual specification tasks </w:t>
+      </w:r>
+      <w:r>
+        <w:rPr>
+          <w:rFonts w:ascii="Times" w:hAnsi="Times" w:cs="Times"/>
+        </w:rPr>
+        <w:lastRenderedPageBreak/>
+        <w:t>that are interleaved.</w:t>
       </w:r>
       <w:r>
         <w:rPr>
@@ -34724,7 +35004,6 @@
           <w:sz w:val="30"/>
           <w:szCs w:val="30"/>
         </w:rPr>
-        <w:lastRenderedPageBreak/>
         <w:t xml:space="preserve">R </w:t>
       </w:r>
       <w:proofErr w:type="spellStart"/>
@@ -35085,6 +35364,7 @@
         <w:rPr>
           <w:rFonts w:ascii="Times" w:hAnsi="Times" w:cs="Times"/>
         </w:rPr>
+        <w:lastRenderedPageBreak/>
         <w:t>tion</w:t>
       </w:r>
       <w:proofErr w:type="spellEnd"/>
@@ -35174,14 +35454,7 @@
         <w:rPr>
           <w:rFonts w:ascii="Times" w:hAnsi="Times" w:cs="Times"/>
         </w:rPr>
-        <w:t xml:space="preserve">We also run experiments on other dedicated machines. The tradeoff space is similar to what we </w:t>
-      </w:r>
-      <w:r>
-        <w:rPr>
-          <w:rFonts w:ascii="Times" w:hAnsi="Times" w:cs="Times"/>
-        </w:rPr>
-        <w:lastRenderedPageBreak/>
-        <w:t xml:space="preserve">report in this paper. </w:t>
+        <w:t xml:space="preserve">We also run experiments on other dedicated machines. The tradeoff space is similar to what we report in this paper. </w:t>
       </w:r>
     </w:p>
     <w:p>
@@ -35218,7 +35491,7 @@
                     </pic:cNvPicPr>
                   </pic:nvPicPr>
                   <pic:blipFill>
-                    <a:blip r:embed="rId26">
+                    <a:blip r:embed="rId27">
                       <a:extLst>
                         <a:ext uri="{28A0092B-C50C-407E-A947-70E740481C1C}">
                           <a14:useLocalDpi xmlns:a14="http://schemas.microsoft.com/office/drawing/2010/main" val="0"/>
@@ -35278,7 +35551,7 @@
                     </pic:cNvPicPr>
                   </pic:nvPicPr>
                   <pic:blipFill>
-                    <a:blip r:embed="rId26">
+                    <a:blip r:embed="rId27">
                       <a:extLst>
                         <a:ext uri="{28A0092B-C50C-407E-A947-70E740481C1C}">
                           <a14:useLocalDpi xmlns:a14="http://schemas.microsoft.com/office/drawing/2010/main" val="0"/>
@@ -35494,7 +35767,7 @@
                     </pic:cNvPicPr>
                   </pic:nvPicPr>
                   <pic:blipFill>
-                    <a:blip r:embed="rId27">
+                    <a:blip r:embed="rId28">
                       <a:extLst>
                         <a:ext uri="{28A0092B-C50C-407E-A947-70E740481C1C}">
                           <a14:useLocalDpi xmlns:a14="http://schemas.microsoft.com/office/drawing/2010/main" val="0"/>
@@ -35554,7 +35827,7 @@
                     </pic:cNvPicPr>
                   </pic:nvPicPr>
                   <pic:blipFill>
-                    <a:blip r:embed="rId28">
+                    <a:blip r:embed="rId29">
                       <a:extLst>
                         <a:ext uri="{28A0092B-C50C-407E-A947-70E740481C1C}">
                           <a14:useLocalDpi xmlns:a14="http://schemas.microsoft.com/office/drawing/2010/main" val="0"/>
@@ -35614,7 +35887,7 @@
                     </pic:cNvPicPr>
                   </pic:nvPicPr>
                   <pic:blipFill>
-                    <a:blip r:embed="rId29">
+                    <a:blip r:embed="rId30">
                       <a:extLst>
                         <a:ext uri="{28A0092B-C50C-407E-A947-70E740481C1C}">
                           <a14:useLocalDpi xmlns:a14="http://schemas.microsoft.com/office/drawing/2010/main" val="0"/>
@@ -35674,7 +35947,7 @@
                     </pic:cNvPicPr>
                   </pic:nvPicPr>
                   <pic:blipFill>
-                    <a:blip r:embed="rId30">
+                    <a:blip r:embed="rId31">
                       <a:extLst>
                         <a:ext uri="{28A0092B-C50C-407E-A947-70E740481C1C}">
                           <a14:useLocalDpi xmlns:a14="http://schemas.microsoft.com/office/drawing/2010/main" val="0"/>
@@ -35945,7 +36218,7 @@
                     </pic:cNvPicPr>
                   </pic:nvPicPr>
                   <pic:blipFill>
-                    <a:blip r:embed="rId31">
+                    <a:blip r:embed="rId32">
                       <a:extLst>
                         <a:ext uri="{28A0092B-C50C-407E-A947-70E740481C1C}">
                           <a14:useLocalDpi xmlns:a14="http://schemas.microsoft.com/office/drawing/2010/main" val="0"/>
@@ -36005,7 +36278,7 @@
                     </pic:cNvPicPr>
                   </pic:nvPicPr>
                   <pic:blipFill>
-                    <a:blip r:embed="rId32">
+                    <a:blip r:embed="rId33">
                       <a:extLst>
                         <a:ext uri="{28A0092B-C50C-407E-A947-70E740481C1C}">
                           <a14:useLocalDpi xmlns:a14="http://schemas.microsoft.com/office/drawing/2010/main" val="0"/>
@@ -36065,7 +36338,7 @@
                     </pic:cNvPicPr>
                   </pic:nvPicPr>
                   <pic:blipFill>
-                    <a:blip r:embed="rId33">
+                    <a:blip r:embed="rId34">
                       <a:extLst>
                         <a:ext uri="{28A0092B-C50C-407E-A947-70E740481C1C}">
                           <a14:useLocalDpi xmlns:a14="http://schemas.microsoft.com/office/drawing/2010/main" val="0"/>
@@ -36177,7 +36450,7 @@
                     </pic:cNvPicPr>
                   </pic:nvPicPr>
                   <pic:blipFill>
-                    <a:blip r:embed="rId34">
+                    <a:blip r:embed="rId35">
                       <a:extLst>
                         <a:ext uri="{28A0092B-C50C-407E-A947-70E740481C1C}">
                           <a14:useLocalDpi xmlns:a14="http://schemas.microsoft.com/office/drawing/2010/main" val="0"/>
@@ -36237,7 +36510,7 @@
                     </pic:cNvPicPr>
                   </pic:nvPicPr>
                   <pic:blipFill>
-                    <a:blip r:embed="rId35">
+                    <a:blip r:embed="rId36">
                       <a:extLst>
                         <a:ext uri="{28A0092B-C50C-407E-A947-70E740481C1C}">
                           <a14:useLocalDpi xmlns:a14="http://schemas.microsoft.com/office/drawing/2010/main" val="0"/>
@@ -36297,7 +36570,7 @@
                     </pic:cNvPicPr>
                   </pic:nvPicPr>
                   <pic:blipFill>
-                    <a:blip r:embed="rId36">
+                    <a:blip r:embed="rId37">
                       <a:extLst>
                         <a:ext uri="{28A0092B-C50C-407E-A947-70E740481C1C}">
                           <a14:useLocalDpi xmlns:a14="http://schemas.microsoft.com/office/drawing/2010/main" val="0"/>
@@ -36339,6 +36612,7 @@
           <w:rFonts w:ascii="Times" w:hAnsi="Times" w:cs="Times"/>
           <w:noProof/>
         </w:rPr>
+        <w:lastRenderedPageBreak/>
         <w:drawing>
           <wp:inline distT="0" distB="0" distL="0" distR="0" wp14:anchorId="52D1FF87" wp14:editId="6F3669E0">
             <wp:extent cx="1143000" cy="12700"/>
@@ -36357,7 +36631,7 @@
                     </pic:cNvPicPr>
                   </pic:nvPicPr>
                   <pic:blipFill>
-                    <a:blip r:embed="rId37">
+                    <a:blip r:embed="rId38">
                       <a:extLst>
                         <a:ext uri="{28A0092B-C50C-407E-A947-70E740481C1C}">
                           <a14:useLocalDpi xmlns:a14="http://schemas.microsoft.com/office/drawing/2010/main" val="0"/>
@@ -36417,7 +36691,7 @@
                     </pic:cNvPicPr>
                   </pic:nvPicPr>
                   <pic:blipFill>
-                    <a:blip r:embed="rId38">
+                    <a:blip r:embed="rId39">
                       <a:extLst>
                         <a:ext uri="{28A0092B-C50C-407E-A947-70E740481C1C}">
                           <a14:useLocalDpi xmlns:a14="http://schemas.microsoft.com/office/drawing/2010/main" val="0"/>
@@ -36477,7 +36751,7 @@
                     </pic:cNvPicPr>
                   </pic:nvPicPr>
                   <pic:blipFill>
-                    <a:blip r:embed="rId39">
+                    <a:blip r:embed="rId40">
                       <a:extLst>
                         <a:ext uri="{28A0092B-C50C-407E-A947-70E740481C1C}">
                           <a14:useLocalDpi xmlns:a14="http://schemas.microsoft.com/office/drawing/2010/main" val="0"/>
@@ -36537,7 +36811,7 @@
                     </pic:cNvPicPr>
                   </pic:nvPicPr>
                   <pic:blipFill>
-                    <a:blip r:embed="rId40">
+                    <a:blip r:embed="rId41">
                       <a:extLst>
                         <a:ext uri="{28A0092B-C50C-407E-A947-70E740481C1C}">
                           <a14:useLocalDpi xmlns:a14="http://schemas.microsoft.com/office/drawing/2010/main" val="0"/>
@@ -36597,7 +36871,7 @@
                     </pic:cNvPicPr>
                   </pic:nvPicPr>
                   <pic:blipFill>
-                    <a:blip r:embed="rId41">
+                    <a:blip r:embed="rId42">
                       <a:extLst>
                         <a:ext uri="{28A0092B-C50C-407E-A947-70E740481C1C}">
                           <a14:useLocalDpi xmlns:a14="http://schemas.microsoft.com/office/drawing/2010/main" val="0"/>
@@ -36657,7 +36931,7 @@
                     </pic:cNvPicPr>
                   </pic:nvPicPr>
                   <pic:blipFill>
-                    <a:blip r:embed="rId42">
+                    <a:blip r:embed="rId43">
                       <a:extLst>
                         <a:ext uri="{28A0092B-C50C-407E-A947-70E740481C1C}">
                           <a14:useLocalDpi xmlns:a14="http://schemas.microsoft.com/office/drawing/2010/main" val="0"/>
@@ -36717,7 +36991,7 @@
                     </pic:cNvPicPr>
                   </pic:nvPicPr>
                   <pic:blipFill>
-                    <a:blip r:embed="rId43">
+                    <a:blip r:embed="rId44">
                       <a:extLst>
                         <a:ext uri="{28A0092B-C50C-407E-A947-70E740481C1C}">
                           <a14:useLocalDpi xmlns:a14="http://schemas.microsoft.com/office/drawing/2010/main" val="0"/>
@@ -36777,7 +37051,7 @@
                     </pic:cNvPicPr>
                   </pic:nvPicPr>
                   <pic:blipFill>
-                    <a:blip r:embed="rId44">
+                    <a:blip r:embed="rId45">
                       <a:extLst>
                         <a:ext uri="{28A0092B-C50C-407E-A947-70E740481C1C}">
                           <a14:useLocalDpi xmlns:a14="http://schemas.microsoft.com/office/drawing/2010/main" val="0"/>
@@ -36837,7 +37111,7 @@
                     </pic:cNvPicPr>
                   </pic:nvPicPr>
                   <pic:blipFill>
-                    <a:blip r:embed="rId37">
+                    <a:blip r:embed="rId38">
                       <a:extLst>
                         <a:ext uri="{28A0092B-C50C-407E-A947-70E740481C1C}">
                           <a14:useLocalDpi xmlns:a14="http://schemas.microsoft.com/office/drawing/2010/main" val="0"/>
@@ -36897,7 +37171,7 @@
                     </pic:cNvPicPr>
                   </pic:nvPicPr>
                   <pic:blipFill>
-                    <a:blip r:embed="rId45">
+                    <a:blip r:embed="rId46">
                       <a:extLst>
                         <a:ext uri="{28A0092B-C50C-407E-A947-70E740481C1C}">
                           <a14:useLocalDpi xmlns:a14="http://schemas.microsoft.com/office/drawing/2010/main" val="0"/>
@@ -36996,7 +37270,7 @@
                     </pic:cNvPicPr>
                   </pic:nvPicPr>
                   <pic:blipFill>
-                    <a:blip r:embed="rId41">
+                    <a:blip r:embed="rId42">
                       <a:extLst>
                         <a:ext uri="{28A0092B-C50C-407E-A947-70E740481C1C}">
                           <a14:useLocalDpi xmlns:a14="http://schemas.microsoft.com/office/drawing/2010/main" val="0"/>
@@ -37056,7 +37330,7 @@
                     </pic:cNvPicPr>
                   </pic:nvPicPr>
                   <pic:blipFill>
-                    <a:blip r:embed="rId46">
+                    <a:blip r:embed="rId47">
                       <a:extLst>
                         <a:ext uri="{28A0092B-C50C-407E-A947-70E740481C1C}">
                           <a14:useLocalDpi xmlns:a14="http://schemas.microsoft.com/office/drawing/2010/main" val="0"/>
@@ -37116,7 +37390,7 @@
                     </pic:cNvPicPr>
                   </pic:nvPicPr>
                   <pic:blipFill>
-                    <a:blip r:embed="rId47">
+                    <a:blip r:embed="rId48">
                       <a:extLst>
                         <a:ext uri="{28A0092B-C50C-407E-A947-70E740481C1C}">
                           <a14:useLocalDpi xmlns:a14="http://schemas.microsoft.com/office/drawing/2010/main" val="0"/>
@@ -37176,7 +37450,7 @@
                     </pic:cNvPicPr>
                   </pic:nvPicPr>
                   <pic:blipFill>
-                    <a:blip r:embed="rId35">
+                    <a:blip r:embed="rId36">
                       <a:extLst>
                         <a:ext uri="{28A0092B-C50C-407E-A947-70E740481C1C}">
                           <a14:useLocalDpi xmlns:a14="http://schemas.microsoft.com/office/drawing/2010/main" val="0"/>
@@ -37236,7 +37510,7 @@
                     </pic:cNvPicPr>
                   </pic:nvPicPr>
                   <pic:blipFill>
-                    <a:blip r:embed="rId35">
+                    <a:blip r:embed="rId36">
                       <a:extLst>
                         <a:ext uri="{28A0092B-C50C-407E-A947-70E740481C1C}">
                           <a14:useLocalDpi xmlns:a14="http://schemas.microsoft.com/office/drawing/2010/main" val="0"/>
@@ -37326,7 +37600,6 @@
           <w:rFonts w:ascii="Times" w:hAnsi="Times" w:cs="Times"/>
           <w:noProof/>
         </w:rPr>
-        <w:lastRenderedPageBreak/>
         <w:drawing>
           <wp:inline distT="0" distB="0" distL="0" distR="0" wp14:anchorId="43318763" wp14:editId="373E3A9C">
             <wp:extent cx="419100" cy="342900"/>
@@ -37345,7 +37618,7 @@
                     </pic:cNvPicPr>
                   </pic:nvPicPr>
                   <pic:blipFill>
-                    <a:blip r:embed="rId44">
+                    <a:blip r:embed="rId45">
                       <a:extLst>
                         <a:ext uri="{28A0092B-C50C-407E-A947-70E740481C1C}">
                           <a14:useLocalDpi xmlns:a14="http://schemas.microsoft.com/office/drawing/2010/main" val="0"/>
@@ -37433,7 +37706,7 @@
                     </pic:cNvPicPr>
                   </pic:nvPicPr>
                   <pic:blipFill>
-                    <a:blip r:embed="rId48">
+                    <a:blip r:embed="rId49">
                       <a:extLst>
                         <a:ext uri="{28A0092B-C50C-407E-A947-70E740481C1C}">
                           <a14:useLocalDpi xmlns:a14="http://schemas.microsoft.com/office/drawing/2010/main" val="0"/>
@@ -37493,7 +37766,7 @@
                     </pic:cNvPicPr>
                   </pic:nvPicPr>
                   <pic:blipFill>
-                    <a:blip r:embed="rId37">
+                    <a:blip r:embed="rId38">
                       <a:extLst>
                         <a:ext uri="{28A0092B-C50C-407E-A947-70E740481C1C}">
                           <a14:useLocalDpi xmlns:a14="http://schemas.microsoft.com/office/drawing/2010/main" val="0"/>
@@ -37644,7 +37917,7 @@
                     </pic:cNvPicPr>
                   </pic:nvPicPr>
                   <pic:blipFill>
-                    <a:blip r:embed="rId49">
+                    <a:blip r:embed="rId50">
                       <a:extLst>
                         <a:ext uri="{28A0092B-C50C-407E-A947-70E740481C1C}">
                           <a14:useLocalDpi xmlns:a14="http://schemas.microsoft.com/office/drawing/2010/main" val="0"/>
@@ -37750,7 +38023,7 @@
                     </pic:cNvPicPr>
                   </pic:nvPicPr>
                   <pic:blipFill>
-                    <a:blip r:embed="rId43">
+                    <a:blip r:embed="rId44">
                       <a:extLst>
                         <a:ext uri="{28A0092B-C50C-407E-A947-70E740481C1C}">
                           <a14:useLocalDpi xmlns:a14="http://schemas.microsoft.com/office/drawing/2010/main" val="0"/>
@@ -37810,7 +38083,7 @@
                     </pic:cNvPicPr>
                   </pic:nvPicPr>
                   <pic:blipFill>
-                    <a:blip r:embed="rId37">
+                    <a:blip r:embed="rId38">
                       <a:extLst>
                         <a:ext uri="{28A0092B-C50C-407E-A947-70E740481C1C}">
                           <a14:useLocalDpi xmlns:a14="http://schemas.microsoft.com/office/drawing/2010/main" val="0"/>
@@ -37870,7 +38143,7 @@
                     </pic:cNvPicPr>
                   </pic:nvPicPr>
                   <pic:blipFill>
-                    <a:blip r:embed="rId31">
+                    <a:blip r:embed="rId32">
                       <a:extLst>
                         <a:ext uri="{28A0092B-C50C-407E-A947-70E740481C1C}">
                           <a14:useLocalDpi xmlns:a14="http://schemas.microsoft.com/office/drawing/2010/main" val="0"/>
@@ -37942,7 +38215,7 @@
                     </pic:cNvPicPr>
                   </pic:nvPicPr>
                   <pic:blipFill>
-                    <a:blip r:embed="rId50">
+                    <a:blip r:embed="rId51">
                       <a:extLst>
                         <a:ext uri="{28A0092B-C50C-407E-A947-70E740481C1C}">
                           <a14:useLocalDpi xmlns:a14="http://schemas.microsoft.com/office/drawing/2010/main" val="0"/>
@@ -38026,7 +38299,7 @@
                     </pic:cNvPicPr>
                   </pic:nvPicPr>
                   <pic:blipFill>
-                    <a:blip r:embed="rId51">
+                    <a:blip r:embed="rId52">
                       <a:extLst>
                         <a:ext uri="{28A0092B-C50C-407E-A947-70E740481C1C}">
                           <a14:useLocalDpi xmlns:a14="http://schemas.microsoft.com/office/drawing/2010/main" val="0"/>
@@ -38163,6 +38436,7 @@
           <w:sz w:val="32"/>
           <w:szCs w:val="32"/>
         </w:rPr>
+        <w:lastRenderedPageBreak/>
         <w:t xml:space="preserve">4.3 Linear Basic Blocks </w:t>
       </w:r>
     </w:p>
@@ -38237,14 +38511,7 @@
         <w:rPr>
           <w:rFonts w:ascii="Times" w:hAnsi="Times" w:cs="Times"/>
         </w:rPr>
-        <w:t xml:space="preserve"> materialization strategies with respect to three axes, i.e., error tolerance, sophistication of tasks and reuse, and computation. Here, we validate that each optimization con- tributes to the </w:t>
-      </w:r>
-      <w:r>
-        <w:rPr>
-          <w:rFonts w:ascii="Times" w:hAnsi="Times" w:cs="Times"/>
-        </w:rPr>
-        <w:lastRenderedPageBreak/>
-        <w:t xml:space="preserve">final results in a full program (on Census). We then validate our claim that the cross-over points for op- </w:t>
+        <w:t xml:space="preserve"> materialization strategies with respect to three axes, i.e., error tolerance, sophistication of tasks and reuse, and computation. Here, we validate that each optimization con- tributes to the final results in a full program (on Census). We then validate our claim that the cross-over points for op- </w:t>
       </w:r>
       <w:proofErr w:type="spellStart"/>
       <w:r>
@@ -38616,6 +38883,7 @@
         <w:rPr>
           <w:rFonts w:ascii="Times" w:hAnsi="Times" w:cs="Times"/>
         </w:rPr>
+        <w:lastRenderedPageBreak/>
         <w:t xml:space="preserve">Columbus uses ADMM as the default non-linear solver, which requires that one solves a least-squares problem that we studied in linear basic blocks. Compared with linear </w:t>
       </w:r>
       <w:proofErr w:type="spellStart"/>
@@ -38658,14 +38926,7 @@
         <w:rPr>
           <w:rFonts w:ascii="Times" w:hAnsi="Times" w:cs="Times"/>
         </w:rPr>
-        <w:t xml:space="preserve"> to run. We validate that tradeoffs similar to the linear case still apply to non-linear basic blocks, and we describe how convergence impacts the tradeoff space. For each data set, we </w:t>
-      </w:r>
-      <w:r>
-        <w:rPr>
-          <w:rFonts w:ascii="Times" w:hAnsi="Times" w:cs="Times"/>
-        </w:rPr>
-        <w:lastRenderedPageBreak/>
-        <w:t xml:space="preserve">vary the number of iterations to run for ADMM and try different materialization strategies. For </w:t>
+        <w:t xml:space="preserve"> to run. We validate that tradeoffs similar to the linear case still apply to non-linear basic blocks, and we describe how convergence impacts the tradeoff space. For each data set, we vary the number of iterations to run for ADMM and try different materialization strategies. For </w:t>
       </w:r>
       <w:proofErr w:type="spellStart"/>
       <w:r>
@@ -38780,7 +39041,7 @@
                     </pic:cNvPicPr>
                   </pic:nvPicPr>
                   <pic:blipFill>
-                    <a:blip r:embed="rId52">
+                    <a:blip r:embed="rId53">
                       <a:extLst>
                         <a:ext uri="{28A0092B-C50C-407E-A947-70E740481C1C}">
                           <a14:useLocalDpi xmlns:a14="http://schemas.microsoft.com/office/drawing/2010/main" val="0"/>
@@ -38835,66 +39096,6 @@
                 <pic:pic xmlns:pic="http://schemas.openxmlformats.org/drawingml/2006/picture">
                   <pic:nvPicPr>
                     <pic:cNvPr id="0" name="Picture 77"/>
-                    <pic:cNvPicPr>
-                      <a:picLocks noChangeAspect="1" noChangeArrowheads="1"/>
-                    </pic:cNvPicPr>
-                  </pic:nvPicPr>
-                  <pic:blipFill>
-                    <a:blip r:embed="rId53">
-                      <a:extLst>
-                        <a:ext uri="{28A0092B-C50C-407E-A947-70E740481C1C}">
-                          <a14:useLocalDpi xmlns:a14="http://schemas.microsoft.com/office/drawing/2010/main" val="0"/>
-                        </a:ext>
-                      </a:extLst>
-                    </a:blip>
-                    <a:srcRect/>
-                    <a:stretch>
-                      <a:fillRect/>
-                    </a:stretch>
-                  </pic:blipFill>
-                  <pic:spPr bwMode="auto">
-                    <a:xfrm>
-                      <a:off x="0" y="0"/>
-                      <a:ext cx="444500" cy="25400"/>
-                    </a:xfrm>
-                    <a:prstGeom prst="rect">
-                      <a:avLst/>
-                    </a:prstGeom>
-                    <a:noFill/>
-                    <a:ln>
-                      <a:noFill/>
-                    </a:ln>
-                  </pic:spPr>
-                </pic:pic>
-              </a:graphicData>
-            </a:graphic>
-          </wp:inline>
-        </w:drawing>
-      </w:r>
-      <w:r>
-        <w:rPr>
-          <w:rFonts w:ascii="Times" w:hAnsi="Times" w:cs="Times"/>
-        </w:rPr>
-        <w:t xml:space="preserve"> </w:t>
-      </w:r>
-      <w:r>
-        <w:rPr>
-          <w:rFonts w:ascii="Times" w:hAnsi="Times" w:cs="Times"/>
-          <w:noProof/>
-        </w:rPr>
-        <w:drawing>
-          <wp:inline distT="0" distB="0" distL="0" distR="0" wp14:anchorId="7E99B772" wp14:editId="04491CC3">
-            <wp:extent cx="444500" cy="25400"/>
-            <wp:effectExtent l="0" t="0" r="12700" b="0"/>
-            <wp:docPr id="58" name="Picture 58"/>
-            <wp:cNvGraphicFramePr>
-              <a:graphicFrameLocks xmlns:a="http://schemas.openxmlformats.org/drawingml/2006/main" noChangeAspect="1"/>
-            </wp:cNvGraphicFramePr>
-            <a:graphic xmlns:a="http://schemas.openxmlformats.org/drawingml/2006/main">
-              <a:graphicData uri="http://schemas.openxmlformats.org/drawingml/2006/picture">
-                <pic:pic xmlns:pic="http://schemas.openxmlformats.org/drawingml/2006/picture">
-                  <pic:nvPicPr>
-                    <pic:cNvPr id="0" name="Picture 78"/>
                     <pic:cNvPicPr>
                       <a:picLocks noChangeAspect="1" noChangeArrowheads="1"/>
                     </pic:cNvPicPr>
@@ -38943,6 +39144,66 @@
           <w:noProof/>
         </w:rPr>
         <w:drawing>
+          <wp:inline distT="0" distB="0" distL="0" distR="0" wp14:anchorId="7E99B772" wp14:editId="04491CC3">
+            <wp:extent cx="444500" cy="25400"/>
+            <wp:effectExtent l="0" t="0" r="12700" b="0"/>
+            <wp:docPr id="58" name="Picture 58"/>
+            <wp:cNvGraphicFramePr>
+              <a:graphicFrameLocks xmlns:a="http://schemas.openxmlformats.org/drawingml/2006/main" noChangeAspect="1"/>
+            </wp:cNvGraphicFramePr>
+            <a:graphic xmlns:a="http://schemas.openxmlformats.org/drawingml/2006/main">
+              <a:graphicData uri="http://schemas.openxmlformats.org/drawingml/2006/picture">
+                <pic:pic xmlns:pic="http://schemas.openxmlformats.org/drawingml/2006/picture">
+                  <pic:nvPicPr>
+                    <pic:cNvPr id="0" name="Picture 78"/>
+                    <pic:cNvPicPr>
+                      <a:picLocks noChangeAspect="1" noChangeArrowheads="1"/>
+                    </pic:cNvPicPr>
+                  </pic:nvPicPr>
+                  <pic:blipFill>
+                    <a:blip r:embed="rId55">
+                      <a:extLst>
+                        <a:ext uri="{28A0092B-C50C-407E-A947-70E740481C1C}">
+                          <a14:useLocalDpi xmlns:a14="http://schemas.microsoft.com/office/drawing/2010/main" val="0"/>
+                        </a:ext>
+                      </a:extLst>
+                    </a:blip>
+                    <a:srcRect/>
+                    <a:stretch>
+                      <a:fillRect/>
+                    </a:stretch>
+                  </pic:blipFill>
+                  <pic:spPr bwMode="auto">
+                    <a:xfrm>
+                      <a:off x="0" y="0"/>
+                      <a:ext cx="444500" cy="25400"/>
+                    </a:xfrm>
+                    <a:prstGeom prst="rect">
+                      <a:avLst/>
+                    </a:prstGeom>
+                    <a:noFill/>
+                    <a:ln>
+                      <a:noFill/>
+                    </a:ln>
+                  </pic:spPr>
+                </pic:pic>
+              </a:graphicData>
+            </a:graphic>
+          </wp:inline>
+        </w:drawing>
+      </w:r>
+      <w:r>
+        <w:rPr>
+          <w:rFonts w:ascii="Times" w:hAnsi="Times" w:cs="Times"/>
+        </w:rPr>
+        <w:t xml:space="preserve"> </w:t>
+      </w:r>
+      <w:r>
+        <w:rPr>
+          <w:rFonts w:ascii="Times" w:hAnsi="Times" w:cs="Times"/>
+          <w:noProof/>
+        </w:rPr>
+        <w:drawing>
           <wp:inline distT="0" distB="0" distL="0" distR="0" wp14:anchorId="6A1F8D04" wp14:editId="17B1B73A">
             <wp:extent cx="457200" cy="25400"/>
             <wp:effectExtent l="0" t="0" r="0" b="0"/>
@@ -38960,7 +39221,7 @@
                     </pic:cNvPicPr>
                   </pic:nvPicPr>
                   <pic:blipFill>
-                    <a:blip r:embed="rId55">
+                    <a:blip r:embed="rId56">
                       <a:extLst>
                         <a:ext uri="{28A0092B-C50C-407E-A947-70E740481C1C}">
                           <a14:useLocalDpi xmlns:a14="http://schemas.microsoft.com/office/drawing/2010/main" val="0"/>
@@ -39020,7 +39281,7 @@
                     </pic:cNvPicPr>
                   </pic:nvPicPr>
                   <pic:blipFill>
-                    <a:blip r:embed="rId56">
+                    <a:blip r:embed="rId57">
                       <a:extLst>
                         <a:ext uri="{28A0092B-C50C-407E-A947-70E740481C1C}">
                           <a14:useLocalDpi xmlns:a14="http://schemas.microsoft.com/office/drawing/2010/main" val="0"/>
@@ -39080,7 +39341,7 @@
                     </pic:cNvPicPr>
                   </pic:nvPicPr>
                   <pic:blipFill>
-                    <a:blip r:embed="rId56">
+                    <a:blip r:embed="rId57">
                       <a:extLst>
                         <a:ext uri="{28A0092B-C50C-407E-A947-70E740481C1C}">
                           <a14:useLocalDpi xmlns:a14="http://schemas.microsoft.com/office/drawing/2010/main" val="0"/>
@@ -39140,7 +39401,7 @@
                     </pic:cNvPicPr>
                   </pic:nvPicPr>
                   <pic:blipFill>
-                    <a:blip r:embed="rId57">
+                    <a:blip r:embed="rId58">
                       <a:extLst>
                         <a:ext uri="{28A0092B-C50C-407E-A947-70E740481C1C}">
                           <a14:useLocalDpi xmlns:a14="http://schemas.microsoft.com/office/drawing/2010/main" val="0"/>
@@ -39200,7 +39461,7 @@
                     </pic:cNvPicPr>
                   </pic:nvPicPr>
                   <pic:blipFill>
-                    <a:blip r:embed="rId56">
+                    <a:blip r:embed="rId57">
                       <a:extLst>
                         <a:ext uri="{28A0092B-C50C-407E-A947-70E740481C1C}">
                           <a14:useLocalDpi xmlns:a14="http://schemas.microsoft.com/office/drawing/2010/main" val="0"/>
@@ -39260,7 +39521,7 @@
                     </pic:cNvPicPr>
                   </pic:nvPicPr>
                   <pic:blipFill>
-                    <a:blip r:embed="rId56">
+                    <a:blip r:embed="rId57">
                       <a:extLst>
                         <a:ext uri="{28A0092B-C50C-407E-A947-70E740481C1C}">
                           <a14:useLocalDpi xmlns:a14="http://schemas.microsoft.com/office/drawing/2010/main" val="0"/>
@@ -39320,7 +39581,7 @@
                     </pic:cNvPicPr>
                   </pic:nvPicPr>
                   <pic:blipFill>
-                    <a:blip r:embed="rId58">
+                    <a:blip r:embed="rId59">
                       <a:extLst>
                         <a:ext uri="{28A0092B-C50C-407E-A947-70E740481C1C}">
                           <a14:useLocalDpi xmlns:a14="http://schemas.microsoft.com/office/drawing/2010/main" val="0"/>
@@ -39380,7 +39641,7 @@
                     </pic:cNvPicPr>
                   </pic:nvPicPr>
                   <pic:blipFill>
-                    <a:blip r:embed="rId59">
+                    <a:blip r:embed="rId60">
                       <a:extLst>
                         <a:ext uri="{28A0092B-C50C-407E-A947-70E740481C1C}">
                           <a14:useLocalDpi xmlns:a14="http://schemas.microsoft.com/office/drawing/2010/main" val="0"/>
@@ -39440,7 +39701,7 @@
                     </pic:cNvPicPr>
                   </pic:nvPicPr>
                   <pic:blipFill>
-                    <a:blip r:embed="rId60">
+                    <a:blip r:embed="rId61">
                       <a:extLst>
                         <a:ext uri="{28A0092B-C50C-407E-A947-70E740481C1C}">
                           <a14:useLocalDpi xmlns:a14="http://schemas.microsoft.com/office/drawing/2010/main" val="0"/>
@@ -39500,7 +39761,7 @@
                     </pic:cNvPicPr>
                   </pic:nvPicPr>
                   <pic:blipFill>
-                    <a:blip r:embed="rId61">
+                    <a:blip r:embed="rId62">
                       <a:extLst>
                         <a:ext uri="{28A0092B-C50C-407E-A947-70E740481C1C}">
                           <a14:useLocalDpi xmlns:a14="http://schemas.microsoft.com/office/drawing/2010/main" val="0"/>
@@ -39560,7 +39821,7 @@
                     </pic:cNvPicPr>
                   </pic:nvPicPr>
                   <pic:blipFill>
-                    <a:blip r:embed="rId62">
+                    <a:blip r:embed="rId63">
                       <a:extLst>
                         <a:ext uri="{28A0092B-C50C-407E-A947-70E740481C1C}">
                           <a14:useLocalDpi xmlns:a14="http://schemas.microsoft.com/office/drawing/2010/main" val="0"/>
@@ -39620,7 +39881,7 @@
                     </pic:cNvPicPr>
                   </pic:nvPicPr>
                   <pic:blipFill>
-                    <a:blip r:embed="rId63">
+                    <a:blip r:embed="rId64">
                       <a:extLst>
                         <a:ext uri="{28A0092B-C50C-407E-A947-70E740481C1C}">
                           <a14:useLocalDpi xmlns:a14="http://schemas.microsoft.com/office/drawing/2010/main" val="0"/>
@@ -39680,7 +39941,7 @@
                     </pic:cNvPicPr>
                   </pic:nvPicPr>
                   <pic:blipFill>
-                    <a:blip r:embed="rId64">
+                    <a:blip r:embed="rId65">
                       <a:extLst>
                         <a:ext uri="{28A0092B-C50C-407E-A947-70E740481C1C}">
                           <a14:useLocalDpi xmlns:a14="http://schemas.microsoft.com/office/drawing/2010/main" val="0"/>
@@ -39740,7 +40001,7 @@
                     </pic:cNvPicPr>
                   </pic:nvPicPr>
                   <pic:blipFill>
-                    <a:blip r:embed="rId65" cstate="print">
+                    <a:blip r:embed="rId66" cstate="print">
                       <a:extLst>
                         <a:ext uri="{28A0092B-C50C-407E-A947-70E740481C1C}">
                           <a14:useLocalDpi xmlns:a14="http://schemas.microsoft.com/office/drawing/2010/main" val="0"/>
@@ -39800,7 +40061,7 @@
                     </pic:cNvPicPr>
                   </pic:nvPicPr>
                   <pic:blipFill>
-                    <a:blip r:embed="rId66" cstate="print">
+                    <a:blip r:embed="rId67" cstate="print">
                       <a:extLst>
                         <a:ext uri="{28A0092B-C50C-407E-A947-70E740481C1C}">
                           <a14:useLocalDpi xmlns:a14="http://schemas.microsoft.com/office/drawing/2010/main" val="0"/>
@@ -39860,7 +40121,7 @@
                     </pic:cNvPicPr>
                   </pic:nvPicPr>
                   <pic:blipFill>
-                    <a:blip r:embed="rId67" cstate="print">
+                    <a:blip r:embed="rId68" cstate="print">
                       <a:extLst>
                         <a:ext uri="{28A0092B-C50C-407E-A947-70E740481C1C}">
                           <a14:useLocalDpi xmlns:a14="http://schemas.microsoft.com/office/drawing/2010/main" val="0"/>
@@ -39920,7 +40181,7 @@
                     </pic:cNvPicPr>
                   </pic:nvPicPr>
                   <pic:blipFill>
-                    <a:blip r:embed="rId68">
+                    <a:blip r:embed="rId69">
                       <a:extLst>
                         <a:ext uri="{28A0092B-C50C-407E-A947-70E740481C1C}">
                           <a14:useLocalDpi xmlns:a14="http://schemas.microsoft.com/office/drawing/2010/main" val="0"/>
@@ -39980,7 +40241,7 @@
                     </pic:cNvPicPr>
                   </pic:nvPicPr>
                   <pic:blipFill>
-                    <a:blip r:embed="rId69">
+                    <a:blip r:embed="rId70">
                       <a:extLst>
                         <a:ext uri="{28A0092B-C50C-407E-A947-70E740481C1C}">
                           <a14:useLocalDpi xmlns:a14="http://schemas.microsoft.com/office/drawing/2010/main" val="0"/>
@@ -40040,7 +40301,7 @@
                     </pic:cNvPicPr>
                   </pic:nvPicPr>
                   <pic:blipFill>
-                    <a:blip r:embed="rId70">
+                    <a:blip r:embed="rId71">
                       <a:extLst>
                         <a:ext uri="{28A0092B-C50C-407E-A947-70E740481C1C}">
                           <a14:useLocalDpi xmlns:a14="http://schemas.microsoft.com/office/drawing/2010/main" val="0"/>
@@ -40100,7 +40361,7 @@
                     </pic:cNvPicPr>
                   </pic:nvPicPr>
                   <pic:blipFill>
-                    <a:blip r:embed="rId70">
+                    <a:blip r:embed="rId71">
                       <a:extLst>
                         <a:ext uri="{28A0092B-C50C-407E-A947-70E740481C1C}">
                           <a14:useLocalDpi xmlns:a14="http://schemas.microsoft.com/office/drawing/2010/main" val="0"/>
@@ -40160,7 +40421,7 @@
                     </pic:cNvPicPr>
                   </pic:nvPicPr>
                   <pic:blipFill>
-                    <a:blip r:embed="rId71">
+                    <a:blip r:embed="rId72">
                       <a:extLst>
                         <a:ext uri="{28A0092B-C50C-407E-A947-70E740481C1C}">
                           <a14:useLocalDpi xmlns:a14="http://schemas.microsoft.com/office/drawing/2010/main" val="0"/>
@@ -40220,7 +40481,7 @@
                     </pic:cNvPicPr>
                   </pic:nvPicPr>
                   <pic:blipFill>
-                    <a:blip r:embed="rId72">
+                    <a:blip r:embed="rId73">
                       <a:extLst>
                         <a:ext uri="{28A0092B-C50C-407E-A947-70E740481C1C}">
                           <a14:useLocalDpi xmlns:a14="http://schemas.microsoft.com/office/drawing/2010/main" val="0"/>
@@ -40280,7 +40541,7 @@
                     </pic:cNvPicPr>
                   </pic:nvPicPr>
                   <pic:blipFill>
-                    <a:blip r:embed="rId73">
+                    <a:blip r:embed="rId74">
                       <a:extLst>
                         <a:ext uri="{28A0092B-C50C-407E-A947-70E740481C1C}">
                           <a14:useLocalDpi xmlns:a14="http://schemas.microsoft.com/office/drawing/2010/main" val="0"/>
@@ -40340,7 +40601,7 @@
                     </pic:cNvPicPr>
                   </pic:nvPicPr>
                   <pic:blipFill>
-                    <a:blip r:embed="rId74">
+                    <a:blip r:embed="rId75">
                       <a:extLst>
                         <a:ext uri="{28A0092B-C50C-407E-A947-70E740481C1C}">
                           <a14:useLocalDpi xmlns:a14="http://schemas.microsoft.com/office/drawing/2010/main" val="0"/>
@@ -40400,7 +40661,7 @@
                     </pic:cNvPicPr>
                   </pic:nvPicPr>
                   <pic:blipFill>
-                    <a:blip r:embed="rId75">
+                    <a:blip r:embed="rId76">
                       <a:extLst>
                         <a:ext uri="{28A0092B-C50C-407E-A947-70E740481C1C}">
                           <a14:useLocalDpi xmlns:a14="http://schemas.microsoft.com/office/drawing/2010/main" val="0"/>
@@ -40550,7 +40811,7 @@
                     </pic:cNvPicPr>
                   </pic:nvPicPr>
                   <pic:blipFill>
-                    <a:blip r:embed="rId76">
+                    <a:blip r:embed="rId77">
                       <a:extLst>
                         <a:ext uri="{28A0092B-C50C-407E-A947-70E740481C1C}">
                           <a14:useLocalDpi xmlns:a14="http://schemas.microsoft.com/office/drawing/2010/main" val="0"/>
@@ -40610,7 +40871,7 @@
                     </pic:cNvPicPr>
                   </pic:nvPicPr>
                   <pic:blipFill>
-                    <a:blip r:embed="rId69">
+                    <a:blip r:embed="rId70">
                       <a:extLst>
                         <a:ext uri="{28A0092B-C50C-407E-A947-70E740481C1C}">
                           <a14:useLocalDpi xmlns:a14="http://schemas.microsoft.com/office/drawing/2010/main" val="0"/>
@@ -40670,7 +40931,7 @@
                     </pic:cNvPicPr>
                   </pic:nvPicPr>
                   <pic:blipFill>
-                    <a:blip r:embed="rId71">
+                    <a:blip r:embed="rId72">
                       <a:extLst>
                         <a:ext uri="{28A0092B-C50C-407E-A947-70E740481C1C}">
                           <a14:useLocalDpi xmlns:a14="http://schemas.microsoft.com/office/drawing/2010/main" val="0"/>
@@ -40730,7 +40991,7 @@
                     </pic:cNvPicPr>
                   </pic:nvPicPr>
                   <pic:blipFill>
-                    <a:blip r:embed="rId74">
+                    <a:blip r:embed="rId75">
                       <a:extLst>
                         <a:ext uri="{28A0092B-C50C-407E-A947-70E740481C1C}">
                           <a14:useLocalDpi xmlns:a14="http://schemas.microsoft.com/office/drawing/2010/main" val="0"/>
@@ -40790,7 +41051,7 @@
                     </pic:cNvPicPr>
                   </pic:nvPicPr>
                   <pic:blipFill>
-                    <a:blip r:embed="rId77">
+                    <a:blip r:embed="rId78">
                       <a:extLst>
                         <a:ext uri="{28A0092B-C50C-407E-A947-70E740481C1C}">
                           <a14:useLocalDpi xmlns:a14="http://schemas.microsoft.com/office/drawing/2010/main" val="0"/>
@@ -40850,7 +41111,7 @@
                     </pic:cNvPicPr>
                   </pic:nvPicPr>
                   <pic:blipFill>
-                    <a:blip r:embed="rId78">
+                    <a:blip r:embed="rId79">
                       <a:extLst>
                         <a:ext uri="{28A0092B-C50C-407E-A947-70E740481C1C}">
                           <a14:useLocalDpi xmlns:a14="http://schemas.microsoft.com/office/drawing/2010/main" val="0"/>
@@ -40910,7 +41171,7 @@
                     </pic:cNvPicPr>
                   </pic:nvPicPr>
                   <pic:blipFill>
-                    <a:blip r:embed="rId79">
+                    <a:blip r:embed="rId80">
                       <a:extLst>
                         <a:ext uri="{28A0092B-C50C-407E-A947-70E740481C1C}">
                           <a14:useLocalDpi xmlns:a14="http://schemas.microsoft.com/office/drawing/2010/main" val="0"/>
@@ -40970,7 +41231,7 @@
                     </pic:cNvPicPr>
                   </pic:nvPicPr>
                   <pic:blipFill>
-                    <a:blip r:embed="rId80">
+                    <a:blip r:embed="rId81">
                       <a:extLst>
                         <a:ext uri="{28A0092B-C50C-407E-A947-70E740481C1C}">
                           <a14:useLocalDpi xmlns:a14="http://schemas.microsoft.com/office/drawing/2010/main" val="0"/>
@@ -41030,7 +41291,7 @@
                     </pic:cNvPicPr>
                   </pic:nvPicPr>
                   <pic:blipFill>
-                    <a:blip r:embed="rId74">
+                    <a:blip r:embed="rId75">
                       <a:extLst>
                         <a:ext uri="{28A0092B-C50C-407E-A947-70E740481C1C}">
                           <a14:useLocalDpi xmlns:a14="http://schemas.microsoft.com/office/drawing/2010/main" val="0"/>
@@ -41090,7 +41351,7 @@
                     </pic:cNvPicPr>
                   </pic:nvPicPr>
                   <pic:blipFill>
-                    <a:blip r:embed="rId77">
+                    <a:blip r:embed="rId78">
                       <a:extLst>
                         <a:ext uri="{28A0092B-C50C-407E-A947-70E740481C1C}">
                           <a14:useLocalDpi xmlns:a14="http://schemas.microsoft.com/office/drawing/2010/main" val="0"/>
@@ -41150,7 +41411,7 @@
                     </pic:cNvPicPr>
                   </pic:nvPicPr>
                   <pic:blipFill>
-                    <a:blip r:embed="rId81">
+                    <a:blip r:embed="rId82">
                       <a:extLst>
                         <a:ext uri="{28A0092B-C50C-407E-A947-70E740481C1C}">
                           <a14:useLocalDpi xmlns:a14="http://schemas.microsoft.com/office/drawing/2010/main" val="0"/>
@@ -41210,7 +41471,7 @@
                     </pic:cNvPicPr>
                   </pic:nvPicPr>
                   <pic:blipFill>
-                    <a:blip r:embed="rId74">
+                    <a:blip r:embed="rId75">
                       <a:extLst>
                         <a:ext uri="{28A0092B-C50C-407E-A947-70E740481C1C}">
                           <a14:useLocalDpi xmlns:a14="http://schemas.microsoft.com/office/drawing/2010/main" val="0"/>
@@ -41270,7 +41531,7 @@
                     </pic:cNvPicPr>
                   </pic:nvPicPr>
                   <pic:blipFill>
-                    <a:blip r:embed="rId82">
+                    <a:blip r:embed="rId83">
                       <a:extLst>
                         <a:ext uri="{28A0092B-C50C-407E-A947-70E740481C1C}">
                           <a14:useLocalDpi xmlns:a14="http://schemas.microsoft.com/office/drawing/2010/main" val="0"/>
@@ -41330,7 +41591,7 @@
                     </pic:cNvPicPr>
                   </pic:nvPicPr>
                   <pic:blipFill>
-                    <a:blip r:embed="rId83">
+                    <a:blip r:embed="rId84">
                       <a:extLst>
                         <a:ext uri="{28A0092B-C50C-407E-A947-70E740481C1C}">
                           <a14:useLocalDpi xmlns:a14="http://schemas.microsoft.com/office/drawing/2010/main" val="0"/>
@@ -41390,7 +41651,7 @@
                     </pic:cNvPicPr>
                   </pic:nvPicPr>
                   <pic:blipFill>
-                    <a:blip r:embed="rId84">
+                    <a:blip r:embed="rId85">
                       <a:extLst>
                         <a:ext uri="{28A0092B-C50C-407E-A947-70E740481C1C}">
                           <a14:useLocalDpi xmlns:a14="http://schemas.microsoft.com/office/drawing/2010/main" val="0"/>
@@ -41450,7 +41711,7 @@
                     </pic:cNvPicPr>
                   </pic:nvPicPr>
                   <pic:blipFill>
-                    <a:blip r:embed="rId85">
+                    <a:blip r:embed="rId86">
                       <a:extLst>
                         <a:ext uri="{28A0092B-C50C-407E-A947-70E740481C1C}">
                           <a14:useLocalDpi xmlns:a14="http://schemas.microsoft.com/office/drawing/2010/main" val="0"/>
@@ -41510,7 +41771,7 @@
                     </pic:cNvPicPr>
                   </pic:nvPicPr>
                   <pic:blipFill>
-                    <a:blip r:embed="rId74">
+                    <a:blip r:embed="rId75">
                       <a:extLst>
                         <a:ext uri="{28A0092B-C50C-407E-A947-70E740481C1C}">
                           <a14:useLocalDpi xmlns:a14="http://schemas.microsoft.com/office/drawing/2010/main" val="0"/>
@@ -41570,7 +41831,7 @@
                     </pic:cNvPicPr>
                   </pic:nvPicPr>
                   <pic:blipFill>
-                    <a:blip r:embed="rId74">
+                    <a:blip r:embed="rId75">
                       <a:extLst>
                         <a:ext uri="{28A0092B-C50C-407E-A947-70E740481C1C}">
                           <a14:useLocalDpi xmlns:a14="http://schemas.microsoft.com/office/drawing/2010/main" val="0"/>
@@ -41630,7 +41891,7 @@
                     </pic:cNvPicPr>
                   </pic:nvPicPr>
                   <pic:blipFill>
-                    <a:blip r:embed="rId86">
+                    <a:blip r:embed="rId87">
                       <a:extLst>
                         <a:ext uri="{28A0092B-C50C-407E-A947-70E740481C1C}">
                           <a14:useLocalDpi xmlns:a14="http://schemas.microsoft.com/office/drawing/2010/main" val="0"/>
@@ -41690,7 +41951,7 @@
                     </pic:cNvPicPr>
                   </pic:nvPicPr>
                   <pic:blipFill>
-                    <a:blip r:embed="rId87">
+                    <a:blip r:embed="rId88">
                       <a:extLst>
                         <a:ext uri="{28A0092B-C50C-407E-A947-70E740481C1C}">
                           <a14:useLocalDpi xmlns:a14="http://schemas.microsoft.com/office/drawing/2010/main" val="0"/>
@@ -41844,6 +42105,7 @@
           <w:sz w:val="16"/>
           <w:szCs w:val="16"/>
         </w:rPr>
+        <w:lastRenderedPageBreak/>
         <w:t xml:space="preserve">) </w:t>
       </w:r>
     </w:p>
@@ -41928,7 +42190,6 @@
           <w:sz w:val="16"/>
           <w:szCs w:val="16"/>
         </w:rPr>
-        <w:lastRenderedPageBreak/>
         <w:t xml:space="preserve">) </w:t>
       </w:r>
     </w:p>
@@ -41966,7 +42227,7 @@
                     </pic:cNvPicPr>
                   </pic:nvPicPr>
                   <pic:blipFill>
-                    <a:blip r:embed="rId88">
+                    <a:blip r:embed="rId89">
                       <a:extLst>
                         <a:ext uri="{28A0092B-C50C-407E-A947-70E740481C1C}">
                           <a14:useLocalDpi xmlns:a14="http://schemas.microsoft.com/office/drawing/2010/main" val="0"/>
@@ -42026,7 +42287,7 @@
                     </pic:cNvPicPr>
                   </pic:nvPicPr>
                   <pic:blipFill>
-                    <a:blip r:embed="rId89">
+                    <a:blip r:embed="rId90">
                       <a:extLst>
                         <a:ext uri="{28A0092B-C50C-407E-A947-70E740481C1C}">
                           <a14:useLocalDpi xmlns:a14="http://schemas.microsoft.com/office/drawing/2010/main" val="0"/>
@@ -42262,7 +42523,7 @@
                     </pic:cNvPicPr>
                   </pic:nvPicPr>
                   <pic:blipFill>
-                    <a:blip r:embed="rId90">
+                    <a:blip r:embed="rId91">
                       <a:extLst>
                         <a:ext uri="{28A0092B-C50C-407E-A947-70E740481C1C}">
                           <a14:useLocalDpi xmlns:a14="http://schemas.microsoft.com/office/drawing/2010/main" val="0"/>
@@ -42322,7 +42583,7 @@
                     </pic:cNvPicPr>
                   </pic:nvPicPr>
                   <pic:blipFill>
-                    <a:blip r:embed="rId71">
+                    <a:blip r:embed="rId72">
                       <a:extLst>
                         <a:ext uri="{28A0092B-C50C-407E-A947-70E740481C1C}">
                           <a14:useLocalDpi xmlns:a14="http://schemas.microsoft.com/office/drawing/2010/main" val="0"/>
@@ -42621,7 +42882,7 @@
                     </pic:cNvPicPr>
                   </pic:nvPicPr>
                   <pic:blipFill>
-                    <a:blip r:embed="rId90">
+                    <a:blip r:embed="rId91">
                       <a:extLst>
                         <a:ext uri="{28A0092B-C50C-407E-A947-70E740481C1C}">
                           <a14:useLocalDpi xmlns:a14="http://schemas.microsoft.com/office/drawing/2010/main" val="0"/>
@@ -42681,7 +42942,7 @@
                     </pic:cNvPicPr>
                   </pic:nvPicPr>
                   <pic:blipFill>
-                    <a:blip r:embed="rId79">
+                    <a:blip r:embed="rId80">
                       <a:extLst>
                         <a:ext uri="{28A0092B-C50C-407E-A947-70E740481C1C}">
                           <a14:useLocalDpi xmlns:a14="http://schemas.microsoft.com/office/drawing/2010/main" val="0"/>
@@ -42741,7 +43002,7 @@
                     </pic:cNvPicPr>
                   </pic:nvPicPr>
                   <pic:blipFill>
-                    <a:blip r:embed="rId81">
+                    <a:blip r:embed="rId82">
                       <a:extLst>
                         <a:ext uri="{28A0092B-C50C-407E-A947-70E740481C1C}">
                           <a14:useLocalDpi xmlns:a14="http://schemas.microsoft.com/office/drawing/2010/main" val="0"/>
@@ -42835,6 +43096,7 @@
           <w:sz w:val="16"/>
           <w:szCs w:val="16"/>
         </w:rPr>
+        <w:lastRenderedPageBreak/>
         <w:t xml:space="preserve">( </w:t>
       </w:r>
     </w:p>
@@ -42919,7 +43181,6 @@
           <w:sz w:val="16"/>
           <w:szCs w:val="16"/>
         </w:rPr>
-        <w:lastRenderedPageBreak/>
         <w:t xml:space="preserve">( </w:t>
       </w:r>
     </w:p>
@@ -42999,7 +43260,7 @@
                     </pic:cNvPicPr>
                   </pic:nvPicPr>
                   <pic:blipFill>
-                    <a:blip r:embed="rId90">
+                    <a:blip r:embed="rId91">
                       <a:extLst>
                         <a:ext uri="{28A0092B-C50C-407E-A947-70E740481C1C}">
                           <a14:useLocalDpi xmlns:a14="http://schemas.microsoft.com/office/drawing/2010/main" val="0"/>
@@ -43298,7 +43559,7 @@
                     </pic:cNvPicPr>
                   </pic:nvPicPr>
                   <pic:blipFill>
-                    <a:blip r:embed="rId77">
+                    <a:blip r:embed="rId78">
                       <a:extLst>
                         <a:ext uri="{28A0092B-C50C-407E-A947-70E740481C1C}">
                           <a14:useLocalDpi xmlns:a14="http://schemas.microsoft.com/office/drawing/2010/main" val="0"/>
@@ -43385,7 +43646,7 @@
                     </pic:cNvPicPr>
                   </pic:nvPicPr>
                   <pic:blipFill>
-                    <a:blip r:embed="rId60">
+                    <a:blip r:embed="rId61">
                       <a:extLst>
                         <a:ext uri="{28A0092B-C50C-407E-A947-70E740481C1C}">
                           <a14:useLocalDpi xmlns:a14="http://schemas.microsoft.com/office/drawing/2010/main" val="0"/>
@@ -43445,7 +43706,7 @@
                     </pic:cNvPicPr>
                   </pic:nvPicPr>
                   <pic:blipFill>
-                    <a:blip r:embed="rId62">
+                    <a:blip r:embed="rId63">
                       <a:extLst>
                         <a:ext uri="{28A0092B-C50C-407E-A947-70E740481C1C}">
                           <a14:useLocalDpi xmlns:a14="http://schemas.microsoft.com/office/drawing/2010/main" val="0"/>
@@ -43600,7 +43861,7 @@
                     </pic:cNvPicPr>
                   </pic:nvPicPr>
                   <pic:blipFill>
-                    <a:blip r:embed="rId91" cstate="print">
+                    <a:blip r:embed="rId92" cstate="print">
                       <a:extLst>
                         <a:ext uri="{28A0092B-C50C-407E-A947-70E740481C1C}">
                           <a14:useLocalDpi xmlns:a14="http://schemas.microsoft.com/office/drawing/2010/main" val="0"/>
@@ -47282,8 +47543,8 @@
       </w:pPr>
     </w:p>
     <w:sectPr>
-      <w:footerReference w:type="even" r:id="rId92"/>
-      <w:footerReference w:type="default" r:id="rId93"/>
+      <w:footerReference w:type="even" r:id="rId93"/>
+      <w:footerReference w:type="default" r:id="rId94"/>
       <w:pgSz w:w="12240" w:h="15840"/>
       <w:pgMar w:top="1440" w:right="1440" w:bottom="1440" w:left="1440" w:header="720" w:footer="720" w:gutter="0"/>
       <w:cols w:space="720"/>
@@ -47390,7 +47651,7 @@
         <w:rStyle w:val="PageNumber"/>
         <w:noProof/>
       </w:rPr>
-      <w:t>23</w:t>
+      <w:t>17</w:t>
     </w:r>
     <w:r>
       <w:rPr>

</xml_diff>

<commit_message>
This one-dimensional minimization can be solved by fast methods, such as bisection or Newton.
</commit_message>
<xml_diff>
--- a/SIGMOD_2014_Materialization optimizations for feature selection workloads _王韬懿1120132046.docx
+++ b/SIGMOD_2014_Materialization optimizations for feature selection workloads _王韬懿1120132046.docx
@@ -31235,13 +31235,12 @@
         <w:autoSpaceDE w:val="0"/>
         <w:autoSpaceDN w:val="0"/>
         <w:adjustRightInd w:val="0"/>
-        <w:spacing w:after="240" w:line="340" w:lineRule="atLeast"/>
-        <w:rPr>
-          <w:rFonts w:ascii="Times" w:hAnsi="Times" w:cs="Times"/>
+        <w:spacing w:after="240" w:line="280" w:lineRule="atLeast"/>
+        <w:rPr>
+          <w:rFonts w:ascii="Times" w:hAnsi="Times" w:cs="Times"/>
+          <w:lang w:eastAsia="zh-CN"/>
         </w:rPr>
       </w:pPr>
-      <w:bookmarkStart w:id="0" w:name="_GoBack"/>
-      <w:bookmarkEnd w:id="0"/>
       <w:r>
         <w:rPr>
           <w:rFonts w:ascii="Times" w:hAnsi="Times" w:cs="Times"/>
@@ -31260,13 +31259,7 @@
           <w:sz w:val="30"/>
           <w:szCs w:val="30"/>
         </w:rPr>
-        <w:t xml:space="preserve">(2) One-dimensional </w:t>
-      </w:r>
-      <w:r>
-        <w:rPr>
-          <w:rFonts w:ascii="Times" w:hAnsi="Times" w:cs="Times"/>
-        </w:rPr>
-        <w:t>z</w:t>
+        <w:t xml:space="preserve">(2) </w:t>
       </w:r>
       <w:r>
         <w:rPr>
@@ -31275,6 +31268,33 @@
           <w:iCs/>
           <w:sz w:val="30"/>
           <w:szCs w:val="30"/>
+          <w:lang w:eastAsia="zh-CN"/>
+        </w:rPr>
+        <w:t>一个维度</w:t>
+      </w:r>
+      <w:r>
+        <w:rPr>
+          <w:rFonts w:ascii="Times" w:hAnsi="Times" w:cs="Times"/>
+          <w:i/>
+          <w:iCs/>
+          <w:sz w:val="30"/>
+          <w:szCs w:val="30"/>
+        </w:rPr>
+        <w:t xml:space="preserve"> </w:t>
+      </w:r>
+      <w:r>
+        <w:rPr>
+          <w:rFonts w:ascii="Times" w:hAnsi="Times" w:cs="Times"/>
+        </w:rPr>
+        <w:t>z</w:t>
+      </w:r>
+      <w:r>
+        <w:rPr>
+          <w:rFonts w:ascii="Times" w:hAnsi="Times" w:cs="Times"/>
+          <w:i/>
+          <w:iCs/>
+          <w:sz w:val="30"/>
+          <w:szCs w:val="30"/>
         </w:rPr>
         <w:t xml:space="preserve">. </w:t>
       </w:r>
@@ -31282,7 +31302,424 @@
         <w:rPr>
           <w:rFonts w:ascii="Times" w:hAnsi="Times" w:cs="Times"/>
         </w:rPr>
-        <w:t xml:space="preserve">We can rewrite the update for z into a series of independent, one-dimensional problems. That is, </w:t>
+        <w:t>W</w:t>
+      </w:r>
+      <w:r>
+        <w:rPr>
+          <w:rFonts w:ascii="Times" w:hAnsi="Times" w:cs="Times"/>
+          <w:lang w:eastAsia="zh-CN"/>
+        </w:rPr>
+        <w:t>我们可以</w:t>
+      </w:r>
+      <w:r>
+        <w:rPr>
+          <w:rFonts w:ascii="Times" w:hAnsi="Times" w:cs="Times"/>
+          <w:lang w:eastAsia="zh-CN"/>
+        </w:rPr>
+        <w:t>重写</w:t>
+      </w:r>
+      <w:r>
+        <w:rPr>
+          <w:rFonts w:ascii="Times" w:hAnsi="Times" w:cs="Times"/>
+          <w:lang w:eastAsia="zh-CN"/>
+        </w:rPr>
+        <w:t>z</w:t>
+      </w:r>
+      <w:r>
+        <w:rPr>
+          <w:rFonts w:ascii="Times" w:hAnsi="Times" w:cs="Times"/>
+          <w:lang w:eastAsia="zh-CN"/>
+        </w:rPr>
+        <w:t>的更新</w:t>
+      </w:r>
+      <w:r>
+        <w:rPr>
+          <w:rFonts w:ascii="Times" w:hAnsi="Times" w:cs="Times"/>
+          <w:lang w:eastAsia="zh-CN"/>
+        </w:rPr>
+        <w:t>进入一个</w:t>
+      </w:r>
+      <w:r>
+        <w:rPr>
+          <w:rFonts w:ascii="Times" w:hAnsi="Times" w:cs="Times"/>
+          <w:lang w:eastAsia="zh-CN"/>
+        </w:rPr>
+        <w:t>独立的</w:t>
+      </w:r>
+      <w:r>
+        <w:rPr>
+          <w:rFonts w:ascii="Times" w:hAnsi="Times" w:cs="Times"/>
+          <w:lang w:eastAsia="zh-CN"/>
+        </w:rPr>
+        <w:t>，</w:t>
+      </w:r>
+      <w:r>
+        <w:rPr>
+          <w:rFonts w:ascii="Times" w:hAnsi="Times" w:cs="Times" w:hint="eastAsia"/>
+          <w:lang w:eastAsia="zh-CN"/>
+        </w:rPr>
+        <w:t>一维</w:t>
+      </w:r>
+      <w:r>
+        <w:rPr>
+          <w:rFonts w:ascii="Times" w:hAnsi="Times" w:cs="Times"/>
+          <w:lang w:eastAsia="zh-CN"/>
+        </w:rPr>
+        <w:t>问题</w:t>
+      </w:r>
+      <w:r>
+        <w:rPr>
+          <w:rFonts w:ascii="Times" w:hAnsi="Times" w:cs="Times"/>
+          <w:lang w:eastAsia="zh-CN"/>
+        </w:rPr>
+        <w:t>。</w:t>
+      </w:r>
+      <w:r>
+        <w:rPr>
+          <w:rFonts w:ascii="Times" w:hAnsi="Times" w:cs="Times"/>
+          <w:lang w:eastAsia="zh-CN"/>
+        </w:rPr>
+        <w:t>那就是：</w:t>
+      </w:r>
+      <w:r>
+        <w:rPr>
+          <w:rFonts w:ascii="Times" w:hAnsi="Times" w:cs="Times"/>
+          <w:lang w:eastAsia="zh-CN"/>
+        </w:rPr>
+        <w:br/>
+      </w:r>
+      <w:r>
+        <w:rPr>
+          <w:rFonts w:ascii="Times" w:hAnsi="Times" w:cs="Times"/>
+          <w:lang w:eastAsia="zh-CN"/>
+        </w:rPr>
+        <w:drawing>
+          <wp:inline distT="0" distB="0" distL="0" distR="0" wp14:anchorId="7082B931" wp14:editId="5F590794">
+            <wp:extent cx="5943600" cy="562610"/>
+            <wp:effectExtent l="0" t="0" r="0" b="0"/>
+            <wp:docPr id="118" name="Picture 118"/>
+            <wp:cNvGraphicFramePr>
+              <a:graphicFrameLocks xmlns:a="http://schemas.openxmlformats.org/drawingml/2006/main" noChangeAspect="1"/>
+            </wp:cNvGraphicFramePr>
+            <a:graphic xmlns:a="http://schemas.openxmlformats.org/drawingml/2006/main">
+              <a:graphicData uri="http://schemas.openxmlformats.org/drawingml/2006/picture">
+                <pic:pic xmlns:pic="http://schemas.openxmlformats.org/drawingml/2006/picture">
+                  <pic:nvPicPr>
+                    <pic:cNvPr id="1" name=""/>
+                    <pic:cNvPicPr/>
+                  </pic:nvPicPr>
+                  <pic:blipFill>
+                    <a:blip r:embed="rId25"/>
+                    <a:stretch>
+                      <a:fillRect/>
+                    </a:stretch>
+                  </pic:blipFill>
+                  <pic:spPr>
+                    <a:xfrm>
+                      <a:off x="0" y="0"/>
+                      <a:ext cx="5943600" cy="562610"/>
+                    </a:xfrm>
+                    <a:prstGeom prst="rect">
+                      <a:avLst/>
+                    </a:prstGeom>
+                  </pic:spPr>
+                </pic:pic>
+              </a:graphicData>
+            </a:graphic>
+          </wp:inline>
+        </w:drawing>
+      </w:r>
+      <w:r>
+        <w:rPr>
+          <w:rFonts w:ascii="Times" w:hAnsi="Times" w:cs="Times"/>
+          <w:lang w:eastAsia="zh-CN"/>
+        </w:rPr>
+        <w:br/>
+      </w:r>
+      <w:r>
+        <w:rPr>
+          <w:rFonts w:ascii="Times" w:hAnsi="Times" w:cs="Times"/>
+          <w:lang w:eastAsia="zh-CN"/>
+        </w:rPr>
+        <w:t>这个一维最小优化问题</w:t>
+      </w:r>
+      <w:r>
+        <w:rPr>
+          <w:rFonts w:ascii="Times" w:hAnsi="Times" w:cs="Times"/>
+          <w:lang w:eastAsia="zh-CN"/>
+        </w:rPr>
+        <w:t>可以被快方法</w:t>
+      </w:r>
+      <w:r>
+        <w:rPr>
+          <w:rFonts w:ascii="Times" w:hAnsi="Times" w:cs="Times"/>
+          <w:lang w:eastAsia="zh-CN"/>
+        </w:rPr>
+        <w:t>解决，</w:t>
+      </w:r>
+      <w:r>
+        <w:rPr>
+          <w:rFonts w:ascii="Times" w:hAnsi="Times" w:cs="Times"/>
+          <w:lang w:eastAsia="zh-CN"/>
+        </w:rPr>
+        <w:t>比如</w:t>
+      </w:r>
+      <w:r>
+        <w:rPr>
+          <w:rFonts w:ascii="Times" w:hAnsi="Times" w:cs="Times"/>
+        </w:rPr>
+        <w:t xml:space="preserve">bisection </w:t>
+      </w:r>
+      <w:r>
+        <w:rPr>
+          <w:rFonts w:ascii="Times" w:hAnsi="Times" w:cs="Times" w:hint="eastAsia"/>
+          <w:lang w:eastAsia="zh-CN"/>
+        </w:rPr>
+        <w:t>或者</w:t>
+      </w:r>
+      <w:r>
+        <w:rPr>
+          <w:rFonts w:ascii="Times" w:hAnsi="Times" w:cs="Times"/>
+        </w:rPr>
+        <w:t xml:space="preserve">Newton </w:t>
+      </w:r>
+      <w:r>
+        <w:rPr>
+          <w:rFonts w:ascii="Times" w:hAnsi="Times" w:cs="Times"/>
+          <w:lang w:eastAsia="zh-CN"/>
+        </w:rPr>
+        <w:t>。</w:t>
+      </w:r>
+      <w:r>
+        <w:rPr>
+          <w:rFonts w:ascii="Times" w:hAnsi="Times" w:cs="Times"/>
+          <w:lang w:eastAsia="zh-CN"/>
+        </w:rPr>
+        <w:t>为了更新</w:t>
+      </w:r>
+      <w:r>
+        <w:rPr>
+          <w:rFonts w:ascii="Times" w:hAnsi="Times" w:cs="Times"/>
+        </w:rPr>
+        <w:t>x</w:t>
+      </w:r>
+      <w:r>
+        <w:rPr>
+          <w:rFonts w:ascii="Times" w:hAnsi="Times" w:cs="Times"/>
+          <w:position w:val="10"/>
+          <w:sz w:val="16"/>
+          <w:szCs w:val="16"/>
+        </w:rPr>
+        <w:t>(k+1)</w:t>
+      </w:r>
+      <w:r>
+        <w:rPr>
+          <w:rFonts w:ascii="Times" w:hAnsi="Times" w:cs="Times"/>
+        </w:rPr>
+        <w:t xml:space="preserve">, </w:t>
+      </w:r>
+      <w:r>
+        <w:rPr>
+          <w:rFonts w:ascii="Times" w:hAnsi="Times" w:cs="Times"/>
+          <w:lang w:eastAsia="zh-CN"/>
+        </w:rPr>
+        <w:br/>
+      </w:r>
+      <w:r>
+        <w:rPr>
+          <w:rFonts w:ascii="Times" w:hAnsi="Times" w:cs="Times"/>
+          <w:lang w:eastAsia="zh-CN"/>
+        </w:rPr>
+        <w:t>瓶颈就是</w:t>
+      </w:r>
+      <w:r>
+        <w:rPr>
+          <w:rFonts w:ascii="Times" w:hAnsi="Times" w:cs="Times"/>
+          <w:lang w:eastAsia="zh-CN"/>
+        </w:rPr>
+        <w:t>ROP“</w:t>
+      </w:r>
+      <w:r>
+        <w:rPr>
+          <w:rFonts w:ascii="Times" w:hAnsi="Times" w:cs="Times"/>
+          <w:lang w:eastAsia="zh-CN"/>
+        </w:rPr>
+        <w:t>解决</w:t>
+      </w:r>
+      <w:r>
+        <w:rPr>
+          <w:rFonts w:ascii="Times" w:hAnsi="Times" w:cs="Times"/>
+          <w:lang w:eastAsia="zh-CN"/>
+        </w:rPr>
+        <w:t>”</w:t>
+      </w:r>
+      <w:r>
+        <w:rPr>
+          <w:rFonts w:ascii="Times" w:hAnsi="Times" w:cs="Times"/>
+          <w:lang w:eastAsia="zh-CN"/>
+        </w:rPr>
+        <w:t>，</w:t>
+      </w:r>
+      <w:r>
+        <w:rPr>
+          <w:rFonts w:ascii="Times" w:hAnsi="Times" w:cs="Times" w:hint="eastAsia"/>
+          <w:lang w:eastAsia="zh-CN"/>
+        </w:rPr>
+        <w:t>它的消耗在</w:t>
+      </w:r>
+      <w:r>
+        <w:rPr>
+          <w:rFonts w:ascii="Times" w:hAnsi="Times" w:cs="Times"/>
+          <w:lang w:eastAsia="zh-CN"/>
+        </w:rPr>
+        <w:t>图</w:t>
+      </w:r>
+      <w:r>
+        <w:rPr>
+          <w:rFonts w:ascii="Times" w:hAnsi="Times" w:cs="Times"/>
+          <w:lang w:eastAsia="zh-CN"/>
+        </w:rPr>
+        <w:t>5</w:t>
+      </w:r>
+      <w:r>
+        <w:rPr>
+          <w:rFonts w:ascii="Times" w:hAnsi="Times" w:cs="Times" w:hint="eastAsia"/>
+          <w:lang w:eastAsia="zh-CN"/>
+        </w:rPr>
+        <w:t>中</w:t>
+      </w:r>
+      <w:r>
+        <w:rPr>
+          <w:rFonts w:ascii="Times" w:hAnsi="Times" w:cs="Times"/>
+          <w:lang w:eastAsia="zh-CN"/>
+        </w:rPr>
+        <w:t>。</w:t>
+      </w:r>
+      <w:r>
+        <w:rPr>
+          <w:rFonts w:ascii="Times" w:hAnsi="Times" w:cs="Times"/>
+          <w:lang w:eastAsia="zh-CN"/>
+        </w:rPr>
+        <w:t>更新</w:t>
+      </w:r>
+      <w:r>
+        <w:rPr>
+          <w:rFonts w:ascii="Times" w:hAnsi="Times" w:cs="Times"/>
+          <w:lang w:eastAsia="zh-CN"/>
+        </w:rPr>
+        <w:t>u</w:t>
+      </w:r>
+      <w:r>
+        <w:rPr>
+          <w:rFonts w:ascii="Times" w:hAnsi="Times" w:cs="Times"/>
+          <w:lang w:eastAsia="zh-CN"/>
+        </w:rPr>
+        <w:t>和</w:t>
+      </w:r>
+      <w:r>
+        <w:rPr>
+          <w:rFonts w:ascii="Times" w:hAnsi="Times" w:cs="Times"/>
+          <w:lang w:eastAsia="zh-CN"/>
+        </w:rPr>
+        <w:t>z</w:t>
+      </w:r>
+      <w:r>
+        <w:rPr>
+          <w:rFonts w:ascii="Times" w:hAnsi="Times" w:cs="Times"/>
+          <w:lang w:eastAsia="zh-CN"/>
+        </w:rPr>
+        <w:t>的消耗</w:t>
+      </w:r>
+      <w:r>
+        <w:rPr>
+          <w:rFonts w:ascii="Times" w:hAnsi="Times" w:cs="Times"/>
+          <w:lang w:eastAsia="zh-CN"/>
+        </w:rPr>
+        <w:t>对</w:t>
+      </w:r>
+      <w:r>
+        <w:rPr>
+          <w:rFonts w:ascii="Times" w:hAnsi="Times" w:cs="Times"/>
+          <w:lang w:eastAsia="zh-CN"/>
+        </w:rPr>
+        <w:t>A</w:t>
+      </w:r>
+      <w:r>
+        <w:rPr>
+          <w:rFonts w:ascii="Times" w:hAnsi="Times" w:cs="Times" w:hint="eastAsia"/>
+          <w:lang w:eastAsia="zh-CN"/>
+        </w:rPr>
+        <w:t>中</w:t>
+      </w:r>
+      <w:r>
+        <w:rPr>
+          <w:rFonts w:ascii="Times" w:hAnsi="Times" w:cs="Times"/>
+          <w:lang w:eastAsia="zh-CN"/>
+        </w:rPr>
+        <w:t>行数</w:t>
+      </w:r>
+      <w:r>
+        <w:rPr>
+          <w:rFonts w:ascii="Times" w:hAnsi="Times" w:cs="Times"/>
+          <w:lang w:eastAsia="zh-CN"/>
+        </w:rPr>
+        <w:t>是</w:t>
+      </w:r>
+      <w:r>
+        <w:rPr>
+          <w:rFonts w:ascii="Times" w:hAnsi="Times" w:cs="Times" w:hint="eastAsia"/>
+          <w:lang w:eastAsia="zh-CN"/>
+        </w:rPr>
+        <w:t>线性</w:t>
+      </w:r>
+      <w:r>
+        <w:rPr>
+          <w:rFonts w:ascii="Times" w:hAnsi="Times" w:cs="Times"/>
+          <w:lang w:eastAsia="zh-CN"/>
+        </w:rPr>
+        <w:t>的</w:t>
+      </w:r>
+      <w:r>
+        <w:rPr>
+          <w:rFonts w:ascii="Times" w:hAnsi="Times" w:cs="Times"/>
+          <w:lang w:eastAsia="zh-CN"/>
+        </w:rPr>
+        <w:t>，</w:t>
+      </w:r>
+      <w:r>
+        <w:rPr>
+          <w:rFonts w:ascii="Times" w:hAnsi="Times" w:cs="Times"/>
+          <w:lang w:eastAsia="zh-CN"/>
+        </w:rPr>
+        <w:t>并且可以</w:t>
+      </w:r>
+      <w:r>
+        <w:rPr>
+          <w:rFonts w:ascii="Times" w:hAnsi="Times" w:cs="Times"/>
+          <w:lang w:eastAsia="zh-CN"/>
+        </w:rPr>
+        <w:t>被分解为</w:t>
+      </w:r>
+      <w:r>
+        <w:rPr>
+          <w:rFonts w:ascii="Times" w:hAnsi="Times" w:cs="Times"/>
+          <w:lang w:eastAsia="zh-CN"/>
+        </w:rPr>
+        <w:t>N</w:t>
+      </w:r>
+      <w:r>
+        <w:rPr>
+          <w:rFonts w:ascii="Times" w:hAnsi="Times" w:cs="Times" w:hint="eastAsia"/>
+          <w:lang w:eastAsia="zh-CN"/>
+        </w:rPr>
+        <w:t>个</w:t>
+      </w:r>
+      <w:r>
+        <w:rPr>
+          <w:rFonts w:ascii="Times" w:hAnsi="Times" w:cs="Times"/>
+          <w:lang w:eastAsia="zh-CN"/>
+        </w:rPr>
+        <w:t>可以被独立解决的问题。</w:t>
       </w:r>
     </w:p>
     <w:p>
@@ -31291,7 +31728,7 @@
         <w:autoSpaceDE w:val="0"/>
         <w:autoSpaceDN w:val="0"/>
         <w:adjustRightInd w:val="0"/>
-        <w:spacing w:after="240" w:line="180" w:lineRule="atLeast"/>
+        <w:spacing w:after="240" w:line="340" w:lineRule="atLeast"/>
         <w:rPr>
           <w:rFonts w:ascii="Times" w:hAnsi="Times" w:cs="Times"/>
         </w:rPr>
@@ -31299,374 +31736,12 @@
       <w:r>
         <w:rPr>
           <w:rFonts w:ascii="Times" w:hAnsi="Times" w:cs="Times"/>
-          <w:sz w:val="16"/>
-          <w:szCs w:val="16"/>
-        </w:rPr>
-        <w:t xml:space="preserve">(k+1) </w:t>
-      </w:r>
-      <w:r>
-        <w:rPr>
-          <w:rFonts w:ascii="Times" w:hAnsi="Times" w:cs="Times"/>
-          <w:position w:val="2"/>
-        </w:rPr>
-        <w:t xml:space="preserve">ρ </w:t>
-      </w:r>
-      <w:r>
-        <w:rPr>
-          <w:rFonts w:ascii="Times" w:hAnsi="Times" w:cs="Times"/>
-        </w:rPr>
-        <w:t>z</w:t>
-      </w:r>
-      <w:proofErr w:type="spellStart"/>
-      <w:r>
-        <w:rPr>
-          <w:rFonts w:ascii="Times" w:hAnsi="Times" w:cs="Times"/>
-          <w:position w:val="-6"/>
-          <w:sz w:val="16"/>
-          <w:szCs w:val="16"/>
-        </w:rPr>
-        <w:t>i</w:t>
-      </w:r>
-      <w:proofErr w:type="spellEnd"/>
-      <w:r>
-        <w:rPr>
-          <w:rFonts w:ascii="Times" w:hAnsi="Times" w:cs="Times"/>
-          <w:position w:val="-6"/>
-          <w:sz w:val="16"/>
-          <w:szCs w:val="16"/>
-        </w:rPr>
-        <w:t xml:space="preserve"> </w:t>
-      </w:r>
-      <w:r>
-        <w:rPr>
-          <w:rFonts w:ascii="Times" w:hAnsi="Times" w:cs="Times"/>
-        </w:rPr>
-        <w:t xml:space="preserve">= </w:t>
-      </w:r>
-      <w:proofErr w:type="spellStart"/>
-      <w:r>
-        <w:rPr>
-          <w:rFonts w:ascii="Times" w:hAnsi="Times" w:cs="Times"/>
-        </w:rPr>
-        <w:t>argmin</w:t>
-      </w:r>
-      <w:proofErr w:type="spellEnd"/>
-      <w:r>
-        <w:rPr>
-          <w:rFonts w:ascii="Times" w:hAnsi="Times" w:cs="Times"/>
-        </w:rPr>
-        <w:t xml:space="preserve"> l(z</w:t>
-      </w:r>
-      <w:proofErr w:type="spellStart"/>
-      <w:r>
-        <w:rPr>
-          <w:rFonts w:ascii="Times" w:hAnsi="Times" w:cs="Times"/>
-          <w:position w:val="-3"/>
-          <w:sz w:val="16"/>
-          <w:szCs w:val="16"/>
-        </w:rPr>
-        <w:t>i</w:t>
-      </w:r>
-      <w:proofErr w:type="spellEnd"/>
-      <w:r>
-        <w:rPr>
-          <w:rFonts w:ascii="Times" w:hAnsi="Times" w:cs="Times"/>
-        </w:rPr>
-        <w:t>, b</w:t>
-      </w:r>
-      <w:proofErr w:type="spellStart"/>
-      <w:r>
-        <w:rPr>
-          <w:rFonts w:ascii="Times" w:hAnsi="Times" w:cs="Times"/>
-          <w:position w:val="-3"/>
-          <w:sz w:val="16"/>
-          <w:szCs w:val="16"/>
-        </w:rPr>
-        <w:t>i</w:t>
-      </w:r>
-      <w:proofErr w:type="spellEnd"/>
-      <w:r>
-        <w:rPr>
-          <w:rFonts w:ascii="Times" w:hAnsi="Times" w:cs="Times"/>
-        </w:rPr>
-        <w:t xml:space="preserve">)+ </w:t>
-      </w:r>
-    </w:p>
-    <w:p>
-      <w:pPr>
-        <w:widowControl w:val="0"/>
-        <w:autoSpaceDE w:val="0"/>
-        <w:autoSpaceDN w:val="0"/>
-        <w:adjustRightInd w:val="0"/>
-        <w:spacing w:after="240" w:line="180" w:lineRule="atLeast"/>
-        <w:rPr>
-          <w:rFonts w:ascii="Times" w:hAnsi="Times" w:cs="Times"/>
-        </w:rPr>
-      </w:pPr>
-      <w:r>
-        <w:rPr>
-          <w:rFonts w:ascii="Times" w:hAnsi="Times" w:cs="Times"/>
-          <w:sz w:val="16"/>
-          <w:szCs w:val="16"/>
-        </w:rPr>
-        <w:t xml:space="preserve">2 </w:t>
-      </w:r>
-    </w:p>
-    <w:p>
-      <w:pPr>
-        <w:widowControl w:val="0"/>
-        <w:autoSpaceDE w:val="0"/>
-        <w:autoSpaceDN w:val="0"/>
-        <w:adjustRightInd w:val="0"/>
-        <w:spacing w:after="240" w:line="180" w:lineRule="atLeast"/>
-        <w:rPr>
-          <w:rFonts w:ascii="Times" w:hAnsi="Times" w:cs="Times"/>
-        </w:rPr>
-      </w:pPr>
-      <w:r>
-        <w:rPr>
-          <w:rFonts w:ascii="Times" w:hAnsi="Times" w:cs="Times"/>
-          <w:sz w:val="16"/>
-          <w:szCs w:val="16"/>
-        </w:rPr>
-        <w:t xml:space="preserve">(k+1) </w:t>
-      </w:r>
-    </w:p>
-    <w:p>
-      <w:pPr>
-        <w:widowControl w:val="0"/>
-        <w:autoSpaceDE w:val="0"/>
-        <w:autoSpaceDN w:val="0"/>
-        <w:adjustRightInd w:val="0"/>
-        <w:spacing w:after="240" w:line="180" w:lineRule="atLeast"/>
-        <w:rPr>
-          <w:rFonts w:ascii="Times" w:hAnsi="Times" w:cs="Times"/>
-        </w:rPr>
-      </w:pPr>
-      <w:r>
-        <w:rPr>
-          <w:rFonts w:ascii="Times" w:hAnsi="Times" w:cs="Times"/>
-          <w:sz w:val="16"/>
-          <w:szCs w:val="16"/>
-        </w:rPr>
-        <w:t xml:space="preserve">(k) </w:t>
-      </w:r>
-    </w:p>
-    <w:p>
-      <w:pPr>
-        <w:widowControl w:val="0"/>
-        <w:autoSpaceDE w:val="0"/>
-        <w:autoSpaceDN w:val="0"/>
-        <w:adjustRightInd w:val="0"/>
-        <w:spacing w:line="280" w:lineRule="atLeast"/>
-        <w:rPr>
-          <w:rFonts w:ascii="Times" w:hAnsi="Times" w:cs="Times"/>
-        </w:rPr>
-      </w:pPr>
-      <w:r>
-        <w:rPr>
-          <w:rFonts w:ascii="Times" w:hAnsi="Times" w:cs="Times"/>
-          <w:noProof/>
-        </w:rPr>
-        <w:drawing>
-          <wp:inline distT="0" distB="0" distL="0" distR="0" wp14:anchorId="684186BE" wp14:editId="4AB46BD5">
-            <wp:extent cx="44450" cy="6350"/>
-            <wp:effectExtent l="0" t="0" r="0" b="0"/>
-            <wp:docPr id="110" name="Picture 110"/>
-            <wp:cNvGraphicFramePr>
-              <a:graphicFrameLocks xmlns:a="http://schemas.openxmlformats.org/drawingml/2006/main" noChangeAspect="1"/>
-            </wp:cNvGraphicFramePr>
-            <a:graphic xmlns:a="http://schemas.openxmlformats.org/drawingml/2006/main">
-              <a:graphicData uri="http://schemas.openxmlformats.org/drawingml/2006/picture">
-                <pic:pic xmlns:pic="http://schemas.openxmlformats.org/drawingml/2006/picture">
-                  <pic:nvPicPr>
-                    <pic:cNvPr id="0" name="Picture 2"/>
-                    <pic:cNvPicPr>
-                      <a:picLocks noChangeAspect="1" noChangeArrowheads="1"/>
-                    </pic:cNvPicPr>
-                  </pic:nvPicPr>
-                  <pic:blipFill>
-                    <a:blip r:embed="rId25">
-                      <a:extLst>
-                        <a:ext uri="{28A0092B-C50C-407E-A947-70E740481C1C}">
-                          <a14:useLocalDpi xmlns:a14="http://schemas.microsoft.com/office/drawing/2010/main" val="0"/>
-                        </a:ext>
-                      </a:extLst>
-                    </a:blip>
-                    <a:srcRect/>
-                    <a:stretch>
-                      <a:fillRect/>
-                    </a:stretch>
-                  </pic:blipFill>
-                  <pic:spPr bwMode="auto">
-                    <a:xfrm>
-                      <a:off x="0" y="0"/>
-                      <a:ext cx="44450" cy="6350"/>
-                    </a:xfrm>
-                    <a:prstGeom prst="rect">
-                      <a:avLst/>
-                    </a:prstGeom>
-                    <a:noFill/>
-                    <a:ln>
-                      <a:noFill/>
-                    </a:ln>
-                  </pic:spPr>
-                </pic:pic>
-              </a:graphicData>
-            </a:graphic>
-          </wp:inline>
-        </w:drawing>
-      </w:r>
-    </w:p>
-    <w:p>
-      <w:pPr>
-        <w:widowControl w:val="0"/>
-        <w:autoSpaceDE w:val="0"/>
-        <w:autoSpaceDN w:val="0"/>
-        <w:adjustRightInd w:val="0"/>
-        <w:spacing w:after="240" w:line="180" w:lineRule="atLeast"/>
-        <w:rPr>
-          <w:rFonts w:ascii="Times" w:hAnsi="Times" w:cs="Times"/>
-        </w:rPr>
-      </w:pPr>
-      <w:r>
-        <w:rPr>
-          <w:rFonts w:ascii="Times" w:hAnsi="Times" w:cs="Times"/>
-          <w:sz w:val="16"/>
-          <w:szCs w:val="16"/>
-        </w:rPr>
-        <w:t>z</w:t>
-      </w:r>
-      <w:proofErr w:type="spellStart"/>
-      <w:r>
-        <w:rPr>
-          <w:rFonts w:ascii="Times" w:hAnsi="Times" w:cs="Times"/>
-          <w:position w:val="-3"/>
-          <w:sz w:val="14"/>
-          <w:szCs w:val="14"/>
-        </w:rPr>
-        <w:t>i</w:t>
-      </w:r>
-      <w:proofErr w:type="spellEnd"/>
-      <w:r>
-        <w:rPr>
-          <w:rFonts w:ascii="Times" w:hAnsi="Times" w:cs="Times"/>
-          <w:position w:val="-3"/>
-          <w:sz w:val="14"/>
-          <w:szCs w:val="14"/>
-        </w:rPr>
-        <w:t xml:space="preserve"> </w:t>
-      </w:r>
-      <w:r>
-        <w:rPr>
-          <w:rFonts w:ascii="Times" w:hAnsi="Times" w:cs="Times"/>
-          <w:position w:val="2"/>
-        </w:rPr>
-        <w:t xml:space="preserve">2 </w:t>
-      </w:r>
-    </w:p>
-    <w:p>
-      <w:pPr>
-        <w:widowControl w:val="0"/>
-        <w:autoSpaceDE w:val="0"/>
-        <w:autoSpaceDN w:val="0"/>
-        <w:adjustRightInd w:val="0"/>
-        <w:spacing w:after="240" w:line="180" w:lineRule="atLeast"/>
-        <w:rPr>
-          <w:rFonts w:ascii="Times" w:hAnsi="Times" w:cs="Times"/>
-        </w:rPr>
-      </w:pPr>
-      <w:r>
-        <w:rPr>
-          <w:rFonts w:ascii="Times" w:hAnsi="Times" w:cs="Times"/>
-        </w:rPr>
-        <w:t>(q</w:t>
-      </w:r>
-      <w:proofErr w:type="spellStart"/>
-      <w:r>
-        <w:rPr>
-          <w:rFonts w:ascii="Times" w:hAnsi="Times" w:cs="Times"/>
-          <w:position w:val="-3"/>
-          <w:sz w:val="16"/>
-          <w:szCs w:val="16"/>
-        </w:rPr>
-        <w:t>i</w:t>
-      </w:r>
-      <w:proofErr w:type="spellEnd"/>
-      <w:r>
-        <w:rPr>
-          <w:rFonts w:ascii="Times" w:hAnsi="Times" w:cs="Times"/>
-        </w:rPr>
-        <w:t>−z</w:t>
-      </w:r>
-      <w:proofErr w:type="spellStart"/>
-      <w:r>
-        <w:rPr>
-          <w:rFonts w:ascii="Times" w:hAnsi="Times" w:cs="Times"/>
-          <w:position w:val="-3"/>
-          <w:sz w:val="16"/>
-          <w:szCs w:val="16"/>
-        </w:rPr>
-        <w:t>i</w:t>
-      </w:r>
-      <w:proofErr w:type="spellEnd"/>
-      <w:r>
-        <w:rPr>
-          <w:rFonts w:ascii="Times" w:hAnsi="Times" w:cs="Times"/>
-        </w:rPr>
-        <w:t xml:space="preserve">) , where q = Ax </w:t>
-      </w:r>
-    </w:p>
-    <w:p>
-      <w:pPr>
-        <w:widowControl w:val="0"/>
-        <w:autoSpaceDE w:val="0"/>
-        <w:autoSpaceDN w:val="0"/>
-        <w:adjustRightInd w:val="0"/>
-        <w:spacing w:after="240" w:line="180" w:lineRule="atLeast"/>
-        <w:rPr>
-          <w:rFonts w:ascii="Times" w:hAnsi="Times" w:cs="Times"/>
-        </w:rPr>
-      </w:pPr>
-      <w:r>
-        <w:rPr>
-          <w:rFonts w:ascii="Times" w:hAnsi="Times" w:cs="Times"/>
-        </w:rPr>
-        <w:t xml:space="preserve">+u </w:t>
-      </w:r>
-    </w:p>
-    <w:p>
-      <w:pPr>
-        <w:widowControl w:val="0"/>
-        <w:autoSpaceDE w:val="0"/>
-        <w:autoSpaceDN w:val="0"/>
-        <w:adjustRightInd w:val="0"/>
-        <w:spacing w:after="240" w:line="180" w:lineRule="atLeast"/>
-        <w:rPr>
-          <w:rFonts w:ascii="Times" w:hAnsi="Times" w:cs="Times"/>
-        </w:rPr>
-      </w:pPr>
-      <w:r>
-        <w:rPr>
-          <w:rFonts w:ascii="Times" w:hAnsi="Times" w:cs="Times"/>
-        </w:rPr>
-        <w:t>This one-dimensional minimization can be solved by fast methods, such as bisection or Newton. To update x</w:t>
-      </w:r>
-      <w:r>
-        <w:rPr>
-          <w:rFonts w:ascii="Times" w:hAnsi="Times" w:cs="Times"/>
-          <w:position w:val="10"/>
-          <w:sz w:val="16"/>
-          <w:szCs w:val="16"/>
-        </w:rPr>
-        <w:t>(k+1)</w:t>
-      </w:r>
-      <w:r>
-        <w:rPr>
-          <w:rFonts w:ascii="Times" w:hAnsi="Times" w:cs="Times"/>
-        </w:rPr>
-        <w:t xml:space="preserve">, the bottleneck is the ROP “solve,” whose cost is in Figure 5. The cost of updating z and u is linear in the number of rows in A, and can be decomposed into N problems that may be solved independently. </w:t>
-      </w:r>
+          <w:lang w:eastAsia="zh-CN"/>
+        </w:rPr>
+        <w:br/>
+      </w:r>
+      <w:bookmarkStart w:id="0" w:name="_GoBack"/>
+      <w:bookmarkEnd w:id="0"/>
     </w:p>
     <w:p>
       <w:pPr>
@@ -31900,14 +31975,7 @@
         <w:rPr>
           <w:rFonts w:ascii="Times" w:hAnsi="Times" w:cs="Times"/>
         </w:rPr>
-        <w:t xml:space="preserve"> the data, learn a model on the sample, and then train a model on the original data. (2) We perform stepwise removal of a feature in feature selection, and the “parent” model with all features is already trained. (3) We examine several nearby feature sets interactively. In each </w:t>
-      </w:r>
-      <w:r>
-        <w:rPr>
-          <w:rFonts w:ascii="Times" w:hAnsi="Times" w:cs="Times"/>
-        </w:rPr>
-        <w:lastRenderedPageBreak/>
-        <w:t xml:space="preserve">case, we should be able to reuse the previous models, but it would be difficult for an analyst to implement </w:t>
+        <w:t xml:space="preserve"> the data, learn a model on the sample, and then train a model on the original data. (2) We perform stepwise removal of a feature in feature selection, and the “parent” model with all features is already trained. (3) We examine several nearby feature sets interactively. In each case, we should be able to reuse the previous models, but it would be difficult for an analyst to implement </w:t>
       </w:r>
       <w:proofErr w:type="spellStart"/>
       <w:r>
@@ -31995,7 +32063,14 @@
         <w:rPr>
           <w:rFonts w:ascii="Times" w:hAnsi="Times" w:cs="Times"/>
         </w:rPr>
-        <w:t xml:space="preserve">Given a cache of models, we need to choose a model: we observe that computing the loss of each model on the cache on a sample of the data is inexpensive. Thus, we select the model with the lowest sampled loss. To choose models to evict, we simply use an LRU strategy. In our workloads, the cache does not become full, so we do not discuss it. However, if one imagines several analysts running workloads on similar data, the cache could become a source of challenges and optimizations. </w:t>
+        <w:t xml:space="preserve">Given a cache of models, we need to choose a model: we observe that computing the loss of each model on the cache on a sample of the data is inexpensive. Thus, we select the model with the lowest sampled loss. To choose models to evict, we simply use an LRU strategy. In our workloads, the cache does not become full, so we do not discuss it. However, if one imagines </w:t>
+      </w:r>
+      <w:r>
+        <w:rPr>
+          <w:rFonts w:ascii="Times" w:hAnsi="Times" w:cs="Times"/>
+        </w:rPr>
+        <w:lastRenderedPageBreak/>
+        <w:t xml:space="preserve">several analysts running workloads on similar data, the cache could become a source of challenges and optimizations. </w:t>
       </w:r>
     </w:p>
     <w:p>
@@ -32264,7 +32339,6 @@
           <w:rFonts w:ascii="Times" w:hAnsi="Times" w:cs="Times"/>
           <w:position w:val="-11"/>
         </w:rPr>
-        <w:lastRenderedPageBreak/>
         <w:t>x</w:t>
       </w:r>
       <w:r>
@@ -32432,7 +32506,7 @@
                     </pic:cNvPicPr>
                   </pic:nvPicPr>
                   <pic:blipFill>
-                    <a:blip r:embed="rId25">
+                    <a:blip r:embed="rId26">
                       <a:extLst>
                         <a:ext uri="{28A0092B-C50C-407E-A947-70E740481C1C}">
                           <a14:useLocalDpi xmlns:a14="http://schemas.microsoft.com/office/drawing/2010/main" val="0"/>
@@ -32589,6 +32663,7 @@
           <w:rFonts w:ascii="Times" w:hAnsi="Times" w:cs="Times"/>
           <w:noProof/>
         </w:rPr>
+        <w:lastRenderedPageBreak/>
         <w:drawing>
           <wp:inline distT="0" distB="0" distL="0" distR="0" wp14:anchorId="7CD5273B" wp14:editId="0BEC4025">
             <wp:extent cx="38100" cy="12700"/>
@@ -32607,7 +32682,7 @@
                     </pic:cNvPicPr>
                   </pic:nvPicPr>
                   <pic:blipFill>
-                    <a:blip r:embed="rId25">
+                    <a:blip r:embed="rId26">
                       <a:extLst>
                         <a:ext uri="{28A0092B-C50C-407E-A947-70E740481C1C}">
                           <a14:useLocalDpi xmlns:a14="http://schemas.microsoft.com/office/drawing/2010/main" val="0"/>
@@ -33023,7 +33098,7 @@
                     </pic:cNvPicPr>
                   </pic:nvPicPr>
                   <pic:blipFill>
-                    <a:blip r:embed="rId25">
+                    <a:blip r:embed="rId26">
                       <a:extLst>
                         <a:ext uri="{28A0092B-C50C-407E-A947-70E740481C1C}">
                           <a14:useLocalDpi xmlns:a14="http://schemas.microsoft.com/office/drawing/2010/main" val="0"/>
@@ -33202,14 +33277,7 @@
         <w:rPr>
           <w:rFonts w:ascii="Times" w:hAnsi="Times" w:cs="Times"/>
         </w:rPr>
-        <w:t xml:space="preserve">, the bottleneck is the ROP “solve,” whose cost is in Figure 5. The cost of updating z and u is linear in the number of rows in A, and can be decomposed into N problems </w:t>
-      </w:r>
-      <w:r>
-        <w:rPr>
-          <w:rFonts w:ascii="Times" w:hAnsi="Times" w:cs="Times"/>
-        </w:rPr>
-        <w:lastRenderedPageBreak/>
-        <w:t xml:space="preserve">that may be solved independently. </w:t>
+        <w:t xml:space="preserve">, the bottleneck is the ROP “solve,” whose cost is in Figure 5. The cost of updating z and u is linear in the number of rows in A, and can be decomposed into N problems that may be solved independently. </w:t>
       </w:r>
     </w:p>
     <w:p>
@@ -33377,7 +33445,14 @@
         <w:rPr>
           <w:rFonts w:ascii="Times" w:hAnsi="Times" w:cs="Times"/>
         </w:rPr>
-        <w:t xml:space="preserve"> for high degrees of sharing. We cover these more complex cases in the full version of this paper. </w:t>
+        <w:t xml:space="preserve"> for high degrees of sharing. We cover these more complex cases in the full </w:t>
+      </w:r>
+      <w:r>
+        <w:rPr>
+          <w:rFonts w:ascii="Times" w:hAnsi="Times" w:cs="Times"/>
+        </w:rPr>
+        <w:lastRenderedPageBreak/>
+        <w:t xml:space="preserve">version of this paper. </w:t>
       </w:r>
     </w:p>
     <w:p>
@@ -33488,7 +33563,7 @@
                     </pic:cNvPicPr>
                   </pic:nvPicPr>
                   <pic:blipFill>
-                    <a:blip r:embed="rId26">
+                    <a:blip r:embed="rId27">
                       <a:extLst>
                         <a:ext uri="{28A0092B-C50C-407E-A947-70E740481C1C}">
                           <a14:useLocalDpi xmlns:a14="http://schemas.microsoft.com/office/drawing/2010/main" val="0"/>
@@ -35593,14 +35668,7 @@
         <w:rPr>
           <w:rFonts w:ascii="Times" w:hAnsi="Times" w:cs="Times"/>
         </w:rPr>
-        <w:t xml:space="preserve"> analytics frameworks across two </w:t>
-      </w:r>
-      <w:r>
-        <w:rPr>
-          <w:rFonts w:ascii="Times" w:hAnsi="Times" w:cs="Times"/>
-        </w:rPr>
-        <w:lastRenderedPageBreak/>
-        <w:t xml:space="preserve">different </w:t>
+        <w:t xml:space="preserve"> analytics frameworks across two different </w:t>
       </w:r>
       <w:proofErr w:type="spellStart"/>
       <w:r>
@@ -35680,7 +35748,14 @@
         <w:rPr>
           <w:rFonts w:ascii="Times" w:hAnsi="Times" w:cs="Times"/>
         </w:rPr>
-        <w:t xml:space="preserve"> of datasets and created programs that use these datasets to mimic analysts’ tasks in different domains. We describe these programs and other experimental details. </w:t>
+        <w:t xml:space="preserve"> of datasets and created programs that use these datasets to mimic analysts’ tasks in different domains. We describe these programs </w:t>
+      </w:r>
+      <w:r>
+        <w:rPr>
+          <w:rFonts w:ascii="Times" w:hAnsi="Times" w:cs="Times"/>
+        </w:rPr>
+        <w:lastRenderedPageBreak/>
+        <w:t xml:space="preserve">and other experimental details. </w:t>
       </w:r>
     </w:p>
     <w:p>
@@ -35981,7 +36056,6 @@
           <w:sz w:val="30"/>
           <w:szCs w:val="30"/>
         </w:rPr>
-        <w:lastRenderedPageBreak/>
         <w:t xml:space="preserve">R </w:t>
       </w:r>
       <w:proofErr w:type="spellStart"/>
@@ -36028,6 +36102,7 @@
         <w:rPr>
           <w:rFonts w:ascii="Times" w:hAnsi="Times" w:cs="Times"/>
         </w:rPr>
+        <w:lastRenderedPageBreak/>
         <w:t xml:space="preserve">For all operators, we use the result of the corresponding main memory R function as the gold standard. All </w:t>
       </w:r>
       <w:proofErr w:type="spellStart"/>
@@ -36431,14 +36506,7 @@
         <w:rPr>
           <w:rFonts w:ascii="Times" w:hAnsi="Times" w:cs="Times"/>
         </w:rPr>
-        <w:t xml:space="preserve">We also run experiments on other dedicated machines. The tradeoff space is similar to what we </w:t>
-      </w:r>
-      <w:r>
-        <w:rPr>
-          <w:rFonts w:ascii="Times" w:hAnsi="Times" w:cs="Times"/>
-        </w:rPr>
-        <w:lastRenderedPageBreak/>
-        <w:t xml:space="preserve">report in this paper. </w:t>
+        <w:t xml:space="preserve">We also run experiments on other dedicated machines. The tradeoff space is similar to what we report in this paper. </w:t>
       </w:r>
     </w:p>
     <w:p>
@@ -36475,7 +36543,7 @@
                     </pic:cNvPicPr>
                   </pic:nvPicPr>
                   <pic:blipFill>
-                    <a:blip r:embed="rId27">
+                    <a:blip r:embed="rId28">
                       <a:extLst>
                         <a:ext uri="{28A0092B-C50C-407E-A947-70E740481C1C}">
                           <a14:useLocalDpi xmlns:a14="http://schemas.microsoft.com/office/drawing/2010/main" val="0"/>
@@ -36535,7 +36603,7 @@
                     </pic:cNvPicPr>
                   </pic:nvPicPr>
                   <pic:blipFill>
-                    <a:blip r:embed="rId27">
+                    <a:blip r:embed="rId28">
                       <a:extLst>
                         <a:ext uri="{28A0092B-C50C-407E-A947-70E740481C1C}">
                           <a14:useLocalDpi xmlns:a14="http://schemas.microsoft.com/office/drawing/2010/main" val="0"/>
@@ -36604,6 +36672,7 @@
           <w:sz w:val="18"/>
           <w:szCs w:val="18"/>
         </w:rPr>
+        <w:lastRenderedPageBreak/>
         <w:t>-20 A B2$</w:t>
       </w:r>
       <w:proofErr w:type="gramStart"/>
@@ -36751,7 +36820,7 @@
                     </pic:cNvPicPr>
                   </pic:nvPicPr>
                   <pic:blipFill>
-                    <a:blip r:embed="rId28">
+                    <a:blip r:embed="rId29">
                       <a:extLst>
                         <a:ext uri="{28A0092B-C50C-407E-A947-70E740481C1C}">
                           <a14:useLocalDpi xmlns:a14="http://schemas.microsoft.com/office/drawing/2010/main" val="0"/>
@@ -36811,7 +36880,7 @@
                     </pic:cNvPicPr>
                   </pic:nvPicPr>
                   <pic:blipFill>
-                    <a:blip r:embed="rId29">
+                    <a:blip r:embed="rId30">
                       <a:extLst>
                         <a:ext uri="{28A0092B-C50C-407E-A947-70E740481C1C}">
                           <a14:useLocalDpi xmlns:a14="http://schemas.microsoft.com/office/drawing/2010/main" val="0"/>
@@ -36871,7 +36940,7 @@
                     </pic:cNvPicPr>
                   </pic:nvPicPr>
                   <pic:blipFill>
-                    <a:blip r:embed="rId30">
+                    <a:blip r:embed="rId31">
                       <a:extLst>
                         <a:ext uri="{28A0092B-C50C-407E-A947-70E740481C1C}">
                           <a14:useLocalDpi xmlns:a14="http://schemas.microsoft.com/office/drawing/2010/main" val="0"/>
@@ -36931,7 +37000,7 @@
                     </pic:cNvPicPr>
                   </pic:nvPicPr>
                   <pic:blipFill>
-                    <a:blip r:embed="rId31">
+                    <a:blip r:embed="rId32">
                       <a:extLst>
                         <a:ext uri="{28A0092B-C50C-407E-A947-70E740481C1C}">
                           <a14:useLocalDpi xmlns:a14="http://schemas.microsoft.com/office/drawing/2010/main" val="0"/>
@@ -37202,7 +37271,7 @@
                     </pic:cNvPicPr>
                   </pic:nvPicPr>
                   <pic:blipFill>
-                    <a:blip r:embed="rId32">
+                    <a:blip r:embed="rId33">
                       <a:extLst>
                         <a:ext uri="{28A0092B-C50C-407E-A947-70E740481C1C}">
                           <a14:useLocalDpi xmlns:a14="http://schemas.microsoft.com/office/drawing/2010/main" val="0"/>
@@ -37262,7 +37331,7 @@
                     </pic:cNvPicPr>
                   </pic:nvPicPr>
                   <pic:blipFill>
-                    <a:blip r:embed="rId33">
+                    <a:blip r:embed="rId34">
                       <a:extLst>
                         <a:ext uri="{28A0092B-C50C-407E-A947-70E740481C1C}">
                           <a14:useLocalDpi xmlns:a14="http://schemas.microsoft.com/office/drawing/2010/main" val="0"/>
@@ -37322,7 +37391,7 @@
                     </pic:cNvPicPr>
                   </pic:nvPicPr>
                   <pic:blipFill>
-                    <a:blip r:embed="rId34">
+                    <a:blip r:embed="rId35">
                       <a:extLst>
                         <a:ext uri="{28A0092B-C50C-407E-A947-70E740481C1C}">
                           <a14:useLocalDpi xmlns:a14="http://schemas.microsoft.com/office/drawing/2010/main" val="0"/>
@@ -37434,7 +37503,7 @@
                     </pic:cNvPicPr>
                   </pic:nvPicPr>
                   <pic:blipFill>
-                    <a:blip r:embed="rId35">
+                    <a:blip r:embed="rId36">
                       <a:extLst>
                         <a:ext uri="{28A0092B-C50C-407E-A947-70E740481C1C}">
                           <a14:useLocalDpi xmlns:a14="http://schemas.microsoft.com/office/drawing/2010/main" val="0"/>
@@ -37494,7 +37563,7 @@
                     </pic:cNvPicPr>
                   </pic:nvPicPr>
                   <pic:blipFill>
-                    <a:blip r:embed="rId36">
+                    <a:blip r:embed="rId37">
                       <a:extLst>
                         <a:ext uri="{28A0092B-C50C-407E-A947-70E740481C1C}">
                           <a14:useLocalDpi xmlns:a14="http://schemas.microsoft.com/office/drawing/2010/main" val="0"/>
@@ -37554,7 +37623,7 @@
                     </pic:cNvPicPr>
                   </pic:nvPicPr>
                   <pic:blipFill>
-                    <a:blip r:embed="rId37">
+                    <a:blip r:embed="rId38">
                       <a:extLst>
                         <a:ext uri="{28A0092B-C50C-407E-A947-70E740481C1C}">
                           <a14:useLocalDpi xmlns:a14="http://schemas.microsoft.com/office/drawing/2010/main" val="0"/>
@@ -37614,7 +37683,7 @@
                     </pic:cNvPicPr>
                   </pic:nvPicPr>
                   <pic:blipFill>
-                    <a:blip r:embed="rId38">
+                    <a:blip r:embed="rId39">
                       <a:extLst>
                         <a:ext uri="{28A0092B-C50C-407E-A947-70E740481C1C}">
                           <a14:useLocalDpi xmlns:a14="http://schemas.microsoft.com/office/drawing/2010/main" val="0"/>
@@ -37674,7 +37743,7 @@
                     </pic:cNvPicPr>
                   </pic:nvPicPr>
                   <pic:blipFill>
-                    <a:blip r:embed="rId39">
+                    <a:blip r:embed="rId40">
                       <a:extLst>
                         <a:ext uri="{28A0092B-C50C-407E-A947-70E740481C1C}">
                           <a14:useLocalDpi xmlns:a14="http://schemas.microsoft.com/office/drawing/2010/main" val="0"/>
@@ -37734,7 +37803,7 @@
                     </pic:cNvPicPr>
                   </pic:nvPicPr>
                   <pic:blipFill>
-                    <a:blip r:embed="rId40">
+                    <a:blip r:embed="rId41">
                       <a:extLst>
                         <a:ext uri="{28A0092B-C50C-407E-A947-70E740481C1C}">
                           <a14:useLocalDpi xmlns:a14="http://schemas.microsoft.com/office/drawing/2010/main" val="0"/>
@@ -37794,7 +37863,7 @@
                     </pic:cNvPicPr>
                   </pic:nvPicPr>
                   <pic:blipFill>
-                    <a:blip r:embed="rId41">
+                    <a:blip r:embed="rId42">
                       <a:extLst>
                         <a:ext uri="{28A0092B-C50C-407E-A947-70E740481C1C}">
                           <a14:useLocalDpi xmlns:a14="http://schemas.microsoft.com/office/drawing/2010/main" val="0"/>
@@ -37854,7 +37923,7 @@
                     </pic:cNvPicPr>
                   </pic:nvPicPr>
                   <pic:blipFill>
-                    <a:blip r:embed="rId42">
+                    <a:blip r:embed="rId43">
                       <a:extLst>
                         <a:ext uri="{28A0092B-C50C-407E-A947-70E740481C1C}">
                           <a14:useLocalDpi xmlns:a14="http://schemas.microsoft.com/office/drawing/2010/main" val="0"/>
@@ -37914,7 +37983,7 @@
                     </pic:cNvPicPr>
                   </pic:nvPicPr>
                   <pic:blipFill>
-                    <a:blip r:embed="rId43">
+                    <a:blip r:embed="rId44">
                       <a:extLst>
                         <a:ext uri="{28A0092B-C50C-407E-A947-70E740481C1C}">
                           <a14:useLocalDpi xmlns:a14="http://schemas.microsoft.com/office/drawing/2010/main" val="0"/>
@@ -37974,7 +38043,7 @@
                     </pic:cNvPicPr>
                   </pic:nvPicPr>
                   <pic:blipFill>
-                    <a:blip r:embed="rId44">
+                    <a:blip r:embed="rId45">
                       <a:extLst>
                         <a:ext uri="{28A0092B-C50C-407E-A947-70E740481C1C}">
                           <a14:useLocalDpi xmlns:a14="http://schemas.microsoft.com/office/drawing/2010/main" val="0"/>
@@ -38034,7 +38103,7 @@
                     </pic:cNvPicPr>
                   </pic:nvPicPr>
                   <pic:blipFill>
-                    <a:blip r:embed="rId45">
+                    <a:blip r:embed="rId46">
                       <a:extLst>
                         <a:ext uri="{28A0092B-C50C-407E-A947-70E740481C1C}">
                           <a14:useLocalDpi xmlns:a14="http://schemas.microsoft.com/office/drawing/2010/main" val="0"/>
@@ -38094,7 +38163,7 @@
                     </pic:cNvPicPr>
                   </pic:nvPicPr>
                   <pic:blipFill>
-                    <a:blip r:embed="rId38">
+                    <a:blip r:embed="rId39">
                       <a:extLst>
                         <a:ext uri="{28A0092B-C50C-407E-A947-70E740481C1C}">
                           <a14:useLocalDpi xmlns:a14="http://schemas.microsoft.com/office/drawing/2010/main" val="0"/>
@@ -38154,7 +38223,7 @@
                     </pic:cNvPicPr>
                   </pic:nvPicPr>
                   <pic:blipFill>
-                    <a:blip r:embed="rId46">
+                    <a:blip r:embed="rId47">
                       <a:extLst>
                         <a:ext uri="{28A0092B-C50C-407E-A947-70E740481C1C}">
                           <a14:useLocalDpi xmlns:a14="http://schemas.microsoft.com/office/drawing/2010/main" val="0"/>
@@ -38253,7 +38322,7 @@
                     </pic:cNvPicPr>
                   </pic:nvPicPr>
                   <pic:blipFill>
-                    <a:blip r:embed="rId42">
+                    <a:blip r:embed="rId43">
                       <a:extLst>
                         <a:ext uri="{28A0092B-C50C-407E-A947-70E740481C1C}">
                           <a14:useLocalDpi xmlns:a14="http://schemas.microsoft.com/office/drawing/2010/main" val="0"/>
@@ -38313,7 +38382,7 @@
                     </pic:cNvPicPr>
                   </pic:nvPicPr>
                   <pic:blipFill>
-                    <a:blip r:embed="rId47">
+                    <a:blip r:embed="rId48">
                       <a:extLst>
                         <a:ext uri="{28A0092B-C50C-407E-A947-70E740481C1C}">
                           <a14:useLocalDpi xmlns:a14="http://schemas.microsoft.com/office/drawing/2010/main" val="0"/>
@@ -38373,7 +38442,7 @@
                     </pic:cNvPicPr>
                   </pic:nvPicPr>
                   <pic:blipFill>
-                    <a:blip r:embed="rId48">
+                    <a:blip r:embed="rId49">
                       <a:extLst>
                         <a:ext uri="{28A0092B-C50C-407E-A947-70E740481C1C}">
                           <a14:useLocalDpi xmlns:a14="http://schemas.microsoft.com/office/drawing/2010/main" val="0"/>
@@ -38433,7 +38502,7 @@
                     </pic:cNvPicPr>
                   </pic:nvPicPr>
                   <pic:blipFill>
-                    <a:blip r:embed="rId36">
+                    <a:blip r:embed="rId37">
                       <a:extLst>
                         <a:ext uri="{28A0092B-C50C-407E-A947-70E740481C1C}">
                           <a14:useLocalDpi xmlns:a14="http://schemas.microsoft.com/office/drawing/2010/main" val="0"/>
@@ -38493,7 +38562,7 @@
                     </pic:cNvPicPr>
                   </pic:nvPicPr>
                   <pic:blipFill>
-                    <a:blip r:embed="rId36">
+                    <a:blip r:embed="rId37">
                       <a:extLst>
                         <a:ext uri="{28A0092B-C50C-407E-A947-70E740481C1C}">
                           <a14:useLocalDpi xmlns:a14="http://schemas.microsoft.com/office/drawing/2010/main" val="0"/>
@@ -38583,7 +38652,6 @@
           <w:rFonts w:ascii="Times" w:hAnsi="Times" w:cs="Times"/>
           <w:noProof/>
         </w:rPr>
-        <w:lastRenderedPageBreak/>
         <w:drawing>
           <wp:inline distT="0" distB="0" distL="0" distR="0" wp14:anchorId="43318763" wp14:editId="373E3A9C">
             <wp:extent cx="419100" cy="342900"/>
@@ -38602,7 +38670,7 @@
                     </pic:cNvPicPr>
                   </pic:nvPicPr>
                   <pic:blipFill>
-                    <a:blip r:embed="rId45">
+                    <a:blip r:embed="rId46">
                       <a:extLst>
                         <a:ext uri="{28A0092B-C50C-407E-A947-70E740481C1C}">
                           <a14:useLocalDpi xmlns:a14="http://schemas.microsoft.com/office/drawing/2010/main" val="0"/>
@@ -38690,7 +38758,7 @@
                     </pic:cNvPicPr>
                   </pic:nvPicPr>
                   <pic:blipFill>
-                    <a:blip r:embed="rId49">
+                    <a:blip r:embed="rId50">
                       <a:extLst>
                         <a:ext uri="{28A0092B-C50C-407E-A947-70E740481C1C}">
                           <a14:useLocalDpi xmlns:a14="http://schemas.microsoft.com/office/drawing/2010/main" val="0"/>
@@ -38750,7 +38818,7 @@
                     </pic:cNvPicPr>
                   </pic:nvPicPr>
                   <pic:blipFill>
-                    <a:blip r:embed="rId38">
+                    <a:blip r:embed="rId39">
                       <a:extLst>
                         <a:ext uri="{28A0092B-C50C-407E-A947-70E740481C1C}">
                           <a14:useLocalDpi xmlns:a14="http://schemas.microsoft.com/office/drawing/2010/main" val="0"/>
@@ -38824,6 +38892,7 @@
           <w:sz w:val="18"/>
           <w:szCs w:val="18"/>
         </w:rPr>
+        <w:lastRenderedPageBreak/>
         <w:t xml:space="preserve">83'9/'9( </w:t>
       </w:r>
     </w:p>
@@ -38901,7 +38970,7 @@
                     </pic:cNvPicPr>
                   </pic:nvPicPr>
                   <pic:blipFill>
-                    <a:blip r:embed="rId50">
+                    <a:blip r:embed="rId51">
                       <a:extLst>
                         <a:ext uri="{28A0092B-C50C-407E-A947-70E740481C1C}">
                           <a14:useLocalDpi xmlns:a14="http://schemas.microsoft.com/office/drawing/2010/main" val="0"/>
@@ -39007,7 +39076,7 @@
                     </pic:cNvPicPr>
                   </pic:nvPicPr>
                   <pic:blipFill>
-                    <a:blip r:embed="rId44">
+                    <a:blip r:embed="rId45">
                       <a:extLst>
                         <a:ext uri="{28A0092B-C50C-407E-A947-70E740481C1C}">
                           <a14:useLocalDpi xmlns:a14="http://schemas.microsoft.com/office/drawing/2010/main" val="0"/>
@@ -39067,7 +39136,7 @@
                     </pic:cNvPicPr>
                   </pic:nvPicPr>
                   <pic:blipFill>
-                    <a:blip r:embed="rId38">
+                    <a:blip r:embed="rId39">
                       <a:extLst>
                         <a:ext uri="{28A0092B-C50C-407E-A947-70E740481C1C}">
                           <a14:useLocalDpi xmlns:a14="http://schemas.microsoft.com/office/drawing/2010/main" val="0"/>
@@ -39127,7 +39196,7 @@
                     </pic:cNvPicPr>
                   </pic:nvPicPr>
                   <pic:blipFill>
-                    <a:blip r:embed="rId32">
+                    <a:blip r:embed="rId33">
                       <a:extLst>
                         <a:ext uri="{28A0092B-C50C-407E-A947-70E740481C1C}">
                           <a14:useLocalDpi xmlns:a14="http://schemas.microsoft.com/office/drawing/2010/main" val="0"/>
@@ -39199,7 +39268,7 @@
                     </pic:cNvPicPr>
                   </pic:nvPicPr>
                   <pic:blipFill>
-                    <a:blip r:embed="rId51">
+                    <a:blip r:embed="rId52">
                       <a:extLst>
                         <a:ext uri="{28A0092B-C50C-407E-A947-70E740481C1C}">
                           <a14:useLocalDpi xmlns:a14="http://schemas.microsoft.com/office/drawing/2010/main" val="0"/>
@@ -39283,7 +39352,7 @@
                     </pic:cNvPicPr>
                   </pic:nvPicPr>
                   <pic:blipFill>
-                    <a:blip r:embed="rId52">
+                    <a:blip r:embed="rId53">
                       <a:extLst>
                         <a:ext uri="{28A0092B-C50C-407E-A947-70E740481C1C}">
                           <a14:useLocalDpi xmlns:a14="http://schemas.microsoft.com/office/drawing/2010/main" val="0"/>
@@ -39494,14 +39563,7 @@
         <w:rPr>
           <w:rFonts w:ascii="Times" w:hAnsi="Times" w:cs="Times"/>
         </w:rPr>
-        <w:t xml:space="preserve"> materialization strategies with respect to three axes, i.e., error tolerance, sophistication of tasks and reuse, and computation. Here, we validate that each optimization con- tributes to the </w:t>
-      </w:r>
-      <w:r>
-        <w:rPr>
-          <w:rFonts w:ascii="Times" w:hAnsi="Times" w:cs="Times"/>
-        </w:rPr>
-        <w:lastRenderedPageBreak/>
-        <w:t xml:space="preserve">final results in a full program (on Census). We then validate our claim that the cross-over points for op- </w:t>
+        <w:t xml:space="preserve"> materialization strategies with respect to three axes, i.e., error tolerance, sophistication of tasks and reuse, and computation. Here, we validate that each optimization con- tributes to the final results in a full program (on Census). We then validate our claim that the cross-over points for op- </w:t>
       </w:r>
       <w:proofErr w:type="spellStart"/>
       <w:r>
@@ -39571,7 +39633,14 @@
         <w:rPr>
           <w:rFonts w:ascii="Times" w:hAnsi="Times" w:cs="Times"/>
         </w:rPr>
-        <w:t xml:space="preserve"> has an impact on the performance of Columbus. For each parameter setting used to create Figure 6, we remove a materialization strategy. Then, we measure the maximum slowdown of an execution with that optimization removed. We report the maximum slowdown across all parameters in Figure 8(c) in main memory on Census. We see that Lazy, QR, and </w:t>
+        <w:t xml:space="preserve"> has an impact on the </w:t>
+      </w:r>
+      <w:r>
+        <w:rPr>
+          <w:rFonts w:ascii="Times" w:hAnsi="Times" w:cs="Times"/>
+        </w:rPr>
+        <w:lastRenderedPageBreak/>
+        <w:t xml:space="preserve">performance of Columbus. For each parameter setting used to create Figure 6, we remove a materialization strategy. Then, we measure the maximum slowdown of an execution with that optimization removed. We report the maximum slowdown across all parameters in Figure 8(c) in main memory on Census. We see that Lazy, QR, and </w:t>
       </w:r>
       <w:proofErr w:type="spellStart"/>
       <w:r>
@@ -39915,28 +39984,28 @@
         <w:rPr>
           <w:rFonts w:ascii="Times" w:hAnsi="Times" w:cs="Times"/>
         </w:rPr>
-        <w:t xml:space="preserve"> to run. We validate that tradeoffs similar to the linear case still apply to non-linear basic blocks, and we describe how convergence impacts the tradeoff space. For each data set, we </w:t>
+        <w:t xml:space="preserve"> to run. We validate that tradeoffs similar to the linear case still apply to non-linear basic blocks, and we describe how convergence impacts the tradeoff space. For each data set, we vary the number of iterations to run for ADMM and try different materialization strategies. For </w:t>
+      </w:r>
+      <w:proofErr w:type="spellStart"/>
+      <w:r>
+        <w:rPr>
+          <w:rFonts w:ascii="Times" w:hAnsi="Times" w:cs="Times"/>
+        </w:rPr>
+        <w:t>CoreSet</w:t>
+      </w:r>
+      <w:proofErr w:type="spellEnd"/>
+      <w:r>
+        <w:rPr>
+          <w:rFonts w:ascii="Times" w:hAnsi="Times" w:cs="Times"/>
+        </w:rPr>
+        <w:t xml:space="preserve">-based approaches, we grid search the error tolerance, as we did for the linear case. As shown in Figure 6(d), when the number of iterations is small, QR is 2.24x slower than Lazy. Because there is only one iteration, the least-squares problem is only solved once. Thus, Lazy is </w:t>
       </w:r>
       <w:r>
         <w:rPr>
           <w:rFonts w:ascii="Times" w:hAnsi="Times" w:cs="Times"/>
         </w:rPr>
         <w:lastRenderedPageBreak/>
-        <w:t xml:space="preserve">vary the number of iterations to run for ADMM and try different materialization strategies. For </w:t>
-      </w:r>
-      <w:proofErr w:type="spellStart"/>
-      <w:r>
-        <w:rPr>
-          <w:rFonts w:ascii="Times" w:hAnsi="Times" w:cs="Times"/>
-        </w:rPr>
-        <w:t>CoreSet</w:t>
-      </w:r>
-      <w:proofErr w:type="spellEnd"/>
-      <w:r>
-        <w:rPr>
-          <w:rFonts w:ascii="Times" w:hAnsi="Times" w:cs="Times"/>
-        </w:rPr>
-        <w:t xml:space="preserve">-based approaches, we grid search the error tolerance, as we did for the linear case. As shown in Figure 6(d), when the number of iterations is small, QR is 2.24x slower than Lazy. Because there is only one iteration, the least-squares problem is only solved once. Thus, Lazy is the faster strategy compared with QR. However, when the number of iterations grows to 10, QR is 3.8x faster than Lazy. This is not surprising based on our study for linear cases–by running more iterations, the opportunities for reuse increase. We expect an even larger speedup if we run more iterations. </w:t>
+        <w:t xml:space="preserve">the faster strategy compared with QR. However, when the number of iterations grows to 10, QR is 3.8x faster than Lazy. This is not surprising based on our study for linear cases–by running more iterations, the opportunities for reuse increase. We expect an even larger speedup if we run more iterations. </w:t>
       </w:r>
     </w:p>
     <w:p>
@@ -40037,7 +40106,7 @@
                     </pic:cNvPicPr>
                   </pic:nvPicPr>
                   <pic:blipFill>
-                    <a:blip r:embed="rId53">
+                    <a:blip r:embed="rId54">
                       <a:extLst>
                         <a:ext uri="{28A0092B-C50C-407E-A947-70E740481C1C}">
                           <a14:useLocalDpi xmlns:a14="http://schemas.microsoft.com/office/drawing/2010/main" val="0"/>
@@ -40092,66 +40161,6 @@
                 <pic:pic xmlns:pic="http://schemas.openxmlformats.org/drawingml/2006/picture">
                   <pic:nvPicPr>
                     <pic:cNvPr id="0" name="Picture 77"/>
-                    <pic:cNvPicPr>
-                      <a:picLocks noChangeAspect="1" noChangeArrowheads="1"/>
-                    </pic:cNvPicPr>
-                  </pic:nvPicPr>
-                  <pic:blipFill>
-                    <a:blip r:embed="rId54">
-                      <a:extLst>
-                        <a:ext uri="{28A0092B-C50C-407E-A947-70E740481C1C}">
-                          <a14:useLocalDpi xmlns:a14="http://schemas.microsoft.com/office/drawing/2010/main" val="0"/>
-                        </a:ext>
-                      </a:extLst>
-                    </a:blip>
-                    <a:srcRect/>
-                    <a:stretch>
-                      <a:fillRect/>
-                    </a:stretch>
-                  </pic:blipFill>
-                  <pic:spPr bwMode="auto">
-                    <a:xfrm>
-                      <a:off x="0" y="0"/>
-                      <a:ext cx="444500" cy="25400"/>
-                    </a:xfrm>
-                    <a:prstGeom prst="rect">
-                      <a:avLst/>
-                    </a:prstGeom>
-                    <a:noFill/>
-                    <a:ln>
-                      <a:noFill/>
-                    </a:ln>
-                  </pic:spPr>
-                </pic:pic>
-              </a:graphicData>
-            </a:graphic>
-          </wp:inline>
-        </w:drawing>
-      </w:r>
-      <w:r>
-        <w:rPr>
-          <w:rFonts w:ascii="Times" w:hAnsi="Times" w:cs="Times"/>
-        </w:rPr>
-        <w:t xml:space="preserve"> </w:t>
-      </w:r>
-      <w:r>
-        <w:rPr>
-          <w:rFonts w:ascii="Times" w:hAnsi="Times" w:cs="Times"/>
-          <w:noProof/>
-        </w:rPr>
-        <w:drawing>
-          <wp:inline distT="0" distB="0" distL="0" distR="0" wp14:anchorId="7E99B772" wp14:editId="04491CC3">
-            <wp:extent cx="444500" cy="25400"/>
-            <wp:effectExtent l="0" t="0" r="12700" b="0"/>
-            <wp:docPr id="58" name="Picture 58"/>
-            <wp:cNvGraphicFramePr>
-              <a:graphicFrameLocks xmlns:a="http://schemas.openxmlformats.org/drawingml/2006/main" noChangeAspect="1"/>
-            </wp:cNvGraphicFramePr>
-            <a:graphic xmlns:a="http://schemas.openxmlformats.org/drawingml/2006/main">
-              <a:graphicData uri="http://schemas.openxmlformats.org/drawingml/2006/picture">
-                <pic:pic xmlns:pic="http://schemas.openxmlformats.org/drawingml/2006/picture">
-                  <pic:nvPicPr>
-                    <pic:cNvPr id="0" name="Picture 78"/>
                     <pic:cNvPicPr>
                       <a:picLocks noChangeAspect="1" noChangeArrowheads="1"/>
                     </pic:cNvPicPr>
@@ -40200,6 +40209,66 @@
           <w:noProof/>
         </w:rPr>
         <w:drawing>
+          <wp:inline distT="0" distB="0" distL="0" distR="0" wp14:anchorId="7E99B772" wp14:editId="04491CC3">
+            <wp:extent cx="444500" cy="25400"/>
+            <wp:effectExtent l="0" t="0" r="12700" b="0"/>
+            <wp:docPr id="58" name="Picture 58"/>
+            <wp:cNvGraphicFramePr>
+              <a:graphicFrameLocks xmlns:a="http://schemas.openxmlformats.org/drawingml/2006/main" noChangeAspect="1"/>
+            </wp:cNvGraphicFramePr>
+            <a:graphic xmlns:a="http://schemas.openxmlformats.org/drawingml/2006/main">
+              <a:graphicData uri="http://schemas.openxmlformats.org/drawingml/2006/picture">
+                <pic:pic xmlns:pic="http://schemas.openxmlformats.org/drawingml/2006/picture">
+                  <pic:nvPicPr>
+                    <pic:cNvPr id="0" name="Picture 78"/>
+                    <pic:cNvPicPr>
+                      <a:picLocks noChangeAspect="1" noChangeArrowheads="1"/>
+                    </pic:cNvPicPr>
+                  </pic:nvPicPr>
+                  <pic:blipFill>
+                    <a:blip r:embed="rId56">
+                      <a:extLst>
+                        <a:ext uri="{28A0092B-C50C-407E-A947-70E740481C1C}">
+                          <a14:useLocalDpi xmlns:a14="http://schemas.microsoft.com/office/drawing/2010/main" val="0"/>
+                        </a:ext>
+                      </a:extLst>
+                    </a:blip>
+                    <a:srcRect/>
+                    <a:stretch>
+                      <a:fillRect/>
+                    </a:stretch>
+                  </pic:blipFill>
+                  <pic:spPr bwMode="auto">
+                    <a:xfrm>
+                      <a:off x="0" y="0"/>
+                      <a:ext cx="444500" cy="25400"/>
+                    </a:xfrm>
+                    <a:prstGeom prst="rect">
+                      <a:avLst/>
+                    </a:prstGeom>
+                    <a:noFill/>
+                    <a:ln>
+                      <a:noFill/>
+                    </a:ln>
+                  </pic:spPr>
+                </pic:pic>
+              </a:graphicData>
+            </a:graphic>
+          </wp:inline>
+        </w:drawing>
+      </w:r>
+      <w:r>
+        <w:rPr>
+          <w:rFonts w:ascii="Times" w:hAnsi="Times" w:cs="Times"/>
+        </w:rPr>
+        <w:t xml:space="preserve"> </w:t>
+      </w:r>
+      <w:r>
+        <w:rPr>
+          <w:rFonts w:ascii="Times" w:hAnsi="Times" w:cs="Times"/>
+          <w:noProof/>
+        </w:rPr>
+        <w:drawing>
           <wp:inline distT="0" distB="0" distL="0" distR="0" wp14:anchorId="6A1F8D04" wp14:editId="17B1B73A">
             <wp:extent cx="457200" cy="25400"/>
             <wp:effectExtent l="0" t="0" r="0" b="0"/>
@@ -40217,7 +40286,7 @@
                     </pic:cNvPicPr>
                   </pic:nvPicPr>
                   <pic:blipFill>
-                    <a:blip r:embed="rId56">
+                    <a:blip r:embed="rId57">
                       <a:extLst>
                         <a:ext uri="{28A0092B-C50C-407E-A947-70E740481C1C}">
                           <a14:useLocalDpi xmlns:a14="http://schemas.microsoft.com/office/drawing/2010/main" val="0"/>
@@ -40277,7 +40346,7 @@
                     </pic:cNvPicPr>
                   </pic:nvPicPr>
                   <pic:blipFill>
-                    <a:blip r:embed="rId57">
+                    <a:blip r:embed="rId58">
                       <a:extLst>
                         <a:ext uri="{28A0092B-C50C-407E-A947-70E740481C1C}">
                           <a14:useLocalDpi xmlns:a14="http://schemas.microsoft.com/office/drawing/2010/main" val="0"/>
@@ -40337,7 +40406,7 @@
                     </pic:cNvPicPr>
                   </pic:nvPicPr>
                   <pic:blipFill>
-                    <a:blip r:embed="rId57">
+                    <a:blip r:embed="rId58">
                       <a:extLst>
                         <a:ext uri="{28A0092B-C50C-407E-A947-70E740481C1C}">
                           <a14:useLocalDpi xmlns:a14="http://schemas.microsoft.com/office/drawing/2010/main" val="0"/>
@@ -40397,7 +40466,7 @@
                     </pic:cNvPicPr>
                   </pic:nvPicPr>
                   <pic:blipFill>
-                    <a:blip r:embed="rId58">
+                    <a:blip r:embed="rId59">
                       <a:extLst>
                         <a:ext uri="{28A0092B-C50C-407E-A947-70E740481C1C}">
                           <a14:useLocalDpi xmlns:a14="http://schemas.microsoft.com/office/drawing/2010/main" val="0"/>
@@ -40457,7 +40526,7 @@
                     </pic:cNvPicPr>
                   </pic:nvPicPr>
                   <pic:blipFill>
-                    <a:blip r:embed="rId57">
+                    <a:blip r:embed="rId58">
                       <a:extLst>
                         <a:ext uri="{28A0092B-C50C-407E-A947-70E740481C1C}">
                           <a14:useLocalDpi xmlns:a14="http://schemas.microsoft.com/office/drawing/2010/main" val="0"/>
@@ -40517,7 +40586,7 @@
                     </pic:cNvPicPr>
                   </pic:nvPicPr>
                   <pic:blipFill>
-                    <a:blip r:embed="rId57">
+                    <a:blip r:embed="rId58">
                       <a:extLst>
                         <a:ext uri="{28A0092B-C50C-407E-A947-70E740481C1C}">
                           <a14:useLocalDpi xmlns:a14="http://schemas.microsoft.com/office/drawing/2010/main" val="0"/>
@@ -40577,7 +40646,7 @@
                     </pic:cNvPicPr>
                   </pic:nvPicPr>
                   <pic:blipFill>
-                    <a:blip r:embed="rId59">
+                    <a:blip r:embed="rId60">
                       <a:extLst>
                         <a:ext uri="{28A0092B-C50C-407E-A947-70E740481C1C}">
                           <a14:useLocalDpi xmlns:a14="http://schemas.microsoft.com/office/drawing/2010/main" val="0"/>
@@ -40637,7 +40706,7 @@
                     </pic:cNvPicPr>
                   </pic:nvPicPr>
                   <pic:blipFill>
-                    <a:blip r:embed="rId60">
+                    <a:blip r:embed="rId61">
                       <a:extLst>
                         <a:ext uri="{28A0092B-C50C-407E-A947-70E740481C1C}">
                           <a14:useLocalDpi xmlns:a14="http://schemas.microsoft.com/office/drawing/2010/main" val="0"/>
@@ -40697,7 +40766,7 @@
                     </pic:cNvPicPr>
                   </pic:nvPicPr>
                   <pic:blipFill>
-                    <a:blip r:embed="rId61">
+                    <a:blip r:embed="rId62">
                       <a:extLst>
                         <a:ext uri="{28A0092B-C50C-407E-A947-70E740481C1C}">
                           <a14:useLocalDpi xmlns:a14="http://schemas.microsoft.com/office/drawing/2010/main" val="0"/>
@@ -40757,7 +40826,7 @@
                     </pic:cNvPicPr>
                   </pic:nvPicPr>
                   <pic:blipFill>
-                    <a:blip r:embed="rId62">
+                    <a:blip r:embed="rId63">
                       <a:extLst>
                         <a:ext uri="{28A0092B-C50C-407E-A947-70E740481C1C}">
                           <a14:useLocalDpi xmlns:a14="http://schemas.microsoft.com/office/drawing/2010/main" val="0"/>
@@ -40817,7 +40886,7 @@
                     </pic:cNvPicPr>
                   </pic:nvPicPr>
                   <pic:blipFill>
-                    <a:blip r:embed="rId63">
+                    <a:blip r:embed="rId64">
                       <a:extLst>
                         <a:ext uri="{28A0092B-C50C-407E-A947-70E740481C1C}">
                           <a14:useLocalDpi xmlns:a14="http://schemas.microsoft.com/office/drawing/2010/main" val="0"/>
@@ -40877,7 +40946,7 @@
                     </pic:cNvPicPr>
                   </pic:nvPicPr>
                   <pic:blipFill>
-                    <a:blip r:embed="rId64">
+                    <a:blip r:embed="rId65">
                       <a:extLst>
                         <a:ext uri="{28A0092B-C50C-407E-A947-70E740481C1C}">
                           <a14:useLocalDpi xmlns:a14="http://schemas.microsoft.com/office/drawing/2010/main" val="0"/>
@@ -40937,7 +41006,7 @@
                     </pic:cNvPicPr>
                   </pic:nvPicPr>
                   <pic:blipFill>
-                    <a:blip r:embed="rId65">
+                    <a:blip r:embed="rId66">
                       <a:extLst>
                         <a:ext uri="{28A0092B-C50C-407E-A947-70E740481C1C}">
                           <a14:useLocalDpi xmlns:a14="http://schemas.microsoft.com/office/drawing/2010/main" val="0"/>
@@ -40997,7 +41066,7 @@
                     </pic:cNvPicPr>
                   </pic:nvPicPr>
                   <pic:blipFill>
-                    <a:blip r:embed="rId66" cstate="print">
+                    <a:blip r:embed="rId67" cstate="print">
                       <a:extLst>
                         <a:ext uri="{28A0092B-C50C-407E-A947-70E740481C1C}">
                           <a14:useLocalDpi xmlns:a14="http://schemas.microsoft.com/office/drawing/2010/main" val="0"/>
@@ -41057,7 +41126,7 @@
                     </pic:cNvPicPr>
                   </pic:nvPicPr>
                   <pic:blipFill>
-                    <a:blip r:embed="rId67" cstate="print">
+                    <a:blip r:embed="rId68" cstate="print">
                       <a:extLst>
                         <a:ext uri="{28A0092B-C50C-407E-A947-70E740481C1C}">
                           <a14:useLocalDpi xmlns:a14="http://schemas.microsoft.com/office/drawing/2010/main" val="0"/>
@@ -41117,7 +41186,7 @@
                     </pic:cNvPicPr>
                   </pic:nvPicPr>
                   <pic:blipFill>
-                    <a:blip r:embed="rId68" cstate="print">
+                    <a:blip r:embed="rId69" cstate="print">
                       <a:extLst>
                         <a:ext uri="{28A0092B-C50C-407E-A947-70E740481C1C}">
                           <a14:useLocalDpi xmlns:a14="http://schemas.microsoft.com/office/drawing/2010/main" val="0"/>
@@ -41177,7 +41246,7 @@
                     </pic:cNvPicPr>
                   </pic:nvPicPr>
                   <pic:blipFill>
-                    <a:blip r:embed="rId69">
+                    <a:blip r:embed="rId70">
                       <a:extLst>
                         <a:ext uri="{28A0092B-C50C-407E-A947-70E740481C1C}">
                           <a14:useLocalDpi xmlns:a14="http://schemas.microsoft.com/office/drawing/2010/main" val="0"/>
@@ -41237,7 +41306,7 @@
                     </pic:cNvPicPr>
                   </pic:nvPicPr>
                   <pic:blipFill>
-                    <a:blip r:embed="rId70">
+                    <a:blip r:embed="rId71">
                       <a:extLst>
                         <a:ext uri="{28A0092B-C50C-407E-A947-70E740481C1C}">
                           <a14:useLocalDpi xmlns:a14="http://schemas.microsoft.com/office/drawing/2010/main" val="0"/>
@@ -41297,7 +41366,7 @@
                     </pic:cNvPicPr>
                   </pic:nvPicPr>
                   <pic:blipFill>
-                    <a:blip r:embed="rId71">
+                    <a:blip r:embed="rId72">
                       <a:extLst>
                         <a:ext uri="{28A0092B-C50C-407E-A947-70E740481C1C}">
                           <a14:useLocalDpi xmlns:a14="http://schemas.microsoft.com/office/drawing/2010/main" val="0"/>
@@ -41357,7 +41426,7 @@
                     </pic:cNvPicPr>
                   </pic:nvPicPr>
                   <pic:blipFill>
-                    <a:blip r:embed="rId71">
+                    <a:blip r:embed="rId72">
                       <a:extLst>
                         <a:ext uri="{28A0092B-C50C-407E-A947-70E740481C1C}">
                           <a14:useLocalDpi xmlns:a14="http://schemas.microsoft.com/office/drawing/2010/main" val="0"/>
@@ -41417,7 +41486,7 @@
                     </pic:cNvPicPr>
                   </pic:nvPicPr>
                   <pic:blipFill>
-                    <a:blip r:embed="rId72">
+                    <a:blip r:embed="rId73">
                       <a:extLst>
                         <a:ext uri="{28A0092B-C50C-407E-A947-70E740481C1C}">
                           <a14:useLocalDpi xmlns:a14="http://schemas.microsoft.com/office/drawing/2010/main" val="0"/>
@@ -41477,7 +41546,7 @@
                     </pic:cNvPicPr>
                   </pic:nvPicPr>
                   <pic:blipFill>
-                    <a:blip r:embed="rId73">
+                    <a:blip r:embed="rId74">
                       <a:extLst>
                         <a:ext uri="{28A0092B-C50C-407E-A947-70E740481C1C}">
                           <a14:useLocalDpi xmlns:a14="http://schemas.microsoft.com/office/drawing/2010/main" val="0"/>
@@ -41537,7 +41606,7 @@
                     </pic:cNvPicPr>
                   </pic:nvPicPr>
                   <pic:blipFill>
-                    <a:blip r:embed="rId74">
+                    <a:blip r:embed="rId75">
                       <a:extLst>
                         <a:ext uri="{28A0092B-C50C-407E-A947-70E740481C1C}">
                           <a14:useLocalDpi xmlns:a14="http://schemas.microsoft.com/office/drawing/2010/main" val="0"/>
@@ -41597,7 +41666,7 @@
                     </pic:cNvPicPr>
                   </pic:nvPicPr>
                   <pic:blipFill>
-                    <a:blip r:embed="rId75">
+                    <a:blip r:embed="rId76">
                       <a:extLst>
                         <a:ext uri="{28A0092B-C50C-407E-A947-70E740481C1C}">
                           <a14:useLocalDpi xmlns:a14="http://schemas.microsoft.com/office/drawing/2010/main" val="0"/>
@@ -41657,7 +41726,7 @@
                     </pic:cNvPicPr>
                   </pic:nvPicPr>
                   <pic:blipFill>
-                    <a:blip r:embed="rId76">
+                    <a:blip r:embed="rId77">
                       <a:extLst>
                         <a:ext uri="{28A0092B-C50C-407E-A947-70E740481C1C}">
                           <a14:useLocalDpi xmlns:a14="http://schemas.microsoft.com/office/drawing/2010/main" val="0"/>
@@ -41807,7 +41876,7 @@
                     </pic:cNvPicPr>
                   </pic:nvPicPr>
                   <pic:blipFill>
-                    <a:blip r:embed="rId77">
+                    <a:blip r:embed="rId78">
                       <a:extLst>
                         <a:ext uri="{28A0092B-C50C-407E-A947-70E740481C1C}">
                           <a14:useLocalDpi xmlns:a14="http://schemas.microsoft.com/office/drawing/2010/main" val="0"/>
@@ -41867,7 +41936,7 @@
                     </pic:cNvPicPr>
                   </pic:nvPicPr>
                   <pic:blipFill>
-                    <a:blip r:embed="rId70">
+                    <a:blip r:embed="rId71">
                       <a:extLst>
                         <a:ext uri="{28A0092B-C50C-407E-A947-70E740481C1C}">
                           <a14:useLocalDpi xmlns:a14="http://schemas.microsoft.com/office/drawing/2010/main" val="0"/>
@@ -41927,7 +41996,7 @@
                     </pic:cNvPicPr>
                   </pic:nvPicPr>
                   <pic:blipFill>
-                    <a:blip r:embed="rId72">
+                    <a:blip r:embed="rId73">
                       <a:extLst>
                         <a:ext uri="{28A0092B-C50C-407E-A947-70E740481C1C}">
                           <a14:useLocalDpi xmlns:a14="http://schemas.microsoft.com/office/drawing/2010/main" val="0"/>
@@ -41987,7 +42056,7 @@
                     </pic:cNvPicPr>
                   </pic:nvPicPr>
                   <pic:blipFill>
-                    <a:blip r:embed="rId75">
+                    <a:blip r:embed="rId76">
                       <a:extLst>
                         <a:ext uri="{28A0092B-C50C-407E-A947-70E740481C1C}">
                           <a14:useLocalDpi xmlns:a14="http://schemas.microsoft.com/office/drawing/2010/main" val="0"/>
@@ -42047,7 +42116,7 @@
                     </pic:cNvPicPr>
                   </pic:nvPicPr>
                   <pic:blipFill>
-                    <a:blip r:embed="rId78">
+                    <a:blip r:embed="rId79">
                       <a:extLst>
                         <a:ext uri="{28A0092B-C50C-407E-A947-70E740481C1C}">
                           <a14:useLocalDpi xmlns:a14="http://schemas.microsoft.com/office/drawing/2010/main" val="0"/>
@@ -42107,7 +42176,7 @@
                     </pic:cNvPicPr>
                   </pic:nvPicPr>
                   <pic:blipFill>
-                    <a:blip r:embed="rId79">
+                    <a:blip r:embed="rId80">
                       <a:extLst>
                         <a:ext uri="{28A0092B-C50C-407E-A947-70E740481C1C}">
                           <a14:useLocalDpi xmlns:a14="http://schemas.microsoft.com/office/drawing/2010/main" val="0"/>
@@ -42167,7 +42236,7 @@
                     </pic:cNvPicPr>
                   </pic:nvPicPr>
                   <pic:blipFill>
-                    <a:blip r:embed="rId80">
+                    <a:blip r:embed="rId81">
                       <a:extLst>
                         <a:ext uri="{28A0092B-C50C-407E-A947-70E740481C1C}">
                           <a14:useLocalDpi xmlns:a14="http://schemas.microsoft.com/office/drawing/2010/main" val="0"/>
@@ -42227,7 +42296,7 @@
                     </pic:cNvPicPr>
                   </pic:nvPicPr>
                   <pic:blipFill>
-                    <a:blip r:embed="rId81">
+                    <a:blip r:embed="rId82">
                       <a:extLst>
                         <a:ext uri="{28A0092B-C50C-407E-A947-70E740481C1C}">
                           <a14:useLocalDpi xmlns:a14="http://schemas.microsoft.com/office/drawing/2010/main" val="0"/>
@@ -42287,7 +42356,7 @@
                     </pic:cNvPicPr>
                   </pic:nvPicPr>
                   <pic:blipFill>
-                    <a:blip r:embed="rId75">
+                    <a:blip r:embed="rId76">
                       <a:extLst>
                         <a:ext uri="{28A0092B-C50C-407E-A947-70E740481C1C}">
                           <a14:useLocalDpi xmlns:a14="http://schemas.microsoft.com/office/drawing/2010/main" val="0"/>
@@ -42347,7 +42416,7 @@
                     </pic:cNvPicPr>
                   </pic:nvPicPr>
                   <pic:blipFill>
-                    <a:blip r:embed="rId78">
+                    <a:blip r:embed="rId79">
                       <a:extLst>
                         <a:ext uri="{28A0092B-C50C-407E-A947-70E740481C1C}">
                           <a14:useLocalDpi xmlns:a14="http://schemas.microsoft.com/office/drawing/2010/main" val="0"/>
@@ -42407,7 +42476,7 @@
                     </pic:cNvPicPr>
                   </pic:nvPicPr>
                   <pic:blipFill>
-                    <a:blip r:embed="rId82">
+                    <a:blip r:embed="rId83">
                       <a:extLst>
                         <a:ext uri="{28A0092B-C50C-407E-A947-70E740481C1C}">
                           <a14:useLocalDpi xmlns:a14="http://schemas.microsoft.com/office/drawing/2010/main" val="0"/>
@@ -42467,7 +42536,7 @@
                     </pic:cNvPicPr>
                   </pic:nvPicPr>
                   <pic:blipFill>
-                    <a:blip r:embed="rId75">
+                    <a:blip r:embed="rId76">
                       <a:extLst>
                         <a:ext uri="{28A0092B-C50C-407E-A947-70E740481C1C}">
                           <a14:useLocalDpi xmlns:a14="http://schemas.microsoft.com/office/drawing/2010/main" val="0"/>
@@ -42527,7 +42596,7 @@
                     </pic:cNvPicPr>
                   </pic:nvPicPr>
                   <pic:blipFill>
-                    <a:blip r:embed="rId83">
+                    <a:blip r:embed="rId84">
                       <a:extLst>
                         <a:ext uri="{28A0092B-C50C-407E-A947-70E740481C1C}">
                           <a14:useLocalDpi xmlns:a14="http://schemas.microsoft.com/office/drawing/2010/main" val="0"/>
@@ -42587,7 +42656,7 @@
                     </pic:cNvPicPr>
                   </pic:nvPicPr>
                   <pic:blipFill>
-                    <a:blip r:embed="rId84">
+                    <a:blip r:embed="rId85">
                       <a:extLst>
                         <a:ext uri="{28A0092B-C50C-407E-A947-70E740481C1C}">
                           <a14:useLocalDpi xmlns:a14="http://schemas.microsoft.com/office/drawing/2010/main" val="0"/>
@@ -42647,7 +42716,7 @@
                     </pic:cNvPicPr>
                   </pic:nvPicPr>
                   <pic:blipFill>
-                    <a:blip r:embed="rId85">
+                    <a:blip r:embed="rId86">
                       <a:extLst>
                         <a:ext uri="{28A0092B-C50C-407E-A947-70E740481C1C}">
                           <a14:useLocalDpi xmlns:a14="http://schemas.microsoft.com/office/drawing/2010/main" val="0"/>
@@ -42707,7 +42776,7 @@
                     </pic:cNvPicPr>
                   </pic:nvPicPr>
                   <pic:blipFill>
-                    <a:blip r:embed="rId86">
+                    <a:blip r:embed="rId87">
                       <a:extLst>
                         <a:ext uri="{28A0092B-C50C-407E-A947-70E740481C1C}">
                           <a14:useLocalDpi xmlns:a14="http://schemas.microsoft.com/office/drawing/2010/main" val="0"/>
@@ -42767,7 +42836,7 @@
                     </pic:cNvPicPr>
                   </pic:nvPicPr>
                   <pic:blipFill>
-                    <a:blip r:embed="rId75">
+                    <a:blip r:embed="rId76">
                       <a:extLst>
                         <a:ext uri="{28A0092B-C50C-407E-A947-70E740481C1C}">
                           <a14:useLocalDpi xmlns:a14="http://schemas.microsoft.com/office/drawing/2010/main" val="0"/>
@@ -42827,7 +42896,7 @@
                     </pic:cNvPicPr>
                   </pic:nvPicPr>
                   <pic:blipFill>
-                    <a:blip r:embed="rId75">
+                    <a:blip r:embed="rId76">
                       <a:extLst>
                         <a:ext uri="{28A0092B-C50C-407E-A947-70E740481C1C}">
                           <a14:useLocalDpi xmlns:a14="http://schemas.microsoft.com/office/drawing/2010/main" val="0"/>
@@ -42887,7 +42956,7 @@
                     </pic:cNvPicPr>
                   </pic:nvPicPr>
                   <pic:blipFill>
-                    <a:blip r:embed="rId87">
+                    <a:blip r:embed="rId88">
                       <a:extLst>
                         <a:ext uri="{28A0092B-C50C-407E-A947-70E740481C1C}">
                           <a14:useLocalDpi xmlns:a14="http://schemas.microsoft.com/office/drawing/2010/main" val="0"/>
@@ -42947,7 +43016,7 @@
                     </pic:cNvPicPr>
                   </pic:nvPicPr>
                   <pic:blipFill>
-                    <a:blip r:embed="rId88">
+                    <a:blip r:embed="rId89">
                       <a:extLst>
                         <a:ext uri="{28A0092B-C50C-407E-A947-70E740481C1C}">
                           <a14:useLocalDpi xmlns:a14="http://schemas.microsoft.com/office/drawing/2010/main" val="0"/>
@@ -43185,7 +43254,6 @@
           <w:sz w:val="16"/>
           <w:szCs w:val="16"/>
         </w:rPr>
-        <w:lastRenderedPageBreak/>
         <w:t xml:space="preserve">) </w:t>
       </w:r>
     </w:p>
@@ -43223,7 +43291,7 @@
                     </pic:cNvPicPr>
                   </pic:nvPicPr>
                   <pic:blipFill>
-                    <a:blip r:embed="rId89">
+                    <a:blip r:embed="rId90">
                       <a:extLst>
                         <a:ext uri="{28A0092B-C50C-407E-A947-70E740481C1C}">
                           <a14:useLocalDpi xmlns:a14="http://schemas.microsoft.com/office/drawing/2010/main" val="0"/>
@@ -43283,7 +43351,7 @@
                     </pic:cNvPicPr>
                   </pic:nvPicPr>
                   <pic:blipFill>
-                    <a:blip r:embed="rId90">
+                    <a:blip r:embed="rId91">
                       <a:extLst>
                         <a:ext uri="{28A0092B-C50C-407E-A947-70E740481C1C}">
                           <a14:useLocalDpi xmlns:a14="http://schemas.microsoft.com/office/drawing/2010/main" val="0"/>
@@ -43335,6 +43403,7 @@
           <w:sz w:val="16"/>
           <w:szCs w:val="16"/>
         </w:rPr>
+        <w:lastRenderedPageBreak/>
         <w:t xml:space="preserve">'(( </w:t>
       </w:r>
     </w:p>
@@ -43519,7 +43588,7 @@
                     </pic:cNvPicPr>
                   </pic:nvPicPr>
                   <pic:blipFill>
-                    <a:blip r:embed="rId91">
+                    <a:blip r:embed="rId92">
                       <a:extLst>
                         <a:ext uri="{28A0092B-C50C-407E-A947-70E740481C1C}">
                           <a14:useLocalDpi xmlns:a14="http://schemas.microsoft.com/office/drawing/2010/main" val="0"/>
@@ -43579,7 +43648,7 @@
                     </pic:cNvPicPr>
                   </pic:nvPicPr>
                   <pic:blipFill>
-                    <a:blip r:embed="rId72">
+                    <a:blip r:embed="rId73">
                       <a:extLst>
                         <a:ext uri="{28A0092B-C50C-407E-A947-70E740481C1C}">
                           <a14:useLocalDpi xmlns:a14="http://schemas.microsoft.com/office/drawing/2010/main" val="0"/>
@@ -43878,7 +43947,7 @@
                     </pic:cNvPicPr>
                   </pic:nvPicPr>
                   <pic:blipFill>
-                    <a:blip r:embed="rId91">
+                    <a:blip r:embed="rId92">
                       <a:extLst>
                         <a:ext uri="{28A0092B-C50C-407E-A947-70E740481C1C}">
                           <a14:useLocalDpi xmlns:a14="http://schemas.microsoft.com/office/drawing/2010/main" val="0"/>
@@ -43938,7 +44007,7 @@
                     </pic:cNvPicPr>
                   </pic:nvPicPr>
                   <pic:blipFill>
-                    <a:blip r:embed="rId80">
+                    <a:blip r:embed="rId81">
                       <a:extLst>
                         <a:ext uri="{28A0092B-C50C-407E-A947-70E740481C1C}">
                           <a14:useLocalDpi xmlns:a14="http://schemas.microsoft.com/office/drawing/2010/main" val="0"/>
@@ -43998,7 +44067,7 @@
                     </pic:cNvPicPr>
                   </pic:nvPicPr>
                   <pic:blipFill>
-                    <a:blip r:embed="rId82">
+                    <a:blip r:embed="rId83">
                       <a:extLst>
                         <a:ext uri="{28A0092B-C50C-407E-A947-70E740481C1C}">
                           <a14:useLocalDpi xmlns:a14="http://schemas.microsoft.com/office/drawing/2010/main" val="0"/>
@@ -44176,7 +44245,6 @@
           <w:sz w:val="16"/>
           <w:szCs w:val="16"/>
         </w:rPr>
-        <w:lastRenderedPageBreak/>
         <w:t xml:space="preserve">( </w:t>
       </w:r>
     </w:p>
@@ -44238,6 +44306,7 @@
           <w:rFonts w:ascii="Times" w:hAnsi="Times" w:cs="Times"/>
           <w:noProof/>
         </w:rPr>
+        <w:lastRenderedPageBreak/>
         <w:drawing>
           <wp:inline distT="0" distB="0" distL="0" distR="0" wp14:anchorId="7D999A5A" wp14:editId="681FDFB7">
             <wp:extent cx="330200" cy="12700"/>
@@ -44256,7 +44325,7 @@
                     </pic:cNvPicPr>
                   </pic:nvPicPr>
                   <pic:blipFill>
-                    <a:blip r:embed="rId91">
+                    <a:blip r:embed="rId92">
                       <a:extLst>
                         <a:ext uri="{28A0092B-C50C-407E-A947-70E740481C1C}">
                           <a14:useLocalDpi xmlns:a14="http://schemas.microsoft.com/office/drawing/2010/main" val="0"/>
@@ -44555,7 +44624,7 @@
                     </pic:cNvPicPr>
                   </pic:nvPicPr>
                   <pic:blipFill>
-                    <a:blip r:embed="rId78">
+                    <a:blip r:embed="rId79">
                       <a:extLst>
                         <a:ext uri="{28A0092B-C50C-407E-A947-70E740481C1C}">
                           <a14:useLocalDpi xmlns:a14="http://schemas.microsoft.com/office/drawing/2010/main" val="0"/>
@@ -44642,7 +44711,7 @@
                     </pic:cNvPicPr>
                   </pic:nvPicPr>
                   <pic:blipFill>
-                    <a:blip r:embed="rId61">
+                    <a:blip r:embed="rId62">
                       <a:extLst>
                         <a:ext uri="{28A0092B-C50C-407E-A947-70E740481C1C}">
                           <a14:useLocalDpi xmlns:a14="http://schemas.microsoft.com/office/drawing/2010/main" val="0"/>
@@ -44702,7 +44771,7 @@
                     </pic:cNvPicPr>
                   </pic:nvPicPr>
                   <pic:blipFill>
-                    <a:blip r:embed="rId63">
+                    <a:blip r:embed="rId64">
                       <a:extLst>
                         <a:ext uri="{28A0092B-C50C-407E-A947-70E740481C1C}">
                           <a14:useLocalDpi xmlns:a14="http://schemas.microsoft.com/office/drawing/2010/main" val="0"/>
@@ -44857,7 +44926,7 @@
                     </pic:cNvPicPr>
                   </pic:nvPicPr>
                   <pic:blipFill>
-                    <a:blip r:embed="rId92" cstate="print">
+                    <a:blip r:embed="rId93" cstate="print">
                       <a:extLst>
                         <a:ext uri="{28A0092B-C50C-407E-A947-70E740481C1C}">
                           <a14:useLocalDpi xmlns:a14="http://schemas.microsoft.com/office/drawing/2010/main" val="0"/>
@@ -48539,8 +48608,8 @@
       </w:pPr>
     </w:p>
     <w:sectPr>
-      <w:footerReference w:type="even" r:id="rId93"/>
-      <w:footerReference w:type="default" r:id="rId94"/>
+      <w:footerReference w:type="even" r:id="rId94"/>
+      <w:footerReference w:type="default" r:id="rId95"/>
       <w:pgSz w:w="12240" w:h="15840"/>
       <w:pgMar w:top="1440" w:right="1440" w:bottom="1440" w:left="1440" w:header="720" w:footer="720" w:gutter="0"/>
       <w:cols w:space="720"/>
@@ -48647,7 +48716,7 @@
         <w:rStyle w:val="PageNumber"/>
         <w:noProof/>
       </w:rPr>
-      <w:t>26</w:t>
+      <w:t>17</w:t>
     </w:r>
     <w:r>
       <w:rPr>

</xml_diff>

<commit_message>
Tradeoffs. In Columbus, ADMM is our default solver for non-linear basic blocks.
</commit_message>
<xml_diff>
--- a/SIGMOD_2014_Materialization optimizations for feature selection workloads _王韬懿1120132046.docx
+++ b/SIGMOD_2014_Materialization optimizations for feature selection workloads _王韬懿1120132046.docx
@@ -31728,18 +31728,570 @@
         <w:autoSpaceDE w:val="0"/>
         <w:autoSpaceDN w:val="0"/>
         <w:adjustRightInd w:val="0"/>
-        <w:spacing w:after="240" w:line="340" w:lineRule="atLeast"/>
-        <w:rPr>
-          <w:rFonts w:ascii="Times" w:hAnsi="Times" w:cs="Times"/>
+        <w:spacing w:after="240" w:line="280" w:lineRule="atLeast"/>
+        <w:rPr>
+          <w:rFonts w:ascii="Times" w:hAnsi="Times" w:cs="Times"/>
+          <w:lang w:eastAsia="zh-CN"/>
         </w:rPr>
       </w:pPr>
       <w:r>
         <w:rPr>
           <w:rFonts w:ascii="Times" w:hAnsi="Times" w:cs="Times"/>
-          <w:lang w:eastAsia="zh-CN"/>
-        </w:rPr>
-        <w:br/>
-      </w:r>
+          <w:i/>
+          <w:iCs/>
+          <w:sz w:val="30"/>
+          <w:szCs w:val="30"/>
+          <w:lang w:eastAsia="zh-CN"/>
+        </w:rPr>
+        <w:t>权衡</w:t>
+      </w:r>
+      <w:r>
+        <w:rPr>
+          <w:rFonts w:ascii="Times" w:hAnsi="Times" w:cs="Times"/>
+          <w:i/>
+          <w:iCs/>
+          <w:sz w:val="30"/>
+          <w:szCs w:val="30"/>
+        </w:rPr>
+        <w:t xml:space="preserve">. </w:t>
+      </w:r>
+      <w:r>
+        <w:rPr>
+          <w:rFonts w:ascii="Times" w:hAnsi="Times" w:cs="Times" w:hint="eastAsia"/>
+          <w:lang w:eastAsia="zh-CN"/>
+        </w:rPr>
+        <w:t>在</w:t>
+      </w:r>
+      <w:r>
+        <w:rPr>
+          <w:rFonts w:ascii="Times" w:hAnsi="Times" w:cs="Times"/>
+        </w:rPr>
+        <w:t>Columbus</w:t>
+      </w:r>
+      <w:r>
+        <w:rPr>
+          <w:rFonts w:ascii="Times" w:hAnsi="Times" w:cs="Times"/>
+          <w:lang w:eastAsia="zh-CN"/>
+        </w:rPr>
+        <w:t>中，</w:t>
+      </w:r>
+      <w:r>
+        <w:rPr>
+          <w:rFonts w:ascii="Times" w:hAnsi="Times" w:cs="Times"/>
+        </w:rPr>
+        <w:t>ADMM</w:t>
+      </w:r>
+      <w:r>
+        <w:rPr>
+          <w:rFonts w:ascii="Times" w:hAnsi="Times" w:cs="Times"/>
+          <w:lang w:eastAsia="zh-CN"/>
+        </w:rPr>
+        <w:t>是</w:t>
+      </w:r>
+      <w:r>
+        <w:rPr>
+          <w:rFonts w:ascii="Times" w:hAnsi="Times" w:cs="Times"/>
+          <w:lang w:eastAsia="zh-CN"/>
+        </w:rPr>
+        <w:t>非线性</w:t>
+      </w:r>
+      <w:r>
+        <w:rPr>
+          <w:rFonts w:ascii="Times" w:hAnsi="Times" w:cs="Times"/>
+          <w:lang w:eastAsia="zh-CN"/>
+        </w:rPr>
+        <w:t>基本块的</w:t>
+      </w:r>
+      <w:r>
+        <w:rPr>
+          <w:rFonts w:ascii="Times" w:hAnsi="Times" w:cs="Times"/>
+          <w:lang w:eastAsia="zh-CN"/>
+        </w:rPr>
+        <w:t>默认</w:t>
+      </w:r>
+      <w:r>
+        <w:rPr>
+          <w:rFonts w:ascii="Times" w:hAnsi="Times" w:cs="Times"/>
+          <w:lang w:eastAsia="zh-CN"/>
+        </w:rPr>
+        <w:t>解决</w:t>
+      </w:r>
+      <w:r>
+        <w:rPr>
+          <w:rFonts w:ascii="Times" w:hAnsi="Times" w:cs="Times" w:hint="eastAsia"/>
+          <w:lang w:eastAsia="zh-CN"/>
+        </w:rPr>
+        <w:t>方案</w:t>
+      </w:r>
+      <w:r>
+        <w:rPr>
+          <w:rFonts w:ascii="Times" w:hAnsi="Times" w:cs="Times"/>
+          <w:lang w:eastAsia="zh-CN"/>
+        </w:rPr>
+        <w:t>。</w:t>
+      </w:r>
+      <w:r>
+        <w:rPr>
+          <w:rFonts w:ascii="Times" w:hAnsi="Times" w:cs="Times"/>
+          <w:lang w:eastAsia="zh-CN"/>
+        </w:rPr>
+        <w:t>实验上，</w:t>
+      </w:r>
+      <w:r>
+        <w:rPr>
+          <w:rFonts w:ascii="Times" w:hAnsi="Times" w:cs="Times"/>
+          <w:lang w:eastAsia="zh-CN"/>
+        </w:rPr>
+        <w:t>在我们实验的所有</w:t>
+      </w:r>
+      <w:r>
+        <w:rPr>
+          <w:rFonts w:ascii="Times" w:hAnsi="Times" w:cs="Times"/>
+          <w:lang w:eastAsia="zh-CN"/>
+        </w:rPr>
+        <w:t>应用中，</w:t>
+      </w:r>
+      <w:r>
+        <w:rPr>
+          <w:rFonts w:ascii="Times" w:hAnsi="Times" w:cs="Times"/>
+          <w:lang w:eastAsia="zh-CN"/>
+        </w:rPr>
+        <w:t>如果</w:t>
+      </w:r>
+      <w:r>
+        <w:rPr>
+          <w:rFonts w:ascii="Times" w:hAnsi="Times" w:cs="Times"/>
+          <w:lang w:eastAsia="zh-CN"/>
+        </w:rPr>
+        <w:t>首先</w:t>
+      </w:r>
+      <w:r>
+        <w:rPr>
+          <w:rFonts w:ascii="Times" w:hAnsi="Times" w:cs="Times"/>
+          <w:lang w:eastAsia="zh-CN"/>
+        </w:rPr>
+        <w:t>对</w:t>
+      </w:r>
+      <w:r>
+        <w:rPr>
+          <w:rFonts w:ascii="Times" w:hAnsi="Times" w:cs="Times"/>
+          <w:lang w:eastAsia="zh-CN"/>
+        </w:rPr>
+        <w:t>最小</w:t>
+      </w:r>
+      <w:r>
+        <w:rPr>
+          <w:rFonts w:ascii="Times" w:hAnsi="Times" w:cs="Times"/>
+          <w:lang w:eastAsia="zh-CN"/>
+        </w:rPr>
+        <w:t>二乘</w:t>
+      </w:r>
+      <w:r>
+        <w:rPr>
+          <w:rFonts w:ascii="Times" w:hAnsi="Times" w:cs="Times"/>
+          <w:lang w:eastAsia="zh-CN"/>
+        </w:rPr>
+        <w:t>子问题</w:t>
+      </w:r>
+      <w:r>
+        <w:rPr>
+          <w:rFonts w:ascii="Times" w:hAnsi="Times" w:cs="Times"/>
+          <w:lang w:eastAsia="zh-CN"/>
+        </w:rPr>
+        <w:t>进行</w:t>
+      </w:r>
+      <w:r>
+        <w:rPr>
+          <w:rFonts w:ascii="Times" w:hAnsi="Times" w:cs="Times"/>
+          <w:lang w:eastAsia="zh-CN"/>
+        </w:rPr>
+        <w:t>实体化</w:t>
+      </w:r>
+      <w:r>
+        <w:rPr>
+          <w:rFonts w:ascii="Times" w:hAnsi="Times" w:cs="Times"/>
+          <w:lang w:eastAsia="zh-CN"/>
+        </w:rPr>
+        <w:t>QR</w:t>
+      </w:r>
+      <w:r>
+        <w:rPr>
+          <w:rFonts w:ascii="Times" w:hAnsi="Times" w:cs="Times"/>
+          <w:lang w:eastAsia="zh-CN"/>
+        </w:rPr>
+        <w:t>计算</w:t>
+      </w:r>
+      <w:r>
+        <w:rPr>
+          <w:rFonts w:ascii="Times" w:hAnsi="Times" w:cs="Times"/>
+          <w:lang w:eastAsia="zh-CN"/>
+        </w:rPr>
+        <w:t>，</w:t>
+      </w:r>
+      <w:r>
+        <w:rPr>
+          <w:rFonts w:ascii="Times" w:hAnsi="Times" w:cs="Times"/>
+          <w:lang w:eastAsia="zh-CN"/>
+        </w:rPr>
+        <w:t>我们发现在</w:t>
+      </w:r>
+      <w:r>
+        <w:rPr>
+          <w:rFonts w:ascii="Times" w:hAnsi="Times" w:cs="Times"/>
+          <w:lang w:eastAsia="zh-CN"/>
+        </w:rPr>
+        <w:t>相同的</w:t>
+      </w:r>
+      <w:r>
+        <w:rPr>
+          <w:rFonts w:ascii="Times" w:hAnsi="Times" w:cs="Times" w:hint="eastAsia"/>
+          <w:lang w:eastAsia="zh-CN"/>
+        </w:rPr>
+        <w:t>损失上</w:t>
+      </w:r>
+      <w:r>
+        <w:rPr>
+          <w:rFonts w:ascii="Times" w:hAnsi="Times" w:cs="Times"/>
+        </w:rPr>
+        <w:t>ADMM</w:t>
+      </w:r>
+      <w:r>
+        <w:rPr>
+          <w:rFonts w:ascii="Times" w:hAnsi="Times" w:cs="Times"/>
+          <w:lang w:eastAsia="zh-CN"/>
+        </w:rPr>
+        <w:t>比</w:t>
+      </w:r>
+      <w:r>
+        <w:rPr>
+          <w:rFonts w:ascii="Times" w:hAnsi="Times" w:cs="Times"/>
+        </w:rPr>
+        <w:t>SGD</w:t>
+      </w:r>
+      <w:r>
+        <w:rPr>
+          <w:rFonts w:ascii="Times" w:hAnsi="Times" w:cs="Times"/>
+          <w:lang w:eastAsia="zh-CN"/>
+        </w:rPr>
+        <w:t>相交得更快。</w:t>
+      </w:r>
+      <w:r>
+        <w:rPr>
+          <w:rFonts w:ascii="Times" w:hAnsi="Times" w:cs="Times"/>
+          <w:lang w:eastAsia="zh-CN"/>
+        </w:rPr>
+        <w:t>并且，</w:t>
+      </w:r>
+      <w:r>
+        <w:rPr>
+          <w:rFonts w:ascii="Times" w:hAnsi="Times" w:cs="Times"/>
+          <w:lang w:eastAsia="zh-CN"/>
+        </w:rPr>
+        <w:t>这里有一个</w:t>
+      </w:r>
+      <w:r>
+        <w:rPr>
+          <w:rFonts w:ascii="Times" w:hAnsi="Times" w:cs="Times"/>
+          <w:lang w:eastAsia="zh-CN"/>
+        </w:rPr>
+        <w:t>在</w:t>
+      </w:r>
+      <w:r>
+        <w:rPr>
+          <w:rFonts w:ascii="Times" w:hAnsi="Times" w:cs="Times"/>
+        </w:rPr>
+        <w:t>ADMM</w:t>
+      </w:r>
+      <w:r>
+        <w:rPr>
+          <w:rFonts w:ascii="Times" w:hAnsi="Times" w:cs="Times"/>
+          <w:lang w:eastAsia="zh-CN"/>
+        </w:rPr>
+        <w:t>中可以被</w:t>
+      </w:r>
+      <w:r>
+        <w:rPr>
+          <w:rFonts w:ascii="Times" w:hAnsi="Times" w:cs="Times"/>
+        </w:rPr>
+        <w:t>Columbus</w:t>
+      </w:r>
+      <w:r>
+        <w:rPr>
+          <w:rFonts w:ascii="Times" w:hAnsi="Times" w:cs="Times"/>
+          <w:lang w:eastAsia="zh-CN"/>
+        </w:rPr>
+        <w:t>影响的</w:t>
+      </w:r>
+      <w:r>
+        <w:rPr>
+          <w:rFonts w:ascii="Times" w:hAnsi="Times" w:cs="Times"/>
+          <w:lang w:eastAsia="zh-CN"/>
+        </w:rPr>
+        <w:t>共享</w:t>
+      </w:r>
+      <w:r>
+        <w:rPr>
+          <w:rFonts w:ascii="Times" w:hAnsi="Times" w:cs="Times"/>
+          <w:lang w:eastAsia="zh-CN"/>
+        </w:rPr>
+        <w:t>交叉</w:t>
+      </w:r>
+      <w:r>
+        <w:rPr>
+          <w:rFonts w:ascii="Times" w:hAnsi="Times" w:cs="Times"/>
+          <w:lang w:eastAsia="zh-CN"/>
+        </w:rPr>
+        <w:t>特征集</w:t>
+      </w:r>
+      <w:r>
+        <w:rPr>
+          <w:rFonts w:ascii="Times" w:hAnsi="Times" w:cs="Times"/>
+          <w:lang w:eastAsia="zh-CN"/>
+        </w:rPr>
+        <w:t>(</w:t>
+      </w:r>
+      <w:r>
+        <w:rPr>
+          <w:rFonts w:ascii="Times" w:hAnsi="Times" w:cs="Times"/>
+          <w:lang w:eastAsia="zh-CN"/>
+        </w:rPr>
+        <w:t>使用我们之前的</w:t>
+      </w:r>
+      <w:r>
+        <w:rPr>
+          <w:rFonts w:ascii="Times" w:hAnsi="Times" w:cs="Times"/>
+          <w:lang w:eastAsia="zh-CN"/>
+        </w:rPr>
+        <w:t>关于</w:t>
+      </w:r>
+      <w:r>
+        <w:rPr>
+          <w:rFonts w:ascii="Times" w:hAnsi="Times" w:cs="Times"/>
+          <w:lang w:eastAsia="zh-CN"/>
+        </w:rPr>
+        <w:t>QR</w:t>
+      </w:r>
+      <w:r>
+        <w:rPr>
+          <w:rFonts w:ascii="Times" w:hAnsi="Times" w:cs="Times"/>
+          <w:lang w:eastAsia="zh-CN"/>
+        </w:rPr>
+        <w:t>的优化</w:t>
+      </w:r>
+      <w:r>
+        <w:rPr>
+          <w:rFonts w:ascii="Times" w:hAnsi="Times" w:cs="Times"/>
+          <w:lang w:eastAsia="zh-CN"/>
+        </w:rPr>
+        <w:t>)</w:t>
+      </w:r>
+      <w:r>
+        <w:rPr>
+          <w:rFonts w:ascii="Times" w:hAnsi="Times" w:cs="Times"/>
+          <w:lang w:eastAsia="zh-CN"/>
+        </w:rPr>
+        <w:t>。</w:t>
+      </w:r>
+      <w:r>
+        <w:rPr>
+          <w:rFonts w:ascii="Times" w:hAnsi="Times" w:cs="Times"/>
+          <w:lang w:eastAsia="zh-CN"/>
+        </w:rPr>
+        <w:t>一个重用的更加高级的</w:t>
+      </w:r>
+      <w:r>
+        <w:rPr>
+          <w:rFonts w:ascii="Times" w:hAnsi="Times" w:cs="Times"/>
+          <w:lang w:eastAsia="zh-CN"/>
+        </w:rPr>
+        <w:t>例子就是</w:t>
+      </w:r>
+      <w:r>
+        <w:rPr>
+          <w:rFonts w:ascii="Times" w:hAnsi="Times" w:cs="Times"/>
+          <w:lang w:eastAsia="zh-CN"/>
+        </w:rPr>
+        <w:t>我们</w:t>
+      </w:r>
+      <w:r>
+        <w:rPr>
+          <w:rFonts w:ascii="Times" w:hAnsi="Times" w:cs="Times"/>
+          <w:lang w:eastAsia="zh-CN"/>
+        </w:rPr>
+        <w:t>必须</w:t>
+      </w:r>
+      <w:r>
+        <w:rPr>
+          <w:rFonts w:ascii="Times" w:hAnsi="Times" w:cs="Times"/>
+          <w:lang w:eastAsia="zh-CN"/>
+        </w:rPr>
+        <w:t>适配</w:t>
+      </w:r>
+      <w:r>
+        <w:rPr>
+          <w:rFonts w:ascii="Times" w:hAnsi="Times" w:cs="Times"/>
+          <w:lang w:eastAsia="zh-CN"/>
+        </w:rPr>
+        <w:t>高级参数，</w:t>
+      </w:r>
+      <w:r>
+        <w:rPr>
+          <w:rFonts w:ascii="Times" w:hAnsi="Times" w:cs="Times"/>
+          <w:lang w:eastAsia="zh-CN"/>
+        </w:rPr>
+        <w:t>像</w:t>
+      </w:r>
+      <w:r>
+        <w:rPr>
+          <w:rFonts w:ascii="Times" w:hAnsi="Times" w:cs="Times"/>
+        </w:rPr>
+        <w:t xml:space="preserve">ρ </w:t>
+      </w:r>
+      <w:r>
+        <w:rPr>
+          <w:rFonts w:ascii="Times" w:hAnsi="Times" w:cs="Times"/>
+          <w:lang w:eastAsia="zh-CN"/>
+        </w:rPr>
+        <w:t>更高</w:t>
+      </w:r>
+      <w:r>
+        <w:rPr>
+          <w:rFonts w:ascii="Times" w:hAnsi="Times" w:cs="Times"/>
+          <w:lang w:eastAsia="zh-CN"/>
+        </w:rPr>
+        <w:t>或者</w:t>
+      </w:r>
+      <w:r>
+        <w:rPr>
+          <w:rFonts w:ascii="Times" w:hAnsi="Times" w:cs="Times"/>
+          <w:lang w:eastAsia="zh-CN"/>
+        </w:rPr>
+        <w:t>规范化</w:t>
+      </w:r>
+      <w:r>
+        <w:rPr>
+          <w:rFonts w:ascii="Times" w:hAnsi="Times" w:cs="Times"/>
+          <w:lang w:eastAsia="zh-CN"/>
+        </w:rPr>
+        <w:t>参数</w:t>
+      </w:r>
+      <w:r>
+        <w:rPr>
+          <w:rFonts w:ascii="Times" w:hAnsi="Times" w:cs="Times"/>
+          <w:lang w:eastAsia="zh-CN"/>
+        </w:rPr>
+        <w:t>。</w:t>
+      </w:r>
+      <w:r>
+        <w:rPr>
+          <w:rFonts w:ascii="Times" w:hAnsi="Times" w:cs="Times"/>
+          <w:lang w:eastAsia="zh-CN"/>
+        </w:rPr>
+        <w:t>在这种情况下，</w:t>
+      </w:r>
+      <w:r>
+        <w:rPr>
+          <w:rFonts w:ascii="Times" w:hAnsi="Times" w:cs="Times"/>
+        </w:rPr>
+        <w:t>ADMM</w:t>
+      </w:r>
+      <w:r>
+        <w:rPr>
+          <w:rFonts w:ascii="Times" w:hAnsi="Times" w:cs="Times"/>
+          <w:lang w:eastAsia="zh-CN"/>
+        </w:rPr>
+        <w:t>允许</w:t>
+      </w:r>
+      <w:r>
+        <w:rPr>
+          <w:rFonts w:ascii="Times" w:hAnsi="Times" w:cs="Times"/>
+          <w:lang w:eastAsia="zh-CN"/>
+        </w:rPr>
+        <w:t>高维度</w:t>
+      </w:r>
+      <w:r>
+        <w:rPr>
+          <w:rFonts w:ascii="Times" w:hAnsi="Times" w:cs="Times"/>
+          <w:lang w:eastAsia="zh-CN"/>
+        </w:rPr>
+        <w:t>的</w:t>
+      </w:r>
+      <w:r>
+        <w:rPr>
+          <w:rFonts w:ascii="Times" w:hAnsi="Times" w:cs="Times" w:hint="eastAsia"/>
+          <w:lang w:eastAsia="zh-CN"/>
+        </w:rPr>
+        <w:t>分享机会</w:t>
+      </w:r>
+      <w:r>
+        <w:rPr>
+          <w:rFonts w:ascii="Times" w:hAnsi="Times" w:cs="Times"/>
+          <w:lang w:eastAsia="zh-CN"/>
+        </w:rPr>
+        <w:t>。</w:t>
+      </w:r>
+      <w:r>
+        <w:rPr>
+          <w:rFonts w:ascii="Times" w:hAnsi="Times" w:cs="Times"/>
+          <w:lang w:eastAsia="zh-CN"/>
+        </w:rPr>
+        <w:t>我们</w:t>
+      </w:r>
+      <w:r>
+        <w:rPr>
+          <w:rFonts w:ascii="Times" w:hAnsi="Times" w:cs="Times"/>
+          <w:lang w:eastAsia="zh-CN"/>
+        </w:rPr>
+        <w:t>将在</w:t>
+      </w:r>
+      <w:r>
+        <w:rPr>
+          <w:rFonts w:ascii="Times" w:hAnsi="Times" w:cs="Times"/>
+          <w:lang w:eastAsia="zh-CN"/>
+        </w:rPr>
+        <w:t>论文</w:t>
+      </w:r>
+      <w:r>
+        <w:rPr>
+          <w:rFonts w:ascii="Times" w:hAnsi="Times" w:cs="Times"/>
+          <w:lang w:eastAsia="zh-CN"/>
+        </w:rPr>
+        <w:t>的完整版本中</w:t>
+      </w:r>
+      <w:r>
+        <w:rPr>
+          <w:rFonts w:ascii="Times" w:hAnsi="Times" w:cs="Times"/>
+          <w:lang w:eastAsia="zh-CN"/>
+        </w:rPr>
+        <w:t>覆盖这些</w:t>
+      </w:r>
+      <w:r>
+        <w:rPr>
+          <w:rFonts w:ascii="Times" w:hAnsi="Times" w:cs="Times"/>
+          <w:lang w:eastAsia="zh-CN"/>
+        </w:rPr>
+        <w:t>更加复杂的</w:t>
+      </w:r>
+      <w:r>
+        <w:rPr>
+          <w:rFonts w:ascii="Times" w:hAnsi="Times" w:cs="Times"/>
+          <w:lang w:eastAsia="zh-CN"/>
+        </w:rPr>
+        <w:t>例子。</w:t>
+      </w:r>
+    </w:p>
+    <w:p>
+      <w:pPr>
+        <w:widowControl w:val="0"/>
+        <w:autoSpaceDE w:val="0"/>
+        <w:autoSpaceDN w:val="0"/>
+        <w:adjustRightInd w:val="0"/>
+        <w:spacing w:after="240" w:line="280" w:lineRule="atLeast"/>
+        <w:rPr>
+          <w:rFonts w:ascii="Times" w:hAnsi="Times" w:cs="Times" w:hint="eastAsia"/>
+          <w:lang w:eastAsia="zh-CN"/>
+        </w:rPr>
+      </w:pPr>
       <w:bookmarkStart w:id="0" w:name="_GoBack"/>
       <w:bookmarkEnd w:id="0"/>
     </w:p>
@@ -31754,34 +32306,60 @@
           <w:rFonts w:ascii="Times" w:hAnsi="Times" w:cs="Times"/>
         </w:rPr>
       </w:pPr>
-      <w:r>
-        <w:rPr>
-          <w:rFonts w:ascii="Times" w:hAnsi="Times" w:cs="Times"/>
-          <w:i/>
-          <w:iCs/>
-          <w:sz w:val="30"/>
-          <w:szCs w:val="30"/>
-        </w:rPr>
-        <w:t xml:space="preserve">Tradeoffs. </w:t>
-      </w:r>
-      <w:r>
-        <w:rPr>
-          <w:rFonts w:ascii="Times" w:hAnsi="Times" w:cs="Times"/>
-        </w:rPr>
-        <w:t xml:space="preserve">In Columbus, ADMM is our default solver for non-linear basic blocks. Empirically, on all of our </w:t>
-      </w:r>
       <w:proofErr w:type="spellStart"/>
       <w:r>
         <w:rPr>
           <w:rFonts w:ascii="Times" w:hAnsi="Times" w:cs="Times"/>
         </w:rPr>
-        <w:t>applica</w:t>
+        <w:t>ods</w:t>
       </w:r>
       <w:proofErr w:type="spellEnd"/>
       <w:r>
         <w:rPr>
           <w:rFonts w:ascii="Times" w:hAnsi="Times" w:cs="Times"/>
         </w:rPr>
+        <w:t xml:space="preserve"> like gradient descent or ADMM, we should be able to partially reuse these similar models. We identify three situ- </w:t>
+      </w:r>
+      <w:proofErr w:type="spellStart"/>
+      <w:r>
+        <w:rPr>
+          <w:rFonts w:ascii="Times" w:hAnsi="Times" w:cs="Times"/>
+        </w:rPr>
+        <w:t>ations</w:t>
+      </w:r>
+      <w:proofErr w:type="spellEnd"/>
+      <w:r>
+        <w:rPr>
+          <w:rFonts w:ascii="Times" w:hAnsi="Times" w:cs="Times"/>
+        </w:rPr>
+        <w:t xml:space="preserve"> in which such reuse occurs in feature-selection work- loads: (1) We </w:t>
+      </w:r>
+      <w:proofErr w:type="spellStart"/>
+      <w:r>
+        <w:rPr>
+          <w:rFonts w:ascii="Times" w:hAnsi="Times" w:cs="Times"/>
+        </w:rPr>
+        <w:t>downsample</w:t>
+      </w:r>
+      <w:proofErr w:type="spellEnd"/>
+      <w:r>
+        <w:rPr>
+          <w:rFonts w:ascii="Times" w:hAnsi="Times" w:cs="Times"/>
+        </w:rPr>
+        <w:t xml:space="preserve"> the data, learn a model on the sample, and then train a model on the original data. (2) We perform stepwise removal of a feature in feature selection, and the “parent” model with all features is already trained. (3) We examine several nearby feature sets interactively. In each case, we should be able to reuse the previous models, but it would be difficult for an analyst to implement </w:t>
+      </w:r>
+      <w:proofErr w:type="spellStart"/>
+      <w:r>
+        <w:rPr>
+          <w:rFonts w:ascii="Times" w:hAnsi="Times" w:cs="Times"/>
+        </w:rPr>
+        <w:t>effec</w:t>
+      </w:r>
+      <w:proofErr w:type="spellEnd"/>
+      <w:r>
+        <w:rPr>
+          <w:rFonts w:ascii="Times" w:hAnsi="Times" w:cs="Times"/>
+        </w:rPr>
         <w:t xml:space="preserve">- </w:t>
       </w:r>
       <w:proofErr w:type="spellStart"/>
@@ -31789,35 +32367,35 @@
         <w:rPr>
           <w:rFonts w:ascii="Times" w:hAnsi="Times" w:cs="Times"/>
         </w:rPr>
-        <w:t>tions</w:t>
+        <w:t>tively</w:t>
       </w:r>
       <w:proofErr w:type="spellEnd"/>
       <w:r>
         <w:rPr>
           <w:rFonts w:ascii="Times" w:hAnsi="Times" w:cs="Times"/>
         </w:rPr>
-        <w:t xml:space="preserve"> in our experiments, if one first materializes the QR computation for the least-squares </w:t>
+        <w:t xml:space="preserve"> in all but the simplest cases. In contrast, Columbus can use </w:t>
       </w:r>
       <w:proofErr w:type="spellStart"/>
       <w:r>
         <w:rPr>
           <w:rFonts w:ascii="Times" w:hAnsi="Times" w:cs="Times"/>
         </w:rPr>
-        <w:t>subproblem</w:t>
+        <w:t>warmstart</w:t>
       </w:r>
       <w:proofErr w:type="spellEnd"/>
       <w:r>
         <w:rPr>
           <w:rFonts w:ascii="Times" w:hAnsi="Times" w:cs="Times"/>
         </w:rPr>
-        <w:t xml:space="preserve">, then we find that ADMM converges faster than SGD to the same loss. Moreover, there is sharing across feature sets that can be leveraged by Columbus in ADMM (using our earlier </w:t>
+        <w:t xml:space="preserve"> to achieve up to 13x performance </w:t>
       </w:r>
       <w:proofErr w:type="spellStart"/>
       <w:r>
         <w:rPr>
           <w:rFonts w:ascii="Times" w:hAnsi="Times" w:cs="Times"/>
         </w:rPr>
-        <w:t>opti</w:t>
+        <w:t>im</w:t>
       </w:r>
       <w:proofErr w:type="spellEnd"/>
       <w:r>
@@ -31831,98 +32409,15 @@
         <w:rPr>
           <w:rFonts w:ascii="Times" w:hAnsi="Times" w:cs="Times"/>
         </w:rPr>
-        <w:t>mization</w:t>
+        <w:t>provement</w:t>
       </w:r>
       <w:proofErr w:type="spellEnd"/>
       <w:r>
         <w:rPr>
           <w:rFonts w:ascii="Times" w:hAnsi="Times" w:cs="Times"/>
         </w:rPr>
-        <w:t xml:space="preserve"> about QR). One more advanced case for reuse is when we must fit </w:t>
-      </w:r>
-      <w:proofErr w:type="spellStart"/>
-      <w:r>
-        <w:rPr>
-          <w:rFonts w:ascii="Times" w:hAnsi="Times" w:cs="Times"/>
-        </w:rPr>
-        <w:t>hyperparameters</w:t>
-      </w:r>
-      <w:proofErr w:type="spellEnd"/>
-      <w:r>
-        <w:rPr>
-          <w:rFonts w:ascii="Times" w:hAnsi="Times" w:cs="Times"/>
-        </w:rPr>
-        <w:t xml:space="preserve">, like ρ above or </w:t>
-      </w:r>
-      <w:proofErr w:type="spellStart"/>
-      <w:r>
-        <w:rPr>
-          <w:rFonts w:ascii="Times" w:hAnsi="Times" w:cs="Times"/>
-        </w:rPr>
-        <w:t>regu</w:t>
-      </w:r>
-      <w:proofErr w:type="spellEnd"/>
-      <w:r>
-        <w:rPr>
-          <w:rFonts w:ascii="Times" w:hAnsi="Times" w:cs="Times"/>
-        </w:rPr>
-        <w:t xml:space="preserve">- </w:t>
-      </w:r>
-      <w:proofErr w:type="spellStart"/>
-      <w:r>
-        <w:rPr>
-          <w:rFonts w:ascii="Times" w:hAnsi="Times" w:cs="Times"/>
-        </w:rPr>
-        <w:t>larization</w:t>
-      </w:r>
-      <w:proofErr w:type="spellEnd"/>
-      <w:r>
-        <w:rPr>
-          <w:rFonts w:ascii="Times" w:hAnsi="Times" w:cs="Times"/>
-        </w:rPr>
-        <w:t xml:space="preserve"> parameters; in this case, ADMM enables </w:t>
-      </w:r>
-      <w:proofErr w:type="spellStart"/>
-      <w:r>
-        <w:rPr>
-          <w:rFonts w:ascii="Times" w:hAnsi="Times" w:cs="Times"/>
-        </w:rPr>
-        <w:t>oppor</w:t>
-      </w:r>
-      <w:proofErr w:type="spellEnd"/>
-      <w:r>
-        <w:rPr>
-          <w:rFonts w:ascii="Times" w:hAnsi="Times" w:cs="Times"/>
-        </w:rPr>
-        <w:t xml:space="preserve">- </w:t>
-      </w:r>
-      <w:proofErr w:type="spellStart"/>
-      <w:r>
-        <w:rPr>
-          <w:rFonts w:ascii="Times" w:hAnsi="Times" w:cs="Times"/>
-        </w:rPr>
-        <w:t>tunities</w:t>
-      </w:r>
-      <w:proofErr w:type="spellEnd"/>
-      <w:r>
-        <w:rPr>
-          <w:rFonts w:ascii="Times" w:hAnsi="Times" w:cs="Times"/>
-        </w:rPr>
-        <w:t xml:space="preserve"> for high degrees of sharing. We cover these more complex cases in the full version of this paper. </w:t>
-      </w:r>
-    </w:p>
-    <w:p>
-      <w:pPr>
-        <w:widowControl w:val="0"/>
-        <w:autoSpaceDE w:val="0"/>
-        <w:autoSpaceDN w:val="0"/>
-        <w:adjustRightInd w:val="0"/>
-        <w:spacing w:after="240" w:line="280" w:lineRule="atLeast"/>
-        <w:rPr>
-          <w:rFonts w:ascii="Times" w:hAnsi="Times" w:cs="Times" w:hint="eastAsia"/>
-          <w:lang w:eastAsia="zh-CN"/>
-        </w:rPr>
-      </w:pPr>
+        <w:t xml:space="preserve"> for iterative methods without user intervention. </w:t>
+      </w:r>
     </w:p>
     <w:p>
       <w:pPr>
@@ -31935,142 +32430,11 @@
           <w:rFonts w:ascii="Times" w:hAnsi="Times" w:cs="Times"/>
         </w:rPr>
       </w:pPr>
-      <w:proofErr w:type="spellStart"/>
-      <w:r>
-        <w:rPr>
-          <w:rFonts w:ascii="Times" w:hAnsi="Times" w:cs="Times"/>
-        </w:rPr>
-        <w:t>ods</w:t>
-      </w:r>
-      <w:proofErr w:type="spellEnd"/>
-      <w:r>
-        <w:rPr>
-          <w:rFonts w:ascii="Times" w:hAnsi="Times" w:cs="Times"/>
-        </w:rPr>
-        <w:t xml:space="preserve"> like gradient descent or ADMM, we should be able to partially reuse these similar models. We identify three situ- </w:t>
-      </w:r>
-      <w:proofErr w:type="spellStart"/>
-      <w:r>
-        <w:rPr>
-          <w:rFonts w:ascii="Times" w:hAnsi="Times" w:cs="Times"/>
-        </w:rPr>
-        <w:t>ations</w:t>
-      </w:r>
-      <w:proofErr w:type="spellEnd"/>
-      <w:r>
-        <w:rPr>
-          <w:rFonts w:ascii="Times" w:hAnsi="Times" w:cs="Times"/>
-        </w:rPr>
-        <w:t xml:space="preserve"> in which such reuse occurs in feature-selection work- loads: (1) We </w:t>
-      </w:r>
-      <w:proofErr w:type="spellStart"/>
-      <w:r>
-        <w:rPr>
-          <w:rFonts w:ascii="Times" w:hAnsi="Times" w:cs="Times"/>
-        </w:rPr>
-        <w:t>downsample</w:t>
-      </w:r>
-      <w:proofErr w:type="spellEnd"/>
-      <w:r>
-        <w:rPr>
-          <w:rFonts w:ascii="Times" w:hAnsi="Times" w:cs="Times"/>
-        </w:rPr>
-        <w:t xml:space="preserve"> the data, learn a model on the sample, and then train a model on the original data. (2) We perform stepwise removal of a feature in feature selection, and the “parent” model with all features is already trained. (3) We examine several nearby feature sets interactively. In each case, we should be able to reuse the previous models, but it would be difficult for an analyst to implement </w:t>
-      </w:r>
-      <w:proofErr w:type="spellStart"/>
-      <w:r>
-        <w:rPr>
-          <w:rFonts w:ascii="Times" w:hAnsi="Times" w:cs="Times"/>
-        </w:rPr>
-        <w:t>effec</w:t>
-      </w:r>
-      <w:proofErr w:type="spellEnd"/>
-      <w:r>
-        <w:rPr>
-          <w:rFonts w:ascii="Times" w:hAnsi="Times" w:cs="Times"/>
-        </w:rPr>
-        <w:t xml:space="preserve">- </w:t>
-      </w:r>
-      <w:proofErr w:type="spellStart"/>
-      <w:r>
-        <w:rPr>
-          <w:rFonts w:ascii="Times" w:hAnsi="Times" w:cs="Times"/>
-        </w:rPr>
-        <w:t>tively</w:t>
-      </w:r>
-      <w:proofErr w:type="spellEnd"/>
-      <w:r>
-        <w:rPr>
-          <w:rFonts w:ascii="Times" w:hAnsi="Times" w:cs="Times"/>
-        </w:rPr>
-        <w:t xml:space="preserve"> in all but the simplest cases. In contrast, Columbus can use </w:t>
-      </w:r>
-      <w:proofErr w:type="spellStart"/>
-      <w:r>
-        <w:rPr>
-          <w:rFonts w:ascii="Times" w:hAnsi="Times" w:cs="Times"/>
-        </w:rPr>
-        <w:t>warmstart</w:t>
-      </w:r>
-      <w:proofErr w:type="spellEnd"/>
-      <w:r>
-        <w:rPr>
-          <w:rFonts w:ascii="Times" w:hAnsi="Times" w:cs="Times"/>
-        </w:rPr>
-        <w:t xml:space="preserve"> to achieve up to 13x performance </w:t>
-      </w:r>
-      <w:proofErr w:type="spellStart"/>
-      <w:r>
-        <w:rPr>
-          <w:rFonts w:ascii="Times" w:hAnsi="Times" w:cs="Times"/>
-        </w:rPr>
-        <w:t>im</w:t>
-      </w:r>
-      <w:proofErr w:type="spellEnd"/>
-      <w:r>
-        <w:rPr>
-          <w:rFonts w:ascii="Times" w:hAnsi="Times" w:cs="Times"/>
-        </w:rPr>
-        <w:t xml:space="preserve">- </w:t>
-      </w:r>
-      <w:proofErr w:type="spellStart"/>
-      <w:r>
-        <w:rPr>
-          <w:rFonts w:ascii="Times" w:hAnsi="Times" w:cs="Times"/>
-        </w:rPr>
-        <w:t>provement</w:t>
-      </w:r>
-      <w:proofErr w:type="spellEnd"/>
-      <w:r>
-        <w:rPr>
-          <w:rFonts w:ascii="Times" w:hAnsi="Times" w:cs="Times"/>
-        </w:rPr>
-        <w:t xml:space="preserve"> for iterative methods without user intervention. </w:t>
-      </w:r>
-    </w:p>
-    <w:p>
-      <w:pPr>
-        <w:widowControl w:val="0"/>
-        <w:autoSpaceDE w:val="0"/>
-        <w:autoSpaceDN w:val="0"/>
-        <w:adjustRightInd w:val="0"/>
-        <w:spacing w:after="240" w:line="340" w:lineRule="atLeast"/>
-        <w:rPr>
-          <w:rFonts w:ascii="Times" w:hAnsi="Times" w:cs="Times"/>
-        </w:rPr>
-      </w:pPr>
-      <w:r>
-        <w:rPr>
-          <w:rFonts w:ascii="Times" w:hAnsi="Times" w:cs="Times"/>
-        </w:rPr>
-        <w:t xml:space="preserve">Given a cache of models, we need to choose a model: we observe that computing the loss of each model on the cache on a sample of the data is inexpensive. Thus, we select the model with the lowest sampled loss. To choose models to evict, we simply use an LRU strategy. In our workloads, the cache does not become full, so we do not discuss it. However, if one imagines </w:t>
-      </w:r>
-      <w:r>
-        <w:rPr>
-          <w:rFonts w:ascii="Times" w:hAnsi="Times" w:cs="Times"/>
-        </w:rPr>
-        <w:lastRenderedPageBreak/>
-        <w:t xml:space="preserve">several analysts running workloads on similar data, the cache could become a source of challenges and optimizations. </w:t>
+      <w:r>
+        <w:rPr>
+          <w:rFonts w:ascii="Times" w:hAnsi="Times" w:cs="Times"/>
+        </w:rPr>
+        <w:t xml:space="preserve">Given a cache of models, we need to choose a model: we observe that computing the loss of each model on the cache on a sample of the data is inexpensive. Thus, we select the model with the lowest sampled loss. To choose models to evict, we simply use an LRU strategy. In our workloads, the cache does not become full, so we do not discuss it. However, if one imagines several analysts running workloads on similar data, the cache could become a source of challenges and optimizations. </w:t>
       </w:r>
     </w:p>
     <w:p>
@@ -32126,7 +32490,14 @@
         <w:rPr>
           <w:rFonts w:ascii="Times" w:hAnsi="Times" w:cs="Times"/>
         </w:rPr>
-        <w:t xml:space="preserve">There are two tasks we need to do across blocks: (1) We need to decide on how coarse or fine to make a basic block, and (2) we need to execute the sequence of basic blocks across the backend. </w:t>
+        <w:t xml:space="preserve">There are two tasks we need to do across blocks: (1) We need to decide on how coarse or fine to </w:t>
+      </w:r>
+      <w:r>
+        <w:rPr>
+          <w:rFonts w:ascii="Times" w:hAnsi="Times" w:cs="Times"/>
+        </w:rPr>
+        <w:lastRenderedPageBreak/>
+        <w:t xml:space="preserve">make a basic block, and (2) we need to execute the sequence of basic blocks across the backend. </w:t>
       </w:r>
     </w:p>
     <w:p>
@@ -32663,7 +33034,6 @@
           <w:rFonts w:ascii="Times" w:hAnsi="Times" w:cs="Times"/>
           <w:noProof/>
         </w:rPr>
-        <w:lastRenderedPageBreak/>
         <w:drawing>
           <wp:inline distT="0" distB="0" distL="0" distR="0" wp14:anchorId="7CD5273B" wp14:editId="0BEC4025">
             <wp:extent cx="38100" cy="12700"/>
@@ -32815,6 +33185,7 @@
           <w:sz w:val="30"/>
           <w:szCs w:val="30"/>
         </w:rPr>
+        <w:lastRenderedPageBreak/>
         <w:t xml:space="preserve">(1) Repeated Least Squares. </w:t>
       </w:r>
       <w:r>
@@ -33445,14 +33816,7 @@
         <w:rPr>
           <w:rFonts w:ascii="Times" w:hAnsi="Times" w:cs="Times"/>
         </w:rPr>
-        <w:t xml:space="preserve"> for high degrees of sharing. We cover these more complex cases in the full </w:t>
-      </w:r>
-      <w:r>
-        <w:rPr>
-          <w:rFonts w:ascii="Times" w:hAnsi="Times" w:cs="Times"/>
-        </w:rPr>
-        <w:lastRenderedPageBreak/>
-        <w:t xml:space="preserve">version of this paper. </w:t>
+        <w:t xml:space="preserve"> for high degrees of sharing. We cover these more complex cases in the full version of this paper. </w:t>
       </w:r>
     </w:p>
     <w:p>
@@ -33526,6 +33890,7 @@
         <w:rPr>
           <w:rFonts w:ascii="Times" w:hAnsi="Times" w:cs="Times"/>
         </w:rPr>
+        <w:lastRenderedPageBreak/>
         <w:t xml:space="preserve">272 </w:t>
       </w:r>
     </w:p>
@@ -35748,14 +36113,7 @@
         <w:rPr>
           <w:rFonts w:ascii="Times" w:hAnsi="Times" w:cs="Times"/>
         </w:rPr>
-        <w:t xml:space="preserve"> of datasets and created programs that use these datasets to mimic analysts’ tasks in different domains. We describe these programs </w:t>
-      </w:r>
-      <w:r>
-        <w:rPr>
-          <w:rFonts w:ascii="Times" w:hAnsi="Times" w:cs="Times"/>
-        </w:rPr>
-        <w:lastRenderedPageBreak/>
-        <w:t xml:space="preserve">and other experimental details. </w:t>
+        <w:t xml:space="preserve"> of datasets and created programs that use these datasets to mimic analysts’ tasks in different domains. We describe these programs and other experimental details. </w:t>
       </w:r>
     </w:p>
     <w:p>
@@ -35816,6 +36174,7 @@
         <w:rPr>
           <w:rFonts w:ascii="Times" w:hAnsi="Times" w:cs="Times"/>
         </w:rPr>
+        <w:lastRenderedPageBreak/>
         <w:t xml:space="preserve">Both House, a dataset for predicting household electronic usage, and Fund, a dataset for predicting the donation that a given agency will receive each year, have a small number of features (fewer than 20). In these data sets, it is feasible to simply try and score almost all combinations of features. We mimic this scenario by having a large basic block that regresses a least-squares model on feature sets of sizes larger than 5 on House and 13 on Fund and then scores the re- </w:t>
       </w:r>
       <w:proofErr w:type="spellStart"/>
@@ -36102,7 +36461,6 @@
         <w:rPr>
           <w:rFonts w:ascii="Times" w:hAnsi="Times" w:cs="Times"/>
         </w:rPr>
-        <w:lastRenderedPageBreak/>
         <w:t xml:space="preserve">For all operators, we use the result of the corresponding main memory R function as the gold standard. All </w:t>
       </w:r>
       <w:proofErr w:type="spellStart"/>
@@ -36220,7 +36578,14 @@
         <w:rPr>
           <w:rFonts w:ascii="Times" w:hAnsi="Times" w:cs="Times"/>
         </w:rPr>
-        <w:t xml:space="preserve"> is Columbus, but we en- able only the optimizations that have appeared in classical database literature, i.e., Lazy, Eager, and batching. </w:t>
+        <w:t xml:space="preserve"> is Columbus, </w:t>
+      </w:r>
+      <w:r>
+        <w:rPr>
+          <w:rFonts w:ascii="Times" w:hAnsi="Times" w:cs="Times"/>
+        </w:rPr>
+        <w:lastRenderedPageBreak/>
+        <w:t xml:space="preserve">but we en- able only the optimizations that have appeared in classical database literature, i.e., Lazy, Eager, and batching. </w:t>
       </w:r>
       <w:proofErr w:type="spellStart"/>
       <w:r>
@@ -36672,7 +37037,6 @@
           <w:sz w:val="18"/>
           <w:szCs w:val="18"/>
         </w:rPr>
-        <w:lastRenderedPageBreak/>
         <w:t>-20 A B2$</w:t>
       </w:r>
       <w:proofErr w:type="gramStart"/>
@@ -37095,6 +37459,7 @@
           <w:sz w:val="18"/>
           <w:szCs w:val="18"/>
         </w:rPr>
+        <w:lastRenderedPageBreak/>
         <w:t xml:space="preserve">56* </w:t>
       </w:r>
     </w:p>
@@ -38892,7 +39257,6 @@
           <w:sz w:val="18"/>
           <w:szCs w:val="18"/>
         </w:rPr>
-        <w:lastRenderedPageBreak/>
         <w:t xml:space="preserve">83'9/'9( </w:t>
       </w:r>
     </w:p>
@@ -39250,6 +39614,7 @@
           <w:rFonts w:ascii="Times" w:hAnsi="Times" w:cs="Times"/>
           <w:noProof/>
         </w:rPr>
+        <w:lastRenderedPageBreak/>
         <w:drawing>
           <wp:inline distT="0" distB="0" distL="0" distR="0" wp14:anchorId="0C732FFA" wp14:editId="33978C3B">
             <wp:extent cx="977900" cy="889000"/>
@@ -39633,14 +39998,7 @@
         <w:rPr>
           <w:rFonts w:ascii="Times" w:hAnsi="Times" w:cs="Times"/>
         </w:rPr>
-        <w:t xml:space="preserve"> has an impact on the </w:t>
-      </w:r>
-      <w:r>
-        <w:rPr>
-          <w:rFonts w:ascii="Times" w:hAnsi="Times" w:cs="Times"/>
-        </w:rPr>
-        <w:lastRenderedPageBreak/>
-        <w:t xml:space="preserve">performance of Columbus. For each parameter setting used to create Figure 6, we remove a materialization strategy. Then, we measure the maximum slowdown of an execution with that optimization removed. We report the maximum slowdown across all parameters in Figure 8(c) in main memory on Census. We see that Lazy, QR, and </w:t>
+        <w:t xml:space="preserve"> has an impact on the performance of Columbus. For each parameter setting used to create Figure 6, we remove a materialization strategy. Then, we measure the maximum slowdown of an execution with that optimization removed. We report the maximum slowdown across all parameters in Figure 8(c) in main memory on Census. We see that Lazy, QR, and </w:t>
       </w:r>
       <w:proofErr w:type="spellStart"/>
       <w:r>
@@ -39742,6 +40100,7 @@
         <w:rPr>
           <w:rFonts w:ascii="Times" w:hAnsi="Times" w:cs="Times"/>
         </w:rPr>
+        <w:lastRenderedPageBreak/>
         <w:t xml:space="preserve">We validate our claim that the high-level principles of the tradeoffs remain the same across datasets, but we contend that the tradeoff points change across data sets. Thus, our work provides a guideline about these tradeoffs, but it is still difficult for an analyst to choose the optimal point. In particular, for each parameter setting, we report the name of the materialization strategy that has the fastest </w:t>
       </w:r>
       <w:proofErr w:type="spellStart"/>
@@ -39998,14 +40357,7 @@
         <w:rPr>
           <w:rFonts w:ascii="Times" w:hAnsi="Times" w:cs="Times"/>
         </w:rPr>
-        <w:t xml:space="preserve">-based approaches, we grid search the error tolerance, as we did for the linear case. As shown in Figure 6(d), when the number of iterations is small, QR is 2.24x slower than Lazy. Because there is only one iteration, the least-squares problem is only solved once. Thus, Lazy is </w:t>
-      </w:r>
-      <w:r>
-        <w:rPr>
-          <w:rFonts w:ascii="Times" w:hAnsi="Times" w:cs="Times"/>
-        </w:rPr>
-        <w:lastRenderedPageBreak/>
-        <w:t xml:space="preserve">the faster strategy compared with QR. However, when the number of iterations grows to 10, QR is 3.8x faster than Lazy. This is not surprising based on our study for linear cases–by running more iterations, the opportunities for reuse increase. We expect an even larger speedup if we run more iterations. </w:t>
+        <w:t xml:space="preserve">-based approaches, we grid search the error tolerance, as we did for the linear case. As shown in Figure 6(d), when the number of iterations is small, QR is 2.24x slower than Lazy. Because there is only one iteration, the least-squares problem is only solved once. Thus, Lazy is the faster strategy compared with QR. However, when the number of iterations grows to 10, QR is 3.8x faster than Lazy. This is not surprising based on our study for linear cases–by running more iterations, the opportunities for reuse increase. We expect an even larger speedup if we run more iterations. </w:t>
       </w:r>
     </w:p>
     <w:p>
@@ -40088,6 +40440,7 @@
           <w:rFonts w:ascii="Times" w:hAnsi="Times" w:cs="Times"/>
           <w:noProof/>
         </w:rPr>
+        <w:lastRenderedPageBreak/>
         <w:drawing>
           <wp:inline distT="0" distB="0" distL="0" distR="0" wp14:anchorId="51FAC3E6" wp14:editId="126F4EEB">
             <wp:extent cx="558800" cy="25400"/>
@@ -43403,7 +43756,6 @@
           <w:sz w:val="16"/>
           <w:szCs w:val="16"/>
         </w:rPr>
-        <w:lastRenderedPageBreak/>
         <w:t xml:space="preserve">'(( </w:t>
       </w:r>
     </w:p>
@@ -43530,6 +43882,7 @@
           <w:sz w:val="16"/>
           <w:szCs w:val="16"/>
         </w:rPr>
+        <w:lastRenderedPageBreak/>
         <w:t xml:space="preserve">( ( </w:t>
       </w:r>
     </w:p>
@@ -44306,7 +44659,6 @@
           <w:rFonts w:ascii="Times" w:hAnsi="Times" w:cs="Times"/>
           <w:noProof/>
         </w:rPr>
-        <w:lastRenderedPageBreak/>
         <w:drawing>
           <wp:inline distT="0" distB="0" distL="0" distR="0" wp14:anchorId="7D999A5A" wp14:editId="681FDFB7">
             <wp:extent cx="330200" cy="12700"/>
@@ -44503,6 +44855,7 @@
           <w:sz w:val="16"/>
           <w:szCs w:val="16"/>
         </w:rPr>
+        <w:lastRenderedPageBreak/>
         <w:t xml:space="preserve">( </w:t>
       </w:r>
     </w:p>
@@ -48716,7 +49069,7 @@
         <w:rStyle w:val="PageNumber"/>
         <w:noProof/>
       </w:rPr>
-      <w:t>17</w:t>
+      <w:t>27</w:t>
     </w:r>
     <w:r>
       <w:rPr>

</xml_diff>

<commit_message>
In feature selection workloads, our goal is to solve a model after having solved many similar models.
</commit_message>
<xml_diff>
--- a/SIGMOD_2014_Materialization optimizations for feature selection workloads _王韬懿1120132046.docx
+++ b/SIGMOD_2014_Materialization optimizations for feature selection workloads _王韬懿1120132046.docx
@@ -32286,14 +32286,740 @@
         <w:autoSpaceDE w:val="0"/>
         <w:autoSpaceDN w:val="0"/>
         <w:adjustRightInd w:val="0"/>
-        <w:spacing w:after="240" w:line="280" w:lineRule="atLeast"/>
+        <w:spacing w:after="240" w:line="360" w:lineRule="atLeast"/>
+        <w:rPr>
+          <w:rFonts w:ascii="Times" w:hAnsi="Times" w:cs="Times"/>
+          <w:lang w:eastAsia="zh-CN"/>
+        </w:rPr>
+      </w:pPr>
+      <w:r>
+        <w:rPr>
+          <w:rFonts w:ascii="Times" w:hAnsi="Times" w:cs="Times"/>
+          <w:sz w:val="32"/>
+          <w:szCs w:val="32"/>
+        </w:rPr>
+        <w:t xml:space="preserve">3.3 </w:t>
+      </w:r>
+      <w:r>
+        <w:rPr>
+          <w:rFonts w:ascii="Times" w:hAnsi="Times" w:cs="Times"/>
+          <w:sz w:val="32"/>
+          <w:szCs w:val="32"/>
+          <w:lang w:eastAsia="zh-CN"/>
+        </w:rPr>
+        <w:t>模型缓存的暖开始</w:t>
+      </w:r>
+    </w:p>
+    <w:p>
+      <w:pPr>
+        <w:widowControl w:val="0"/>
+        <w:autoSpaceDE w:val="0"/>
+        <w:autoSpaceDN w:val="0"/>
+        <w:adjustRightInd w:val="0"/>
+        <w:spacing w:after="240" w:line="360" w:lineRule="atLeast"/>
+        <w:rPr>
+          <w:rFonts w:ascii="Times" w:hAnsi="Times" w:cs="Times"/>
+          <w:lang w:eastAsia="zh-CN"/>
+        </w:rPr>
+      </w:pPr>
+      <w:r>
+        <w:rPr>
+          <w:rFonts w:ascii="Times" w:hAnsi="Times" w:cs="Times"/>
+        </w:rPr>
+        <w:tab/>
+      </w:r>
+      <w:r>
+        <w:rPr>
+          <w:rFonts w:ascii="Times" w:hAnsi="Times" w:cs="Times"/>
+          <w:lang w:eastAsia="zh-CN"/>
+        </w:rPr>
+        <w:t>在特征选择</w:t>
+      </w:r>
+      <w:r>
+        <w:rPr>
+          <w:rFonts w:ascii="Times" w:hAnsi="Times" w:cs="Times"/>
+          <w:lang w:eastAsia="zh-CN"/>
+        </w:rPr>
+        <w:t>工作流中，</w:t>
+      </w:r>
+      <w:r>
+        <w:rPr>
+          <w:rFonts w:ascii="Times" w:hAnsi="Times" w:cs="Times"/>
+          <w:lang w:eastAsia="zh-CN"/>
+        </w:rPr>
+        <w:t>我们的目标就是</w:t>
+      </w:r>
+      <w:r>
+        <w:rPr>
+          <w:rFonts w:ascii="Times" w:hAnsi="Times" w:cs="Times"/>
+          <w:lang w:eastAsia="zh-CN"/>
+        </w:rPr>
+        <w:t>在解决了</w:t>
+      </w:r>
+      <w:r>
+        <w:rPr>
+          <w:rFonts w:ascii="Times" w:hAnsi="Times" w:cs="Times"/>
+          <w:lang w:eastAsia="zh-CN"/>
+        </w:rPr>
+        <w:t>很多</w:t>
+      </w:r>
+      <w:r>
+        <w:rPr>
+          <w:rFonts w:ascii="Times" w:hAnsi="Times" w:cs="Times"/>
+          <w:lang w:eastAsia="zh-CN"/>
+        </w:rPr>
+        <w:t>相似的模型</w:t>
+      </w:r>
+      <w:r>
+        <w:rPr>
+          <w:rFonts w:ascii="Times" w:hAnsi="Times" w:cs="Times"/>
+          <w:lang w:eastAsia="zh-CN"/>
+        </w:rPr>
+        <w:t>之后</w:t>
+      </w:r>
+      <w:r>
+        <w:rPr>
+          <w:rFonts w:ascii="Times" w:hAnsi="Times" w:cs="Times"/>
+          <w:lang w:eastAsia="zh-CN"/>
+        </w:rPr>
+        <w:t>解决一个</w:t>
+      </w:r>
+      <w:r>
+        <w:rPr>
+          <w:rFonts w:ascii="Times" w:hAnsi="Times" w:cs="Times"/>
+          <w:lang w:eastAsia="zh-CN"/>
+        </w:rPr>
+        <w:t>模型。</w:t>
+      </w:r>
+      <w:r>
+        <w:rPr>
+          <w:rFonts w:ascii="Times" w:hAnsi="Times" w:cs="Times"/>
+          <w:lang w:eastAsia="zh-CN"/>
+        </w:rPr>
+        <w:t>对于</w:t>
+      </w:r>
+      <w:r>
+        <w:rPr>
+          <w:rFonts w:ascii="Times" w:hAnsi="Times" w:cs="Times"/>
+          <w:lang w:eastAsia="zh-CN"/>
+        </w:rPr>
+        <w:t>像</w:t>
+      </w:r>
+      <w:r>
+        <w:rPr>
+          <w:rFonts w:ascii="Times" w:hAnsi="Times" w:cs="Times"/>
+          <w:lang w:eastAsia="zh-CN"/>
+        </w:rPr>
+        <w:t>梯度</w:t>
+      </w:r>
+      <w:r>
+        <w:rPr>
+          <w:rFonts w:ascii="Times" w:hAnsi="Times" w:cs="Times"/>
+          <w:lang w:eastAsia="zh-CN"/>
+        </w:rPr>
+        <w:t>下降或者</w:t>
+      </w:r>
+      <w:r>
+        <w:rPr>
+          <w:rFonts w:ascii="Times" w:hAnsi="Times" w:cs="Times"/>
+          <w:lang w:eastAsia="zh-CN"/>
+        </w:rPr>
+        <w:t>ADMM</w:t>
+      </w:r>
+      <w:r>
+        <w:rPr>
+          <w:rFonts w:ascii="Times" w:hAnsi="Times" w:cs="Times"/>
+          <w:lang w:eastAsia="zh-CN"/>
+        </w:rPr>
+        <w:t>的</w:t>
+      </w:r>
+      <w:r>
         <w:rPr>
           <w:rFonts w:ascii="Times" w:hAnsi="Times" w:cs="Times" w:hint="eastAsia"/>
           <w:lang w:eastAsia="zh-CN"/>
         </w:rPr>
-      </w:pPr>
-      <w:bookmarkStart w:id="0" w:name="_GoBack"/>
-      <w:bookmarkEnd w:id="0"/>
+        <w:t>迭代</w:t>
+      </w:r>
+      <w:r>
+        <w:rPr>
+          <w:rFonts w:ascii="Times" w:hAnsi="Times" w:cs="Times"/>
+          <w:lang w:eastAsia="zh-CN"/>
+        </w:rPr>
+        <w:t>方法</w:t>
+      </w:r>
+      <w:r>
+        <w:rPr>
+          <w:rFonts w:ascii="Times" w:hAnsi="Times" w:cs="Times"/>
+          <w:lang w:eastAsia="zh-CN"/>
+        </w:rPr>
+        <w:t>，</w:t>
+      </w:r>
+      <w:r>
+        <w:rPr>
+          <w:rFonts w:ascii="Times" w:hAnsi="Times" w:cs="Times"/>
+          <w:lang w:eastAsia="zh-CN"/>
+        </w:rPr>
+        <w:t>我们应该</w:t>
+      </w:r>
+      <w:r>
+        <w:rPr>
+          <w:rFonts w:ascii="Times" w:hAnsi="Times" w:cs="Times"/>
+          <w:lang w:eastAsia="zh-CN"/>
+        </w:rPr>
+        <w:t>能够</w:t>
+      </w:r>
+      <w:r>
+        <w:rPr>
+          <w:rFonts w:ascii="Times" w:hAnsi="Times" w:cs="Times"/>
+          <w:lang w:eastAsia="zh-CN"/>
+        </w:rPr>
+        <w:t>部分</w:t>
+      </w:r>
+      <w:r>
+        <w:rPr>
+          <w:rFonts w:ascii="Times" w:hAnsi="Times" w:cs="Times"/>
+          <w:lang w:eastAsia="zh-CN"/>
+        </w:rPr>
+        <w:t>重用</w:t>
+      </w:r>
+      <w:r>
+        <w:rPr>
+          <w:rFonts w:ascii="Times" w:hAnsi="Times" w:cs="Times"/>
+          <w:lang w:eastAsia="zh-CN"/>
+        </w:rPr>
+        <w:t>类似的方法</w:t>
+      </w:r>
+      <w:r>
+        <w:rPr>
+          <w:rFonts w:ascii="Times" w:hAnsi="Times" w:cs="Times"/>
+          <w:lang w:eastAsia="zh-CN"/>
+        </w:rPr>
+        <w:t>。</w:t>
+      </w:r>
+      <w:r>
+        <w:rPr>
+          <w:rFonts w:ascii="Times" w:hAnsi="Times" w:cs="Times"/>
+          <w:lang w:eastAsia="zh-CN"/>
+        </w:rPr>
+        <w:t>我们</w:t>
+      </w:r>
+      <w:r>
+        <w:rPr>
+          <w:rFonts w:ascii="Times" w:hAnsi="Times" w:cs="Times" w:hint="eastAsia"/>
+          <w:lang w:eastAsia="zh-CN"/>
+        </w:rPr>
+        <w:t>识别了</w:t>
+      </w:r>
+      <w:r>
+        <w:rPr>
+          <w:rFonts w:ascii="Times" w:hAnsi="Times" w:cs="Times"/>
+          <w:lang w:eastAsia="zh-CN"/>
+        </w:rPr>
+        <w:t>3</w:t>
+      </w:r>
+      <w:r>
+        <w:rPr>
+          <w:rFonts w:ascii="Times" w:hAnsi="Times" w:cs="Times" w:hint="eastAsia"/>
+          <w:lang w:eastAsia="zh-CN"/>
+        </w:rPr>
+        <w:t>种</w:t>
+      </w:r>
+      <w:r>
+        <w:rPr>
+          <w:rFonts w:ascii="Times" w:hAnsi="Times" w:cs="Times" w:hint="eastAsia"/>
+          <w:lang w:eastAsia="zh-CN"/>
+        </w:rPr>
+        <w:t>这种</w:t>
+      </w:r>
+      <w:r>
+        <w:rPr>
+          <w:rFonts w:ascii="Times" w:hAnsi="Times" w:cs="Times"/>
+          <w:lang w:eastAsia="zh-CN"/>
+        </w:rPr>
+        <w:t>在</w:t>
+      </w:r>
+      <w:r>
+        <w:rPr>
+          <w:rFonts w:ascii="Times" w:hAnsi="Times" w:cs="Times"/>
+          <w:lang w:eastAsia="zh-CN"/>
+        </w:rPr>
+        <w:t>特征选择</w:t>
+      </w:r>
+      <w:r>
+        <w:rPr>
+          <w:rFonts w:ascii="Times" w:hAnsi="Times" w:cs="Times"/>
+          <w:lang w:eastAsia="zh-CN"/>
+        </w:rPr>
+        <w:t>工作流中</w:t>
+      </w:r>
+      <w:r>
+        <w:rPr>
+          <w:rFonts w:ascii="Times" w:hAnsi="Times" w:cs="Times"/>
+          <w:lang w:eastAsia="zh-CN"/>
+        </w:rPr>
+        <w:t>的</w:t>
+      </w:r>
+      <w:r>
+        <w:rPr>
+          <w:rFonts w:ascii="Times" w:hAnsi="Times" w:cs="Times"/>
+          <w:lang w:eastAsia="zh-CN"/>
+        </w:rPr>
+        <w:t>重用</w:t>
+      </w:r>
+      <w:r>
+        <w:rPr>
+          <w:rFonts w:ascii="Times" w:hAnsi="Times" w:cs="Times"/>
+          <w:lang w:eastAsia="zh-CN"/>
+        </w:rPr>
+        <w:t>情况</w:t>
+      </w:r>
+      <w:r>
+        <w:rPr>
+          <w:rFonts w:ascii="Times" w:hAnsi="Times" w:cs="Times"/>
+          <w:lang w:eastAsia="zh-CN"/>
+        </w:rPr>
+        <w:t>：</w:t>
+      </w:r>
+      <w:r>
+        <w:rPr>
+          <w:rFonts w:ascii="Times" w:hAnsi="Times" w:cs="Times"/>
+          <w:lang w:eastAsia="zh-CN"/>
+        </w:rPr>
+        <w:t>(</w:t>
+      </w:r>
+      <w:r>
+        <w:rPr>
+          <w:rFonts w:ascii="Times" w:hAnsi="Times" w:cs="Times"/>
+          <w:lang w:eastAsia="zh-CN"/>
+        </w:rPr>
+        <w:t>1</w:t>
+      </w:r>
+      <w:r>
+        <w:rPr>
+          <w:rFonts w:ascii="Times" w:hAnsi="Times" w:cs="Times"/>
+          <w:lang w:eastAsia="zh-CN"/>
+        </w:rPr>
+        <w:t>)</w:t>
+      </w:r>
+      <w:r>
+        <w:rPr>
+          <w:rFonts w:ascii="Times" w:hAnsi="Times" w:cs="Times"/>
+          <w:lang w:eastAsia="zh-CN"/>
+        </w:rPr>
+        <w:t>我们</w:t>
+      </w:r>
+      <w:r>
+        <w:rPr>
+          <w:rFonts w:ascii="Times" w:hAnsi="Times" w:cs="Times"/>
+          <w:lang w:eastAsia="zh-CN"/>
+        </w:rPr>
+        <w:t>下样本数据，</w:t>
+      </w:r>
+      <w:r>
+        <w:rPr>
+          <w:rFonts w:ascii="Times" w:hAnsi="Times" w:cs="Times"/>
+          <w:lang w:eastAsia="zh-CN"/>
+        </w:rPr>
+        <w:t>从</w:t>
+      </w:r>
+      <w:r>
+        <w:rPr>
+          <w:rFonts w:ascii="Times" w:hAnsi="Times" w:cs="Times"/>
+          <w:lang w:eastAsia="zh-CN"/>
+        </w:rPr>
+        <w:t>样本中学习一个模型</w:t>
+      </w:r>
+      <w:r>
+        <w:rPr>
+          <w:rFonts w:ascii="Times" w:hAnsi="Times" w:cs="Times"/>
+          <w:lang w:eastAsia="zh-CN"/>
+        </w:rPr>
+        <w:t>，</w:t>
+      </w:r>
+      <w:r>
+        <w:rPr>
+          <w:rFonts w:ascii="Times" w:hAnsi="Times" w:cs="Times"/>
+          <w:lang w:eastAsia="zh-CN"/>
+        </w:rPr>
+        <w:t>然后</w:t>
+      </w:r>
+      <w:r>
+        <w:rPr>
+          <w:rFonts w:ascii="Times" w:hAnsi="Times" w:cs="Times"/>
+          <w:lang w:eastAsia="zh-CN"/>
+        </w:rPr>
+        <w:t>基于这个</w:t>
+      </w:r>
+      <w:r>
+        <w:rPr>
+          <w:rFonts w:ascii="Times" w:hAnsi="Times" w:cs="Times" w:hint="eastAsia"/>
+          <w:lang w:eastAsia="zh-CN"/>
+        </w:rPr>
+        <w:t>原始数据</w:t>
+      </w:r>
+      <w:r>
+        <w:rPr>
+          <w:rFonts w:ascii="Times" w:hAnsi="Times" w:cs="Times"/>
+          <w:lang w:eastAsia="zh-CN"/>
+        </w:rPr>
+        <w:t>训练一个模型</w:t>
+      </w:r>
+      <w:r>
+        <w:rPr>
+          <w:rFonts w:ascii="Times" w:hAnsi="Times" w:cs="Times"/>
+          <w:lang w:eastAsia="zh-CN"/>
+        </w:rPr>
+        <w:t>。</w:t>
+      </w:r>
+      <w:r>
+        <w:rPr>
+          <w:rFonts w:ascii="Times" w:hAnsi="Times" w:cs="Times"/>
+          <w:lang w:eastAsia="zh-CN"/>
+        </w:rPr>
+        <w:t>(</w:t>
+      </w:r>
+      <w:r>
+        <w:rPr>
+          <w:rFonts w:ascii="Times" w:hAnsi="Times" w:cs="Times"/>
+          <w:lang w:eastAsia="zh-CN"/>
+        </w:rPr>
+        <w:t>2</w:t>
+      </w:r>
+      <w:r>
+        <w:rPr>
+          <w:rFonts w:ascii="Times" w:hAnsi="Times" w:cs="Times"/>
+          <w:lang w:eastAsia="zh-CN"/>
+        </w:rPr>
+        <w:t>)</w:t>
+      </w:r>
+      <w:r>
+        <w:rPr>
+          <w:rFonts w:ascii="Times" w:hAnsi="Times" w:cs="Times"/>
+          <w:lang w:eastAsia="zh-CN"/>
+        </w:rPr>
+        <w:t>我们</w:t>
+      </w:r>
+      <w:r>
+        <w:rPr>
+          <w:rFonts w:ascii="Times" w:hAnsi="Times" w:cs="Times"/>
+          <w:lang w:eastAsia="zh-CN"/>
+        </w:rPr>
+        <w:t>在特征选择中</w:t>
+      </w:r>
+      <w:r>
+        <w:rPr>
+          <w:rFonts w:ascii="Times" w:hAnsi="Times" w:cs="Times"/>
+          <w:lang w:eastAsia="zh-CN"/>
+        </w:rPr>
+        <w:t>执行</w:t>
+      </w:r>
+      <w:r>
+        <w:rPr>
+          <w:rFonts w:ascii="Times" w:hAnsi="Times" w:cs="Times"/>
+          <w:lang w:eastAsia="zh-CN"/>
+        </w:rPr>
+        <w:t>跨步</w:t>
+      </w:r>
+      <w:r>
+        <w:rPr>
+          <w:rFonts w:ascii="Times" w:hAnsi="Times" w:cs="Times"/>
+          <w:lang w:eastAsia="zh-CN"/>
+        </w:rPr>
+        <w:t>移除一个特征</w:t>
+      </w:r>
+      <w:r>
+        <w:rPr>
+          <w:rFonts w:ascii="Times" w:hAnsi="Times" w:cs="Times"/>
+          <w:lang w:eastAsia="zh-CN"/>
+        </w:rPr>
+        <w:t>，</w:t>
+      </w:r>
+      <w:r>
+        <w:rPr>
+          <w:rFonts w:ascii="Times" w:hAnsi="Times" w:cs="Times"/>
+          <w:lang w:eastAsia="zh-CN"/>
+        </w:rPr>
+        <w:t>并且</w:t>
+      </w:r>
+      <w:r>
+        <w:rPr>
+          <w:rFonts w:ascii="Times" w:hAnsi="Times" w:cs="Times"/>
+          <w:lang w:eastAsia="zh-CN"/>
+        </w:rPr>
+        <w:t>有所有特征的</w:t>
+      </w:r>
+      <w:r>
+        <w:rPr>
+          <w:rFonts w:ascii="Times" w:hAnsi="Times" w:cs="Times"/>
+          <w:lang w:eastAsia="zh-CN"/>
+        </w:rPr>
+        <w:t>“</w:t>
+      </w:r>
+      <w:r>
+        <w:rPr>
+          <w:rFonts w:ascii="Times" w:hAnsi="Times" w:cs="Times"/>
+          <w:lang w:eastAsia="zh-CN"/>
+        </w:rPr>
+        <w:t>父</w:t>
+      </w:r>
+      <w:r>
+        <w:rPr>
+          <w:rFonts w:ascii="Times" w:hAnsi="Times" w:cs="Times"/>
+          <w:lang w:eastAsia="zh-CN"/>
+        </w:rPr>
+        <w:t>”</w:t>
+      </w:r>
+      <w:r>
+        <w:rPr>
+          <w:rFonts w:ascii="Times" w:hAnsi="Times" w:cs="Times"/>
+          <w:lang w:eastAsia="zh-CN"/>
+        </w:rPr>
+        <w:t>模型</w:t>
+      </w:r>
+      <w:r>
+        <w:rPr>
+          <w:rFonts w:ascii="Times" w:hAnsi="Times" w:cs="Times"/>
+          <w:lang w:eastAsia="zh-CN"/>
+        </w:rPr>
+        <w:t>已经被训练了</w:t>
+      </w:r>
+      <w:r>
+        <w:rPr>
+          <w:rFonts w:ascii="Times" w:hAnsi="Times" w:cs="Times"/>
+          <w:lang w:eastAsia="zh-CN"/>
+        </w:rPr>
+        <w:t>。</w:t>
+      </w:r>
+      <w:r>
+        <w:rPr>
+          <w:rFonts w:ascii="Times" w:hAnsi="Times" w:cs="Times"/>
+          <w:lang w:eastAsia="zh-CN"/>
+        </w:rPr>
+        <w:t>(3)</w:t>
+      </w:r>
+      <w:r>
+        <w:rPr>
+          <w:rFonts w:ascii="Times" w:hAnsi="Times" w:cs="Times"/>
+          <w:lang w:eastAsia="zh-CN"/>
+        </w:rPr>
+        <w:t>我们</w:t>
+      </w:r>
+      <w:r>
+        <w:rPr>
+          <w:rFonts w:ascii="Times" w:hAnsi="Times" w:cs="Times"/>
+          <w:lang w:eastAsia="zh-CN"/>
+        </w:rPr>
+        <w:t>交互的</w:t>
+      </w:r>
+      <w:r>
+        <w:rPr>
+          <w:rFonts w:ascii="Times" w:hAnsi="Times" w:cs="Times"/>
+          <w:lang w:eastAsia="zh-CN"/>
+        </w:rPr>
+        <w:t>检查了</w:t>
+      </w:r>
+      <w:r>
+        <w:rPr>
+          <w:rFonts w:ascii="Times" w:hAnsi="Times" w:cs="Times"/>
+          <w:lang w:eastAsia="zh-CN"/>
+        </w:rPr>
+        <w:t>一些</w:t>
+      </w:r>
+      <w:r>
+        <w:rPr>
+          <w:rFonts w:ascii="Times" w:hAnsi="Times" w:cs="Times" w:hint="eastAsia"/>
+          <w:lang w:eastAsia="zh-CN"/>
+        </w:rPr>
+        <w:t>最近的</w:t>
+      </w:r>
+      <w:r>
+        <w:rPr>
+          <w:rFonts w:ascii="Times" w:hAnsi="Times" w:cs="Times"/>
+          <w:lang w:eastAsia="zh-CN"/>
+        </w:rPr>
+        <w:t>特征集。</w:t>
+      </w:r>
+      <w:r>
+        <w:rPr>
+          <w:rFonts w:ascii="Times" w:hAnsi="Times" w:cs="Times" w:hint="eastAsia"/>
+          <w:lang w:eastAsia="zh-CN"/>
+        </w:rPr>
+        <w:t>在每一个</w:t>
+      </w:r>
+      <w:r>
+        <w:rPr>
+          <w:rFonts w:ascii="Times" w:hAnsi="Times" w:cs="Times"/>
+          <w:lang w:eastAsia="zh-CN"/>
+        </w:rPr>
+        <w:t>例子中，</w:t>
+      </w:r>
+      <w:r>
+        <w:rPr>
+          <w:rFonts w:ascii="Times" w:hAnsi="Times" w:cs="Times" w:hint="eastAsia"/>
+          <w:lang w:eastAsia="zh-CN"/>
+        </w:rPr>
+        <w:t>我们</w:t>
+      </w:r>
+      <w:r>
+        <w:rPr>
+          <w:rFonts w:ascii="Times" w:hAnsi="Times" w:cs="Times" w:hint="eastAsia"/>
+          <w:lang w:eastAsia="zh-CN"/>
+        </w:rPr>
+        <w:t>应当可以</w:t>
+      </w:r>
+      <w:r>
+        <w:rPr>
+          <w:rFonts w:ascii="Times" w:hAnsi="Times" w:cs="Times"/>
+          <w:lang w:eastAsia="zh-CN"/>
+        </w:rPr>
+        <w:t>重用</w:t>
+      </w:r>
+      <w:r>
+        <w:rPr>
+          <w:rFonts w:ascii="Times" w:hAnsi="Times" w:cs="Times"/>
+          <w:lang w:eastAsia="zh-CN"/>
+        </w:rPr>
+        <w:t>之前的模型，</w:t>
+      </w:r>
+      <w:r>
+        <w:rPr>
+          <w:rFonts w:ascii="Times" w:hAnsi="Times" w:cs="Times"/>
+          <w:lang w:eastAsia="zh-CN"/>
+        </w:rPr>
+        <w:t>但是</w:t>
+      </w:r>
+      <w:r>
+        <w:rPr>
+          <w:rFonts w:ascii="Times" w:hAnsi="Times" w:cs="Times" w:hint="eastAsia"/>
+          <w:lang w:eastAsia="zh-CN"/>
+        </w:rPr>
+        <w:t>这对于</w:t>
+      </w:r>
+      <w:r>
+        <w:rPr>
+          <w:rFonts w:ascii="Times" w:hAnsi="Times" w:cs="Times"/>
+          <w:lang w:eastAsia="zh-CN"/>
+        </w:rPr>
+        <w:t>一个分析员来说</w:t>
+      </w:r>
+      <w:r>
+        <w:rPr>
+          <w:rFonts w:ascii="Times" w:hAnsi="Times" w:cs="Times"/>
+          <w:lang w:eastAsia="zh-CN"/>
+        </w:rPr>
+        <w:t>应用所有的</w:t>
+      </w:r>
+      <w:r>
+        <w:rPr>
+          <w:rFonts w:ascii="Times" w:hAnsi="Times" w:cs="Times"/>
+          <w:lang w:eastAsia="zh-CN"/>
+        </w:rPr>
+        <w:t>例子</w:t>
+      </w:r>
+      <w:r>
+        <w:rPr>
+          <w:rFonts w:ascii="Times" w:hAnsi="Times" w:cs="Times"/>
+          <w:lang w:eastAsia="zh-CN"/>
+        </w:rPr>
+        <w:t>将会变得困难</w:t>
+      </w:r>
+      <w:r>
+        <w:rPr>
+          <w:rFonts w:ascii="Times" w:hAnsi="Times" w:cs="Times"/>
+          <w:lang w:eastAsia="zh-CN"/>
+        </w:rPr>
+        <w:t>，</w:t>
+      </w:r>
+      <w:r>
+        <w:rPr>
+          <w:rFonts w:ascii="Times" w:hAnsi="Times" w:cs="Times"/>
+          <w:lang w:eastAsia="zh-CN"/>
+        </w:rPr>
+        <w:t>即使是</w:t>
+      </w:r>
+      <w:r>
+        <w:rPr>
+          <w:rFonts w:ascii="Times" w:hAnsi="Times" w:cs="Times"/>
+          <w:lang w:eastAsia="zh-CN"/>
+        </w:rPr>
+        <w:t>最简单的例子。</w:t>
+      </w:r>
+      <w:r>
+        <w:rPr>
+          <w:rFonts w:ascii="Times" w:hAnsi="Times" w:cs="Times"/>
+          <w:lang w:eastAsia="zh-CN"/>
+        </w:rPr>
+        <w:t>相反，</w:t>
+      </w:r>
+      <w:r>
+        <w:rPr>
+          <w:rFonts w:ascii="Times" w:hAnsi="Times" w:cs="Times"/>
+        </w:rPr>
+        <w:t>Columbus</w:t>
+      </w:r>
+      <w:r>
+        <w:rPr>
+          <w:rFonts w:ascii="Times" w:hAnsi="Times" w:cs="Times"/>
+          <w:lang w:eastAsia="zh-CN"/>
+        </w:rPr>
+        <w:t>可以使用</w:t>
+      </w:r>
+      <w:r>
+        <w:rPr>
+          <w:rFonts w:ascii="Times" w:hAnsi="Times" w:cs="Times"/>
+          <w:lang w:eastAsia="zh-CN"/>
+        </w:rPr>
+        <w:t>暖</w:t>
+      </w:r>
+      <w:r>
+        <w:rPr>
+          <w:rFonts w:ascii="Times" w:hAnsi="Times" w:cs="Times" w:hint="eastAsia"/>
+          <w:lang w:eastAsia="zh-CN"/>
+        </w:rPr>
+        <w:t>启动</w:t>
+      </w:r>
+      <w:r>
+        <w:rPr>
+          <w:rFonts w:ascii="Times" w:hAnsi="Times" w:cs="Times"/>
+          <w:lang w:eastAsia="zh-CN"/>
+        </w:rPr>
+        <w:t>来达到一个</w:t>
+      </w:r>
+      <w:r>
+        <w:rPr>
+          <w:rFonts w:ascii="Times" w:hAnsi="Times" w:cs="Times"/>
+          <w:lang w:eastAsia="zh-CN"/>
+        </w:rPr>
+        <w:t>13</w:t>
+      </w:r>
+      <w:r>
+        <w:rPr>
+          <w:rFonts w:ascii="Times" w:hAnsi="Times" w:cs="Times" w:hint="eastAsia"/>
+          <w:lang w:eastAsia="zh-CN"/>
+        </w:rPr>
+        <w:t>倍</w:t>
+      </w:r>
+      <w:r>
+        <w:rPr>
+          <w:rFonts w:ascii="Times" w:hAnsi="Times" w:cs="Times"/>
+          <w:lang w:eastAsia="zh-CN"/>
+        </w:rPr>
+        <w:t>的</w:t>
+      </w:r>
+      <w:r>
+        <w:rPr>
+          <w:rFonts w:ascii="Times" w:hAnsi="Times" w:cs="Times"/>
+          <w:lang w:eastAsia="zh-CN"/>
+        </w:rPr>
+        <w:t>性能提升</w:t>
+      </w:r>
+      <w:r>
+        <w:rPr>
+          <w:rFonts w:ascii="Times" w:hAnsi="Times" w:cs="Times"/>
+          <w:lang w:eastAsia="zh-CN"/>
+        </w:rPr>
+        <w:t>而不用用户参与。</w:t>
+      </w:r>
     </w:p>
     <w:p>
       <w:pPr>
@@ -32306,130 +33032,8 @@
           <w:rFonts w:ascii="Times" w:hAnsi="Times" w:cs="Times"/>
         </w:rPr>
       </w:pPr>
-      <w:proofErr w:type="spellStart"/>
-      <w:r>
-        <w:rPr>
-          <w:rFonts w:ascii="Times" w:hAnsi="Times" w:cs="Times"/>
-        </w:rPr>
-        <w:t>ods</w:t>
-      </w:r>
-      <w:proofErr w:type="spellEnd"/>
-      <w:r>
-        <w:rPr>
-          <w:rFonts w:ascii="Times" w:hAnsi="Times" w:cs="Times"/>
-        </w:rPr>
-        <w:t xml:space="preserve"> like gradient descent or ADMM, we should be able to partially reuse these similar models. We identify three situ- </w:t>
-      </w:r>
-      <w:proofErr w:type="spellStart"/>
-      <w:r>
-        <w:rPr>
-          <w:rFonts w:ascii="Times" w:hAnsi="Times" w:cs="Times"/>
-        </w:rPr>
-        <w:t>ations</w:t>
-      </w:r>
-      <w:proofErr w:type="spellEnd"/>
-      <w:r>
-        <w:rPr>
-          <w:rFonts w:ascii="Times" w:hAnsi="Times" w:cs="Times"/>
-        </w:rPr>
-        <w:t xml:space="preserve"> in which such reuse occurs in feature-selection work- loads: (1) We </w:t>
-      </w:r>
-      <w:proofErr w:type="spellStart"/>
-      <w:r>
-        <w:rPr>
-          <w:rFonts w:ascii="Times" w:hAnsi="Times" w:cs="Times"/>
-        </w:rPr>
-        <w:t>downsample</w:t>
-      </w:r>
-      <w:proofErr w:type="spellEnd"/>
-      <w:r>
-        <w:rPr>
-          <w:rFonts w:ascii="Times" w:hAnsi="Times" w:cs="Times"/>
-        </w:rPr>
-        <w:t xml:space="preserve"> the data, learn a model on the sample, and then train a model on the original data. (2) We perform stepwise removal of a feature in feature selection, and the “parent” model with all features is already trained. (3) We examine several nearby feature sets interactively. In each case, we should be able to reuse the previous models, but it would be difficult for an analyst to implement </w:t>
-      </w:r>
-      <w:proofErr w:type="spellStart"/>
-      <w:r>
-        <w:rPr>
-          <w:rFonts w:ascii="Times" w:hAnsi="Times" w:cs="Times"/>
-        </w:rPr>
-        <w:t>effec</w:t>
-      </w:r>
-      <w:proofErr w:type="spellEnd"/>
-      <w:r>
-        <w:rPr>
-          <w:rFonts w:ascii="Times" w:hAnsi="Times" w:cs="Times"/>
-        </w:rPr>
-        <w:t xml:space="preserve">- </w:t>
-      </w:r>
-      <w:proofErr w:type="spellStart"/>
-      <w:r>
-        <w:rPr>
-          <w:rFonts w:ascii="Times" w:hAnsi="Times" w:cs="Times"/>
-        </w:rPr>
-        <w:t>tively</w:t>
-      </w:r>
-      <w:proofErr w:type="spellEnd"/>
-      <w:r>
-        <w:rPr>
-          <w:rFonts w:ascii="Times" w:hAnsi="Times" w:cs="Times"/>
-        </w:rPr>
-        <w:t xml:space="preserve"> in all but the simplest cases. In contrast, Columbus can use </w:t>
-      </w:r>
-      <w:proofErr w:type="spellStart"/>
-      <w:r>
-        <w:rPr>
-          <w:rFonts w:ascii="Times" w:hAnsi="Times" w:cs="Times"/>
-        </w:rPr>
-        <w:t>warmstart</w:t>
-      </w:r>
-      <w:proofErr w:type="spellEnd"/>
-      <w:r>
-        <w:rPr>
-          <w:rFonts w:ascii="Times" w:hAnsi="Times" w:cs="Times"/>
-        </w:rPr>
-        <w:t xml:space="preserve"> to achieve up to 13x performance </w:t>
-      </w:r>
-      <w:proofErr w:type="spellStart"/>
-      <w:r>
-        <w:rPr>
-          <w:rFonts w:ascii="Times" w:hAnsi="Times" w:cs="Times"/>
-        </w:rPr>
-        <w:t>im</w:t>
-      </w:r>
-      <w:proofErr w:type="spellEnd"/>
-      <w:r>
-        <w:rPr>
-          <w:rFonts w:ascii="Times" w:hAnsi="Times" w:cs="Times"/>
-        </w:rPr>
-        <w:t xml:space="preserve">- </w:t>
-      </w:r>
-      <w:proofErr w:type="spellStart"/>
-      <w:r>
-        <w:rPr>
-          <w:rFonts w:ascii="Times" w:hAnsi="Times" w:cs="Times"/>
-        </w:rPr>
-        <w:t>provement</w:t>
-      </w:r>
-      <w:proofErr w:type="spellEnd"/>
-      <w:r>
-        <w:rPr>
-          <w:rFonts w:ascii="Times" w:hAnsi="Times" w:cs="Times"/>
-        </w:rPr>
-        <w:t xml:space="preserve"> for iterative methods without user intervention. </w:t>
-      </w:r>
-    </w:p>
-    <w:p>
-      <w:pPr>
-        <w:widowControl w:val="0"/>
-        <w:autoSpaceDE w:val="0"/>
-        <w:autoSpaceDN w:val="0"/>
-        <w:adjustRightInd w:val="0"/>
-        <w:spacing w:after="240" w:line="340" w:lineRule="atLeast"/>
-        <w:rPr>
-          <w:rFonts w:ascii="Times" w:hAnsi="Times" w:cs="Times"/>
-        </w:rPr>
-      </w:pPr>
+      <w:bookmarkStart w:id="0" w:name="_GoBack"/>
+      <w:bookmarkEnd w:id="0"/>
       <w:r>
         <w:rPr>
           <w:rFonts w:ascii="Times" w:hAnsi="Times" w:cs="Times"/>
@@ -32490,14 +33094,8 @@
         <w:rPr>
           <w:rFonts w:ascii="Times" w:hAnsi="Times" w:cs="Times"/>
         </w:rPr>
-        <w:t xml:space="preserve">There are two tasks we need to do across blocks: (1) We need to decide on how coarse or fine to </w:t>
-      </w:r>
-      <w:r>
-        <w:rPr>
-          <w:rFonts w:ascii="Times" w:hAnsi="Times" w:cs="Times"/>
-        </w:rPr>
         <w:lastRenderedPageBreak/>
-        <w:t xml:space="preserve">make a basic block, and (2) we need to execute the sequence of basic blocks across the backend. </w:t>
+        <w:t xml:space="preserve">There are two tasks we need to do across blocks: (1) We need to decide on how coarse or fine to make a basic block, and (2) we need to execute the sequence of basic blocks across the backend. </w:t>
       </w:r>
     </w:p>
     <w:p>
@@ -33163,6 +33761,7 @@
         <w:rPr>
           <w:rFonts w:ascii="Times" w:hAnsi="Times" w:cs="Times"/>
         </w:rPr>
+        <w:lastRenderedPageBreak/>
         <w:t xml:space="preserve">There are two key properties of the ADMM equations that are critical for feature selection applications: </w:t>
       </w:r>
     </w:p>
@@ -33185,7 +33784,6 @@
           <w:sz w:val="30"/>
           <w:szCs w:val="30"/>
         </w:rPr>
-        <w:lastRenderedPageBreak/>
         <w:t xml:space="preserve">(1) Repeated Least Squares. </w:t>
       </w:r>
       <w:r>
@@ -33670,6 +34268,7 @@
           <w:sz w:val="30"/>
           <w:szCs w:val="30"/>
         </w:rPr>
+        <w:lastRenderedPageBreak/>
         <w:t xml:space="preserve">Tradeoffs. </w:t>
       </w:r>
       <w:r>
@@ -33890,7 +34489,6 @@
         <w:rPr>
           <w:rFonts w:ascii="Times" w:hAnsi="Times" w:cs="Times"/>
         </w:rPr>
-        <w:lastRenderedPageBreak/>
         <w:t xml:space="preserve">272 </w:t>
       </w:r>
     </w:p>
@@ -36047,7 +36645,14 @@
         <w:rPr>
           <w:rFonts w:ascii="Times" w:hAnsi="Times" w:cs="Times"/>
         </w:rPr>
-        <w:t xml:space="preserve">: R (in-memory) and a commercial RDBMS. We validate the details of our technical claims about the tradeoff space of materialization and our (preliminary) </w:t>
+        <w:t xml:space="preserve">: R (in-memory) and a commercial RDBMS. We validate the details of our </w:t>
+      </w:r>
+      <w:r>
+        <w:rPr>
+          <w:rFonts w:ascii="Times" w:hAnsi="Times" w:cs="Times"/>
+        </w:rPr>
+        <w:lastRenderedPageBreak/>
+        <w:t xml:space="preserve">technical claims about the tradeoff space of materialization and our (preliminary) </w:t>
       </w:r>
       <w:proofErr w:type="spellStart"/>
       <w:r>
@@ -36174,7 +36779,6 @@
         <w:rPr>
           <w:rFonts w:ascii="Times" w:hAnsi="Times" w:cs="Times"/>
         </w:rPr>
-        <w:lastRenderedPageBreak/>
         <w:t xml:space="preserve">Both House, a dataset for predicting household electronic usage, and Fund, a dataset for predicting the donation that a given agency will receive each year, have a small number of features (fewer than 20). In these data sets, it is feasible to simply try and score almost all combinations of features. We mimic this scenario by having a large basic block that regresses a least-squares model on feature sets of sizes larger than 5 on House and 13 on Fund and then scores the re- </w:t>
       </w:r>
       <w:proofErr w:type="spellStart"/>
@@ -36415,6 +37019,7 @@
           <w:sz w:val="30"/>
           <w:szCs w:val="30"/>
         </w:rPr>
+        <w:lastRenderedPageBreak/>
         <w:t xml:space="preserve">R </w:t>
       </w:r>
       <w:proofErr w:type="spellStart"/>
@@ -36578,14 +37183,7 @@
         <w:rPr>
           <w:rFonts w:ascii="Times" w:hAnsi="Times" w:cs="Times"/>
         </w:rPr>
-        <w:t xml:space="preserve"> is Columbus, </w:t>
-      </w:r>
-      <w:r>
-        <w:rPr>
-          <w:rFonts w:ascii="Times" w:hAnsi="Times" w:cs="Times"/>
-        </w:rPr>
-        <w:lastRenderedPageBreak/>
-        <w:t xml:space="preserve">but we en- able only the optimizations that have appeared in classical database literature, i.e., Lazy, Eager, and batching. </w:t>
+        <w:t xml:space="preserve"> is Columbus, but we en- able only the optimizations that have appeared in classical database literature, i.e., Lazy, Eager, and batching. </w:t>
       </w:r>
       <w:proofErr w:type="spellStart"/>
       <w:r>
@@ -36871,7 +37469,14 @@
         <w:rPr>
           <w:rFonts w:ascii="Times" w:hAnsi="Times" w:cs="Times"/>
         </w:rPr>
-        <w:t xml:space="preserve">We also run experiments on other dedicated machines. The tradeoff space is similar to what we report in this paper. </w:t>
+        <w:t xml:space="preserve">We also run experiments on other dedicated machines. The tradeoff space is similar to what we </w:t>
+      </w:r>
+      <w:r>
+        <w:rPr>
+          <w:rFonts w:ascii="Times" w:hAnsi="Times" w:cs="Times"/>
+        </w:rPr>
+        <w:lastRenderedPageBreak/>
+        <w:t xml:space="preserve">report in this paper. </w:t>
       </w:r>
     </w:p>
     <w:p>
@@ -37459,7 +38064,6 @@
           <w:sz w:val="18"/>
           <w:szCs w:val="18"/>
         </w:rPr>
-        <w:lastRenderedPageBreak/>
         <w:t xml:space="preserve">56* </w:t>
       </w:r>
     </w:p>
@@ -39017,6 +39621,7 @@
           <w:rFonts w:ascii="Times" w:hAnsi="Times" w:cs="Times"/>
           <w:noProof/>
         </w:rPr>
+        <w:lastRenderedPageBreak/>
         <w:drawing>
           <wp:inline distT="0" distB="0" distL="0" distR="0" wp14:anchorId="43318763" wp14:editId="373E3A9C">
             <wp:extent cx="419100" cy="342900"/>
@@ -39614,7 +40219,6 @@
           <w:rFonts w:ascii="Times" w:hAnsi="Times" w:cs="Times"/>
           <w:noProof/>
         </w:rPr>
-        <w:lastRenderedPageBreak/>
         <w:drawing>
           <wp:inline distT="0" distB="0" distL="0" distR="0" wp14:anchorId="0C732FFA" wp14:editId="33978C3B">
             <wp:extent cx="977900" cy="889000"/>
@@ -39928,7 +40532,14 @@
         <w:rPr>
           <w:rFonts w:ascii="Times" w:hAnsi="Times" w:cs="Times"/>
         </w:rPr>
-        <w:t xml:space="preserve"> materialization strategies with respect to three axes, i.e., error tolerance, sophistication of tasks and reuse, and computation. Here, we validate that each optimization con- tributes to the final results in a full program (on Census). We then validate our claim that the cross-over points for op- </w:t>
+        <w:t xml:space="preserve"> materialization strategies with respect to three axes, i.e., error tolerance, sophistication of tasks and reuse, and computation. Here, we validate that each optimization con- tributes to the </w:t>
+      </w:r>
+      <w:r>
+        <w:rPr>
+          <w:rFonts w:ascii="Times" w:hAnsi="Times" w:cs="Times"/>
+        </w:rPr>
+        <w:lastRenderedPageBreak/>
+        <w:t xml:space="preserve">final results in a full program (on Census). We then validate our claim that the cross-over points for op- </w:t>
       </w:r>
       <w:proofErr w:type="spellStart"/>
       <w:r>
@@ -40100,7 +40711,6 @@
         <w:rPr>
           <w:rFonts w:ascii="Times" w:hAnsi="Times" w:cs="Times"/>
         </w:rPr>
-        <w:lastRenderedPageBreak/>
         <w:t xml:space="preserve">We validate our claim that the high-level principles of the tradeoffs remain the same across datasets, but we contend that the tradeoff points change across data sets. Thus, our work provides a guideline about these tradeoffs, but it is still difficult for an analyst to choose the optimal point. In particular, for each parameter setting, we report the name of the materialization strategy that has the fastest </w:t>
       </w:r>
       <w:proofErr w:type="spellStart"/>
@@ -40343,7 +40953,14 @@
         <w:rPr>
           <w:rFonts w:ascii="Times" w:hAnsi="Times" w:cs="Times"/>
         </w:rPr>
-        <w:t xml:space="preserve"> to run. We validate that tradeoffs similar to the linear case still apply to non-linear basic blocks, and we describe how convergence impacts the tradeoff space. For each data set, we vary the number of iterations to run for ADMM and try different materialization strategies. For </w:t>
+        <w:t xml:space="preserve"> to run. We validate that tradeoffs similar to the linear case still apply to non-linear basic blocks, and we describe how convergence impacts the tradeoff space. For each data set, we </w:t>
+      </w:r>
+      <w:r>
+        <w:rPr>
+          <w:rFonts w:ascii="Times" w:hAnsi="Times" w:cs="Times"/>
+        </w:rPr>
+        <w:lastRenderedPageBreak/>
+        <w:t xml:space="preserve">vary the number of iterations to run for ADMM and try different materialization strategies. For </w:t>
       </w:r>
       <w:proofErr w:type="spellStart"/>
       <w:r>
@@ -40440,7 +41057,6 @@
           <w:rFonts w:ascii="Times" w:hAnsi="Times" w:cs="Times"/>
           <w:noProof/>
         </w:rPr>
-        <w:lastRenderedPageBreak/>
         <w:drawing>
           <wp:inline distT="0" distB="0" distL="0" distR="0" wp14:anchorId="51FAC3E6" wp14:editId="126F4EEB">
             <wp:extent cx="558800" cy="25400"/>
@@ -43607,6 +44223,7 @@
           <w:sz w:val="16"/>
           <w:szCs w:val="16"/>
         </w:rPr>
+        <w:lastRenderedPageBreak/>
         <w:t xml:space="preserve">) </w:t>
       </w:r>
     </w:p>
@@ -43882,7 +44499,6 @@
           <w:sz w:val="16"/>
           <w:szCs w:val="16"/>
         </w:rPr>
-        <w:lastRenderedPageBreak/>
         <w:t xml:space="preserve">( ( </w:t>
       </w:r>
     </w:p>
@@ -44598,6 +45214,7 @@
           <w:sz w:val="16"/>
           <w:szCs w:val="16"/>
         </w:rPr>
+        <w:lastRenderedPageBreak/>
         <w:t xml:space="preserve">( </w:t>
       </w:r>
     </w:p>
@@ -44855,7 +45472,6 @@
           <w:sz w:val="16"/>
           <w:szCs w:val="16"/>
         </w:rPr>
-        <w:lastRenderedPageBreak/>
         <w:t xml:space="preserve">( </w:t>
       </w:r>
     </w:p>
@@ -49069,7 +49685,7 @@
         <w:rStyle w:val="PageNumber"/>
         <w:noProof/>
       </w:rPr>
-      <w:t>27</w:t>
+      <w:t>15</w:t>
     </w:r>
     <w:r>
       <w:rPr>

</xml_diff>

<commit_message>
Given a cache of models, we need to choose a model
</commit_message>
<xml_diff>
--- a/SIGMOD_2014_Materialization optimizations for feature selection workloads _王韬懿1120132046.docx
+++ b/SIGMOD_2014_Materialization optimizations for feature selection workloads _王韬懿1120132046.docx
@@ -33020,25 +33020,363 @@
         </w:rPr>
         <w:t>而不用用户参与。</w:t>
       </w:r>
-    </w:p>
-    <w:p>
-      <w:pPr>
-        <w:widowControl w:val="0"/>
-        <w:autoSpaceDE w:val="0"/>
-        <w:autoSpaceDN w:val="0"/>
-        <w:adjustRightInd w:val="0"/>
-        <w:spacing w:after="240" w:line="340" w:lineRule="atLeast"/>
-        <w:rPr>
-          <w:rFonts w:ascii="Times" w:hAnsi="Times" w:cs="Times"/>
-        </w:rPr>
-      </w:pPr>
-      <w:bookmarkStart w:id="0" w:name="_GoBack"/>
-      <w:bookmarkEnd w:id="0"/>
-      <w:r>
-        <w:rPr>
-          <w:rFonts w:ascii="Times" w:hAnsi="Times" w:cs="Times"/>
-        </w:rPr>
-        <w:t xml:space="preserve">Given a cache of models, we need to choose a model: we observe that computing the loss of each model on the cache on a sample of the data is inexpensive. Thus, we select the model with the lowest sampled loss. To choose models to evict, we simply use an LRU strategy. In our workloads, the cache does not become full, so we do not discuss it. However, if one imagines several analysts running workloads on similar data, the cache could become a source of challenges and optimizations. </w:t>
+      <w:r>
+        <w:rPr>
+          <w:rFonts w:ascii="Times" w:hAnsi="Times" w:cs="Times"/>
+          <w:lang w:eastAsia="zh-CN"/>
+        </w:rPr>
+        <w:br/>
+        <w:t xml:space="preserve"> </w:t>
+      </w:r>
+      <w:r>
+        <w:rPr>
+          <w:rFonts w:ascii="Times" w:hAnsi="Times" w:cs="Times"/>
+          <w:lang w:eastAsia="zh-CN"/>
+        </w:rPr>
+        <w:tab/>
+      </w:r>
+      <w:r>
+        <w:rPr>
+          <w:rFonts w:ascii="Times" w:hAnsi="Times" w:cs="Times"/>
+          <w:lang w:eastAsia="zh-CN"/>
+        </w:rPr>
+        <w:t>给定一个</w:t>
+      </w:r>
+      <w:r>
+        <w:rPr>
+          <w:rFonts w:ascii="Times" w:hAnsi="Times" w:cs="Times"/>
+          <w:lang w:eastAsia="zh-CN"/>
+        </w:rPr>
+        <w:t>模型的缓存，</w:t>
+      </w:r>
+      <w:r>
+        <w:rPr>
+          <w:rFonts w:ascii="Times" w:hAnsi="Times" w:cs="Times"/>
+          <w:lang w:eastAsia="zh-CN"/>
+        </w:rPr>
+        <w:t>我们需要选择一个模型：</w:t>
+      </w:r>
+      <w:r>
+        <w:rPr>
+          <w:rFonts w:ascii="Times" w:hAnsi="Times" w:cs="Times"/>
+          <w:lang w:eastAsia="zh-CN"/>
+        </w:rPr>
+        <w:t>我们发现</w:t>
+      </w:r>
+      <w:r>
+        <w:rPr>
+          <w:rFonts w:ascii="Times" w:hAnsi="Times" w:cs="Times"/>
+          <w:lang w:eastAsia="zh-CN"/>
+        </w:rPr>
+        <w:t>在一个</w:t>
+      </w:r>
+      <w:r>
+        <w:rPr>
+          <w:rFonts w:ascii="Times" w:hAnsi="Times" w:cs="Times"/>
+          <w:lang w:eastAsia="zh-CN"/>
+        </w:rPr>
+        <w:t>数据</w:t>
+      </w:r>
+      <w:r>
+        <w:rPr>
+          <w:rFonts w:ascii="Times" w:hAnsi="Times" w:cs="Times"/>
+          <w:lang w:eastAsia="zh-CN"/>
+        </w:rPr>
+        <w:t>样本</w:t>
+      </w:r>
+      <w:r>
+        <w:rPr>
+          <w:rFonts w:ascii="Times" w:hAnsi="Times" w:cs="Times"/>
+          <w:lang w:eastAsia="zh-CN"/>
+        </w:rPr>
+        <w:t>缓存上</w:t>
+      </w:r>
+      <w:r>
+        <w:rPr>
+          <w:rFonts w:ascii="Times" w:hAnsi="Times" w:cs="Times"/>
+          <w:lang w:eastAsia="zh-CN"/>
+        </w:rPr>
+        <w:t>计算</w:t>
+      </w:r>
+      <w:r>
+        <w:rPr>
+          <w:rFonts w:ascii="Times" w:hAnsi="Times" w:cs="Times"/>
+          <w:lang w:eastAsia="zh-CN"/>
+        </w:rPr>
+        <w:t>每一个模型</w:t>
+      </w:r>
+      <w:r>
+        <w:rPr>
+          <w:rFonts w:ascii="Times" w:hAnsi="Times" w:cs="Times"/>
+          <w:lang w:eastAsia="zh-CN"/>
+        </w:rPr>
+        <w:t>的损失</w:t>
+      </w:r>
+      <w:r>
+        <w:rPr>
+          <w:rFonts w:ascii="Times" w:hAnsi="Times" w:cs="Times"/>
+          <w:lang w:eastAsia="zh-CN"/>
+        </w:rPr>
+        <w:t>是</w:t>
+      </w:r>
+      <w:r>
+        <w:rPr>
+          <w:rFonts w:ascii="Times" w:hAnsi="Times" w:cs="Times" w:hint="eastAsia"/>
+          <w:lang w:eastAsia="zh-CN"/>
+        </w:rPr>
+        <w:t>不昂贵</w:t>
+      </w:r>
+      <w:r>
+        <w:rPr>
+          <w:rFonts w:ascii="Times" w:hAnsi="Times" w:cs="Times"/>
+          <w:lang w:eastAsia="zh-CN"/>
+        </w:rPr>
+        <w:t>的。</w:t>
+      </w:r>
+      <w:r>
+        <w:rPr>
+          <w:rFonts w:ascii="Times" w:hAnsi="Times" w:cs="Times"/>
+          <w:lang w:eastAsia="zh-CN"/>
+        </w:rPr>
+        <w:t>因此，</w:t>
+      </w:r>
+      <w:r>
+        <w:rPr>
+          <w:rFonts w:ascii="Times" w:hAnsi="Times" w:cs="Times"/>
+          <w:lang w:eastAsia="zh-CN"/>
+        </w:rPr>
+        <w:t>我们选择</w:t>
+      </w:r>
+      <w:r>
+        <w:rPr>
+          <w:rFonts w:ascii="Times" w:hAnsi="Times" w:cs="Times"/>
+          <w:lang w:eastAsia="zh-CN"/>
+        </w:rPr>
+        <w:t>有最低</w:t>
+      </w:r>
+      <w:r>
+        <w:rPr>
+          <w:rFonts w:ascii="Times" w:hAnsi="Times" w:cs="Times"/>
+          <w:lang w:eastAsia="zh-CN"/>
+        </w:rPr>
+        <w:t>损失</w:t>
+      </w:r>
+      <w:r>
+        <w:rPr>
+          <w:rFonts w:ascii="Times" w:hAnsi="Times" w:cs="Times"/>
+          <w:lang w:eastAsia="zh-CN"/>
+        </w:rPr>
+        <w:t>样本的</w:t>
+      </w:r>
+      <w:r>
+        <w:rPr>
+          <w:rFonts w:ascii="Times" w:hAnsi="Times" w:cs="Times"/>
+          <w:lang w:eastAsia="zh-CN"/>
+        </w:rPr>
+        <w:t>模型。</w:t>
+      </w:r>
+      <w:r>
+        <w:rPr>
+          <w:rFonts w:ascii="Times" w:hAnsi="Times" w:cs="Times"/>
+          <w:lang w:eastAsia="zh-CN"/>
+        </w:rPr>
+        <w:t>选择</w:t>
+      </w:r>
+      <w:r>
+        <w:rPr>
+          <w:rFonts w:ascii="Times" w:hAnsi="Times" w:cs="Times"/>
+          <w:lang w:eastAsia="zh-CN"/>
+        </w:rPr>
+        <w:t>一个模型来</w:t>
+      </w:r>
+      <w:r>
+        <w:rPr>
+          <w:rFonts w:ascii="Times" w:hAnsi="Times" w:cs="Times"/>
+          <w:lang w:eastAsia="zh-CN"/>
+        </w:rPr>
+        <w:t>驱逐，</w:t>
+      </w:r>
+      <w:r>
+        <w:rPr>
+          <w:rFonts w:ascii="Times" w:hAnsi="Times" w:cs="Times"/>
+          <w:lang w:eastAsia="zh-CN"/>
+        </w:rPr>
+        <w:t>我们简单的使用一个</w:t>
+      </w:r>
+      <w:r>
+        <w:rPr>
+          <w:rFonts w:ascii="Times" w:hAnsi="Times" w:cs="Times"/>
+          <w:lang w:eastAsia="zh-CN"/>
+        </w:rPr>
+        <w:t>LRU</w:t>
+      </w:r>
+      <w:r>
+        <w:rPr>
+          <w:rFonts w:ascii="Times" w:hAnsi="Times" w:cs="Times"/>
+          <w:lang w:eastAsia="zh-CN"/>
+        </w:rPr>
+        <w:t>的策略</w:t>
+      </w:r>
+      <w:r>
+        <w:rPr>
+          <w:rFonts w:ascii="Times" w:hAnsi="Times" w:cs="Times"/>
+          <w:lang w:eastAsia="zh-CN"/>
+        </w:rPr>
+        <w:t>。</w:t>
+      </w:r>
+      <w:r>
+        <w:rPr>
+          <w:rFonts w:ascii="Times" w:hAnsi="Times" w:cs="Times"/>
+          <w:lang w:eastAsia="zh-CN"/>
+        </w:rPr>
+        <w:t>在我们的</w:t>
+      </w:r>
+      <w:r>
+        <w:rPr>
+          <w:rFonts w:ascii="Times" w:hAnsi="Times" w:cs="Times"/>
+          <w:lang w:eastAsia="zh-CN"/>
+        </w:rPr>
+        <w:t>工作流中，</w:t>
+      </w:r>
+      <w:r>
+        <w:rPr>
+          <w:rFonts w:ascii="Times" w:hAnsi="Times" w:cs="Times"/>
+          <w:lang w:eastAsia="zh-CN"/>
+        </w:rPr>
+        <w:t>缓存</w:t>
+      </w:r>
+      <w:r>
+        <w:rPr>
+          <w:rFonts w:ascii="Times" w:hAnsi="Times" w:cs="Times"/>
+          <w:lang w:eastAsia="zh-CN"/>
+        </w:rPr>
+        <w:t>没有满，</w:t>
+      </w:r>
+      <w:r>
+        <w:rPr>
+          <w:rFonts w:ascii="Times" w:hAnsi="Times" w:cs="Times"/>
+          <w:lang w:eastAsia="zh-CN"/>
+        </w:rPr>
+        <w:t>因此我们</w:t>
+      </w:r>
+      <w:r>
+        <w:rPr>
+          <w:rFonts w:ascii="Times" w:hAnsi="Times" w:cs="Times"/>
+          <w:lang w:eastAsia="zh-CN"/>
+        </w:rPr>
+        <w:t>不讨论它。</w:t>
+      </w:r>
+      <w:r>
+        <w:rPr>
+          <w:rFonts w:ascii="Times" w:hAnsi="Times" w:cs="Times" w:hint="eastAsia"/>
+          <w:lang w:eastAsia="zh-CN"/>
+        </w:rPr>
+        <w:t>然而</w:t>
+      </w:r>
+      <w:r>
+        <w:rPr>
+          <w:rFonts w:ascii="Times" w:hAnsi="Times" w:cs="Times"/>
+          <w:lang w:eastAsia="zh-CN"/>
+        </w:rPr>
+        <w:t>，</w:t>
+      </w:r>
+      <w:r>
+        <w:rPr>
+          <w:rFonts w:ascii="Times" w:hAnsi="Times" w:cs="Times"/>
+          <w:lang w:eastAsia="zh-CN"/>
+        </w:rPr>
+        <w:t>如果</w:t>
+      </w:r>
+      <w:r>
+        <w:rPr>
+          <w:rFonts w:ascii="Times" w:hAnsi="Times" w:cs="Times"/>
+          <w:lang w:eastAsia="zh-CN"/>
+        </w:rPr>
+        <w:t>想象</w:t>
+      </w:r>
+      <w:r>
+        <w:rPr>
+          <w:rFonts w:ascii="Times" w:hAnsi="Times" w:cs="Times"/>
+          <w:lang w:eastAsia="zh-CN"/>
+        </w:rPr>
+        <w:t>多个</w:t>
+      </w:r>
+      <w:r>
+        <w:rPr>
+          <w:rFonts w:ascii="Times" w:hAnsi="Times" w:cs="Times"/>
+          <w:lang w:eastAsia="zh-CN"/>
+        </w:rPr>
+        <w:t>分析员</w:t>
+      </w:r>
+      <w:r>
+        <w:rPr>
+          <w:rFonts w:ascii="Times" w:hAnsi="Times" w:cs="Times"/>
+          <w:lang w:eastAsia="zh-CN"/>
+        </w:rPr>
+        <w:t>在相同的数据上运行</w:t>
+      </w:r>
+      <w:r>
+        <w:rPr>
+          <w:rFonts w:ascii="Times" w:hAnsi="Times" w:cs="Times"/>
+          <w:lang w:eastAsia="zh-CN"/>
+        </w:rPr>
+        <w:t>工作流，</w:t>
+      </w:r>
+      <w:r>
+        <w:rPr>
+          <w:rFonts w:ascii="Times" w:hAnsi="Times" w:cs="Times"/>
+          <w:lang w:eastAsia="zh-CN"/>
+        </w:rPr>
+        <w:t>那么</w:t>
+      </w:r>
+      <w:r>
+        <w:rPr>
+          <w:rFonts w:ascii="Times" w:hAnsi="Times" w:cs="Times"/>
+          <w:lang w:eastAsia="zh-CN"/>
+        </w:rPr>
+        <w:t>缓存</w:t>
+      </w:r>
+      <w:r>
+        <w:rPr>
+          <w:rFonts w:ascii="Times" w:hAnsi="Times" w:cs="Times"/>
+          <w:lang w:eastAsia="zh-CN"/>
+        </w:rPr>
+        <w:t>将会</w:t>
+      </w:r>
+      <w:r>
+        <w:rPr>
+          <w:rFonts w:ascii="Times" w:hAnsi="Times" w:cs="Times" w:hint="eastAsia"/>
+          <w:lang w:eastAsia="zh-CN"/>
+        </w:rPr>
+        <w:t>变为</w:t>
+      </w:r>
+      <w:r>
+        <w:rPr>
+          <w:rFonts w:ascii="Times" w:hAnsi="Times" w:cs="Times"/>
+          <w:lang w:eastAsia="zh-CN"/>
+        </w:rPr>
+        <w:t>一个</w:t>
+      </w:r>
+      <w:r>
+        <w:rPr>
+          <w:rFonts w:ascii="Times" w:hAnsi="Times" w:cs="Times" w:hint="eastAsia"/>
+          <w:lang w:eastAsia="zh-CN"/>
+        </w:rPr>
+        <w:t>挑战</w:t>
+      </w:r>
+      <w:r>
+        <w:rPr>
+          <w:rFonts w:ascii="Times" w:hAnsi="Times" w:cs="Times"/>
+          <w:lang w:eastAsia="zh-CN"/>
+        </w:rPr>
+        <w:t>的来源</w:t>
+      </w:r>
+      <w:r>
+        <w:rPr>
+          <w:rFonts w:ascii="Times" w:hAnsi="Times" w:cs="Times"/>
+          <w:lang w:eastAsia="zh-CN"/>
+        </w:rPr>
+        <w:t>和优化。</w:t>
       </w:r>
     </w:p>
     <w:p>
@@ -33052,6 +33390,8 @@
           <w:rFonts w:ascii="Times" w:hAnsi="Times" w:cs="Times"/>
         </w:rPr>
       </w:pPr>
+      <w:bookmarkStart w:id="0" w:name="_GoBack"/>
+      <w:bookmarkEnd w:id="0"/>
       <w:r>
         <w:rPr>
           <w:rFonts w:ascii="Times" w:hAnsi="Times" w:cs="Times"/>
@@ -33094,8 +33434,14 @@
         <w:rPr>
           <w:rFonts w:ascii="Times" w:hAnsi="Times" w:cs="Times"/>
         </w:rPr>
+        <w:t xml:space="preserve">There are two tasks we need to do across blocks: (1) We need to decide on how coarse or fine to </w:t>
+      </w:r>
+      <w:r>
+        <w:rPr>
+          <w:rFonts w:ascii="Times" w:hAnsi="Times" w:cs="Times"/>
+        </w:rPr>
         <w:lastRenderedPageBreak/>
-        <w:t xml:space="preserve">There are two tasks we need to do across blocks: (1) We need to decide on how coarse or fine to make a basic block, and (2) we need to execute the sequence of basic blocks across the backend. </w:t>
+        <w:t xml:space="preserve">make a basic block, and (2) we need to execute the sequence of basic blocks across the backend. </w:t>
       </w:r>
     </w:p>
     <w:p>
@@ -33761,7 +34107,6 @@
         <w:rPr>
           <w:rFonts w:ascii="Times" w:hAnsi="Times" w:cs="Times"/>
         </w:rPr>
-        <w:lastRenderedPageBreak/>
         <w:t xml:space="preserve">There are two key properties of the ADMM equations that are critical for feature selection applications: </w:t>
       </w:r>
     </w:p>
@@ -33784,6 +34129,7 @@
           <w:sz w:val="30"/>
           <w:szCs w:val="30"/>
         </w:rPr>
+        <w:lastRenderedPageBreak/>
         <w:t xml:space="preserve">(1) Repeated Least Squares. </w:t>
       </w:r>
       <w:r>
@@ -34268,7 +34614,6 @@
           <w:sz w:val="30"/>
           <w:szCs w:val="30"/>
         </w:rPr>
-        <w:lastRenderedPageBreak/>
         <w:t xml:space="preserve">Tradeoffs. </w:t>
       </w:r>
       <w:r>
@@ -34489,6 +34834,7 @@
         <w:rPr>
           <w:rFonts w:ascii="Times" w:hAnsi="Times" w:cs="Times"/>
         </w:rPr>
+        <w:lastRenderedPageBreak/>
         <w:t xml:space="preserve">272 </w:t>
       </w:r>
     </w:p>
@@ -36645,14 +36991,7 @@
         <w:rPr>
           <w:rFonts w:ascii="Times" w:hAnsi="Times" w:cs="Times"/>
         </w:rPr>
-        <w:t xml:space="preserve">: R (in-memory) and a commercial RDBMS. We validate the details of our </w:t>
-      </w:r>
-      <w:r>
-        <w:rPr>
-          <w:rFonts w:ascii="Times" w:hAnsi="Times" w:cs="Times"/>
-        </w:rPr>
-        <w:lastRenderedPageBreak/>
-        <w:t xml:space="preserve">technical claims about the tradeoff space of materialization and our (preliminary) </w:t>
+        <w:t xml:space="preserve">: R (in-memory) and a commercial RDBMS. We validate the details of our technical claims about the tradeoff space of materialization and our (preliminary) </w:t>
       </w:r>
       <w:proofErr w:type="spellStart"/>
       <w:r>
@@ -36779,6 +37118,7 @@
         <w:rPr>
           <w:rFonts w:ascii="Times" w:hAnsi="Times" w:cs="Times"/>
         </w:rPr>
+        <w:lastRenderedPageBreak/>
         <w:t xml:space="preserve">Both House, a dataset for predicting household electronic usage, and Fund, a dataset for predicting the donation that a given agency will receive each year, have a small number of features (fewer than 20). In these data sets, it is feasible to simply try and score almost all combinations of features. We mimic this scenario by having a large basic block that regresses a least-squares model on feature sets of sizes larger than 5 on House and 13 on Fund and then scores the re- </w:t>
       </w:r>
       <w:proofErr w:type="spellStart"/>
@@ -37019,7 +37359,6 @@
           <w:sz w:val="30"/>
           <w:szCs w:val="30"/>
         </w:rPr>
-        <w:lastRenderedPageBreak/>
         <w:t xml:space="preserve">R </w:t>
       </w:r>
       <w:proofErr w:type="spellStart"/>
@@ -37183,7 +37522,14 @@
         <w:rPr>
           <w:rFonts w:ascii="Times" w:hAnsi="Times" w:cs="Times"/>
         </w:rPr>
-        <w:t xml:space="preserve"> is Columbus, but we en- able only the optimizations that have appeared in classical database literature, i.e., Lazy, Eager, and batching. </w:t>
+        <w:t xml:space="preserve"> is Columbus, </w:t>
+      </w:r>
+      <w:r>
+        <w:rPr>
+          <w:rFonts w:ascii="Times" w:hAnsi="Times" w:cs="Times"/>
+        </w:rPr>
+        <w:lastRenderedPageBreak/>
+        <w:t xml:space="preserve">but we en- able only the optimizations that have appeared in classical database literature, i.e., Lazy, Eager, and batching. </w:t>
       </w:r>
       <w:proofErr w:type="spellStart"/>
       <w:r>
@@ -37469,14 +37815,7 @@
         <w:rPr>
           <w:rFonts w:ascii="Times" w:hAnsi="Times" w:cs="Times"/>
         </w:rPr>
-        <w:t xml:space="preserve">We also run experiments on other dedicated machines. The tradeoff space is similar to what we </w:t>
-      </w:r>
-      <w:r>
-        <w:rPr>
-          <w:rFonts w:ascii="Times" w:hAnsi="Times" w:cs="Times"/>
-        </w:rPr>
-        <w:lastRenderedPageBreak/>
-        <w:t xml:space="preserve">report in this paper. </w:t>
+        <w:t xml:space="preserve">We also run experiments on other dedicated machines. The tradeoff space is similar to what we report in this paper. </w:t>
       </w:r>
     </w:p>
     <w:p>
@@ -37730,6 +38069,7 @@
           <w:sz w:val="18"/>
           <w:szCs w:val="18"/>
         </w:rPr>
+        <w:lastRenderedPageBreak/>
         <w:t>-$</w:t>
       </w:r>
       <w:proofErr w:type="gramStart"/>
@@ -39621,7 +39961,6 @@
           <w:rFonts w:ascii="Times" w:hAnsi="Times" w:cs="Times"/>
           <w:noProof/>
         </w:rPr>
-        <w:lastRenderedPageBreak/>
         <w:drawing>
           <wp:inline distT="0" distB="0" distL="0" distR="0" wp14:anchorId="43318763" wp14:editId="373E3A9C">
             <wp:extent cx="419100" cy="342900"/>
@@ -39902,6 +40241,7 @@
           <w:sz w:val="18"/>
           <w:szCs w:val="18"/>
         </w:rPr>
+        <w:lastRenderedPageBreak/>
         <w:t xml:space="preserve">!3!5 </w:t>
       </w:r>
     </w:p>
@@ -40532,14 +40872,7 @@
         <w:rPr>
           <w:rFonts w:ascii="Times" w:hAnsi="Times" w:cs="Times"/>
         </w:rPr>
-        <w:t xml:space="preserve"> materialization strategies with respect to three axes, i.e., error tolerance, sophistication of tasks and reuse, and computation. Here, we validate that each optimization con- tributes to the </w:t>
-      </w:r>
-      <w:r>
-        <w:rPr>
-          <w:rFonts w:ascii="Times" w:hAnsi="Times" w:cs="Times"/>
-        </w:rPr>
-        <w:lastRenderedPageBreak/>
-        <w:t xml:space="preserve">final results in a full program (on Census). We then validate our claim that the cross-over points for op- </w:t>
+        <w:t xml:space="preserve"> materialization strategies with respect to three axes, i.e., error tolerance, sophistication of tasks and reuse, and computation. Here, we validate that each optimization con- tributes to the final results in a full program (on Census). We then validate our claim that the cross-over points for op- </w:t>
       </w:r>
       <w:proofErr w:type="spellStart"/>
       <w:r>
@@ -40609,7 +40942,14 @@
         <w:rPr>
           <w:rFonts w:ascii="Times" w:hAnsi="Times" w:cs="Times"/>
         </w:rPr>
-        <w:t xml:space="preserve"> has an impact on the performance of Columbus. For each parameter setting used to create Figure 6, we remove a materialization strategy. Then, we measure the maximum slowdown of an execution with that optimization removed. We report the maximum slowdown across all parameters in Figure 8(c) in main memory on Census. We see that Lazy, QR, and </w:t>
+        <w:t xml:space="preserve"> has an impact on the performance of Columbus. For each parameter setting used to create Figure 6, we remove a materialization strategy. Then, we measure the maximum slowdown of an execution with that optimization removed. We report the maximum slowdown across all parameters in Figure 8(c) in </w:t>
+      </w:r>
+      <w:r>
+        <w:rPr>
+          <w:rFonts w:ascii="Times" w:hAnsi="Times" w:cs="Times"/>
+        </w:rPr>
+        <w:lastRenderedPageBreak/>
+        <w:t xml:space="preserve">main memory on Census. We see that Lazy, QR, and </w:t>
       </w:r>
       <w:proofErr w:type="spellStart"/>
       <w:r>
@@ -40953,28 +41293,28 @@
         <w:rPr>
           <w:rFonts w:ascii="Times" w:hAnsi="Times" w:cs="Times"/>
         </w:rPr>
-        <w:t xml:space="preserve"> to run. We validate that tradeoffs similar to the linear case still apply to non-linear basic blocks, and we describe how convergence impacts the tradeoff space. For each data set, we </w:t>
+        <w:t xml:space="preserve"> to run. We validate that tradeoffs similar to the linear case still apply to non-linear basic blocks, and we describe how convergence impacts the tradeoff space. For each data set, we vary the number of iterations to run for ADMM and try different materialization strategies. For </w:t>
+      </w:r>
+      <w:proofErr w:type="spellStart"/>
+      <w:r>
+        <w:rPr>
+          <w:rFonts w:ascii="Times" w:hAnsi="Times" w:cs="Times"/>
+        </w:rPr>
+        <w:t>CoreSet</w:t>
+      </w:r>
+      <w:proofErr w:type="spellEnd"/>
+      <w:r>
+        <w:rPr>
+          <w:rFonts w:ascii="Times" w:hAnsi="Times" w:cs="Times"/>
+        </w:rPr>
+        <w:t xml:space="preserve">-based approaches, we grid search the error tolerance, as we did for the linear case. As shown in Figure 6(d), when the number of iterations is small, QR is 2.24x slower than Lazy. Because there is only one iteration, the least-squares problem is only solved once. Thus, Lazy is the faster strategy compared with QR. However, when the number of iterations grows to 10, QR is 3.8x faster than Lazy. This is not surprising based on our study for linear cases–by running more iterations, the opportunities for reuse increase. We expect an even larger speedup if we run </w:t>
       </w:r>
       <w:r>
         <w:rPr>
           <w:rFonts w:ascii="Times" w:hAnsi="Times" w:cs="Times"/>
         </w:rPr>
         <w:lastRenderedPageBreak/>
-        <w:t xml:space="preserve">vary the number of iterations to run for ADMM and try different materialization strategies. For </w:t>
-      </w:r>
-      <w:proofErr w:type="spellStart"/>
-      <w:r>
-        <w:rPr>
-          <w:rFonts w:ascii="Times" w:hAnsi="Times" w:cs="Times"/>
-        </w:rPr>
-        <w:t>CoreSet</w:t>
-      </w:r>
-      <w:proofErr w:type="spellEnd"/>
-      <w:r>
-        <w:rPr>
-          <w:rFonts w:ascii="Times" w:hAnsi="Times" w:cs="Times"/>
-        </w:rPr>
-        <w:t xml:space="preserve">-based approaches, we grid search the error tolerance, as we did for the linear case. As shown in Figure 6(d), when the number of iterations is small, QR is 2.24x slower than Lazy. Because there is only one iteration, the least-squares problem is only solved once. Thus, Lazy is the faster strategy compared with QR. However, when the number of iterations grows to 10, QR is 3.8x faster than Lazy. This is not surprising based on our study for linear cases–by running more iterations, the opportunities for reuse increase. We expect an even larger speedup if we run more iterations. </w:t>
+        <w:t xml:space="preserve">more iterations. </w:t>
       </w:r>
     </w:p>
     <w:p>
@@ -44223,7 +44563,6 @@
           <w:sz w:val="16"/>
           <w:szCs w:val="16"/>
         </w:rPr>
-        <w:lastRenderedPageBreak/>
         <w:t xml:space="preserve">) </w:t>
       </w:r>
     </w:p>
@@ -44436,6 +44775,7 @@
           <w:sz w:val="16"/>
           <w:szCs w:val="16"/>
         </w:rPr>
+        <w:lastRenderedPageBreak/>
         <w:t xml:space="preserve">( </w:t>
       </w:r>
     </w:p>
@@ -45214,7 +45554,6 @@
           <w:sz w:val="16"/>
           <w:szCs w:val="16"/>
         </w:rPr>
-        <w:lastRenderedPageBreak/>
         <w:t xml:space="preserve">( </w:t>
       </w:r>
     </w:p>
@@ -45409,6 +45748,7 @@
           <w:sz w:val="16"/>
           <w:szCs w:val="16"/>
         </w:rPr>
+        <w:lastRenderedPageBreak/>
         <w:t xml:space="preserve">( ( ( </w:t>
       </w:r>
     </w:p>
@@ -49685,7 +50025,7 @@
         <w:rStyle w:val="PageNumber"/>
         <w:noProof/>
       </w:rPr>
-      <w:t>15</w:t>
+      <w:t>18</w:t>
     </w:r>
     <w:r>
       <w:rPr>

</xml_diff>

<commit_message>
There are two tasks we need to do across blocks
</commit_message>
<xml_diff>
--- a/SIGMOD_2014_Materialization optimizations for feature selection workloads _王韬懿1120132046.docx
+++ b/SIGMOD_2014_Materialization optimizations for feature selection workloads _王韬懿1120132046.docx
@@ -30638,7 +30638,7 @@
       <w:r>
         <w:rPr>
           <w:rFonts w:ascii="Times" w:hAnsi="Times" w:cs="Times"/>
-          <w:lang w:eastAsia="zh-CN"/>
+          <w:noProof/>
         </w:rPr>
         <w:drawing>
           <wp:inline distT="0" distB="0" distL="0" distR="0" wp14:anchorId="4EF9A72A" wp14:editId="4CDCD281">
@@ -31391,7 +31391,7 @@
       <w:r>
         <w:rPr>
           <w:rFonts w:ascii="Times" w:hAnsi="Times" w:cs="Times"/>
-          <w:lang w:eastAsia="zh-CN"/>
+          <w:noProof/>
         </w:rPr>
         <w:drawing>
           <wp:inline distT="0" distB="0" distL="0" distR="0" wp14:anchorId="7082B931" wp14:editId="5F590794">
@@ -33390,8 +33390,6 @@
           <w:rFonts w:ascii="Times" w:hAnsi="Times" w:cs="Times"/>
         </w:rPr>
       </w:pPr>
-      <w:bookmarkStart w:id="0" w:name="_GoBack"/>
-      <w:bookmarkEnd w:id="0"/>
       <w:r>
         <w:rPr>
           <w:rFonts w:ascii="Times" w:hAnsi="Times" w:cs="Times"/>
@@ -33400,23 +33398,22 @@
         </w:rPr>
         <w:t xml:space="preserve">3.4 </w:t>
       </w:r>
-      <w:proofErr w:type="spellStart"/>
       <w:r>
         <w:rPr>
           <w:rFonts w:ascii="Times" w:hAnsi="Times" w:cs="Times"/>
           <w:sz w:val="32"/>
           <w:szCs w:val="32"/>
-        </w:rPr>
-        <w:t>Multiblock</w:t>
-      </w:r>
-      <w:proofErr w:type="spellEnd"/>
+          <w:lang w:eastAsia="zh-CN"/>
+        </w:rPr>
+        <w:t>多块优化</w:t>
+      </w:r>
       <w:r>
         <w:rPr>
           <w:rFonts w:ascii="Times" w:hAnsi="Times" w:cs="Times"/>
           <w:sz w:val="32"/>
           <w:szCs w:val="32"/>
         </w:rPr>
-        <w:t xml:space="preserve"> Optimization </w:t>
+        <w:t xml:space="preserve"> </w:t>
       </w:r>
     </w:p>
     <w:p>
@@ -33428,20 +33425,183 @@
         <w:spacing w:after="240" w:line="360" w:lineRule="atLeast"/>
         <w:rPr>
           <w:rFonts w:ascii="Times" w:hAnsi="Times" w:cs="Times"/>
+          <w:lang w:eastAsia="zh-CN"/>
         </w:rPr>
       </w:pPr>
       <w:r>
         <w:rPr>
           <w:rFonts w:ascii="Times" w:hAnsi="Times" w:cs="Times"/>
         </w:rPr>
-        <w:t xml:space="preserve">There are two tasks we need to do across blocks: (1) We need to decide on how coarse or fine to </w:t>
-      </w:r>
-      <w:r>
-        <w:rPr>
-          <w:rFonts w:ascii="Times" w:hAnsi="Times" w:cs="Times"/>
+        <w:tab/>
+      </w:r>
+      <w:r>
+        <w:rPr>
+          <w:rFonts w:ascii="Times" w:hAnsi="Times" w:cs="Times"/>
+          <w:lang w:eastAsia="zh-CN"/>
+        </w:rPr>
+        <w:t>我们对</w:t>
+      </w:r>
+      <w:r>
+        <w:rPr>
+          <w:rFonts w:ascii="Times" w:hAnsi="Times" w:cs="Times" w:hint="eastAsia"/>
+          <w:lang w:eastAsia="zh-CN"/>
+        </w:rPr>
+        <w:t>块</w:t>
+      </w:r>
+      <w:r>
+        <w:rPr>
+          <w:rFonts w:ascii="Times" w:hAnsi="Times" w:cs="Times"/>
+          <w:lang w:eastAsia="zh-CN"/>
+        </w:rPr>
+        <w:t>需要</w:t>
+      </w:r>
+      <w:r>
+        <w:rPr>
+          <w:rFonts w:ascii="Times" w:hAnsi="Times" w:cs="Times" w:hint="eastAsia"/>
+          <w:lang w:eastAsia="zh-CN"/>
+        </w:rPr>
+        <w:t>执行</w:t>
+      </w:r>
+      <w:r>
+        <w:rPr>
+          <w:rFonts w:ascii="Times" w:hAnsi="Times" w:cs="Times"/>
+          <w:lang w:eastAsia="zh-CN"/>
+        </w:rPr>
+        <w:t>两个</w:t>
+      </w:r>
+      <w:r>
+        <w:rPr>
+          <w:rFonts w:ascii="Times" w:hAnsi="Times" w:cs="Times" w:hint="eastAsia"/>
+          <w:lang w:eastAsia="zh-CN"/>
+        </w:rPr>
+        <w:t>任务</w:t>
+      </w:r>
+      <w:r>
+        <w:rPr>
+          <w:rFonts w:ascii="Times" w:hAnsi="Times" w:cs="Times"/>
+          <w:lang w:eastAsia="zh-CN"/>
+        </w:rPr>
+        <w:t>：</w:t>
+      </w:r>
+      <w:r>
+        <w:rPr>
+          <w:rFonts w:ascii="Times" w:hAnsi="Times" w:cs="Times"/>
+          <w:lang w:eastAsia="zh-CN"/>
+        </w:rPr>
+        <w:t>(1)</w:t>
+      </w:r>
+      <w:r>
+        <w:rPr>
+          <w:rFonts w:ascii="Times" w:hAnsi="Times" w:cs="Times"/>
+          <w:lang w:eastAsia="zh-CN"/>
+        </w:rPr>
+        <w:t>我们需要决定</w:t>
+      </w:r>
+      <w:r>
+        <w:rPr>
+          <w:rFonts w:ascii="Times" w:hAnsi="Times" w:cs="Times"/>
+          <w:lang w:eastAsia="zh-CN"/>
+        </w:rPr>
+        <w:t>以怎样</w:t>
+      </w:r>
+      <w:r>
+        <w:rPr>
+          <w:rFonts w:ascii="Times" w:hAnsi="Times" w:cs="Times"/>
+          <w:lang w:eastAsia="zh-CN"/>
+        </w:rPr>
+        <w:t>粗糙或者</w:t>
+      </w:r>
+      <w:r>
+        <w:rPr>
+          <w:rFonts w:ascii="Times" w:hAnsi="Times" w:cs="Times" w:hint="eastAsia"/>
+          <w:lang w:eastAsia="zh-CN"/>
+        </w:rPr>
+        <w:t>精细</w:t>
+      </w:r>
+      <w:r>
+        <w:rPr>
+          <w:rFonts w:ascii="Times" w:hAnsi="Times" w:cs="Times"/>
+          <w:lang w:eastAsia="zh-CN"/>
+        </w:rPr>
+        <w:t>的去</w:t>
+      </w:r>
+      <w:r>
+        <w:rPr>
+          <w:rFonts w:ascii="Times" w:hAnsi="Times" w:cs="Times"/>
+          <w:lang w:eastAsia="zh-CN"/>
+        </w:rPr>
+        <w:t>创建一个</w:t>
+      </w:r>
+      <w:r>
+        <w:rPr>
+          <w:rFonts w:ascii="Times" w:hAnsi="Times" w:cs="Times"/>
+          <w:lang w:eastAsia="zh-CN"/>
         </w:rPr>
         <w:lastRenderedPageBreak/>
-        <w:t xml:space="preserve">make a basic block, and (2) we need to execute the sequence of basic blocks across the backend. </w:t>
+        <w:t>基本块</w:t>
+      </w:r>
+      <w:r>
+        <w:rPr>
+          <w:rFonts w:ascii="Times" w:hAnsi="Times" w:cs="Times"/>
+          <w:lang w:eastAsia="zh-CN"/>
+        </w:rPr>
+        <w:t>；</w:t>
+      </w:r>
+      <w:r>
+        <w:rPr>
+          <w:rFonts w:ascii="Times" w:hAnsi="Times" w:cs="Times"/>
+          <w:lang w:eastAsia="zh-CN"/>
+        </w:rPr>
+        <w:t>(</w:t>
+      </w:r>
+      <w:r>
+        <w:rPr>
+          <w:rFonts w:ascii="Times" w:hAnsi="Times" w:cs="Times"/>
+          <w:lang w:eastAsia="zh-CN"/>
+        </w:rPr>
+        <w:t>2</w:t>
+      </w:r>
+      <w:r>
+        <w:rPr>
+          <w:rFonts w:ascii="Times" w:hAnsi="Times" w:cs="Times"/>
+          <w:lang w:eastAsia="zh-CN"/>
+        </w:rPr>
+        <w:t>)</w:t>
+      </w:r>
+      <w:r>
+        <w:rPr>
+          <w:rFonts w:ascii="Times" w:hAnsi="Times" w:cs="Times"/>
+          <w:lang w:eastAsia="zh-CN"/>
+        </w:rPr>
+        <w:t>我们需要</w:t>
+      </w:r>
+      <w:r>
+        <w:rPr>
+          <w:rFonts w:ascii="Times" w:hAnsi="Times" w:cs="Times"/>
+          <w:lang w:eastAsia="zh-CN"/>
+        </w:rPr>
+        <w:t>对</w:t>
+      </w:r>
+      <w:r>
+        <w:rPr>
+          <w:rFonts w:ascii="Times" w:hAnsi="Times" w:cs="Times"/>
+          <w:lang w:eastAsia="zh-CN"/>
+        </w:rPr>
+        <w:t>后端</w:t>
+      </w:r>
+      <w:r>
+        <w:rPr>
+          <w:rFonts w:ascii="Times" w:hAnsi="Times" w:cs="Times"/>
+          <w:lang w:eastAsia="zh-CN"/>
+        </w:rPr>
+        <w:t>执行</w:t>
+      </w:r>
+      <w:r>
+        <w:rPr>
+          <w:rFonts w:ascii="Times" w:hAnsi="Times" w:cs="Times"/>
+          <w:lang w:eastAsia="zh-CN"/>
+        </w:rPr>
+        <w:t>基本块的序列。</w:t>
       </w:r>
     </w:p>
     <w:p>
@@ -33455,6 +33615,8 @@
           <w:rFonts w:ascii="Times" w:hAnsi="Times" w:cs="Times"/>
         </w:rPr>
       </w:pPr>
+      <w:bookmarkStart w:id="0" w:name="_GoBack"/>
+      <w:bookmarkEnd w:id="0"/>
       <w:proofErr w:type="spellStart"/>
       <w:r>
         <w:rPr>
@@ -38069,7 +38231,6 @@
           <w:sz w:val="18"/>
           <w:szCs w:val="18"/>
         </w:rPr>
-        <w:lastRenderedPageBreak/>
         <w:t>-$</w:t>
       </w:r>
       <w:proofErr w:type="gramStart"/>
@@ -38404,6 +38565,7 @@
           <w:sz w:val="18"/>
           <w:szCs w:val="18"/>
         </w:rPr>
+        <w:lastRenderedPageBreak/>
         <w:t xml:space="preserve">56* </w:t>
       </w:r>
     </w:p>
@@ -40241,7 +40403,6 @@
           <w:sz w:val="18"/>
           <w:szCs w:val="18"/>
         </w:rPr>
-        <w:lastRenderedPageBreak/>
         <w:t xml:space="preserve">!3!5 </w:t>
       </w:r>
     </w:p>
@@ -40559,6 +40720,7 @@
           <w:rFonts w:ascii="Times" w:hAnsi="Times" w:cs="Times"/>
           <w:noProof/>
         </w:rPr>
+        <w:lastRenderedPageBreak/>
         <w:drawing>
           <wp:inline distT="0" distB="0" distL="0" distR="0" wp14:anchorId="0C732FFA" wp14:editId="33978C3B">
             <wp:extent cx="977900" cy="889000"/>
@@ -40942,14 +41104,7 @@
         <w:rPr>
           <w:rFonts w:ascii="Times" w:hAnsi="Times" w:cs="Times"/>
         </w:rPr>
-        <w:t xml:space="preserve"> has an impact on the performance of Columbus. For each parameter setting used to create Figure 6, we remove a materialization strategy. Then, we measure the maximum slowdown of an execution with that optimization removed. We report the maximum slowdown across all parameters in Figure 8(c) in </w:t>
-      </w:r>
-      <w:r>
-        <w:rPr>
-          <w:rFonts w:ascii="Times" w:hAnsi="Times" w:cs="Times"/>
-        </w:rPr>
-        <w:lastRenderedPageBreak/>
-        <w:t xml:space="preserve">main memory on Census. We see that Lazy, QR, and </w:t>
+        <w:t xml:space="preserve"> has an impact on the performance of Columbus. For each parameter setting used to create Figure 6, we remove a materialization strategy. Then, we measure the maximum slowdown of an execution with that optimization removed. We report the maximum slowdown across all parameters in Figure 8(c) in main memory on Census. We see that Lazy, QR, and </w:t>
       </w:r>
       <w:proofErr w:type="spellStart"/>
       <w:r>
@@ -41051,6 +41206,7 @@
         <w:rPr>
           <w:rFonts w:ascii="Times" w:hAnsi="Times" w:cs="Times"/>
         </w:rPr>
+        <w:lastRenderedPageBreak/>
         <w:t xml:space="preserve">We validate our claim that the high-level principles of the tradeoffs remain the same across datasets, but we contend that the tradeoff points change across data sets. Thus, our work provides a guideline about these tradeoffs, but it is still difficult for an analyst to choose the optimal point. In particular, for each parameter setting, we report the name of the materialization strategy that has the fastest </w:t>
       </w:r>
       <w:proofErr w:type="spellStart"/>
@@ -41307,14 +41463,7 @@
         <w:rPr>
           <w:rFonts w:ascii="Times" w:hAnsi="Times" w:cs="Times"/>
         </w:rPr>
-        <w:t xml:space="preserve">-based approaches, we grid search the error tolerance, as we did for the linear case. As shown in Figure 6(d), when the number of iterations is small, QR is 2.24x slower than Lazy. Because there is only one iteration, the least-squares problem is only solved once. Thus, Lazy is the faster strategy compared with QR. However, when the number of iterations grows to 10, QR is 3.8x faster than Lazy. This is not surprising based on our study for linear cases–by running more iterations, the opportunities for reuse increase. We expect an even larger speedup if we run </w:t>
-      </w:r>
-      <w:r>
-        <w:rPr>
-          <w:rFonts w:ascii="Times" w:hAnsi="Times" w:cs="Times"/>
-        </w:rPr>
-        <w:lastRenderedPageBreak/>
-        <w:t xml:space="preserve">more iterations. </w:t>
+        <w:t xml:space="preserve">-based approaches, we grid search the error tolerance, as we did for the linear case. As shown in Figure 6(d), when the number of iterations is small, QR is 2.24x slower than Lazy. Because there is only one iteration, the least-squares problem is only solved once. Thus, Lazy is the faster strategy compared with QR. However, when the number of iterations grows to 10, QR is 3.8x faster than Lazy. This is not surprising based on our study for linear cases–by running more iterations, the opportunities for reuse increase. We expect an even larger speedup if we run more iterations. </w:t>
       </w:r>
     </w:p>
     <w:p>
@@ -41336,6 +41485,7 @@
           <w:sz w:val="16"/>
           <w:szCs w:val="16"/>
         </w:rPr>
+        <w:lastRenderedPageBreak/>
         <w:t xml:space="preserve">011/1 2/3"14#+" </w:t>
       </w:r>
       <w:proofErr w:type="gramStart"/>
@@ -44775,7 +44925,6 @@
           <w:sz w:val="16"/>
           <w:szCs w:val="16"/>
         </w:rPr>
-        <w:lastRenderedPageBreak/>
         <w:t xml:space="preserve">( </w:t>
       </w:r>
     </w:p>
@@ -44797,6 +44946,7 @@
           <w:sz w:val="16"/>
           <w:szCs w:val="16"/>
         </w:rPr>
+        <w:lastRenderedPageBreak/>
         <w:t xml:space="preserve">' ' </w:t>
       </w:r>
     </w:p>
@@ -45748,7 +45898,6 @@
           <w:sz w:val="16"/>
           <w:szCs w:val="16"/>
         </w:rPr>
-        <w:lastRenderedPageBreak/>
         <w:t xml:space="preserve">( ( ( </w:t>
       </w:r>
     </w:p>
@@ -45770,6 +45919,7 @@
           <w:sz w:val="16"/>
           <w:szCs w:val="16"/>
         </w:rPr>
+        <w:lastRenderedPageBreak/>
         <w:t xml:space="preserve">( </w:t>
       </w:r>
     </w:p>
@@ -50025,7 +50175,7 @@
         <w:rStyle w:val="PageNumber"/>
         <w:noProof/>
       </w:rPr>
-      <w:t>18</w:t>
+      <w:t>21</w:t>
     </w:r>
     <w:r>
       <w:rPr>

</xml_diff>

<commit_message>
Cost-based Execution. Recall that the executor of Columbus executes ROPs by calling the required database or main-memory backend.
</commit_message>
<xml_diff>
--- a/SIGMOD_2014_Materialization optimizations for feature selection workloads _王韬懿1120132046.docx
+++ b/SIGMOD_2014_Materialization optimizations for feature selection workloads _王韬懿1120132046.docx
@@ -34077,13 +34077,12 @@
         <w:autoSpaceDE w:val="0"/>
         <w:autoSpaceDN w:val="0"/>
         <w:adjustRightInd w:val="0"/>
-        <w:spacing w:after="240" w:line="340" w:lineRule="atLeast"/>
-        <w:rPr>
-          <w:rFonts w:ascii="Times" w:hAnsi="Times" w:cs="Times"/>
+        <w:spacing w:after="240" w:line="360" w:lineRule="atLeast"/>
+        <w:rPr>
+          <w:rFonts w:ascii="Times" w:hAnsi="Times" w:cs="Times"/>
+          <w:lang w:eastAsia="zh-CN"/>
         </w:rPr>
       </w:pPr>
-      <w:bookmarkStart w:id="0" w:name="_GoBack"/>
-      <w:bookmarkEnd w:id="0"/>
       <w:r>
         <w:rPr>
           <w:rFonts w:ascii="Times" w:hAnsi="Times" w:cs="Times"/>
@@ -34091,70 +34090,892 @@
           <w:iCs/>
           <w:sz w:val="30"/>
           <w:szCs w:val="30"/>
-        </w:rPr>
-        <w:t xml:space="preserve">Cost-based Execution. </w:t>
-      </w:r>
-      <w:r>
-        <w:rPr>
-          <w:rFonts w:ascii="Times" w:hAnsi="Times" w:cs="Times"/>
-        </w:rPr>
-        <w:t xml:space="preserve">Recall that the executor of Colum- bus executes ROPs by calling the required database or main- memory backend. The executor is responsible for executing and coordinating multiple ROPs that can be executed in parallel; Columbus executor simply creates one thread to manage each of these ROPs. The actual execution of each physical operator is performed by the backend statistical framework, e.g., R or ORE. Nevertheless, we need to de- </w:t>
-      </w:r>
-      <w:proofErr w:type="spellStart"/>
-      <w:r>
-        <w:rPr>
-          <w:rFonts w:ascii="Times" w:hAnsi="Times" w:cs="Times"/>
-        </w:rPr>
-        <w:t>cide</w:t>
-      </w:r>
-      <w:proofErr w:type="spellEnd"/>
-      <w:r>
-        <w:rPr>
-          <w:rFonts w:ascii="Times" w:hAnsi="Times" w:cs="Times"/>
-        </w:rPr>
-        <w:t xml:space="preserve"> how to schedule these ROPs for a given program. We experimented with the tradeoff of how coarsely or finely to batch the execution. Many of the straightforward formula- </w:t>
-      </w:r>
-      <w:proofErr w:type="spellStart"/>
-      <w:r>
-        <w:rPr>
-          <w:rFonts w:ascii="Times" w:hAnsi="Times" w:cs="Times"/>
-        </w:rPr>
-        <w:t>tions</w:t>
-      </w:r>
-      <w:proofErr w:type="spellEnd"/>
-      <w:r>
-        <w:rPr>
-          <w:rFonts w:ascii="Times" w:hAnsi="Times" w:cs="Times"/>
-        </w:rPr>
-        <w:t xml:space="preserve"> of the scheduling problems are, not surprisingly, NP- hard. Nevertheless, we found that a simple greedy strategy (to batch as many operators as possible, i.e., operators that do not share data flow dependencies) was within 10% of the optimal schedule obtained by a brute-force search. After dig- </w:t>
-      </w:r>
-      <w:proofErr w:type="spellStart"/>
-      <w:r>
-        <w:rPr>
-          <w:rFonts w:ascii="Times" w:hAnsi="Times" w:cs="Times"/>
-        </w:rPr>
-        <w:t>ging</w:t>
-      </w:r>
-      <w:proofErr w:type="spellEnd"/>
-      <w:r>
-        <w:rPr>
-          <w:rFonts w:ascii="Times" w:hAnsi="Times" w:cs="Times"/>
-        </w:rPr>
-        <w:t xml:space="preserve"> into this detail, we found that many of the host-level substrates already provide sophisticated data processing op- </w:t>
-      </w:r>
-      <w:proofErr w:type="spellStart"/>
-      <w:r>
-        <w:rPr>
-          <w:rFonts w:ascii="Times" w:hAnsi="Times" w:cs="Times"/>
-        </w:rPr>
-        <w:t>timizations</w:t>
-      </w:r>
-      <w:proofErr w:type="spellEnd"/>
-      <w:r>
-        <w:rPr>
-          <w:rFonts w:ascii="Times" w:hAnsi="Times" w:cs="Times"/>
-        </w:rPr>
-        <w:t xml:space="preserve"> (e.g. sharing scans). Since this particular set of optimizations did not have a dramatic effect on the runtime </w:t>
+          <w:lang w:eastAsia="zh-CN"/>
+        </w:rPr>
+        <w:t>基于消耗的执行</w:t>
+      </w:r>
+      <w:r>
+        <w:rPr>
+          <w:rFonts w:ascii="Times" w:hAnsi="Times" w:cs="Times"/>
+          <w:i/>
+          <w:iCs/>
+          <w:sz w:val="30"/>
+          <w:szCs w:val="30"/>
+        </w:rPr>
+        <w:t xml:space="preserve"> </w:t>
+      </w:r>
+      <w:r>
+        <w:rPr>
+          <w:rFonts w:ascii="Times" w:hAnsi="Times" w:cs="Times"/>
+          <w:lang w:eastAsia="zh-CN"/>
+        </w:rPr>
+        <w:t>注意</w:t>
+      </w:r>
+      <w:r>
+        <w:rPr>
+          <w:rFonts w:ascii="Times" w:hAnsi="Times" w:cs="Times"/>
+        </w:rPr>
+        <w:t>Columbus</w:t>
+      </w:r>
+      <w:r>
+        <w:rPr>
+          <w:rFonts w:ascii="Times" w:hAnsi="Times" w:cs="Times"/>
+          <w:lang w:eastAsia="zh-CN"/>
+        </w:rPr>
+        <w:t>的执行</w:t>
+      </w:r>
+      <w:r>
+        <w:rPr>
+          <w:rFonts w:ascii="Times" w:hAnsi="Times" w:cs="Times"/>
+          <w:lang w:eastAsia="zh-CN"/>
+        </w:rPr>
+        <w:t>器</w:t>
+      </w:r>
+      <w:r>
+        <w:rPr>
+          <w:rFonts w:ascii="Times" w:hAnsi="Times" w:cs="Times"/>
+          <w:lang w:eastAsia="zh-CN"/>
+        </w:rPr>
+        <w:t>通过</w:t>
+      </w:r>
+      <w:r>
+        <w:rPr>
+          <w:rFonts w:ascii="Times" w:hAnsi="Times" w:cs="Times"/>
+          <w:lang w:eastAsia="zh-CN"/>
+        </w:rPr>
+        <w:t>执行</w:t>
+      </w:r>
+      <w:r>
+        <w:rPr>
+          <w:rFonts w:ascii="Times" w:hAnsi="Times" w:cs="Times"/>
+          <w:lang w:eastAsia="zh-CN"/>
+        </w:rPr>
+        <w:t>ROP</w:t>
+      </w:r>
+      <w:r>
+        <w:rPr>
+          <w:rFonts w:ascii="Times" w:hAnsi="Times" w:cs="Times"/>
+          <w:lang w:eastAsia="zh-CN"/>
+        </w:rPr>
+        <w:t>来调用</w:t>
+      </w:r>
+      <w:r>
+        <w:rPr>
+          <w:rFonts w:ascii="Times" w:hAnsi="Times" w:cs="Times"/>
+          <w:lang w:eastAsia="zh-CN"/>
+        </w:rPr>
+        <w:t>需要的数据库</w:t>
+      </w:r>
+      <w:r>
+        <w:rPr>
+          <w:rFonts w:ascii="Times" w:hAnsi="Times" w:cs="Times" w:hint="eastAsia"/>
+          <w:lang w:eastAsia="zh-CN"/>
+        </w:rPr>
+        <w:t>或者</w:t>
+      </w:r>
+      <w:r>
+        <w:rPr>
+          <w:rFonts w:ascii="Times" w:hAnsi="Times" w:cs="Times"/>
+          <w:lang w:eastAsia="zh-CN"/>
+        </w:rPr>
+        <w:t>后端</w:t>
+      </w:r>
+      <w:r>
+        <w:rPr>
+          <w:rFonts w:ascii="Times" w:hAnsi="Times" w:cs="Times"/>
+          <w:lang w:eastAsia="zh-CN"/>
+        </w:rPr>
+        <w:t>主存。</w:t>
+      </w:r>
+      <w:r>
+        <w:rPr>
+          <w:rFonts w:ascii="Times" w:hAnsi="Times" w:cs="Times"/>
+          <w:lang w:eastAsia="zh-CN"/>
+        </w:rPr>
+        <w:t>执行器</w:t>
+      </w:r>
+      <w:r>
+        <w:rPr>
+          <w:rFonts w:ascii="Times" w:hAnsi="Times" w:cs="Times"/>
+          <w:lang w:eastAsia="zh-CN"/>
+        </w:rPr>
+        <w:t>负责</w:t>
+      </w:r>
+      <w:r>
+        <w:rPr>
+          <w:rFonts w:ascii="Times" w:hAnsi="Times" w:cs="Times"/>
+          <w:lang w:eastAsia="zh-CN"/>
+        </w:rPr>
+        <w:t>和</w:t>
+      </w:r>
+      <w:r>
+        <w:rPr>
+          <w:rFonts w:ascii="Times" w:hAnsi="Times" w:cs="Times"/>
+          <w:lang w:eastAsia="zh-CN"/>
+        </w:rPr>
+        <w:t>协调</w:t>
+      </w:r>
+      <w:r>
+        <w:rPr>
+          <w:rFonts w:ascii="Times" w:hAnsi="Times" w:cs="Times"/>
+          <w:lang w:eastAsia="zh-CN"/>
+        </w:rPr>
+        <w:t>多个</w:t>
+      </w:r>
+      <w:r>
+        <w:rPr>
+          <w:rFonts w:ascii="Times" w:hAnsi="Times" w:cs="Times"/>
+          <w:lang w:eastAsia="zh-CN"/>
+        </w:rPr>
+        <w:t>可以被</w:t>
+      </w:r>
+      <w:r>
+        <w:rPr>
+          <w:rFonts w:ascii="Times" w:hAnsi="Times" w:cs="Times" w:hint="eastAsia"/>
+          <w:lang w:eastAsia="zh-CN"/>
+        </w:rPr>
+        <w:t>并行</w:t>
+      </w:r>
+      <w:r>
+        <w:rPr>
+          <w:rFonts w:ascii="Times" w:hAnsi="Times" w:cs="Times"/>
+          <w:lang w:eastAsia="zh-CN"/>
+        </w:rPr>
+        <w:t>执行的</w:t>
+      </w:r>
+      <w:r>
+        <w:rPr>
+          <w:rFonts w:ascii="Times" w:hAnsi="Times" w:cs="Times"/>
+          <w:lang w:eastAsia="zh-CN"/>
+        </w:rPr>
+        <w:t>ROP</w:t>
+      </w:r>
+      <w:r>
+        <w:rPr>
+          <w:rFonts w:ascii="Times" w:hAnsi="Times" w:cs="Times"/>
+          <w:lang w:eastAsia="zh-CN"/>
+        </w:rPr>
+        <w:t>；</w:t>
+      </w:r>
+      <w:r>
+        <w:rPr>
+          <w:rFonts w:ascii="Times" w:hAnsi="Times" w:cs="Times"/>
+        </w:rPr>
+        <w:t>Columbus</w:t>
+      </w:r>
+      <w:r>
+        <w:rPr>
+          <w:rFonts w:ascii="Times" w:hAnsi="Times" w:cs="Times"/>
+          <w:lang w:eastAsia="zh-CN"/>
+        </w:rPr>
+        <w:t>执行器</w:t>
+      </w:r>
+      <w:r>
+        <w:rPr>
+          <w:rFonts w:ascii="Times" w:hAnsi="Times" w:cs="Times"/>
+          <w:lang w:eastAsia="zh-CN"/>
+        </w:rPr>
+        <w:t>简单的</w:t>
+      </w:r>
+      <w:r>
+        <w:rPr>
+          <w:rFonts w:ascii="Times" w:hAnsi="Times" w:cs="Times"/>
+          <w:lang w:eastAsia="zh-CN"/>
+        </w:rPr>
+        <w:t>创建</w:t>
+      </w:r>
+      <w:r>
+        <w:rPr>
+          <w:rFonts w:ascii="Times" w:hAnsi="Times" w:cs="Times" w:hint="eastAsia"/>
+          <w:lang w:eastAsia="zh-CN"/>
+        </w:rPr>
+        <w:t>一个</w:t>
+      </w:r>
+      <w:r>
+        <w:rPr>
+          <w:rFonts w:ascii="Times" w:hAnsi="Times" w:cs="Times"/>
+          <w:lang w:eastAsia="zh-CN"/>
+        </w:rPr>
+        <w:t>线程</w:t>
+      </w:r>
+      <w:r>
+        <w:rPr>
+          <w:rFonts w:ascii="Times" w:hAnsi="Times" w:cs="Times"/>
+          <w:lang w:eastAsia="zh-CN"/>
+        </w:rPr>
+        <w:t>来管理</w:t>
+      </w:r>
+      <w:r>
+        <w:rPr>
+          <w:rFonts w:ascii="Times" w:hAnsi="Times" w:cs="Times"/>
+          <w:lang w:eastAsia="zh-CN"/>
+        </w:rPr>
+        <w:t>每一个</w:t>
+      </w:r>
+      <w:r>
+        <w:rPr>
+          <w:rFonts w:ascii="Times" w:hAnsi="Times" w:cs="Times"/>
+          <w:lang w:eastAsia="zh-CN"/>
+        </w:rPr>
+        <w:t>ROP</w:t>
+      </w:r>
+      <w:r>
+        <w:rPr>
+          <w:rFonts w:ascii="Times" w:hAnsi="Times" w:cs="Times"/>
+          <w:lang w:eastAsia="zh-CN"/>
+        </w:rPr>
+        <w:t>。</w:t>
+      </w:r>
+      <w:r>
+        <w:rPr>
+          <w:rFonts w:ascii="Times" w:hAnsi="Times" w:cs="Times"/>
+          <w:lang w:eastAsia="zh-CN"/>
+        </w:rPr>
+        <w:t>每一个</w:t>
+      </w:r>
+      <w:r>
+        <w:rPr>
+          <w:rFonts w:ascii="Times" w:hAnsi="Times" w:cs="Times"/>
+          <w:lang w:eastAsia="zh-CN"/>
+        </w:rPr>
+        <w:t>物理操作符</w:t>
+      </w:r>
+      <w:r>
+        <w:rPr>
+          <w:rFonts w:ascii="Times" w:hAnsi="Times" w:cs="Times"/>
+          <w:lang w:eastAsia="zh-CN"/>
+        </w:rPr>
+        <w:t>的</w:t>
+      </w:r>
+      <w:r>
+        <w:rPr>
+          <w:rFonts w:ascii="Times" w:hAnsi="Times" w:cs="Times" w:hint="eastAsia"/>
+          <w:lang w:eastAsia="zh-CN"/>
+        </w:rPr>
+        <w:t>真正</w:t>
+      </w:r>
+      <w:r>
+        <w:rPr>
+          <w:rFonts w:ascii="Times" w:hAnsi="Times" w:cs="Times"/>
+          <w:lang w:eastAsia="zh-CN"/>
+        </w:rPr>
+        <w:t>执行</w:t>
+      </w:r>
+      <w:r>
+        <w:rPr>
+          <w:rFonts w:ascii="Times" w:hAnsi="Times" w:cs="Times"/>
+          <w:lang w:eastAsia="zh-CN"/>
+        </w:rPr>
+        <w:t>是通过</w:t>
+      </w:r>
+      <w:r>
+        <w:rPr>
+          <w:rFonts w:ascii="Times" w:hAnsi="Times" w:cs="Times"/>
+          <w:lang w:eastAsia="zh-CN"/>
+        </w:rPr>
+        <w:t>后端</w:t>
+      </w:r>
+      <w:r>
+        <w:rPr>
+          <w:rFonts w:ascii="Times" w:hAnsi="Times" w:cs="Times"/>
+          <w:lang w:eastAsia="zh-CN"/>
+        </w:rPr>
+        <w:t>统计框架</w:t>
+      </w:r>
+      <w:r>
+        <w:rPr>
+          <w:rFonts w:ascii="Times" w:hAnsi="Times" w:cs="Times"/>
+          <w:lang w:eastAsia="zh-CN"/>
+        </w:rPr>
+        <w:t>来执行的，</w:t>
+      </w:r>
+      <w:r>
+        <w:rPr>
+          <w:rFonts w:ascii="Times" w:hAnsi="Times" w:cs="Times"/>
+          <w:lang w:eastAsia="zh-CN"/>
+        </w:rPr>
+        <w:t>比如</w:t>
+      </w:r>
+      <w:r>
+        <w:rPr>
+          <w:rFonts w:ascii="Times" w:hAnsi="Times" w:cs="Times"/>
+          <w:lang w:eastAsia="zh-CN"/>
+        </w:rPr>
+        <w:t>R</w:t>
+      </w:r>
+      <w:r>
+        <w:rPr>
+          <w:rFonts w:ascii="Times" w:hAnsi="Times" w:cs="Times"/>
+          <w:lang w:eastAsia="zh-CN"/>
+        </w:rPr>
+        <w:t>或者</w:t>
+      </w:r>
+      <w:r>
+        <w:rPr>
+          <w:rFonts w:ascii="Times" w:hAnsi="Times" w:cs="Times"/>
+          <w:lang w:eastAsia="zh-CN"/>
+        </w:rPr>
+        <w:t>ORE</w:t>
+      </w:r>
+      <w:r>
+        <w:rPr>
+          <w:rFonts w:ascii="Times" w:hAnsi="Times" w:cs="Times"/>
+          <w:lang w:eastAsia="zh-CN"/>
+        </w:rPr>
+        <w:t>。</w:t>
+      </w:r>
+      <w:r>
+        <w:rPr>
+          <w:rFonts w:ascii="Times" w:hAnsi="Times" w:cs="Times"/>
+          <w:lang w:eastAsia="zh-CN"/>
+        </w:rPr>
+        <w:t>然而，</w:t>
+      </w:r>
+      <w:r>
+        <w:rPr>
+          <w:rFonts w:ascii="Times" w:hAnsi="Times" w:cs="Times"/>
+          <w:lang w:eastAsia="zh-CN"/>
+        </w:rPr>
+        <w:t>我们需要</w:t>
+      </w:r>
+      <w:r>
+        <w:rPr>
+          <w:rFonts w:ascii="Times" w:hAnsi="Times" w:cs="Times"/>
+          <w:lang w:eastAsia="zh-CN"/>
+        </w:rPr>
+        <w:t>决定</w:t>
+      </w:r>
+      <w:r>
+        <w:rPr>
+          <w:rFonts w:ascii="Times" w:hAnsi="Times" w:cs="Times"/>
+          <w:lang w:eastAsia="zh-CN"/>
+        </w:rPr>
+        <w:t>给一个程序</w:t>
+      </w:r>
+      <w:r>
+        <w:rPr>
+          <w:rFonts w:ascii="Times" w:hAnsi="Times" w:cs="Times"/>
+          <w:lang w:eastAsia="zh-CN"/>
+        </w:rPr>
+        <w:t>如何调度</w:t>
+      </w:r>
+      <w:r>
+        <w:rPr>
+          <w:rFonts w:ascii="Times" w:hAnsi="Times" w:cs="Times"/>
+          <w:lang w:eastAsia="zh-CN"/>
+        </w:rPr>
+        <w:t>这些</w:t>
+      </w:r>
+      <w:r>
+        <w:rPr>
+          <w:rFonts w:ascii="Times" w:hAnsi="Times" w:cs="Times"/>
+          <w:lang w:eastAsia="zh-CN"/>
+        </w:rPr>
+        <w:t>ROP</w:t>
+      </w:r>
+      <w:r>
+        <w:rPr>
+          <w:rFonts w:ascii="Times" w:hAnsi="Times" w:cs="Times"/>
+          <w:lang w:eastAsia="zh-CN"/>
+        </w:rPr>
+        <w:t>。</w:t>
+      </w:r>
+      <w:r>
+        <w:rPr>
+          <w:rFonts w:ascii="Times" w:hAnsi="Times" w:cs="Times"/>
+          <w:lang w:eastAsia="zh-CN"/>
+        </w:rPr>
+        <w:t>我们实验了</w:t>
+      </w:r>
+      <w:r>
+        <w:rPr>
+          <w:rFonts w:ascii="Times" w:hAnsi="Times" w:cs="Times" w:hint="eastAsia"/>
+          <w:lang w:eastAsia="zh-CN"/>
+        </w:rPr>
+        <w:t>怎样</w:t>
+      </w:r>
+      <w:r>
+        <w:rPr>
+          <w:rFonts w:ascii="Times" w:hAnsi="Times" w:cs="Times"/>
+          <w:lang w:eastAsia="zh-CN"/>
+        </w:rPr>
+        <w:t>粗糙</w:t>
+      </w:r>
+      <w:r>
+        <w:rPr>
+          <w:rFonts w:ascii="Times" w:hAnsi="Times" w:cs="Times"/>
+          <w:lang w:eastAsia="zh-CN"/>
+        </w:rPr>
+        <w:t>或者</w:t>
+      </w:r>
+      <w:r>
+        <w:rPr>
+          <w:rFonts w:ascii="Times" w:hAnsi="Times" w:cs="Times"/>
+          <w:lang w:eastAsia="zh-CN"/>
+        </w:rPr>
+        <w:t>很好的</w:t>
+      </w:r>
+      <w:r>
+        <w:rPr>
+          <w:rFonts w:ascii="Times" w:hAnsi="Times" w:cs="Times"/>
+          <w:lang w:eastAsia="zh-CN"/>
+        </w:rPr>
+        <w:t>批处理</w:t>
+      </w:r>
+      <w:r>
+        <w:rPr>
+          <w:rFonts w:ascii="Times" w:hAnsi="Times" w:cs="Times"/>
+          <w:lang w:eastAsia="zh-CN"/>
+        </w:rPr>
+        <w:t>执行的</w:t>
+      </w:r>
+      <w:r>
+        <w:rPr>
+          <w:rFonts w:ascii="Times" w:hAnsi="Times" w:cs="Times"/>
+          <w:lang w:eastAsia="zh-CN"/>
+        </w:rPr>
+        <w:t>利弊</w:t>
+      </w:r>
+      <w:r>
+        <w:rPr>
+          <w:rFonts w:ascii="Times" w:hAnsi="Times" w:cs="Times"/>
+          <w:lang w:eastAsia="zh-CN"/>
+        </w:rPr>
+        <w:t>。</w:t>
+      </w:r>
+      <w:r>
+        <w:rPr>
+          <w:rFonts w:ascii="Times" w:hAnsi="Times" w:cs="Times"/>
+          <w:lang w:eastAsia="zh-CN"/>
+        </w:rPr>
+        <w:t>很多</w:t>
+      </w:r>
+      <w:r>
+        <w:rPr>
+          <w:rFonts w:ascii="Times" w:hAnsi="Times" w:cs="Times"/>
+          <w:lang w:eastAsia="zh-CN"/>
+        </w:rPr>
+        <w:t>调度问题</w:t>
+      </w:r>
+      <w:r>
+        <w:rPr>
+          <w:rFonts w:ascii="Times" w:hAnsi="Times" w:cs="Times"/>
+          <w:lang w:eastAsia="zh-CN"/>
+        </w:rPr>
+        <w:t>的</w:t>
+      </w:r>
+      <w:r>
+        <w:rPr>
+          <w:rFonts w:ascii="Times" w:hAnsi="Times" w:cs="Times"/>
+          <w:lang w:eastAsia="zh-CN"/>
+        </w:rPr>
+        <w:t>直接公式化</w:t>
+      </w:r>
+      <w:r>
+        <w:rPr>
+          <w:rFonts w:ascii="Times" w:hAnsi="Times" w:cs="Times"/>
+          <w:lang w:eastAsia="zh-CN"/>
+        </w:rPr>
+        <w:t>不出意外都是</w:t>
+      </w:r>
+      <w:r>
+        <w:rPr>
+          <w:rFonts w:ascii="Times" w:hAnsi="Times" w:cs="Times"/>
+          <w:lang w:eastAsia="zh-CN"/>
+        </w:rPr>
+        <w:t>NP</w:t>
+      </w:r>
+      <w:r>
+        <w:rPr>
+          <w:rFonts w:ascii="Times" w:hAnsi="Times" w:cs="Times" w:hint="eastAsia"/>
+          <w:lang w:eastAsia="zh-CN"/>
+        </w:rPr>
+        <w:t>难</w:t>
+      </w:r>
+      <w:r>
+        <w:rPr>
+          <w:rFonts w:ascii="Times" w:hAnsi="Times" w:cs="Times"/>
+          <w:lang w:eastAsia="zh-CN"/>
+        </w:rPr>
+        <w:t>的</w:t>
+      </w:r>
+      <w:r>
+        <w:rPr>
+          <w:rFonts w:ascii="Times" w:hAnsi="Times" w:cs="Times"/>
+          <w:lang w:eastAsia="zh-CN"/>
+        </w:rPr>
+        <w:t>。</w:t>
+      </w:r>
+      <w:r>
+        <w:rPr>
+          <w:rFonts w:ascii="Times" w:hAnsi="Times" w:cs="Times"/>
+          <w:lang w:eastAsia="zh-CN"/>
+        </w:rPr>
+        <w:t>然而，</w:t>
+      </w:r>
+      <w:r>
+        <w:rPr>
+          <w:rFonts w:ascii="Times" w:hAnsi="Times" w:cs="Times"/>
+          <w:lang w:eastAsia="zh-CN"/>
+        </w:rPr>
+        <w:t>我们发现</w:t>
+      </w:r>
+      <w:r>
+        <w:rPr>
+          <w:rFonts w:ascii="Times" w:hAnsi="Times" w:cs="Times"/>
+          <w:lang w:eastAsia="zh-CN"/>
+        </w:rPr>
+        <w:t>一个简单的</w:t>
+      </w:r>
+      <w:r>
+        <w:rPr>
+          <w:rFonts w:ascii="Times" w:hAnsi="Times" w:cs="Times"/>
+          <w:lang w:eastAsia="zh-CN"/>
+        </w:rPr>
+        <w:t>贪心策略</w:t>
+      </w:r>
+      <w:r>
+        <w:rPr>
+          <w:rFonts w:ascii="Times" w:hAnsi="Times" w:cs="Times"/>
+          <w:lang w:eastAsia="zh-CN"/>
+        </w:rPr>
+        <w:t>(</w:t>
+      </w:r>
+      <w:r>
+        <w:rPr>
+          <w:rFonts w:ascii="Times" w:hAnsi="Times" w:cs="Times"/>
+          <w:lang w:eastAsia="zh-CN"/>
+        </w:rPr>
+        <w:t>尽可能多的</w:t>
+      </w:r>
+      <w:r>
+        <w:rPr>
+          <w:rFonts w:ascii="Times" w:hAnsi="Times" w:cs="Times"/>
+          <w:lang w:eastAsia="zh-CN"/>
+        </w:rPr>
+        <w:t>批处理</w:t>
+      </w:r>
+      <w:r>
+        <w:rPr>
+          <w:rFonts w:ascii="Times" w:hAnsi="Times" w:cs="Times"/>
+          <w:lang w:eastAsia="zh-CN"/>
+        </w:rPr>
+        <w:t>很多操作</w:t>
+      </w:r>
+      <w:r>
+        <w:rPr>
+          <w:rFonts w:ascii="Times" w:hAnsi="Times" w:cs="Times"/>
+          <w:lang w:eastAsia="zh-CN"/>
+        </w:rPr>
+        <w:t>，比如</w:t>
+      </w:r>
+      <w:r>
+        <w:rPr>
+          <w:rFonts w:ascii="Times" w:hAnsi="Times" w:cs="Times"/>
+          <w:lang w:eastAsia="zh-CN"/>
+        </w:rPr>
+        <w:t>，</w:t>
+      </w:r>
+      <w:r>
+        <w:rPr>
+          <w:rFonts w:ascii="Times" w:hAnsi="Times" w:cs="Times" w:hint="eastAsia"/>
+          <w:lang w:eastAsia="zh-CN"/>
+        </w:rPr>
+        <w:t>不共享</w:t>
+      </w:r>
+      <w:r>
+        <w:rPr>
+          <w:rFonts w:ascii="Times" w:hAnsi="Times" w:cs="Times"/>
+          <w:lang w:eastAsia="zh-CN"/>
+        </w:rPr>
+        <w:t>数据流</w:t>
+      </w:r>
+      <w:r>
+        <w:rPr>
+          <w:rFonts w:ascii="Times" w:hAnsi="Times" w:cs="Times"/>
+          <w:lang w:eastAsia="zh-CN"/>
+        </w:rPr>
+        <w:t>依赖</w:t>
+      </w:r>
+      <w:r>
+        <w:rPr>
+          <w:rFonts w:ascii="Times" w:hAnsi="Times" w:cs="Times"/>
+          <w:lang w:eastAsia="zh-CN"/>
+        </w:rPr>
+        <w:t>的操作符</w:t>
+      </w:r>
+      <w:r>
+        <w:rPr>
+          <w:rFonts w:ascii="Times" w:hAnsi="Times" w:cs="Times"/>
+          <w:lang w:eastAsia="zh-CN"/>
+        </w:rPr>
+        <w:t>)</w:t>
+      </w:r>
+      <w:r>
+        <w:rPr>
+          <w:rFonts w:ascii="Times" w:hAnsi="Times" w:cs="Times"/>
+          <w:lang w:eastAsia="zh-CN"/>
+        </w:rPr>
+        <w:t>是</w:t>
+      </w:r>
+      <w:r>
+        <w:rPr>
+          <w:rFonts w:ascii="Times" w:hAnsi="Times" w:cs="Times"/>
+          <w:lang w:eastAsia="zh-CN"/>
+        </w:rPr>
+        <w:t>通过爆搜获得的</w:t>
+      </w:r>
+      <w:r>
+        <w:rPr>
+          <w:rFonts w:ascii="Times" w:hAnsi="Times" w:cs="Times"/>
+          <w:lang w:eastAsia="zh-CN"/>
+        </w:rPr>
+        <w:t>可选调度的</w:t>
+      </w:r>
+      <w:r>
+        <w:rPr>
+          <w:rFonts w:ascii="Times" w:hAnsi="Times" w:cs="Times"/>
+          <w:lang w:eastAsia="zh-CN"/>
+        </w:rPr>
+        <w:t>10%</w:t>
+      </w:r>
+      <w:r>
+        <w:rPr>
+          <w:rFonts w:ascii="Times" w:hAnsi="Times" w:cs="Times"/>
+          <w:lang w:eastAsia="zh-CN"/>
+        </w:rPr>
+        <w:t>。</w:t>
+      </w:r>
+      <w:r>
+        <w:rPr>
+          <w:rFonts w:ascii="Times" w:hAnsi="Times" w:cs="Times"/>
+          <w:lang w:eastAsia="zh-CN"/>
+        </w:rPr>
+        <w:t>在</w:t>
+      </w:r>
+      <w:r>
+        <w:rPr>
+          <w:rFonts w:ascii="Times" w:hAnsi="Times" w:cs="Times"/>
+          <w:lang w:eastAsia="zh-CN"/>
+        </w:rPr>
+        <w:t>深挖了</w:t>
+      </w:r>
+      <w:r>
+        <w:rPr>
+          <w:rFonts w:ascii="Times" w:hAnsi="Times" w:cs="Times"/>
+          <w:lang w:eastAsia="zh-CN"/>
+        </w:rPr>
+        <w:t>这个细节之后，</w:t>
+      </w:r>
+      <w:r>
+        <w:rPr>
+          <w:rFonts w:ascii="Times" w:hAnsi="Times" w:cs="Times"/>
+          <w:lang w:eastAsia="zh-CN"/>
+        </w:rPr>
+        <w:t>我们发现</w:t>
+      </w:r>
+      <w:r>
+        <w:rPr>
+          <w:rFonts w:ascii="Times" w:hAnsi="Times" w:cs="Times" w:hint="eastAsia"/>
+          <w:lang w:eastAsia="zh-CN"/>
+        </w:rPr>
+        <w:t>很多</w:t>
+      </w:r>
+      <w:r>
+        <w:rPr>
+          <w:rFonts w:ascii="Times" w:hAnsi="Times" w:cs="Times" w:hint="eastAsia"/>
+          <w:lang w:eastAsia="zh-CN"/>
+        </w:rPr>
+        <w:t>主机</w:t>
+      </w:r>
+      <w:r>
+        <w:rPr>
+          <w:rFonts w:ascii="Times" w:hAnsi="Times" w:cs="Times"/>
+          <w:lang w:eastAsia="zh-CN"/>
+        </w:rPr>
+        <w:t>级别的</w:t>
+      </w:r>
+      <w:r>
+        <w:rPr>
+          <w:rFonts w:ascii="Times" w:hAnsi="Times" w:cs="Times"/>
+          <w:lang w:eastAsia="zh-CN"/>
+        </w:rPr>
+        <w:t>基板</w:t>
+      </w:r>
+      <w:r>
+        <w:rPr>
+          <w:rFonts w:ascii="Times" w:hAnsi="Times" w:cs="Times"/>
+          <w:lang w:eastAsia="zh-CN"/>
+        </w:rPr>
+        <w:t>已经提供了</w:t>
+      </w:r>
+      <w:r>
+        <w:rPr>
+          <w:rFonts w:ascii="Times" w:hAnsi="Times" w:cs="Times"/>
+          <w:lang w:eastAsia="zh-CN"/>
+        </w:rPr>
+        <w:t>复杂的</w:t>
+      </w:r>
+      <w:r>
+        <w:rPr>
+          <w:rFonts w:ascii="Times" w:hAnsi="Times" w:cs="Times"/>
+          <w:lang w:eastAsia="zh-CN"/>
+        </w:rPr>
+        <w:t>数据处理操作</w:t>
+      </w:r>
+      <w:r>
+        <w:rPr>
+          <w:rFonts w:ascii="Times" w:hAnsi="Times" w:cs="Times"/>
+          <w:lang w:eastAsia="zh-CN"/>
+        </w:rPr>
+        <w:t>(</w:t>
+      </w:r>
+      <w:r>
+        <w:rPr>
+          <w:rFonts w:ascii="Times" w:hAnsi="Times" w:cs="Times"/>
+          <w:lang w:eastAsia="zh-CN"/>
+        </w:rPr>
+        <w:t>比如</w:t>
+      </w:r>
+      <w:r>
+        <w:rPr>
+          <w:rFonts w:ascii="Times" w:hAnsi="Times" w:cs="Times"/>
+          <w:lang w:eastAsia="zh-CN"/>
+        </w:rPr>
+        <w:t>共享扫描</w:t>
+      </w:r>
+      <w:r>
+        <w:rPr>
+          <w:rFonts w:ascii="Times" w:hAnsi="Times" w:cs="Times"/>
+          <w:lang w:eastAsia="zh-CN"/>
+        </w:rPr>
+        <w:t>)</w:t>
+      </w:r>
+      <w:r>
+        <w:rPr>
+          <w:rFonts w:ascii="Times" w:hAnsi="Times" w:cs="Times"/>
+          <w:lang w:eastAsia="zh-CN"/>
+        </w:rPr>
+        <w:t>。</w:t>
+      </w:r>
+      <w:r>
+        <w:rPr>
+          <w:rFonts w:ascii="Times" w:hAnsi="Times" w:cs="Times"/>
+          <w:lang w:eastAsia="zh-CN"/>
+        </w:rPr>
+        <w:t>因为</w:t>
+      </w:r>
+      <w:r>
+        <w:rPr>
+          <w:rFonts w:ascii="Times" w:hAnsi="Times" w:cs="Times"/>
+          <w:lang w:eastAsia="zh-CN"/>
+        </w:rPr>
+        <w:t>这个</w:t>
+      </w:r>
+      <w:r>
+        <w:rPr>
+          <w:rFonts w:ascii="Times" w:hAnsi="Times" w:cs="Times"/>
+          <w:lang w:eastAsia="zh-CN"/>
+        </w:rPr>
+        <w:t>特别的</w:t>
+      </w:r>
+      <w:r>
+        <w:rPr>
+          <w:rFonts w:ascii="Times" w:hAnsi="Times" w:cs="Times"/>
+          <w:lang w:eastAsia="zh-CN"/>
+        </w:rPr>
+        <w:t>优化</w:t>
+      </w:r>
+      <w:r>
+        <w:rPr>
+          <w:rFonts w:ascii="Times" w:hAnsi="Times" w:cs="Times"/>
+          <w:lang w:eastAsia="zh-CN"/>
+        </w:rPr>
+        <w:t>操作集</w:t>
+      </w:r>
+      <w:r>
+        <w:rPr>
+          <w:rFonts w:ascii="Times" w:hAnsi="Times" w:cs="Times"/>
+          <w:lang w:eastAsia="zh-CN"/>
+        </w:rPr>
+        <w:t>没有对</w:t>
+      </w:r>
+      <w:r>
+        <w:rPr>
+          <w:rFonts w:ascii="Times" w:hAnsi="Times" w:cs="Times"/>
+          <w:lang w:eastAsia="zh-CN"/>
+        </w:rPr>
+        <w:t>运行时</w:t>
+      </w:r>
+      <w:r>
+        <w:rPr>
+          <w:rFonts w:ascii="Times" w:hAnsi="Times" w:cs="Times"/>
+          <w:lang w:eastAsia="zh-CN"/>
+        </w:rPr>
+        <w:t>产生一个</w:t>
+      </w:r>
+      <w:r>
+        <w:rPr>
+          <w:rFonts w:ascii="Times" w:hAnsi="Times" w:cs="Times"/>
+          <w:lang w:eastAsia="zh-CN"/>
+        </w:rPr>
+        <w:t>显著的</w:t>
+      </w:r>
+      <w:r>
+        <w:rPr>
+          <w:rFonts w:ascii="Times" w:hAnsi="Times" w:cs="Times"/>
+          <w:lang w:eastAsia="zh-CN"/>
+        </w:rPr>
+        <w:t>影响</w:t>
+      </w:r>
+      <w:r>
+        <w:rPr>
+          <w:rFonts w:ascii="Times" w:hAnsi="Times" w:cs="Times"/>
+          <w:lang w:eastAsia="zh-CN"/>
+        </w:rPr>
+        <w:t>，</w:t>
+      </w:r>
+      <w:r>
+        <w:rPr>
+          <w:rFonts w:ascii="Times" w:hAnsi="Times" w:cs="Times"/>
+          <w:lang w:eastAsia="zh-CN"/>
+        </w:rPr>
+        <w:t>对于</w:t>
+      </w:r>
+      <w:r>
+        <w:rPr>
+          <w:rFonts w:ascii="Times" w:hAnsi="Times" w:cs="Times"/>
+          <w:lang w:eastAsia="zh-CN"/>
+        </w:rPr>
+        <w:t>我们的数据集中的任意数据，</w:t>
+      </w:r>
+      <w:r>
+        <w:rPr>
+          <w:rFonts w:ascii="Times" w:hAnsi="Times" w:cs="Times"/>
+          <w:lang w:eastAsia="zh-CN"/>
+        </w:rPr>
+        <w:t>我们只在</w:t>
+      </w:r>
+      <w:r>
+        <w:rPr>
+          <w:rFonts w:ascii="Times" w:hAnsi="Times" w:cs="Times"/>
+          <w:lang w:eastAsia="zh-CN"/>
+        </w:rPr>
+        <w:t>完整</w:t>
+      </w:r>
+      <w:r>
+        <w:rPr>
+          <w:rFonts w:ascii="Times" w:hAnsi="Times" w:cs="Times"/>
+          <w:lang w:eastAsia="zh-CN"/>
+        </w:rPr>
+        <w:t>版本中</w:t>
+      </w:r>
+      <w:r>
+        <w:rPr>
+          <w:rFonts w:ascii="Times" w:hAnsi="Times" w:cs="Times"/>
+          <w:lang w:eastAsia="zh-CN"/>
+        </w:rPr>
+        <w:t>报告它们。</w:t>
       </w:r>
     </w:p>
     <w:p>
@@ -34168,16 +34989,76 @@
           <w:rFonts w:ascii="Times" w:hAnsi="Times" w:cs="Times"/>
         </w:rPr>
       </w:pPr>
-      <w:r>
-        <w:rPr>
-          <w:rFonts w:ascii="Times" w:hAnsi="Times" w:cs="Times"/>
-          <w:position w:val="-11"/>
-        </w:rPr>
-        <w:t>x</w:t>
-      </w:r>
-      <w:r>
-        <w:rPr>
-          <w:rFonts w:ascii="Times" w:hAnsi="Times" w:cs="Times"/>
+      <w:bookmarkStart w:id="0" w:name="_GoBack"/>
+      <w:bookmarkEnd w:id="0"/>
+      <w:r>
+        <w:rPr>
+          <w:rFonts w:ascii="Times" w:hAnsi="Times" w:cs="Times"/>
+        </w:rPr>
+        <w:t xml:space="preserve">The constant ρ </w:t>
+      </w:r>
+      <w:r>
+        <w:rPr>
+          <w:rFonts w:ascii="MS Mincho" w:eastAsia="MS Mincho" w:hAnsi="MS Mincho" w:cs="MS Mincho"/>
+        </w:rPr>
+        <w:t>∈</w:t>
+      </w:r>
+      <w:r>
+        <w:rPr>
+          <w:rFonts w:ascii="Times" w:hAnsi="Times" w:cs="Times"/>
+        </w:rPr>
+        <w:t xml:space="preserve"> (0, 2) is a step size parameter that we set by a grid search over 5 values. </w:t>
+      </w:r>
+    </w:p>
+    <w:p>
+      <w:pPr>
+        <w:widowControl w:val="0"/>
+        <w:autoSpaceDE w:val="0"/>
+        <w:autoSpaceDN w:val="0"/>
+        <w:adjustRightInd w:val="0"/>
+        <w:spacing w:after="240" w:line="280" w:lineRule="atLeast"/>
+        <w:rPr>
+          <w:rFonts w:ascii="Times" w:hAnsi="Times" w:cs="Times"/>
+        </w:rPr>
+      </w:pPr>
+      <w:r>
+        <w:rPr>
+          <w:rFonts w:ascii="Times" w:hAnsi="Times" w:cs="Times"/>
+        </w:rPr>
+        <w:t xml:space="preserve">There are two key properties of the ADMM equations that are critical for feature selection applications: </w:t>
+      </w:r>
+    </w:p>
+    <w:p>
+      <w:pPr>
+        <w:widowControl w:val="0"/>
+        <w:autoSpaceDE w:val="0"/>
+        <w:autoSpaceDN w:val="0"/>
+        <w:adjustRightInd w:val="0"/>
+        <w:spacing w:after="240" w:line="340" w:lineRule="atLeast"/>
+        <w:rPr>
+          <w:rFonts w:ascii="Times" w:hAnsi="Times" w:cs="Times"/>
+        </w:rPr>
+      </w:pPr>
+      <w:r>
+        <w:rPr>
+          <w:rFonts w:ascii="Times" w:hAnsi="Times" w:cs="Times"/>
+          <w:i/>
+          <w:iCs/>
+          <w:sz w:val="30"/>
+          <w:szCs w:val="30"/>
+        </w:rPr>
+        <w:t xml:space="preserve">(1) Repeated Least Squares. </w:t>
+      </w:r>
+      <w:r>
+        <w:rPr>
+          <w:rFonts w:ascii="Times" w:hAnsi="Times" w:cs="Times"/>
+        </w:rPr>
+        <w:t>The solve for x</w:t>
+      </w:r>
+      <w:r>
+        <w:rPr>
+          <w:rFonts w:ascii="Times" w:hAnsi="Times" w:cs="Times"/>
+          <w:position w:val="10"/>
           <w:sz w:val="16"/>
           <w:szCs w:val="16"/>
         </w:rPr>
@@ -34186,17 +35067,66 @@
       <w:r>
         <w:rPr>
           <w:rFonts w:ascii="Times" w:hAnsi="Times" w:cs="Times"/>
-          <w:position w:val="-11"/>
-        </w:rPr>
-        <w:t xml:space="preserve">= </w:t>
-      </w:r>
-      <w:r>
-        <w:rPr>
-          <w:rFonts w:ascii="Times" w:hAnsi="Times" w:cs="Times"/>
-          <w:sz w:val="16"/>
-          <w:szCs w:val="16"/>
-        </w:rPr>
-        <w:t xml:space="preserve">(k+1) </w:t>
+        </w:rPr>
+        <w:t xml:space="preserve">is a </w:t>
+      </w:r>
+      <w:proofErr w:type="spellStart"/>
+      <w:r>
+        <w:rPr>
+          <w:rFonts w:ascii="Times" w:hAnsi="Times" w:cs="Times"/>
+        </w:rPr>
+        <w:t>lin</w:t>
+      </w:r>
+      <w:proofErr w:type="spellEnd"/>
+      <w:r>
+        <w:rPr>
+          <w:rFonts w:ascii="Times" w:hAnsi="Times" w:cs="Times"/>
+        </w:rPr>
+        <w:t xml:space="preserve">- ear basic block from the previous section since z and u are fixed and the A matrix is unchanged across iteration. In nonlinear basic blocks, we solve multiple feature sets con- currently, so we can reuse the transformation optimizations of the previous section for each such update. To take ad- vantage of this, Columbus logically rewrites ADMM into a sequence of linear basic blocks with custom R functions. </w:t>
+      </w:r>
+    </w:p>
+    <w:p>
+      <w:pPr>
+        <w:widowControl w:val="0"/>
+        <w:autoSpaceDE w:val="0"/>
+        <w:autoSpaceDN w:val="0"/>
+        <w:adjustRightInd w:val="0"/>
+        <w:spacing w:after="240" w:line="340" w:lineRule="atLeast"/>
+        <w:rPr>
+          <w:rFonts w:ascii="Times" w:hAnsi="Times" w:cs="Times"/>
+        </w:rPr>
+      </w:pPr>
+      <w:r>
+        <w:rPr>
+          <w:rFonts w:ascii="Times" w:hAnsi="Times" w:cs="Times"/>
+          <w:i/>
+          <w:iCs/>
+          <w:sz w:val="30"/>
+          <w:szCs w:val="30"/>
+        </w:rPr>
+        <w:t xml:space="preserve">(2) One-dimensional </w:t>
+      </w:r>
+      <w:r>
+        <w:rPr>
+          <w:rFonts w:ascii="Times" w:hAnsi="Times" w:cs="Times"/>
+        </w:rPr>
+        <w:t>z</w:t>
+      </w:r>
+      <w:r>
+        <w:rPr>
+          <w:rFonts w:ascii="Times" w:hAnsi="Times" w:cs="Times"/>
+          <w:i/>
+          <w:iCs/>
+          <w:sz w:val="30"/>
+          <w:szCs w:val="30"/>
+        </w:rPr>
+        <w:t xml:space="preserve">. </w:t>
+      </w:r>
+      <w:r>
+        <w:rPr>
+          <w:rFonts w:ascii="Times" w:hAnsi="Times" w:cs="Times"/>
+        </w:rPr>
+        <w:t xml:space="preserve">We can rewrite the update for z into a series of independent, one-dimensional problems. That is, </w:t>
       </w:r>
     </w:p>
     <w:p>
@@ -34213,26 +35143,49 @@
       <w:r>
         <w:rPr>
           <w:rFonts w:ascii="Times" w:hAnsi="Times" w:cs="Times"/>
-          <w:position w:val="18"/>
           <w:sz w:val="16"/>
           <w:szCs w:val="16"/>
         </w:rPr>
-        <w:t xml:space="preserve">N </w:t>
+        <w:t xml:space="preserve">(k+1) </w:t>
       </w:r>
       <w:r>
         <w:rPr>
           <w:rFonts w:ascii="Times" w:hAnsi="Times" w:cs="Times"/>
           <w:position w:val="2"/>
         </w:rPr>
-        <w:t>ρ</w:t>
-      </w:r>
-      <w:r>
-        <w:rPr>
-          <w:rFonts w:ascii="Times" w:hAnsi="Times" w:cs="Times"/>
+        <w:t xml:space="preserve">ρ </w:t>
+      </w:r>
+      <w:r>
+        <w:rPr>
+          <w:rFonts w:ascii="Times" w:hAnsi="Times" w:cs="Times"/>
+        </w:rPr>
+        <w:t>z</w:t>
+      </w:r>
+      <w:proofErr w:type="spellStart"/>
+      <w:r>
+        <w:rPr>
+          <w:rFonts w:ascii="Times" w:hAnsi="Times" w:cs="Times"/>
+          <w:position w:val="-6"/>
           <w:sz w:val="16"/>
           <w:szCs w:val="16"/>
         </w:rPr>
-        <w:t xml:space="preserve">(k+1) (k)2 </w:t>
+        <w:t>i</w:t>
+      </w:r>
+      <w:proofErr w:type="spellEnd"/>
+      <w:r>
+        <w:rPr>
+          <w:rFonts w:ascii="Times" w:hAnsi="Times" w:cs="Times"/>
+          <w:position w:val="-6"/>
+          <w:sz w:val="16"/>
+          <w:szCs w:val="16"/>
+        </w:rPr>
+        <w:t xml:space="preserve"> </w:t>
+      </w:r>
+      <w:r>
+        <w:rPr>
+          <w:rFonts w:ascii="Times" w:hAnsi="Times" w:cs="Times"/>
+        </w:rPr>
+        <w:t xml:space="preserve">= </w:t>
       </w:r>
       <w:proofErr w:type="spellStart"/>
       <w:r>
@@ -34263,7 +35216,7 @@
         <w:rPr>
           <w:rFonts w:ascii="Times" w:hAnsi="Times" w:cs="Times"/>
         </w:rPr>
-        <w:t>,b</w:t>
+        <w:t>, b</w:t>
       </w:r>
       <w:proofErr w:type="spellStart"/>
       <w:r>
@@ -34280,114 +35233,7 @@
         <w:rPr>
           <w:rFonts w:ascii="Times" w:hAnsi="Times" w:cs="Times"/>
         </w:rPr>
-        <w:t>)+ ||Ax −</w:t>
-      </w:r>
-      <w:proofErr w:type="spellStart"/>
-      <w:r>
-        <w:rPr>
-          <w:rFonts w:ascii="Times" w:hAnsi="Times" w:cs="Times"/>
-        </w:rPr>
-        <w:t>z+u</w:t>
-      </w:r>
-      <w:proofErr w:type="spellEnd"/>
-      <w:r>
-        <w:rPr>
-          <w:rFonts w:ascii="Times" w:hAnsi="Times" w:cs="Times"/>
-        </w:rPr>
-        <w:t xml:space="preserve"> ||</w:t>
-      </w:r>
-      <w:r>
-        <w:rPr>
-          <w:rFonts w:ascii="Times" w:hAnsi="Times" w:cs="Times"/>
-          <w:position w:val="-6"/>
-          <w:sz w:val="16"/>
-          <w:szCs w:val="16"/>
-        </w:rPr>
-        <w:t xml:space="preserve">2 </w:t>
-      </w:r>
-    </w:p>
-    <w:p>
-      <w:pPr>
-        <w:widowControl w:val="0"/>
-        <w:autoSpaceDE w:val="0"/>
-        <w:autoSpaceDN w:val="0"/>
-        <w:adjustRightInd w:val="0"/>
-        <w:spacing w:line="280" w:lineRule="atLeast"/>
-        <w:rPr>
-          <w:rFonts w:ascii="Times" w:hAnsi="Times" w:cs="Times"/>
-        </w:rPr>
-      </w:pPr>
-      <w:r>
-        <w:rPr>
-          <w:rFonts w:ascii="Times" w:hAnsi="Times" w:cs="Times"/>
-          <w:noProof/>
-        </w:rPr>
-        <w:drawing>
-          <wp:inline distT="0" distB="0" distL="0" distR="0" wp14:anchorId="0672CAA7" wp14:editId="665A95C9">
-            <wp:extent cx="38100" cy="12700"/>
-            <wp:effectExtent l="0" t="0" r="12700" b="12700"/>
-            <wp:docPr id="100" name="Picture 100"/>
-            <wp:cNvGraphicFramePr>
-              <a:graphicFrameLocks xmlns:a="http://schemas.openxmlformats.org/drawingml/2006/main" noChangeAspect="1"/>
-            </wp:cNvGraphicFramePr>
-            <a:graphic xmlns:a="http://schemas.openxmlformats.org/drawingml/2006/main">
-              <a:graphicData uri="http://schemas.openxmlformats.org/drawingml/2006/picture">
-                <pic:pic xmlns:pic="http://schemas.openxmlformats.org/drawingml/2006/picture">
-                  <pic:nvPicPr>
-                    <pic:cNvPr id="0" name="Picture 36"/>
-                    <pic:cNvPicPr>
-                      <a:picLocks noChangeAspect="1" noChangeArrowheads="1"/>
-                    </pic:cNvPicPr>
-                  </pic:nvPicPr>
-                  <pic:blipFill>
-                    <a:blip r:embed="rId26">
-                      <a:extLst>
-                        <a:ext uri="{28A0092B-C50C-407E-A947-70E740481C1C}">
-                          <a14:useLocalDpi xmlns:a14="http://schemas.microsoft.com/office/drawing/2010/main" val="0"/>
-                        </a:ext>
-                      </a:extLst>
-                    </a:blip>
-                    <a:srcRect/>
-                    <a:stretch>
-                      <a:fillRect/>
-                    </a:stretch>
-                  </pic:blipFill>
-                  <pic:spPr bwMode="auto">
-                    <a:xfrm>
-                      <a:off x="0" y="0"/>
-                      <a:ext cx="38100" cy="12700"/>
-                    </a:xfrm>
-                    <a:prstGeom prst="rect">
-                      <a:avLst/>
-                    </a:prstGeom>
-                    <a:noFill/>
-                    <a:ln>
-                      <a:noFill/>
-                    </a:ln>
-                  </pic:spPr>
-                </pic:pic>
-              </a:graphicData>
-            </a:graphic>
-          </wp:inline>
-        </w:drawing>
-      </w:r>
-    </w:p>
-    <w:p>
-      <w:pPr>
-        <w:widowControl w:val="0"/>
-        <w:autoSpaceDE w:val="0"/>
-        <w:autoSpaceDN w:val="0"/>
-        <w:adjustRightInd w:val="0"/>
-        <w:spacing w:after="240" w:line="280" w:lineRule="atLeast"/>
-        <w:rPr>
-          <w:rFonts w:ascii="Times" w:hAnsi="Times" w:cs="Times"/>
-        </w:rPr>
-      </w:pPr>
-      <w:r>
-        <w:rPr>
-          <w:rFonts w:ascii="Times" w:hAnsi="Times" w:cs="Times"/>
-        </w:rPr>
-        <w:t xml:space="preserve">z= </w:t>
+        <w:t xml:space="preserve">)+ </w:t>
       </w:r>
     </w:p>
     <w:p>
@@ -34404,331 +35250,10 @@
       <w:r>
         <w:rPr>
           <w:rFonts w:ascii="Times" w:hAnsi="Times" w:cs="Times"/>
-          <w:position w:val="8"/>
           <w:sz w:val="16"/>
           <w:szCs w:val="16"/>
         </w:rPr>
-        <w:t>z</w:t>
-      </w:r>
-      <w:proofErr w:type="spellStart"/>
-      <w:r>
-        <w:rPr>
-          <w:rFonts w:ascii="Times" w:hAnsi="Times" w:cs="Times"/>
-          <w:sz w:val="16"/>
-          <w:szCs w:val="16"/>
-        </w:rPr>
-        <w:t>i</w:t>
-      </w:r>
-      <w:proofErr w:type="spellEnd"/>
-      <w:r>
-        <w:rPr>
-          <w:rFonts w:ascii="Times" w:hAnsi="Times" w:cs="Times"/>
-          <w:sz w:val="16"/>
-          <w:szCs w:val="16"/>
-        </w:rPr>
-        <w:t xml:space="preserve">=1 </w:t>
-      </w:r>
-      <w:r>
-        <w:rPr>
-          <w:rFonts w:ascii="Times" w:hAnsi="Times" w:cs="Times"/>
-          <w:position w:val="10"/>
-        </w:rPr>
         <w:t xml:space="preserve">2 </w:t>
-      </w:r>
-      <w:r>
-        <w:rPr>
-          <w:rFonts w:ascii="Times" w:hAnsi="Times" w:cs="Times"/>
-          <w:position w:val="-11"/>
-        </w:rPr>
-        <w:t>u</w:t>
-      </w:r>
-      <w:r>
-        <w:rPr>
-          <w:rFonts w:ascii="Times" w:hAnsi="Times" w:cs="Times"/>
-          <w:sz w:val="16"/>
-          <w:szCs w:val="16"/>
-        </w:rPr>
-        <w:t xml:space="preserve">(k) </w:t>
-      </w:r>
-      <w:r>
-        <w:rPr>
-          <w:rFonts w:ascii="Times" w:hAnsi="Times" w:cs="Times"/>
-          <w:position w:val="-11"/>
-        </w:rPr>
-        <w:t>+ Ax</w:t>
-      </w:r>
-      <w:r>
-        <w:rPr>
-          <w:rFonts w:ascii="Times" w:hAnsi="Times" w:cs="Times"/>
-          <w:sz w:val="16"/>
-          <w:szCs w:val="16"/>
-        </w:rPr>
-        <w:t xml:space="preserve">(k+1) </w:t>
-      </w:r>
-      <w:r>
-        <w:rPr>
-          <w:rFonts w:ascii="Times" w:hAnsi="Times" w:cs="Times"/>
-          <w:position w:val="-11"/>
-        </w:rPr>
-        <w:t>− z</w:t>
-      </w:r>
-      <w:r>
-        <w:rPr>
-          <w:rFonts w:ascii="Times" w:hAnsi="Times" w:cs="Times"/>
-          <w:sz w:val="16"/>
-          <w:szCs w:val="16"/>
-        </w:rPr>
-        <w:t xml:space="preserve">(k+1) </w:t>
-      </w:r>
-    </w:p>
-    <w:p>
-      <w:pPr>
-        <w:widowControl w:val="0"/>
-        <w:autoSpaceDE w:val="0"/>
-        <w:autoSpaceDN w:val="0"/>
-        <w:adjustRightInd w:val="0"/>
-        <w:spacing w:line="280" w:lineRule="atLeast"/>
-        <w:rPr>
-          <w:rFonts w:ascii="Times" w:hAnsi="Times" w:cs="Times"/>
-        </w:rPr>
-      </w:pPr>
-      <w:r>
-        <w:rPr>
-          <w:rFonts w:ascii="Times" w:hAnsi="Times" w:cs="Times"/>
-          <w:noProof/>
-        </w:rPr>
-        <w:drawing>
-          <wp:inline distT="0" distB="0" distL="0" distR="0" wp14:anchorId="7CD5273B" wp14:editId="0BEC4025">
-            <wp:extent cx="38100" cy="12700"/>
-            <wp:effectExtent l="0" t="0" r="12700" b="12700"/>
-            <wp:docPr id="99" name="Picture 99"/>
-            <wp:cNvGraphicFramePr>
-              <a:graphicFrameLocks xmlns:a="http://schemas.openxmlformats.org/drawingml/2006/main" noChangeAspect="1"/>
-            </wp:cNvGraphicFramePr>
-            <a:graphic xmlns:a="http://schemas.openxmlformats.org/drawingml/2006/main">
-              <a:graphicData uri="http://schemas.openxmlformats.org/drawingml/2006/picture">
-                <pic:pic xmlns:pic="http://schemas.openxmlformats.org/drawingml/2006/picture">
-                  <pic:nvPicPr>
-                    <pic:cNvPr id="0" name="Picture 37"/>
-                    <pic:cNvPicPr>
-                      <a:picLocks noChangeAspect="1" noChangeArrowheads="1"/>
-                    </pic:cNvPicPr>
-                  </pic:nvPicPr>
-                  <pic:blipFill>
-                    <a:blip r:embed="rId26">
-                      <a:extLst>
-                        <a:ext uri="{28A0092B-C50C-407E-A947-70E740481C1C}">
-                          <a14:useLocalDpi xmlns:a14="http://schemas.microsoft.com/office/drawing/2010/main" val="0"/>
-                        </a:ext>
-                      </a:extLst>
-                    </a:blip>
-                    <a:srcRect/>
-                    <a:stretch>
-                      <a:fillRect/>
-                    </a:stretch>
-                  </pic:blipFill>
-                  <pic:spPr bwMode="auto">
-                    <a:xfrm>
-                      <a:off x="0" y="0"/>
-                      <a:ext cx="38100" cy="12700"/>
-                    </a:xfrm>
-                    <a:prstGeom prst="rect">
-                      <a:avLst/>
-                    </a:prstGeom>
-                    <a:noFill/>
-                    <a:ln>
-                      <a:noFill/>
-                    </a:ln>
-                  </pic:spPr>
-                </pic:pic>
-              </a:graphicData>
-            </a:graphic>
-          </wp:inline>
-        </w:drawing>
-      </w:r>
-    </w:p>
-    <w:p>
-      <w:pPr>
-        <w:widowControl w:val="0"/>
-        <w:autoSpaceDE w:val="0"/>
-        <w:autoSpaceDN w:val="0"/>
-        <w:adjustRightInd w:val="0"/>
-        <w:spacing w:after="240" w:line="280" w:lineRule="atLeast"/>
-        <w:rPr>
-          <w:rFonts w:ascii="Times" w:hAnsi="Times" w:cs="Times"/>
-        </w:rPr>
-      </w:pPr>
-      <w:r>
-        <w:rPr>
-          <w:rFonts w:ascii="Times" w:hAnsi="Times" w:cs="Times"/>
-          <w:position w:val="-11"/>
-        </w:rPr>
-        <w:t>u</w:t>
-      </w:r>
-      <w:r>
-        <w:rPr>
-          <w:rFonts w:ascii="Times" w:hAnsi="Times" w:cs="Times"/>
-          <w:sz w:val="16"/>
-          <w:szCs w:val="16"/>
-        </w:rPr>
-        <w:t xml:space="preserve">(k+1) </w:t>
-      </w:r>
-      <w:r>
-        <w:rPr>
-          <w:rFonts w:ascii="Times" w:hAnsi="Times" w:cs="Times"/>
-          <w:position w:val="-11"/>
-        </w:rPr>
-        <w:t xml:space="preserve">= </w:t>
-      </w:r>
-    </w:p>
-    <w:p>
-      <w:pPr>
-        <w:widowControl w:val="0"/>
-        <w:autoSpaceDE w:val="0"/>
-        <w:autoSpaceDN w:val="0"/>
-        <w:adjustRightInd w:val="0"/>
-        <w:spacing w:after="240" w:line="280" w:lineRule="atLeast"/>
-        <w:rPr>
-          <w:rFonts w:ascii="Times" w:hAnsi="Times" w:cs="Times"/>
-        </w:rPr>
-      </w:pPr>
-      <w:r>
-        <w:rPr>
-          <w:rFonts w:ascii="Times" w:hAnsi="Times" w:cs="Times"/>
-        </w:rPr>
-        <w:t xml:space="preserve">The constant ρ </w:t>
-      </w:r>
-      <w:r>
-        <w:rPr>
-          <w:rFonts w:ascii="MS Mincho" w:eastAsia="MS Mincho" w:hAnsi="MS Mincho" w:cs="MS Mincho"/>
-        </w:rPr>
-        <w:t>∈</w:t>
-      </w:r>
-      <w:r>
-        <w:rPr>
-          <w:rFonts w:ascii="Times" w:hAnsi="Times" w:cs="Times"/>
-        </w:rPr>
-        <w:t xml:space="preserve"> (0, 2) is a step size parameter that we set by a grid search over 5 values. </w:t>
-      </w:r>
-    </w:p>
-    <w:p>
-      <w:pPr>
-        <w:widowControl w:val="0"/>
-        <w:autoSpaceDE w:val="0"/>
-        <w:autoSpaceDN w:val="0"/>
-        <w:adjustRightInd w:val="0"/>
-        <w:spacing w:after="240" w:line="280" w:lineRule="atLeast"/>
-        <w:rPr>
-          <w:rFonts w:ascii="Times" w:hAnsi="Times" w:cs="Times"/>
-        </w:rPr>
-      </w:pPr>
-      <w:r>
-        <w:rPr>
-          <w:rFonts w:ascii="Times" w:hAnsi="Times" w:cs="Times"/>
-        </w:rPr>
-        <w:t xml:space="preserve">There are two key properties of the ADMM equations that are critical for feature selection applications: </w:t>
-      </w:r>
-    </w:p>
-    <w:p>
-      <w:pPr>
-        <w:widowControl w:val="0"/>
-        <w:autoSpaceDE w:val="0"/>
-        <w:autoSpaceDN w:val="0"/>
-        <w:adjustRightInd w:val="0"/>
-        <w:spacing w:after="240" w:line="340" w:lineRule="atLeast"/>
-        <w:rPr>
-          <w:rFonts w:ascii="Times" w:hAnsi="Times" w:cs="Times"/>
-        </w:rPr>
-      </w:pPr>
-      <w:r>
-        <w:rPr>
-          <w:rFonts w:ascii="Times" w:hAnsi="Times" w:cs="Times"/>
-          <w:i/>
-          <w:iCs/>
-          <w:sz w:val="30"/>
-          <w:szCs w:val="30"/>
-        </w:rPr>
-        <w:lastRenderedPageBreak/>
-        <w:t xml:space="preserve">(1) Repeated Least Squares. </w:t>
-      </w:r>
-      <w:r>
-        <w:rPr>
-          <w:rFonts w:ascii="Times" w:hAnsi="Times" w:cs="Times"/>
-        </w:rPr>
-        <w:t>The solve for x</w:t>
-      </w:r>
-      <w:r>
-        <w:rPr>
-          <w:rFonts w:ascii="Times" w:hAnsi="Times" w:cs="Times"/>
-          <w:position w:val="10"/>
-          <w:sz w:val="16"/>
-          <w:szCs w:val="16"/>
-        </w:rPr>
-        <w:t xml:space="preserve">(k+1) </w:t>
-      </w:r>
-      <w:r>
-        <w:rPr>
-          <w:rFonts w:ascii="Times" w:hAnsi="Times" w:cs="Times"/>
-        </w:rPr>
-        <w:t xml:space="preserve">is a </w:t>
-      </w:r>
-      <w:proofErr w:type="spellStart"/>
-      <w:r>
-        <w:rPr>
-          <w:rFonts w:ascii="Times" w:hAnsi="Times" w:cs="Times"/>
-        </w:rPr>
-        <w:t>lin</w:t>
-      </w:r>
-      <w:proofErr w:type="spellEnd"/>
-      <w:r>
-        <w:rPr>
-          <w:rFonts w:ascii="Times" w:hAnsi="Times" w:cs="Times"/>
-        </w:rPr>
-        <w:t xml:space="preserve">- ear basic block from the previous section since z and u are fixed and the A matrix is unchanged across iteration. In nonlinear basic blocks, we solve multiple feature sets con- currently, so we can reuse the transformation optimizations of the previous section for each such update. To take ad- vantage of this, Columbus logically rewrites ADMM into a sequence of linear basic blocks with custom R functions. </w:t>
-      </w:r>
-    </w:p>
-    <w:p>
-      <w:pPr>
-        <w:widowControl w:val="0"/>
-        <w:autoSpaceDE w:val="0"/>
-        <w:autoSpaceDN w:val="0"/>
-        <w:adjustRightInd w:val="0"/>
-        <w:spacing w:after="240" w:line="340" w:lineRule="atLeast"/>
-        <w:rPr>
-          <w:rFonts w:ascii="Times" w:hAnsi="Times" w:cs="Times"/>
-        </w:rPr>
-      </w:pPr>
-      <w:r>
-        <w:rPr>
-          <w:rFonts w:ascii="Times" w:hAnsi="Times" w:cs="Times"/>
-          <w:i/>
-          <w:iCs/>
-          <w:sz w:val="30"/>
-          <w:szCs w:val="30"/>
-        </w:rPr>
-        <w:t xml:space="preserve">(2) One-dimensional </w:t>
-      </w:r>
-      <w:r>
-        <w:rPr>
-          <w:rFonts w:ascii="Times" w:hAnsi="Times" w:cs="Times"/>
-        </w:rPr>
-        <w:t>z</w:t>
-      </w:r>
-      <w:r>
-        <w:rPr>
-          <w:rFonts w:ascii="Times" w:hAnsi="Times" w:cs="Times"/>
-          <w:i/>
-          <w:iCs/>
-          <w:sz w:val="30"/>
-          <w:szCs w:val="30"/>
-        </w:rPr>
-        <w:t xml:space="preserve">. </w:t>
-      </w:r>
-      <w:r>
-        <w:rPr>
-          <w:rFonts w:ascii="Times" w:hAnsi="Times" w:cs="Times"/>
-        </w:rPr>
-        <w:t xml:space="preserve">We can rewrite the update for z into a series of independent, one-dimensional problems. That is, </w:t>
       </w:r>
     </w:p>
     <w:p>
@@ -34750,93 +35275,6 @@
         </w:rPr>
         <w:t xml:space="preserve">(k+1) </w:t>
       </w:r>
-      <w:r>
-        <w:rPr>
-          <w:rFonts w:ascii="Times" w:hAnsi="Times" w:cs="Times"/>
-          <w:position w:val="2"/>
-        </w:rPr>
-        <w:t xml:space="preserve">ρ </w:t>
-      </w:r>
-      <w:r>
-        <w:rPr>
-          <w:rFonts w:ascii="Times" w:hAnsi="Times" w:cs="Times"/>
-        </w:rPr>
-        <w:t>z</w:t>
-      </w:r>
-      <w:proofErr w:type="spellStart"/>
-      <w:r>
-        <w:rPr>
-          <w:rFonts w:ascii="Times" w:hAnsi="Times" w:cs="Times"/>
-          <w:position w:val="-6"/>
-          <w:sz w:val="16"/>
-          <w:szCs w:val="16"/>
-        </w:rPr>
-        <w:t>i</w:t>
-      </w:r>
-      <w:proofErr w:type="spellEnd"/>
-      <w:r>
-        <w:rPr>
-          <w:rFonts w:ascii="Times" w:hAnsi="Times" w:cs="Times"/>
-          <w:position w:val="-6"/>
-          <w:sz w:val="16"/>
-          <w:szCs w:val="16"/>
-        </w:rPr>
-        <w:t xml:space="preserve"> </w:t>
-      </w:r>
-      <w:r>
-        <w:rPr>
-          <w:rFonts w:ascii="Times" w:hAnsi="Times" w:cs="Times"/>
-        </w:rPr>
-        <w:t xml:space="preserve">= </w:t>
-      </w:r>
-      <w:proofErr w:type="spellStart"/>
-      <w:r>
-        <w:rPr>
-          <w:rFonts w:ascii="Times" w:hAnsi="Times" w:cs="Times"/>
-        </w:rPr>
-        <w:t>argmin</w:t>
-      </w:r>
-      <w:proofErr w:type="spellEnd"/>
-      <w:r>
-        <w:rPr>
-          <w:rFonts w:ascii="Times" w:hAnsi="Times" w:cs="Times"/>
-        </w:rPr>
-        <w:t xml:space="preserve"> l(z</w:t>
-      </w:r>
-      <w:proofErr w:type="spellStart"/>
-      <w:r>
-        <w:rPr>
-          <w:rFonts w:ascii="Times" w:hAnsi="Times" w:cs="Times"/>
-          <w:position w:val="-3"/>
-          <w:sz w:val="16"/>
-          <w:szCs w:val="16"/>
-        </w:rPr>
-        <w:t>i</w:t>
-      </w:r>
-      <w:proofErr w:type="spellEnd"/>
-      <w:r>
-        <w:rPr>
-          <w:rFonts w:ascii="Times" w:hAnsi="Times" w:cs="Times"/>
-        </w:rPr>
-        <w:t>, b</w:t>
-      </w:r>
-      <w:proofErr w:type="spellStart"/>
-      <w:r>
-        <w:rPr>
-          <w:rFonts w:ascii="Times" w:hAnsi="Times" w:cs="Times"/>
-          <w:position w:val="-3"/>
-          <w:sz w:val="16"/>
-          <w:szCs w:val="16"/>
-        </w:rPr>
-        <w:t>i</w:t>
-      </w:r>
-      <w:proofErr w:type="spellEnd"/>
-      <w:r>
-        <w:rPr>
-          <w:rFonts w:ascii="Times" w:hAnsi="Times" w:cs="Times"/>
-        </w:rPr>
-        <w:t xml:space="preserve">)+ </w:t>
-      </w:r>
     </w:p>
     <w:p>
       <w:pPr>
@@ -34855,46 +35293,7 @@
           <w:sz w:val="16"/>
           <w:szCs w:val="16"/>
         </w:rPr>
-        <w:t xml:space="preserve">2 </w:t>
-      </w:r>
-    </w:p>
-    <w:p>
-      <w:pPr>
-        <w:widowControl w:val="0"/>
-        <w:autoSpaceDE w:val="0"/>
-        <w:autoSpaceDN w:val="0"/>
-        <w:adjustRightInd w:val="0"/>
-        <w:spacing w:after="240" w:line="180" w:lineRule="atLeast"/>
-        <w:rPr>
-          <w:rFonts w:ascii="Times" w:hAnsi="Times" w:cs="Times"/>
-        </w:rPr>
-      </w:pPr>
-      <w:r>
-        <w:rPr>
-          <w:rFonts w:ascii="Times" w:hAnsi="Times" w:cs="Times"/>
-          <w:sz w:val="16"/>
-          <w:szCs w:val="16"/>
-        </w:rPr>
-        <w:t xml:space="preserve">(k+1) </w:t>
-      </w:r>
-    </w:p>
-    <w:p>
-      <w:pPr>
-        <w:widowControl w:val="0"/>
-        <w:autoSpaceDE w:val="0"/>
-        <w:autoSpaceDN w:val="0"/>
-        <w:adjustRightInd w:val="0"/>
-        <w:spacing w:after="240" w:line="180" w:lineRule="atLeast"/>
-        <w:rPr>
-          <w:rFonts w:ascii="Times" w:hAnsi="Times" w:cs="Times"/>
-        </w:rPr>
-      </w:pPr>
-      <w:r>
-        <w:rPr>
-          <w:rFonts w:ascii="Times" w:hAnsi="Times" w:cs="Times"/>
-          <w:sz w:val="16"/>
-          <w:szCs w:val="16"/>
-        </w:rPr>
+        <w:lastRenderedPageBreak/>
         <w:t xml:space="preserve">(k) </w:t>
       </w:r>
     </w:p>
@@ -35353,7 +35752,6 @@
         <w:rPr>
           <w:rFonts w:ascii="Times" w:hAnsi="Times" w:cs="Times"/>
         </w:rPr>
-        <w:lastRenderedPageBreak/>
         <w:t xml:space="preserve">272 </w:t>
       </w:r>
     </w:p>
@@ -37105,6 +37503,7 @@
                 <w:sz w:val="16"/>
                 <w:szCs w:val="16"/>
               </w:rPr>
+              <w:lastRenderedPageBreak/>
               <w:t xml:space="preserve">&gt;2%'" </w:t>
             </w:r>
           </w:p>
@@ -37637,7 +38036,6 @@
         <w:rPr>
           <w:rFonts w:ascii="Times" w:hAnsi="Times" w:cs="Times"/>
         </w:rPr>
-        <w:lastRenderedPageBreak/>
         <w:t xml:space="preserve">Both House, a dataset for predicting household electronic usage, and Fund, a dataset for predicting the donation that a given agency will receive each year, have a small number of features (fewer than 20). In these data sets, it is feasible to simply try and score almost all combinations of features. We mimic this scenario by having a large basic block that regresses a least-squares model on feature sets of sizes larger than 5 on House and 13 on Fund and then scores the re- </w:t>
       </w:r>
       <w:proofErr w:type="spellStart"/>
@@ -37727,7 +38125,14 @@
         <w:rPr>
           <w:rFonts w:ascii="Times" w:hAnsi="Times" w:cs="Times"/>
         </w:rPr>
-        <w:t xml:space="preserve">Census is a dataset for the task of predicting mail responsiveness of people in different Census blocks, each of which contains a moderate number of </w:t>
+        <w:t xml:space="preserve">Census is a dataset for the task of predicting mail responsiveness of people in different Census blocks, each of which contains a moderate number </w:t>
+      </w:r>
+      <w:r>
+        <w:rPr>
+          <w:rFonts w:ascii="Times" w:hAnsi="Times" w:cs="Times"/>
+        </w:rPr>
+        <w:lastRenderedPageBreak/>
+        <w:t xml:space="preserve">of </w:t>
       </w:r>
     </w:p>
     <w:p>
@@ -38041,14 +38446,7 @@
         <w:rPr>
           <w:rFonts w:ascii="Times" w:hAnsi="Times" w:cs="Times"/>
         </w:rPr>
-        <w:t xml:space="preserve"> is Columbus, </w:t>
-      </w:r>
-      <w:r>
-        <w:rPr>
-          <w:rFonts w:ascii="Times" w:hAnsi="Times" w:cs="Times"/>
-        </w:rPr>
-        <w:lastRenderedPageBreak/>
-        <w:t xml:space="preserve">but we en- able only the optimizations that have appeared in classical database literature, i.e., Lazy, Eager, and batching. </w:t>
+        <w:t xml:space="preserve"> is Columbus, but we en- able only the optimizations that have appeared in classical database literature, i.e., Lazy, Eager, and batching. </w:t>
       </w:r>
       <w:proofErr w:type="spellStart"/>
       <w:r>
@@ -38164,7 +38562,14 @@
         <w:rPr>
           <w:rFonts w:ascii="Times" w:hAnsi="Times" w:cs="Times"/>
         </w:rPr>
-        <w:t xml:space="preserve">. One reason that Columbus improves more on Census than on Music and Fund is that Census has more features than Music and Fund; therefore, operations like </w:t>
+        <w:t xml:space="preserve">. One reason that Columbus improves more on Census than on Music and Fund is that Census has more features than Music </w:t>
+      </w:r>
+      <w:r>
+        <w:rPr>
+          <w:rFonts w:ascii="Times" w:hAnsi="Times" w:cs="Times"/>
+        </w:rPr>
+        <w:lastRenderedPageBreak/>
+        <w:t xml:space="preserve">and Fund; therefore, operations like </w:t>
       </w:r>
       <w:proofErr w:type="spellStart"/>
       <w:r>
@@ -38588,7 +38993,6 @@
           <w:sz w:val="18"/>
           <w:szCs w:val="18"/>
         </w:rPr>
-        <w:lastRenderedPageBreak/>
         <w:t>-$</w:t>
       </w:r>
       <w:proofErr w:type="gramStart"/>
@@ -39313,6 +39717,7 @@
           <w:rFonts w:ascii="Times" w:hAnsi="Times" w:cs="Times"/>
           <w:noProof/>
         </w:rPr>
+        <w:lastRenderedPageBreak/>
         <w:drawing>
           <wp:inline distT="0" distB="0" distL="0" distR="0" wp14:anchorId="3765E14E" wp14:editId="55D22579">
             <wp:extent cx="1765300" cy="1003300"/>
@@ -40760,7 +41165,6 @@
           <w:sz w:val="18"/>
           <w:szCs w:val="18"/>
         </w:rPr>
-        <w:lastRenderedPageBreak/>
         <w:t xml:space="preserve">!3!5 </w:t>
       </w:r>
     </w:p>
@@ -41241,7 +41645,14 @@
         <w:rPr>
           <w:rFonts w:ascii="Times" w:hAnsi="Times" w:cs="Times"/>
         </w:rPr>
-        <w:t xml:space="preserve"> and Music, we see a difference between the approaches. While Census is smaller than Music, baseline systems, e.g., Vanilla, are slower on Census than on Music. In contrast, Columbus is faster on Census than on Music. This is </w:t>
+        <w:t xml:space="preserve"> and Music, we see a difference between the approaches. While </w:t>
+      </w:r>
+      <w:r>
+        <w:rPr>
+          <w:rFonts w:ascii="Times" w:hAnsi="Times" w:cs="Times"/>
+        </w:rPr>
+        <w:lastRenderedPageBreak/>
+        <w:t xml:space="preserve">Census is smaller than Music, baseline systems, e.g., Vanilla, are slower on Census than on Music. In contrast, Columbus is faster on Census than on Music. This is </w:t>
       </w:r>
       <w:proofErr w:type="gramStart"/>
       <w:r>
@@ -41461,14 +41872,7 @@
         <w:rPr>
           <w:rFonts w:ascii="Times" w:hAnsi="Times" w:cs="Times"/>
         </w:rPr>
-        <w:t xml:space="preserve"> has an impact on the performance of Columbus. For each parameter setting used to create Figure 6, we remove a materialization strategy. Then, we measure the maximum slowdown of an execution with that optimization removed. We report the maximum slowdown across all parameters in Figure 8(c) in </w:t>
-      </w:r>
-      <w:r>
-        <w:rPr>
-          <w:rFonts w:ascii="Times" w:hAnsi="Times" w:cs="Times"/>
-        </w:rPr>
-        <w:lastRenderedPageBreak/>
-        <w:t xml:space="preserve">main memory on Census. We see that Lazy, QR, and </w:t>
+        <w:t xml:space="preserve"> has an impact on the performance of Columbus. For each parameter setting used to create Figure 6, we remove a materialization strategy. Then, we measure the maximum slowdown of an execution with that optimization removed. We report the maximum slowdown across all parameters in Figure 8(c) in main memory on Census. We see that Lazy, QR, and </w:t>
       </w:r>
       <w:proofErr w:type="spellStart"/>
       <w:r>
@@ -41690,7 +42094,14 @@
         <w:rPr>
           <w:rFonts w:ascii="Times" w:hAnsi="Times" w:cs="Times"/>
         </w:rPr>
-        <w:t xml:space="preserve"> is always faster than QR. On Census and KDD, for the lowest three error tolerances, QR is faster than </w:t>
+        <w:t xml:space="preserve"> is always </w:t>
+      </w:r>
+      <w:r>
+        <w:rPr>
+          <w:rFonts w:ascii="Times" w:hAnsi="Times" w:cs="Times"/>
+        </w:rPr>
+        <w:lastRenderedPageBreak/>
+        <w:t xml:space="preserve">faster than QR. On Census and KDD, for the lowest three error tolerances, QR is faster than </w:t>
       </w:r>
       <w:proofErr w:type="spellStart"/>
       <w:r>
@@ -41826,14 +42237,7 @@
         <w:rPr>
           <w:rFonts w:ascii="Times" w:hAnsi="Times" w:cs="Times"/>
         </w:rPr>
-        <w:t xml:space="preserve">-based approaches, we grid search the error tolerance, as we did for the linear case. As shown in Figure 6(d), when the number of iterations is small, QR is 2.24x slower than Lazy. Because there is only one iteration, the least-squares problem is only solved once. Thus, Lazy is the faster strategy compared with QR. However, when the number of iterations grows to 10, QR is 3.8x faster than Lazy. This is not surprising based on our study for linear cases–by running more iterations, the opportunities for reuse increase. We expect an even larger speedup if we run </w:t>
-      </w:r>
-      <w:r>
-        <w:rPr>
-          <w:rFonts w:ascii="Times" w:hAnsi="Times" w:cs="Times"/>
-        </w:rPr>
-        <w:lastRenderedPageBreak/>
-        <w:t xml:space="preserve">more iterations. </w:t>
+        <w:t xml:space="preserve">-based approaches, we grid search the error tolerance, as we did for the linear case. As shown in Figure 6(d), when the number of iterations is small, QR is 2.24x slower than Lazy. Because there is only one iteration, the least-squares problem is only solved once. Thus, Lazy is the faster strategy compared with QR. However, when the number of iterations grows to 10, QR is 3.8x faster than Lazy. This is not surprising based on our study for linear cases–by running more iterations, the opportunities for reuse increase. We expect an even larger speedup if we run more iterations. </w:t>
       </w:r>
     </w:p>
     <w:p>
@@ -44586,6 +44990,7 @@
           <w:rFonts w:ascii="Times" w:hAnsi="Times" w:cs="Times"/>
           <w:noProof/>
         </w:rPr>
+        <w:lastRenderedPageBreak/>
         <w:drawing>
           <wp:inline distT="0" distB="0" distL="0" distR="0" wp14:anchorId="29B3EF84" wp14:editId="2E4DF9DC">
             <wp:extent cx="152400" cy="152400"/>
@@ -45294,7 +45699,6 @@
           <w:sz w:val="16"/>
           <w:szCs w:val="16"/>
         </w:rPr>
-        <w:lastRenderedPageBreak/>
         <w:t xml:space="preserve">( </w:t>
       </w:r>
     </w:p>
@@ -45696,6 +46100,7 @@
           <w:sz w:val="16"/>
           <w:szCs w:val="16"/>
         </w:rPr>
+        <w:lastRenderedPageBreak/>
         <w:t xml:space="preserve">( </w:t>
       </w:r>
     </w:p>
@@ -46267,7 +46672,6 @@
           <w:sz w:val="16"/>
           <w:szCs w:val="16"/>
         </w:rPr>
-        <w:lastRenderedPageBreak/>
         <w:t xml:space="preserve">( ( ( </w:t>
       </w:r>
     </w:p>
@@ -50544,7 +50948,7 @@
         <w:rStyle w:val="PageNumber"/>
         <w:noProof/>
       </w:rPr>
-      <w:t>18</w:t>
+      <w:t>29</w:t>
     </w:r>
     <w:r>
       <w:rPr>

</xml_diff>

<commit_message>
Based on conversations with analysts
</commit_message>
<xml_diff>
--- a/SIGMOD_2014_Materialization optimizations for feature selection workloads _王韬懿1120132046.docx
+++ b/SIGMOD_2014_Materialization optimizations for feature selection workloads _王韬懿1120132046.docx
@@ -61,13 +61,23 @@
         </w:rPr>
         <w:t xml:space="preserve">†‡ </w:t>
       </w:r>
+      <w:proofErr w:type="spellStart"/>
       <w:r>
         <w:rPr>
           <w:rFonts w:ascii="Times" w:hAnsi="Times" w:cs="Times"/>
           <w:sz w:val="32"/>
           <w:szCs w:val="32"/>
         </w:rPr>
-        <w:t>Arun Kumar</w:t>
+        <w:t>Arun</w:t>
+      </w:r>
+      <w:proofErr w:type="spellEnd"/>
+      <w:r>
+        <w:rPr>
+          <w:rFonts w:ascii="Times" w:hAnsi="Times" w:cs="Times"/>
+          <w:sz w:val="32"/>
+          <w:szCs w:val="32"/>
+        </w:rPr>
+        <w:t xml:space="preserve"> Kumar</w:t>
       </w:r>
       <w:r>
         <w:rPr>
@@ -84,8 +94,18 @@
           <w:sz w:val="32"/>
           <w:szCs w:val="32"/>
         </w:rPr>
-        <w:t>Christopher Ré</w:t>
-      </w:r>
+        <w:t xml:space="preserve">Christopher </w:t>
+      </w:r>
+      <w:proofErr w:type="spellStart"/>
+      <w:r>
+        <w:rPr>
+          <w:rFonts w:ascii="Times" w:hAnsi="Times" w:cs="Times"/>
+          <w:sz w:val="32"/>
+          <w:szCs w:val="32"/>
+        </w:rPr>
+        <w:t>Ré</w:t>
+      </w:r>
+      <w:proofErr w:type="spellEnd"/>
       <w:r>
         <w:rPr>
           <w:rFonts w:ascii="Times" w:hAnsi="Times" w:cs="Times"/>
@@ -135,7 +155,25 @@
           <w:sz w:val="32"/>
           <w:szCs w:val="32"/>
         </w:rPr>
-        <w:t>{czhang,chrismre}@cs.stanford.edu, arun@cs.wisc.edu</w:t>
+        <w:t>{</w:t>
+      </w:r>
+      <w:proofErr w:type="spellStart"/>
+      <w:r>
+        <w:rPr>
+          <w:rFonts w:ascii="Times" w:hAnsi="Times" w:cs="Times"/>
+          <w:sz w:val="32"/>
+          <w:szCs w:val="32"/>
+        </w:rPr>
+        <w:t>czhang,chrismre</w:t>
+      </w:r>
+      <w:proofErr w:type="spellEnd"/>
+      <w:r>
+        <w:rPr>
+          <w:rFonts w:ascii="Times" w:hAnsi="Times" w:cs="Times"/>
+          <w:sz w:val="32"/>
+          <w:szCs w:val="32"/>
+        </w:rPr>
+        <w:t>}@cs.stanford.edu, arun@cs.wisc.edu</w:t>
       </w:r>
     </w:p>
     <w:p>
@@ -4477,6 +4515,7 @@
         </w:rPr>
         <w:t xml:space="preserve"> R</w:t>
       </w:r>
+      <w:proofErr w:type="spellStart"/>
       <w:r>
         <w:rPr>
           <w:rFonts w:ascii="Times" w:hAnsi="Times" w:cs="Times"/>
@@ -4486,6 +4525,7 @@
         </w:rPr>
         <w:t>N×d</w:t>
       </w:r>
+      <w:proofErr w:type="spellEnd"/>
       <w:r>
         <w:rPr>
           <w:rFonts w:ascii="Times" w:hAnsi="Times" w:cs="Times"/>
@@ -12682,12 +12722,14 @@
         </w:rPr>
         <w:t>一个</w:t>
       </w:r>
+      <w:proofErr w:type="spellStart"/>
       <w:r>
         <w:rPr>
           <w:rFonts w:ascii="Times" w:hAnsi="Times" w:cs="Times"/>
         </w:rPr>
         <w:t>StepDrop</w:t>
       </w:r>
+      <w:proofErr w:type="spellEnd"/>
       <w:r>
         <w:rPr>
           <w:rFonts w:ascii="Times" w:hAnsi="Times" w:cs="Times"/>
@@ -12863,12 +12905,14 @@
         </w:rPr>
         <w:t>另外一个主要的操作就是</w:t>
       </w:r>
+      <w:proofErr w:type="spellStart"/>
       <w:r>
         <w:rPr>
           <w:rFonts w:ascii="Times" w:hAnsi="Times" w:cs="Times"/>
         </w:rPr>
         <w:t>StepAdd</w:t>
       </w:r>
+      <w:proofErr w:type="spellEnd"/>
       <w:r>
         <w:rPr>
           <w:rFonts w:ascii="Times" w:hAnsi="Times" w:cs="Times"/>
@@ -12911,12 +12955,14 @@
         </w:rPr>
         <w:t>在</w:t>
       </w:r>
+      <w:proofErr w:type="spellStart"/>
       <w:r>
         <w:rPr>
           <w:rFonts w:ascii="Times" w:hAnsi="Times" w:cs="Times"/>
         </w:rPr>
         <w:t>Guyon</w:t>
       </w:r>
+      <w:proofErr w:type="spellEnd"/>
       <w:r>
         <w:rPr>
           <w:rFonts w:ascii="Times" w:hAnsi="Times" w:cs="Times"/>
@@ -13448,7 +13494,21 @@
         <w:rPr>
           <w:rFonts w:ascii="Times" w:hAnsi="Times" w:cs="Times"/>
         </w:rPr>
-        <w:t>t = (A,b,l,ǫ,F,R)</w:t>
+        <w:t>t = (</w:t>
+      </w:r>
+      <w:proofErr w:type="spellStart"/>
+      <w:r>
+        <w:rPr>
+          <w:rFonts w:ascii="Times" w:hAnsi="Times" w:cs="Times"/>
+        </w:rPr>
+        <w:t>A,b,l,ǫ,F,R</w:t>
+      </w:r>
+      <w:proofErr w:type="spellEnd"/>
+      <w:r>
+        <w:rPr>
+          <w:rFonts w:ascii="Times" w:hAnsi="Times" w:cs="Times"/>
+        </w:rPr>
+        <w:t>)</w:t>
       </w:r>
       <w:r>
         <w:rPr>
@@ -13480,6 +13540,7 @@
         </w:rPr>
         <w:t>R</w:t>
       </w:r>
+      <w:proofErr w:type="spellStart"/>
       <w:r>
         <w:rPr>
           <w:rFonts w:ascii="Times" w:hAnsi="Times" w:cs="Times"/>
@@ -13487,53 +13548,9 @@
           <w:sz w:val="16"/>
           <w:szCs w:val="16"/>
         </w:rPr>
-        <w:t xml:space="preserve">N×d </w:t>
-      </w:r>
-      <w:r>
-        <w:rPr>
-          <w:rFonts w:ascii="Times" w:hAnsi="Times" w:cs="Times"/>
-        </w:rPr>
-        <w:t xml:space="preserve"> </w:t>
-      </w:r>
-      <w:r>
-        <w:rPr>
-          <w:rFonts w:ascii="Times" w:hAnsi="Times" w:cs="Times" w:hint="eastAsia"/>
-          <w:lang w:eastAsia="zh-CN"/>
-        </w:rPr>
-        <w:t>是</w:t>
-      </w:r>
-      <w:r>
-        <w:rPr>
-          <w:rFonts w:ascii="Times" w:hAnsi="Times" w:cs="Times"/>
-          <w:lang w:eastAsia="zh-CN"/>
-        </w:rPr>
-        <w:t>一个数据矩阵</w:t>
-      </w:r>
-      <w:r>
-        <w:rPr>
-          <w:rFonts w:ascii="Times" w:hAnsi="Times" w:cs="Times"/>
-          <w:lang w:eastAsia="zh-CN"/>
-        </w:rPr>
-        <w:t>，</w:t>
-      </w:r>
-      <w:r>
-        <w:rPr>
-          <w:rFonts w:ascii="Times" w:hAnsi="Times" w:cs="Times"/>
-        </w:rPr>
-        <w:t>b</w:t>
-      </w:r>
-      <w:r>
-        <w:rPr>
-          <w:rFonts w:ascii="MS Mincho" w:eastAsia="MS Mincho" w:hAnsi="MS Mincho" w:cs="MS Mincho"/>
-        </w:rPr>
-        <w:t>∈</w:t>
-      </w:r>
-      <w:r>
-        <w:rPr>
-          <w:rFonts w:ascii="Times" w:hAnsi="Times" w:cs="Times"/>
-        </w:rPr>
-        <w:t>R</w:t>
-      </w:r>
+        <w:t>N×d</w:t>
+      </w:r>
+      <w:proofErr w:type="spellEnd"/>
       <w:r>
         <w:rPr>
           <w:rFonts w:ascii="Times" w:hAnsi="Times" w:cs="Times"/>
@@ -13541,6 +13558,62 @@
           <w:sz w:val="16"/>
           <w:szCs w:val="16"/>
         </w:rPr>
+        <w:t xml:space="preserve"> </w:t>
+      </w:r>
+      <w:r>
+        <w:rPr>
+          <w:rFonts w:ascii="Times" w:hAnsi="Times" w:cs="Times"/>
+        </w:rPr>
+        <w:t xml:space="preserve"> </w:t>
+      </w:r>
+      <w:r>
+        <w:rPr>
+          <w:rFonts w:ascii="Times" w:hAnsi="Times" w:cs="Times" w:hint="eastAsia"/>
+          <w:lang w:eastAsia="zh-CN"/>
+        </w:rPr>
+        <w:t>是</w:t>
+      </w:r>
+      <w:r>
+        <w:rPr>
+          <w:rFonts w:ascii="Times" w:hAnsi="Times" w:cs="Times"/>
+          <w:lang w:eastAsia="zh-CN"/>
+        </w:rPr>
+        <w:t>一个数据矩阵</w:t>
+      </w:r>
+      <w:r>
+        <w:rPr>
+          <w:rFonts w:ascii="Times" w:hAnsi="Times" w:cs="Times"/>
+          <w:lang w:eastAsia="zh-CN"/>
+        </w:rPr>
+        <w:t>，</w:t>
+      </w:r>
+      <w:proofErr w:type="spellStart"/>
+      <w:r>
+        <w:rPr>
+          <w:rFonts w:ascii="Times" w:hAnsi="Times" w:cs="Times"/>
+        </w:rPr>
+        <w:t>b</w:t>
+      </w:r>
+      <w:r>
+        <w:rPr>
+          <w:rFonts w:ascii="MS Mincho" w:eastAsia="MS Mincho" w:hAnsi="MS Mincho" w:cs="MS Mincho"/>
+        </w:rPr>
+        <w:t>∈</w:t>
+      </w:r>
+      <w:r>
+        <w:rPr>
+          <w:rFonts w:ascii="Times" w:hAnsi="Times" w:cs="Times"/>
+        </w:rPr>
+        <w:t>R</w:t>
+      </w:r>
+      <w:proofErr w:type="spellEnd"/>
+      <w:r>
+        <w:rPr>
+          <w:rFonts w:ascii="Times" w:hAnsi="Times" w:cs="Times"/>
+          <w:position w:val="10"/>
+          <w:sz w:val="16"/>
+          <w:szCs w:val="16"/>
+        </w:rPr>
         <w:t xml:space="preserve">N </w:t>
       </w:r>
       <w:r>
@@ -13599,12 +13672,14 @@
         </w:rPr>
         <w:t>，</w:t>
       </w:r>
+      <w:proofErr w:type="spellStart"/>
       <w:r>
         <w:rPr>
           <w:rFonts w:ascii="Times" w:hAnsi="Times" w:cs="Times"/>
         </w:rPr>
         <w:t>l:R</w:t>
       </w:r>
+      <w:proofErr w:type="spellEnd"/>
       <w:r>
         <w:rPr>
           <w:rFonts w:ascii="Times" w:hAnsi="Times" w:cs="Times"/>
@@ -14798,6 +14873,7 @@
         </w:rPr>
         <w:t>t</w:t>
       </w:r>
+      <w:proofErr w:type="spellStart"/>
       <w:r>
         <w:rPr>
           <w:rFonts w:ascii="Times" w:hAnsi="Times" w:cs="Times"/>
@@ -14805,55 +14881,9 @@
           <w:sz w:val="16"/>
           <w:szCs w:val="16"/>
         </w:rPr>
-        <w:t xml:space="preserve">i </w:t>
-      </w:r>
-      <w:r>
-        <w:rPr>
-          <w:rFonts w:ascii="Times" w:hAnsi="Times" w:cs="Times"/>
-        </w:rPr>
-        <w:t>= (A,b,l,ǫ,F,R)</w:t>
-      </w:r>
-      <w:r>
-        <w:rPr>
-          <w:rFonts w:ascii="Times" w:hAnsi="Times" w:cs="Times"/>
-          <w:lang w:eastAsia="zh-CN"/>
-        </w:rPr>
-        <w:t>，</w:t>
-      </w:r>
-      <w:r>
-        <w:rPr>
-          <w:rFonts w:ascii="Times" w:hAnsi="Times" w:cs="Times"/>
-          <w:lang w:eastAsia="zh-CN"/>
-        </w:rPr>
-        <w:t>A</w:t>
-      </w:r>
-      <w:r>
-        <w:rPr>
-          <w:rFonts w:ascii="Times" w:hAnsi="Times" w:cs="Times"/>
-          <w:lang w:eastAsia="zh-CN"/>
-        </w:rPr>
-        <w:t>和</w:t>
-      </w:r>
-      <w:r>
-        <w:rPr>
-          <w:rFonts w:ascii="Times" w:hAnsi="Times" w:cs="Times"/>
-          <w:lang w:eastAsia="zh-CN"/>
-        </w:rPr>
-        <w:t>b</w:t>
-      </w:r>
-      <w:r>
-        <w:rPr>
-          <w:rFonts w:ascii="Times" w:hAnsi="Times" w:cs="Times"/>
-          <w:lang w:eastAsia="zh-CN"/>
-        </w:rPr>
-        <w:t>被数据集</w:t>
-      </w:r>
-      <w:r>
-        <w:rPr>
-          <w:rFonts w:ascii="Times" w:hAnsi="Times" w:cs="Times"/>
-        </w:rPr>
-        <w:t>d</w:t>
-      </w:r>
+        <w:t>i</w:t>
+      </w:r>
+      <w:proofErr w:type="spellEnd"/>
       <w:r>
         <w:rPr>
           <w:rFonts w:ascii="Times" w:hAnsi="Times" w:cs="Times"/>
@@ -14861,6 +14891,76 @@
           <w:sz w:val="16"/>
           <w:szCs w:val="16"/>
         </w:rPr>
+        <w:t xml:space="preserve"> </w:t>
+      </w:r>
+      <w:r>
+        <w:rPr>
+          <w:rFonts w:ascii="Times" w:hAnsi="Times" w:cs="Times"/>
+        </w:rPr>
+        <w:t>= (</w:t>
+      </w:r>
+      <w:proofErr w:type="spellStart"/>
+      <w:r>
+        <w:rPr>
+          <w:rFonts w:ascii="Times" w:hAnsi="Times" w:cs="Times"/>
+        </w:rPr>
+        <w:t>A,b,l,ǫ,F,R</w:t>
+      </w:r>
+      <w:proofErr w:type="spellEnd"/>
+      <w:r>
+        <w:rPr>
+          <w:rFonts w:ascii="Times" w:hAnsi="Times" w:cs="Times"/>
+        </w:rPr>
+        <w:t>)</w:t>
+      </w:r>
+      <w:r>
+        <w:rPr>
+          <w:rFonts w:ascii="Times" w:hAnsi="Times" w:cs="Times"/>
+          <w:lang w:eastAsia="zh-CN"/>
+        </w:rPr>
+        <w:t>，</w:t>
+      </w:r>
+      <w:r>
+        <w:rPr>
+          <w:rFonts w:ascii="Times" w:hAnsi="Times" w:cs="Times"/>
+          <w:lang w:eastAsia="zh-CN"/>
+        </w:rPr>
+        <w:t>A</w:t>
+      </w:r>
+      <w:r>
+        <w:rPr>
+          <w:rFonts w:ascii="Times" w:hAnsi="Times" w:cs="Times"/>
+          <w:lang w:eastAsia="zh-CN"/>
+        </w:rPr>
+        <w:t>和</w:t>
+      </w:r>
+      <w:r>
+        <w:rPr>
+          <w:rFonts w:ascii="Times" w:hAnsi="Times" w:cs="Times"/>
+          <w:lang w:eastAsia="zh-CN"/>
+        </w:rPr>
+        <w:t>b</w:t>
+      </w:r>
+      <w:r>
+        <w:rPr>
+          <w:rFonts w:ascii="Times" w:hAnsi="Times" w:cs="Times"/>
+          <w:lang w:eastAsia="zh-CN"/>
+        </w:rPr>
+        <w:t>被数据集</w:t>
+      </w:r>
+      <w:r>
+        <w:rPr>
+          <w:rFonts w:ascii="Times" w:hAnsi="Times" w:cs="Times"/>
+        </w:rPr>
+        <w:t>d</w:t>
+      </w:r>
+      <w:r>
+        <w:rPr>
+          <w:rFonts w:ascii="Times" w:hAnsi="Times" w:cs="Times"/>
+          <w:position w:val="-3"/>
+          <w:sz w:val="16"/>
+          <w:szCs w:val="16"/>
+        </w:rPr>
         <w:t xml:space="preserve">1 </w:t>
       </w:r>
       <w:r>
@@ -14881,7 +14981,21 @@
         <w:rPr>
           <w:rFonts w:ascii="Times" w:hAnsi="Times" w:cs="Times"/>
         </w:rPr>
-        <w:t>l(x,b)=(x−b)</w:t>
+        <w:t>l(</w:t>
+      </w:r>
+      <w:proofErr w:type="spellStart"/>
+      <w:r>
+        <w:rPr>
+          <w:rFonts w:ascii="Times" w:hAnsi="Times" w:cs="Times"/>
+        </w:rPr>
+        <w:t>x,b</w:t>
+      </w:r>
+      <w:proofErr w:type="spellEnd"/>
+      <w:r>
+        <w:rPr>
+          <w:rFonts w:ascii="Times" w:hAnsi="Times" w:cs="Times"/>
+        </w:rPr>
+        <w:t>)=(x−b)</w:t>
       </w:r>
       <w:r>
         <w:rPr>
@@ -15038,6 +15152,7 @@
         </w:rPr>
         <w:t>将会在第</w:t>
       </w:r>
+      <w:proofErr w:type="spellStart"/>
       <w:r>
         <w:rPr>
           <w:rFonts w:ascii="Times" w:hAnsi="Times" w:cs="Times"/>
@@ -15045,6 +15160,7 @@
         </w:rPr>
         <w:t>i</w:t>
       </w:r>
+      <w:proofErr w:type="spellEnd"/>
       <w:r>
         <w:rPr>
           <w:rFonts w:ascii="Times" w:hAnsi="Times" w:cs="Times"/>
@@ -21637,6 +21753,7 @@
         </w:rPr>
         <w:t>只是</w:t>
       </w:r>
+      <w:proofErr w:type="spellStart"/>
       <w:r>
         <w:rPr>
           <w:rFonts w:ascii="Times" w:hAnsi="Times" w:cs="Times"/>
@@ -21645,6 +21762,7 @@
         </w:rPr>
         <w:t>dn</w:t>
       </w:r>
+      <w:proofErr w:type="spellEnd"/>
       <w:r>
         <w:rPr>
           <w:rFonts w:ascii="Times" w:hAnsi="Times" w:cs="Times"/>
@@ -22200,6 +22318,7 @@
         </w:rPr>
         <w:t xml:space="preserve"> R</w:t>
       </w:r>
+      <w:proofErr w:type="spellStart"/>
       <w:r>
         <w:rPr>
           <w:rFonts w:ascii="Times" w:hAnsi="Times" w:cs="Times"/>
@@ -22207,7 +22326,17 @@
           <w:sz w:val="16"/>
           <w:szCs w:val="16"/>
         </w:rPr>
-        <w:t xml:space="preserve">N×d </w:t>
+        <w:t>N×d</w:t>
+      </w:r>
+      <w:proofErr w:type="spellEnd"/>
+      <w:r>
+        <w:rPr>
+          <w:rFonts w:ascii="Times" w:hAnsi="Times" w:cs="Times"/>
+          <w:position w:val="10"/>
+          <w:sz w:val="16"/>
+          <w:szCs w:val="16"/>
+        </w:rPr>
+        <w:t xml:space="preserve"> </w:t>
       </w:r>
       <w:r>
         <w:rPr>
@@ -22585,6 +22714,7 @@
         </w:rPr>
         <w:t xml:space="preserve"> R</w:t>
       </w:r>
+      <w:proofErr w:type="spellStart"/>
       <w:r>
         <w:rPr>
           <w:rFonts w:ascii="Times" w:hAnsi="Times" w:cs="Times"/>
@@ -22594,6 +22724,7 @@
         </w:rPr>
         <w:t>N×d</w:t>
       </w:r>
+      <w:proofErr w:type="spellEnd"/>
       <w:r>
         <w:rPr>
           <w:rFonts w:ascii="Times" w:hAnsi="Times" w:cs="Times"/>
@@ -22763,6 +22894,7 @@
         </w:rPr>
         <w:t>其中第</w:t>
       </w:r>
+      <w:proofErr w:type="spellStart"/>
       <w:r>
         <w:rPr>
           <w:rFonts w:ascii="Times" w:hAnsi="Times" w:cs="Times"/>
@@ -22770,6 +22902,7 @@
         </w:rPr>
         <w:t>i</w:t>
       </w:r>
+      <w:proofErr w:type="spellEnd"/>
       <w:r>
         <w:rPr>
           <w:rFonts w:ascii="Times" w:hAnsi="Times" w:cs="Times"/>
@@ -22798,6 +22931,7 @@
         </w:rPr>
         <w:t>s(</w:t>
       </w:r>
+      <w:proofErr w:type="spellStart"/>
       <w:r>
         <w:rPr>
           <w:rFonts w:ascii="Times" w:hAnsi="Times" w:cs="Times"/>
@@ -22805,6 +22939,7 @@
         </w:rPr>
         <w:t>i</w:t>
       </w:r>
+      <w:proofErr w:type="spellEnd"/>
       <w:r>
         <w:rPr>
           <w:rFonts w:ascii="Times" w:hAnsi="Times" w:cs="Times"/>
@@ -24520,6 +24655,7 @@
         </w:rPr>
         <w:t>在</w:t>
       </w:r>
+      <w:proofErr w:type="spellStart"/>
       <w:r>
         <w:rPr>
           <w:rFonts w:ascii="Times" w:hAnsi="Times" w:cs="Times"/>
@@ -24527,6 +24663,7 @@
         </w:rPr>
         <w:t>Kalman</w:t>
       </w:r>
+      <w:proofErr w:type="spellEnd"/>
       <w:r>
         <w:rPr>
           <w:rFonts w:ascii="Times" w:hAnsi="Times" w:cs="Times"/>
@@ -24833,6 +24970,7 @@
         </w:rPr>
         <w:t xml:space="preserve"> R</w:t>
       </w:r>
+      <w:proofErr w:type="spellStart"/>
       <w:r>
         <w:rPr>
           <w:rFonts w:ascii="Times" w:hAnsi="Times" w:cs="Times"/>
@@ -24840,80 +24978,9 @@
           <w:sz w:val="16"/>
           <w:szCs w:val="16"/>
         </w:rPr>
-        <w:t xml:space="preserve">N×d </w:t>
-      </w:r>
-      <w:r>
-        <w:rPr>
-          <w:rFonts w:ascii="Times" w:hAnsi="Times" w:cs="Times"/>
-          <w:lang w:eastAsia="zh-CN"/>
-        </w:rPr>
-        <w:t>的</w:t>
-      </w:r>
-      <w:r>
-        <w:rPr>
-          <w:rFonts w:ascii="Times" w:hAnsi="Times" w:cs="Times"/>
-          <w:lang w:eastAsia="zh-CN"/>
-        </w:rPr>
-        <w:t>QR</w:t>
-      </w:r>
-      <w:r>
-        <w:rPr>
-          <w:rFonts w:ascii="Times" w:hAnsi="Times" w:cs="Times"/>
-          <w:lang w:eastAsia="zh-CN"/>
-        </w:rPr>
-        <w:t>因式分解</w:t>
-      </w:r>
-      <w:r>
-        <w:rPr>
-          <w:rFonts w:ascii="Times" w:hAnsi="Times" w:cs="Times" w:hint="eastAsia"/>
-          <w:lang w:eastAsia="zh-CN"/>
-        </w:rPr>
-        <w:t>是一个</w:t>
-      </w:r>
-      <w:r>
-        <w:rPr>
-          <w:rFonts w:ascii="Times" w:hAnsi="Times" w:cs="Times" w:hint="eastAsia"/>
-          <w:lang w:eastAsia="zh-CN"/>
-        </w:rPr>
-        <w:t>矩阵对</w:t>
-      </w:r>
-      <w:r>
-        <w:rPr>
-          <w:rFonts w:ascii="Times" w:hAnsi="Times" w:cs="Times"/>
-        </w:rPr>
-        <w:t>(Q,R)</w:t>
-      </w:r>
-      <w:r>
-        <w:rPr>
-          <w:rFonts w:ascii="Times" w:hAnsi="Times" w:cs="Times"/>
-        </w:rPr>
-        <w:t>,</w:t>
-      </w:r>
-      <w:r>
-        <w:rPr>
-          <w:rFonts w:ascii="Times" w:hAnsi="Times" w:cs="Times"/>
-          <w:lang w:eastAsia="zh-CN"/>
-        </w:rPr>
-        <w:t>其中</w:t>
-      </w:r>
-      <w:r>
-        <w:rPr>
-          <w:rFonts w:ascii="Times" w:hAnsi="Times" w:cs="Times"/>
-        </w:rPr>
-        <w:t xml:space="preserve">Q </w:t>
-      </w:r>
-      <w:r>
-        <w:rPr>
-          <w:rFonts w:ascii="MS Mincho" w:eastAsia="MS Mincho" w:hAnsi="MS Mincho" w:cs="MS Mincho"/>
-        </w:rPr>
-        <w:t>∈</w:t>
-      </w:r>
-      <w:r>
-        <w:rPr>
-          <w:rFonts w:ascii="Times" w:hAnsi="Times" w:cs="Times"/>
-        </w:rPr>
-        <w:t xml:space="preserve"> R</w:t>
-      </w:r>
+        <w:t>N×d</w:t>
+      </w:r>
+      <w:proofErr w:type="spellEnd"/>
       <w:r>
         <w:rPr>
           <w:rFonts w:ascii="Times" w:hAnsi="Times" w:cs="Times"/>
@@ -24921,13 +24988,67 @@
           <w:sz w:val="16"/>
           <w:szCs w:val="16"/>
         </w:rPr>
-        <w:t>N×d</w:t>
-      </w:r>
-      <w:r>
-        <w:rPr>
-          <w:rFonts w:ascii="Times" w:hAnsi="Times" w:cs="Times"/>
-        </w:rPr>
-        <w:t xml:space="preserve">, R </w:t>
+        <w:t xml:space="preserve"> </w:t>
+      </w:r>
+      <w:r>
+        <w:rPr>
+          <w:rFonts w:ascii="Times" w:hAnsi="Times" w:cs="Times"/>
+          <w:lang w:eastAsia="zh-CN"/>
+        </w:rPr>
+        <w:t>的</w:t>
+      </w:r>
+      <w:r>
+        <w:rPr>
+          <w:rFonts w:ascii="Times" w:hAnsi="Times" w:cs="Times"/>
+          <w:lang w:eastAsia="zh-CN"/>
+        </w:rPr>
+        <w:t>QR</w:t>
+      </w:r>
+      <w:r>
+        <w:rPr>
+          <w:rFonts w:ascii="Times" w:hAnsi="Times" w:cs="Times"/>
+          <w:lang w:eastAsia="zh-CN"/>
+        </w:rPr>
+        <w:t>因式分解</w:t>
+      </w:r>
+      <w:r>
+        <w:rPr>
+          <w:rFonts w:ascii="Times" w:hAnsi="Times" w:cs="Times" w:hint="eastAsia"/>
+          <w:lang w:eastAsia="zh-CN"/>
+        </w:rPr>
+        <w:t>是一个</w:t>
+      </w:r>
+      <w:r>
+        <w:rPr>
+          <w:rFonts w:ascii="Times" w:hAnsi="Times" w:cs="Times" w:hint="eastAsia"/>
+          <w:lang w:eastAsia="zh-CN"/>
+        </w:rPr>
+        <w:t>矩阵对</w:t>
+      </w:r>
+      <w:r>
+        <w:rPr>
+          <w:rFonts w:ascii="Times" w:hAnsi="Times" w:cs="Times"/>
+        </w:rPr>
+        <w:t>(Q,R)</w:t>
+      </w:r>
+      <w:r>
+        <w:rPr>
+          <w:rFonts w:ascii="Times" w:hAnsi="Times" w:cs="Times"/>
+        </w:rPr>
+        <w:t>,</w:t>
+      </w:r>
+      <w:r>
+        <w:rPr>
+          <w:rFonts w:ascii="Times" w:hAnsi="Times" w:cs="Times"/>
+          <w:lang w:eastAsia="zh-CN"/>
+        </w:rPr>
+        <w:t>其中</w:t>
+      </w:r>
+      <w:r>
+        <w:rPr>
+          <w:rFonts w:ascii="Times" w:hAnsi="Times" w:cs="Times"/>
+        </w:rPr>
+        <w:t xml:space="preserve">Q </w:t>
       </w:r>
       <w:r>
         <w:rPr>
@@ -24941,6 +25062,7 @@
         </w:rPr>
         <w:t xml:space="preserve"> R</w:t>
       </w:r>
+      <w:proofErr w:type="spellStart"/>
       <w:r>
         <w:rPr>
           <w:rFonts w:ascii="Times" w:hAnsi="Times" w:cs="Times"/>
@@ -24948,8 +25070,38 @@
           <w:sz w:val="16"/>
           <w:szCs w:val="16"/>
         </w:rPr>
+        <w:t>N×d</w:t>
+      </w:r>
+      <w:proofErr w:type="spellEnd"/>
+      <w:r>
+        <w:rPr>
+          <w:rFonts w:ascii="Times" w:hAnsi="Times" w:cs="Times"/>
+        </w:rPr>
+        <w:t xml:space="preserve">, R </w:t>
+      </w:r>
+      <w:r>
+        <w:rPr>
+          <w:rFonts w:ascii="MS Mincho" w:eastAsia="MS Mincho" w:hAnsi="MS Mincho" w:cs="MS Mincho"/>
+        </w:rPr>
+        <w:t>∈</w:t>
+      </w:r>
+      <w:r>
+        <w:rPr>
+          <w:rFonts w:ascii="Times" w:hAnsi="Times" w:cs="Times"/>
+        </w:rPr>
+        <w:t xml:space="preserve"> R</w:t>
+      </w:r>
+      <w:proofErr w:type="spellStart"/>
+      <w:r>
+        <w:rPr>
+          <w:rFonts w:ascii="Times" w:hAnsi="Times" w:cs="Times"/>
+          <w:position w:val="10"/>
+          <w:sz w:val="16"/>
+          <w:szCs w:val="16"/>
+        </w:rPr>
         <w:t>d×d</w:t>
       </w:r>
+      <w:proofErr w:type="spellEnd"/>
       <w:r>
         <w:rPr>
           <w:rFonts w:ascii="Times" w:hAnsi="Times" w:cs="Times"/>
@@ -25200,11 +25352,19 @@
         </w:rPr>
         <w:t>设置</w:t>
       </w:r>
-      <w:r>
-        <w:rPr>
-          <w:rFonts w:ascii="Times" w:hAnsi="Times" w:cs="Times"/>
-        </w:rPr>
-        <w:t>QRx = b</w:t>
+      <w:proofErr w:type="spellStart"/>
+      <w:r>
+        <w:rPr>
+          <w:rFonts w:ascii="Times" w:hAnsi="Times" w:cs="Times"/>
+        </w:rPr>
+        <w:t>QRx</w:t>
+      </w:r>
+      <w:proofErr w:type="spellEnd"/>
+      <w:r>
+        <w:rPr>
+          <w:rFonts w:ascii="Times" w:hAnsi="Times" w:cs="Times"/>
+        </w:rPr>
+        <w:t xml:space="preserve"> = b</w:t>
       </w:r>
       <w:r>
         <w:rPr>
@@ -28045,12 +28205,14 @@
         </w:rPr>
         <w:t>数量增加的时候，</w:t>
       </w:r>
+      <w:proofErr w:type="spellStart"/>
       <w:r>
         <w:rPr>
           <w:rFonts w:ascii="Times" w:hAnsi="Times" w:cs="Times"/>
         </w:rPr>
         <w:t>CoreSet+QR</w:t>
       </w:r>
+      <w:proofErr w:type="spellEnd"/>
       <w:r>
         <w:rPr>
           <w:rFonts w:ascii="Times" w:hAnsi="Times" w:cs="Times"/>
@@ -28149,12 +28311,14 @@
         </w:rPr>
         <w:t>小的时候，</w:t>
       </w:r>
+      <w:proofErr w:type="spellStart"/>
       <w:r>
         <w:rPr>
           <w:rFonts w:ascii="Times" w:hAnsi="Times" w:cs="Times"/>
         </w:rPr>
         <w:t>CoreSet+QR</w:t>
       </w:r>
+      <w:proofErr w:type="spellEnd"/>
       <w:r>
         <w:rPr>
           <w:rFonts w:ascii="Times" w:hAnsi="Times" w:cs="Times"/>
@@ -28239,12 +28403,14 @@
         </w:rPr>
         <w:t>时候，</w:t>
       </w:r>
+      <w:proofErr w:type="spellStart"/>
       <w:r>
         <w:rPr>
           <w:rFonts w:ascii="Times" w:hAnsi="Times" w:cs="Times"/>
         </w:rPr>
         <w:t>CoreSet+QR</w:t>
       </w:r>
+      <w:proofErr w:type="spellEnd"/>
       <w:r>
         <w:rPr>
           <w:rFonts w:ascii="Times" w:hAnsi="Times" w:cs="Times"/>
@@ -28392,12 +28558,14 @@
         </w:rPr>
         <w:t>因此，</w:t>
       </w:r>
+      <w:proofErr w:type="spellStart"/>
       <w:r>
         <w:rPr>
           <w:rFonts w:ascii="Times" w:hAnsi="Times" w:cs="Times"/>
         </w:rPr>
         <w:t>CoreSet+QR</w:t>
       </w:r>
+      <w:proofErr w:type="spellEnd"/>
       <w:r>
         <w:rPr>
           <w:rFonts w:ascii="Times" w:hAnsi="Times" w:cs="Times"/>
@@ -28627,12 +28795,14 @@
         </w:rPr>
         <w:t>懒加载比</w:t>
       </w:r>
+      <w:proofErr w:type="spellStart"/>
       <w:r>
         <w:rPr>
           <w:rFonts w:ascii="Times" w:hAnsi="Times" w:cs="Times"/>
         </w:rPr>
         <w:t>CoreSet+QR</w:t>
       </w:r>
+      <w:proofErr w:type="spellEnd"/>
       <w:r>
         <w:rPr>
           <w:rFonts w:ascii="Times" w:hAnsi="Times" w:cs="Times"/>
@@ -28759,12 +28929,14 @@
         </w:rPr>
         <w:t>很大的时候，</w:t>
       </w:r>
+      <w:proofErr w:type="spellStart"/>
       <w:r>
         <w:rPr>
           <w:rFonts w:ascii="Times" w:hAnsi="Times" w:cs="Times"/>
         </w:rPr>
         <w:t>CoreSet+QR</w:t>
       </w:r>
+      <w:proofErr w:type="spellEnd"/>
       <w:r>
         <w:rPr>
           <w:rFonts w:ascii="Times" w:hAnsi="Times" w:cs="Times"/>
@@ -28814,12 +28986,14 @@
         </w:rPr>
         <w:t>，</w:t>
       </w:r>
+      <w:proofErr w:type="spellStart"/>
       <w:r>
         <w:rPr>
           <w:rFonts w:ascii="Times" w:hAnsi="Times" w:cs="Times"/>
         </w:rPr>
         <w:t>CoreSet+QR</w:t>
       </w:r>
+      <w:proofErr w:type="spellEnd"/>
       <w:r>
         <w:rPr>
           <w:rFonts w:ascii="Times" w:hAnsi="Times" w:cs="Times"/>
@@ -29149,12 +29323,14 @@
         </w:rPr>
         <w:t>懒加载比</w:t>
       </w:r>
+      <w:proofErr w:type="spellStart"/>
       <w:r>
         <w:rPr>
           <w:rFonts w:ascii="Times" w:hAnsi="Times" w:cs="Times"/>
         </w:rPr>
         <w:t>CoreSet+QR</w:t>
       </w:r>
+      <w:proofErr w:type="spellEnd"/>
       <w:r>
         <w:rPr>
           <w:rFonts w:ascii="Times" w:hAnsi="Times" w:cs="Times"/>
@@ -29260,12 +29436,14 @@
         </w:rPr>
         <w:t>虽然</w:t>
       </w:r>
+      <w:proofErr w:type="spellStart"/>
       <w:r>
         <w:rPr>
           <w:rFonts w:ascii="Times" w:hAnsi="Times" w:cs="Times"/>
         </w:rPr>
         <w:t>CoreSet+QR</w:t>
       </w:r>
+      <w:proofErr w:type="spellEnd"/>
       <w:r>
         <w:rPr>
           <w:rFonts w:ascii="Times" w:hAnsi="Times" w:cs="Times"/>
@@ -29322,12 +29500,14 @@
         </w:rPr>
         <w:t>当线程数量很小的时候，</w:t>
       </w:r>
+      <w:proofErr w:type="spellStart"/>
       <w:r>
         <w:rPr>
           <w:rFonts w:ascii="Times" w:hAnsi="Times" w:cs="Times"/>
         </w:rPr>
         <w:t>CoreSet+QR</w:t>
       </w:r>
+      <w:proofErr w:type="spellEnd"/>
       <w:r>
         <w:rPr>
           <w:rFonts w:ascii="Times" w:hAnsi="Times" w:cs="Times"/>
@@ -33651,12 +33831,14 @@
         </w:rPr>
         <w:t>减少</w:t>
       </w:r>
+      <w:proofErr w:type="spellStart"/>
       <w:r>
         <w:rPr>
           <w:rFonts w:ascii="Times" w:hAnsi="Times" w:cs="Times"/>
         </w:rPr>
         <w:t>WeightedSetCover</w:t>
       </w:r>
+      <w:proofErr w:type="spellEnd"/>
       <w:r>
         <w:rPr>
           <w:rFonts w:ascii="Times" w:hAnsi="Times" w:cs="Times"/>
@@ -34805,7 +34987,7 @@
       <w:r>
         <w:rPr>
           <w:rFonts w:ascii="Times" w:hAnsi="Times" w:cs="Times"/>
-          <w:lang w:eastAsia="zh-CN"/>
+          <w:noProof/>
         </w:rPr>
         <w:drawing>
           <wp:inline distT="0" distB="0" distL="0" distR="0" wp14:anchorId="5B26467D" wp14:editId="04443756">
@@ -35234,8 +35416,6 @@
         </w:rPr>
         <w:t>多块优化器。</w:t>
       </w:r>
-      <w:bookmarkStart w:id="0" w:name="_GoBack"/>
-      <w:bookmarkEnd w:id="0"/>
     </w:p>
     <w:p>
       <w:pPr>
@@ -35254,7 +35434,41 @@
           <w:sz w:val="32"/>
           <w:szCs w:val="32"/>
         </w:rPr>
-        <w:t xml:space="preserve">4.1 Experiment Setting </w:t>
+        <w:t xml:space="preserve">4.1 </w:t>
+      </w:r>
+      <w:r>
+        <w:rPr>
+          <w:rFonts w:ascii="Times" w:hAnsi="Times" w:cs="Times"/>
+          <w:sz w:val="32"/>
+          <w:szCs w:val="32"/>
+          <w:lang w:eastAsia="zh-CN"/>
+        </w:rPr>
+        <w:t>实验背景</w:t>
+      </w:r>
+      <w:r>
+        <w:rPr>
+          <w:rFonts w:ascii="Times" w:hAnsi="Times" w:cs="Times"/>
+          <w:sz w:val="32"/>
+          <w:szCs w:val="32"/>
+        </w:rPr>
+        <w:br/>
+        <w:t xml:space="preserve"> </w:t>
+      </w:r>
+      <w:r>
+        <w:rPr>
+          <w:rFonts w:ascii="Times" w:hAnsi="Times" w:cs="Times"/>
+          <w:sz w:val="32"/>
+          <w:szCs w:val="32"/>
+        </w:rPr>
+        <w:tab/>
+      </w:r>
+      <w:r>
+        <w:rPr>
+          <w:rFonts w:ascii="Times" w:hAnsi="Times" w:cs="Times"/>
+          <w:sz w:val="32"/>
+          <w:szCs w:val="32"/>
+        </w:rPr>
+        <w:t xml:space="preserve"> </w:t>
       </w:r>
     </w:p>
     <w:p>
@@ -35264,22 +35478,152 @@
         <w:autoSpaceDN w:val="0"/>
         <w:adjustRightInd w:val="0"/>
         <w:spacing w:after="240" w:line="360" w:lineRule="atLeast"/>
-        <w:rPr>
-          <w:rFonts w:ascii="Times" w:hAnsi="Times" w:cs="Times"/>
+        <w:ind w:firstLine="720"/>
+        <w:rPr>
+          <w:rFonts w:ascii="Times" w:hAnsi="Times" w:cs="Times"/>
+          <w:lang w:eastAsia="zh-CN"/>
         </w:rPr>
       </w:pPr>
       <w:r>
         <w:rPr>
           <w:rFonts w:ascii="Times" w:hAnsi="Times" w:cs="Times"/>
-        </w:rPr>
-        <w:t xml:space="preserve">Based on conversations with analysts, we selected a hand- ful of datasets and created programs </w:t>
-      </w:r>
-      <w:r>
-        <w:rPr>
-          <w:rFonts w:ascii="Times" w:hAnsi="Times" w:cs="Times"/>
+          <w:lang w:eastAsia="zh-CN"/>
         </w:rPr>
         <w:lastRenderedPageBreak/>
-        <w:t xml:space="preserve">that use these datasets to mimic analysts’ tasks in different domains. We describe these programs and other experimental details. </w:t>
+        <w:t>基于</w:t>
+      </w:r>
+      <w:r>
+        <w:rPr>
+          <w:rFonts w:ascii="Times" w:hAnsi="Times" w:cs="Times"/>
+          <w:lang w:eastAsia="zh-CN"/>
+        </w:rPr>
+        <w:t>与</w:t>
+      </w:r>
+      <w:r>
+        <w:rPr>
+          <w:rFonts w:ascii="Times" w:hAnsi="Times" w:cs="Times"/>
+          <w:lang w:eastAsia="zh-CN"/>
+        </w:rPr>
+        <w:t>分析员的对话，</w:t>
+      </w:r>
+      <w:r>
+        <w:rPr>
+          <w:rFonts w:ascii="Times" w:hAnsi="Times" w:cs="Times"/>
+          <w:lang w:eastAsia="zh-CN"/>
+        </w:rPr>
+        <w:t>我们选择了</w:t>
+      </w:r>
+      <w:r>
+        <w:rPr>
+          <w:rFonts w:ascii="Times" w:hAnsi="Times" w:cs="Times" w:hint="eastAsia"/>
+          <w:lang w:eastAsia="zh-CN"/>
+        </w:rPr>
+        <w:t>少量的</w:t>
+      </w:r>
+      <w:r>
+        <w:rPr>
+          <w:rFonts w:ascii="Times" w:hAnsi="Times" w:cs="Times"/>
+          <w:lang w:eastAsia="zh-CN"/>
+        </w:rPr>
+        <w:t>数据集和</w:t>
+      </w:r>
+      <w:r>
+        <w:rPr>
+          <w:rFonts w:ascii="Times" w:hAnsi="Times" w:cs="Times"/>
+          <w:lang w:eastAsia="zh-CN"/>
+        </w:rPr>
+        <w:t>使用这些数据集</w:t>
+      </w:r>
+      <w:r>
+        <w:rPr>
+          <w:rFonts w:ascii="Times" w:hAnsi="Times" w:cs="Times"/>
+          <w:lang w:eastAsia="zh-CN"/>
+        </w:rPr>
+        <w:t>创建的程序</w:t>
+      </w:r>
+      <w:r>
+        <w:rPr>
+          <w:rFonts w:ascii="Times" w:hAnsi="Times" w:cs="Times"/>
+          <w:lang w:eastAsia="zh-CN"/>
+        </w:rPr>
+        <w:t>来在</w:t>
+      </w:r>
+      <w:r>
+        <w:rPr>
+          <w:rFonts w:ascii="Times" w:hAnsi="Times" w:cs="Times"/>
+          <w:lang w:eastAsia="zh-CN"/>
+        </w:rPr>
+        <w:t>不同的领域</w:t>
+      </w:r>
+      <w:r>
+        <w:rPr>
+          <w:rFonts w:ascii="Times" w:hAnsi="Times" w:cs="Times" w:hint="eastAsia"/>
+          <w:lang w:eastAsia="zh-CN"/>
+        </w:rPr>
+        <w:t>效仿</w:t>
+      </w:r>
+      <w:r>
+        <w:rPr>
+          <w:rFonts w:ascii="Times" w:hAnsi="Times" w:cs="Times"/>
+          <w:lang w:eastAsia="zh-CN"/>
+        </w:rPr>
+        <w:t>分析员的</w:t>
+      </w:r>
+      <w:r>
+        <w:rPr>
+          <w:rFonts w:ascii="Times" w:hAnsi="Times" w:cs="Times"/>
+          <w:lang w:eastAsia="zh-CN"/>
+        </w:rPr>
+        <w:t>任务</w:t>
+      </w:r>
+      <w:r>
+        <w:rPr>
+          <w:rFonts w:ascii="Times" w:hAnsi="Times" w:cs="Times"/>
+          <w:lang w:eastAsia="zh-CN"/>
+        </w:rPr>
+        <w:t>。</w:t>
+      </w:r>
+      <w:r>
+        <w:rPr>
+          <w:rFonts w:ascii="Times" w:hAnsi="Times" w:cs="Times"/>
+          <w:lang w:eastAsia="zh-CN"/>
+        </w:rPr>
+        <w:t>我们将会</w:t>
+      </w:r>
+      <w:r>
+        <w:rPr>
+          <w:rFonts w:ascii="Times" w:hAnsi="Times" w:cs="Times"/>
+          <w:lang w:eastAsia="zh-CN"/>
+        </w:rPr>
+        <w:t>描述</w:t>
+      </w:r>
+      <w:r>
+        <w:rPr>
+          <w:rFonts w:ascii="Times" w:hAnsi="Times" w:cs="Times" w:hint="eastAsia"/>
+          <w:lang w:eastAsia="zh-CN"/>
+        </w:rPr>
+        <w:t>这些</w:t>
+      </w:r>
+      <w:r>
+        <w:rPr>
+          <w:rFonts w:ascii="Times" w:hAnsi="Times" w:cs="Times"/>
+          <w:lang w:eastAsia="zh-CN"/>
+        </w:rPr>
+        <w:t>程序</w:t>
+      </w:r>
+      <w:r>
+        <w:rPr>
+          <w:rFonts w:ascii="Times" w:hAnsi="Times" w:cs="Times"/>
+          <w:lang w:eastAsia="zh-CN"/>
+        </w:rPr>
+        <w:t>和</w:t>
+      </w:r>
+      <w:r>
+        <w:rPr>
+          <w:rFonts w:ascii="Times" w:hAnsi="Times" w:cs="Times"/>
+          <w:lang w:eastAsia="zh-CN"/>
+        </w:rPr>
+        <w:t>其他实验细节。</w:t>
       </w:r>
     </w:p>
     <w:p>
@@ -35293,6 +35637,8 @@
           <w:rFonts w:ascii="Times" w:hAnsi="Times" w:cs="Times"/>
         </w:rPr>
       </w:pPr>
+      <w:bookmarkStart w:id="0" w:name="_GoBack"/>
+      <w:bookmarkEnd w:id="0"/>
       <w:r>
         <w:rPr>
           <w:rFonts w:ascii="Times" w:hAnsi="Times" w:cs="Times"/>
@@ -35340,7 +35686,21 @@
         <w:rPr>
           <w:rFonts w:ascii="Times" w:hAnsi="Times" w:cs="Times"/>
         </w:rPr>
-        <w:t xml:space="preserve">Both House, a dataset for predicting household electronic usage, and Fund, a dataset for predicting the donation that a given agency will receive each year, have a small number of features (fewer than 20). In these data sets, it is feasible to simply try and score almost all combinations of features. We mimic this scenario by having a large basic block that regresses a least-squares model on feature sets of sizes larger than 5 on House and 13 on Fund and then scores the re- sults using AIC. These models reflect a common scenario in current enterprise analytics systems. </w:t>
+        <w:t xml:space="preserve">Both House, a dataset for predicting household electronic usage, and Fund, a dataset for predicting the donation that a given agency will receive each year, have a small number of features (fewer than 20). In these data sets, it is feasible to simply try and score almost all combinations of features. We mimic this scenario by having a large basic block that regresses a least-squares model on feature sets of sizes larger than 5 on House and 13 on Fund and then scores the re- </w:t>
+      </w:r>
+      <w:proofErr w:type="spellStart"/>
+      <w:r>
+        <w:rPr>
+          <w:rFonts w:ascii="Times" w:hAnsi="Times" w:cs="Times"/>
+        </w:rPr>
+        <w:t>sults</w:t>
+      </w:r>
+      <w:proofErr w:type="spellEnd"/>
+      <w:r>
+        <w:rPr>
+          <w:rFonts w:ascii="Times" w:hAnsi="Times" w:cs="Times"/>
+        </w:rPr>
+        <w:t xml:space="preserve"> using AIC. These models reflect a common scenario in current enterprise analytics systems. </w:t>
       </w:r>
     </w:p>
     <w:p>
@@ -35358,7 +35718,49 @@
         <w:rPr>
           <w:rFonts w:ascii="Times" w:hAnsi="Times" w:cs="Times"/>
         </w:rPr>
-        <w:t>At the other extreme, KDD has a large number of fea- tures (481), and it is infeasible to try many combinations. In this scenario, the analyst is guided by automatic algorithms, like lasso (that selects a few sparse features), manual inter- vention (moving around the feature space), and heavy use of cross-validation techniques.</w:t>
+        <w:t xml:space="preserve">At the other extreme, KDD has a large number of </w:t>
+      </w:r>
+      <w:proofErr w:type="spellStart"/>
+      <w:r>
+        <w:rPr>
+          <w:rFonts w:ascii="Times" w:hAnsi="Times" w:cs="Times"/>
+        </w:rPr>
+        <w:t>fea</w:t>
+      </w:r>
+      <w:proofErr w:type="spellEnd"/>
+      <w:r>
+        <w:rPr>
+          <w:rFonts w:ascii="Times" w:hAnsi="Times" w:cs="Times"/>
+        </w:rPr>
+        <w:t xml:space="preserve">- </w:t>
+      </w:r>
+      <w:proofErr w:type="spellStart"/>
+      <w:r>
+        <w:rPr>
+          <w:rFonts w:ascii="Times" w:hAnsi="Times" w:cs="Times"/>
+        </w:rPr>
+        <w:t>tures</w:t>
+      </w:r>
+      <w:proofErr w:type="spellEnd"/>
+      <w:r>
+        <w:rPr>
+          <w:rFonts w:ascii="Times" w:hAnsi="Times" w:cs="Times"/>
+        </w:rPr>
+        <w:t xml:space="preserve"> (481), and it is infeasible to try many combinations. In this scenario, the analyst is guided by automatic algorithms, like lasso (that selects a few sparse features), manual inter- </w:t>
+      </w:r>
+      <w:proofErr w:type="spellStart"/>
+      <w:r>
+        <w:rPr>
+          <w:rFonts w:ascii="Times" w:hAnsi="Times" w:cs="Times"/>
+        </w:rPr>
+        <w:t>vention</w:t>
+      </w:r>
+      <w:proofErr w:type="spellEnd"/>
+      <w:r>
+        <w:rPr>
+          <w:rFonts w:ascii="Times" w:hAnsi="Times" w:cs="Times"/>
+        </w:rPr>
+        <w:t xml:space="preserve"> (moving around the feature space), and heavy use of cross-validation techniques.</w:t>
       </w:r>
       <w:r>
         <w:rPr>
@@ -35400,7 +35802,21 @@
         <w:rPr>
           <w:rFonts w:ascii="Times" w:hAnsi="Times" w:cs="Times"/>
         </w:rPr>
-        <w:t xml:space="preserve">These data sets are publicly available on Kaggle (www. kaggle.com/) or the UCI Machine Learning Repository. (archive.ics.uci.edu/ml/) </w:t>
+        <w:t xml:space="preserve">These data sets are publicly available on </w:t>
+      </w:r>
+      <w:proofErr w:type="spellStart"/>
+      <w:r>
+        <w:rPr>
+          <w:rFonts w:ascii="Times" w:hAnsi="Times" w:cs="Times"/>
+        </w:rPr>
+        <w:t>Kaggle</w:t>
+      </w:r>
+      <w:proofErr w:type="spellEnd"/>
+      <w:r>
+        <w:rPr>
+          <w:rFonts w:ascii="Times" w:hAnsi="Times" w:cs="Times"/>
+        </w:rPr>
+        <w:t xml:space="preserve"> (www. kaggle.com/) or the UCI Machine Learning Repository. (archive.ics.uci.edu/ml/) </w:t>
       </w:r>
     </w:p>
     <w:p>
@@ -35427,7 +35843,21 @@
         <w:rPr>
           <w:rFonts w:ascii="Times" w:hAnsi="Times" w:cs="Times"/>
         </w:rPr>
-        <w:t xml:space="preserve">The KDD program contains six basic blocks, each of which is a 10-fold cross-validation. These 6 different basic blocks work on non-overlappings set of features specified by the user manually. </w:t>
+        <w:t>The KDD program contains six basic blocks, each of which is a 10-fold cross-validation. These 6 different basic blocks work on non-</w:t>
+      </w:r>
+      <w:proofErr w:type="spellStart"/>
+      <w:r>
+        <w:rPr>
+          <w:rFonts w:ascii="Times" w:hAnsi="Times" w:cs="Times"/>
+        </w:rPr>
+        <w:t>overlappings</w:t>
+      </w:r>
+      <w:proofErr w:type="spellEnd"/>
+      <w:r>
+        <w:rPr>
+          <w:rFonts w:ascii="Times" w:hAnsi="Times" w:cs="Times"/>
+        </w:rPr>
+        <w:t xml:space="preserve"> set of features specified by the user manually. </w:t>
       </w:r>
     </w:p>
     <w:p>
@@ -35445,7 +35875,21 @@
         <w:rPr>
           <w:rFonts w:ascii="Times" w:hAnsi="Times" w:cs="Times"/>
         </w:rPr>
-        <w:t>features (161). In this example, analysts use a mix of auto- matic and manual specification tasks that are interleaved.</w:t>
+        <w:t xml:space="preserve">features (161). In this example, analysts use a mix of auto- </w:t>
+      </w:r>
+      <w:proofErr w:type="spellStart"/>
+      <w:r>
+        <w:rPr>
+          <w:rFonts w:ascii="Times" w:hAnsi="Times" w:cs="Times"/>
+        </w:rPr>
+        <w:t>matic</w:t>
+      </w:r>
+      <w:proofErr w:type="spellEnd"/>
+      <w:r>
+        <w:rPr>
+          <w:rFonts w:ascii="Times" w:hAnsi="Times" w:cs="Times"/>
+        </w:rPr>
+        <w:t xml:space="preserve"> and manual specification tasks that are interleaved.</w:t>
       </w:r>
       <w:r>
         <w:rPr>
@@ -35482,7 +35926,29 @@
           <w:sz w:val="30"/>
           <w:szCs w:val="30"/>
         </w:rPr>
-        <w:t xml:space="preserve">R Backends. </w:t>
+        <w:t xml:space="preserve">R </w:t>
+      </w:r>
+      <w:proofErr w:type="spellStart"/>
+      <w:r>
+        <w:rPr>
+          <w:rFonts w:ascii="Times" w:hAnsi="Times" w:cs="Times"/>
+          <w:i/>
+          <w:iCs/>
+          <w:sz w:val="30"/>
+          <w:szCs w:val="30"/>
+        </w:rPr>
+        <w:t>Backends</w:t>
+      </w:r>
+      <w:proofErr w:type="spellEnd"/>
+      <w:r>
+        <w:rPr>
+          <w:rFonts w:ascii="Times" w:hAnsi="Times" w:cs="Times"/>
+          <w:i/>
+          <w:iCs/>
+          <w:sz w:val="30"/>
+          <w:szCs w:val="30"/>
+        </w:rPr>
+        <w:t xml:space="preserve">. </w:t>
       </w:r>
       <w:r>
         <w:rPr>
@@ -35506,14 +35972,50 @@
         <w:rPr>
           <w:rFonts w:ascii="Times" w:hAnsi="Times" w:cs="Times"/>
         </w:rPr>
-        <w:t xml:space="preserve">For all operators, we use the result of the corresponding main memory R function as the gold standard. All exper- iments are run on instances on Amazon EC2 (cr1.8xlarge), which has 32 </w:t>
-      </w:r>
+        <w:t xml:space="preserve">For all operators, we use the result of the corresponding main memory R function as the gold standard. All </w:t>
+      </w:r>
+      <w:proofErr w:type="spellStart"/>
+      <w:r>
+        <w:rPr>
+          <w:rFonts w:ascii="Times" w:hAnsi="Times" w:cs="Times"/>
+        </w:rPr>
+        <w:t>exper</w:t>
+      </w:r>
+      <w:proofErr w:type="spellEnd"/>
+      <w:r>
+        <w:rPr>
+          <w:rFonts w:ascii="Times" w:hAnsi="Times" w:cs="Times"/>
+        </w:rPr>
+        <w:t xml:space="preserve">- </w:t>
+      </w:r>
+      <w:proofErr w:type="spellStart"/>
+      <w:r>
+        <w:rPr>
+          <w:rFonts w:ascii="Times" w:hAnsi="Times" w:cs="Times"/>
+        </w:rPr>
+        <w:t>iments</w:t>
+      </w:r>
+      <w:proofErr w:type="spellEnd"/>
+      <w:r>
+        <w:rPr>
+          <w:rFonts w:ascii="Times" w:hAnsi="Times" w:cs="Times"/>
+        </w:rPr>
+        <w:t xml:space="preserve"> are run on instances on Amazon EC2 (cr1.8xlarge), which has 32 </w:t>
+      </w:r>
+      <w:proofErr w:type="spellStart"/>
       <w:r>
         <w:rPr>
           <w:rFonts w:ascii="Times" w:hAnsi="Times" w:cs="Times"/>
         </w:rPr>
         <w:lastRenderedPageBreak/>
-        <w:t>vCPU, 244 GB RAM, and 2x120GB SSD and runs Ubuntu 12.04.</w:t>
+        <w:t>vCPU</w:t>
+      </w:r>
+      <w:proofErr w:type="spellEnd"/>
+      <w:r>
+        <w:rPr>
+          <w:rFonts w:ascii="Times" w:hAnsi="Times" w:cs="Times"/>
+        </w:rPr>
+        <w:t>, 244 GB RAM, and 2x120GB SSD and runs Ubuntu 12.04.</w:t>
       </w:r>
       <w:r>
         <w:rPr>
@@ -35560,7 +36062,91 @@
         <w:rPr>
           <w:rFonts w:ascii="Times" w:hAnsi="Times" w:cs="Times"/>
         </w:rPr>
-        <w:t xml:space="preserve">We validate that Columbus improves the end-to-end performance of feature selection programs. We construct two families of competitor systems (one for each backend): Vanilla, and dbOPT. Vanilla is a baseline system that is a straightforward implementation of the corresponding feature selection problem using the ROPs; thus it has the standard optimizations. dbOPT is Columbus, but we en- able only the optimizations that have appeared in classical database literature, i.e., Lazy, Eager, and batching. dbOPT and Columbus perform scheduling in the same way to im- prove parallelism to isolate the contributions of the materi- alization. Figure 8 shows the result of running these systems over all five data sets with error tolerance ǫ set to 0.01. </w:t>
+        <w:t xml:space="preserve">We validate that Columbus improves the end-to-end performance of feature selection programs. We construct two families of competitor systems (one for each backend): Vanilla, and </w:t>
+      </w:r>
+      <w:proofErr w:type="spellStart"/>
+      <w:r>
+        <w:rPr>
+          <w:rFonts w:ascii="Times" w:hAnsi="Times" w:cs="Times"/>
+        </w:rPr>
+        <w:t>dbOPT</w:t>
+      </w:r>
+      <w:proofErr w:type="spellEnd"/>
+      <w:r>
+        <w:rPr>
+          <w:rFonts w:ascii="Times" w:hAnsi="Times" w:cs="Times"/>
+        </w:rPr>
+        <w:t xml:space="preserve">. Vanilla is a baseline system that is a straightforward implementation of the corresponding feature selection problem using the ROPs; thus it has the standard optimizations. </w:t>
+      </w:r>
+      <w:proofErr w:type="spellStart"/>
+      <w:r>
+        <w:rPr>
+          <w:rFonts w:ascii="Times" w:hAnsi="Times" w:cs="Times"/>
+        </w:rPr>
+        <w:t>dbOPT</w:t>
+      </w:r>
+      <w:proofErr w:type="spellEnd"/>
+      <w:r>
+        <w:rPr>
+          <w:rFonts w:ascii="Times" w:hAnsi="Times" w:cs="Times"/>
+        </w:rPr>
+        <w:t xml:space="preserve"> is Columbus, but we en- able only the optimizations that have appeared in classical database literature, i.e., Lazy, Eager, and batching. </w:t>
+      </w:r>
+      <w:proofErr w:type="spellStart"/>
+      <w:r>
+        <w:rPr>
+          <w:rFonts w:ascii="Times" w:hAnsi="Times" w:cs="Times"/>
+        </w:rPr>
+        <w:t>dbOPT</w:t>
+      </w:r>
+      <w:proofErr w:type="spellEnd"/>
+      <w:r>
+        <w:rPr>
+          <w:rFonts w:ascii="Times" w:hAnsi="Times" w:cs="Times"/>
+        </w:rPr>
+        <w:t xml:space="preserve"> and Columbus perform scheduling in the same way to </w:t>
+      </w:r>
+      <w:proofErr w:type="spellStart"/>
+      <w:r>
+        <w:rPr>
+          <w:rFonts w:ascii="Times" w:hAnsi="Times" w:cs="Times"/>
+        </w:rPr>
+        <w:t>im</w:t>
+      </w:r>
+      <w:proofErr w:type="spellEnd"/>
+      <w:r>
+        <w:rPr>
+          <w:rFonts w:ascii="Times" w:hAnsi="Times" w:cs="Times"/>
+        </w:rPr>
+        <w:t xml:space="preserve">- prove parallelism to isolate the contributions of the </w:t>
+      </w:r>
+      <w:proofErr w:type="spellStart"/>
+      <w:r>
+        <w:rPr>
+          <w:rFonts w:ascii="Times" w:hAnsi="Times" w:cs="Times"/>
+        </w:rPr>
+        <w:t>materi</w:t>
+      </w:r>
+      <w:proofErr w:type="spellEnd"/>
+      <w:r>
+        <w:rPr>
+          <w:rFonts w:ascii="Times" w:hAnsi="Times" w:cs="Times"/>
+        </w:rPr>
+        <w:t xml:space="preserve">- </w:t>
+      </w:r>
+      <w:proofErr w:type="spellStart"/>
+      <w:r>
+        <w:rPr>
+          <w:rFonts w:ascii="Times" w:hAnsi="Times" w:cs="Times"/>
+        </w:rPr>
+        <w:t>alization</w:t>
+      </w:r>
+      <w:proofErr w:type="spellEnd"/>
+      <w:r>
+        <w:rPr>
+          <w:rFonts w:ascii="Times" w:hAnsi="Times" w:cs="Times"/>
+        </w:rPr>
+        <w:t xml:space="preserve">. Figure 8 shows the result of running these systems over all five data sets with error tolerance ǫ set to 0.01. </w:t>
       </w:r>
     </w:p>
     <w:p>
@@ -35578,7 +36164,63 @@
         <w:rPr>
           <w:rFonts w:ascii="Times" w:hAnsi="Times" w:cs="Times"/>
         </w:rPr>
-        <w:t xml:space="preserve">On the R-based backend, Columbus executes the same program using less time than R on all datasets. On Census, Columbus is two orders of magnitude faster, and on Music and Fund, Columbus is one order of magnitude faster. On Fund and House, Columbus chooses to use CoreSet+QR as the materialization strategy for all basic blocks and chooses to use QR for other data sets. This is because for data sets that contain fewer rows and more columns, QR dominates CoreSet-based approaches, as described in the previous Sec- tion. One reason that Columbus improves more on Census than on Music and Fund is that Census has more features than Music and Fund; therefore, operations like StepDrop produce more opportunities for reuse than Census. </w:t>
+        <w:t xml:space="preserve">On the R-based backend, Columbus executes the same program using less time than R on all datasets. On Census, Columbus is two orders of magnitude faster, and on Music and Fund, Columbus is one order of magnitude faster. On Fund and House, Columbus chooses to use </w:t>
+      </w:r>
+      <w:proofErr w:type="spellStart"/>
+      <w:r>
+        <w:rPr>
+          <w:rFonts w:ascii="Times" w:hAnsi="Times" w:cs="Times"/>
+        </w:rPr>
+        <w:t>CoreSet+QR</w:t>
+      </w:r>
+      <w:proofErr w:type="spellEnd"/>
+      <w:r>
+        <w:rPr>
+          <w:rFonts w:ascii="Times" w:hAnsi="Times" w:cs="Times"/>
+        </w:rPr>
+        <w:t xml:space="preserve"> as the materialization strategy for all basic blocks and chooses to use QR for other data sets. This is because for data sets that contain fewer rows and more columns, QR dominates </w:t>
+      </w:r>
+      <w:proofErr w:type="spellStart"/>
+      <w:r>
+        <w:rPr>
+          <w:rFonts w:ascii="Times" w:hAnsi="Times" w:cs="Times"/>
+        </w:rPr>
+        <w:t>CoreSet</w:t>
+      </w:r>
+      <w:proofErr w:type="spellEnd"/>
+      <w:r>
+        <w:rPr>
+          <w:rFonts w:ascii="Times" w:hAnsi="Times" w:cs="Times"/>
+        </w:rPr>
+        <w:t xml:space="preserve">-based approaches, as described in the previous Sec- </w:t>
+      </w:r>
+      <w:proofErr w:type="spellStart"/>
+      <w:r>
+        <w:rPr>
+          <w:rFonts w:ascii="Times" w:hAnsi="Times" w:cs="Times"/>
+        </w:rPr>
+        <w:t>tion</w:t>
+      </w:r>
+      <w:proofErr w:type="spellEnd"/>
+      <w:r>
+        <w:rPr>
+          <w:rFonts w:ascii="Times" w:hAnsi="Times" w:cs="Times"/>
+        </w:rPr>
+        <w:t xml:space="preserve">. One reason that Columbus improves more on Census than on Music and Fund is that Census has more features than Music and Fund; therefore, operations like </w:t>
+      </w:r>
+      <w:proofErr w:type="spellStart"/>
+      <w:r>
+        <w:rPr>
+          <w:rFonts w:ascii="Times" w:hAnsi="Times" w:cs="Times"/>
+        </w:rPr>
+        <w:t>StepDrop</w:t>
+      </w:r>
+      <w:proofErr w:type="spellEnd"/>
+      <w:r>
+        <w:rPr>
+          <w:rFonts w:ascii="Times" w:hAnsi="Times" w:cs="Times"/>
+        </w:rPr>
+        <w:t xml:space="preserve"> produce more opportunities for reuse than Census. </w:t>
       </w:r>
     </w:p>
     <w:p>
@@ -35596,7 +36238,77 @@
         <w:rPr>
           <w:rFonts w:ascii="Times" w:hAnsi="Times" w:cs="Times"/>
         </w:rPr>
-        <w:t xml:space="preserve">To understand the classical points in the tradeoff space, compare the efficiency of dbOPT with the baseline system, Vanilla. When we use R as a backend, the difference be- tween dbOPT and R is less than 5%. The reason is that R holds all data in memory, and accessing a specific por- tion of the data does not incur any IO cost. In contrast, we observe that when we use the DB backend, dbOPT is 1.5x faster than Vanilla on House. However, this is because the underlying database is a row store, so the time difference is due to IO and deserialization of database tuples. </w:t>
+        <w:t xml:space="preserve">To understand the classical points in the tradeoff space, compare the efficiency of </w:t>
+      </w:r>
+      <w:proofErr w:type="spellStart"/>
+      <w:r>
+        <w:rPr>
+          <w:rFonts w:ascii="Times" w:hAnsi="Times" w:cs="Times"/>
+        </w:rPr>
+        <w:t>dbOPT</w:t>
+      </w:r>
+      <w:proofErr w:type="spellEnd"/>
+      <w:r>
+        <w:rPr>
+          <w:rFonts w:ascii="Times" w:hAnsi="Times" w:cs="Times"/>
+        </w:rPr>
+        <w:t xml:space="preserve"> with the baseline system, Vanilla. When we use R as a backend, the difference be- tween </w:t>
+      </w:r>
+      <w:proofErr w:type="spellStart"/>
+      <w:r>
+        <w:rPr>
+          <w:rFonts w:ascii="Times" w:hAnsi="Times" w:cs="Times"/>
+        </w:rPr>
+        <w:t>dbOPT</w:t>
+      </w:r>
+      <w:proofErr w:type="spellEnd"/>
+      <w:r>
+        <w:rPr>
+          <w:rFonts w:ascii="Times" w:hAnsi="Times" w:cs="Times"/>
+        </w:rPr>
+        <w:t xml:space="preserve"> and R is less than 5%. The reason is that R holds all data in memory, and accessing a specific </w:t>
+      </w:r>
+      <w:proofErr w:type="spellStart"/>
+      <w:r>
+        <w:rPr>
+          <w:rFonts w:ascii="Times" w:hAnsi="Times" w:cs="Times"/>
+        </w:rPr>
+        <w:t>por</w:t>
+      </w:r>
+      <w:proofErr w:type="spellEnd"/>
+      <w:r>
+        <w:rPr>
+          <w:rFonts w:ascii="Times" w:hAnsi="Times" w:cs="Times"/>
+        </w:rPr>
+        <w:t xml:space="preserve">- </w:t>
+      </w:r>
+      <w:proofErr w:type="spellStart"/>
+      <w:r>
+        <w:rPr>
+          <w:rFonts w:ascii="Times" w:hAnsi="Times" w:cs="Times"/>
+        </w:rPr>
+        <w:t>tion</w:t>
+      </w:r>
+      <w:proofErr w:type="spellEnd"/>
+      <w:r>
+        <w:rPr>
+          <w:rFonts w:ascii="Times" w:hAnsi="Times" w:cs="Times"/>
+        </w:rPr>
+        <w:t xml:space="preserve"> of the data does not incur any IO cost. In contrast, we observe that when we use the DB backend, </w:t>
+      </w:r>
+      <w:proofErr w:type="spellStart"/>
+      <w:r>
+        <w:rPr>
+          <w:rFonts w:ascii="Times" w:hAnsi="Times" w:cs="Times"/>
+        </w:rPr>
+        <w:t>dbOPT</w:t>
+      </w:r>
+      <w:proofErr w:type="spellEnd"/>
+      <w:r>
+        <w:rPr>
+          <w:rFonts w:ascii="Times" w:hAnsi="Times" w:cs="Times"/>
+        </w:rPr>
+        <w:t xml:space="preserve"> is 1.5x faster than Vanilla on House. However, this is because the underlying database is a row store, so the time difference is due to IO and deserialization of database tuples. </w:t>
       </w:r>
     </w:p>
     <w:p>
@@ -35623,7 +36335,21 @@
         <w:rPr>
           <w:rFonts w:ascii="Times" w:hAnsi="Times" w:cs="Times"/>
         </w:rPr>
-        <w:t xml:space="preserve">The Census program contains four basic blocks, each of which is a StepDrop operation on the feature set output by the previous basic block. </w:t>
+        <w:t xml:space="preserve">The Census program contains four basic blocks, each of which is a </w:t>
+      </w:r>
+      <w:proofErr w:type="spellStart"/>
+      <w:r>
+        <w:rPr>
+          <w:rFonts w:ascii="Times" w:hAnsi="Times" w:cs="Times"/>
+        </w:rPr>
+        <w:t>StepDrop</w:t>
+      </w:r>
+      <w:proofErr w:type="spellEnd"/>
+      <w:r>
+        <w:rPr>
+          <w:rFonts w:ascii="Times" w:hAnsi="Times" w:cs="Times"/>
+        </w:rPr>
+        <w:t xml:space="preserve"> operation on the feature set output by the previous basic block. </w:t>
       </w:r>
     </w:p>
     <w:p>
@@ -35816,7 +36542,29 @@
           <w:sz w:val="18"/>
           <w:szCs w:val="18"/>
         </w:rPr>
-        <w:t xml:space="preserve">-20 A B2$C#(/ </w:t>
+        <w:t>-20 A B2$</w:t>
+      </w:r>
+      <w:proofErr w:type="gramStart"/>
+      <w:r>
+        <w:rPr>
+          <w:rFonts w:ascii="Calibri" w:hAnsi="Calibri" w:cs="Calibri"/>
+          <w:b/>
+          <w:bCs/>
+          <w:sz w:val="18"/>
+          <w:szCs w:val="18"/>
+        </w:rPr>
+        <w:t>C#(</w:t>
+      </w:r>
+      <w:proofErr w:type="gramEnd"/>
+      <w:r>
+        <w:rPr>
+          <w:rFonts w:ascii="Calibri" w:hAnsi="Calibri" w:cs="Calibri"/>
+          <w:b/>
+          <w:bCs/>
+          <w:sz w:val="18"/>
+          <w:szCs w:val="18"/>
+        </w:rPr>
+        <w:t xml:space="preserve">/ </w:t>
       </w:r>
     </w:p>
     <w:p>
@@ -35838,7 +36586,29 @@
           <w:sz w:val="18"/>
           <w:szCs w:val="18"/>
         </w:rPr>
-        <w:t xml:space="preserve">-40 DBEA B2$C#(/ </w:t>
+        <w:t>-40 DBEA B2$</w:t>
+      </w:r>
+      <w:proofErr w:type="gramStart"/>
+      <w:r>
+        <w:rPr>
+          <w:rFonts w:ascii="Calibri" w:hAnsi="Calibri" w:cs="Calibri"/>
+          <w:b/>
+          <w:bCs/>
+          <w:sz w:val="18"/>
+          <w:szCs w:val="18"/>
+        </w:rPr>
+        <w:t>C#(</w:t>
+      </w:r>
+      <w:proofErr w:type="gramEnd"/>
+      <w:r>
+        <w:rPr>
+          <w:rFonts w:ascii="Calibri" w:hAnsi="Calibri" w:cs="Calibri"/>
+          <w:b/>
+          <w:bCs/>
+          <w:sz w:val="18"/>
+          <w:szCs w:val="18"/>
+        </w:rPr>
+        <w:t xml:space="preserve">/ </w:t>
       </w:r>
     </w:p>
     <w:p>
@@ -35861,7 +36631,29 @@
           <w:szCs w:val="18"/>
         </w:rPr>
         <w:lastRenderedPageBreak/>
-        <w:t xml:space="preserve">-$0 :#.+'( 8?%/&lt; '( 7#(.%. </w:t>
+        <w:t>-$</w:t>
+      </w:r>
+      <w:proofErr w:type="gramStart"/>
+      <w:r>
+        <w:rPr>
+          <w:rFonts w:ascii="Calibri" w:hAnsi="Calibri" w:cs="Calibri"/>
+          <w:b/>
+          <w:bCs/>
+          <w:sz w:val="18"/>
+          <w:szCs w:val="18"/>
+        </w:rPr>
+        <w:t>0 :</w:t>
+      </w:r>
+      <w:proofErr w:type="gramEnd"/>
+      <w:r>
+        <w:rPr>
+          <w:rFonts w:ascii="Calibri" w:hAnsi="Calibri" w:cs="Calibri"/>
+          <w:b/>
+          <w:bCs/>
+          <w:sz w:val="18"/>
+          <w:szCs w:val="18"/>
+        </w:rPr>
+        <w:t xml:space="preserve">#.+'( 8?%/&lt; '( 7#(.%. </w:t>
       </w:r>
     </w:p>
     <w:p>
@@ -36216,7 +37008,25 @@
           <w:sz w:val="18"/>
           <w:szCs w:val="18"/>
         </w:rPr>
-        <w:t xml:space="preserve">$%% &amp;'()*) +*),- .*(/ 01*)' </w:t>
+        <w:t>$%% &amp;'</w:t>
+      </w:r>
+      <w:proofErr w:type="gramStart"/>
+      <w:r>
+        <w:rPr>
+          <w:rFonts w:ascii="Calibri" w:hAnsi="Calibri" w:cs="Calibri"/>
+          <w:sz w:val="18"/>
+          <w:szCs w:val="18"/>
+        </w:rPr>
+        <w:t>()*</w:t>
+      </w:r>
+      <w:proofErr w:type="gramEnd"/>
+      <w:r>
+        <w:rPr>
+          <w:rFonts w:ascii="Calibri" w:hAnsi="Calibri" w:cs="Calibri"/>
+          <w:sz w:val="18"/>
+          <w:szCs w:val="18"/>
+        </w:rPr>
+        <w:t xml:space="preserve">) +*),- .*(/ 01*)' </w:t>
       </w:r>
     </w:p>
     <w:p>
@@ -36276,7 +37086,25 @@
           <w:sz w:val="18"/>
           <w:szCs w:val="18"/>
         </w:rPr>
-        <w:t xml:space="preserve">$%% &amp;'()*) +*),- .*(/ 01*)' </w:t>
+        <w:t>$%% &amp;'</w:t>
+      </w:r>
+      <w:proofErr w:type="gramStart"/>
+      <w:r>
+        <w:rPr>
+          <w:rFonts w:ascii="Calibri" w:hAnsi="Calibri" w:cs="Calibri"/>
+          <w:sz w:val="18"/>
+          <w:szCs w:val="18"/>
+        </w:rPr>
+        <w:t>()*</w:t>
+      </w:r>
+      <w:proofErr w:type="gramEnd"/>
+      <w:r>
+        <w:rPr>
+          <w:rFonts w:ascii="Calibri" w:hAnsi="Calibri" w:cs="Calibri"/>
+          <w:sz w:val="18"/>
+          <w:szCs w:val="18"/>
+        </w:rPr>
+        <w:t xml:space="preserve">) +*),- .*(/ 01*)' </w:t>
       </w:r>
     </w:p>
     <w:p>
@@ -38441,7 +39269,77 @@
         <w:rPr>
           <w:rFonts w:ascii="Times" w:hAnsi="Times" w:cs="Times"/>
         </w:rPr>
-        <w:t xml:space="preserve">We can also see that the new forms of reuse we outline are significant. If we compare the execution time of Cen- sus and Music, we see a difference between the approaches. While Census is smaller than Music, baseline systems, e.g., Vanilla, are slower on Census than on Music. In contrast, Columbus is faster on Census than on Music. This is be- cause Census contains more features than Music; therefore, the time that Vanilla spent on executing complex oper- ators like StepDrop is larger in Census. In contrast, by exploiting the new tradeoff space of materialization, Colum- bus is able to reuse computation more efficiently for feature selection workloads. </w:t>
+        <w:t xml:space="preserve">We can also see that the new forms of reuse we outline are significant. If we compare the execution time of Cen- </w:t>
+      </w:r>
+      <w:proofErr w:type="spellStart"/>
+      <w:r>
+        <w:rPr>
+          <w:rFonts w:ascii="Times" w:hAnsi="Times" w:cs="Times"/>
+        </w:rPr>
+        <w:t>sus</w:t>
+      </w:r>
+      <w:proofErr w:type="spellEnd"/>
+      <w:r>
+        <w:rPr>
+          <w:rFonts w:ascii="Times" w:hAnsi="Times" w:cs="Times"/>
+        </w:rPr>
+        <w:t xml:space="preserve"> and Music, we see a difference between the approaches. While Census is smaller than Music, baseline systems, e.g., Vanilla, are slower on Census than on Music. In contrast, Columbus is faster on Census than on Music. This is </w:t>
+      </w:r>
+      <w:proofErr w:type="gramStart"/>
+      <w:r>
+        <w:rPr>
+          <w:rFonts w:ascii="Times" w:hAnsi="Times" w:cs="Times"/>
+        </w:rPr>
+        <w:t>be</w:t>
+      </w:r>
+      <w:proofErr w:type="gramEnd"/>
+      <w:r>
+        <w:rPr>
+          <w:rFonts w:ascii="Times" w:hAnsi="Times" w:cs="Times"/>
+        </w:rPr>
+        <w:t xml:space="preserve">- cause Census contains more features than Music; therefore, the time that Vanilla spent on executing complex </w:t>
+      </w:r>
+      <w:proofErr w:type="spellStart"/>
+      <w:r>
+        <w:rPr>
+          <w:rFonts w:ascii="Times" w:hAnsi="Times" w:cs="Times"/>
+        </w:rPr>
+        <w:t>oper</w:t>
+      </w:r>
+      <w:proofErr w:type="spellEnd"/>
+      <w:r>
+        <w:rPr>
+          <w:rFonts w:ascii="Times" w:hAnsi="Times" w:cs="Times"/>
+        </w:rPr>
+        <w:t xml:space="preserve">- </w:t>
+      </w:r>
+      <w:proofErr w:type="spellStart"/>
+      <w:r>
+        <w:rPr>
+          <w:rFonts w:ascii="Times" w:hAnsi="Times" w:cs="Times"/>
+        </w:rPr>
+        <w:t>ators</w:t>
+      </w:r>
+      <w:proofErr w:type="spellEnd"/>
+      <w:r>
+        <w:rPr>
+          <w:rFonts w:ascii="Times" w:hAnsi="Times" w:cs="Times"/>
+        </w:rPr>
+        <w:t xml:space="preserve"> like </w:t>
+      </w:r>
+      <w:proofErr w:type="spellStart"/>
+      <w:r>
+        <w:rPr>
+          <w:rFonts w:ascii="Times" w:hAnsi="Times" w:cs="Times"/>
+        </w:rPr>
+        <w:t>StepDrop</w:t>
+      </w:r>
+      <w:proofErr w:type="spellEnd"/>
+      <w:r>
+        <w:rPr>
+          <w:rFonts w:ascii="Times" w:hAnsi="Times" w:cs="Times"/>
+        </w:rPr>
+        <w:t xml:space="preserve"> is larger in Census. In contrast, by exploiting the new tradeoff space of materialization, Colum- bus is able to reuse computation more efficiently for feature selection workloads. </w:t>
       </w:r>
     </w:p>
     <w:p>
@@ -38479,7 +39377,77 @@
         <w:rPr>
           <w:rFonts w:ascii="Times" w:hAnsi="Times" w:cs="Times"/>
         </w:rPr>
-        <w:t xml:space="preserve">We validate that all materialization tradeoffs that we iden- tified affect the efficiency of Columbus. In Section 3, we de- signed experiments to understand the tradeoff between dif- ferent materialization strategies with respect to three axes, i.e., error tolerance, sophistication of tasks and reuse, and computation. Here, we validate that each optimization con- tributes to the final results in a full program (on Census). We then validate our claim that the cross-over points for op- timizations change based on the dataset but that the space essentially stays the same. We only show results on the main-memory backend. </w:t>
+        <w:t xml:space="preserve">We validate that all materialization tradeoffs that we </w:t>
+      </w:r>
+      <w:proofErr w:type="spellStart"/>
+      <w:r>
+        <w:rPr>
+          <w:rFonts w:ascii="Times" w:hAnsi="Times" w:cs="Times"/>
+        </w:rPr>
+        <w:t>iden</w:t>
+      </w:r>
+      <w:proofErr w:type="spellEnd"/>
+      <w:r>
+        <w:rPr>
+          <w:rFonts w:ascii="Times" w:hAnsi="Times" w:cs="Times"/>
+        </w:rPr>
+        <w:t xml:space="preserve">- </w:t>
+      </w:r>
+      <w:proofErr w:type="spellStart"/>
+      <w:r>
+        <w:rPr>
+          <w:rFonts w:ascii="Times" w:hAnsi="Times" w:cs="Times"/>
+        </w:rPr>
+        <w:t>tified</w:t>
+      </w:r>
+      <w:proofErr w:type="spellEnd"/>
+      <w:r>
+        <w:rPr>
+          <w:rFonts w:ascii="Times" w:hAnsi="Times" w:cs="Times"/>
+        </w:rPr>
+        <w:t xml:space="preserve"> affect the efficiency of Columbus. In Section 3, we de- signed experiments to understand the tradeoff between </w:t>
+      </w:r>
+      <w:proofErr w:type="spellStart"/>
+      <w:r>
+        <w:rPr>
+          <w:rFonts w:ascii="Times" w:hAnsi="Times" w:cs="Times"/>
+        </w:rPr>
+        <w:t>dif</w:t>
+      </w:r>
+      <w:proofErr w:type="spellEnd"/>
+      <w:r>
+        <w:rPr>
+          <w:rFonts w:ascii="Times" w:hAnsi="Times" w:cs="Times"/>
+        </w:rPr>
+        <w:t xml:space="preserve">- </w:t>
+      </w:r>
+      <w:proofErr w:type="spellStart"/>
+      <w:r>
+        <w:rPr>
+          <w:rFonts w:ascii="Times" w:hAnsi="Times" w:cs="Times"/>
+        </w:rPr>
+        <w:t>ferent</w:t>
+      </w:r>
+      <w:proofErr w:type="spellEnd"/>
+      <w:r>
+        <w:rPr>
+          <w:rFonts w:ascii="Times" w:hAnsi="Times" w:cs="Times"/>
+        </w:rPr>
+        <w:t xml:space="preserve"> materialization strategies with respect to three axes, i.e., error tolerance, sophistication of tasks and reuse, and computation. Here, we validate that each optimization con- tributes to the final results in a full program (on Census). We then validate our claim that the cross-over points for op- </w:t>
+      </w:r>
+      <w:proofErr w:type="spellStart"/>
+      <w:r>
+        <w:rPr>
+          <w:rFonts w:ascii="Times" w:hAnsi="Times" w:cs="Times"/>
+        </w:rPr>
+        <w:t>timizations</w:t>
+      </w:r>
+      <w:proofErr w:type="spellEnd"/>
+      <w:r>
+        <w:rPr>
+          <w:rFonts w:ascii="Times" w:hAnsi="Times" w:cs="Times"/>
+        </w:rPr>
+        <w:t xml:space="preserve"> change based on the dataset but that the space essentially stays the same. We only show results on the main-memory backend. </w:t>
       </w:r>
     </w:p>
     <w:p>
@@ -38507,14 +39475,126 @@
         <w:rPr>
           <w:rFonts w:ascii="Times" w:hAnsi="Times" w:cs="Times"/>
         </w:rPr>
-        <w:t xml:space="preserve">We validate that each materialization strat- egy has an impact on the performance of Columbus. For each parameter setting used to create Figure 6, we remove a materialization strategy. Then, we measure the maximum slowdown of an execution with that optimization removed. We report the maximum slowdown across all parameters in Figure 8(c) in </w:t>
+        <w:t xml:space="preserve">We validate that each materialization </w:t>
+      </w:r>
+      <w:proofErr w:type="spellStart"/>
+      <w:r>
+        <w:rPr>
+          <w:rFonts w:ascii="Times" w:hAnsi="Times" w:cs="Times"/>
+        </w:rPr>
+        <w:t>strat</w:t>
+      </w:r>
+      <w:proofErr w:type="spellEnd"/>
+      <w:r>
+        <w:rPr>
+          <w:rFonts w:ascii="Times" w:hAnsi="Times" w:cs="Times"/>
+        </w:rPr>
+        <w:t xml:space="preserve">- </w:t>
+      </w:r>
+      <w:proofErr w:type="spellStart"/>
+      <w:r>
+        <w:rPr>
+          <w:rFonts w:ascii="Times" w:hAnsi="Times" w:cs="Times"/>
+        </w:rPr>
+        <w:t>egy</w:t>
+      </w:r>
+      <w:proofErr w:type="spellEnd"/>
+      <w:r>
+        <w:rPr>
+          <w:rFonts w:ascii="Times" w:hAnsi="Times" w:cs="Times"/>
+        </w:rPr>
+        <w:t xml:space="preserve"> has an impact on the performance of Columbus. For each parameter setting used to create Figure 6, we remove a materialization strategy. Then, we measure the maximum slowdown of an execution with that optimization removed. We report the maximum slowdown across all parameters in Figure 8(c) in </w:t>
       </w:r>
       <w:r>
         <w:rPr>
           <w:rFonts w:ascii="Times" w:hAnsi="Times" w:cs="Times"/>
         </w:rPr>
         <w:lastRenderedPageBreak/>
-        <w:t xml:space="preserve">main memory on Census. We see that Lazy, QR, and CoreSet all have significant impacts on qual- ity, ranging from 1.9x to 37x. This means that if we drop any of them from Columbus, one would expect a 1.9x to 37x slowdown on the whole Columbus system. Similar observa- tions hold for other backends. The only major difference is that our DB-backend is a row store, and Eager has a larger impact (1.5x slowdown). </w:t>
+        <w:t xml:space="preserve">main memory on Census. We see that Lazy, QR, and </w:t>
+      </w:r>
+      <w:proofErr w:type="spellStart"/>
+      <w:r>
+        <w:rPr>
+          <w:rFonts w:ascii="Times" w:hAnsi="Times" w:cs="Times"/>
+        </w:rPr>
+        <w:t>CoreSet</w:t>
+      </w:r>
+      <w:proofErr w:type="spellEnd"/>
+      <w:r>
+        <w:rPr>
+          <w:rFonts w:ascii="Times" w:hAnsi="Times" w:cs="Times"/>
+        </w:rPr>
+        <w:t xml:space="preserve"> all have significant impacts on </w:t>
+      </w:r>
+      <w:proofErr w:type="spellStart"/>
+      <w:r>
+        <w:rPr>
+          <w:rFonts w:ascii="Times" w:hAnsi="Times" w:cs="Times"/>
+        </w:rPr>
+        <w:t>qual</w:t>
+      </w:r>
+      <w:proofErr w:type="spellEnd"/>
+      <w:r>
+        <w:rPr>
+          <w:rFonts w:ascii="Times" w:hAnsi="Times" w:cs="Times"/>
+        </w:rPr>
+        <w:t xml:space="preserve">- </w:t>
+      </w:r>
+      <w:proofErr w:type="spellStart"/>
+      <w:r>
+        <w:rPr>
+          <w:rFonts w:ascii="Times" w:hAnsi="Times" w:cs="Times"/>
+        </w:rPr>
+        <w:t>ity</w:t>
+      </w:r>
+      <w:proofErr w:type="spellEnd"/>
+      <w:r>
+        <w:rPr>
+          <w:rFonts w:ascii="Times" w:hAnsi="Times" w:cs="Times"/>
+        </w:rPr>
+        <w:t xml:space="preserve">, ranging from 1.9x to 37x. This means that if we drop any of them from Columbus, one would expect a 1.9x to 37x slowdown on the whole Columbus system. Similar </w:t>
+      </w:r>
+      <w:proofErr w:type="spellStart"/>
+      <w:r>
+        <w:rPr>
+          <w:rFonts w:ascii="Times" w:hAnsi="Times" w:cs="Times"/>
+        </w:rPr>
+        <w:t>observa</w:t>
+      </w:r>
+      <w:proofErr w:type="spellEnd"/>
+      <w:r>
+        <w:rPr>
+          <w:rFonts w:ascii="Times" w:hAnsi="Times" w:cs="Times"/>
+        </w:rPr>
+        <w:t xml:space="preserve">- </w:t>
+      </w:r>
+      <w:proofErr w:type="spellStart"/>
+      <w:r>
+        <w:rPr>
+          <w:rFonts w:ascii="Times" w:hAnsi="Times" w:cs="Times"/>
+        </w:rPr>
+        <w:t>tions</w:t>
+      </w:r>
+      <w:proofErr w:type="spellEnd"/>
+      <w:r>
+        <w:rPr>
+          <w:rFonts w:ascii="Times" w:hAnsi="Times" w:cs="Times"/>
+        </w:rPr>
+        <w:t xml:space="preserve"> hold for other </w:t>
+      </w:r>
+      <w:proofErr w:type="spellStart"/>
+      <w:r>
+        <w:rPr>
+          <w:rFonts w:ascii="Times" w:hAnsi="Times" w:cs="Times"/>
+        </w:rPr>
+        <w:t>backends</w:t>
+      </w:r>
+      <w:proofErr w:type="spellEnd"/>
+      <w:r>
+        <w:rPr>
+          <w:rFonts w:ascii="Times" w:hAnsi="Times" w:cs="Times"/>
+        </w:rPr>
+        <w:t xml:space="preserve">. The only major difference is that our DB-backend is a row store, and Eager has a larger impact (1.5x slowdown). </w:t>
       </w:r>
     </w:p>
     <w:p>
@@ -38532,7 +39612,35 @@
         <w:rPr>
           <w:rFonts w:ascii="Times" w:hAnsi="Times" w:cs="Times"/>
         </w:rPr>
-        <w:t xml:space="preserve">We validate our claim that the high-level principles of the tradeoffs remain the same across datasets, but we contend that the tradeoff points change across data sets. Thus, our work provides a guideline about these tradeoffs, but it is still difficult for an analyst to choose the optimal point. In particular, for each parameter setting, we report the name of the materialization strategy that has the fastest execu- tion time. Figure 9 shows that across different data sets, the same pattern holds, but with different crossover points. </w:t>
+        <w:t xml:space="preserve">We validate our claim that the high-level principles of the tradeoffs remain the same across datasets, but we contend that the tradeoff points change across data sets. Thus, our work provides a guideline about these tradeoffs, but it is still difficult for an analyst to choose the optimal point. In particular, for each parameter setting, we report the name of the materialization strategy that has the fastest </w:t>
+      </w:r>
+      <w:proofErr w:type="spellStart"/>
+      <w:r>
+        <w:rPr>
+          <w:rFonts w:ascii="Times" w:hAnsi="Times" w:cs="Times"/>
+        </w:rPr>
+        <w:t>execu</w:t>
+      </w:r>
+      <w:proofErr w:type="spellEnd"/>
+      <w:r>
+        <w:rPr>
+          <w:rFonts w:ascii="Times" w:hAnsi="Times" w:cs="Times"/>
+        </w:rPr>
+        <w:t xml:space="preserve">- </w:t>
+      </w:r>
+      <w:proofErr w:type="spellStart"/>
+      <w:r>
+        <w:rPr>
+          <w:rFonts w:ascii="Times" w:hAnsi="Times" w:cs="Times"/>
+        </w:rPr>
+        <w:t>tion</w:t>
+      </w:r>
+      <w:proofErr w:type="spellEnd"/>
+      <w:r>
+        <w:rPr>
+          <w:rFonts w:ascii="Times" w:hAnsi="Times" w:cs="Times"/>
+        </w:rPr>
+        <w:t xml:space="preserve"> time. Figure 9 shows that across different data sets, the same pattern holds, but with different crossover points. </w:t>
       </w:r>
     </w:p>
     <w:p>
@@ -38550,7 +39658,21 @@
         <w:rPr>
           <w:rFonts w:ascii="Times" w:hAnsi="Times" w:cs="Times"/>
         </w:rPr>
-        <w:t xml:space="preserve">Figure 9: Robustness of Materialization Tradeoffs Across Datasets. For each parameter setting (one column in the table), we report the materialization strategy that has the fastest execution time given the parameter setting. Q refers to QR, C refers to CoreSet+QR, and L refers to Lazy. The protocol is the same as Figure 6 in Section 3. </w:t>
+        <w:t xml:space="preserve">Figure 9: Robustness of Materialization Tradeoffs Across Datasets. For each parameter setting (one column in the table), we report the materialization strategy that has the fastest execution time given the parameter setting. Q refers to QR, C refers to </w:t>
+      </w:r>
+      <w:proofErr w:type="spellStart"/>
+      <w:r>
+        <w:rPr>
+          <w:rFonts w:ascii="Times" w:hAnsi="Times" w:cs="Times"/>
+        </w:rPr>
+        <w:t>CoreSet+QR</w:t>
+      </w:r>
+      <w:proofErr w:type="spellEnd"/>
+      <w:r>
+        <w:rPr>
+          <w:rFonts w:ascii="Times" w:hAnsi="Times" w:cs="Times"/>
+        </w:rPr>
+        <w:t xml:space="preserve">, and L refers to Lazy. The protocol is the same as Figure 6 in Section 3. </w:t>
       </w:r>
     </w:p>
     <w:p>
@@ -38568,7 +39690,91 @@
         <w:rPr>
           <w:rFonts w:ascii="Times" w:hAnsi="Times" w:cs="Times"/>
         </w:rPr>
-        <w:t xml:space="preserve">Consider the error tolerance. On all data sets, for high er- ror tolerance, CoreSet+QR is always faster than QR. On Census and KDD, for the lowest three error tolerances, QR is faster than CoreSet+QR, while on Music, only for the lowest two error tolerance is QR faster than CoreSet+QR. While on Fund and House, for all error tolerances except the lowest one, CoreSet+QR is faster than QR. Thus, the cross-over point changes. </w:t>
+        <w:t xml:space="preserve">Consider the error tolerance. On all data sets, for high </w:t>
+      </w:r>
+      <w:proofErr w:type="spellStart"/>
+      <w:r>
+        <w:rPr>
+          <w:rFonts w:ascii="Times" w:hAnsi="Times" w:cs="Times"/>
+        </w:rPr>
+        <w:t>er</w:t>
+      </w:r>
+      <w:proofErr w:type="spellEnd"/>
+      <w:r>
+        <w:rPr>
+          <w:rFonts w:ascii="Times" w:hAnsi="Times" w:cs="Times"/>
+        </w:rPr>
+        <w:t xml:space="preserve">- </w:t>
+      </w:r>
+      <w:proofErr w:type="spellStart"/>
+      <w:r>
+        <w:rPr>
+          <w:rFonts w:ascii="Times" w:hAnsi="Times" w:cs="Times"/>
+        </w:rPr>
+        <w:t>ror</w:t>
+      </w:r>
+      <w:proofErr w:type="spellEnd"/>
+      <w:r>
+        <w:rPr>
+          <w:rFonts w:ascii="Times" w:hAnsi="Times" w:cs="Times"/>
+        </w:rPr>
+        <w:t xml:space="preserve"> tolerance, </w:t>
+      </w:r>
+      <w:proofErr w:type="spellStart"/>
+      <w:r>
+        <w:rPr>
+          <w:rFonts w:ascii="Times" w:hAnsi="Times" w:cs="Times"/>
+        </w:rPr>
+        <w:t>CoreSet+QR</w:t>
+      </w:r>
+      <w:proofErr w:type="spellEnd"/>
+      <w:r>
+        <w:rPr>
+          <w:rFonts w:ascii="Times" w:hAnsi="Times" w:cs="Times"/>
+        </w:rPr>
+        <w:t xml:space="preserve"> is always faster than QR. On Census and KDD, for the lowest three error tolerances, QR is faster than </w:t>
+      </w:r>
+      <w:proofErr w:type="spellStart"/>
+      <w:r>
+        <w:rPr>
+          <w:rFonts w:ascii="Times" w:hAnsi="Times" w:cs="Times"/>
+        </w:rPr>
+        <w:t>CoreSet+QR</w:t>
+      </w:r>
+      <w:proofErr w:type="spellEnd"/>
+      <w:r>
+        <w:rPr>
+          <w:rFonts w:ascii="Times" w:hAnsi="Times" w:cs="Times"/>
+        </w:rPr>
+        <w:t xml:space="preserve">, while on Music, only for the lowest two error tolerance is QR faster than </w:t>
+      </w:r>
+      <w:proofErr w:type="spellStart"/>
+      <w:r>
+        <w:rPr>
+          <w:rFonts w:ascii="Times" w:hAnsi="Times" w:cs="Times"/>
+        </w:rPr>
+        <w:t>CoreSet+QR</w:t>
+      </w:r>
+      <w:proofErr w:type="spellEnd"/>
+      <w:r>
+        <w:rPr>
+          <w:rFonts w:ascii="Times" w:hAnsi="Times" w:cs="Times"/>
+        </w:rPr>
+        <w:t xml:space="preserve">. While on Fund and House, for all error tolerances except the lowest one, </w:t>
+      </w:r>
+      <w:proofErr w:type="spellStart"/>
+      <w:r>
+        <w:rPr>
+          <w:rFonts w:ascii="Times" w:hAnsi="Times" w:cs="Times"/>
+        </w:rPr>
+        <w:t>CoreSet+QR</w:t>
+      </w:r>
+      <w:proofErr w:type="spellEnd"/>
+      <w:r>
+        <w:rPr>
+          <w:rFonts w:ascii="Times" w:hAnsi="Times" w:cs="Times"/>
+        </w:rPr>
+        <w:t xml:space="preserve"> is faster than QR. Thus, the cross-over point changes. </w:t>
       </w:r>
     </w:p>
     <w:p>
@@ -38606,14 +39812,70 @@
         <w:rPr>
           <w:rFonts w:ascii="Times" w:hAnsi="Times" w:cs="Times"/>
         </w:rPr>
-        <w:t xml:space="preserve">Columbus uses ADMM as the default non-linear solver, which requires that one solves a least-squares problem that we studied in linear basic blocks. Compared with linear ba- sic blocks, one key twist with ADMM is that it is iterative– thus, it has an additional parameter, the number of itera- tions to run. We validate that tradeoffs similar to the linear case still apply to non-linear basic blocks, and we describe how convergence impacts the tradeoff space. For each data set, we </w:t>
+        <w:t xml:space="preserve">Columbus uses ADMM as the default non-linear solver, which requires that one solves a least-squares problem that we studied in linear basic blocks. Compared with linear </w:t>
+      </w:r>
+      <w:proofErr w:type="spellStart"/>
+      <w:r>
+        <w:rPr>
+          <w:rFonts w:ascii="Times" w:hAnsi="Times" w:cs="Times"/>
+        </w:rPr>
+        <w:t>ba</w:t>
+      </w:r>
+      <w:proofErr w:type="spellEnd"/>
+      <w:r>
+        <w:rPr>
+          <w:rFonts w:ascii="Times" w:hAnsi="Times" w:cs="Times"/>
+        </w:rPr>
+        <w:t xml:space="preserve">- sic blocks, one key twist with ADMM is that it is iterative– thus, it has an additional parameter, the number of </w:t>
+      </w:r>
+      <w:proofErr w:type="spellStart"/>
+      <w:r>
+        <w:rPr>
+          <w:rFonts w:ascii="Times" w:hAnsi="Times" w:cs="Times"/>
+        </w:rPr>
+        <w:t>itera</w:t>
+      </w:r>
+      <w:proofErr w:type="spellEnd"/>
+      <w:r>
+        <w:rPr>
+          <w:rFonts w:ascii="Times" w:hAnsi="Times" w:cs="Times"/>
+        </w:rPr>
+        <w:t xml:space="preserve">- </w:t>
+      </w:r>
+      <w:proofErr w:type="spellStart"/>
+      <w:r>
+        <w:rPr>
+          <w:rFonts w:ascii="Times" w:hAnsi="Times" w:cs="Times"/>
+        </w:rPr>
+        <w:t>tions</w:t>
+      </w:r>
+      <w:proofErr w:type="spellEnd"/>
+      <w:r>
+        <w:rPr>
+          <w:rFonts w:ascii="Times" w:hAnsi="Times" w:cs="Times"/>
+        </w:rPr>
+        <w:t xml:space="preserve"> to run. We validate that tradeoffs similar to the linear case still apply to non-linear basic blocks, and we describe how convergence impacts the tradeoff space. For each data set, we vary the number of iterations to run for ADMM and try different materialization strategies. For </w:t>
+      </w:r>
+      <w:proofErr w:type="spellStart"/>
+      <w:r>
+        <w:rPr>
+          <w:rFonts w:ascii="Times" w:hAnsi="Times" w:cs="Times"/>
+        </w:rPr>
+        <w:t>CoreSet</w:t>
+      </w:r>
+      <w:proofErr w:type="spellEnd"/>
+      <w:r>
+        <w:rPr>
+          <w:rFonts w:ascii="Times" w:hAnsi="Times" w:cs="Times"/>
+        </w:rPr>
+        <w:t xml:space="preserve">-based approaches, we grid search the error tolerance, as we did for the linear case. As </w:t>
       </w:r>
       <w:r>
         <w:rPr>
           <w:rFonts w:ascii="Times" w:hAnsi="Times" w:cs="Times"/>
         </w:rPr>
         <w:lastRenderedPageBreak/>
-        <w:t xml:space="preserve">vary the number of iterations to run for ADMM and try different materialization strategies. For CoreSet-based approaches, we grid search the error tolerance, as we did for the linear case. As shown in Figure 6(d), when the number of iterations is small, QR is 2.24x slower than Lazy. Because there is only one iteration, the least-squares problem is only solved once. Thus, Lazy is the faster strategy compared with QR. However, when the number of iterations grows to 10, QR is 3.8x faster than Lazy. This is not surprising based on our study for linear cases–by running more iterations, the opportunities for reuse increase. We expect an even larger speedup if we run more iterations. </w:t>
+        <w:t xml:space="preserve">shown in Figure 6(d), when the number of iterations is small, QR is 2.24x slower than Lazy. Because there is only one iteration, the least-squares problem is only solved once. Thus, Lazy is the faster strategy compared with QR. However, when the number of iterations grows to 10, QR is 3.8x faster than Lazy. This is not surprising based on our study for linear cases–by running more iterations, the opportunities for reuse increase. We expect an even larger speedup if we run more iterations. </w:t>
       </w:r>
     </w:p>
     <w:p>
@@ -38635,7 +39897,29 @@
           <w:sz w:val="16"/>
           <w:szCs w:val="16"/>
         </w:rPr>
-        <w:t xml:space="preserve">011/1 2/3"14#+" 5 ,"46%1"$ 78"13499*#: 5 2;1"4-$ </w:t>
+        <w:t xml:space="preserve">011/1 2/3"14#+" </w:t>
+      </w:r>
+      <w:proofErr w:type="gramStart"/>
+      <w:r>
+        <w:rPr>
+          <w:rFonts w:ascii="Calibri" w:hAnsi="Calibri" w:cs="Calibri"/>
+          <w:b/>
+          <w:bCs/>
+          <w:sz w:val="16"/>
+          <w:szCs w:val="16"/>
+        </w:rPr>
+        <w:t>5 ,</w:t>
+      </w:r>
+      <w:proofErr w:type="gramEnd"/>
+      <w:r>
+        <w:rPr>
+          <w:rFonts w:ascii="Calibri" w:hAnsi="Calibri" w:cs="Calibri"/>
+          <w:b/>
+          <w:bCs/>
+          <w:sz w:val="16"/>
+          <w:szCs w:val="16"/>
+        </w:rPr>
+        <w:t xml:space="preserve">"46%1"$ 78"13499*#: 5 2;1"4-$ </w:t>
       </w:r>
     </w:p>
     <w:p>
@@ -41840,7 +43124,6 @@
           <w:sz w:val="16"/>
           <w:szCs w:val="16"/>
         </w:rPr>
-        <w:lastRenderedPageBreak/>
         <w:t xml:space="preserve">) </w:t>
       </w:r>
     </w:p>
@@ -41860,6 +43143,7 @@
           <w:rFonts w:ascii="Times" w:hAnsi="Times" w:cs="Times"/>
           <w:noProof/>
         </w:rPr>
+        <w:lastRenderedPageBreak/>
         <w:drawing>
           <wp:inline distT="0" distB="0" distL="0" distR="0" wp14:anchorId="12748274" wp14:editId="211AA647">
             <wp:extent cx="419100" cy="25400"/>
@@ -42831,7 +44115,6 @@
           <w:sz w:val="16"/>
           <w:szCs w:val="16"/>
         </w:rPr>
-        <w:lastRenderedPageBreak/>
         <w:t xml:space="preserve">( </w:t>
       </w:r>
     </w:p>
@@ -42853,6 +44136,7 @@
           <w:sz w:val="16"/>
           <w:szCs w:val="16"/>
         </w:rPr>
+        <w:lastRenderedPageBreak/>
         <w:t xml:space="preserve">( </w:t>
       </w:r>
     </w:p>
@@ -43414,7 +44698,29 @@
           <w:sz w:val="16"/>
           <w:szCs w:val="16"/>
         </w:rPr>
-        <w:t xml:space="preserve">,"&lt;"1 =%&gt;?"1 /@ ,"46%1"$ </w:t>
+        <w:t>,"&lt;"1 =%&gt;?"1 /</w:t>
+      </w:r>
+      <w:proofErr w:type="gramStart"/>
+      <w:r>
+        <w:rPr>
+          <w:rFonts w:ascii="Calibri" w:hAnsi="Calibri" w:cs="Calibri"/>
+          <w:b/>
+          <w:bCs/>
+          <w:sz w:val="16"/>
+          <w:szCs w:val="16"/>
+        </w:rPr>
+        <w:t>@ ,</w:t>
+      </w:r>
+      <w:proofErr w:type="gramEnd"/>
+      <w:r>
+        <w:rPr>
+          <w:rFonts w:ascii="Calibri" w:hAnsi="Calibri" w:cs="Calibri"/>
+          <w:b/>
+          <w:bCs/>
+          <w:sz w:val="16"/>
+          <w:szCs w:val="16"/>
+        </w:rPr>
+        <w:t xml:space="preserve">"46%1"$ </w:t>
       </w:r>
     </w:p>
     <w:p>
@@ -43434,7 +44740,25 @@
           <w:b/>
           <w:bCs/>
         </w:rPr>
-        <w:t xml:space="preserve">!"#$%&amp;'( *+,# -.#$'(/.0 </w:t>
+        <w:t>!"#$%&amp;</w:t>
+      </w:r>
+      <w:proofErr w:type="gramStart"/>
+      <w:r>
+        <w:rPr>
+          <w:rFonts w:ascii="Calibri" w:hAnsi="Calibri" w:cs="Calibri"/>
+          <w:b/>
+          <w:bCs/>
+        </w:rPr>
+        <w:t>'( *</w:t>
+      </w:r>
+      <w:proofErr w:type="gramEnd"/>
+      <w:r>
+        <w:rPr>
+          <w:rFonts w:ascii="Calibri" w:hAnsi="Calibri" w:cs="Calibri"/>
+          <w:b/>
+          <w:bCs/>
+        </w:rPr>
+        <w:t xml:space="preserve">+,# -.#$'(/.0 </w:t>
       </w:r>
     </w:p>
     <w:p>
@@ -43558,7 +44882,63 @@
         <w:rPr>
           <w:rFonts w:ascii="Times" w:hAnsi="Times" w:cs="Times"/>
         </w:rPr>
-        <w:t xml:space="preserve">Systems that deal with data management for statistical and machine learning techniques have been developed in both industry and academia. These include data mining toolkits from major RDBMS vendors, which integrate spe- cific algorithms with an RDBMS [3,23]. Similar efforts exist for other data platforms [1]. The second stream includes re- cent products from enterprise analytics vendors that aim to support statistical computing languages, like R, over data residing in data platforms, e.g., Oracle’s ORE [4], IBM’s SystemML [17], SAP HANA [5], and the RIOT project [32]. Our work focuses on the data management issues in the pro- cess of feature selection, and our ideas can be integrated into these systems. </w:t>
+        <w:t xml:space="preserve">Systems that deal with data management for statistical and machine learning techniques have been developed in both industry and academia. These include data mining toolkits from major RDBMS vendors, which integrate </w:t>
+      </w:r>
+      <w:proofErr w:type="spellStart"/>
+      <w:r>
+        <w:rPr>
+          <w:rFonts w:ascii="Times" w:hAnsi="Times" w:cs="Times"/>
+        </w:rPr>
+        <w:t>spe</w:t>
+      </w:r>
+      <w:proofErr w:type="spellEnd"/>
+      <w:r>
+        <w:rPr>
+          <w:rFonts w:ascii="Times" w:hAnsi="Times" w:cs="Times"/>
+        </w:rPr>
+        <w:t xml:space="preserve">- </w:t>
+      </w:r>
+      <w:proofErr w:type="spellStart"/>
+      <w:r>
+        <w:rPr>
+          <w:rFonts w:ascii="Times" w:hAnsi="Times" w:cs="Times"/>
+        </w:rPr>
+        <w:t>cific</w:t>
+      </w:r>
+      <w:proofErr w:type="spellEnd"/>
+      <w:r>
+        <w:rPr>
+          <w:rFonts w:ascii="Times" w:hAnsi="Times" w:cs="Times"/>
+        </w:rPr>
+        <w:t xml:space="preserve"> algorithms with an RDBMS [3,23]. Similar efforts exist for other data platforms [1]. The second stream includes re- cent products from enterprise analytics vendors that aim to support statistical computing languages, like R, over data residing in data platforms, e.g., Oracle’s ORE [4], IBM’s </w:t>
+      </w:r>
+      <w:proofErr w:type="spellStart"/>
+      <w:r>
+        <w:rPr>
+          <w:rFonts w:ascii="Times" w:hAnsi="Times" w:cs="Times"/>
+        </w:rPr>
+        <w:t>SystemML</w:t>
+      </w:r>
+      <w:proofErr w:type="spellEnd"/>
+      <w:r>
+        <w:rPr>
+          <w:rFonts w:ascii="Times" w:hAnsi="Times" w:cs="Times"/>
+        </w:rPr>
+        <w:t xml:space="preserve"> [17], SAP HANA [5], and the RIOT project [32]. Our work focuses on the data management issues in the pro- </w:t>
+      </w:r>
+      <w:proofErr w:type="spellStart"/>
+      <w:r>
+        <w:rPr>
+          <w:rFonts w:ascii="Times" w:hAnsi="Times" w:cs="Times"/>
+        </w:rPr>
+        <w:t>cess</w:t>
+      </w:r>
+      <w:proofErr w:type="spellEnd"/>
+      <w:r>
+        <w:rPr>
+          <w:rFonts w:ascii="Times" w:hAnsi="Times" w:cs="Times"/>
+        </w:rPr>
+        <w:t xml:space="preserve"> of feature selection, and our ideas can be integrated into these systems. </w:t>
       </w:r>
     </w:p>
     <w:p>
@@ -43576,7 +44956,77 @@
         <w:rPr>
           <w:rFonts w:ascii="Times" w:hAnsi="Times" w:cs="Times"/>
         </w:rPr>
-        <w:t xml:space="preserve">Array databases were initiated by Sarawagi et al. [28], who studied how to efficiently organize multidimensional arrays in an RDBMS. Since then, there has been a recent resur- gence in arrays as first-class citizens [14,15,31]. For example, Stonebraker et al. [31] recently envisioned the idea of using carefully optimized C++ code, e.g., ScaLAPACK, in array databases for matrix calculations. Our Columbus system is complementary to these efforts, as we focus on how to optimize the execution of multiple operations to facilitate reuse. The materialization tradeoffs we explore are (largely) orthogonal to these lower-level tradeoffs. </w:t>
+        <w:t xml:space="preserve">Array databases were initiated by </w:t>
+      </w:r>
+      <w:proofErr w:type="spellStart"/>
+      <w:r>
+        <w:rPr>
+          <w:rFonts w:ascii="Times" w:hAnsi="Times" w:cs="Times"/>
+        </w:rPr>
+        <w:t>Sarawagi</w:t>
+      </w:r>
+      <w:proofErr w:type="spellEnd"/>
+      <w:r>
+        <w:rPr>
+          <w:rFonts w:ascii="Times" w:hAnsi="Times" w:cs="Times"/>
+        </w:rPr>
+        <w:t xml:space="preserve"> et al. [28], who studied how to efficiently organize multidimensional arrays in an RDBMS. Since then, there has been a recent </w:t>
+      </w:r>
+      <w:proofErr w:type="spellStart"/>
+      <w:r>
+        <w:rPr>
+          <w:rFonts w:ascii="Times" w:hAnsi="Times" w:cs="Times"/>
+        </w:rPr>
+        <w:t>resur</w:t>
+      </w:r>
+      <w:proofErr w:type="spellEnd"/>
+      <w:r>
+        <w:rPr>
+          <w:rFonts w:ascii="Times" w:hAnsi="Times" w:cs="Times"/>
+        </w:rPr>
+        <w:t xml:space="preserve">- </w:t>
+      </w:r>
+      <w:proofErr w:type="spellStart"/>
+      <w:r>
+        <w:rPr>
+          <w:rFonts w:ascii="Times" w:hAnsi="Times" w:cs="Times"/>
+        </w:rPr>
+        <w:t>gence</w:t>
+      </w:r>
+      <w:proofErr w:type="spellEnd"/>
+      <w:r>
+        <w:rPr>
+          <w:rFonts w:ascii="Times" w:hAnsi="Times" w:cs="Times"/>
+        </w:rPr>
+        <w:t xml:space="preserve"> in arrays as first-class citizens [14,15,31]. For example, </w:t>
+      </w:r>
+      <w:proofErr w:type="spellStart"/>
+      <w:r>
+        <w:rPr>
+          <w:rFonts w:ascii="Times" w:hAnsi="Times" w:cs="Times"/>
+        </w:rPr>
+        <w:t>Stonebraker</w:t>
+      </w:r>
+      <w:proofErr w:type="spellEnd"/>
+      <w:r>
+        <w:rPr>
+          <w:rFonts w:ascii="Times" w:hAnsi="Times" w:cs="Times"/>
+        </w:rPr>
+        <w:t xml:space="preserve"> et al. [31] recently envisioned the idea of using carefully optimized C++ code, e.g., </w:t>
+      </w:r>
+      <w:proofErr w:type="spellStart"/>
+      <w:r>
+        <w:rPr>
+          <w:rFonts w:ascii="Times" w:hAnsi="Times" w:cs="Times"/>
+        </w:rPr>
+        <w:t>ScaLAPACK</w:t>
+      </w:r>
+      <w:proofErr w:type="spellEnd"/>
+      <w:r>
+        <w:rPr>
+          <w:rFonts w:ascii="Times" w:hAnsi="Times" w:cs="Times"/>
+        </w:rPr>
+        <w:t xml:space="preserve">, in array databases for matrix calculations. Our Columbus system is complementary to these efforts, as we focus on how to optimize the execution of multiple operations to facilitate reuse. The materialization tradeoffs we explore are (largely) orthogonal to these lower-level tradeoffs. </w:t>
       </w:r>
     </w:p>
     <w:p>
@@ -43594,7 +45044,63 @@
         <w:rPr>
           <w:rFonts w:ascii="Times" w:hAnsi="Times" w:cs="Times"/>
         </w:rPr>
-        <w:t xml:space="preserve">There has been an intense effort to scale up individual lin- ear algebra operations in data processing systems [9,16,32]. Constantine et al. [16] propose a distributed algorithm to calculate QR decomposition using MapReduce, while ScaLA- PACK [9] uses a distributed main memory system to scale up linear algebra. The RIOT [32] system optimizes the I/O costs incurred during matrix calculations. Similar to array databases, Columbus directly takes advantage these tech- niques to speed up the execution of each ROP. </w:t>
+        <w:t xml:space="preserve">There has been an intense effort to scale up individual </w:t>
+      </w:r>
+      <w:proofErr w:type="spellStart"/>
+      <w:r>
+        <w:rPr>
+          <w:rFonts w:ascii="Times" w:hAnsi="Times" w:cs="Times"/>
+        </w:rPr>
+        <w:t>lin</w:t>
+      </w:r>
+      <w:proofErr w:type="spellEnd"/>
+      <w:r>
+        <w:rPr>
+          <w:rFonts w:ascii="Times" w:hAnsi="Times" w:cs="Times"/>
+        </w:rPr>
+        <w:t xml:space="preserve">- ear algebra operations in data processing systems [9,16,32]. Constantine et al. [16] propose a distributed algorithm to calculate QR decomposition using </w:t>
+      </w:r>
+      <w:proofErr w:type="spellStart"/>
+      <w:r>
+        <w:rPr>
+          <w:rFonts w:ascii="Times" w:hAnsi="Times" w:cs="Times"/>
+        </w:rPr>
+        <w:t>MapReduce</w:t>
+      </w:r>
+      <w:proofErr w:type="spellEnd"/>
+      <w:r>
+        <w:rPr>
+          <w:rFonts w:ascii="Times" w:hAnsi="Times" w:cs="Times"/>
+        </w:rPr>
+        <w:t xml:space="preserve">, while </w:t>
+      </w:r>
+      <w:proofErr w:type="spellStart"/>
+      <w:r>
+        <w:rPr>
+          <w:rFonts w:ascii="Times" w:hAnsi="Times" w:cs="Times"/>
+        </w:rPr>
+        <w:t>ScaLA</w:t>
+      </w:r>
+      <w:proofErr w:type="spellEnd"/>
+      <w:r>
+        <w:rPr>
+          <w:rFonts w:ascii="Times" w:hAnsi="Times" w:cs="Times"/>
+        </w:rPr>
+        <w:t xml:space="preserve">- PACK [9] uses a distributed main memory system to scale up linear algebra. The RIOT [32] system optimizes the I/O costs incurred during matrix calculations. Similar to array databases, Columbus directly takes advantage these tech- </w:t>
+      </w:r>
+      <w:proofErr w:type="spellStart"/>
+      <w:r>
+        <w:rPr>
+          <w:rFonts w:ascii="Times" w:hAnsi="Times" w:cs="Times"/>
+        </w:rPr>
+        <w:t>niques</w:t>
+      </w:r>
+      <w:proofErr w:type="spellEnd"/>
+      <w:r>
+        <w:rPr>
+          <w:rFonts w:ascii="Times" w:hAnsi="Times" w:cs="Times"/>
+        </w:rPr>
+        <w:t xml:space="preserve"> to speed up the execution of each ROP. </w:t>
       </w:r>
     </w:p>
     <w:p>
@@ -43612,7 +45118,63 @@
         <w:rPr>
           <w:rFonts w:ascii="Times" w:hAnsi="Times" w:cs="Times"/>
         </w:rPr>
-        <w:t xml:space="preserve">Our focus on performance optimizations across full pro- grams was inspired by similar efforts in RIOT-DB [32] and SystemML [17]. RIOT-DB optimizes I/O by rearranging page accesses for specific loop constructs in an R program [32]. SystemML [17] converts R-style programs to workflows of MapReduce jobs. They describe an optimization called pig- gybacking, which enables sharing of data access by jobs that follow each other. </w:t>
+        <w:t xml:space="preserve">Our focus on performance optimizations across full pro- grams was inspired by similar efforts in RIOT-DB [32] and </w:t>
+      </w:r>
+      <w:proofErr w:type="spellStart"/>
+      <w:r>
+        <w:rPr>
+          <w:rFonts w:ascii="Times" w:hAnsi="Times" w:cs="Times"/>
+        </w:rPr>
+        <w:t>SystemML</w:t>
+      </w:r>
+      <w:proofErr w:type="spellEnd"/>
+      <w:r>
+        <w:rPr>
+          <w:rFonts w:ascii="Times" w:hAnsi="Times" w:cs="Times"/>
+        </w:rPr>
+        <w:t xml:space="preserve"> [17]. RIOT-DB optimizes I/O by rearranging page accesses for specific loop constructs in an R program [32]. </w:t>
+      </w:r>
+      <w:proofErr w:type="spellStart"/>
+      <w:r>
+        <w:rPr>
+          <w:rFonts w:ascii="Times" w:hAnsi="Times" w:cs="Times"/>
+        </w:rPr>
+        <w:t>SystemML</w:t>
+      </w:r>
+      <w:proofErr w:type="spellEnd"/>
+      <w:r>
+        <w:rPr>
+          <w:rFonts w:ascii="Times" w:hAnsi="Times" w:cs="Times"/>
+        </w:rPr>
+        <w:t xml:space="preserve"> [17] converts R-style programs to workflows of </w:t>
+      </w:r>
+      <w:proofErr w:type="spellStart"/>
+      <w:r>
+        <w:rPr>
+          <w:rFonts w:ascii="Times" w:hAnsi="Times" w:cs="Times"/>
+        </w:rPr>
+        <w:t>MapReduce</w:t>
+      </w:r>
+      <w:proofErr w:type="spellEnd"/>
+      <w:r>
+        <w:rPr>
+          <w:rFonts w:ascii="Times" w:hAnsi="Times" w:cs="Times"/>
+        </w:rPr>
+        <w:t xml:space="preserve"> jobs. They describe an optimization called pig- </w:t>
+      </w:r>
+      <w:proofErr w:type="spellStart"/>
+      <w:r>
+        <w:rPr>
+          <w:rFonts w:ascii="Times" w:hAnsi="Times" w:cs="Times"/>
+        </w:rPr>
+        <w:t>gybacking</w:t>
+      </w:r>
+      <w:proofErr w:type="spellEnd"/>
+      <w:r>
+        <w:rPr>
+          <w:rFonts w:ascii="Times" w:hAnsi="Times" w:cs="Times"/>
+        </w:rPr>
+        <w:t xml:space="preserve">, which enables sharing of data access by jobs that follow each other. </w:t>
       </w:r>
     </w:p>
     <w:p>
@@ -43630,7 +45192,49 @@
         <w:rPr>
           <w:rFonts w:ascii="Times" w:hAnsi="Times" w:cs="Times"/>
         </w:rPr>
-        <w:t xml:space="preserve">In a similar spirit, declarative machine learning systems, e.g., MLBase [26], provide the end users a high-level lan- guage to specify a machine learning task. Compared with these systems, Columbus focuses on providing a high-level language for feature selection as opposed to algorithms. The conventional wisdom is that most improvement comes through good features as </w:t>
+        <w:t xml:space="preserve">In a similar spirit, declarative machine learning systems, e.g., </w:t>
+      </w:r>
+      <w:proofErr w:type="spellStart"/>
+      <w:r>
+        <w:rPr>
+          <w:rFonts w:ascii="Times" w:hAnsi="Times" w:cs="Times"/>
+        </w:rPr>
+        <w:t>MLBase</w:t>
+      </w:r>
+      <w:proofErr w:type="spellEnd"/>
+      <w:r>
+        <w:rPr>
+          <w:rFonts w:ascii="Times" w:hAnsi="Times" w:cs="Times"/>
+        </w:rPr>
+        <w:t xml:space="preserve"> [26], provide the end users a high-level </w:t>
+      </w:r>
+      <w:proofErr w:type="spellStart"/>
+      <w:r>
+        <w:rPr>
+          <w:rFonts w:ascii="Times" w:hAnsi="Times" w:cs="Times"/>
+        </w:rPr>
+        <w:t>lan</w:t>
+      </w:r>
+      <w:proofErr w:type="spellEnd"/>
+      <w:r>
+        <w:rPr>
+          <w:rFonts w:ascii="Times" w:hAnsi="Times" w:cs="Times"/>
+        </w:rPr>
+        <w:t xml:space="preserve">- </w:t>
+      </w:r>
+      <w:proofErr w:type="spellStart"/>
+      <w:r>
+        <w:rPr>
+          <w:rFonts w:ascii="Times" w:hAnsi="Times" w:cs="Times"/>
+        </w:rPr>
+        <w:t>guage</w:t>
+      </w:r>
+      <w:proofErr w:type="spellEnd"/>
+      <w:r>
+        <w:rPr>
+          <w:rFonts w:ascii="Times" w:hAnsi="Times" w:cs="Times"/>
+        </w:rPr>
+        <w:t xml:space="preserve"> to specify a machine learning task. Compared with these systems, Columbus focuses on providing a high-level language for feature selection as opposed to algorithms. The conventional wisdom is that most improvement comes through good features as </w:t>
       </w:r>
       <w:r>
         <w:rPr>
@@ -43675,7 +45279,49 @@
         <w:rPr>
           <w:rFonts w:ascii="Times" w:hAnsi="Times" w:cs="Times"/>
         </w:rPr>
-        <w:t xml:space="preserve">Columbus is the first system to treat the feature selec- tion dialogue as a database systems problem. Our first contribution is a declarative language for feature selection, informed by conversations with analysts over the last two years. We observed that there are reuse opportunities in analysts’ workloads that are not addressed by today’s R backends. To demonstrate our point, we showed that simple materialization operations could yield orders of magnitude performance improvements on feature selection workloads. </w:t>
+        <w:t xml:space="preserve">Columbus is the first system to treat the feature </w:t>
+      </w:r>
+      <w:proofErr w:type="spellStart"/>
+      <w:r>
+        <w:rPr>
+          <w:rFonts w:ascii="Times" w:hAnsi="Times" w:cs="Times"/>
+        </w:rPr>
+        <w:t>selec</w:t>
+      </w:r>
+      <w:proofErr w:type="spellEnd"/>
+      <w:r>
+        <w:rPr>
+          <w:rFonts w:ascii="Times" w:hAnsi="Times" w:cs="Times"/>
+        </w:rPr>
+        <w:t xml:space="preserve">- </w:t>
+      </w:r>
+      <w:proofErr w:type="spellStart"/>
+      <w:r>
+        <w:rPr>
+          <w:rFonts w:ascii="Times" w:hAnsi="Times" w:cs="Times"/>
+        </w:rPr>
+        <w:t>tion</w:t>
+      </w:r>
+      <w:proofErr w:type="spellEnd"/>
+      <w:r>
+        <w:rPr>
+          <w:rFonts w:ascii="Times" w:hAnsi="Times" w:cs="Times"/>
+        </w:rPr>
+        <w:t xml:space="preserve"> dialogue as a database systems problem. Our first contribution is a declarative language for feature selection, informed by conversations with analysts over the last two years. We observed that there are reuse opportunities in analysts’ workloads that are not addressed by today’s R </w:t>
+      </w:r>
+      <w:proofErr w:type="spellStart"/>
+      <w:r>
+        <w:rPr>
+          <w:rFonts w:ascii="Times" w:hAnsi="Times" w:cs="Times"/>
+        </w:rPr>
+        <w:t>backends</w:t>
+      </w:r>
+      <w:proofErr w:type="spellEnd"/>
+      <w:r>
+        <w:rPr>
+          <w:rFonts w:ascii="Times" w:hAnsi="Times" w:cs="Times"/>
+        </w:rPr>
+        <w:t xml:space="preserve">. To demonstrate our point, we showed that simple materialization operations could yield orders of magnitude performance improvements on feature selection workloads. </w:t>
       </w:r>
     </w:p>
     <w:p>
@@ -43713,7 +45359,115 @@
           <w:sz w:val="18"/>
           <w:szCs w:val="18"/>
         </w:rPr>
-        <w:t xml:space="preserve">Acknowledgment. We gratefully acknowledge the support of Ora- cle, the Office of Naval Research under awards No. N000141210041 and No. N000141310129, the National Science Foundation CAREER Award under No. IIS-1353606, Sloan Research Fellowship, and Amer- ican Family Insurance. Any opinions, findings, and conclusion or rec- ommendations expressed in this material are those of the authors and do not necessarily reflect the view of ONR, NSF, or the US govern- ment. </w:t>
+        <w:t xml:space="preserve">Acknowledgment. We gratefully acknowledge the support of </w:t>
+      </w:r>
+      <w:proofErr w:type="spellStart"/>
+      <w:r>
+        <w:rPr>
+          <w:rFonts w:ascii="Times" w:hAnsi="Times" w:cs="Times"/>
+          <w:sz w:val="18"/>
+          <w:szCs w:val="18"/>
+        </w:rPr>
+        <w:t>Ora</w:t>
+      </w:r>
+      <w:proofErr w:type="spellEnd"/>
+      <w:r>
+        <w:rPr>
+          <w:rFonts w:ascii="Times" w:hAnsi="Times" w:cs="Times"/>
+          <w:sz w:val="18"/>
+          <w:szCs w:val="18"/>
+        </w:rPr>
+        <w:t xml:space="preserve">- </w:t>
+      </w:r>
+      <w:proofErr w:type="spellStart"/>
+      <w:r>
+        <w:rPr>
+          <w:rFonts w:ascii="Times" w:hAnsi="Times" w:cs="Times"/>
+          <w:sz w:val="18"/>
+          <w:szCs w:val="18"/>
+        </w:rPr>
+        <w:t>cle</w:t>
+      </w:r>
+      <w:proofErr w:type="spellEnd"/>
+      <w:r>
+        <w:rPr>
+          <w:rFonts w:ascii="Times" w:hAnsi="Times" w:cs="Times"/>
+          <w:sz w:val="18"/>
+          <w:szCs w:val="18"/>
+        </w:rPr>
+        <w:t xml:space="preserve">, the Office of Naval Research under awards No. N000141210041 and No. N000141310129, the National Science Foundation CAREER Award under No. IIS-1353606, Sloan Research Fellowship, and </w:t>
+      </w:r>
+      <w:proofErr w:type="spellStart"/>
+      <w:r>
+        <w:rPr>
+          <w:rFonts w:ascii="Times" w:hAnsi="Times" w:cs="Times"/>
+          <w:sz w:val="18"/>
+          <w:szCs w:val="18"/>
+        </w:rPr>
+        <w:t>Amer</w:t>
+      </w:r>
+      <w:proofErr w:type="spellEnd"/>
+      <w:r>
+        <w:rPr>
+          <w:rFonts w:ascii="Times" w:hAnsi="Times" w:cs="Times"/>
+          <w:sz w:val="18"/>
+          <w:szCs w:val="18"/>
+        </w:rPr>
+        <w:t xml:space="preserve">- </w:t>
+      </w:r>
+      <w:proofErr w:type="spellStart"/>
+      <w:r>
+        <w:rPr>
+          <w:rFonts w:ascii="Times" w:hAnsi="Times" w:cs="Times"/>
+          <w:sz w:val="18"/>
+          <w:szCs w:val="18"/>
+        </w:rPr>
+        <w:t>ican</w:t>
+      </w:r>
+      <w:proofErr w:type="spellEnd"/>
+      <w:r>
+        <w:rPr>
+          <w:rFonts w:ascii="Times" w:hAnsi="Times" w:cs="Times"/>
+          <w:sz w:val="18"/>
+          <w:szCs w:val="18"/>
+        </w:rPr>
+        <w:t xml:space="preserve"> Family Insurance. Any opinions, findings, and conclusion or rec- </w:t>
+      </w:r>
+      <w:proofErr w:type="spellStart"/>
+      <w:r>
+        <w:rPr>
+          <w:rFonts w:ascii="Times" w:hAnsi="Times" w:cs="Times"/>
+          <w:sz w:val="18"/>
+          <w:szCs w:val="18"/>
+        </w:rPr>
+        <w:t>ommendations</w:t>
+      </w:r>
+      <w:proofErr w:type="spellEnd"/>
+      <w:r>
+        <w:rPr>
+          <w:rFonts w:ascii="Times" w:hAnsi="Times" w:cs="Times"/>
+          <w:sz w:val="18"/>
+          <w:szCs w:val="18"/>
+        </w:rPr>
+        <w:t xml:space="preserve"> expressed in this material are those of the authors and do not necessarily reflect the view of ONR, NSF, or the US govern- </w:t>
+      </w:r>
+      <w:proofErr w:type="spellStart"/>
+      <w:r>
+        <w:rPr>
+          <w:rFonts w:ascii="Times" w:hAnsi="Times" w:cs="Times"/>
+          <w:sz w:val="18"/>
+          <w:szCs w:val="18"/>
+        </w:rPr>
+        <w:t>ment</w:t>
+      </w:r>
+      <w:proofErr w:type="spellEnd"/>
+      <w:r>
+        <w:rPr>
+          <w:rFonts w:ascii="Times" w:hAnsi="Times" w:cs="Times"/>
+          <w:sz w:val="18"/>
+          <w:szCs w:val="18"/>
+        </w:rPr>
+        <w:t xml:space="preserve">. </w:t>
       </w:r>
     </w:p>
     <w:p>
@@ -43762,7 +45516,25 @@
           <w:sz w:val="18"/>
           <w:szCs w:val="18"/>
         </w:rPr>
-        <w:t xml:space="preserve">[1]  Apache Mahout. mahout.apache.org. </w:t>
+        <w:t>[1</w:t>
+      </w:r>
+      <w:proofErr w:type="gramStart"/>
+      <w:r>
+        <w:rPr>
+          <w:rFonts w:ascii="Times" w:hAnsi="Times" w:cs="Times"/>
+          <w:sz w:val="18"/>
+          <w:szCs w:val="18"/>
+        </w:rPr>
+        <w:t>]  Apache</w:t>
+      </w:r>
+      <w:proofErr w:type="gramEnd"/>
+      <w:r>
+        <w:rPr>
+          <w:rFonts w:ascii="Times" w:hAnsi="Times" w:cs="Times"/>
+          <w:sz w:val="18"/>
+          <w:szCs w:val="18"/>
+        </w:rPr>
+        <w:t xml:space="preserve"> Mahout. mahout.apache.org. </w:t>
       </w:r>
       <w:r>
         <w:rPr>
@@ -43798,7 +45570,25 @@
           <w:sz w:val="18"/>
           <w:szCs w:val="18"/>
         </w:rPr>
-        <w:t xml:space="preserve">[2]  Feature Selection and Dimension Reduction Techniques in SAS. </w:t>
+        <w:t>[2</w:t>
+      </w:r>
+      <w:proofErr w:type="gramStart"/>
+      <w:r>
+        <w:rPr>
+          <w:rFonts w:ascii="Times" w:hAnsi="Times" w:cs="Times"/>
+          <w:sz w:val="18"/>
+          <w:szCs w:val="18"/>
+        </w:rPr>
+        <w:t>]  Feature</w:t>
+      </w:r>
+      <w:proofErr w:type="gramEnd"/>
+      <w:r>
+        <w:rPr>
+          <w:rFonts w:ascii="Times" w:hAnsi="Times" w:cs="Times"/>
+          <w:sz w:val="18"/>
+          <w:szCs w:val="18"/>
+        </w:rPr>
+        <w:t xml:space="preserve"> Selection and Dimension Reduction Techniques in SAS. </w:t>
       </w:r>
       <w:r>
         <w:rPr>
@@ -43813,7 +45603,25 @@
           <w:sz w:val="18"/>
           <w:szCs w:val="18"/>
         </w:rPr>
-        <w:t xml:space="preserve">nesug.org/Proceedings/nesug11/sa/sa08.pdf. </w:t>
+        <w:t>nesug.org/Proceedings/nesug11/</w:t>
+      </w:r>
+      <w:proofErr w:type="spellStart"/>
+      <w:r>
+        <w:rPr>
+          <w:rFonts w:ascii="Times" w:hAnsi="Times" w:cs="Times"/>
+          <w:sz w:val="18"/>
+          <w:szCs w:val="18"/>
+        </w:rPr>
+        <w:t>sa</w:t>
+      </w:r>
+      <w:proofErr w:type="spellEnd"/>
+      <w:r>
+        <w:rPr>
+          <w:rFonts w:ascii="Times" w:hAnsi="Times" w:cs="Times"/>
+          <w:sz w:val="18"/>
+          <w:szCs w:val="18"/>
+        </w:rPr>
+        <w:t xml:space="preserve">/sa08.pdf. </w:t>
       </w:r>
       <w:r>
         <w:rPr>
@@ -43849,7 +45657,43 @@
           <w:sz w:val="18"/>
           <w:szCs w:val="18"/>
         </w:rPr>
-        <w:t xml:space="preserve">[3]  Oracle Data Mining. oracle.com/technetwork/database/options/ </w:t>
+        <w:t>[3</w:t>
+      </w:r>
+      <w:proofErr w:type="gramStart"/>
+      <w:r>
+        <w:rPr>
+          <w:rFonts w:ascii="Times" w:hAnsi="Times" w:cs="Times"/>
+          <w:sz w:val="18"/>
+          <w:szCs w:val="18"/>
+        </w:rPr>
+        <w:t>]  Oracle</w:t>
+      </w:r>
+      <w:proofErr w:type="gramEnd"/>
+      <w:r>
+        <w:rPr>
+          <w:rFonts w:ascii="Times" w:hAnsi="Times" w:cs="Times"/>
+          <w:sz w:val="18"/>
+          <w:szCs w:val="18"/>
+        </w:rPr>
+        <w:t xml:space="preserve"> Data Mining. oracle.com/</w:t>
+      </w:r>
+      <w:proofErr w:type="spellStart"/>
+      <w:r>
+        <w:rPr>
+          <w:rFonts w:ascii="Times" w:hAnsi="Times" w:cs="Times"/>
+          <w:sz w:val="18"/>
+          <w:szCs w:val="18"/>
+        </w:rPr>
+        <w:t>technetwork</w:t>
+      </w:r>
+      <w:proofErr w:type="spellEnd"/>
+      <w:r>
+        <w:rPr>
+          <w:rFonts w:ascii="Times" w:hAnsi="Times" w:cs="Times"/>
+          <w:sz w:val="18"/>
+          <w:szCs w:val="18"/>
+        </w:rPr>
+        <w:t xml:space="preserve">/database/options/ </w:t>
       </w:r>
       <w:r>
         <w:rPr>
@@ -43864,7 +45708,25 @@
           <w:sz w:val="18"/>
           <w:szCs w:val="18"/>
         </w:rPr>
-        <w:t xml:space="preserve">advanced-analytics/odm. </w:t>
+        <w:t>advanced-analytics/</w:t>
+      </w:r>
+      <w:proofErr w:type="spellStart"/>
+      <w:r>
+        <w:rPr>
+          <w:rFonts w:ascii="Times" w:hAnsi="Times" w:cs="Times"/>
+          <w:sz w:val="18"/>
+          <w:szCs w:val="18"/>
+        </w:rPr>
+        <w:t>odm</w:t>
+      </w:r>
+      <w:proofErr w:type="spellEnd"/>
+      <w:r>
+        <w:rPr>
+          <w:rFonts w:ascii="Times" w:hAnsi="Times" w:cs="Times"/>
+          <w:sz w:val="18"/>
+          <w:szCs w:val="18"/>
+        </w:rPr>
+        <w:t xml:space="preserve">. </w:t>
       </w:r>
       <w:r>
         <w:rPr>
@@ -43900,7 +45762,25 @@
           <w:sz w:val="18"/>
           <w:szCs w:val="18"/>
         </w:rPr>
-        <w:t xml:space="preserve">[4]  Oracle R Enterprise. </w:t>
+        <w:t>[4</w:t>
+      </w:r>
+      <w:proofErr w:type="gramStart"/>
+      <w:r>
+        <w:rPr>
+          <w:rFonts w:ascii="Times" w:hAnsi="Times" w:cs="Times"/>
+          <w:sz w:val="18"/>
+          <w:szCs w:val="18"/>
+        </w:rPr>
+        <w:t>]  Oracle</w:t>
+      </w:r>
+      <w:proofErr w:type="gramEnd"/>
+      <w:r>
+        <w:rPr>
+          <w:rFonts w:ascii="Times" w:hAnsi="Times" w:cs="Times"/>
+          <w:sz w:val="18"/>
+          <w:szCs w:val="18"/>
+        </w:rPr>
+        <w:t xml:space="preserve"> R Enterprise. </w:t>
       </w:r>
       <w:r>
         <w:rPr>
@@ -43951,7 +45831,43 @@
           <w:sz w:val="18"/>
           <w:szCs w:val="18"/>
         </w:rPr>
-        <w:t xml:space="preserve">[5]  SAP HANA and R. help.sap.com/hana/hana_dev_r_emb_en.pdf. </w:t>
+        <w:t>[5</w:t>
+      </w:r>
+      <w:proofErr w:type="gramStart"/>
+      <w:r>
+        <w:rPr>
+          <w:rFonts w:ascii="Times" w:hAnsi="Times" w:cs="Times"/>
+          <w:sz w:val="18"/>
+          <w:szCs w:val="18"/>
+        </w:rPr>
+        <w:t>]  SAP</w:t>
+      </w:r>
+      <w:proofErr w:type="gramEnd"/>
+      <w:r>
+        <w:rPr>
+          <w:rFonts w:ascii="Times" w:hAnsi="Times" w:cs="Times"/>
+          <w:sz w:val="18"/>
+          <w:szCs w:val="18"/>
+        </w:rPr>
+        <w:t xml:space="preserve"> HANA and R. help.sap.com/</w:t>
+      </w:r>
+      <w:proofErr w:type="spellStart"/>
+      <w:r>
+        <w:rPr>
+          <w:rFonts w:ascii="Times" w:hAnsi="Times" w:cs="Times"/>
+          <w:sz w:val="18"/>
+          <w:szCs w:val="18"/>
+        </w:rPr>
+        <w:t>hana</w:t>
+      </w:r>
+      <w:proofErr w:type="spellEnd"/>
+      <w:r>
+        <w:rPr>
+          <w:rFonts w:ascii="Times" w:hAnsi="Times" w:cs="Times"/>
+          <w:sz w:val="18"/>
+          <w:szCs w:val="18"/>
+        </w:rPr>
+        <w:t xml:space="preserve">/hana_dev_r_emb_en.pdf. </w:t>
       </w:r>
       <w:r>
         <w:rPr>
@@ -43987,7 +45903,79 @@
           <w:sz w:val="18"/>
           <w:szCs w:val="18"/>
         </w:rPr>
-        <w:t xml:space="preserve">[6]  SAS Report on Analytics. sas.com/reg/wp/corp/23876. </w:t>
+        <w:t>[6</w:t>
+      </w:r>
+      <w:proofErr w:type="gramStart"/>
+      <w:r>
+        <w:rPr>
+          <w:rFonts w:ascii="Times" w:hAnsi="Times" w:cs="Times"/>
+          <w:sz w:val="18"/>
+          <w:szCs w:val="18"/>
+        </w:rPr>
+        <w:t>]  SAS</w:t>
+      </w:r>
+      <w:proofErr w:type="gramEnd"/>
+      <w:r>
+        <w:rPr>
+          <w:rFonts w:ascii="Times" w:hAnsi="Times" w:cs="Times"/>
+          <w:sz w:val="18"/>
+          <w:szCs w:val="18"/>
+        </w:rPr>
+        <w:t xml:space="preserve"> Report on Analytics. sas.com/</w:t>
+      </w:r>
+      <w:proofErr w:type="spellStart"/>
+      <w:r>
+        <w:rPr>
+          <w:rFonts w:ascii="Times" w:hAnsi="Times" w:cs="Times"/>
+          <w:sz w:val="18"/>
+          <w:szCs w:val="18"/>
+        </w:rPr>
+        <w:t>reg</w:t>
+      </w:r>
+      <w:proofErr w:type="spellEnd"/>
+      <w:r>
+        <w:rPr>
+          <w:rFonts w:ascii="Times" w:hAnsi="Times" w:cs="Times"/>
+          <w:sz w:val="18"/>
+          <w:szCs w:val="18"/>
+        </w:rPr>
+        <w:t>/</w:t>
+      </w:r>
+      <w:proofErr w:type="spellStart"/>
+      <w:r>
+        <w:rPr>
+          <w:rFonts w:ascii="Times" w:hAnsi="Times" w:cs="Times"/>
+          <w:sz w:val="18"/>
+          <w:szCs w:val="18"/>
+        </w:rPr>
+        <w:t>wp</w:t>
+      </w:r>
+      <w:proofErr w:type="spellEnd"/>
+      <w:r>
+        <w:rPr>
+          <w:rFonts w:ascii="Times" w:hAnsi="Times" w:cs="Times"/>
+          <w:sz w:val="18"/>
+          <w:szCs w:val="18"/>
+        </w:rPr>
+        <w:t>/</w:t>
+      </w:r>
+      <w:proofErr w:type="spellStart"/>
+      <w:r>
+        <w:rPr>
+          <w:rFonts w:ascii="Times" w:hAnsi="Times" w:cs="Times"/>
+          <w:sz w:val="18"/>
+          <w:szCs w:val="18"/>
+        </w:rPr>
+        <w:t>corp</w:t>
+      </w:r>
+      <w:proofErr w:type="spellEnd"/>
+      <w:r>
+        <w:rPr>
+          <w:rFonts w:ascii="Times" w:hAnsi="Times" w:cs="Times"/>
+          <w:sz w:val="18"/>
+          <w:szCs w:val="18"/>
+        </w:rPr>
+        <w:t xml:space="preserve">/23876. </w:t>
       </w:r>
       <w:r>
         <w:rPr>
@@ -44023,7 +46011,25 @@
           <w:sz w:val="18"/>
           <w:szCs w:val="18"/>
         </w:rPr>
-        <w:t xml:space="preserve">[7]  Variable Selection in the Credit Card Industry. </w:t>
+        <w:t>[7</w:t>
+      </w:r>
+      <w:proofErr w:type="gramStart"/>
+      <w:r>
+        <w:rPr>
+          <w:rFonts w:ascii="Times" w:hAnsi="Times" w:cs="Times"/>
+          <w:sz w:val="18"/>
+          <w:szCs w:val="18"/>
+        </w:rPr>
+        <w:t>]  Variable</w:t>
+      </w:r>
+      <w:proofErr w:type="gramEnd"/>
+      <w:r>
+        <w:rPr>
+          <w:rFonts w:ascii="Times" w:hAnsi="Times" w:cs="Times"/>
+          <w:sz w:val="18"/>
+          <w:szCs w:val="18"/>
+        </w:rPr>
+        <w:t xml:space="preserve"> Selection in the Credit Card Industry. </w:t>
       </w:r>
       <w:r>
         <w:rPr>
@@ -44074,7 +46080,43 @@
           <w:sz w:val="18"/>
           <w:szCs w:val="18"/>
         </w:rPr>
-        <w:t xml:space="preserve">[8]  D. Bertsekas. Nonlinear Programming. Athena Scientific, 1999. </w:t>
+        <w:t>[8</w:t>
+      </w:r>
+      <w:proofErr w:type="gramStart"/>
+      <w:r>
+        <w:rPr>
+          <w:rFonts w:ascii="Times" w:hAnsi="Times" w:cs="Times"/>
+          <w:sz w:val="18"/>
+          <w:szCs w:val="18"/>
+        </w:rPr>
+        <w:t>]  D.</w:t>
+      </w:r>
+      <w:proofErr w:type="gramEnd"/>
+      <w:r>
+        <w:rPr>
+          <w:rFonts w:ascii="Times" w:hAnsi="Times" w:cs="Times"/>
+          <w:sz w:val="18"/>
+          <w:szCs w:val="18"/>
+        </w:rPr>
+        <w:t xml:space="preserve"> </w:t>
+      </w:r>
+      <w:proofErr w:type="spellStart"/>
+      <w:r>
+        <w:rPr>
+          <w:rFonts w:ascii="Times" w:hAnsi="Times" w:cs="Times"/>
+          <w:sz w:val="18"/>
+          <w:szCs w:val="18"/>
+        </w:rPr>
+        <w:t>Bertsekas</w:t>
+      </w:r>
+      <w:proofErr w:type="spellEnd"/>
+      <w:r>
+        <w:rPr>
+          <w:rFonts w:ascii="Times" w:hAnsi="Times" w:cs="Times"/>
+          <w:sz w:val="18"/>
+          <w:szCs w:val="18"/>
+        </w:rPr>
+        <w:t xml:space="preserve">. Nonlinear Programming. Athena Scientific, 1999. </w:t>
       </w:r>
       <w:r>
         <w:rPr>
@@ -44110,7 +46152,43 @@
           <w:sz w:val="18"/>
           <w:szCs w:val="18"/>
         </w:rPr>
-        <w:t xml:space="preserve">[9]  L. S. Blackford and et al. ScaLAPACK: A portable linear </w:t>
+        <w:t>[9</w:t>
+      </w:r>
+      <w:proofErr w:type="gramStart"/>
+      <w:r>
+        <w:rPr>
+          <w:rFonts w:ascii="Times" w:hAnsi="Times" w:cs="Times"/>
+          <w:sz w:val="18"/>
+          <w:szCs w:val="18"/>
+        </w:rPr>
+        <w:t>]  L.</w:t>
+      </w:r>
+      <w:proofErr w:type="gramEnd"/>
+      <w:r>
+        <w:rPr>
+          <w:rFonts w:ascii="Times" w:hAnsi="Times" w:cs="Times"/>
+          <w:sz w:val="18"/>
+          <w:szCs w:val="18"/>
+        </w:rPr>
+        <w:t xml:space="preserve"> S. Blackford and et al. </w:t>
+      </w:r>
+      <w:proofErr w:type="spellStart"/>
+      <w:r>
+        <w:rPr>
+          <w:rFonts w:ascii="Times" w:hAnsi="Times" w:cs="Times"/>
+          <w:sz w:val="18"/>
+          <w:szCs w:val="18"/>
+        </w:rPr>
+        <w:t>ScaLAPACK</w:t>
+      </w:r>
+      <w:proofErr w:type="spellEnd"/>
+      <w:r>
+        <w:rPr>
+          <w:rFonts w:ascii="Times" w:hAnsi="Times" w:cs="Times"/>
+          <w:sz w:val="18"/>
+          <w:szCs w:val="18"/>
+        </w:rPr>
+        <w:t xml:space="preserve">: A portable linear </w:t>
       </w:r>
       <w:r>
         <w:rPr>
@@ -44140,7 +46218,25 @@
           <w:sz w:val="18"/>
           <w:szCs w:val="18"/>
         </w:rPr>
-        <w:t xml:space="preserve">issues and performance. In SuperComputing, 1996. </w:t>
+        <w:t xml:space="preserve">issues and performance. In </w:t>
+      </w:r>
+      <w:proofErr w:type="spellStart"/>
+      <w:r>
+        <w:rPr>
+          <w:rFonts w:ascii="Times" w:hAnsi="Times" w:cs="Times"/>
+          <w:sz w:val="18"/>
+          <w:szCs w:val="18"/>
+        </w:rPr>
+        <w:t>SuperComputing</w:t>
+      </w:r>
+      <w:proofErr w:type="spellEnd"/>
+      <w:r>
+        <w:rPr>
+          <w:rFonts w:ascii="Times" w:hAnsi="Times" w:cs="Times"/>
+          <w:sz w:val="18"/>
+          <w:szCs w:val="18"/>
+        </w:rPr>
+        <w:t xml:space="preserve">, 1996. </w:t>
       </w:r>
       <w:r>
         <w:rPr>
@@ -44176,7 +46272,61 @@
           <w:sz w:val="18"/>
           <w:szCs w:val="18"/>
         </w:rPr>
-        <w:t xml:space="preserve">[10]  L. Bottou and O. Bousquet. The tradeoffs of large scale </w:t>
+        <w:t>[10</w:t>
+      </w:r>
+      <w:proofErr w:type="gramStart"/>
+      <w:r>
+        <w:rPr>
+          <w:rFonts w:ascii="Times" w:hAnsi="Times" w:cs="Times"/>
+          <w:sz w:val="18"/>
+          <w:szCs w:val="18"/>
+        </w:rPr>
+        <w:t>]  L.</w:t>
+      </w:r>
+      <w:proofErr w:type="gramEnd"/>
+      <w:r>
+        <w:rPr>
+          <w:rFonts w:ascii="Times" w:hAnsi="Times" w:cs="Times"/>
+          <w:sz w:val="18"/>
+          <w:szCs w:val="18"/>
+        </w:rPr>
+        <w:t xml:space="preserve"> </w:t>
+      </w:r>
+      <w:proofErr w:type="spellStart"/>
+      <w:r>
+        <w:rPr>
+          <w:rFonts w:ascii="Times" w:hAnsi="Times" w:cs="Times"/>
+          <w:sz w:val="18"/>
+          <w:szCs w:val="18"/>
+        </w:rPr>
+        <w:t>Bottou</w:t>
+      </w:r>
+      <w:proofErr w:type="spellEnd"/>
+      <w:r>
+        <w:rPr>
+          <w:rFonts w:ascii="Times" w:hAnsi="Times" w:cs="Times"/>
+          <w:sz w:val="18"/>
+          <w:szCs w:val="18"/>
+        </w:rPr>
+        <w:t xml:space="preserve"> and O. </w:t>
+      </w:r>
+      <w:proofErr w:type="spellStart"/>
+      <w:r>
+        <w:rPr>
+          <w:rFonts w:ascii="Times" w:hAnsi="Times" w:cs="Times"/>
+          <w:sz w:val="18"/>
+          <w:szCs w:val="18"/>
+        </w:rPr>
+        <w:t>Bousquet</w:t>
+      </w:r>
+      <w:proofErr w:type="spellEnd"/>
+      <w:r>
+        <w:rPr>
+          <w:rFonts w:ascii="Times" w:hAnsi="Times" w:cs="Times"/>
+          <w:sz w:val="18"/>
+          <w:szCs w:val="18"/>
+        </w:rPr>
+        <w:t xml:space="preserve">. The tradeoffs of large scale </w:t>
       </w:r>
       <w:r>
         <w:rPr>
@@ -44227,7 +46377,61 @@
           <w:sz w:val="18"/>
           <w:szCs w:val="18"/>
         </w:rPr>
-        <w:t xml:space="preserve">[11]  C. Boutsidis and et al. Near-optimal coresets for least-squares </w:t>
+        <w:t>[11</w:t>
+      </w:r>
+      <w:proofErr w:type="gramStart"/>
+      <w:r>
+        <w:rPr>
+          <w:rFonts w:ascii="Times" w:hAnsi="Times" w:cs="Times"/>
+          <w:sz w:val="18"/>
+          <w:szCs w:val="18"/>
+        </w:rPr>
+        <w:t>]  C.</w:t>
+      </w:r>
+      <w:proofErr w:type="gramEnd"/>
+      <w:r>
+        <w:rPr>
+          <w:rFonts w:ascii="Times" w:hAnsi="Times" w:cs="Times"/>
+          <w:sz w:val="18"/>
+          <w:szCs w:val="18"/>
+        </w:rPr>
+        <w:t xml:space="preserve"> </w:t>
+      </w:r>
+      <w:proofErr w:type="spellStart"/>
+      <w:r>
+        <w:rPr>
+          <w:rFonts w:ascii="Times" w:hAnsi="Times" w:cs="Times"/>
+          <w:sz w:val="18"/>
+          <w:szCs w:val="18"/>
+        </w:rPr>
+        <w:t>Boutsidis</w:t>
+      </w:r>
+      <w:proofErr w:type="spellEnd"/>
+      <w:r>
+        <w:rPr>
+          <w:rFonts w:ascii="Times" w:hAnsi="Times" w:cs="Times"/>
+          <w:sz w:val="18"/>
+          <w:szCs w:val="18"/>
+        </w:rPr>
+        <w:t xml:space="preserve"> and et al. Near-optimal </w:t>
+      </w:r>
+      <w:proofErr w:type="spellStart"/>
+      <w:r>
+        <w:rPr>
+          <w:rFonts w:ascii="Times" w:hAnsi="Times" w:cs="Times"/>
+          <w:sz w:val="18"/>
+          <w:szCs w:val="18"/>
+        </w:rPr>
+        <w:t>coresets</w:t>
+      </w:r>
+      <w:proofErr w:type="spellEnd"/>
+      <w:r>
+        <w:rPr>
+          <w:rFonts w:ascii="Times" w:hAnsi="Times" w:cs="Times"/>
+          <w:sz w:val="18"/>
+          <w:szCs w:val="18"/>
+        </w:rPr>
+        <w:t xml:space="preserve"> for least-squares </w:t>
       </w:r>
       <w:r>
         <w:rPr>
@@ -44287,7 +46491,25 @@
           <w:sz w:val="18"/>
           <w:szCs w:val="18"/>
         </w:rPr>
-        <w:t xml:space="preserve">[12]  D. Boyce and et al. Optimal Subset Selection. Springer, 1974. </w:t>
+        <w:t>[12</w:t>
+      </w:r>
+      <w:proofErr w:type="gramStart"/>
+      <w:r>
+        <w:rPr>
+          <w:rFonts w:ascii="Times" w:hAnsi="Times" w:cs="Times"/>
+          <w:sz w:val="18"/>
+          <w:szCs w:val="18"/>
+        </w:rPr>
+        <w:t>]  D.</w:t>
+      </w:r>
+      <w:proofErr w:type="gramEnd"/>
+      <w:r>
+        <w:rPr>
+          <w:rFonts w:ascii="Times" w:hAnsi="Times" w:cs="Times"/>
+          <w:sz w:val="18"/>
+          <w:szCs w:val="18"/>
+        </w:rPr>
+        <w:t xml:space="preserve"> Boyce and et al. Optimal Subset Selection. Springer, 1974. </w:t>
       </w:r>
       <w:r>
         <w:rPr>
@@ -44323,7 +46545,25 @@
           <w:sz w:val="18"/>
           <w:szCs w:val="18"/>
         </w:rPr>
-        <w:t xml:space="preserve">[13]  S. Boyd and et al. Distributed optimization and statistical </w:t>
+        <w:t>[13</w:t>
+      </w:r>
+      <w:proofErr w:type="gramStart"/>
+      <w:r>
+        <w:rPr>
+          <w:rFonts w:ascii="Times" w:hAnsi="Times" w:cs="Times"/>
+          <w:sz w:val="18"/>
+          <w:szCs w:val="18"/>
+        </w:rPr>
+        <w:t>]  S.</w:t>
+      </w:r>
+      <w:proofErr w:type="gramEnd"/>
+      <w:r>
+        <w:rPr>
+          <w:rFonts w:ascii="Times" w:hAnsi="Times" w:cs="Times"/>
+          <w:sz w:val="18"/>
+          <w:szCs w:val="18"/>
+        </w:rPr>
+        <w:t xml:space="preserve"> Boyd and et al. Distributed optimization and statistical </w:t>
       </w:r>
       <w:r>
         <w:rPr>
@@ -44389,7 +46629,43 @@
           <w:sz w:val="18"/>
           <w:szCs w:val="18"/>
         </w:rPr>
-        <w:t xml:space="preserve">[14]  P. G. Brown. Overview of sciDB: Large scale array storage, </w:t>
+        <w:t>[14</w:t>
+      </w:r>
+      <w:proofErr w:type="gramStart"/>
+      <w:r>
+        <w:rPr>
+          <w:rFonts w:ascii="Times" w:hAnsi="Times" w:cs="Times"/>
+          <w:sz w:val="18"/>
+          <w:szCs w:val="18"/>
+        </w:rPr>
+        <w:t>]  P.</w:t>
+      </w:r>
+      <w:proofErr w:type="gramEnd"/>
+      <w:r>
+        <w:rPr>
+          <w:rFonts w:ascii="Times" w:hAnsi="Times" w:cs="Times"/>
+          <w:sz w:val="18"/>
+          <w:szCs w:val="18"/>
+        </w:rPr>
+        <w:t xml:space="preserve"> G. Brown. Overview of </w:t>
+      </w:r>
+      <w:proofErr w:type="spellStart"/>
+      <w:r>
+        <w:rPr>
+          <w:rFonts w:ascii="Times" w:hAnsi="Times" w:cs="Times"/>
+          <w:sz w:val="18"/>
+          <w:szCs w:val="18"/>
+        </w:rPr>
+        <w:t>sciDB</w:t>
+      </w:r>
+      <w:proofErr w:type="spellEnd"/>
+      <w:r>
+        <w:rPr>
+          <w:rFonts w:ascii="Times" w:hAnsi="Times" w:cs="Times"/>
+          <w:sz w:val="18"/>
+          <w:szCs w:val="18"/>
+        </w:rPr>
+        <w:t xml:space="preserve">: Large scale array storage, </w:t>
       </w:r>
       <w:r>
         <w:rPr>
@@ -44440,7 +46716,25 @@
           <w:sz w:val="18"/>
           <w:szCs w:val="18"/>
         </w:rPr>
-        <w:t xml:space="preserve">[15]  J. Cohen and et al. MAD skills: New analysis practices for big </w:t>
+        <w:t>[15</w:t>
+      </w:r>
+      <w:proofErr w:type="gramStart"/>
+      <w:r>
+        <w:rPr>
+          <w:rFonts w:ascii="Times" w:hAnsi="Times" w:cs="Times"/>
+          <w:sz w:val="18"/>
+          <w:szCs w:val="18"/>
+        </w:rPr>
+        <w:t>]  J.</w:t>
+      </w:r>
+      <w:proofErr w:type="gramEnd"/>
+      <w:r>
+        <w:rPr>
+          <w:rFonts w:ascii="Times" w:hAnsi="Times" w:cs="Times"/>
+          <w:sz w:val="18"/>
+          <w:szCs w:val="18"/>
+        </w:rPr>
+        <w:t xml:space="preserve"> Cohen and et al. MAD skills: New analysis practices for big </w:t>
       </w:r>
       <w:r>
         <w:rPr>
@@ -44491,7 +46785,61 @@
           <w:sz w:val="18"/>
           <w:szCs w:val="18"/>
         </w:rPr>
-        <w:t xml:space="preserve">[16]  P. G. Constantine and D. F. Gleich. Tall and skinny qr </w:t>
+        <w:t>[16</w:t>
+      </w:r>
+      <w:proofErr w:type="gramStart"/>
+      <w:r>
+        <w:rPr>
+          <w:rFonts w:ascii="Times" w:hAnsi="Times" w:cs="Times"/>
+          <w:sz w:val="18"/>
+          <w:szCs w:val="18"/>
+        </w:rPr>
+        <w:t>]  P.</w:t>
+      </w:r>
+      <w:proofErr w:type="gramEnd"/>
+      <w:r>
+        <w:rPr>
+          <w:rFonts w:ascii="Times" w:hAnsi="Times" w:cs="Times"/>
+          <w:sz w:val="18"/>
+          <w:szCs w:val="18"/>
+        </w:rPr>
+        <w:t xml:space="preserve"> G. Constantine and D. F. </w:t>
+      </w:r>
+      <w:proofErr w:type="spellStart"/>
+      <w:r>
+        <w:rPr>
+          <w:rFonts w:ascii="Times" w:hAnsi="Times" w:cs="Times"/>
+          <w:sz w:val="18"/>
+          <w:szCs w:val="18"/>
+        </w:rPr>
+        <w:t>Gleich</w:t>
+      </w:r>
+      <w:proofErr w:type="spellEnd"/>
+      <w:r>
+        <w:rPr>
+          <w:rFonts w:ascii="Times" w:hAnsi="Times" w:cs="Times"/>
+          <w:sz w:val="18"/>
+          <w:szCs w:val="18"/>
+        </w:rPr>
+        <w:t xml:space="preserve">. Tall and skinny </w:t>
+      </w:r>
+      <w:proofErr w:type="spellStart"/>
+      <w:r>
+        <w:rPr>
+          <w:rFonts w:ascii="Times" w:hAnsi="Times" w:cs="Times"/>
+          <w:sz w:val="18"/>
+          <w:szCs w:val="18"/>
+        </w:rPr>
+        <w:t>qr</w:t>
+      </w:r>
+      <w:proofErr w:type="spellEnd"/>
+      <w:r>
+        <w:rPr>
+          <w:rFonts w:ascii="Times" w:hAnsi="Times" w:cs="Times"/>
+          <w:sz w:val="18"/>
+          <w:szCs w:val="18"/>
+        </w:rPr>
+        <w:t xml:space="preserve"> </w:t>
       </w:r>
       <w:r>
         <w:rPr>
@@ -44506,7 +46854,43 @@
           <w:sz w:val="18"/>
           <w:szCs w:val="18"/>
         </w:rPr>
-        <w:t xml:space="preserve">factorizations in mapreduce architectures. In MapReduce, 2011. </w:t>
+        <w:t xml:space="preserve">factorizations in </w:t>
+      </w:r>
+      <w:proofErr w:type="spellStart"/>
+      <w:r>
+        <w:rPr>
+          <w:rFonts w:ascii="Times" w:hAnsi="Times" w:cs="Times"/>
+          <w:sz w:val="18"/>
+          <w:szCs w:val="18"/>
+        </w:rPr>
+        <w:t>mapreduce</w:t>
+      </w:r>
+      <w:proofErr w:type="spellEnd"/>
+      <w:r>
+        <w:rPr>
+          <w:rFonts w:ascii="Times" w:hAnsi="Times" w:cs="Times"/>
+          <w:sz w:val="18"/>
+          <w:szCs w:val="18"/>
+        </w:rPr>
+        <w:t xml:space="preserve"> architectures. In </w:t>
+      </w:r>
+      <w:proofErr w:type="spellStart"/>
+      <w:r>
+        <w:rPr>
+          <w:rFonts w:ascii="Times" w:hAnsi="Times" w:cs="Times"/>
+          <w:sz w:val="18"/>
+          <w:szCs w:val="18"/>
+        </w:rPr>
+        <w:t>MapReduce</w:t>
+      </w:r>
+      <w:proofErr w:type="spellEnd"/>
+      <w:r>
+        <w:rPr>
+          <w:rFonts w:ascii="Times" w:hAnsi="Times" w:cs="Times"/>
+          <w:sz w:val="18"/>
+          <w:szCs w:val="18"/>
+        </w:rPr>
+        <w:t xml:space="preserve">, 2011. </w:t>
       </w:r>
       <w:r>
         <w:rPr>
@@ -44542,7 +46926,61 @@
           <w:sz w:val="18"/>
           <w:szCs w:val="18"/>
         </w:rPr>
-        <w:t xml:space="preserve">[17]  A. Ghoting and et al. SystemML: Declarative machine learning </w:t>
+        <w:t>[17</w:t>
+      </w:r>
+      <w:proofErr w:type="gramStart"/>
+      <w:r>
+        <w:rPr>
+          <w:rFonts w:ascii="Times" w:hAnsi="Times" w:cs="Times"/>
+          <w:sz w:val="18"/>
+          <w:szCs w:val="18"/>
+        </w:rPr>
+        <w:t>]  A.</w:t>
+      </w:r>
+      <w:proofErr w:type="gramEnd"/>
+      <w:r>
+        <w:rPr>
+          <w:rFonts w:ascii="Times" w:hAnsi="Times" w:cs="Times"/>
+          <w:sz w:val="18"/>
+          <w:szCs w:val="18"/>
+        </w:rPr>
+        <w:t xml:space="preserve"> </w:t>
+      </w:r>
+      <w:proofErr w:type="spellStart"/>
+      <w:r>
+        <w:rPr>
+          <w:rFonts w:ascii="Times" w:hAnsi="Times" w:cs="Times"/>
+          <w:sz w:val="18"/>
+          <w:szCs w:val="18"/>
+        </w:rPr>
+        <w:t>Ghoting</w:t>
+      </w:r>
+      <w:proofErr w:type="spellEnd"/>
+      <w:r>
+        <w:rPr>
+          <w:rFonts w:ascii="Times" w:hAnsi="Times" w:cs="Times"/>
+          <w:sz w:val="18"/>
+          <w:szCs w:val="18"/>
+        </w:rPr>
+        <w:t xml:space="preserve"> and et al. </w:t>
+      </w:r>
+      <w:proofErr w:type="spellStart"/>
+      <w:r>
+        <w:rPr>
+          <w:rFonts w:ascii="Times" w:hAnsi="Times" w:cs="Times"/>
+          <w:sz w:val="18"/>
+          <w:szCs w:val="18"/>
+        </w:rPr>
+        <w:t>SystemML</w:t>
+      </w:r>
+      <w:proofErr w:type="spellEnd"/>
+      <w:r>
+        <w:rPr>
+          <w:rFonts w:ascii="Times" w:hAnsi="Times" w:cs="Times"/>
+          <w:sz w:val="18"/>
+          <w:szCs w:val="18"/>
+        </w:rPr>
+        <w:t xml:space="preserve">: Declarative machine learning </w:t>
       </w:r>
       <w:r>
         <w:rPr>
@@ -44557,7 +46995,25 @@
           <w:sz w:val="18"/>
           <w:szCs w:val="18"/>
         </w:rPr>
-        <w:t xml:space="preserve">on MapReduce. In ICDE, 2011. </w:t>
+        <w:t xml:space="preserve">on </w:t>
+      </w:r>
+      <w:proofErr w:type="spellStart"/>
+      <w:r>
+        <w:rPr>
+          <w:rFonts w:ascii="Times" w:hAnsi="Times" w:cs="Times"/>
+          <w:sz w:val="18"/>
+          <w:szCs w:val="18"/>
+        </w:rPr>
+        <w:t>MapReduce</w:t>
+      </w:r>
+      <w:proofErr w:type="spellEnd"/>
+      <w:r>
+        <w:rPr>
+          <w:rFonts w:ascii="Times" w:hAnsi="Times" w:cs="Times"/>
+          <w:sz w:val="18"/>
+          <w:szCs w:val="18"/>
+        </w:rPr>
+        <w:t xml:space="preserve">. In ICDE, 2011. </w:t>
       </w:r>
       <w:r>
         <w:rPr>
@@ -44593,7 +47049,43 @@
           <w:sz w:val="18"/>
           <w:szCs w:val="18"/>
         </w:rPr>
-        <w:t xml:space="preserve">[18]  G. Golub. Numerical methods for solving linear least squares </w:t>
+        <w:t>[18</w:t>
+      </w:r>
+      <w:proofErr w:type="gramStart"/>
+      <w:r>
+        <w:rPr>
+          <w:rFonts w:ascii="Times" w:hAnsi="Times" w:cs="Times"/>
+          <w:sz w:val="18"/>
+          <w:szCs w:val="18"/>
+        </w:rPr>
+        <w:t>]  G.</w:t>
+      </w:r>
+      <w:proofErr w:type="gramEnd"/>
+      <w:r>
+        <w:rPr>
+          <w:rFonts w:ascii="Times" w:hAnsi="Times" w:cs="Times"/>
+          <w:sz w:val="18"/>
+          <w:szCs w:val="18"/>
+        </w:rPr>
+        <w:t xml:space="preserve"> </w:t>
+      </w:r>
+      <w:proofErr w:type="spellStart"/>
+      <w:r>
+        <w:rPr>
+          <w:rFonts w:ascii="Times" w:hAnsi="Times" w:cs="Times"/>
+          <w:sz w:val="18"/>
+          <w:szCs w:val="18"/>
+        </w:rPr>
+        <w:t>Golub</w:t>
+      </w:r>
+      <w:proofErr w:type="spellEnd"/>
+      <w:r>
+        <w:rPr>
+          <w:rFonts w:ascii="Times" w:hAnsi="Times" w:cs="Times"/>
+          <w:sz w:val="18"/>
+          <w:szCs w:val="18"/>
+        </w:rPr>
+        <w:t xml:space="preserve">. Numerical methods for solving linear least squares </w:t>
       </w:r>
       <w:r>
         <w:rPr>
@@ -44608,7 +47100,43 @@
           <w:sz w:val="18"/>
           <w:szCs w:val="18"/>
         </w:rPr>
-        <w:t xml:space="preserve">problems. Numerische Mathematik, 1965. </w:t>
+        <w:t xml:space="preserve">problems. </w:t>
+      </w:r>
+      <w:proofErr w:type="spellStart"/>
+      <w:r>
+        <w:rPr>
+          <w:rFonts w:ascii="Times" w:hAnsi="Times" w:cs="Times"/>
+          <w:sz w:val="18"/>
+          <w:szCs w:val="18"/>
+        </w:rPr>
+        <w:t>Numerische</w:t>
+      </w:r>
+      <w:proofErr w:type="spellEnd"/>
+      <w:r>
+        <w:rPr>
+          <w:rFonts w:ascii="Times" w:hAnsi="Times" w:cs="Times"/>
+          <w:sz w:val="18"/>
+          <w:szCs w:val="18"/>
+        </w:rPr>
+        <w:t xml:space="preserve"> </w:t>
+      </w:r>
+      <w:proofErr w:type="spellStart"/>
+      <w:r>
+        <w:rPr>
+          <w:rFonts w:ascii="Times" w:hAnsi="Times" w:cs="Times"/>
+          <w:sz w:val="18"/>
+          <w:szCs w:val="18"/>
+        </w:rPr>
+        <w:t>Mathematik</w:t>
+      </w:r>
+      <w:proofErr w:type="spellEnd"/>
+      <w:r>
+        <w:rPr>
+          <w:rFonts w:ascii="Times" w:hAnsi="Times" w:cs="Times"/>
+          <w:sz w:val="18"/>
+          <w:szCs w:val="18"/>
+        </w:rPr>
+        <w:t xml:space="preserve">, 1965. </w:t>
       </w:r>
       <w:r>
         <w:rPr>
@@ -44644,7 +47172,43 @@
           <w:sz w:val="18"/>
           <w:szCs w:val="18"/>
         </w:rPr>
-        <w:t xml:space="preserve">[19]  G. Graefe and W. J. McKenna. The Volcano optimizer </w:t>
+        <w:t>[19</w:t>
+      </w:r>
+      <w:proofErr w:type="gramStart"/>
+      <w:r>
+        <w:rPr>
+          <w:rFonts w:ascii="Times" w:hAnsi="Times" w:cs="Times"/>
+          <w:sz w:val="18"/>
+          <w:szCs w:val="18"/>
+        </w:rPr>
+        <w:t>]  G.</w:t>
+      </w:r>
+      <w:proofErr w:type="gramEnd"/>
+      <w:r>
+        <w:rPr>
+          <w:rFonts w:ascii="Times" w:hAnsi="Times" w:cs="Times"/>
+          <w:sz w:val="18"/>
+          <w:szCs w:val="18"/>
+        </w:rPr>
+        <w:t xml:space="preserve"> </w:t>
+      </w:r>
+      <w:proofErr w:type="spellStart"/>
+      <w:r>
+        <w:rPr>
+          <w:rFonts w:ascii="Times" w:hAnsi="Times" w:cs="Times"/>
+          <w:sz w:val="18"/>
+          <w:szCs w:val="18"/>
+        </w:rPr>
+        <w:t>Graefe</w:t>
+      </w:r>
+      <w:proofErr w:type="spellEnd"/>
+      <w:r>
+        <w:rPr>
+          <w:rFonts w:ascii="Times" w:hAnsi="Times" w:cs="Times"/>
+          <w:sz w:val="18"/>
+          <w:szCs w:val="18"/>
+        </w:rPr>
+        <w:t xml:space="preserve"> and W. J. McKenna. The Volcano optimizer </w:t>
       </w:r>
       <w:r>
         <w:rPr>
@@ -44695,7 +47259,61 @@
           <w:sz w:val="18"/>
           <w:szCs w:val="18"/>
         </w:rPr>
-        <w:t xml:space="preserve">[20]  I. Guyon and A. Elisseeff. An introduction to variable and </w:t>
+        <w:t>[20</w:t>
+      </w:r>
+      <w:proofErr w:type="gramStart"/>
+      <w:r>
+        <w:rPr>
+          <w:rFonts w:ascii="Times" w:hAnsi="Times" w:cs="Times"/>
+          <w:sz w:val="18"/>
+          <w:szCs w:val="18"/>
+        </w:rPr>
+        <w:t>]  I.</w:t>
+      </w:r>
+      <w:proofErr w:type="gramEnd"/>
+      <w:r>
+        <w:rPr>
+          <w:rFonts w:ascii="Times" w:hAnsi="Times" w:cs="Times"/>
+          <w:sz w:val="18"/>
+          <w:szCs w:val="18"/>
+        </w:rPr>
+        <w:t xml:space="preserve"> </w:t>
+      </w:r>
+      <w:proofErr w:type="spellStart"/>
+      <w:r>
+        <w:rPr>
+          <w:rFonts w:ascii="Times" w:hAnsi="Times" w:cs="Times"/>
+          <w:sz w:val="18"/>
+          <w:szCs w:val="18"/>
+        </w:rPr>
+        <w:t>Guyon</w:t>
+      </w:r>
+      <w:proofErr w:type="spellEnd"/>
+      <w:r>
+        <w:rPr>
+          <w:rFonts w:ascii="Times" w:hAnsi="Times" w:cs="Times"/>
+          <w:sz w:val="18"/>
+          <w:szCs w:val="18"/>
+        </w:rPr>
+        <w:t xml:space="preserve"> and A. </w:t>
+      </w:r>
+      <w:proofErr w:type="spellStart"/>
+      <w:r>
+        <w:rPr>
+          <w:rFonts w:ascii="Times" w:hAnsi="Times" w:cs="Times"/>
+          <w:sz w:val="18"/>
+          <w:szCs w:val="18"/>
+        </w:rPr>
+        <w:t>Elisseeff</w:t>
+      </w:r>
+      <w:proofErr w:type="spellEnd"/>
+      <w:r>
+        <w:rPr>
+          <w:rFonts w:ascii="Times" w:hAnsi="Times" w:cs="Times"/>
+          <w:sz w:val="18"/>
+          <w:szCs w:val="18"/>
+        </w:rPr>
+        <w:t xml:space="preserve">. An introduction to variable and </w:t>
       </w:r>
       <w:r>
         <w:rPr>
@@ -44746,7 +47364,43 @@
           <w:sz w:val="18"/>
           <w:szCs w:val="18"/>
         </w:rPr>
-        <w:t xml:space="preserve">[21]  I. Guyon and et al. Feature Extraction: Foundations and </w:t>
+        <w:t>[21</w:t>
+      </w:r>
+      <w:proofErr w:type="gramStart"/>
+      <w:r>
+        <w:rPr>
+          <w:rFonts w:ascii="Times" w:hAnsi="Times" w:cs="Times"/>
+          <w:sz w:val="18"/>
+          <w:szCs w:val="18"/>
+        </w:rPr>
+        <w:t>]  I.</w:t>
+      </w:r>
+      <w:proofErr w:type="gramEnd"/>
+      <w:r>
+        <w:rPr>
+          <w:rFonts w:ascii="Times" w:hAnsi="Times" w:cs="Times"/>
+          <w:sz w:val="18"/>
+          <w:szCs w:val="18"/>
+        </w:rPr>
+        <w:t xml:space="preserve"> </w:t>
+      </w:r>
+      <w:proofErr w:type="spellStart"/>
+      <w:r>
+        <w:rPr>
+          <w:rFonts w:ascii="Times" w:hAnsi="Times" w:cs="Times"/>
+          <w:sz w:val="18"/>
+          <w:szCs w:val="18"/>
+        </w:rPr>
+        <w:t>Guyon</w:t>
+      </w:r>
+      <w:proofErr w:type="spellEnd"/>
+      <w:r>
+        <w:rPr>
+          <w:rFonts w:ascii="Times" w:hAnsi="Times" w:cs="Times"/>
+          <w:sz w:val="18"/>
+          <w:szCs w:val="18"/>
+        </w:rPr>
+        <w:t xml:space="preserve"> and et al. Feature Extraction: Foundations and </w:t>
       </w:r>
       <w:r>
         <w:rPr>
@@ -44761,7 +47415,25 @@
           <w:sz w:val="18"/>
           <w:szCs w:val="18"/>
         </w:rPr>
-        <w:t xml:space="preserve">Applications. New York: Springer-Verlag, 2001. </w:t>
+        <w:t>Applications. New York: Springer-</w:t>
+      </w:r>
+      <w:proofErr w:type="spellStart"/>
+      <w:r>
+        <w:rPr>
+          <w:rFonts w:ascii="Times" w:hAnsi="Times" w:cs="Times"/>
+          <w:sz w:val="18"/>
+          <w:szCs w:val="18"/>
+        </w:rPr>
+        <w:t>Verlag</w:t>
+      </w:r>
+      <w:proofErr w:type="spellEnd"/>
+      <w:r>
+        <w:rPr>
+          <w:rFonts w:ascii="Times" w:hAnsi="Times" w:cs="Times"/>
+          <w:sz w:val="18"/>
+          <w:szCs w:val="18"/>
+        </w:rPr>
+        <w:t xml:space="preserve">, 2001. </w:t>
       </w:r>
       <w:r>
         <w:rPr>
@@ -44797,7 +47469,25 @@
           <w:sz w:val="18"/>
           <w:szCs w:val="18"/>
         </w:rPr>
-        <w:t xml:space="preserve">[22]  T. Hastie and et al. The Elements of Statistical Learning: </w:t>
+        <w:t>[22</w:t>
+      </w:r>
+      <w:proofErr w:type="gramStart"/>
+      <w:r>
+        <w:rPr>
+          <w:rFonts w:ascii="Times" w:hAnsi="Times" w:cs="Times"/>
+          <w:sz w:val="18"/>
+          <w:szCs w:val="18"/>
+        </w:rPr>
+        <w:t>]  T.</w:t>
+      </w:r>
+      <w:proofErr w:type="gramEnd"/>
+      <w:r>
+        <w:rPr>
+          <w:rFonts w:ascii="Times" w:hAnsi="Times" w:cs="Times"/>
+          <w:sz w:val="18"/>
+          <w:szCs w:val="18"/>
+        </w:rPr>
+        <w:t xml:space="preserve"> Hastie and et al. The Elements of Statistical Learning: </w:t>
       </w:r>
       <w:r>
         <w:rPr>
@@ -44848,7 +47538,61 @@
           <w:sz w:val="18"/>
           <w:szCs w:val="18"/>
         </w:rPr>
-        <w:t xml:space="preserve">[23]  J. Hellerstein and et al. The MADlib analytics library or MAD </w:t>
+        <w:t>[23</w:t>
+      </w:r>
+      <w:proofErr w:type="gramStart"/>
+      <w:r>
+        <w:rPr>
+          <w:rFonts w:ascii="Times" w:hAnsi="Times" w:cs="Times"/>
+          <w:sz w:val="18"/>
+          <w:szCs w:val="18"/>
+        </w:rPr>
+        <w:t>]  J.</w:t>
+      </w:r>
+      <w:proofErr w:type="gramEnd"/>
+      <w:r>
+        <w:rPr>
+          <w:rFonts w:ascii="Times" w:hAnsi="Times" w:cs="Times"/>
+          <w:sz w:val="18"/>
+          <w:szCs w:val="18"/>
+        </w:rPr>
+        <w:t xml:space="preserve"> </w:t>
+      </w:r>
+      <w:proofErr w:type="spellStart"/>
+      <w:r>
+        <w:rPr>
+          <w:rFonts w:ascii="Times" w:hAnsi="Times" w:cs="Times"/>
+          <w:sz w:val="18"/>
+          <w:szCs w:val="18"/>
+        </w:rPr>
+        <w:t>Hellerstein</w:t>
+      </w:r>
+      <w:proofErr w:type="spellEnd"/>
+      <w:r>
+        <w:rPr>
+          <w:rFonts w:ascii="Times" w:hAnsi="Times" w:cs="Times"/>
+          <w:sz w:val="18"/>
+          <w:szCs w:val="18"/>
+        </w:rPr>
+        <w:t xml:space="preserve"> and et al. The </w:t>
+      </w:r>
+      <w:proofErr w:type="spellStart"/>
+      <w:r>
+        <w:rPr>
+          <w:rFonts w:ascii="Times" w:hAnsi="Times" w:cs="Times"/>
+          <w:sz w:val="18"/>
+          <w:szCs w:val="18"/>
+        </w:rPr>
+        <w:t>MADlib</w:t>
+      </w:r>
+      <w:proofErr w:type="spellEnd"/>
+      <w:r>
+        <w:rPr>
+          <w:rFonts w:ascii="Times" w:hAnsi="Times" w:cs="Times"/>
+          <w:sz w:val="18"/>
+          <w:szCs w:val="18"/>
+        </w:rPr>
+        <w:t xml:space="preserve"> analytics library or MAD </w:t>
       </w:r>
       <w:r>
         <w:rPr>
@@ -44899,7 +47643,25 @@
           <w:sz w:val="18"/>
           <w:szCs w:val="18"/>
         </w:rPr>
-        <w:t xml:space="preserve">[24]  G. H. John and et al. Irrelevant features and the subset </w:t>
+        <w:t>[24</w:t>
+      </w:r>
+      <w:proofErr w:type="gramStart"/>
+      <w:r>
+        <w:rPr>
+          <w:rFonts w:ascii="Times" w:hAnsi="Times" w:cs="Times"/>
+          <w:sz w:val="18"/>
+          <w:szCs w:val="18"/>
+        </w:rPr>
+        <w:t>]  G.</w:t>
+      </w:r>
+      <w:proofErr w:type="gramEnd"/>
+      <w:r>
+        <w:rPr>
+          <w:rFonts w:ascii="Times" w:hAnsi="Times" w:cs="Times"/>
+          <w:sz w:val="18"/>
+          <w:szCs w:val="18"/>
+        </w:rPr>
+        <w:t xml:space="preserve"> H. John and et al. Irrelevant features and the subset </w:t>
       </w:r>
       <w:r>
         <w:rPr>
@@ -44950,7 +47712,43 @@
           <w:sz w:val="18"/>
           <w:szCs w:val="18"/>
         </w:rPr>
-        <w:t xml:space="preserve">[25]  S. Kandel and et al. Enterprise data analysis and visualization: </w:t>
+        <w:t>[25</w:t>
+      </w:r>
+      <w:proofErr w:type="gramStart"/>
+      <w:r>
+        <w:rPr>
+          <w:rFonts w:ascii="Times" w:hAnsi="Times" w:cs="Times"/>
+          <w:sz w:val="18"/>
+          <w:szCs w:val="18"/>
+        </w:rPr>
+        <w:t>]  S.</w:t>
+      </w:r>
+      <w:proofErr w:type="gramEnd"/>
+      <w:r>
+        <w:rPr>
+          <w:rFonts w:ascii="Times" w:hAnsi="Times" w:cs="Times"/>
+          <w:sz w:val="18"/>
+          <w:szCs w:val="18"/>
+        </w:rPr>
+        <w:t xml:space="preserve"> </w:t>
+      </w:r>
+      <w:proofErr w:type="spellStart"/>
+      <w:r>
+        <w:rPr>
+          <w:rFonts w:ascii="Times" w:hAnsi="Times" w:cs="Times"/>
+          <w:sz w:val="18"/>
+          <w:szCs w:val="18"/>
+        </w:rPr>
+        <w:t>Kandel</w:t>
+      </w:r>
+      <w:proofErr w:type="spellEnd"/>
+      <w:r>
+        <w:rPr>
+          <w:rFonts w:ascii="Times" w:hAnsi="Times" w:cs="Times"/>
+          <w:sz w:val="18"/>
+          <w:szCs w:val="18"/>
+        </w:rPr>
+        <w:t xml:space="preserve"> and et al. Enterprise data analysis and visualization: </w:t>
       </w:r>
       <w:r>
         <w:rPr>
@@ -44965,7 +47763,25 @@
           <w:sz w:val="18"/>
           <w:szCs w:val="18"/>
         </w:rPr>
-        <w:t xml:space="preserve">An interview study. IEEE Trans. Vis. Comput. Graph., 2012. </w:t>
+        <w:t xml:space="preserve">An interview study. IEEE Trans. Vis. </w:t>
+      </w:r>
+      <w:proofErr w:type="spellStart"/>
+      <w:r>
+        <w:rPr>
+          <w:rFonts w:ascii="Times" w:hAnsi="Times" w:cs="Times"/>
+          <w:sz w:val="18"/>
+          <w:szCs w:val="18"/>
+        </w:rPr>
+        <w:t>Comput</w:t>
+      </w:r>
+      <w:proofErr w:type="spellEnd"/>
+      <w:r>
+        <w:rPr>
+          <w:rFonts w:ascii="Times" w:hAnsi="Times" w:cs="Times"/>
+          <w:sz w:val="18"/>
+          <w:szCs w:val="18"/>
+        </w:rPr>
+        <w:t xml:space="preserve">. Graph., 2012. </w:t>
       </w:r>
       <w:r>
         <w:rPr>
@@ -45001,7 +47817,61 @@
           <w:sz w:val="18"/>
           <w:szCs w:val="18"/>
         </w:rPr>
-        <w:t xml:space="preserve">[26]  T. Kraska and et al. MLbase: A distributed machine-learning </w:t>
+        <w:t>[26</w:t>
+      </w:r>
+      <w:proofErr w:type="gramStart"/>
+      <w:r>
+        <w:rPr>
+          <w:rFonts w:ascii="Times" w:hAnsi="Times" w:cs="Times"/>
+          <w:sz w:val="18"/>
+          <w:szCs w:val="18"/>
+        </w:rPr>
+        <w:t>]  T.</w:t>
+      </w:r>
+      <w:proofErr w:type="gramEnd"/>
+      <w:r>
+        <w:rPr>
+          <w:rFonts w:ascii="Times" w:hAnsi="Times" w:cs="Times"/>
+          <w:sz w:val="18"/>
+          <w:szCs w:val="18"/>
+        </w:rPr>
+        <w:t xml:space="preserve"> </w:t>
+      </w:r>
+      <w:proofErr w:type="spellStart"/>
+      <w:r>
+        <w:rPr>
+          <w:rFonts w:ascii="Times" w:hAnsi="Times" w:cs="Times"/>
+          <w:sz w:val="18"/>
+          <w:szCs w:val="18"/>
+        </w:rPr>
+        <w:t>Kraska</w:t>
+      </w:r>
+      <w:proofErr w:type="spellEnd"/>
+      <w:r>
+        <w:rPr>
+          <w:rFonts w:ascii="Times" w:hAnsi="Times" w:cs="Times"/>
+          <w:sz w:val="18"/>
+          <w:szCs w:val="18"/>
+        </w:rPr>
+        <w:t xml:space="preserve"> and et al. </w:t>
+      </w:r>
+      <w:proofErr w:type="spellStart"/>
+      <w:r>
+        <w:rPr>
+          <w:rFonts w:ascii="Times" w:hAnsi="Times" w:cs="Times"/>
+          <w:sz w:val="18"/>
+          <w:szCs w:val="18"/>
+        </w:rPr>
+        <w:t>MLbase</w:t>
+      </w:r>
+      <w:proofErr w:type="spellEnd"/>
+      <w:r>
+        <w:rPr>
+          <w:rFonts w:ascii="Times" w:hAnsi="Times" w:cs="Times"/>
+          <w:sz w:val="18"/>
+          <w:szCs w:val="18"/>
+        </w:rPr>
+        <w:t xml:space="preserve">: A distributed machine-learning </w:t>
       </w:r>
       <w:r>
         <w:rPr>
@@ -45052,7 +47922,61 @@
           <w:sz w:val="18"/>
           <w:szCs w:val="18"/>
         </w:rPr>
-        <w:t xml:space="preserve">[27]  M. Langberg and L. J. Schulman. Universal ǫ-approximators for </w:t>
+        <w:t>[27</w:t>
+      </w:r>
+      <w:proofErr w:type="gramStart"/>
+      <w:r>
+        <w:rPr>
+          <w:rFonts w:ascii="Times" w:hAnsi="Times" w:cs="Times"/>
+          <w:sz w:val="18"/>
+          <w:szCs w:val="18"/>
+        </w:rPr>
+        <w:t>]  M.</w:t>
+      </w:r>
+      <w:proofErr w:type="gramEnd"/>
+      <w:r>
+        <w:rPr>
+          <w:rFonts w:ascii="Times" w:hAnsi="Times" w:cs="Times"/>
+          <w:sz w:val="18"/>
+          <w:szCs w:val="18"/>
+        </w:rPr>
+        <w:t xml:space="preserve"> </w:t>
+      </w:r>
+      <w:proofErr w:type="spellStart"/>
+      <w:r>
+        <w:rPr>
+          <w:rFonts w:ascii="Times" w:hAnsi="Times" w:cs="Times"/>
+          <w:sz w:val="18"/>
+          <w:szCs w:val="18"/>
+        </w:rPr>
+        <w:t>Langberg</w:t>
+      </w:r>
+      <w:proofErr w:type="spellEnd"/>
+      <w:r>
+        <w:rPr>
+          <w:rFonts w:ascii="Times" w:hAnsi="Times" w:cs="Times"/>
+          <w:sz w:val="18"/>
+          <w:szCs w:val="18"/>
+        </w:rPr>
+        <w:t xml:space="preserve"> and L. J. Schulman. Universal ǫ-</w:t>
+      </w:r>
+      <w:proofErr w:type="spellStart"/>
+      <w:r>
+        <w:rPr>
+          <w:rFonts w:ascii="Times" w:hAnsi="Times" w:cs="Times"/>
+          <w:sz w:val="18"/>
+          <w:szCs w:val="18"/>
+        </w:rPr>
+        <w:t>approximators</w:t>
+      </w:r>
+      <w:proofErr w:type="spellEnd"/>
+      <w:r>
+        <w:rPr>
+          <w:rFonts w:ascii="Times" w:hAnsi="Times" w:cs="Times"/>
+          <w:sz w:val="18"/>
+          <w:szCs w:val="18"/>
+        </w:rPr>
+        <w:t xml:space="preserve"> for </w:t>
       </w:r>
       <w:r>
         <w:rPr>
@@ -45103,7 +48027,61 @@
           <w:sz w:val="18"/>
           <w:szCs w:val="18"/>
         </w:rPr>
-        <w:t xml:space="preserve">[28]  S. Sarawagi and M. Stonebraker. Efficient organization of large </w:t>
+        <w:t>[28</w:t>
+      </w:r>
+      <w:proofErr w:type="gramStart"/>
+      <w:r>
+        <w:rPr>
+          <w:rFonts w:ascii="Times" w:hAnsi="Times" w:cs="Times"/>
+          <w:sz w:val="18"/>
+          <w:szCs w:val="18"/>
+        </w:rPr>
+        <w:t>]  S.</w:t>
+      </w:r>
+      <w:proofErr w:type="gramEnd"/>
+      <w:r>
+        <w:rPr>
+          <w:rFonts w:ascii="Times" w:hAnsi="Times" w:cs="Times"/>
+          <w:sz w:val="18"/>
+          <w:szCs w:val="18"/>
+        </w:rPr>
+        <w:t xml:space="preserve"> </w:t>
+      </w:r>
+      <w:proofErr w:type="spellStart"/>
+      <w:r>
+        <w:rPr>
+          <w:rFonts w:ascii="Times" w:hAnsi="Times" w:cs="Times"/>
+          <w:sz w:val="18"/>
+          <w:szCs w:val="18"/>
+        </w:rPr>
+        <w:t>Sarawagi</w:t>
+      </w:r>
+      <w:proofErr w:type="spellEnd"/>
+      <w:r>
+        <w:rPr>
+          <w:rFonts w:ascii="Times" w:hAnsi="Times" w:cs="Times"/>
+          <w:sz w:val="18"/>
+          <w:szCs w:val="18"/>
+        </w:rPr>
+        <w:t xml:space="preserve"> and M. </w:t>
+      </w:r>
+      <w:proofErr w:type="spellStart"/>
+      <w:r>
+        <w:rPr>
+          <w:rFonts w:ascii="Times" w:hAnsi="Times" w:cs="Times"/>
+          <w:sz w:val="18"/>
+          <w:szCs w:val="18"/>
+        </w:rPr>
+        <w:t>Stonebraker</w:t>
+      </w:r>
+      <w:proofErr w:type="spellEnd"/>
+      <w:r>
+        <w:rPr>
+          <w:rFonts w:ascii="Times" w:hAnsi="Times" w:cs="Times"/>
+          <w:sz w:val="18"/>
+          <w:szCs w:val="18"/>
+        </w:rPr>
+        <w:t xml:space="preserve">. Efficient organization of large </w:t>
       </w:r>
       <w:r>
         <w:rPr>
@@ -45154,7 +48132,61 @@
           <w:sz w:val="18"/>
           <w:szCs w:val="18"/>
         </w:rPr>
-        <w:t xml:space="preserve">[29]  S. Shalev-Shwartz and N. Srebro. SVM optimization: Inverse </w:t>
+        <w:t>[29</w:t>
+      </w:r>
+      <w:proofErr w:type="gramStart"/>
+      <w:r>
+        <w:rPr>
+          <w:rFonts w:ascii="Times" w:hAnsi="Times" w:cs="Times"/>
+          <w:sz w:val="18"/>
+          <w:szCs w:val="18"/>
+        </w:rPr>
+        <w:t>]  S.</w:t>
+      </w:r>
+      <w:proofErr w:type="gramEnd"/>
+      <w:r>
+        <w:rPr>
+          <w:rFonts w:ascii="Times" w:hAnsi="Times" w:cs="Times"/>
+          <w:sz w:val="18"/>
+          <w:szCs w:val="18"/>
+        </w:rPr>
+        <w:t xml:space="preserve"> </w:t>
+      </w:r>
+      <w:proofErr w:type="spellStart"/>
+      <w:r>
+        <w:rPr>
+          <w:rFonts w:ascii="Times" w:hAnsi="Times" w:cs="Times"/>
+          <w:sz w:val="18"/>
+          <w:szCs w:val="18"/>
+        </w:rPr>
+        <w:t>Shalev-Shwartz</w:t>
+      </w:r>
+      <w:proofErr w:type="spellEnd"/>
+      <w:r>
+        <w:rPr>
+          <w:rFonts w:ascii="Times" w:hAnsi="Times" w:cs="Times"/>
+          <w:sz w:val="18"/>
+          <w:szCs w:val="18"/>
+        </w:rPr>
+        <w:t xml:space="preserve"> and N. </w:t>
+      </w:r>
+      <w:proofErr w:type="spellStart"/>
+      <w:r>
+        <w:rPr>
+          <w:rFonts w:ascii="Times" w:hAnsi="Times" w:cs="Times"/>
+          <w:sz w:val="18"/>
+          <w:szCs w:val="18"/>
+        </w:rPr>
+        <w:t>Srebro</w:t>
+      </w:r>
+      <w:proofErr w:type="spellEnd"/>
+      <w:r>
+        <w:rPr>
+          <w:rFonts w:ascii="Times" w:hAnsi="Times" w:cs="Times"/>
+          <w:sz w:val="18"/>
+          <w:szCs w:val="18"/>
+        </w:rPr>
+        <w:t xml:space="preserve">. SVM optimization: Inverse </w:t>
       </w:r>
       <w:r>
         <w:rPr>
@@ -45205,7 +48237,25 @@
           <w:sz w:val="18"/>
           <w:szCs w:val="18"/>
         </w:rPr>
-        <w:t xml:space="preserve">[30]  S. Singh and et al. Parallel large scale feature selection for </w:t>
+        <w:t>[30</w:t>
+      </w:r>
+      <w:proofErr w:type="gramStart"/>
+      <w:r>
+        <w:rPr>
+          <w:rFonts w:ascii="Times" w:hAnsi="Times" w:cs="Times"/>
+          <w:sz w:val="18"/>
+          <w:szCs w:val="18"/>
+        </w:rPr>
+        <w:t>]  S.</w:t>
+      </w:r>
+      <w:proofErr w:type="gramEnd"/>
+      <w:r>
+        <w:rPr>
+          <w:rFonts w:ascii="Times" w:hAnsi="Times" w:cs="Times"/>
+          <w:sz w:val="18"/>
+          <w:szCs w:val="18"/>
+        </w:rPr>
+        <w:t xml:space="preserve"> Singh and et al. Parallel large scale feature selection for </w:t>
       </w:r>
       <w:r>
         <w:rPr>
@@ -45256,7 +48306,43 @@
           <w:sz w:val="18"/>
           <w:szCs w:val="18"/>
         </w:rPr>
-        <w:t xml:space="preserve">[31]  M. Stonebraker and et al. Intel “big data” science and </w:t>
+        <w:t>[31</w:t>
+      </w:r>
+      <w:proofErr w:type="gramStart"/>
+      <w:r>
+        <w:rPr>
+          <w:rFonts w:ascii="Times" w:hAnsi="Times" w:cs="Times"/>
+          <w:sz w:val="18"/>
+          <w:szCs w:val="18"/>
+        </w:rPr>
+        <w:t>]  M.</w:t>
+      </w:r>
+      <w:proofErr w:type="gramEnd"/>
+      <w:r>
+        <w:rPr>
+          <w:rFonts w:ascii="Times" w:hAnsi="Times" w:cs="Times"/>
+          <w:sz w:val="18"/>
+          <w:szCs w:val="18"/>
+        </w:rPr>
+        <w:t xml:space="preserve"> </w:t>
+      </w:r>
+      <w:proofErr w:type="spellStart"/>
+      <w:r>
+        <w:rPr>
+          <w:rFonts w:ascii="Times" w:hAnsi="Times" w:cs="Times"/>
+          <w:sz w:val="18"/>
+          <w:szCs w:val="18"/>
+        </w:rPr>
+        <w:t>Stonebraker</w:t>
+      </w:r>
+      <w:proofErr w:type="spellEnd"/>
+      <w:r>
+        <w:rPr>
+          <w:rFonts w:ascii="Times" w:hAnsi="Times" w:cs="Times"/>
+          <w:sz w:val="18"/>
+          <w:szCs w:val="18"/>
+        </w:rPr>
+        <w:t xml:space="preserve"> and et al. Intel “big data” science and </w:t>
       </w:r>
       <w:r>
         <w:rPr>
@@ -45323,7 +48409,25 @@
           <w:szCs w:val="18"/>
         </w:rPr>
         <w:lastRenderedPageBreak/>
-        <w:t xml:space="preserve">[32]  Y. Zhang and et al. I/O-efficient statistical computing with </w:t>
+        <w:t>[32</w:t>
+      </w:r>
+      <w:proofErr w:type="gramStart"/>
+      <w:r>
+        <w:rPr>
+          <w:rFonts w:ascii="Times" w:hAnsi="Times" w:cs="Times"/>
+          <w:sz w:val="18"/>
+          <w:szCs w:val="18"/>
+        </w:rPr>
+        <w:t>]  Y.</w:t>
+      </w:r>
+      <w:proofErr w:type="gramEnd"/>
+      <w:r>
+        <w:rPr>
+          <w:rFonts w:ascii="Times" w:hAnsi="Times" w:cs="Times"/>
+          <w:sz w:val="18"/>
+          <w:szCs w:val="18"/>
+        </w:rPr>
+        <w:t xml:space="preserve"> Zhang and et al. I/O-efficient statistical computing with </w:t>
       </w:r>
       <w:r>
         <w:rPr>

</xml_diff>

<commit_message>
At the other extreme, KDD has a large number of features (481)
</commit_message>
<xml_diff>
--- a/SIGMOD_2014_Materialization optimizations for feature selection workloads _王韬懿1120132046.docx
+++ b/SIGMOD_2014_Materialization optimizations for feature selection workloads _王韬懿1120132046.docx
@@ -36444,6 +36444,617 @@
         </w:rPr>
         <w:t>一个常见的场景。</w:t>
       </w:r>
+      <w:r>
+        <w:rPr>
+          <w:rFonts w:ascii="Times" w:hAnsi="Times" w:cs="Times"/>
+          <w:lang w:eastAsia="zh-CN"/>
+        </w:rPr>
+        <w:br/>
+        <w:t xml:space="preserve"> </w:t>
+      </w:r>
+      <w:r>
+        <w:rPr>
+          <w:rFonts w:ascii="Times" w:hAnsi="Times" w:cs="Times"/>
+          <w:lang w:eastAsia="zh-CN"/>
+        </w:rPr>
+        <w:tab/>
+      </w:r>
+      <w:r>
+        <w:rPr>
+          <w:rFonts w:ascii="Times" w:hAnsi="Times" w:cs="Times"/>
+          <w:lang w:eastAsia="zh-CN"/>
+        </w:rPr>
+        <w:t>在另外一个</w:t>
+      </w:r>
+      <w:r>
+        <w:rPr>
+          <w:rFonts w:ascii="Times" w:hAnsi="Times" w:cs="Times"/>
+          <w:lang w:eastAsia="zh-CN"/>
+        </w:rPr>
+        <w:t>极端</w:t>
+      </w:r>
+      <w:r>
+        <w:rPr>
+          <w:rFonts w:ascii="Times" w:hAnsi="Times" w:cs="Times"/>
+          <w:lang w:eastAsia="zh-CN"/>
+        </w:rPr>
+        <w:t>情况下</w:t>
+      </w:r>
+      <w:r>
+        <w:rPr>
+          <w:rFonts w:ascii="Times" w:hAnsi="Times" w:cs="Times"/>
+          <w:lang w:eastAsia="zh-CN"/>
+        </w:rPr>
+        <w:t>，</w:t>
+      </w:r>
+      <w:r>
+        <w:rPr>
+          <w:rFonts w:ascii="Times" w:hAnsi="Times" w:cs="Times"/>
+        </w:rPr>
+        <w:t>KDD</w:t>
+      </w:r>
+      <w:r>
+        <w:rPr>
+          <w:rFonts w:ascii="Times" w:hAnsi="Times" w:cs="Times"/>
+          <w:lang w:eastAsia="zh-CN"/>
+        </w:rPr>
+        <w:t>有一个</w:t>
+      </w:r>
+      <w:r>
+        <w:rPr>
+          <w:rFonts w:ascii="Times" w:hAnsi="Times" w:cs="Times"/>
+          <w:lang w:eastAsia="zh-CN"/>
+        </w:rPr>
+        <w:t>大量数量的</w:t>
+      </w:r>
+      <w:r>
+        <w:rPr>
+          <w:rFonts w:ascii="Times" w:hAnsi="Times" w:cs="Times"/>
+          <w:lang w:eastAsia="zh-CN"/>
+        </w:rPr>
+        <w:t>特征</w:t>
+      </w:r>
+      <w:r>
+        <w:rPr>
+          <w:rFonts w:ascii="Times" w:hAnsi="Times" w:cs="Times"/>
+          <w:lang w:eastAsia="zh-CN"/>
+        </w:rPr>
+        <w:t>(</w:t>
+      </w:r>
+      <w:r>
+        <w:rPr>
+          <w:rFonts w:ascii="Times" w:hAnsi="Times" w:cs="Times"/>
+          <w:lang w:eastAsia="zh-CN"/>
+        </w:rPr>
+        <w:t>481</w:t>
+      </w:r>
+      <w:r>
+        <w:rPr>
+          <w:rFonts w:ascii="Times" w:hAnsi="Times" w:cs="Times"/>
+          <w:lang w:eastAsia="zh-CN"/>
+        </w:rPr>
+        <w:t>)</w:t>
+      </w:r>
+      <w:r>
+        <w:rPr>
+          <w:rFonts w:ascii="Times" w:hAnsi="Times" w:cs="Times"/>
+          <w:lang w:eastAsia="zh-CN"/>
+        </w:rPr>
+        <w:t>,</w:t>
+      </w:r>
+      <w:r>
+        <w:rPr>
+          <w:rFonts w:ascii="Times" w:hAnsi="Times" w:cs="Times"/>
+          <w:lang w:eastAsia="zh-CN"/>
+        </w:rPr>
+        <w:t>尝试</w:t>
+      </w:r>
+      <w:r>
+        <w:rPr>
+          <w:rFonts w:ascii="Times" w:hAnsi="Times" w:cs="Times"/>
+          <w:lang w:eastAsia="zh-CN"/>
+        </w:rPr>
+        <w:t>多种</w:t>
+      </w:r>
+      <w:r>
+        <w:rPr>
+          <w:rFonts w:ascii="Times" w:hAnsi="Times" w:cs="Times" w:hint="eastAsia"/>
+          <w:lang w:eastAsia="zh-CN"/>
+        </w:rPr>
+        <w:t>组合</w:t>
+      </w:r>
+      <w:r>
+        <w:rPr>
+          <w:rFonts w:ascii="Times" w:hAnsi="Times" w:cs="Times"/>
+          <w:lang w:eastAsia="zh-CN"/>
+        </w:rPr>
+        <w:t>是不可行的</w:t>
+      </w:r>
+      <w:r>
+        <w:rPr>
+          <w:rFonts w:ascii="Times" w:hAnsi="Times" w:cs="Times"/>
+          <w:lang w:eastAsia="zh-CN"/>
+        </w:rPr>
+        <w:t>。</w:t>
+      </w:r>
+      <w:r>
+        <w:rPr>
+          <w:rFonts w:ascii="Times" w:hAnsi="Times" w:cs="Times"/>
+          <w:lang w:eastAsia="zh-CN"/>
+        </w:rPr>
+        <w:t>在这种场景下</w:t>
+      </w:r>
+      <w:r>
+        <w:rPr>
+          <w:rFonts w:ascii="Times" w:hAnsi="Times" w:cs="Times"/>
+          <w:lang w:eastAsia="zh-CN"/>
+        </w:rPr>
+        <w:t>，</w:t>
+      </w:r>
+      <w:r>
+        <w:rPr>
+          <w:rFonts w:ascii="Times" w:hAnsi="Times" w:cs="Times" w:hint="eastAsia"/>
+          <w:lang w:eastAsia="zh-CN"/>
+        </w:rPr>
+        <w:t>分析员</w:t>
+      </w:r>
+      <w:r>
+        <w:rPr>
+          <w:rFonts w:ascii="Times" w:hAnsi="Times" w:cs="Times"/>
+          <w:lang w:eastAsia="zh-CN"/>
+        </w:rPr>
+        <w:t>是被</w:t>
+      </w:r>
+      <w:r>
+        <w:rPr>
+          <w:rFonts w:ascii="Times" w:hAnsi="Times" w:cs="Times"/>
+          <w:lang w:eastAsia="zh-CN"/>
+        </w:rPr>
+        <w:t>自动化</w:t>
+      </w:r>
+      <w:r>
+        <w:rPr>
+          <w:rFonts w:ascii="Times" w:hAnsi="Times" w:cs="Times"/>
+          <w:lang w:eastAsia="zh-CN"/>
+        </w:rPr>
+        <w:t>算法</w:t>
+      </w:r>
+      <w:r>
+        <w:rPr>
+          <w:rFonts w:ascii="Times" w:hAnsi="Times" w:cs="Times"/>
+          <w:lang w:eastAsia="zh-CN"/>
+        </w:rPr>
+        <w:t>指导的，</w:t>
+      </w:r>
+      <w:r>
+        <w:rPr>
+          <w:rFonts w:ascii="Times" w:hAnsi="Times" w:cs="Times"/>
+          <w:lang w:eastAsia="zh-CN"/>
+        </w:rPr>
+        <w:t>比如</w:t>
+      </w:r>
+      <w:r>
+        <w:rPr>
+          <w:rFonts w:ascii="Times" w:hAnsi="Times" w:cs="Times"/>
+        </w:rPr>
+        <w:t>lasso</w:t>
+      </w:r>
+      <w:r>
+        <w:rPr>
+          <w:rFonts w:ascii="Times" w:hAnsi="Times" w:cs="Times"/>
+        </w:rPr>
+        <w:t>(</w:t>
+      </w:r>
+      <w:r>
+        <w:rPr>
+          <w:rFonts w:ascii="Times" w:hAnsi="Times" w:cs="Times"/>
+          <w:lang w:eastAsia="zh-CN"/>
+        </w:rPr>
+        <w:t>选择</w:t>
+      </w:r>
+      <w:r>
+        <w:rPr>
+          <w:rFonts w:ascii="Times" w:hAnsi="Times" w:cs="Times"/>
+          <w:lang w:eastAsia="zh-CN"/>
+        </w:rPr>
+        <w:t>少量的</w:t>
+      </w:r>
+      <w:r>
+        <w:rPr>
+          <w:rFonts w:ascii="Times" w:hAnsi="Times" w:cs="Times"/>
+          <w:lang w:eastAsia="zh-CN"/>
+        </w:rPr>
+        <w:t>稀疏特征</w:t>
+      </w:r>
+      <w:r>
+        <w:rPr>
+          <w:rFonts w:ascii="Times" w:hAnsi="Times" w:cs="Times"/>
+        </w:rPr>
+        <w:t>)</w:t>
+      </w:r>
+      <w:r>
+        <w:rPr>
+          <w:rFonts w:ascii="Times" w:hAnsi="Times" w:cs="Times"/>
+          <w:lang w:eastAsia="zh-CN"/>
+        </w:rPr>
+        <w:t>，</w:t>
+      </w:r>
+      <w:r>
+        <w:rPr>
+          <w:rFonts w:ascii="Times" w:hAnsi="Times" w:cs="Times"/>
+          <w:lang w:eastAsia="zh-CN"/>
+        </w:rPr>
+        <w:t>手动</w:t>
+      </w:r>
+      <w:r>
+        <w:rPr>
+          <w:rFonts w:ascii="Times" w:hAnsi="Times" w:cs="Times"/>
+          <w:lang w:eastAsia="zh-CN"/>
+        </w:rPr>
+        <w:t>干扰</w:t>
+      </w:r>
+      <w:r>
+        <w:rPr>
+          <w:rFonts w:ascii="Times" w:hAnsi="Times" w:cs="Times"/>
+          <w:lang w:eastAsia="zh-CN"/>
+        </w:rPr>
+        <w:t>(</w:t>
+      </w:r>
+      <w:r>
+        <w:rPr>
+          <w:rFonts w:ascii="Times" w:hAnsi="Times" w:cs="Times"/>
+          <w:lang w:eastAsia="zh-CN"/>
+        </w:rPr>
+        <w:t>在特征</w:t>
+      </w:r>
+      <w:r>
+        <w:rPr>
+          <w:rFonts w:ascii="Times" w:hAnsi="Times" w:cs="Times"/>
+          <w:lang w:eastAsia="zh-CN"/>
+        </w:rPr>
+        <w:t>空间</w:t>
+      </w:r>
+      <w:r>
+        <w:rPr>
+          <w:rFonts w:ascii="Times" w:hAnsi="Times" w:cs="Times"/>
+          <w:lang w:eastAsia="zh-CN"/>
+        </w:rPr>
+        <w:t>周围</w:t>
+      </w:r>
+      <w:r>
+        <w:rPr>
+          <w:rFonts w:ascii="Times" w:hAnsi="Times" w:cs="Times"/>
+          <w:lang w:eastAsia="zh-CN"/>
+        </w:rPr>
+        <w:t>转</w:t>
+      </w:r>
+      <w:r>
+        <w:rPr>
+          <w:rFonts w:ascii="Times" w:hAnsi="Times" w:cs="Times"/>
+          <w:lang w:eastAsia="zh-CN"/>
+        </w:rPr>
+        <w:t>)</w:t>
+      </w:r>
+      <w:r>
+        <w:rPr>
+          <w:rFonts w:ascii="Times" w:hAnsi="Times" w:cs="Times"/>
+          <w:lang w:eastAsia="zh-CN"/>
+        </w:rPr>
+        <w:t>，</w:t>
+      </w:r>
+      <w:r>
+        <w:rPr>
+          <w:rFonts w:ascii="Times" w:hAnsi="Times" w:cs="Times"/>
+          <w:lang w:eastAsia="zh-CN"/>
+        </w:rPr>
+        <w:t>和</w:t>
+      </w:r>
+      <w:r>
+        <w:rPr>
+          <w:rFonts w:ascii="Times" w:hAnsi="Times" w:cs="Times"/>
+          <w:lang w:eastAsia="zh-CN"/>
+        </w:rPr>
+        <w:t>严重</w:t>
+      </w:r>
+      <w:r>
+        <w:rPr>
+          <w:rFonts w:ascii="Times" w:hAnsi="Times" w:cs="Times" w:hint="eastAsia"/>
+          <w:lang w:eastAsia="zh-CN"/>
+        </w:rPr>
+        <w:t>使用</w:t>
+      </w:r>
+      <w:r>
+        <w:rPr>
+          <w:rFonts w:ascii="Times" w:hAnsi="Times" w:cs="Times"/>
+          <w:lang w:eastAsia="zh-CN"/>
+        </w:rPr>
+        <w:t>交叉验证方法。</w:t>
+      </w:r>
+      <w:r>
+        <w:rPr>
+          <w:rFonts w:ascii="Times" w:hAnsi="Times" w:cs="Times"/>
+          <w:position w:val="10"/>
+          <w:sz w:val="16"/>
+          <w:szCs w:val="16"/>
+        </w:rPr>
+        <w:t xml:space="preserve">14 </w:t>
+      </w:r>
+      <w:r>
+        <w:rPr>
+          <w:rFonts w:ascii="Times" w:hAnsi="Times" w:cs="Times"/>
+        </w:rPr>
+        <w:t>Cens</w:t>
+      </w:r>
+      <w:r>
+        <w:rPr>
+          <w:rFonts w:ascii="Times" w:hAnsi="Times" w:cs="Times"/>
+          <w:lang w:eastAsia="zh-CN"/>
+        </w:rPr>
+        <w:t>us</w:t>
+      </w:r>
+      <w:r>
+        <w:rPr>
+          <w:rFonts w:ascii="Times" w:hAnsi="Times" w:cs="Times"/>
+          <w:lang w:eastAsia="zh-CN"/>
+        </w:rPr>
+        <w:t>是用来</w:t>
+      </w:r>
+      <w:r>
+        <w:rPr>
+          <w:rFonts w:ascii="Times" w:hAnsi="Times" w:cs="Times"/>
+          <w:lang w:eastAsia="zh-CN"/>
+        </w:rPr>
+        <w:t>预测</w:t>
+      </w:r>
+      <w:r>
+        <w:rPr>
+          <w:rFonts w:ascii="Times" w:hAnsi="Times" w:cs="Times"/>
+          <w:lang w:eastAsia="zh-CN"/>
+        </w:rPr>
+        <w:t>在</w:t>
+      </w:r>
+      <w:r>
+        <w:rPr>
+          <w:rFonts w:ascii="Times" w:hAnsi="Times" w:cs="Times"/>
+          <w:lang w:eastAsia="zh-CN"/>
+        </w:rPr>
+        <w:t>不同的</w:t>
+      </w:r>
+      <w:r>
+        <w:rPr>
+          <w:rFonts w:ascii="Times" w:hAnsi="Times" w:cs="Times"/>
+        </w:rPr>
+        <w:t>Cens</w:t>
+      </w:r>
+      <w:r>
+        <w:rPr>
+          <w:rFonts w:ascii="Times" w:hAnsi="Times" w:cs="Times"/>
+          <w:lang w:eastAsia="zh-CN"/>
+        </w:rPr>
+        <w:t>us</w:t>
+      </w:r>
+      <w:r>
+        <w:rPr>
+          <w:rFonts w:ascii="Times" w:hAnsi="Times" w:cs="Times"/>
+          <w:lang w:eastAsia="zh-CN"/>
+        </w:rPr>
+        <w:t>块中</w:t>
+      </w:r>
+      <w:r>
+        <w:rPr>
+          <w:rFonts w:ascii="Times" w:hAnsi="Times" w:cs="Times"/>
+          <w:lang w:eastAsia="zh-CN"/>
+        </w:rPr>
+        <w:t>人们</w:t>
+      </w:r>
+      <w:r>
+        <w:rPr>
+          <w:rFonts w:ascii="Times" w:hAnsi="Times" w:cs="Times"/>
+          <w:lang w:eastAsia="zh-CN"/>
+        </w:rPr>
+        <w:t>的</w:t>
+      </w:r>
+      <w:r>
+        <w:rPr>
+          <w:rFonts w:ascii="Times" w:hAnsi="Times" w:cs="Times"/>
+          <w:lang w:eastAsia="zh-CN"/>
+        </w:rPr>
+        <w:t>邮件</w:t>
+      </w:r>
+      <w:r>
+        <w:rPr>
+          <w:rFonts w:ascii="Times" w:hAnsi="Times" w:cs="Times"/>
+          <w:lang w:eastAsia="zh-CN"/>
+        </w:rPr>
+        <w:t>响应率</w:t>
+      </w:r>
+      <w:r>
+        <w:rPr>
+          <w:rFonts w:ascii="Times" w:hAnsi="Times" w:cs="Times"/>
+          <w:lang w:eastAsia="zh-CN"/>
+        </w:rPr>
+        <w:t>，</w:t>
+      </w:r>
+      <w:r>
+        <w:rPr>
+          <w:rFonts w:ascii="Times" w:hAnsi="Times" w:cs="Times"/>
+          <w:lang w:eastAsia="zh-CN"/>
+        </w:rPr>
+        <w:t>每一个</w:t>
+      </w:r>
+      <w:r>
+        <w:rPr>
+          <w:rFonts w:ascii="Times" w:hAnsi="Times" w:cs="Times"/>
+          <w:lang w:eastAsia="zh-CN"/>
+        </w:rPr>
+        <w:t>都包含</w:t>
+      </w:r>
+      <w:r>
+        <w:rPr>
+          <w:rFonts w:ascii="Times" w:hAnsi="Times" w:cs="Times"/>
+          <w:lang w:eastAsia="zh-CN"/>
+        </w:rPr>
+        <w:t>适量的特征</w:t>
+      </w:r>
+      <w:r>
+        <w:rPr>
+          <w:rFonts w:ascii="Times" w:hAnsi="Times" w:cs="Times"/>
+          <w:lang w:eastAsia="zh-CN"/>
+        </w:rPr>
+        <w:t>(</w:t>
+      </w:r>
+      <w:r>
+        <w:rPr>
+          <w:rFonts w:ascii="Times" w:hAnsi="Times" w:cs="Times"/>
+          <w:lang w:eastAsia="zh-CN"/>
+        </w:rPr>
+        <w:t>161</w:t>
+      </w:r>
+      <w:r>
+        <w:rPr>
+          <w:rFonts w:ascii="Times" w:hAnsi="Times" w:cs="Times"/>
+          <w:lang w:eastAsia="zh-CN"/>
+        </w:rPr>
+        <w:t>)</w:t>
+      </w:r>
+      <w:r>
+        <w:rPr>
+          <w:rFonts w:ascii="Times" w:hAnsi="Times" w:cs="Times"/>
+          <w:lang w:eastAsia="zh-CN"/>
+        </w:rPr>
+        <w:t>。</w:t>
+      </w:r>
+    </w:p>
+    <w:p>
+      <w:pPr>
+        <w:widowControl w:val="0"/>
+        <w:autoSpaceDE w:val="0"/>
+        <w:autoSpaceDN w:val="0"/>
+        <w:adjustRightInd w:val="0"/>
+        <w:spacing w:after="240" w:line="180" w:lineRule="atLeast"/>
+        <w:rPr>
+          <w:rFonts w:ascii="Times" w:hAnsi="Times" w:cs="Times"/>
+        </w:rPr>
+      </w:pPr>
+      <w:bookmarkStart w:id="0" w:name="_GoBack"/>
+      <w:bookmarkEnd w:id="0"/>
+      <w:r>
+        <w:rPr>
+          <w:rFonts w:ascii="Times" w:hAnsi="Times" w:cs="Times"/>
+          <w:position w:val="10"/>
+          <w:sz w:val="16"/>
+          <w:szCs w:val="16"/>
+        </w:rPr>
+        <w:t>13</w:t>
+      </w:r>
+      <w:r>
+        <w:rPr>
+          <w:rFonts w:ascii="Times" w:hAnsi="Times" w:cs="Times"/>
+        </w:rPr>
+        <w:t xml:space="preserve">These data sets are publicly available on </w:t>
+      </w:r>
+      <w:proofErr w:type="spellStart"/>
+      <w:r>
+        <w:rPr>
+          <w:rFonts w:ascii="Times" w:hAnsi="Times" w:cs="Times"/>
+        </w:rPr>
+        <w:t>Kaggle</w:t>
+      </w:r>
+      <w:proofErr w:type="spellEnd"/>
+      <w:r>
+        <w:rPr>
+          <w:rFonts w:ascii="Times" w:hAnsi="Times" w:cs="Times"/>
+        </w:rPr>
+        <w:t xml:space="preserve"> (www. kaggle.com/) or the UCI Machine Learning Repository. (archive.ics.uci.edu/ml/) </w:t>
+      </w:r>
+    </w:p>
+    <w:p>
+      <w:pPr>
+        <w:widowControl w:val="0"/>
+        <w:autoSpaceDE w:val="0"/>
+        <w:autoSpaceDN w:val="0"/>
+        <w:adjustRightInd w:val="0"/>
+        <w:spacing w:after="240" w:line="180" w:lineRule="atLeast"/>
+        <w:rPr>
+          <w:rFonts w:ascii="Times" w:hAnsi="Times" w:cs="Times"/>
+        </w:rPr>
+      </w:pPr>
+      <w:r>
+        <w:rPr>
+          <w:rFonts w:ascii="Times" w:hAnsi="Times" w:cs="Times"/>
+          <w:position w:val="10"/>
+          <w:sz w:val="16"/>
+          <w:szCs w:val="16"/>
+        </w:rPr>
+        <w:t>14</w:t>
+      </w:r>
+      <w:r>
+        <w:rPr>
+          <w:rFonts w:ascii="Times" w:hAnsi="Times" w:cs="Times"/>
+        </w:rPr>
+        <w:t>The KDD program contains six basic blocks, each of which is a 10-fold cross-validation. These 6 different basic blocks work on non-</w:t>
+      </w:r>
+      <w:proofErr w:type="spellStart"/>
+      <w:r>
+        <w:rPr>
+          <w:rFonts w:ascii="Times" w:hAnsi="Times" w:cs="Times"/>
+        </w:rPr>
+        <w:t>overlappings</w:t>
+      </w:r>
+      <w:proofErr w:type="spellEnd"/>
+      <w:r>
+        <w:rPr>
+          <w:rFonts w:ascii="Times" w:hAnsi="Times" w:cs="Times"/>
+        </w:rPr>
+        <w:t xml:space="preserve"> set of features specified by the user manually. </w:t>
+      </w:r>
+    </w:p>
+    <w:p>
+      <w:pPr>
+        <w:widowControl w:val="0"/>
+        <w:autoSpaceDE w:val="0"/>
+        <w:autoSpaceDN w:val="0"/>
+        <w:adjustRightInd w:val="0"/>
+        <w:spacing w:after="240" w:line="180" w:lineRule="atLeast"/>
+        <w:rPr>
+          <w:rFonts w:ascii="Times" w:hAnsi="Times" w:cs="Times"/>
+        </w:rPr>
+      </w:pPr>
+      <w:r>
+        <w:rPr>
+          <w:rFonts w:ascii="Times" w:hAnsi="Times" w:cs="Times"/>
+        </w:rPr>
+        <w:t xml:space="preserve">features (161). In this example, analysts use a mix of auto- </w:t>
+      </w:r>
+      <w:proofErr w:type="spellStart"/>
+      <w:r>
+        <w:rPr>
+          <w:rFonts w:ascii="Times" w:hAnsi="Times" w:cs="Times"/>
+        </w:rPr>
+        <w:t>matic</w:t>
+      </w:r>
+      <w:proofErr w:type="spellEnd"/>
+      <w:r>
+        <w:rPr>
+          <w:rFonts w:ascii="Times" w:hAnsi="Times" w:cs="Times"/>
+        </w:rPr>
+        <w:t xml:space="preserve"> and manual specification tasks that are interleaved.</w:t>
+      </w:r>
+      <w:r>
+        <w:rPr>
+          <w:rFonts w:ascii="Times" w:hAnsi="Times" w:cs="Times"/>
+          <w:position w:val="10"/>
+          <w:sz w:val="16"/>
+          <w:szCs w:val="16"/>
+        </w:rPr>
+        <w:t xml:space="preserve">15 </w:t>
+      </w:r>
+      <w:r>
+        <w:rPr>
+          <w:rFonts w:ascii="Times" w:hAnsi="Times" w:cs="Times"/>
+        </w:rPr>
+        <w:t xml:space="preserve">This is the reason that we select this task for our running example. Music is similar to Census, and both programs contain both linear models (least squares) and non-linear models (logistic regression) to mimic the scenario in which an analyst jointly explores the feature set to select and the model to use. </w:t>
+      </w:r>
     </w:p>
     <w:p>
       <w:pPr>
@@ -36456,199 +37067,43 @@
           <w:rFonts w:ascii="Times" w:hAnsi="Times" w:cs="Times"/>
         </w:rPr>
       </w:pPr>
-      <w:bookmarkStart w:id="0" w:name="_GoBack"/>
-      <w:bookmarkEnd w:id="0"/>
-      <w:r>
-        <w:rPr>
-          <w:rFonts w:ascii="Times" w:hAnsi="Times" w:cs="Times"/>
-        </w:rPr>
-        <w:t xml:space="preserve">At the other extreme, KDD has a large number of </w:t>
+      <w:r>
+        <w:rPr>
+          <w:rFonts w:ascii="Times" w:hAnsi="Times" w:cs="Times"/>
+          <w:i/>
+          <w:iCs/>
+          <w:sz w:val="30"/>
+          <w:szCs w:val="30"/>
+        </w:rPr>
+        <w:t xml:space="preserve">R </w:t>
       </w:r>
       <w:proofErr w:type="spellStart"/>
       <w:r>
         <w:rPr>
           <w:rFonts w:ascii="Times" w:hAnsi="Times" w:cs="Times"/>
-        </w:rPr>
-        <w:t>fea</w:t>
+          <w:i/>
+          <w:iCs/>
+          <w:sz w:val="30"/>
+          <w:szCs w:val="30"/>
+        </w:rPr>
+        <w:t>Backends</w:t>
       </w:r>
       <w:proofErr w:type="spellEnd"/>
       <w:r>
         <w:rPr>
           <w:rFonts w:ascii="Times" w:hAnsi="Times" w:cs="Times"/>
-        </w:rPr>
-        <w:t xml:space="preserve">- </w:t>
-      </w:r>
-      <w:proofErr w:type="spellStart"/>
-      <w:r>
-        <w:rPr>
-          <w:rFonts w:ascii="Times" w:hAnsi="Times" w:cs="Times"/>
-        </w:rPr>
-        <w:t>tures</w:t>
-      </w:r>
-      <w:proofErr w:type="spellEnd"/>
-      <w:r>
-        <w:rPr>
-          <w:rFonts w:ascii="Times" w:hAnsi="Times" w:cs="Times"/>
-        </w:rPr>
-        <w:t xml:space="preserve"> (481), and it is infeasible to try many combinations. In this scenario, the analyst is guided by automatic algorithms, like lasso (that selects a few sparse features), manual inter- </w:t>
-      </w:r>
-      <w:proofErr w:type="spellStart"/>
-      <w:r>
-        <w:rPr>
-          <w:rFonts w:ascii="Times" w:hAnsi="Times" w:cs="Times"/>
-        </w:rPr>
-        <w:t>vention</w:t>
-      </w:r>
-      <w:proofErr w:type="spellEnd"/>
-      <w:r>
-        <w:rPr>
-          <w:rFonts w:ascii="Times" w:hAnsi="Times" w:cs="Times"/>
-        </w:rPr>
-        <w:t xml:space="preserve"> (moving around the feature space), and heavy use of cross-validation techniques.</w:t>
-      </w:r>
-      <w:r>
-        <w:rPr>
-          <w:rFonts w:ascii="Times" w:hAnsi="Times" w:cs="Times"/>
-          <w:position w:val="10"/>
-          <w:sz w:val="16"/>
-          <w:szCs w:val="16"/>
-        </w:rPr>
-        <w:t xml:space="preserve">14 </w:t>
-      </w:r>
-      <w:r>
-        <w:rPr>
-          <w:rFonts w:ascii="Times" w:hAnsi="Times" w:cs="Times"/>
-        </w:rPr>
-        <w:t xml:space="preserve">Census is a dataset for the task of predicting mail responsiveness of people in different Census blocks, each of which contains a moderate number of </w:t>
-      </w:r>
-    </w:p>
-    <w:p>
-      <w:pPr>
-        <w:widowControl w:val="0"/>
-        <w:autoSpaceDE w:val="0"/>
-        <w:autoSpaceDN w:val="0"/>
-        <w:adjustRightInd w:val="0"/>
-        <w:spacing w:after="240" w:line="180" w:lineRule="atLeast"/>
-        <w:rPr>
-          <w:rFonts w:ascii="Times" w:hAnsi="Times" w:cs="Times"/>
-        </w:rPr>
-      </w:pPr>
-      <w:r>
-        <w:rPr>
-          <w:rFonts w:ascii="Times" w:hAnsi="Times" w:cs="Times"/>
-          <w:position w:val="10"/>
-          <w:sz w:val="16"/>
-          <w:szCs w:val="16"/>
-        </w:rPr>
-        <w:t>13</w:t>
-      </w:r>
-      <w:r>
-        <w:rPr>
-          <w:rFonts w:ascii="Times" w:hAnsi="Times" w:cs="Times"/>
-        </w:rPr>
-        <w:t xml:space="preserve">These data sets are publicly available on </w:t>
-      </w:r>
-      <w:proofErr w:type="spellStart"/>
-      <w:r>
-        <w:rPr>
-          <w:rFonts w:ascii="Times" w:hAnsi="Times" w:cs="Times"/>
-        </w:rPr>
-        <w:t>Kaggle</w:t>
-      </w:r>
-      <w:proofErr w:type="spellEnd"/>
-      <w:r>
-        <w:rPr>
-          <w:rFonts w:ascii="Times" w:hAnsi="Times" w:cs="Times"/>
-        </w:rPr>
-        <w:t xml:space="preserve"> (www. kaggle.com/) or the UCI Machine Learning Repository. (archive.ics.uci.edu/ml/) </w:t>
-      </w:r>
-    </w:p>
-    <w:p>
-      <w:pPr>
-        <w:widowControl w:val="0"/>
-        <w:autoSpaceDE w:val="0"/>
-        <w:autoSpaceDN w:val="0"/>
-        <w:adjustRightInd w:val="0"/>
-        <w:spacing w:after="240" w:line="180" w:lineRule="atLeast"/>
-        <w:rPr>
-          <w:rFonts w:ascii="Times" w:hAnsi="Times" w:cs="Times"/>
-        </w:rPr>
-      </w:pPr>
-      <w:r>
-        <w:rPr>
-          <w:rFonts w:ascii="Times" w:hAnsi="Times" w:cs="Times"/>
-          <w:position w:val="10"/>
-          <w:sz w:val="16"/>
-          <w:szCs w:val="16"/>
-        </w:rPr>
-        <w:t>14</w:t>
-      </w:r>
-      <w:r>
-        <w:rPr>
-          <w:rFonts w:ascii="Times" w:hAnsi="Times" w:cs="Times"/>
-        </w:rPr>
-        <w:t>The KDD program contains six basic blocks, each of which is a 10-fold cross-validation. These 6 different basic blocks work on non-</w:t>
-      </w:r>
-      <w:proofErr w:type="spellStart"/>
-      <w:r>
-        <w:rPr>
-          <w:rFonts w:ascii="Times" w:hAnsi="Times" w:cs="Times"/>
-        </w:rPr>
-        <w:t>overlappings</w:t>
-      </w:r>
-      <w:proofErr w:type="spellEnd"/>
-      <w:r>
-        <w:rPr>
-          <w:rFonts w:ascii="Times" w:hAnsi="Times" w:cs="Times"/>
-        </w:rPr>
-        <w:t xml:space="preserve"> set of features specified by the user manually. </w:t>
-      </w:r>
-    </w:p>
-    <w:p>
-      <w:pPr>
-        <w:widowControl w:val="0"/>
-        <w:autoSpaceDE w:val="0"/>
-        <w:autoSpaceDN w:val="0"/>
-        <w:adjustRightInd w:val="0"/>
-        <w:spacing w:after="240" w:line="180" w:lineRule="atLeast"/>
-        <w:rPr>
-          <w:rFonts w:ascii="Times" w:hAnsi="Times" w:cs="Times"/>
-        </w:rPr>
-      </w:pPr>
-      <w:r>
-        <w:rPr>
-          <w:rFonts w:ascii="Times" w:hAnsi="Times" w:cs="Times"/>
-        </w:rPr>
-        <w:t xml:space="preserve">features (161). In this example, analysts use a mix of auto- </w:t>
-      </w:r>
-      <w:proofErr w:type="spellStart"/>
-      <w:r>
-        <w:rPr>
-          <w:rFonts w:ascii="Times" w:hAnsi="Times" w:cs="Times"/>
-        </w:rPr>
-        <w:t>matic</w:t>
-      </w:r>
-      <w:proofErr w:type="spellEnd"/>
-      <w:r>
-        <w:rPr>
-          <w:rFonts w:ascii="Times" w:hAnsi="Times" w:cs="Times"/>
-        </w:rPr>
-        <w:t xml:space="preserve"> and manual specification tasks that are interleaved.</w:t>
-      </w:r>
-      <w:r>
-        <w:rPr>
-          <w:rFonts w:ascii="Times" w:hAnsi="Times" w:cs="Times"/>
-          <w:position w:val="10"/>
-          <w:sz w:val="16"/>
-          <w:szCs w:val="16"/>
-        </w:rPr>
-        <w:t xml:space="preserve">15 </w:t>
-      </w:r>
-      <w:r>
-        <w:rPr>
-          <w:rFonts w:ascii="Times" w:hAnsi="Times" w:cs="Times"/>
-        </w:rPr>
-        <w:t xml:space="preserve">This is the reason that we select this task for our running example. Music is similar to Census, and both programs contain both linear models (least squares) and non-linear models (logistic regression) to mimic the scenario in which an analyst jointly explores the feature set to select and the model to use. </w:t>
+          <w:i/>
+          <w:iCs/>
+          <w:sz w:val="30"/>
+          <w:szCs w:val="30"/>
+        </w:rPr>
+        <w:t xml:space="preserve">. </w:t>
+      </w:r>
+      <w:r>
+        <w:rPr>
+          <w:rFonts w:ascii="Times" w:hAnsi="Times" w:cs="Times"/>
+        </w:rPr>
+        <w:t xml:space="preserve">We implemented Columbus on multiple back- ends and report on two: (1) R, which is the standard, main- memory R and (2) DB-R, commercial R implementation over RDBMS. We use R 2.15.2, and the most recent avail- able versions of the commercial systems. </w:t>
       </w:r>
     </w:p>
     <w:p>
@@ -36665,56 +37120,6 @@
       <w:r>
         <w:rPr>
           <w:rFonts w:ascii="Times" w:hAnsi="Times" w:cs="Times"/>
-          <w:i/>
-          <w:iCs/>
-          <w:sz w:val="30"/>
-          <w:szCs w:val="30"/>
-        </w:rPr>
-        <w:t xml:space="preserve">R </w:t>
-      </w:r>
-      <w:proofErr w:type="spellStart"/>
-      <w:r>
-        <w:rPr>
-          <w:rFonts w:ascii="Times" w:hAnsi="Times" w:cs="Times"/>
-          <w:i/>
-          <w:iCs/>
-          <w:sz w:val="30"/>
-          <w:szCs w:val="30"/>
-        </w:rPr>
-        <w:t>Backends</w:t>
-      </w:r>
-      <w:proofErr w:type="spellEnd"/>
-      <w:r>
-        <w:rPr>
-          <w:rFonts w:ascii="Times" w:hAnsi="Times" w:cs="Times"/>
-          <w:i/>
-          <w:iCs/>
-          <w:sz w:val="30"/>
-          <w:szCs w:val="30"/>
-        </w:rPr>
-        <w:t xml:space="preserve">. </w:t>
-      </w:r>
-      <w:r>
-        <w:rPr>
-          <w:rFonts w:ascii="Times" w:hAnsi="Times" w:cs="Times"/>
-        </w:rPr>
-        <w:t xml:space="preserve">We implemented Columbus on multiple back- ends and report on two: (1) R, which is the standard, main- memory R and (2) DB-R, commercial R implementation over RDBMS. We use R 2.15.2, and the most recent avail- able versions of the commercial systems. </w:t>
-      </w:r>
-    </w:p>
-    <w:p>
-      <w:pPr>
-        <w:widowControl w:val="0"/>
-        <w:autoSpaceDE w:val="0"/>
-        <w:autoSpaceDN w:val="0"/>
-        <w:adjustRightInd w:val="0"/>
-        <w:spacing w:after="240" w:line="340" w:lineRule="atLeast"/>
-        <w:rPr>
-          <w:rFonts w:ascii="Times" w:hAnsi="Times" w:cs="Times"/>
-        </w:rPr>
-      </w:pPr>
-      <w:r>
-        <w:rPr>
-          <w:rFonts w:ascii="Times" w:hAnsi="Times" w:cs="Times"/>
         </w:rPr>
         <w:t xml:space="preserve">For all operators, we use the result of the corresponding main memory R function as the gold standard. All </w:t>
       </w:r>
@@ -36805,22 +37210,28 @@
         <w:rPr>
           <w:rFonts w:ascii="Times" w:hAnsi="Times" w:cs="Times"/>
         </w:rPr>
+        <w:t xml:space="preserve">We validate that Columbus improves the end-to-end performance of feature selection programs. We construct two families of competitor systems (one for each backend): Vanilla, and </w:t>
+      </w:r>
+      <w:proofErr w:type="spellStart"/>
+      <w:r>
+        <w:rPr>
+          <w:rFonts w:ascii="Times" w:hAnsi="Times" w:cs="Times"/>
+        </w:rPr>
+        <w:t>dbOPT</w:t>
+      </w:r>
+      <w:proofErr w:type="spellEnd"/>
+      <w:r>
+        <w:rPr>
+          <w:rFonts w:ascii="Times" w:hAnsi="Times" w:cs="Times"/>
+        </w:rPr>
+        <w:t xml:space="preserve">. </w:t>
+      </w:r>
+      <w:r>
+        <w:rPr>
+          <w:rFonts w:ascii="Times" w:hAnsi="Times" w:cs="Times"/>
+        </w:rPr>
         <w:lastRenderedPageBreak/>
-        <w:t xml:space="preserve">We validate that Columbus improves the end-to-end performance of feature selection programs. We construct two families of competitor systems (one for each backend): Vanilla, and </w:t>
-      </w:r>
-      <w:proofErr w:type="spellStart"/>
-      <w:r>
-        <w:rPr>
-          <w:rFonts w:ascii="Times" w:hAnsi="Times" w:cs="Times"/>
-        </w:rPr>
-        <w:t>dbOPT</w:t>
-      </w:r>
-      <w:proofErr w:type="spellEnd"/>
-      <w:r>
-        <w:rPr>
-          <w:rFonts w:ascii="Times" w:hAnsi="Times" w:cs="Times"/>
-        </w:rPr>
-        <w:t xml:space="preserve">. Vanilla is a baseline system that is a straightforward implementation of the corresponding feature selection problem using the ROPs; thus it has the standard optimizations. </w:t>
+        <w:t xml:space="preserve">Vanilla is a baseline system that is a straightforward implementation of the corresponding feature selection problem using the ROPs; thus it has the standard optimizations. </w:t>
       </w:r>
       <w:proofErr w:type="spellStart"/>
       <w:r>
@@ -37415,7 +37826,6 @@
           <w:rFonts w:ascii="Times" w:hAnsi="Times" w:cs="Times"/>
           <w:noProof/>
         </w:rPr>
-        <w:lastRenderedPageBreak/>
         <w:drawing>
           <wp:inline distT="0" distB="0" distL="0" distR="0" wp14:anchorId="572F7DD1" wp14:editId="6F374D94">
             <wp:extent cx="812800" cy="25400"/>
@@ -37663,6 +38073,7 @@
           <w:sz w:val="18"/>
           <w:szCs w:val="18"/>
         </w:rPr>
+        <w:lastRenderedPageBreak/>
         <w:t xml:space="preserve">!#### !### !## !# ! </w:t>
       </w:r>
     </w:p>
@@ -39354,7 +39765,6 @@
           <w:rFonts w:ascii="Times" w:hAnsi="Times" w:cs="Times"/>
           <w:noProof/>
         </w:rPr>
-        <w:lastRenderedPageBreak/>
         <w:drawing>
           <wp:inline distT="0" distB="0" distL="0" distR="0" wp14:anchorId="5E23AB24" wp14:editId="59422B02">
             <wp:extent cx="76200" cy="177800"/>
@@ -39527,6 +39937,7 @@
           <w:sz w:val="18"/>
           <w:szCs w:val="18"/>
         </w:rPr>
+        <w:lastRenderedPageBreak/>
         <w:t xml:space="preserve">2345 </w:t>
       </w:r>
     </w:p>
@@ -40191,14 +40602,7 @@
         <w:rPr>
           <w:rFonts w:ascii="Times" w:hAnsi="Times" w:cs="Times"/>
         </w:rPr>
-        <w:t xml:space="preserve"> change based on the dataset but that the space essentially stays the same. We </w:t>
-      </w:r>
-      <w:r>
-        <w:rPr>
-          <w:rFonts w:ascii="Times" w:hAnsi="Times" w:cs="Times"/>
-        </w:rPr>
-        <w:lastRenderedPageBreak/>
-        <w:t xml:space="preserve">only show results on the main-memory backend. </w:t>
+        <w:t xml:space="preserve"> change based on the dataset but that the space essentially stays the same. We only show results on the main-memory backend. </w:t>
       </w:r>
     </w:p>
     <w:p>
@@ -40254,7 +40658,14 @@
         <w:rPr>
           <w:rFonts w:ascii="Times" w:hAnsi="Times" w:cs="Times"/>
         </w:rPr>
-        <w:t xml:space="preserve"> has an impact on the performance of Columbus. For each parameter setting used to create Figure 6, we remove a materialization strategy. Then, we measure the maximum slowdown of an execution with that optimization removed. We report the maximum slowdown across all parameters in Figure 8(c) in main memory on Census. We see that Lazy, QR, and </w:t>
+        <w:t xml:space="preserve"> has an impact on the performance of Columbus. For each parameter setting used to create Figure 6, we remove a </w:t>
+      </w:r>
+      <w:r>
+        <w:rPr>
+          <w:rFonts w:ascii="Times" w:hAnsi="Times" w:cs="Times"/>
+        </w:rPr>
+        <w:lastRenderedPageBreak/>
+        <w:t xml:space="preserve">materialization strategy. Then, we measure the maximum slowdown of an execution with that optimization removed. We report the maximum slowdown across all parameters in Figure 8(c) in main memory on Census. We see that Lazy, QR, and </w:t>
       </w:r>
       <w:proofErr w:type="spellStart"/>
       <w:r>
@@ -40612,14 +41023,14 @@
         <w:rPr>
           <w:rFonts w:ascii="Times" w:hAnsi="Times" w:cs="Times"/>
         </w:rPr>
-        <w:t xml:space="preserve">-based approaches, we grid search the error tolerance, as we did for the linear case. As </w:t>
+        <w:t xml:space="preserve">-based approaches, we grid search the error tolerance, as we did for the linear case. As shown in Figure 6(d), when the number of iterations is small, QR is 2.24x slower than Lazy. Because there is only one iteration, the least-squares problem is only solved once. Thus, Lazy is the faster strategy compared with QR. However, when the number of iterations grows to 10, QR </w:t>
       </w:r>
       <w:r>
         <w:rPr>
           <w:rFonts w:ascii="Times" w:hAnsi="Times" w:cs="Times"/>
         </w:rPr>
         <w:lastRenderedPageBreak/>
-        <w:t xml:space="preserve">shown in Figure 6(d), when the number of iterations is small, QR is 2.24x slower than Lazy. Because there is only one iteration, the least-squares problem is only solved once. Thus, Lazy is the faster strategy compared with QR. However, when the number of iterations grows to 10, QR is 3.8x faster than Lazy. This is not surprising based on our study for linear cases–by running more iterations, the opportunities for reuse increase. We expect an even larger speedup if we run more iterations. </w:t>
+        <w:t xml:space="preserve">is 3.8x faster than Lazy. This is not surprising based on our study for linear cases–by running more iterations, the opportunities for reuse increase. We expect an even larger speedup if we run more iterations. </w:t>
       </w:r>
     </w:p>
     <w:p>
@@ -43887,7 +44298,6 @@
           <w:rFonts w:ascii="Times" w:hAnsi="Times" w:cs="Times"/>
           <w:noProof/>
         </w:rPr>
-        <w:lastRenderedPageBreak/>
         <w:drawing>
           <wp:inline distT="0" distB="0" distL="0" distR="0" wp14:anchorId="12748274" wp14:editId="211AA647">
             <wp:extent cx="419100" cy="25400"/>
@@ -44039,6 +44449,7 @@
           <w:sz w:val="16"/>
           <w:szCs w:val="16"/>
         </w:rPr>
+        <w:lastRenderedPageBreak/>
         <w:t xml:space="preserve">' ' ' </w:t>
       </w:r>
     </w:p>
@@ -44880,7 +45291,6 @@
           <w:sz w:val="16"/>
           <w:szCs w:val="16"/>
         </w:rPr>
-        <w:lastRenderedPageBreak/>
         <w:t xml:space="preserve">( </w:t>
       </w:r>
     </w:p>
@@ -45012,6 +45422,7 @@
           <w:sz w:val="16"/>
           <w:szCs w:val="16"/>
         </w:rPr>
+        <w:lastRenderedPageBreak/>
         <w:t xml:space="preserve">' </w:t>
       </w:r>
     </w:p>

</xml_diff>

<commit_message>
In this example, analysts use a mix of automatic and manual specification tasks that are interleaved.
</commit_message>
<xml_diff>
--- a/SIGMOD_2014_Materialization optimizations for feature selection workloads _王韬懿1120132046.docx
+++ b/SIGMOD_2014_Materialization optimizations for feature selection workloads _王韬懿1120132046.docx
@@ -36924,136 +36924,304 @@
         </w:rPr>
         <w:t>。</w:t>
       </w:r>
-    </w:p>
-    <w:p>
-      <w:pPr>
-        <w:widowControl w:val="0"/>
-        <w:autoSpaceDE w:val="0"/>
-        <w:autoSpaceDN w:val="0"/>
-        <w:adjustRightInd w:val="0"/>
-        <w:spacing w:after="240" w:line="180" w:lineRule="atLeast"/>
-        <w:rPr>
-          <w:rFonts w:ascii="Times" w:hAnsi="Times" w:cs="Times"/>
-        </w:rPr>
-      </w:pPr>
-      <w:bookmarkStart w:id="0" w:name="_GoBack"/>
-      <w:bookmarkEnd w:id="0"/>
-      <w:r>
-        <w:rPr>
-          <w:rFonts w:ascii="Times" w:hAnsi="Times" w:cs="Times"/>
-          <w:position w:val="10"/>
-          <w:sz w:val="16"/>
-          <w:szCs w:val="16"/>
-        </w:rPr>
-        <w:t>13</w:t>
-      </w:r>
-      <w:r>
-        <w:rPr>
-          <w:rFonts w:ascii="Times" w:hAnsi="Times" w:cs="Times"/>
-        </w:rPr>
-        <w:t xml:space="preserve">These data sets are publicly available on </w:t>
-      </w:r>
-      <w:proofErr w:type="spellStart"/>
-      <w:r>
-        <w:rPr>
-          <w:rFonts w:ascii="Times" w:hAnsi="Times" w:cs="Times"/>
-        </w:rPr>
-        <w:t>Kaggle</w:t>
-      </w:r>
-      <w:proofErr w:type="spellEnd"/>
-      <w:r>
-        <w:rPr>
-          <w:rFonts w:ascii="Times" w:hAnsi="Times" w:cs="Times"/>
-        </w:rPr>
-        <w:t xml:space="preserve"> (www. kaggle.com/) or the UCI Machine Learning Repository. (archive.ics.uci.edu/ml/) </w:t>
-      </w:r>
-    </w:p>
-    <w:p>
-      <w:pPr>
-        <w:widowControl w:val="0"/>
-        <w:autoSpaceDE w:val="0"/>
-        <w:autoSpaceDN w:val="0"/>
-        <w:adjustRightInd w:val="0"/>
-        <w:spacing w:after="240" w:line="180" w:lineRule="atLeast"/>
-        <w:rPr>
-          <w:rFonts w:ascii="Times" w:hAnsi="Times" w:cs="Times"/>
-        </w:rPr>
-      </w:pPr>
-      <w:r>
-        <w:rPr>
-          <w:rFonts w:ascii="Times" w:hAnsi="Times" w:cs="Times"/>
-          <w:position w:val="10"/>
-          <w:sz w:val="16"/>
-          <w:szCs w:val="16"/>
-        </w:rPr>
-        <w:t>14</w:t>
-      </w:r>
-      <w:r>
-        <w:rPr>
-          <w:rFonts w:ascii="Times" w:hAnsi="Times" w:cs="Times"/>
-        </w:rPr>
-        <w:t>The KDD program contains six basic blocks, each of which is a 10-fold cross-validation. These 6 different basic blocks work on non-</w:t>
-      </w:r>
-      <w:proofErr w:type="spellStart"/>
-      <w:r>
-        <w:rPr>
-          <w:rFonts w:ascii="Times" w:hAnsi="Times" w:cs="Times"/>
-        </w:rPr>
-        <w:t>overlappings</w:t>
-      </w:r>
-      <w:proofErr w:type="spellEnd"/>
-      <w:r>
-        <w:rPr>
-          <w:rFonts w:ascii="Times" w:hAnsi="Times" w:cs="Times"/>
-        </w:rPr>
-        <w:t xml:space="preserve"> set of features specified by the user manually. </w:t>
-      </w:r>
-    </w:p>
-    <w:p>
-      <w:pPr>
-        <w:widowControl w:val="0"/>
-        <w:autoSpaceDE w:val="0"/>
-        <w:autoSpaceDN w:val="0"/>
-        <w:adjustRightInd w:val="0"/>
-        <w:spacing w:after="240" w:line="180" w:lineRule="atLeast"/>
-        <w:rPr>
-          <w:rFonts w:ascii="Times" w:hAnsi="Times" w:cs="Times"/>
-        </w:rPr>
-      </w:pPr>
-      <w:r>
-        <w:rPr>
-          <w:rFonts w:ascii="Times" w:hAnsi="Times" w:cs="Times"/>
-        </w:rPr>
-        <w:t xml:space="preserve">features (161). In this example, analysts use a mix of auto- </w:t>
-      </w:r>
-      <w:proofErr w:type="spellStart"/>
-      <w:r>
-        <w:rPr>
-          <w:rFonts w:ascii="Times" w:hAnsi="Times" w:cs="Times"/>
-        </w:rPr>
-        <w:t>matic</w:t>
-      </w:r>
-      <w:proofErr w:type="spellEnd"/>
-      <w:r>
-        <w:rPr>
-          <w:rFonts w:ascii="Times" w:hAnsi="Times" w:cs="Times"/>
-        </w:rPr>
-        <w:t xml:space="preserve"> and manual specification tasks that are interleaved.</w:t>
-      </w:r>
-      <w:r>
-        <w:rPr>
-          <w:rFonts w:ascii="Times" w:hAnsi="Times" w:cs="Times"/>
-          <w:position w:val="10"/>
-          <w:sz w:val="16"/>
-          <w:szCs w:val="16"/>
-        </w:rPr>
-        <w:t xml:space="preserve">15 </w:t>
-      </w:r>
-      <w:r>
-        <w:rPr>
-          <w:rFonts w:ascii="Times" w:hAnsi="Times" w:cs="Times"/>
-        </w:rPr>
-        <w:t xml:space="preserve">This is the reason that we select this task for our running example. Music is similar to Census, and both programs contain both linear models (least squares) and non-linear models (logistic regression) to mimic the scenario in which an analyst jointly explores the feature set to select and the model to use. </w:t>
+      <w:r>
+        <w:rPr>
+          <w:rFonts w:ascii="Times" w:hAnsi="Times" w:cs="Times"/>
+          <w:lang w:eastAsia="zh-CN"/>
+        </w:rPr>
+        <w:t>在这个例子中，</w:t>
+      </w:r>
+      <w:r>
+        <w:rPr>
+          <w:rFonts w:ascii="Times" w:hAnsi="Times" w:cs="Times"/>
+          <w:lang w:eastAsia="zh-CN"/>
+        </w:rPr>
+        <w:t>分析员</w:t>
+      </w:r>
+      <w:r>
+        <w:rPr>
+          <w:rFonts w:ascii="Times" w:hAnsi="Times" w:cs="Times"/>
+          <w:lang w:eastAsia="zh-CN"/>
+        </w:rPr>
+        <w:t>使用</w:t>
+      </w:r>
+      <w:r>
+        <w:rPr>
+          <w:rFonts w:ascii="Times" w:hAnsi="Times" w:cs="Times"/>
+          <w:lang w:eastAsia="zh-CN"/>
+        </w:rPr>
+        <w:t>自动</w:t>
+      </w:r>
+      <w:r>
+        <w:rPr>
+          <w:rFonts w:ascii="Times" w:hAnsi="Times" w:cs="Times" w:hint="eastAsia"/>
+          <w:lang w:eastAsia="zh-CN"/>
+        </w:rPr>
+        <w:t>和</w:t>
+      </w:r>
+      <w:r>
+        <w:rPr>
+          <w:rFonts w:ascii="Times" w:hAnsi="Times" w:cs="Times"/>
+          <w:lang w:eastAsia="zh-CN"/>
+        </w:rPr>
+        <w:t>手工</w:t>
+      </w:r>
+      <w:r>
+        <w:rPr>
+          <w:rFonts w:ascii="Times" w:hAnsi="Times" w:cs="Times"/>
+          <w:lang w:eastAsia="zh-CN"/>
+        </w:rPr>
+        <w:t>插入的任务</w:t>
+      </w:r>
+      <w:r>
+        <w:rPr>
+          <w:rFonts w:ascii="Times" w:hAnsi="Times" w:cs="Times"/>
+          <w:lang w:eastAsia="zh-CN"/>
+        </w:rPr>
+        <w:t>。</w:t>
+      </w:r>
+      <w:r>
+        <w:rPr>
+          <w:rFonts w:ascii="Times" w:hAnsi="Times" w:cs="Times"/>
+          <w:lang w:eastAsia="zh-CN"/>
+        </w:rPr>
+        <w:t>这就是</w:t>
+      </w:r>
+      <w:r>
+        <w:rPr>
+          <w:rFonts w:ascii="Times" w:hAnsi="Times" w:cs="Times"/>
+          <w:lang w:eastAsia="zh-CN"/>
+        </w:rPr>
+        <w:t>我们选择</w:t>
+      </w:r>
+      <w:r>
+        <w:rPr>
+          <w:rFonts w:ascii="Times" w:hAnsi="Times" w:cs="Times"/>
+          <w:lang w:eastAsia="zh-CN"/>
+        </w:rPr>
+        <w:t>这个任务</w:t>
+      </w:r>
+      <w:r>
+        <w:rPr>
+          <w:rFonts w:ascii="Times" w:hAnsi="Times" w:cs="Times"/>
+          <w:lang w:eastAsia="zh-CN"/>
+        </w:rPr>
+        <w:t>来运行我们的例子。</w:t>
+      </w:r>
+      <w:r>
+        <w:rPr>
+          <w:rFonts w:ascii="Times" w:hAnsi="Times" w:cs="Times"/>
+        </w:rPr>
+        <w:t>Music</w:t>
+      </w:r>
+      <w:r>
+        <w:rPr>
+          <w:rFonts w:ascii="Times" w:hAnsi="Times" w:cs="Times"/>
+          <w:lang w:eastAsia="zh-CN"/>
+        </w:rPr>
+        <w:t xml:space="preserve"> </w:t>
+      </w:r>
+      <w:r>
+        <w:rPr>
+          <w:rFonts w:ascii="Times" w:hAnsi="Times" w:cs="Times" w:hint="eastAsia"/>
+          <w:lang w:eastAsia="zh-CN"/>
+        </w:rPr>
+        <w:t>与</w:t>
+      </w:r>
+      <w:r>
+        <w:rPr>
+          <w:rFonts w:ascii="Times" w:hAnsi="Times" w:cs="Times"/>
+          <w:lang w:eastAsia="zh-CN"/>
+        </w:rPr>
+        <w:t xml:space="preserve"> </w:t>
+      </w:r>
+      <w:r>
+        <w:rPr>
+          <w:rFonts w:ascii="Times" w:hAnsi="Times" w:cs="Times"/>
+        </w:rPr>
+        <w:t>Census</w:t>
+      </w:r>
+      <w:r>
+        <w:rPr>
+          <w:rFonts w:ascii="Times" w:hAnsi="Times" w:cs="Times"/>
+          <w:lang w:eastAsia="zh-CN"/>
+        </w:rPr>
+        <w:t xml:space="preserve"> </w:t>
+      </w:r>
+      <w:r>
+        <w:rPr>
+          <w:rFonts w:ascii="Times" w:hAnsi="Times" w:cs="Times" w:hint="eastAsia"/>
+          <w:lang w:eastAsia="zh-CN"/>
+        </w:rPr>
+        <w:t>类似</w:t>
+      </w:r>
+      <w:r>
+        <w:rPr>
+          <w:rFonts w:ascii="Times" w:hAnsi="Times" w:cs="Times"/>
+          <w:lang w:eastAsia="zh-CN"/>
+        </w:rPr>
+        <w:t>，</w:t>
+      </w:r>
+      <w:r>
+        <w:rPr>
+          <w:rFonts w:ascii="Times" w:hAnsi="Times" w:cs="Times"/>
+          <w:lang w:eastAsia="zh-CN"/>
+        </w:rPr>
+        <w:t>并且</w:t>
+      </w:r>
+      <w:r>
+        <w:rPr>
+          <w:rFonts w:ascii="Times" w:hAnsi="Times" w:cs="Times"/>
+          <w:lang w:eastAsia="zh-CN"/>
+        </w:rPr>
+        <w:t>这两个程序</w:t>
+      </w:r>
+      <w:r>
+        <w:rPr>
+          <w:rFonts w:ascii="Times" w:hAnsi="Times" w:cs="Times"/>
+          <w:lang w:eastAsia="zh-CN"/>
+        </w:rPr>
+        <w:t>都包含</w:t>
+      </w:r>
+      <w:r>
+        <w:rPr>
+          <w:rFonts w:ascii="Times" w:hAnsi="Times" w:cs="Times"/>
+          <w:lang w:eastAsia="zh-CN"/>
+        </w:rPr>
+        <w:t>线性</w:t>
+      </w:r>
+      <w:r>
+        <w:rPr>
+          <w:rFonts w:ascii="Times" w:hAnsi="Times" w:cs="Times"/>
+          <w:lang w:eastAsia="zh-CN"/>
+        </w:rPr>
+        <w:t>模型</w:t>
+      </w:r>
+      <w:r>
+        <w:rPr>
+          <w:rFonts w:ascii="Times" w:hAnsi="Times" w:cs="Times"/>
+          <w:lang w:eastAsia="zh-CN"/>
+        </w:rPr>
+        <w:t>(</w:t>
+      </w:r>
+      <w:r>
+        <w:rPr>
+          <w:rFonts w:ascii="Times" w:hAnsi="Times" w:cs="Times"/>
+          <w:lang w:eastAsia="zh-CN"/>
+        </w:rPr>
+        <w:t>最小二乘</w:t>
+      </w:r>
+      <w:r>
+        <w:rPr>
+          <w:rFonts w:ascii="Times" w:hAnsi="Times" w:cs="Times"/>
+          <w:lang w:eastAsia="zh-CN"/>
+        </w:rPr>
+        <w:t>)</w:t>
+      </w:r>
+      <w:r>
+        <w:rPr>
+          <w:rFonts w:ascii="Times" w:hAnsi="Times" w:cs="Times"/>
+          <w:lang w:eastAsia="zh-CN"/>
+        </w:rPr>
+        <w:t>和非线性模型</w:t>
+      </w:r>
+      <w:r>
+        <w:rPr>
+          <w:rFonts w:ascii="Times" w:hAnsi="Times" w:cs="Times"/>
+          <w:lang w:eastAsia="zh-CN"/>
+        </w:rPr>
+        <w:t>(</w:t>
+      </w:r>
+      <w:r>
+        <w:rPr>
+          <w:rFonts w:ascii="Times" w:hAnsi="Times" w:cs="Times"/>
+          <w:lang w:eastAsia="zh-CN"/>
+        </w:rPr>
+        <w:t>逻辑回归</w:t>
+      </w:r>
+      <w:r>
+        <w:rPr>
+          <w:rFonts w:ascii="Times" w:hAnsi="Times" w:cs="Times"/>
+          <w:lang w:eastAsia="zh-CN"/>
+        </w:rPr>
+        <w:t>)</w:t>
+      </w:r>
+      <w:r>
+        <w:rPr>
+          <w:rFonts w:ascii="Times" w:hAnsi="Times" w:cs="Times"/>
+          <w:lang w:eastAsia="zh-CN"/>
+        </w:rPr>
+        <w:t>来</w:t>
+      </w:r>
+      <w:r>
+        <w:rPr>
+          <w:rFonts w:ascii="Times" w:hAnsi="Times" w:cs="Times" w:hint="eastAsia"/>
+          <w:lang w:eastAsia="zh-CN"/>
+        </w:rPr>
+        <w:t>模拟</w:t>
+      </w:r>
+      <w:r>
+        <w:rPr>
+          <w:rFonts w:ascii="Times" w:hAnsi="Times" w:cs="Times"/>
+          <w:lang w:eastAsia="zh-CN"/>
+        </w:rPr>
+        <w:t>这个场景</w:t>
+      </w:r>
+      <w:r>
+        <w:rPr>
+          <w:rFonts w:ascii="Times" w:hAnsi="Times" w:cs="Times"/>
+          <w:lang w:eastAsia="zh-CN"/>
+        </w:rPr>
+        <w:t>，</w:t>
+      </w:r>
+      <w:r>
+        <w:rPr>
+          <w:rFonts w:ascii="Times" w:hAnsi="Times" w:cs="Times"/>
+          <w:lang w:eastAsia="zh-CN"/>
+        </w:rPr>
+        <w:t>这个场景</w:t>
+      </w:r>
+      <w:r>
+        <w:rPr>
+          <w:rFonts w:ascii="Times" w:hAnsi="Times" w:cs="Times"/>
+          <w:lang w:eastAsia="zh-CN"/>
+        </w:rPr>
+        <w:t>是一个</w:t>
+      </w:r>
+      <w:r>
+        <w:rPr>
+          <w:rFonts w:ascii="Times" w:hAnsi="Times" w:cs="Times"/>
+          <w:lang w:eastAsia="zh-CN"/>
+        </w:rPr>
+        <w:t>分析员</w:t>
+      </w:r>
+      <w:r>
+        <w:rPr>
+          <w:rFonts w:ascii="Times" w:hAnsi="Times" w:cs="Times"/>
+          <w:lang w:eastAsia="zh-CN"/>
+        </w:rPr>
+        <w:t>用来探索并且</w:t>
+      </w:r>
+      <w:r>
+        <w:rPr>
+          <w:rFonts w:ascii="Times" w:hAnsi="Times" w:cs="Times"/>
+          <w:lang w:eastAsia="zh-CN"/>
+        </w:rPr>
+        <w:t>选择</w:t>
+      </w:r>
+      <w:r>
+        <w:rPr>
+          <w:rFonts w:ascii="Times" w:hAnsi="Times" w:cs="Times"/>
+          <w:lang w:eastAsia="zh-CN"/>
+        </w:rPr>
+        <w:t>使用</w:t>
+      </w:r>
+      <w:r>
+        <w:rPr>
+          <w:rFonts w:ascii="Times" w:hAnsi="Times" w:cs="Times"/>
+          <w:lang w:eastAsia="zh-CN"/>
+        </w:rPr>
+        <w:t>场景的模型。</w:t>
       </w:r>
     </w:p>
     <w:p>
@@ -37067,6 +37235,8 @@
           <w:rFonts w:ascii="Times" w:hAnsi="Times" w:cs="Times"/>
         </w:rPr>
       </w:pPr>
+      <w:bookmarkStart w:id="0" w:name="_GoBack"/>
+      <w:bookmarkEnd w:id="0"/>
       <w:r>
         <w:rPr>
           <w:rFonts w:ascii="Times" w:hAnsi="Times" w:cs="Times"/>
@@ -37103,7 +37273,33 @@
         <w:rPr>
           <w:rFonts w:ascii="Times" w:hAnsi="Times" w:cs="Times"/>
         </w:rPr>
-        <w:t xml:space="preserve">We implemented Columbus on multiple back- ends and report on two: (1) R, which is the standard, main- memory R and (2) DB-R, commercial R implementation over RDBMS. We use R 2.15.2, and the most recent avail- able versions of the commercial systems. </w:t>
+        <w:t>We impleme</w:t>
+      </w:r>
+      <w:r>
+        <w:rPr>
+          <w:rFonts w:ascii="Times" w:hAnsi="Times" w:cs="Times"/>
+        </w:rPr>
+        <w:t xml:space="preserve">nted Columbus on multiple </w:t>
+      </w:r>
+      <w:proofErr w:type="spellStart"/>
+      <w:r>
+        <w:rPr>
+          <w:rFonts w:ascii="Times" w:hAnsi="Times" w:cs="Times"/>
+        </w:rPr>
+        <w:t>back</w:t>
+      </w:r>
+      <w:r>
+        <w:rPr>
+          <w:rFonts w:ascii="Times" w:hAnsi="Times" w:cs="Times"/>
+        </w:rPr>
+        <w:t>ends</w:t>
+      </w:r>
+      <w:proofErr w:type="spellEnd"/>
+      <w:r>
+        <w:rPr>
+          <w:rFonts w:ascii="Times" w:hAnsi="Times" w:cs="Times"/>
+        </w:rPr>
+        <w:t xml:space="preserve"> and report on two: (1) R, which is the standard, main- memory R and (2) DB-R, commercial R implementation over RDBMS. We use R 2.15.2, and the most recent avail- able versions of the commercial systems. </w:t>
       </w:r>
     </w:p>
     <w:p>
@@ -37224,14 +37420,7 @@
         <w:rPr>
           <w:rFonts w:ascii="Times" w:hAnsi="Times" w:cs="Times"/>
         </w:rPr>
-        <w:t xml:space="preserve">. </w:t>
-      </w:r>
-      <w:r>
-        <w:rPr>
-          <w:rFonts w:ascii="Times" w:hAnsi="Times" w:cs="Times"/>
-        </w:rPr>
-        <w:lastRenderedPageBreak/>
-        <w:t xml:space="preserve">Vanilla is a baseline system that is a straightforward implementation of the corresponding feature selection problem using the ROPs; thus it has the standard optimizations. </w:t>
+        <w:t xml:space="preserve">. Vanilla is a baseline system that is a straightforward implementation of the corresponding feature selection problem using the ROPs; thus it has the standard optimizations. </w:t>
       </w:r>
       <w:proofErr w:type="spellStart"/>
       <w:r>
@@ -37319,6 +37508,7 @@
         <w:rPr>
           <w:rFonts w:ascii="Times" w:hAnsi="Times" w:cs="Times"/>
         </w:rPr>
+        <w:lastRenderedPageBreak/>
         <w:t xml:space="preserve">On the R-based backend, Columbus executes the same program using less time than R on all datasets. On Census, Columbus is two orders of magnitude faster, and on Music and Fund, Columbus is one order of magnitude faster. On Fund and House, Columbus chooses to use </w:t>
       </w:r>
       <w:proofErr w:type="spellStart"/>
@@ -38073,7 +38263,6 @@
           <w:sz w:val="18"/>
           <w:szCs w:val="18"/>
         </w:rPr>
-        <w:lastRenderedPageBreak/>
         <w:t xml:space="preserve">!#### !### !## !# ! </w:t>
       </w:r>
     </w:p>
@@ -38201,6 +38390,7 @@
           <w:sz w:val="18"/>
           <w:szCs w:val="18"/>
         </w:rPr>
+        <w:lastRenderedPageBreak/>
         <w:t xml:space="preserve">!##### !#### !### !## !# ! </w:t>
       </w:r>
     </w:p>
@@ -39937,7 +40127,6 @@
           <w:sz w:val="18"/>
           <w:szCs w:val="18"/>
         </w:rPr>
-        <w:lastRenderedPageBreak/>
         <w:t xml:space="preserve">2345 </w:t>
       </w:r>
     </w:p>
@@ -40359,6 +40548,7 @@
           <w:rFonts w:ascii="Times" w:hAnsi="Times" w:cs="Times"/>
           <w:noProof/>
         </w:rPr>
+        <w:lastRenderedPageBreak/>
         <w:drawing>
           <wp:inline distT="0" distB="0" distL="0" distR="0" wp14:anchorId="3A044C95" wp14:editId="0E8B3324">
             <wp:extent cx="3060700" cy="1016000"/>
@@ -40658,14 +40848,7 @@
         <w:rPr>
           <w:rFonts w:ascii="Times" w:hAnsi="Times" w:cs="Times"/>
         </w:rPr>
-        <w:t xml:space="preserve"> has an impact on the performance of Columbus. For each parameter setting used to create Figure 6, we remove a </w:t>
-      </w:r>
-      <w:r>
-        <w:rPr>
-          <w:rFonts w:ascii="Times" w:hAnsi="Times" w:cs="Times"/>
-        </w:rPr>
-        <w:lastRenderedPageBreak/>
-        <w:t xml:space="preserve">materialization strategy. Then, we measure the maximum slowdown of an execution with that optimization removed. We report the maximum slowdown across all parameters in Figure 8(c) in main memory on Census. We see that Lazy, QR, and </w:t>
+        <w:t xml:space="preserve"> has an impact on the performance of Columbus. For each parameter setting used to create Figure 6, we remove a materialization strategy. Then, we measure the maximum slowdown of an execution with that optimization removed. We report the maximum slowdown across all parameters in Figure 8(c) in main memory on Census. We see that Lazy, QR, and </w:t>
       </w:r>
       <w:proofErr w:type="spellStart"/>
       <w:r>
@@ -40813,6 +40996,7 @@
         <w:rPr>
           <w:rFonts w:ascii="Times" w:hAnsi="Times" w:cs="Times"/>
         </w:rPr>
+        <w:lastRenderedPageBreak/>
         <w:t xml:space="preserve">Figure 9: Robustness of Materialization Tradeoffs Across Datasets. For each parameter setting (one column in the table), we report the materialization strategy that has the fastest execution time given the parameter setting. Q refers to QR, C refers to </w:t>
       </w:r>
       <w:proofErr w:type="spellStart"/>
@@ -41023,14 +41207,7 @@
         <w:rPr>
           <w:rFonts w:ascii="Times" w:hAnsi="Times" w:cs="Times"/>
         </w:rPr>
-        <w:t xml:space="preserve">-based approaches, we grid search the error tolerance, as we did for the linear case. As shown in Figure 6(d), when the number of iterations is small, QR is 2.24x slower than Lazy. Because there is only one iteration, the least-squares problem is only solved once. Thus, Lazy is the faster strategy compared with QR. However, when the number of iterations grows to 10, QR </w:t>
-      </w:r>
-      <w:r>
-        <w:rPr>
-          <w:rFonts w:ascii="Times" w:hAnsi="Times" w:cs="Times"/>
-        </w:rPr>
-        <w:lastRenderedPageBreak/>
-        <w:t xml:space="preserve">is 3.8x faster than Lazy. This is not surprising based on our study for linear cases–by running more iterations, the opportunities for reuse increase. We expect an even larger speedup if we run more iterations. </w:t>
+        <w:t xml:space="preserve">-based approaches, we grid search the error tolerance, as we did for the linear case. As shown in Figure 6(d), when the number of iterations is small, QR is 2.24x slower than Lazy. Because there is only one iteration, the least-squares problem is only solved once. Thus, Lazy is the faster strategy compared with QR. However, when the number of iterations grows to 10, QR is 3.8x faster than Lazy. This is not surprising based on our study for linear cases–by running more iterations, the opportunities for reuse increase. We expect an even larger speedup if we run more iterations. </w:t>
       </w:r>
     </w:p>
     <w:p>
@@ -42822,6 +42999,7 @@
           <w:sz w:val="16"/>
           <w:szCs w:val="16"/>
         </w:rPr>
+        <w:lastRenderedPageBreak/>
         <w:t xml:space="preserve">' ' </w:t>
       </w:r>
     </w:p>
@@ -44449,7 +44627,6 @@
           <w:sz w:val="16"/>
           <w:szCs w:val="16"/>
         </w:rPr>
-        <w:lastRenderedPageBreak/>
         <w:t xml:space="preserve">' ' ' </w:t>
       </w:r>
     </w:p>
@@ -44513,6 +44690,7 @@
           <w:sz w:val="16"/>
           <w:szCs w:val="16"/>
         </w:rPr>
+        <w:lastRenderedPageBreak/>
         <w:t xml:space="preserve">' ' </w:t>
       </w:r>
     </w:p>
@@ -45422,7 +45600,6 @@
           <w:sz w:val="16"/>
           <w:szCs w:val="16"/>
         </w:rPr>
-        <w:lastRenderedPageBreak/>
         <w:t xml:space="preserve">' </w:t>
       </w:r>
     </w:p>
@@ -45486,6 +45663,7 @@
           <w:sz w:val="16"/>
           <w:szCs w:val="16"/>
         </w:rPr>
+        <w:lastRenderedPageBreak/>
         <w:t xml:space="preserve">( </w:t>
       </w:r>
     </w:p>
@@ -49741,7 +49919,7 @@
         <w:rStyle w:val="PageNumber"/>
         <w:noProof/>
       </w:rPr>
-      <w:t>16</w:t>
+      <w:t>20</w:t>
     </w:r>
     <w:r>
       <w:rPr>

</xml_diff>

<commit_message>
R Backends. We implemented Columbus on multiple backends and report on two
</commit_message>
<xml_diff>
--- a/SIGMOD_2014_Materialization optimizations for feature selection workloads _王韬懿1120132046.docx
+++ b/SIGMOD_2014_Materialization optimizations for feature selection workloads _王韬懿1120132046.docx
@@ -37230,13 +37230,12 @@
         <w:autoSpaceDE w:val="0"/>
         <w:autoSpaceDN w:val="0"/>
         <w:adjustRightInd w:val="0"/>
-        <w:spacing w:after="240" w:line="340" w:lineRule="atLeast"/>
-        <w:rPr>
-          <w:rFonts w:ascii="Times" w:hAnsi="Times" w:cs="Times"/>
+        <w:spacing w:after="240" w:line="360" w:lineRule="atLeast"/>
+        <w:rPr>
+          <w:rFonts w:ascii="Times" w:hAnsi="Times" w:cs="Times"/>
+          <w:lang w:eastAsia="zh-CN"/>
         </w:rPr>
       </w:pPr>
-      <w:bookmarkStart w:id="0" w:name="_GoBack"/>
-      <w:bookmarkEnd w:id="0"/>
       <w:r>
         <w:rPr>
           <w:rFonts w:ascii="Times" w:hAnsi="Times" w:cs="Times"/>
@@ -37247,7 +37246,6 @@
         </w:rPr>
         <w:t xml:space="preserve">R </w:t>
       </w:r>
-      <w:proofErr w:type="spellStart"/>
       <w:r>
         <w:rPr>
           <w:rFonts w:ascii="Times" w:hAnsi="Times" w:cs="Times"/>
@@ -37255,10 +37253,10 @@
           <w:iCs/>
           <w:sz w:val="30"/>
           <w:szCs w:val="30"/>
-        </w:rPr>
-        <w:t>Backends</w:t>
-      </w:r>
-      <w:proofErr w:type="spellEnd"/>
+          <w:lang w:eastAsia="zh-CN"/>
+        </w:rPr>
+        <w:t>后端</w:t>
+      </w:r>
       <w:r>
         <w:rPr>
           <w:rFonts w:ascii="Times" w:hAnsi="Times" w:cs="Times"/>
@@ -37267,39 +37265,241 @@
           <w:sz w:val="30"/>
           <w:szCs w:val="30"/>
         </w:rPr>
-        <w:t xml:space="preserve">. </w:t>
-      </w:r>
-      <w:r>
-        <w:rPr>
-          <w:rFonts w:ascii="Times" w:hAnsi="Times" w:cs="Times"/>
-        </w:rPr>
-        <w:t>We impleme</w:t>
-      </w:r>
-      <w:r>
-        <w:rPr>
-          <w:rFonts w:ascii="Times" w:hAnsi="Times" w:cs="Times"/>
-        </w:rPr>
-        <w:t xml:space="preserve">nted Columbus on multiple </w:t>
-      </w:r>
-      <w:proofErr w:type="spellStart"/>
-      <w:r>
-        <w:rPr>
-          <w:rFonts w:ascii="Times" w:hAnsi="Times" w:cs="Times"/>
-        </w:rPr>
-        <w:t>back</w:t>
-      </w:r>
-      <w:r>
-        <w:rPr>
-          <w:rFonts w:ascii="Times" w:hAnsi="Times" w:cs="Times"/>
-        </w:rPr>
-        <w:t>ends</w:t>
-      </w:r>
-      <w:proofErr w:type="spellEnd"/>
-      <w:r>
-        <w:rPr>
-          <w:rFonts w:ascii="Times" w:hAnsi="Times" w:cs="Times"/>
-        </w:rPr>
-        <w:t xml:space="preserve"> and report on two: (1) R, which is the standard, main- memory R and (2) DB-R, commercial R implementation over RDBMS. We use R 2.15.2, and the most recent avail- able versions of the commercial systems. </w:t>
+        <w:t xml:space="preserve"> </w:t>
+      </w:r>
+      <w:r>
+        <w:rPr>
+          <w:rFonts w:ascii="Times" w:hAnsi="Times" w:cs="Times"/>
+          <w:lang w:eastAsia="zh-CN"/>
+        </w:rPr>
+        <w:t>我们</w:t>
+      </w:r>
+      <w:r>
+        <w:rPr>
+          <w:rFonts w:ascii="Times" w:hAnsi="Times" w:cs="Times"/>
+          <w:lang w:eastAsia="zh-CN"/>
+        </w:rPr>
+        <w:t>在多个</w:t>
+      </w:r>
+      <w:r>
+        <w:rPr>
+          <w:rFonts w:ascii="Times" w:hAnsi="Times" w:cs="Times"/>
+          <w:lang w:eastAsia="zh-CN"/>
+        </w:rPr>
+        <w:t>后端上面实现了</w:t>
+      </w:r>
+      <w:r>
+        <w:rPr>
+          <w:rFonts w:ascii="Times" w:hAnsi="Times" w:cs="Times"/>
+        </w:rPr>
+        <w:t>Columbus</w:t>
+      </w:r>
+      <w:r>
+        <w:rPr>
+          <w:rFonts w:ascii="Times" w:hAnsi="Times" w:cs="Times"/>
+          <w:lang w:eastAsia="zh-CN"/>
+        </w:rPr>
+        <w:t>并且</w:t>
+      </w:r>
+      <w:r>
+        <w:rPr>
+          <w:rFonts w:ascii="Times" w:hAnsi="Times" w:cs="Times"/>
+          <w:lang w:eastAsia="zh-CN"/>
+        </w:rPr>
+        <w:t>在两个</w:t>
+      </w:r>
+      <w:r>
+        <w:rPr>
+          <w:rFonts w:ascii="Times" w:hAnsi="Times" w:cs="Times" w:hint="eastAsia"/>
+          <w:lang w:eastAsia="zh-CN"/>
+        </w:rPr>
+        <w:t>上面</w:t>
+      </w:r>
+      <w:r>
+        <w:rPr>
+          <w:rFonts w:ascii="Times" w:hAnsi="Times" w:cs="Times"/>
+          <w:lang w:eastAsia="zh-CN"/>
+        </w:rPr>
+        <w:t>报告</w:t>
+      </w:r>
+      <w:r>
+        <w:rPr>
+          <w:rFonts w:ascii="Times" w:hAnsi="Times" w:cs="Times"/>
+          <w:lang w:eastAsia="zh-CN"/>
+        </w:rPr>
+        <w:t>：</w:t>
+      </w:r>
+      <w:r>
+        <w:rPr>
+          <w:rFonts w:ascii="Times" w:hAnsi="Times" w:cs="Times"/>
+          <w:lang w:eastAsia="zh-CN"/>
+        </w:rPr>
+        <w:t>(1)R</w:t>
+      </w:r>
+      <w:r>
+        <w:rPr>
+          <w:rFonts w:ascii="Times" w:hAnsi="Times" w:cs="Times"/>
+          <w:lang w:eastAsia="zh-CN"/>
+        </w:rPr>
+        <w:t>，</w:t>
+      </w:r>
+      <w:r>
+        <w:rPr>
+          <w:rFonts w:ascii="Times" w:hAnsi="Times" w:cs="Times"/>
+          <w:lang w:eastAsia="zh-CN"/>
+        </w:rPr>
+        <w:t>这是标准的</w:t>
+      </w:r>
+      <w:r>
+        <w:rPr>
+          <w:rFonts w:ascii="Times" w:hAnsi="Times" w:cs="Times"/>
+          <w:lang w:eastAsia="zh-CN"/>
+        </w:rPr>
+        <w:t>主存的</w:t>
+      </w:r>
+      <w:r>
+        <w:rPr>
+          <w:rFonts w:ascii="Times" w:hAnsi="Times" w:cs="Times"/>
+          <w:lang w:eastAsia="zh-CN"/>
+        </w:rPr>
+        <w:t>R</w:t>
+      </w:r>
+      <w:r>
+        <w:rPr>
+          <w:rFonts w:ascii="Times" w:hAnsi="Times" w:cs="Times"/>
+          <w:lang w:eastAsia="zh-CN"/>
+        </w:rPr>
+        <w:t>和</w:t>
+      </w:r>
+      <w:r>
+        <w:rPr>
+          <w:rFonts w:ascii="Times" w:hAnsi="Times" w:cs="Times"/>
+          <w:lang w:eastAsia="zh-CN"/>
+        </w:rPr>
+        <w:t>(</w:t>
+      </w:r>
+      <w:r>
+        <w:rPr>
+          <w:rFonts w:ascii="Times" w:hAnsi="Times" w:cs="Times"/>
+          <w:lang w:eastAsia="zh-CN"/>
+        </w:rPr>
+        <w:t>2</w:t>
+      </w:r>
+      <w:r>
+        <w:rPr>
+          <w:rFonts w:ascii="Times" w:hAnsi="Times" w:cs="Times"/>
+          <w:lang w:eastAsia="zh-CN"/>
+        </w:rPr>
+        <w:t>)</w:t>
+      </w:r>
+      <w:r>
+        <w:rPr>
+          <w:rFonts w:ascii="Times" w:hAnsi="Times" w:cs="Times"/>
+        </w:rPr>
+        <w:t xml:space="preserve"> </w:t>
+      </w:r>
+      <w:r>
+        <w:rPr>
+          <w:rFonts w:ascii="Times" w:hAnsi="Times" w:cs="Times"/>
+        </w:rPr>
+        <w:t>DB-R</w:t>
+      </w:r>
+      <w:r>
+        <w:rPr>
+          <w:rFonts w:ascii="Times" w:hAnsi="Times" w:cs="Times"/>
+          <w:lang w:eastAsia="zh-CN"/>
+        </w:rPr>
+        <w:t>，</w:t>
+      </w:r>
+      <w:r>
+        <w:rPr>
+          <w:rFonts w:ascii="Times" w:hAnsi="Times" w:cs="Times"/>
+          <w:lang w:eastAsia="zh-CN"/>
+        </w:rPr>
+        <w:t>这是</w:t>
+      </w:r>
+      <w:r>
+        <w:rPr>
+          <w:rFonts w:ascii="Times" w:hAnsi="Times" w:cs="Times"/>
+          <w:lang w:eastAsia="zh-CN"/>
+        </w:rPr>
+        <w:t>RDBMS</w:t>
+      </w:r>
+      <w:r>
+        <w:rPr>
+          <w:rFonts w:ascii="Times" w:hAnsi="Times" w:cs="Times"/>
+          <w:lang w:eastAsia="zh-CN"/>
+        </w:rPr>
+        <w:t>的</w:t>
+      </w:r>
+      <w:r>
+        <w:rPr>
+          <w:rFonts w:ascii="Times" w:hAnsi="Times" w:cs="Times"/>
+          <w:lang w:eastAsia="zh-CN"/>
+        </w:rPr>
+        <w:t>商业</w:t>
+      </w:r>
+      <w:r>
+        <w:rPr>
+          <w:rFonts w:ascii="Times" w:hAnsi="Times" w:cs="Times"/>
+          <w:lang w:eastAsia="zh-CN"/>
+        </w:rPr>
+        <w:t>R</w:t>
+      </w:r>
+      <w:r>
+        <w:rPr>
+          <w:rFonts w:ascii="Times" w:hAnsi="Times" w:cs="Times"/>
+          <w:lang w:eastAsia="zh-CN"/>
+        </w:rPr>
+        <w:t>实现。</w:t>
+      </w:r>
+      <w:r>
+        <w:rPr>
+          <w:rFonts w:ascii="Times" w:hAnsi="Times" w:cs="Times"/>
+          <w:lang w:eastAsia="zh-CN"/>
+        </w:rPr>
+        <w:t>我们</w:t>
+      </w:r>
+      <w:r>
+        <w:rPr>
+          <w:rFonts w:ascii="Times" w:hAnsi="Times" w:cs="Times"/>
+          <w:lang w:eastAsia="zh-CN"/>
+        </w:rPr>
+        <w:t>使用了</w:t>
+      </w:r>
+      <w:r>
+        <w:rPr>
+          <w:rFonts w:ascii="Times" w:hAnsi="Times" w:cs="Times"/>
+        </w:rPr>
+        <w:t>R 2.15.2</w:t>
+      </w:r>
+      <w:r>
+        <w:rPr>
+          <w:rFonts w:ascii="Times" w:hAnsi="Times" w:cs="Times" w:hint="eastAsia"/>
+          <w:lang w:eastAsia="zh-CN"/>
+        </w:rPr>
+        <w:t>和</w:t>
+      </w:r>
+      <w:r>
+        <w:rPr>
+          <w:rFonts w:ascii="Times" w:hAnsi="Times" w:cs="Times"/>
+          <w:lang w:eastAsia="zh-CN"/>
+        </w:rPr>
+        <w:t>商业系统</w:t>
+      </w:r>
+      <w:r>
+        <w:rPr>
+          <w:rFonts w:ascii="Times" w:hAnsi="Times" w:cs="Times"/>
+          <w:lang w:eastAsia="zh-CN"/>
+        </w:rPr>
+        <w:t>最接近的</w:t>
+      </w:r>
+      <w:r>
+        <w:rPr>
+          <w:rFonts w:ascii="Times" w:hAnsi="Times" w:cs="Times"/>
+          <w:lang w:eastAsia="zh-CN"/>
+        </w:rPr>
+        <w:t>最近版本。</w:t>
       </w:r>
     </w:p>
     <w:p>
@@ -37313,6 +37513,8 @@
           <w:rFonts w:ascii="Times" w:hAnsi="Times" w:cs="Times"/>
         </w:rPr>
       </w:pPr>
+      <w:bookmarkStart w:id="0" w:name="_GoBack"/>
+      <w:bookmarkEnd w:id="0"/>
       <w:r>
         <w:rPr>
           <w:rFonts w:ascii="Times" w:hAnsi="Times" w:cs="Times"/>
@@ -40464,6 +40666,7 @@
           <w:rFonts w:ascii="Times" w:hAnsi="Times" w:cs="Times"/>
           <w:noProof/>
         </w:rPr>
+        <w:lastRenderedPageBreak/>
         <w:drawing>
           <wp:inline distT="0" distB="0" distL="0" distR="0" wp14:anchorId="0C732FFA" wp14:editId="33978C3B">
             <wp:extent cx="977900" cy="889000"/>
@@ -40548,7 +40751,6 @@
           <w:rFonts w:ascii="Times" w:hAnsi="Times" w:cs="Times"/>
           <w:noProof/>
         </w:rPr>
-        <w:lastRenderedPageBreak/>
         <w:drawing>
           <wp:inline distT="0" distB="0" distL="0" distR="0" wp14:anchorId="3A044C95" wp14:editId="0E8B3324">
             <wp:extent cx="3060700" cy="1016000"/>
@@ -40950,6 +41152,7 @@
         <w:rPr>
           <w:rFonts w:ascii="Times" w:hAnsi="Times" w:cs="Times"/>
         </w:rPr>
+        <w:lastRenderedPageBreak/>
         <w:t xml:space="preserve">We validate our claim that the high-level principles of the tradeoffs remain the same across datasets, but we contend that the tradeoff points change across data sets. Thus, our work provides a guideline about these tradeoffs, but it is still difficult for an analyst to choose the optimal point. In particular, for each parameter setting, we report the name of the materialization strategy that has the fastest </w:t>
       </w:r>
       <w:proofErr w:type="spellStart"/>
@@ -40996,7 +41199,6 @@
         <w:rPr>
           <w:rFonts w:ascii="Times" w:hAnsi="Times" w:cs="Times"/>
         </w:rPr>
-        <w:lastRenderedPageBreak/>
         <w:t xml:space="preserve">Figure 9: Robustness of Materialization Tradeoffs Across Datasets. For each parameter setting (one column in the table), we report the materialization strategy that has the fastest execution time given the parameter setting. Q refers to QR, C refers to </w:t>
       </w:r>
       <w:proofErr w:type="spellStart"/>
@@ -41290,6 +41492,7 @@
           <w:rFonts w:ascii="Times" w:hAnsi="Times" w:cs="Times"/>
           <w:noProof/>
         </w:rPr>
+        <w:lastRenderedPageBreak/>
         <w:drawing>
           <wp:inline distT="0" distB="0" distL="0" distR="0" wp14:anchorId="51FAC3E6" wp14:editId="126F4EEB">
             <wp:extent cx="558800" cy="25400"/>
@@ -42999,7 +43202,6 @@
           <w:sz w:val="16"/>
           <w:szCs w:val="16"/>
         </w:rPr>
-        <w:lastRenderedPageBreak/>
         <w:t xml:space="preserve">' ' </w:t>
       </w:r>
     </w:p>
@@ -44690,7 +44892,6 @@
           <w:sz w:val="16"/>
           <w:szCs w:val="16"/>
         </w:rPr>
-        <w:lastRenderedPageBreak/>
         <w:t xml:space="preserve">' ' </w:t>
       </w:r>
     </w:p>
@@ -44733,6 +44934,7 @@
           <w:sz w:val="16"/>
           <w:szCs w:val="16"/>
         </w:rPr>
+        <w:lastRenderedPageBreak/>
         <w:t xml:space="preserve">( ( </w:t>
       </w:r>
     </w:p>
@@ -45663,7 +45865,6 @@
           <w:sz w:val="16"/>
           <w:szCs w:val="16"/>
         </w:rPr>
-        <w:lastRenderedPageBreak/>
         <w:t xml:space="preserve">( </w:t>
       </w:r>
     </w:p>
@@ -45706,6 +45907,7 @@
           <w:sz w:val="16"/>
           <w:szCs w:val="16"/>
         </w:rPr>
+        <w:lastRenderedPageBreak/>
         <w:t xml:space="preserve">( </w:t>
       </w:r>
     </w:p>
@@ -49919,7 +50121,7 @@
         <w:rStyle w:val="PageNumber"/>
         <w:noProof/>
       </w:rPr>
-      <w:t>20</w:t>
+      <w:t>16</w:t>
     </w:r>
     <w:r>
       <w:rPr>

</xml_diff>

<commit_message>
We validate that Columbus improves the end-to-end performance of feature selection programs.
</commit_message>
<xml_diff>
--- a/SIGMOD_2014_Materialization optimizations for feature selection workloads _王韬懿1120132046.docx
+++ b/SIGMOD_2014_Materialization optimizations for feature selection workloads _王韬懿1120132046.docx
@@ -61,13 +61,23 @@
         </w:rPr>
         <w:t xml:space="preserve">†‡ </w:t>
       </w:r>
+      <w:proofErr w:type="spellStart"/>
       <w:r>
         <w:rPr>
           <w:rFonts w:ascii="Times" w:hAnsi="Times" w:cs="Times"/>
           <w:sz w:val="32"/>
           <w:szCs w:val="32"/>
         </w:rPr>
-        <w:t>Arun Kumar</w:t>
+        <w:t>Arun</w:t>
+      </w:r>
+      <w:proofErr w:type="spellEnd"/>
+      <w:r>
+        <w:rPr>
+          <w:rFonts w:ascii="Times" w:hAnsi="Times" w:cs="Times"/>
+          <w:sz w:val="32"/>
+          <w:szCs w:val="32"/>
+        </w:rPr>
+        <w:t xml:space="preserve"> Kumar</w:t>
       </w:r>
       <w:r>
         <w:rPr>
@@ -84,8 +94,18 @@
           <w:sz w:val="32"/>
           <w:szCs w:val="32"/>
         </w:rPr>
-        <w:t>Christopher Ré</w:t>
-      </w:r>
+        <w:t xml:space="preserve">Christopher </w:t>
+      </w:r>
+      <w:proofErr w:type="spellStart"/>
+      <w:r>
+        <w:rPr>
+          <w:rFonts w:ascii="Times" w:hAnsi="Times" w:cs="Times"/>
+          <w:sz w:val="32"/>
+          <w:szCs w:val="32"/>
+        </w:rPr>
+        <w:t>Ré</w:t>
+      </w:r>
+      <w:proofErr w:type="spellEnd"/>
       <w:r>
         <w:rPr>
           <w:rFonts w:ascii="Times" w:hAnsi="Times" w:cs="Times"/>
@@ -135,7 +155,25 @@
           <w:sz w:val="32"/>
           <w:szCs w:val="32"/>
         </w:rPr>
-        <w:t>{czhang,chrismre}@cs.stanford.edu, arun@cs.wisc.edu</w:t>
+        <w:t>{</w:t>
+      </w:r>
+      <w:proofErr w:type="spellStart"/>
+      <w:r>
+        <w:rPr>
+          <w:rFonts w:ascii="Times" w:hAnsi="Times" w:cs="Times"/>
+          <w:sz w:val="32"/>
+          <w:szCs w:val="32"/>
+        </w:rPr>
+        <w:t>czhang,chrismre</w:t>
+      </w:r>
+      <w:proofErr w:type="spellEnd"/>
+      <w:r>
+        <w:rPr>
+          <w:rFonts w:ascii="Times" w:hAnsi="Times" w:cs="Times"/>
+          <w:sz w:val="32"/>
+          <w:szCs w:val="32"/>
+        </w:rPr>
+        <w:t>}@cs.stanford.edu, arun@cs.wisc.edu</w:t>
       </w:r>
     </w:p>
     <w:p>
@@ -4477,6 +4515,7 @@
         </w:rPr>
         <w:t xml:space="preserve"> R</w:t>
       </w:r>
+      <w:proofErr w:type="spellStart"/>
       <w:r>
         <w:rPr>
           <w:rFonts w:ascii="Times" w:hAnsi="Times" w:cs="Times"/>
@@ -4486,6 +4525,7 @@
         </w:rPr>
         <w:t>N×d</w:t>
       </w:r>
+      <w:proofErr w:type="spellEnd"/>
       <w:r>
         <w:rPr>
           <w:rFonts w:ascii="Times" w:hAnsi="Times" w:cs="Times"/>
@@ -12682,12 +12722,14 @@
         </w:rPr>
         <w:t>一个</w:t>
       </w:r>
+      <w:proofErr w:type="spellStart"/>
       <w:r>
         <w:rPr>
           <w:rFonts w:ascii="Times" w:hAnsi="Times" w:cs="Times"/>
         </w:rPr>
         <w:t>StepDrop</w:t>
       </w:r>
+      <w:proofErr w:type="spellEnd"/>
       <w:r>
         <w:rPr>
           <w:rFonts w:ascii="Times" w:hAnsi="Times" w:cs="Times"/>
@@ -12863,12 +12905,14 @@
         </w:rPr>
         <w:t>另外一个主要的操作就是</w:t>
       </w:r>
+      <w:proofErr w:type="spellStart"/>
       <w:r>
         <w:rPr>
           <w:rFonts w:ascii="Times" w:hAnsi="Times" w:cs="Times"/>
         </w:rPr>
         <w:t>StepAdd</w:t>
       </w:r>
+      <w:proofErr w:type="spellEnd"/>
       <w:r>
         <w:rPr>
           <w:rFonts w:ascii="Times" w:hAnsi="Times" w:cs="Times"/>
@@ -12911,12 +12955,14 @@
         </w:rPr>
         <w:t>在</w:t>
       </w:r>
+      <w:proofErr w:type="spellStart"/>
       <w:r>
         <w:rPr>
           <w:rFonts w:ascii="Times" w:hAnsi="Times" w:cs="Times"/>
         </w:rPr>
         <w:t>Guyon</w:t>
       </w:r>
+      <w:proofErr w:type="spellEnd"/>
       <w:r>
         <w:rPr>
           <w:rFonts w:ascii="Times" w:hAnsi="Times" w:cs="Times"/>
@@ -13448,7 +13494,21 @@
         <w:rPr>
           <w:rFonts w:ascii="Times" w:hAnsi="Times" w:cs="Times"/>
         </w:rPr>
-        <w:t>t = (A,b,l,ǫ,F,R)</w:t>
+        <w:t>t = (</w:t>
+      </w:r>
+      <w:proofErr w:type="spellStart"/>
+      <w:r>
+        <w:rPr>
+          <w:rFonts w:ascii="Times" w:hAnsi="Times" w:cs="Times"/>
+        </w:rPr>
+        <w:t>A,b,l,ǫ,F,R</w:t>
+      </w:r>
+      <w:proofErr w:type="spellEnd"/>
+      <w:r>
+        <w:rPr>
+          <w:rFonts w:ascii="Times" w:hAnsi="Times" w:cs="Times"/>
+        </w:rPr>
+        <w:t>)</w:t>
       </w:r>
       <w:r>
         <w:rPr>
@@ -13480,6 +13540,7 @@
         </w:rPr>
         <w:t>R</w:t>
       </w:r>
+      <w:proofErr w:type="spellStart"/>
       <w:r>
         <w:rPr>
           <w:rFonts w:ascii="Times" w:hAnsi="Times" w:cs="Times"/>
@@ -13487,53 +13548,9 @@
           <w:sz w:val="16"/>
           <w:szCs w:val="16"/>
         </w:rPr>
-        <w:t xml:space="preserve">N×d </w:t>
-      </w:r>
-      <w:r>
-        <w:rPr>
-          <w:rFonts w:ascii="Times" w:hAnsi="Times" w:cs="Times"/>
-        </w:rPr>
-        <w:t xml:space="preserve"> </w:t>
-      </w:r>
-      <w:r>
-        <w:rPr>
-          <w:rFonts w:ascii="Times" w:hAnsi="Times" w:cs="Times" w:hint="eastAsia"/>
-          <w:lang w:eastAsia="zh-CN"/>
-        </w:rPr>
-        <w:t>是</w:t>
-      </w:r>
-      <w:r>
-        <w:rPr>
-          <w:rFonts w:ascii="Times" w:hAnsi="Times" w:cs="Times"/>
-          <w:lang w:eastAsia="zh-CN"/>
-        </w:rPr>
-        <w:t>一个数据矩阵</w:t>
-      </w:r>
-      <w:r>
-        <w:rPr>
-          <w:rFonts w:ascii="Times" w:hAnsi="Times" w:cs="Times"/>
-          <w:lang w:eastAsia="zh-CN"/>
-        </w:rPr>
-        <w:t>，</w:t>
-      </w:r>
-      <w:r>
-        <w:rPr>
-          <w:rFonts w:ascii="Times" w:hAnsi="Times" w:cs="Times"/>
-        </w:rPr>
-        <w:t>b</w:t>
-      </w:r>
-      <w:r>
-        <w:rPr>
-          <w:rFonts w:ascii="MS Mincho" w:eastAsia="MS Mincho" w:hAnsi="MS Mincho" w:cs="MS Mincho"/>
-        </w:rPr>
-        <w:t>∈</w:t>
-      </w:r>
-      <w:r>
-        <w:rPr>
-          <w:rFonts w:ascii="Times" w:hAnsi="Times" w:cs="Times"/>
-        </w:rPr>
-        <w:t>R</w:t>
-      </w:r>
+        <w:t>N×d</w:t>
+      </w:r>
+      <w:proofErr w:type="spellEnd"/>
       <w:r>
         <w:rPr>
           <w:rFonts w:ascii="Times" w:hAnsi="Times" w:cs="Times"/>
@@ -13541,6 +13558,62 @@
           <w:sz w:val="16"/>
           <w:szCs w:val="16"/>
         </w:rPr>
+        <w:t xml:space="preserve"> </w:t>
+      </w:r>
+      <w:r>
+        <w:rPr>
+          <w:rFonts w:ascii="Times" w:hAnsi="Times" w:cs="Times"/>
+        </w:rPr>
+        <w:t xml:space="preserve"> </w:t>
+      </w:r>
+      <w:r>
+        <w:rPr>
+          <w:rFonts w:ascii="Times" w:hAnsi="Times" w:cs="Times" w:hint="eastAsia"/>
+          <w:lang w:eastAsia="zh-CN"/>
+        </w:rPr>
+        <w:t>是</w:t>
+      </w:r>
+      <w:r>
+        <w:rPr>
+          <w:rFonts w:ascii="Times" w:hAnsi="Times" w:cs="Times"/>
+          <w:lang w:eastAsia="zh-CN"/>
+        </w:rPr>
+        <w:t>一个数据矩阵</w:t>
+      </w:r>
+      <w:r>
+        <w:rPr>
+          <w:rFonts w:ascii="Times" w:hAnsi="Times" w:cs="Times"/>
+          <w:lang w:eastAsia="zh-CN"/>
+        </w:rPr>
+        <w:t>，</w:t>
+      </w:r>
+      <w:proofErr w:type="spellStart"/>
+      <w:r>
+        <w:rPr>
+          <w:rFonts w:ascii="Times" w:hAnsi="Times" w:cs="Times"/>
+        </w:rPr>
+        <w:t>b</w:t>
+      </w:r>
+      <w:r>
+        <w:rPr>
+          <w:rFonts w:ascii="MS Mincho" w:eastAsia="MS Mincho" w:hAnsi="MS Mincho" w:cs="MS Mincho"/>
+        </w:rPr>
+        <w:t>∈</w:t>
+      </w:r>
+      <w:r>
+        <w:rPr>
+          <w:rFonts w:ascii="Times" w:hAnsi="Times" w:cs="Times"/>
+        </w:rPr>
+        <w:t>R</w:t>
+      </w:r>
+      <w:proofErr w:type="spellEnd"/>
+      <w:r>
+        <w:rPr>
+          <w:rFonts w:ascii="Times" w:hAnsi="Times" w:cs="Times"/>
+          <w:position w:val="10"/>
+          <w:sz w:val="16"/>
+          <w:szCs w:val="16"/>
+        </w:rPr>
         <w:t xml:space="preserve">N </w:t>
       </w:r>
       <w:r>
@@ -13599,12 +13672,14 @@
         </w:rPr>
         <w:t>，</w:t>
       </w:r>
+      <w:proofErr w:type="spellStart"/>
       <w:r>
         <w:rPr>
           <w:rFonts w:ascii="Times" w:hAnsi="Times" w:cs="Times"/>
         </w:rPr>
         <w:t>l:R</w:t>
       </w:r>
+      <w:proofErr w:type="spellEnd"/>
       <w:r>
         <w:rPr>
           <w:rFonts w:ascii="Times" w:hAnsi="Times" w:cs="Times"/>
@@ -14798,6 +14873,7 @@
         </w:rPr>
         <w:t>t</w:t>
       </w:r>
+      <w:proofErr w:type="spellStart"/>
       <w:r>
         <w:rPr>
           <w:rFonts w:ascii="Times" w:hAnsi="Times" w:cs="Times"/>
@@ -14805,55 +14881,9 @@
           <w:sz w:val="16"/>
           <w:szCs w:val="16"/>
         </w:rPr>
-        <w:t xml:space="preserve">i </w:t>
-      </w:r>
-      <w:r>
-        <w:rPr>
-          <w:rFonts w:ascii="Times" w:hAnsi="Times" w:cs="Times"/>
-        </w:rPr>
-        <w:t>= (A,b,l,ǫ,F,R)</w:t>
-      </w:r>
-      <w:r>
-        <w:rPr>
-          <w:rFonts w:ascii="Times" w:hAnsi="Times" w:cs="Times"/>
-          <w:lang w:eastAsia="zh-CN"/>
-        </w:rPr>
-        <w:t>，</w:t>
-      </w:r>
-      <w:r>
-        <w:rPr>
-          <w:rFonts w:ascii="Times" w:hAnsi="Times" w:cs="Times"/>
-          <w:lang w:eastAsia="zh-CN"/>
-        </w:rPr>
-        <w:t>A</w:t>
-      </w:r>
-      <w:r>
-        <w:rPr>
-          <w:rFonts w:ascii="Times" w:hAnsi="Times" w:cs="Times"/>
-          <w:lang w:eastAsia="zh-CN"/>
-        </w:rPr>
-        <w:t>和</w:t>
-      </w:r>
-      <w:r>
-        <w:rPr>
-          <w:rFonts w:ascii="Times" w:hAnsi="Times" w:cs="Times"/>
-          <w:lang w:eastAsia="zh-CN"/>
-        </w:rPr>
-        <w:t>b</w:t>
-      </w:r>
-      <w:r>
-        <w:rPr>
-          <w:rFonts w:ascii="Times" w:hAnsi="Times" w:cs="Times"/>
-          <w:lang w:eastAsia="zh-CN"/>
-        </w:rPr>
-        <w:t>被数据集</w:t>
-      </w:r>
-      <w:r>
-        <w:rPr>
-          <w:rFonts w:ascii="Times" w:hAnsi="Times" w:cs="Times"/>
-        </w:rPr>
-        <w:t>d</w:t>
-      </w:r>
+        <w:t>i</w:t>
+      </w:r>
+      <w:proofErr w:type="spellEnd"/>
       <w:r>
         <w:rPr>
           <w:rFonts w:ascii="Times" w:hAnsi="Times" w:cs="Times"/>
@@ -14861,6 +14891,76 @@
           <w:sz w:val="16"/>
           <w:szCs w:val="16"/>
         </w:rPr>
+        <w:t xml:space="preserve"> </w:t>
+      </w:r>
+      <w:r>
+        <w:rPr>
+          <w:rFonts w:ascii="Times" w:hAnsi="Times" w:cs="Times"/>
+        </w:rPr>
+        <w:t>= (</w:t>
+      </w:r>
+      <w:proofErr w:type="spellStart"/>
+      <w:r>
+        <w:rPr>
+          <w:rFonts w:ascii="Times" w:hAnsi="Times" w:cs="Times"/>
+        </w:rPr>
+        <w:t>A,b,l,ǫ,F,R</w:t>
+      </w:r>
+      <w:proofErr w:type="spellEnd"/>
+      <w:r>
+        <w:rPr>
+          <w:rFonts w:ascii="Times" w:hAnsi="Times" w:cs="Times"/>
+        </w:rPr>
+        <w:t>)</w:t>
+      </w:r>
+      <w:r>
+        <w:rPr>
+          <w:rFonts w:ascii="Times" w:hAnsi="Times" w:cs="Times"/>
+          <w:lang w:eastAsia="zh-CN"/>
+        </w:rPr>
+        <w:t>，</w:t>
+      </w:r>
+      <w:r>
+        <w:rPr>
+          <w:rFonts w:ascii="Times" w:hAnsi="Times" w:cs="Times"/>
+          <w:lang w:eastAsia="zh-CN"/>
+        </w:rPr>
+        <w:t>A</w:t>
+      </w:r>
+      <w:r>
+        <w:rPr>
+          <w:rFonts w:ascii="Times" w:hAnsi="Times" w:cs="Times"/>
+          <w:lang w:eastAsia="zh-CN"/>
+        </w:rPr>
+        <w:t>和</w:t>
+      </w:r>
+      <w:r>
+        <w:rPr>
+          <w:rFonts w:ascii="Times" w:hAnsi="Times" w:cs="Times"/>
+          <w:lang w:eastAsia="zh-CN"/>
+        </w:rPr>
+        <w:t>b</w:t>
+      </w:r>
+      <w:r>
+        <w:rPr>
+          <w:rFonts w:ascii="Times" w:hAnsi="Times" w:cs="Times"/>
+          <w:lang w:eastAsia="zh-CN"/>
+        </w:rPr>
+        <w:t>被数据集</w:t>
+      </w:r>
+      <w:r>
+        <w:rPr>
+          <w:rFonts w:ascii="Times" w:hAnsi="Times" w:cs="Times"/>
+        </w:rPr>
+        <w:t>d</w:t>
+      </w:r>
+      <w:r>
+        <w:rPr>
+          <w:rFonts w:ascii="Times" w:hAnsi="Times" w:cs="Times"/>
+          <w:position w:val="-3"/>
+          <w:sz w:val="16"/>
+          <w:szCs w:val="16"/>
+        </w:rPr>
         <w:t xml:space="preserve">1 </w:t>
       </w:r>
       <w:r>
@@ -14881,7 +14981,21 @@
         <w:rPr>
           <w:rFonts w:ascii="Times" w:hAnsi="Times" w:cs="Times"/>
         </w:rPr>
-        <w:t>l(x,b)=(x−b)</w:t>
+        <w:t>l(</w:t>
+      </w:r>
+      <w:proofErr w:type="spellStart"/>
+      <w:r>
+        <w:rPr>
+          <w:rFonts w:ascii="Times" w:hAnsi="Times" w:cs="Times"/>
+        </w:rPr>
+        <w:t>x,b</w:t>
+      </w:r>
+      <w:proofErr w:type="spellEnd"/>
+      <w:r>
+        <w:rPr>
+          <w:rFonts w:ascii="Times" w:hAnsi="Times" w:cs="Times"/>
+        </w:rPr>
+        <w:t>)=(x−b)</w:t>
       </w:r>
       <w:r>
         <w:rPr>
@@ -15038,6 +15152,7 @@
         </w:rPr>
         <w:t>将会在第</w:t>
       </w:r>
+      <w:proofErr w:type="spellStart"/>
       <w:r>
         <w:rPr>
           <w:rFonts w:ascii="Times" w:hAnsi="Times" w:cs="Times"/>
@@ -15045,6 +15160,7 @@
         </w:rPr>
         <w:t>i</w:t>
       </w:r>
+      <w:proofErr w:type="spellEnd"/>
       <w:r>
         <w:rPr>
           <w:rFonts w:ascii="Times" w:hAnsi="Times" w:cs="Times"/>
@@ -21637,6 +21753,7 @@
         </w:rPr>
         <w:t>只是</w:t>
       </w:r>
+      <w:proofErr w:type="spellStart"/>
       <w:r>
         <w:rPr>
           <w:rFonts w:ascii="Times" w:hAnsi="Times" w:cs="Times"/>
@@ -21645,6 +21762,7 @@
         </w:rPr>
         <w:t>dn</w:t>
       </w:r>
+      <w:proofErr w:type="spellEnd"/>
       <w:r>
         <w:rPr>
           <w:rFonts w:ascii="Times" w:hAnsi="Times" w:cs="Times"/>
@@ -22200,6 +22318,7 @@
         </w:rPr>
         <w:t xml:space="preserve"> R</w:t>
       </w:r>
+      <w:proofErr w:type="spellStart"/>
       <w:r>
         <w:rPr>
           <w:rFonts w:ascii="Times" w:hAnsi="Times" w:cs="Times"/>
@@ -22207,7 +22326,17 @@
           <w:sz w:val="16"/>
           <w:szCs w:val="16"/>
         </w:rPr>
-        <w:t xml:space="preserve">N×d </w:t>
+        <w:t>N×d</w:t>
+      </w:r>
+      <w:proofErr w:type="spellEnd"/>
+      <w:r>
+        <w:rPr>
+          <w:rFonts w:ascii="Times" w:hAnsi="Times" w:cs="Times"/>
+          <w:position w:val="10"/>
+          <w:sz w:val="16"/>
+          <w:szCs w:val="16"/>
+        </w:rPr>
+        <w:t xml:space="preserve"> </w:t>
       </w:r>
       <w:r>
         <w:rPr>
@@ -22585,6 +22714,7 @@
         </w:rPr>
         <w:t xml:space="preserve"> R</w:t>
       </w:r>
+      <w:proofErr w:type="spellStart"/>
       <w:r>
         <w:rPr>
           <w:rFonts w:ascii="Times" w:hAnsi="Times" w:cs="Times"/>
@@ -22594,6 +22724,7 @@
         </w:rPr>
         <w:t>N×d</w:t>
       </w:r>
+      <w:proofErr w:type="spellEnd"/>
       <w:r>
         <w:rPr>
           <w:rFonts w:ascii="Times" w:hAnsi="Times" w:cs="Times"/>
@@ -22763,6 +22894,7 @@
         </w:rPr>
         <w:t>其中第</w:t>
       </w:r>
+      <w:proofErr w:type="spellStart"/>
       <w:r>
         <w:rPr>
           <w:rFonts w:ascii="Times" w:hAnsi="Times" w:cs="Times"/>
@@ -22770,6 +22902,7 @@
         </w:rPr>
         <w:t>i</w:t>
       </w:r>
+      <w:proofErr w:type="spellEnd"/>
       <w:r>
         <w:rPr>
           <w:rFonts w:ascii="Times" w:hAnsi="Times" w:cs="Times"/>
@@ -22798,6 +22931,7 @@
         </w:rPr>
         <w:t>s(</w:t>
       </w:r>
+      <w:proofErr w:type="spellStart"/>
       <w:r>
         <w:rPr>
           <w:rFonts w:ascii="Times" w:hAnsi="Times" w:cs="Times"/>
@@ -22805,6 +22939,7 @@
         </w:rPr>
         <w:t>i</w:t>
       </w:r>
+      <w:proofErr w:type="spellEnd"/>
       <w:r>
         <w:rPr>
           <w:rFonts w:ascii="Times" w:hAnsi="Times" w:cs="Times"/>
@@ -24520,6 +24655,7 @@
         </w:rPr>
         <w:t>在</w:t>
       </w:r>
+      <w:proofErr w:type="spellStart"/>
       <w:r>
         <w:rPr>
           <w:rFonts w:ascii="Times" w:hAnsi="Times" w:cs="Times"/>
@@ -24527,6 +24663,7 @@
         </w:rPr>
         <w:t>Kalman</w:t>
       </w:r>
+      <w:proofErr w:type="spellEnd"/>
       <w:r>
         <w:rPr>
           <w:rFonts w:ascii="Times" w:hAnsi="Times" w:cs="Times"/>
@@ -24833,6 +24970,7 @@
         </w:rPr>
         <w:t xml:space="preserve"> R</w:t>
       </w:r>
+      <w:proofErr w:type="spellStart"/>
       <w:r>
         <w:rPr>
           <w:rFonts w:ascii="Times" w:hAnsi="Times" w:cs="Times"/>
@@ -24840,80 +24978,9 @@
           <w:sz w:val="16"/>
           <w:szCs w:val="16"/>
         </w:rPr>
-        <w:t xml:space="preserve">N×d </w:t>
-      </w:r>
-      <w:r>
-        <w:rPr>
-          <w:rFonts w:ascii="Times" w:hAnsi="Times" w:cs="Times"/>
-          <w:lang w:eastAsia="zh-CN"/>
-        </w:rPr>
-        <w:t>的</w:t>
-      </w:r>
-      <w:r>
-        <w:rPr>
-          <w:rFonts w:ascii="Times" w:hAnsi="Times" w:cs="Times"/>
-          <w:lang w:eastAsia="zh-CN"/>
-        </w:rPr>
-        <w:t>QR</w:t>
-      </w:r>
-      <w:r>
-        <w:rPr>
-          <w:rFonts w:ascii="Times" w:hAnsi="Times" w:cs="Times"/>
-          <w:lang w:eastAsia="zh-CN"/>
-        </w:rPr>
-        <w:t>因式分解</w:t>
-      </w:r>
-      <w:r>
-        <w:rPr>
-          <w:rFonts w:ascii="Times" w:hAnsi="Times" w:cs="Times" w:hint="eastAsia"/>
-          <w:lang w:eastAsia="zh-CN"/>
-        </w:rPr>
-        <w:t>是一个</w:t>
-      </w:r>
-      <w:r>
-        <w:rPr>
-          <w:rFonts w:ascii="Times" w:hAnsi="Times" w:cs="Times" w:hint="eastAsia"/>
-          <w:lang w:eastAsia="zh-CN"/>
-        </w:rPr>
-        <w:t>矩阵对</w:t>
-      </w:r>
-      <w:r>
-        <w:rPr>
-          <w:rFonts w:ascii="Times" w:hAnsi="Times" w:cs="Times"/>
-        </w:rPr>
-        <w:t>(Q,R)</w:t>
-      </w:r>
-      <w:r>
-        <w:rPr>
-          <w:rFonts w:ascii="Times" w:hAnsi="Times" w:cs="Times"/>
-        </w:rPr>
-        <w:t>,</w:t>
-      </w:r>
-      <w:r>
-        <w:rPr>
-          <w:rFonts w:ascii="Times" w:hAnsi="Times" w:cs="Times"/>
-          <w:lang w:eastAsia="zh-CN"/>
-        </w:rPr>
-        <w:t>其中</w:t>
-      </w:r>
-      <w:r>
-        <w:rPr>
-          <w:rFonts w:ascii="Times" w:hAnsi="Times" w:cs="Times"/>
-        </w:rPr>
-        <w:t xml:space="preserve">Q </w:t>
-      </w:r>
-      <w:r>
-        <w:rPr>
-          <w:rFonts w:ascii="MS Mincho" w:eastAsia="MS Mincho" w:hAnsi="MS Mincho" w:cs="MS Mincho"/>
-        </w:rPr>
-        <w:t>∈</w:t>
-      </w:r>
-      <w:r>
-        <w:rPr>
-          <w:rFonts w:ascii="Times" w:hAnsi="Times" w:cs="Times"/>
-        </w:rPr>
-        <w:t xml:space="preserve"> R</w:t>
-      </w:r>
+        <w:t>N×d</w:t>
+      </w:r>
+      <w:proofErr w:type="spellEnd"/>
       <w:r>
         <w:rPr>
           <w:rFonts w:ascii="Times" w:hAnsi="Times" w:cs="Times"/>
@@ -24921,13 +24988,67 @@
           <w:sz w:val="16"/>
           <w:szCs w:val="16"/>
         </w:rPr>
-        <w:t>N×d</w:t>
-      </w:r>
-      <w:r>
-        <w:rPr>
-          <w:rFonts w:ascii="Times" w:hAnsi="Times" w:cs="Times"/>
-        </w:rPr>
-        <w:t xml:space="preserve">, R </w:t>
+        <w:t xml:space="preserve"> </w:t>
+      </w:r>
+      <w:r>
+        <w:rPr>
+          <w:rFonts w:ascii="Times" w:hAnsi="Times" w:cs="Times"/>
+          <w:lang w:eastAsia="zh-CN"/>
+        </w:rPr>
+        <w:t>的</w:t>
+      </w:r>
+      <w:r>
+        <w:rPr>
+          <w:rFonts w:ascii="Times" w:hAnsi="Times" w:cs="Times"/>
+          <w:lang w:eastAsia="zh-CN"/>
+        </w:rPr>
+        <w:t>QR</w:t>
+      </w:r>
+      <w:r>
+        <w:rPr>
+          <w:rFonts w:ascii="Times" w:hAnsi="Times" w:cs="Times"/>
+          <w:lang w:eastAsia="zh-CN"/>
+        </w:rPr>
+        <w:t>因式分解</w:t>
+      </w:r>
+      <w:r>
+        <w:rPr>
+          <w:rFonts w:ascii="Times" w:hAnsi="Times" w:cs="Times" w:hint="eastAsia"/>
+          <w:lang w:eastAsia="zh-CN"/>
+        </w:rPr>
+        <w:t>是一个</w:t>
+      </w:r>
+      <w:r>
+        <w:rPr>
+          <w:rFonts w:ascii="Times" w:hAnsi="Times" w:cs="Times" w:hint="eastAsia"/>
+          <w:lang w:eastAsia="zh-CN"/>
+        </w:rPr>
+        <w:t>矩阵对</w:t>
+      </w:r>
+      <w:r>
+        <w:rPr>
+          <w:rFonts w:ascii="Times" w:hAnsi="Times" w:cs="Times"/>
+        </w:rPr>
+        <w:t>(Q,R)</w:t>
+      </w:r>
+      <w:r>
+        <w:rPr>
+          <w:rFonts w:ascii="Times" w:hAnsi="Times" w:cs="Times"/>
+        </w:rPr>
+        <w:t>,</w:t>
+      </w:r>
+      <w:r>
+        <w:rPr>
+          <w:rFonts w:ascii="Times" w:hAnsi="Times" w:cs="Times"/>
+          <w:lang w:eastAsia="zh-CN"/>
+        </w:rPr>
+        <w:t>其中</w:t>
+      </w:r>
+      <w:r>
+        <w:rPr>
+          <w:rFonts w:ascii="Times" w:hAnsi="Times" w:cs="Times"/>
+        </w:rPr>
+        <w:t xml:space="preserve">Q </w:t>
       </w:r>
       <w:r>
         <w:rPr>
@@ -24941,6 +25062,7 @@
         </w:rPr>
         <w:t xml:space="preserve"> R</w:t>
       </w:r>
+      <w:proofErr w:type="spellStart"/>
       <w:r>
         <w:rPr>
           <w:rFonts w:ascii="Times" w:hAnsi="Times" w:cs="Times"/>
@@ -24948,8 +25070,38 @@
           <w:sz w:val="16"/>
           <w:szCs w:val="16"/>
         </w:rPr>
+        <w:t>N×d</w:t>
+      </w:r>
+      <w:proofErr w:type="spellEnd"/>
+      <w:r>
+        <w:rPr>
+          <w:rFonts w:ascii="Times" w:hAnsi="Times" w:cs="Times"/>
+        </w:rPr>
+        <w:t xml:space="preserve">, R </w:t>
+      </w:r>
+      <w:r>
+        <w:rPr>
+          <w:rFonts w:ascii="MS Mincho" w:eastAsia="MS Mincho" w:hAnsi="MS Mincho" w:cs="MS Mincho"/>
+        </w:rPr>
+        <w:t>∈</w:t>
+      </w:r>
+      <w:r>
+        <w:rPr>
+          <w:rFonts w:ascii="Times" w:hAnsi="Times" w:cs="Times"/>
+        </w:rPr>
+        <w:t xml:space="preserve"> R</w:t>
+      </w:r>
+      <w:proofErr w:type="spellStart"/>
+      <w:r>
+        <w:rPr>
+          <w:rFonts w:ascii="Times" w:hAnsi="Times" w:cs="Times"/>
+          <w:position w:val="10"/>
+          <w:sz w:val="16"/>
+          <w:szCs w:val="16"/>
+        </w:rPr>
         <w:t>d×d</w:t>
       </w:r>
+      <w:proofErr w:type="spellEnd"/>
       <w:r>
         <w:rPr>
           <w:rFonts w:ascii="Times" w:hAnsi="Times" w:cs="Times"/>
@@ -25200,11 +25352,19 @@
         </w:rPr>
         <w:t>设置</w:t>
       </w:r>
-      <w:r>
-        <w:rPr>
-          <w:rFonts w:ascii="Times" w:hAnsi="Times" w:cs="Times"/>
-        </w:rPr>
-        <w:t>QRx = b</w:t>
+      <w:proofErr w:type="spellStart"/>
+      <w:r>
+        <w:rPr>
+          <w:rFonts w:ascii="Times" w:hAnsi="Times" w:cs="Times"/>
+        </w:rPr>
+        <w:t>QRx</w:t>
+      </w:r>
+      <w:proofErr w:type="spellEnd"/>
+      <w:r>
+        <w:rPr>
+          <w:rFonts w:ascii="Times" w:hAnsi="Times" w:cs="Times"/>
+        </w:rPr>
+        <w:t xml:space="preserve"> = b</w:t>
       </w:r>
       <w:r>
         <w:rPr>
@@ -28045,12 +28205,14 @@
         </w:rPr>
         <w:t>数量增加的时候，</w:t>
       </w:r>
+      <w:proofErr w:type="spellStart"/>
       <w:r>
         <w:rPr>
           <w:rFonts w:ascii="Times" w:hAnsi="Times" w:cs="Times"/>
         </w:rPr>
         <w:t>CoreSet+QR</w:t>
       </w:r>
+      <w:proofErr w:type="spellEnd"/>
       <w:r>
         <w:rPr>
           <w:rFonts w:ascii="Times" w:hAnsi="Times" w:cs="Times"/>
@@ -28149,12 +28311,14 @@
         </w:rPr>
         <w:t>小的时候，</w:t>
       </w:r>
+      <w:proofErr w:type="spellStart"/>
       <w:r>
         <w:rPr>
           <w:rFonts w:ascii="Times" w:hAnsi="Times" w:cs="Times"/>
         </w:rPr>
         <w:t>CoreSet+QR</w:t>
       </w:r>
+      <w:proofErr w:type="spellEnd"/>
       <w:r>
         <w:rPr>
           <w:rFonts w:ascii="Times" w:hAnsi="Times" w:cs="Times"/>
@@ -28239,12 +28403,14 @@
         </w:rPr>
         <w:t>时候，</w:t>
       </w:r>
+      <w:proofErr w:type="spellStart"/>
       <w:r>
         <w:rPr>
           <w:rFonts w:ascii="Times" w:hAnsi="Times" w:cs="Times"/>
         </w:rPr>
         <w:t>CoreSet+QR</w:t>
       </w:r>
+      <w:proofErr w:type="spellEnd"/>
       <w:r>
         <w:rPr>
           <w:rFonts w:ascii="Times" w:hAnsi="Times" w:cs="Times"/>
@@ -28392,12 +28558,14 @@
         </w:rPr>
         <w:t>因此，</w:t>
       </w:r>
+      <w:proofErr w:type="spellStart"/>
       <w:r>
         <w:rPr>
           <w:rFonts w:ascii="Times" w:hAnsi="Times" w:cs="Times"/>
         </w:rPr>
         <w:t>CoreSet+QR</w:t>
       </w:r>
+      <w:proofErr w:type="spellEnd"/>
       <w:r>
         <w:rPr>
           <w:rFonts w:ascii="Times" w:hAnsi="Times" w:cs="Times"/>
@@ -28627,12 +28795,14 @@
         </w:rPr>
         <w:t>懒加载比</w:t>
       </w:r>
+      <w:proofErr w:type="spellStart"/>
       <w:r>
         <w:rPr>
           <w:rFonts w:ascii="Times" w:hAnsi="Times" w:cs="Times"/>
         </w:rPr>
         <w:t>CoreSet+QR</w:t>
       </w:r>
+      <w:proofErr w:type="spellEnd"/>
       <w:r>
         <w:rPr>
           <w:rFonts w:ascii="Times" w:hAnsi="Times" w:cs="Times"/>
@@ -28759,12 +28929,14 @@
         </w:rPr>
         <w:t>很大的时候，</w:t>
       </w:r>
+      <w:proofErr w:type="spellStart"/>
       <w:r>
         <w:rPr>
           <w:rFonts w:ascii="Times" w:hAnsi="Times" w:cs="Times"/>
         </w:rPr>
         <w:t>CoreSet+QR</w:t>
       </w:r>
+      <w:proofErr w:type="spellEnd"/>
       <w:r>
         <w:rPr>
           <w:rFonts w:ascii="Times" w:hAnsi="Times" w:cs="Times"/>
@@ -28814,12 +28986,14 @@
         </w:rPr>
         <w:t>，</w:t>
       </w:r>
+      <w:proofErr w:type="spellStart"/>
       <w:r>
         <w:rPr>
           <w:rFonts w:ascii="Times" w:hAnsi="Times" w:cs="Times"/>
         </w:rPr>
         <w:t>CoreSet+QR</w:t>
       </w:r>
+      <w:proofErr w:type="spellEnd"/>
       <w:r>
         <w:rPr>
           <w:rFonts w:ascii="Times" w:hAnsi="Times" w:cs="Times"/>
@@ -29149,12 +29323,14 @@
         </w:rPr>
         <w:t>懒加载比</w:t>
       </w:r>
+      <w:proofErr w:type="spellStart"/>
       <w:r>
         <w:rPr>
           <w:rFonts w:ascii="Times" w:hAnsi="Times" w:cs="Times"/>
         </w:rPr>
         <w:t>CoreSet+QR</w:t>
       </w:r>
+      <w:proofErr w:type="spellEnd"/>
       <w:r>
         <w:rPr>
           <w:rFonts w:ascii="Times" w:hAnsi="Times" w:cs="Times"/>
@@ -29260,12 +29436,14 @@
         </w:rPr>
         <w:t>虽然</w:t>
       </w:r>
+      <w:proofErr w:type="spellStart"/>
       <w:r>
         <w:rPr>
           <w:rFonts w:ascii="Times" w:hAnsi="Times" w:cs="Times"/>
         </w:rPr>
         <w:t>CoreSet+QR</w:t>
       </w:r>
+      <w:proofErr w:type="spellEnd"/>
       <w:r>
         <w:rPr>
           <w:rFonts w:ascii="Times" w:hAnsi="Times" w:cs="Times"/>
@@ -29322,12 +29500,14 @@
         </w:rPr>
         <w:t>当线程数量很小的时候，</w:t>
       </w:r>
+      <w:proofErr w:type="spellStart"/>
       <w:r>
         <w:rPr>
           <w:rFonts w:ascii="Times" w:hAnsi="Times" w:cs="Times"/>
         </w:rPr>
         <w:t>CoreSet+QR</w:t>
       </w:r>
+      <w:proofErr w:type="spellEnd"/>
       <w:r>
         <w:rPr>
           <w:rFonts w:ascii="Times" w:hAnsi="Times" w:cs="Times"/>
@@ -33651,12 +33831,14 @@
         </w:rPr>
         <w:t>减少</w:t>
       </w:r>
+      <w:proofErr w:type="spellStart"/>
       <w:r>
         <w:rPr>
           <w:rFonts w:ascii="Times" w:hAnsi="Times" w:cs="Times"/>
         </w:rPr>
         <w:t>WeightedSetCover</w:t>
       </w:r>
+      <w:proofErr w:type="spellEnd"/>
       <w:r>
         <w:rPr>
           <w:rFonts w:ascii="Times" w:hAnsi="Times" w:cs="Times"/>
@@ -37051,6 +37233,7 @@
         <w:spacing w:after="240" w:line="340" w:lineRule="atLeast"/>
         <w:rPr>
           <w:rFonts w:ascii="Times" w:hAnsi="Times" w:cs="Times"/>
+          <w:lang w:eastAsia="zh-CN"/>
         </w:rPr>
       </w:pPr>
       <w:r>
@@ -37462,7 +37645,21 @@
         <w:rPr>
           <w:rFonts w:ascii="Times" w:hAnsi="Times" w:cs="Times"/>
         </w:rPr>
-        <w:t xml:space="preserve">32 vCPU, 244 GB RAM, </w:t>
+        <w:t xml:space="preserve">32 </w:t>
+      </w:r>
+      <w:proofErr w:type="spellStart"/>
+      <w:r>
+        <w:rPr>
+          <w:rFonts w:ascii="Times" w:hAnsi="Times" w:cs="Times"/>
+        </w:rPr>
+        <w:t>vCPU</w:t>
+      </w:r>
+      <w:proofErr w:type="spellEnd"/>
+      <w:r>
+        <w:rPr>
+          <w:rFonts w:ascii="Times" w:hAnsi="Times" w:cs="Times"/>
+        </w:rPr>
+        <w:t xml:space="preserve">, 244 GB RAM, </w:t>
       </w:r>
       <w:r>
         <w:rPr>
@@ -37522,8 +37719,6 @@
         </w:rPr>
         <w:t xml:space="preserve"> </w:t>
       </w:r>
-      <w:bookmarkStart w:id="0" w:name="_GoBack"/>
-      <w:bookmarkEnd w:id="0"/>
     </w:p>
     <w:p>
       <w:pPr>
@@ -37533,16 +37728,657 @@
         <w:adjustRightInd w:val="0"/>
         <w:spacing w:after="240" w:line="360" w:lineRule="atLeast"/>
         <w:rPr>
-          <w:rFonts w:ascii="Times" w:hAnsi="Times" w:cs="Times"/>
+          <w:rFonts w:ascii="Times" w:hAnsi="Times" w:cs="Times" w:hint="eastAsia"/>
+          <w:b/>
+          <w:lang w:eastAsia="zh-CN"/>
         </w:rPr>
       </w:pPr>
       <w:r>
         <w:rPr>
           <w:rFonts w:ascii="Times" w:hAnsi="Times" w:cs="Times"/>
+          <w:b/>
           <w:sz w:val="32"/>
           <w:szCs w:val="32"/>
         </w:rPr>
-        <w:t xml:space="preserve">4.2 End-to-End Efficiency </w:t>
+        <w:t xml:space="preserve">4.2 </w:t>
+      </w:r>
+      <w:r>
+        <w:rPr>
+          <w:rFonts w:ascii="Times" w:hAnsi="Times" w:cs="Times"/>
+          <w:b/>
+          <w:sz w:val="32"/>
+          <w:szCs w:val="32"/>
+          <w:lang w:eastAsia="zh-CN"/>
+        </w:rPr>
+        <w:t>端到端的效率</w:t>
+      </w:r>
+      <w:r>
+        <w:rPr>
+          <w:rFonts w:ascii="Times" w:hAnsi="Times" w:cs="Times"/>
+          <w:b/>
+          <w:sz w:val="32"/>
+          <w:szCs w:val="32"/>
+        </w:rPr>
+        <w:t xml:space="preserve"> </w:t>
+      </w:r>
+      <w:r>
+        <w:rPr>
+          <w:rFonts w:ascii="Times" w:hAnsi="Times" w:cs="Times"/>
+          <w:b/>
+          <w:sz w:val="32"/>
+          <w:szCs w:val="32"/>
+        </w:rPr>
+        <w:br/>
+        <w:t xml:space="preserve"> </w:t>
+      </w:r>
+      <w:r>
+        <w:rPr>
+          <w:rFonts w:ascii="Times" w:hAnsi="Times" w:cs="Times"/>
+          <w:b/>
+          <w:sz w:val="32"/>
+          <w:szCs w:val="32"/>
+        </w:rPr>
+        <w:tab/>
+      </w:r>
+      <w:r>
+        <w:rPr>
+          <w:rFonts w:ascii="Times" w:hAnsi="Times" w:cs="Times" w:hint="eastAsia"/>
+        </w:rPr>
+        <w:t>我们</w:t>
+      </w:r>
+      <w:r>
+        <w:rPr>
+          <w:rFonts w:ascii="Times" w:hAnsi="Times" w:cs="Times"/>
+          <w:lang w:eastAsia="zh-CN"/>
+        </w:rPr>
+        <w:t>验证了</w:t>
+      </w:r>
+      <w:r>
+        <w:rPr>
+          <w:rFonts w:ascii="Times" w:hAnsi="Times" w:cs="Times"/>
+        </w:rPr>
+        <w:t>Columbus</w:t>
+      </w:r>
+      <w:r>
+        <w:rPr>
+          <w:rFonts w:ascii="Times" w:hAnsi="Times" w:cs="Times"/>
+          <w:lang w:eastAsia="zh-CN"/>
+        </w:rPr>
+        <w:t>提高了</w:t>
+      </w:r>
+      <w:r>
+        <w:rPr>
+          <w:rFonts w:ascii="Times" w:hAnsi="Times" w:cs="Times"/>
+          <w:lang w:eastAsia="zh-CN"/>
+        </w:rPr>
+        <w:t>特征选择程序的端到端</w:t>
+      </w:r>
+      <w:r>
+        <w:rPr>
+          <w:rFonts w:ascii="Times" w:hAnsi="Times" w:cs="Times"/>
+          <w:lang w:eastAsia="zh-CN"/>
+        </w:rPr>
+        <w:t>的性能。</w:t>
+      </w:r>
+      <w:r>
+        <w:rPr>
+          <w:rFonts w:ascii="Times" w:hAnsi="Times" w:cs="Times"/>
+          <w:lang w:eastAsia="zh-CN"/>
+        </w:rPr>
+        <w:t>我们</w:t>
+      </w:r>
+      <w:r>
+        <w:rPr>
+          <w:rFonts w:ascii="Times" w:hAnsi="Times" w:cs="Times"/>
+          <w:lang w:eastAsia="zh-CN"/>
+        </w:rPr>
+        <w:t>创建了</w:t>
+      </w:r>
+      <w:r>
+        <w:rPr>
+          <w:rFonts w:ascii="Times" w:hAnsi="Times" w:cs="Times"/>
+          <w:lang w:eastAsia="zh-CN"/>
+        </w:rPr>
+        <w:t>两个</w:t>
+      </w:r>
+      <w:r>
+        <w:rPr>
+          <w:rFonts w:ascii="Times" w:hAnsi="Times" w:cs="Times"/>
+          <w:lang w:eastAsia="zh-CN"/>
+        </w:rPr>
+        <w:t>竞争</w:t>
+      </w:r>
+      <w:r>
+        <w:rPr>
+          <w:rFonts w:ascii="Times" w:hAnsi="Times" w:cs="Times" w:hint="eastAsia"/>
+          <w:lang w:eastAsia="zh-CN"/>
+        </w:rPr>
+        <w:t>系统</w:t>
+      </w:r>
+      <w:r>
+        <w:rPr>
+          <w:rFonts w:ascii="Times" w:hAnsi="Times" w:cs="Times"/>
+          <w:lang w:eastAsia="zh-CN"/>
+        </w:rPr>
+        <w:t>的家族</w:t>
+      </w:r>
+      <w:r>
+        <w:rPr>
+          <w:rFonts w:ascii="Times" w:hAnsi="Times" w:cs="Times"/>
+          <w:lang w:eastAsia="zh-CN"/>
+        </w:rPr>
+        <w:t>(</w:t>
+      </w:r>
+      <w:r>
+        <w:rPr>
+          <w:rFonts w:ascii="Times" w:hAnsi="Times" w:cs="Times"/>
+          <w:lang w:eastAsia="zh-CN"/>
+        </w:rPr>
+        <w:t>每一个后端</w:t>
+      </w:r>
+      <w:r>
+        <w:rPr>
+          <w:rFonts w:ascii="Times" w:hAnsi="Times" w:cs="Times"/>
+          <w:lang w:eastAsia="zh-CN"/>
+        </w:rPr>
+        <w:t>有一个</w:t>
+      </w:r>
+      <w:r>
+        <w:rPr>
+          <w:rFonts w:ascii="Times" w:hAnsi="Times" w:cs="Times"/>
+          <w:lang w:eastAsia="zh-CN"/>
+        </w:rPr>
+        <w:t>)</w:t>
+      </w:r>
+      <w:r>
+        <w:rPr>
+          <w:rFonts w:ascii="Times" w:hAnsi="Times" w:cs="Times"/>
+          <w:lang w:eastAsia="zh-CN"/>
+        </w:rPr>
+        <w:t>:</w:t>
+      </w:r>
+      <w:r>
+        <w:rPr>
+          <w:rFonts w:ascii="Times" w:hAnsi="Times" w:cs="Times"/>
+        </w:rPr>
+        <w:t xml:space="preserve"> </w:t>
+      </w:r>
+      <w:r>
+        <w:rPr>
+          <w:rFonts w:ascii="Times" w:hAnsi="Times" w:cs="Times"/>
+        </w:rPr>
+        <w:t xml:space="preserve">Vanilla, </w:t>
+      </w:r>
+      <w:r>
+        <w:rPr>
+          <w:rFonts w:ascii="Times" w:hAnsi="Times" w:cs="Times"/>
+          <w:lang w:eastAsia="zh-CN"/>
+        </w:rPr>
+        <w:t>和</w:t>
+      </w:r>
+      <w:proofErr w:type="spellStart"/>
+      <w:r>
+        <w:rPr>
+          <w:rFonts w:ascii="Times" w:hAnsi="Times" w:cs="Times"/>
+        </w:rPr>
+        <w:t>dbOPT</w:t>
+      </w:r>
+      <w:r>
+        <w:rPr>
+          <w:rFonts w:ascii="Times" w:hAnsi="Times" w:cs="Times"/>
+        </w:rPr>
+        <w:t>。</w:t>
+      </w:r>
+      <w:r>
+        <w:rPr>
+          <w:rFonts w:ascii="Times" w:hAnsi="Times" w:cs="Times"/>
+        </w:rPr>
+        <w:t>Vanilla</w:t>
+      </w:r>
+      <w:proofErr w:type="spellEnd"/>
+      <w:r>
+        <w:rPr>
+          <w:rFonts w:ascii="Times" w:hAnsi="Times" w:cs="Times"/>
+          <w:lang w:eastAsia="zh-CN"/>
+        </w:rPr>
+        <w:t>是一个</w:t>
+      </w:r>
+      <w:r>
+        <w:rPr>
+          <w:rFonts w:ascii="Times" w:hAnsi="Times" w:cs="Times"/>
+          <w:lang w:eastAsia="zh-CN"/>
+        </w:rPr>
+        <w:t>直接</w:t>
+      </w:r>
+      <w:r>
+        <w:rPr>
+          <w:rFonts w:ascii="Times" w:hAnsi="Times" w:cs="Times" w:hint="eastAsia"/>
+          <w:lang w:eastAsia="zh-CN"/>
+        </w:rPr>
+        <w:t>使用</w:t>
+      </w:r>
+      <w:r>
+        <w:rPr>
+          <w:rFonts w:ascii="Times" w:hAnsi="Times" w:cs="Times"/>
+          <w:lang w:eastAsia="zh-CN"/>
+        </w:rPr>
+        <w:t>ROP</w:t>
+      </w:r>
+      <w:r>
+        <w:rPr>
+          <w:rFonts w:ascii="Times" w:hAnsi="Times" w:cs="Times"/>
+          <w:lang w:eastAsia="zh-CN"/>
+        </w:rPr>
+        <w:t>实现</w:t>
+      </w:r>
+      <w:r>
+        <w:rPr>
+          <w:rFonts w:ascii="Times" w:hAnsi="Times" w:cs="Times"/>
+          <w:lang w:eastAsia="zh-CN"/>
+        </w:rPr>
+        <w:t>对应</w:t>
+      </w:r>
+      <w:r>
+        <w:rPr>
+          <w:rFonts w:ascii="Times" w:hAnsi="Times" w:cs="Times"/>
+          <w:lang w:eastAsia="zh-CN"/>
+        </w:rPr>
+        <w:t>特征选择</w:t>
+      </w:r>
+      <w:r>
+        <w:rPr>
+          <w:rFonts w:ascii="Times" w:hAnsi="Times" w:cs="Times"/>
+          <w:lang w:eastAsia="zh-CN"/>
+        </w:rPr>
+        <w:t>问题的</w:t>
+      </w:r>
+      <w:r>
+        <w:rPr>
+          <w:rFonts w:ascii="Times" w:hAnsi="Times" w:cs="Times"/>
+          <w:lang w:eastAsia="zh-CN"/>
+        </w:rPr>
+        <w:t>基线</w:t>
+      </w:r>
+      <w:r>
+        <w:rPr>
+          <w:rFonts w:ascii="Times" w:hAnsi="Times" w:cs="Times" w:hint="eastAsia"/>
+          <w:lang w:eastAsia="zh-CN"/>
+        </w:rPr>
+        <w:t>系统</w:t>
+      </w:r>
+      <w:r>
+        <w:rPr>
+          <w:rFonts w:ascii="Times" w:hAnsi="Times" w:cs="Times"/>
+          <w:lang w:eastAsia="zh-CN"/>
+        </w:rPr>
+        <w:t>，</w:t>
+      </w:r>
+      <w:r>
+        <w:rPr>
+          <w:rFonts w:ascii="Times" w:hAnsi="Times" w:cs="Times"/>
+          <w:lang w:eastAsia="zh-CN"/>
+        </w:rPr>
+        <w:t>因此</w:t>
+      </w:r>
+      <w:r>
+        <w:rPr>
+          <w:rFonts w:ascii="Times" w:hAnsi="Times" w:cs="Times"/>
+          <w:lang w:eastAsia="zh-CN"/>
+        </w:rPr>
+        <w:t>它有标准的</w:t>
+      </w:r>
+      <w:r>
+        <w:rPr>
+          <w:rFonts w:ascii="Times" w:hAnsi="Times" w:cs="Times"/>
+          <w:lang w:eastAsia="zh-CN"/>
+        </w:rPr>
+        <w:t>优化。</w:t>
+      </w:r>
+      <w:proofErr w:type="spellStart"/>
+      <w:r>
+        <w:rPr>
+          <w:rFonts w:ascii="Times" w:hAnsi="Times" w:cs="Times"/>
+        </w:rPr>
+        <w:t>dbOPT</w:t>
+      </w:r>
+      <w:proofErr w:type="spellEnd"/>
+      <w:r>
+        <w:rPr>
+          <w:rFonts w:ascii="Times" w:hAnsi="Times" w:cs="Times"/>
+        </w:rPr>
+        <w:t xml:space="preserve"> </w:t>
+      </w:r>
+      <w:r>
+        <w:rPr>
+          <w:rFonts w:ascii="Times" w:hAnsi="Times" w:cs="Times"/>
+          <w:lang w:eastAsia="zh-CN"/>
+        </w:rPr>
+        <w:t>是</w:t>
+      </w:r>
+      <w:r>
+        <w:rPr>
+          <w:rFonts w:ascii="Times" w:hAnsi="Times" w:cs="Times"/>
+        </w:rPr>
+        <w:t>Columbus</w:t>
+      </w:r>
+      <w:r>
+        <w:rPr>
+          <w:rFonts w:ascii="Times" w:hAnsi="Times" w:cs="Times"/>
+          <w:lang w:eastAsia="zh-CN"/>
+        </w:rPr>
+        <w:t>，</w:t>
+      </w:r>
+      <w:r>
+        <w:rPr>
+          <w:rFonts w:ascii="Times" w:hAnsi="Times" w:cs="Times"/>
+          <w:lang w:eastAsia="zh-CN"/>
+        </w:rPr>
+        <w:t>但是我们</w:t>
+      </w:r>
+      <w:r>
+        <w:rPr>
+          <w:rFonts w:ascii="Times" w:hAnsi="Times" w:cs="Times"/>
+          <w:lang w:eastAsia="zh-CN"/>
+        </w:rPr>
+        <w:t>只允许了</w:t>
+      </w:r>
+      <w:r>
+        <w:rPr>
+          <w:rFonts w:ascii="Times" w:hAnsi="Times" w:cs="Times"/>
+          <w:lang w:eastAsia="zh-CN"/>
+        </w:rPr>
+        <w:t>已经在</w:t>
+      </w:r>
+      <w:r>
+        <w:rPr>
+          <w:rFonts w:ascii="Times" w:hAnsi="Times" w:cs="Times"/>
+          <w:lang w:eastAsia="zh-CN"/>
+        </w:rPr>
+        <w:t>经典数据库</w:t>
+      </w:r>
+      <w:r>
+        <w:rPr>
+          <w:rFonts w:ascii="Times" w:hAnsi="Times" w:cs="Times" w:hint="eastAsia"/>
+          <w:lang w:eastAsia="zh-CN"/>
+        </w:rPr>
+        <w:t>方案中</w:t>
+      </w:r>
+      <w:r>
+        <w:rPr>
+          <w:rFonts w:ascii="Times" w:hAnsi="Times" w:cs="Times"/>
+          <w:lang w:eastAsia="zh-CN"/>
+        </w:rPr>
+        <w:t>的</w:t>
+      </w:r>
+      <w:r>
+        <w:rPr>
+          <w:rFonts w:ascii="Times" w:hAnsi="Times" w:cs="Times"/>
+          <w:lang w:eastAsia="zh-CN"/>
+        </w:rPr>
+        <w:t>优化</w:t>
+      </w:r>
+      <w:r>
+        <w:rPr>
+          <w:rFonts w:ascii="Times" w:hAnsi="Times" w:cs="Times"/>
+          <w:lang w:eastAsia="zh-CN"/>
+        </w:rPr>
+        <w:t>，</w:t>
+      </w:r>
+      <w:r>
+        <w:rPr>
+          <w:rFonts w:ascii="Times" w:hAnsi="Times" w:cs="Times"/>
+          <w:lang w:eastAsia="zh-CN"/>
+        </w:rPr>
+        <w:t>比如</w:t>
+      </w:r>
+      <w:r>
+        <w:rPr>
+          <w:rFonts w:ascii="Times" w:hAnsi="Times" w:cs="Times"/>
+          <w:lang w:eastAsia="zh-CN"/>
+        </w:rPr>
+        <w:t>懒加载，</w:t>
+      </w:r>
+      <w:r>
+        <w:rPr>
+          <w:rFonts w:ascii="Times" w:hAnsi="Times" w:cs="Times" w:hint="eastAsia"/>
+          <w:lang w:eastAsia="zh-CN"/>
+        </w:rPr>
+        <w:t>饥饿方式</w:t>
+      </w:r>
+      <w:r>
+        <w:rPr>
+          <w:rFonts w:ascii="Times" w:hAnsi="Times" w:cs="Times"/>
+          <w:lang w:eastAsia="zh-CN"/>
+        </w:rPr>
+        <w:t>和</w:t>
+      </w:r>
+      <w:r>
+        <w:rPr>
+          <w:rFonts w:ascii="Times" w:hAnsi="Times" w:cs="Times"/>
+          <w:lang w:eastAsia="zh-CN"/>
+        </w:rPr>
+        <w:t>批处理。</w:t>
+      </w:r>
+      <w:proofErr w:type="spellStart"/>
+      <w:r>
+        <w:rPr>
+          <w:rFonts w:ascii="Times" w:hAnsi="Times" w:cs="Times"/>
+        </w:rPr>
+        <w:t>dbOPT</w:t>
+      </w:r>
+      <w:proofErr w:type="spellEnd"/>
+      <w:r>
+        <w:rPr>
+          <w:rFonts w:ascii="Times" w:hAnsi="Times" w:cs="Times"/>
+        </w:rPr>
+        <w:t xml:space="preserve"> </w:t>
+      </w:r>
+      <w:r>
+        <w:rPr>
+          <w:rFonts w:ascii="Times" w:hAnsi="Times" w:cs="Times"/>
+          <w:lang w:eastAsia="zh-CN"/>
+        </w:rPr>
+        <w:t>和</w:t>
+      </w:r>
+      <w:r>
+        <w:rPr>
+          <w:rFonts w:ascii="Times" w:hAnsi="Times" w:cs="Times"/>
+        </w:rPr>
+        <w:t>Columbus</w:t>
+      </w:r>
+      <w:r>
+        <w:rPr>
+          <w:rFonts w:ascii="Times" w:hAnsi="Times" w:cs="Times"/>
+          <w:lang w:eastAsia="zh-CN"/>
+        </w:rPr>
+        <w:t>执行</w:t>
+      </w:r>
+      <w:r>
+        <w:rPr>
+          <w:rFonts w:ascii="Times" w:hAnsi="Times" w:cs="Times"/>
+          <w:lang w:eastAsia="zh-CN"/>
+        </w:rPr>
+        <w:t>以同样的方式</w:t>
+      </w:r>
+      <w:r>
+        <w:rPr>
+          <w:rFonts w:ascii="Times" w:hAnsi="Times" w:cs="Times"/>
+          <w:lang w:eastAsia="zh-CN"/>
+        </w:rPr>
+        <w:t>来执行调度</w:t>
+      </w:r>
+      <w:r>
+        <w:rPr>
+          <w:rFonts w:ascii="Times" w:hAnsi="Times" w:cs="Times"/>
+          <w:lang w:eastAsia="zh-CN"/>
+        </w:rPr>
+        <w:t>来提高</w:t>
+      </w:r>
+      <w:r>
+        <w:rPr>
+          <w:rFonts w:ascii="Times" w:hAnsi="Times" w:cs="Times"/>
+          <w:lang w:eastAsia="zh-CN"/>
+        </w:rPr>
+        <w:t>并行度</w:t>
+      </w:r>
+      <w:r>
+        <w:rPr>
+          <w:rFonts w:ascii="Times" w:hAnsi="Times" w:cs="Times"/>
+          <w:lang w:eastAsia="zh-CN"/>
+        </w:rPr>
+        <w:t>和</w:t>
+      </w:r>
+      <w:r>
+        <w:rPr>
+          <w:rFonts w:ascii="Times" w:hAnsi="Times" w:cs="Times"/>
+          <w:lang w:eastAsia="zh-CN"/>
+        </w:rPr>
+        <w:t>隔离</w:t>
+      </w:r>
+      <w:r>
+        <w:rPr>
+          <w:rFonts w:ascii="Times" w:hAnsi="Times" w:cs="Times" w:hint="eastAsia"/>
+          <w:lang w:eastAsia="zh-CN"/>
+        </w:rPr>
+        <w:t>实体化</w:t>
+      </w:r>
+      <w:r>
+        <w:rPr>
+          <w:rFonts w:ascii="Times" w:hAnsi="Times" w:cs="Times"/>
+          <w:lang w:eastAsia="zh-CN"/>
+        </w:rPr>
+        <w:t>的</w:t>
+      </w:r>
+      <w:r>
+        <w:rPr>
+          <w:rFonts w:ascii="Times" w:hAnsi="Times" w:cs="Times"/>
+          <w:lang w:eastAsia="zh-CN"/>
+        </w:rPr>
+        <w:t>贡献。</w:t>
+      </w:r>
+      <w:r>
+        <w:rPr>
+          <w:rFonts w:ascii="Times" w:hAnsi="Times" w:cs="Times" w:hint="eastAsia"/>
+          <w:lang w:eastAsia="zh-CN"/>
+        </w:rPr>
+        <w:t>图</w:t>
+      </w:r>
+      <w:r>
+        <w:rPr>
+          <w:rFonts w:ascii="Times" w:hAnsi="Times" w:cs="Times"/>
+          <w:lang w:eastAsia="zh-CN"/>
+        </w:rPr>
+        <w:t>8</w:t>
+      </w:r>
+      <w:r>
+        <w:rPr>
+          <w:rFonts w:ascii="Times" w:hAnsi="Times" w:cs="Times"/>
+          <w:lang w:eastAsia="zh-CN"/>
+        </w:rPr>
+        <w:t>展示了</w:t>
+      </w:r>
+      <w:r>
+        <w:rPr>
+          <w:rFonts w:ascii="Times" w:hAnsi="Times" w:cs="Times"/>
+          <w:lang w:eastAsia="zh-CN"/>
+        </w:rPr>
+        <w:t>在所有的</w:t>
+      </w:r>
+      <w:r>
+        <w:rPr>
+          <w:rFonts w:ascii="Times" w:hAnsi="Times" w:cs="Times"/>
+          <w:lang w:eastAsia="zh-CN"/>
+        </w:rPr>
+        <w:t>在</w:t>
+      </w:r>
+      <w:r>
+        <w:rPr>
+          <w:rFonts w:ascii="Times" w:hAnsi="Times" w:cs="Times"/>
+          <w:lang w:eastAsia="zh-CN"/>
+        </w:rPr>
+        <w:t>5</w:t>
+      </w:r>
+      <w:r>
+        <w:rPr>
+          <w:rFonts w:ascii="Times" w:hAnsi="Times" w:cs="Times" w:hint="eastAsia"/>
+          <w:lang w:eastAsia="zh-CN"/>
+        </w:rPr>
+        <w:t>个</w:t>
+      </w:r>
+      <w:r>
+        <w:rPr>
+          <w:rFonts w:ascii="Times" w:hAnsi="Times" w:cs="Times"/>
+        </w:rPr>
+        <w:t xml:space="preserve">ǫ </w:t>
+      </w:r>
+      <w:r>
+        <w:rPr>
+          <w:rFonts w:ascii="Times" w:hAnsi="Times" w:cs="Times"/>
+          <w:lang w:eastAsia="zh-CN"/>
+        </w:rPr>
+        <w:t>集</w:t>
+      </w:r>
+      <w:r>
+        <w:rPr>
+          <w:rFonts w:ascii="Times" w:hAnsi="Times" w:cs="Times" w:hint="eastAsia"/>
+          <w:lang w:eastAsia="zh-CN"/>
+        </w:rPr>
+        <w:t>为</w:t>
+      </w:r>
+      <w:r>
+        <w:rPr>
+          <w:rFonts w:ascii="Times" w:hAnsi="Times" w:cs="Times"/>
+        </w:rPr>
+        <w:t xml:space="preserve"> 0.01</w:t>
+      </w:r>
+      <w:r>
+        <w:rPr>
+          <w:rFonts w:ascii="Times" w:hAnsi="Times" w:cs="Times"/>
+          <w:lang w:eastAsia="zh-CN"/>
+        </w:rPr>
+        <w:t>的</w:t>
+      </w:r>
+      <w:r>
+        <w:rPr>
+          <w:rFonts w:ascii="Times" w:hAnsi="Times" w:cs="Times"/>
+          <w:lang w:eastAsia="zh-CN"/>
+        </w:rPr>
+        <w:t>数据集</w:t>
+      </w:r>
+      <w:r>
+        <w:rPr>
+          <w:rFonts w:ascii="Times" w:hAnsi="Times" w:cs="Times"/>
+          <w:lang w:eastAsia="zh-CN"/>
+        </w:rPr>
+        <w:t>上</w:t>
+      </w:r>
+      <w:r>
+        <w:rPr>
+          <w:rFonts w:ascii="Times" w:hAnsi="Times" w:cs="Times"/>
+          <w:lang w:eastAsia="zh-CN"/>
+        </w:rPr>
+        <w:t>运行</w:t>
+      </w:r>
+      <w:r>
+        <w:rPr>
+          <w:rFonts w:ascii="Times" w:hAnsi="Times" w:cs="Times"/>
+          <w:lang w:eastAsia="zh-CN"/>
+        </w:rPr>
+        <w:t>的</w:t>
+      </w:r>
+      <w:r>
+        <w:rPr>
+          <w:rFonts w:ascii="Times" w:hAnsi="Times" w:cs="Times"/>
+          <w:lang w:eastAsia="zh-CN"/>
+        </w:rPr>
+        <w:t>这些系统</w:t>
+      </w:r>
+      <w:r>
+        <w:rPr>
+          <w:rFonts w:ascii="Times" w:hAnsi="Times" w:cs="Times"/>
+          <w:lang w:eastAsia="zh-CN"/>
+        </w:rPr>
+        <w:t>。</w:t>
       </w:r>
     </w:p>
     <w:p>
@@ -37556,11 +38392,70 @@
           <w:rFonts w:ascii="Times" w:hAnsi="Times" w:cs="Times"/>
         </w:rPr>
       </w:pPr>
-      <w:r>
-        <w:rPr>
-          <w:rFonts w:ascii="Times" w:hAnsi="Times" w:cs="Times"/>
-        </w:rPr>
-        <w:t xml:space="preserve">We validate that Columbus improves the end-to-end performance of feature selection programs. We construct two families of competitor systems (one for each backend): Vanilla, and dbOPT. Vanilla is a baseline system that is a straightforward implementation of the corresponding feature selection problem using the ROPs; thus it has the standard optimizations. dbOPT is Columbus, but we en- able only the optimizations that have appeared in classical database literature, i.e., Lazy, Eager, and batching. dbOPT and Columbus perform scheduling in the same way to im- prove parallelism to isolate the contributions of the materi- alization. Figure 8 shows the result of running these systems over all five data sets with error tolerance ǫ set to 0.01. </w:t>
+      <w:bookmarkStart w:id="0" w:name="_GoBack"/>
+      <w:bookmarkEnd w:id="0"/>
+      <w:r>
+        <w:rPr>
+          <w:rFonts w:ascii="Times" w:hAnsi="Times" w:cs="Times"/>
+        </w:rPr>
+        <w:t xml:space="preserve">On the R-based backend, Columbus executes the same program using less time than R on all datasets. On Census, Columbus is two orders of magnitude faster, and on Music and Fund, Columbus is one order of magnitude faster. On Fund and House, Columbus chooses to use </w:t>
+      </w:r>
+      <w:proofErr w:type="spellStart"/>
+      <w:r>
+        <w:rPr>
+          <w:rFonts w:ascii="Times" w:hAnsi="Times" w:cs="Times"/>
+        </w:rPr>
+        <w:lastRenderedPageBreak/>
+        <w:t>CoreSet+QR</w:t>
+      </w:r>
+      <w:proofErr w:type="spellEnd"/>
+      <w:r>
+        <w:rPr>
+          <w:rFonts w:ascii="Times" w:hAnsi="Times" w:cs="Times"/>
+        </w:rPr>
+        <w:t xml:space="preserve"> as the materialization strategy for all basic blocks and chooses to use QR for other data sets. This is because for data sets that contain fewer rows and more columns, QR dominates </w:t>
+      </w:r>
+      <w:proofErr w:type="spellStart"/>
+      <w:r>
+        <w:rPr>
+          <w:rFonts w:ascii="Times" w:hAnsi="Times" w:cs="Times"/>
+        </w:rPr>
+        <w:t>CoreSet</w:t>
+      </w:r>
+      <w:proofErr w:type="spellEnd"/>
+      <w:r>
+        <w:rPr>
+          <w:rFonts w:ascii="Times" w:hAnsi="Times" w:cs="Times"/>
+        </w:rPr>
+        <w:t xml:space="preserve">-based approaches, as described in the previous Sec- </w:t>
+      </w:r>
+      <w:proofErr w:type="spellStart"/>
+      <w:r>
+        <w:rPr>
+          <w:rFonts w:ascii="Times" w:hAnsi="Times" w:cs="Times"/>
+        </w:rPr>
+        <w:t>tion</w:t>
+      </w:r>
+      <w:proofErr w:type="spellEnd"/>
+      <w:r>
+        <w:rPr>
+          <w:rFonts w:ascii="Times" w:hAnsi="Times" w:cs="Times"/>
+        </w:rPr>
+        <w:t xml:space="preserve">. One reason that Columbus improves more on Census than on Music and Fund is that Census has more features than Music and Fund; therefore, operations like </w:t>
+      </w:r>
+      <w:proofErr w:type="spellStart"/>
+      <w:r>
+        <w:rPr>
+          <w:rFonts w:ascii="Times" w:hAnsi="Times" w:cs="Times"/>
+        </w:rPr>
+        <w:t>StepDrop</w:t>
+      </w:r>
+      <w:proofErr w:type="spellEnd"/>
+      <w:r>
+        <w:rPr>
+          <w:rFonts w:ascii="Times" w:hAnsi="Times" w:cs="Times"/>
+        </w:rPr>
+        <w:t xml:space="preserve"> produce more opportunities for reuse than Census. </w:t>
       </w:r>
     </w:p>
     <w:p>
@@ -37578,26 +38473,77 @@
         <w:rPr>
           <w:rFonts w:ascii="Times" w:hAnsi="Times" w:cs="Times"/>
         </w:rPr>
-        <w:lastRenderedPageBreak/>
-        <w:t xml:space="preserve">On the R-based backend, Columbus executes the same program using less time than R on all datasets. On Census, Columbus is two orders of magnitude faster, and on Music and Fund, Columbus is one order of magnitude faster. On Fund and House, Columbus chooses to use CoreSet+QR as the materialization strategy for all basic blocks and chooses to use QR for other data sets. This is because for data sets that contain fewer rows and more columns, QR dominates CoreSet-based approaches, as described in the previous Sec- tion. One reason that Columbus improves more on Census than on Music and Fund is that Census has more features than Music and Fund; therefore, operations like StepDrop produce more opportunities for reuse than Census. </w:t>
-      </w:r>
-    </w:p>
-    <w:p>
-      <w:pPr>
-        <w:widowControl w:val="0"/>
-        <w:autoSpaceDE w:val="0"/>
-        <w:autoSpaceDN w:val="0"/>
-        <w:adjustRightInd w:val="0"/>
-        <w:spacing w:after="240" w:line="360" w:lineRule="atLeast"/>
-        <w:rPr>
-          <w:rFonts w:ascii="Times" w:hAnsi="Times" w:cs="Times"/>
-        </w:rPr>
-      </w:pPr>
-      <w:r>
-        <w:rPr>
-          <w:rFonts w:ascii="Times" w:hAnsi="Times" w:cs="Times"/>
-        </w:rPr>
-        <w:t xml:space="preserve">To understand the classical points in the tradeoff space, compare the efficiency of dbOPT with the baseline system, Vanilla. When we use R as a backend, the difference be- tween dbOPT and R is less than 5%. The reason is that R holds all data in memory, and accessing a specific por- tion of the data does not incur any IO cost. In contrast, we observe that when we use the DB backend, dbOPT is 1.5x faster than Vanilla on House. However, this is because the underlying database is a row store, so the time difference is due to IO and deserialization of database tuples. </w:t>
+        <w:t xml:space="preserve">To understand the classical points in the tradeoff space, compare the efficiency of </w:t>
+      </w:r>
+      <w:proofErr w:type="spellStart"/>
+      <w:r>
+        <w:rPr>
+          <w:rFonts w:ascii="Times" w:hAnsi="Times" w:cs="Times"/>
+        </w:rPr>
+        <w:t>dbOPT</w:t>
+      </w:r>
+      <w:proofErr w:type="spellEnd"/>
+      <w:r>
+        <w:rPr>
+          <w:rFonts w:ascii="Times" w:hAnsi="Times" w:cs="Times"/>
+        </w:rPr>
+        <w:t xml:space="preserve"> with the baseline system, Vanilla. When we use R as a backend, the difference be- tween </w:t>
+      </w:r>
+      <w:proofErr w:type="spellStart"/>
+      <w:r>
+        <w:rPr>
+          <w:rFonts w:ascii="Times" w:hAnsi="Times" w:cs="Times"/>
+        </w:rPr>
+        <w:t>dbOPT</w:t>
+      </w:r>
+      <w:proofErr w:type="spellEnd"/>
+      <w:r>
+        <w:rPr>
+          <w:rFonts w:ascii="Times" w:hAnsi="Times" w:cs="Times"/>
+        </w:rPr>
+        <w:t xml:space="preserve"> and R is less than 5%. The reason is that R holds all data in memory, and accessing a specific </w:t>
+      </w:r>
+      <w:proofErr w:type="spellStart"/>
+      <w:r>
+        <w:rPr>
+          <w:rFonts w:ascii="Times" w:hAnsi="Times" w:cs="Times"/>
+        </w:rPr>
+        <w:t>por</w:t>
+      </w:r>
+      <w:proofErr w:type="spellEnd"/>
+      <w:r>
+        <w:rPr>
+          <w:rFonts w:ascii="Times" w:hAnsi="Times" w:cs="Times"/>
+        </w:rPr>
+        <w:t xml:space="preserve">- </w:t>
+      </w:r>
+      <w:proofErr w:type="spellStart"/>
+      <w:r>
+        <w:rPr>
+          <w:rFonts w:ascii="Times" w:hAnsi="Times" w:cs="Times"/>
+        </w:rPr>
+        <w:t>tion</w:t>
+      </w:r>
+      <w:proofErr w:type="spellEnd"/>
+      <w:r>
+        <w:rPr>
+          <w:rFonts w:ascii="Times" w:hAnsi="Times" w:cs="Times"/>
+        </w:rPr>
+        <w:t xml:space="preserve"> of the data does not incur any IO cost. In contrast, we observe that when we use the DB backend, </w:t>
+      </w:r>
+      <w:proofErr w:type="spellStart"/>
+      <w:r>
+        <w:rPr>
+          <w:rFonts w:ascii="Times" w:hAnsi="Times" w:cs="Times"/>
+        </w:rPr>
+        <w:t>dbOPT</w:t>
+      </w:r>
+      <w:proofErr w:type="spellEnd"/>
+      <w:r>
+        <w:rPr>
+          <w:rFonts w:ascii="Times" w:hAnsi="Times" w:cs="Times"/>
+        </w:rPr>
+        <w:t xml:space="preserve"> is 1.5x faster than Vanilla on House. However, this is because the underlying database is a row store, so the time difference is due to IO and deserialization of database tuples. </w:t>
       </w:r>
     </w:p>
     <w:p>
@@ -37624,7 +38570,21 @@
         <w:rPr>
           <w:rFonts w:ascii="Times" w:hAnsi="Times" w:cs="Times"/>
         </w:rPr>
-        <w:t xml:space="preserve">The Census program contains four basic blocks, each of which is a StepDrop operation on the feature set output by the previous basic block. </w:t>
+        <w:t xml:space="preserve">The Census program contains four basic blocks, each of which is a </w:t>
+      </w:r>
+      <w:proofErr w:type="spellStart"/>
+      <w:r>
+        <w:rPr>
+          <w:rFonts w:ascii="Times" w:hAnsi="Times" w:cs="Times"/>
+        </w:rPr>
+        <w:t>StepDrop</w:t>
+      </w:r>
+      <w:proofErr w:type="spellEnd"/>
+      <w:r>
+        <w:rPr>
+          <w:rFonts w:ascii="Times" w:hAnsi="Times" w:cs="Times"/>
+        </w:rPr>
+        <w:t xml:space="preserve"> operation on the feature set output by the previous basic block. </w:t>
       </w:r>
     </w:p>
     <w:p>
@@ -37817,7 +38777,29 @@
           <w:sz w:val="18"/>
           <w:szCs w:val="18"/>
         </w:rPr>
-        <w:t xml:space="preserve">-20 A B2$C#(/ </w:t>
+        <w:t>-20 A B2$</w:t>
+      </w:r>
+      <w:proofErr w:type="gramStart"/>
+      <w:r>
+        <w:rPr>
+          <w:rFonts w:ascii="Calibri" w:hAnsi="Calibri" w:cs="Calibri"/>
+          <w:b/>
+          <w:bCs/>
+          <w:sz w:val="18"/>
+          <w:szCs w:val="18"/>
+        </w:rPr>
+        <w:t>C#(</w:t>
+      </w:r>
+      <w:proofErr w:type="gramEnd"/>
+      <w:r>
+        <w:rPr>
+          <w:rFonts w:ascii="Calibri" w:hAnsi="Calibri" w:cs="Calibri"/>
+          <w:b/>
+          <w:bCs/>
+          <w:sz w:val="18"/>
+          <w:szCs w:val="18"/>
+        </w:rPr>
+        <w:t xml:space="preserve">/ </w:t>
       </w:r>
     </w:p>
     <w:p>
@@ -37839,7 +38821,29 @@
           <w:sz w:val="18"/>
           <w:szCs w:val="18"/>
         </w:rPr>
-        <w:t xml:space="preserve">-40 DBEA B2$C#(/ </w:t>
+        <w:t>-40 DBEA B2$</w:t>
+      </w:r>
+      <w:proofErr w:type="gramStart"/>
+      <w:r>
+        <w:rPr>
+          <w:rFonts w:ascii="Calibri" w:hAnsi="Calibri" w:cs="Calibri"/>
+          <w:b/>
+          <w:bCs/>
+          <w:sz w:val="18"/>
+          <w:szCs w:val="18"/>
+        </w:rPr>
+        <w:t>C#(</w:t>
+      </w:r>
+      <w:proofErr w:type="gramEnd"/>
+      <w:r>
+        <w:rPr>
+          <w:rFonts w:ascii="Calibri" w:hAnsi="Calibri" w:cs="Calibri"/>
+          <w:b/>
+          <w:bCs/>
+          <w:sz w:val="18"/>
+          <w:szCs w:val="18"/>
+        </w:rPr>
+        <w:t xml:space="preserve">/ </w:t>
       </w:r>
     </w:p>
     <w:p>
@@ -37861,7 +38865,29 @@
           <w:sz w:val="18"/>
           <w:szCs w:val="18"/>
         </w:rPr>
-        <w:t xml:space="preserve">-$0 :#.+'( 8?%/&lt; '( 7#(.%. </w:t>
+        <w:t>-$</w:t>
+      </w:r>
+      <w:proofErr w:type="gramStart"/>
+      <w:r>
+        <w:rPr>
+          <w:rFonts w:ascii="Calibri" w:hAnsi="Calibri" w:cs="Calibri"/>
+          <w:b/>
+          <w:bCs/>
+          <w:sz w:val="18"/>
+          <w:szCs w:val="18"/>
+        </w:rPr>
+        <w:t>0 :</w:t>
+      </w:r>
+      <w:proofErr w:type="gramEnd"/>
+      <w:r>
+        <w:rPr>
+          <w:rFonts w:ascii="Calibri" w:hAnsi="Calibri" w:cs="Calibri"/>
+          <w:b/>
+          <w:bCs/>
+          <w:sz w:val="18"/>
+          <w:szCs w:val="18"/>
+        </w:rPr>
+        <w:t xml:space="preserve">#.+'( 8?%/&lt; '( 7#(.%. </w:t>
       </w:r>
     </w:p>
     <w:p>
@@ -38216,7 +39242,25 @@
           <w:sz w:val="18"/>
           <w:szCs w:val="18"/>
         </w:rPr>
-        <w:t xml:space="preserve">$%% &amp;'()*) +*),- .*(/ 01*)' </w:t>
+        <w:t>$%% &amp;'</w:t>
+      </w:r>
+      <w:proofErr w:type="gramStart"/>
+      <w:r>
+        <w:rPr>
+          <w:rFonts w:ascii="Calibri" w:hAnsi="Calibri" w:cs="Calibri"/>
+          <w:sz w:val="18"/>
+          <w:szCs w:val="18"/>
+        </w:rPr>
+        <w:t>()*</w:t>
+      </w:r>
+      <w:proofErr w:type="gramEnd"/>
+      <w:r>
+        <w:rPr>
+          <w:rFonts w:ascii="Calibri" w:hAnsi="Calibri" w:cs="Calibri"/>
+          <w:sz w:val="18"/>
+          <w:szCs w:val="18"/>
+        </w:rPr>
+        <w:t xml:space="preserve">) +*),- .*(/ 01*)' </w:t>
       </w:r>
     </w:p>
     <w:p>
@@ -38236,7 +39280,6 @@
           <w:sz w:val="18"/>
           <w:szCs w:val="18"/>
         </w:rPr>
-        <w:lastRenderedPageBreak/>
         <w:t xml:space="preserve">!##### !#### !### !## !# ! </w:t>
       </w:r>
     </w:p>
@@ -38277,7 +39320,25 @@
           <w:sz w:val="18"/>
           <w:szCs w:val="18"/>
         </w:rPr>
-        <w:t xml:space="preserve">$%% &amp;'()*) +*),- .*(/ 01*)' </w:t>
+        <w:t>$%% &amp;'</w:t>
+      </w:r>
+      <w:proofErr w:type="gramStart"/>
+      <w:r>
+        <w:rPr>
+          <w:rFonts w:ascii="Calibri" w:hAnsi="Calibri" w:cs="Calibri"/>
+          <w:sz w:val="18"/>
+          <w:szCs w:val="18"/>
+        </w:rPr>
+        <w:t>()*</w:t>
+      </w:r>
+      <w:proofErr w:type="gramEnd"/>
+      <w:r>
+        <w:rPr>
+          <w:rFonts w:ascii="Calibri" w:hAnsi="Calibri" w:cs="Calibri"/>
+          <w:sz w:val="18"/>
+          <w:szCs w:val="18"/>
+        </w:rPr>
+        <w:t xml:space="preserve">) +*),- .*(/ 01*)' </w:t>
       </w:r>
     </w:p>
     <w:p>
@@ -38296,6 +39357,7 @@
           <w:rFonts w:ascii="Times" w:hAnsi="Times" w:cs="Times"/>
           <w:noProof/>
         </w:rPr>
+        <w:lastRenderedPageBreak/>
         <w:drawing>
           <wp:inline distT="0" distB="0" distL="0" distR="0" wp14:anchorId="0A6B9AF4" wp14:editId="060447B6">
             <wp:extent cx="812800" cy="25400"/>
@@ -40442,7 +41504,77 @@
         <w:rPr>
           <w:rFonts w:ascii="Times" w:hAnsi="Times" w:cs="Times"/>
         </w:rPr>
-        <w:t xml:space="preserve">We can also see that the new forms of reuse we outline are significant. If we compare the execution time of Cen- sus and Music, we see a difference between the approaches. While Census is smaller than Music, baseline systems, e.g., Vanilla, are slower on Census than on Music. In contrast, Columbus is faster on Census than on Music. This is be- cause Census contains more features than Music; therefore, the time that Vanilla spent on executing complex oper- ators like StepDrop is larger in Census. In contrast, by exploiting the new tradeoff space of materialization, Colum- bus is able to reuse computation more efficiently for feature selection workloads. </w:t>
+        <w:t xml:space="preserve">We can also see that the new forms of reuse we outline are significant. If we compare the execution time of Cen- </w:t>
+      </w:r>
+      <w:proofErr w:type="spellStart"/>
+      <w:r>
+        <w:rPr>
+          <w:rFonts w:ascii="Times" w:hAnsi="Times" w:cs="Times"/>
+        </w:rPr>
+        <w:t>sus</w:t>
+      </w:r>
+      <w:proofErr w:type="spellEnd"/>
+      <w:r>
+        <w:rPr>
+          <w:rFonts w:ascii="Times" w:hAnsi="Times" w:cs="Times"/>
+        </w:rPr>
+        <w:t xml:space="preserve"> and Music, we see a difference between the approaches. While Census is smaller than Music, baseline systems, e.g., Vanilla, are slower on Census than on Music. In contrast, Columbus is faster on Census than on Music. This is </w:t>
+      </w:r>
+      <w:proofErr w:type="gramStart"/>
+      <w:r>
+        <w:rPr>
+          <w:rFonts w:ascii="Times" w:hAnsi="Times" w:cs="Times"/>
+        </w:rPr>
+        <w:t>be</w:t>
+      </w:r>
+      <w:proofErr w:type="gramEnd"/>
+      <w:r>
+        <w:rPr>
+          <w:rFonts w:ascii="Times" w:hAnsi="Times" w:cs="Times"/>
+        </w:rPr>
+        <w:t xml:space="preserve">- cause Census contains more features than Music; therefore, the time that Vanilla spent on executing complex </w:t>
+      </w:r>
+      <w:proofErr w:type="spellStart"/>
+      <w:r>
+        <w:rPr>
+          <w:rFonts w:ascii="Times" w:hAnsi="Times" w:cs="Times"/>
+        </w:rPr>
+        <w:t>oper</w:t>
+      </w:r>
+      <w:proofErr w:type="spellEnd"/>
+      <w:r>
+        <w:rPr>
+          <w:rFonts w:ascii="Times" w:hAnsi="Times" w:cs="Times"/>
+        </w:rPr>
+        <w:t xml:space="preserve">- </w:t>
+      </w:r>
+      <w:proofErr w:type="spellStart"/>
+      <w:r>
+        <w:rPr>
+          <w:rFonts w:ascii="Times" w:hAnsi="Times" w:cs="Times"/>
+        </w:rPr>
+        <w:t>ators</w:t>
+      </w:r>
+      <w:proofErr w:type="spellEnd"/>
+      <w:r>
+        <w:rPr>
+          <w:rFonts w:ascii="Times" w:hAnsi="Times" w:cs="Times"/>
+        </w:rPr>
+        <w:t xml:space="preserve"> like </w:t>
+      </w:r>
+      <w:proofErr w:type="spellStart"/>
+      <w:r>
+        <w:rPr>
+          <w:rFonts w:ascii="Times" w:hAnsi="Times" w:cs="Times"/>
+        </w:rPr>
+        <w:t>StepDrop</w:t>
+      </w:r>
+      <w:proofErr w:type="spellEnd"/>
+      <w:r>
+        <w:rPr>
+          <w:rFonts w:ascii="Times" w:hAnsi="Times" w:cs="Times"/>
+        </w:rPr>
+        <w:t xml:space="preserve"> is larger in Census. In contrast, by exploiting the new tradeoff space of materialization, Colum- bus is able to reuse computation more efficiently for feature selection workloads. </w:t>
       </w:r>
     </w:p>
     <w:p>
@@ -40480,7 +41612,77 @@
         <w:rPr>
           <w:rFonts w:ascii="Times" w:hAnsi="Times" w:cs="Times"/>
         </w:rPr>
-        <w:t xml:space="preserve">We validate that all materialization tradeoffs that we iden- tified affect the efficiency of Columbus. In Section 3, we de- signed experiments to understand the tradeoff between dif- ferent materialization strategies with respect to three axes, i.e., error tolerance, sophistication of tasks and reuse, and computation. Here, we validate that each optimization con- tributes to the final results in a full program (on Census). We then validate our claim that the cross-over points for op- timizations change based on the dataset but that the space essentially stays the same. We only show results on the main-memory backend. </w:t>
+        <w:t xml:space="preserve">We validate that all materialization tradeoffs that we </w:t>
+      </w:r>
+      <w:proofErr w:type="spellStart"/>
+      <w:r>
+        <w:rPr>
+          <w:rFonts w:ascii="Times" w:hAnsi="Times" w:cs="Times"/>
+        </w:rPr>
+        <w:t>iden</w:t>
+      </w:r>
+      <w:proofErr w:type="spellEnd"/>
+      <w:r>
+        <w:rPr>
+          <w:rFonts w:ascii="Times" w:hAnsi="Times" w:cs="Times"/>
+        </w:rPr>
+        <w:t xml:space="preserve">- </w:t>
+      </w:r>
+      <w:proofErr w:type="spellStart"/>
+      <w:r>
+        <w:rPr>
+          <w:rFonts w:ascii="Times" w:hAnsi="Times" w:cs="Times"/>
+        </w:rPr>
+        <w:t>tified</w:t>
+      </w:r>
+      <w:proofErr w:type="spellEnd"/>
+      <w:r>
+        <w:rPr>
+          <w:rFonts w:ascii="Times" w:hAnsi="Times" w:cs="Times"/>
+        </w:rPr>
+        <w:t xml:space="preserve"> affect the efficiency of Columbus. In Section 3, we de- signed experiments to understand the tradeoff between </w:t>
+      </w:r>
+      <w:proofErr w:type="spellStart"/>
+      <w:r>
+        <w:rPr>
+          <w:rFonts w:ascii="Times" w:hAnsi="Times" w:cs="Times"/>
+        </w:rPr>
+        <w:t>dif</w:t>
+      </w:r>
+      <w:proofErr w:type="spellEnd"/>
+      <w:r>
+        <w:rPr>
+          <w:rFonts w:ascii="Times" w:hAnsi="Times" w:cs="Times"/>
+        </w:rPr>
+        <w:t xml:space="preserve">- </w:t>
+      </w:r>
+      <w:proofErr w:type="spellStart"/>
+      <w:r>
+        <w:rPr>
+          <w:rFonts w:ascii="Times" w:hAnsi="Times" w:cs="Times"/>
+        </w:rPr>
+        <w:t>ferent</w:t>
+      </w:r>
+      <w:proofErr w:type="spellEnd"/>
+      <w:r>
+        <w:rPr>
+          <w:rFonts w:ascii="Times" w:hAnsi="Times" w:cs="Times"/>
+        </w:rPr>
+        <w:t xml:space="preserve"> materialization strategies with respect to three axes, i.e., error tolerance, sophistication of tasks and reuse, and computation. Here, we validate that each optimization con- tributes to the final results in a full program (on Census). We then validate our claim that the cross-over points for op- </w:t>
+      </w:r>
+      <w:proofErr w:type="spellStart"/>
+      <w:r>
+        <w:rPr>
+          <w:rFonts w:ascii="Times" w:hAnsi="Times" w:cs="Times"/>
+        </w:rPr>
+        <w:t>timizations</w:t>
+      </w:r>
+      <w:proofErr w:type="spellEnd"/>
+      <w:r>
+        <w:rPr>
+          <w:rFonts w:ascii="Times" w:hAnsi="Times" w:cs="Times"/>
+        </w:rPr>
+        <w:t xml:space="preserve"> change based on the dataset but that the space essentially stays the same. We only show results on the main-memory backend. </w:t>
       </w:r>
     </w:p>
     <w:p>
@@ -40508,7 +41710,119 @@
         <w:rPr>
           <w:rFonts w:ascii="Times" w:hAnsi="Times" w:cs="Times"/>
         </w:rPr>
-        <w:t xml:space="preserve">We validate that each materialization strat- egy has an impact on the performance of Columbus. For each parameter setting used to create Figure 6, we remove a materialization strategy. Then, we measure the maximum slowdown of an execution with that optimization removed. We report the maximum slowdown across all parameters in Figure 8(c) in main memory on Census. We see that Lazy, QR, and CoreSet all have significant impacts on qual- ity, ranging from 1.9x to 37x. This means that if we drop any of them from Columbus, one would expect a 1.9x to 37x slowdown on the whole Columbus system. Similar observa- tions hold for other backends. The only major difference is that our DB-backend is a row store, and Eager has a larger impact (1.5x slowdown). </w:t>
+        <w:t xml:space="preserve">We validate that each materialization </w:t>
+      </w:r>
+      <w:proofErr w:type="spellStart"/>
+      <w:r>
+        <w:rPr>
+          <w:rFonts w:ascii="Times" w:hAnsi="Times" w:cs="Times"/>
+        </w:rPr>
+        <w:t>strat</w:t>
+      </w:r>
+      <w:proofErr w:type="spellEnd"/>
+      <w:r>
+        <w:rPr>
+          <w:rFonts w:ascii="Times" w:hAnsi="Times" w:cs="Times"/>
+        </w:rPr>
+        <w:t xml:space="preserve">- </w:t>
+      </w:r>
+      <w:proofErr w:type="spellStart"/>
+      <w:r>
+        <w:rPr>
+          <w:rFonts w:ascii="Times" w:hAnsi="Times" w:cs="Times"/>
+        </w:rPr>
+        <w:t>egy</w:t>
+      </w:r>
+      <w:proofErr w:type="spellEnd"/>
+      <w:r>
+        <w:rPr>
+          <w:rFonts w:ascii="Times" w:hAnsi="Times" w:cs="Times"/>
+        </w:rPr>
+        <w:t xml:space="preserve"> has an impact on the performance of Columbus. For each parameter setting used to create Figure 6, we remove a materialization strategy. Then, we measure the maximum slowdown of an execution with that optimization removed. We report the maximum slowdown across all parameters in Figure 8(c) in main memory on Census. We see that Lazy, QR, and </w:t>
+      </w:r>
+      <w:proofErr w:type="spellStart"/>
+      <w:r>
+        <w:rPr>
+          <w:rFonts w:ascii="Times" w:hAnsi="Times" w:cs="Times"/>
+        </w:rPr>
+        <w:t>CoreSet</w:t>
+      </w:r>
+      <w:proofErr w:type="spellEnd"/>
+      <w:r>
+        <w:rPr>
+          <w:rFonts w:ascii="Times" w:hAnsi="Times" w:cs="Times"/>
+        </w:rPr>
+        <w:t xml:space="preserve"> all have significant impacts on </w:t>
+      </w:r>
+      <w:proofErr w:type="spellStart"/>
+      <w:r>
+        <w:rPr>
+          <w:rFonts w:ascii="Times" w:hAnsi="Times" w:cs="Times"/>
+        </w:rPr>
+        <w:t>qual</w:t>
+      </w:r>
+      <w:proofErr w:type="spellEnd"/>
+      <w:r>
+        <w:rPr>
+          <w:rFonts w:ascii="Times" w:hAnsi="Times" w:cs="Times"/>
+        </w:rPr>
+        <w:t xml:space="preserve">- </w:t>
+      </w:r>
+      <w:proofErr w:type="spellStart"/>
+      <w:r>
+        <w:rPr>
+          <w:rFonts w:ascii="Times" w:hAnsi="Times" w:cs="Times"/>
+        </w:rPr>
+        <w:t>ity</w:t>
+      </w:r>
+      <w:proofErr w:type="spellEnd"/>
+      <w:r>
+        <w:rPr>
+          <w:rFonts w:ascii="Times" w:hAnsi="Times" w:cs="Times"/>
+        </w:rPr>
+        <w:t xml:space="preserve">, ranging from 1.9x to 37x. This means that if we drop any of them from Columbus, one would expect a 1.9x to 37x slowdown on the whole Columbus system. Similar </w:t>
+      </w:r>
+      <w:proofErr w:type="spellStart"/>
+      <w:r>
+        <w:rPr>
+          <w:rFonts w:ascii="Times" w:hAnsi="Times" w:cs="Times"/>
+        </w:rPr>
+        <w:t>observa</w:t>
+      </w:r>
+      <w:proofErr w:type="spellEnd"/>
+      <w:r>
+        <w:rPr>
+          <w:rFonts w:ascii="Times" w:hAnsi="Times" w:cs="Times"/>
+        </w:rPr>
+        <w:t xml:space="preserve">- </w:t>
+      </w:r>
+      <w:proofErr w:type="spellStart"/>
+      <w:r>
+        <w:rPr>
+          <w:rFonts w:ascii="Times" w:hAnsi="Times" w:cs="Times"/>
+        </w:rPr>
+        <w:t>tions</w:t>
+      </w:r>
+      <w:proofErr w:type="spellEnd"/>
+      <w:r>
+        <w:rPr>
+          <w:rFonts w:ascii="Times" w:hAnsi="Times" w:cs="Times"/>
+        </w:rPr>
+        <w:t xml:space="preserve"> hold for other </w:t>
+      </w:r>
+      <w:proofErr w:type="spellStart"/>
+      <w:r>
+        <w:rPr>
+          <w:rFonts w:ascii="Times" w:hAnsi="Times" w:cs="Times"/>
+        </w:rPr>
+        <w:t>backends</w:t>
+      </w:r>
+      <w:proofErr w:type="spellEnd"/>
+      <w:r>
+        <w:rPr>
+          <w:rFonts w:ascii="Times" w:hAnsi="Times" w:cs="Times"/>
+        </w:rPr>
+        <w:t xml:space="preserve">. The only major difference is that our DB-backend is a row store, and Eager has a larger impact (1.5x slowdown). </w:t>
       </w:r>
     </w:p>
     <w:p>
@@ -40526,7 +41840,35 @@
         <w:rPr>
           <w:rFonts w:ascii="Times" w:hAnsi="Times" w:cs="Times"/>
         </w:rPr>
-        <w:t xml:space="preserve">We validate our claim that the high-level principles of the tradeoffs remain the same across datasets, but we contend that the tradeoff points change across data sets. Thus, our work provides a guideline about these tradeoffs, but it is still difficult for an analyst to choose the optimal point. In particular, for each parameter setting, we report the name of the materialization strategy that has the fastest execu- tion time. Figure 9 shows that across different data sets, the same pattern holds, but with different crossover points. </w:t>
+        <w:t xml:space="preserve">We validate our claim that the high-level principles of the tradeoffs remain the same across datasets, but we contend that the tradeoff points change across data sets. Thus, our work provides a guideline about these tradeoffs, but it is still difficult for an analyst to choose the optimal point. In particular, for each parameter setting, we report the name of the materialization strategy that has the fastest </w:t>
+      </w:r>
+      <w:proofErr w:type="spellStart"/>
+      <w:r>
+        <w:rPr>
+          <w:rFonts w:ascii="Times" w:hAnsi="Times" w:cs="Times"/>
+        </w:rPr>
+        <w:t>execu</w:t>
+      </w:r>
+      <w:proofErr w:type="spellEnd"/>
+      <w:r>
+        <w:rPr>
+          <w:rFonts w:ascii="Times" w:hAnsi="Times" w:cs="Times"/>
+        </w:rPr>
+        <w:t xml:space="preserve">- </w:t>
+      </w:r>
+      <w:proofErr w:type="spellStart"/>
+      <w:r>
+        <w:rPr>
+          <w:rFonts w:ascii="Times" w:hAnsi="Times" w:cs="Times"/>
+        </w:rPr>
+        <w:t>tion</w:t>
+      </w:r>
+      <w:proofErr w:type="spellEnd"/>
+      <w:r>
+        <w:rPr>
+          <w:rFonts w:ascii="Times" w:hAnsi="Times" w:cs="Times"/>
+        </w:rPr>
+        <w:t xml:space="preserve"> time. Figure 9 shows that across different data sets, the same pattern holds, but with different crossover points. </w:t>
       </w:r>
     </w:p>
     <w:p>
@@ -40545,7 +41887,21 @@
           <w:rFonts w:ascii="Times" w:hAnsi="Times" w:cs="Times"/>
         </w:rPr>
         <w:lastRenderedPageBreak/>
-        <w:t xml:space="preserve">Figure 9: Robustness of Materialization Tradeoffs Across Datasets. For each parameter setting (one column in the table), we report the materialization strategy that has the fastest execution time given the parameter setting. Q refers to QR, C refers to CoreSet+QR, and L refers to Lazy. The protocol is the same as Figure 6 in Section 3. </w:t>
+        <w:t xml:space="preserve">Figure 9: Robustness of Materialization Tradeoffs Across Datasets. For each parameter setting (one column in the table), we report the materialization strategy that has the fastest execution time given the parameter setting. Q refers to QR, C refers to </w:t>
+      </w:r>
+      <w:proofErr w:type="spellStart"/>
+      <w:r>
+        <w:rPr>
+          <w:rFonts w:ascii="Times" w:hAnsi="Times" w:cs="Times"/>
+        </w:rPr>
+        <w:t>CoreSet+QR</w:t>
+      </w:r>
+      <w:proofErr w:type="spellEnd"/>
+      <w:r>
+        <w:rPr>
+          <w:rFonts w:ascii="Times" w:hAnsi="Times" w:cs="Times"/>
+        </w:rPr>
+        <w:t xml:space="preserve">, and L refers to Lazy. The protocol is the same as Figure 6 in Section 3. </w:t>
       </w:r>
     </w:p>
     <w:p>
@@ -40563,7 +41919,91 @@
         <w:rPr>
           <w:rFonts w:ascii="Times" w:hAnsi="Times" w:cs="Times"/>
         </w:rPr>
-        <w:t xml:space="preserve">Consider the error tolerance. On all data sets, for high er- ror tolerance, CoreSet+QR is always faster than QR. On Census and KDD, for the lowest three error tolerances, QR is faster than CoreSet+QR, while on Music, only for the lowest two error tolerance is QR faster than CoreSet+QR. While on Fund and House, for all error tolerances except the lowest one, CoreSet+QR is faster than QR. Thus, the cross-over point changes. </w:t>
+        <w:t xml:space="preserve">Consider the error tolerance. On all data sets, for high </w:t>
+      </w:r>
+      <w:proofErr w:type="spellStart"/>
+      <w:r>
+        <w:rPr>
+          <w:rFonts w:ascii="Times" w:hAnsi="Times" w:cs="Times"/>
+        </w:rPr>
+        <w:t>er</w:t>
+      </w:r>
+      <w:proofErr w:type="spellEnd"/>
+      <w:r>
+        <w:rPr>
+          <w:rFonts w:ascii="Times" w:hAnsi="Times" w:cs="Times"/>
+        </w:rPr>
+        <w:t xml:space="preserve">- </w:t>
+      </w:r>
+      <w:proofErr w:type="spellStart"/>
+      <w:r>
+        <w:rPr>
+          <w:rFonts w:ascii="Times" w:hAnsi="Times" w:cs="Times"/>
+        </w:rPr>
+        <w:t>ror</w:t>
+      </w:r>
+      <w:proofErr w:type="spellEnd"/>
+      <w:r>
+        <w:rPr>
+          <w:rFonts w:ascii="Times" w:hAnsi="Times" w:cs="Times"/>
+        </w:rPr>
+        <w:t xml:space="preserve"> tolerance, </w:t>
+      </w:r>
+      <w:proofErr w:type="spellStart"/>
+      <w:r>
+        <w:rPr>
+          <w:rFonts w:ascii="Times" w:hAnsi="Times" w:cs="Times"/>
+        </w:rPr>
+        <w:t>CoreSet+QR</w:t>
+      </w:r>
+      <w:proofErr w:type="spellEnd"/>
+      <w:r>
+        <w:rPr>
+          <w:rFonts w:ascii="Times" w:hAnsi="Times" w:cs="Times"/>
+        </w:rPr>
+        <w:t xml:space="preserve"> is always faster than QR. On Census and KDD, for the lowest three error tolerances, QR is faster than </w:t>
+      </w:r>
+      <w:proofErr w:type="spellStart"/>
+      <w:r>
+        <w:rPr>
+          <w:rFonts w:ascii="Times" w:hAnsi="Times" w:cs="Times"/>
+        </w:rPr>
+        <w:t>CoreSet+QR</w:t>
+      </w:r>
+      <w:proofErr w:type="spellEnd"/>
+      <w:r>
+        <w:rPr>
+          <w:rFonts w:ascii="Times" w:hAnsi="Times" w:cs="Times"/>
+        </w:rPr>
+        <w:t xml:space="preserve">, while on Music, only for the lowest two error tolerance is QR faster than </w:t>
+      </w:r>
+      <w:proofErr w:type="spellStart"/>
+      <w:r>
+        <w:rPr>
+          <w:rFonts w:ascii="Times" w:hAnsi="Times" w:cs="Times"/>
+        </w:rPr>
+        <w:t>CoreSet+QR</w:t>
+      </w:r>
+      <w:proofErr w:type="spellEnd"/>
+      <w:r>
+        <w:rPr>
+          <w:rFonts w:ascii="Times" w:hAnsi="Times" w:cs="Times"/>
+        </w:rPr>
+        <w:t xml:space="preserve">. While on Fund and House, for all error tolerances except the lowest one, </w:t>
+      </w:r>
+      <w:proofErr w:type="spellStart"/>
+      <w:r>
+        <w:rPr>
+          <w:rFonts w:ascii="Times" w:hAnsi="Times" w:cs="Times"/>
+        </w:rPr>
+        <w:t>CoreSet+QR</w:t>
+      </w:r>
+      <w:proofErr w:type="spellEnd"/>
+      <w:r>
+        <w:rPr>
+          <w:rFonts w:ascii="Times" w:hAnsi="Times" w:cs="Times"/>
+        </w:rPr>
+        <w:t xml:space="preserve"> is faster than QR. Thus, the cross-over point changes. </w:t>
       </w:r>
     </w:p>
     <w:p>
@@ -40601,7 +42041,63 @@
         <w:rPr>
           <w:rFonts w:ascii="Times" w:hAnsi="Times" w:cs="Times"/>
         </w:rPr>
-        <w:t xml:space="preserve">Columbus uses ADMM as the default non-linear solver, which requires that one solves a least-squares problem that we studied in linear basic blocks. Compared with linear ba- sic blocks, one key twist with ADMM is that it is iterative– thus, it has an additional parameter, the number of itera- tions to run. We validate that tradeoffs similar to the linear case still apply to non-linear basic blocks, and we describe how convergence impacts the tradeoff space. For each data set, we vary the number of iterations to run for ADMM and try different materialization strategies. For CoreSet-based approaches, we grid search the error tolerance, as we did for the linear case. As shown in Figure 6(d), when the number of iterations is small, QR is 2.24x slower than Lazy. Because there is only one iteration, the least-squares problem is only solved once. Thus, Lazy is the faster strategy compared with QR. However, when the number of iterations grows to 10, QR is 3.8x faster than Lazy. This is not surprising based on our study for linear cases–by running more iterations, the opportunities for reuse increase. We expect an even larger speedup if we run more iterations. </w:t>
+        <w:t xml:space="preserve">Columbus uses ADMM as the default non-linear solver, which requires that one solves a least-squares problem that we studied in linear basic blocks. Compared with linear </w:t>
+      </w:r>
+      <w:proofErr w:type="spellStart"/>
+      <w:r>
+        <w:rPr>
+          <w:rFonts w:ascii="Times" w:hAnsi="Times" w:cs="Times"/>
+        </w:rPr>
+        <w:t>ba</w:t>
+      </w:r>
+      <w:proofErr w:type="spellEnd"/>
+      <w:r>
+        <w:rPr>
+          <w:rFonts w:ascii="Times" w:hAnsi="Times" w:cs="Times"/>
+        </w:rPr>
+        <w:t xml:space="preserve">- sic blocks, one key twist with ADMM is that it is iterative– thus, it has an additional parameter, the number of </w:t>
+      </w:r>
+      <w:proofErr w:type="spellStart"/>
+      <w:r>
+        <w:rPr>
+          <w:rFonts w:ascii="Times" w:hAnsi="Times" w:cs="Times"/>
+        </w:rPr>
+        <w:t>itera</w:t>
+      </w:r>
+      <w:proofErr w:type="spellEnd"/>
+      <w:r>
+        <w:rPr>
+          <w:rFonts w:ascii="Times" w:hAnsi="Times" w:cs="Times"/>
+        </w:rPr>
+        <w:t xml:space="preserve">- </w:t>
+      </w:r>
+      <w:proofErr w:type="spellStart"/>
+      <w:r>
+        <w:rPr>
+          <w:rFonts w:ascii="Times" w:hAnsi="Times" w:cs="Times"/>
+        </w:rPr>
+        <w:t>tions</w:t>
+      </w:r>
+      <w:proofErr w:type="spellEnd"/>
+      <w:r>
+        <w:rPr>
+          <w:rFonts w:ascii="Times" w:hAnsi="Times" w:cs="Times"/>
+        </w:rPr>
+        <w:t xml:space="preserve"> to run. We validate that tradeoffs similar to the linear case still apply to non-linear basic blocks, and we describe how convergence impacts the tradeoff sp